<commit_message>
Change Build Server cost to 2 from 1
</commit_message>
<xml_diff>
--- a/docs/Team Games.docx
+++ b/docs/Team Games.docx
@@ -194,7 +194,33 @@
             <w:bdr w:val="none" w:sz="0" w:space="0" w:color="auto" w:frame="1"/>
             <w:shd w:val="clear" w:color="auto" w:fill="F5F5F5"/>
           </w:rPr>
-          <w:t>Creative Commons Attribution-ShareAlike 4.0 International License</w:t>
+          <w:t>Creative Commons Attribution-</w:t>
+        </w:r>
+        <w:proofErr w:type="spellStart"/>
+        <w:r>
+          <w:rPr>
+            <w:rStyle w:val="Hyperlink"/>
+            <w:rFonts w:ascii="Helvetica Neue" w:eastAsia="Times New Roman" w:hAnsi="Helvetica Neue" w:cs="Times New Roman"/>
+            <w:color w:val="4374B7"/>
+            <w:sz w:val="20"/>
+            <w:szCs w:val="20"/>
+            <w:bdr w:val="none" w:sz="0" w:space="0" w:color="auto" w:frame="1"/>
+            <w:shd w:val="clear" w:color="auto" w:fill="F5F5F5"/>
+          </w:rPr>
+          <w:t>ShareAlike</w:t>
+        </w:r>
+        <w:proofErr w:type="spellEnd"/>
+        <w:r>
+          <w:rPr>
+            <w:rStyle w:val="Hyperlink"/>
+            <w:rFonts w:ascii="Helvetica Neue" w:eastAsia="Times New Roman" w:hAnsi="Helvetica Neue" w:cs="Times New Roman"/>
+            <w:color w:val="4374B7"/>
+            <w:sz w:val="20"/>
+            <w:szCs w:val="20"/>
+            <w:bdr w:val="none" w:sz="0" w:space="0" w:color="auto" w:frame="1"/>
+            <w:shd w:val="clear" w:color="auto" w:fill="F5F5F5"/>
+          </w:rPr>
+          <w:t xml:space="preserve"> 4.0 International License</w:t>
         </w:r>
       </w:hyperlink>
       <w:r>
@@ -229,7 +255,15 @@
         <w:t>, n</w:t>
       </w:r>
       <w:r>
-        <w:t>ot every result on earth. We’re a vulture capital funded company</w:t>
+        <w:t xml:space="preserve">ot every result on earth. </w:t>
+      </w:r>
+      <w:proofErr w:type="gramStart"/>
+      <w:r>
+        <w:t>We’re</w:t>
+      </w:r>
+      <w:proofErr w:type="gramEnd"/>
+      <w:r>
+        <w:t xml:space="preserve"> a vulture capital funded company</w:t>
       </w:r>
       <w:r>
         <w:t xml:space="preserve">, </w:t>
@@ -335,7 +369,14 @@
         <w:rPr>
           <w:i/>
         </w:rPr>
-        <w:t>three 2</w:t>
+        <w:t xml:space="preserve">three </w:t>
+      </w:r>
+      <w:proofErr w:type="gramStart"/>
+      <w:r>
+        <w:rPr>
+          <w:i/>
+        </w:rPr>
+        <w:t>2</w:t>
       </w:r>
       <w:r>
         <w:rPr>
@@ -343,6 +384,7 @@
         </w:rPr>
         <w:t xml:space="preserve"> week</w:t>
       </w:r>
+      <w:proofErr w:type="gramEnd"/>
       <w:r>
         <w:rPr>
           <w:i/>
@@ -413,7 +455,21 @@
         <w:rPr>
           <w:i/>
         </w:rPr>
-        <w:t>ach round you have budget for the amount of work/stuff you can do based on your team</w:t>
+        <w:t xml:space="preserve">ach round you have budget </w:t>
+      </w:r>
+      <w:proofErr w:type="gramStart"/>
+      <w:r>
+        <w:rPr>
+          <w:i/>
+        </w:rPr>
+        <w:t>for the amount of</w:t>
+      </w:r>
+      <w:proofErr w:type="gramEnd"/>
+      <w:r>
+        <w:rPr>
+          <w:i/>
+        </w:rPr>
+        <w:t xml:space="preserve"> work/stuff you can do based on your team</w:t>
       </w:r>
       <w:r>
         <w:rPr>
@@ -449,7 +505,21 @@
         <w:rPr>
           <w:i/>
         </w:rPr>
-        <w:t xml:space="preserve"> otherwise you don’t </w:t>
+        <w:t xml:space="preserve"> otherwise you </w:t>
+      </w:r>
+      <w:proofErr w:type="gramStart"/>
+      <w:r>
+        <w:rPr>
+          <w:i/>
+        </w:rPr>
+        <w:t>don’t</w:t>
+      </w:r>
+      <w:proofErr w:type="gramEnd"/>
+      <w:r>
+        <w:rPr>
+          <w:i/>
+        </w:rPr>
+        <w:t xml:space="preserve"> </w:t>
       </w:r>
       <w:r>
         <w:rPr>
@@ -551,8 +621,16 @@
         <w:rPr>
           <w:i/>
         </w:rPr>
-        <w:t>uman interactions are imperfect</w:t>
-      </w:r>
+        <w:t xml:space="preserve">uman interactions are </w:t>
+      </w:r>
+      <w:proofErr w:type="gramStart"/>
+      <w:r>
+        <w:rPr>
+          <w:i/>
+        </w:rPr>
+        <w:t>imperfect</w:t>
+      </w:r>
+      <w:proofErr w:type="gramEnd"/>
       <w:r>
         <w:rPr>
           <w:i/>
@@ -1112,14 +1190,30 @@
                 <w:sz w:val="22"/>
                 <w:szCs w:val="22"/>
               </w:rPr>
-              <w:t xml:space="preserve">tory committed. 3 or higher </w:t>
-            </w:r>
-            <w:r>
-              <w:rPr>
-                <w:sz w:val="22"/>
-                <w:szCs w:val="22"/>
-              </w:rPr>
-              <w:t xml:space="preserve"> = commitment met, User Story is completed</w:t>
+              <w:t xml:space="preserve">tory committed. 3 or </w:t>
+            </w:r>
+            <w:proofErr w:type="gramStart"/>
+            <w:r>
+              <w:rPr>
+                <w:sz w:val="22"/>
+                <w:szCs w:val="22"/>
+              </w:rPr>
+              <w:t xml:space="preserve">higher </w:t>
+            </w:r>
+            <w:r>
+              <w:rPr>
+                <w:sz w:val="22"/>
+                <w:szCs w:val="22"/>
+              </w:rPr>
+              <w:t xml:space="preserve"> =</w:t>
+            </w:r>
+            <w:proofErr w:type="gramEnd"/>
+            <w:r>
+              <w:rPr>
+                <w:sz w:val="22"/>
+                <w:szCs w:val="22"/>
+              </w:rPr>
+              <w:t xml:space="preserve"> commitment met, User Story is completed</w:t>
             </w:r>
           </w:p>
         </w:tc>
@@ -1174,7 +1268,23 @@
                 <w:sz w:val="22"/>
                 <w:szCs w:val="22"/>
               </w:rPr>
-              <w:t>Get all Team members on the same floor (can’t be used with Team Room)</w:t>
+              <w:t>Get all Team members on the same floor (</w:t>
+            </w:r>
+            <w:proofErr w:type="gramStart"/>
+            <w:r>
+              <w:rPr>
+                <w:sz w:val="22"/>
+                <w:szCs w:val="22"/>
+              </w:rPr>
+              <w:t>can’t</w:t>
+            </w:r>
+            <w:proofErr w:type="gramEnd"/>
+            <w:r>
+              <w:rPr>
+                <w:sz w:val="22"/>
+                <w:szCs w:val="22"/>
+              </w:rPr>
+              <w:t xml:space="preserve"> be used with Team Room)</w:t>
             </w:r>
           </w:p>
         </w:tc>
@@ -1214,7 +1324,23 @@
                 <w:sz w:val="22"/>
                 <w:szCs w:val="22"/>
               </w:rPr>
-              <w:t>Even if you can’t create a team room, just getting people on the same floor reduces the cost of communication.</w:t>
+              <w:t xml:space="preserve">Even if you </w:t>
+            </w:r>
+            <w:proofErr w:type="gramStart"/>
+            <w:r>
+              <w:rPr>
+                <w:sz w:val="22"/>
+                <w:szCs w:val="22"/>
+              </w:rPr>
+              <w:t>can’t</w:t>
+            </w:r>
+            <w:proofErr w:type="gramEnd"/>
+            <w:r>
+              <w:rPr>
+                <w:sz w:val="22"/>
+                <w:szCs w:val="22"/>
+              </w:rPr>
+              <w:t xml:space="preserve"> create a team room, just getting people on the same floor reduces the cost of communication.</w:t>
             </w:r>
           </w:p>
         </w:tc>
@@ -1678,24 +1804,13 @@
                 <w:szCs w:val="22"/>
               </w:rPr>
             </w:pPr>
-            <w:del w:id="13" w:author="Mark Levison" w:date="2020-10-13T15:42:00Z">
-              <w:r>
-                <w:rPr>
-                  <w:sz w:val="22"/>
-                  <w:szCs w:val="22"/>
-                </w:rPr>
-                <w:delText>3</w:delText>
-              </w:r>
-            </w:del>
-            <w:ins w:id="14" w:author="Mark Levison" w:date="2020-10-13T15:42:00Z">
-              <w:r>
-                <w:rPr>
-                  <w:sz w:val="22"/>
-                  <w:szCs w:val="22"/>
-                </w:rPr>
-                <w:t>2</w:t>
-              </w:r>
-            </w:ins>
+            <w:r>
+              <w:rPr>
+                <w:sz w:val="22"/>
+                <w:szCs w:val="22"/>
+              </w:rPr>
+              <w:t>2</w:t>
+            </w:r>
           </w:p>
         </w:tc>
         <w:tc>
@@ -1739,11 +1854,44 @@
           <w:p>
             <w:pPr>
               <w:rPr>
-                <w:i/>
-                <w:sz w:val="22"/>
-                <w:szCs w:val="22"/>
-              </w:rPr>
-            </w:pPr>
+                <w:iCs/>
+                <w:sz w:val="22"/>
+                <w:szCs w:val="22"/>
+                <w:rPrChange w:id="13" w:author="Mark Levison" w:date="2020-10-14T17:47:00Z">
+                  <w:rPr>
+                    <w:i/>
+                    <w:sz w:val="22"/>
+                    <w:szCs w:val="22"/>
+                  </w:rPr>
+                </w:rPrChange>
+              </w:rPr>
+            </w:pPr>
+            <w:r>
+              <w:rPr>
+                <w:iCs/>
+                <w:sz w:val="22"/>
+                <w:szCs w:val="22"/>
+              </w:rPr>
+              <w:t xml:space="preserve">None – only </w:t>
+            </w:r>
+            <w:proofErr w:type="gramStart"/>
+            <w:r>
+              <w:rPr>
+                <w:iCs/>
+                <w:sz w:val="22"/>
+                <w:szCs w:val="22"/>
+              </w:rPr>
+              <w:t>long term</w:t>
+            </w:r>
+            <w:proofErr w:type="gramEnd"/>
+            <w:r>
+              <w:rPr>
+                <w:iCs/>
+                <w:sz w:val="22"/>
+                <w:szCs w:val="22"/>
+              </w:rPr>
+              <w:t xml:space="preserve"> effect is enabling Unit Testing, TDD</w:t>
+            </w:r>
           </w:p>
         </w:tc>
       </w:tr>
@@ -1886,7 +2034,7 @@
               </w:rPr>
               <w:t xml:space="preserve">Eliminate </w:t>
             </w:r>
-            <w:ins w:id="15" w:author="Mark Levison" w:date="2020-10-13T15:45:00Z">
+            <w:ins w:id="14" w:author="Mark Levison" w:date="2020-10-13T15:45:00Z">
               <w:r>
                 <w:rPr>
                   <w:sz w:val="22"/>
@@ -1923,7 +2071,7 @@
               </w:rPr>
               <w:t xml:space="preserve">Feature </w:t>
             </w:r>
-            <w:del w:id="16" w:author="Mark Levison" w:date="2020-10-13T15:45:00Z">
+            <w:del w:id="15" w:author="Mark Levison" w:date="2020-10-13T15:45:00Z">
               <w:r>
                 <w:rPr>
                   <w:sz w:val="22"/>
@@ -1932,7 +2080,7 @@
                 <w:delText>Branching</w:delText>
               </w:r>
             </w:del>
-            <w:ins w:id="17" w:author="Mark Levison" w:date="2020-10-13T15:45:00Z">
+            <w:ins w:id="16" w:author="Mark Levison" w:date="2020-10-13T15:45:00Z">
               <w:r>
                 <w:rPr>
                   <w:sz w:val="22"/>
@@ -2015,7 +2163,23 @@
                 <w:sz w:val="22"/>
                 <w:szCs w:val="22"/>
               </w:rPr>
-              <w:t xml:space="preserve">Feature Branches – then they’re not </w:t>
+              <w:t xml:space="preserve">Feature Branches – then </w:t>
+            </w:r>
+            <w:proofErr w:type="gramStart"/>
+            <w:r>
+              <w:rPr>
+                <w:sz w:val="22"/>
+                <w:szCs w:val="22"/>
+              </w:rPr>
+              <w:t>they’re</w:t>
+            </w:r>
+            <w:proofErr w:type="gramEnd"/>
+            <w:r>
+              <w:rPr>
+                <w:sz w:val="22"/>
+                <w:szCs w:val="22"/>
+              </w:rPr>
+              <w:t xml:space="preserve"> not </w:t>
             </w:r>
             <w:r>
               <w:rPr>
@@ -2095,7 +2259,7 @@
               </w:rPr>
               <w:t>+ 1 Capacity</w:t>
             </w:r>
-            <w:del w:id="18" w:author="Mark Levison" w:date="2020-10-13T15:45:00Z">
+            <w:del w:id="17" w:author="Mark Levison" w:date="2020-10-13T15:45:00Z">
               <w:r>
                 <w:rPr>
                   <w:sz w:val="22"/>
@@ -2497,7 +2661,23 @@
                 <w:sz w:val="22"/>
                 <w:szCs w:val="22"/>
               </w:rPr>
-              <w:t>Offer a firefighter award to any team member who solves  ….</w:t>
+              <w:t xml:space="preserve">Offer a firefighter award to any team member who </w:t>
+            </w:r>
+            <w:proofErr w:type="gramStart"/>
+            <w:r>
+              <w:rPr>
+                <w:sz w:val="22"/>
+                <w:szCs w:val="22"/>
+              </w:rPr>
+              <w:t>solves  …</w:t>
+            </w:r>
+            <w:proofErr w:type="gramEnd"/>
+            <w:r>
+              <w:rPr>
+                <w:sz w:val="22"/>
+                <w:szCs w:val="22"/>
+              </w:rPr>
+              <w:t>.</w:t>
             </w:r>
           </w:p>
         </w:tc>
@@ -2678,12 +2858,12 @@
           <w:p>
             <w:pPr>
               <w:rPr>
-                <w:del w:id="19" w:author="Mark Levison" w:date="2020-10-13T15:44:00Z"/>
-                <w:sz w:val="22"/>
-                <w:szCs w:val="22"/>
-              </w:rPr>
-            </w:pPr>
-            <w:del w:id="20" w:author="Mark Levison" w:date="2020-10-13T15:44:00Z">
+                <w:del w:id="18" w:author="Mark Levison" w:date="2020-10-13T15:44:00Z"/>
+                <w:sz w:val="22"/>
+                <w:szCs w:val="22"/>
+              </w:rPr>
+            </w:pPr>
+            <w:del w:id="19" w:author="Mark Levison" w:date="2020-10-13T15:44:00Z">
               <w:r>
                 <w:rPr>
                   <w:sz w:val="22"/>
@@ -2696,12 +2876,12 @@
           <w:p>
             <w:pPr>
               <w:rPr>
-                <w:del w:id="21" w:author="Mark Levison" w:date="2020-10-13T15:44:00Z"/>
-                <w:sz w:val="22"/>
-                <w:szCs w:val="22"/>
-              </w:rPr>
-            </w:pPr>
-            <w:ins w:id="22" w:author="Mark Levison" w:date="2020-10-13T15:44:00Z">
+                <w:del w:id="20" w:author="Mark Levison" w:date="2020-10-13T15:44:00Z"/>
+                <w:sz w:val="22"/>
+                <w:szCs w:val="22"/>
+              </w:rPr>
+            </w:pPr>
+            <w:ins w:id="21" w:author="Mark Levison" w:date="2020-10-13T15:44:00Z">
               <w:r>
                 <w:rPr>
                   <w:sz w:val="22"/>
@@ -2726,7 +2906,7 @@
               </w:rPr>
               <w:t>Capacity</w:t>
             </w:r>
-            <w:del w:id="23" w:author="Mark Levison" w:date="2020-10-13T15:45:00Z">
+            <w:del w:id="22" w:author="Mark Levison" w:date="2020-10-13T15:45:00Z">
               <w:r>
                 <w:rPr>
                   <w:sz w:val="22"/>
@@ -2735,7 +2915,7 @@
                 <w:delText xml:space="preserve"> </w:delText>
               </w:r>
             </w:del>
-            <w:del w:id="24" w:author="Mark Levison" w:date="2020-10-13T15:44:00Z">
+            <w:del w:id="23" w:author="Mark Levison" w:date="2020-10-13T15:44:00Z">
               <w:r>
                 <w:rPr>
                   <w:sz w:val="22"/>
@@ -3309,7 +3489,23 @@
                 <w:sz w:val="22"/>
                 <w:szCs w:val="22"/>
               </w:rPr>
-              <w:t>Social conversation happens around the water cooler/coffee and tea. If team members have to leave the team space then the social benefit is diffused</w:t>
+              <w:t xml:space="preserve">Social conversation happens around the water cooler/coffee and tea. If team members have to leave the team </w:t>
+            </w:r>
+            <w:proofErr w:type="gramStart"/>
+            <w:r>
+              <w:rPr>
+                <w:sz w:val="22"/>
+                <w:szCs w:val="22"/>
+              </w:rPr>
+              <w:t>space</w:t>
+            </w:r>
+            <w:proofErr w:type="gramEnd"/>
+            <w:r>
+              <w:rPr>
+                <w:sz w:val="22"/>
+                <w:szCs w:val="22"/>
+              </w:rPr>
+              <w:t xml:space="preserve"> then the social benefit is diffused</w:t>
             </w:r>
           </w:p>
         </w:tc>
@@ -3357,7 +3553,7 @@
               </w:rPr>
               <w:t>+1 Capacity</w:t>
             </w:r>
-            <w:del w:id="25" w:author="Mark Levison" w:date="2020-10-13T15:44:00Z">
+            <w:del w:id="24" w:author="Mark Levison" w:date="2020-10-13T15:44:00Z">
               <w:r>
                 <w:rPr>
                   <w:sz w:val="22"/>
@@ -3654,7 +3850,23 @@
                 <w:sz w:val="22"/>
                 <w:szCs w:val="22"/>
               </w:rPr>
-              <w:t>Personal Productivity Bonus increases individual focus on achieving the goal. Unfortunately teamwork suffers.</w:t>
+              <w:t xml:space="preserve">Personal Productivity Bonus increases individual focus on achieving the goal. </w:t>
+            </w:r>
+            <w:proofErr w:type="gramStart"/>
+            <w:r>
+              <w:rPr>
+                <w:sz w:val="22"/>
+                <w:szCs w:val="22"/>
+              </w:rPr>
+              <w:t>Unfortunately</w:t>
+            </w:r>
+            <w:proofErr w:type="gramEnd"/>
+            <w:r>
+              <w:rPr>
+                <w:sz w:val="22"/>
+                <w:szCs w:val="22"/>
+              </w:rPr>
+              <w:t xml:space="preserve"> teamwork suffers.</w:t>
             </w:r>
           </w:p>
         </w:tc>
@@ -4153,36 +4365,36 @@
           <w:p>
             <w:pPr>
               <w:rPr>
+                <w:ins w:id="25" w:author="Mark Levison" w:date="2020-10-13T15:46:00Z"/>
+                <w:sz w:val="22"/>
+                <w:szCs w:val="22"/>
+              </w:rPr>
+            </w:pPr>
+            <w:r>
+              <w:rPr>
+                <w:sz w:val="22"/>
+                <w:szCs w:val="22"/>
+              </w:rPr>
+              <w:t>Writing Unit level Tests before writing the code</w:t>
+            </w:r>
+          </w:p>
+          <w:p>
+            <w:pPr>
+              <w:rPr>
                 <w:ins w:id="26" w:author="Mark Levison" w:date="2020-10-13T15:46:00Z"/>
                 <w:sz w:val="22"/>
                 <w:szCs w:val="22"/>
               </w:rPr>
             </w:pPr>
-            <w:r>
-              <w:rPr>
-                <w:sz w:val="22"/>
-                <w:szCs w:val="22"/>
-              </w:rPr>
-              <w:t>Writing Unit level Tests before writing the code</w:t>
-            </w:r>
-          </w:p>
-          <w:p>
-            <w:pPr>
-              <w:rPr>
-                <w:ins w:id="27" w:author="Mark Levison" w:date="2020-10-13T15:46:00Z"/>
-                <w:sz w:val="22"/>
-                <w:szCs w:val="22"/>
-              </w:rPr>
-            </w:pPr>
-          </w:p>
-          <w:p>
-            <w:pPr>
-              <w:rPr>
-                <w:sz w:val="22"/>
-                <w:szCs w:val="22"/>
-              </w:rPr>
-            </w:pPr>
-            <w:ins w:id="28" w:author="Mark Levison" w:date="2020-10-13T15:46:00Z">
+          </w:p>
+          <w:p>
+            <w:pPr>
+              <w:rPr>
+                <w:sz w:val="22"/>
+                <w:szCs w:val="22"/>
+              </w:rPr>
+            </w:pPr>
+            <w:ins w:id="27" w:author="Mark Levison" w:date="2020-10-13T15:46:00Z">
               <w:r>
                 <w:rPr>
                   <w:sz w:val="22"/>
@@ -4526,7 +4738,23 @@
                 <w:sz w:val="22"/>
                 <w:szCs w:val="22"/>
               </w:rPr>
-              <w:t>Will boost the technical skill of a team member – improving capacity – but doesn’t help the social cohesion.</w:t>
+              <w:t xml:space="preserve">Will boost the technical skill of a team member – improving capacity – but </w:t>
+            </w:r>
+            <w:proofErr w:type="gramStart"/>
+            <w:r>
+              <w:rPr>
+                <w:sz w:val="22"/>
+                <w:szCs w:val="22"/>
+              </w:rPr>
+              <w:t>doesn’t</w:t>
+            </w:r>
+            <w:proofErr w:type="gramEnd"/>
+            <w:r>
+              <w:rPr>
+                <w:sz w:val="22"/>
+                <w:szCs w:val="22"/>
+              </w:rPr>
+              <w:t xml:space="preserve"> help the social cohesion.</w:t>
             </w:r>
           </w:p>
         </w:tc>
@@ -4594,7 +4822,7 @@
               </w:rPr>
               <w:t xml:space="preserve">Collaborate on </w:t>
             </w:r>
-            <w:del w:id="29" w:author="Mark Levison" w:date="2020-10-13T15:43:00Z">
+            <w:del w:id="28" w:author="Mark Levison" w:date="2020-10-13T15:43:00Z">
               <w:r>
                 <w:rPr>
                   <w:sz w:val="22"/>
@@ -4603,7 +4831,7 @@
                 <w:delText>Goal Meanin</w:delText>
               </w:r>
             </w:del>
-            <w:ins w:id="30" w:author="Mark Levison" w:date="2020-10-13T15:43:00Z">
+            <w:ins w:id="29" w:author="Mark Levison" w:date="2020-10-13T15:43:00Z">
               <w:r>
                 <w:rPr>
                   <w:sz w:val="22"/>
@@ -4612,7 +4840,7 @@
                 <w:t>Understanding Visi</w:t>
               </w:r>
             </w:ins>
-            <w:del w:id="31" w:author="Mark Levison" w:date="2020-10-13T15:43:00Z">
+            <w:del w:id="30" w:author="Mark Levison" w:date="2020-10-13T15:43:00Z">
               <w:r>
                 <w:rPr>
                   <w:sz w:val="22"/>
@@ -4621,7 +4849,7 @@
                 <w:delText>g</w:delText>
               </w:r>
             </w:del>
-            <w:ins w:id="32" w:author="Mark Levison" w:date="2020-10-13T15:43:00Z">
+            <w:ins w:id="31" w:author="Mark Levison" w:date="2020-10-13T15:43:00Z">
               <w:r>
                 <w:rPr>
                   <w:sz w:val="22"/>
@@ -4711,7 +4939,39 @@
                 <w:sz w:val="22"/>
                 <w:szCs w:val="22"/>
               </w:rPr>
-              <w:t>Teams see through artificial pointless goals that they’re not involved in setting. If you didn’t discuss the goal with the team, they’re demotivated and not buying it and actually don’t try as hard</w:t>
+              <w:t xml:space="preserve">Teams see through artificial pointless goals that </w:t>
+            </w:r>
+            <w:proofErr w:type="gramStart"/>
+            <w:r>
+              <w:rPr>
+                <w:sz w:val="22"/>
+                <w:szCs w:val="22"/>
+              </w:rPr>
+              <w:t>they’re</w:t>
+            </w:r>
+            <w:proofErr w:type="gramEnd"/>
+            <w:r>
+              <w:rPr>
+                <w:sz w:val="22"/>
+                <w:szCs w:val="22"/>
+              </w:rPr>
+              <w:t xml:space="preserve"> not involved in setting. If you </w:t>
+            </w:r>
+            <w:proofErr w:type="gramStart"/>
+            <w:r>
+              <w:rPr>
+                <w:sz w:val="22"/>
+                <w:szCs w:val="22"/>
+              </w:rPr>
+              <w:t>didn’t</w:t>
+            </w:r>
+            <w:proofErr w:type="gramEnd"/>
+            <w:r>
+              <w:rPr>
+                <w:sz w:val="22"/>
+                <w:szCs w:val="22"/>
+              </w:rPr>
+              <w:t xml:space="preserve"> discuss the goal with the team, they’re demotivated and not buying it and actually don’t try as hard</w:t>
             </w:r>
           </w:p>
         </w:tc>
@@ -4731,7 +4991,23 @@
                 <w:sz w:val="22"/>
                 <w:szCs w:val="22"/>
               </w:rPr>
-              <w:t>Complete all User Stories to which you committed (one time effect)</w:t>
+              <w:t>Complete all User Stories to which you committed (</w:t>
+            </w:r>
+            <w:proofErr w:type="gramStart"/>
+            <w:r>
+              <w:rPr>
+                <w:sz w:val="22"/>
+                <w:szCs w:val="22"/>
+              </w:rPr>
+              <w:t>one time</w:t>
+            </w:r>
+            <w:proofErr w:type="gramEnd"/>
+            <w:r>
+              <w:rPr>
+                <w:sz w:val="22"/>
+                <w:szCs w:val="22"/>
+              </w:rPr>
+              <w:t xml:space="preserve"> effect)</w:t>
             </w:r>
           </w:p>
           <w:p>
@@ -5123,7 +5399,23 @@
                 <w:sz w:val="22"/>
                 <w:szCs w:val="22"/>
               </w:rPr>
-              <w:t>By writing the Acceptance Criteria first – many misunderstandings are avoided and defects are eliminated.</w:t>
+              <w:t xml:space="preserve">By writing the Acceptance Criteria first – many misunderstandings are </w:t>
+            </w:r>
+            <w:proofErr w:type="gramStart"/>
+            <w:r>
+              <w:rPr>
+                <w:sz w:val="22"/>
+                <w:szCs w:val="22"/>
+              </w:rPr>
+              <w:t>avoided</w:t>
+            </w:r>
+            <w:proofErr w:type="gramEnd"/>
+            <w:r>
+              <w:rPr>
+                <w:sz w:val="22"/>
+                <w:szCs w:val="22"/>
+              </w:rPr>
+              <w:t xml:space="preserve"> and defects are eliminated.</w:t>
             </w:r>
           </w:p>
           <w:p>
@@ -5573,7 +5865,25 @@
                 <w:sz w:val="22"/>
                 <w:szCs w:val="22"/>
               </w:rPr>
-              <w:t>None. You get yelled at by Management. You still have to deal with the fires.</w:t>
+              <w:t xml:space="preserve">None. You get yelled at by Management. You still </w:t>
+            </w:r>
+            <w:proofErr w:type="gramStart"/>
+            <w:r>
+              <w:rPr>
+                <w:i/>
+                <w:sz w:val="22"/>
+                <w:szCs w:val="22"/>
+              </w:rPr>
+              <w:t>have to</w:t>
+            </w:r>
+            <w:proofErr w:type="gramEnd"/>
+            <w:r>
+              <w:rPr>
+                <w:i/>
+                <w:sz w:val="22"/>
+                <w:szCs w:val="22"/>
+              </w:rPr>
+              <w:t xml:space="preserve"> deal with the fires.</w:t>
             </w:r>
           </w:p>
         </w:tc>
@@ -5735,7 +6045,43 @@
                 <w:sz w:val="22"/>
                 <w:szCs w:val="22"/>
               </w:rPr>
-              <w:t>tories this round. Accepting change mid-sprint is very expensive. The team was focused on meeting the goal. In addition….</w:t>
+              <w:t xml:space="preserve">tories this round. Accepting change mid-sprint is </w:t>
+            </w:r>
+            <w:proofErr w:type="gramStart"/>
+            <w:r>
+              <w:rPr>
+                <w:i/>
+                <w:sz w:val="22"/>
+                <w:szCs w:val="22"/>
+              </w:rPr>
+              <w:t>very expensive</w:t>
+            </w:r>
+            <w:proofErr w:type="gramEnd"/>
+            <w:r>
+              <w:rPr>
+                <w:i/>
+                <w:sz w:val="22"/>
+                <w:szCs w:val="22"/>
+              </w:rPr>
+              <w:t xml:space="preserve">. The team was focused on meeting the goal. In </w:t>
+            </w:r>
+            <w:proofErr w:type="gramStart"/>
+            <w:r>
+              <w:rPr>
+                <w:i/>
+                <w:sz w:val="22"/>
+                <w:szCs w:val="22"/>
+              </w:rPr>
+              <w:t>addition</w:t>
+            </w:r>
+            <w:proofErr w:type="gramEnd"/>
+            <w:r>
+              <w:rPr>
+                <w:i/>
+                <w:sz w:val="22"/>
+                <w:szCs w:val="22"/>
+              </w:rPr>
+              <w:t>….</w:t>
             </w:r>
           </w:p>
           <w:p>
@@ -5908,7 +6254,15 @@
         <w:t>,</w:t>
       </w:r>
       <w:r>
-        <w:t xml:space="preserve"> we’re a brand new team who</w:t>
+        <w:t xml:space="preserve"> we’re a </w:t>
+      </w:r>
+      <w:proofErr w:type="gramStart"/>
+      <w:r>
+        <w:t>brand new</w:t>
+      </w:r>
+      <w:proofErr w:type="gramEnd"/>
+      <w:r>
+        <w:t xml:space="preserve"> team who</w:t>
       </w:r>
       <w:r>
         <w:t xml:space="preserve"> ha</w:t>
@@ -5920,7 +6274,15 @@
         <w:t>by</w:t>
       </w:r>
       <w:r>
-        <w:t xml:space="preserve"> the company because our resumes say we’re the best in the field.</w:t>
+        <w:t xml:space="preserve"> the company because our resumes say </w:t>
+      </w:r>
+      <w:proofErr w:type="gramStart"/>
+      <w:r>
+        <w:t>we’re</w:t>
+      </w:r>
+      <w:proofErr w:type="gramEnd"/>
+      <w:r>
+        <w:t xml:space="preserve"> the best in the field.</w:t>
       </w:r>
     </w:p>
     <w:p/>
@@ -5961,7 +6323,15 @@
         <w:t>,</w:t>
       </w:r>
       <w:r>
-        <w:t xml:space="preserve"> welcome to the World’s Smallest Online Bookstore. We hired you because you’re the best individuals in you</w:t>
+        <w:t xml:space="preserve"> welcome to the World’s Smallest Online Bookstore. We hired you because </w:t>
+      </w:r>
+      <w:proofErr w:type="gramStart"/>
+      <w:r>
+        <w:t>you’re</w:t>
+      </w:r>
+      <w:proofErr w:type="gramEnd"/>
+      <w:r>
+        <w:t xml:space="preserve"> the best individuals in you</w:t>
       </w:r>
       <w:r>
         <w:t xml:space="preserve">r respective areas. Please remember </w:t>
@@ -5970,7 +6340,15 @@
         <w:t xml:space="preserve">that </w:t>
       </w:r>
       <w:r>
-        <w:t xml:space="preserve">we’re Vulture Capital funded and we have </w:t>
+        <w:t xml:space="preserve">we’re Vulture Capital </w:t>
+      </w:r>
+      <w:proofErr w:type="gramStart"/>
+      <w:r>
+        <w:t>funded</w:t>
+      </w:r>
+      <w:proofErr w:type="gramEnd"/>
+      <w:r>
+        <w:t xml:space="preserve"> and we have </w:t>
       </w:r>
       <w:r>
         <w:t xml:space="preserve">only </w:t>
@@ -6104,7 +6482,21 @@
         <w:rPr>
           <w:i/>
         </w:rPr>
-        <w:t xml:space="preserve"> teams actually got their work completed</w:t>
+        <w:t xml:space="preserve"> teams </w:t>
+      </w:r>
+      <w:proofErr w:type="gramStart"/>
+      <w:r>
+        <w:rPr>
+          <w:i/>
+        </w:rPr>
+        <w:t>actually got</w:t>
+      </w:r>
+      <w:proofErr w:type="gramEnd"/>
+      <w:r>
+        <w:rPr>
+          <w:i/>
+        </w:rPr>
+        <w:t xml:space="preserve"> their work completed</w:t>
       </w:r>
       <w:r>
         <w:rPr>
@@ -6237,13 +6629,41 @@
         <w:rPr>
           <w:i/>
         </w:rPr>
-        <w:t>Teams that don’t do something to improve their communication or teamwork (in this or the previous round) have their capacity reduced by 2.</w:t>
-      </w:r>
-      <w:r>
-        <w:rPr>
-          <w:i/>
-        </w:rPr>
-        <w:t xml:space="preserve"> (Specifically Team </w:t>
+        <w:t xml:space="preserve">Teams that </w:t>
+      </w:r>
+      <w:proofErr w:type="gramStart"/>
+      <w:r>
+        <w:rPr>
+          <w:i/>
+        </w:rPr>
+        <w:t>don’t</w:t>
+      </w:r>
+      <w:proofErr w:type="gramEnd"/>
+      <w:r>
+        <w:rPr>
+          <w:i/>
+        </w:rPr>
+        <w:t xml:space="preserve"> do something to improve their communication or teamwork (in this or the previous round) have their capacity reduced by 2.</w:t>
+      </w:r>
+      <w:r>
+        <w:rPr>
+          <w:i/>
+        </w:rPr>
+        <w:t xml:space="preserve"> (</w:t>
+      </w:r>
+      <w:proofErr w:type="gramStart"/>
+      <w:r>
+        <w:rPr>
+          <w:i/>
+        </w:rPr>
+        <w:t>Specifically</w:t>
+      </w:r>
+      <w:proofErr w:type="gramEnd"/>
+      <w:r>
+        <w:rPr>
+          <w:i/>
+        </w:rPr>
+        <w:t xml:space="preserve"> Team </w:t>
       </w:r>
       <w:r>
         <w:rPr>
@@ -6285,7 +6705,21 @@
         <w:rPr>
           <w:i/>
         </w:rPr>
-        <w:t>s that don’t set</w:t>
+        <w:t xml:space="preserve">s that </w:t>
+      </w:r>
+      <w:proofErr w:type="gramStart"/>
+      <w:r>
+        <w:rPr>
+          <w:i/>
+        </w:rPr>
+        <w:t>don’t</w:t>
+      </w:r>
+      <w:proofErr w:type="gramEnd"/>
+      <w:r>
+        <w:rPr>
+          <w:i/>
+        </w:rPr>
+        <w:t xml:space="preserve"> set</w:t>
       </w:r>
       <w:r>
         <w:rPr>
@@ -6413,6 +6847,7 @@
         </w:rPr>
         <w:t xml:space="preserve">Capacity </w:t>
       </w:r>
+      <w:proofErr w:type="gramStart"/>
       <w:r>
         <w:rPr>
           <w:i/>
@@ -6431,6 +6866,7 @@
         </w:rPr>
         <w:t xml:space="preserve"> forever</w:t>
       </w:r>
+      <w:proofErr w:type="gramEnd"/>
       <w:r>
         <w:rPr>
           <w:i/>
@@ -6585,7 +7021,14 @@
         <w:rPr>
           <w:i/>
         </w:rPr>
-        <w:t>educe capacity by 1</w:t>
+        <w:t xml:space="preserve">educe capacity by </w:t>
+      </w:r>
+      <w:proofErr w:type="gramStart"/>
+      <w:r>
+        <w:rPr>
+          <w:i/>
+        </w:rPr>
+        <w:t>1</w:t>
       </w:r>
       <w:r>
         <w:rPr>
@@ -6599,6 +7042,7 @@
         </w:rPr>
         <w:t xml:space="preserve"> and</w:t>
       </w:r>
+      <w:proofErr w:type="gramEnd"/>
       <w:r>
         <w:rPr>
           <w:i/>
@@ -6628,13 +7072,21 @@
         <w:t>,</w:t>
       </w:r>
       <w:r>
-        <w:t xml:space="preserve"> congratulations. In addition</w:t>
+        <w:t xml:space="preserve"> congratulations. In </w:t>
+      </w:r>
+      <w:proofErr w:type="gramStart"/>
+      <w:r>
+        <w:t>addition</w:t>
       </w:r>
       <w:r>
         <w:t>,</w:t>
       </w:r>
       <w:r>
-        <w:t xml:space="preserve"> if we’re unlucky some teams will have to deal with a fire</w:t>
+        <w:t xml:space="preserve"> if</w:t>
+      </w:r>
+      <w:proofErr w:type="gramEnd"/>
+      <w:r>
+        <w:t xml:space="preserve"> we’re unlucky some teams will have to deal with a fire</w:t>
       </w:r>
       <w:r>
         <w:t>.</w:t>
@@ -6792,7 +7244,21 @@
         <w:rPr>
           <w:i/>
         </w:rPr>
-        <w:t xml:space="preserve"> you took care of all of the fires that came up.</w:t>
+        <w:t xml:space="preserve"> you took care of </w:t>
+      </w:r>
+      <w:proofErr w:type="gramStart"/>
+      <w:r>
+        <w:rPr>
+          <w:i/>
+        </w:rPr>
+        <w:t>all of</w:t>
+      </w:r>
+      <w:proofErr w:type="gramEnd"/>
+      <w:r>
+        <w:rPr>
+          <w:i/>
+        </w:rPr>
+        <w:t xml:space="preserve"> the fires that came up.</w:t>
       </w:r>
     </w:p>
     <w:p>
@@ -6849,8 +7315,16 @@
         <w:rPr>
           <w:i/>
         </w:rPr>
-        <w:t>Social Time; Moving Desks closer together; Working Agreements;</w:t>
-      </w:r>
+        <w:t xml:space="preserve">Social Time; Moving Desks closer together; Working </w:t>
+      </w:r>
+      <w:proofErr w:type="gramStart"/>
+      <w:r>
+        <w:rPr>
+          <w:i/>
+        </w:rPr>
+        <w:t>Agreements;</w:t>
+      </w:r>
+      <w:proofErr w:type="gramEnd"/>
     </w:p>
     <w:p/>
     <w:p>
@@ -6863,13 +7337,37 @@
     </w:p>
     <w:p>
       <w:r>
-        <w:t>“Wahooo, we’re making money. We’re starting to get great customer feedback with all sorts of new ideas. Even though it</w:t>
+        <w:t>“</w:t>
+      </w:r>
+      <w:proofErr w:type="spellStart"/>
+      <w:r>
+        <w:t>Wahooo</w:t>
+      </w:r>
+      <w:proofErr w:type="spellEnd"/>
+      <w:r>
+        <w:t xml:space="preserve">, we’re making money. </w:t>
+      </w:r>
+      <w:proofErr w:type="gramStart"/>
+      <w:r>
+        <w:t>We’re</w:t>
+      </w:r>
+      <w:proofErr w:type="gramEnd"/>
+      <w:r>
+        <w:t xml:space="preserve"> starting to get great customer feedback with all sorts of new ideas. Even though </w:t>
+      </w:r>
+      <w:proofErr w:type="gramStart"/>
+      <w:r>
+        <w:t>it</w:t>
       </w:r>
       <w:r>
         <w:t>’</w:t>
       </w:r>
       <w:r>
-        <w:t>s mid-sprint and you’ve already committed</w:t>
+        <w:t>s</w:t>
+      </w:r>
+      <w:proofErr w:type="gramEnd"/>
+      <w:r>
+        <w:t xml:space="preserve"> mid-sprint and you’ve already committed</w:t>
       </w:r>
       <w:r>
         <w:t>,</w:t>
@@ -7472,7 +7970,23 @@
                 <w:sz w:val="22"/>
                 <w:szCs w:val="22"/>
               </w:rPr>
-              <w:t xml:space="preserve">Teams who’ve been working </w:t>
+              <w:t xml:space="preserve">Teams </w:t>
+            </w:r>
+            <w:proofErr w:type="gramStart"/>
+            <w:r>
+              <w:rPr>
+                <w:sz w:val="22"/>
+                <w:szCs w:val="22"/>
+              </w:rPr>
+              <w:t>who’ve</w:t>
+            </w:r>
+            <w:proofErr w:type="gramEnd"/>
+            <w:r>
+              <w:rPr>
+                <w:sz w:val="22"/>
+                <w:szCs w:val="22"/>
+              </w:rPr>
+              <w:t xml:space="preserve"> been working </w:t>
             </w:r>
             <w:r>
               <w:rPr>
@@ -7531,12 +8045,21 @@
                 <w:szCs w:val="22"/>
               </w:rPr>
             </w:pPr>
-            <w:r>
-              <w:rPr>
-                <w:sz w:val="22"/>
-                <w:szCs w:val="22"/>
-              </w:rPr>
-              <w:t>We’ve had an emergency on another team, we need your best tester for a while</w:t>
+            <w:proofErr w:type="gramStart"/>
+            <w:r>
+              <w:rPr>
+                <w:sz w:val="22"/>
+                <w:szCs w:val="22"/>
+              </w:rPr>
+              <w:t>We’ve</w:t>
+            </w:r>
+            <w:proofErr w:type="gramEnd"/>
+            <w:r>
+              <w:rPr>
+                <w:sz w:val="22"/>
+                <w:szCs w:val="22"/>
+              </w:rPr>
+              <w:t xml:space="preserve"> had an emergency on another team, we need your best tester for a while</w:t>
             </w:r>
             <w:r>
               <w:rPr>
@@ -7769,7 +8292,23 @@
                 <w:sz w:val="22"/>
                 <w:szCs w:val="22"/>
               </w:rPr>
-              <w:t>One of the people on your team isn’t pulling their weight</w:t>
+              <w:t xml:space="preserve">One of the people on your team </w:t>
+            </w:r>
+            <w:proofErr w:type="gramStart"/>
+            <w:r>
+              <w:rPr>
+                <w:sz w:val="22"/>
+                <w:szCs w:val="22"/>
+              </w:rPr>
+              <w:t>isn’t</w:t>
+            </w:r>
+            <w:proofErr w:type="gramEnd"/>
+            <w:r>
+              <w:rPr>
+                <w:sz w:val="22"/>
+                <w:szCs w:val="22"/>
+              </w:rPr>
+              <w:t xml:space="preserve"> pulling their weight</w:t>
             </w:r>
             <w:r>
               <w:rPr>
@@ -7845,7 +8384,15 @@
                 <w:sz w:val="22"/>
                 <w:szCs w:val="22"/>
               </w:rPr>
-              <w:t xml:space="preserve"> but it</w:t>
+              <w:t xml:space="preserve"> but </w:t>
+            </w:r>
+            <w:proofErr w:type="gramStart"/>
+            <w:r>
+              <w:rPr>
+                <w:sz w:val="22"/>
+                <w:szCs w:val="22"/>
+              </w:rPr>
+              <w:t>it</w:t>
             </w:r>
             <w:r>
               <w:rPr>
@@ -7859,7 +8406,15 @@
                 <w:sz w:val="22"/>
                 <w:szCs w:val="22"/>
               </w:rPr>
-              <w:t xml:space="preserve">s harming morale and productivity. </w:t>
+              <w:t>s</w:t>
+            </w:r>
+            <w:proofErr w:type="gramEnd"/>
+            <w:r>
+              <w:rPr>
+                <w:sz w:val="22"/>
+                <w:szCs w:val="22"/>
+              </w:rPr>
+              <w:t xml:space="preserve"> harming morale and productivity. </w:t>
             </w:r>
             <w:r>
               <w:rPr>
@@ -7915,6 +8470,7 @@
               </w:rPr>
               <w:t xml:space="preserve">ScrumMaster who conducts </w:t>
             </w:r>
+            <w:proofErr w:type="gramStart"/>
             <w:r>
               <w:rPr>
                 <w:sz w:val="22"/>
@@ -7948,7 +8504,15 @@
                 <w:sz w:val="22"/>
                 <w:szCs w:val="22"/>
               </w:rPr>
-              <w:t>one’s regularly spots this issue early and reduces the impact to 1</w:t>
+              <w:t>one’s</w:t>
+            </w:r>
+            <w:proofErr w:type="gramEnd"/>
+            <w:r>
+              <w:rPr>
+                <w:sz w:val="22"/>
+                <w:szCs w:val="22"/>
+              </w:rPr>
+              <w:t xml:space="preserve"> regularly spots this issue early and reduces the impact to 1</w:t>
             </w:r>
             <w:r>
               <w:rPr>
@@ -8114,7 +8678,23 @@
                 <w:sz w:val="22"/>
                 <w:szCs w:val="22"/>
               </w:rPr>
-              <w:t xml:space="preserve">this person feels that they’re more important than the team. </w:t>
+              <w:t xml:space="preserve">this person feels that </w:t>
+            </w:r>
+            <w:proofErr w:type="gramStart"/>
+            <w:r>
+              <w:rPr>
+                <w:sz w:val="22"/>
+                <w:szCs w:val="22"/>
+              </w:rPr>
+              <w:t>they’re</w:t>
+            </w:r>
+            <w:proofErr w:type="gramEnd"/>
+            <w:r>
+              <w:rPr>
+                <w:sz w:val="22"/>
+                <w:szCs w:val="22"/>
+              </w:rPr>
+              <w:t xml:space="preserve"> more important than the team. </w:t>
             </w:r>
             <w:r>
               <w:rPr>

</xml_diff>

<commit_message>
Create basic Action classes
..and migrate a few tests to rely on them.
</commit_message>
<xml_diff>
--- a/docs/Team Games.docx
+++ b/docs/Team Games.docx
@@ -1380,15 +1380,7 @@
                 <w:sz w:val="22"/>
                 <w:szCs w:val="22"/>
               </w:rPr>
-              <w:t>+</w:t>
-            </w:r>
-            <w:commentRangeStart w:id="11"/>
-            <w:r>
-              <w:rPr>
-                <w:sz w:val="22"/>
-                <w:szCs w:val="22"/>
-              </w:rPr>
-              <w:t>1 Capacity</w:t>
+              <w:t>+1 Capacity</w:t>
             </w:r>
             <w:r>
               <w:rPr>
@@ -1402,21 +1394,7 @@
                 <w:sz w:val="22"/>
                 <w:szCs w:val="22"/>
               </w:rPr>
-              <w:t>, accounting for face to face time</w:t>
-            </w:r>
-            <w:commentRangeEnd w:id="11"/>
-            <w:r>
-              <w:rPr>
-                <w:rStyle w:val="CommentReference"/>
-              </w:rPr>
-              <w:commentReference w:id="11"/>
-            </w:r>
-            <w:r>
-              <w:rPr>
-                <w:sz w:val="22"/>
-                <w:szCs w:val="22"/>
-              </w:rPr>
-              <w:t>.</w:t>
+              <w:t>, accounting for face to face time.</w:t>
             </w:r>
           </w:p>
         </w:tc>
@@ -1713,7 +1691,7 @@
                 <w:szCs w:val="22"/>
               </w:rPr>
             </w:pPr>
-            <w:commentRangeStart w:id="12"/>
+            <w:commentRangeStart w:id="11"/>
             <w:r>
               <w:rPr>
                 <w:sz w:val="22"/>
@@ -1735,12 +1713,12 @@
               </w:rPr>
               <w:t>two rounds in succession the effect becomes permanent as outsiders learn not to disturb the Team</w:t>
             </w:r>
-            <w:commentRangeEnd w:id="12"/>
+            <w:commentRangeEnd w:id="11"/>
             <w:r>
               <w:rPr>
                 <w:rStyle w:val="CommentReference"/>
               </w:rPr>
-              <w:commentReference w:id="12"/>
+              <w:commentReference w:id="11"/>
             </w:r>
             <w:r>
               <w:rPr>
@@ -1857,7 +1835,7 @@
                 <w:iCs/>
                 <w:sz w:val="22"/>
                 <w:szCs w:val="22"/>
-                <w:rPrChange w:id="13" w:author="Mark Levison" w:date="2020-10-14T17:47:00Z">
+                <w:rPrChange w:id="12" w:author="Mark Levison" w:date="2020-10-14T17:47:00Z">
                   <w:rPr>
                     <w:i/>
                     <w:sz w:val="22"/>
@@ -2034,7 +2012,7 @@
               </w:rPr>
               <w:t xml:space="preserve">Eliminate </w:t>
             </w:r>
-            <w:ins w:id="14" w:author="Mark Levison" w:date="2020-10-13T15:45:00Z">
+            <w:ins w:id="13" w:author="Mark Levison" w:date="2020-10-13T15:45:00Z">
               <w:r>
                 <w:rPr>
                   <w:sz w:val="22"/>
@@ -2071,7 +2049,7 @@
               </w:rPr>
               <w:t xml:space="preserve">Feature </w:t>
             </w:r>
-            <w:del w:id="15" w:author="Mark Levison" w:date="2020-10-13T15:45:00Z">
+            <w:del w:id="14" w:author="Mark Levison" w:date="2020-10-13T15:45:00Z">
               <w:r>
                 <w:rPr>
                   <w:sz w:val="22"/>
@@ -2080,7 +2058,7 @@
                 <w:delText>Branching</w:delText>
               </w:r>
             </w:del>
-            <w:ins w:id="16" w:author="Mark Levison" w:date="2020-10-13T15:45:00Z">
+            <w:ins w:id="15" w:author="Mark Levison" w:date="2020-10-13T15:45:00Z">
               <w:r>
                 <w:rPr>
                   <w:sz w:val="22"/>
@@ -2259,7 +2237,7 @@
               </w:rPr>
               <w:t>+ 1 Capacity</w:t>
             </w:r>
-            <w:del w:id="17" w:author="Mark Levison" w:date="2020-10-13T15:45:00Z">
+            <w:del w:id="16" w:author="Mark Levison" w:date="2020-10-13T15:45:00Z">
               <w:r>
                 <w:rPr>
                   <w:sz w:val="22"/>
@@ -2858,12 +2836,12 @@
           <w:p>
             <w:pPr>
               <w:rPr>
-                <w:del w:id="18" w:author="Mark Levison" w:date="2020-10-13T15:44:00Z"/>
-                <w:sz w:val="22"/>
-                <w:szCs w:val="22"/>
-              </w:rPr>
-            </w:pPr>
-            <w:del w:id="19" w:author="Mark Levison" w:date="2020-10-13T15:44:00Z">
+                <w:del w:id="17" w:author="Mark Levison" w:date="2020-10-13T15:44:00Z"/>
+                <w:sz w:val="22"/>
+                <w:szCs w:val="22"/>
+              </w:rPr>
+            </w:pPr>
+            <w:del w:id="18" w:author="Mark Levison" w:date="2020-10-13T15:44:00Z">
               <w:r>
                 <w:rPr>
                   <w:sz w:val="22"/>
@@ -2876,12 +2854,12 @@
           <w:p>
             <w:pPr>
               <w:rPr>
-                <w:del w:id="20" w:author="Mark Levison" w:date="2020-10-13T15:44:00Z"/>
-                <w:sz w:val="22"/>
-                <w:szCs w:val="22"/>
-              </w:rPr>
-            </w:pPr>
-            <w:ins w:id="21" w:author="Mark Levison" w:date="2020-10-13T15:44:00Z">
+                <w:del w:id="19" w:author="Mark Levison" w:date="2020-10-13T15:44:00Z"/>
+                <w:sz w:val="22"/>
+                <w:szCs w:val="22"/>
+              </w:rPr>
+            </w:pPr>
+            <w:ins w:id="20" w:author="Mark Levison" w:date="2020-10-13T15:44:00Z">
               <w:r>
                 <w:rPr>
                   <w:sz w:val="22"/>
@@ -2906,7 +2884,7 @@
               </w:rPr>
               <w:t>Capacity</w:t>
             </w:r>
-            <w:del w:id="22" w:author="Mark Levison" w:date="2020-10-13T15:45:00Z">
+            <w:del w:id="21" w:author="Mark Levison" w:date="2020-10-13T15:45:00Z">
               <w:r>
                 <w:rPr>
                   <w:sz w:val="22"/>
@@ -2915,7 +2893,7 @@
                 <w:delText xml:space="preserve"> </w:delText>
               </w:r>
             </w:del>
-            <w:del w:id="23" w:author="Mark Levison" w:date="2020-10-13T15:44:00Z">
+            <w:del w:id="22" w:author="Mark Levison" w:date="2020-10-13T15:44:00Z">
               <w:r>
                 <w:rPr>
                   <w:sz w:val="22"/>
@@ -3553,7 +3531,7 @@
               </w:rPr>
               <w:t>+1 Capacity</w:t>
             </w:r>
-            <w:del w:id="24" w:author="Mark Levison" w:date="2020-10-13T15:44:00Z">
+            <w:del w:id="23" w:author="Mark Levison" w:date="2020-10-13T15:44:00Z">
               <w:r>
                 <w:rPr>
                   <w:sz w:val="22"/>
@@ -4365,36 +4343,36 @@
           <w:p>
             <w:pPr>
               <w:rPr>
+                <w:ins w:id="24" w:author="Mark Levison" w:date="2020-10-13T15:46:00Z"/>
+                <w:sz w:val="22"/>
+                <w:szCs w:val="22"/>
+              </w:rPr>
+            </w:pPr>
+            <w:r>
+              <w:rPr>
+                <w:sz w:val="22"/>
+                <w:szCs w:val="22"/>
+              </w:rPr>
+              <w:t>Writing Unit level Tests before writing the code</w:t>
+            </w:r>
+          </w:p>
+          <w:p>
+            <w:pPr>
+              <w:rPr>
                 <w:ins w:id="25" w:author="Mark Levison" w:date="2020-10-13T15:46:00Z"/>
                 <w:sz w:val="22"/>
                 <w:szCs w:val="22"/>
               </w:rPr>
             </w:pPr>
-            <w:r>
-              <w:rPr>
-                <w:sz w:val="22"/>
-                <w:szCs w:val="22"/>
-              </w:rPr>
-              <w:t>Writing Unit level Tests before writing the code</w:t>
-            </w:r>
-          </w:p>
-          <w:p>
-            <w:pPr>
-              <w:rPr>
-                <w:ins w:id="26" w:author="Mark Levison" w:date="2020-10-13T15:46:00Z"/>
-                <w:sz w:val="22"/>
-                <w:szCs w:val="22"/>
-              </w:rPr>
-            </w:pPr>
-          </w:p>
-          <w:p>
-            <w:pPr>
-              <w:rPr>
-                <w:sz w:val="22"/>
-                <w:szCs w:val="22"/>
-              </w:rPr>
-            </w:pPr>
-            <w:ins w:id="27" w:author="Mark Levison" w:date="2020-10-13T15:46:00Z">
+          </w:p>
+          <w:p>
+            <w:pPr>
+              <w:rPr>
+                <w:sz w:val="22"/>
+                <w:szCs w:val="22"/>
+              </w:rPr>
+            </w:pPr>
+            <w:ins w:id="26" w:author="Mark Levison" w:date="2020-10-13T15:46:00Z">
               <w:r>
                 <w:rPr>
                   <w:sz w:val="22"/>
@@ -4822,7 +4800,7 @@
               </w:rPr>
               <w:t xml:space="preserve">Collaborate on </w:t>
             </w:r>
-            <w:del w:id="28" w:author="Mark Levison" w:date="2020-10-13T15:43:00Z">
+            <w:del w:id="27" w:author="Mark Levison" w:date="2020-10-13T15:43:00Z">
               <w:r>
                 <w:rPr>
                   <w:sz w:val="22"/>
@@ -4831,7 +4809,7 @@
                 <w:delText>Goal Meanin</w:delText>
               </w:r>
             </w:del>
-            <w:ins w:id="29" w:author="Mark Levison" w:date="2020-10-13T15:43:00Z">
+            <w:ins w:id="28" w:author="Mark Levison" w:date="2020-10-13T15:43:00Z">
               <w:r>
                 <w:rPr>
                   <w:sz w:val="22"/>
@@ -4840,7 +4818,7 @@
                 <w:t>Understanding Visi</w:t>
               </w:r>
             </w:ins>
-            <w:del w:id="30" w:author="Mark Levison" w:date="2020-10-13T15:43:00Z">
+            <w:del w:id="29" w:author="Mark Levison" w:date="2020-10-13T15:43:00Z">
               <w:r>
                 <w:rPr>
                   <w:sz w:val="22"/>
@@ -4849,7 +4827,7 @@
                 <w:delText>g</w:delText>
               </w:r>
             </w:del>
-            <w:ins w:id="31" w:author="Mark Levison" w:date="2020-10-13T15:43:00Z">
+            <w:ins w:id="30" w:author="Mark Levison" w:date="2020-10-13T15:43:00Z">
               <w:r>
                 <w:rPr>
                   <w:sz w:val="22"/>
@@ -8998,22 +8976,6 @@
         <w:annotationRef/>
       </w:r>
       <w:r>
-        <w:t>Will probably eliminate ongoing capacity effects</w:t>
-      </w:r>
-    </w:p>
-  </w:comment>
-  <w:comment w:id="12" w:author="Mark Levison" w:date="2020-10-13T16:41:00Z" w:initials="ML">
-    <w:p>
-      <w:pPr>
-        <w:pStyle w:val="CommentText"/>
-      </w:pPr>
-      <w:r>
-        <w:rPr>
-          <w:rStyle w:val="CommentReference"/>
-        </w:rPr>
-        <w:annotationRef/>
-      </w:r>
-      <w:r>
         <w:t>Probably simplify</w:t>
       </w:r>
     </w:p>
@@ -9023,21 +8985,18 @@
 
 <file path=word/commentsExtended.xml><?xml version="1.0" encoding="utf-8"?>
 <w15:commentsEx xmlns:wpc="http://schemas.microsoft.com/office/word/2010/wordprocessingCanvas" xmlns:cx="http://schemas.microsoft.com/office/drawing/2014/chartex" xmlns:cx1="http://schemas.microsoft.com/office/drawing/2015/9/8/chartex" xmlns:cx2="http://schemas.microsoft.com/office/drawing/2015/10/21/chartex" xmlns:cx3="http://schemas.microsoft.com/office/drawing/2016/5/9/chartex" xmlns:cx4="http://schemas.microsoft.com/office/drawing/2016/5/10/chartex" xmlns:cx5="http://schemas.microsoft.com/office/drawing/2016/5/11/chartex" xmlns:cx6="http://schemas.microsoft.com/office/drawing/2016/5/12/chartex" xmlns:cx7="http://schemas.microsoft.com/office/drawing/2016/5/13/chartex" xmlns:cx8="http://schemas.microsoft.com/office/drawing/2016/5/14/chartex" xmlns:mc="http://schemas.openxmlformats.org/markup-compatibility/2006" xmlns:aink="http://schemas.microsoft.com/office/drawing/2016/ink" xmlns:am3d="http://schemas.microsoft.com/office/drawing/2017/model3d" xmlns:o="urn:schemas-microsoft-com:office:office" xmlns:r="http://schemas.openxmlformats.org/officeDocument/2006/relationships" xmlns:m="http://schemas.openxmlformats.org/officeDocument/2006/math" xmlns:v="urn:schemas-microsoft-com:vml" xmlns:wp14="http://schemas.microsoft.com/office/word/2010/wordprocessingDrawing" xmlns:wp="http://schemas.openxmlformats.org/drawingml/2006/wordprocessingDrawing" xmlns:w10="urn:schemas-microsoft-com:office:word" xmlns:w="http://schemas.openxmlformats.org/wordprocessingml/2006/main" xmlns:w14="http://schemas.microsoft.com/office/word/2010/wordml" xmlns:w15="http://schemas.microsoft.com/office/word/2012/wordml" xmlns:w16cex="http://schemas.microsoft.com/office/word/2018/wordml/cex" xmlns:w16cid="http://schemas.microsoft.com/office/word/2016/wordml/cid" xmlns:w16="http://schemas.microsoft.com/office/word/2018/wordml" xmlns:w16se="http://schemas.microsoft.com/office/word/2015/wordml/symex" xmlns:wpg="http://schemas.microsoft.com/office/word/2010/wordprocessingGroup" xmlns:wpi="http://schemas.microsoft.com/office/word/2010/wordprocessingInk" xmlns:wne="http://schemas.microsoft.com/office/word/2006/wordml" xmlns:wps="http://schemas.microsoft.com/office/word/2010/wordprocessingShape" mc:Ignorable="w14 w15 w16se w16cid w16 w16cex wp14">
-  <w15:commentEx w15:paraId="6EDB82CA" w15:done="0"/>
   <w15:commentEx w15:paraId="3D0994BE" w15:done="0"/>
 </w15:commentsEx>
 </file>
 
 <file path=word/commentsExtensible.xml><?xml version="1.0" encoding="utf-8"?>
 <w16cex:commentsExtensible xmlns:wpc="http://schemas.microsoft.com/office/word/2010/wordprocessingCanvas" xmlns:cx="http://schemas.microsoft.com/office/drawing/2014/chartex" xmlns:cx1="http://schemas.microsoft.com/office/drawing/2015/9/8/chartex" xmlns:cx2="http://schemas.microsoft.com/office/drawing/2015/10/21/chartex" xmlns:cx3="http://schemas.microsoft.com/office/drawing/2016/5/9/chartex" xmlns:cx4="http://schemas.microsoft.com/office/drawing/2016/5/10/chartex" xmlns:cx5="http://schemas.microsoft.com/office/drawing/2016/5/11/chartex" xmlns:cx6="http://schemas.microsoft.com/office/drawing/2016/5/12/chartex" xmlns:cx7="http://schemas.microsoft.com/office/drawing/2016/5/13/chartex" xmlns:cx8="http://schemas.microsoft.com/office/drawing/2016/5/14/chartex" xmlns:mc="http://schemas.openxmlformats.org/markup-compatibility/2006" xmlns:aink="http://schemas.microsoft.com/office/drawing/2016/ink" xmlns:am3d="http://schemas.microsoft.com/office/drawing/2017/model3d" xmlns:o="urn:schemas-microsoft-com:office:office" xmlns:r="http://schemas.openxmlformats.org/officeDocument/2006/relationships" xmlns:m="http://schemas.openxmlformats.org/officeDocument/2006/math" xmlns:v="urn:schemas-microsoft-com:vml" xmlns:wp14="http://schemas.microsoft.com/office/word/2010/wordprocessingDrawing" xmlns:wp="http://schemas.openxmlformats.org/drawingml/2006/wordprocessingDrawing" xmlns:w10="urn:schemas-microsoft-com:office:word" xmlns:w="http://schemas.openxmlformats.org/wordprocessingml/2006/main" xmlns:w14="http://schemas.microsoft.com/office/word/2010/wordml" xmlns:w15="http://schemas.microsoft.com/office/word/2012/wordml" xmlns:w16cex="http://schemas.microsoft.com/office/word/2018/wordml/cex" xmlns:w16cid="http://schemas.microsoft.com/office/word/2016/wordml/cid" xmlns:w16="http://schemas.microsoft.com/office/word/2018/wordml" xmlns:w16se="http://schemas.microsoft.com/office/word/2015/wordml/symex" xmlns:wpg="http://schemas.microsoft.com/office/word/2010/wordprocessingGroup" xmlns:wpi="http://schemas.microsoft.com/office/word/2010/wordprocessingInk" xmlns:wne="http://schemas.microsoft.com/office/word/2006/wordml" xmlns:wps="http://schemas.microsoft.com/office/word/2010/wordprocessingShape" mc:Ignorable="w14 w15 w16se w16cid w16 w16cex wp14">
-  <w16cex:commentExtensible w16cex:durableId="2330572C" w16cex:dateUtc="2020-10-13T20:41:00Z"/>
   <w16cex:commentExtensible w16cex:durableId="23305753" w16cex:dateUtc="2020-10-13T20:41:00Z"/>
 </w16cex:commentsExtensible>
 </file>
 
 <file path=word/commentsIds.xml><?xml version="1.0" encoding="utf-8"?>
 <w16cid:commentsIds xmlns:wpc="http://schemas.microsoft.com/office/word/2010/wordprocessingCanvas" xmlns:cx="http://schemas.microsoft.com/office/drawing/2014/chartex" xmlns:cx1="http://schemas.microsoft.com/office/drawing/2015/9/8/chartex" xmlns:cx2="http://schemas.microsoft.com/office/drawing/2015/10/21/chartex" xmlns:cx3="http://schemas.microsoft.com/office/drawing/2016/5/9/chartex" xmlns:cx4="http://schemas.microsoft.com/office/drawing/2016/5/10/chartex" xmlns:cx5="http://schemas.microsoft.com/office/drawing/2016/5/11/chartex" xmlns:cx6="http://schemas.microsoft.com/office/drawing/2016/5/12/chartex" xmlns:cx7="http://schemas.microsoft.com/office/drawing/2016/5/13/chartex" xmlns:cx8="http://schemas.microsoft.com/office/drawing/2016/5/14/chartex" xmlns:mc="http://schemas.openxmlformats.org/markup-compatibility/2006" xmlns:aink="http://schemas.microsoft.com/office/drawing/2016/ink" xmlns:am3d="http://schemas.microsoft.com/office/drawing/2017/model3d" xmlns:o="urn:schemas-microsoft-com:office:office" xmlns:r="http://schemas.openxmlformats.org/officeDocument/2006/relationships" xmlns:m="http://schemas.openxmlformats.org/officeDocument/2006/math" xmlns:v="urn:schemas-microsoft-com:vml" xmlns:wp14="http://schemas.microsoft.com/office/word/2010/wordprocessingDrawing" xmlns:wp="http://schemas.openxmlformats.org/drawingml/2006/wordprocessingDrawing" xmlns:w10="urn:schemas-microsoft-com:office:word" xmlns:w="http://schemas.openxmlformats.org/wordprocessingml/2006/main" xmlns:w14="http://schemas.microsoft.com/office/word/2010/wordml" xmlns:w15="http://schemas.microsoft.com/office/word/2012/wordml" xmlns:w16cex="http://schemas.microsoft.com/office/word/2018/wordml/cex" xmlns:w16cid="http://schemas.microsoft.com/office/word/2016/wordml/cid" xmlns:w16="http://schemas.microsoft.com/office/word/2018/wordml" xmlns:w16se="http://schemas.microsoft.com/office/word/2015/wordml/symex" xmlns:wpg="http://schemas.microsoft.com/office/word/2010/wordprocessingGroup" xmlns:wpi="http://schemas.microsoft.com/office/word/2010/wordprocessingInk" xmlns:wne="http://schemas.microsoft.com/office/word/2006/wordml" xmlns:wps="http://schemas.microsoft.com/office/word/2010/wordprocessingShape" mc:Ignorable="w14 w15 w16se w16cid w16 w16cex wp14">
-  <w16cid:commentId w16cid:paraId="6EDB82CA" w16cid:durableId="2330572C"/>
   <w16cid:commentId w16cid:paraId="3D0994BE" w16cid:durableId="23305753"/>
 </w16cid:commentsIds>
 </file>

</xml_diff>

<commit_message>
Add a few actions and a note with design questions
</commit_message>
<xml_diff>
--- a/docs/Team Games.docx
+++ b/docs/Team Games.docx
@@ -897,12 +897,12 @@
         <w:tblLook w:val="04A0" w:firstRow="1" w:lastRow="0" w:firstColumn="1" w:lastColumn="0" w:noHBand="0" w:noVBand="1"/>
       </w:tblPr>
       <w:tblGrid>
-        <w:gridCol w:w="2059"/>
+        <w:gridCol w:w="1417"/>
         <w:gridCol w:w="1510"/>
         <w:gridCol w:w="719"/>
-        <w:gridCol w:w="2002"/>
-        <w:gridCol w:w="1451"/>
-        <w:gridCol w:w="1799"/>
+        <w:gridCol w:w="2211"/>
+        <w:gridCol w:w="1474"/>
+        <w:gridCol w:w="2209"/>
       </w:tblGrid>
       <w:tr>
         <w:tc>
@@ -2012,36 +2012,34 @@
               </w:rPr>
               <w:t xml:space="preserve">Eliminate </w:t>
             </w:r>
-            <w:ins w:id="13" w:author="Mark Levison" w:date="2020-10-13T15:45:00Z">
-              <w:r>
-                <w:rPr>
-                  <w:sz w:val="22"/>
-                  <w:szCs w:val="22"/>
-                </w:rPr>
-                <w:t>L</w:t>
-              </w:r>
-              <w:r>
-                <w:rPr>
-                  <w:sz w:val="22"/>
-                  <w:szCs w:val="22"/>
-                </w:rPr>
-                <w:t xml:space="preserve">ong </w:t>
-              </w:r>
-              <w:r>
-                <w:rPr>
-                  <w:sz w:val="22"/>
-                  <w:szCs w:val="22"/>
-                </w:rPr>
-                <w:t>L</w:t>
-              </w:r>
-              <w:r>
-                <w:rPr>
-                  <w:sz w:val="22"/>
-                  <w:szCs w:val="22"/>
-                </w:rPr>
-                <w:t xml:space="preserve">ived </w:t>
-              </w:r>
-            </w:ins>
+            <w:r>
+              <w:rPr>
+                <w:sz w:val="22"/>
+                <w:szCs w:val="22"/>
+              </w:rPr>
+              <w:t>L</w:t>
+            </w:r>
+            <w:r>
+              <w:rPr>
+                <w:sz w:val="22"/>
+                <w:szCs w:val="22"/>
+              </w:rPr>
+              <w:t xml:space="preserve">ong </w:t>
+            </w:r>
+            <w:r>
+              <w:rPr>
+                <w:sz w:val="22"/>
+                <w:szCs w:val="22"/>
+              </w:rPr>
+              <w:t>L</w:t>
+            </w:r>
+            <w:r>
+              <w:rPr>
+                <w:sz w:val="22"/>
+                <w:szCs w:val="22"/>
+              </w:rPr>
+              <w:t xml:space="preserve">ived </w:t>
+            </w:r>
             <w:r>
               <w:rPr>
                 <w:sz w:val="22"/>
@@ -2049,24 +2047,13 @@
               </w:rPr>
               <w:t xml:space="preserve">Feature </w:t>
             </w:r>
-            <w:del w:id="14" w:author="Mark Levison" w:date="2020-10-13T15:45:00Z">
-              <w:r>
-                <w:rPr>
-                  <w:sz w:val="22"/>
-                  <w:szCs w:val="22"/>
-                </w:rPr>
-                <w:delText>Branching</w:delText>
-              </w:r>
-            </w:del>
-            <w:ins w:id="15" w:author="Mark Levison" w:date="2020-10-13T15:45:00Z">
-              <w:r>
-                <w:rPr>
-                  <w:sz w:val="22"/>
-                  <w:szCs w:val="22"/>
-                </w:rPr>
-                <w:t>Branches</w:t>
-              </w:r>
-            </w:ins>
+            <w:r>
+              <w:rPr>
+                <w:sz w:val="22"/>
+                <w:szCs w:val="22"/>
+              </w:rPr>
+              <w:t>Branches</w:t>
+            </w:r>
           </w:p>
         </w:tc>
         <w:tc>
@@ -2157,7 +2144,7 @@
                 <w:sz w:val="22"/>
                 <w:szCs w:val="22"/>
               </w:rPr>
-              <w:t xml:space="preserve"> not </w:t>
+              <w:t xml:space="preserve"> not really using Continuous </w:t>
             </w:r>
             <w:r>
               <w:rPr>
@@ -2165,7 +2152,7 @@
                 <w:szCs w:val="22"/>
               </w:rPr>
               <w:lastRenderedPageBreak/>
-              <w:t>really using Continuous integration.</w:t>
+              <w:t>integration.</w:t>
             </w:r>
           </w:p>
           <w:p>
@@ -2237,7 +2224,7 @@
               </w:rPr>
               <w:t>+ 1 Capacity</w:t>
             </w:r>
-            <w:del w:id="16" w:author="Mark Levison" w:date="2020-10-13T15:45:00Z">
+            <w:del w:id="13" w:author="Mark Levison" w:date="2020-10-13T15:45:00Z">
               <w:r>
                 <w:rPr>
                   <w:sz w:val="22"/>
@@ -2836,12 +2823,12 @@
           <w:p>
             <w:pPr>
               <w:rPr>
-                <w:del w:id="17" w:author="Mark Levison" w:date="2020-10-13T15:44:00Z"/>
-                <w:sz w:val="22"/>
-                <w:szCs w:val="22"/>
-              </w:rPr>
-            </w:pPr>
-            <w:del w:id="18" w:author="Mark Levison" w:date="2020-10-13T15:44:00Z">
+                <w:del w:id="14" w:author="Mark Levison" w:date="2020-10-13T15:44:00Z"/>
+                <w:sz w:val="22"/>
+                <w:szCs w:val="22"/>
+              </w:rPr>
+            </w:pPr>
+            <w:del w:id="15" w:author="Mark Levison" w:date="2020-10-13T15:44:00Z">
               <w:r>
                 <w:rPr>
                   <w:sz w:val="22"/>
@@ -2854,12 +2841,12 @@
           <w:p>
             <w:pPr>
               <w:rPr>
-                <w:del w:id="19" w:author="Mark Levison" w:date="2020-10-13T15:44:00Z"/>
-                <w:sz w:val="22"/>
-                <w:szCs w:val="22"/>
-              </w:rPr>
-            </w:pPr>
-            <w:ins w:id="20" w:author="Mark Levison" w:date="2020-10-13T15:44:00Z">
+                <w:del w:id="16" w:author="Mark Levison" w:date="2020-10-13T15:44:00Z"/>
+                <w:sz w:val="22"/>
+                <w:szCs w:val="22"/>
+              </w:rPr>
+            </w:pPr>
+            <w:ins w:id="17" w:author="Mark Levison" w:date="2020-10-13T15:44:00Z">
               <w:r>
                 <w:rPr>
                   <w:sz w:val="22"/>
@@ -2884,7 +2871,7 @@
               </w:rPr>
               <w:t>Capacity</w:t>
             </w:r>
-            <w:del w:id="21" w:author="Mark Levison" w:date="2020-10-13T15:45:00Z">
+            <w:del w:id="18" w:author="Mark Levison" w:date="2020-10-13T15:45:00Z">
               <w:r>
                 <w:rPr>
                   <w:sz w:val="22"/>
@@ -2893,7 +2880,7 @@
                 <w:delText xml:space="preserve"> </w:delText>
               </w:r>
             </w:del>
-            <w:del w:id="22" w:author="Mark Levison" w:date="2020-10-13T15:44:00Z">
+            <w:del w:id="19" w:author="Mark Levison" w:date="2020-10-13T15:44:00Z">
               <w:r>
                 <w:rPr>
                   <w:sz w:val="22"/>
@@ -3049,7 +3036,6 @@
                 <w:sz w:val="22"/>
                 <w:szCs w:val="22"/>
               </w:rPr>
-              <w:lastRenderedPageBreak/>
               <w:t>One-on-Ones</w:t>
             </w:r>
           </w:p>
@@ -3531,7 +3517,7 @@
               </w:rPr>
               <w:t>+1 Capacity</w:t>
             </w:r>
-            <w:del w:id="23" w:author="Mark Levison" w:date="2020-10-13T15:44:00Z">
+            <w:del w:id="20" w:author="Mark Levison" w:date="2020-10-13T15:44:00Z">
               <w:r>
                 <w:rPr>
                   <w:sz w:val="22"/>
@@ -4343,7 +4329,7 @@
           <w:p>
             <w:pPr>
               <w:rPr>
-                <w:ins w:id="24" w:author="Mark Levison" w:date="2020-10-13T15:46:00Z"/>
+                <w:ins w:id="21" w:author="Mark Levison" w:date="2020-10-13T15:46:00Z"/>
                 <w:sz w:val="22"/>
                 <w:szCs w:val="22"/>
               </w:rPr>
@@ -4359,20 +4345,20 @@
           <w:p>
             <w:pPr>
               <w:rPr>
-                <w:ins w:id="25" w:author="Mark Levison" w:date="2020-10-13T15:46:00Z"/>
-                <w:sz w:val="22"/>
-                <w:szCs w:val="22"/>
-              </w:rPr>
-            </w:pPr>
-          </w:p>
-          <w:p>
-            <w:pPr>
-              <w:rPr>
-                <w:sz w:val="22"/>
-                <w:szCs w:val="22"/>
-              </w:rPr>
-            </w:pPr>
-            <w:ins w:id="26" w:author="Mark Levison" w:date="2020-10-13T15:46:00Z">
+                <w:ins w:id="22" w:author="Mark Levison" w:date="2020-10-13T15:46:00Z"/>
+                <w:sz w:val="22"/>
+                <w:szCs w:val="22"/>
+              </w:rPr>
+            </w:pPr>
+          </w:p>
+          <w:p>
+            <w:pPr>
+              <w:rPr>
+                <w:sz w:val="22"/>
+                <w:szCs w:val="22"/>
+              </w:rPr>
+            </w:pPr>
+            <w:ins w:id="23" w:author="Mark Levison" w:date="2020-10-13T15:46:00Z">
               <w:r>
                 <w:rPr>
                   <w:sz w:val="22"/>
@@ -4800,7 +4786,7 @@
               </w:rPr>
               <w:t xml:space="preserve">Collaborate on </w:t>
             </w:r>
-            <w:del w:id="27" w:author="Mark Levison" w:date="2020-10-13T15:43:00Z">
+            <w:del w:id="24" w:author="Mark Levison" w:date="2020-10-13T15:43:00Z">
               <w:r>
                 <w:rPr>
                   <w:sz w:val="22"/>
@@ -4809,7 +4795,7 @@
                 <w:delText>Goal Meanin</w:delText>
               </w:r>
             </w:del>
-            <w:ins w:id="28" w:author="Mark Levison" w:date="2020-10-13T15:43:00Z">
+            <w:ins w:id="25" w:author="Mark Levison" w:date="2020-10-13T15:43:00Z">
               <w:r>
                 <w:rPr>
                   <w:sz w:val="22"/>
@@ -4818,7 +4804,7 @@
                 <w:t>Understanding Visi</w:t>
               </w:r>
             </w:ins>
-            <w:del w:id="29" w:author="Mark Levison" w:date="2020-10-13T15:43:00Z">
+            <w:del w:id="26" w:author="Mark Levison" w:date="2020-10-13T15:43:00Z">
               <w:r>
                 <w:rPr>
                   <w:sz w:val="22"/>
@@ -4827,7 +4813,7 @@
                 <w:delText>g</w:delText>
               </w:r>
             </w:del>
-            <w:ins w:id="30" w:author="Mark Levison" w:date="2020-10-13T15:43:00Z">
+            <w:ins w:id="27" w:author="Mark Levison" w:date="2020-10-13T15:43:00Z">
               <w:r>
                 <w:rPr>
                   <w:sz w:val="22"/>

</xml_diff>

<commit_message>
Tidy up Teams Games
</commit_message>
<xml_diff>
--- a/docs/Team Games.docx
+++ b/docs/Team Games.docx
@@ -735,35 +735,21 @@
       <w:r>
         <w:t xml:space="preserve"> by </w:t>
       </w:r>
-      <w:del w:id="2" w:author="Mark Levison" w:date="2020-10-13T15:42:00Z">
-        <w:r>
-          <w:delText xml:space="preserve">2 </w:delText>
-        </w:r>
-      </w:del>
-      <w:ins w:id="3" w:author="Mark Levison" w:date="2020-10-13T15:42:00Z">
-        <w:r>
-          <w:t>1</w:t>
-        </w:r>
-        <w:r>
-          <w:t xml:space="preserve"> </w:t>
-        </w:r>
-      </w:ins>
+      <w:r>
+        <w:t>1</w:t>
+      </w:r>
+      <w:r>
+        <w:t xml:space="preserve"> </w:t>
+      </w:r>
       <w:r>
         <w:t>Story Points (</w:t>
       </w:r>
       <w:r>
         <w:t>-</w:t>
       </w:r>
-      <w:del w:id="4" w:author="Mark Levison" w:date="2020-10-13T15:42:00Z">
-        <w:r>
-          <w:delText>2</w:delText>
-        </w:r>
-      </w:del>
-      <w:ins w:id="5" w:author="Mark Levison" w:date="2020-10-13T15:42:00Z">
-        <w:r>
-          <w:t>1</w:t>
-        </w:r>
-      </w:ins>
+      <w:r>
+        <w:t>1</w:t>
+      </w:r>
       <w:r>
         <w:t>)</w:t>
       </w:r>
@@ -800,18 +786,16 @@
           <w:numId w:val="3"/>
         </w:numPr>
       </w:pPr>
-      <w:ins w:id="6" w:author="Mark Levison" w:date="2020-10-13T17:06:00Z">
-        <w:r>
-          <w:rPr>
-            <w:b/>
-            <w:bCs/>
-          </w:rPr>
-          <w:t>Engineering/Tech Debt Drag</w:t>
-        </w:r>
-        <w:r>
-          <w:t xml:space="preserve"> </w:t>
-        </w:r>
-      </w:ins>
+      <w:r>
+        <w:rPr>
+          <w:b/>
+          <w:bCs/>
+        </w:rPr>
+        <w:t>Engineering/Tech Debt Drag</w:t>
+      </w:r>
+      <w:r>
+        <w:t xml:space="preserve"> </w:t>
+      </w:r>
       <w:r>
         <w:t>If nothing has been done to improve the team engineering practices</w:t>
       </w:r>
@@ -827,35 +811,21 @@
       <w:r>
         <w:t xml:space="preserve"> by </w:t>
       </w:r>
-      <w:del w:id="7" w:author="Mark Levison" w:date="2020-10-13T15:42:00Z">
-        <w:r>
-          <w:delText xml:space="preserve">2 </w:delText>
-        </w:r>
-      </w:del>
-      <w:ins w:id="8" w:author="Mark Levison" w:date="2020-10-13T15:42:00Z">
-        <w:r>
-          <w:t>1</w:t>
-        </w:r>
-        <w:r>
-          <w:t xml:space="preserve"> </w:t>
-        </w:r>
-      </w:ins>
+      <w:r>
+        <w:t>1</w:t>
+      </w:r>
+      <w:r>
+        <w:t xml:space="preserve"> </w:t>
+      </w:r>
       <w:r>
         <w:t>Story Points (</w:t>
       </w:r>
       <w:r>
         <w:t>-</w:t>
       </w:r>
-      <w:del w:id="9" w:author="Mark Levison" w:date="2020-10-13T15:42:00Z">
-        <w:r>
-          <w:delText>2</w:delText>
-        </w:r>
-      </w:del>
-      <w:ins w:id="10" w:author="Mark Levison" w:date="2020-10-13T15:42:00Z">
-        <w:r>
-          <w:t>1</w:t>
-        </w:r>
-      </w:ins>
+      <w:r>
+        <w:t>1</w:t>
+      </w:r>
       <w:r>
         <w:t>)</w:t>
       </w:r>
@@ -1691,548 +1661,543 @@
                 <w:szCs w:val="22"/>
               </w:rPr>
             </w:pPr>
-            <w:commentRangeStart w:id="11"/>
-            <w:r>
-              <w:rPr>
-                <w:sz w:val="22"/>
-                <w:szCs w:val="22"/>
-              </w:rPr>
-              <w:t xml:space="preserve">If purchased </w:t>
-            </w:r>
-            <w:r>
-              <w:rPr>
-                <w:sz w:val="22"/>
-                <w:szCs w:val="22"/>
-              </w:rPr>
-              <w:t xml:space="preserve">for </w:t>
-            </w:r>
-            <w:r>
-              <w:rPr>
-                <w:sz w:val="22"/>
-                <w:szCs w:val="22"/>
-              </w:rPr>
-              <w:t>two rounds in succession the effect becomes permanent as outsiders learn not to disturb the Team</w:t>
-            </w:r>
-            <w:commentRangeEnd w:id="11"/>
-            <w:r>
-              <w:rPr>
-                <w:rStyle w:val="CommentReference"/>
-              </w:rPr>
-              <w:commentReference w:id="11"/>
-            </w:r>
-            <w:r>
-              <w:rPr>
-                <w:sz w:val="22"/>
-                <w:szCs w:val="22"/>
-              </w:rPr>
-              <w:t>.</w:t>
-            </w:r>
-          </w:p>
-        </w:tc>
-      </w:tr>
-      <w:tr>
-        <w:tc>
-          <w:tcPr>
-            <w:tcW w:w="1417" w:type="dxa"/>
-          </w:tcPr>
-          <w:p>
-            <w:pPr>
-              <w:rPr>
-                <w:sz w:val="22"/>
-                <w:szCs w:val="22"/>
-              </w:rPr>
-            </w:pPr>
-            <w:r>
-              <w:rPr>
-                <w:sz w:val="22"/>
-                <w:szCs w:val="22"/>
-              </w:rPr>
-              <w:t>Build Server</w:t>
-            </w:r>
-          </w:p>
-        </w:tc>
-        <w:tc>
-          <w:tcPr>
-            <w:tcW w:w="1510" w:type="dxa"/>
-          </w:tcPr>
-          <w:p>
-            <w:pPr>
-              <w:rPr>
-                <w:sz w:val="22"/>
-                <w:szCs w:val="22"/>
-              </w:rPr>
-            </w:pPr>
-            <w:r>
-              <w:rPr>
-                <w:sz w:val="22"/>
-                <w:szCs w:val="22"/>
-              </w:rPr>
-              <w:t>Setup build server and Continuous Integration</w:t>
-            </w:r>
-          </w:p>
-        </w:tc>
-        <w:tc>
-          <w:tcPr>
-            <w:tcW w:w="719" w:type="dxa"/>
-          </w:tcPr>
-          <w:p>
-            <w:pPr>
-              <w:rPr>
-                <w:sz w:val="22"/>
-                <w:szCs w:val="22"/>
-              </w:rPr>
-            </w:pPr>
-            <w:r>
-              <w:rPr>
-                <w:sz w:val="22"/>
-                <w:szCs w:val="22"/>
-              </w:rPr>
-              <w:t>2</w:t>
-            </w:r>
-          </w:p>
-        </w:tc>
-        <w:tc>
-          <w:tcPr>
-            <w:tcW w:w="2211" w:type="dxa"/>
-          </w:tcPr>
-          <w:p>
-            <w:pPr>
-              <w:rPr>
-                <w:i/>
-                <w:sz w:val="22"/>
-                <w:szCs w:val="22"/>
-              </w:rPr>
-            </w:pPr>
-          </w:p>
-        </w:tc>
-        <w:tc>
-          <w:tcPr>
-            <w:tcW w:w="1474" w:type="dxa"/>
-          </w:tcPr>
-          <w:p>
-            <w:pPr>
-              <w:rPr>
-                <w:sz w:val="22"/>
-                <w:szCs w:val="22"/>
-              </w:rPr>
-            </w:pPr>
-            <w:r>
-              <w:rPr>
-                <w:sz w:val="22"/>
-                <w:szCs w:val="22"/>
-              </w:rPr>
-              <w:t>None</w:t>
-            </w:r>
-          </w:p>
-        </w:tc>
-        <w:tc>
-          <w:tcPr>
-            <w:tcW w:w="2209" w:type="dxa"/>
-          </w:tcPr>
-          <w:p>
-            <w:pPr>
-              <w:rPr>
-                <w:iCs/>
-                <w:sz w:val="22"/>
-                <w:szCs w:val="22"/>
-                <w:rPrChange w:id="12" w:author="Mark Levison" w:date="2020-10-14T17:47:00Z">
-                  <w:rPr>
-                    <w:i/>
-                    <w:sz w:val="22"/>
-                    <w:szCs w:val="22"/>
-                  </w:rPr>
-                </w:rPrChange>
-              </w:rPr>
-            </w:pPr>
-            <w:r>
-              <w:rPr>
-                <w:iCs/>
-                <w:sz w:val="22"/>
-                <w:szCs w:val="22"/>
-              </w:rPr>
-              <w:t xml:space="preserve">None – only </w:t>
-            </w:r>
-            <w:proofErr w:type="gramStart"/>
-            <w:r>
-              <w:rPr>
-                <w:iCs/>
-                <w:sz w:val="22"/>
-                <w:szCs w:val="22"/>
-              </w:rPr>
-              <w:t>long term</w:t>
-            </w:r>
-            <w:proofErr w:type="gramEnd"/>
-            <w:r>
-              <w:rPr>
-                <w:iCs/>
-                <w:sz w:val="22"/>
-                <w:szCs w:val="22"/>
-              </w:rPr>
-              <w:t xml:space="preserve"> effect is enabling Unit Testing, TDD</w:t>
-            </w:r>
-          </w:p>
-        </w:tc>
-      </w:tr>
-      <w:tr>
-        <w:tc>
-          <w:tcPr>
-            <w:tcW w:w="1417" w:type="dxa"/>
-          </w:tcPr>
-          <w:p>
-            <w:pPr>
-              <w:rPr>
-                <w:sz w:val="22"/>
-                <w:szCs w:val="22"/>
-              </w:rPr>
-            </w:pPr>
-            <w:r>
-              <w:rPr>
-                <w:sz w:val="22"/>
-                <w:szCs w:val="22"/>
-              </w:rPr>
-              <w:t>Working Agreements</w:t>
-            </w:r>
-          </w:p>
-        </w:tc>
-        <w:tc>
-          <w:tcPr>
-            <w:tcW w:w="1510" w:type="dxa"/>
-          </w:tcPr>
-          <w:p>
-            <w:pPr>
-              <w:rPr>
-                <w:sz w:val="22"/>
-                <w:szCs w:val="22"/>
-              </w:rPr>
-            </w:pPr>
-            <w:r>
-              <w:rPr>
-                <w:sz w:val="22"/>
-                <w:szCs w:val="22"/>
-              </w:rPr>
-              <w:t>Create Team Working Agreements</w:t>
-            </w:r>
-          </w:p>
-        </w:tc>
-        <w:tc>
-          <w:tcPr>
-            <w:tcW w:w="719" w:type="dxa"/>
-          </w:tcPr>
-          <w:p>
-            <w:pPr>
-              <w:rPr>
-                <w:sz w:val="22"/>
-                <w:szCs w:val="22"/>
-              </w:rPr>
-            </w:pPr>
-            <w:r>
-              <w:rPr>
-                <w:sz w:val="22"/>
-                <w:szCs w:val="22"/>
-              </w:rPr>
-              <w:t>1</w:t>
-            </w:r>
-          </w:p>
-        </w:tc>
-        <w:tc>
-          <w:tcPr>
-            <w:tcW w:w="2211" w:type="dxa"/>
-          </w:tcPr>
-          <w:p>
-            <w:pPr>
-              <w:rPr>
-                <w:i/>
-                <w:sz w:val="22"/>
-                <w:szCs w:val="22"/>
-              </w:rPr>
-            </w:pPr>
-          </w:p>
-        </w:tc>
-        <w:tc>
-          <w:tcPr>
-            <w:tcW w:w="1474" w:type="dxa"/>
-          </w:tcPr>
-          <w:p>
-            <w:pPr>
-              <w:rPr>
-                <w:sz w:val="22"/>
-                <w:szCs w:val="22"/>
-              </w:rPr>
-            </w:pPr>
-            <w:r>
-              <w:rPr>
-                <w:sz w:val="22"/>
-                <w:szCs w:val="22"/>
-              </w:rPr>
-              <w:t>None</w:t>
-            </w:r>
-          </w:p>
-        </w:tc>
-        <w:tc>
-          <w:tcPr>
-            <w:tcW w:w="2209" w:type="dxa"/>
-          </w:tcPr>
-          <w:p>
-            <w:pPr>
-              <w:rPr>
-                <w:i/>
-                <w:sz w:val="22"/>
-                <w:szCs w:val="22"/>
-              </w:rPr>
-            </w:pPr>
-            <w:r>
-              <w:rPr>
-                <w:sz w:val="22"/>
-                <w:szCs w:val="22"/>
-              </w:rPr>
-              <w:t>+1 Capacity</w:t>
-            </w:r>
-          </w:p>
-        </w:tc>
-      </w:tr>
-      <w:tr>
-        <w:tc>
-          <w:tcPr>
-            <w:tcW w:w="1417" w:type="dxa"/>
-            <w:tcBorders>
-              <w:bottom w:val="single" w:sz="4" w:space="0" w:color="auto"/>
-            </w:tcBorders>
-          </w:tcPr>
-          <w:p>
-            <w:pPr>
-              <w:rPr>
-                <w:sz w:val="22"/>
-                <w:szCs w:val="22"/>
-              </w:rPr>
-            </w:pPr>
-            <w:r>
-              <w:rPr>
-                <w:sz w:val="22"/>
-                <w:szCs w:val="22"/>
-              </w:rPr>
-              <w:t xml:space="preserve">Eliminate </w:t>
-            </w:r>
-            <w:r>
-              <w:rPr>
-                <w:sz w:val="22"/>
-                <w:szCs w:val="22"/>
-              </w:rPr>
-              <w:t>L</w:t>
-            </w:r>
-            <w:r>
-              <w:rPr>
-                <w:sz w:val="22"/>
-                <w:szCs w:val="22"/>
-              </w:rPr>
-              <w:t xml:space="preserve">ong </w:t>
-            </w:r>
-            <w:r>
-              <w:rPr>
-                <w:sz w:val="22"/>
-                <w:szCs w:val="22"/>
-              </w:rPr>
-              <w:t>L</w:t>
-            </w:r>
-            <w:r>
-              <w:rPr>
-                <w:sz w:val="22"/>
-                <w:szCs w:val="22"/>
-              </w:rPr>
-              <w:t xml:space="preserve">ived </w:t>
-            </w:r>
-            <w:r>
-              <w:rPr>
-                <w:sz w:val="22"/>
-                <w:szCs w:val="22"/>
-              </w:rPr>
-              <w:t xml:space="preserve">Feature </w:t>
-            </w:r>
-            <w:r>
-              <w:rPr>
-                <w:sz w:val="22"/>
-                <w:szCs w:val="22"/>
-              </w:rPr>
-              <w:t>Branches</w:t>
-            </w:r>
-          </w:p>
-        </w:tc>
-        <w:tc>
-          <w:tcPr>
-            <w:tcW w:w="1510" w:type="dxa"/>
-            <w:tcBorders>
-              <w:bottom w:val="single" w:sz="4" w:space="0" w:color="auto"/>
-            </w:tcBorders>
-          </w:tcPr>
-          <w:p>
-            <w:pPr>
-              <w:rPr>
-                <w:sz w:val="22"/>
-                <w:szCs w:val="22"/>
-              </w:rPr>
-            </w:pPr>
-            <w:r>
-              <w:rPr>
-                <w:sz w:val="22"/>
-                <w:szCs w:val="22"/>
-              </w:rPr>
-              <w:t>All Work is done on Main or Trunk</w:t>
-            </w:r>
-          </w:p>
-        </w:tc>
-        <w:tc>
-          <w:tcPr>
-            <w:tcW w:w="719" w:type="dxa"/>
-            <w:tcBorders>
-              <w:bottom w:val="single" w:sz="4" w:space="0" w:color="auto"/>
-            </w:tcBorders>
-          </w:tcPr>
-          <w:p>
-            <w:pPr>
-              <w:rPr>
-                <w:sz w:val="22"/>
-                <w:szCs w:val="22"/>
-              </w:rPr>
-            </w:pPr>
-            <w:r>
-              <w:rPr>
-                <w:sz w:val="22"/>
-                <w:szCs w:val="22"/>
-              </w:rPr>
-              <w:t>2</w:t>
-            </w:r>
-          </w:p>
-        </w:tc>
-        <w:tc>
-          <w:tcPr>
-            <w:tcW w:w="2211" w:type="dxa"/>
-            <w:tcBorders>
-              <w:bottom w:val="single" w:sz="4" w:space="0" w:color="auto"/>
-            </w:tcBorders>
-          </w:tcPr>
-          <w:p>
-            <w:pPr>
-              <w:rPr>
-                <w:sz w:val="22"/>
-                <w:szCs w:val="22"/>
-              </w:rPr>
-            </w:pPr>
-            <w:r>
-              <w:rPr>
-                <w:sz w:val="22"/>
-                <w:szCs w:val="22"/>
-              </w:rPr>
-              <w:t xml:space="preserve">When teams use </w:t>
-            </w:r>
-            <w:r>
-              <w:rPr>
-                <w:sz w:val="22"/>
-                <w:szCs w:val="22"/>
-              </w:rPr>
-              <w:t xml:space="preserve">Feature Branches – then </w:t>
-            </w:r>
-            <w:proofErr w:type="gramStart"/>
-            <w:r>
-              <w:rPr>
-                <w:sz w:val="22"/>
-                <w:szCs w:val="22"/>
-              </w:rPr>
-              <w:t>they’re</w:t>
-            </w:r>
-            <w:proofErr w:type="gramEnd"/>
-            <w:r>
-              <w:rPr>
-                <w:sz w:val="22"/>
-                <w:szCs w:val="22"/>
-              </w:rPr>
-              <w:t xml:space="preserve"> not really using Continuous </w:t>
-            </w:r>
-            <w:r>
-              <w:rPr>
-                <w:sz w:val="22"/>
-                <w:szCs w:val="22"/>
-              </w:rPr>
-              <w:lastRenderedPageBreak/>
-              <w:t>integration.</w:t>
-            </w:r>
-          </w:p>
-          <w:p>
-            <w:pPr>
-              <w:rPr>
-                <w:sz w:val="22"/>
-                <w:szCs w:val="22"/>
-              </w:rPr>
-            </w:pPr>
-          </w:p>
-          <w:p>
-            <w:pPr>
-              <w:rPr>
-                <w:sz w:val="22"/>
-                <w:szCs w:val="22"/>
-              </w:rPr>
-            </w:pPr>
-            <w:r>
-              <w:rPr>
-                <w:sz w:val="22"/>
-                <w:szCs w:val="22"/>
-              </w:rPr>
-              <w:t xml:space="preserve">Feature branching optimizes for the individual while harming the Team </w:t>
-            </w:r>
-          </w:p>
-        </w:tc>
-        <w:tc>
-          <w:tcPr>
-            <w:tcW w:w="1474" w:type="dxa"/>
-            <w:tcBorders>
-              <w:bottom w:val="single" w:sz="4" w:space="0" w:color="auto"/>
-            </w:tcBorders>
-          </w:tcPr>
-          <w:p>
-            <w:pPr>
-              <w:rPr>
-                <w:sz w:val="22"/>
-                <w:szCs w:val="22"/>
-              </w:rPr>
-            </w:pPr>
-            <w:r>
-              <w:rPr>
-                <w:sz w:val="22"/>
-                <w:szCs w:val="22"/>
-              </w:rPr>
-              <w:lastRenderedPageBreak/>
-              <w:t>None</w:t>
-            </w:r>
-          </w:p>
-        </w:tc>
-        <w:tc>
-          <w:tcPr>
-            <w:tcW w:w="2209" w:type="dxa"/>
-            <w:tcBorders>
-              <w:bottom w:val="single" w:sz="4" w:space="0" w:color="auto"/>
-            </w:tcBorders>
-          </w:tcPr>
-          <w:p>
-            <w:pPr>
-              <w:rPr>
-                <w:sz w:val="22"/>
-                <w:szCs w:val="22"/>
-              </w:rPr>
-            </w:pPr>
-            <w:r>
-              <w:rPr>
-                <w:sz w:val="22"/>
-                <w:szCs w:val="22"/>
-              </w:rPr>
-              <w:t>+ 1 Capacity</w:t>
-            </w:r>
-            <w:del w:id="13" w:author="Mark Levison" w:date="2020-10-13T15:45:00Z">
+            <w:commentRangeStart w:id="2"/>
+            <w:del w:id="3" w:author="Mark Levison" w:date="2020-11-16T16:07:00Z">
               <w:r>
                 <w:rPr>
                   <w:sz w:val="22"/>
                   <w:szCs w:val="22"/>
                 </w:rPr>
-                <w:delText xml:space="preserve"> per round, for 2 rounds</w:delText>
+                <w:delText xml:space="preserve">If purchased </w:delText>
+              </w:r>
+              <w:r>
+                <w:rPr>
+                  <w:sz w:val="22"/>
+                  <w:szCs w:val="22"/>
+                </w:rPr>
+                <w:delText xml:space="preserve">for </w:delText>
+              </w:r>
+              <w:r>
+                <w:rPr>
+                  <w:sz w:val="22"/>
+                  <w:szCs w:val="22"/>
+                </w:rPr>
+                <w:delText>two rounds in succession the effect becomes permanent as outsiders learn not to disturb the Team</w:delText>
+              </w:r>
+              <w:commentRangeEnd w:id="2"/>
+              <w:r>
+                <w:rPr>
+                  <w:rStyle w:val="CommentReference"/>
+                </w:rPr>
+                <w:commentReference w:id="2"/>
+              </w:r>
+              <w:r>
+                <w:rPr>
+                  <w:sz w:val="22"/>
+                  <w:szCs w:val="22"/>
+                </w:rPr>
+                <w:delText>.</w:delText>
               </w:r>
             </w:del>
+            <w:ins w:id="4" w:author="Mark Levison" w:date="2020-11-16T16:07:00Z">
+              <w:r>
+                <w:rPr>
+                  <w:sz w:val="22"/>
+                  <w:szCs w:val="22"/>
+                </w:rPr>
+                <w:t>This effect is permanent</w:t>
+              </w:r>
+            </w:ins>
+          </w:p>
+        </w:tc>
+      </w:tr>
+      <w:tr>
+        <w:tc>
+          <w:tcPr>
+            <w:tcW w:w="1417" w:type="dxa"/>
+          </w:tcPr>
+          <w:p>
+            <w:pPr>
+              <w:rPr>
+                <w:sz w:val="22"/>
+                <w:szCs w:val="22"/>
+              </w:rPr>
+            </w:pPr>
+            <w:r>
+              <w:rPr>
+                <w:sz w:val="22"/>
+                <w:szCs w:val="22"/>
+              </w:rPr>
+              <w:t>Build Server</w:t>
+            </w:r>
+          </w:p>
+        </w:tc>
+        <w:tc>
+          <w:tcPr>
+            <w:tcW w:w="1510" w:type="dxa"/>
+          </w:tcPr>
+          <w:p>
+            <w:pPr>
+              <w:rPr>
+                <w:sz w:val="22"/>
+                <w:szCs w:val="22"/>
+              </w:rPr>
+            </w:pPr>
+            <w:r>
+              <w:rPr>
+                <w:sz w:val="22"/>
+                <w:szCs w:val="22"/>
+              </w:rPr>
+              <w:t>Setup build server and Continuous Integration</w:t>
+            </w:r>
+          </w:p>
+        </w:tc>
+        <w:tc>
+          <w:tcPr>
+            <w:tcW w:w="719" w:type="dxa"/>
+          </w:tcPr>
+          <w:p>
+            <w:pPr>
+              <w:rPr>
+                <w:sz w:val="22"/>
+                <w:szCs w:val="22"/>
+              </w:rPr>
+            </w:pPr>
+            <w:r>
+              <w:rPr>
+                <w:sz w:val="22"/>
+                <w:szCs w:val="22"/>
+              </w:rPr>
+              <w:t>2</w:t>
+            </w:r>
+          </w:p>
+        </w:tc>
+        <w:tc>
+          <w:tcPr>
+            <w:tcW w:w="2211" w:type="dxa"/>
+          </w:tcPr>
+          <w:p>
+            <w:pPr>
+              <w:rPr>
+                <w:i/>
+                <w:sz w:val="22"/>
+                <w:szCs w:val="22"/>
+              </w:rPr>
+            </w:pPr>
+          </w:p>
+        </w:tc>
+        <w:tc>
+          <w:tcPr>
+            <w:tcW w:w="1474" w:type="dxa"/>
+          </w:tcPr>
+          <w:p>
+            <w:pPr>
+              <w:rPr>
+                <w:sz w:val="22"/>
+                <w:szCs w:val="22"/>
+              </w:rPr>
+            </w:pPr>
+            <w:r>
+              <w:rPr>
+                <w:sz w:val="22"/>
+                <w:szCs w:val="22"/>
+              </w:rPr>
+              <w:t>None</w:t>
+            </w:r>
+          </w:p>
+        </w:tc>
+        <w:tc>
+          <w:tcPr>
+            <w:tcW w:w="2209" w:type="dxa"/>
+          </w:tcPr>
+          <w:p>
+            <w:pPr>
+              <w:rPr>
+                <w:iCs/>
+                <w:sz w:val="22"/>
+                <w:szCs w:val="22"/>
+              </w:rPr>
+            </w:pPr>
+            <w:r>
+              <w:rPr>
+                <w:iCs/>
+                <w:sz w:val="22"/>
+                <w:szCs w:val="22"/>
+              </w:rPr>
+              <w:t xml:space="preserve">None – only </w:t>
+            </w:r>
+            <w:proofErr w:type="gramStart"/>
+            <w:r>
+              <w:rPr>
+                <w:iCs/>
+                <w:sz w:val="22"/>
+                <w:szCs w:val="22"/>
+              </w:rPr>
+              <w:t>long term</w:t>
+            </w:r>
+            <w:proofErr w:type="gramEnd"/>
+            <w:r>
+              <w:rPr>
+                <w:iCs/>
+                <w:sz w:val="22"/>
+                <w:szCs w:val="22"/>
+              </w:rPr>
+              <w:t xml:space="preserve"> effect is enabling Unit Testing, TDD</w:t>
+            </w:r>
+          </w:p>
+        </w:tc>
+      </w:tr>
+      <w:tr>
+        <w:tc>
+          <w:tcPr>
+            <w:tcW w:w="1417" w:type="dxa"/>
+          </w:tcPr>
+          <w:p>
+            <w:pPr>
+              <w:rPr>
+                <w:sz w:val="22"/>
+                <w:szCs w:val="22"/>
+              </w:rPr>
+            </w:pPr>
+            <w:r>
+              <w:rPr>
+                <w:sz w:val="22"/>
+                <w:szCs w:val="22"/>
+              </w:rPr>
+              <w:t>Working Agreements</w:t>
+            </w:r>
+          </w:p>
+        </w:tc>
+        <w:tc>
+          <w:tcPr>
+            <w:tcW w:w="1510" w:type="dxa"/>
+          </w:tcPr>
+          <w:p>
+            <w:pPr>
+              <w:rPr>
+                <w:sz w:val="22"/>
+                <w:szCs w:val="22"/>
+              </w:rPr>
+            </w:pPr>
+            <w:r>
+              <w:rPr>
+                <w:sz w:val="22"/>
+                <w:szCs w:val="22"/>
+              </w:rPr>
+              <w:t>Create Team Working Agreements</w:t>
+            </w:r>
+          </w:p>
+        </w:tc>
+        <w:tc>
+          <w:tcPr>
+            <w:tcW w:w="719" w:type="dxa"/>
+          </w:tcPr>
+          <w:p>
+            <w:pPr>
+              <w:rPr>
+                <w:sz w:val="22"/>
+                <w:szCs w:val="22"/>
+              </w:rPr>
+            </w:pPr>
+            <w:r>
+              <w:rPr>
+                <w:sz w:val="22"/>
+                <w:szCs w:val="22"/>
+              </w:rPr>
+              <w:t>1</w:t>
+            </w:r>
+          </w:p>
+        </w:tc>
+        <w:tc>
+          <w:tcPr>
+            <w:tcW w:w="2211" w:type="dxa"/>
+          </w:tcPr>
+          <w:p>
+            <w:pPr>
+              <w:rPr>
+                <w:i/>
+                <w:sz w:val="22"/>
+                <w:szCs w:val="22"/>
+              </w:rPr>
+            </w:pPr>
+          </w:p>
+        </w:tc>
+        <w:tc>
+          <w:tcPr>
+            <w:tcW w:w="1474" w:type="dxa"/>
+          </w:tcPr>
+          <w:p>
+            <w:pPr>
+              <w:rPr>
+                <w:sz w:val="22"/>
+                <w:szCs w:val="22"/>
+              </w:rPr>
+            </w:pPr>
+            <w:r>
+              <w:rPr>
+                <w:sz w:val="22"/>
+                <w:szCs w:val="22"/>
+              </w:rPr>
+              <w:t>None</w:t>
+            </w:r>
+          </w:p>
+        </w:tc>
+        <w:tc>
+          <w:tcPr>
+            <w:tcW w:w="2209" w:type="dxa"/>
+          </w:tcPr>
+          <w:p>
+            <w:pPr>
+              <w:rPr>
+                <w:i/>
+                <w:sz w:val="22"/>
+                <w:szCs w:val="22"/>
+              </w:rPr>
+            </w:pPr>
+            <w:r>
+              <w:rPr>
+                <w:sz w:val="22"/>
+                <w:szCs w:val="22"/>
+              </w:rPr>
+              <w:t>+1 Capacity</w:t>
+            </w:r>
+          </w:p>
+        </w:tc>
+      </w:tr>
+      <w:tr>
+        <w:tc>
+          <w:tcPr>
+            <w:tcW w:w="1417" w:type="dxa"/>
+            <w:tcBorders>
+              <w:bottom w:val="single" w:sz="4" w:space="0" w:color="auto"/>
+            </w:tcBorders>
+          </w:tcPr>
+          <w:p>
+            <w:pPr>
+              <w:rPr>
+                <w:sz w:val="22"/>
+                <w:szCs w:val="22"/>
+              </w:rPr>
+            </w:pPr>
+            <w:r>
+              <w:rPr>
+                <w:sz w:val="22"/>
+                <w:szCs w:val="22"/>
+              </w:rPr>
+              <w:t xml:space="preserve">Eliminate </w:t>
+            </w:r>
+            <w:r>
+              <w:rPr>
+                <w:sz w:val="22"/>
+                <w:szCs w:val="22"/>
+              </w:rPr>
+              <w:t>L</w:t>
+            </w:r>
+            <w:r>
+              <w:rPr>
+                <w:sz w:val="22"/>
+                <w:szCs w:val="22"/>
+              </w:rPr>
+              <w:t xml:space="preserve">ong </w:t>
+            </w:r>
+            <w:r>
+              <w:rPr>
+                <w:sz w:val="22"/>
+                <w:szCs w:val="22"/>
+              </w:rPr>
+              <w:t>L</w:t>
+            </w:r>
+            <w:r>
+              <w:rPr>
+                <w:sz w:val="22"/>
+                <w:szCs w:val="22"/>
+              </w:rPr>
+              <w:t xml:space="preserve">ived </w:t>
+            </w:r>
+            <w:r>
+              <w:rPr>
+                <w:sz w:val="22"/>
+                <w:szCs w:val="22"/>
+              </w:rPr>
+              <w:t xml:space="preserve">Feature </w:t>
+            </w:r>
+            <w:r>
+              <w:rPr>
+                <w:sz w:val="22"/>
+                <w:szCs w:val="22"/>
+              </w:rPr>
+              <w:t>Branches</w:t>
+            </w:r>
+          </w:p>
+        </w:tc>
+        <w:tc>
+          <w:tcPr>
+            <w:tcW w:w="1510" w:type="dxa"/>
+            <w:tcBorders>
+              <w:bottom w:val="single" w:sz="4" w:space="0" w:color="auto"/>
+            </w:tcBorders>
+          </w:tcPr>
+          <w:p>
+            <w:pPr>
+              <w:rPr>
+                <w:sz w:val="22"/>
+                <w:szCs w:val="22"/>
+              </w:rPr>
+            </w:pPr>
+            <w:r>
+              <w:rPr>
+                <w:sz w:val="22"/>
+                <w:szCs w:val="22"/>
+              </w:rPr>
+              <w:t>All Work is done on Main or Trunk</w:t>
+            </w:r>
+          </w:p>
+        </w:tc>
+        <w:tc>
+          <w:tcPr>
+            <w:tcW w:w="719" w:type="dxa"/>
+            <w:tcBorders>
+              <w:bottom w:val="single" w:sz="4" w:space="0" w:color="auto"/>
+            </w:tcBorders>
+          </w:tcPr>
+          <w:p>
+            <w:pPr>
+              <w:rPr>
+                <w:sz w:val="22"/>
+                <w:szCs w:val="22"/>
+              </w:rPr>
+            </w:pPr>
+            <w:r>
+              <w:rPr>
+                <w:sz w:val="22"/>
+                <w:szCs w:val="22"/>
+              </w:rPr>
+              <w:t>2</w:t>
+            </w:r>
+          </w:p>
+        </w:tc>
+        <w:tc>
+          <w:tcPr>
+            <w:tcW w:w="2211" w:type="dxa"/>
+            <w:tcBorders>
+              <w:bottom w:val="single" w:sz="4" w:space="0" w:color="auto"/>
+            </w:tcBorders>
+          </w:tcPr>
+          <w:p>
+            <w:pPr>
+              <w:rPr>
+                <w:sz w:val="22"/>
+                <w:szCs w:val="22"/>
+              </w:rPr>
+            </w:pPr>
+            <w:r>
+              <w:rPr>
+                <w:sz w:val="22"/>
+                <w:szCs w:val="22"/>
+              </w:rPr>
+              <w:t xml:space="preserve">When teams use </w:t>
+            </w:r>
+            <w:r>
+              <w:rPr>
+                <w:sz w:val="22"/>
+                <w:szCs w:val="22"/>
+              </w:rPr>
+              <w:t xml:space="preserve">Feature Branches – then </w:t>
+            </w:r>
+            <w:proofErr w:type="gramStart"/>
+            <w:r>
+              <w:rPr>
+                <w:sz w:val="22"/>
+                <w:szCs w:val="22"/>
+              </w:rPr>
+              <w:t>they’re</w:t>
+            </w:r>
+            <w:proofErr w:type="gramEnd"/>
+            <w:r>
+              <w:rPr>
+                <w:sz w:val="22"/>
+                <w:szCs w:val="22"/>
+              </w:rPr>
+              <w:t xml:space="preserve"> not really using Continuous </w:t>
+            </w:r>
+            <w:r>
+              <w:rPr>
+                <w:sz w:val="22"/>
+                <w:szCs w:val="22"/>
+              </w:rPr>
+              <w:lastRenderedPageBreak/>
+              <w:t>integration.</w:t>
+            </w:r>
+          </w:p>
+          <w:p>
+            <w:pPr>
+              <w:rPr>
+                <w:sz w:val="22"/>
+                <w:szCs w:val="22"/>
+              </w:rPr>
+            </w:pPr>
+          </w:p>
+          <w:p>
+            <w:pPr>
+              <w:rPr>
+                <w:sz w:val="22"/>
+                <w:szCs w:val="22"/>
+              </w:rPr>
+            </w:pPr>
+            <w:r>
+              <w:rPr>
+                <w:sz w:val="22"/>
+                <w:szCs w:val="22"/>
+              </w:rPr>
+              <w:t xml:space="preserve">Feature branching optimizes for the individual while harming the Team </w:t>
+            </w:r>
+          </w:p>
+        </w:tc>
+        <w:tc>
+          <w:tcPr>
+            <w:tcW w:w="1474" w:type="dxa"/>
+            <w:tcBorders>
+              <w:bottom w:val="single" w:sz="4" w:space="0" w:color="auto"/>
+            </w:tcBorders>
+          </w:tcPr>
+          <w:p>
+            <w:pPr>
+              <w:rPr>
+                <w:sz w:val="22"/>
+                <w:szCs w:val="22"/>
+              </w:rPr>
+            </w:pPr>
+            <w:r>
+              <w:rPr>
+                <w:sz w:val="22"/>
+                <w:szCs w:val="22"/>
+              </w:rPr>
+              <w:lastRenderedPageBreak/>
+              <w:t>None</w:t>
+            </w:r>
+          </w:p>
+        </w:tc>
+        <w:tc>
+          <w:tcPr>
+            <w:tcW w:w="2209" w:type="dxa"/>
+            <w:tcBorders>
+              <w:bottom w:val="single" w:sz="4" w:space="0" w:color="auto"/>
+            </w:tcBorders>
+          </w:tcPr>
+          <w:p>
+            <w:pPr>
+              <w:rPr>
+                <w:sz w:val="22"/>
+                <w:szCs w:val="22"/>
+              </w:rPr>
+            </w:pPr>
+            <w:r>
+              <w:rPr>
+                <w:sz w:val="22"/>
+                <w:szCs w:val="22"/>
+              </w:rPr>
+              <w:t>+ 1 Capacity</w:t>
+            </w:r>
           </w:p>
         </w:tc>
       </w:tr>
@@ -2823,42 +2788,6 @@
           <w:p>
             <w:pPr>
               <w:rPr>
-                <w:del w:id="14" w:author="Mark Levison" w:date="2020-10-13T15:44:00Z"/>
-                <w:sz w:val="22"/>
-                <w:szCs w:val="22"/>
-              </w:rPr>
-            </w:pPr>
-            <w:del w:id="15" w:author="Mark Levison" w:date="2020-10-13T15:44:00Z">
-              <w:r>
-                <w:rPr>
-                  <w:sz w:val="22"/>
-                  <w:szCs w:val="22"/>
-                </w:rPr>
-                <w:delText xml:space="preserve">Two rounds from now, increase the team’s </w:delText>
-              </w:r>
-            </w:del>
-          </w:p>
-          <w:p>
-            <w:pPr>
-              <w:rPr>
-                <w:del w:id="16" w:author="Mark Levison" w:date="2020-10-13T15:44:00Z"/>
-                <w:sz w:val="22"/>
-                <w:szCs w:val="22"/>
-              </w:rPr>
-            </w:pPr>
-            <w:ins w:id="17" w:author="Mark Levison" w:date="2020-10-13T15:44:00Z">
-              <w:r>
-                <w:rPr>
-                  <w:sz w:val="22"/>
-                  <w:szCs w:val="22"/>
-                </w:rPr>
-                <w:t xml:space="preserve">+1 </w:t>
-              </w:r>
-            </w:ins>
-          </w:p>
-          <w:p>
-            <w:pPr>
-              <w:rPr>
                 <w:i/>
                 <w:sz w:val="22"/>
                 <w:szCs w:val="22"/>
@@ -2869,26 +2798,15 @@
                 <w:sz w:val="22"/>
                 <w:szCs w:val="22"/>
               </w:rPr>
+              <w:t xml:space="preserve">+1 </w:t>
+            </w:r>
+            <w:r>
+              <w:rPr>
+                <w:sz w:val="22"/>
+                <w:szCs w:val="22"/>
+              </w:rPr>
               <w:t>Capacity</w:t>
             </w:r>
-            <w:del w:id="18" w:author="Mark Levison" w:date="2020-10-13T15:45:00Z">
-              <w:r>
-                <w:rPr>
-                  <w:sz w:val="22"/>
-                  <w:szCs w:val="22"/>
-                </w:rPr>
-                <w:delText xml:space="preserve"> </w:delText>
-              </w:r>
-            </w:del>
-            <w:del w:id="19" w:author="Mark Levison" w:date="2020-10-13T15:44:00Z">
-              <w:r>
-                <w:rPr>
-                  <w:sz w:val="22"/>
-                  <w:szCs w:val="22"/>
-                </w:rPr>
-                <w:delText>+1.</w:delText>
-              </w:r>
-            </w:del>
           </w:p>
         </w:tc>
       </w:tr>
@@ -3517,29 +3435,6 @@
               </w:rPr>
               <w:t>+1 Capacity</w:t>
             </w:r>
-            <w:del w:id="20" w:author="Mark Levison" w:date="2020-10-13T15:44:00Z">
-              <w:r>
-                <w:rPr>
-                  <w:sz w:val="22"/>
-                  <w:szCs w:val="22"/>
-                </w:rPr>
-                <w:delText xml:space="preserve"> </w:delText>
-              </w:r>
-              <w:r>
-                <w:rPr>
-                  <w:sz w:val="22"/>
-                  <w:szCs w:val="22"/>
-                </w:rPr>
-                <w:delText xml:space="preserve">for next two </w:delText>
-              </w:r>
-              <w:r>
-                <w:rPr>
-                  <w:sz w:val="22"/>
-                  <w:szCs w:val="22"/>
-                </w:rPr>
-                <w:delText>rounds</w:delText>
-              </w:r>
-            </w:del>
           </w:p>
           <w:p>
             <w:pPr>
@@ -4329,7 +4224,6 @@
           <w:p>
             <w:pPr>
               <w:rPr>
-                <w:ins w:id="21" w:author="Mark Levison" w:date="2020-10-13T15:46:00Z"/>
                 <w:sz w:val="22"/>
                 <w:szCs w:val="22"/>
               </w:rPr>
@@ -4345,28 +4239,25 @@
           <w:p>
             <w:pPr>
               <w:rPr>
-                <w:ins w:id="22" w:author="Mark Levison" w:date="2020-10-13T15:46:00Z"/>
-                <w:sz w:val="22"/>
-                <w:szCs w:val="22"/>
-              </w:rPr>
-            </w:pPr>
-          </w:p>
-          <w:p>
-            <w:pPr>
-              <w:rPr>
-                <w:sz w:val="22"/>
-                <w:szCs w:val="22"/>
-              </w:rPr>
-            </w:pPr>
-            <w:ins w:id="23" w:author="Mark Levison" w:date="2020-10-13T15:46:00Z">
-              <w:r>
-                <w:rPr>
-                  <w:sz w:val="22"/>
-                  <w:szCs w:val="22"/>
-                </w:rPr>
-                <w:t>(requires a build server)</w:t>
-              </w:r>
-            </w:ins>
+                <w:sz w:val="22"/>
+                <w:szCs w:val="22"/>
+              </w:rPr>
+            </w:pPr>
+          </w:p>
+          <w:p>
+            <w:pPr>
+              <w:rPr>
+                <w:sz w:val="22"/>
+                <w:szCs w:val="22"/>
+              </w:rPr>
+            </w:pPr>
+            <w:r>
+              <w:rPr>
+                <w:sz w:val="22"/>
+                <w:szCs w:val="22"/>
+              </w:rPr>
+              <w:t>(requires a build server)</w:t>
+            </w:r>
           </w:p>
         </w:tc>
         <w:tc>
@@ -4786,42 +4677,20 @@
               </w:rPr>
               <w:t xml:space="preserve">Collaborate on </w:t>
             </w:r>
-            <w:del w:id="24" w:author="Mark Levison" w:date="2020-10-13T15:43:00Z">
-              <w:r>
-                <w:rPr>
-                  <w:sz w:val="22"/>
-                  <w:szCs w:val="22"/>
-                </w:rPr>
-                <w:delText>Goal Meanin</w:delText>
-              </w:r>
-            </w:del>
-            <w:ins w:id="25" w:author="Mark Levison" w:date="2020-10-13T15:43:00Z">
-              <w:r>
-                <w:rPr>
-                  <w:sz w:val="22"/>
-                  <w:szCs w:val="22"/>
-                </w:rPr>
-                <w:t>Understanding Visi</w:t>
-              </w:r>
-            </w:ins>
-            <w:del w:id="26" w:author="Mark Levison" w:date="2020-10-13T15:43:00Z">
-              <w:r>
-                <w:rPr>
-                  <w:sz w:val="22"/>
-                  <w:szCs w:val="22"/>
-                </w:rPr>
-                <w:delText>g</w:delText>
-              </w:r>
-            </w:del>
-            <w:ins w:id="27" w:author="Mark Levison" w:date="2020-10-13T15:43:00Z">
-              <w:r>
-                <w:rPr>
-                  <w:sz w:val="22"/>
-                  <w:szCs w:val="22"/>
-                </w:rPr>
-                <w:t>on</w:t>
-              </w:r>
-            </w:ins>
+            <w:r>
+              <w:rPr>
+                <w:sz w:val="22"/>
+                <w:szCs w:val="22"/>
+              </w:rPr>
+              <w:t>Understanding Visi</w:t>
+            </w:r>
+            <w:r>
+              <w:rPr>
+                <w:sz w:val="22"/>
+                <w:szCs w:val="22"/>
+              </w:rPr>
+              <w:t>on</w:t>
+            </w:r>
           </w:p>
         </w:tc>
         <w:tc>
@@ -8950,11 +8819,15 @@
 
 <file path=word/comments.xml><?xml version="1.0" encoding="utf-8"?>
 <w:comments xmlns:wpc="http://schemas.microsoft.com/office/word/2010/wordprocessingCanvas" xmlns:cx="http://schemas.microsoft.com/office/drawing/2014/chartex" xmlns:cx1="http://schemas.microsoft.com/office/drawing/2015/9/8/chartex" xmlns:cx2="http://schemas.microsoft.com/office/drawing/2015/10/21/chartex" xmlns:cx3="http://schemas.microsoft.com/office/drawing/2016/5/9/chartex" xmlns:cx4="http://schemas.microsoft.com/office/drawing/2016/5/10/chartex" xmlns:cx5="http://schemas.microsoft.com/office/drawing/2016/5/11/chartex" xmlns:cx6="http://schemas.microsoft.com/office/drawing/2016/5/12/chartex" xmlns:cx7="http://schemas.microsoft.com/office/drawing/2016/5/13/chartex" xmlns:cx8="http://schemas.microsoft.com/office/drawing/2016/5/14/chartex" xmlns:mc="http://schemas.openxmlformats.org/markup-compatibility/2006" xmlns:aink="http://schemas.microsoft.com/office/drawing/2016/ink" xmlns:am3d="http://schemas.microsoft.com/office/drawing/2017/model3d" xmlns:o="urn:schemas-microsoft-com:office:office" xmlns:r="http://schemas.openxmlformats.org/officeDocument/2006/relationships" xmlns:m="http://schemas.openxmlformats.org/officeDocument/2006/math" xmlns:v="urn:schemas-microsoft-com:vml" xmlns:wp14="http://schemas.microsoft.com/office/word/2010/wordprocessingDrawing" xmlns:wp="http://schemas.openxmlformats.org/drawingml/2006/wordprocessingDrawing" xmlns:w10="urn:schemas-microsoft-com:office:word" xmlns:w="http://schemas.openxmlformats.org/wordprocessingml/2006/main" xmlns:w14="http://schemas.microsoft.com/office/word/2010/wordml" xmlns:w15="http://schemas.microsoft.com/office/word/2012/wordml" xmlns:w16cex="http://schemas.microsoft.com/office/word/2018/wordml/cex" xmlns:w16cid="http://schemas.microsoft.com/office/word/2016/wordml/cid" xmlns:w16="http://schemas.microsoft.com/office/word/2018/wordml" xmlns:w16se="http://schemas.microsoft.com/office/word/2015/wordml/symex" xmlns:wpg="http://schemas.microsoft.com/office/word/2010/wordprocessingGroup" xmlns:wpi="http://schemas.microsoft.com/office/word/2010/wordprocessingInk" xmlns:wne="http://schemas.microsoft.com/office/word/2006/wordml" xmlns:wps="http://schemas.microsoft.com/office/word/2010/wordprocessingShape" mc:Ignorable="w14 w15 w16se w16cid w16 w16cex wp14">
-  <w:comment w:id="11" w:author="Mark Levison" w:date="2020-10-13T16:41:00Z" w:initials="ML">
+  <w:comment w:id="2" w:author="Mark Levison" w:date="2020-10-13T16:41:00Z" w:initials="ML">
     <w:p>
       <w:pPr>
         <w:pStyle w:val="CommentText"/>
       </w:pPr>
+      <w:proofErr w:type="spellStart"/>
+      <w:r>
+        <w:t>T</w:t>
+      </w:r>
       <w:r>
         <w:rPr>
           <w:rStyle w:val="CommentReference"/>
@@ -8962,7 +8835,11 @@
         <w:annotationRef/>
       </w:r>
       <w:r>
-        <w:t>Probably simplify</w:t>
+        <w:t>Probably</w:t>
+      </w:r>
+      <w:proofErr w:type="spellEnd"/>
+      <w:r>
+        <w:t xml:space="preserve"> simplify</w:t>
       </w:r>
     </w:p>
   </w:comment>

</xml_diff>

<commit_message>
Add new Remote Teams action
Since remote teams are the way of the world start adding remote team actions. Also stretch existing actions over a longer period
</commit_message>
<xml_diff>
--- a/docs/Team Games.docx
+++ b/docs/Team Games.docx
@@ -854,6 +854,79 @@
         <w:t>.</w:t>
       </w:r>
     </w:p>
+    <w:p/>
+    <w:p>
+      <w:pPr>
+        <w:rPr>
+          <w:i/>
+          <w:iCs/>
+        </w:rPr>
+      </w:pPr>
+      <w:r>
+        <w:rPr>
+          <w:i/>
+          <w:iCs/>
+        </w:rPr>
+        <w:t xml:space="preserve">This </w:t>
+      </w:r>
+      <w:proofErr w:type="gramStart"/>
+      <w:r>
+        <w:rPr>
+          <w:i/>
+          <w:iCs/>
+        </w:rPr>
+        <w:t>isn’t</w:t>
+      </w:r>
+      <w:proofErr w:type="gramEnd"/>
+      <w:r>
+        <w:rPr>
+          <w:i/>
+          <w:iCs/>
+        </w:rPr>
+        <w:t xml:space="preserve"> an action in of itself – rather the default that will happen for any uncommitted capacity.</w:t>
+      </w:r>
+    </w:p>
+    <w:p>
+      <w:r>
+        <w:t>Commit to User Stories</w:t>
+      </w:r>
+      <w:r>
+        <w:t xml:space="preserve">- </w:t>
+      </w:r>
+      <w:r>
+        <w:rPr>
+          <w:b/>
+          <w:bCs/>
+        </w:rPr>
+        <w:t>Cost</w:t>
+      </w:r>
+      <w:r>
+        <w:t xml:space="preserve">: </w:t>
+      </w:r>
+      <w:r>
+        <w:t>1 per Story</w:t>
+      </w:r>
+      <w:r>
+        <w:tab/>
+      </w:r>
+      <w:r>
+        <w:t xml:space="preserve"> Effect: </w:t>
+      </w:r>
+      <w:r>
+        <w:t xml:space="preserve">Roll one die per User Story committed. 3 or </w:t>
+      </w:r>
+      <w:proofErr w:type="gramStart"/>
+      <w:r>
+        <w:t>higher  =</w:t>
+      </w:r>
+      <w:proofErr w:type="gramEnd"/>
+      <w:r>
+        <w:t xml:space="preserve"> commitment met, User Story is completed</w:t>
+      </w:r>
+      <w:r>
+        <w:tab/>
+      </w:r>
+    </w:p>
     <w:p>
       <w:r>
         <w:br w:type="page"/>
@@ -1073,27 +1146,6 @@
                 <w:szCs w:val="22"/>
               </w:rPr>
             </w:pPr>
-            <w:r>
-              <w:rPr>
-                <w:sz w:val="22"/>
-                <w:szCs w:val="22"/>
-              </w:rPr>
-              <w:t xml:space="preserve">Commit to </w:t>
-            </w:r>
-            <w:r>
-              <w:rPr>
-                <w:sz w:val="22"/>
-                <w:szCs w:val="22"/>
-              </w:rPr>
-              <w:t xml:space="preserve">User </w:t>
-            </w:r>
-            <w:r>
-              <w:rPr>
-                <w:sz w:val="22"/>
-                <w:szCs w:val="22"/>
-              </w:rPr>
-              <w:t>Stories</w:t>
-            </w:r>
           </w:p>
         </w:tc>
         <w:tc>
@@ -1107,13 +1159,6 @@
                 <w:szCs w:val="22"/>
               </w:rPr>
             </w:pPr>
-            <w:r>
-              <w:rPr>
-                <w:sz w:val="22"/>
-                <w:szCs w:val="22"/>
-              </w:rPr>
-              <w:t>1 per Story</w:t>
-            </w:r>
           </w:p>
         </w:tc>
         <w:tc>
@@ -1141,50 +1186,6 @@
                 <w:szCs w:val="22"/>
               </w:rPr>
             </w:pPr>
-            <w:r>
-              <w:rPr>
-                <w:sz w:val="22"/>
-                <w:szCs w:val="22"/>
-              </w:rPr>
-              <w:t xml:space="preserve">Roll one die per </w:t>
-            </w:r>
-            <w:r>
-              <w:rPr>
-                <w:sz w:val="22"/>
-                <w:szCs w:val="22"/>
-              </w:rPr>
-              <w:t>User S</w:t>
-            </w:r>
-            <w:r>
-              <w:rPr>
-                <w:sz w:val="22"/>
-                <w:szCs w:val="22"/>
-              </w:rPr>
-              <w:t xml:space="preserve">tory committed. 3 or </w:t>
-            </w:r>
-            <w:proofErr w:type="gramStart"/>
-            <w:r>
-              <w:rPr>
-                <w:sz w:val="22"/>
-                <w:szCs w:val="22"/>
-              </w:rPr>
-              <w:t xml:space="preserve">higher </w:t>
-            </w:r>
-            <w:r>
-              <w:rPr>
-                <w:sz w:val="22"/>
-                <w:szCs w:val="22"/>
-              </w:rPr>
-              <w:t xml:space="preserve"> =</w:t>
-            </w:r>
-            <w:proofErr w:type="gramEnd"/>
-            <w:r>
-              <w:rPr>
-                <w:sz w:val="22"/>
-                <w:szCs w:val="22"/>
-              </w:rPr>
-              <w:t xml:space="preserve"> commitment met, User Story is completed</w:t>
-            </w:r>
           </w:p>
         </w:tc>
         <w:tc>
@@ -1381,6 +1382,7 @@
                 <w:szCs w:val="22"/>
               </w:rPr>
             </w:pPr>
+            <w:commentRangeStart w:id="2"/>
             <w:r>
               <w:rPr>
                 <w:sz w:val="22"/>
@@ -1501,6 +1503,13 @@
                 <w:szCs w:val="22"/>
               </w:rPr>
               <w:t>, for 5 rounds</w:t>
+            </w:r>
+            <w:commentRangeEnd w:id="2"/>
+            <w:r>
+              <w:rPr>
+                <w:rStyle w:val="CommentReference"/>
+              </w:rPr>
+              <w:commentReference w:id="2"/>
             </w:r>
           </w:p>
         </w:tc>
@@ -1661,53 +1670,13 @@
                 <w:szCs w:val="22"/>
               </w:rPr>
             </w:pPr>
-            <w:commentRangeStart w:id="2"/>
-            <w:del w:id="3" w:author="Mark Levison" w:date="2020-11-16T16:07:00Z">
-              <w:r>
-                <w:rPr>
-                  <w:sz w:val="22"/>
-                  <w:szCs w:val="22"/>
-                </w:rPr>
-                <w:delText xml:space="preserve">If purchased </w:delText>
-              </w:r>
-              <w:r>
-                <w:rPr>
-                  <w:sz w:val="22"/>
-                  <w:szCs w:val="22"/>
-                </w:rPr>
-                <w:delText xml:space="preserve">for </w:delText>
-              </w:r>
-              <w:r>
-                <w:rPr>
-                  <w:sz w:val="22"/>
-                  <w:szCs w:val="22"/>
-                </w:rPr>
-                <w:delText>two rounds in succession the effect becomes permanent as outsiders learn not to disturb the Team</w:delText>
-              </w:r>
-              <w:commentRangeEnd w:id="2"/>
-              <w:r>
-                <w:rPr>
-                  <w:rStyle w:val="CommentReference"/>
-                </w:rPr>
-                <w:commentReference w:id="2"/>
-              </w:r>
-              <w:r>
-                <w:rPr>
-                  <w:sz w:val="22"/>
-                  <w:szCs w:val="22"/>
-                </w:rPr>
-                <w:delText>.</w:delText>
-              </w:r>
-            </w:del>
-            <w:ins w:id="4" w:author="Mark Levison" w:date="2020-11-16T16:07:00Z">
-              <w:r>
-                <w:rPr>
-                  <w:sz w:val="22"/>
-                  <w:szCs w:val="22"/>
-                </w:rPr>
-                <w:t>This effect is permanent</w:t>
-              </w:r>
-            </w:ins>
+            <w:r>
+              <w:rPr>
+                <w:sz w:val="22"/>
+                <w:szCs w:val="22"/>
+              </w:rPr>
+              <w:t>This effect is permanent</w:t>
+            </w:r>
           </w:p>
         </w:tc>
       </w:tr>
@@ -1968,235 +1937,109 @@
         <w:tc>
           <w:tcPr>
             <w:tcW w:w="1417" w:type="dxa"/>
-            <w:tcBorders>
-              <w:bottom w:val="single" w:sz="4" w:space="0" w:color="auto"/>
-            </w:tcBorders>
-          </w:tcPr>
-          <w:p>
-            <w:pPr>
-              <w:rPr>
-                <w:sz w:val="22"/>
-                <w:szCs w:val="22"/>
-              </w:rPr>
-            </w:pPr>
-            <w:r>
-              <w:rPr>
-                <w:sz w:val="22"/>
-                <w:szCs w:val="22"/>
-              </w:rPr>
-              <w:t xml:space="preserve">Eliminate </w:t>
-            </w:r>
-            <w:r>
-              <w:rPr>
-                <w:sz w:val="22"/>
-                <w:szCs w:val="22"/>
-              </w:rPr>
-              <w:t>L</w:t>
-            </w:r>
-            <w:r>
-              <w:rPr>
-                <w:sz w:val="22"/>
-                <w:szCs w:val="22"/>
-              </w:rPr>
-              <w:t xml:space="preserve">ong </w:t>
-            </w:r>
-            <w:r>
-              <w:rPr>
-                <w:sz w:val="22"/>
-                <w:szCs w:val="22"/>
-              </w:rPr>
-              <w:t>L</w:t>
-            </w:r>
-            <w:r>
-              <w:rPr>
-                <w:sz w:val="22"/>
-                <w:szCs w:val="22"/>
-              </w:rPr>
-              <w:t xml:space="preserve">ived </w:t>
-            </w:r>
-            <w:r>
-              <w:rPr>
-                <w:sz w:val="22"/>
-                <w:szCs w:val="22"/>
-              </w:rPr>
-              <w:t xml:space="preserve">Feature </w:t>
-            </w:r>
-            <w:r>
-              <w:rPr>
-                <w:sz w:val="22"/>
-                <w:szCs w:val="22"/>
-              </w:rPr>
-              <w:t>Branches</w:t>
+          </w:tcPr>
+          <w:p>
+            <w:pPr>
+              <w:rPr>
+                <w:sz w:val="22"/>
+                <w:szCs w:val="22"/>
+              </w:rPr>
+            </w:pPr>
+            <w:r>
+              <w:rPr>
+                <w:sz w:val="22"/>
+                <w:szCs w:val="22"/>
+              </w:rPr>
+              <w:t xml:space="preserve">Create Remote Avatars </w:t>
             </w:r>
           </w:p>
         </w:tc>
         <w:tc>
           <w:tcPr>
             <w:tcW w:w="1510" w:type="dxa"/>
-            <w:tcBorders>
-              <w:bottom w:val="single" w:sz="4" w:space="0" w:color="auto"/>
-            </w:tcBorders>
-          </w:tcPr>
-          <w:p>
-            <w:pPr>
-              <w:rPr>
-                <w:sz w:val="22"/>
-                <w:szCs w:val="22"/>
-              </w:rPr>
-            </w:pPr>
-            <w:r>
-              <w:rPr>
-                <w:sz w:val="22"/>
-                <w:szCs w:val="22"/>
-              </w:rPr>
-              <w:t>All Work is done on Main or Trunk</w:t>
+          </w:tcPr>
+          <w:p>
+            <w:pPr>
+              <w:rPr>
+                <w:sz w:val="22"/>
+                <w:szCs w:val="22"/>
+              </w:rPr>
+            </w:pPr>
+            <w:proofErr w:type="spellStart"/>
+            <w:r>
+              <w:rPr>
+                <w:sz w:val="22"/>
+                <w:szCs w:val="22"/>
+              </w:rPr>
+              <w:t>Distiubted</w:t>
+            </w:r>
+            <w:proofErr w:type="spellEnd"/>
+            <w:r>
+              <w:rPr>
+                <w:sz w:val="22"/>
+                <w:szCs w:val="22"/>
+              </w:rPr>
+              <w:t xml:space="preserve"> teams benefit when team members better understand each other. </w:t>
             </w:r>
           </w:p>
         </w:tc>
         <w:tc>
           <w:tcPr>
             <w:tcW w:w="719" w:type="dxa"/>
-            <w:tcBorders>
-              <w:bottom w:val="single" w:sz="4" w:space="0" w:color="auto"/>
-            </w:tcBorders>
-          </w:tcPr>
-          <w:p>
-            <w:pPr>
-              <w:rPr>
-                <w:sz w:val="22"/>
-                <w:szCs w:val="22"/>
-              </w:rPr>
-            </w:pPr>
-            <w:r>
-              <w:rPr>
-                <w:sz w:val="22"/>
-                <w:szCs w:val="22"/>
-              </w:rPr>
-              <w:t>2</w:t>
-            </w:r>
+          </w:tcPr>
+          <w:p>
+            <w:pPr>
+              <w:rPr>
+                <w:sz w:val="22"/>
+                <w:szCs w:val="22"/>
+              </w:rPr>
+            </w:pPr>
           </w:p>
         </w:tc>
         <w:tc>
           <w:tcPr>
             <w:tcW w:w="2211" w:type="dxa"/>
-            <w:tcBorders>
-              <w:bottom w:val="single" w:sz="4" w:space="0" w:color="auto"/>
-            </w:tcBorders>
-          </w:tcPr>
-          <w:p>
-            <w:pPr>
-              <w:rPr>
-                <w:sz w:val="22"/>
-                <w:szCs w:val="22"/>
-              </w:rPr>
-            </w:pPr>
-            <w:r>
-              <w:rPr>
-                <w:sz w:val="22"/>
-                <w:szCs w:val="22"/>
-              </w:rPr>
-              <w:t xml:space="preserve">When teams use </w:t>
-            </w:r>
-            <w:r>
-              <w:rPr>
-                <w:sz w:val="22"/>
-                <w:szCs w:val="22"/>
-              </w:rPr>
-              <w:t xml:space="preserve">Feature Branches – then </w:t>
-            </w:r>
-            <w:proofErr w:type="gramStart"/>
-            <w:r>
-              <w:rPr>
-                <w:sz w:val="22"/>
-                <w:szCs w:val="22"/>
-              </w:rPr>
-              <w:t>they’re</w:t>
-            </w:r>
-            <w:proofErr w:type="gramEnd"/>
-            <w:r>
-              <w:rPr>
-                <w:sz w:val="22"/>
-                <w:szCs w:val="22"/>
-              </w:rPr>
-              <w:t xml:space="preserve"> not really using Continuous </w:t>
-            </w:r>
-            <w:r>
-              <w:rPr>
-                <w:sz w:val="22"/>
-                <w:szCs w:val="22"/>
-              </w:rPr>
-              <w:lastRenderedPageBreak/>
-              <w:t>integration.</w:t>
-            </w:r>
-          </w:p>
-          <w:p>
-            <w:pPr>
-              <w:rPr>
-                <w:sz w:val="22"/>
-                <w:szCs w:val="22"/>
-              </w:rPr>
-            </w:pPr>
-          </w:p>
-          <w:p>
-            <w:pPr>
-              <w:rPr>
-                <w:sz w:val="22"/>
-                <w:szCs w:val="22"/>
-              </w:rPr>
-            </w:pPr>
-            <w:r>
-              <w:rPr>
-                <w:sz w:val="22"/>
-                <w:szCs w:val="22"/>
-              </w:rPr>
-              <w:t xml:space="preserve">Feature branching optimizes for the individual while harming the Team </w:t>
-            </w:r>
+          </w:tcPr>
+          <w:p>
+            <w:pPr>
+              <w:rPr>
+                <w:i/>
+                <w:sz w:val="22"/>
+                <w:szCs w:val="22"/>
+              </w:rPr>
+            </w:pPr>
           </w:p>
         </w:tc>
         <w:tc>
           <w:tcPr>
             <w:tcW w:w="1474" w:type="dxa"/>
-            <w:tcBorders>
-              <w:bottom w:val="single" w:sz="4" w:space="0" w:color="auto"/>
-            </w:tcBorders>
-          </w:tcPr>
-          <w:p>
-            <w:pPr>
-              <w:rPr>
-                <w:sz w:val="22"/>
-                <w:szCs w:val="22"/>
-              </w:rPr>
-            </w:pPr>
-            <w:r>
-              <w:rPr>
-                <w:sz w:val="22"/>
-                <w:szCs w:val="22"/>
-              </w:rPr>
-              <w:lastRenderedPageBreak/>
-              <w:t>None</w:t>
-            </w:r>
+          </w:tcPr>
+          <w:p>
+            <w:pPr>
+              <w:rPr>
+                <w:sz w:val="22"/>
+                <w:szCs w:val="22"/>
+              </w:rPr>
+            </w:pPr>
           </w:p>
         </w:tc>
         <w:tc>
           <w:tcPr>
             <w:tcW w:w="2209" w:type="dxa"/>
-            <w:tcBorders>
-              <w:bottom w:val="single" w:sz="4" w:space="0" w:color="auto"/>
-            </w:tcBorders>
-          </w:tcPr>
-          <w:p>
-            <w:pPr>
-              <w:rPr>
-                <w:sz w:val="22"/>
-                <w:szCs w:val="22"/>
-              </w:rPr>
-            </w:pPr>
-            <w:r>
-              <w:rPr>
-                <w:sz w:val="22"/>
-                <w:szCs w:val="22"/>
-              </w:rPr>
-              <w:t>+ 1 Capacity</w:t>
+          </w:tcPr>
+          <w:p>
+            <w:pPr>
+              <w:rPr>
+                <w:sz w:val="22"/>
+                <w:szCs w:val="22"/>
+              </w:rPr>
+            </w:pPr>
+            <w:r>
+              <w:rPr>
+                <w:sz w:val="22"/>
+                <w:szCs w:val="22"/>
+              </w:rPr>
+              <w:t>+1 Capacity</w:t>
             </w:r>
           </w:p>
         </w:tc>
@@ -2433,7 +2276,15 @@
                 <w:sz w:val="22"/>
                 <w:szCs w:val="22"/>
               </w:rPr>
-              <w:t>Social Time</w:t>
+              <w:t xml:space="preserve">Eliminate Long Lived </w:t>
+            </w:r>
+            <w:r>
+              <w:rPr>
+                <w:sz w:val="22"/>
+                <w:szCs w:val="22"/>
+              </w:rPr>
+              <w:lastRenderedPageBreak/>
+              <w:t>Feature Branches</w:t>
             </w:r>
           </w:p>
         </w:tc>
@@ -2453,21 +2304,16 @@
                 <w:sz w:val="22"/>
                 <w:szCs w:val="22"/>
               </w:rPr>
-              <w:t xml:space="preserve">Promote some social time, </w:t>
-            </w:r>
-            <w:r>
-              <w:rPr>
-                <w:sz w:val="22"/>
-                <w:szCs w:val="22"/>
-              </w:rPr>
-              <w:t>e.g.</w:t>
-            </w:r>
-            <w:r>
-              <w:rPr>
-                <w:sz w:val="22"/>
-                <w:szCs w:val="22"/>
-              </w:rPr>
-              <w:t xml:space="preserve"> common coffee breaks, team lunch, etc.</w:t>
+              <w:lastRenderedPageBreak/>
+              <w:t xml:space="preserve">All Work is done on Main </w:t>
+            </w:r>
+            <w:r>
+              <w:rPr>
+                <w:sz w:val="22"/>
+                <w:szCs w:val="22"/>
+              </w:rPr>
+              <w:lastRenderedPageBreak/>
+              <w:t>or Trunk</w:t>
             </w:r>
           </w:p>
         </w:tc>
@@ -2487,7 +2333,8 @@
                 <w:sz w:val="22"/>
                 <w:szCs w:val="22"/>
               </w:rPr>
-              <w:t>1</w:t>
+              <w:lastRenderedPageBreak/>
+              <w:t>2</w:t>
             </w:r>
           </w:p>
         </w:tc>
@@ -2498,17 +2345,63 @@
           <w:p>
             <w:pPr>
               <w:rPr>
-                <w:b/>
-                <w:sz w:val="22"/>
-                <w:szCs w:val="22"/>
-              </w:rPr>
-            </w:pPr>
-            <w:r>
-              <w:rPr>
-                <w:sz w:val="22"/>
-                <w:szCs w:val="22"/>
-              </w:rPr>
-              <w:t>Building Trust requires relationships beyond the work you do. Taking the time to socialize has helped your team.</w:t>
+                <w:sz w:val="22"/>
+                <w:szCs w:val="22"/>
+              </w:rPr>
+            </w:pPr>
+            <w:r>
+              <w:rPr>
+                <w:sz w:val="22"/>
+                <w:szCs w:val="22"/>
+              </w:rPr>
+              <w:t xml:space="preserve">When teams use Feature Branches – </w:t>
+            </w:r>
+            <w:r>
+              <w:rPr>
+                <w:sz w:val="22"/>
+                <w:szCs w:val="22"/>
+              </w:rPr>
+              <w:lastRenderedPageBreak/>
+              <w:t xml:space="preserve">then </w:t>
+            </w:r>
+            <w:proofErr w:type="gramStart"/>
+            <w:r>
+              <w:rPr>
+                <w:sz w:val="22"/>
+                <w:szCs w:val="22"/>
+              </w:rPr>
+              <w:t>they’re</w:t>
+            </w:r>
+            <w:proofErr w:type="gramEnd"/>
+            <w:r>
+              <w:rPr>
+                <w:sz w:val="22"/>
+                <w:szCs w:val="22"/>
+              </w:rPr>
+              <w:t xml:space="preserve"> not really using Continuous integration.</w:t>
+            </w:r>
+          </w:p>
+          <w:p>
+            <w:pPr>
+              <w:rPr>
+                <w:sz w:val="22"/>
+                <w:szCs w:val="22"/>
+              </w:rPr>
+            </w:pPr>
+          </w:p>
+          <w:p>
+            <w:pPr>
+              <w:rPr>
+                <w:sz w:val="22"/>
+                <w:szCs w:val="22"/>
+              </w:rPr>
+            </w:pPr>
+            <w:r>
+              <w:rPr>
+                <w:sz w:val="22"/>
+                <w:szCs w:val="22"/>
+              </w:rPr>
+              <w:t xml:space="preserve">Feature branching optimizes for the individual while harming the Team </w:t>
             </w:r>
           </w:p>
         </w:tc>
@@ -2528,6 +2421,7 @@
                 <w:sz w:val="22"/>
                 <w:szCs w:val="22"/>
               </w:rPr>
+              <w:lastRenderedPageBreak/>
               <w:t>None</w:t>
             </w:r>
           </w:p>
@@ -2539,17 +2433,16 @@
           <w:p>
             <w:pPr>
               <w:rPr>
-                <w:i/>
-                <w:sz w:val="22"/>
-                <w:szCs w:val="22"/>
-              </w:rPr>
-            </w:pPr>
-            <w:r>
-              <w:rPr>
-                <w:sz w:val="22"/>
-                <w:szCs w:val="22"/>
-              </w:rPr>
-              <w:t>+1 Capacity</w:t>
+                <w:sz w:val="22"/>
+                <w:szCs w:val="22"/>
+              </w:rPr>
+            </w:pPr>
+            <w:r>
+              <w:rPr>
+                <w:sz w:val="22"/>
+                <w:szCs w:val="22"/>
+              </w:rPr>
+              <w:t>+ 1 Capacity</w:t>
             </w:r>
           </w:p>
         </w:tc>
@@ -2571,7 +2464,7 @@
                 <w:sz w:val="22"/>
                 <w:szCs w:val="22"/>
               </w:rPr>
-              <w:t>Firefighter award</w:t>
+              <w:t>Social Time</w:t>
             </w:r>
           </w:p>
         </w:tc>
@@ -2591,23 +2484,21 @@
                 <w:sz w:val="22"/>
                 <w:szCs w:val="22"/>
               </w:rPr>
-              <w:t xml:space="preserve">Offer a firefighter award to any team member who </w:t>
-            </w:r>
-            <w:proofErr w:type="gramStart"/>
-            <w:r>
-              <w:rPr>
-                <w:sz w:val="22"/>
-                <w:szCs w:val="22"/>
-              </w:rPr>
-              <w:t>solves  …</w:t>
-            </w:r>
-            <w:proofErr w:type="gramEnd"/>
-            <w:r>
-              <w:rPr>
-                <w:sz w:val="22"/>
-                <w:szCs w:val="22"/>
-              </w:rPr>
-              <w:t>.</w:t>
+              <w:t xml:space="preserve">Promote some social time, </w:t>
+            </w:r>
+            <w:r>
+              <w:rPr>
+                <w:sz w:val="22"/>
+                <w:szCs w:val="22"/>
+              </w:rPr>
+              <w:t>e.g.</w:t>
+            </w:r>
+            <w:r>
+              <w:rPr>
+                <w:sz w:val="22"/>
+                <w:szCs w:val="22"/>
+              </w:rPr>
+              <w:t xml:space="preserve"> common coffee breaks, team lunch, etc.</w:t>
             </w:r>
           </w:p>
         </w:tc>
@@ -2638,16 +2529,17 @@
           <w:p>
             <w:pPr>
               <w:rPr>
-                <w:sz w:val="22"/>
-                <w:szCs w:val="22"/>
-              </w:rPr>
-            </w:pPr>
-            <w:r>
-              <w:rPr>
-                <w:sz w:val="22"/>
-                <w:szCs w:val="22"/>
-              </w:rPr>
-              <w:t>Promoting a firefighter culture promotes individual behavior and, surprisingly, the starting of fires.</w:t>
+                <w:b/>
+                <w:sz w:val="22"/>
+                <w:szCs w:val="22"/>
+              </w:rPr>
+            </w:pPr>
+            <w:r>
+              <w:rPr>
+                <w:sz w:val="22"/>
+                <w:szCs w:val="22"/>
+              </w:rPr>
+              <w:t>Building Trust requires relationships beyond the work you do. Taking the time to socialize has helped your team.</w:t>
             </w:r>
           </w:p>
         </w:tc>
@@ -2667,7 +2559,7 @@
                 <w:sz w:val="22"/>
                 <w:szCs w:val="22"/>
               </w:rPr>
-              <w:t>-1 Capacity</w:t>
+              <w:t>None</w:t>
             </w:r>
           </w:p>
         </w:tc>
@@ -2683,6 +2575,13 @@
                 <w:szCs w:val="22"/>
               </w:rPr>
             </w:pPr>
+            <w:r>
+              <w:rPr>
+                <w:sz w:val="22"/>
+                <w:szCs w:val="22"/>
+              </w:rPr>
+              <w:t>+1 Capacity</w:t>
+            </w:r>
           </w:p>
         </w:tc>
       </w:tr>
@@ -2703,7 +2602,7 @@
                 <w:sz w:val="22"/>
                 <w:szCs w:val="22"/>
               </w:rPr>
-              <w:t>Unit Testing</w:t>
+              <w:t>Firefighter award</w:t>
             </w:r>
           </w:p>
         </w:tc>
@@ -2723,7 +2622,23 @@
                 <w:sz w:val="22"/>
                 <w:szCs w:val="22"/>
               </w:rPr>
-              <w:t>Introduce Unit Testing (can only be used if you set up a Build Server/CI system)</w:t>
+              <w:t xml:space="preserve">Offer a firefighter award to any team member who </w:t>
+            </w:r>
+            <w:proofErr w:type="gramStart"/>
+            <w:r>
+              <w:rPr>
+                <w:sz w:val="22"/>
+                <w:szCs w:val="22"/>
+              </w:rPr>
+              <w:t>solves  …</w:t>
+            </w:r>
+            <w:proofErr w:type="gramEnd"/>
+            <w:r>
+              <w:rPr>
+                <w:sz w:val="22"/>
+                <w:szCs w:val="22"/>
+              </w:rPr>
+              <w:t>.</w:t>
             </w:r>
           </w:p>
         </w:tc>
@@ -2743,7 +2658,7 @@
                 <w:sz w:val="22"/>
                 <w:szCs w:val="22"/>
               </w:rPr>
-              <w:t>2</w:t>
+              <w:t>1</w:t>
             </w:r>
           </w:p>
         </w:tc>
@@ -2754,59 +2669,51 @@
           <w:p>
             <w:pPr>
               <w:rPr>
+                <w:sz w:val="22"/>
+                <w:szCs w:val="22"/>
+              </w:rPr>
+            </w:pPr>
+            <w:r>
+              <w:rPr>
+                <w:sz w:val="22"/>
+                <w:szCs w:val="22"/>
+              </w:rPr>
+              <w:t>Promoting a firefighter culture promotes individual behavior and, surprisingly, the starting of fires.</w:t>
+            </w:r>
+          </w:p>
+        </w:tc>
+        <w:tc>
+          <w:tcPr>
+            <w:tcW w:w="1474" w:type="dxa"/>
+          </w:tcPr>
+          <w:p>
+            <w:pPr>
+              <w:rPr>
+                <w:sz w:val="22"/>
+                <w:szCs w:val="22"/>
+              </w:rPr>
+            </w:pPr>
+            <w:r>
+              <w:rPr>
+                <w:sz w:val="22"/>
+                <w:szCs w:val="22"/>
+              </w:rPr>
+              <w:t>-1 Capacity</w:t>
+            </w:r>
+          </w:p>
+        </w:tc>
+        <w:tc>
+          <w:tcPr>
+            <w:tcW w:w="2211" w:type="dxa"/>
+          </w:tcPr>
+          <w:p>
+            <w:pPr>
+              <w:rPr>
                 <w:i/>
                 <w:sz w:val="22"/>
                 <w:szCs w:val="22"/>
               </w:rPr>
             </w:pPr>
-          </w:p>
-        </w:tc>
-        <w:tc>
-          <w:tcPr>
-            <w:tcW w:w="1474" w:type="dxa"/>
-          </w:tcPr>
-          <w:p>
-            <w:pPr>
-              <w:rPr>
-                <w:sz w:val="22"/>
-                <w:szCs w:val="22"/>
-              </w:rPr>
-            </w:pPr>
-            <w:r>
-              <w:rPr>
-                <w:sz w:val="22"/>
-                <w:szCs w:val="22"/>
-              </w:rPr>
-              <w:t>None</w:t>
-            </w:r>
-          </w:p>
-        </w:tc>
-        <w:tc>
-          <w:tcPr>
-            <w:tcW w:w="2211" w:type="dxa"/>
-          </w:tcPr>
-          <w:p>
-            <w:pPr>
-              <w:rPr>
-                <w:i/>
-                <w:sz w:val="22"/>
-                <w:szCs w:val="22"/>
-              </w:rPr>
-            </w:pPr>
-            <w:r>
-              <w:rPr>
-                <w:sz w:val="22"/>
-                <w:szCs w:val="22"/>
-              </w:rPr>
-              <w:t xml:space="preserve">+1 </w:t>
-            </w:r>
-            <w:r>
-              <w:rPr>
-                <w:sz w:val="22"/>
-                <w:szCs w:val="22"/>
-              </w:rPr>
-              <w:t>Capacity</w:t>
-            </w:r>
           </w:p>
         </w:tc>
       </w:tr>
@@ -2827,7 +2734,7 @@
                 <w:sz w:val="22"/>
                 <w:szCs w:val="22"/>
               </w:rPr>
-              <w:t>Observe People + Relationships</w:t>
+              <w:t>Unit Testing</w:t>
             </w:r>
           </w:p>
         </w:tc>
@@ -2847,7 +2754,7 @@
                 <w:sz w:val="22"/>
                 <w:szCs w:val="22"/>
               </w:rPr>
-              <w:t>ScrumMaster spends time observing people, how they interact, and the quality of their relationship.</w:t>
+              <w:t>Introduce Unit Testing (can only be used if you set up a Build Server/CI system)</w:t>
             </w:r>
           </w:p>
         </w:tc>
@@ -2867,7 +2774,7 @@
                 <w:sz w:val="22"/>
                 <w:szCs w:val="22"/>
               </w:rPr>
-              <w:t>1</w:t>
+              <w:t>2</w:t>
             </w:r>
           </w:p>
         </w:tc>
@@ -2878,17 +2785,11 @@
           <w:p>
             <w:pPr>
               <w:rPr>
-                <w:sz w:val="22"/>
-                <w:szCs w:val="22"/>
-              </w:rPr>
-            </w:pPr>
-            <w:r>
-              <w:rPr>
-                <w:sz w:val="22"/>
-                <w:szCs w:val="22"/>
-              </w:rPr>
-              <w:t>Watching the Team tells you where to put your coaching energy.</w:t>
-            </w:r>
+                <w:i/>
+                <w:sz w:val="22"/>
+                <w:szCs w:val="22"/>
+              </w:rPr>
+            </w:pPr>
           </w:p>
         </w:tc>
         <w:tc>
@@ -2928,164 +2829,14 @@
                 <w:sz w:val="22"/>
                 <w:szCs w:val="22"/>
               </w:rPr>
-              <w:t>+1 Capacity</w:t>
-            </w:r>
-          </w:p>
-        </w:tc>
-      </w:tr>
-      <w:tr>
-        <w:trPr>
-          <w:cantSplit/>
-          <w:trHeight w:val="1134"/>
-        </w:trPr>
-        <w:tc>
-          <w:tcPr>
-            <w:tcW w:w="1531" w:type="dxa"/>
-          </w:tcPr>
-          <w:p>
-            <w:pPr>
-              <w:rPr>
-                <w:sz w:val="22"/>
-                <w:szCs w:val="22"/>
-              </w:rPr>
-            </w:pPr>
-            <w:r>
-              <w:rPr>
-                <w:sz w:val="22"/>
-                <w:szCs w:val="22"/>
-              </w:rPr>
-              <w:t>One-on-Ones</w:t>
-            </w:r>
-          </w:p>
-        </w:tc>
-        <w:tc>
-          <w:tcPr>
-            <w:tcW w:w="1531" w:type="dxa"/>
-          </w:tcPr>
-          <w:p>
-            <w:pPr>
-              <w:rPr>
-                <w:sz w:val="22"/>
-                <w:szCs w:val="22"/>
-              </w:rPr>
-            </w:pPr>
-            <w:r>
-              <w:rPr>
-                <w:sz w:val="22"/>
-                <w:szCs w:val="22"/>
-              </w:rPr>
-              <w:t>ScrumMaster meets with all team members for a regular one-on-one.</w:t>
-            </w:r>
-          </w:p>
-        </w:tc>
-        <w:tc>
-          <w:tcPr>
-            <w:tcW w:w="737" w:type="dxa"/>
-          </w:tcPr>
-          <w:p>
-            <w:pPr>
-              <w:rPr>
-                <w:sz w:val="22"/>
-                <w:szCs w:val="22"/>
-              </w:rPr>
-            </w:pPr>
-            <w:r>
-              <w:rPr>
-                <w:sz w:val="22"/>
-                <w:szCs w:val="22"/>
-              </w:rPr>
-              <w:t xml:space="preserve">1 </w:t>
-            </w:r>
-            <w:r>
-              <w:rPr>
-                <w:sz w:val="22"/>
-                <w:szCs w:val="22"/>
-              </w:rPr>
-              <w:t>*</w:t>
-            </w:r>
-          </w:p>
-        </w:tc>
-        <w:tc>
-          <w:tcPr>
-            <w:tcW w:w="2217" w:type="dxa"/>
-          </w:tcPr>
-          <w:p>
-            <w:pPr>
-              <w:rPr>
-                <w:sz w:val="22"/>
-                <w:szCs w:val="22"/>
-              </w:rPr>
-            </w:pPr>
-            <w:r>
-              <w:rPr>
-                <w:sz w:val="22"/>
-                <w:szCs w:val="22"/>
-              </w:rPr>
-              <w:t>Once ‘Gremlins’ start to popup, this action mitigates the worst of the effects, because you already have a deeper understanding of team needs</w:t>
-            </w:r>
-          </w:p>
-          <w:p>
-            <w:pPr>
-              <w:rPr>
-                <w:sz w:val="22"/>
-                <w:szCs w:val="22"/>
-              </w:rPr>
-            </w:pPr>
-          </w:p>
-          <w:p>
-            <w:pPr>
-              <w:rPr>
-                <w:sz w:val="22"/>
-                <w:szCs w:val="22"/>
-              </w:rPr>
-            </w:pPr>
-            <w:r>
-              <w:rPr>
-                <w:sz w:val="22"/>
-                <w:szCs w:val="22"/>
-              </w:rPr>
-              <w:t>Keep this card</w:t>
-            </w:r>
-          </w:p>
-        </w:tc>
-        <w:tc>
-          <w:tcPr>
-            <w:tcW w:w="1474" w:type="dxa"/>
-          </w:tcPr>
-          <w:p>
-            <w:pPr>
-              <w:rPr>
-                <w:sz w:val="22"/>
-                <w:szCs w:val="22"/>
-              </w:rPr>
-            </w:pPr>
-            <w:r>
-              <w:rPr>
-                <w:sz w:val="22"/>
-                <w:szCs w:val="22"/>
-              </w:rPr>
-              <w:t>None</w:t>
-            </w:r>
-          </w:p>
-        </w:tc>
-        <w:tc>
-          <w:tcPr>
-            <w:tcW w:w="2211" w:type="dxa"/>
-          </w:tcPr>
-          <w:p>
-            <w:pPr>
-              <w:rPr>
-                <w:i/>
-                <w:sz w:val="22"/>
-                <w:szCs w:val="22"/>
-              </w:rPr>
-            </w:pPr>
-            <w:r>
-              <w:rPr>
-                <w:sz w:val="22"/>
-                <w:szCs w:val="22"/>
-              </w:rPr>
-              <w:t>None</w:t>
+              <w:t xml:space="preserve">+1 </w:t>
+            </w:r>
+            <w:r>
+              <w:rPr>
+                <w:sz w:val="22"/>
+                <w:szCs w:val="22"/>
+              </w:rPr>
+              <w:t>Capacity</w:t>
             </w:r>
           </w:p>
         </w:tc>
@@ -3297,6 +3048,7 @@
                 <w:szCs w:val="22"/>
               </w:rPr>
             </w:pPr>
+            <w:commentRangeStart w:id="3"/>
             <w:r>
               <w:rPr>
                 <w:sz w:val="22"/>
@@ -3459,6 +3211,811 @@
                 <w:szCs w:val="22"/>
               </w:rPr>
               <w:t>If you already have a team room this is not applicable.</w:t>
+            </w:r>
+            <w:commentRangeEnd w:id="3"/>
+            <w:r>
+              <w:rPr>
+                <w:rStyle w:val="CommentReference"/>
+              </w:rPr>
+              <w:commentReference w:id="3"/>
+            </w:r>
+          </w:p>
+        </w:tc>
+      </w:tr>
+      <w:tr>
+        <w:tc>
+          <w:tcPr>
+            <w:tcW w:w="9747" w:type="dxa"/>
+            <w:gridSpan w:val="6"/>
+            <w:shd w:val="clear" w:color="auto" w:fill="00FFFF"/>
+          </w:tcPr>
+          <w:p>
+            <w:pPr>
+              <w:rPr>
+                <w:b/>
+                <w:sz w:val="22"/>
+                <w:szCs w:val="22"/>
+              </w:rPr>
+            </w:pPr>
+            <w:r>
+              <w:rPr>
+                <w:b/>
+                <w:sz w:val="22"/>
+                <w:szCs w:val="22"/>
+              </w:rPr>
+              <w:t>Round 3</w:t>
+            </w:r>
+          </w:p>
+        </w:tc>
+      </w:tr>
+      <w:tr>
+        <w:tc>
+          <w:tcPr>
+            <w:tcW w:w="1526" w:type="dxa"/>
+          </w:tcPr>
+          <w:p>
+            <w:pPr>
+              <w:rPr>
+                <w:sz w:val="22"/>
+                <w:szCs w:val="22"/>
+              </w:rPr>
+            </w:pPr>
+            <w:r>
+              <w:rPr>
+                <w:sz w:val="22"/>
+                <w:szCs w:val="22"/>
+              </w:rPr>
+              <w:t>Observe People + Relationships</w:t>
+            </w:r>
+          </w:p>
+        </w:tc>
+        <w:tc>
+          <w:tcPr>
+            <w:tcW w:w="1559" w:type="dxa"/>
+          </w:tcPr>
+          <w:p>
+            <w:pPr>
+              <w:rPr>
+                <w:sz w:val="22"/>
+                <w:szCs w:val="22"/>
+              </w:rPr>
+            </w:pPr>
+            <w:r>
+              <w:rPr>
+                <w:sz w:val="22"/>
+                <w:szCs w:val="22"/>
+              </w:rPr>
+              <w:t>ScrumMaster spends time observing people, how they interact, and the quality of their relationship.</w:t>
+            </w:r>
+          </w:p>
+        </w:tc>
+        <w:tc>
+          <w:tcPr>
+            <w:tcW w:w="709" w:type="dxa"/>
+          </w:tcPr>
+          <w:p>
+            <w:pPr>
+              <w:rPr>
+                <w:sz w:val="22"/>
+                <w:szCs w:val="22"/>
+              </w:rPr>
+            </w:pPr>
+            <w:r>
+              <w:rPr>
+                <w:sz w:val="22"/>
+                <w:szCs w:val="22"/>
+              </w:rPr>
+              <w:t>1</w:t>
+            </w:r>
+          </w:p>
+        </w:tc>
+        <w:tc>
+          <w:tcPr>
+            <w:tcW w:w="2126" w:type="dxa"/>
+          </w:tcPr>
+          <w:p>
+            <w:pPr>
+              <w:rPr>
+                <w:sz w:val="22"/>
+                <w:szCs w:val="22"/>
+              </w:rPr>
+            </w:pPr>
+            <w:r>
+              <w:rPr>
+                <w:sz w:val="22"/>
+                <w:szCs w:val="22"/>
+              </w:rPr>
+              <w:t>Watching the Team tells you where to put your coaching energy.</w:t>
+            </w:r>
+          </w:p>
+        </w:tc>
+        <w:tc>
+          <w:tcPr>
+            <w:tcW w:w="1418" w:type="dxa"/>
+          </w:tcPr>
+          <w:p>
+            <w:pPr>
+              <w:rPr>
+                <w:sz w:val="22"/>
+                <w:szCs w:val="22"/>
+              </w:rPr>
+            </w:pPr>
+            <w:r>
+              <w:rPr>
+                <w:sz w:val="22"/>
+                <w:szCs w:val="22"/>
+              </w:rPr>
+              <w:t>None</w:t>
+            </w:r>
+          </w:p>
+        </w:tc>
+        <w:tc>
+          <w:tcPr>
+            <w:tcW w:w="2409" w:type="dxa"/>
+          </w:tcPr>
+          <w:p>
+            <w:pPr>
+              <w:rPr>
+                <w:sz w:val="22"/>
+                <w:szCs w:val="22"/>
+              </w:rPr>
+            </w:pPr>
+            <w:r>
+              <w:rPr>
+                <w:sz w:val="22"/>
+                <w:szCs w:val="22"/>
+              </w:rPr>
+              <w:t>+1 Capacity</w:t>
+            </w:r>
+          </w:p>
+        </w:tc>
+      </w:tr>
+      <w:tr>
+        <w:tc>
+          <w:tcPr>
+            <w:tcW w:w="1526" w:type="dxa"/>
+          </w:tcPr>
+          <w:p>
+            <w:pPr>
+              <w:rPr>
+                <w:sz w:val="22"/>
+                <w:szCs w:val="22"/>
+              </w:rPr>
+            </w:pPr>
+            <w:r>
+              <w:rPr>
+                <w:sz w:val="22"/>
+                <w:szCs w:val="22"/>
+              </w:rPr>
+              <w:t>One-on-Ones</w:t>
+            </w:r>
+          </w:p>
+        </w:tc>
+        <w:tc>
+          <w:tcPr>
+            <w:tcW w:w="1559" w:type="dxa"/>
+          </w:tcPr>
+          <w:p>
+            <w:pPr>
+              <w:rPr>
+                <w:sz w:val="22"/>
+                <w:szCs w:val="22"/>
+              </w:rPr>
+            </w:pPr>
+            <w:r>
+              <w:rPr>
+                <w:sz w:val="22"/>
+                <w:szCs w:val="22"/>
+              </w:rPr>
+              <w:t>ScrumMaster meets with all team members for a regular one-on-one.</w:t>
+            </w:r>
+          </w:p>
+        </w:tc>
+        <w:tc>
+          <w:tcPr>
+            <w:tcW w:w="709" w:type="dxa"/>
+          </w:tcPr>
+          <w:p>
+            <w:pPr>
+              <w:rPr>
+                <w:sz w:val="22"/>
+                <w:szCs w:val="22"/>
+              </w:rPr>
+            </w:pPr>
+            <w:r>
+              <w:rPr>
+                <w:sz w:val="22"/>
+                <w:szCs w:val="22"/>
+              </w:rPr>
+              <w:t xml:space="preserve">1 </w:t>
+            </w:r>
+            <w:r>
+              <w:rPr>
+                <w:sz w:val="22"/>
+                <w:szCs w:val="22"/>
+              </w:rPr>
+              <w:t>*</w:t>
+            </w:r>
+          </w:p>
+        </w:tc>
+        <w:tc>
+          <w:tcPr>
+            <w:tcW w:w="2126" w:type="dxa"/>
+          </w:tcPr>
+          <w:p>
+            <w:pPr>
+              <w:rPr>
+                <w:sz w:val="22"/>
+                <w:szCs w:val="22"/>
+              </w:rPr>
+            </w:pPr>
+            <w:r>
+              <w:rPr>
+                <w:sz w:val="22"/>
+                <w:szCs w:val="22"/>
+              </w:rPr>
+              <w:t>Once ‘Gremlins’ start to popup, this action mitigates the worst of the effects, because you already have a deeper understanding of team needs</w:t>
+            </w:r>
+          </w:p>
+          <w:p>
+            <w:pPr>
+              <w:rPr>
+                <w:sz w:val="22"/>
+                <w:szCs w:val="22"/>
+              </w:rPr>
+            </w:pPr>
+          </w:p>
+          <w:p>
+            <w:pPr>
+              <w:rPr>
+                <w:sz w:val="22"/>
+                <w:szCs w:val="22"/>
+              </w:rPr>
+            </w:pPr>
+            <w:r>
+              <w:rPr>
+                <w:sz w:val="22"/>
+                <w:szCs w:val="22"/>
+              </w:rPr>
+              <w:t>Keep this card</w:t>
+            </w:r>
+          </w:p>
+        </w:tc>
+        <w:tc>
+          <w:tcPr>
+            <w:tcW w:w="1418" w:type="dxa"/>
+          </w:tcPr>
+          <w:p>
+            <w:pPr>
+              <w:rPr>
+                <w:sz w:val="22"/>
+                <w:szCs w:val="22"/>
+              </w:rPr>
+            </w:pPr>
+            <w:r>
+              <w:rPr>
+                <w:sz w:val="22"/>
+                <w:szCs w:val="22"/>
+              </w:rPr>
+              <w:t>None</w:t>
+            </w:r>
+          </w:p>
+        </w:tc>
+        <w:tc>
+          <w:tcPr>
+            <w:tcW w:w="2409" w:type="dxa"/>
+          </w:tcPr>
+          <w:p>
+            <w:pPr>
+              <w:rPr>
+                <w:sz w:val="22"/>
+                <w:szCs w:val="22"/>
+              </w:rPr>
+            </w:pPr>
+            <w:r>
+              <w:rPr>
+                <w:sz w:val="22"/>
+                <w:szCs w:val="22"/>
+              </w:rPr>
+              <w:t>None</w:t>
+            </w:r>
+          </w:p>
+        </w:tc>
+      </w:tr>
+      <w:tr>
+        <w:tc>
+          <w:tcPr>
+            <w:tcW w:w="1526" w:type="dxa"/>
+          </w:tcPr>
+          <w:p>
+            <w:pPr>
+              <w:rPr>
+                <w:sz w:val="22"/>
+                <w:szCs w:val="22"/>
+              </w:rPr>
+            </w:pPr>
+            <w:r>
+              <w:rPr>
+                <w:sz w:val="22"/>
+                <w:szCs w:val="22"/>
+              </w:rPr>
+              <w:t>Pair Programming</w:t>
+            </w:r>
+          </w:p>
+        </w:tc>
+        <w:tc>
+          <w:tcPr>
+            <w:tcW w:w="1559" w:type="dxa"/>
+          </w:tcPr>
+          <w:p>
+            <w:pPr>
+              <w:rPr>
+                <w:sz w:val="22"/>
+                <w:szCs w:val="22"/>
+              </w:rPr>
+            </w:pPr>
+            <w:r>
+              <w:rPr>
+                <w:sz w:val="22"/>
+                <w:szCs w:val="22"/>
+              </w:rPr>
+              <w:t>Two team members – one computer</w:t>
+            </w:r>
+          </w:p>
+        </w:tc>
+        <w:tc>
+          <w:tcPr>
+            <w:tcW w:w="709" w:type="dxa"/>
+          </w:tcPr>
+          <w:p>
+            <w:pPr>
+              <w:rPr>
+                <w:sz w:val="22"/>
+                <w:szCs w:val="22"/>
+              </w:rPr>
+            </w:pPr>
+            <w:r>
+              <w:rPr>
+                <w:sz w:val="22"/>
+                <w:szCs w:val="22"/>
+              </w:rPr>
+              <w:t>2</w:t>
+            </w:r>
+          </w:p>
+        </w:tc>
+        <w:tc>
+          <w:tcPr>
+            <w:tcW w:w="2126" w:type="dxa"/>
+          </w:tcPr>
+          <w:p>
+            <w:pPr>
+              <w:rPr>
+                <w:sz w:val="22"/>
+                <w:szCs w:val="22"/>
+              </w:rPr>
+            </w:pPr>
+            <w:r>
+              <w:rPr>
+                <w:sz w:val="22"/>
+                <w:szCs w:val="22"/>
+              </w:rPr>
+              <w:t>Team Members working in pairs have a lower defect rate, simpler code and learn from each other.</w:t>
+            </w:r>
+          </w:p>
+        </w:tc>
+        <w:tc>
+          <w:tcPr>
+            <w:tcW w:w="1418" w:type="dxa"/>
+          </w:tcPr>
+          <w:p>
+            <w:pPr>
+              <w:rPr>
+                <w:sz w:val="22"/>
+                <w:szCs w:val="22"/>
+              </w:rPr>
+            </w:pPr>
+            <w:r>
+              <w:rPr>
+                <w:sz w:val="22"/>
+                <w:szCs w:val="22"/>
+              </w:rPr>
+              <w:t>None</w:t>
+            </w:r>
+          </w:p>
+        </w:tc>
+        <w:tc>
+          <w:tcPr>
+            <w:tcW w:w="2409" w:type="dxa"/>
+          </w:tcPr>
+          <w:p>
+            <w:pPr>
+              <w:rPr>
+                <w:sz w:val="22"/>
+                <w:szCs w:val="22"/>
+              </w:rPr>
+            </w:pPr>
+            <w:r>
+              <w:rPr>
+                <w:sz w:val="22"/>
+                <w:szCs w:val="22"/>
+              </w:rPr>
+              <w:t>+1 Capacity</w:t>
+            </w:r>
+          </w:p>
+        </w:tc>
+      </w:tr>
+      <w:tr>
+        <w:tc>
+          <w:tcPr>
+            <w:tcW w:w="1526" w:type="dxa"/>
+          </w:tcPr>
+          <w:p>
+            <w:pPr>
+              <w:rPr>
+                <w:sz w:val="22"/>
+                <w:szCs w:val="22"/>
+              </w:rPr>
+            </w:pPr>
+            <w:r>
+              <w:rPr>
+                <w:sz w:val="22"/>
+                <w:szCs w:val="22"/>
+              </w:rPr>
+              <w:t>Test Driven Development</w:t>
+            </w:r>
+          </w:p>
+        </w:tc>
+        <w:tc>
+          <w:tcPr>
+            <w:tcW w:w="1559" w:type="dxa"/>
+          </w:tcPr>
+          <w:p>
+            <w:pPr>
+              <w:rPr>
+                <w:sz w:val="22"/>
+                <w:szCs w:val="22"/>
+              </w:rPr>
+            </w:pPr>
+            <w:r>
+              <w:rPr>
+                <w:sz w:val="22"/>
+                <w:szCs w:val="22"/>
+              </w:rPr>
+              <w:t>Writing Unit level Tests before writing the code</w:t>
+            </w:r>
+          </w:p>
+          <w:p>
+            <w:pPr>
+              <w:rPr>
+                <w:sz w:val="22"/>
+                <w:szCs w:val="22"/>
+              </w:rPr>
+            </w:pPr>
+          </w:p>
+          <w:p>
+            <w:pPr>
+              <w:rPr>
+                <w:sz w:val="22"/>
+                <w:szCs w:val="22"/>
+              </w:rPr>
+            </w:pPr>
+            <w:r>
+              <w:rPr>
+                <w:sz w:val="22"/>
+                <w:szCs w:val="22"/>
+              </w:rPr>
+              <w:t>(requires a build server)</w:t>
+            </w:r>
+          </w:p>
+        </w:tc>
+        <w:tc>
+          <w:tcPr>
+            <w:tcW w:w="709" w:type="dxa"/>
+          </w:tcPr>
+          <w:p>
+            <w:pPr>
+              <w:rPr>
+                <w:sz w:val="22"/>
+                <w:szCs w:val="22"/>
+              </w:rPr>
+            </w:pPr>
+            <w:r>
+              <w:rPr>
+                <w:sz w:val="22"/>
+                <w:szCs w:val="22"/>
+              </w:rPr>
+              <w:t>2</w:t>
+            </w:r>
+          </w:p>
+        </w:tc>
+        <w:tc>
+          <w:tcPr>
+            <w:tcW w:w="2126" w:type="dxa"/>
+          </w:tcPr>
+          <w:p>
+            <w:pPr>
+              <w:rPr>
+                <w:sz w:val="22"/>
+                <w:szCs w:val="22"/>
+              </w:rPr>
+            </w:pPr>
+            <w:r>
+              <w:rPr>
+                <w:sz w:val="22"/>
+                <w:szCs w:val="22"/>
+              </w:rPr>
+              <w:t>By writing the tests before the code – the Developer is forced to consider the simplest solution to their problem.</w:t>
+            </w:r>
+          </w:p>
+          <w:p>
+            <w:pPr>
+              <w:rPr>
+                <w:sz w:val="22"/>
+                <w:szCs w:val="22"/>
+              </w:rPr>
+            </w:pPr>
+          </w:p>
+          <w:p>
+            <w:pPr>
+              <w:rPr>
+                <w:sz w:val="22"/>
+                <w:szCs w:val="22"/>
+              </w:rPr>
+            </w:pPr>
+            <w:r>
+              <w:rPr>
+                <w:sz w:val="22"/>
+                <w:szCs w:val="22"/>
+              </w:rPr>
+              <w:t>Result: Less code; simpler design and fewer defects</w:t>
+            </w:r>
+          </w:p>
+        </w:tc>
+        <w:tc>
+          <w:tcPr>
+            <w:tcW w:w="1418" w:type="dxa"/>
+          </w:tcPr>
+          <w:p>
+            <w:pPr>
+              <w:rPr>
+                <w:sz w:val="22"/>
+                <w:szCs w:val="22"/>
+              </w:rPr>
+            </w:pPr>
+            <w:r>
+              <w:rPr>
+                <w:sz w:val="22"/>
+                <w:szCs w:val="22"/>
+              </w:rPr>
+              <w:t>None</w:t>
+            </w:r>
+          </w:p>
+        </w:tc>
+        <w:tc>
+          <w:tcPr>
+            <w:tcW w:w="2409" w:type="dxa"/>
+          </w:tcPr>
+          <w:p>
+            <w:pPr>
+              <w:rPr>
+                <w:sz w:val="22"/>
+                <w:szCs w:val="22"/>
+              </w:rPr>
+            </w:pPr>
+            <w:r>
+              <w:rPr>
+                <w:sz w:val="22"/>
+                <w:szCs w:val="22"/>
+              </w:rPr>
+              <w:t>+2 Capacity</w:t>
+            </w:r>
+          </w:p>
+        </w:tc>
+      </w:tr>
+      <w:tr>
+        <w:tc>
+          <w:tcPr>
+            <w:tcW w:w="9747" w:type="dxa"/>
+            <w:gridSpan w:val="6"/>
+            <w:shd w:val="clear" w:color="auto" w:fill="B8CCE4" w:themeFill="accent1" w:themeFillTint="66"/>
+          </w:tcPr>
+          <w:p>
+            <w:pPr>
+              <w:rPr>
+                <w:sz w:val="22"/>
+                <w:szCs w:val="22"/>
+              </w:rPr>
+            </w:pPr>
+            <w:r>
+              <w:rPr>
+                <w:b/>
+                <w:sz w:val="22"/>
+                <w:szCs w:val="22"/>
+              </w:rPr>
+              <w:t>Round 4</w:t>
+            </w:r>
+          </w:p>
+        </w:tc>
+      </w:tr>
+      <w:tr>
+        <w:tc>
+          <w:tcPr>
+            <w:tcW w:w="1526" w:type="dxa"/>
+          </w:tcPr>
+          <w:p>
+            <w:pPr>
+              <w:rPr>
+                <w:sz w:val="22"/>
+                <w:szCs w:val="22"/>
+              </w:rPr>
+            </w:pPr>
+            <w:r>
+              <w:rPr>
+                <w:sz w:val="22"/>
+                <w:szCs w:val="22"/>
+              </w:rPr>
+              <w:t xml:space="preserve">Personal </w:t>
+            </w:r>
+            <w:r>
+              <w:rPr>
+                <w:sz w:val="22"/>
+                <w:szCs w:val="22"/>
+              </w:rPr>
+              <w:lastRenderedPageBreak/>
+              <w:t>Productivity Bonus</w:t>
+            </w:r>
+          </w:p>
+        </w:tc>
+        <w:tc>
+          <w:tcPr>
+            <w:tcW w:w="1559" w:type="dxa"/>
+          </w:tcPr>
+          <w:p>
+            <w:pPr>
+              <w:rPr>
+                <w:sz w:val="22"/>
+                <w:szCs w:val="22"/>
+              </w:rPr>
+            </w:pPr>
+            <w:r>
+              <w:rPr>
+                <w:sz w:val="22"/>
+                <w:szCs w:val="22"/>
+              </w:rPr>
+              <w:lastRenderedPageBreak/>
+              <w:t xml:space="preserve">The company </w:t>
+            </w:r>
+            <w:r>
+              <w:rPr>
+                <w:sz w:val="22"/>
+                <w:szCs w:val="22"/>
+              </w:rPr>
+              <w:lastRenderedPageBreak/>
+              <w:t>will offer anyone who exceeds their performance goals an extra $5,000.</w:t>
+            </w:r>
+          </w:p>
+        </w:tc>
+        <w:tc>
+          <w:tcPr>
+            <w:tcW w:w="709" w:type="dxa"/>
+          </w:tcPr>
+          <w:p>
+            <w:pPr>
+              <w:rPr>
+                <w:sz w:val="22"/>
+                <w:szCs w:val="22"/>
+              </w:rPr>
+            </w:pPr>
+            <w:r>
+              <w:rPr>
+                <w:sz w:val="22"/>
+                <w:szCs w:val="22"/>
+              </w:rPr>
+              <w:lastRenderedPageBreak/>
+              <w:t>3</w:t>
+            </w:r>
+          </w:p>
+        </w:tc>
+        <w:tc>
+          <w:tcPr>
+            <w:tcW w:w="2126" w:type="dxa"/>
+          </w:tcPr>
+          <w:p>
+            <w:pPr>
+              <w:rPr>
+                <w:sz w:val="22"/>
+                <w:szCs w:val="22"/>
+              </w:rPr>
+            </w:pPr>
+            <w:r>
+              <w:rPr>
+                <w:sz w:val="22"/>
+                <w:szCs w:val="22"/>
+              </w:rPr>
+              <w:t xml:space="preserve">Personal </w:t>
+            </w:r>
+            <w:r>
+              <w:rPr>
+                <w:sz w:val="22"/>
+                <w:szCs w:val="22"/>
+              </w:rPr>
+              <w:lastRenderedPageBreak/>
+              <w:t xml:space="preserve">Productivity Bonus increases individual focus on achieving the goal. </w:t>
+            </w:r>
+            <w:proofErr w:type="gramStart"/>
+            <w:r>
+              <w:rPr>
+                <w:sz w:val="22"/>
+                <w:szCs w:val="22"/>
+              </w:rPr>
+              <w:t>Unfortunately</w:t>
+            </w:r>
+            <w:proofErr w:type="gramEnd"/>
+            <w:r>
+              <w:rPr>
+                <w:sz w:val="22"/>
+                <w:szCs w:val="22"/>
+              </w:rPr>
+              <w:t xml:space="preserve"> teamwork suffers.</w:t>
+            </w:r>
+          </w:p>
+        </w:tc>
+        <w:tc>
+          <w:tcPr>
+            <w:tcW w:w="1418" w:type="dxa"/>
+          </w:tcPr>
+          <w:p>
+            <w:pPr>
+              <w:rPr>
+                <w:sz w:val="22"/>
+                <w:szCs w:val="22"/>
+              </w:rPr>
+            </w:pPr>
+            <w:r>
+              <w:rPr>
+                <w:sz w:val="22"/>
+                <w:szCs w:val="22"/>
+              </w:rPr>
+              <w:lastRenderedPageBreak/>
+              <w:t xml:space="preserve">This time </w:t>
+            </w:r>
+            <w:r>
+              <w:rPr>
+                <w:sz w:val="22"/>
+                <w:szCs w:val="22"/>
+              </w:rPr>
+              <w:lastRenderedPageBreak/>
+              <w:t>they deliver +2 User Stories</w:t>
+            </w:r>
+          </w:p>
+          <w:p>
+            <w:pPr>
+              <w:rPr>
+                <w:sz w:val="22"/>
+                <w:szCs w:val="22"/>
+              </w:rPr>
+            </w:pPr>
+          </w:p>
+        </w:tc>
+        <w:tc>
+          <w:tcPr>
+            <w:tcW w:w="2409" w:type="dxa"/>
+          </w:tcPr>
+          <w:p>
+            <w:pPr>
+              <w:rPr>
+                <w:i/>
+                <w:sz w:val="22"/>
+                <w:szCs w:val="22"/>
+              </w:rPr>
+            </w:pPr>
+            <w:r>
+              <w:rPr>
+                <w:sz w:val="22"/>
+                <w:szCs w:val="22"/>
+              </w:rPr>
+              <w:lastRenderedPageBreak/>
+              <w:t>-2 Capacity</w:t>
             </w:r>
           </w:p>
         </w:tc>
@@ -3470,138 +4027,159 @@
         <w:tc>
           <w:tcPr>
             <w:tcW w:w="1526" w:type="dxa"/>
-            <w:tcBorders>
-              <w:bottom w:val="single" w:sz="4" w:space="0" w:color="auto"/>
-            </w:tcBorders>
-          </w:tcPr>
-          <w:p>
-            <w:pPr>
-              <w:rPr>
-                <w:sz w:val="22"/>
-                <w:szCs w:val="22"/>
-              </w:rPr>
-            </w:pPr>
-            <w:r>
-              <w:rPr>
-                <w:sz w:val="22"/>
-                <w:szCs w:val="22"/>
-              </w:rPr>
-              <w:t>Pair Programming</w:t>
+          </w:tcPr>
+          <w:p>
+            <w:pPr>
+              <w:rPr>
+                <w:sz w:val="22"/>
+                <w:szCs w:val="22"/>
+              </w:rPr>
+            </w:pPr>
+            <w:r>
+              <w:rPr>
+                <w:sz w:val="22"/>
+                <w:szCs w:val="22"/>
+              </w:rPr>
+              <w:t>New Specialist</w:t>
             </w:r>
           </w:p>
         </w:tc>
         <w:tc>
           <w:tcPr>
             <w:tcW w:w="1559" w:type="dxa"/>
-            <w:tcBorders>
-              <w:bottom w:val="single" w:sz="4" w:space="0" w:color="auto"/>
-            </w:tcBorders>
-          </w:tcPr>
-          <w:p>
-            <w:pPr>
-              <w:rPr>
-                <w:sz w:val="22"/>
-                <w:szCs w:val="22"/>
-              </w:rPr>
-            </w:pPr>
-            <w:r>
-              <w:rPr>
-                <w:sz w:val="22"/>
-                <w:szCs w:val="22"/>
-              </w:rPr>
-              <w:t>Two team members – one computer</w:t>
+          </w:tcPr>
+          <w:p>
+            <w:pPr>
+              <w:rPr>
+                <w:sz w:val="22"/>
+                <w:szCs w:val="22"/>
+              </w:rPr>
+            </w:pPr>
+            <w:r>
+              <w:rPr>
+                <w:sz w:val="22"/>
+                <w:szCs w:val="22"/>
+              </w:rPr>
+              <w:t>Hire a new specialist for the team. This person will fill in missing pieces.</w:t>
             </w:r>
           </w:p>
         </w:tc>
         <w:tc>
           <w:tcPr>
             <w:tcW w:w="709" w:type="dxa"/>
-            <w:tcBorders>
-              <w:bottom w:val="single" w:sz="4" w:space="0" w:color="auto"/>
-            </w:tcBorders>
-          </w:tcPr>
-          <w:p>
-            <w:pPr>
-              <w:rPr>
-                <w:sz w:val="22"/>
-                <w:szCs w:val="22"/>
-              </w:rPr>
-            </w:pPr>
-            <w:r>
-              <w:rPr>
-                <w:sz w:val="22"/>
-                <w:szCs w:val="22"/>
-              </w:rPr>
-              <w:t>2</w:t>
+          </w:tcPr>
+          <w:p>
+            <w:pPr>
+              <w:rPr>
+                <w:sz w:val="22"/>
+                <w:szCs w:val="22"/>
+              </w:rPr>
+            </w:pPr>
+            <w:r>
+              <w:rPr>
+                <w:sz w:val="22"/>
+                <w:szCs w:val="22"/>
+              </w:rPr>
+              <w:t>4</w:t>
             </w:r>
           </w:p>
         </w:tc>
         <w:tc>
           <w:tcPr>
             <w:tcW w:w="2126" w:type="dxa"/>
-            <w:tcBorders>
-              <w:bottom w:val="single" w:sz="4" w:space="0" w:color="auto"/>
-            </w:tcBorders>
-          </w:tcPr>
-          <w:p>
-            <w:pPr>
-              <w:rPr>
-                <w:sz w:val="22"/>
-                <w:szCs w:val="22"/>
-              </w:rPr>
-            </w:pPr>
-            <w:r>
-              <w:rPr>
-                <w:sz w:val="22"/>
-                <w:szCs w:val="22"/>
-              </w:rPr>
-              <w:t>Team Members working in pairs have a lower defect rate, simpler code and learn from each other.</w:t>
+          </w:tcPr>
+          <w:p>
+            <w:pPr>
+              <w:rPr>
+                <w:sz w:val="22"/>
+                <w:szCs w:val="22"/>
+              </w:rPr>
+            </w:pPr>
+            <w:r>
+              <w:rPr>
+                <w:sz w:val="22"/>
+                <w:szCs w:val="22"/>
+              </w:rPr>
+              <w:t>Hiring a new person and bringing them up to speed slows the team down and damages existing Team member relationships</w:t>
             </w:r>
           </w:p>
         </w:tc>
         <w:tc>
           <w:tcPr>
             <w:tcW w:w="1418" w:type="dxa"/>
-            <w:tcBorders>
-              <w:bottom w:val="single" w:sz="4" w:space="0" w:color="auto"/>
-            </w:tcBorders>
-          </w:tcPr>
-          <w:p>
-            <w:pPr>
-              <w:rPr>
-                <w:sz w:val="22"/>
-                <w:szCs w:val="22"/>
-              </w:rPr>
-            </w:pPr>
-            <w:r>
-              <w:rPr>
-                <w:sz w:val="22"/>
-                <w:szCs w:val="22"/>
-              </w:rPr>
-              <w:t>None</w:t>
+          </w:tcPr>
+          <w:p>
+            <w:pPr>
+              <w:rPr>
+                <w:sz w:val="22"/>
+                <w:szCs w:val="22"/>
+              </w:rPr>
+            </w:pPr>
+            <w:r>
+              <w:rPr>
+                <w:sz w:val="22"/>
+                <w:szCs w:val="22"/>
+              </w:rPr>
+              <w:t>-2 Capacity</w:t>
             </w:r>
           </w:p>
         </w:tc>
         <w:tc>
           <w:tcPr>
             <w:tcW w:w="2409" w:type="dxa"/>
-            <w:tcBorders>
-              <w:bottom w:val="single" w:sz="4" w:space="0" w:color="auto"/>
-            </w:tcBorders>
-          </w:tcPr>
-          <w:p>
-            <w:pPr>
-              <w:rPr>
-                <w:sz w:val="22"/>
-                <w:szCs w:val="22"/>
-              </w:rPr>
-            </w:pPr>
-            <w:r>
-              <w:rPr>
-                <w:sz w:val="22"/>
-                <w:szCs w:val="22"/>
-              </w:rPr>
-              <w:t>+1 Capacity</w:t>
+          </w:tcPr>
+          <w:p>
+            <w:pPr>
+              <w:rPr>
+                <w:sz w:val="22"/>
+                <w:szCs w:val="22"/>
+              </w:rPr>
+            </w:pPr>
+            <w:r>
+              <w:rPr>
+                <w:sz w:val="22"/>
+                <w:szCs w:val="22"/>
+              </w:rPr>
+              <w:t xml:space="preserve">Three rounds after doing this, roll one die – if you score 4 or higher this person is a boon to your team, your original capacity is restored, and goes up +1. </w:t>
+            </w:r>
+          </w:p>
+          <w:p>
+            <w:pPr>
+              <w:rPr>
+                <w:sz w:val="22"/>
+                <w:szCs w:val="22"/>
+              </w:rPr>
+            </w:pPr>
+          </w:p>
+          <w:p>
+            <w:pPr>
+              <w:rPr>
+                <w:sz w:val="22"/>
+                <w:szCs w:val="22"/>
+              </w:rPr>
+            </w:pPr>
+            <w:r>
+              <w:rPr>
+                <w:sz w:val="22"/>
+                <w:szCs w:val="22"/>
+              </w:rPr>
+              <w:t>If not, oh well</w:t>
+            </w:r>
+            <w:r>
+              <w:rPr>
+                <w:i/>
+                <w:sz w:val="22"/>
+                <w:szCs w:val="22"/>
+              </w:rPr>
+              <w:t xml:space="preserve"> </w:t>
+            </w:r>
+            <w:r>
+              <w:rPr>
+                <w:i/>
+                <w:sz w:val="22"/>
+                <w:szCs w:val="22"/>
+              </w:rPr>
+              <w:sym w:font="Wingdings" w:char="F04A"/>
             </w:r>
           </w:p>
         </w:tc>
@@ -3609,32 +4187,6 @@
       <w:tr>
         <w:tc>
           <w:tcPr>
-            <w:tcW w:w="9747" w:type="dxa"/>
-            <w:gridSpan w:val="6"/>
-            <w:shd w:val="clear" w:color="auto" w:fill="00FFFF"/>
-          </w:tcPr>
-          <w:p>
-            <w:pPr>
-              <w:rPr>
-                <w:b/>
-                <w:sz w:val="22"/>
-                <w:szCs w:val="22"/>
-              </w:rPr>
-            </w:pPr>
-            <w:r>
-              <w:rPr>
-                <w:b/>
-                <w:sz w:val="22"/>
-                <w:szCs w:val="22"/>
-              </w:rPr>
-              <w:t>Round 3</w:t>
-            </w:r>
-          </w:p>
-        </w:tc>
-      </w:tr>
-      <w:tr>
-        <w:tc>
-          <w:tcPr>
             <w:tcW w:w="1526" w:type="dxa"/>
           </w:tcPr>
           <w:p>
@@ -3649,7 +4201,7 @@
                 <w:sz w:val="22"/>
                 <w:szCs w:val="22"/>
               </w:rPr>
-              <w:t>Personal Productivity Bonus</w:t>
+              <w:t>Informal Cross-Training</w:t>
             </w:r>
           </w:p>
         </w:tc>
@@ -3669,7 +4221,7 @@
                 <w:sz w:val="22"/>
                 <w:szCs w:val="22"/>
               </w:rPr>
-              <w:t>The company will offer anyone who exceeds their performance goals an extra $5,000.</w:t>
+              <w:t>Informal cross-training for existing team members in an area the team is weak. (Testing anyone?)</w:t>
             </w:r>
           </w:p>
         </w:tc>
@@ -3689,7 +4241,7 @@
                 <w:sz w:val="22"/>
                 <w:szCs w:val="22"/>
               </w:rPr>
-              <w:t>3</w:t>
+              <w:t>1</w:t>
             </w:r>
           </w:p>
         </w:tc>
@@ -3709,23 +4261,7 @@
                 <w:sz w:val="22"/>
                 <w:szCs w:val="22"/>
               </w:rPr>
-              <w:t xml:space="preserve">Personal Productivity Bonus increases individual focus on achieving the goal. </w:t>
-            </w:r>
-            <w:proofErr w:type="gramStart"/>
-            <w:r>
-              <w:rPr>
-                <w:sz w:val="22"/>
-                <w:szCs w:val="22"/>
-              </w:rPr>
-              <w:t>Unfortunately</w:t>
-            </w:r>
-            <w:proofErr w:type="gramEnd"/>
-            <w:r>
-              <w:rPr>
-                <w:sz w:val="22"/>
-                <w:szCs w:val="22"/>
-              </w:rPr>
-              <w:t xml:space="preserve"> teamwork suffers.</w:t>
+              <w:t xml:space="preserve">Counts for the social cohesion of the team as well as improving the engineering practice. </w:t>
             </w:r>
           </w:p>
         </w:tc>
@@ -3745,16 +4281,8 @@
                 <w:sz w:val="22"/>
                 <w:szCs w:val="22"/>
               </w:rPr>
-              <w:t>This time they deliver +2 User Stories</w:t>
-            </w:r>
-          </w:p>
-          <w:p>
-            <w:pPr>
-              <w:rPr>
-                <w:sz w:val="22"/>
-                <w:szCs w:val="22"/>
-              </w:rPr>
-            </w:pPr>
+              <w:t>None</w:t>
+            </w:r>
           </w:p>
         </w:tc>
         <w:tc>
@@ -3774,7 +4302,7 @@
                 <w:sz w:val="22"/>
                 <w:szCs w:val="22"/>
               </w:rPr>
-              <w:t>-2 Capacity</w:t>
+              <w:t>+1 Capacity</w:t>
             </w:r>
           </w:p>
         </w:tc>
@@ -3799,7 +4327,7 @@
                 <w:sz w:val="22"/>
                 <w:szCs w:val="22"/>
               </w:rPr>
-              <w:t>New Specialist</w:t>
+              <w:t>Overtime</w:t>
             </w:r>
           </w:p>
         </w:tc>
@@ -3819,7 +4347,7 @@
                 <w:sz w:val="22"/>
                 <w:szCs w:val="22"/>
               </w:rPr>
-              <w:t>Hire a new specialist for the team. This person will fill in missing pieces.</w:t>
+              <w:t>Overtime for the whole team.</w:t>
             </w:r>
           </w:p>
         </w:tc>
@@ -3839,7 +4367,7 @@
                 <w:sz w:val="22"/>
                 <w:szCs w:val="22"/>
               </w:rPr>
-              <w:t>4</w:t>
+              <w:t>2</w:t>
             </w:r>
           </w:p>
         </w:tc>
@@ -3859,7 +4387,7 @@
                 <w:sz w:val="22"/>
                 <w:szCs w:val="22"/>
               </w:rPr>
-              <w:t>Hiring a new person and bringing them up to speed slows the team down and damages existing Team member relationships</w:t>
+              <w:t>You get more work done this round but are tired and make more mistakes/ messes in the code base</w:t>
             </w:r>
           </w:p>
         </w:tc>
@@ -3879,487 +4407,28 @@
                 <w:sz w:val="22"/>
                 <w:szCs w:val="22"/>
               </w:rPr>
+              <w:t>+ 2 User Stories Completed this time</w:t>
+            </w:r>
+          </w:p>
+        </w:tc>
+        <w:tc>
+          <w:tcPr>
+            <w:tcW w:w="2409" w:type="dxa"/>
+          </w:tcPr>
+          <w:p>
+            <w:pPr>
+              <w:rPr>
+                <w:i/>
+                <w:sz w:val="22"/>
+                <w:szCs w:val="22"/>
+              </w:rPr>
+            </w:pPr>
+            <w:r>
+              <w:rPr>
+                <w:sz w:val="22"/>
+                <w:szCs w:val="22"/>
+              </w:rPr>
               <w:t>-2 Capacity</w:t>
-            </w:r>
-          </w:p>
-        </w:tc>
-        <w:tc>
-          <w:tcPr>
-            <w:tcW w:w="2409" w:type="dxa"/>
-          </w:tcPr>
-          <w:p>
-            <w:pPr>
-              <w:rPr>
-                <w:sz w:val="22"/>
-                <w:szCs w:val="22"/>
-              </w:rPr>
-            </w:pPr>
-            <w:r>
-              <w:rPr>
-                <w:sz w:val="22"/>
-                <w:szCs w:val="22"/>
-              </w:rPr>
-              <w:t xml:space="preserve">Three rounds after doing this, roll one die – if you score 4 or higher this person is a boon to your team, your original capacity is restored, and goes up +1. </w:t>
-            </w:r>
-          </w:p>
-          <w:p>
-            <w:pPr>
-              <w:rPr>
-                <w:sz w:val="22"/>
-                <w:szCs w:val="22"/>
-              </w:rPr>
-            </w:pPr>
-          </w:p>
-          <w:p>
-            <w:pPr>
-              <w:rPr>
-                <w:sz w:val="22"/>
-                <w:szCs w:val="22"/>
-              </w:rPr>
-            </w:pPr>
-            <w:r>
-              <w:rPr>
-                <w:sz w:val="22"/>
-                <w:szCs w:val="22"/>
-              </w:rPr>
-              <w:t>If not, oh well</w:t>
-            </w:r>
-            <w:r>
-              <w:rPr>
-                <w:i/>
-                <w:sz w:val="22"/>
-                <w:szCs w:val="22"/>
-              </w:rPr>
-              <w:t xml:space="preserve"> </w:t>
-            </w:r>
-            <w:r>
-              <w:rPr>
-                <w:i/>
-                <w:sz w:val="22"/>
-                <w:szCs w:val="22"/>
-              </w:rPr>
-              <w:sym w:font="Wingdings" w:char="F04A"/>
-            </w:r>
-          </w:p>
-        </w:tc>
-      </w:tr>
-      <w:tr>
-        <w:tc>
-          <w:tcPr>
-            <w:tcW w:w="1526" w:type="dxa"/>
-          </w:tcPr>
-          <w:p>
-            <w:pPr>
-              <w:rPr>
-                <w:sz w:val="22"/>
-                <w:szCs w:val="22"/>
-              </w:rPr>
-            </w:pPr>
-            <w:r>
-              <w:rPr>
-                <w:sz w:val="22"/>
-                <w:szCs w:val="22"/>
-              </w:rPr>
-              <w:t>Informal Cross-Training</w:t>
-            </w:r>
-          </w:p>
-        </w:tc>
-        <w:tc>
-          <w:tcPr>
-            <w:tcW w:w="1559" w:type="dxa"/>
-          </w:tcPr>
-          <w:p>
-            <w:pPr>
-              <w:rPr>
-                <w:sz w:val="22"/>
-                <w:szCs w:val="22"/>
-              </w:rPr>
-            </w:pPr>
-            <w:r>
-              <w:rPr>
-                <w:sz w:val="22"/>
-                <w:szCs w:val="22"/>
-              </w:rPr>
-              <w:t>Informal cross-training for existing team members in an area the team is weak. (Testing anyone?)</w:t>
-            </w:r>
-          </w:p>
-        </w:tc>
-        <w:tc>
-          <w:tcPr>
-            <w:tcW w:w="709" w:type="dxa"/>
-          </w:tcPr>
-          <w:p>
-            <w:pPr>
-              <w:rPr>
-                <w:sz w:val="22"/>
-                <w:szCs w:val="22"/>
-              </w:rPr>
-            </w:pPr>
-            <w:r>
-              <w:rPr>
-                <w:sz w:val="22"/>
-                <w:szCs w:val="22"/>
-              </w:rPr>
-              <w:t>1</w:t>
-            </w:r>
-          </w:p>
-        </w:tc>
-        <w:tc>
-          <w:tcPr>
-            <w:tcW w:w="2126" w:type="dxa"/>
-          </w:tcPr>
-          <w:p>
-            <w:pPr>
-              <w:rPr>
-                <w:sz w:val="22"/>
-                <w:szCs w:val="22"/>
-              </w:rPr>
-            </w:pPr>
-            <w:r>
-              <w:rPr>
-                <w:sz w:val="22"/>
-                <w:szCs w:val="22"/>
-              </w:rPr>
-              <w:t xml:space="preserve">Counts for the social cohesion of the team as well as improving the engineering practice. </w:t>
-            </w:r>
-          </w:p>
-        </w:tc>
-        <w:tc>
-          <w:tcPr>
-            <w:tcW w:w="1418" w:type="dxa"/>
-          </w:tcPr>
-          <w:p>
-            <w:pPr>
-              <w:rPr>
-                <w:sz w:val="22"/>
-                <w:szCs w:val="22"/>
-              </w:rPr>
-            </w:pPr>
-            <w:r>
-              <w:rPr>
-                <w:sz w:val="22"/>
-                <w:szCs w:val="22"/>
-              </w:rPr>
-              <w:t>None</w:t>
-            </w:r>
-          </w:p>
-        </w:tc>
-        <w:tc>
-          <w:tcPr>
-            <w:tcW w:w="2409" w:type="dxa"/>
-          </w:tcPr>
-          <w:p>
-            <w:pPr>
-              <w:rPr>
-                <w:i/>
-                <w:sz w:val="22"/>
-                <w:szCs w:val="22"/>
-              </w:rPr>
-            </w:pPr>
-            <w:r>
-              <w:rPr>
-                <w:sz w:val="22"/>
-                <w:szCs w:val="22"/>
-              </w:rPr>
-              <w:t>+1 Capacity</w:t>
-            </w:r>
-          </w:p>
-        </w:tc>
-      </w:tr>
-      <w:tr>
-        <w:trPr>
-          <w:cantSplit/>
-        </w:trPr>
-        <w:tc>
-          <w:tcPr>
-            <w:tcW w:w="1526" w:type="dxa"/>
-          </w:tcPr>
-          <w:p>
-            <w:pPr>
-              <w:rPr>
-                <w:sz w:val="22"/>
-                <w:szCs w:val="22"/>
-              </w:rPr>
-            </w:pPr>
-            <w:r>
-              <w:rPr>
-                <w:sz w:val="22"/>
-                <w:szCs w:val="22"/>
-              </w:rPr>
-              <w:t>Overtime</w:t>
-            </w:r>
-          </w:p>
-        </w:tc>
-        <w:tc>
-          <w:tcPr>
-            <w:tcW w:w="1559" w:type="dxa"/>
-          </w:tcPr>
-          <w:p>
-            <w:pPr>
-              <w:rPr>
-                <w:sz w:val="22"/>
-                <w:szCs w:val="22"/>
-              </w:rPr>
-            </w:pPr>
-            <w:r>
-              <w:rPr>
-                <w:sz w:val="22"/>
-                <w:szCs w:val="22"/>
-              </w:rPr>
-              <w:t>Overtime for the whole team.</w:t>
-            </w:r>
-          </w:p>
-        </w:tc>
-        <w:tc>
-          <w:tcPr>
-            <w:tcW w:w="709" w:type="dxa"/>
-          </w:tcPr>
-          <w:p>
-            <w:pPr>
-              <w:rPr>
-                <w:sz w:val="22"/>
-                <w:szCs w:val="22"/>
-              </w:rPr>
-            </w:pPr>
-            <w:r>
-              <w:rPr>
-                <w:sz w:val="22"/>
-                <w:szCs w:val="22"/>
-              </w:rPr>
-              <w:t>2</w:t>
-            </w:r>
-          </w:p>
-        </w:tc>
-        <w:tc>
-          <w:tcPr>
-            <w:tcW w:w="2126" w:type="dxa"/>
-          </w:tcPr>
-          <w:p>
-            <w:pPr>
-              <w:rPr>
-                <w:sz w:val="22"/>
-                <w:szCs w:val="22"/>
-              </w:rPr>
-            </w:pPr>
-            <w:r>
-              <w:rPr>
-                <w:sz w:val="22"/>
-                <w:szCs w:val="22"/>
-              </w:rPr>
-              <w:t>You get more work done this round but are tired and make more mistakes/ messes in the code base</w:t>
-            </w:r>
-          </w:p>
-        </w:tc>
-        <w:tc>
-          <w:tcPr>
-            <w:tcW w:w="1418" w:type="dxa"/>
-          </w:tcPr>
-          <w:p>
-            <w:pPr>
-              <w:rPr>
-                <w:sz w:val="22"/>
-                <w:szCs w:val="22"/>
-              </w:rPr>
-            </w:pPr>
-            <w:r>
-              <w:rPr>
-                <w:sz w:val="22"/>
-                <w:szCs w:val="22"/>
-              </w:rPr>
-              <w:t>+ 2 User Stories Completed this time</w:t>
-            </w:r>
-          </w:p>
-        </w:tc>
-        <w:tc>
-          <w:tcPr>
-            <w:tcW w:w="2409" w:type="dxa"/>
-          </w:tcPr>
-          <w:p>
-            <w:pPr>
-              <w:rPr>
-                <w:i/>
-                <w:sz w:val="22"/>
-                <w:szCs w:val="22"/>
-              </w:rPr>
-            </w:pPr>
-            <w:r>
-              <w:rPr>
-                <w:sz w:val="22"/>
-                <w:szCs w:val="22"/>
-              </w:rPr>
-              <w:t>-2 Capacity</w:t>
-            </w:r>
-          </w:p>
-        </w:tc>
-      </w:tr>
-      <w:tr>
-        <w:trPr>
-          <w:cantSplit/>
-        </w:trPr>
-        <w:tc>
-          <w:tcPr>
-            <w:tcW w:w="1526" w:type="dxa"/>
-          </w:tcPr>
-          <w:p>
-            <w:pPr>
-              <w:rPr>
-                <w:sz w:val="22"/>
-                <w:szCs w:val="22"/>
-              </w:rPr>
-            </w:pPr>
-            <w:r>
-              <w:rPr>
-                <w:sz w:val="22"/>
-                <w:szCs w:val="22"/>
-              </w:rPr>
-              <w:lastRenderedPageBreak/>
-              <w:t>Test Driven Development</w:t>
-            </w:r>
-          </w:p>
-        </w:tc>
-        <w:tc>
-          <w:tcPr>
-            <w:tcW w:w="1559" w:type="dxa"/>
-          </w:tcPr>
-          <w:p>
-            <w:pPr>
-              <w:rPr>
-                <w:sz w:val="22"/>
-                <w:szCs w:val="22"/>
-              </w:rPr>
-            </w:pPr>
-            <w:r>
-              <w:rPr>
-                <w:sz w:val="22"/>
-                <w:szCs w:val="22"/>
-              </w:rPr>
-              <w:t>Writing Unit level Tests before writing the code</w:t>
-            </w:r>
-          </w:p>
-          <w:p>
-            <w:pPr>
-              <w:rPr>
-                <w:sz w:val="22"/>
-                <w:szCs w:val="22"/>
-              </w:rPr>
-            </w:pPr>
-          </w:p>
-          <w:p>
-            <w:pPr>
-              <w:rPr>
-                <w:sz w:val="22"/>
-                <w:szCs w:val="22"/>
-              </w:rPr>
-            </w:pPr>
-            <w:r>
-              <w:rPr>
-                <w:sz w:val="22"/>
-                <w:szCs w:val="22"/>
-              </w:rPr>
-              <w:t>(requires a build server)</w:t>
-            </w:r>
-          </w:p>
-        </w:tc>
-        <w:tc>
-          <w:tcPr>
-            <w:tcW w:w="709" w:type="dxa"/>
-          </w:tcPr>
-          <w:p>
-            <w:pPr>
-              <w:rPr>
-                <w:sz w:val="22"/>
-                <w:szCs w:val="22"/>
-              </w:rPr>
-            </w:pPr>
-            <w:r>
-              <w:rPr>
-                <w:sz w:val="22"/>
-                <w:szCs w:val="22"/>
-              </w:rPr>
-              <w:t>2</w:t>
-            </w:r>
-          </w:p>
-        </w:tc>
-        <w:tc>
-          <w:tcPr>
-            <w:tcW w:w="2126" w:type="dxa"/>
-          </w:tcPr>
-          <w:p>
-            <w:pPr>
-              <w:rPr>
-                <w:sz w:val="22"/>
-                <w:szCs w:val="22"/>
-              </w:rPr>
-            </w:pPr>
-            <w:r>
-              <w:rPr>
-                <w:sz w:val="22"/>
-                <w:szCs w:val="22"/>
-              </w:rPr>
-              <w:t>By writing the tests before the code – the Developer is forced to consider the simplest solution to their problem.</w:t>
-            </w:r>
-          </w:p>
-          <w:p>
-            <w:pPr>
-              <w:rPr>
-                <w:sz w:val="22"/>
-                <w:szCs w:val="22"/>
-              </w:rPr>
-            </w:pPr>
-          </w:p>
-          <w:p>
-            <w:pPr>
-              <w:rPr>
-                <w:sz w:val="22"/>
-                <w:szCs w:val="22"/>
-              </w:rPr>
-            </w:pPr>
-            <w:r>
-              <w:rPr>
-                <w:sz w:val="22"/>
-                <w:szCs w:val="22"/>
-              </w:rPr>
-              <w:t>Result: Less code; simpler design and fewer defects</w:t>
-            </w:r>
-          </w:p>
-        </w:tc>
-        <w:tc>
-          <w:tcPr>
-            <w:tcW w:w="1418" w:type="dxa"/>
-          </w:tcPr>
-          <w:p>
-            <w:pPr>
-              <w:rPr>
-                <w:sz w:val="22"/>
-                <w:szCs w:val="22"/>
-              </w:rPr>
-            </w:pPr>
-            <w:r>
-              <w:rPr>
-                <w:sz w:val="22"/>
-                <w:szCs w:val="22"/>
-              </w:rPr>
-              <w:t>None</w:t>
-            </w:r>
-          </w:p>
-        </w:tc>
-        <w:tc>
-          <w:tcPr>
-            <w:tcW w:w="2409" w:type="dxa"/>
-          </w:tcPr>
-          <w:p>
-            <w:pPr>
-              <w:rPr>
-                <w:sz w:val="22"/>
-                <w:szCs w:val="22"/>
-              </w:rPr>
-            </w:pPr>
-            <w:r>
-              <w:rPr>
-                <w:sz w:val="22"/>
-                <w:szCs w:val="22"/>
-              </w:rPr>
-              <w:t>+2 Capacity</w:t>
             </w:r>
           </w:p>
         </w:tc>
@@ -4399,11 +4468,10 @@
             </w:pPr>
             <w:r>
               <w:rPr>
-                <w:b/>
-                <w:sz w:val="22"/>
-                <w:szCs w:val="22"/>
-              </w:rPr>
-              <w:t>Title</w:t>
+                <w:sz w:val="22"/>
+                <w:szCs w:val="22"/>
+              </w:rPr>
+              <w:t>Formal Cross-Training</w:t>
             </w:r>
           </w:p>
         </w:tc>
@@ -4420,11 +4488,10 @@
             </w:pPr>
             <w:r>
               <w:rPr>
-                <w:b/>
-                <w:sz w:val="22"/>
-                <w:szCs w:val="22"/>
-              </w:rPr>
-              <w:t xml:space="preserve">Action </w:t>
+                <w:sz w:val="22"/>
+                <w:szCs w:val="22"/>
+              </w:rPr>
+              <w:t>Formal cross-training for existing team members in an area the team is weak. (Testing anyone?)</w:t>
             </w:r>
           </w:p>
         </w:tc>
@@ -4441,11 +4508,10 @@
             </w:pPr>
             <w:r>
               <w:rPr>
-                <w:b/>
-                <w:sz w:val="22"/>
-                <w:szCs w:val="22"/>
-              </w:rPr>
-              <w:t>Cost</w:t>
+                <w:sz w:val="22"/>
+                <w:szCs w:val="22"/>
+              </w:rPr>
+              <w:t>3</w:t>
             </w:r>
           </w:p>
         </w:tc>
@@ -4462,11 +4528,26 @@
             </w:pPr>
             <w:r>
               <w:rPr>
-                <w:b/>
-                <w:sz w:val="22"/>
-                <w:szCs w:val="22"/>
-              </w:rPr>
-              <w:t>Explanation</w:t>
+                <w:sz w:val="22"/>
+                <w:szCs w:val="22"/>
+              </w:rPr>
+              <w:t xml:space="preserve">Will boost the technical skill of a team member – improving capacity – but </w:t>
+            </w:r>
+            <w:proofErr w:type="gramStart"/>
+            <w:r>
+              <w:rPr>
+                <w:sz w:val="22"/>
+                <w:szCs w:val="22"/>
+              </w:rPr>
+              <w:t>doesn’t</w:t>
+            </w:r>
+            <w:proofErr w:type="gramEnd"/>
+            <w:r>
+              <w:rPr>
+                <w:sz w:val="22"/>
+                <w:szCs w:val="22"/>
+              </w:rPr>
+              <w:t xml:space="preserve"> help the social cohesion.</w:t>
             </w:r>
           </w:p>
         </w:tc>
@@ -4483,11 +4564,10 @@
             </w:pPr>
             <w:r>
               <w:rPr>
-                <w:b/>
-                <w:sz w:val="22"/>
-                <w:szCs w:val="22"/>
-              </w:rPr>
-              <w:t>This round</w:t>
+                <w:sz w:val="22"/>
+                <w:szCs w:val="22"/>
+              </w:rPr>
+              <w:t>None</w:t>
             </w:r>
           </w:p>
         </w:tc>
@@ -4498,17 +4578,17 @@
           <w:p>
             <w:pPr>
               <w:rPr>
-                <w:sz w:val="22"/>
-                <w:szCs w:val="22"/>
-              </w:rPr>
-            </w:pPr>
-            <w:r>
-              <w:rPr>
-                <w:b/>
-                <w:sz w:val="22"/>
-                <w:szCs w:val="22"/>
-              </w:rPr>
-              <w:t>Next &amp; Future</w:t>
+                <w:i/>
+                <w:sz w:val="22"/>
+                <w:szCs w:val="22"/>
+              </w:rPr>
+            </w:pPr>
+            <w:r>
+              <w:rPr>
+                <w:sz w:val="22"/>
+                <w:szCs w:val="22"/>
+              </w:rPr>
+              <w:t>+2 Capacity</w:t>
             </w:r>
           </w:p>
         </w:tc>
@@ -4533,148 +4613,7 @@
                 <w:sz w:val="22"/>
                 <w:szCs w:val="22"/>
               </w:rPr>
-              <w:t>Formal Cross-Training</w:t>
-            </w:r>
-          </w:p>
-        </w:tc>
-        <w:tc>
-          <w:tcPr>
-            <w:tcW w:w="1559" w:type="dxa"/>
-          </w:tcPr>
-          <w:p>
-            <w:pPr>
-              <w:rPr>
-                <w:sz w:val="22"/>
-                <w:szCs w:val="22"/>
-              </w:rPr>
-            </w:pPr>
-            <w:r>
-              <w:rPr>
-                <w:sz w:val="22"/>
-                <w:szCs w:val="22"/>
-              </w:rPr>
-              <w:t>Formal cross-training for existing team members in an area the team is weak. (Testing anyone?)</w:t>
-            </w:r>
-          </w:p>
-        </w:tc>
-        <w:tc>
-          <w:tcPr>
-            <w:tcW w:w="709" w:type="dxa"/>
-          </w:tcPr>
-          <w:p>
-            <w:pPr>
-              <w:rPr>
-                <w:sz w:val="22"/>
-                <w:szCs w:val="22"/>
-              </w:rPr>
-            </w:pPr>
-            <w:r>
-              <w:rPr>
-                <w:sz w:val="22"/>
-                <w:szCs w:val="22"/>
-              </w:rPr>
-              <w:t>3</w:t>
-            </w:r>
-          </w:p>
-        </w:tc>
-        <w:tc>
-          <w:tcPr>
-            <w:tcW w:w="2126" w:type="dxa"/>
-          </w:tcPr>
-          <w:p>
-            <w:pPr>
-              <w:rPr>
-                <w:sz w:val="22"/>
-                <w:szCs w:val="22"/>
-              </w:rPr>
-            </w:pPr>
-            <w:r>
-              <w:rPr>
-                <w:sz w:val="22"/>
-                <w:szCs w:val="22"/>
-              </w:rPr>
-              <w:t xml:space="preserve">Will boost the technical skill of a team member – improving capacity – but </w:t>
-            </w:r>
-            <w:proofErr w:type="gramStart"/>
-            <w:r>
-              <w:rPr>
-                <w:sz w:val="22"/>
-                <w:szCs w:val="22"/>
-              </w:rPr>
-              <w:t>doesn’t</w:t>
-            </w:r>
-            <w:proofErr w:type="gramEnd"/>
-            <w:r>
-              <w:rPr>
-                <w:sz w:val="22"/>
-                <w:szCs w:val="22"/>
-              </w:rPr>
-              <w:t xml:space="preserve"> help the social cohesion.</w:t>
-            </w:r>
-          </w:p>
-        </w:tc>
-        <w:tc>
-          <w:tcPr>
-            <w:tcW w:w="1418" w:type="dxa"/>
-          </w:tcPr>
-          <w:p>
-            <w:pPr>
-              <w:rPr>
-                <w:sz w:val="22"/>
-                <w:szCs w:val="22"/>
-              </w:rPr>
-            </w:pPr>
-            <w:r>
-              <w:rPr>
-                <w:sz w:val="22"/>
-                <w:szCs w:val="22"/>
-              </w:rPr>
-              <w:t>None</w:t>
-            </w:r>
-          </w:p>
-        </w:tc>
-        <w:tc>
-          <w:tcPr>
-            <w:tcW w:w="2409" w:type="dxa"/>
-          </w:tcPr>
-          <w:p>
-            <w:pPr>
-              <w:rPr>
-                <w:i/>
-                <w:sz w:val="22"/>
-                <w:szCs w:val="22"/>
-              </w:rPr>
-            </w:pPr>
-            <w:r>
-              <w:rPr>
-                <w:sz w:val="22"/>
-                <w:szCs w:val="22"/>
-              </w:rPr>
-              <w:t>+2 Capacity</w:t>
-            </w:r>
-          </w:p>
-        </w:tc>
-      </w:tr>
-      <w:tr>
-        <w:trPr>
-          <w:cantSplit/>
-        </w:trPr>
-        <w:tc>
-          <w:tcPr>
-            <w:tcW w:w="1526" w:type="dxa"/>
-          </w:tcPr>
-          <w:p>
-            <w:pPr>
-              <w:rPr>
-                <w:sz w:val="22"/>
-                <w:szCs w:val="22"/>
-              </w:rPr>
-            </w:pPr>
-            <w:r>
-              <w:rPr>
-                <w:sz w:val="22"/>
-                <w:szCs w:val="22"/>
-              </w:rPr>
+              <w:lastRenderedPageBreak/>
               <w:t xml:space="preserve">Collaborate on </w:t>
             </w:r>
             <w:r>
@@ -5038,7 +4977,6 @@
                 <w:sz w:val="22"/>
                 <w:szCs w:val="22"/>
               </w:rPr>
-              <w:lastRenderedPageBreak/>
               <w:t>Sacrifice One Team Member</w:t>
             </w:r>
           </w:p>
@@ -5192,7 +5130,15 @@
                 <w:sz w:val="22"/>
                 <w:szCs w:val="22"/>
               </w:rPr>
-              <w:t>The Acceptance Criteria are created before the code is started</w:t>
+              <w:t xml:space="preserve">The </w:t>
+            </w:r>
+            <w:r>
+              <w:rPr>
+                <w:sz w:val="22"/>
+                <w:szCs w:val="22"/>
+              </w:rPr>
+              <w:lastRenderedPageBreak/>
+              <w:t>Acceptance Criteria are created before the code is started</w:t>
             </w:r>
           </w:p>
         </w:tc>
@@ -5212,6 +5158,7 @@
                 <w:sz w:val="22"/>
                 <w:szCs w:val="22"/>
               </w:rPr>
+              <w:lastRenderedPageBreak/>
               <w:t>2</w:t>
             </w:r>
           </w:p>
@@ -5271,7 +5218,15 @@
                 <w:sz w:val="22"/>
                 <w:szCs w:val="22"/>
               </w:rPr>
-              <w:t>If these are automated well, they provide “living” documentation and a regression suite</w:t>
+              <w:t xml:space="preserve">If these are automated well, they provide “living” documentation and </w:t>
+            </w:r>
+            <w:r>
+              <w:rPr>
+                <w:sz w:val="22"/>
+                <w:szCs w:val="22"/>
+              </w:rPr>
+              <w:lastRenderedPageBreak/>
+              <w:t>a regression suite</w:t>
             </w:r>
           </w:p>
         </w:tc>
@@ -6063,6 +6018,37 @@
           <w:sz w:val="22"/>
           <w:szCs w:val="22"/>
         </w:rPr>
+      </w:pPr>
+    </w:p>
+    <w:p>
+      <w:pPr>
+        <w:rPr>
+          <w:sz w:val="22"/>
+          <w:szCs w:val="22"/>
+        </w:rPr>
+      </w:pPr>
+      <w:r>
+        <w:rPr>
+          <w:sz w:val="22"/>
+          <w:szCs w:val="22"/>
+        </w:rPr>
+        <w:t xml:space="preserve">Backlog Refinement </w:t>
+      </w:r>
+    </w:p>
+    <w:p>
+      <w:pPr>
+        <w:rPr>
+          <w:sz w:val="22"/>
+          <w:szCs w:val="22"/>
+        </w:rPr>
+      </w:pPr>
+    </w:p>
+    <w:p>
+      <w:pPr>
+        <w:rPr>
+          <w:sz w:val="22"/>
+          <w:szCs w:val="22"/>
+        </w:rPr>
         <w:sectPr>
           <w:pgSz w:w="12240" w:h="15840"/>
           <w:pgMar w:top="1440" w:right="1800" w:bottom="1440" w:left="1800" w:header="708" w:footer="708" w:gutter="0"/>
@@ -6070,6 +6056,13 @@
           <w:docGrid w:linePitch="360"/>
         </w:sectPr>
       </w:pPr>
+      <w:r>
+        <w:rPr>
+          <w:sz w:val="22"/>
+          <w:szCs w:val="22"/>
+        </w:rPr>
+        <w:t>Work on Retrospectives</w:t>
+      </w:r>
     </w:p>
     <w:p>
       <w:pPr>
@@ -8819,15 +8812,11 @@
 
 <file path=word/comments.xml><?xml version="1.0" encoding="utf-8"?>
 <w:comments xmlns:wpc="http://schemas.microsoft.com/office/word/2010/wordprocessingCanvas" xmlns:cx="http://schemas.microsoft.com/office/drawing/2014/chartex" xmlns:cx1="http://schemas.microsoft.com/office/drawing/2015/9/8/chartex" xmlns:cx2="http://schemas.microsoft.com/office/drawing/2015/10/21/chartex" xmlns:cx3="http://schemas.microsoft.com/office/drawing/2016/5/9/chartex" xmlns:cx4="http://schemas.microsoft.com/office/drawing/2016/5/10/chartex" xmlns:cx5="http://schemas.microsoft.com/office/drawing/2016/5/11/chartex" xmlns:cx6="http://schemas.microsoft.com/office/drawing/2016/5/12/chartex" xmlns:cx7="http://schemas.microsoft.com/office/drawing/2016/5/13/chartex" xmlns:cx8="http://schemas.microsoft.com/office/drawing/2016/5/14/chartex" xmlns:mc="http://schemas.openxmlformats.org/markup-compatibility/2006" xmlns:aink="http://schemas.microsoft.com/office/drawing/2016/ink" xmlns:am3d="http://schemas.microsoft.com/office/drawing/2017/model3d" xmlns:o="urn:schemas-microsoft-com:office:office" xmlns:r="http://schemas.openxmlformats.org/officeDocument/2006/relationships" xmlns:m="http://schemas.openxmlformats.org/officeDocument/2006/math" xmlns:v="urn:schemas-microsoft-com:vml" xmlns:wp14="http://schemas.microsoft.com/office/word/2010/wordprocessingDrawing" xmlns:wp="http://schemas.openxmlformats.org/drawingml/2006/wordprocessingDrawing" xmlns:w10="urn:schemas-microsoft-com:office:word" xmlns:w="http://schemas.openxmlformats.org/wordprocessingml/2006/main" xmlns:w14="http://schemas.microsoft.com/office/word/2010/wordml" xmlns:w15="http://schemas.microsoft.com/office/word/2012/wordml" xmlns:w16cex="http://schemas.microsoft.com/office/word/2018/wordml/cex" xmlns:w16cid="http://schemas.microsoft.com/office/word/2016/wordml/cid" xmlns:w16="http://schemas.microsoft.com/office/word/2018/wordml" xmlns:w16se="http://schemas.microsoft.com/office/word/2015/wordml/symex" xmlns:wpg="http://schemas.microsoft.com/office/word/2010/wordprocessingGroup" xmlns:wpi="http://schemas.microsoft.com/office/word/2010/wordprocessingInk" xmlns:wne="http://schemas.microsoft.com/office/word/2006/wordml" xmlns:wps="http://schemas.microsoft.com/office/word/2010/wordprocessingShape" mc:Ignorable="w14 w15 w16se w16cid w16 w16cex wp14">
-  <w:comment w:id="2" w:author="Mark Levison" w:date="2020-10-13T16:41:00Z" w:initials="ML">
+  <w:comment w:id="2" w:author="Mark Levison" w:date="2020-11-16T16:25:00Z" w:initials="ML">
     <w:p>
       <w:pPr>
         <w:pStyle w:val="CommentText"/>
       </w:pPr>
-      <w:proofErr w:type="spellStart"/>
-      <w:r>
-        <w:t>T</w:t>
-      </w:r>
       <w:r>
         <w:rPr>
           <w:rStyle w:val="CommentReference"/>
@@ -8835,11 +8824,36 @@
         <w:annotationRef/>
       </w:r>
       <w:r>
-        <w:t>Probably</w:t>
-      </w:r>
-      <w:proofErr w:type="spellEnd"/>
-      <w:r>
-        <w:t xml:space="preserve"> simplify</w:t>
+        <w:t xml:space="preserve">Since most people </w:t>
+      </w:r>
+      <w:proofErr w:type="gramStart"/>
+      <w:r>
+        <w:t>can’t</w:t>
+      </w:r>
+      <w:proofErr w:type="gramEnd"/>
+      <w:r>
+        <w:t xml:space="preserve"> imagine this world right now, we will drop these for now</w:t>
+      </w:r>
+    </w:p>
+  </w:comment>
+  <w:comment w:id="3" w:author="Mark Levison" w:date="2020-11-16T16:31:00Z" w:initials="ML">
+    <w:p>
+      <w:pPr>
+        <w:pStyle w:val="CommentText"/>
+      </w:pPr>
+      <w:r>
+        <w:rPr>
+          <w:rStyle w:val="CommentReference"/>
+        </w:rPr>
+        <w:annotationRef/>
+      </w:r>
+      <w:proofErr w:type="gramStart"/>
+      <w:r>
+        <w:t>Again</w:t>
+      </w:r>
+      <w:proofErr w:type="gramEnd"/>
+      <w:r>
+        <w:t xml:space="preserve"> impossible for people to imagine right now</w:t>
       </w:r>
     </w:p>
   </w:comment>
@@ -8848,19 +8862,22 @@
 
 <file path=word/commentsExtended.xml><?xml version="1.0" encoding="utf-8"?>
 <w15:commentsEx xmlns:wpc="http://schemas.microsoft.com/office/word/2010/wordprocessingCanvas" xmlns:cx="http://schemas.microsoft.com/office/drawing/2014/chartex" xmlns:cx1="http://schemas.microsoft.com/office/drawing/2015/9/8/chartex" xmlns:cx2="http://schemas.microsoft.com/office/drawing/2015/10/21/chartex" xmlns:cx3="http://schemas.microsoft.com/office/drawing/2016/5/9/chartex" xmlns:cx4="http://schemas.microsoft.com/office/drawing/2016/5/10/chartex" xmlns:cx5="http://schemas.microsoft.com/office/drawing/2016/5/11/chartex" xmlns:cx6="http://schemas.microsoft.com/office/drawing/2016/5/12/chartex" xmlns:cx7="http://schemas.microsoft.com/office/drawing/2016/5/13/chartex" xmlns:cx8="http://schemas.microsoft.com/office/drawing/2016/5/14/chartex" xmlns:mc="http://schemas.openxmlformats.org/markup-compatibility/2006" xmlns:aink="http://schemas.microsoft.com/office/drawing/2016/ink" xmlns:am3d="http://schemas.microsoft.com/office/drawing/2017/model3d" xmlns:o="urn:schemas-microsoft-com:office:office" xmlns:r="http://schemas.openxmlformats.org/officeDocument/2006/relationships" xmlns:m="http://schemas.openxmlformats.org/officeDocument/2006/math" xmlns:v="urn:schemas-microsoft-com:vml" xmlns:wp14="http://schemas.microsoft.com/office/word/2010/wordprocessingDrawing" xmlns:wp="http://schemas.openxmlformats.org/drawingml/2006/wordprocessingDrawing" xmlns:w10="urn:schemas-microsoft-com:office:word" xmlns:w="http://schemas.openxmlformats.org/wordprocessingml/2006/main" xmlns:w14="http://schemas.microsoft.com/office/word/2010/wordml" xmlns:w15="http://schemas.microsoft.com/office/word/2012/wordml" xmlns:w16cex="http://schemas.microsoft.com/office/word/2018/wordml/cex" xmlns:w16cid="http://schemas.microsoft.com/office/word/2016/wordml/cid" xmlns:w16="http://schemas.microsoft.com/office/word/2018/wordml" xmlns:w16se="http://schemas.microsoft.com/office/word/2015/wordml/symex" xmlns:wpg="http://schemas.microsoft.com/office/word/2010/wordprocessingGroup" xmlns:wpi="http://schemas.microsoft.com/office/word/2010/wordprocessingInk" xmlns:wne="http://schemas.microsoft.com/office/word/2006/wordml" xmlns:wps="http://schemas.microsoft.com/office/word/2010/wordprocessingShape" mc:Ignorable="w14 w15 w16se w16cid w16 w16cex wp14">
-  <w15:commentEx w15:paraId="3D0994BE" w15:done="0"/>
+  <w15:commentEx w15:paraId="060B5283" w15:done="0"/>
+  <w15:commentEx w15:paraId="5009C94A" w15:done="0"/>
 </w15:commentsEx>
 </file>
 
 <file path=word/commentsExtensible.xml><?xml version="1.0" encoding="utf-8"?>
 <w16cex:commentsExtensible xmlns:wpc="http://schemas.microsoft.com/office/word/2010/wordprocessingCanvas" xmlns:cx="http://schemas.microsoft.com/office/drawing/2014/chartex" xmlns:cx1="http://schemas.microsoft.com/office/drawing/2015/9/8/chartex" xmlns:cx2="http://schemas.microsoft.com/office/drawing/2015/10/21/chartex" xmlns:cx3="http://schemas.microsoft.com/office/drawing/2016/5/9/chartex" xmlns:cx4="http://schemas.microsoft.com/office/drawing/2016/5/10/chartex" xmlns:cx5="http://schemas.microsoft.com/office/drawing/2016/5/11/chartex" xmlns:cx6="http://schemas.microsoft.com/office/drawing/2016/5/12/chartex" xmlns:cx7="http://schemas.microsoft.com/office/drawing/2016/5/13/chartex" xmlns:cx8="http://schemas.microsoft.com/office/drawing/2016/5/14/chartex" xmlns:mc="http://schemas.openxmlformats.org/markup-compatibility/2006" xmlns:aink="http://schemas.microsoft.com/office/drawing/2016/ink" xmlns:am3d="http://schemas.microsoft.com/office/drawing/2017/model3d" xmlns:o="urn:schemas-microsoft-com:office:office" xmlns:r="http://schemas.openxmlformats.org/officeDocument/2006/relationships" xmlns:m="http://schemas.openxmlformats.org/officeDocument/2006/math" xmlns:v="urn:schemas-microsoft-com:vml" xmlns:wp14="http://schemas.microsoft.com/office/word/2010/wordprocessingDrawing" xmlns:wp="http://schemas.openxmlformats.org/drawingml/2006/wordprocessingDrawing" xmlns:w10="urn:schemas-microsoft-com:office:word" xmlns:w="http://schemas.openxmlformats.org/wordprocessingml/2006/main" xmlns:w14="http://schemas.microsoft.com/office/word/2010/wordml" xmlns:w15="http://schemas.microsoft.com/office/word/2012/wordml" xmlns:w16cex="http://schemas.microsoft.com/office/word/2018/wordml/cex" xmlns:w16cid="http://schemas.microsoft.com/office/word/2016/wordml/cid" xmlns:w16="http://schemas.microsoft.com/office/word/2018/wordml" xmlns:w16se="http://schemas.microsoft.com/office/word/2015/wordml/symex" xmlns:wpg="http://schemas.microsoft.com/office/word/2010/wordprocessingGroup" xmlns:wpi="http://schemas.microsoft.com/office/word/2010/wordprocessingInk" xmlns:wne="http://schemas.microsoft.com/office/word/2006/wordml" xmlns:wps="http://schemas.microsoft.com/office/word/2010/wordprocessingShape" mc:Ignorable="w14 w15 w16se w16cid w16 w16cex wp14">
-  <w16cex:commentExtensible w16cex:durableId="23305753" w16cex:dateUtc="2020-10-13T20:41:00Z"/>
+  <w16cex:commentExtensible w16cex:durableId="235D266F" w16cex:dateUtc="2020-11-16T21:25:00Z"/>
+  <w16cex:commentExtensible w16cex:durableId="235D27E6" w16cex:dateUtc="2020-11-16T21:31:00Z"/>
 </w16cex:commentsExtensible>
 </file>
 
 <file path=word/commentsIds.xml><?xml version="1.0" encoding="utf-8"?>
 <w16cid:commentsIds xmlns:wpc="http://schemas.microsoft.com/office/word/2010/wordprocessingCanvas" xmlns:cx="http://schemas.microsoft.com/office/drawing/2014/chartex" xmlns:cx1="http://schemas.microsoft.com/office/drawing/2015/9/8/chartex" xmlns:cx2="http://schemas.microsoft.com/office/drawing/2015/10/21/chartex" xmlns:cx3="http://schemas.microsoft.com/office/drawing/2016/5/9/chartex" xmlns:cx4="http://schemas.microsoft.com/office/drawing/2016/5/10/chartex" xmlns:cx5="http://schemas.microsoft.com/office/drawing/2016/5/11/chartex" xmlns:cx6="http://schemas.microsoft.com/office/drawing/2016/5/12/chartex" xmlns:cx7="http://schemas.microsoft.com/office/drawing/2016/5/13/chartex" xmlns:cx8="http://schemas.microsoft.com/office/drawing/2016/5/14/chartex" xmlns:mc="http://schemas.openxmlformats.org/markup-compatibility/2006" xmlns:aink="http://schemas.microsoft.com/office/drawing/2016/ink" xmlns:am3d="http://schemas.microsoft.com/office/drawing/2017/model3d" xmlns:o="urn:schemas-microsoft-com:office:office" xmlns:r="http://schemas.openxmlformats.org/officeDocument/2006/relationships" xmlns:m="http://schemas.openxmlformats.org/officeDocument/2006/math" xmlns:v="urn:schemas-microsoft-com:vml" xmlns:wp14="http://schemas.microsoft.com/office/word/2010/wordprocessingDrawing" xmlns:wp="http://schemas.openxmlformats.org/drawingml/2006/wordprocessingDrawing" xmlns:w10="urn:schemas-microsoft-com:office:word" xmlns:w="http://schemas.openxmlformats.org/wordprocessingml/2006/main" xmlns:w14="http://schemas.microsoft.com/office/word/2010/wordml" xmlns:w15="http://schemas.microsoft.com/office/word/2012/wordml" xmlns:w16cex="http://schemas.microsoft.com/office/word/2018/wordml/cex" xmlns:w16cid="http://schemas.microsoft.com/office/word/2016/wordml/cid" xmlns:w16="http://schemas.microsoft.com/office/word/2018/wordml" xmlns:w16se="http://schemas.microsoft.com/office/word/2015/wordml/symex" xmlns:wpg="http://schemas.microsoft.com/office/word/2010/wordprocessingGroup" xmlns:wpi="http://schemas.microsoft.com/office/word/2010/wordprocessingInk" xmlns:wne="http://schemas.microsoft.com/office/word/2006/wordml" xmlns:wps="http://schemas.microsoft.com/office/word/2010/wordprocessingShape" mc:Ignorable="w14 w15 w16se w16cid w16 w16cex wp14">
-  <w16cid:commentId w16cid:paraId="3D0994BE" w16cid:durableId="23305753"/>
+  <w16cid:commentId w16cid:paraId="060B5283" w16cid:durableId="235D266F"/>
+  <w16cid:commentId w16cid:paraId="5009C94A" w16cid:durableId="235D27E6"/>
 </w16cid:commentsIds>
 </file>
 

</xml_diff>

<commit_message>
Implement Person Late to Daily Scrum Gremlin
</commit_message>
<xml_diff>
--- a/docs/Team Games.docx
+++ b/docs/Team Games.docx
@@ -706,23 +706,16 @@
           <w:numId w:val="3"/>
         </w:numPr>
       </w:pPr>
-      <w:ins w:id="0" w:author="Mark Levison" w:date="2020-10-13T17:06:00Z">
-        <w:r>
-          <w:rPr>
-            <w:b/>
-            <w:bCs/>
-          </w:rPr>
-          <w:t>Moral/Communication Drag</w:t>
-        </w:r>
-        <w:r>
-          <w:t xml:space="preserve"> - If nothing has been done to improve the team on the communication level</w:t>
-        </w:r>
-      </w:ins>
-      <w:del w:id="1" w:author="Mark Levison" w:date="2020-10-13T17:06:00Z">
-        <w:r>
-          <w:delText>If nothing has been done to improve the team on the social/communication level</w:delText>
-        </w:r>
-      </w:del>
+      <w:r>
+        <w:rPr>
+          <w:b/>
+          <w:bCs/>
+        </w:rPr>
+        <w:t>Moral/Communication Drag</w:t>
+      </w:r>
+      <w:r>
+        <w:t xml:space="preserve"> - If nothing has been done to improve the team on the communication level</w:t>
+      </w:r>
       <w:r>
         <w:t>,</w:t>
       </w:r>
@@ -940,12 +933,12 @@
         <w:tblLook w:val="04A0" w:firstRow="1" w:lastRow="0" w:firstColumn="1" w:lastColumn="0" w:noHBand="0" w:noVBand="1"/>
       </w:tblPr>
       <w:tblGrid>
-        <w:gridCol w:w="1417"/>
-        <w:gridCol w:w="1510"/>
-        <w:gridCol w:w="719"/>
-        <w:gridCol w:w="2211"/>
-        <w:gridCol w:w="1474"/>
-        <w:gridCol w:w="2209"/>
+        <w:gridCol w:w="1387"/>
+        <w:gridCol w:w="2272"/>
+        <w:gridCol w:w="706"/>
+        <w:gridCol w:w="1998"/>
+        <w:gridCol w:w="1388"/>
+        <w:gridCol w:w="1789"/>
       </w:tblGrid>
       <w:tr>
         <w:tc>
@@ -1382,7 +1375,7 @@
                 <w:szCs w:val="22"/>
               </w:rPr>
             </w:pPr>
-            <w:commentRangeStart w:id="2"/>
+            <w:commentRangeStart w:id="0"/>
             <w:r>
               <w:rPr>
                 <w:sz w:val="22"/>
@@ -1504,12 +1497,12 @@
               </w:rPr>
               <w:t>, for 5 rounds</w:t>
             </w:r>
-            <w:commentRangeEnd w:id="2"/>
+            <w:commentRangeEnd w:id="0"/>
             <w:r>
               <w:rPr>
                 <w:rStyle w:val="CommentReference"/>
               </w:rPr>
-              <w:commentReference w:id="2"/>
+              <w:commentReference w:id="0"/>
             </w:r>
           </w:p>
         </w:tc>
@@ -1965,15 +1958,22 @@
                 <w:szCs w:val="22"/>
               </w:rPr>
             </w:pPr>
-            <w:proofErr w:type="spellStart"/>
-            <w:r>
-              <w:rPr>
-                <w:sz w:val="22"/>
-                <w:szCs w:val="22"/>
-              </w:rPr>
-              <w:t>Distiubted</w:t>
-            </w:r>
-            <w:proofErr w:type="spellEnd"/>
+            <w:del w:id="1" w:author="Mark Levison" w:date="2020-11-24T19:42:00Z">
+              <w:r>
+                <w:rPr>
+                  <w:sz w:val="22"/>
+                  <w:szCs w:val="22"/>
+                </w:rPr>
+                <w:delText>Distiubted</w:delText>
+              </w:r>
+            </w:del>
+            <w:r>
+              <w:rPr>
+                <w:sz w:val="22"/>
+                <w:szCs w:val="22"/>
+              </w:rPr>
+              <w:t>Distributed</w:t>
+            </w:r>
             <w:r>
               <w:rPr>
                 <w:sz w:val="22"/>
@@ -2276,7 +2276,7 @@
                 <w:sz w:val="22"/>
                 <w:szCs w:val="22"/>
               </w:rPr>
-              <w:t xml:space="preserve">Eliminate Long Lived </w:t>
+              <w:t xml:space="preserve">Eliminate Long Lived Feature </w:t>
             </w:r>
             <w:r>
               <w:rPr>
@@ -2284,7 +2284,7 @@
                 <w:szCs w:val="22"/>
               </w:rPr>
               <w:lastRenderedPageBreak/>
-              <w:t>Feature Branches</w:t>
+              <w:t>Branches</w:t>
             </w:r>
           </w:p>
         </w:tc>
@@ -2305,7 +2305,63 @@
                 <w:szCs w:val="22"/>
               </w:rPr>
               <w:lastRenderedPageBreak/>
-              <w:t xml:space="preserve">All Work is done on Main </w:t>
+              <w:t>All Work is done on Main or Trunk</w:t>
+            </w:r>
+          </w:p>
+        </w:tc>
+        <w:tc>
+          <w:tcPr>
+            <w:tcW w:w="737" w:type="dxa"/>
+          </w:tcPr>
+          <w:p>
+            <w:pPr>
+              <w:rPr>
+                <w:sz w:val="22"/>
+                <w:szCs w:val="22"/>
+              </w:rPr>
+            </w:pPr>
+            <w:r>
+              <w:rPr>
+                <w:sz w:val="22"/>
+                <w:szCs w:val="22"/>
+              </w:rPr>
+              <w:t>2</w:t>
+            </w:r>
+          </w:p>
+        </w:tc>
+        <w:tc>
+          <w:tcPr>
+            <w:tcW w:w="2217" w:type="dxa"/>
+          </w:tcPr>
+          <w:p>
+            <w:pPr>
+              <w:rPr>
+                <w:sz w:val="22"/>
+                <w:szCs w:val="22"/>
+              </w:rPr>
+            </w:pPr>
+            <w:r>
+              <w:rPr>
+                <w:sz w:val="22"/>
+                <w:szCs w:val="22"/>
+              </w:rPr>
+              <w:t xml:space="preserve">When teams use Feature Branches – then </w:t>
+            </w:r>
+            <w:proofErr w:type="gramStart"/>
+            <w:r>
+              <w:rPr>
+                <w:sz w:val="22"/>
+                <w:szCs w:val="22"/>
+              </w:rPr>
+              <w:t>they’re</w:t>
+            </w:r>
+            <w:proofErr w:type="gramEnd"/>
+            <w:r>
+              <w:rPr>
+                <w:sz w:val="22"/>
+                <w:szCs w:val="22"/>
+              </w:rPr>
+              <w:t xml:space="preserve"> not </w:t>
             </w:r>
             <w:r>
               <w:rPr>
@@ -2313,72 +2369,7 @@
                 <w:szCs w:val="22"/>
               </w:rPr>
               <w:lastRenderedPageBreak/>
-              <w:t>or Trunk</w:t>
-            </w:r>
-          </w:p>
-        </w:tc>
-        <w:tc>
-          <w:tcPr>
-            <w:tcW w:w="737" w:type="dxa"/>
-          </w:tcPr>
-          <w:p>
-            <w:pPr>
-              <w:rPr>
-                <w:sz w:val="22"/>
-                <w:szCs w:val="22"/>
-              </w:rPr>
-            </w:pPr>
-            <w:r>
-              <w:rPr>
-                <w:sz w:val="22"/>
-                <w:szCs w:val="22"/>
-              </w:rPr>
-              <w:lastRenderedPageBreak/>
-              <w:t>2</w:t>
-            </w:r>
-          </w:p>
-        </w:tc>
-        <w:tc>
-          <w:tcPr>
-            <w:tcW w:w="2217" w:type="dxa"/>
-          </w:tcPr>
-          <w:p>
-            <w:pPr>
-              <w:rPr>
-                <w:sz w:val="22"/>
-                <w:szCs w:val="22"/>
-              </w:rPr>
-            </w:pPr>
-            <w:r>
-              <w:rPr>
-                <w:sz w:val="22"/>
-                <w:szCs w:val="22"/>
-              </w:rPr>
-              <w:t xml:space="preserve">When teams use Feature Branches – </w:t>
-            </w:r>
-            <w:r>
-              <w:rPr>
-                <w:sz w:val="22"/>
-                <w:szCs w:val="22"/>
-              </w:rPr>
-              <w:lastRenderedPageBreak/>
-              <w:t xml:space="preserve">then </w:t>
-            </w:r>
-            <w:proofErr w:type="gramStart"/>
-            <w:r>
-              <w:rPr>
-                <w:sz w:val="22"/>
-                <w:szCs w:val="22"/>
-              </w:rPr>
-              <w:t>they’re</w:t>
-            </w:r>
-            <w:proofErr w:type="gramEnd"/>
-            <w:r>
-              <w:rPr>
-                <w:sz w:val="22"/>
-                <w:szCs w:val="22"/>
-              </w:rPr>
-              <w:t xml:space="preserve"> not really using Continuous integration.</w:t>
+              <w:t>really using Continuous integration.</w:t>
             </w:r>
           </w:p>
           <w:p>
@@ -3048,7 +3039,7 @@
                 <w:szCs w:val="22"/>
               </w:rPr>
             </w:pPr>
-            <w:commentRangeStart w:id="3"/>
+            <w:commentRangeStart w:id="2"/>
             <w:r>
               <w:rPr>
                 <w:sz w:val="22"/>
@@ -3212,12 +3203,12 @@
               </w:rPr>
               <w:t>If you already have a team room this is not applicable.</w:t>
             </w:r>
-            <w:commentRangeEnd w:id="3"/>
+            <w:commentRangeEnd w:id="2"/>
             <w:r>
               <w:rPr>
                 <w:rStyle w:val="CommentReference"/>
               </w:rPr>
-              <w:commentReference w:id="3"/>
+              <w:commentReference w:id="2"/>
             </w:r>
           </w:p>
         </w:tc>
@@ -8493,97 +8484,128 @@
                 <w:szCs w:val="22"/>
               </w:rPr>
             </w:pPr>
-            <w:ins w:id="4" w:author="Mark Levison" w:date="2020-11-24T15:06:00Z">
-              <w:r>
-                <w:rPr>
-                  <w:sz w:val="22"/>
-                  <w:szCs w:val="22"/>
-                </w:rPr>
-                <w:t>ScrumMaster who conducts one</w:t>
-              </w:r>
-              <w:r>
-                <w:rPr>
-                  <w:sz w:val="22"/>
-                  <w:szCs w:val="22"/>
-                </w:rPr>
-                <w:t>-</w:t>
-              </w:r>
-              <w:r>
-                <w:rPr>
-                  <w:sz w:val="22"/>
-                  <w:szCs w:val="22"/>
-                </w:rPr>
-                <w:t>on</w:t>
-              </w:r>
-              <w:r>
-                <w:rPr>
-                  <w:sz w:val="22"/>
-                  <w:szCs w:val="22"/>
-                </w:rPr>
-                <w:t>-</w:t>
-              </w:r>
-              <w:r>
-                <w:rPr>
-                  <w:sz w:val="22"/>
-                  <w:szCs w:val="22"/>
-                </w:rPr>
-                <w:t xml:space="preserve">one’s </w:t>
-              </w:r>
-            </w:ins>
-            <w:del w:id="5" w:author="Mark Levison" w:date="2020-11-24T15:06:00Z">
-              <w:r>
-                <w:rPr>
-                  <w:sz w:val="22"/>
-                  <w:szCs w:val="22"/>
-                </w:rPr>
-                <w:delText xml:space="preserve">Any </w:delText>
-              </w:r>
-            </w:del>
-            <w:del w:id="6" w:author="Mark Levison" w:date="2020-11-24T15:05:00Z">
-              <w:r>
-                <w:rPr>
-                  <w:sz w:val="22"/>
-                  <w:szCs w:val="22"/>
-                </w:rPr>
-                <w:delText xml:space="preserve">social </w:delText>
-              </w:r>
-            </w:del>
-            <w:r>
-              <w:rPr>
-                <w:sz w:val="22"/>
-                <w:szCs w:val="22"/>
-              </w:rPr>
-              <w:t>action</w:t>
-            </w:r>
-            <w:del w:id="7" w:author="Mark Levison" w:date="2020-11-24T15:05:00Z">
-              <w:r>
-                <w:rPr>
-                  <w:sz w:val="22"/>
-                  <w:szCs w:val="22"/>
-                </w:rPr>
-                <w:delText xml:space="preserve"> (Team </w:delText>
-              </w:r>
-              <w:r>
-                <w:rPr>
-                  <w:sz w:val="22"/>
-                  <w:szCs w:val="22"/>
-                </w:rPr>
-                <w:delText>Room</w:delText>
-              </w:r>
-              <w:r>
-                <w:rPr>
-                  <w:sz w:val="22"/>
-                  <w:szCs w:val="22"/>
-                </w:rPr>
-                <w:delText>, Social Time, Moving Water Cooler closer)</w:delText>
-              </w:r>
-            </w:del>
-            <w:r>
-              <w:rPr>
-                <w:sz w:val="22"/>
-                <w:szCs w:val="22"/>
-              </w:rPr>
-              <w:t xml:space="preserve"> mitigates this one round after the action is taken.</w:t>
+            <w:r>
+              <w:rPr>
+                <w:sz w:val="22"/>
+                <w:szCs w:val="22"/>
+              </w:rPr>
+              <w:t xml:space="preserve">ScrumMaster who </w:t>
+            </w:r>
+            <w:r>
+              <w:rPr>
+                <w:sz w:val="22"/>
+                <w:szCs w:val="22"/>
+              </w:rPr>
+              <w:t xml:space="preserve">is already </w:t>
+            </w:r>
+            <w:r>
+              <w:rPr>
+                <w:sz w:val="22"/>
+                <w:szCs w:val="22"/>
+              </w:rPr>
+              <w:t>conduct</w:t>
+            </w:r>
+            <w:r>
+              <w:rPr>
+                <w:sz w:val="22"/>
+                <w:szCs w:val="22"/>
+              </w:rPr>
+              <w:t>ing</w:t>
+            </w:r>
+            <w:r>
+              <w:rPr>
+                <w:sz w:val="22"/>
+                <w:szCs w:val="22"/>
+              </w:rPr>
+              <w:t xml:space="preserve"> </w:t>
+            </w:r>
+            <w:r>
+              <w:rPr>
+                <w:sz w:val="22"/>
+                <w:szCs w:val="22"/>
+              </w:rPr>
+              <w:t>one</w:t>
+            </w:r>
+            <w:r>
+              <w:rPr>
+                <w:sz w:val="22"/>
+                <w:szCs w:val="22"/>
+              </w:rPr>
+              <w:t>-</w:t>
+            </w:r>
+            <w:r>
+              <w:rPr>
+                <w:sz w:val="22"/>
+                <w:szCs w:val="22"/>
+              </w:rPr>
+              <w:t>on</w:t>
+            </w:r>
+            <w:r>
+              <w:rPr>
+                <w:sz w:val="22"/>
+                <w:szCs w:val="22"/>
+              </w:rPr>
+              <w:t>-</w:t>
+            </w:r>
+            <w:r>
+              <w:rPr>
+                <w:sz w:val="22"/>
+                <w:szCs w:val="22"/>
+              </w:rPr>
+              <w:t xml:space="preserve">one’s </w:t>
+            </w:r>
+            <w:r>
+              <w:rPr>
+                <w:sz w:val="22"/>
+                <w:szCs w:val="22"/>
+              </w:rPr>
+              <w:t xml:space="preserve">action </w:t>
+            </w:r>
+            <w:r>
+              <w:rPr>
+                <w:sz w:val="22"/>
+                <w:szCs w:val="22"/>
+              </w:rPr>
+              <w:t>avoids this problem</w:t>
+            </w:r>
+          </w:p>
+          <w:p>
+            <w:pPr>
+              <w:rPr>
+                <w:sz w:val="22"/>
+                <w:szCs w:val="22"/>
+              </w:rPr>
+            </w:pPr>
+          </w:p>
+          <w:p>
+            <w:pPr>
+              <w:rPr>
+                <w:sz w:val="22"/>
+                <w:szCs w:val="22"/>
+              </w:rPr>
+            </w:pPr>
+            <w:r>
+              <w:rPr>
+                <w:sz w:val="22"/>
+                <w:szCs w:val="22"/>
+              </w:rPr>
+              <w:t xml:space="preserve">Same with, </w:t>
+            </w:r>
+            <w:proofErr w:type="gramStart"/>
+            <w:r>
+              <w:rPr>
+                <w:sz w:val="22"/>
+                <w:szCs w:val="22"/>
+              </w:rPr>
+              <w:t>Working</w:t>
+            </w:r>
+            <w:proofErr w:type="gramEnd"/>
+            <w:r>
+              <w:rPr>
+                <w:sz w:val="22"/>
+                <w:szCs w:val="22"/>
+              </w:rPr>
+              <w:t xml:space="preserve"> agreements also work because they empower team members to raise the issue.</w:t>
             </w:r>
           </w:p>
         </w:tc>
@@ -8793,7 +8815,7 @@
 
 <file path=word/comments.xml><?xml version="1.0" encoding="utf-8"?>
 <w:comments xmlns:wpc="http://schemas.microsoft.com/office/word/2010/wordprocessingCanvas" xmlns:cx="http://schemas.microsoft.com/office/drawing/2014/chartex" xmlns:cx1="http://schemas.microsoft.com/office/drawing/2015/9/8/chartex" xmlns:cx2="http://schemas.microsoft.com/office/drawing/2015/10/21/chartex" xmlns:cx3="http://schemas.microsoft.com/office/drawing/2016/5/9/chartex" xmlns:cx4="http://schemas.microsoft.com/office/drawing/2016/5/10/chartex" xmlns:cx5="http://schemas.microsoft.com/office/drawing/2016/5/11/chartex" xmlns:cx6="http://schemas.microsoft.com/office/drawing/2016/5/12/chartex" xmlns:cx7="http://schemas.microsoft.com/office/drawing/2016/5/13/chartex" xmlns:cx8="http://schemas.microsoft.com/office/drawing/2016/5/14/chartex" xmlns:mc="http://schemas.openxmlformats.org/markup-compatibility/2006" xmlns:aink="http://schemas.microsoft.com/office/drawing/2016/ink" xmlns:am3d="http://schemas.microsoft.com/office/drawing/2017/model3d" xmlns:o="urn:schemas-microsoft-com:office:office" xmlns:r="http://schemas.openxmlformats.org/officeDocument/2006/relationships" xmlns:m="http://schemas.openxmlformats.org/officeDocument/2006/math" xmlns:v="urn:schemas-microsoft-com:vml" xmlns:wp14="http://schemas.microsoft.com/office/word/2010/wordprocessingDrawing" xmlns:wp="http://schemas.openxmlformats.org/drawingml/2006/wordprocessingDrawing" xmlns:w10="urn:schemas-microsoft-com:office:word" xmlns:w="http://schemas.openxmlformats.org/wordprocessingml/2006/main" xmlns:w14="http://schemas.microsoft.com/office/word/2010/wordml" xmlns:w15="http://schemas.microsoft.com/office/word/2012/wordml" xmlns:w16cex="http://schemas.microsoft.com/office/word/2018/wordml/cex" xmlns:w16cid="http://schemas.microsoft.com/office/word/2016/wordml/cid" xmlns:w16="http://schemas.microsoft.com/office/word/2018/wordml" xmlns:w16se="http://schemas.microsoft.com/office/word/2015/wordml/symex" xmlns:wpg="http://schemas.microsoft.com/office/word/2010/wordprocessingGroup" xmlns:wpi="http://schemas.microsoft.com/office/word/2010/wordprocessingInk" xmlns:wne="http://schemas.microsoft.com/office/word/2006/wordml" xmlns:wps="http://schemas.microsoft.com/office/word/2010/wordprocessingShape" mc:Ignorable="w14 w15 w16se w16cid w16 w16cex wp14">
-  <w:comment w:id="2" w:author="Mark Levison" w:date="2020-11-16T16:25:00Z" w:initials="ML">
+  <w:comment w:id="0" w:author="Mark Levison" w:date="2020-11-16T16:25:00Z" w:initials="ML">
     <w:p>
       <w:pPr>
         <w:pStyle w:val="CommentText"/>
@@ -8817,7 +8839,7 @@
       </w:r>
     </w:p>
   </w:comment>
-  <w:comment w:id="3" w:author="Mark Levison" w:date="2020-11-16T16:31:00Z" w:initials="ML">
+  <w:comment w:id="2" w:author="Mark Levison" w:date="2020-11-16T16:31:00Z" w:initials="ML">
     <w:p>
       <w:pPr>
         <w:pStyle w:val="CommentText"/>

</xml_diff>

<commit_message>
Added ideas to game notes and Rules
Make it clear that the game is designed to be played by one web browser at a time.
</commit_message>
<xml_diff>
--- a/docs/Team Games.docx
+++ b/docs/Team Games.docx
@@ -255,15 +255,7 @@
         <w:t>, n</w:t>
       </w:r>
       <w:r>
-        <w:t xml:space="preserve">ot every result on earth. </w:t>
-      </w:r>
-      <w:proofErr w:type="gramStart"/>
-      <w:r>
-        <w:t>We’re</w:t>
-      </w:r>
-      <w:proofErr w:type="gramEnd"/>
-      <w:r>
-        <w:t xml:space="preserve"> a vulture capital funded company</w:t>
+        <w:t>ot every result on earth. We’re a vulture capital funded company</w:t>
       </w:r>
       <w:r>
         <w:t xml:space="preserve">, </w:t>
@@ -369,14 +361,7 @@
         <w:rPr>
           <w:i/>
         </w:rPr>
-        <w:t xml:space="preserve">three </w:t>
-      </w:r>
-      <w:proofErr w:type="gramStart"/>
-      <w:r>
-        <w:rPr>
-          <w:i/>
-        </w:rPr>
-        <w:t>2</w:t>
+        <w:t>three 2</w:t>
       </w:r>
       <w:r>
         <w:rPr>
@@ -384,7 +369,6 @@
         </w:rPr>
         <w:t xml:space="preserve"> week</w:t>
       </w:r>
-      <w:proofErr w:type="gramEnd"/>
       <w:r>
         <w:rPr>
           <w:i/>
@@ -455,21 +439,7 @@
         <w:rPr>
           <w:i/>
         </w:rPr>
-        <w:t xml:space="preserve">ach round you have budget </w:t>
-      </w:r>
-      <w:proofErr w:type="gramStart"/>
-      <w:r>
-        <w:rPr>
-          <w:i/>
-        </w:rPr>
-        <w:t>for the amount of</w:t>
-      </w:r>
-      <w:proofErr w:type="gramEnd"/>
-      <w:r>
-        <w:rPr>
-          <w:i/>
-        </w:rPr>
-        <w:t xml:space="preserve"> work/stuff you can do based on your team</w:t>
+        <w:t>ach round you have budget for the amount of work/stuff you can do based on your team</w:t>
       </w:r>
       <w:r>
         <w:rPr>
@@ -505,21 +475,7 @@
         <w:rPr>
           <w:i/>
         </w:rPr>
-        <w:t xml:space="preserve"> otherwise you </w:t>
-      </w:r>
-      <w:proofErr w:type="gramStart"/>
-      <w:r>
-        <w:rPr>
-          <w:i/>
-        </w:rPr>
-        <w:t>don’t</w:t>
-      </w:r>
-      <w:proofErr w:type="gramEnd"/>
-      <w:r>
-        <w:rPr>
-          <w:i/>
-        </w:rPr>
-        <w:t xml:space="preserve"> </w:t>
+        <w:t xml:space="preserve"> otherwise you don’t </w:t>
       </w:r>
       <w:r>
         <w:rPr>
@@ -621,16 +577,8 @@
         <w:rPr>
           <w:i/>
         </w:rPr>
-        <w:t xml:space="preserve">uman interactions are </w:t>
-      </w:r>
-      <w:proofErr w:type="gramStart"/>
-      <w:r>
-        <w:rPr>
-          <w:i/>
-        </w:rPr>
-        <w:t>imperfect</w:t>
-      </w:r>
-      <w:proofErr w:type="gramEnd"/>
+        <w:t>uman interactions are imperfect</w:t>
+      </w:r>
       <w:r>
         <w:rPr>
           <w:i/>
@@ -860,23 +808,7 @@
           <w:i/>
           <w:iCs/>
         </w:rPr>
-        <w:t xml:space="preserve">This </w:t>
-      </w:r>
-      <w:proofErr w:type="gramStart"/>
-      <w:r>
-        <w:rPr>
-          <w:i/>
-          <w:iCs/>
-        </w:rPr>
-        <w:t>isn’t</w:t>
-      </w:r>
-      <w:proofErr w:type="gramEnd"/>
-      <w:r>
-        <w:rPr>
-          <w:i/>
-          <w:iCs/>
-        </w:rPr>
-        <w:t xml:space="preserve"> an action in of itself – rather the default that will happen for any uncommitted capacity.</w:t>
+        <w:t>This isn’t an action in of itself – rather the default that will happen for any uncommitted capacity.</w:t>
       </w:r>
     </w:p>
     <w:p>
@@ -906,15 +838,7 @@
         <w:t xml:space="preserve"> Effect: </w:t>
       </w:r>
       <w:r>
-        <w:t xml:space="preserve">Roll one die per User Story committed. 3 or </w:t>
-      </w:r>
-      <w:proofErr w:type="gramStart"/>
-      <w:r>
-        <w:t>higher  =</w:t>
-      </w:r>
-      <w:proofErr w:type="gramEnd"/>
-      <w:r>
-        <w:t xml:space="preserve"> commitment met, User Story is completed</w:t>
+        <w:t>Roll one die per User Story committed. 3 or higher  = commitment met, User Story is completed</w:t>
       </w:r>
       <w:r>
         <w:tab/>
@@ -933,12 +857,12 @@
         <w:tblLook w:val="04A0" w:firstRow="1" w:lastRow="0" w:firstColumn="1" w:lastColumn="0" w:noHBand="0" w:noVBand="1"/>
       </w:tblPr>
       <w:tblGrid>
-        <w:gridCol w:w="1387"/>
-        <w:gridCol w:w="2272"/>
-        <w:gridCol w:w="706"/>
-        <w:gridCol w:w="1998"/>
-        <w:gridCol w:w="1388"/>
-        <w:gridCol w:w="1789"/>
+        <w:gridCol w:w="1417"/>
+        <w:gridCol w:w="1510"/>
+        <w:gridCol w:w="719"/>
+        <w:gridCol w:w="2211"/>
+        <w:gridCol w:w="1474"/>
+        <w:gridCol w:w="2209"/>
       </w:tblGrid>
       <w:tr>
         <w:tc>
@@ -1232,23 +1156,7 @@
                 <w:sz w:val="22"/>
                 <w:szCs w:val="22"/>
               </w:rPr>
-              <w:t>Get all Team members on the same floor (</w:t>
-            </w:r>
-            <w:proofErr w:type="gramStart"/>
-            <w:r>
-              <w:rPr>
-                <w:sz w:val="22"/>
-                <w:szCs w:val="22"/>
-              </w:rPr>
-              <w:t>can’t</w:t>
-            </w:r>
-            <w:proofErr w:type="gramEnd"/>
-            <w:r>
-              <w:rPr>
-                <w:sz w:val="22"/>
-                <w:szCs w:val="22"/>
-              </w:rPr>
-              <w:t xml:space="preserve"> be used with Team Room)</w:t>
+              <w:t>Get all Team members on the same floor (can’t be used with Team Room)</w:t>
             </w:r>
           </w:p>
         </w:tc>
@@ -1288,23 +1196,7 @@
                 <w:sz w:val="22"/>
                 <w:szCs w:val="22"/>
               </w:rPr>
-              <w:t xml:space="preserve">Even if you </w:t>
-            </w:r>
-            <w:proofErr w:type="gramStart"/>
-            <w:r>
-              <w:rPr>
-                <w:sz w:val="22"/>
-                <w:szCs w:val="22"/>
-              </w:rPr>
-              <w:t>can’t</w:t>
-            </w:r>
-            <w:proofErr w:type="gramEnd"/>
-            <w:r>
-              <w:rPr>
-                <w:sz w:val="22"/>
-                <w:szCs w:val="22"/>
-              </w:rPr>
-              <w:t xml:space="preserve"> create a team room, just getting people on the same floor reduces the cost of communication.</w:t>
+              <w:t>Even if you can’t create a team room, just getting people on the same floor reduces the cost of communication.</w:t>
             </w:r>
           </w:p>
         </w:tc>
@@ -1786,25 +1678,7 @@
                 <w:sz w:val="22"/>
                 <w:szCs w:val="22"/>
               </w:rPr>
-              <w:t xml:space="preserve">None – only </w:t>
-            </w:r>
-            <w:proofErr w:type="gramStart"/>
-            <w:r>
-              <w:rPr>
-                <w:iCs/>
-                <w:sz w:val="22"/>
-                <w:szCs w:val="22"/>
-              </w:rPr>
-              <w:t>long term</w:t>
-            </w:r>
-            <w:proofErr w:type="gramEnd"/>
-            <w:r>
-              <w:rPr>
-                <w:iCs/>
-                <w:sz w:val="22"/>
-                <w:szCs w:val="22"/>
-              </w:rPr>
-              <w:t xml:space="preserve"> effect is enabling Unit Testing, TDD</w:t>
+              <w:t>None – only long term effect is enabling Unit Testing, TDD</w:t>
             </w:r>
           </w:p>
         </w:tc>
@@ -1958,15 +1832,6 @@
                 <w:szCs w:val="22"/>
               </w:rPr>
             </w:pPr>
-            <w:del w:id="1" w:author="Mark Levison" w:date="2020-11-24T19:42:00Z">
-              <w:r>
-                <w:rPr>
-                  <w:sz w:val="22"/>
-                  <w:szCs w:val="22"/>
-                </w:rPr>
-                <w:delText>Distiubted</w:delText>
-              </w:r>
-            </w:del>
             <w:r>
               <w:rPr>
                 <w:sz w:val="22"/>
@@ -2276,7 +2141,7 @@
                 <w:sz w:val="22"/>
                 <w:szCs w:val="22"/>
               </w:rPr>
-              <w:t xml:space="preserve">Eliminate Long Lived Feature </w:t>
+              <w:t xml:space="preserve">Eliminate Long Lived </w:t>
             </w:r>
             <w:r>
               <w:rPr>
@@ -2284,7 +2149,7 @@
                 <w:szCs w:val="22"/>
               </w:rPr>
               <w:lastRenderedPageBreak/>
-              <w:t>Branches</w:t>
+              <w:t>Feature Branches</w:t>
             </w:r>
           </w:p>
         </w:tc>
@@ -2305,7 +2170,15 @@
                 <w:szCs w:val="22"/>
               </w:rPr>
               <w:lastRenderedPageBreak/>
-              <w:t>All Work is done on Main or Trunk</w:t>
+              <w:t xml:space="preserve">All Work is done on Main </w:t>
+            </w:r>
+            <w:r>
+              <w:rPr>
+                <w:sz w:val="22"/>
+                <w:szCs w:val="22"/>
+              </w:rPr>
+              <w:lastRenderedPageBreak/>
+              <w:t>or Trunk</w:t>
             </w:r>
           </w:p>
         </w:tc>
@@ -2325,6 +2198,7 @@
                 <w:sz w:val="22"/>
                 <w:szCs w:val="22"/>
               </w:rPr>
+              <w:lastRenderedPageBreak/>
               <w:t>2</w:t>
             </w:r>
           </w:p>
@@ -2345,23 +2219,7 @@
                 <w:sz w:val="22"/>
                 <w:szCs w:val="22"/>
               </w:rPr>
-              <w:t xml:space="preserve">When teams use Feature Branches – then </w:t>
-            </w:r>
-            <w:proofErr w:type="gramStart"/>
-            <w:r>
-              <w:rPr>
-                <w:sz w:val="22"/>
-                <w:szCs w:val="22"/>
-              </w:rPr>
-              <w:t>they’re</w:t>
-            </w:r>
-            <w:proofErr w:type="gramEnd"/>
-            <w:r>
-              <w:rPr>
-                <w:sz w:val="22"/>
-                <w:szCs w:val="22"/>
-              </w:rPr>
-              <w:t xml:space="preserve"> not </w:t>
+              <w:t xml:space="preserve">When teams use Feature Branches – </w:t>
             </w:r>
             <w:r>
               <w:rPr>
@@ -2369,7 +2227,7 @@
                 <w:szCs w:val="22"/>
               </w:rPr>
               <w:lastRenderedPageBreak/>
-              <w:t>really using Continuous integration.</w:t>
+              <w:t>then they’re not really using Continuous integration.</w:t>
             </w:r>
           </w:p>
           <w:p>
@@ -2613,23 +2471,7 @@
                 <w:sz w:val="22"/>
                 <w:szCs w:val="22"/>
               </w:rPr>
-              <w:t xml:space="preserve">Offer a firefighter award to any team member who </w:t>
-            </w:r>
-            <w:proofErr w:type="gramStart"/>
-            <w:r>
-              <w:rPr>
-                <w:sz w:val="22"/>
-                <w:szCs w:val="22"/>
-              </w:rPr>
-              <w:t>solves  …</w:t>
-            </w:r>
-            <w:proofErr w:type="gramEnd"/>
-            <w:r>
-              <w:rPr>
-                <w:sz w:val="22"/>
-                <w:szCs w:val="22"/>
-              </w:rPr>
-              <w:t>.</w:t>
+              <w:t>Offer a firefighter award to any team member who solves  ….</w:t>
             </w:r>
           </w:p>
         </w:tc>
@@ -3039,7 +2881,7 @@
                 <w:szCs w:val="22"/>
               </w:rPr>
             </w:pPr>
-            <w:commentRangeStart w:id="2"/>
+            <w:commentRangeStart w:id="1"/>
             <w:r>
               <w:rPr>
                 <w:sz w:val="22"/>
@@ -3114,23 +2956,7 @@
                 <w:sz w:val="22"/>
                 <w:szCs w:val="22"/>
               </w:rPr>
-              <w:t xml:space="preserve">Social conversation happens around the water cooler/coffee and tea. If team members have to leave the team </w:t>
-            </w:r>
-            <w:proofErr w:type="gramStart"/>
-            <w:r>
-              <w:rPr>
-                <w:sz w:val="22"/>
-                <w:szCs w:val="22"/>
-              </w:rPr>
-              <w:t>space</w:t>
-            </w:r>
-            <w:proofErr w:type="gramEnd"/>
-            <w:r>
-              <w:rPr>
-                <w:sz w:val="22"/>
-                <w:szCs w:val="22"/>
-              </w:rPr>
-              <w:t xml:space="preserve"> then the social benefit is diffused</w:t>
+              <w:t>Social conversation happens around the water cooler/coffee and tea. If team members have to leave the team space then the social benefit is diffused</w:t>
             </w:r>
           </w:p>
         </w:tc>
@@ -3203,12 +3029,12 @@
               </w:rPr>
               <w:t>If you already have a team room this is not applicable.</w:t>
             </w:r>
-            <w:commentRangeEnd w:id="2"/>
+            <w:commentRangeEnd w:id="1"/>
             <w:r>
               <w:rPr>
                 <w:rStyle w:val="CommentReference"/>
               </w:rPr>
-              <w:commentReference w:id="2"/>
+              <w:commentReference w:id="1"/>
             </w:r>
           </w:p>
         </w:tc>
@@ -3931,23 +3757,7 @@
                 <w:szCs w:val="22"/>
               </w:rPr>
               <w:lastRenderedPageBreak/>
-              <w:t xml:space="preserve">Productivity Bonus increases individual focus on achieving the goal. </w:t>
-            </w:r>
-            <w:proofErr w:type="gramStart"/>
-            <w:r>
-              <w:rPr>
-                <w:sz w:val="22"/>
-                <w:szCs w:val="22"/>
-              </w:rPr>
-              <w:t>Unfortunately</w:t>
-            </w:r>
-            <w:proofErr w:type="gramEnd"/>
-            <w:r>
-              <w:rPr>
-                <w:sz w:val="22"/>
-                <w:szCs w:val="22"/>
-              </w:rPr>
-              <w:t xml:space="preserve"> teamwork suffers.</w:t>
+              <w:t>Productivity Bonus increases individual focus on achieving the goal. Unfortunately teamwork suffers.</w:t>
             </w:r>
           </w:p>
         </w:tc>
@@ -4522,23 +4332,7 @@
                 <w:sz w:val="22"/>
                 <w:szCs w:val="22"/>
               </w:rPr>
-              <w:t xml:space="preserve">Will boost the technical skill of a team member – improving capacity – but </w:t>
-            </w:r>
-            <w:proofErr w:type="gramStart"/>
-            <w:r>
-              <w:rPr>
-                <w:sz w:val="22"/>
-                <w:szCs w:val="22"/>
-              </w:rPr>
-              <w:t>doesn’t</w:t>
-            </w:r>
-            <w:proofErr w:type="gramEnd"/>
-            <w:r>
-              <w:rPr>
-                <w:sz w:val="22"/>
-                <w:szCs w:val="22"/>
-              </w:rPr>
-              <w:t xml:space="preserve"> help the social cohesion.</w:t>
+              <w:t>Will boost the technical skill of a team member – improving capacity – but doesn’t help the social cohesion.</w:t>
             </w:r>
           </w:p>
         </w:tc>
@@ -4702,39 +4496,7 @@
                 <w:sz w:val="22"/>
                 <w:szCs w:val="22"/>
               </w:rPr>
-              <w:t xml:space="preserve">Teams see through artificial pointless goals that </w:t>
-            </w:r>
-            <w:proofErr w:type="gramStart"/>
-            <w:r>
-              <w:rPr>
-                <w:sz w:val="22"/>
-                <w:szCs w:val="22"/>
-              </w:rPr>
-              <w:t>they’re</w:t>
-            </w:r>
-            <w:proofErr w:type="gramEnd"/>
-            <w:r>
-              <w:rPr>
-                <w:sz w:val="22"/>
-                <w:szCs w:val="22"/>
-              </w:rPr>
-              <w:t xml:space="preserve"> not involved in setting. If you </w:t>
-            </w:r>
-            <w:proofErr w:type="gramStart"/>
-            <w:r>
-              <w:rPr>
-                <w:sz w:val="22"/>
-                <w:szCs w:val="22"/>
-              </w:rPr>
-              <w:t>didn’t</w:t>
-            </w:r>
-            <w:proofErr w:type="gramEnd"/>
-            <w:r>
-              <w:rPr>
-                <w:sz w:val="22"/>
-                <w:szCs w:val="22"/>
-              </w:rPr>
-              <w:t xml:space="preserve"> discuss the goal with the team, they’re demotivated and not buying it and actually don’t try as hard</w:t>
+              <w:t>Teams see through artificial pointless goals that they’re not involved in setting. If you didn’t discuss the goal with the team, they’re demotivated and not buying it and actually don’t try as hard</w:t>
             </w:r>
           </w:p>
         </w:tc>
@@ -4754,23 +4516,7 @@
                 <w:sz w:val="22"/>
                 <w:szCs w:val="22"/>
               </w:rPr>
-              <w:t>Complete all User Stories to which you committed (</w:t>
-            </w:r>
-            <w:proofErr w:type="gramStart"/>
-            <w:r>
-              <w:rPr>
-                <w:sz w:val="22"/>
-                <w:szCs w:val="22"/>
-              </w:rPr>
-              <w:t>one time</w:t>
-            </w:r>
-            <w:proofErr w:type="gramEnd"/>
-            <w:r>
-              <w:rPr>
-                <w:sz w:val="22"/>
-                <w:szCs w:val="22"/>
-              </w:rPr>
-              <w:t xml:space="preserve"> effect)</w:t>
+              <w:t>Complete all User Stories to which you committed (one time effect)</w:t>
             </w:r>
           </w:p>
           <w:p>
@@ -5170,23 +4916,7 @@
                 <w:sz w:val="22"/>
                 <w:szCs w:val="22"/>
               </w:rPr>
-              <w:t xml:space="preserve">By writing the Acceptance Criteria first – many misunderstandings are </w:t>
-            </w:r>
-            <w:proofErr w:type="gramStart"/>
-            <w:r>
-              <w:rPr>
-                <w:sz w:val="22"/>
-                <w:szCs w:val="22"/>
-              </w:rPr>
-              <w:t>avoided</w:t>
-            </w:r>
-            <w:proofErr w:type="gramEnd"/>
-            <w:r>
-              <w:rPr>
-                <w:sz w:val="22"/>
-                <w:szCs w:val="22"/>
-              </w:rPr>
-              <w:t xml:space="preserve"> and defects are eliminated.</w:t>
+              <w:t>By writing the Acceptance Criteria first – many misunderstandings are avoided and defects are eliminated.</w:t>
             </w:r>
           </w:p>
           <w:p>
@@ -5644,25 +5374,7 @@
                 <w:sz w:val="22"/>
                 <w:szCs w:val="22"/>
               </w:rPr>
-              <w:t xml:space="preserve">None. You get yelled at by Management. You still </w:t>
-            </w:r>
-            <w:proofErr w:type="gramStart"/>
-            <w:r>
-              <w:rPr>
-                <w:i/>
-                <w:sz w:val="22"/>
-                <w:szCs w:val="22"/>
-              </w:rPr>
-              <w:t>have to</w:t>
-            </w:r>
-            <w:proofErr w:type="gramEnd"/>
-            <w:r>
-              <w:rPr>
-                <w:i/>
-                <w:sz w:val="22"/>
-                <w:szCs w:val="22"/>
-              </w:rPr>
-              <w:t xml:space="preserve"> deal with the fires.</w:t>
+              <w:t>None. You get yelled at by Management. You still have to deal with the fires.</w:t>
             </w:r>
           </w:p>
         </w:tc>
@@ -5824,43 +5536,7 @@
                 <w:sz w:val="22"/>
                 <w:szCs w:val="22"/>
               </w:rPr>
-              <w:t xml:space="preserve">tories this round. Accepting change mid-sprint is </w:t>
-            </w:r>
-            <w:proofErr w:type="gramStart"/>
-            <w:r>
-              <w:rPr>
-                <w:i/>
-                <w:sz w:val="22"/>
-                <w:szCs w:val="22"/>
-              </w:rPr>
-              <w:t>very expensive</w:t>
-            </w:r>
-            <w:proofErr w:type="gramEnd"/>
-            <w:r>
-              <w:rPr>
-                <w:i/>
-                <w:sz w:val="22"/>
-                <w:szCs w:val="22"/>
-              </w:rPr>
-              <w:t xml:space="preserve">. The team was focused on meeting the goal. In </w:t>
-            </w:r>
-            <w:proofErr w:type="gramStart"/>
-            <w:r>
-              <w:rPr>
-                <w:i/>
-                <w:sz w:val="22"/>
-                <w:szCs w:val="22"/>
-              </w:rPr>
-              <w:t>addition</w:t>
-            </w:r>
-            <w:proofErr w:type="gramEnd"/>
-            <w:r>
-              <w:rPr>
-                <w:i/>
-                <w:sz w:val="22"/>
-                <w:szCs w:val="22"/>
-              </w:rPr>
-              <w:t>….</w:t>
+              <w:t>tories this round. Accepting change mid-sprint is very expensive. The team was focused on meeting the goal. In addition….</w:t>
             </w:r>
           </w:p>
           <w:p>
@@ -6023,7 +5699,7 @@
           <w:sz w:val="22"/>
           <w:szCs w:val="22"/>
         </w:rPr>
-        <w:t xml:space="preserve">Backlog Refinement </w:t>
+        <w:t>Action Ideas:</w:t>
       </w:r>
     </w:p>
     <w:p>
@@ -6035,11 +5711,111 @@
       </w:pPr>
     </w:p>
     <w:p>
-      <w:pPr>
-        <w:rPr>
-          <w:sz w:val="22"/>
-          <w:szCs w:val="22"/>
-        </w:rPr>
+      <w:r>
+        <w:t>Backlog Refinement</w:t>
+      </w:r>
+      <w:r>
+        <w:t xml:space="preserve"> – increase chance to succeed at User Stories</w:t>
+      </w:r>
+      <w:r>
+        <w:t xml:space="preserve"> </w:t>
+      </w:r>
+    </w:p>
+    <w:p>
+      <w:r>
+        <w:t>Work on Retrospective</w:t>
+      </w:r>
+      <w:r>
+        <w:t>s</w:t>
+      </w:r>
+    </w:p>
+    <w:p>
+      <w:r>
+        <w:t xml:space="preserve">BA, Development Testing Collaboration – increases productivity, improves likelihood of completing a User Story. </w:t>
+      </w:r>
+      <w:r>
+        <w:rPr>
+          <w:i/>
+          <w:iCs/>
+        </w:rPr>
+        <w:t>Could necessary to do BDD?</w:t>
+      </w:r>
+      <w:r>
+        <w:t xml:space="preserve"> </w:t>
+      </w:r>
+    </w:p>
+    <w:p>
+      <w:pPr>
+        <w:rPr>
+          <w:ins w:id="2" w:author="Mark Levison" w:date="2020-11-25T14:14:00Z"/>
+        </w:rPr>
+      </w:pPr>
+      <w:ins w:id="3" w:author="Mark Levison" w:date="2020-11-25T14:14:00Z">
+        <w:r>
+          <w:t>Improve DOD - …?</w:t>
+        </w:r>
+      </w:ins>
+    </w:p>
+    <w:p>
+      <w:pPr>
+        <w:rPr>
+          <w:ins w:id="4" w:author="Mark Levison" w:date="2020-11-25T14:15:00Z"/>
+        </w:rPr>
+      </w:pPr>
+      <w:ins w:id="5" w:author="Mark Levison" w:date="2020-11-25T14:14:00Z">
+        <w:r>
+          <w:t xml:space="preserve">Skip Retrospective get </w:t>
+        </w:r>
+      </w:ins>
+      <w:ins w:id="6" w:author="Mark Levison" w:date="2020-11-25T14:15:00Z">
+        <w:r>
+          <w:t>2 additional story rolls?</w:t>
+        </w:r>
+      </w:ins>
+    </w:p>
+    <w:p>
+      <w:pPr>
+        <w:rPr>
+          <w:ins w:id="7" w:author="Mark Levison" w:date="2020-11-25T14:14:00Z"/>
+        </w:rPr>
+      </w:pPr>
+    </w:p>
+    <w:p/>
+    <w:p>
+      <w:r>
+        <w:t>Missing Gremlins that affect the product itself – market changes</w:t>
+      </w:r>
+    </w:p>
+    <w:p/>
+    <w:p>
+      <w:pPr>
+        <w:rPr>
+          <w:i/>
+          <w:iCs/>
+        </w:rPr>
+      </w:pPr>
+      <w:r>
+        <w:t>Two – three rounds after go live a customer makes a big request that requires a big change in strategy.</w:t>
+      </w:r>
+      <w:r>
+        <w:t xml:space="preserve"> </w:t>
+      </w:r>
+      <w:r>
+        <w:rPr>
+          <w:i/>
+          <w:iCs/>
+        </w:rPr>
+        <w:t>Prior Vision Work or Strategy work would have mitigated this</w:t>
+      </w:r>
+    </w:p>
+    <w:p>
+      <w:r>
+        <w:t>How to incorporate lessons around the definition of done</w:t>
+      </w:r>
+    </w:p>
+    <w:p/>
+    <w:p>
+      <w:pPr>
         <w:sectPr>
           <w:pgSz w:w="12240" w:h="15840"/>
           <w:pgMar w:top="1440" w:right="1800" w:bottom="1440" w:left="1800" w:header="708" w:footer="708" w:gutter="0"/>
@@ -6047,23 +5823,16 @@
           <w:docGrid w:linePitch="360"/>
         </w:sectPr>
       </w:pPr>
-      <w:r>
+    </w:p>
+    <w:p>
+      <w:pPr>
         <w:rPr>
           <w:sz w:val="22"/>
           <w:szCs w:val="22"/>
         </w:rPr>
-        <w:t>Work on Retrospectives</w:t>
-      </w:r>
+      </w:pPr>
     </w:p>
     <w:p>
-      <w:pPr>
-        <w:rPr>
-          <w:sz w:val="22"/>
-          <w:szCs w:val="22"/>
-        </w:rPr>
-      </w:pPr>
-    </w:p>
-    <w:p>
       <w:r>
         <w:t>At the start</w:t>
       </w:r>
@@ -6071,15 +5840,7 @@
         <w:t>,</w:t>
       </w:r>
       <w:r>
-        <w:t xml:space="preserve"> we’re a </w:t>
-      </w:r>
-      <w:proofErr w:type="gramStart"/>
-      <w:r>
-        <w:t>brand new</w:t>
-      </w:r>
-      <w:proofErr w:type="gramEnd"/>
-      <w:r>
-        <w:t xml:space="preserve"> team who</w:t>
+        <w:t xml:space="preserve"> we’re a brand new team who</w:t>
       </w:r>
       <w:r>
         <w:t xml:space="preserve"> ha</w:t>
@@ -6091,15 +5852,7 @@
         <w:t>by</w:t>
       </w:r>
       <w:r>
-        <w:t xml:space="preserve"> the company because our resumes say </w:t>
-      </w:r>
-      <w:proofErr w:type="gramStart"/>
-      <w:r>
-        <w:t>we’re</w:t>
-      </w:r>
-      <w:proofErr w:type="gramEnd"/>
-      <w:r>
-        <w:t xml:space="preserve"> the best in the field.</w:t>
+        <w:t xml:space="preserve"> the company because our resumes say we’re the best in the field.</w:t>
       </w:r>
     </w:p>
     <w:p/>
@@ -6140,15 +5893,7 @@
         <w:t>,</w:t>
       </w:r>
       <w:r>
-        <w:t xml:space="preserve"> welcome to the World’s Smallest Online Bookstore. We hired you because </w:t>
-      </w:r>
-      <w:proofErr w:type="gramStart"/>
-      <w:r>
-        <w:t>you’re</w:t>
-      </w:r>
-      <w:proofErr w:type="gramEnd"/>
-      <w:r>
-        <w:t xml:space="preserve"> the best individuals in you</w:t>
+        <w:t xml:space="preserve"> welcome to the World’s Smallest Online Bookstore. We hired you because you’re the best individuals in you</w:t>
       </w:r>
       <w:r>
         <w:t xml:space="preserve">r respective areas. Please remember </w:t>
@@ -6157,15 +5902,7 @@
         <w:t xml:space="preserve">that </w:t>
       </w:r>
       <w:r>
-        <w:t xml:space="preserve">we’re Vulture Capital </w:t>
-      </w:r>
-      <w:proofErr w:type="gramStart"/>
-      <w:r>
-        <w:t>funded</w:t>
-      </w:r>
-      <w:proofErr w:type="gramEnd"/>
-      <w:r>
-        <w:t xml:space="preserve"> and we have </w:t>
+        <w:t xml:space="preserve">we’re Vulture Capital funded and we have </w:t>
       </w:r>
       <w:r>
         <w:t xml:space="preserve">only </w:t>
@@ -6299,21 +6036,7 @@
         <w:rPr>
           <w:i/>
         </w:rPr>
-        <w:t xml:space="preserve"> teams </w:t>
-      </w:r>
-      <w:proofErr w:type="gramStart"/>
-      <w:r>
-        <w:rPr>
-          <w:i/>
-        </w:rPr>
-        <w:t>actually got</w:t>
-      </w:r>
-      <w:proofErr w:type="gramEnd"/>
-      <w:r>
-        <w:rPr>
-          <w:i/>
-        </w:rPr>
-        <w:t xml:space="preserve"> their work completed</w:t>
+        <w:t xml:space="preserve"> teams actually got their work completed</w:t>
       </w:r>
       <w:r>
         <w:rPr>
@@ -6446,41 +6169,13 @@
         <w:rPr>
           <w:i/>
         </w:rPr>
-        <w:t xml:space="preserve">Teams that </w:t>
-      </w:r>
-      <w:proofErr w:type="gramStart"/>
-      <w:r>
-        <w:rPr>
-          <w:i/>
-        </w:rPr>
-        <w:t>don’t</w:t>
-      </w:r>
-      <w:proofErr w:type="gramEnd"/>
-      <w:r>
-        <w:rPr>
-          <w:i/>
-        </w:rPr>
-        <w:t xml:space="preserve"> do something to improve their communication or teamwork (in this or the previous round) have their capacity reduced by 2.</w:t>
-      </w:r>
-      <w:r>
-        <w:rPr>
-          <w:i/>
-        </w:rPr>
-        <w:t xml:space="preserve"> (</w:t>
-      </w:r>
-      <w:proofErr w:type="gramStart"/>
-      <w:r>
-        <w:rPr>
-          <w:i/>
-        </w:rPr>
-        <w:t>Specifically</w:t>
-      </w:r>
-      <w:proofErr w:type="gramEnd"/>
-      <w:r>
-        <w:rPr>
-          <w:i/>
-        </w:rPr>
-        <w:t xml:space="preserve"> Team </w:t>
+        <w:t>Teams that don’t do something to improve their communication or teamwork (in this or the previous round) have their capacity reduced by 2.</w:t>
+      </w:r>
+      <w:r>
+        <w:rPr>
+          <w:i/>
+        </w:rPr>
+        <w:t xml:space="preserve"> (Specifically Team </w:t>
       </w:r>
       <w:r>
         <w:rPr>
@@ -6522,21 +6217,7 @@
         <w:rPr>
           <w:i/>
         </w:rPr>
-        <w:t xml:space="preserve">s that </w:t>
-      </w:r>
-      <w:proofErr w:type="gramStart"/>
-      <w:r>
-        <w:rPr>
-          <w:i/>
-        </w:rPr>
-        <w:t>don’t</w:t>
-      </w:r>
-      <w:proofErr w:type="gramEnd"/>
-      <w:r>
-        <w:rPr>
-          <w:i/>
-        </w:rPr>
-        <w:t xml:space="preserve"> set</w:t>
+        <w:t>s that don’t set</w:t>
       </w:r>
       <w:r>
         <w:rPr>
@@ -6664,7 +6345,6 @@
         </w:rPr>
         <w:t xml:space="preserve">Capacity </w:t>
       </w:r>
-      <w:proofErr w:type="gramStart"/>
       <w:r>
         <w:rPr>
           <w:i/>
@@ -6683,7 +6363,6 @@
         </w:rPr>
         <w:t xml:space="preserve"> forever</w:t>
       </w:r>
-      <w:proofErr w:type="gramEnd"/>
       <w:r>
         <w:rPr>
           <w:i/>
@@ -6838,14 +6517,7 @@
         <w:rPr>
           <w:i/>
         </w:rPr>
-        <w:t xml:space="preserve">educe capacity by </w:t>
-      </w:r>
-      <w:proofErr w:type="gramStart"/>
-      <w:r>
-        <w:rPr>
-          <w:i/>
-        </w:rPr>
-        <w:t>1</w:t>
+        <w:t>educe capacity by 1</w:t>
       </w:r>
       <w:r>
         <w:rPr>
@@ -6859,7 +6531,6 @@
         </w:rPr>
         <w:t xml:space="preserve"> and</w:t>
       </w:r>
-      <w:proofErr w:type="gramEnd"/>
       <w:r>
         <w:rPr>
           <w:i/>
@@ -6872,11 +6543,32 @@
         <w:pStyle w:val="Heading2"/>
       </w:pPr>
       <w:r>
-        <w:t>Round IV – Sprint 1</w:t>
-      </w:r>
-      <w:r>
-        <w:t>0</w:t>
-      </w:r>
+        <w:t xml:space="preserve">Round </w:t>
+      </w:r>
+      <w:del w:id="8" w:author="Mark Levison" w:date="2020-11-25T14:10:00Z">
+        <w:r>
+          <w:delText>I</w:delText>
+        </w:r>
+      </w:del>
+      <w:r>
+        <w:t xml:space="preserve">V – Sprint </w:t>
+      </w:r>
+      <w:del w:id="9" w:author="Mark Levison" w:date="2020-11-25T14:10:00Z">
+        <w:r>
+          <w:delText>1</w:delText>
+        </w:r>
+        <w:r>
+          <w:delText>0</w:delText>
+        </w:r>
+      </w:del>
+      <w:ins w:id="10" w:author="Mark Levison" w:date="2020-11-25T14:10:00Z">
+        <w:r>
+          <w:t>1</w:t>
+        </w:r>
+        <w:r>
+          <w:t>3</w:t>
+        </w:r>
+      </w:ins>
     </w:p>
     <w:p>
       <w:r>
@@ -6889,21 +6581,13 @@
         <w:t>,</w:t>
       </w:r>
       <w:r>
-        <w:t xml:space="preserve"> congratulations. In </w:t>
-      </w:r>
-      <w:proofErr w:type="gramStart"/>
-      <w:r>
-        <w:t>addition</w:t>
+        <w:t xml:space="preserve"> congratulations. In addition</w:t>
       </w:r>
       <w:r>
         <w:t>,</w:t>
       </w:r>
       <w:r>
-        <w:t xml:space="preserve"> if</w:t>
-      </w:r>
-      <w:proofErr w:type="gramEnd"/>
-      <w:r>
-        <w:t xml:space="preserve"> we’re unlucky some teams will have to deal with a fire</w:t>
+        <w:t xml:space="preserve"> if we’re unlucky some teams will have to deal with a fire</w:t>
       </w:r>
       <w:r>
         <w:t>.</w:t>
@@ -7061,21 +6745,7 @@
         <w:rPr>
           <w:i/>
         </w:rPr>
-        <w:t xml:space="preserve"> you took care of </w:t>
-      </w:r>
-      <w:proofErr w:type="gramStart"/>
-      <w:r>
-        <w:rPr>
-          <w:i/>
-        </w:rPr>
-        <w:t>all of</w:t>
-      </w:r>
-      <w:proofErr w:type="gramEnd"/>
-      <w:r>
-        <w:rPr>
-          <w:i/>
-        </w:rPr>
-        <w:t xml:space="preserve"> the fires that came up.</w:t>
+        <w:t xml:space="preserve"> you took care of all of the fires that came up.</w:t>
       </w:r>
     </w:p>
     <w:p>
@@ -7132,16 +6802,8 @@
         <w:rPr>
           <w:i/>
         </w:rPr>
-        <w:t xml:space="preserve">Social Time; Moving Desks closer together; Working </w:t>
-      </w:r>
-      <w:proofErr w:type="gramStart"/>
-      <w:r>
-        <w:rPr>
-          <w:i/>
-        </w:rPr>
-        <w:t>Agreements;</w:t>
-      </w:r>
-      <w:proofErr w:type="gramEnd"/>
+        <w:t>Social Time; Moving Desks closer together; Working Agreements;</w:t>
+      </w:r>
     </w:p>
     <w:p/>
     <w:p>
@@ -7149,7 +6811,29 @@
         <w:pStyle w:val="Heading2"/>
       </w:pPr>
       <w:r>
-        <w:t>Round V – Sprint 13</w:t>
+        <w:t>Round V</w:t>
+      </w:r>
+      <w:ins w:id="11" w:author="Mark Levison" w:date="2020-11-25T14:09:00Z">
+        <w:r>
+          <w:t>I</w:t>
+        </w:r>
+      </w:ins>
+      <w:ins w:id="12" w:author="Mark Levison" w:date="2020-11-25T14:10:00Z">
+        <w:r>
+          <w:t>I</w:t>
+        </w:r>
+      </w:ins>
+      <w:r>
+        <w:t xml:space="preserve"> – </w:t>
+      </w:r>
+      <w:r>
+        <w:rPr>
+          <w:highlight w:val="yellow"/>
+          <w:rPrChange w:id="13" w:author="Mark Levison" w:date="2020-11-25T14:10:00Z">
+            <w:rPr/>
+          </w:rPrChange>
+        </w:rPr>
+        <w:t>Sprint 13</w:t>
       </w:r>
     </w:p>
     <w:p>
@@ -7162,29 +6846,13 @@
       </w:r>
       <w:proofErr w:type="spellEnd"/>
       <w:r>
-        <w:t xml:space="preserve">, we’re making money. </w:t>
-      </w:r>
-      <w:proofErr w:type="gramStart"/>
-      <w:r>
-        <w:t>We’re</w:t>
-      </w:r>
-      <w:proofErr w:type="gramEnd"/>
-      <w:r>
-        <w:t xml:space="preserve"> starting to get great customer feedback with all sorts of new ideas. Even though </w:t>
-      </w:r>
-      <w:proofErr w:type="gramStart"/>
-      <w:r>
-        <w:t>it</w:t>
+        <w:t>, we’re making money. We’re starting to get great customer feedback with all sorts of new ideas. Even though it</w:t>
       </w:r>
       <w:r>
         <w:t>’</w:t>
       </w:r>
       <w:r>
-        <w:t>s</w:t>
-      </w:r>
-      <w:proofErr w:type="gramEnd"/>
-      <w:r>
-        <w:t xml:space="preserve"> mid-sprint and you’ve already committed</w:t>
+        <w:t>s mid-sprint and you’ve already committed</w:t>
       </w:r>
       <w:r>
         <w:t>,</w:t>
@@ -7781,21 +7449,12 @@
                 <w:szCs w:val="22"/>
               </w:rPr>
             </w:pPr>
-            <w:proofErr w:type="gramStart"/>
-            <w:r>
-              <w:rPr>
-                <w:sz w:val="22"/>
-                <w:szCs w:val="22"/>
-              </w:rPr>
-              <w:t>We’ve</w:t>
-            </w:r>
-            <w:proofErr w:type="gramEnd"/>
-            <w:r>
-              <w:rPr>
-                <w:sz w:val="22"/>
-                <w:szCs w:val="22"/>
-              </w:rPr>
-              <w:t xml:space="preserve"> had an emergency on another team, we need your best tester for a while</w:t>
+            <w:r>
+              <w:rPr>
+                <w:sz w:val="22"/>
+                <w:szCs w:val="22"/>
+              </w:rPr>
+              <w:t>We’ve had an emergency on another team, we need your best tester for a while</w:t>
             </w:r>
             <w:r>
               <w:rPr>
@@ -8028,23 +7687,7 @@
                 <w:sz w:val="22"/>
                 <w:szCs w:val="22"/>
               </w:rPr>
-              <w:t xml:space="preserve">One of the people on your team </w:t>
-            </w:r>
-            <w:proofErr w:type="gramStart"/>
-            <w:r>
-              <w:rPr>
-                <w:sz w:val="22"/>
-                <w:szCs w:val="22"/>
-              </w:rPr>
-              <w:t>isn’t</w:t>
-            </w:r>
-            <w:proofErr w:type="gramEnd"/>
-            <w:r>
-              <w:rPr>
-                <w:sz w:val="22"/>
-                <w:szCs w:val="22"/>
-              </w:rPr>
-              <w:t xml:space="preserve"> pulling their weight</w:t>
+              <w:t>One of the people on your team isn’t pulling their weight</w:t>
             </w:r>
             <w:r>
               <w:rPr>
@@ -8120,15 +7763,7 @@
                 <w:sz w:val="22"/>
                 <w:szCs w:val="22"/>
               </w:rPr>
-              <w:t xml:space="preserve"> but </w:t>
-            </w:r>
-            <w:proofErr w:type="gramStart"/>
-            <w:r>
-              <w:rPr>
-                <w:sz w:val="22"/>
-                <w:szCs w:val="22"/>
-              </w:rPr>
-              <w:t>it</w:t>
+              <w:t xml:space="preserve"> but it</w:t>
             </w:r>
             <w:r>
               <w:rPr>
@@ -8142,15 +7777,7 @@
                 <w:sz w:val="22"/>
                 <w:szCs w:val="22"/>
               </w:rPr>
-              <w:t>s</w:t>
-            </w:r>
-            <w:proofErr w:type="gramEnd"/>
-            <w:r>
-              <w:rPr>
-                <w:sz w:val="22"/>
-                <w:szCs w:val="22"/>
-              </w:rPr>
-              <w:t xml:space="preserve"> harming morale and productivity. </w:t>
+              <w:t xml:space="preserve">s harming morale and productivity. </w:t>
             </w:r>
             <w:r>
               <w:rPr>
@@ -8405,23 +8032,7 @@
                 <w:sz w:val="22"/>
                 <w:szCs w:val="22"/>
               </w:rPr>
-              <w:t xml:space="preserve">this person feels that </w:t>
-            </w:r>
-            <w:proofErr w:type="gramStart"/>
-            <w:r>
-              <w:rPr>
-                <w:sz w:val="22"/>
-                <w:szCs w:val="22"/>
-              </w:rPr>
-              <w:t>they’re</w:t>
-            </w:r>
-            <w:proofErr w:type="gramEnd"/>
-            <w:r>
-              <w:rPr>
-                <w:sz w:val="22"/>
-                <w:szCs w:val="22"/>
-              </w:rPr>
-              <w:t xml:space="preserve"> more important than the team. </w:t>
+              <w:t xml:space="preserve">this person feels that they’re more important than the team. </w:t>
             </w:r>
             <w:r>
               <w:rPr>
@@ -8591,21 +8202,12 @@
               </w:rPr>
               <w:t xml:space="preserve">Same with, </w:t>
             </w:r>
-            <w:proofErr w:type="gramStart"/>
-            <w:r>
-              <w:rPr>
-                <w:sz w:val="22"/>
-                <w:szCs w:val="22"/>
-              </w:rPr>
-              <w:t>Working</w:t>
-            </w:r>
-            <w:proofErr w:type="gramEnd"/>
-            <w:r>
-              <w:rPr>
-                <w:sz w:val="22"/>
-                <w:szCs w:val="22"/>
-              </w:rPr>
-              <w:t xml:space="preserve"> agreements also work because they empower team members to raise the issue.</w:t>
+            <w:r>
+              <w:rPr>
+                <w:sz w:val="22"/>
+                <w:szCs w:val="22"/>
+              </w:rPr>
+              <w:t>Working agreements also work because they empower team members to raise the issue.</w:t>
             </w:r>
           </w:p>
         </w:tc>
@@ -8803,6 +8405,605 @@
       </w:r>
     </w:p>
     <w:p/>
+    <w:p>
+      <w:r>
+        <w:t>--</w:t>
+      </w:r>
+    </w:p>
+    <w:p>
+      <w:r>
+        <w:t>Mike’s notes on the game:</w:t>
+      </w:r>
+    </w:p>
+    <w:p>
+      <w:pPr>
+        <w:rPr>
+          <w:rFonts w:ascii="Times New Roman" w:eastAsia="Times New Roman" w:hAnsi="Times New Roman" w:cs="Times New Roman"/>
+          <w:lang w:val="en-CA" w:eastAsia="en-CA"/>
+        </w:rPr>
+      </w:pPr>
+      <w:r>
+        <w:rPr>
+          <w:rFonts w:ascii="Times New Roman" w:eastAsia="Times New Roman" w:hAnsi="Symbol" w:cs="Times New Roman"/>
+          <w:lang w:val="en-CA" w:eastAsia="en-CA"/>
+        </w:rPr>
+        <w:t></w:t>
+      </w:r>
+      <w:r>
+        <w:rPr>
+          <w:rFonts w:ascii="Times New Roman" w:eastAsia="Times New Roman" w:hAnsi="Times New Roman" w:cs="Times New Roman"/>
+          <w:lang w:val="en-CA" w:eastAsia="en-CA"/>
+        </w:rPr>
+        <w:t xml:space="preserve">  ​Mechanics and playability?</w:t>
+      </w:r>
+    </w:p>
+    <w:p>
+      <w:pPr>
+        <w:numPr>
+          <w:ilvl w:val="0"/>
+          <w:numId w:val="6"/>
+        </w:numPr>
+        <w:spacing w:before="100" w:beforeAutospacing="1" w:after="100" w:afterAutospacing="1"/>
+        <w:rPr>
+          <w:rFonts w:ascii="Times New Roman" w:eastAsia="Times New Roman" w:hAnsi="Times New Roman" w:cs="Times New Roman"/>
+          <w:lang w:val="en-CA" w:eastAsia="en-CA"/>
+        </w:rPr>
+      </w:pPr>
+      <w:r>
+        <w:rPr>
+          <w:rFonts w:ascii="Times New Roman" w:eastAsia="Times New Roman" w:hAnsi="Times New Roman" w:cs="Times New Roman"/>
+          <w:lang w:val="en-CA" w:eastAsia="en-CA"/>
+        </w:rPr>
+        <w:lastRenderedPageBreak/>
+        <w:t>Mechanics: Feels like the game could be extended for a few more rounds, to provide more time to feel the compounding effects of the modifiers.</w:t>
+      </w:r>
+    </w:p>
+    <w:p>
+      <w:pPr>
+        <w:numPr>
+          <w:ilvl w:val="0"/>
+          <w:numId w:val="6"/>
+        </w:numPr>
+        <w:spacing w:before="100" w:beforeAutospacing="1" w:after="100" w:afterAutospacing="1"/>
+        <w:rPr>
+          <w:rFonts w:ascii="Times New Roman" w:eastAsia="Times New Roman" w:hAnsi="Times New Roman" w:cs="Times New Roman"/>
+          <w:lang w:val="en-CA" w:eastAsia="en-CA"/>
+        </w:rPr>
+      </w:pPr>
+      <w:r>
+        <w:rPr>
+          <w:rFonts w:ascii="Times New Roman" w:eastAsia="Times New Roman" w:hAnsi="Times New Roman" w:cs="Times New Roman"/>
+          <w:lang w:val="en-CA" w:eastAsia="en-CA"/>
+        </w:rPr>
+        <w:t>Mechanics: How will this be played?  Single/multi player? Local/online?</w:t>
+      </w:r>
+    </w:p>
+    <w:p>
+      <w:pPr>
+        <w:numPr>
+          <w:ilvl w:val="0"/>
+          <w:numId w:val="6"/>
+        </w:numPr>
+        <w:spacing w:before="100" w:beforeAutospacing="1" w:after="100" w:afterAutospacing="1"/>
+        <w:rPr>
+          <w:rFonts w:ascii="Times New Roman" w:eastAsia="Times New Roman" w:hAnsi="Times New Roman" w:cs="Times New Roman"/>
+          <w:lang w:val="en-CA" w:eastAsia="en-CA"/>
+        </w:rPr>
+      </w:pPr>
+      <w:r>
+        <w:rPr>
+          <w:rFonts w:ascii="Times New Roman" w:eastAsia="Times New Roman" w:hAnsi="Times New Roman" w:cs="Times New Roman"/>
+          <w:lang w:val="en-CA" w:eastAsia="en-CA"/>
+        </w:rPr>
+        <w:t>Mechanics: There is a focus on capacity/velocity, backlog items done. Should product and sprint goals be a factor (demonstrating that sometimes it's awesome to not complete stories, but still hit your goal).</w:t>
+      </w:r>
+    </w:p>
+    <w:p>
+      <w:pPr>
+        <w:numPr>
+          <w:ilvl w:val="0"/>
+          <w:numId w:val="6"/>
+        </w:numPr>
+        <w:spacing w:before="100" w:beforeAutospacing="1" w:after="100" w:afterAutospacing="1"/>
+        <w:rPr>
+          <w:rFonts w:ascii="Times New Roman" w:eastAsia="Times New Roman" w:hAnsi="Times New Roman" w:cs="Times New Roman"/>
+          <w:lang w:val="en-CA" w:eastAsia="en-CA"/>
+        </w:rPr>
+      </w:pPr>
+      <w:r>
+        <w:rPr>
+          <w:rFonts w:ascii="Times New Roman" w:eastAsia="Times New Roman" w:hAnsi="Times New Roman" w:cs="Times New Roman"/>
+          <w:lang w:val="en-CA" w:eastAsia="en-CA"/>
+        </w:rPr>
+        <w:t>Mechanics: Would be neat for the player's team to have certain attributes, which would impact the cost and benefit of improvements.  The player would decide on which improvements to take based on the team's strengths/weaknesses.</w:t>
+      </w:r>
+    </w:p>
+    <w:p>
+      <w:pPr>
+        <w:numPr>
+          <w:ilvl w:val="0"/>
+          <w:numId w:val="6"/>
+        </w:numPr>
+        <w:spacing w:before="100" w:beforeAutospacing="1" w:after="100" w:afterAutospacing="1"/>
+        <w:rPr>
+          <w:rFonts w:ascii="Times New Roman" w:eastAsia="Times New Roman" w:hAnsi="Times New Roman" w:cs="Times New Roman"/>
+          <w:lang w:val="en-CA" w:eastAsia="en-CA"/>
+        </w:rPr>
+      </w:pPr>
+      <w:r>
+        <w:rPr>
+          <w:rFonts w:ascii="Times New Roman" w:eastAsia="Times New Roman" w:hAnsi="Times New Roman" w:cs="Times New Roman"/>
+          <w:lang w:val="en-CA" w:eastAsia="en-CA"/>
+        </w:rPr>
+        <w:t>Mechanics: Items seem to be pure positive/negative impact.  Double-edged swords might be interesting</w:t>
+      </w:r>
+    </w:p>
+    <w:p>
+      <w:pPr>
+        <w:numPr>
+          <w:ilvl w:val="0"/>
+          <w:numId w:val="6"/>
+        </w:numPr>
+        <w:spacing w:before="100" w:beforeAutospacing="1" w:after="100" w:afterAutospacing="1"/>
+        <w:rPr>
+          <w:rFonts w:ascii="Times New Roman" w:eastAsia="Times New Roman" w:hAnsi="Times New Roman" w:cs="Times New Roman"/>
+          <w:lang w:val="en-CA" w:eastAsia="en-CA"/>
+        </w:rPr>
+      </w:pPr>
+      <w:r>
+        <w:rPr>
+          <w:rFonts w:ascii="Times New Roman" w:eastAsia="Times New Roman" w:hAnsi="Times New Roman" w:cs="Times New Roman"/>
+          <w:lang w:val="en-CA" w:eastAsia="en-CA"/>
+        </w:rPr>
+        <w:t>Mechanics: Idea - Bypass DOD to get more stories "done", but pay for it with increased tech debt drag (or production fire).</w:t>
+      </w:r>
+    </w:p>
+    <w:p>
+      <w:pPr>
+        <w:numPr>
+          <w:ilvl w:val="0"/>
+          <w:numId w:val="6"/>
+        </w:numPr>
+        <w:spacing w:before="100" w:beforeAutospacing="1" w:after="100" w:afterAutospacing="1"/>
+        <w:rPr>
+          <w:rFonts w:ascii="Times New Roman" w:eastAsia="Times New Roman" w:hAnsi="Times New Roman" w:cs="Times New Roman"/>
+          <w:lang w:val="en-CA" w:eastAsia="en-CA"/>
+        </w:rPr>
+      </w:pPr>
+      <w:r>
+        <w:rPr>
+          <w:rFonts w:ascii="Times New Roman" w:eastAsia="Times New Roman" w:hAnsi="Times New Roman" w:cs="Times New Roman"/>
+          <w:lang w:val="en-CA" w:eastAsia="en-CA"/>
+        </w:rPr>
+        <w:t>Mechanics: Idea - Skip retro to get a few more points in the sprint, but reduce/disable improvements in the next sprint.</w:t>
+      </w:r>
+    </w:p>
+    <w:p>
+      <w:pPr>
+        <w:numPr>
+          <w:ilvl w:val="0"/>
+          <w:numId w:val="6"/>
+        </w:numPr>
+        <w:spacing w:before="100" w:beforeAutospacing="1" w:after="100" w:afterAutospacing="1"/>
+        <w:rPr>
+          <w:rFonts w:ascii="Times New Roman" w:eastAsia="Times New Roman" w:hAnsi="Times New Roman" w:cs="Times New Roman"/>
+          <w:lang w:val="en-CA" w:eastAsia="en-CA"/>
+        </w:rPr>
+      </w:pPr>
+      <w:r>
+        <w:rPr>
+          <w:rFonts w:ascii="Times New Roman" w:eastAsia="Times New Roman" w:hAnsi="Times New Roman" w:cs="Times New Roman"/>
+          <w:lang w:val="en-CA" w:eastAsia="en-CA"/>
+        </w:rPr>
+        <w:t>Mechanics: Nothing to do in sprint 5/6?</w:t>
+      </w:r>
+    </w:p>
+    <w:p>
+      <w:pPr>
+        <w:numPr>
+          <w:ilvl w:val="0"/>
+          <w:numId w:val="6"/>
+        </w:numPr>
+        <w:spacing w:before="100" w:beforeAutospacing="1" w:after="100" w:afterAutospacing="1"/>
+        <w:rPr>
+          <w:rFonts w:ascii="Times New Roman" w:eastAsia="Times New Roman" w:hAnsi="Times New Roman" w:cs="Times New Roman"/>
+          <w:lang w:val="en-CA" w:eastAsia="en-CA"/>
+        </w:rPr>
+      </w:pPr>
+      <w:r>
+        <w:rPr>
+          <w:rFonts w:ascii="Times New Roman" w:eastAsia="Times New Roman" w:hAnsi="Times New Roman" w:cs="Times New Roman"/>
+          <w:lang w:val="en-CA" w:eastAsia="en-CA"/>
+        </w:rPr>
+        <w:t xml:space="preserve">Mechanics: </w:t>
+      </w:r>
+      <w:proofErr w:type="spellStart"/>
+      <w:r>
+        <w:rPr>
+          <w:rFonts w:ascii="Times New Roman" w:eastAsia="Times New Roman" w:hAnsi="Times New Roman" w:cs="Times New Roman"/>
+          <w:lang w:val="en-CA" w:eastAsia="en-CA"/>
+        </w:rPr>
+        <w:t>Confucious</w:t>
+      </w:r>
+      <w:proofErr w:type="spellEnd"/>
+      <w:r>
+        <w:rPr>
+          <w:rFonts w:ascii="Times New Roman" w:eastAsia="Times New Roman" w:hAnsi="Times New Roman" w:cs="Times New Roman"/>
+          <w:lang w:val="en-CA" w:eastAsia="en-CA"/>
+        </w:rPr>
+        <w:t xml:space="preserve"> said: "Best time to plant a build server was last round, the second best time is now".  I can't implement unit testing because I didn't build a build server in round 1... why can't I build one in round 2?  </w:t>
+      </w:r>
+    </w:p>
+    <w:p>
+      <w:pPr>
+        <w:rPr>
+          <w:rFonts w:ascii="Times New Roman" w:eastAsia="Times New Roman" w:hAnsi="Times New Roman" w:cs="Times New Roman"/>
+          <w:lang w:val="en-CA" w:eastAsia="en-CA"/>
+        </w:rPr>
+      </w:pPr>
+      <w:r>
+        <w:rPr>
+          <w:rFonts w:ascii="Times New Roman" w:eastAsia="Times New Roman" w:hAnsi="Symbol" w:cs="Times New Roman"/>
+          <w:lang w:val="en-CA" w:eastAsia="en-CA"/>
+        </w:rPr>
+        <w:t></w:t>
+      </w:r>
+      <w:r>
+        <w:rPr>
+          <w:rFonts w:ascii="Times New Roman" w:eastAsia="Times New Roman" w:hAnsi="Times New Roman" w:cs="Times New Roman"/>
+          <w:lang w:val="en-CA" w:eastAsia="en-CA"/>
+        </w:rPr>
+        <w:t xml:space="preserve">  Is it obvious how the game progresses?</w:t>
+      </w:r>
+    </w:p>
+    <w:p>
+      <w:pPr>
+        <w:numPr>
+          <w:ilvl w:val="0"/>
+          <w:numId w:val="7"/>
+        </w:numPr>
+        <w:spacing w:before="100" w:beforeAutospacing="1" w:after="100" w:afterAutospacing="1"/>
+        <w:rPr>
+          <w:rFonts w:ascii="Times New Roman" w:eastAsia="Times New Roman" w:hAnsi="Times New Roman" w:cs="Times New Roman"/>
+          <w:lang w:val="en-CA" w:eastAsia="en-CA"/>
+        </w:rPr>
+      </w:pPr>
+      <w:r>
+        <w:rPr>
+          <w:rFonts w:ascii="Times New Roman" w:eastAsia="Times New Roman" w:hAnsi="Times New Roman" w:cs="Times New Roman"/>
+          <w:lang w:val="en-CA" w:eastAsia="en-CA"/>
+        </w:rPr>
+        <w:t>Visualize product backlog progress</w:t>
+      </w:r>
+    </w:p>
+    <w:p>
+      <w:pPr>
+        <w:numPr>
+          <w:ilvl w:val="0"/>
+          <w:numId w:val="7"/>
+        </w:numPr>
+        <w:spacing w:before="100" w:beforeAutospacing="1" w:after="100" w:afterAutospacing="1"/>
+        <w:rPr>
+          <w:rFonts w:ascii="Times New Roman" w:eastAsia="Times New Roman" w:hAnsi="Times New Roman" w:cs="Times New Roman"/>
+          <w:lang w:val="en-CA" w:eastAsia="en-CA"/>
+        </w:rPr>
+      </w:pPr>
+      <w:r>
+        <w:rPr>
+          <w:rFonts w:ascii="Times New Roman" w:eastAsia="Times New Roman" w:hAnsi="Times New Roman" w:cs="Times New Roman"/>
+          <w:lang w:val="en-CA" w:eastAsia="en-CA"/>
+        </w:rPr>
+        <w:t>Show sprint velocity history as a graph</w:t>
+      </w:r>
+    </w:p>
+    <w:p>
+      <w:pPr>
+        <w:numPr>
+          <w:ilvl w:val="0"/>
+          <w:numId w:val="7"/>
+        </w:numPr>
+        <w:spacing w:before="100" w:beforeAutospacing="1" w:after="100" w:afterAutospacing="1"/>
+        <w:rPr>
+          <w:rFonts w:ascii="Times New Roman" w:eastAsia="Times New Roman" w:hAnsi="Times New Roman" w:cs="Times New Roman"/>
+          <w:lang w:val="en-CA" w:eastAsia="en-CA"/>
+        </w:rPr>
+      </w:pPr>
+      <w:r>
+        <w:rPr>
+          <w:rFonts w:ascii="Times New Roman" w:eastAsia="Times New Roman" w:hAnsi="Times New Roman" w:cs="Times New Roman"/>
+          <w:lang w:val="en-CA" w:eastAsia="en-CA"/>
+        </w:rPr>
+        <w:t>Visualize customer satisfaction with product (neat to show this diverging from velocity)</w:t>
+      </w:r>
+    </w:p>
+    <w:p>
+      <w:pPr>
+        <w:rPr>
+          <w:rFonts w:ascii="Times New Roman" w:eastAsia="Times New Roman" w:hAnsi="Times New Roman" w:cs="Times New Roman"/>
+          <w:lang w:val="en-CA" w:eastAsia="en-CA"/>
+        </w:rPr>
+      </w:pPr>
+      <w:r>
+        <w:rPr>
+          <w:rFonts w:ascii="Times New Roman" w:eastAsia="Times New Roman" w:hAnsi="Symbol" w:cs="Times New Roman"/>
+          <w:lang w:val="en-CA" w:eastAsia="en-CA"/>
+        </w:rPr>
+        <w:t></w:t>
+      </w:r>
+      <w:r>
+        <w:rPr>
+          <w:rFonts w:ascii="Times New Roman" w:eastAsia="Times New Roman" w:hAnsi="Times New Roman" w:cs="Times New Roman"/>
+          <w:lang w:val="en-CA" w:eastAsia="en-CA"/>
+        </w:rPr>
+        <w:t xml:space="preserve">  Is it obvious the effect actions are having?</w:t>
+      </w:r>
+    </w:p>
+    <w:p>
+      <w:pPr>
+        <w:numPr>
+          <w:ilvl w:val="0"/>
+          <w:numId w:val="8"/>
+        </w:numPr>
+        <w:spacing w:before="100" w:beforeAutospacing="1" w:after="100" w:afterAutospacing="1"/>
+        <w:rPr>
+          <w:rFonts w:ascii="Times New Roman" w:eastAsia="Times New Roman" w:hAnsi="Times New Roman" w:cs="Times New Roman"/>
+          <w:lang w:val="en-CA" w:eastAsia="en-CA"/>
+        </w:rPr>
+      </w:pPr>
+      <w:r>
+        <w:rPr>
+          <w:rFonts w:ascii="Times New Roman" w:eastAsia="Times New Roman" w:hAnsi="Times New Roman" w:cs="Times New Roman"/>
+          <w:lang w:val="en-CA" w:eastAsia="en-CA"/>
+        </w:rPr>
+        <w:t>Some options are obviously negative (e.g., firefighter award), but it is unclear why I would want to pick some beneficial items over the others.</w:t>
+      </w:r>
+    </w:p>
+    <w:p>
+      <w:pPr>
+        <w:numPr>
+          <w:ilvl w:val="1"/>
+          <w:numId w:val="8"/>
+        </w:numPr>
+        <w:spacing w:before="100" w:beforeAutospacing="1" w:after="100" w:afterAutospacing="1"/>
+        <w:rPr>
+          <w:rFonts w:ascii="Times New Roman" w:eastAsia="Times New Roman" w:hAnsi="Times New Roman" w:cs="Times New Roman"/>
+          <w:lang w:val="en-CA" w:eastAsia="en-CA"/>
+        </w:rPr>
+      </w:pPr>
+      <w:r>
+        <w:rPr>
+          <w:rFonts w:ascii="Times New Roman" w:eastAsia="Times New Roman" w:hAnsi="Times New Roman" w:cs="Times New Roman"/>
+          <w:lang w:val="en-CA" w:eastAsia="en-CA"/>
+        </w:rPr>
+        <w:t>One exception that becomes clear later, is the Build Server, as it unlocks unit testing.</w:t>
+      </w:r>
+    </w:p>
+    <w:p>
+      <w:pPr>
+        <w:numPr>
+          <w:ilvl w:val="0"/>
+          <w:numId w:val="8"/>
+        </w:numPr>
+        <w:spacing w:before="100" w:beforeAutospacing="1" w:after="100" w:afterAutospacing="1"/>
+        <w:rPr>
+          <w:rFonts w:ascii="Times New Roman" w:eastAsia="Times New Roman" w:hAnsi="Times New Roman" w:cs="Times New Roman"/>
+          <w:lang w:val="en-CA" w:eastAsia="en-CA"/>
+        </w:rPr>
+      </w:pPr>
+      <w:r>
+        <w:rPr>
+          <w:rFonts w:ascii="Times New Roman" w:eastAsia="Times New Roman" w:hAnsi="Times New Roman" w:cs="Times New Roman"/>
+          <w:lang w:val="en-CA" w:eastAsia="en-CA"/>
+        </w:rPr>
+        <w:t>Visually represent active effects</w:t>
+      </w:r>
+    </w:p>
+    <w:p>
+      <w:pPr>
+        <w:numPr>
+          <w:ilvl w:val="0"/>
+          <w:numId w:val="8"/>
+        </w:numPr>
+        <w:spacing w:before="100" w:beforeAutospacing="1" w:after="100" w:afterAutospacing="1"/>
+        <w:rPr>
+          <w:rFonts w:ascii="Times New Roman" w:eastAsia="Times New Roman" w:hAnsi="Times New Roman" w:cs="Times New Roman"/>
+          <w:lang w:val="en-CA" w:eastAsia="en-CA"/>
+        </w:rPr>
+      </w:pPr>
+      <w:r>
+        <w:rPr>
+          <w:rFonts w:ascii="Times New Roman" w:eastAsia="Times New Roman" w:hAnsi="Times New Roman" w:cs="Times New Roman"/>
+          <w:lang w:val="en-CA" w:eastAsia="en-CA"/>
+        </w:rPr>
+        <w:t>What's the impact of the PO or stakeholder telling the player to prioritize feature work?</w:t>
+      </w:r>
+    </w:p>
+    <w:p>
+      <w:pPr>
+        <w:numPr>
+          <w:ilvl w:val="0"/>
+          <w:numId w:val="8"/>
+        </w:numPr>
+        <w:spacing w:before="100" w:beforeAutospacing="1" w:after="100" w:afterAutospacing="1"/>
+        <w:rPr>
+          <w:rFonts w:ascii="Times New Roman" w:eastAsia="Times New Roman" w:hAnsi="Times New Roman" w:cs="Times New Roman"/>
+          <w:lang w:val="en-CA" w:eastAsia="en-CA"/>
+        </w:rPr>
+      </w:pPr>
+      <w:r>
+        <w:rPr>
+          <w:rFonts w:ascii="Times New Roman" w:eastAsia="Times New Roman" w:hAnsi="Times New Roman" w:cs="Times New Roman"/>
+          <w:lang w:val="en-CA" w:eastAsia="en-CA"/>
+        </w:rPr>
+        <w:t>Maybe stakeholder happiness as well.</w:t>
+      </w:r>
+    </w:p>
+    <w:p>
+      <w:pPr>
+        <w:rPr>
+          <w:rFonts w:ascii="Times New Roman" w:eastAsia="Times New Roman" w:hAnsi="Times New Roman" w:cs="Times New Roman"/>
+          <w:lang w:val="en-CA" w:eastAsia="en-CA"/>
+        </w:rPr>
+      </w:pPr>
+      <w:r>
+        <w:rPr>
+          <w:rFonts w:ascii="Times New Roman" w:eastAsia="Times New Roman" w:hAnsi="Symbol" w:cs="Times New Roman"/>
+          <w:lang w:val="en-CA" w:eastAsia="en-CA"/>
+        </w:rPr>
+        <w:t></w:t>
+      </w:r>
+      <w:r>
+        <w:rPr>
+          <w:rFonts w:ascii="Times New Roman" w:eastAsia="Times New Roman" w:hAnsi="Times New Roman" w:cs="Times New Roman"/>
+          <w:lang w:val="en-CA" w:eastAsia="en-CA"/>
+        </w:rPr>
+        <w:t xml:space="preserve">  Is the rule text clear enough?</w:t>
+      </w:r>
+    </w:p>
+    <w:p>
+      <w:pPr>
+        <w:numPr>
+          <w:ilvl w:val="0"/>
+          <w:numId w:val="9"/>
+        </w:numPr>
+        <w:spacing w:before="100" w:beforeAutospacing="1" w:after="100" w:afterAutospacing="1"/>
+        <w:rPr>
+          <w:rFonts w:ascii="Times New Roman" w:eastAsia="Times New Roman" w:hAnsi="Times New Roman" w:cs="Times New Roman"/>
+          <w:lang w:val="en-CA" w:eastAsia="en-CA"/>
+        </w:rPr>
+      </w:pPr>
+      <w:r>
+        <w:rPr>
+          <w:rFonts w:ascii="Times New Roman" w:eastAsia="Times New Roman" w:hAnsi="Times New Roman" w:cs="Times New Roman"/>
+          <w:lang w:val="en-CA" w:eastAsia="en-CA"/>
+        </w:rPr>
+        <w:t>The significance of the relationship between rounds -&gt; sprints -&gt; weeks is unclear.</w:t>
+      </w:r>
+    </w:p>
+    <w:p>
+      <w:pPr>
+        <w:numPr>
+          <w:ilvl w:val="0"/>
+          <w:numId w:val="9"/>
+        </w:numPr>
+        <w:spacing w:before="100" w:beforeAutospacing="1" w:after="100" w:afterAutospacing="1"/>
+        <w:rPr>
+          <w:rFonts w:ascii="Times New Roman" w:eastAsia="Times New Roman" w:hAnsi="Times New Roman" w:cs="Times New Roman"/>
+          <w:lang w:val="en-CA" w:eastAsia="en-CA"/>
+        </w:rPr>
+      </w:pPr>
+      <w:r>
+        <w:rPr>
+          <w:rFonts w:ascii="Times New Roman" w:eastAsia="Times New Roman" w:hAnsi="Times New Roman" w:cs="Times New Roman"/>
+          <w:lang w:val="en-CA" w:eastAsia="en-CA"/>
+        </w:rPr>
+        <w:t>Would it be simpler to just say: </w:t>
+      </w:r>
+    </w:p>
+    <w:p>
+      <w:pPr>
+        <w:numPr>
+          <w:ilvl w:val="1"/>
+          <w:numId w:val="9"/>
+        </w:numPr>
+        <w:spacing w:before="100" w:beforeAutospacing="1" w:after="100" w:afterAutospacing="1"/>
+        <w:rPr>
+          <w:rFonts w:ascii="Times New Roman" w:eastAsia="Times New Roman" w:hAnsi="Times New Roman" w:cs="Times New Roman"/>
+          <w:lang w:val="en-CA" w:eastAsia="en-CA"/>
+        </w:rPr>
+      </w:pPr>
+      <w:r>
+        <w:rPr>
+          <w:rFonts w:ascii="Times New Roman" w:eastAsia="Times New Roman" w:hAnsi="Times New Roman" w:cs="Times New Roman"/>
+          <w:lang w:val="en-CA" w:eastAsia="en-CA"/>
+        </w:rPr>
+        <w:t>Game runs for 6 rounds.  Each round is one sprint</w:t>
+      </w:r>
+    </w:p>
+    <w:p>
+      <w:pPr>
+        <w:rPr>
+          <w:rFonts w:ascii="Times New Roman" w:eastAsia="Times New Roman" w:hAnsi="Times New Roman" w:cs="Times New Roman"/>
+          <w:lang w:val="en-CA" w:eastAsia="en-CA"/>
+        </w:rPr>
+      </w:pPr>
+      <w:r>
+        <w:rPr>
+          <w:rFonts w:ascii="Times New Roman" w:eastAsia="Times New Roman" w:hAnsi="Symbol" w:cs="Times New Roman"/>
+          <w:lang w:val="en-CA" w:eastAsia="en-CA"/>
+        </w:rPr>
+        <w:t></w:t>
+      </w:r>
+      <w:r>
+        <w:rPr>
+          <w:rFonts w:ascii="Times New Roman" w:eastAsia="Times New Roman" w:hAnsi="Times New Roman" w:cs="Times New Roman"/>
+          <w:lang w:val="en-CA" w:eastAsia="en-CA"/>
+        </w:rPr>
+        <w:t xml:space="preserve">  Anything else around the basics of the playability?</w:t>
+      </w:r>
+    </w:p>
+    <w:p>
+      <w:pPr>
+        <w:numPr>
+          <w:ilvl w:val="0"/>
+          <w:numId w:val="10"/>
+        </w:numPr>
+        <w:spacing w:before="100" w:beforeAutospacing="1" w:after="100" w:afterAutospacing="1"/>
+        <w:rPr>
+          <w:rFonts w:ascii="Times New Roman" w:eastAsia="Times New Roman" w:hAnsi="Times New Roman" w:cs="Times New Roman"/>
+          <w:lang w:val="en-CA" w:eastAsia="en-CA"/>
+        </w:rPr>
+      </w:pPr>
+      <w:r>
+        <w:rPr>
+          <w:rFonts w:ascii="Times New Roman" w:eastAsia="Times New Roman" w:hAnsi="Times New Roman" w:cs="Times New Roman"/>
+          <w:lang w:val="en-CA" w:eastAsia="en-CA"/>
+        </w:rPr>
+        <w:lastRenderedPageBreak/>
+        <w:t>Assuming the UI is in a very early stage, but more visuals/graphics</w:t>
+      </w:r>
+    </w:p>
+    <w:p>
+      <w:pPr>
+        <w:numPr>
+          <w:ilvl w:val="0"/>
+          <w:numId w:val="10"/>
+        </w:numPr>
+        <w:spacing w:before="100" w:beforeAutospacing="1" w:after="100" w:afterAutospacing="1"/>
+        <w:rPr>
+          <w:rFonts w:ascii="Times New Roman" w:eastAsia="Times New Roman" w:hAnsi="Times New Roman" w:cs="Times New Roman"/>
+          <w:lang w:val="en-CA" w:eastAsia="en-CA"/>
+        </w:rPr>
+      </w:pPr>
+      <w:r>
+        <w:rPr>
+          <w:rFonts w:ascii="Times New Roman" w:eastAsia="Times New Roman" w:hAnsi="Times New Roman" w:cs="Times New Roman"/>
+          <w:lang w:val="en-CA" w:eastAsia="en-CA"/>
+        </w:rPr>
+        <w:t>Selecting from tooltips is not great.  Can you show a description on the main page?</w:t>
+      </w:r>
+    </w:p>
+    <w:p>
+      <w:pPr>
+        <w:numPr>
+          <w:ilvl w:val="0"/>
+          <w:numId w:val="10"/>
+        </w:numPr>
+        <w:spacing w:before="100" w:beforeAutospacing="1" w:after="100" w:afterAutospacing="1"/>
+        <w:rPr>
+          <w:rFonts w:ascii="Times New Roman" w:eastAsia="Times New Roman" w:hAnsi="Times New Roman" w:cs="Times New Roman"/>
+          <w:lang w:val="en-CA" w:eastAsia="en-CA"/>
+        </w:rPr>
+      </w:pPr>
+      <w:r>
+        <w:rPr>
+          <w:rFonts w:ascii="Times New Roman" w:eastAsia="Times New Roman" w:hAnsi="Times New Roman" w:cs="Times New Roman"/>
+          <w:lang w:val="en-CA" w:eastAsia="en-CA"/>
+        </w:rPr>
+        <w:t>Add more visuals/graphics for the UI - Perhaps bars/graphics to represent the capacity breakdown section.</w:t>
+      </w:r>
+    </w:p>
+    <w:p/>
     <w:sectPr>
       <w:pgSz w:w="12240" w:h="15840"/>
       <w:pgMar w:top="1440" w:right="1800" w:bottom="1440" w:left="1800" w:header="708" w:footer="708" w:gutter="0"/>
@@ -8827,19 +9028,11 @@
         <w:annotationRef/>
       </w:r>
       <w:r>
-        <w:t xml:space="preserve">Since most people </w:t>
-      </w:r>
-      <w:proofErr w:type="gramStart"/>
-      <w:r>
-        <w:t>can’t</w:t>
-      </w:r>
-      <w:proofErr w:type="gramEnd"/>
-      <w:r>
-        <w:t xml:space="preserve"> imagine this world right now, we will drop these for now</w:t>
+        <w:t>Since most people can’t imagine this world right now, we will drop these for now</w:t>
       </w:r>
     </w:p>
   </w:comment>
-  <w:comment w:id="2" w:author="Mark Levison" w:date="2020-11-16T16:31:00Z" w:initials="ML">
+  <w:comment w:id="1" w:author="Mark Levison" w:date="2020-11-16T16:31:00Z" w:initials="ML">
     <w:p>
       <w:pPr>
         <w:pStyle w:val="CommentText"/>
@@ -8850,13 +9043,8 @@
         </w:rPr>
         <w:annotationRef/>
       </w:r>
-      <w:proofErr w:type="gramStart"/>
-      <w:r>
-        <w:t>Again</w:t>
-      </w:r>
-      <w:proofErr w:type="gramEnd"/>
-      <w:r>
-        <w:t xml:space="preserve"> impossible for people to imagine right now</w:t>
+      <w:r>
+        <w:t>Again impossible for people to imagine right now</w:t>
       </w:r>
     </w:p>
   </w:comment>
@@ -9336,6 +9524,453 @@
     </w:lvl>
   </w:abstractNum>
   <w:abstractNum w:abstractNumId="4" w15:restartNumberingAfterBreak="0">
+    <w:nsid w:val="666908B3"/>
+    <w:multiLevelType w:val="multilevel"/>
+    <w:tmpl w:val="DA0CBB66"/>
+    <w:lvl w:ilvl="0">
+      <w:start w:val="1"/>
+      <w:numFmt w:val="bullet"/>
+      <w:lvlText w:val=""/>
+      <w:lvlJc w:val="left"/>
+      <w:pPr>
+        <w:tabs>
+          <w:tab w:val="num" w:pos="720"/>
+        </w:tabs>
+        <w:ind w:left="720" w:hanging="360"/>
+      </w:pPr>
+      <w:rPr>
+        <w:rFonts w:ascii="Symbol" w:hAnsi="Symbol" w:hint="default"/>
+        <w:sz w:val="20"/>
+      </w:rPr>
+    </w:lvl>
+    <w:lvl w:ilvl="1">
+      <w:start w:val="1"/>
+      <w:numFmt w:val="bullet"/>
+      <w:lvlText w:val="o"/>
+      <w:lvlJc w:val="left"/>
+      <w:pPr>
+        <w:tabs>
+          <w:tab w:val="num" w:pos="1440"/>
+        </w:tabs>
+        <w:ind w:left="1440" w:hanging="360"/>
+      </w:pPr>
+      <w:rPr>
+        <w:rFonts w:ascii="Courier New" w:hAnsi="Courier New" w:hint="default"/>
+        <w:sz w:val="20"/>
+      </w:rPr>
+    </w:lvl>
+    <w:lvl w:ilvl="2" w:tentative="1">
+      <w:start w:val="1"/>
+      <w:numFmt w:val="bullet"/>
+      <w:lvlText w:val=""/>
+      <w:lvlJc w:val="left"/>
+      <w:pPr>
+        <w:tabs>
+          <w:tab w:val="num" w:pos="2160"/>
+        </w:tabs>
+        <w:ind w:left="2160" w:hanging="360"/>
+      </w:pPr>
+      <w:rPr>
+        <w:rFonts w:ascii="Wingdings" w:hAnsi="Wingdings" w:hint="default"/>
+        <w:sz w:val="20"/>
+      </w:rPr>
+    </w:lvl>
+    <w:lvl w:ilvl="3" w:tentative="1">
+      <w:start w:val="1"/>
+      <w:numFmt w:val="bullet"/>
+      <w:lvlText w:val=""/>
+      <w:lvlJc w:val="left"/>
+      <w:pPr>
+        <w:tabs>
+          <w:tab w:val="num" w:pos="2880"/>
+        </w:tabs>
+        <w:ind w:left="2880" w:hanging="360"/>
+      </w:pPr>
+      <w:rPr>
+        <w:rFonts w:ascii="Wingdings" w:hAnsi="Wingdings" w:hint="default"/>
+        <w:sz w:val="20"/>
+      </w:rPr>
+    </w:lvl>
+    <w:lvl w:ilvl="4" w:tentative="1">
+      <w:start w:val="1"/>
+      <w:numFmt w:val="bullet"/>
+      <w:lvlText w:val=""/>
+      <w:lvlJc w:val="left"/>
+      <w:pPr>
+        <w:tabs>
+          <w:tab w:val="num" w:pos="3600"/>
+        </w:tabs>
+        <w:ind w:left="3600" w:hanging="360"/>
+      </w:pPr>
+      <w:rPr>
+        <w:rFonts w:ascii="Wingdings" w:hAnsi="Wingdings" w:hint="default"/>
+        <w:sz w:val="20"/>
+      </w:rPr>
+    </w:lvl>
+    <w:lvl w:ilvl="5" w:tentative="1">
+      <w:start w:val="1"/>
+      <w:numFmt w:val="bullet"/>
+      <w:lvlText w:val=""/>
+      <w:lvlJc w:val="left"/>
+      <w:pPr>
+        <w:tabs>
+          <w:tab w:val="num" w:pos="4320"/>
+        </w:tabs>
+        <w:ind w:left="4320" w:hanging="360"/>
+      </w:pPr>
+      <w:rPr>
+        <w:rFonts w:ascii="Wingdings" w:hAnsi="Wingdings" w:hint="default"/>
+        <w:sz w:val="20"/>
+      </w:rPr>
+    </w:lvl>
+    <w:lvl w:ilvl="6" w:tentative="1">
+      <w:start w:val="1"/>
+      <w:numFmt w:val="bullet"/>
+      <w:lvlText w:val=""/>
+      <w:lvlJc w:val="left"/>
+      <w:pPr>
+        <w:tabs>
+          <w:tab w:val="num" w:pos="5040"/>
+        </w:tabs>
+        <w:ind w:left="5040" w:hanging="360"/>
+      </w:pPr>
+      <w:rPr>
+        <w:rFonts w:ascii="Wingdings" w:hAnsi="Wingdings" w:hint="default"/>
+        <w:sz w:val="20"/>
+      </w:rPr>
+    </w:lvl>
+    <w:lvl w:ilvl="7" w:tentative="1">
+      <w:start w:val="1"/>
+      <w:numFmt w:val="bullet"/>
+      <w:lvlText w:val=""/>
+      <w:lvlJc w:val="left"/>
+      <w:pPr>
+        <w:tabs>
+          <w:tab w:val="num" w:pos="5760"/>
+        </w:tabs>
+        <w:ind w:left="5760" w:hanging="360"/>
+      </w:pPr>
+      <w:rPr>
+        <w:rFonts w:ascii="Wingdings" w:hAnsi="Wingdings" w:hint="default"/>
+        <w:sz w:val="20"/>
+      </w:rPr>
+    </w:lvl>
+    <w:lvl w:ilvl="8" w:tentative="1">
+      <w:start w:val="1"/>
+      <w:numFmt w:val="bullet"/>
+      <w:lvlText w:val=""/>
+      <w:lvlJc w:val="left"/>
+      <w:pPr>
+        <w:tabs>
+          <w:tab w:val="num" w:pos="6480"/>
+        </w:tabs>
+        <w:ind w:left="6480" w:hanging="360"/>
+      </w:pPr>
+      <w:rPr>
+        <w:rFonts w:ascii="Wingdings" w:hAnsi="Wingdings" w:hint="default"/>
+        <w:sz w:val="20"/>
+      </w:rPr>
+    </w:lvl>
+  </w:abstractNum>
+  <w:abstractNum w:abstractNumId="5" w15:restartNumberingAfterBreak="0">
+    <w:nsid w:val="6D7A1E7C"/>
+    <w:multiLevelType w:val="multilevel"/>
+    <w:tmpl w:val="59300804"/>
+    <w:lvl w:ilvl="0">
+      <w:start w:val="1"/>
+      <w:numFmt w:val="bullet"/>
+      <w:lvlText w:val=""/>
+      <w:lvlJc w:val="left"/>
+      <w:pPr>
+        <w:tabs>
+          <w:tab w:val="num" w:pos="720"/>
+        </w:tabs>
+        <w:ind w:left="720" w:hanging="360"/>
+      </w:pPr>
+      <w:rPr>
+        <w:rFonts w:ascii="Symbol" w:hAnsi="Symbol" w:hint="default"/>
+        <w:sz w:val="20"/>
+      </w:rPr>
+    </w:lvl>
+    <w:lvl w:ilvl="1" w:tentative="1">
+      <w:start w:val="1"/>
+      <w:numFmt w:val="bullet"/>
+      <w:lvlText w:val="o"/>
+      <w:lvlJc w:val="left"/>
+      <w:pPr>
+        <w:tabs>
+          <w:tab w:val="num" w:pos="1440"/>
+        </w:tabs>
+        <w:ind w:left="1440" w:hanging="360"/>
+      </w:pPr>
+      <w:rPr>
+        <w:rFonts w:ascii="Courier New" w:hAnsi="Courier New" w:hint="default"/>
+        <w:sz w:val="20"/>
+      </w:rPr>
+    </w:lvl>
+    <w:lvl w:ilvl="2" w:tentative="1">
+      <w:start w:val="1"/>
+      <w:numFmt w:val="bullet"/>
+      <w:lvlText w:val=""/>
+      <w:lvlJc w:val="left"/>
+      <w:pPr>
+        <w:tabs>
+          <w:tab w:val="num" w:pos="2160"/>
+        </w:tabs>
+        <w:ind w:left="2160" w:hanging="360"/>
+      </w:pPr>
+      <w:rPr>
+        <w:rFonts w:ascii="Wingdings" w:hAnsi="Wingdings" w:hint="default"/>
+        <w:sz w:val="20"/>
+      </w:rPr>
+    </w:lvl>
+    <w:lvl w:ilvl="3" w:tentative="1">
+      <w:start w:val="1"/>
+      <w:numFmt w:val="bullet"/>
+      <w:lvlText w:val=""/>
+      <w:lvlJc w:val="left"/>
+      <w:pPr>
+        <w:tabs>
+          <w:tab w:val="num" w:pos="2880"/>
+        </w:tabs>
+        <w:ind w:left="2880" w:hanging="360"/>
+      </w:pPr>
+      <w:rPr>
+        <w:rFonts w:ascii="Wingdings" w:hAnsi="Wingdings" w:hint="default"/>
+        <w:sz w:val="20"/>
+      </w:rPr>
+    </w:lvl>
+    <w:lvl w:ilvl="4" w:tentative="1">
+      <w:start w:val="1"/>
+      <w:numFmt w:val="bullet"/>
+      <w:lvlText w:val=""/>
+      <w:lvlJc w:val="left"/>
+      <w:pPr>
+        <w:tabs>
+          <w:tab w:val="num" w:pos="3600"/>
+        </w:tabs>
+        <w:ind w:left="3600" w:hanging="360"/>
+      </w:pPr>
+      <w:rPr>
+        <w:rFonts w:ascii="Wingdings" w:hAnsi="Wingdings" w:hint="default"/>
+        <w:sz w:val="20"/>
+      </w:rPr>
+    </w:lvl>
+    <w:lvl w:ilvl="5" w:tentative="1">
+      <w:start w:val="1"/>
+      <w:numFmt w:val="bullet"/>
+      <w:lvlText w:val=""/>
+      <w:lvlJc w:val="left"/>
+      <w:pPr>
+        <w:tabs>
+          <w:tab w:val="num" w:pos="4320"/>
+        </w:tabs>
+        <w:ind w:left="4320" w:hanging="360"/>
+      </w:pPr>
+      <w:rPr>
+        <w:rFonts w:ascii="Wingdings" w:hAnsi="Wingdings" w:hint="default"/>
+        <w:sz w:val="20"/>
+      </w:rPr>
+    </w:lvl>
+    <w:lvl w:ilvl="6" w:tentative="1">
+      <w:start w:val="1"/>
+      <w:numFmt w:val="bullet"/>
+      <w:lvlText w:val=""/>
+      <w:lvlJc w:val="left"/>
+      <w:pPr>
+        <w:tabs>
+          <w:tab w:val="num" w:pos="5040"/>
+        </w:tabs>
+        <w:ind w:left="5040" w:hanging="360"/>
+      </w:pPr>
+      <w:rPr>
+        <w:rFonts w:ascii="Wingdings" w:hAnsi="Wingdings" w:hint="default"/>
+        <w:sz w:val="20"/>
+      </w:rPr>
+    </w:lvl>
+    <w:lvl w:ilvl="7" w:tentative="1">
+      <w:start w:val="1"/>
+      <w:numFmt w:val="bullet"/>
+      <w:lvlText w:val=""/>
+      <w:lvlJc w:val="left"/>
+      <w:pPr>
+        <w:tabs>
+          <w:tab w:val="num" w:pos="5760"/>
+        </w:tabs>
+        <w:ind w:left="5760" w:hanging="360"/>
+      </w:pPr>
+      <w:rPr>
+        <w:rFonts w:ascii="Wingdings" w:hAnsi="Wingdings" w:hint="default"/>
+        <w:sz w:val="20"/>
+      </w:rPr>
+    </w:lvl>
+    <w:lvl w:ilvl="8" w:tentative="1">
+      <w:start w:val="1"/>
+      <w:numFmt w:val="bullet"/>
+      <w:lvlText w:val=""/>
+      <w:lvlJc w:val="left"/>
+      <w:pPr>
+        <w:tabs>
+          <w:tab w:val="num" w:pos="6480"/>
+        </w:tabs>
+        <w:ind w:left="6480" w:hanging="360"/>
+      </w:pPr>
+      <w:rPr>
+        <w:rFonts w:ascii="Wingdings" w:hAnsi="Wingdings" w:hint="default"/>
+        <w:sz w:val="20"/>
+      </w:rPr>
+    </w:lvl>
+  </w:abstractNum>
+  <w:abstractNum w:abstractNumId="6" w15:restartNumberingAfterBreak="0">
+    <w:nsid w:val="6EEB76D2"/>
+    <w:multiLevelType w:val="multilevel"/>
+    <w:tmpl w:val="4FCA4E0E"/>
+    <w:lvl w:ilvl="0">
+      <w:start w:val="1"/>
+      <w:numFmt w:val="bullet"/>
+      <w:lvlText w:val=""/>
+      <w:lvlJc w:val="left"/>
+      <w:pPr>
+        <w:tabs>
+          <w:tab w:val="num" w:pos="720"/>
+        </w:tabs>
+        <w:ind w:left="720" w:hanging="360"/>
+      </w:pPr>
+      <w:rPr>
+        <w:rFonts w:ascii="Symbol" w:hAnsi="Symbol" w:hint="default"/>
+        <w:sz w:val="20"/>
+      </w:rPr>
+    </w:lvl>
+    <w:lvl w:ilvl="1">
+      <w:start w:val="1"/>
+      <w:numFmt w:val="bullet"/>
+      <w:lvlText w:val="o"/>
+      <w:lvlJc w:val="left"/>
+      <w:pPr>
+        <w:tabs>
+          <w:tab w:val="num" w:pos="1440"/>
+        </w:tabs>
+        <w:ind w:left="1440" w:hanging="360"/>
+      </w:pPr>
+      <w:rPr>
+        <w:rFonts w:ascii="Courier New" w:hAnsi="Courier New" w:hint="default"/>
+        <w:sz w:val="20"/>
+      </w:rPr>
+    </w:lvl>
+    <w:lvl w:ilvl="2" w:tentative="1">
+      <w:start w:val="1"/>
+      <w:numFmt w:val="bullet"/>
+      <w:lvlText w:val=""/>
+      <w:lvlJc w:val="left"/>
+      <w:pPr>
+        <w:tabs>
+          <w:tab w:val="num" w:pos="2160"/>
+        </w:tabs>
+        <w:ind w:left="2160" w:hanging="360"/>
+      </w:pPr>
+      <w:rPr>
+        <w:rFonts w:ascii="Wingdings" w:hAnsi="Wingdings" w:hint="default"/>
+        <w:sz w:val="20"/>
+      </w:rPr>
+    </w:lvl>
+    <w:lvl w:ilvl="3" w:tentative="1">
+      <w:start w:val="1"/>
+      <w:numFmt w:val="bullet"/>
+      <w:lvlText w:val=""/>
+      <w:lvlJc w:val="left"/>
+      <w:pPr>
+        <w:tabs>
+          <w:tab w:val="num" w:pos="2880"/>
+        </w:tabs>
+        <w:ind w:left="2880" w:hanging="360"/>
+      </w:pPr>
+      <w:rPr>
+        <w:rFonts w:ascii="Wingdings" w:hAnsi="Wingdings" w:hint="default"/>
+        <w:sz w:val="20"/>
+      </w:rPr>
+    </w:lvl>
+    <w:lvl w:ilvl="4" w:tentative="1">
+      <w:start w:val="1"/>
+      <w:numFmt w:val="bullet"/>
+      <w:lvlText w:val=""/>
+      <w:lvlJc w:val="left"/>
+      <w:pPr>
+        <w:tabs>
+          <w:tab w:val="num" w:pos="3600"/>
+        </w:tabs>
+        <w:ind w:left="3600" w:hanging="360"/>
+      </w:pPr>
+      <w:rPr>
+        <w:rFonts w:ascii="Wingdings" w:hAnsi="Wingdings" w:hint="default"/>
+        <w:sz w:val="20"/>
+      </w:rPr>
+    </w:lvl>
+    <w:lvl w:ilvl="5" w:tentative="1">
+      <w:start w:val="1"/>
+      <w:numFmt w:val="bullet"/>
+      <w:lvlText w:val=""/>
+      <w:lvlJc w:val="left"/>
+      <w:pPr>
+        <w:tabs>
+          <w:tab w:val="num" w:pos="4320"/>
+        </w:tabs>
+        <w:ind w:left="4320" w:hanging="360"/>
+      </w:pPr>
+      <w:rPr>
+        <w:rFonts w:ascii="Wingdings" w:hAnsi="Wingdings" w:hint="default"/>
+        <w:sz w:val="20"/>
+      </w:rPr>
+    </w:lvl>
+    <w:lvl w:ilvl="6" w:tentative="1">
+      <w:start w:val="1"/>
+      <w:numFmt w:val="bullet"/>
+      <w:lvlText w:val=""/>
+      <w:lvlJc w:val="left"/>
+      <w:pPr>
+        <w:tabs>
+          <w:tab w:val="num" w:pos="5040"/>
+        </w:tabs>
+        <w:ind w:left="5040" w:hanging="360"/>
+      </w:pPr>
+      <w:rPr>
+        <w:rFonts w:ascii="Wingdings" w:hAnsi="Wingdings" w:hint="default"/>
+        <w:sz w:val="20"/>
+      </w:rPr>
+    </w:lvl>
+    <w:lvl w:ilvl="7" w:tentative="1">
+      <w:start w:val="1"/>
+      <w:numFmt w:val="bullet"/>
+      <w:lvlText w:val=""/>
+      <w:lvlJc w:val="left"/>
+      <w:pPr>
+        <w:tabs>
+          <w:tab w:val="num" w:pos="5760"/>
+        </w:tabs>
+        <w:ind w:left="5760" w:hanging="360"/>
+      </w:pPr>
+      <w:rPr>
+        <w:rFonts w:ascii="Wingdings" w:hAnsi="Wingdings" w:hint="default"/>
+        <w:sz w:val="20"/>
+      </w:rPr>
+    </w:lvl>
+    <w:lvl w:ilvl="8" w:tentative="1">
+      <w:start w:val="1"/>
+      <w:numFmt w:val="bullet"/>
+      <w:lvlText w:val=""/>
+      <w:lvlJc w:val="left"/>
+      <w:pPr>
+        <w:tabs>
+          <w:tab w:val="num" w:pos="6480"/>
+        </w:tabs>
+        <w:ind w:left="6480" w:hanging="360"/>
+      </w:pPr>
+      <w:rPr>
+        <w:rFonts w:ascii="Wingdings" w:hAnsi="Wingdings" w:hint="default"/>
+        <w:sz w:val="20"/>
+      </w:rPr>
+    </w:lvl>
+  </w:abstractNum>
+  <w:abstractNum w:abstractNumId="7" w15:restartNumberingAfterBreak="0">
     <w:nsid w:val="74164D97"/>
     <w:multiLevelType w:val="hybridMultilevel"/>
     <w:tmpl w:val="C108D062"/>
@@ -9448,11 +10083,309 @@
       </w:rPr>
     </w:lvl>
   </w:abstractNum>
+  <w:abstractNum w:abstractNumId="8" w15:restartNumberingAfterBreak="0">
+    <w:nsid w:val="7E9914D8"/>
+    <w:multiLevelType w:val="multilevel"/>
+    <w:tmpl w:val="AF56E788"/>
+    <w:lvl w:ilvl="0">
+      <w:start w:val="1"/>
+      <w:numFmt w:val="bullet"/>
+      <w:lvlText w:val=""/>
+      <w:lvlJc w:val="left"/>
+      <w:pPr>
+        <w:tabs>
+          <w:tab w:val="num" w:pos="720"/>
+        </w:tabs>
+        <w:ind w:left="720" w:hanging="360"/>
+      </w:pPr>
+      <w:rPr>
+        <w:rFonts w:ascii="Symbol" w:hAnsi="Symbol" w:hint="default"/>
+        <w:sz w:val="20"/>
+      </w:rPr>
+    </w:lvl>
+    <w:lvl w:ilvl="1" w:tentative="1">
+      <w:start w:val="1"/>
+      <w:numFmt w:val="bullet"/>
+      <w:lvlText w:val="o"/>
+      <w:lvlJc w:val="left"/>
+      <w:pPr>
+        <w:tabs>
+          <w:tab w:val="num" w:pos="1440"/>
+        </w:tabs>
+        <w:ind w:left="1440" w:hanging="360"/>
+      </w:pPr>
+      <w:rPr>
+        <w:rFonts w:ascii="Courier New" w:hAnsi="Courier New" w:hint="default"/>
+        <w:sz w:val="20"/>
+      </w:rPr>
+    </w:lvl>
+    <w:lvl w:ilvl="2" w:tentative="1">
+      <w:start w:val="1"/>
+      <w:numFmt w:val="bullet"/>
+      <w:lvlText w:val=""/>
+      <w:lvlJc w:val="left"/>
+      <w:pPr>
+        <w:tabs>
+          <w:tab w:val="num" w:pos="2160"/>
+        </w:tabs>
+        <w:ind w:left="2160" w:hanging="360"/>
+      </w:pPr>
+      <w:rPr>
+        <w:rFonts w:ascii="Wingdings" w:hAnsi="Wingdings" w:hint="default"/>
+        <w:sz w:val="20"/>
+      </w:rPr>
+    </w:lvl>
+    <w:lvl w:ilvl="3" w:tentative="1">
+      <w:start w:val="1"/>
+      <w:numFmt w:val="bullet"/>
+      <w:lvlText w:val=""/>
+      <w:lvlJc w:val="left"/>
+      <w:pPr>
+        <w:tabs>
+          <w:tab w:val="num" w:pos="2880"/>
+        </w:tabs>
+        <w:ind w:left="2880" w:hanging="360"/>
+      </w:pPr>
+      <w:rPr>
+        <w:rFonts w:ascii="Wingdings" w:hAnsi="Wingdings" w:hint="default"/>
+        <w:sz w:val="20"/>
+      </w:rPr>
+    </w:lvl>
+    <w:lvl w:ilvl="4" w:tentative="1">
+      <w:start w:val="1"/>
+      <w:numFmt w:val="bullet"/>
+      <w:lvlText w:val=""/>
+      <w:lvlJc w:val="left"/>
+      <w:pPr>
+        <w:tabs>
+          <w:tab w:val="num" w:pos="3600"/>
+        </w:tabs>
+        <w:ind w:left="3600" w:hanging="360"/>
+      </w:pPr>
+      <w:rPr>
+        <w:rFonts w:ascii="Wingdings" w:hAnsi="Wingdings" w:hint="default"/>
+        <w:sz w:val="20"/>
+      </w:rPr>
+    </w:lvl>
+    <w:lvl w:ilvl="5" w:tentative="1">
+      <w:start w:val="1"/>
+      <w:numFmt w:val="bullet"/>
+      <w:lvlText w:val=""/>
+      <w:lvlJc w:val="left"/>
+      <w:pPr>
+        <w:tabs>
+          <w:tab w:val="num" w:pos="4320"/>
+        </w:tabs>
+        <w:ind w:left="4320" w:hanging="360"/>
+      </w:pPr>
+      <w:rPr>
+        <w:rFonts w:ascii="Wingdings" w:hAnsi="Wingdings" w:hint="default"/>
+        <w:sz w:val="20"/>
+      </w:rPr>
+    </w:lvl>
+    <w:lvl w:ilvl="6" w:tentative="1">
+      <w:start w:val="1"/>
+      <w:numFmt w:val="bullet"/>
+      <w:lvlText w:val=""/>
+      <w:lvlJc w:val="left"/>
+      <w:pPr>
+        <w:tabs>
+          <w:tab w:val="num" w:pos="5040"/>
+        </w:tabs>
+        <w:ind w:left="5040" w:hanging="360"/>
+      </w:pPr>
+      <w:rPr>
+        <w:rFonts w:ascii="Wingdings" w:hAnsi="Wingdings" w:hint="default"/>
+        <w:sz w:val="20"/>
+      </w:rPr>
+    </w:lvl>
+    <w:lvl w:ilvl="7" w:tentative="1">
+      <w:start w:val="1"/>
+      <w:numFmt w:val="bullet"/>
+      <w:lvlText w:val=""/>
+      <w:lvlJc w:val="left"/>
+      <w:pPr>
+        <w:tabs>
+          <w:tab w:val="num" w:pos="5760"/>
+        </w:tabs>
+        <w:ind w:left="5760" w:hanging="360"/>
+      </w:pPr>
+      <w:rPr>
+        <w:rFonts w:ascii="Wingdings" w:hAnsi="Wingdings" w:hint="default"/>
+        <w:sz w:val="20"/>
+      </w:rPr>
+    </w:lvl>
+    <w:lvl w:ilvl="8" w:tentative="1">
+      <w:start w:val="1"/>
+      <w:numFmt w:val="bullet"/>
+      <w:lvlText w:val=""/>
+      <w:lvlJc w:val="left"/>
+      <w:pPr>
+        <w:tabs>
+          <w:tab w:val="num" w:pos="6480"/>
+        </w:tabs>
+        <w:ind w:left="6480" w:hanging="360"/>
+      </w:pPr>
+      <w:rPr>
+        <w:rFonts w:ascii="Wingdings" w:hAnsi="Wingdings" w:hint="default"/>
+        <w:sz w:val="20"/>
+      </w:rPr>
+    </w:lvl>
+  </w:abstractNum>
+  <w:abstractNum w:abstractNumId="9" w15:restartNumberingAfterBreak="0">
+    <w:nsid w:val="7ECA6E71"/>
+    <w:multiLevelType w:val="multilevel"/>
+    <w:tmpl w:val="539A9696"/>
+    <w:lvl w:ilvl="0">
+      <w:start w:val="1"/>
+      <w:numFmt w:val="bullet"/>
+      <w:lvlText w:val=""/>
+      <w:lvlJc w:val="left"/>
+      <w:pPr>
+        <w:tabs>
+          <w:tab w:val="num" w:pos="720"/>
+        </w:tabs>
+        <w:ind w:left="720" w:hanging="360"/>
+      </w:pPr>
+      <w:rPr>
+        <w:rFonts w:ascii="Symbol" w:hAnsi="Symbol" w:hint="default"/>
+        <w:sz w:val="20"/>
+      </w:rPr>
+    </w:lvl>
+    <w:lvl w:ilvl="1" w:tentative="1">
+      <w:start w:val="1"/>
+      <w:numFmt w:val="bullet"/>
+      <w:lvlText w:val="o"/>
+      <w:lvlJc w:val="left"/>
+      <w:pPr>
+        <w:tabs>
+          <w:tab w:val="num" w:pos="1440"/>
+        </w:tabs>
+        <w:ind w:left="1440" w:hanging="360"/>
+      </w:pPr>
+      <w:rPr>
+        <w:rFonts w:ascii="Courier New" w:hAnsi="Courier New" w:hint="default"/>
+        <w:sz w:val="20"/>
+      </w:rPr>
+    </w:lvl>
+    <w:lvl w:ilvl="2" w:tentative="1">
+      <w:start w:val="1"/>
+      <w:numFmt w:val="bullet"/>
+      <w:lvlText w:val=""/>
+      <w:lvlJc w:val="left"/>
+      <w:pPr>
+        <w:tabs>
+          <w:tab w:val="num" w:pos="2160"/>
+        </w:tabs>
+        <w:ind w:left="2160" w:hanging="360"/>
+      </w:pPr>
+      <w:rPr>
+        <w:rFonts w:ascii="Wingdings" w:hAnsi="Wingdings" w:hint="default"/>
+        <w:sz w:val="20"/>
+      </w:rPr>
+    </w:lvl>
+    <w:lvl w:ilvl="3" w:tentative="1">
+      <w:start w:val="1"/>
+      <w:numFmt w:val="bullet"/>
+      <w:lvlText w:val=""/>
+      <w:lvlJc w:val="left"/>
+      <w:pPr>
+        <w:tabs>
+          <w:tab w:val="num" w:pos="2880"/>
+        </w:tabs>
+        <w:ind w:left="2880" w:hanging="360"/>
+      </w:pPr>
+      <w:rPr>
+        <w:rFonts w:ascii="Wingdings" w:hAnsi="Wingdings" w:hint="default"/>
+        <w:sz w:val="20"/>
+      </w:rPr>
+    </w:lvl>
+    <w:lvl w:ilvl="4" w:tentative="1">
+      <w:start w:val="1"/>
+      <w:numFmt w:val="bullet"/>
+      <w:lvlText w:val=""/>
+      <w:lvlJc w:val="left"/>
+      <w:pPr>
+        <w:tabs>
+          <w:tab w:val="num" w:pos="3600"/>
+        </w:tabs>
+        <w:ind w:left="3600" w:hanging="360"/>
+      </w:pPr>
+      <w:rPr>
+        <w:rFonts w:ascii="Wingdings" w:hAnsi="Wingdings" w:hint="default"/>
+        <w:sz w:val="20"/>
+      </w:rPr>
+    </w:lvl>
+    <w:lvl w:ilvl="5" w:tentative="1">
+      <w:start w:val="1"/>
+      <w:numFmt w:val="bullet"/>
+      <w:lvlText w:val=""/>
+      <w:lvlJc w:val="left"/>
+      <w:pPr>
+        <w:tabs>
+          <w:tab w:val="num" w:pos="4320"/>
+        </w:tabs>
+        <w:ind w:left="4320" w:hanging="360"/>
+      </w:pPr>
+      <w:rPr>
+        <w:rFonts w:ascii="Wingdings" w:hAnsi="Wingdings" w:hint="default"/>
+        <w:sz w:val="20"/>
+      </w:rPr>
+    </w:lvl>
+    <w:lvl w:ilvl="6" w:tentative="1">
+      <w:start w:val="1"/>
+      <w:numFmt w:val="bullet"/>
+      <w:lvlText w:val=""/>
+      <w:lvlJc w:val="left"/>
+      <w:pPr>
+        <w:tabs>
+          <w:tab w:val="num" w:pos="5040"/>
+        </w:tabs>
+        <w:ind w:left="5040" w:hanging="360"/>
+      </w:pPr>
+      <w:rPr>
+        <w:rFonts w:ascii="Wingdings" w:hAnsi="Wingdings" w:hint="default"/>
+        <w:sz w:val="20"/>
+      </w:rPr>
+    </w:lvl>
+    <w:lvl w:ilvl="7" w:tentative="1">
+      <w:start w:val="1"/>
+      <w:numFmt w:val="bullet"/>
+      <w:lvlText w:val=""/>
+      <w:lvlJc w:val="left"/>
+      <w:pPr>
+        <w:tabs>
+          <w:tab w:val="num" w:pos="5760"/>
+        </w:tabs>
+        <w:ind w:left="5760" w:hanging="360"/>
+      </w:pPr>
+      <w:rPr>
+        <w:rFonts w:ascii="Wingdings" w:hAnsi="Wingdings" w:hint="default"/>
+        <w:sz w:val="20"/>
+      </w:rPr>
+    </w:lvl>
+    <w:lvl w:ilvl="8" w:tentative="1">
+      <w:start w:val="1"/>
+      <w:numFmt w:val="bullet"/>
+      <w:lvlText w:val=""/>
+      <w:lvlJc w:val="left"/>
+      <w:pPr>
+        <w:tabs>
+          <w:tab w:val="num" w:pos="6480"/>
+        </w:tabs>
+        <w:ind w:left="6480" w:hanging="360"/>
+      </w:pPr>
+      <w:rPr>
+        <w:rFonts w:ascii="Wingdings" w:hAnsi="Wingdings" w:hint="default"/>
+        <w:sz w:val="20"/>
+      </w:rPr>
+    </w:lvl>
+  </w:abstractNum>
   <w:num w:numId="1">
     <w:abstractNumId w:val="1"/>
   </w:num>
   <w:num w:numId="2">
-    <w:abstractNumId w:val="4"/>
+    <w:abstractNumId w:val="7"/>
   </w:num>
   <w:num w:numId="3">
     <w:abstractNumId w:val="3"/>
@@ -9462,6 +10395,21 @@
   </w:num>
   <w:num w:numId="5">
     <w:abstractNumId w:val="0"/>
+  </w:num>
+  <w:num w:numId="6">
+    <w:abstractNumId w:val="5"/>
+  </w:num>
+  <w:num w:numId="7">
+    <w:abstractNumId w:val="8"/>
+  </w:num>
+  <w:num w:numId="8">
+    <w:abstractNumId w:val="4"/>
+  </w:num>
+  <w:num w:numId="9">
+    <w:abstractNumId w:val="6"/>
+  </w:num>
+  <w:num w:numId="10">
+    <w:abstractNumId w:val="9"/>
   </w:num>
 </w:numbering>
 </file>
@@ -10079,6 +11027,11 @@
     <w:semiHidden/>
     <w:rsid w:val="00CF48F1"/>
   </w:style>
+  <w:style w:type="character" w:customStyle="1" w:styleId="gmaildefault">
+    <w:name w:val="gmail_default"/>
+    <w:basedOn w:val="DefaultParagraphFont"/>
+    <w:rsid w:val="00831A16"/>
+  </w:style>
 </w:styles>
 </file>
 

</xml_diff>

<commit_message>
Round 2 Action testing...
...and implementation.
</commit_message>
<xml_diff>
--- a/docs/Team Games.docx
+++ b/docs/Team Games.docx
@@ -194,7 +194,33 @@
             <w:bdr w:val="none" w:sz="0" w:space="0" w:color="auto" w:frame="1"/>
             <w:shd w:val="clear" w:color="auto" w:fill="F5F5F5"/>
           </w:rPr>
-          <w:t>Creative Commons Attribution-ShareAlike 4.0 International License</w:t>
+          <w:t>Creative Commons Attribution-</w:t>
+        </w:r>
+        <w:proofErr w:type="spellStart"/>
+        <w:r>
+          <w:rPr>
+            <w:rStyle w:val="Hyperlink"/>
+            <w:rFonts w:ascii="Helvetica Neue" w:eastAsia="Times New Roman" w:hAnsi="Helvetica Neue" w:cs="Times New Roman"/>
+            <w:color w:val="4374B7"/>
+            <w:sz w:val="20"/>
+            <w:szCs w:val="20"/>
+            <w:bdr w:val="none" w:sz="0" w:space="0" w:color="auto" w:frame="1"/>
+            <w:shd w:val="clear" w:color="auto" w:fill="F5F5F5"/>
+          </w:rPr>
+          <w:t>ShareAlike</w:t>
+        </w:r>
+        <w:proofErr w:type="spellEnd"/>
+        <w:r>
+          <w:rPr>
+            <w:rStyle w:val="Hyperlink"/>
+            <w:rFonts w:ascii="Helvetica Neue" w:eastAsia="Times New Roman" w:hAnsi="Helvetica Neue" w:cs="Times New Roman"/>
+            <w:color w:val="4374B7"/>
+            <w:sz w:val="20"/>
+            <w:szCs w:val="20"/>
+            <w:bdr w:val="none" w:sz="0" w:space="0" w:color="auto" w:frame="1"/>
+            <w:shd w:val="clear" w:color="auto" w:fill="F5F5F5"/>
+          </w:rPr>
+          <w:t xml:space="preserve"> 4.0 International License</w:t>
         </w:r>
       </w:hyperlink>
       <w:r>
@@ -229,7 +255,15 @@
         <w:t>, n</w:t>
       </w:r>
       <w:r>
-        <w:t>ot every result on earth. We’re a vulture capital funded company</w:t>
+        <w:t xml:space="preserve">ot every result on earth. </w:t>
+      </w:r>
+      <w:proofErr w:type="gramStart"/>
+      <w:r>
+        <w:t>We’re</w:t>
+      </w:r>
+      <w:proofErr w:type="gramEnd"/>
+      <w:r>
+        <w:t xml:space="preserve"> a vulture capital funded company</w:t>
       </w:r>
       <w:r>
         <w:t xml:space="preserve">, </w:t>
@@ -335,7 +369,14 @@
         <w:rPr>
           <w:i/>
         </w:rPr>
-        <w:t>three 2</w:t>
+        <w:t xml:space="preserve">three </w:t>
+      </w:r>
+      <w:proofErr w:type="gramStart"/>
+      <w:r>
+        <w:rPr>
+          <w:i/>
+        </w:rPr>
+        <w:t>2</w:t>
       </w:r>
       <w:r>
         <w:rPr>
@@ -343,6 +384,7 @@
         </w:rPr>
         <w:t xml:space="preserve"> week</w:t>
       </w:r>
+      <w:proofErr w:type="gramEnd"/>
       <w:r>
         <w:rPr>
           <w:i/>
@@ -413,7 +455,21 @@
         <w:rPr>
           <w:i/>
         </w:rPr>
-        <w:t>ach round you have budget for the amount of work/stuff you can do based on your team</w:t>
+        <w:t xml:space="preserve">ach round you have budget </w:t>
+      </w:r>
+      <w:proofErr w:type="gramStart"/>
+      <w:r>
+        <w:rPr>
+          <w:i/>
+        </w:rPr>
+        <w:t>for the amount of</w:t>
+      </w:r>
+      <w:proofErr w:type="gramEnd"/>
+      <w:r>
+        <w:rPr>
+          <w:i/>
+        </w:rPr>
+        <w:t xml:space="preserve"> work/stuff you can do based on your team</w:t>
       </w:r>
       <w:r>
         <w:rPr>
@@ -449,7 +505,21 @@
         <w:rPr>
           <w:i/>
         </w:rPr>
-        <w:t xml:space="preserve"> otherwise you don’t </w:t>
+        <w:t xml:space="preserve"> otherwise you </w:t>
+      </w:r>
+      <w:proofErr w:type="gramStart"/>
+      <w:r>
+        <w:rPr>
+          <w:i/>
+        </w:rPr>
+        <w:t>don’t</w:t>
+      </w:r>
+      <w:proofErr w:type="gramEnd"/>
+      <w:r>
+        <w:rPr>
+          <w:i/>
+        </w:rPr>
+        <w:t xml:space="preserve"> </w:t>
       </w:r>
       <w:r>
         <w:rPr>
@@ -551,8 +621,16 @@
         <w:rPr>
           <w:i/>
         </w:rPr>
-        <w:t>uman interactions are imperfect</w:t>
-      </w:r>
+        <w:t xml:space="preserve">uman interactions are </w:t>
+      </w:r>
+      <w:proofErr w:type="gramStart"/>
+      <w:r>
+        <w:rPr>
+          <w:i/>
+        </w:rPr>
+        <w:t>imperfect</w:t>
+      </w:r>
+      <w:proofErr w:type="gramEnd"/>
       <w:r>
         <w:rPr>
           <w:i/>
@@ -782,7 +860,23 @@
           <w:i/>
           <w:iCs/>
         </w:rPr>
-        <w:t>This isn’t an action in of itself – rather the default that will happen for any uncommitted capacity.</w:t>
+        <w:t xml:space="preserve">This </w:t>
+      </w:r>
+      <w:proofErr w:type="gramStart"/>
+      <w:r>
+        <w:rPr>
+          <w:i/>
+          <w:iCs/>
+        </w:rPr>
+        <w:t>isn’t</w:t>
+      </w:r>
+      <w:proofErr w:type="gramEnd"/>
+      <w:r>
+        <w:rPr>
+          <w:i/>
+          <w:iCs/>
+        </w:rPr>
+        <w:t xml:space="preserve"> an action in of itself – rather the default that will happen for any uncommitted capacity.</w:t>
       </w:r>
     </w:p>
     <w:p>
@@ -812,7 +906,15 @@
         <w:t xml:space="preserve"> Effect: </w:t>
       </w:r>
       <w:r>
-        <w:t>Roll one die per User Story committed. 3 or higher  = commitment met, User Story is completed</w:t>
+        <w:t xml:space="preserve">Roll one die per User Story committed. 3 or </w:t>
+      </w:r>
+      <w:proofErr w:type="gramStart"/>
+      <w:r>
+        <w:t>higher  =</w:t>
+      </w:r>
+      <w:proofErr w:type="gramEnd"/>
+      <w:r>
+        <w:t xml:space="preserve"> commitment met, User Story is completed</w:t>
       </w:r>
       <w:r>
         <w:tab/>
@@ -1130,7 +1232,23 @@
                 <w:sz w:val="22"/>
                 <w:szCs w:val="22"/>
               </w:rPr>
-              <w:t>Get all Team members on the same floor (can’t be used with Team Room)</w:t>
+              <w:t>Get all Team members on the same floor (</w:t>
+            </w:r>
+            <w:proofErr w:type="gramStart"/>
+            <w:r>
+              <w:rPr>
+                <w:sz w:val="22"/>
+                <w:szCs w:val="22"/>
+              </w:rPr>
+              <w:t>can’t</w:t>
+            </w:r>
+            <w:proofErr w:type="gramEnd"/>
+            <w:r>
+              <w:rPr>
+                <w:sz w:val="22"/>
+                <w:szCs w:val="22"/>
+              </w:rPr>
+              <w:t xml:space="preserve"> be used with Team Room)</w:t>
             </w:r>
           </w:p>
         </w:tc>
@@ -1170,7 +1288,23 @@
                 <w:sz w:val="22"/>
                 <w:szCs w:val="22"/>
               </w:rPr>
-              <w:t>Even if you can’t create a team room, just getting people on the same floor reduces the cost of communication.</w:t>
+              <w:t xml:space="preserve">Even if you </w:t>
+            </w:r>
+            <w:proofErr w:type="gramStart"/>
+            <w:r>
+              <w:rPr>
+                <w:sz w:val="22"/>
+                <w:szCs w:val="22"/>
+              </w:rPr>
+              <w:t>can’t</w:t>
+            </w:r>
+            <w:proofErr w:type="gramEnd"/>
+            <w:r>
+              <w:rPr>
+                <w:sz w:val="22"/>
+                <w:szCs w:val="22"/>
+              </w:rPr>
+              <w:t xml:space="preserve"> create a team room, just getting people on the same floor reduces the cost of communication.</w:t>
             </w:r>
           </w:p>
         </w:tc>
@@ -1652,7 +1786,25 @@
                 <w:sz w:val="22"/>
                 <w:szCs w:val="22"/>
               </w:rPr>
-              <w:t>None – only long term effect is enabling Unit Testing, TDD</w:t>
+              <w:t xml:space="preserve">None – only </w:t>
+            </w:r>
+            <w:proofErr w:type="gramStart"/>
+            <w:r>
+              <w:rPr>
+                <w:iCs/>
+                <w:sz w:val="22"/>
+                <w:szCs w:val="22"/>
+              </w:rPr>
+              <w:t>long term</w:t>
+            </w:r>
+            <w:proofErr w:type="gramEnd"/>
+            <w:r>
+              <w:rPr>
+                <w:iCs/>
+                <w:sz w:val="22"/>
+                <w:szCs w:val="22"/>
+              </w:rPr>
+              <w:t xml:space="preserve"> effect is enabling Unit Testing, TDD</w:t>
             </w:r>
           </w:p>
         </w:tc>
@@ -1852,7 +2004,23 @@
                 <w:sz w:val="22"/>
                 <w:szCs w:val="22"/>
               </w:rPr>
-              <w:t>Teams that aren’t involved in the creation of their product vision are doomed to build Product that neither PO, Customers nor Stakeholders want</w:t>
+              <w:t xml:space="preserve">Teams that </w:t>
+            </w:r>
+            <w:proofErr w:type="gramStart"/>
+            <w:r>
+              <w:rPr>
+                <w:sz w:val="22"/>
+                <w:szCs w:val="22"/>
+              </w:rPr>
+              <w:t>aren’t</w:t>
+            </w:r>
+            <w:proofErr w:type="gramEnd"/>
+            <w:r>
+              <w:rPr>
+                <w:sz w:val="22"/>
+                <w:szCs w:val="22"/>
+              </w:rPr>
+              <w:t xml:space="preserve"> involved in the creation of their product vision are doomed to build Product that neither PO, Customers nor Stakeholders want</w:t>
             </w:r>
           </w:p>
         </w:tc>
@@ -1892,14 +2060,7 @@
                 <w:sz w:val="22"/>
                 <w:szCs w:val="22"/>
               </w:rPr>
-              <w:t>1</w:t>
-            </w:r>
-            <w:r>
-              <w:rPr>
-                <w:sz w:val="22"/>
-                <w:szCs w:val="22"/>
-              </w:rPr>
-              <w:t>5</w:t>
+              <w:t>15</w:t>
             </w:r>
           </w:p>
         </w:tc>
@@ -2298,7 +2459,23 @@
                 <w:sz w:val="22"/>
                 <w:szCs w:val="22"/>
               </w:rPr>
-              <w:t>When teams use Feature Branches – then they’re not really using Continuous integration.</w:t>
+              <w:t xml:space="preserve">When teams use Feature Branches – then </w:t>
+            </w:r>
+            <w:proofErr w:type="gramStart"/>
+            <w:r>
+              <w:rPr>
+                <w:sz w:val="22"/>
+                <w:szCs w:val="22"/>
+              </w:rPr>
+              <w:t>they’re</w:t>
+            </w:r>
+            <w:proofErr w:type="gramEnd"/>
+            <w:r>
+              <w:rPr>
+                <w:sz w:val="22"/>
+                <w:szCs w:val="22"/>
+              </w:rPr>
+              <w:t xml:space="preserve"> not really using Continuous integration.</w:t>
             </w:r>
           </w:p>
           <w:p>
@@ -2383,7 +2560,7 @@
                 <w:sz w:val="22"/>
                 <w:szCs w:val="22"/>
               </w:rPr>
-              <w:t>Social Time</w:t>
+              <w:t>Backlog Refinement</w:t>
             </w:r>
           </w:p>
         </w:tc>
@@ -2403,21 +2580,14 @@
                 <w:sz w:val="22"/>
                 <w:szCs w:val="22"/>
               </w:rPr>
-              <w:t xml:space="preserve">Promote some social time, </w:t>
-            </w:r>
-            <w:r>
-              <w:rPr>
-                <w:sz w:val="22"/>
-                <w:szCs w:val="22"/>
-              </w:rPr>
-              <w:t>e.g.</w:t>
-            </w:r>
-            <w:r>
-              <w:rPr>
-                <w:sz w:val="22"/>
-                <w:szCs w:val="22"/>
-              </w:rPr>
-              <w:t xml:space="preserve"> common coffee breaks, team lunch, etc.</w:t>
+              <w:t xml:space="preserve">Introduce regular </w:t>
+            </w:r>
+            <w:r>
+              <w:rPr>
+                <w:sz w:val="22"/>
+                <w:szCs w:val="22"/>
+              </w:rPr>
+              <w:t>Refinement sessions</w:t>
             </w:r>
           </w:p>
         </w:tc>
@@ -2432,13 +2602,6 @@
                 <w:szCs w:val="22"/>
               </w:rPr>
             </w:pPr>
-            <w:r>
-              <w:rPr>
-                <w:sz w:val="22"/>
-                <w:szCs w:val="22"/>
-              </w:rPr>
-              <w:t>1</w:t>
-            </w:r>
           </w:p>
         </w:tc>
         <w:tc>
@@ -2448,17 +2611,104 @@
           <w:p>
             <w:pPr>
               <w:rPr>
-                <w:b/>
-                <w:sz w:val="22"/>
-                <w:szCs w:val="22"/>
-              </w:rPr>
-            </w:pPr>
-            <w:r>
-              <w:rPr>
-                <w:sz w:val="22"/>
-                <w:szCs w:val="22"/>
-              </w:rPr>
-              <w:t>Building Trust requires relationships beyond the work you do. Taking the time to socialize has helped your team.</w:t>
+                <w:sz w:val="22"/>
+                <w:szCs w:val="22"/>
+              </w:rPr>
+            </w:pPr>
+            <w:r>
+              <w:rPr>
+                <w:sz w:val="22"/>
+                <w:szCs w:val="22"/>
+              </w:rPr>
+              <w:t>The Development Team and the Product Owner sit down every Sprint. They</w:t>
+            </w:r>
+            <w:r>
+              <w:rPr>
+                <w:sz w:val="22"/>
+                <w:szCs w:val="22"/>
+              </w:rPr>
+              <w:t xml:space="preserve"> </w:t>
+            </w:r>
+            <w:r>
+              <w:rPr>
+                <w:sz w:val="22"/>
+                <w:szCs w:val="22"/>
+              </w:rPr>
+              <w:t>take the time to better understand upcoming features. They might</w:t>
+            </w:r>
+            <w:r>
+              <w:rPr>
+                <w:sz w:val="22"/>
+                <w:szCs w:val="22"/>
+              </w:rPr>
+              <w:t xml:space="preserve"> </w:t>
+            </w:r>
+            <w:r>
+              <w:rPr>
+                <w:sz w:val="22"/>
+                <w:szCs w:val="22"/>
+              </w:rPr>
+              <w:t>estimate or split stories, create acceptance criteria. They also</w:t>
+            </w:r>
+            <w:r>
+              <w:rPr>
+                <w:sz w:val="22"/>
+                <w:szCs w:val="22"/>
+              </w:rPr>
+              <w:t xml:space="preserve"> </w:t>
+            </w:r>
+            <w:r>
+              <w:rPr>
+                <w:sz w:val="22"/>
+                <w:szCs w:val="22"/>
+              </w:rPr>
+              <w:t xml:space="preserve">create new stories and delete </w:t>
+            </w:r>
+            <w:proofErr w:type="gramStart"/>
+            <w:r>
+              <w:rPr>
+                <w:sz w:val="22"/>
+                <w:szCs w:val="22"/>
+              </w:rPr>
+              <w:t>one's</w:t>
+            </w:r>
+            <w:proofErr w:type="gramEnd"/>
+            <w:r>
+              <w:rPr>
+                <w:sz w:val="22"/>
+                <w:szCs w:val="22"/>
+              </w:rPr>
+              <w:t xml:space="preserve"> that no longer make sense. All of</w:t>
+            </w:r>
+            <w:r>
+              <w:rPr>
+                <w:sz w:val="22"/>
+                <w:szCs w:val="22"/>
+              </w:rPr>
+              <w:t xml:space="preserve"> </w:t>
+            </w:r>
+            <w:r>
+              <w:rPr>
+                <w:sz w:val="22"/>
+                <w:szCs w:val="22"/>
+              </w:rPr>
+              <w:t xml:space="preserve">this improves their understanding the product </w:t>
+            </w:r>
+            <w:proofErr w:type="gramStart"/>
+            <w:r>
+              <w:rPr>
+                <w:sz w:val="22"/>
+                <w:szCs w:val="22"/>
+              </w:rPr>
+              <w:t>they're</w:t>
+            </w:r>
+            <w:proofErr w:type="gramEnd"/>
+            <w:r>
+              <w:rPr>
+                <w:sz w:val="22"/>
+                <w:szCs w:val="22"/>
+              </w:rPr>
+              <w:t xml:space="preserve"> building.</w:t>
             </w:r>
           </w:p>
         </w:tc>
@@ -2473,13 +2723,6 @@
                 <w:szCs w:val="22"/>
               </w:rPr>
             </w:pPr>
-            <w:r>
-              <w:rPr>
-                <w:sz w:val="22"/>
-                <w:szCs w:val="22"/>
-              </w:rPr>
-              <w:t>None</w:t>
-            </w:r>
           </w:p>
         </w:tc>
         <w:tc>
@@ -2489,17 +2732,16 @@
           <w:p>
             <w:pPr>
               <w:rPr>
-                <w:i/>
-                <w:sz w:val="22"/>
-                <w:szCs w:val="22"/>
-              </w:rPr>
-            </w:pPr>
-            <w:r>
-              <w:rPr>
-                <w:sz w:val="22"/>
-                <w:szCs w:val="22"/>
-              </w:rPr>
-              <w:t>+1 Capacity</w:t>
+                <w:sz w:val="22"/>
+                <w:szCs w:val="22"/>
+              </w:rPr>
+            </w:pPr>
+            <w:r>
+              <w:rPr>
+                <w:sz w:val="22"/>
+                <w:szCs w:val="22"/>
+              </w:rPr>
+              <w:t>+15% on User Story percentage</w:t>
             </w:r>
           </w:p>
         </w:tc>
@@ -2521,7 +2763,7 @@
                 <w:sz w:val="22"/>
                 <w:szCs w:val="22"/>
               </w:rPr>
-              <w:t>Firefighter award</w:t>
+              <w:t>Social Time</w:t>
             </w:r>
           </w:p>
         </w:tc>
@@ -2541,7 +2783,21 @@
                 <w:sz w:val="22"/>
                 <w:szCs w:val="22"/>
               </w:rPr>
-              <w:t>Offer a firefighter award to any team member who solves  ….</w:t>
+              <w:t xml:space="preserve">Promote some social time, </w:t>
+            </w:r>
+            <w:r>
+              <w:rPr>
+                <w:sz w:val="22"/>
+                <w:szCs w:val="22"/>
+              </w:rPr>
+              <w:t>e.g.</w:t>
+            </w:r>
+            <w:r>
+              <w:rPr>
+                <w:sz w:val="22"/>
+                <w:szCs w:val="22"/>
+              </w:rPr>
+              <w:t xml:space="preserve"> common coffee breaks, team lunch, etc.</w:t>
             </w:r>
           </w:p>
         </w:tc>
@@ -2572,16 +2828,17 @@
           <w:p>
             <w:pPr>
               <w:rPr>
-                <w:sz w:val="22"/>
-                <w:szCs w:val="22"/>
-              </w:rPr>
-            </w:pPr>
-            <w:r>
-              <w:rPr>
-                <w:sz w:val="22"/>
-                <w:szCs w:val="22"/>
-              </w:rPr>
-              <w:t>Promoting a firefighter culture promotes individual behavior and, surprisingly, the starting of fires.</w:t>
+                <w:b/>
+                <w:sz w:val="22"/>
+                <w:szCs w:val="22"/>
+              </w:rPr>
+            </w:pPr>
+            <w:r>
+              <w:rPr>
+                <w:sz w:val="22"/>
+                <w:szCs w:val="22"/>
+              </w:rPr>
+              <w:t>Building Trust requires relationships beyond the work you do. Taking the time to socialize has helped your team.</w:t>
             </w:r>
           </w:p>
         </w:tc>
@@ -2601,7 +2858,7 @@
                 <w:sz w:val="22"/>
                 <w:szCs w:val="22"/>
               </w:rPr>
-              <w:t>-1 Capacity</w:t>
+              <w:t>None</w:t>
             </w:r>
           </w:p>
         </w:tc>
@@ -2617,6 +2874,204 @@
                 <w:szCs w:val="22"/>
               </w:rPr>
             </w:pPr>
+            <w:r>
+              <w:rPr>
+                <w:sz w:val="22"/>
+                <w:szCs w:val="22"/>
+              </w:rPr>
+              <w:t>+1 Capacity</w:t>
+            </w:r>
+          </w:p>
+        </w:tc>
+      </w:tr>
+      <w:tr>
+        <w:tc>
+          <w:tcPr>
+            <w:tcW w:w="1531" w:type="dxa"/>
+          </w:tcPr>
+          <w:p>
+            <w:pPr>
+              <w:rPr>
+                <w:color w:val="000000"/>
+                <w:lang w:val="en-CA" w:eastAsia="en-CA"/>
+              </w:rPr>
+            </w:pPr>
+            <w:r>
+              <w:rPr>
+                <w:lang w:val="en-CA" w:eastAsia="en-CA"/>
+              </w:rPr>
+              <w:t>Problem</w:t>
+            </w:r>
+            <w:r>
+              <w:rPr>
+                <w:lang w:val="en-CA" w:eastAsia="en-CA"/>
+              </w:rPr>
+              <w:t xml:space="preserve"> </w:t>
+            </w:r>
+            <w:r>
+              <w:rPr>
+                <w:lang w:val="en-CA" w:eastAsia="en-CA"/>
+              </w:rPr>
+              <w:t>Solving</w:t>
+            </w:r>
+            <w:r>
+              <w:rPr>
+                <w:lang w:val="en-CA" w:eastAsia="en-CA"/>
+              </w:rPr>
+              <w:t xml:space="preserve"> </w:t>
+            </w:r>
+            <w:r>
+              <w:rPr>
+                <w:lang w:val="en-CA" w:eastAsia="en-CA"/>
+              </w:rPr>
+              <w:t>Bonus</w:t>
+            </w:r>
+          </w:p>
+          <w:p>
+            <w:pPr>
+              <w:rPr>
+                <w:sz w:val="22"/>
+                <w:szCs w:val="22"/>
+              </w:rPr>
+            </w:pPr>
+          </w:p>
+        </w:tc>
+        <w:tc>
+          <w:tcPr>
+            <w:tcW w:w="1531" w:type="dxa"/>
+          </w:tcPr>
+          <w:p>
+            <w:pPr>
+              <w:rPr>
+                <w:sz w:val="22"/>
+                <w:szCs w:val="22"/>
+              </w:rPr>
+            </w:pPr>
+            <w:r>
+              <w:rPr>
+                <w:sz w:val="22"/>
+                <w:szCs w:val="22"/>
+              </w:rPr>
+              <w:t xml:space="preserve">Offer a firefighter award to any team member </w:t>
+            </w:r>
+            <w:r>
+              <w:rPr>
+                <w:sz w:val="22"/>
+                <w:szCs w:val="22"/>
+              </w:rPr>
+              <w:lastRenderedPageBreak/>
+              <w:t xml:space="preserve">who </w:t>
+            </w:r>
+            <w:proofErr w:type="gramStart"/>
+            <w:r>
+              <w:rPr>
+                <w:sz w:val="22"/>
+                <w:szCs w:val="22"/>
+              </w:rPr>
+              <w:t>solves  …</w:t>
+            </w:r>
+            <w:proofErr w:type="gramEnd"/>
+            <w:r>
+              <w:rPr>
+                <w:sz w:val="22"/>
+                <w:szCs w:val="22"/>
+              </w:rPr>
+              <w:t>.</w:t>
+            </w:r>
+          </w:p>
+        </w:tc>
+        <w:tc>
+          <w:tcPr>
+            <w:tcW w:w="737" w:type="dxa"/>
+          </w:tcPr>
+          <w:p>
+            <w:pPr>
+              <w:rPr>
+                <w:sz w:val="22"/>
+                <w:szCs w:val="22"/>
+              </w:rPr>
+            </w:pPr>
+            <w:r>
+              <w:rPr>
+                <w:sz w:val="22"/>
+                <w:szCs w:val="22"/>
+              </w:rPr>
+              <w:lastRenderedPageBreak/>
+              <w:t>1</w:t>
+            </w:r>
+          </w:p>
+        </w:tc>
+        <w:tc>
+          <w:tcPr>
+            <w:tcW w:w="2217" w:type="dxa"/>
+          </w:tcPr>
+          <w:p>
+            <w:pPr>
+              <w:rPr>
+                <w:sz w:val="22"/>
+                <w:szCs w:val="22"/>
+              </w:rPr>
+            </w:pPr>
+            <w:r>
+              <w:rPr>
+                <w:sz w:val="22"/>
+                <w:szCs w:val="22"/>
+              </w:rPr>
+              <w:t xml:space="preserve">Promoting a firefighter culture promotes individual behavior and, </w:t>
+            </w:r>
+            <w:r>
+              <w:rPr>
+                <w:sz w:val="22"/>
+                <w:szCs w:val="22"/>
+              </w:rPr>
+              <w:lastRenderedPageBreak/>
+              <w:t>surprisingly, the starting of fires.</w:t>
+            </w:r>
+          </w:p>
+        </w:tc>
+        <w:tc>
+          <w:tcPr>
+            <w:tcW w:w="1474" w:type="dxa"/>
+          </w:tcPr>
+          <w:p>
+            <w:pPr>
+              <w:rPr>
+                <w:sz w:val="22"/>
+                <w:szCs w:val="22"/>
+              </w:rPr>
+            </w:pPr>
+          </w:p>
+        </w:tc>
+        <w:tc>
+          <w:tcPr>
+            <w:tcW w:w="2211" w:type="dxa"/>
+          </w:tcPr>
+          <w:p>
+            <w:pPr>
+              <w:rPr>
+                <w:iCs/>
+                <w:sz w:val="22"/>
+                <w:szCs w:val="22"/>
+              </w:rPr>
+            </w:pPr>
+            <w:r>
+              <w:rPr>
+                <w:iCs/>
+                <w:sz w:val="22"/>
+                <w:szCs w:val="22"/>
+              </w:rPr>
+              <w:t xml:space="preserve">+1 to start but after two </w:t>
+            </w:r>
+            <w:proofErr w:type="gramStart"/>
+            <w:r>
+              <w:rPr>
+                <w:iCs/>
+                <w:sz w:val="22"/>
+                <w:szCs w:val="22"/>
+              </w:rPr>
+              <w:t>rounds -1</w:t>
+            </w:r>
+            <w:proofErr w:type="gramEnd"/>
           </w:p>
         </w:tc>
       </w:tr>
@@ -3026,7 +3481,23 @@
                 <w:sz w:val="22"/>
                 <w:szCs w:val="22"/>
               </w:rPr>
-              <w:t>Social conversation happens around the water cooler/coffee and tea. If team members have to leave the team space then the social benefit is diffused</w:t>
+              <w:t xml:space="preserve">Social conversation happens around the water cooler/coffee and tea. If team members have to leave the team </w:t>
+            </w:r>
+            <w:proofErr w:type="gramStart"/>
+            <w:r>
+              <w:rPr>
+                <w:sz w:val="22"/>
+                <w:szCs w:val="22"/>
+              </w:rPr>
+              <w:t>space</w:t>
+            </w:r>
+            <w:proofErr w:type="gramEnd"/>
+            <w:r>
+              <w:rPr>
+                <w:sz w:val="22"/>
+                <w:szCs w:val="22"/>
+              </w:rPr>
+              <w:t xml:space="preserve"> then the social benefit is diffused</w:t>
             </w:r>
           </w:p>
         </w:tc>
@@ -3827,7 +4298,23 @@
                 <w:szCs w:val="22"/>
               </w:rPr>
               <w:lastRenderedPageBreak/>
-              <w:t>Productivity Bonus increases individual focus on achieving the goal. Unfortunately teamwork suffers.</w:t>
+              <w:t xml:space="preserve">Productivity Bonus increases individual focus on achieving the goal. </w:t>
+            </w:r>
+            <w:proofErr w:type="gramStart"/>
+            <w:r>
+              <w:rPr>
+                <w:sz w:val="22"/>
+                <w:szCs w:val="22"/>
+              </w:rPr>
+              <w:t>Unfortunately</w:t>
+            </w:r>
+            <w:proofErr w:type="gramEnd"/>
+            <w:r>
+              <w:rPr>
+                <w:sz w:val="22"/>
+                <w:szCs w:val="22"/>
+              </w:rPr>
+              <w:t xml:space="preserve"> teamwork suffers.</w:t>
             </w:r>
           </w:p>
         </w:tc>
@@ -4429,7 +4916,23 @@
                 <w:sz w:val="22"/>
                 <w:szCs w:val="22"/>
               </w:rPr>
-              <w:t>Will boost the technical skill of a team member – improving capacity – but doesn’t help the social cohesion.</w:t>
+              <w:t xml:space="preserve">Will boost the technical skill of a team member – improving capacity – but </w:t>
+            </w:r>
+            <w:proofErr w:type="gramStart"/>
+            <w:r>
+              <w:rPr>
+                <w:sz w:val="22"/>
+                <w:szCs w:val="22"/>
+              </w:rPr>
+              <w:t>doesn’t</w:t>
+            </w:r>
+            <w:proofErr w:type="gramEnd"/>
+            <w:r>
+              <w:rPr>
+                <w:sz w:val="22"/>
+                <w:szCs w:val="22"/>
+              </w:rPr>
+              <w:t xml:space="preserve"> help the social cohesion.</w:t>
             </w:r>
           </w:p>
         </w:tc>
@@ -4608,7 +5111,39 @@
                 <w:sz w:val="22"/>
                 <w:szCs w:val="22"/>
               </w:rPr>
-              <w:t>Teams see through artificial pointless goals that they’re not involved in setting. If you didn’t discuss the goal with the team, they’re demotivated and not buying it and actually don’t try as hard</w:t>
+              <w:t xml:space="preserve">Teams see through artificial pointless goals that </w:t>
+            </w:r>
+            <w:proofErr w:type="gramStart"/>
+            <w:r>
+              <w:rPr>
+                <w:sz w:val="22"/>
+                <w:szCs w:val="22"/>
+              </w:rPr>
+              <w:t>they’re</w:t>
+            </w:r>
+            <w:proofErr w:type="gramEnd"/>
+            <w:r>
+              <w:rPr>
+                <w:sz w:val="22"/>
+                <w:szCs w:val="22"/>
+              </w:rPr>
+              <w:t xml:space="preserve"> not involved in setting. If you </w:t>
+            </w:r>
+            <w:proofErr w:type="gramStart"/>
+            <w:r>
+              <w:rPr>
+                <w:sz w:val="22"/>
+                <w:szCs w:val="22"/>
+              </w:rPr>
+              <w:t>didn’t</w:t>
+            </w:r>
+            <w:proofErr w:type="gramEnd"/>
+            <w:r>
+              <w:rPr>
+                <w:sz w:val="22"/>
+                <w:szCs w:val="22"/>
+              </w:rPr>
+              <w:t xml:space="preserve"> discuss the goal with the team, they’re demotivated and not buying it and actually don’t try as hard</w:t>
             </w:r>
           </w:p>
         </w:tc>
@@ -4628,7 +5163,23 @@
                 <w:sz w:val="22"/>
                 <w:szCs w:val="22"/>
               </w:rPr>
-              <w:t>Complete all User Stories to which you committed (one time effect)</w:t>
+              <w:t>Complete all User Stories to which you committed (</w:t>
+            </w:r>
+            <w:proofErr w:type="gramStart"/>
+            <w:r>
+              <w:rPr>
+                <w:sz w:val="22"/>
+                <w:szCs w:val="22"/>
+              </w:rPr>
+              <w:t>one time</w:t>
+            </w:r>
+            <w:proofErr w:type="gramEnd"/>
+            <w:r>
+              <w:rPr>
+                <w:sz w:val="22"/>
+                <w:szCs w:val="22"/>
+              </w:rPr>
+              <w:t xml:space="preserve"> effect)</w:t>
             </w:r>
           </w:p>
           <w:p>
@@ -5028,7 +5579,23 @@
                 <w:sz w:val="22"/>
                 <w:szCs w:val="22"/>
               </w:rPr>
-              <w:t>By writing the Acceptance Criteria first – many misunderstandings are avoided and defects are eliminated.</w:t>
+              <w:t xml:space="preserve">By writing the Acceptance Criteria first – many misunderstandings are </w:t>
+            </w:r>
+            <w:proofErr w:type="gramStart"/>
+            <w:r>
+              <w:rPr>
+                <w:sz w:val="22"/>
+                <w:szCs w:val="22"/>
+              </w:rPr>
+              <w:t>avoided</w:t>
+            </w:r>
+            <w:proofErr w:type="gramEnd"/>
+            <w:r>
+              <w:rPr>
+                <w:sz w:val="22"/>
+                <w:szCs w:val="22"/>
+              </w:rPr>
+              <w:t xml:space="preserve"> and defects are eliminated.</w:t>
             </w:r>
           </w:p>
           <w:p>
@@ -5486,7 +6053,25 @@
                 <w:sz w:val="22"/>
                 <w:szCs w:val="22"/>
               </w:rPr>
-              <w:t>None. You get yelled at by Management. You still have to deal with the fires.</w:t>
+              <w:t xml:space="preserve">None. You get yelled at by Management. You still </w:t>
+            </w:r>
+            <w:proofErr w:type="gramStart"/>
+            <w:r>
+              <w:rPr>
+                <w:i/>
+                <w:sz w:val="22"/>
+                <w:szCs w:val="22"/>
+              </w:rPr>
+              <w:t>have to</w:t>
+            </w:r>
+            <w:proofErr w:type="gramEnd"/>
+            <w:r>
+              <w:rPr>
+                <w:i/>
+                <w:sz w:val="22"/>
+                <w:szCs w:val="22"/>
+              </w:rPr>
+              <w:t xml:space="preserve"> deal with the fires.</w:t>
             </w:r>
           </w:p>
         </w:tc>
@@ -5648,7 +6233,43 @@
                 <w:sz w:val="22"/>
                 <w:szCs w:val="22"/>
               </w:rPr>
-              <w:t>tories this round. Accepting change mid-sprint is very expensive. The team was focused on meeting the goal. In addition….</w:t>
+              <w:t xml:space="preserve">tories this round. Accepting change mid-sprint is </w:t>
+            </w:r>
+            <w:proofErr w:type="gramStart"/>
+            <w:r>
+              <w:rPr>
+                <w:i/>
+                <w:sz w:val="22"/>
+                <w:szCs w:val="22"/>
+              </w:rPr>
+              <w:t>very expensive</w:t>
+            </w:r>
+            <w:proofErr w:type="gramEnd"/>
+            <w:r>
+              <w:rPr>
+                <w:i/>
+                <w:sz w:val="22"/>
+                <w:szCs w:val="22"/>
+              </w:rPr>
+              <w:t xml:space="preserve">. The team was focused on meeting the goal. In </w:t>
+            </w:r>
+            <w:proofErr w:type="gramStart"/>
+            <w:r>
+              <w:rPr>
+                <w:i/>
+                <w:sz w:val="22"/>
+                <w:szCs w:val="22"/>
+              </w:rPr>
+              <w:t>addition</w:t>
+            </w:r>
+            <w:proofErr w:type="gramEnd"/>
+            <w:r>
+              <w:rPr>
+                <w:i/>
+                <w:sz w:val="22"/>
+                <w:szCs w:val="22"/>
+              </w:rPr>
+              <w:t>….</w:t>
             </w:r>
           </w:p>
           <w:p>
@@ -5845,12 +6466,21 @@
       <w:r>
         <w:t xml:space="preserve">BA, Development Testing Collaboration – increases productivity, improves likelihood of completing a User Story. </w:t>
       </w:r>
+      <w:proofErr w:type="gramStart"/>
       <w:r>
         <w:rPr>
           <w:i/>
           <w:iCs/>
         </w:rPr>
-        <w:t>Could necessary to do BDD?</w:t>
+        <w:t>Could</w:t>
+      </w:r>
+      <w:proofErr w:type="gramEnd"/>
+      <w:r>
+        <w:rPr>
+          <w:i/>
+          <w:iCs/>
+        </w:rPr>
+        <w:t xml:space="preserve"> necessary to do BDD?</w:t>
       </w:r>
       <w:r>
         <w:t xml:space="preserve"> </w:t>
@@ -5889,8 +6519,41 @@
       <w:pPr>
         <w:rPr>
           <w:ins w:id="11" w:author="Mark Levison" w:date="2020-11-25T14:14:00Z"/>
-        </w:rPr>
-      </w:pPr>
+          <w:i/>
+          <w:iCs/>
+          <w:rPrChange w:id="12" w:author="Mark Levison" w:date="2020-11-27T12:58:00Z">
+            <w:rPr>
+              <w:ins w:id="13" w:author="Mark Levison" w:date="2020-11-25T14:14:00Z"/>
+            </w:rPr>
+          </w:rPrChange>
+        </w:rPr>
+      </w:pPr>
+      <w:ins w:id="14" w:author="Mark Levison" w:date="2020-11-27T12:57:00Z">
+        <w:r>
+          <w:t>We could</w:t>
+        </w:r>
+      </w:ins>
+      <w:ins w:id="15" w:author="Mark Levison" w:date="2020-11-27T12:58:00Z">
+        <w:r>
+          <w:t xml:space="preserve"> code actions so that their effect is negative in the round after and then slowly increasing positive. </w:t>
+        </w:r>
+        <w:r>
+          <w:rPr>
+            <w:i/>
+            <w:iCs/>
+          </w:rPr>
+          <w:t>Example Eliminate Feature Branches</w:t>
+        </w:r>
+      </w:ins>
+      <w:ins w:id="16" w:author="Mark Levison" w:date="2020-11-27T12:59:00Z">
+        <w:r>
+          <w:rPr>
+            <w:i/>
+            <w:iCs/>
+          </w:rPr>
+          <w:t xml:space="preserve"> capacity effect “-1” one round in the future, +1 after two rounds.</w:t>
+        </w:r>
+      </w:ins>
     </w:p>
     <w:p/>
     <w:p>
@@ -5907,7 +6570,15 @@
         </w:rPr>
       </w:pPr>
       <w:r>
-        <w:t>Two – three rounds after go live a customer makes a big request that requires a big change in strategy.</w:t>
+        <w:t xml:space="preserve">Two – three rounds after </w:t>
+      </w:r>
+      <w:proofErr w:type="gramStart"/>
+      <w:r>
+        <w:t>go</w:t>
+      </w:r>
+      <w:proofErr w:type="gramEnd"/>
+      <w:r>
+        <w:t xml:space="preserve"> live a customer makes a big request that requires a big change in strategy.</w:t>
       </w:r>
       <w:r>
         <w:t xml:space="preserve"> </w:t>
@@ -5952,7 +6623,15 @@
         <w:t>,</w:t>
       </w:r>
       <w:r>
-        <w:t xml:space="preserve"> we’re a brand new team who</w:t>
+        <w:t xml:space="preserve"> we’re a </w:t>
+      </w:r>
+      <w:proofErr w:type="gramStart"/>
+      <w:r>
+        <w:t>brand new</w:t>
+      </w:r>
+      <w:proofErr w:type="gramEnd"/>
+      <w:r>
+        <w:t xml:space="preserve"> team who</w:t>
       </w:r>
       <w:r>
         <w:t xml:space="preserve"> ha</w:t>
@@ -5964,7 +6643,15 @@
         <w:t>by</w:t>
       </w:r>
       <w:r>
-        <w:t xml:space="preserve"> the company because our resumes say we’re the best in the field.</w:t>
+        <w:t xml:space="preserve"> the company because our resumes say </w:t>
+      </w:r>
+      <w:proofErr w:type="gramStart"/>
+      <w:r>
+        <w:t>we’re</w:t>
+      </w:r>
+      <w:proofErr w:type="gramEnd"/>
+      <w:r>
+        <w:t xml:space="preserve"> the best in the field.</w:t>
       </w:r>
     </w:p>
     <w:p/>
@@ -6005,7 +6692,15 @@
         <w:t>,</w:t>
       </w:r>
       <w:r>
-        <w:t xml:space="preserve"> welcome to the World’s Smallest Online Bookstore. We hired you because you’re the best individuals in you</w:t>
+        <w:t xml:space="preserve"> welcome to the World’s Smallest Online Bookstore. We hired you because </w:t>
+      </w:r>
+      <w:proofErr w:type="gramStart"/>
+      <w:r>
+        <w:t>you’re</w:t>
+      </w:r>
+      <w:proofErr w:type="gramEnd"/>
+      <w:r>
+        <w:t xml:space="preserve"> the best individuals in you</w:t>
       </w:r>
       <w:r>
         <w:t xml:space="preserve">r respective areas. Please remember </w:t>
@@ -6014,7 +6709,15 @@
         <w:t xml:space="preserve">that </w:t>
       </w:r>
       <w:r>
-        <w:t xml:space="preserve">we’re Vulture Capital funded and we have </w:t>
+        <w:t xml:space="preserve">we’re Vulture Capital </w:t>
+      </w:r>
+      <w:proofErr w:type="gramStart"/>
+      <w:r>
+        <w:t>funded</w:t>
+      </w:r>
+      <w:proofErr w:type="gramEnd"/>
+      <w:r>
+        <w:t xml:space="preserve"> and we have </w:t>
       </w:r>
       <w:r>
         <w:t xml:space="preserve">only </w:t>
@@ -6148,7 +6851,21 @@
         <w:rPr>
           <w:i/>
         </w:rPr>
-        <w:t xml:space="preserve"> teams actually got their work completed</w:t>
+        <w:t xml:space="preserve"> teams </w:t>
+      </w:r>
+      <w:proofErr w:type="gramStart"/>
+      <w:r>
+        <w:rPr>
+          <w:i/>
+        </w:rPr>
+        <w:t>actually got</w:t>
+      </w:r>
+      <w:proofErr w:type="gramEnd"/>
+      <w:r>
+        <w:rPr>
+          <w:i/>
+        </w:rPr>
+        <w:t xml:space="preserve"> their work completed</w:t>
       </w:r>
       <w:r>
         <w:rPr>
@@ -6281,13 +6998,41 @@
         <w:rPr>
           <w:i/>
         </w:rPr>
-        <w:t>Teams that don’t do something to improve their communication or teamwork (in this or the previous round) have their capacity reduced by 2.</w:t>
-      </w:r>
-      <w:r>
-        <w:rPr>
-          <w:i/>
-        </w:rPr>
-        <w:t xml:space="preserve"> (Specifically Team </w:t>
+        <w:t xml:space="preserve">Teams that </w:t>
+      </w:r>
+      <w:proofErr w:type="gramStart"/>
+      <w:r>
+        <w:rPr>
+          <w:i/>
+        </w:rPr>
+        <w:t>don’t</w:t>
+      </w:r>
+      <w:proofErr w:type="gramEnd"/>
+      <w:r>
+        <w:rPr>
+          <w:i/>
+        </w:rPr>
+        <w:t xml:space="preserve"> do something to improve their communication or teamwork (in this or the previous round) have their capacity reduced by 2.</w:t>
+      </w:r>
+      <w:r>
+        <w:rPr>
+          <w:i/>
+        </w:rPr>
+        <w:t xml:space="preserve"> (</w:t>
+      </w:r>
+      <w:proofErr w:type="gramStart"/>
+      <w:r>
+        <w:rPr>
+          <w:i/>
+        </w:rPr>
+        <w:t>Specifically</w:t>
+      </w:r>
+      <w:proofErr w:type="gramEnd"/>
+      <w:r>
+        <w:rPr>
+          <w:i/>
+        </w:rPr>
+        <w:t xml:space="preserve"> Team </w:t>
       </w:r>
       <w:r>
         <w:rPr>
@@ -6329,7 +7074,21 @@
         <w:rPr>
           <w:i/>
         </w:rPr>
-        <w:t>s that don’t set</w:t>
+        <w:t xml:space="preserve">s that </w:t>
+      </w:r>
+      <w:proofErr w:type="gramStart"/>
+      <w:r>
+        <w:rPr>
+          <w:i/>
+        </w:rPr>
+        <w:t>don’t</w:t>
+      </w:r>
+      <w:proofErr w:type="gramEnd"/>
+      <w:r>
+        <w:rPr>
+          <w:i/>
+        </w:rPr>
+        <w:t xml:space="preserve"> set</w:t>
       </w:r>
       <w:r>
         <w:rPr>
@@ -6457,6 +7216,7 @@
         </w:rPr>
         <w:t xml:space="preserve">Capacity </w:t>
       </w:r>
+      <w:proofErr w:type="gramStart"/>
       <w:r>
         <w:rPr>
           <w:i/>
@@ -6475,6 +7235,7 @@
         </w:rPr>
         <w:t xml:space="preserve"> forever</w:t>
       </w:r>
+      <w:proofErr w:type="gramEnd"/>
       <w:r>
         <w:rPr>
           <w:i/>
@@ -6629,7 +7390,14 @@
         <w:rPr>
           <w:i/>
         </w:rPr>
-        <w:t>educe capacity by 1</w:t>
+        <w:t xml:space="preserve">educe capacity by </w:t>
+      </w:r>
+      <w:proofErr w:type="gramStart"/>
+      <w:r>
+        <w:rPr>
+          <w:i/>
+        </w:rPr>
+        <w:t>1</w:t>
       </w:r>
       <w:r>
         <w:rPr>
@@ -6643,6 +7411,7 @@
         </w:rPr>
         <w:t xml:space="preserve"> and</w:t>
       </w:r>
+      <w:proofErr w:type="gramEnd"/>
       <w:r>
         <w:rPr>
           <w:i/>
@@ -6657,7 +7426,7 @@
       <w:r>
         <w:t xml:space="preserve">Round </w:t>
       </w:r>
-      <w:del w:id="12" w:author="Mark Levison" w:date="2020-11-25T14:10:00Z">
+      <w:del w:id="17" w:author="Mark Levison" w:date="2020-11-25T14:10:00Z">
         <w:r>
           <w:delText>I</w:delText>
         </w:r>
@@ -6665,7 +7434,7 @@
       <w:r>
         <w:t xml:space="preserve">V – Sprint </w:t>
       </w:r>
-      <w:del w:id="13" w:author="Mark Levison" w:date="2020-11-25T14:10:00Z">
+      <w:del w:id="18" w:author="Mark Levison" w:date="2020-11-25T14:10:00Z">
         <w:r>
           <w:delText>1</w:delText>
         </w:r>
@@ -6673,7 +7442,7 @@
           <w:delText>0</w:delText>
         </w:r>
       </w:del>
-      <w:ins w:id="14" w:author="Mark Levison" w:date="2020-11-25T14:10:00Z">
+      <w:ins w:id="19" w:author="Mark Levison" w:date="2020-11-25T14:10:00Z">
         <w:r>
           <w:t>1</w:t>
         </w:r>
@@ -6693,13 +7462,21 @@
         <w:t>,</w:t>
       </w:r>
       <w:r>
-        <w:t xml:space="preserve"> congratulations. In addition</w:t>
+        <w:t xml:space="preserve"> congratulations. In </w:t>
+      </w:r>
+      <w:proofErr w:type="gramStart"/>
+      <w:r>
+        <w:t>addition</w:t>
       </w:r>
       <w:r>
         <w:t>,</w:t>
       </w:r>
       <w:r>
-        <w:t xml:space="preserve"> if we’re unlucky some teams will have to deal with a fire</w:t>
+        <w:t xml:space="preserve"> if</w:t>
+      </w:r>
+      <w:proofErr w:type="gramEnd"/>
+      <w:r>
+        <w:t xml:space="preserve"> we’re unlucky some teams will have to deal with a fire</w:t>
       </w:r>
       <w:r>
         <w:t>.</w:t>
@@ -6857,7 +7634,21 @@
         <w:rPr>
           <w:i/>
         </w:rPr>
-        <w:t xml:space="preserve"> you took care of all of the fires that came up.</w:t>
+        <w:t xml:space="preserve"> you took care of </w:t>
+      </w:r>
+      <w:proofErr w:type="gramStart"/>
+      <w:r>
+        <w:rPr>
+          <w:i/>
+        </w:rPr>
+        <w:t>all of</w:t>
+      </w:r>
+      <w:proofErr w:type="gramEnd"/>
+      <w:r>
+        <w:rPr>
+          <w:i/>
+        </w:rPr>
+        <w:t xml:space="preserve"> the fires that came up.</w:t>
       </w:r>
     </w:p>
     <w:p>
@@ -6914,8 +7705,16 @@
         <w:rPr>
           <w:i/>
         </w:rPr>
-        <w:t>Social Time; Moving Desks closer together; Working Agreements;</w:t>
-      </w:r>
+        <w:t xml:space="preserve">Social Time; Moving Desks closer together; Working </w:t>
+      </w:r>
+      <w:proofErr w:type="gramStart"/>
+      <w:r>
+        <w:rPr>
+          <w:i/>
+        </w:rPr>
+        <w:t>Agreements;</w:t>
+      </w:r>
+      <w:proofErr w:type="gramEnd"/>
     </w:p>
     <w:p/>
     <w:p>
@@ -6925,12 +7724,12 @@
       <w:r>
         <w:t>Round V</w:t>
       </w:r>
-      <w:ins w:id="15" w:author="Mark Levison" w:date="2020-11-25T14:09:00Z">
+      <w:ins w:id="20" w:author="Mark Levison" w:date="2020-11-25T14:09:00Z">
         <w:r>
           <w:t>I</w:t>
         </w:r>
       </w:ins>
-      <w:ins w:id="16" w:author="Mark Levison" w:date="2020-11-25T14:10:00Z">
+      <w:ins w:id="21" w:author="Mark Levison" w:date="2020-11-25T14:10:00Z">
         <w:r>
           <w:t>I</w:t>
         </w:r>
@@ -6941,7 +7740,7 @@
       <w:r>
         <w:rPr>
           <w:highlight w:val="yellow"/>
-          <w:rPrChange w:id="17" w:author="Mark Levison" w:date="2020-11-25T14:10:00Z">
+          <w:rPrChange w:id="22" w:author="Mark Levison" w:date="2020-11-25T14:10:00Z">
             <w:rPr/>
           </w:rPrChange>
         </w:rPr>
@@ -6950,13 +7749,37 @@
     </w:p>
     <w:p>
       <w:r>
-        <w:t>“Wahooo, we’re making money. We’re starting to get great customer feedback with all sorts of new ideas. Even though it</w:t>
+        <w:t>“</w:t>
+      </w:r>
+      <w:proofErr w:type="spellStart"/>
+      <w:r>
+        <w:t>Wahooo</w:t>
+      </w:r>
+      <w:proofErr w:type="spellEnd"/>
+      <w:r>
+        <w:t xml:space="preserve">, we’re making money. </w:t>
+      </w:r>
+      <w:proofErr w:type="gramStart"/>
+      <w:r>
+        <w:t>We’re</w:t>
+      </w:r>
+      <w:proofErr w:type="gramEnd"/>
+      <w:r>
+        <w:t xml:space="preserve"> starting to get great customer feedback with all sorts of new ideas. Even though </w:t>
+      </w:r>
+      <w:proofErr w:type="gramStart"/>
+      <w:r>
+        <w:t>it</w:t>
       </w:r>
       <w:r>
         <w:t>’</w:t>
       </w:r>
       <w:r>
-        <w:t>s mid-sprint and you’ve already committed</w:t>
+        <w:t>s</w:t>
+      </w:r>
+      <w:proofErr w:type="gramEnd"/>
+      <w:r>
+        <w:t xml:space="preserve"> mid-sprint and you’ve already committed</w:t>
       </w:r>
       <w:r>
         <w:t>,</w:t>
@@ -7553,12 +8376,21 @@
                 <w:szCs w:val="22"/>
               </w:rPr>
             </w:pPr>
-            <w:r>
-              <w:rPr>
-                <w:sz w:val="22"/>
-                <w:szCs w:val="22"/>
-              </w:rPr>
-              <w:t>We’ve had an emergency on another team, we need your best tester for a while</w:t>
+            <w:proofErr w:type="gramStart"/>
+            <w:r>
+              <w:rPr>
+                <w:sz w:val="22"/>
+                <w:szCs w:val="22"/>
+              </w:rPr>
+              <w:t>We’ve</w:t>
+            </w:r>
+            <w:proofErr w:type="gramEnd"/>
+            <w:r>
+              <w:rPr>
+                <w:sz w:val="22"/>
+                <w:szCs w:val="22"/>
+              </w:rPr>
+              <w:t xml:space="preserve"> had an emergency on another team, we need your best tester for a while</w:t>
             </w:r>
             <w:r>
               <w:rPr>
@@ -7791,7 +8623,23 @@
                 <w:sz w:val="22"/>
                 <w:szCs w:val="22"/>
               </w:rPr>
-              <w:t>One of the people on your team isn’t pulling their weight</w:t>
+              <w:t xml:space="preserve">One of the people on your team </w:t>
+            </w:r>
+            <w:proofErr w:type="gramStart"/>
+            <w:r>
+              <w:rPr>
+                <w:sz w:val="22"/>
+                <w:szCs w:val="22"/>
+              </w:rPr>
+              <w:t>isn’t</w:t>
+            </w:r>
+            <w:proofErr w:type="gramEnd"/>
+            <w:r>
+              <w:rPr>
+                <w:sz w:val="22"/>
+                <w:szCs w:val="22"/>
+              </w:rPr>
+              <w:t xml:space="preserve"> pulling their weight</w:t>
             </w:r>
             <w:r>
               <w:rPr>
@@ -7867,7 +8715,15 @@
                 <w:sz w:val="22"/>
                 <w:szCs w:val="22"/>
               </w:rPr>
-              <w:t xml:space="preserve"> but it</w:t>
+              <w:t xml:space="preserve"> but </w:t>
+            </w:r>
+            <w:proofErr w:type="gramStart"/>
+            <w:r>
+              <w:rPr>
+                <w:sz w:val="22"/>
+                <w:szCs w:val="22"/>
+              </w:rPr>
+              <w:t>it</w:t>
             </w:r>
             <w:r>
               <w:rPr>
@@ -7881,7 +8737,15 @@
                 <w:sz w:val="22"/>
                 <w:szCs w:val="22"/>
               </w:rPr>
-              <w:t xml:space="preserve">s harming morale and productivity. </w:t>
+              <w:t>s</w:t>
+            </w:r>
+            <w:proofErr w:type="gramEnd"/>
+            <w:r>
+              <w:rPr>
+                <w:sz w:val="22"/>
+                <w:szCs w:val="22"/>
+              </w:rPr>
+              <w:t xml:space="preserve"> harming morale and productivity. </w:t>
             </w:r>
             <w:r>
               <w:rPr>
@@ -8136,7 +9000,23 @@
                 <w:sz w:val="22"/>
                 <w:szCs w:val="22"/>
               </w:rPr>
-              <w:t xml:space="preserve">this person feels that they’re more important than the team. </w:t>
+              <w:t xml:space="preserve">this person feels that </w:t>
+            </w:r>
+            <w:proofErr w:type="gramStart"/>
+            <w:r>
+              <w:rPr>
+                <w:sz w:val="22"/>
+                <w:szCs w:val="22"/>
+              </w:rPr>
+              <w:t>they’re</w:t>
+            </w:r>
+            <w:proofErr w:type="gramEnd"/>
+            <w:r>
+              <w:rPr>
+                <w:sz w:val="22"/>
+                <w:szCs w:val="22"/>
+              </w:rPr>
+              <w:t xml:space="preserve"> more important than the team. </w:t>
             </w:r>
             <w:r>
               <w:rPr>
@@ -8306,12 +9186,21 @@
               </w:rPr>
               <w:t xml:space="preserve">Same with, </w:t>
             </w:r>
-            <w:r>
-              <w:rPr>
-                <w:sz w:val="22"/>
-                <w:szCs w:val="22"/>
-              </w:rPr>
-              <w:t>Working agreements also work because they empower team members to raise the issue.</w:t>
+            <w:proofErr w:type="gramStart"/>
+            <w:r>
+              <w:rPr>
+                <w:sz w:val="22"/>
+                <w:szCs w:val="22"/>
+              </w:rPr>
+              <w:t>Working</w:t>
+            </w:r>
+            <w:proofErr w:type="gramEnd"/>
+            <w:r>
+              <w:rPr>
+                <w:sz w:val="22"/>
+                <w:szCs w:val="22"/>
+              </w:rPr>
+              <w:t xml:space="preserve"> agreements also work because they empower team members to raise the issue.</w:t>
             </w:r>
           </w:p>
         </w:tc>
@@ -8526,6 +9415,7 @@
           <w:lang w:val="en-CA" w:eastAsia="en-CA"/>
         </w:rPr>
       </w:pPr>
+      <w:proofErr w:type="gramStart"/>
       <w:r>
         <w:rPr>
           <w:rFonts w:ascii="Times New Roman" w:eastAsia="Times New Roman" w:hAnsi="Symbol" w:cs="Times New Roman"/>
@@ -8538,7 +9428,15 @@
           <w:rFonts w:ascii="Times New Roman" w:eastAsia="Times New Roman" w:hAnsi="Times New Roman" w:cs="Times New Roman"/>
           <w:lang w:val="en-CA" w:eastAsia="en-CA"/>
         </w:rPr>
-        <w:t xml:space="preserve">  ​Mechanics and playability?</w:t>
+        <w:t xml:space="preserve">  ​</w:t>
+      </w:r>
+      <w:proofErr w:type="gramEnd"/>
+      <w:r>
+        <w:rPr>
+          <w:rFonts w:ascii="Times New Roman" w:eastAsia="Times New Roman" w:hAnsi="Times New Roman" w:cs="Times New Roman"/>
+          <w:lang w:val="en-CA" w:eastAsia="en-CA"/>
+        </w:rPr>
+        <w:t>Mechanics and playability?</w:t>
       </w:r>
     </w:p>
     <w:p>
@@ -8599,7 +9497,23 @@
           <w:rFonts w:ascii="Times New Roman" w:eastAsia="Times New Roman" w:hAnsi="Times New Roman" w:cs="Times New Roman"/>
           <w:lang w:val="en-CA" w:eastAsia="en-CA"/>
         </w:rPr>
-        <w:t>Mechanics: There is a focus on capacity/velocity, backlog items done. Should product and sprint goals be a factor (demonstrating that sometimes it's awesome to not complete stories, but still hit your goal).</w:t>
+        <w:t xml:space="preserve">Mechanics: There is a focus on capacity/velocity, backlog items done. Should product and sprint goals be a factor (demonstrating that sometimes </w:t>
+      </w:r>
+      <w:proofErr w:type="gramStart"/>
+      <w:r>
+        <w:rPr>
+          <w:rFonts w:ascii="Times New Roman" w:eastAsia="Times New Roman" w:hAnsi="Times New Roman" w:cs="Times New Roman"/>
+          <w:lang w:val="en-CA" w:eastAsia="en-CA"/>
+        </w:rPr>
+        <w:t>it's</w:t>
+      </w:r>
+      <w:proofErr w:type="gramEnd"/>
+      <w:r>
+        <w:rPr>
+          <w:rFonts w:ascii="Times New Roman" w:eastAsia="Times New Roman" w:hAnsi="Times New Roman" w:cs="Times New Roman"/>
+          <w:lang w:val="en-CA" w:eastAsia="en-CA"/>
+        </w:rPr>
+        <w:t xml:space="preserve"> awesome to not complete stories, but still hit your goal).</w:t>
       </w:r>
     </w:p>
     <w:p>
@@ -8659,7 +9573,23 @@
           <w:rFonts w:ascii="Times New Roman" w:eastAsia="Times New Roman" w:hAnsi="Times New Roman" w:cs="Times New Roman"/>
           <w:lang w:val="en-CA" w:eastAsia="en-CA"/>
         </w:rPr>
-        <w:t>Mechanics: Idea - Bypass DOD to get more stories "done", but pay for it with increased tech debt drag (or production fire).</w:t>
+        <w:t>Mechanics: Idea - Bypass DOD to get more stories "done</w:t>
+      </w:r>
+      <w:proofErr w:type="gramStart"/>
+      <w:r>
+        <w:rPr>
+          <w:rFonts w:ascii="Times New Roman" w:eastAsia="Times New Roman" w:hAnsi="Times New Roman" w:cs="Times New Roman"/>
+          <w:lang w:val="en-CA" w:eastAsia="en-CA"/>
+        </w:rPr>
+        <w:t>", but</w:t>
+      </w:r>
+      <w:proofErr w:type="gramEnd"/>
+      <w:r>
+        <w:rPr>
+          <w:rFonts w:ascii="Times New Roman" w:eastAsia="Times New Roman" w:hAnsi="Times New Roman" w:cs="Times New Roman"/>
+          <w:lang w:val="en-CA" w:eastAsia="en-CA"/>
+        </w:rPr>
+        <w:t xml:space="preserve"> pay for it with increased tech debt drag (or production fire).</w:t>
       </w:r>
     </w:p>
     <w:p>
@@ -8679,7 +9609,23 @@
           <w:rFonts w:ascii="Times New Roman" w:eastAsia="Times New Roman" w:hAnsi="Times New Roman" w:cs="Times New Roman"/>
           <w:lang w:val="en-CA" w:eastAsia="en-CA"/>
         </w:rPr>
-        <w:t>Mechanics: Idea - Skip retro to get a few more points in the sprint, but reduce/disable improvements in the next sprint.</w:t>
+        <w:t xml:space="preserve">Mechanics: Idea - Skip retro to get a few more points in the </w:t>
+      </w:r>
+      <w:proofErr w:type="gramStart"/>
+      <w:r>
+        <w:rPr>
+          <w:rFonts w:ascii="Times New Roman" w:eastAsia="Times New Roman" w:hAnsi="Times New Roman" w:cs="Times New Roman"/>
+          <w:lang w:val="en-CA" w:eastAsia="en-CA"/>
+        </w:rPr>
+        <w:t>sprint, but</w:t>
+      </w:r>
+      <w:proofErr w:type="gramEnd"/>
+      <w:r>
+        <w:rPr>
+          <w:rFonts w:ascii="Times New Roman" w:eastAsia="Times New Roman" w:hAnsi="Times New Roman" w:cs="Times New Roman"/>
+          <w:lang w:val="en-CA" w:eastAsia="en-CA"/>
+        </w:rPr>
+        <w:t xml:space="preserve"> reduce/disable improvements in the next sprint.</w:t>
       </w:r>
     </w:p>
     <w:p>
@@ -8719,7 +9665,55 @@
           <w:rFonts w:ascii="Times New Roman" w:eastAsia="Times New Roman" w:hAnsi="Times New Roman" w:cs="Times New Roman"/>
           <w:lang w:val="en-CA" w:eastAsia="en-CA"/>
         </w:rPr>
-        <w:t>Mechanics: Confucious said: "Best time to plant a build server was last round, the second best time is now".  I can't implement unit testing because I didn't build a build server in round 1... why can't I build one in round 2?  </w:t>
+        <w:t xml:space="preserve">Mechanics: </w:t>
+      </w:r>
+      <w:proofErr w:type="spellStart"/>
+      <w:r>
+        <w:rPr>
+          <w:rFonts w:ascii="Times New Roman" w:eastAsia="Times New Roman" w:hAnsi="Times New Roman" w:cs="Times New Roman"/>
+          <w:lang w:val="en-CA" w:eastAsia="en-CA"/>
+        </w:rPr>
+        <w:t>Confucious</w:t>
+      </w:r>
+      <w:proofErr w:type="spellEnd"/>
+      <w:r>
+        <w:rPr>
+          <w:rFonts w:ascii="Times New Roman" w:eastAsia="Times New Roman" w:hAnsi="Times New Roman" w:cs="Times New Roman"/>
+          <w:lang w:val="en-CA" w:eastAsia="en-CA"/>
+        </w:rPr>
+        <w:t xml:space="preserve"> said: "Best time to plant a build server was last round, the </w:t>
+      </w:r>
+      <w:proofErr w:type="gramStart"/>
+      <w:r>
+        <w:rPr>
+          <w:rFonts w:ascii="Times New Roman" w:eastAsia="Times New Roman" w:hAnsi="Times New Roman" w:cs="Times New Roman"/>
+          <w:lang w:val="en-CA" w:eastAsia="en-CA"/>
+        </w:rPr>
+        <w:t>second best</w:t>
+      </w:r>
+      <w:proofErr w:type="gramEnd"/>
+      <w:r>
+        <w:rPr>
+          <w:rFonts w:ascii="Times New Roman" w:eastAsia="Times New Roman" w:hAnsi="Times New Roman" w:cs="Times New Roman"/>
+          <w:lang w:val="en-CA" w:eastAsia="en-CA"/>
+        </w:rPr>
+        <w:t xml:space="preserve"> time is now".  I </w:t>
+      </w:r>
+      <w:proofErr w:type="gramStart"/>
+      <w:r>
+        <w:rPr>
+          <w:rFonts w:ascii="Times New Roman" w:eastAsia="Times New Roman" w:hAnsi="Times New Roman" w:cs="Times New Roman"/>
+          <w:lang w:val="en-CA" w:eastAsia="en-CA"/>
+        </w:rPr>
+        <w:t>can't</w:t>
+      </w:r>
+      <w:proofErr w:type="gramEnd"/>
+      <w:r>
+        <w:rPr>
+          <w:rFonts w:ascii="Times New Roman" w:eastAsia="Times New Roman" w:hAnsi="Times New Roman" w:cs="Times New Roman"/>
+          <w:lang w:val="en-CA" w:eastAsia="en-CA"/>
+        </w:rPr>
+        <w:t xml:space="preserve"> implement unit testing because I didn't build a build server in round 1... why can't I build one in round 2?  </w:t>
       </w:r>
     </w:p>
     <w:p>
@@ -8729,6 +9723,7 @@
           <w:lang w:val="en-CA" w:eastAsia="en-CA"/>
         </w:rPr>
       </w:pPr>
+      <w:proofErr w:type="gramStart"/>
       <w:r>
         <w:rPr>
           <w:rFonts w:ascii="Times New Roman" w:eastAsia="Times New Roman" w:hAnsi="Symbol" w:cs="Times New Roman"/>
@@ -8741,7 +9736,15 @@
           <w:rFonts w:ascii="Times New Roman" w:eastAsia="Times New Roman" w:hAnsi="Times New Roman" w:cs="Times New Roman"/>
           <w:lang w:val="en-CA" w:eastAsia="en-CA"/>
         </w:rPr>
-        <w:t xml:space="preserve">  Is it obvious how the game progresses?</w:t>
+        <w:t xml:space="preserve">  Is</w:t>
+      </w:r>
+      <w:proofErr w:type="gramEnd"/>
+      <w:r>
+        <w:rPr>
+          <w:rFonts w:ascii="Times New Roman" w:eastAsia="Times New Roman" w:hAnsi="Times New Roman" w:cs="Times New Roman"/>
+          <w:lang w:val="en-CA" w:eastAsia="en-CA"/>
+        </w:rPr>
+        <w:t xml:space="preserve"> it obvious how the game progresses?</w:t>
       </w:r>
     </w:p>
     <w:p>
@@ -8811,6 +9814,7 @@
           <w:lang w:val="en-CA" w:eastAsia="en-CA"/>
         </w:rPr>
       </w:pPr>
+      <w:proofErr w:type="gramStart"/>
       <w:r>
         <w:rPr>
           <w:rFonts w:ascii="Times New Roman" w:eastAsia="Times New Roman" w:hAnsi="Symbol" w:cs="Times New Roman"/>
@@ -8823,7 +9827,15 @@
           <w:rFonts w:ascii="Times New Roman" w:eastAsia="Times New Roman" w:hAnsi="Times New Roman" w:cs="Times New Roman"/>
           <w:lang w:val="en-CA" w:eastAsia="en-CA"/>
         </w:rPr>
-        <w:t xml:space="preserve">  Is it obvious the effect actions are having?</w:t>
+        <w:t xml:space="preserve">  Is</w:t>
+      </w:r>
+      <w:proofErr w:type="gramEnd"/>
+      <w:r>
+        <w:rPr>
+          <w:rFonts w:ascii="Times New Roman" w:eastAsia="Times New Roman" w:hAnsi="Times New Roman" w:cs="Times New Roman"/>
+          <w:lang w:val="en-CA" w:eastAsia="en-CA"/>
+        </w:rPr>
+        <w:t xml:space="preserve"> it obvious the effect actions are having?</w:t>
       </w:r>
     </w:p>
     <w:p>
@@ -8898,12 +9910,21 @@
           <w:lang w:val="en-CA" w:eastAsia="en-CA"/>
         </w:rPr>
       </w:pPr>
+      <w:proofErr w:type="gramStart"/>
       <w:r>
         <w:rPr>
           <w:rFonts w:ascii="Times New Roman" w:eastAsia="Times New Roman" w:hAnsi="Times New Roman" w:cs="Times New Roman"/>
           <w:lang w:val="en-CA" w:eastAsia="en-CA"/>
         </w:rPr>
-        <w:t>What's the impact of the PO or stakeholder telling the player to prioritize feature work?</w:t>
+        <w:t>What's</w:t>
+      </w:r>
+      <w:proofErr w:type="gramEnd"/>
+      <w:r>
+        <w:rPr>
+          <w:rFonts w:ascii="Times New Roman" w:eastAsia="Times New Roman" w:hAnsi="Times New Roman" w:cs="Times New Roman"/>
+          <w:lang w:val="en-CA" w:eastAsia="en-CA"/>
+        </w:rPr>
+        <w:t xml:space="preserve"> the impact of the PO or stakeholder telling the player to prioritize feature work?</w:t>
       </w:r>
     </w:p>
     <w:p>
@@ -8933,6 +9954,7 @@
           <w:lang w:val="en-CA" w:eastAsia="en-CA"/>
         </w:rPr>
       </w:pPr>
+      <w:proofErr w:type="gramStart"/>
       <w:r>
         <w:rPr>
           <w:rFonts w:ascii="Times New Roman" w:eastAsia="Times New Roman" w:hAnsi="Symbol" w:cs="Times New Roman"/>
@@ -8945,7 +9967,15 @@
           <w:rFonts w:ascii="Times New Roman" w:eastAsia="Times New Roman" w:hAnsi="Times New Roman" w:cs="Times New Roman"/>
           <w:lang w:val="en-CA" w:eastAsia="en-CA"/>
         </w:rPr>
-        <w:t xml:space="preserve">  Is the rule text clear enough?</w:t>
+        <w:t xml:space="preserve">  Is</w:t>
+      </w:r>
+      <w:proofErr w:type="gramEnd"/>
+      <w:r>
+        <w:rPr>
+          <w:rFonts w:ascii="Times New Roman" w:eastAsia="Times New Roman" w:hAnsi="Times New Roman" w:cs="Times New Roman"/>
+          <w:lang w:val="en-CA" w:eastAsia="en-CA"/>
+        </w:rPr>
+        <w:t xml:space="preserve"> the rule text clear enough?</w:t>
       </w:r>
     </w:p>
     <w:p>
@@ -8985,7 +10015,23 @@
           <w:rFonts w:ascii="Times New Roman" w:eastAsia="Times New Roman" w:hAnsi="Times New Roman" w:cs="Times New Roman"/>
           <w:lang w:val="en-CA" w:eastAsia="en-CA"/>
         </w:rPr>
-        <w:t>Would it be simpler to just say: </w:t>
+        <w:t xml:space="preserve">Would it be simpler to just </w:t>
+      </w:r>
+      <w:proofErr w:type="gramStart"/>
+      <w:r>
+        <w:rPr>
+          <w:rFonts w:ascii="Times New Roman" w:eastAsia="Times New Roman" w:hAnsi="Times New Roman" w:cs="Times New Roman"/>
+          <w:lang w:val="en-CA" w:eastAsia="en-CA"/>
+        </w:rPr>
+        <w:t>say:</w:t>
+      </w:r>
+      <w:proofErr w:type="gramEnd"/>
+      <w:r>
+        <w:rPr>
+          <w:rFonts w:ascii="Times New Roman" w:eastAsia="Times New Roman" w:hAnsi="Times New Roman" w:cs="Times New Roman"/>
+          <w:lang w:val="en-CA" w:eastAsia="en-CA"/>
+        </w:rPr>
+        <w:t> </w:t>
       </w:r>
     </w:p>
     <w:p>
@@ -9015,6 +10061,7 @@
           <w:lang w:val="en-CA" w:eastAsia="en-CA"/>
         </w:rPr>
       </w:pPr>
+      <w:proofErr w:type="gramStart"/>
       <w:r>
         <w:rPr>
           <w:rFonts w:ascii="Times New Roman" w:eastAsia="Times New Roman" w:hAnsi="Symbol" w:cs="Times New Roman"/>
@@ -9027,7 +10074,15 @@
           <w:rFonts w:ascii="Times New Roman" w:eastAsia="Times New Roman" w:hAnsi="Times New Roman" w:cs="Times New Roman"/>
           <w:lang w:val="en-CA" w:eastAsia="en-CA"/>
         </w:rPr>
-        <w:t xml:space="preserve">  Anything else around the basics of the playability?</w:t>
+        <w:t xml:space="preserve">  Anything</w:t>
+      </w:r>
+      <w:proofErr w:type="gramEnd"/>
+      <w:r>
+        <w:rPr>
+          <w:rFonts w:ascii="Times New Roman" w:eastAsia="Times New Roman" w:hAnsi="Times New Roman" w:cs="Times New Roman"/>
+          <w:lang w:val="en-CA" w:eastAsia="en-CA"/>
+        </w:rPr>
+        <w:t xml:space="preserve"> else around the basics of the playability?</w:t>
       </w:r>
     </w:p>
     <w:p>
@@ -9048,7 +10103,23 @@
           <w:lang w:val="en-CA" w:eastAsia="en-CA"/>
         </w:rPr>
         <w:lastRenderedPageBreak/>
-        <w:t>Assuming the UI is in a very early stage, but more visuals/graphics</w:t>
+        <w:t xml:space="preserve">Assuming the UI is in </w:t>
+      </w:r>
+      <w:proofErr w:type="gramStart"/>
+      <w:r>
+        <w:rPr>
+          <w:rFonts w:ascii="Times New Roman" w:eastAsia="Times New Roman" w:hAnsi="Times New Roman" w:cs="Times New Roman"/>
+          <w:lang w:val="en-CA" w:eastAsia="en-CA"/>
+        </w:rPr>
+        <w:t>a very early</w:t>
+      </w:r>
+      <w:proofErr w:type="gramEnd"/>
+      <w:r>
+        <w:rPr>
+          <w:rFonts w:ascii="Times New Roman" w:eastAsia="Times New Roman" w:hAnsi="Times New Roman" w:cs="Times New Roman"/>
+          <w:lang w:val="en-CA" w:eastAsia="en-CA"/>
+        </w:rPr>
+        <w:t xml:space="preserve"> stage, but more visuals/graphics</w:t>
       </w:r>
     </w:p>
     <w:p>
@@ -9116,7 +10187,15 @@
         <w:annotationRef/>
       </w:r>
       <w:r>
-        <w:t>Since most people can’t imagine this world right now, we will drop these for now</w:t>
+        <w:t xml:space="preserve">Since most people </w:t>
+      </w:r>
+      <w:proofErr w:type="gramStart"/>
+      <w:r>
+        <w:t>can’t</w:t>
+      </w:r>
+      <w:proofErr w:type="gramEnd"/>
+      <w:r>
+        <w:t xml:space="preserve"> imagine this world right now, we will drop these for now</w:t>
       </w:r>
     </w:p>
   </w:comment>
@@ -9131,8 +10210,13 @@
         </w:rPr>
         <w:annotationRef/>
       </w:r>
-      <w:r>
-        <w:t>Again impossible for people to imagine right now</w:t>
+      <w:proofErr w:type="gramStart"/>
+      <w:r>
+        <w:t>Again</w:t>
+      </w:r>
+      <w:proofErr w:type="gramEnd"/>
+      <w:r>
+        <w:t xml:space="preserve"> impossible for people to imagine right now</w:t>
       </w:r>
     </w:p>
   </w:comment>

</xml_diff>

<commit_message>
Personal Productivity Bonus and mIssing test
Story Mapping wasn't testing for UserStorySuccess Change percentage.
</commit_message>
<xml_diff>
--- a/docs/Team Games.docx
+++ b/docs/Team Games.docx
@@ -194,33 +194,7 @@
             <w:bdr w:val="none" w:sz="0" w:space="0" w:color="auto" w:frame="1"/>
             <w:shd w:val="clear" w:color="auto" w:fill="F5F5F5"/>
           </w:rPr>
-          <w:t>Creative Commons Attribution-</w:t>
-        </w:r>
-        <w:proofErr w:type="spellStart"/>
-        <w:r>
-          <w:rPr>
-            <w:rStyle w:val="Hyperlink"/>
-            <w:rFonts w:ascii="Helvetica Neue" w:eastAsia="Times New Roman" w:hAnsi="Helvetica Neue" w:cs="Times New Roman"/>
-            <w:color w:val="4374B7"/>
-            <w:sz w:val="20"/>
-            <w:szCs w:val="20"/>
-            <w:bdr w:val="none" w:sz="0" w:space="0" w:color="auto" w:frame="1"/>
-            <w:shd w:val="clear" w:color="auto" w:fill="F5F5F5"/>
-          </w:rPr>
-          <w:t>ShareAlike</w:t>
-        </w:r>
-        <w:proofErr w:type="spellEnd"/>
-        <w:r>
-          <w:rPr>
-            <w:rStyle w:val="Hyperlink"/>
-            <w:rFonts w:ascii="Helvetica Neue" w:eastAsia="Times New Roman" w:hAnsi="Helvetica Neue" w:cs="Times New Roman"/>
-            <w:color w:val="4374B7"/>
-            <w:sz w:val="20"/>
-            <w:szCs w:val="20"/>
-            <w:bdr w:val="none" w:sz="0" w:space="0" w:color="auto" w:frame="1"/>
-            <w:shd w:val="clear" w:color="auto" w:fill="F5F5F5"/>
-          </w:rPr>
-          <w:t xml:space="preserve"> 4.0 International License</w:t>
+          <w:t>Creative Commons Attribution-ShareAlike 4.0 International License</w:t>
         </w:r>
       </w:hyperlink>
       <w:r>
@@ -255,15 +229,7 @@
         <w:t>, n</w:t>
       </w:r>
       <w:r>
-        <w:t xml:space="preserve">ot every result on earth. </w:t>
-      </w:r>
-      <w:proofErr w:type="gramStart"/>
-      <w:r>
-        <w:t>We’re</w:t>
-      </w:r>
-      <w:proofErr w:type="gramEnd"/>
-      <w:r>
-        <w:t xml:space="preserve"> a vulture capital funded company</w:t>
+        <w:t>ot every result on earth. We’re a vulture capital funded company</w:t>
       </w:r>
       <w:r>
         <w:t xml:space="preserve">, </w:t>
@@ -369,14 +335,7 @@
         <w:rPr>
           <w:i/>
         </w:rPr>
-        <w:t xml:space="preserve">three </w:t>
-      </w:r>
-      <w:proofErr w:type="gramStart"/>
-      <w:r>
-        <w:rPr>
-          <w:i/>
-        </w:rPr>
-        <w:t>2</w:t>
+        <w:t>three 2</w:t>
       </w:r>
       <w:r>
         <w:rPr>
@@ -384,7 +343,6 @@
         </w:rPr>
         <w:t xml:space="preserve"> week</w:t>
       </w:r>
-      <w:proofErr w:type="gramEnd"/>
       <w:r>
         <w:rPr>
           <w:i/>
@@ -455,21 +413,7 @@
         <w:rPr>
           <w:i/>
         </w:rPr>
-        <w:t xml:space="preserve">ach round you have budget </w:t>
-      </w:r>
-      <w:proofErr w:type="gramStart"/>
-      <w:r>
-        <w:rPr>
-          <w:i/>
-        </w:rPr>
-        <w:t>for the amount of</w:t>
-      </w:r>
-      <w:proofErr w:type="gramEnd"/>
-      <w:r>
-        <w:rPr>
-          <w:i/>
-        </w:rPr>
-        <w:t xml:space="preserve"> work/stuff you can do based on your team</w:t>
+        <w:t>ach round you have budget for the amount of work/stuff you can do based on your team</w:t>
       </w:r>
       <w:r>
         <w:rPr>
@@ -505,21 +449,7 @@
         <w:rPr>
           <w:i/>
         </w:rPr>
-        <w:t xml:space="preserve"> otherwise you </w:t>
-      </w:r>
-      <w:proofErr w:type="gramStart"/>
-      <w:r>
-        <w:rPr>
-          <w:i/>
-        </w:rPr>
-        <w:t>don’t</w:t>
-      </w:r>
-      <w:proofErr w:type="gramEnd"/>
-      <w:r>
-        <w:rPr>
-          <w:i/>
-        </w:rPr>
-        <w:t xml:space="preserve"> </w:t>
+        <w:t xml:space="preserve"> otherwise you don’t </w:t>
       </w:r>
       <w:r>
         <w:rPr>
@@ -621,16 +551,8 @@
         <w:rPr>
           <w:i/>
         </w:rPr>
-        <w:t xml:space="preserve">uman interactions are </w:t>
-      </w:r>
-      <w:proofErr w:type="gramStart"/>
-      <w:r>
-        <w:rPr>
-          <w:i/>
-        </w:rPr>
-        <w:t>imperfect</w:t>
-      </w:r>
-      <w:proofErr w:type="gramEnd"/>
+        <w:t>uman interactions are imperfect</w:t>
+      </w:r>
       <w:r>
         <w:rPr>
           <w:i/>
@@ -860,23 +782,7 @@
           <w:i/>
           <w:iCs/>
         </w:rPr>
-        <w:t xml:space="preserve">This </w:t>
-      </w:r>
-      <w:proofErr w:type="gramStart"/>
-      <w:r>
-        <w:rPr>
-          <w:i/>
-          <w:iCs/>
-        </w:rPr>
-        <w:t>isn’t</w:t>
-      </w:r>
-      <w:proofErr w:type="gramEnd"/>
-      <w:r>
-        <w:rPr>
-          <w:i/>
-          <w:iCs/>
-        </w:rPr>
-        <w:t xml:space="preserve"> an action in of itself – rather the default that will happen for any uncommitted capacity.</w:t>
+        <w:t>This isn’t an action in of itself – rather the default that will happen for any uncommitted capacity.</w:t>
       </w:r>
     </w:p>
     <w:p>
@@ -906,15 +812,7 @@
         <w:t xml:space="preserve"> Effect: </w:t>
       </w:r>
       <w:r>
-        <w:t xml:space="preserve">Roll one die per User Story committed. 3 or </w:t>
-      </w:r>
-      <w:proofErr w:type="gramStart"/>
-      <w:r>
-        <w:t>higher  =</w:t>
-      </w:r>
-      <w:proofErr w:type="gramEnd"/>
-      <w:r>
-        <w:t xml:space="preserve"> commitment met, User Story is completed</w:t>
+        <w:t>Roll one die per User Story committed. 3 or higher  = commitment met, User Story is completed</w:t>
       </w:r>
       <w:r>
         <w:tab/>
@@ -1302,23 +1200,7 @@
                 <w:sz w:val="22"/>
                 <w:szCs w:val="22"/>
               </w:rPr>
-              <w:t>Get all Team members on the same floor (</w:t>
-            </w:r>
-            <w:proofErr w:type="gramStart"/>
-            <w:r>
-              <w:rPr>
-                <w:sz w:val="22"/>
-                <w:szCs w:val="22"/>
-              </w:rPr>
-              <w:t>can’t</w:t>
-            </w:r>
-            <w:proofErr w:type="gramEnd"/>
-            <w:r>
-              <w:rPr>
-                <w:sz w:val="22"/>
-                <w:szCs w:val="22"/>
-              </w:rPr>
-              <w:t xml:space="preserve"> be used with Team Room)</w:t>
+              <w:t>Get all Team members on the same floor (can’t be used with Team Room)</w:t>
             </w:r>
           </w:p>
         </w:tc>
@@ -1368,23 +1250,7 @@
                 <w:sz w:val="22"/>
                 <w:szCs w:val="22"/>
               </w:rPr>
-              <w:t xml:space="preserve">Even if you </w:t>
-            </w:r>
-            <w:proofErr w:type="gramStart"/>
-            <w:r>
-              <w:rPr>
-                <w:sz w:val="22"/>
-                <w:szCs w:val="22"/>
-              </w:rPr>
-              <w:t>can’t</w:t>
-            </w:r>
-            <w:proofErr w:type="gramEnd"/>
-            <w:r>
-              <w:rPr>
-                <w:sz w:val="22"/>
-                <w:szCs w:val="22"/>
-              </w:rPr>
-              <w:t xml:space="preserve"> create a team room, just getting people on the same floor reduces the cost of communication.</w:t>
+              <w:t>Even if you can’t create a team room, just getting people on the same floor reduces the cost of communication.</w:t>
             </w:r>
           </w:p>
         </w:tc>
@@ -1858,25 +1724,7 @@
                 <w:sz w:val="22"/>
                 <w:szCs w:val="22"/>
               </w:rPr>
-              <w:t xml:space="preserve">None – only </w:t>
-            </w:r>
-            <w:proofErr w:type="gramStart"/>
-            <w:r>
-              <w:rPr>
-                <w:iCs/>
-                <w:sz w:val="22"/>
-                <w:szCs w:val="22"/>
-              </w:rPr>
-              <w:t>long term</w:t>
-            </w:r>
-            <w:proofErr w:type="gramEnd"/>
-            <w:r>
-              <w:rPr>
-                <w:iCs/>
-                <w:sz w:val="22"/>
-                <w:szCs w:val="22"/>
-              </w:rPr>
-              <w:t xml:space="preserve"> effect is enabling Unit Testing, TDD</w:t>
+              <w:t>None – only long term effect is enabling Unit Testing, TDD</w:t>
             </w:r>
           </w:p>
         </w:tc>
@@ -2121,23 +1969,7 @@
                 <w:sz w:val="22"/>
                 <w:szCs w:val="22"/>
               </w:rPr>
-              <w:t xml:space="preserve">Teams that </w:t>
-            </w:r>
-            <w:proofErr w:type="gramStart"/>
-            <w:r>
-              <w:rPr>
-                <w:sz w:val="22"/>
-                <w:szCs w:val="22"/>
-              </w:rPr>
-              <w:t>aren’t</w:t>
-            </w:r>
-            <w:proofErr w:type="gramEnd"/>
-            <w:r>
-              <w:rPr>
-                <w:sz w:val="22"/>
-                <w:szCs w:val="22"/>
-              </w:rPr>
-              <w:t xml:space="preserve"> involved in the creation of their product vision are doomed to build Product that neither PO, Customers nor Stakeholders want</w:t>
+              <w:t>Teams that aren’t involved in the creation of their product vision are doomed to build Product that neither PO, Customers nor Stakeholders want</w:t>
             </w:r>
           </w:p>
         </w:tc>
@@ -2649,23 +2481,7 @@
                 <w:sz w:val="22"/>
                 <w:szCs w:val="22"/>
               </w:rPr>
-              <w:t xml:space="preserve">When teams use Feature Branches – then </w:t>
-            </w:r>
-            <w:proofErr w:type="gramStart"/>
-            <w:r>
-              <w:rPr>
-                <w:sz w:val="22"/>
-                <w:szCs w:val="22"/>
-              </w:rPr>
-              <w:t>they’re</w:t>
-            </w:r>
-            <w:proofErr w:type="gramEnd"/>
-            <w:r>
-              <w:rPr>
-                <w:sz w:val="22"/>
-                <w:szCs w:val="22"/>
-              </w:rPr>
-              <w:t xml:space="preserve"> not really using Continuous integration.</w:t>
+              <w:t>When teams use Feature Branches – then they’re not really using Continuous integration.</w:t>
             </w:r>
           </w:p>
           <w:p>
@@ -2860,23 +2676,7 @@
                 <w:sz w:val="22"/>
                 <w:szCs w:val="22"/>
               </w:rPr>
-              <w:t xml:space="preserve">create new stories and delete </w:t>
-            </w:r>
-            <w:proofErr w:type="gramStart"/>
-            <w:r>
-              <w:rPr>
-                <w:sz w:val="22"/>
-                <w:szCs w:val="22"/>
-              </w:rPr>
-              <w:t>one's</w:t>
-            </w:r>
-            <w:proofErr w:type="gramEnd"/>
-            <w:r>
-              <w:rPr>
-                <w:sz w:val="22"/>
-                <w:szCs w:val="22"/>
-              </w:rPr>
-              <w:t xml:space="preserve"> that no longer make sense. All of</w:t>
+              <w:t>create new stories and delete one's that no longer make sense. All of</w:t>
             </w:r>
             <w:r>
               <w:rPr>
@@ -2890,23 +2690,7 @@
                 <w:sz w:val="22"/>
                 <w:szCs w:val="22"/>
               </w:rPr>
-              <w:t xml:space="preserve">this improves their understanding the product </w:t>
-            </w:r>
-            <w:proofErr w:type="gramStart"/>
-            <w:r>
-              <w:rPr>
-                <w:sz w:val="22"/>
-                <w:szCs w:val="22"/>
-              </w:rPr>
-              <w:t>they're</w:t>
-            </w:r>
-            <w:proofErr w:type="gramEnd"/>
-            <w:r>
-              <w:rPr>
-                <w:sz w:val="22"/>
-                <w:szCs w:val="22"/>
-              </w:rPr>
-              <w:t xml:space="preserve"> building.</w:t>
+              <w:t>this improves their understanding the product they're building.</w:t>
             </w:r>
           </w:p>
         </w:tc>
@@ -3177,23 +2961,7 @@
                 <w:sz w:val="22"/>
                 <w:szCs w:val="22"/>
               </w:rPr>
-              <w:t xml:space="preserve">Offer a firefighter award to any team member who </w:t>
-            </w:r>
-            <w:proofErr w:type="gramStart"/>
-            <w:r>
-              <w:rPr>
-                <w:sz w:val="22"/>
-                <w:szCs w:val="22"/>
-              </w:rPr>
-              <w:t>solves  …</w:t>
-            </w:r>
-            <w:proofErr w:type="gramEnd"/>
-            <w:r>
-              <w:rPr>
-                <w:sz w:val="22"/>
-                <w:szCs w:val="22"/>
-              </w:rPr>
-              <w:t>.</w:t>
+              <w:t>Offer a firefighter award to any team member who solves  ….</w:t>
             </w:r>
           </w:p>
         </w:tc>
@@ -3270,18 +3038,8 @@
                 <w:sz w:val="22"/>
                 <w:szCs w:val="22"/>
               </w:rPr>
-              <w:t xml:space="preserve">+1 to start but after two </w:t>
-            </w:r>
-            <w:proofErr w:type="gramStart"/>
-            <w:r>
-              <w:rPr>
-                <w:iCs/>
-                <w:sz w:val="22"/>
-                <w:szCs w:val="22"/>
-              </w:rPr>
-              <w:t>rounds -1</w:t>
-            </w:r>
-            <w:proofErr w:type="gramEnd"/>
+              <w:t>+1 to start but after two rounds -1</w:t>
+            </w:r>
           </w:p>
         </w:tc>
       </w:tr>
@@ -3812,23 +3570,7 @@
                 <w:sz w:val="22"/>
                 <w:szCs w:val="22"/>
               </w:rPr>
-              <w:t xml:space="preserve">Social conversation happens around the water cooler/coffee and tea. If team members have to leave the team </w:t>
-            </w:r>
-            <w:proofErr w:type="gramStart"/>
-            <w:r>
-              <w:rPr>
-                <w:sz w:val="22"/>
-                <w:szCs w:val="22"/>
-              </w:rPr>
-              <w:t>space</w:t>
-            </w:r>
-            <w:proofErr w:type="gramEnd"/>
-            <w:r>
-              <w:rPr>
-                <w:sz w:val="22"/>
-                <w:szCs w:val="22"/>
-              </w:rPr>
-              <w:t xml:space="preserve"> then the social benefit is diffused</w:t>
+              <w:t>Social conversation happens around the water cooler/coffee and tea. If team members have to leave the team space then the social benefit is diffused</w:t>
             </w:r>
           </w:p>
         </w:tc>
@@ -4683,21 +4425,7 @@
                 <w:sz w:val="22"/>
                 <w:szCs w:val="22"/>
               </w:rPr>
-              <w:t>1</w:t>
-            </w:r>
-            <w:r>
-              <w:rPr>
-                <w:sz w:val="22"/>
-                <w:szCs w:val="22"/>
-              </w:rPr>
-              <w:t>0</w:t>
-            </w:r>
-            <w:r>
-              <w:rPr>
-                <w:sz w:val="22"/>
-                <w:szCs w:val="22"/>
-              </w:rPr>
-              <w:t xml:space="preserve"> </w:t>
+              <w:t xml:space="preserve">10 </w:t>
             </w:r>
             <w:r>
               <w:rPr>
@@ -4811,23 +4539,7 @@
                 <w:sz w:val="22"/>
                 <w:szCs w:val="22"/>
               </w:rPr>
-              <w:t xml:space="preserve">Personal Productivity Bonus increases individual focus on achieving the goal. </w:t>
-            </w:r>
-            <w:proofErr w:type="gramStart"/>
-            <w:r>
-              <w:rPr>
-                <w:sz w:val="22"/>
-                <w:szCs w:val="22"/>
-              </w:rPr>
-              <w:t>Unfortunately</w:t>
-            </w:r>
-            <w:proofErr w:type="gramEnd"/>
-            <w:r>
-              <w:rPr>
-                <w:sz w:val="22"/>
-                <w:szCs w:val="22"/>
-              </w:rPr>
-              <w:t xml:space="preserve"> teamwork suffers.</w:t>
+              <w:t>Personal Productivity Bonus increases individual focus on achieving the goal. Unfortunately teamwork suffers.</w:t>
             </w:r>
           </w:p>
         </w:tc>
@@ -4838,24 +4550,32 @@
           <w:p>
             <w:pPr>
               <w:rPr>
-                <w:sz w:val="22"/>
-                <w:szCs w:val="22"/>
-              </w:rPr>
-            </w:pPr>
-            <w:r>
-              <w:rPr>
-                <w:sz w:val="22"/>
-                <w:szCs w:val="22"/>
-              </w:rPr>
-              <w:t>This time they deliver +2 User Stories</w:t>
-            </w:r>
-          </w:p>
-          <w:p>
-            <w:pPr>
-              <w:rPr>
-                <w:sz w:val="22"/>
-                <w:szCs w:val="22"/>
-              </w:rPr>
+                <w:del w:id="146" w:author="Mark Levison" w:date="2020-11-27T17:15:00Z"/>
+                <w:sz w:val="22"/>
+                <w:szCs w:val="22"/>
+              </w:rPr>
+            </w:pPr>
+            <w:del w:id="147" w:author="Mark Levison" w:date="2020-11-27T17:15:00Z">
+              <w:r>
+                <w:rPr>
+                  <w:sz w:val="22"/>
+                  <w:szCs w:val="22"/>
+                </w:rPr>
+                <w:delText>This time they deliver +2 User Stories</w:delText>
+              </w:r>
+            </w:del>
+          </w:p>
+          <w:p>
+            <w:pPr>
+              <w:rPr>
+                <w:sz w:val="22"/>
+                <w:szCs w:val="22"/>
+              </w:rPr>
+              <w:pPrChange w:id="148" w:author="Mark Levison" w:date="2020-11-27T17:15:00Z">
+                <w:pPr>
+                  <w:framePr w:hSpace="180" w:wrap="around" w:vAnchor="text" w:hAnchor="page" w:x="1729" w:y="213"/>
+                </w:pPr>
+              </w:pPrChange>
             </w:pPr>
           </w:p>
         </w:tc>
@@ -4863,6 +4583,69 @@
           <w:tcPr>
             <w:tcW w:w="2409" w:type="dxa"/>
           </w:tcPr>
+          <w:p>
+            <w:pPr>
+              <w:rPr>
+                <w:ins w:id="149" w:author="Mark Levison" w:date="2020-11-27T17:15:00Z"/>
+                <w:sz w:val="22"/>
+                <w:szCs w:val="22"/>
+              </w:rPr>
+            </w:pPr>
+            <w:ins w:id="150" w:author="Mark Levison" w:date="2020-11-27T17:15:00Z">
+              <w:r>
+                <w:rPr>
+                  <w:sz w:val="22"/>
+                  <w:szCs w:val="22"/>
+                </w:rPr>
+                <w:t>User Story Success 1 time goes up by 50%.</w:t>
+              </w:r>
+            </w:ins>
+          </w:p>
+          <w:p>
+            <w:pPr>
+              <w:rPr>
+                <w:ins w:id="151" w:author="Mark Levison" w:date="2020-11-27T17:15:00Z"/>
+                <w:sz w:val="22"/>
+                <w:szCs w:val="22"/>
+              </w:rPr>
+            </w:pPr>
+          </w:p>
+          <w:p>
+            <w:pPr>
+              <w:rPr>
+                <w:ins w:id="152" w:author="Mark Levison" w:date="2020-11-27T17:15:00Z"/>
+                <w:sz w:val="22"/>
+                <w:szCs w:val="22"/>
+              </w:rPr>
+            </w:pPr>
+            <w:ins w:id="153" w:author="Mark Levison" w:date="2020-11-27T17:15:00Z">
+              <w:r>
+                <w:rPr>
+                  <w:sz w:val="22"/>
+                  <w:szCs w:val="22"/>
+                </w:rPr>
+                <w:t xml:space="preserve">Long term </w:t>
+              </w:r>
+            </w:ins>
+            <w:ins w:id="154" w:author="Mark Levison" w:date="2020-11-27T17:16:00Z">
+              <w:r>
+                <w:rPr>
+                  <w:sz w:val="22"/>
+                  <w:szCs w:val="22"/>
+                </w:rPr>
+                <w:t>reduced by 10%.</w:t>
+              </w:r>
+            </w:ins>
+          </w:p>
+          <w:p>
+            <w:pPr>
+              <w:rPr>
+                <w:ins w:id="155" w:author="Mark Levison" w:date="2020-11-27T17:15:00Z"/>
+                <w:sz w:val="22"/>
+                <w:szCs w:val="22"/>
+              </w:rPr>
+            </w:pPr>
+          </w:p>
           <w:p>
             <w:pPr>
               <w:rPr>
@@ -5339,7 +5122,6 @@
                 <w:sz w:val="22"/>
                 <w:szCs w:val="22"/>
               </w:rPr>
-              <w:lastRenderedPageBreak/>
               <w:t>Formal Cross-Training</w:t>
             </w:r>
           </w:p>
@@ -5400,23 +5182,7 @@
                 <w:sz w:val="22"/>
                 <w:szCs w:val="22"/>
               </w:rPr>
-              <w:t xml:space="preserve">Will boost the technical skill of a team member – improving capacity – but </w:t>
-            </w:r>
-            <w:proofErr w:type="gramStart"/>
-            <w:r>
-              <w:rPr>
-                <w:sz w:val="22"/>
-                <w:szCs w:val="22"/>
-              </w:rPr>
-              <w:t>doesn’t</w:t>
-            </w:r>
-            <w:proofErr w:type="gramEnd"/>
-            <w:r>
-              <w:rPr>
-                <w:sz w:val="22"/>
-                <w:szCs w:val="22"/>
-              </w:rPr>
-              <w:t xml:space="preserve"> help the social cohesion.</w:t>
+              <w:t>Will boost the technical skill of a team member – improving capacity – but doesn’t help the social cohesion.</w:t>
             </w:r>
           </w:p>
         </w:tc>
@@ -5477,12 +5243,13 @@
                 <w:szCs w:val="22"/>
               </w:rPr>
             </w:pPr>
-            <w:commentRangeStart w:id="146"/>
-            <w:r>
-              <w:rPr>
-                <w:sz w:val="22"/>
-                <w:szCs w:val="22"/>
-              </w:rPr>
+            <w:commentRangeStart w:id="156"/>
+            <w:r>
+              <w:rPr>
+                <w:sz w:val="22"/>
+                <w:szCs w:val="22"/>
+              </w:rPr>
+              <w:lastRenderedPageBreak/>
               <w:t xml:space="preserve">Collaborate on </w:t>
             </w:r>
             <w:r>
@@ -5492,12 +5259,12 @@
               </w:rPr>
               <w:t xml:space="preserve">Understanding </w:t>
             </w:r>
-            <w:commentRangeEnd w:id="146"/>
+            <w:commentRangeEnd w:id="156"/>
             <w:r>
               <w:rPr>
                 <w:rStyle w:val="CommentReference"/>
               </w:rPr>
-              <w:commentReference w:id="146"/>
+              <w:commentReference w:id="156"/>
             </w:r>
             <w:r>
               <w:rPr>
@@ -5594,39 +5361,7 @@
                 <w:sz w:val="22"/>
                 <w:szCs w:val="22"/>
               </w:rPr>
-              <w:t xml:space="preserve">Teams see through artificial pointless goals that </w:t>
-            </w:r>
-            <w:proofErr w:type="gramStart"/>
-            <w:r>
-              <w:rPr>
-                <w:sz w:val="22"/>
-                <w:szCs w:val="22"/>
-              </w:rPr>
-              <w:t>they’re</w:t>
-            </w:r>
-            <w:proofErr w:type="gramEnd"/>
-            <w:r>
-              <w:rPr>
-                <w:sz w:val="22"/>
-                <w:szCs w:val="22"/>
-              </w:rPr>
-              <w:t xml:space="preserve"> not involved in setting. If you </w:t>
-            </w:r>
-            <w:proofErr w:type="gramStart"/>
-            <w:r>
-              <w:rPr>
-                <w:sz w:val="22"/>
-                <w:szCs w:val="22"/>
-              </w:rPr>
-              <w:t>didn’t</w:t>
-            </w:r>
-            <w:proofErr w:type="gramEnd"/>
-            <w:r>
-              <w:rPr>
-                <w:sz w:val="22"/>
-                <w:szCs w:val="22"/>
-              </w:rPr>
-              <w:t xml:space="preserve"> discuss the goal with the team, they’re demotivated and not buying it and actually don’t try as hard</w:t>
+              <w:t>Teams see through artificial pointless goals that they’re not involved in setting. If you didn’t discuss the goal with the team, they’re demotivated and not buying it and actually don’t try as hard</w:t>
             </w:r>
           </w:p>
         </w:tc>
@@ -5646,23 +5381,7 @@
                 <w:sz w:val="22"/>
                 <w:szCs w:val="22"/>
               </w:rPr>
-              <w:t>Complete all User Stories to which you committed (</w:t>
-            </w:r>
-            <w:proofErr w:type="gramStart"/>
-            <w:r>
-              <w:rPr>
-                <w:sz w:val="22"/>
-                <w:szCs w:val="22"/>
-              </w:rPr>
-              <w:t>one time</w:t>
-            </w:r>
-            <w:proofErr w:type="gramEnd"/>
-            <w:r>
-              <w:rPr>
-                <w:sz w:val="22"/>
-                <w:szCs w:val="22"/>
-              </w:rPr>
-              <w:t xml:space="preserve"> effect)</w:t>
+              <w:t>Complete all User Stories to which you committed (one time effect)</w:t>
             </w:r>
           </w:p>
           <w:p>
@@ -5990,7 +5709,30 @@
                 <w:sz w:val="22"/>
                 <w:szCs w:val="22"/>
               </w:rPr>
-              <w:t xml:space="preserve">We write our Acceptance Criteria as examples – </w:t>
+              <w:t xml:space="preserve">We write our Acceptance Criteria as examples – with at least one of each: Business Analyst, Developer and QA participating. </w:t>
+            </w:r>
+          </w:p>
+          <w:p>
+            <w:pPr>
+              <w:rPr>
+                <w:sz w:val="22"/>
+                <w:szCs w:val="22"/>
+              </w:rPr>
+            </w:pPr>
+          </w:p>
+          <w:p>
+            <w:pPr>
+              <w:rPr>
+                <w:sz w:val="22"/>
+                <w:szCs w:val="22"/>
+              </w:rPr>
+            </w:pPr>
+            <w:r>
+              <w:rPr>
+                <w:sz w:val="22"/>
+                <w:szCs w:val="22"/>
+              </w:rPr>
+              <w:t xml:space="preserve">The </w:t>
             </w:r>
             <w:r>
               <w:rPr>
@@ -5998,30 +5740,7 @@
                 <w:szCs w:val="22"/>
               </w:rPr>
               <w:lastRenderedPageBreak/>
-              <w:t xml:space="preserve">with at least one of each: Business Analyst, Developer and QA participating. </w:t>
-            </w:r>
-          </w:p>
-          <w:p>
-            <w:pPr>
-              <w:rPr>
-                <w:sz w:val="22"/>
-                <w:szCs w:val="22"/>
-              </w:rPr>
-            </w:pPr>
-          </w:p>
-          <w:p>
-            <w:pPr>
-              <w:rPr>
-                <w:sz w:val="22"/>
-                <w:szCs w:val="22"/>
-              </w:rPr>
-            </w:pPr>
-            <w:r>
-              <w:rPr>
-                <w:sz w:val="22"/>
-                <w:szCs w:val="22"/>
-              </w:rPr>
-              <w:t>The Acceptance Criteria are created before the code is started</w:t>
+              <w:t>Acceptance Criteria are created before the code is started</w:t>
             </w:r>
           </w:p>
         </w:tc>
@@ -6062,7 +5781,30 @@
                 <w:sz w:val="22"/>
                 <w:szCs w:val="22"/>
               </w:rPr>
-              <w:t xml:space="preserve">By writing the Acceptance Criteria first – many misunderstandings </w:t>
+              <w:t>By writing the Acceptance Criteria first – many misunderstandings are avoided and defects are eliminated.</w:t>
+            </w:r>
+          </w:p>
+          <w:p>
+            <w:pPr>
+              <w:rPr>
+                <w:sz w:val="22"/>
+                <w:szCs w:val="22"/>
+              </w:rPr>
+            </w:pPr>
+          </w:p>
+          <w:p>
+            <w:pPr>
+              <w:rPr>
+                <w:sz w:val="22"/>
+                <w:szCs w:val="22"/>
+              </w:rPr>
+            </w:pPr>
+            <w:r>
+              <w:rPr>
+                <w:sz w:val="22"/>
+                <w:szCs w:val="22"/>
+              </w:rPr>
+              <w:t xml:space="preserve">If these are automated well, they provide “living” documentation and </w:t>
             </w:r>
             <w:r>
               <w:rPr>
@@ -6070,46 +5812,7 @@
                 <w:szCs w:val="22"/>
               </w:rPr>
               <w:lastRenderedPageBreak/>
-              <w:t xml:space="preserve">are </w:t>
-            </w:r>
-            <w:proofErr w:type="gramStart"/>
-            <w:r>
-              <w:rPr>
-                <w:sz w:val="22"/>
-                <w:szCs w:val="22"/>
-              </w:rPr>
-              <w:t>avoided</w:t>
-            </w:r>
-            <w:proofErr w:type="gramEnd"/>
-            <w:r>
-              <w:rPr>
-                <w:sz w:val="22"/>
-                <w:szCs w:val="22"/>
-              </w:rPr>
-              <w:t xml:space="preserve"> and defects are eliminated.</w:t>
-            </w:r>
-          </w:p>
-          <w:p>
-            <w:pPr>
-              <w:rPr>
-                <w:sz w:val="22"/>
-                <w:szCs w:val="22"/>
-              </w:rPr>
-            </w:pPr>
-          </w:p>
-          <w:p>
-            <w:pPr>
-              <w:rPr>
-                <w:sz w:val="22"/>
-                <w:szCs w:val="22"/>
-              </w:rPr>
-            </w:pPr>
-            <w:r>
-              <w:rPr>
-                <w:sz w:val="22"/>
-                <w:szCs w:val="22"/>
-              </w:rPr>
-              <w:t>If these are automated well, they provide “living” documentation and a regression suite</w:t>
+              <w:t>a regression suite</w:t>
             </w:r>
           </w:p>
         </w:tc>
@@ -6536,25 +6239,7 @@
                 <w:sz w:val="22"/>
                 <w:szCs w:val="22"/>
               </w:rPr>
-              <w:t xml:space="preserve">None. You get yelled at by Management. You still </w:t>
-            </w:r>
-            <w:proofErr w:type="gramStart"/>
-            <w:r>
-              <w:rPr>
-                <w:i/>
-                <w:sz w:val="22"/>
-                <w:szCs w:val="22"/>
-              </w:rPr>
-              <w:t>have to</w:t>
-            </w:r>
-            <w:proofErr w:type="gramEnd"/>
-            <w:r>
-              <w:rPr>
-                <w:i/>
-                <w:sz w:val="22"/>
-                <w:szCs w:val="22"/>
-              </w:rPr>
-              <w:t xml:space="preserve"> deal with the fires.</w:t>
+              <w:t>None. You get yelled at by Management. You still have to deal with the fires.</w:t>
             </w:r>
           </w:p>
         </w:tc>
@@ -6716,43 +6401,7 @@
                 <w:sz w:val="22"/>
                 <w:szCs w:val="22"/>
               </w:rPr>
-              <w:t xml:space="preserve">tories this round. Accepting change mid-sprint is </w:t>
-            </w:r>
-            <w:proofErr w:type="gramStart"/>
-            <w:r>
-              <w:rPr>
-                <w:i/>
-                <w:sz w:val="22"/>
-                <w:szCs w:val="22"/>
-              </w:rPr>
-              <w:t>very expensive</w:t>
-            </w:r>
-            <w:proofErr w:type="gramEnd"/>
-            <w:r>
-              <w:rPr>
-                <w:i/>
-                <w:sz w:val="22"/>
-                <w:szCs w:val="22"/>
-              </w:rPr>
-              <w:t xml:space="preserve">. The team was focused on meeting the goal. In </w:t>
-            </w:r>
-            <w:proofErr w:type="gramStart"/>
-            <w:r>
-              <w:rPr>
-                <w:i/>
-                <w:sz w:val="22"/>
-                <w:szCs w:val="22"/>
-              </w:rPr>
-              <w:t>addition</w:t>
-            </w:r>
-            <w:proofErr w:type="gramEnd"/>
-            <w:r>
-              <w:rPr>
-                <w:i/>
-                <w:sz w:val="22"/>
-                <w:szCs w:val="22"/>
-              </w:rPr>
-              <w:t>….</w:t>
+              <w:t>tories this round. Accepting change mid-sprint is very expensive. The team was focused on meeting the goal. In addition….</w:t>
             </w:r>
           </w:p>
           <w:p>
@@ -6949,21 +6598,12 @@
       <w:r>
         <w:t xml:space="preserve">BA, Development Testing Collaboration – increases productivity, improves likelihood of completing a User Story. </w:t>
       </w:r>
-      <w:proofErr w:type="gramStart"/>
       <w:r>
         <w:rPr>
           <w:i/>
           <w:iCs/>
         </w:rPr>
-        <w:t>Could</w:t>
-      </w:r>
-      <w:proofErr w:type="gramEnd"/>
-      <w:r>
-        <w:rPr>
-          <w:i/>
-          <w:iCs/>
-        </w:rPr>
-        <w:t xml:space="preserve"> necessary to do BDD?</w:t>
+        <w:t>Could necessary to do BDD?</w:t>
       </w:r>
       <w:r>
         <w:t xml:space="preserve"> </w:t>
@@ -6972,10 +6612,10 @@
     <w:p>
       <w:pPr>
         <w:rPr>
-          <w:ins w:id="147" w:author="Mark Levison" w:date="2020-11-25T14:14:00Z"/>
-        </w:rPr>
-      </w:pPr>
-      <w:ins w:id="148" w:author="Mark Levison" w:date="2020-11-25T14:14:00Z">
+          <w:ins w:id="157" w:author="Mark Levison" w:date="2020-11-25T14:14:00Z"/>
+        </w:rPr>
+      </w:pPr>
+      <w:ins w:id="158" w:author="Mark Levison" w:date="2020-11-25T14:14:00Z">
         <w:r>
           <w:t>Improve DOD - …?</w:t>
         </w:r>
@@ -6984,15 +6624,15 @@
     <w:p>
       <w:pPr>
         <w:rPr>
-          <w:ins w:id="149" w:author="Mark Levison" w:date="2020-11-25T14:15:00Z"/>
-        </w:rPr>
-      </w:pPr>
-      <w:ins w:id="150" w:author="Mark Levison" w:date="2020-11-25T14:14:00Z">
+          <w:ins w:id="159" w:author="Mark Levison" w:date="2020-11-25T14:15:00Z"/>
+        </w:rPr>
+      </w:pPr>
+      <w:ins w:id="160" w:author="Mark Levison" w:date="2020-11-25T14:14:00Z">
         <w:r>
           <w:t xml:space="preserve">Skip Retrospective get </w:t>
         </w:r>
       </w:ins>
-      <w:ins w:id="151" w:author="Mark Levison" w:date="2020-11-25T14:15:00Z">
+      <w:ins w:id="161" w:author="Mark Levison" w:date="2020-11-25T14:15:00Z">
         <w:r>
           <w:t>2 additional story rolls?</w:t>
         </w:r>
@@ -7001,22 +6641,22 @@
     <w:p>
       <w:pPr>
         <w:rPr>
-          <w:ins w:id="152" w:author="Mark Levison" w:date="2020-11-25T14:14:00Z"/>
+          <w:ins w:id="162" w:author="Mark Levison" w:date="2020-11-25T14:14:00Z"/>
           <w:i/>
           <w:iCs/>
-          <w:rPrChange w:id="153" w:author="Mark Levison" w:date="2020-11-27T12:58:00Z">
+          <w:rPrChange w:id="163" w:author="Mark Levison" w:date="2020-11-27T12:58:00Z">
             <w:rPr>
-              <w:ins w:id="154" w:author="Mark Levison" w:date="2020-11-25T14:14:00Z"/>
+              <w:ins w:id="164" w:author="Mark Levison" w:date="2020-11-25T14:14:00Z"/>
             </w:rPr>
           </w:rPrChange>
         </w:rPr>
       </w:pPr>
-      <w:ins w:id="155" w:author="Mark Levison" w:date="2020-11-27T12:57:00Z">
+      <w:ins w:id="165" w:author="Mark Levison" w:date="2020-11-27T12:57:00Z">
         <w:r>
           <w:t>We could</w:t>
         </w:r>
       </w:ins>
-      <w:ins w:id="156" w:author="Mark Levison" w:date="2020-11-27T12:58:00Z">
+      <w:ins w:id="166" w:author="Mark Levison" w:date="2020-11-27T12:58:00Z">
         <w:r>
           <w:t xml:space="preserve"> code actions so that their effect is negative in the round after and then slowly increasing positive. </w:t>
         </w:r>
@@ -7028,7 +6668,7 @@
           <w:t>Example Eliminate Feature Branches</w:t>
         </w:r>
       </w:ins>
-      <w:ins w:id="157" w:author="Mark Levison" w:date="2020-11-27T12:59:00Z">
+      <w:ins w:id="167" w:author="Mark Levison" w:date="2020-11-27T12:59:00Z">
         <w:r>
           <w:rPr>
             <w:i/>
@@ -7053,15 +6693,7 @@
         </w:rPr>
       </w:pPr>
       <w:r>
-        <w:t xml:space="preserve">Two – three rounds after </w:t>
-      </w:r>
-      <w:proofErr w:type="gramStart"/>
-      <w:r>
-        <w:t>go</w:t>
-      </w:r>
-      <w:proofErr w:type="gramEnd"/>
-      <w:r>
-        <w:t xml:space="preserve"> live a customer makes a big request that requires a big change in strategy.</w:t>
+        <w:t>Two – three rounds after go live a customer makes a big request that requires a big change in strategy.</w:t>
       </w:r>
       <w:r>
         <w:t xml:space="preserve"> </w:t>
@@ -7106,15 +6738,7 @@
         <w:t>,</w:t>
       </w:r>
       <w:r>
-        <w:t xml:space="preserve"> we’re a </w:t>
-      </w:r>
-      <w:proofErr w:type="gramStart"/>
-      <w:r>
-        <w:t>brand new</w:t>
-      </w:r>
-      <w:proofErr w:type="gramEnd"/>
-      <w:r>
-        <w:t xml:space="preserve"> team who</w:t>
+        <w:t xml:space="preserve"> we’re a brand new team who</w:t>
       </w:r>
       <w:r>
         <w:t xml:space="preserve"> ha</w:t>
@@ -7126,15 +6750,7 @@
         <w:t>by</w:t>
       </w:r>
       <w:r>
-        <w:t xml:space="preserve"> the company because our resumes say </w:t>
-      </w:r>
-      <w:proofErr w:type="gramStart"/>
-      <w:r>
-        <w:t>we’re</w:t>
-      </w:r>
-      <w:proofErr w:type="gramEnd"/>
-      <w:r>
-        <w:t xml:space="preserve"> the best in the field.</w:t>
+        <w:t xml:space="preserve"> the company because our resumes say we’re the best in the field.</w:t>
       </w:r>
     </w:p>
     <w:p/>
@@ -7175,15 +6791,7 @@
         <w:t>,</w:t>
       </w:r>
       <w:r>
-        <w:t xml:space="preserve"> welcome to the World’s Smallest Online Bookstore. We hired you because </w:t>
-      </w:r>
-      <w:proofErr w:type="gramStart"/>
-      <w:r>
-        <w:t>you’re</w:t>
-      </w:r>
-      <w:proofErr w:type="gramEnd"/>
-      <w:r>
-        <w:t xml:space="preserve"> the best individuals in you</w:t>
+        <w:t xml:space="preserve"> welcome to the World’s Smallest Online Bookstore. We hired you because you’re the best individuals in you</w:t>
       </w:r>
       <w:r>
         <w:t xml:space="preserve">r respective areas. Please remember </w:t>
@@ -7192,15 +6800,7 @@
         <w:t xml:space="preserve">that </w:t>
       </w:r>
       <w:r>
-        <w:t xml:space="preserve">we’re Vulture Capital </w:t>
-      </w:r>
-      <w:proofErr w:type="gramStart"/>
-      <w:r>
-        <w:t>funded</w:t>
-      </w:r>
-      <w:proofErr w:type="gramEnd"/>
-      <w:r>
-        <w:t xml:space="preserve"> and we have </w:t>
+        <w:t xml:space="preserve">we’re Vulture Capital funded and we have </w:t>
       </w:r>
       <w:r>
         <w:t xml:space="preserve">only </w:t>
@@ -7334,21 +6934,7 @@
         <w:rPr>
           <w:i/>
         </w:rPr>
-        <w:t xml:space="preserve"> teams </w:t>
-      </w:r>
-      <w:proofErr w:type="gramStart"/>
-      <w:r>
-        <w:rPr>
-          <w:i/>
-        </w:rPr>
-        <w:t>actually got</w:t>
-      </w:r>
-      <w:proofErr w:type="gramEnd"/>
-      <w:r>
-        <w:rPr>
-          <w:i/>
-        </w:rPr>
-        <w:t xml:space="preserve"> their work completed</w:t>
+        <w:t xml:space="preserve"> teams actually got their work completed</w:t>
       </w:r>
       <w:r>
         <w:rPr>
@@ -7481,41 +7067,13 @@
         <w:rPr>
           <w:i/>
         </w:rPr>
-        <w:t xml:space="preserve">Teams that </w:t>
-      </w:r>
-      <w:proofErr w:type="gramStart"/>
-      <w:r>
-        <w:rPr>
-          <w:i/>
-        </w:rPr>
-        <w:t>don’t</w:t>
-      </w:r>
-      <w:proofErr w:type="gramEnd"/>
-      <w:r>
-        <w:rPr>
-          <w:i/>
-        </w:rPr>
-        <w:t xml:space="preserve"> do something to improve their communication or teamwork (in this or the previous round) have their capacity reduced by 2.</w:t>
-      </w:r>
-      <w:r>
-        <w:rPr>
-          <w:i/>
-        </w:rPr>
-        <w:t xml:space="preserve"> (</w:t>
-      </w:r>
-      <w:proofErr w:type="gramStart"/>
-      <w:r>
-        <w:rPr>
-          <w:i/>
-        </w:rPr>
-        <w:t>Specifically</w:t>
-      </w:r>
-      <w:proofErr w:type="gramEnd"/>
-      <w:r>
-        <w:rPr>
-          <w:i/>
-        </w:rPr>
-        <w:t xml:space="preserve"> Team </w:t>
+        <w:t>Teams that don’t do something to improve their communication or teamwork (in this or the previous round) have their capacity reduced by 2.</w:t>
+      </w:r>
+      <w:r>
+        <w:rPr>
+          <w:i/>
+        </w:rPr>
+        <w:t xml:space="preserve"> (Specifically Team </w:t>
       </w:r>
       <w:r>
         <w:rPr>
@@ -7557,21 +7115,7 @@
         <w:rPr>
           <w:i/>
         </w:rPr>
-        <w:t xml:space="preserve">s that </w:t>
-      </w:r>
-      <w:proofErr w:type="gramStart"/>
-      <w:r>
-        <w:rPr>
-          <w:i/>
-        </w:rPr>
-        <w:t>don’t</w:t>
-      </w:r>
-      <w:proofErr w:type="gramEnd"/>
-      <w:r>
-        <w:rPr>
-          <w:i/>
-        </w:rPr>
-        <w:t xml:space="preserve"> set</w:t>
+        <w:t>s that don’t set</w:t>
       </w:r>
       <w:r>
         <w:rPr>
@@ -7699,7 +7243,6 @@
         </w:rPr>
         <w:t xml:space="preserve">Capacity </w:t>
       </w:r>
-      <w:proofErr w:type="gramStart"/>
       <w:r>
         <w:rPr>
           <w:i/>
@@ -7718,7 +7261,6 @@
         </w:rPr>
         <w:t xml:space="preserve"> forever</w:t>
       </w:r>
-      <w:proofErr w:type="gramEnd"/>
       <w:r>
         <w:rPr>
           <w:i/>
@@ -7873,14 +7415,7 @@
         <w:rPr>
           <w:i/>
         </w:rPr>
-        <w:t xml:space="preserve">educe capacity by </w:t>
-      </w:r>
-      <w:proofErr w:type="gramStart"/>
-      <w:r>
-        <w:rPr>
-          <w:i/>
-        </w:rPr>
-        <w:t>1</w:t>
+        <w:t>educe capacity by 1</w:t>
       </w:r>
       <w:r>
         <w:rPr>
@@ -7894,7 +7429,6 @@
         </w:rPr>
         <w:t xml:space="preserve"> and</w:t>
       </w:r>
-      <w:proofErr w:type="gramEnd"/>
       <w:r>
         <w:rPr>
           <w:i/>
@@ -7909,7 +7443,7 @@
       <w:r>
         <w:t xml:space="preserve">Round </w:t>
       </w:r>
-      <w:del w:id="158" w:author="Mark Levison" w:date="2020-11-25T14:10:00Z">
+      <w:del w:id="168" w:author="Mark Levison" w:date="2020-11-25T14:10:00Z">
         <w:r>
           <w:delText>I</w:delText>
         </w:r>
@@ -7917,7 +7451,7 @@
       <w:r>
         <w:t xml:space="preserve">V – Sprint </w:t>
       </w:r>
-      <w:del w:id="159" w:author="Mark Levison" w:date="2020-11-25T14:10:00Z">
+      <w:del w:id="169" w:author="Mark Levison" w:date="2020-11-25T14:10:00Z">
         <w:r>
           <w:delText>1</w:delText>
         </w:r>
@@ -7925,7 +7459,7 @@
           <w:delText>0</w:delText>
         </w:r>
       </w:del>
-      <w:ins w:id="160" w:author="Mark Levison" w:date="2020-11-25T14:10:00Z">
+      <w:ins w:id="170" w:author="Mark Levison" w:date="2020-11-25T14:10:00Z">
         <w:r>
           <w:t>1</w:t>
         </w:r>
@@ -7945,21 +7479,13 @@
         <w:t>,</w:t>
       </w:r>
       <w:r>
-        <w:t xml:space="preserve"> congratulations. In </w:t>
-      </w:r>
-      <w:proofErr w:type="gramStart"/>
-      <w:r>
-        <w:t>addition</w:t>
+        <w:t xml:space="preserve"> congratulations. In addition</w:t>
       </w:r>
       <w:r>
         <w:t>,</w:t>
       </w:r>
       <w:r>
-        <w:t xml:space="preserve"> if</w:t>
-      </w:r>
-      <w:proofErr w:type="gramEnd"/>
-      <w:r>
-        <w:t xml:space="preserve"> we’re unlucky some teams will have to deal with a fire</w:t>
+        <w:t xml:space="preserve"> if we’re unlucky some teams will have to deal with a fire</w:t>
       </w:r>
       <w:r>
         <w:t>.</w:t>
@@ -8117,21 +7643,7 @@
         <w:rPr>
           <w:i/>
         </w:rPr>
-        <w:t xml:space="preserve"> you took care of </w:t>
-      </w:r>
-      <w:proofErr w:type="gramStart"/>
-      <w:r>
-        <w:rPr>
-          <w:i/>
-        </w:rPr>
-        <w:t>all of</w:t>
-      </w:r>
-      <w:proofErr w:type="gramEnd"/>
-      <w:r>
-        <w:rPr>
-          <w:i/>
-        </w:rPr>
-        <w:t xml:space="preserve"> the fires that came up.</w:t>
+        <w:t xml:space="preserve"> you took care of all of the fires that came up.</w:t>
       </w:r>
     </w:p>
     <w:p>
@@ -8188,16 +7700,8 @@
         <w:rPr>
           <w:i/>
         </w:rPr>
-        <w:t xml:space="preserve">Social Time; Moving Desks closer together; Working </w:t>
-      </w:r>
-      <w:proofErr w:type="gramStart"/>
-      <w:r>
-        <w:rPr>
-          <w:i/>
-        </w:rPr>
-        <w:t>Agreements;</w:t>
-      </w:r>
-      <w:proofErr w:type="gramEnd"/>
+        <w:t>Social Time; Moving Desks closer together; Working Agreements;</w:t>
+      </w:r>
     </w:p>
     <w:p/>
     <w:p>
@@ -8207,12 +7711,12 @@
       <w:r>
         <w:t>Round V</w:t>
       </w:r>
-      <w:ins w:id="161" w:author="Mark Levison" w:date="2020-11-25T14:09:00Z">
+      <w:ins w:id="171" w:author="Mark Levison" w:date="2020-11-25T14:09:00Z">
         <w:r>
           <w:t>I</w:t>
         </w:r>
       </w:ins>
-      <w:ins w:id="162" w:author="Mark Levison" w:date="2020-11-25T14:10:00Z">
+      <w:ins w:id="172" w:author="Mark Levison" w:date="2020-11-25T14:10:00Z">
         <w:r>
           <w:t>I</w:t>
         </w:r>
@@ -8223,7 +7727,7 @@
       <w:r>
         <w:rPr>
           <w:highlight w:val="yellow"/>
-          <w:rPrChange w:id="163" w:author="Mark Levison" w:date="2020-11-25T14:10:00Z">
+          <w:rPrChange w:id="173" w:author="Mark Levison" w:date="2020-11-25T14:10:00Z">
             <w:rPr/>
           </w:rPrChange>
         </w:rPr>
@@ -8232,37 +7736,13 @@
     </w:p>
     <w:p>
       <w:r>
-        <w:t>“</w:t>
-      </w:r>
-      <w:proofErr w:type="spellStart"/>
-      <w:r>
-        <w:t>Wahooo</w:t>
-      </w:r>
-      <w:proofErr w:type="spellEnd"/>
-      <w:r>
-        <w:t xml:space="preserve">, we’re making money. </w:t>
-      </w:r>
-      <w:proofErr w:type="gramStart"/>
-      <w:r>
-        <w:t>We’re</w:t>
-      </w:r>
-      <w:proofErr w:type="gramEnd"/>
-      <w:r>
-        <w:t xml:space="preserve"> starting to get great customer feedback with all sorts of new ideas. Even though </w:t>
-      </w:r>
-      <w:proofErr w:type="gramStart"/>
-      <w:r>
-        <w:t>it</w:t>
+        <w:t>“Wahooo, we’re making money. We’re starting to get great customer feedback with all sorts of new ideas. Even though it</w:t>
       </w:r>
       <w:r>
         <w:t>’</w:t>
       </w:r>
       <w:r>
-        <w:t>s</w:t>
-      </w:r>
-      <w:proofErr w:type="gramEnd"/>
-      <w:r>
-        <w:t xml:space="preserve"> mid-sprint and you’ve already committed</w:t>
+        <w:t>s mid-sprint and you’ve already committed</w:t>
       </w:r>
       <w:r>
         <w:t>,</w:t>
@@ -8859,21 +8339,12 @@
                 <w:szCs w:val="22"/>
               </w:rPr>
             </w:pPr>
-            <w:proofErr w:type="gramStart"/>
-            <w:r>
-              <w:rPr>
-                <w:sz w:val="22"/>
-                <w:szCs w:val="22"/>
-              </w:rPr>
-              <w:t>We’ve</w:t>
-            </w:r>
-            <w:proofErr w:type="gramEnd"/>
-            <w:r>
-              <w:rPr>
-                <w:sz w:val="22"/>
-                <w:szCs w:val="22"/>
-              </w:rPr>
-              <w:t xml:space="preserve"> had an emergency on another team, we need your best tester for a while</w:t>
+            <w:r>
+              <w:rPr>
+                <w:sz w:val="22"/>
+                <w:szCs w:val="22"/>
+              </w:rPr>
+              <w:t>We’ve had an emergency on another team, we need your best tester for a while</w:t>
             </w:r>
             <w:r>
               <w:rPr>
@@ -9106,23 +8577,7 @@
                 <w:sz w:val="22"/>
                 <w:szCs w:val="22"/>
               </w:rPr>
-              <w:t xml:space="preserve">One of the people on your team </w:t>
-            </w:r>
-            <w:proofErr w:type="gramStart"/>
-            <w:r>
-              <w:rPr>
-                <w:sz w:val="22"/>
-                <w:szCs w:val="22"/>
-              </w:rPr>
-              <w:t>isn’t</w:t>
-            </w:r>
-            <w:proofErr w:type="gramEnd"/>
-            <w:r>
-              <w:rPr>
-                <w:sz w:val="22"/>
-                <w:szCs w:val="22"/>
-              </w:rPr>
-              <w:t xml:space="preserve"> pulling their weight</w:t>
+              <w:t>One of the people on your team isn’t pulling their weight</w:t>
             </w:r>
             <w:r>
               <w:rPr>
@@ -9198,15 +8653,7 @@
                 <w:sz w:val="22"/>
                 <w:szCs w:val="22"/>
               </w:rPr>
-              <w:t xml:space="preserve"> but </w:t>
-            </w:r>
-            <w:proofErr w:type="gramStart"/>
-            <w:r>
-              <w:rPr>
-                <w:sz w:val="22"/>
-                <w:szCs w:val="22"/>
-              </w:rPr>
-              <w:t>it</w:t>
+              <w:t xml:space="preserve"> but it</w:t>
             </w:r>
             <w:r>
               <w:rPr>
@@ -9220,15 +8667,7 @@
                 <w:sz w:val="22"/>
                 <w:szCs w:val="22"/>
               </w:rPr>
-              <w:t>s</w:t>
-            </w:r>
-            <w:proofErr w:type="gramEnd"/>
-            <w:r>
-              <w:rPr>
-                <w:sz w:val="22"/>
-                <w:szCs w:val="22"/>
-              </w:rPr>
-              <w:t xml:space="preserve"> harming morale and productivity. </w:t>
+              <w:t xml:space="preserve">s harming morale and productivity. </w:t>
             </w:r>
             <w:r>
               <w:rPr>
@@ -9483,23 +8922,7 @@
                 <w:sz w:val="22"/>
                 <w:szCs w:val="22"/>
               </w:rPr>
-              <w:t xml:space="preserve">this person feels that </w:t>
-            </w:r>
-            <w:proofErr w:type="gramStart"/>
-            <w:r>
-              <w:rPr>
-                <w:sz w:val="22"/>
-                <w:szCs w:val="22"/>
-              </w:rPr>
-              <w:t>they’re</w:t>
-            </w:r>
-            <w:proofErr w:type="gramEnd"/>
-            <w:r>
-              <w:rPr>
-                <w:sz w:val="22"/>
-                <w:szCs w:val="22"/>
-              </w:rPr>
-              <w:t xml:space="preserve"> more important than the team. </w:t>
+              <w:t xml:space="preserve">this person feels that they’re more important than the team. </w:t>
             </w:r>
             <w:r>
               <w:rPr>
@@ -9669,21 +9092,12 @@
               </w:rPr>
               <w:t xml:space="preserve">Same with, </w:t>
             </w:r>
-            <w:proofErr w:type="gramStart"/>
-            <w:r>
-              <w:rPr>
-                <w:sz w:val="22"/>
-                <w:szCs w:val="22"/>
-              </w:rPr>
-              <w:t>Working</w:t>
-            </w:r>
-            <w:proofErr w:type="gramEnd"/>
-            <w:r>
-              <w:rPr>
-                <w:sz w:val="22"/>
-                <w:szCs w:val="22"/>
-              </w:rPr>
-              <w:t xml:space="preserve"> agreements also work because they empower team members to raise the issue.</w:t>
+            <w:r>
+              <w:rPr>
+                <w:sz w:val="22"/>
+                <w:szCs w:val="22"/>
+              </w:rPr>
+              <w:t>Working agreements also work because they empower team members to raise the issue.</w:t>
             </w:r>
           </w:p>
         </w:tc>
@@ -9898,7 +9312,6 @@
           <w:lang w:val="en-CA" w:eastAsia="en-CA"/>
         </w:rPr>
       </w:pPr>
-      <w:proofErr w:type="gramStart"/>
       <w:r>
         <w:rPr>
           <w:rFonts w:ascii="Times New Roman" w:eastAsia="Times New Roman" w:hAnsi="Symbol" w:cs="Times New Roman"/>
@@ -9911,15 +9324,7 @@
           <w:rFonts w:ascii="Times New Roman" w:eastAsia="Times New Roman" w:hAnsi="Times New Roman" w:cs="Times New Roman"/>
           <w:lang w:val="en-CA" w:eastAsia="en-CA"/>
         </w:rPr>
-        <w:t xml:space="preserve">  ​</w:t>
-      </w:r>
-      <w:proofErr w:type="gramEnd"/>
-      <w:r>
-        <w:rPr>
-          <w:rFonts w:ascii="Times New Roman" w:eastAsia="Times New Roman" w:hAnsi="Times New Roman" w:cs="Times New Roman"/>
-          <w:lang w:val="en-CA" w:eastAsia="en-CA"/>
-        </w:rPr>
-        <w:t>Mechanics and playability?</w:t>
+        <w:t xml:space="preserve">  ​Mechanics and playability?</w:t>
       </w:r>
     </w:p>
     <w:p>
@@ -9980,23 +9385,7 @@
           <w:rFonts w:ascii="Times New Roman" w:eastAsia="Times New Roman" w:hAnsi="Times New Roman" w:cs="Times New Roman"/>
           <w:lang w:val="en-CA" w:eastAsia="en-CA"/>
         </w:rPr>
-        <w:t xml:space="preserve">Mechanics: There is a focus on capacity/velocity, backlog items done. Should product and sprint goals be a factor (demonstrating that sometimes </w:t>
-      </w:r>
-      <w:proofErr w:type="gramStart"/>
-      <w:r>
-        <w:rPr>
-          <w:rFonts w:ascii="Times New Roman" w:eastAsia="Times New Roman" w:hAnsi="Times New Roman" w:cs="Times New Roman"/>
-          <w:lang w:val="en-CA" w:eastAsia="en-CA"/>
-        </w:rPr>
-        <w:t>it's</w:t>
-      </w:r>
-      <w:proofErr w:type="gramEnd"/>
-      <w:r>
-        <w:rPr>
-          <w:rFonts w:ascii="Times New Roman" w:eastAsia="Times New Roman" w:hAnsi="Times New Roman" w:cs="Times New Roman"/>
-          <w:lang w:val="en-CA" w:eastAsia="en-CA"/>
-        </w:rPr>
-        <w:t xml:space="preserve"> awesome to not complete stories, but still hit your goal).</w:t>
+        <w:t>Mechanics: There is a focus on capacity/velocity, backlog items done. Should product and sprint goals be a factor (demonstrating that sometimes it's awesome to not complete stories, but still hit your goal).</w:t>
       </w:r>
     </w:p>
     <w:p>
@@ -10056,23 +9445,7 @@
           <w:rFonts w:ascii="Times New Roman" w:eastAsia="Times New Roman" w:hAnsi="Times New Roman" w:cs="Times New Roman"/>
           <w:lang w:val="en-CA" w:eastAsia="en-CA"/>
         </w:rPr>
-        <w:t>Mechanics: Idea - Bypass DOD to get more stories "done</w:t>
-      </w:r>
-      <w:proofErr w:type="gramStart"/>
-      <w:r>
-        <w:rPr>
-          <w:rFonts w:ascii="Times New Roman" w:eastAsia="Times New Roman" w:hAnsi="Times New Roman" w:cs="Times New Roman"/>
-          <w:lang w:val="en-CA" w:eastAsia="en-CA"/>
-        </w:rPr>
-        <w:t>", but</w:t>
-      </w:r>
-      <w:proofErr w:type="gramEnd"/>
-      <w:r>
-        <w:rPr>
-          <w:rFonts w:ascii="Times New Roman" w:eastAsia="Times New Roman" w:hAnsi="Times New Roman" w:cs="Times New Roman"/>
-          <w:lang w:val="en-CA" w:eastAsia="en-CA"/>
-        </w:rPr>
-        <w:t xml:space="preserve"> pay for it with increased tech debt drag (or production fire).</w:t>
+        <w:t>Mechanics: Idea - Bypass DOD to get more stories "done", but pay for it with increased tech debt drag (or production fire).</w:t>
       </w:r>
     </w:p>
     <w:p>
@@ -10092,23 +9465,7 @@
           <w:rFonts w:ascii="Times New Roman" w:eastAsia="Times New Roman" w:hAnsi="Times New Roman" w:cs="Times New Roman"/>
           <w:lang w:val="en-CA" w:eastAsia="en-CA"/>
         </w:rPr>
-        <w:t xml:space="preserve">Mechanics: Idea - Skip retro to get a few more points in the </w:t>
-      </w:r>
-      <w:proofErr w:type="gramStart"/>
-      <w:r>
-        <w:rPr>
-          <w:rFonts w:ascii="Times New Roman" w:eastAsia="Times New Roman" w:hAnsi="Times New Roman" w:cs="Times New Roman"/>
-          <w:lang w:val="en-CA" w:eastAsia="en-CA"/>
-        </w:rPr>
-        <w:t>sprint, but</w:t>
-      </w:r>
-      <w:proofErr w:type="gramEnd"/>
-      <w:r>
-        <w:rPr>
-          <w:rFonts w:ascii="Times New Roman" w:eastAsia="Times New Roman" w:hAnsi="Times New Roman" w:cs="Times New Roman"/>
-          <w:lang w:val="en-CA" w:eastAsia="en-CA"/>
-        </w:rPr>
-        <w:t xml:space="preserve"> reduce/disable improvements in the next sprint.</w:t>
+        <w:t>Mechanics: Idea - Skip retro to get a few more points in the sprint, but reduce/disable improvements in the next sprint.</w:t>
       </w:r>
     </w:p>
     <w:p>
@@ -10148,86 +9505,29 @@
           <w:rFonts w:ascii="Times New Roman" w:eastAsia="Times New Roman" w:hAnsi="Times New Roman" w:cs="Times New Roman"/>
           <w:lang w:val="en-CA" w:eastAsia="en-CA"/>
         </w:rPr>
-        <w:t xml:space="preserve">Mechanics: </w:t>
-      </w:r>
-      <w:proofErr w:type="spellStart"/>
-      <w:r>
+        <w:t>Mechanics: Confucious said: "Best time to plant a build server was last round, the second best time is now".  I can't implement unit testing because I didn't build a build server in round 1... why can't I build one in round 2?  </w:t>
+      </w:r>
+    </w:p>
+    <w:p>
+      <w:pPr>
         <w:rPr>
           <w:rFonts w:ascii="Times New Roman" w:eastAsia="Times New Roman" w:hAnsi="Times New Roman" w:cs="Times New Roman"/>
           <w:lang w:val="en-CA" w:eastAsia="en-CA"/>
         </w:rPr>
-        <w:t>Confucious</w:t>
-      </w:r>
-      <w:proofErr w:type="spellEnd"/>
+      </w:pPr>
+      <w:r>
+        <w:rPr>
+          <w:rFonts w:ascii="Times New Roman" w:eastAsia="Times New Roman" w:hAnsi="Symbol" w:cs="Times New Roman"/>
+          <w:lang w:val="en-CA" w:eastAsia="en-CA"/>
+        </w:rPr>
+        <w:t></w:t>
+      </w:r>
       <w:r>
         <w:rPr>
           <w:rFonts w:ascii="Times New Roman" w:eastAsia="Times New Roman" w:hAnsi="Times New Roman" w:cs="Times New Roman"/>
           <w:lang w:val="en-CA" w:eastAsia="en-CA"/>
         </w:rPr>
-        <w:t xml:space="preserve"> said: "Best time to plant a build server was last round, the </w:t>
-      </w:r>
-      <w:proofErr w:type="gramStart"/>
-      <w:r>
-        <w:rPr>
-          <w:rFonts w:ascii="Times New Roman" w:eastAsia="Times New Roman" w:hAnsi="Times New Roman" w:cs="Times New Roman"/>
-          <w:lang w:val="en-CA" w:eastAsia="en-CA"/>
-        </w:rPr>
-        <w:t>second best</w:t>
-      </w:r>
-      <w:proofErr w:type="gramEnd"/>
-      <w:r>
-        <w:rPr>
-          <w:rFonts w:ascii="Times New Roman" w:eastAsia="Times New Roman" w:hAnsi="Times New Roman" w:cs="Times New Roman"/>
-          <w:lang w:val="en-CA" w:eastAsia="en-CA"/>
-        </w:rPr>
-        <w:t xml:space="preserve"> time is now".  I </w:t>
-      </w:r>
-      <w:proofErr w:type="gramStart"/>
-      <w:r>
-        <w:rPr>
-          <w:rFonts w:ascii="Times New Roman" w:eastAsia="Times New Roman" w:hAnsi="Times New Roman" w:cs="Times New Roman"/>
-          <w:lang w:val="en-CA" w:eastAsia="en-CA"/>
-        </w:rPr>
-        <w:t>can't</w:t>
-      </w:r>
-      <w:proofErr w:type="gramEnd"/>
-      <w:r>
-        <w:rPr>
-          <w:rFonts w:ascii="Times New Roman" w:eastAsia="Times New Roman" w:hAnsi="Times New Roman" w:cs="Times New Roman"/>
-          <w:lang w:val="en-CA" w:eastAsia="en-CA"/>
-        </w:rPr>
-        <w:t xml:space="preserve"> implement unit testing because I didn't build a build server in round 1... why can't I build one in round 2?  </w:t>
-      </w:r>
-    </w:p>
-    <w:p>
-      <w:pPr>
-        <w:rPr>
-          <w:rFonts w:ascii="Times New Roman" w:eastAsia="Times New Roman" w:hAnsi="Times New Roman" w:cs="Times New Roman"/>
-          <w:lang w:val="en-CA" w:eastAsia="en-CA"/>
-        </w:rPr>
-      </w:pPr>
-      <w:proofErr w:type="gramStart"/>
-      <w:r>
-        <w:rPr>
-          <w:rFonts w:ascii="Times New Roman" w:eastAsia="Times New Roman" w:hAnsi="Symbol" w:cs="Times New Roman"/>
-          <w:lang w:val="en-CA" w:eastAsia="en-CA"/>
-        </w:rPr>
-        <w:t></w:t>
-      </w:r>
-      <w:r>
-        <w:rPr>
-          <w:rFonts w:ascii="Times New Roman" w:eastAsia="Times New Roman" w:hAnsi="Times New Roman" w:cs="Times New Roman"/>
-          <w:lang w:val="en-CA" w:eastAsia="en-CA"/>
-        </w:rPr>
-        <w:t xml:space="preserve">  Is</w:t>
-      </w:r>
-      <w:proofErr w:type="gramEnd"/>
-      <w:r>
-        <w:rPr>
-          <w:rFonts w:ascii="Times New Roman" w:eastAsia="Times New Roman" w:hAnsi="Times New Roman" w:cs="Times New Roman"/>
-          <w:lang w:val="en-CA" w:eastAsia="en-CA"/>
-        </w:rPr>
-        <w:t xml:space="preserve"> it obvious how the game progresses?</w:t>
+        <w:t xml:space="preserve">  Is it obvious how the game progresses?</w:t>
       </w:r>
     </w:p>
     <w:p>
@@ -10297,7 +9597,6 @@
           <w:lang w:val="en-CA" w:eastAsia="en-CA"/>
         </w:rPr>
       </w:pPr>
-      <w:proofErr w:type="gramStart"/>
       <w:r>
         <w:rPr>
           <w:rFonts w:ascii="Times New Roman" w:eastAsia="Times New Roman" w:hAnsi="Symbol" w:cs="Times New Roman"/>
@@ -10310,15 +9609,7 @@
           <w:rFonts w:ascii="Times New Roman" w:eastAsia="Times New Roman" w:hAnsi="Times New Roman" w:cs="Times New Roman"/>
           <w:lang w:val="en-CA" w:eastAsia="en-CA"/>
         </w:rPr>
-        <w:t xml:space="preserve">  Is</w:t>
-      </w:r>
-      <w:proofErr w:type="gramEnd"/>
-      <w:r>
-        <w:rPr>
-          <w:rFonts w:ascii="Times New Roman" w:eastAsia="Times New Roman" w:hAnsi="Times New Roman" w:cs="Times New Roman"/>
-          <w:lang w:val="en-CA" w:eastAsia="en-CA"/>
-        </w:rPr>
-        <w:t xml:space="preserve"> it obvious the effect actions are having?</w:t>
+        <w:t xml:space="preserve">  Is it obvious the effect actions are having?</w:t>
       </w:r>
     </w:p>
     <w:p>
@@ -10393,21 +9684,12 @@
           <w:lang w:val="en-CA" w:eastAsia="en-CA"/>
         </w:rPr>
       </w:pPr>
-      <w:proofErr w:type="gramStart"/>
       <w:r>
         <w:rPr>
           <w:rFonts w:ascii="Times New Roman" w:eastAsia="Times New Roman" w:hAnsi="Times New Roman" w:cs="Times New Roman"/>
           <w:lang w:val="en-CA" w:eastAsia="en-CA"/>
         </w:rPr>
-        <w:t>What's</w:t>
-      </w:r>
-      <w:proofErr w:type="gramEnd"/>
-      <w:r>
-        <w:rPr>
-          <w:rFonts w:ascii="Times New Roman" w:eastAsia="Times New Roman" w:hAnsi="Times New Roman" w:cs="Times New Roman"/>
-          <w:lang w:val="en-CA" w:eastAsia="en-CA"/>
-        </w:rPr>
-        <w:t xml:space="preserve"> the impact of the PO or stakeholder telling the player to prioritize feature work?</w:t>
+        <w:t>What's the impact of the PO or stakeholder telling the player to prioritize feature work?</w:t>
       </w:r>
     </w:p>
     <w:p>
@@ -10437,7 +9719,6 @@
           <w:lang w:val="en-CA" w:eastAsia="en-CA"/>
         </w:rPr>
       </w:pPr>
-      <w:proofErr w:type="gramStart"/>
       <w:r>
         <w:rPr>
           <w:rFonts w:ascii="Times New Roman" w:eastAsia="Times New Roman" w:hAnsi="Symbol" w:cs="Times New Roman"/>
@@ -10450,15 +9731,7 @@
           <w:rFonts w:ascii="Times New Roman" w:eastAsia="Times New Roman" w:hAnsi="Times New Roman" w:cs="Times New Roman"/>
           <w:lang w:val="en-CA" w:eastAsia="en-CA"/>
         </w:rPr>
-        <w:t xml:space="preserve">  Is</w:t>
-      </w:r>
-      <w:proofErr w:type="gramEnd"/>
-      <w:r>
-        <w:rPr>
-          <w:rFonts w:ascii="Times New Roman" w:eastAsia="Times New Roman" w:hAnsi="Times New Roman" w:cs="Times New Roman"/>
-          <w:lang w:val="en-CA" w:eastAsia="en-CA"/>
-        </w:rPr>
-        <w:t xml:space="preserve"> the rule text clear enough?</w:t>
+        <w:t xml:space="preserve">  Is the rule text clear enough?</w:t>
       </w:r>
     </w:p>
     <w:p>
@@ -10498,23 +9771,7 @@
           <w:rFonts w:ascii="Times New Roman" w:eastAsia="Times New Roman" w:hAnsi="Times New Roman" w:cs="Times New Roman"/>
           <w:lang w:val="en-CA" w:eastAsia="en-CA"/>
         </w:rPr>
-        <w:t xml:space="preserve">Would it be simpler to just </w:t>
-      </w:r>
-      <w:proofErr w:type="gramStart"/>
-      <w:r>
-        <w:rPr>
-          <w:rFonts w:ascii="Times New Roman" w:eastAsia="Times New Roman" w:hAnsi="Times New Roman" w:cs="Times New Roman"/>
-          <w:lang w:val="en-CA" w:eastAsia="en-CA"/>
-        </w:rPr>
-        <w:t>say:</w:t>
-      </w:r>
-      <w:proofErr w:type="gramEnd"/>
-      <w:r>
-        <w:rPr>
-          <w:rFonts w:ascii="Times New Roman" w:eastAsia="Times New Roman" w:hAnsi="Times New Roman" w:cs="Times New Roman"/>
-          <w:lang w:val="en-CA" w:eastAsia="en-CA"/>
-        </w:rPr>
-        <w:t> </w:t>
+        <w:t>Would it be simpler to just say: </w:t>
       </w:r>
     </w:p>
     <w:p>
@@ -10544,7 +9801,6 @@
           <w:lang w:val="en-CA" w:eastAsia="en-CA"/>
         </w:rPr>
       </w:pPr>
-      <w:proofErr w:type="gramStart"/>
       <w:r>
         <w:rPr>
           <w:rFonts w:ascii="Times New Roman" w:eastAsia="Times New Roman" w:hAnsi="Symbol" w:cs="Times New Roman"/>
@@ -10557,15 +9813,7 @@
           <w:rFonts w:ascii="Times New Roman" w:eastAsia="Times New Roman" w:hAnsi="Times New Roman" w:cs="Times New Roman"/>
           <w:lang w:val="en-CA" w:eastAsia="en-CA"/>
         </w:rPr>
-        <w:t xml:space="preserve">  Anything</w:t>
-      </w:r>
-      <w:proofErr w:type="gramEnd"/>
-      <w:r>
-        <w:rPr>
-          <w:rFonts w:ascii="Times New Roman" w:eastAsia="Times New Roman" w:hAnsi="Times New Roman" w:cs="Times New Roman"/>
-          <w:lang w:val="en-CA" w:eastAsia="en-CA"/>
-        </w:rPr>
-        <w:t xml:space="preserve"> else around the basics of the playability?</w:t>
+        <w:t xml:space="preserve">  Anything else around the basics of the playability?</w:t>
       </w:r>
     </w:p>
     <w:p>
@@ -10586,23 +9834,7 @@
           <w:lang w:val="en-CA" w:eastAsia="en-CA"/>
         </w:rPr>
         <w:lastRenderedPageBreak/>
-        <w:t xml:space="preserve">Assuming the UI is in </w:t>
-      </w:r>
-      <w:proofErr w:type="gramStart"/>
-      <w:r>
-        <w:rPr>
-          <w:rFonts w:ascii="Times New Roman" w:eastAsia="Times New Roman" w:hAnsi="Times New Roman" w:cs="Times New Roman"/>
-          <w:lang w:val="en-CA" w:eastAsia="en-CA"/>
-        </w:rPr>
-        <w:t>a very early</w:t>
-      </w:r>
-      <w:proofErr w:type="gramEnd"/>
-      <w:r>
-        <w:rPr>
-          <w:rFonts w:ascii="Times New Roman" w:eastAsia="Times New Roman" w:hAnsi="Times New Roman" w:cs="Times New Roman"/>
-          <w:lang w:val="en-CA" w:eastAsia="en-CA"/>
-        </w:rPr>
-        <w:t xml:space="preserve"> stage, but more visuals/graphics</w:t>
+        <w:t>Assuming the UI is in a very early stage, but more visuals/graphics</w:t>
       </w:r>
     </w:p>
     <w:p>
@@ -10670,15 +9902,7 @@
         <w:annotationRef/>
       </w:r>
       <w:r>
-        <w:t xml:space="preserve">Since most people </w:t>
-      </w:r>
-      <w:proofErr w:type="gramStart"/>
-      <w:r>
-        <w:t>can’t</w:t>
-      </w:r>
-      <w:proofErr w:type="gramEnd"/>
-      <w:r>
-        <w:t xml:space="preserve"> imagine this world right now, we will drop these for now</w:t>
+        <w:t>Since most people can’t imagine this world right now, we will drop these for now</w:t>
       </w:r>
     </w:p>
   </w:comment>
@@ -10693,17 +9917,12 @@
         </w:rPr>
         <w:annotationRef/>
       </w:r>
-      <w:proofErr w:type="gramStart"/>
-      <w:r>
-        <w:t>Again</w:t>
-      </w:r>
-      <w:proofErr w:type="gramEnd"/>
-      <w:r>
-        <w:t xml:space="preserve"> impossible for people to imagine right now</w:t>
+      <w:r>
+        <w:t>Again impossible for people to imagine right now</w:t>
       </w:r>
     </w:p>
   </w:comment>
-  <w:comment w:id="146" w:author="Mark Levison" w:date="2020-11-26T17:41:00Z" w:initials="ML">
+  <w:comment w:id="156" w:author="Mark Levison" w:date="2020-11-26T17:41:00Z" w:initials="ML">
     <w:p>
       <w:pPr>
         <w:pStyle w:val="CommentText"/>

</xml_diff>

<commit_message>
FIgure out remaining rounds and game effects
</commit_message>
<xml_diff>
--- a/docs/Team Games.docx
+++ b/docs/Team Games.docx
@@ -194,7 +194,33 @@
             <w:bdr w:val="none" w:sz="0" w:space="0" w:color="auto" w:frame="1"/>
             <w:shd w:val="clear" w:color="auto" w:fill="F5F5F5"/>
           </w:rPr>
-          <w:t>Creative Commons Attribution-ShareAlike 4.0 International License</w:t>
+          <w:t>Creative Commons Attribution-</w:t>
+        </w:r>
+        <w:proofErr w:type="spellStart"/>
+        <w:r>
+          <w:rPr>
+            <w:rStyle w:val="Hyperlink"/>
+            <w:rFonts w:ascii="Helvetica Neue" w:eastAsia="Times New Roman" w:hAnsi="Helvetica Neue" w:cs="Times New Roman"/>
+            <w:color w:val="4374B7"/>
+            <w:sz w:val="20"/>
+            <w:szCs w:val="20"/>
+            <w:bdr w:val="none" w:sz="0" w:space="0" w:color="auto" w:frame="1"/>
+            <w:shd w:val="clear" w:color="auto" w:fill="F5F5F5"/>
+          </w:rPr>
+          <w:t>ShareAlike</w:t>
+        </w:r>
+        <w:proofErr w:type="spellEnd"/>
+        <w:r>
+          <w:rPr>
+            <w:rStyle w:val="Hyperlink"/>
+            <w:rFonts w:ascii="Helvetica Neue" w:eastAsia="Times New Roman" w:hAnsi="Helvetica Neue" w:cs="Times New Roman"/>
+            <w:color w:val="4374B7"/>
+            <w:sz w:val="20"/>
+            <w:szCs w:val="20"/>
+            <w:bdr w:val="none" w:sz="0" w:space="0" w:color="auto" w:frame="1"/>
+            <w:shd w:val="clear" w:color="auto" w:fill="F5F5F5"/>
+          </w:rPr>
+          <w:t xml:space="preserve"> 4.0 International License</w:t>
         </w:r>
       </w:hyperlink>
       <w:r>
@@ -229,7 +255,15 @@
         <w:t>, n</w:t>
       </w:r>
       <w:r>
-        <w:t>ot every result on earth. We’re a vulture capital funded company</w:t>
+        <w:t xml:space="preserve">ot every result on earth. </w:t>
+      </w:r>
+      <w:proofErr w:type="gramStart"/>
+      <w:r>
+        <w:t>We’re</w:t>
+      </w:r>
+      <w:proofErr w:type="gramEnd"/>
+      <w:r>
+        <w:t xml:space="preserve"> a vulture capital funded company</w:t>
       </w:r>
       <w:r>
         <w:t xml:space="preserve">, </w:t>
@@ -300,7 +334,15 @@
     </w:p>
     <w:p>
       <w:r>
-        <w:t>Will it win the award for being most improved (i.e. best final capacity)</w:t>
+        <w:t>Will it win the award for being most improved (</w:t>
+      </w:r>
+      <w:proofErr w:type="gramStart"/>
+      <w:r>
+        <w:t>i.e.</w:t>
+      </w:r>
+      <w:proofErr w:type="gramEnd"/>
+      <w:r>
+        <w:t xml:space="preserve"> best final capacity)</w:t>
       </w:r>
       <w:r>
         <w:t>?</w:t>
@@ -335,7 +377,14 @@
         <w:rPr>
           <w:i/>
         </w:rPr>
-        <w:t>three 2</w:t>
+        <w:t xml:space="preserve">three </w:t>
+      </w:r>
+      <w:proofErr w:type="gramStart"/>
+      <w:r>
+        <w:rPr>
+          <w:i/>
+        </w:rPr>
+        <w:t>2</w:t>
       </w:r>
       <w:r>
         <w:rPr>
@@ -343,6 +392,7 @@
         </w:rPr>
         <w:t xml:space="preserve"> week</w:t>
       </w:r>
+      <w:proofErr w:type="gramEnd"/>
       <w:r>
         <w:rPr>
           <w:i/>
@@ -389,8 +439,16 @@
         <w:rPr>
           <w:i/>
         </w:rPr>
-        <w:t xml:space="preserve"> will have 5 to 9 team members</w:t>
-      </w:r>
+        <w:t xml:space="preserve"> will have 5 to 9 team </w:t>
+      </w:r>
+      <w:proofErr w:type="gramStart"/>
+      <w:r>
+        <w:rPr>
+          <w:i/>
+        </w:rPr>
+        <w:t>members</w:t>
+      </w:r>
+      <w:proofErr w:type="gramEnd"/>
     </w:p>
     <w:p>
       <w:pPr>
@@ -413,7 +471,21 @@
         <w:rPr>
           <w:i/>
         </w:rPr>
-        <w:t>ach round you have budget for the amount of work/stuff you can do based on your team</w:t>
+        <w:t xml:space="preserve">ach round you have budget </w:t>
+      </w:r>
+      <w:proofErr w:type="gramStart"/>
+      <w:r>
+        <w:rPr>
+          <w:i/>
+        </w:rPr>
+        <w:t>for the amount of</w:t>
+      </w:r>
+      <w:proofErr w:type="gramEnd"/>
+      <w:r>
+        <w:rPr>
+          <w:i/>
+        </w:rPr>
+        <w:t xml:space="preserve"> work/stuff you can do based on your team</w:t>
       </w:r>
       <w:r>
         <w:rPr>
@@ -449,7 +521,21 @@
         <w:rPr>
           <w:i/>
         </w:rPr>
-        <w:t xml:space="preserve"> otherwise you don’t </w:t>
+        <w:t xml:space="preserve"> otherwise you </w:t>
+      </w:r>
+      <w:proofErr w:type="gramStart"/>
+      <w:r>
+        <w:rPr>
+          <w:i/>
+        </w:rPr>
+        <w:t>don’t</w:t>
+      </w:r>
+      <w:proofErr w:type="gramEnd"/>
+      <w:r>
+        <w:rPr>
+          <w:i/>
+        </w:rPr>
+        <w:t xml:space="preserve"> </w:t>
       </w:r>
       <w:r>
         <w:rPr>
@@ -551,8 +637,16 @@
         <w:rPr>
           <w:i/>
         </w:rPr>
-        <w:t>uman interactions are imperfect</w:t>
-      </w:r>
+        <w:t xml:space="preserve">uman interactions are </w:t>
+      </w:r>
+      <w:proofErr w:type="gramStart"/>
+      <w:r>
+        <w:rPr>
+          <w:i/>
+        </w:rPr>
+        <w:t>imperfect</w:t>
+      </w:r>
+      <w:proofErr w:type="gramEnd"/>
       <w:r>
         <w:rPr>
           <w:i/>
@@ -782,7 +876,23 @@
           <w:i/>
           <w:iCs/>
         </w:rPr>
-        <w:t>This isn’t an action in of itself – rather the default that will happen for any uncommitted capacity.</w:t>
+        <w:t xml:space="preserve">This </w:t>
+      </w:r>
+      <w:proofErr w:type="gramStart"/>
+      <w:r>
+        <w:rPr>
+          <w:i/>
+          <w:iCs/>
+        </w:rPr>
+        <w:t>isn’t</w:t>
+      </w:r>
+      <w:proofErr w:type="gramEnd"/>
+      <w:r>
+        <w:rPr>
+          <w:i/>
+          <w:iCs/>
+        </w:rPr>
+        <w:t xml:space="preserve"> an action in of itself – rather the default that will happen for any uncommitted capacity.</w:t>
       </w:r>
     </w:p>
     <w:p>
@@ -812,35 +922,48 @@
         <w:t xml:space="preserve"> Effect: </w:t>
       </w:r>
       <w:r>
-        <w:t>Roll one die per User Story committed. 3 or higher  = commitment met, User Story is completed</w:t>
+        <w:t xml:space="preserve">Roll one die per User Story committed. 3 or </w:t>
+      </w:r>
+      <w:proofErr w:type="gramStart"/>
+      <w:r>
+        <w:t>higher  =</w:t>
+      </w:r>
+      <w:proofErr w:type="gramEnd"/>
+      <w:r>
+        <w:t xml:space="preserve"> commitment met, User Story is completed</w:t>
       </w:r>
       <w:r>
         <w:tab/>
       </w:r>
     </w:p>
     <w:p>
-      <w:pPr>
-        <w:rPr>
-          <w:ins w:id="0" w:author="Mark Levison" w:date="2020-12-11T11:30:00Z"/>
-        </w:rPr>
-      </w:pPr>
       <w:r>
         <w:br w:type="page"/>
       </w:r>
     </w:p>
     <w:p>
-      <w:ins w:id="1" w:author="Mark Levison" w:date="2020-12-11T11:30:00Z">
-        <w:r>
-          <w:lastRenderedPageBreak/>
-          <w:t>In an ideal world I would balance the game choices so that each round has one improvement from e</w:t>
-        </w:r>
-      </w:ins>
-      <w:ins w:id="2" w:author="Mark Levison" w:date="2020-12-11T11:31:00Z">
-        <w:r>
-          <w:t>ach of: SM, PO, Eng, Collaboration</w:t>
-        </w:r>
-      </w:ins>
-    </w:p>
+      <w:r>
+        <w:lastRenderedPageBreak/>
+        <w:t xml:space="preserve">In an ideal world I would balance the game choices so that each round has one improvement from each of: SM, PO, </w:t>
+      </w:r>
+      <w:proofErr w:type="spellStart"/>
+      <w:r>
+        <w:t>Eng</w:t>
+      </w:r>
+      <w:proofErr w:type="spellEnd"/>
+      <w:r>
+        <w:t>, Collaboration</w:t>
+      </w:r>
+      <w:r>
+        <w:t xml:space="preserve"> and one item for remote </w:t>
+      </w:r>
+      <w:proofErr w:type="gramStart"/>
+      <w:r>
+        <w:t>teams</w:t>
+      </w:r>
+      <w:proofErr w:type="gramEnd"/>
+    </w:p>
+    <w:p/>
     <w:tbl>
       <w:tblPr>
         <w:tblStyle w:val="TableGrid"/>
@@ -1107,7 +1230,23 @@
                 <w:sz w:val="22"/>
                 <w:szCs w:val="22"/>
               </w:rPr>
-              <w:t>Get all Team members on the same floor (can’t be used with Team Room)</w:t>
+              <w:t>Get all Team members on the same floor (</w:t>
+            </w:r>
+            <w:proofErr w:type="gramStart"/>
+            <w:r>
+              <w:rPr>
+                <w:sz w:val="22"/>
+                <w:szCs w:val="22"/>
+              </w:rPr>
+              <w:t>can’t</w:t>
+            </w:r>
+            <w:proofErr w:type="gramEnd"/>
+            <w:r>
+              <w:rPr>
+                <w:sz w:val="22"/>
+                <w:szCs w:val="22"/>
+              </w:rPr>
+              <w:t xml:space="preserve"> be used with Team Room)</w:t>
             </w:r>
           </w:p>
         </w:tc>
@@ -1147,7 +1286,23 @@
                 <w:sz w:val="22"/>
                 <w:szCs w:val="22"/>
               </w:rPr>
-              <w:t>Even if you can’t create a team room, just getting people on the same floor reduces the cost of communication.</w:t>
+              <w:t xml:space="preserve">Even if you </w:t>
+            </w:r>
+            <w:proofErr w:type="gramStart"/>
+            <w:r>
+              <w:rPr>
+                <w:sz w:val="22"/>
+                <w:szCs w:val="22"/>
+              </w:rPr>
+              <w:t>can’t</w:t>
+            </w:r>
+            <w:proofErr w:type="gramEnd"/>
+            <w:r>
+              <w:rPr>
+                <w:sz w:val="22"/>
+                <w:szCs w:val="22"/>
+              </w:rPr>
+              <w:t xml:space="preserve"> create a team room, just getting people on the same floor reduces the cost of communication.</w:t>
             </w:r>
           </w:p>
         </w:tc>
@@ -1181,7 +1336,23 @@
                 <w:sz w:val="22"/>
                 <w:szCs w:val="22"/>
               </w:rPr>
-              <w:t>, accounting for face to face time.</w:t>
+              <w:t xml:space="preserve">, accounting for </w:t>
+            </w:r>
+            <w:proofErr w:type="gramStart"/>
+            <w:r>
+              <w:rPr>
+                <w:sz w:val="22"/>
+                <w:szCs w:val="22"/>
+              </w:rPr>
+              <w:t>face to face</w:t>
+            </w:r>
+            <w:proofErr w:type="gramEnd"/>
+            <w:r>
+              <w:rPr>
+                <w:sz w:val="22"/>
+                <w:szCs w:val="22"/>
+              </w:rPr>
+              <w:t xml:space="preserve"> time.</w:t>
             </w:r>
           </w:p>
         </w:tc>
@@ -1202,7 +1373,7 @@
                 <w:szCs w:val="22"/>
               </w:rPr>
             </w:pPr>
-            <w:commentRangeStart w:id="3"/>
+            <w:commentRangeStart w:id="0"/>
             <w:r>
               <w:rPr>
                 <w:sz w:val="22"/>
@@ -1304,12 +1475,12 @@
               </w:rPr>
               <w:t>, for 5 rounds</w:t>
             </w:r>
-            <w:commentRangeEnd w:id="3"/>
+            <w:commentRangeEnd w:id="0"/>
             <w:r>
               <w:rPr>
                 <w:rStyle w:val="CommentReference"/>
               </w:rPr>
-              <w:commentReference w:id="3"/>
+              <w:commentReference w:id="0"/>
             </w:r>
           </w:p>
         </w:tc>
@@ -1512,7 +1683,25 @@
                 <w:sz w:val="22"/>
                 <w:szCs w:val="22"/>
               </w:rPr>
-              <w:t>None – only long term effect is enabling Unit Testing, TDD</w:t>
+              <w:t xml:space="preserve">None – only </w:t>
+            </w:r>
+            <w:proofErr w:type="gramStart"/>
+            <w:r>
+              <w:rPr>
+                <w:iCs/>
+                <w:sz w:val="22"/>
+                <w:szCs w:val="22"/>
+              </w:rPr>
+              <w:t>long term</w:t>
+            </w:r>
+            <w:proofErr w:type="gramEnd"/>
+            <w:r>
+              <w:rPr>
+                <w:iCs/>
+                <w:sz w:val="22"/>
+                <w:szCs w:val="22"/>
+              </w:rPr>
+              <w:t xml:space="preserve"> effect is enabling Unit Testing, TDD</w:t>
             </w:r>
           </w:p>
         </w:tc>
@@ -1700,7 +1889,23 @@
                 <w:sz w:val="22"/>
                 <w:szCs w:val="22"/>
               </w:rPr>
-              <w:t>Teams that aren’t involved in the creation of their product vision are doomed to build Product that neither PO, Customers nor Stakeholders want</w:t>
+              <w:t xml:space="preserve">Teams that </w:t>
+            </w:r>
+            <w:proofErr w:type="gramStart"/>
+            <w:r>
+              <w:rPr>
+                <w:sz w:val="22"/>
+                <w:szCs w:val="22"/>
+              </w:rPr>
+              <w:t>aren’t</w:t>
+            </w:r>
+            <w:proofErr w:type="gramEnd"/>
+            <w:r>
+              <w:rPr>
+                <w:sz w:val="22"/>
+                <w:szCs w:val="22"/>
+              </w:rPr>
+              <w:t xml:space="preserve"> involved in the creation of their product vision are doomed to build Product that neither PO, Customers nor Stakeholders want</w:t>
             </w:r>
           </w:p>
         </w:tc>
@@ -1899,6 +2104,7 @@
                 <w:sz w:val="22"/>
                 <w:szCs w:val="22"/>
               </w:rPr>
+              <w:lastRenderedPageBreak/>
               <w:t>Round 2</w:t>
             </w:r>
           </w:p>
@@ -1925,15 +2131,7 @@
                 <w:sz w:val="22"/>
                 <w:szCs w:val="22"/>
               </w:rPr>
-              <w:t xml:space="preserve">Create </w:t>
-            </w:r>
-            <w:r>
-              <w:rPr>
-                <w:sz w:val="22"/>
-                <w:szCs w:val="22"/>
-              </w:rPr>
-              <w:lastRenderedPageBreak/>
-              <w:t xml:space="preserve">Remote Avatars </w:t>
+              <w:t xml:space="preserve">Create Remote Avatars </w:t>
             </w:r>
           </w:p>
         </w:tc>
@@ -1953,16 +2151,7 @@
                 <w:sz w:val="22"/>
                 <w:szCs w:val="22"/>
               </w:rPr>
-              <w:lastRenderedPageBreak/>
-              <w:t xml:space="preserve">Distributed </w:t>
-            </w:r>
-            <w:r>
-              <w:rPr>
-                <w:sz w:val="22"/>
-                <w:szCs w:val="22"/>
-              </w:rPr>
-              <w:lastRenderedPageBreak/>
-              <w:t xml:space="preserve">teams benefit when team members better understand each other. </w:t>
+              <w:t xml:space="preserve">Distributed teams benefit when team members better understand each other. </w:t>
             </w:r>
           </w:p>
         </w:tc>
@@ -2094,7 +2283,23 @@
                 <w:sz w:val="22"/>
                 <w:szCs w:val="22"/>
               </w:rPr>
-              <w:t>When teams use Feature Branches – then they’re not really using Continuous integration.</w:t>
+              <w:t xml:space="preserve">When teams use Feature Branches – then </w:t>
+            </w:r>
+            <w:proofErr w:type="gramStart"/>
+            <w:r>
+              <w:rPr>
+                <w:sz w:val="22"/>
+                <w:szCs w:val="22"/>
+              </w:rPr>
+              <w:t>they’re</w:t>
+            </w:r>
+            <w:proofErr w:type="gramEnd"/>
+            <w:r>
+              <w:rPr>
+                <w:sz w:val="22"/>
+                <w:szCs w:val="22"/>
+              </w:rPr>
+              <w:t xml:space="preserve"> not really using Continuous integration.</w:t>
             </w:r>
           </w:p>
           <w:p>
@@ -2258,7 +2463,23 @@
                 <w:sz w:val="22"/>
                 <w:szCs w:val="22"/>
               </w:rPr>
-              <w:t>create new stories and delete one's that no longer make sense. All of</w:t>
+              <w:t xml:space="preserve">create new stories and delete </w:t>
+            </w:r>
+            <w:proofErr w:type="gramStart"/>
+            <w:r>
+              <w:rPr>
+                <w:sz w:val="22"/>
+                <w:szCs w:val="22"/>
+              </w:rPr>
+              <w:t>one's</w:t>
+            </w:r>
+            <w:proofErr w:type="gramEnd"/>
+            <w:r>
+              <w:rPr>
+                <w:sz w:val="22"/>
+                <w:szCs w:val="22"/>
+              </w:rPr>
+              <w:t xml:space="preserve"> that no longer make sense. All of</w:t>
             </w:r>
             <w:r>
               <w:rPr>
@@ -2272,7 +2493,23 @@
                 <w:sz w:val="22"/>
                 <w:szCs w:val="22"/>
               </w:rPr>
-              <w:t>this improves their understanding the product they're building.</w:t>
+              <w:t xml:space="preserve">this improves their understanding the product </w:t>
+            </w:r>
+            <w:proofErr w:type="gramStart"/>
+            <w:r>
+              <w:rPr>
+                <w:sz w:val="22"/>
+                <w:szCs w:val="22"/>
+              </w:rPr>
+              <w:t>they're</w:t>
+            </w:r>
+            <w:proofErr w:type="gramEnd"/>
+            <w:r>
+              <w:rPr>
+                <w:sz w:val="22"/>
+                <w:szCs w:val="22"/>
+              </w:rPr>
+              <w:t xml:space="preserve"> building.</w:t>
             </w:r>
           </w:p>
         </w:tc>
@@ -2340,6 +2577,7 @@
               </w:rPr>
               <w:t xml:space="preserve">Promote some social time, </w:t>
             </w:r>
+            <w:proofErr w:type="gramStart"/>
             <w:r>
               <w:rPr>
                 <w:sz w:val="22"/>
@@ -2347,6 +2585,7 @@
               </w:rPr>
               <w:t>e.g.</w:t>
             </w:r>
+            <w:proofErr w:type="gramEnd"/>
             <w:r>
               <w:rPr>
                 <w:sz w:val="22"/>
@@ -2491,7 +2730,31 @@
                 <w:sz w:val="22"/>
                 <w:szCs w:val="22"/>
               </w:rPr>
-              <w:t>Offer a firefighter award to any team member who solves  ….</w:t>
+              <w:t xml:space="preserve">Offer a firefighter award to any team member </w:t>
+            </w:r>
+            <w:r>
+              <w:rPr>
+                <w:sz w:val="22"/>
+                <w:szCs w:val="22"/>
+              </w:rPr>
+              <w:lastRenderedPageBreak/>
+              <w:t xml:space="preserve">who </w:t>
+            </w:r>
+            <w:proofErr w:type="gramStart"/>
+            <w:r>
+              <w:rPr>
+                <w:sz w:val="22"/>
+                <w:szCs w:val="22"/>
+              </w:rPr>
+              <w:t>solves  …</w:t>
+            </w:r>
+            <w:proofErr w:type="gramEnd"/>
+            <w:r>
+              <w:rPr>
+                <w:sz w:val="22"/>
+                <w:szCs w:val="22"/>
+              </w:rPr>
+              <w:t>.</w:t>
             </w:r>
           </w:p>
         </w:tc>
@@ -2511,6 +2774,7 @@
                 <w:sz w:val="22"/>
                 <w:szCs w:val="22"/>
               </w:rPr>
+              <w:lastRenderedPageBreak/>
               <w:t>1</w:t>
             </w:r>
           </w:p>
@@ -2531,7 +2795,15 @@
                 <w:sz w:val="22"/>
                 <w:szCs w:val="22"/>
               </w:rPr>
-              <w:t>Promoting a firefighter culture promotes individual behavior and, surprisingly, the starting of fires.</w:t>
+              <w:t xml:space="preserve">Promoting a firefighter culture promotes individual behavior and, </w:t>
+            </w:r>
+            <w:r>
+              <w:rPr>
+                <w:sz w:val="22"/>
+                <w:szCs w:val="22"/>
+              </w:rPr>
+              <w:lastRenderedPageBreak/>
+              <w:t>surprisingly, the starting of fires.</w:t>
             </w:r>
           </w:p>
         </w:tc>
@@ -2553,8 +2825,19 @@
                 <w:sz w:val="22"/>
                 <w:szCs w:val="22"/>
               </w:rPr>
-              <w:t>+1 to start but after two rounds -1</w:t>
-            </w:r>
+              <w:lastRenderedPageBreak/>
+              <w:t xml:space="preserve">+1 to start but after two </w:t>
+            </w:r>
+            <w:proofErr w:type="gramStart"/>
+            <w:r>
+              <w:rPr>
+                <w:iCs/>
+                <w:sz w:val="22"/>
+                <w:szCs w:val="22"/>
+              </w:rPr>
+              <w:t>rounds -1</w:t>
+            </w:r>
+            <w:proofErr w:type="gramEnd"/>
           </w:p>
         </w:tc>
       </w:tr>
@@ -2579,7 +2862,6 @@
                 <w:sz w:val="22"/>
                 <w:szCs w:val="22"/>
               </w:rPr>
-              <w:lastRenderedPageBreak/>
               <w:t>Unit Testing</w:t>
             </w:r>
           </w:p>
@@ -2844,7 +3126,7 @@
                 <w:szCs w:val="22"/>
               </w:rPr>
             </w:pPr>
-            <w:commentRangeStart w:id="4"/>
+            <w:commentRangeStart w:id="1"/>
             <w:r>
               <w:rPr>
                 <w:sz w:val="22"/>
@@ -2919,7 +3201,23 @@
                 <w:sz w:val="22"/>
                 <w:szCs w:val="22"/>
               </w:rPr>
-              <w:t>Social conversation happens around the water cooler/coffee and tea. If team members have to leave the team space then the social benefit is diffused</w:t>
+              <w:t xml:space="preserve">Social conversation happens around the water cooler/coffee and tea. If team members have to leave the team </w:t>
+            </w:r>
+            <w:proofErr w:type="gramStart"/>
+            <w:r>
+              <w:rPr>
+                <w:sz w:val="22"/>
+                <w:szCs w:val="22"/>
+              </w:rPr>
+              <w:t>space</w:t>
+            </w:r>
+            <w:proofErr w:type="gramEnd"/>
+            <w:r>
+              <w:rPr>
+                <w:sz w:val="22"/>
+                <w:szCs w:val="22"/>
+              </w:rPr>
+              <w:t xml:space="preserve"> then the social benefit is diffused</w:t>
             </w:r>
           </w:p>
         </w:tc>
@@ -2970,12 +3268,12 @@
               </w:rPr>
               <w:t>If you already have a team room this is not applicable.</w:t>
             </w:r>
-            <w:commentRangeEnd w:id="4"/>
+            <w:commentRangeEnd w:id="1"/>
             <w:r>
               <w:rPr>
                 <w:rStyle w:val="CommentReference"/>
               </w:rPr>
-              <w:commentReference w:id="4"/>
+              <w:commentReference w:id="1"/>
             </w:r>
           </w:p>
         </w:tc>
@@ -3193,8 +3491,17 @@
                 <w:sz w:val="22"/>
                 <w:szCs w:val="22"/>
               </w:rPr>
-              <w:t>Once ‘Gremlins’ start to popup, this action mitigates the worst of the effects, because you already have a deeper understanding of team needs</w:t>
-            </w:r>
+              <w:t xml:space="preserve">Once ‘Gremlins’ start to popup, this action mitigates the worst of the effects, because you already have a deeper understanding of team </w:t>
+            </w:r>
+            <w:proofErr w:type="gramStart"/>
+            <w:r>
+              <w:rPr>
+                <w:sz w:val="22"/>
+                <w:szCs w:val="22"/>
+              </w:rPr>
+              <w:t>needs</w:t>
+            </w:r>
+            <w:proofErr w:type="gramEnd"/>
           </w:p>
           <w:p>
             <w:pPr>
@@ -3425,6 +3732,7 @@
                 <w:sz w:val="22"/>
                 <w:szCs w:val="22"/>
               </w:rPr>
+              <w:lastRenderedPageBreak/>
               <w:t>2</w:t>
             </w:r>
           </w:p>
@@ -3489,6 +3797,7 @@
                 <w:sz w:val="22"/>
                 <w:szCs w:val="22"/>
               </w:rPr>
+              <w:lastRenderedPageBreak/>
               <w:t>+2 Capacity</w:t>
             </w:r>
           </w:p>
@@ -3511,7 +3820,6 @@
                 <w:sz w:val="22"/>
                 <w:szCs w:val="22"/>
               </w:rPr>
-              <w:lastRenderedPageBreak/>
               <w:t>Story Mapping or other Strategic technique</w:t>
             </w:r>
           </w:p>
@@ -3693,7 +4001,23 @@
                 <w:sz w:val="22"/>
                 <w:szCs w:val="22"/>
               </w:rPr>
-              <w:t>Personal Productivity Bonus increases individual focus on achieving the goal. Unfortunately teamwork suffers.</w:t>
+              <w:t xml:space="preserve">Personal Productivity Bonus increases individual focus on achieving the goal. </w:t>
+            </w:r>
+            <w:proofErr w:type="gramStart"/>
+            <w:r>
+              <w:rPr>
+                <w:sz w:val="22"/>
+                <w:szCs w:val="22"/>
+              </w:rPr>
+              <w:t>Unfortunately</w:t>
+            </w:r>
+            <w:proofErr w:type="gramEnd"/>
+            <w:r>
+              <w:rPr>
+                <w:sz w:val="22"/>
+                <w:szCs w:val="22"/>
+              </w:rPr>
+              <w:t xml:space="preserve"> teamwork suffers.</w:t>
             </w:r>
           </w:p>
         </w:tc>
@@ -3789,12 +4113,14 @@
               <w:rPr>
                 <w:sz w:val="22"/>
                 <w:szCs w:val="22"/>
-              </w:rPr>
-            </w:pPr>
-            <w:r>
-              <w:rPr>
-                <w:sz w:val="22"/>
-                <w:szCs w:val="22"/>
+                <w:highlight w:val="yellow"/>
+              </w:rPr>
+            </w:pPr>
+            <w:r>
+              <w:rPr>
+                <w:sz w:val="22"/>
+                <w:szCs w:val="22"/>
+                <w:highlight w:val="yellow"/>
               </w:rPr>
               <w:t>New Specialist</w:t>
             </w:r>
@@ -3809,12 +4135,14 @@
               <w:rPr>
                 <w:sz w:val="22"/>
                 <w:szCs w:val="22"/>
-              </w:rPr>
-            </w:pPr>
-            <w:r>
-              <w:rPr>
-                <w:sz w:val="22"/>
-                <w:szCs w:val="22"/>
+                <w:highlight w:val="yellow"/>
+              </w:rPr>
+            </w:pPr>
+            <w:r>
+              <w:rPr>
+                <w:sz w:val="22"/>
+                <w:szCs w:val="22"/>
+                <w:highlight w:val="yellow"/>
               </w:rPr>
               <w:t>Hire a new specialist for the team. This person will fill in missing pieces.</w:t>
             </w:r>
@@ -3829,12 +4157,14 @@
               <w:rPr>
                 <w:sz w:val="22"/>
                 <w:szCs w:val="22"/>
-              </w:rPr>
-            </w:pPr>
-            <w:r>
-              <w:rPr>
-                <w:sz w:val="22"/>
-                <w:szCs w:val="22"/>
+                <w:highlight w:val="yellow"/>
+              </w:rPr>
+            </w:pPr>
+            <w:r>
+              <w:rPr>
+                <w:sz w:val="22"/>
+                <w:szCs w:val="22"/>
+                <w:highlight w:val="yellow"/>
               </w:rPr>
               <w:t>4</w:t>
             </w:r>
@@ -3849,12 +4179,14 @@
               <w:rPr>
                 <w:sz w:val="22"/>
                 <w:szCs w:val="22"/>
-              </w:rPr>
-            </w:pPr>
-            <w:r>
-              <w:rPr>
-                <w:sz w:val="22"/>
-                <w:szCs w:val="22"/>
+                <w:highlight w:val="yellow"/>
+              </w:rPr>
+            </w:pPr>
+            <w:r>
+              <w:rPr>
+                <w:sz w:val="22"/>
+                <w:szCs w:val="22"/>
+                <w:highlight w:val="yellow"/>
               </w:rPr>
               <w:t>Hiring a new person and bringing them up to speed slows the team down and damages existing Team member relationships</w:t>
             </w:r>
@@ -3869,12 +4201,14 @@
               <w:rPr>
                 <w:sz w:val="22"/>
                 <w:szCs w:val="22"/>
-              </w:rPr>
-            </w:pPr>
-            <w:r>
-              <w:rPr>
-                <w:sz w:val="22"/>
-                <w:szCs w:val="22"/>
+                <w:highlight w:val="yellow"/>
+              </w:rPr>
+            </w:pPr>
+            <w:r>
+              <w:rPr>
+                <w:sz w:val="22"/>
+                <w:szCs w:val="22"/>
+                <w:highlight w:val="yellow"/>
               </w:rPr>
               <w:t>-2 Capacity</w:t>
             </w:r>
@@ -3889,12 +4223,14 @@
               <w:rPr>
                 <w:sz w:val="22"/>
                 <w:szCs w:val="22"/>
-              </w:rPr>
-            </w:pPr>
-            <w:r>
-              <w:rPr>
-                <w:sz w:val="22"/>
-                <w:szCs w:val="22"/>
+                <w:highlight w:val="yellow"/>
+              </w:rPr>
+            </w:pPr>
+            <w:r>
+              <w:rPr>
+                <w:sz w:val="22"/>
+                <w:szCs w:val="22"/>
+                <w:highlight w:val="yellow"/>
               </w:rPr>
               <w:t xml:space="preserve">Three rounds after doing this, roll one die – if you score 4 or higher this person is a boon to your team, your original capacity is restored, and goes up +1. </w:t>
             </w:r>
@@ -3904,20 +4240,23 @@
               <w:rPr>
                 <w:sz w:val="22"/>
                 <w:szCs w:val="22"/>
-              </w:rPr>
-            </w:pPr>
-          </w:p>
-          <w:p>
-            <w:pPr>
-              <w:rPr>
-                <w:sz w:val="22"/>
-                <w:szCs w:val="22"/>
-              </w:rPr>
-            </w:pPr>
-            <w:r>
-              <w:rPr>
-                <w:sz w:val="22"/>
-                <w:szCs w:val="22"/>
+                <w:highlight w:val="yellow"/>
+              </w:rPr>
+            </w:pPr>
+          </w:p>
+          <w:p>
+            <w:pPr>
+              <w:rPr>
+                <w:sz w:val="22"/>
+                <w:szCs w:val="22"/>
+                <w:highlight w:val="yellow"/>
+              </w:rPr>
+            </w:pPr>
+            <w:r>
+              <w:rPr>
+                <w:sz w:val="22"/>
+                <w:szCs w:val="22"/>
+                <w:highlight w:val="yellow"/>
               </w:rPr>
               <w:t>If not, oh well</w:t>
             </w:r>
@@ -3926,6 +4265,7 @@
                 <w:i/>
                 <w:sz w:val="22"/>
                 <w:szCs w:val="22"/>
+                <w:highlight w:val="yellow"/>
               </w:rPr>
               <w:t xml:space="preserve"> </w:t>
             </w:r>
@@ -3934,6 +4274,7 @@
                 <w:i/>
                 <w:sz w:val="22"/>
                 <w:szCs w:val="22"/>
+                <w:highlight w:val="yellow"/>
               </w:rPr>
               <w:sym w:font="Wingdings" w:char="F04A"/>
             </w:r>
@@ -4234,6 +4575,7 @@
                 <w:sz w:val="22"/>
                 <w:szCs w:val="22"/>
               </w:rPr>
+              <w:lastRenderedPageBreak/>
               <w:t>Formal Cross-Training</w:t>
             </w:r>
           </w:p>
@@ -4294,7 +4636,23 @@
                 <w:sz w:val="22"/>
                 <w:szCs w:val="22"/>
               </w:rPr>
-              <w:t>Will boost the technical skill of a team member – improving capacity – but doesn’t help the social cohesion.</w:t>
+              <w:t xml:space="preserve">Will boost the technical skill of a team member – improving capacity – but </w:t>
+            </w:r>
+            <w:proofErr w:type="gramStart"/>
+            <w:r>
+              <w:rPr>
+                <w:sz w:val="22"/>
+                <w:szCs w:val="22"/>
+              </w:rPr>
+              <w:t>doesn’t</w:t>
+            </w:r>
+            <w:proofErr w:type="gramEnd"/>
+            <w:r>
+              <w:rPr>
+                <w:sz w:val="22"/>
+                <w:szCs w:val="22"/>
+              </w:rPr>
+              <w:t xml:space="preserve"> help the social cohesion.</w:t>
             </w:r>
           </w:p>
         </w:tc>
@@ -4355,13 +4713,12 @@
                 <w:szCs w:val="22"/>
               </w:rPr>
             </w:pPr>
-            <w:commentRangeStart w:id="5"/>
-            <w:r>
-              <w:rPr>
-                <w:sz w:val="22"/>
-                <w:szCs w:val="22"/>
-              </w:rPr>
-              <w:lastRenderedPageBreak/>
+            <w:commentRangeStart w:id="2"/>
+            <w:r>
+              <w:rPr>
+                <w:sz w:val="22"/>
+                <w:szCs w:val="22"/>
+              </w:rPr>
               <w:t xml:space="preserve">Collaborate on </w:t>
             </w:r>
             <w:r>
@@ -4371,12 +4728,12 @@
               </w:rPr>
               <w:t xml:space="preserve">Understanding </w:t>
             </w:r>
-            <w:commentRangeEnd w:id="5"/>
+            <w:commentRangeEnd w:id="2"/>
             <w:r>
               <w:rPr>
                 <w:rStyle w:val="CommentReference"/>
               </w:rPr>
-              <w:commentReference w:id="5"/>
+              <w:commentReference w:id="2"/>
             </w:r>
             <w:r>
               <w:rPr>
@@ -4473,7 +4830,39 @@
                 <w:sz w:val="22"/>
                 <w:szCs w:val="22"/>
               </w:rPr>
-              <w:t>Teams see through artificial pointless goals that they’re not involved in setting. If you didn’t discuss the goal with the team, they’re demotivated and not buying it and actually don’t try as hard</w:t>
+              <w:t xml:space="preserve">Teams see through artificial pointless goals that </w:t>
+            </w:r>
+            <w:proofErr w:type="gramStart"/>
+            <w:r>
+              <w:rPr>
+                <w:sz w:val="22"/>
+                <w:szCs w:val="22"/>
+              </w:rPr>
+              <w:t>they’re</w:t>
+            </w:r>
+            <w:proofErr w:type="gramEnd"/>
+            <w:r>
+              <w:rPr>
+                <w:sz w:val="22"/>
+                <w:szCs w:val="22"/>
+              </w:rPr>
+              <w:t xml:space="preserve"> not involved in setting. If you </w:t>
+            </w:r>
+            <w:proofErr w:type="gramStart"/>
+            <w:r>
+              <w:rPr>
+                <w:sz w:val="22"/>
+                <w:szCs w:val="22"/>
+              </w:rPr>
+              <w:t>didn’t</w:t>
+            </w:r>
+            <w:proofErr w:type="gramEnd"/>
+            <w:r>
+              <w:rPr>
+                <w:sz w:val="22"/>
+                <w:szCs w:val="22"/>
+              </w:rPr>
+              <w:t xml:space="preserve"> discuss the goal with the team, they’re demotivated and not buying it and actually don’t try as hard</w:t>
             </w:r>
           </w:p>
         </w:tc>
@@ -4565,7 +4954,15 @@
                 <w:sz w:val="22"/>
                 <w:szCs w:val="22"/>
               </w:rPr>
-              <w:t>Round 4</w:t>
+              <w:t xml:space="preserve">Round </w:t>
+            </w:r>
+            <w:r>
+              <w:rPr>
+                <w:b/>
+                <w:sz w:val="22"/>
+                <w:szCs w:val="22"/>
+              </w:rPr>
+              <w:t>7</w:t>
             </w:r>
           </w:p>
         </w:tc>
@@ -4821,30 +5218,7 @@
                 <w:sz w:val="22"/>
                 <w:szCs w:val="22"/>
               </w:rPr>
-              <w:t xml:space="preserve">We write our Acceptance Criteria as examples – with at least one of each: Business Analyst, Developer and QA participating. </w:t>
-            </w:r>
-          </w:p>
-          <w:p>
-            <w:pPr>
-              <w:rPr>
-                <w:sz w:val="22"/>
-                <w:szCs w:val="22"/>
-              </w:rPr>
-            </w:pPr>
-          </w:p>
-          <w:p>
-            <w:pPr>
-              <w:rPr>
-                <w:sz w:val="22"/>
-                <w:szCs w:val="22"/>
-              </w:rPr>
-            </w:pPr>
-            <w:r>
-              <w:rPr>
-                <w:sz w:val="22"/>
-                <w:szCs w:val="22"/>
-              </w:rPr>
-              <w:t xml:space="preserve">The </w:t>
+              <w:t xml:space="preserve">We write our Acceptance Criteria as examples – </w:t>
             </w:r>
             <w:r>
               <w:rPr>
@@ -4852,7 +5226,30 @@
                 <w:szCs w:val="22"/>
               </w:rPr>
               <w:lastRenderedPageBreak/>
-              <w:t>Acceptance Criteria are created before the code is started</w:t>
+              <w:t xml:space="preserve">with at least one of each: Business Analyst, Developer and QA participating. </w:t>
+            </w:r>
+          </w:p>
+          <w:p>
+            <w:pPr>
+              <w:rPr>
+                <w:sz w:val="22"/>
+                <w:szCs w:val="22"/>
+              </w:rPr>
+            </w:pPr>
+          </w:p>
+          <w:p>
+            <w:pPr>
+              <w:rPr>
+                <w:sz w:val="22"/>
+                <w:szCs w:val="22"/>
+              </w:rPr>
+            </w:pPr>
+            <w:r>
+              <w:rPr>
+                <w:sz w:val="22"/>
+                <w:szCs w:val="22"/>
+              </w:rPr>
+              <w:t>The Acceptance Criteria are created before the code is started</w:t>
             </w:r>
           </w:p>
         </w:tc>
@@ -4893,30 +5290,7 @@
                 <w:sz w:val="22"/>
                 <w:szCs w:val="22"/>
               </w:rPr>
-              <w:t>By writing the Acceptance Criteria first – many misunderstandings are avoided and defects are eliminated.</w:t>
-            </w:r>
-          </w:p>
-          <w:p>
-            <w:pPr>
-              <w:rPr>
-                <w:sz w:val="22"/>
-                <w:szCs w:val="22"/>
-              </w:rPr>
-            </w:pPr>
-          </w:p>
-          <w:p>
-            <w:pPr>
-              <w:rPr>
-                <w:sz w:val="22"/>
-                <w:szCs w:val="22"/>
-              </w:rPr>
-            </w:pPr>
-            <w:r>
-              <w:rPr>
-                <w:sz w:val="22"/>
-                <w:szCs w:val="22"/>
-              </w:rPr>
-              <w:t xml:space="preserve">If these are automated well, they provide “living” documentation and </w:t>
+              <w:t xml:space="preserve">By writing the Acceptance Criteria first – many misunderstandings </w:t>
             </w:r>
             <w:r>
               <w:rPr>
@@ -4924,7 +5298,46 @@
                 <w:szCs w:val="22"/>
               </w:rPr>
               <w:lastRenderedPageBreak/>
-              <w:t>a regression suite</w:t>
+              <w:t xml:space="preserve">are </w:t>
+            </w:r>
+            <w:proofErr w:type="gramStart"/>
+            <w:r>
+              <w:rPr>
+                <w:sz w:val="22"/>
+                <w:szCs w:val="22"/>
+              </w:rPr>
+              <w:t>avoided</w:t>
+            </w:r>
+            <w:proofErr w:type="gramEnd"/>
+            <w:r>
+              <w:rPr>
+                <w:sz w:val="22"/>
+                <w:szCs w:val="22"/>
+              </w:rPr>
+              <w:t xml:space="preserve"> and defects are eliminated.</w:t>
+            </w:r>
+          </w:p>
+          <w:p>
+            <w:pPr>
+              <w:rPr>
+                <w:sz w:val="22"/>
+                <w:szCs w:val="22"/>
+              </w:rPr>
+            </w:pPr>
+          </w:p>
+          <w:p>
+            <w:pPr>
+              <w:rPr>
+                <w:sz w:val="22"/>
+                <w:szCs w:val="22"/>
+              </w:rPr>
+            </w:pPr>
+            <w:r>
+              <w:rPr>
+                <w:sz w:val="22"/>
+                <w:szCs w:val="22"/>
+              </w:rPr>
+              <w:t>If these are automated well, they provide “living” documentation and a regression suite</w:t>
             </w:r>
           </w:p>
         </w:tc>
@@ -5056,11 +5469,7 @@
         </w:tc>
       </w:tr>
     </w:tbl>
-    <w:p>
-      <w:r>
-        <w:br w:type="page"/>
-      </w:r>
-    </w:p>
+    <w:p/>
     <w:tbl>
       <w:tblPr>
         <w:tblStyle w:val="TableGrid"/>
@@ -5101,7 +5510,6 @@
                 <w:sz w:val="22"/>
                 <w:szCs w:val="22"/>
               </w:rPr>
-              <w:lastRenderedPageBreak/>
               <w:t>Title</w:t>
             </w:r>
           </w:p>
@@ -5358,7 +5766,25 @@
                 <w:sz w:val="22"/>
                 <w:szCs w:val="22"/>
               </w:rPr>
-              <w:t>None. You get yelled at by Management. You still have to deal with the fires.</w:t>
+              <w:t xml:space="preserve">None. You get yelled at by Management. You still </w:t>
+            </w:r>
+            <w:proofErr w:type="gramStart"/>
+            <w:r>
+              <w:rPr>
+                <w:i/>
+                <w:sz w:val="22"/>
+                <w:szCs w:val="22"/>
+              </w:rPr>
+              <w:t>have to</w:t>
+            </w:r>
+            <w:proofErr w:type="gramEnd"/>
+            <w:r>
+              <w:rPr>
+                <w:i/>
+                <w:sz w:val="22"/>
+                <w:szCs w:val="22"/>
+              </w:rPr>
+              <w:t xml:space="preserve"> deal with the fires.</w:t>
             </w:r>
           </w:p>
         </w:tc>
@@ -5384,7 +5810,15 @@
                 <w:sz w:val="22"/>
                 <w:szCs w:val="22"/>
               </w:rPr>
-              <w:t>Round 5</w:t>
+              <w:t xml:space="preserve">Round </w:t>
+            </w:r>
+            <w:r>
+              <w:rPr>
+                <w:b/>
+                <w:sz w:val="22"/>
+                <w:szCs w:val="22"/>
+              </w:rPr>
+              <w:t>8</w:t>
             </w:r>
           </w:p>
         </w:tc>
@@ -5520,7 +5954,43 @@
                 <w:sz w:val="22"/>
                 <w:szCs w:val="22"/>
               </w:rPr>
-              <w:t>tories this round. Accepting change mid-sprint is very expensive. The team was focused on meeting the goal. In addition….</w:t>
+              <w:t xml:space="preserve">tories this round. Accepting change mid-sprint is </w:t>
+            </w:r>
+            <w:proofErr w:type="gramStart"/>
+            <w:r>
+              <w:rPr>
+                <w:i/>
+                <w:sz w:val="22"/>
+                <w:szCs w:val="22"/>
+              </w:rPr>
+              <w:t>very expensive</w:t>
+            </w:r>
+            <w:proofErr w:type="gramEnd"/>
+            <w:r>
+              <w:rPr>
+                <w:i/>
+                <w:sz w:val="22"/>
+                <w:szCs w:val="22"/>
+              </w:rPr>
+              <w:t xml:space="preserve">. The team was focused on meeting the goal. In </w:t>
+            </w:r>
+            <w:proofErr w:type="gramStart"/>
+            <w:r>
+              <w:rPr>
+                <w:i/>
+                <w:sz w:val="22"/>
+                <w:szCs w:val="22"/>
+              </w:rPr>
+              <w:t>addition</w:t>
+            </w:r>
+            <w:proofErr w:type="gramEnd"/>
+            <w:r>
+              <w:rPr>
+                <w:i/>
+                <w:sz w:val="22"/>
+                <w:szCs w:val="22"/>
+              </w:rPr>
+              <w:t>….</w:t>
             </w:r>
           </w:p>
           <w:p>
@@ -5662,6 +6132,1693 @@
           <w:szCs w:val="22"/>
         </w:rPr>
       </w:pPr>
+    </w:p>
+    <w:p>
+      <w:pPr>
+        <w:rPr>
+          <w:sz w:val="22"/>
+          <w:szCs w:val="22"/>
+        </w:rPr>
+      </w:pPr>
+      <w:r>
+        <w:rPr>
+          <w:sz w:val="22"/>
+          <w:szCs w:val="22"/>
+        </w:rPr>
+        <w:br w:type="page"/>
+      </w:r>
+    </w:p>
+    <w:p>
+      <w:pPr>
+        <w:rPr>
+          <w:sz w:val="22"/>
+          <w:szCs w:val="22"/>
+        </w:rPr>
+      </w:pPr>
+      <w:r>
+        <w:rPr>
+          <w:sz w:val="22"/>
+          <w:szCs w:val="22"/>
+        </w:rPr>
+        <w:lastRenderedPageBreak/>
+        <w:t>Round 1:</w:t>
+      </w:r>
+    </w:p>
+    <w:p>
+      <w:pPr>
+        <w:shd w:val="clear" w:color="auto" w:fill="FFFFFF"/>
+        <w:spacing w:line="285" w:lineRule="atLeast"/>
+        <w:rPr>
+          <w:rFonts w:ascii="Consolas" w:eastAsia="Times New Roman" w:hAnsi="Consolas" w:cs="Times New Roman"/>
+          <w:color w:val="000000"/>
+          <w:sz w:val="21"/>
+          <w:szCs w:val="21"/>
+          <w:lang w:val="en-CA" w:eastAsia="en-CA"/>
+        </w:rPr>
+      </w:pPr>
+      <w:r>
+        <w:rPr>
+          <w:rFonts w:ascii="Consolas" w:eastAsia="Times New Roman" w:hAnsi="Consolas" w:cs="Times New Roman"/>
+          <w:color w:val="A31515"/>
+          <w:sz w:val="21"/>
+          <w:szCs w:val="21"/>
+          <w:lang w:val="en-CA" w:eastAsia="en-CA"/>
+        </w:rPr>
+        <w:t>Protected from Outside Distraction</w:t>
+      </w:r>
+    </w:p>
+    <w:p>
+      <w:pPr>
+        <w:shd w:val="clear" w:color="auto" w:fill="FFFFFF"/>
+        <w:spacing w:line="285" w:lineRule="atLeast"/>
+        <w:rPr>
+          <w:rFonts w:ascii="Consolas" w:eastAsia="Times New Roman" w:hAnsi="Consolas" w:cs="Times New Roman"/>
+          <w:color w:val="000000"/>
+          <w:sz w:val="21"/>
+          <w:szCs w:val="21"/>
+          <w:lang w:val="en-CA" w:eastAsia="en-CA"/>
+        </w:rPr>
+      </w:pPr>
+      <w:r>
+        <w:rPr>
+          <w:rFonts w:ascii="Consolas" w:eastAsia="Times New Roman" w:hAnsi="Consolas" w:cs="Times New Roman"/>
+          <w:color w:val="A31515"/>
+          <w:sz w:val="21"/>
+          <w:szCs w:val="21"/>
+          <w:lang w:val="en-CA" w:eastAsia="en-CA"/>
+        </w:rPr>
+        <w:t>Clarify Product Vision</w:t>
+      </w:r>
+    </w:p>
+    <w:p>
+      <w:pPr>
+        <w:shd w:val="clear" w:color="auto" w:fill="FFFFFF"/>
+        <w:spacing w:line="285" w:lineRule="atLeast"/>
+        <w:rPr>
+          <w:rFonts w:ascii="Consolas" w:eastAsia="Times New Roman" w:hAnsi="Consolas" w:cs="Times New Roman"/>
+          <w:color w:val="000000"/>
+          <w:sz w:val="21"/>
+          <w:szCs w:val="21"/>
+          <w:lang w:val="en-CA" w:eastAsia="en-CA"/>
+        </w:rPr>
+      </w:pPr>
+      <w:r>
+        <w:rPr>
+          <w:rFonts w:ascii="Consolas" w:eastAsia="Times New Roman" w:hAnsi="Consolas" w:cs="Times New Roman"/>
+          <w:color w:val="A31515"/>
+          <w:sz w:val="21"/>
+          <w:szCs w:val="21"/>
+          <w:lang w:val="en-CA" w:eastAsia="en-CA"/>
+        </w:rPr>
+        <w:t>Working Agreements</w:t>
+      </w:r>
+    </w:p>
+    <w:p>
+      <w:pPr>
+        <w:shd w:val="clear" w:color="auto" w:fill="FFFFFF"/>
+        <w:spacing w:line="285" w:lineRule="atLeast"/>
+        <w:rPr>
+          <w:rFonts w:ascii="Consolas" w:eastAsia="Times New Roman" w:hAnsi="Consolas" w:cs="Times New Roman"/>
+          <w:color w:val="000000"/>
+          <w:sz w:val="21"/>
+          <w:szCs w:val="21"/>
+          <w:lang w:val="en-CA" w:eastAsia="en-CA"/>
+        </w:rPr>
+      </w:pPr>
+      <w:r>
+        <w:rPr>
+          <w:rFonts w:ascii="Consolas" w:eastAsia="Times New Roman" w:hAnsi="Consolas" w:cs="Times New Roman"/>
+          <w:color w:val="A31515"/>
+          <w:sz w:val="21"/>
+          <w:szCs w:val="21"/>
+          <w:lang w:val="en-CA" w:eastAsia="en-CA"/>
+        </w:rPr>
+        <w:t>Build Server</w:t>
+      </w:r>
+    </w:p>
+    <w:p>
+      <w:pPr>
+        <w:shd w:val="clear" w:color="auto" w:fill="FFFFFF"/>
+        <w:spacing w:line="285" w:lineRule="atLeast"/>
+        <w:rPr>
+          <w:rFonts w:ascii="Consolas" w:eastAsia="Times New Roman" w:hAnsi="Consolas" w:cs="Times New Roman"/>
+          <w:color w:val="000000"/>
+          <w:sz w:val="21"/>
+          <w:szCs w:val="21"/>
+          <w:lang w:val="en-CA" w:eastAsia="en-CA"/>
+        </w:rPr>
+      </w:pPr>
+      <w:r>
+        <w:rPr>
+          <w:rFonts w:ascii="Consolas" w:eastAsia="Times New Roman" w:hAnsi="Consolas" w:cs="Times New Roman"/>
+          <w:color w:val="A31515"/>
+          <w:sz w:val="21"/>
+          <w:szCs w:val="21"/>
+          <w:lang w:val="en-CA" w:eastAsia="en-CA"/>
+        </w:rPr>
+        <w:t>Team Members </w:t>
+      </w:r>
+      <w:proofErr w:type="gramStart"/>
+      <w:r>
+        <w:rPr>
+          <w:rFonts w:ascii="Consolas" w:eastAsia="Times New Roman" w:hAnsi="Consolas" w:cs="Times New Roman"/>
+          <w:color w:val="A31515"/>
+          <w:sz w:val="21"/>
+          <w:szCs w:val="21"/>
+          <w:lang w:val="en-CA" w:eastAsia="en-CA"/>
+        </w:rPr>
+        <w:t>On</w:t>
+      </w:r>
+      <w:proofErr w:type="gramEnd"/>
+      <w:r>
+        <w:rPr>
+          <w:rFonts w:ascii="Consolas" w:eastAsia="Times New Roman" w:hAnsi="Consolas" w:cs="Times New Roman"/>
+          <w:color w:val="A31515"/>
+          <w:sz w:val="21"/>
+          <w:szCs w:val="21"/>
+          <w:lang w:val="en-CA" w:eastAsia="en-CA"/>
+        </w:rPr>
+        <w:t> Same Floor</w:t>
+      </w:r>
+    </w:p>
+    <w:p>
+      <w:pPr>
+        <w:rPr>
+          <w:sz w:val="22"/>
+          <w:szCs w:val="22"/>
+        </w:rPr>
+      </w:pPr>
+    </w:p>
+    <w:p>
+      <w:pPr>
+        <w:rPr>
+          <w:sz w:val="22"/>
+          <w:szCs w:val="22"/>
+        </w:rPr>
+      </w:pPr>
+      <w:r>
+        <w:rPr>
+          <w:sz w:val="22"/>
+          <w:szCs w:val="22"/>
+        </w:rPr>
+        <w:t>Round 2 – Failed to Deliver</w:t>
+      </w:r>
+    </w:p>
+    <w:p>
+      <w:pPr>
+        <w:shd w:val="clear" w:color="auto" w:fill="FFFFFF"/>
+        <w:spacing w:line="285" w:lineRule="atLeast"/>
+        <w:rPr>
+          <w:rFonts w:ascii="Consolas" w:eastAsia="Times New Roman" w:hAnsi="Consolas" w:cs="Times New Roman"/>
+          <w:color w:val="000000"/>
+          <w:sz w:val="21"/>
+          <w:szCs w:val="21"/>
+          <w:lang w:val="en-CA" w:eastAsia="en-CA"/>
+        </w:rPr>
+      </w:pPr>
+      <w:r>
+        <w:rPr>
+          <w:rFonts w:ascii="Consolas" w:eastAsia="Times New Roman" w:hAnsi="Consolas" w:cs="Times New Roman"/>
+          <w:color w:val="A31515"/>
+          <w:sz w:val="21"/>
+          <w:szCs w:val="21"/>
+          <w:lang w:val="en-CA" w:eastAsia="en-CA"/>
+        </w:rPr>
+        <w:t>Remote Team Avatars</w:t>
+      </w:r>
+    </w:p>
+    <w:p>
+      <w:pPr>
+        <w:shd w:val="clear" w:color="auto" w:fill="FFFFFF"/>
+        <w:spacing w:line="285" w:lineRule="atLeast"/>
+        <w:rPr>
+          <w:rFonts w:ascii="Consolas" w:eastAsia="Times New Roman" w:hAnsi="Consolas" w:cs="Times New Roman"/>
+          <w:color w:val="000000"/>
+          <w:sz w:val="21"/>
+          <w:szCs w:val="21"/>
+          <w:lang w:val="en-CA" w:eastAsia="en-CA"/>
+        </w:rPr>
+      </w:pPr>
+      <w:r>
+        <w:rPr>
+          <w:rFonts w:ascii="Consolas" w:eastAsia="Times New Roman" w:hAnsi="Consolas" w:cs="Times New Roman"/>
+          <w:color w:val="A31515"/>
+          <w:sz w:val="21"/>
+          <w:szCs w:val="21"/>
+          <w:lang w:val="en-CA" w:eastAsia="en-CA"/>
+        </w:rPr>
+        <w:t>All Work is done on Main or </w:t>
+      </w:r>
+      <w:proofErr w:type="gramStart"/>
+      <w:r>
+        <w:rPr>
+          <w:rFonts w:ascii="Consolas" w:eastAsia="Times New Roman" w:hAnsi="Consolas" w:cs="Times New Roman"/>
+          <w:color w:val="A31515"/>
+          <w:sz w:val="21"/>
+          <w:szCs w:val="21"/>
+          <w:lang w:val="en-CA" w:eastAsia="en-CA"/>
+        </w:rPr>
+        <w:t>Trunk</w:t>
+      </w:r>
+      <w:proofErr w:type="gramEnd"/>
+    </w:p>
+    <w:p>
+      <w:pPr>
+        <w:shd w:val="clear" w:color="auto" w:fill="FFFFFF"/>
+        <w:spacing w:line="285" w:lineRule="atLeast"/>
+        <w:rPr>
+          <w:rFonts w:ascii="Consolas" w:eastAsia="Times New Roman" w:hAnsi="Consolas" w:cs="Times New Roman"/>
+          <w:color w:val="000000"/>
+          <w:sz w:val="21"/>
+          <w:szCs w:val="21"/>
+          <w:lang w:val="en-CA" w:eastAsia="en-CA"/>
+        </w:rPr>
+      </w:pPr>
+      <w:r>
+        <w:rPr>
+          <w:rFonts w:ascii="Consolas" w:eastAsia="Times New Roman" w:hAnsi="Consolas" w:cs="Times New Roman"/>
+          <w:color w:val="A31515"/>
+          <w:sz w:val="21"/>
+          <w:szCs w:val="21"/>
+          <w:lang w:val="en-CA" w:eastAsia="en-CA"/>
+        </w:rPr>
+        <w:t>Unit Testing</w:t>
+      </w:r>
+    </w:p>
+    <w:p>
+      <w:pPr>
+        <w:shd w:val="clear" w:color="auto" w:fill="FFFFFF"/>
+        <w:spacing w:line="285" w:lineRule="atLeast"/>
+        <w:rPr>
+          <w:rFonts w:ascii="Consolas" w:eastAsia="Times New Roman" w:hAnsi="Consolas" w:cs="Times New Roman"/>
+          <w:color w:val="000000"/>
+          <w:sz w:val="21"/>
+          <w:szCs w:val="21"/>
+          <w:lang w:val="en-CA" w:eastAsia="en-CA"/>
+        </w:rPr>
+      </w:pPr>
+      <w:r>
+        <w:rPr>
+          <w:rFonts w:ascii="Consolas" w:eastAsia="Times New Roman" w:hAnsi="Consolas" w:cs="Times New Roman"/>
+          <w:color w:val="A31515"/>
+          <w:sz w:val="21"/>
+          <w:szCs w:val="21"/>
+          <w:lang w:val="en-CA" w:eastAsia="en-CA"/>
+        </w:rPr>
+        <w:t>Social Time</w:t>
+      </w:r>
+    </w:p>
+    <w:p>
+      <w:pPr>
+        <w:shd w:val="clear" w:color="auto" w:fill="FFFFFF"/>
+        <w:spacing w:line="285" w:lineRule="atLeast"/>
+        <w:rPr>
+          <w:rFonts w:ascii="Consolas" w:eastAsia="Times New Roman" w:hAnsi="Consolas" w:cs="Times New Roman"/>
+          <w:i/>
+          <w:iCs/>
+          <w:color w:val="000000"/>
+          <w:sz w:val="21"/>
+          <w:szCs w:val="21"/>
+          <w:lang w:val="en-CA" w:eastAsia="en-CA"/>
+        </w:rPr>
+      </w:pPr>
+      <w:r>
+        <w:rPr>
+          <w:rFonts w:ascii="Consolas" w:eastAsia="Times New Roman" w:hAnsi="Consolas" w:cs="Times New Roman"/>
+          <w:color w:val="A31515"/>
+          <w:sz w:val="21"/>
+          <w:szCs w:val="21"/>
+          <w:lang w:val="en-CA" w:eastAsia="en-CA"/>
+        </w:rPr>
+        <w:t>Problem Solving Award</w:t>
+      </w:r>
+      <w:r>
+        <w:rPr>
+          <w:rFonts w:ascii="Consolas" w:eastAsia="Times New Roman" w:hAnsi="Consolas" w:cs="Times New Roman"/>
+          <w:color w:val="A31515"/>
+          <w:sz w:val="21"/>
+          <w:szCs w:val="21"/>
+          <w:lang w:val="en-CA" w:eastAsia="en-CA"/>
+        </w:rPr>
+        <w:t xml:space="preserve"> </w:t>
+      </w:r>
+      <w:r>
+        <w:rPr>
+          <w:rFonts w:ascii="Consolas" w:eastAsia="Times New Roman" w:hAnsi="Consolas" w:cs="Times New Roman"/>
+          <w:i/>
+          <w:iCs/>
+          <w:color w:val="A31515"/>
+          <w:sz w:val="21"/>
+          <w:szCs w:val="21"/>
+          <w:lang w:val="en-CA" w:eastAsia="en-CA"/>
+        </w:rPr>
+        <w:t>Needs a rename</w:t>
+      </w:r>
+    </w:p>
+    <w:p>
+      <w:pPr>
+        <w:shd w:val="clear" w:color="auto" w:fill="FFFFFF"/>
+        <w:spacing w:line="285" w:lineRule="atLeast"/>
+        <w:rPr>
+          <w:rFonts w:ascii="Consolas" w:eastAsia="Times New Roman" w:hAnsi="Consolas" w:cs="Times New Roman"/>
+          <w:color w:val="000000"/>
+          <w:sz w:val="21"/>
+          <w:szCs w:val="21"/>
+          <w:highlight w:val="yellow"/>
+          <w:lang w:val="en-CA" w:eastAsia="en-CA"/>
+        </w:rPr>
+      </w:pPr>
+      <w:r>
+        <w:rPr>
+          <w:rFonts w:ascii="Consolas" w:eastAsia="Times New Roman" w:hAnsi="Consolas" w:cs="Times New Roman"/>
+          <w:color w:val="A31515"/>
+          <w:sz w:val="21"/>
+          <w:szCs w:val="21"/>
+          <w:highlight w:val="yellow"/>
+          <w:lang w:val="en-CA" w:eastAsia="en-CA"/>
+        </w:rPr>
+        <w:t>Story Mapping</w:t>
+      </w:r>
+      <w:r>
+        <w:rPr>
+          <w:rFonts w:ascii="Consolas" w:eastAsia="Times New Roman" w:hAnsi="Consolas" w:cs="Times New Roman"/>
+          <w:color w:val="A31515"/>
+          <w:sz w:val="21"/>
+          <w:szCs w:val="21"/>
+          <w:highlight w:val="yellow"/>
+          <w:lang w:val="en-CA" w:eastAsia="en-CA"/>
+        </w:rPr>
+        <w:t xml:space="preserve"> moved</w:t>
+      </w:r>
+    </w:p>
+    <w:p>
+      <w:pPr>
+        <w:rPr>
+          <w:sz w:val="22"/>
+          <w:szCs w:val="22"/>
+        </w:rPr>
+      </w:pPr>
+    </w:p>
+    <w:p>
+      <w:pPr>
+        <w:rPr>
+          <w:sz w:val="22"/>
+          <w:szCs w:val="22"/>
+        </w:rPr>
+      </w:pPr>
+      <w:r>
+        <w:rPr>
+          <w:sz w:val="22"/>
+          <w:szCs w:val="22"/>
+        </w:rPr>
+        <w:t>Round 3: Work Harder</w:t>
+      </w:r>
+    </w:p>
+    <w:p>
+      <w:pPr>
+        <w:shd w:val="clear" w:color="auto" w:fill="FFFFFF"/>
+        <w:spacing w:line="285" w:lineRule="atLeast"/>
+        <w:rPr>
+          <w:rFonts w:ascii="Consolas" w:eastAsia="Times New Roman" w:hAnsi="Consolas" w:cs="Times New Roman"/>
+          <w:color w:val="000000"/>
+          <w:sz w:val="21"/>
+          <w:szCs w:val="21"/>
+          <w:lang w:val="en-CA" w:eastAsia="en-CA"/>
+        </w:rPr>
+      </w:pPr>
+      <w:r>
+        <w:rPr>
+          <w:rFonts w:ascii="Consolas" w:eastAsia="Times New Roman" w:hAnsi="Consolas" w:cs="Times New Roman"/>
+          <w:color w:val="A31515"/>
+          <w:sz w:val="21"/>
+          <w:szCs w:val="21"/>
+          <w:lang w:val="en-CA" w:eastAsia="en-CA"/>
+        </w:rPr>
+        <w:t>Observe People + </w:t>
+      </w:r>
+      <w:proofErr w:type="gramStart"/>
+      <w:r>
+        <w:rPr>
+          <w:rFonts w:ascii="Consolas" w:eastAsia="Times New Roman" w:hAnsi="Consolas" w:cs="Times New Roman"/>
+          <w:color w:val="A31515"/>
+          <w:sz w:val="21"/>
+          <w:szCs w:val="21"/>
+          <w:lang w:val="en-CA" w:eastAsia="en-CA"/>
+        </w:rPr>
+        <w:t>Relationships</w:t>
+      </w:r>
+      <w:proofErr w:type="gramEnd"/>
+    </w:p>
+    <w:p>
+      <w:pPr>
+        <w:shd w:val="clear" w:color="auto" w:fill="FFFFFF"/>
+        <w:spacing w:line="285" w:lineRule="atLeast"/>
+        <w:rPr>
+          <w:rFonts w:ascii="Consolas" w:eastAsia="Times New Roman" w:hAnsi="Consolas" w:cs="Times New Roman"/>
+          <w:color w:val="000000"/>
+          <w:sz w:val="21"/>
+          <w:szCs w:val="21"/>
+          <w:lang w:val="en-CA" w:eastAsia="en-CA"/>
+        </w:rPr>
+      </w:pPr>
+      <w:r>
+        <w:rPr>
+          <w:rFonts w:ascii="Consolas" w:eastAsia="Times New Roman" w:hAnsi="Consolas" w:cs="Times New Roman"/>
+          <w:color w:val="A31515"/>
+          <w:sz w:val="21"/>
+          <w:szCs w:val="21"/>
+          <w:lang w:val="en-CA" w:eastAsia="en-CA"/>
+        </w:rPr>
+        <w:t>One on One</w:t>
+      </w:r>
+    </w:p>
+    <w:p>
+      <w:pPr>
+        <w:shd w:val="clear" w:color="auto" w:fill="FFFFFF"/>
+        <w:spacing w:line="285" w:lineRule="atLeast"/>
+        <w:rPr>
+          <w:rFonts w:ascii="Consolas" w:eastAsia="Times New Roman" w:hAnsi="Consolas" w:cs="Times New Roman"/>
+          <w:color w:val="A31515"/>
+          <w:sz w:val="21"/>
+          <w:szCs w:val="21"/>
+          <w:lang w:val="en-CA" w:eastAsia="en-CA"/>
+        </w:rPr>
+      </w:pPr>
+      <w:r>
+        <w:rPr>
+          <w:rFonts w:ascii="Consolas" w:eastAsia="Times New Roman" w:hAnsi="Consolas" w:cs="Times New Roman"/>
+          <w:color w:val="A31515"/>
+          <w:sz w:val="21"/>
+          <w:szCs w:val="21"/>
+          <w:lang w:val="en-CA" w:eastAsia="en-CA"/>
+        </w:rPr>
+        <w:t>Pair Programming</w:t>
+      </w:r>
+    </w:p>
+    <w:p>
+      <w:pPr>
+        <w:shd w:val="clear" w:color="auto" w:fill="FFFFFF"/>
+        <w:spacing w:line="285" w:lineRule="atLeast"/>
+        <w:rPr>
+          <w:rFonts w:ascii="Consolas" w:eastAsia="Times New Roman" w:hAnsi="Consolas" w:cs="Times New Roman"/>
+          <w:color w:val="A31515"/>
+          <w:sz w:val="21"/>
+          <w:szCs w:val="21"/>
+          <w:lang w:val="en-CA" w:eastAsia="en-CA"/>
+        </w:rPr>
+      </w:pPr>
+      <w:r>
+        <w:rPr>
+          <w:rFonts w:ascii="Consolas" w:eastAsia="Times New Roman" w:hAnsi="Consolas" w:cs="Times New Roman"/>
+          <w:color w:val="A31515"/>
+          <w:sz w:val="21"/>
+          <w:szCs w:val="21"/>
+          <w:highlight w:val="yellow"/>
+          <w:lang w:val="en-CA" w:eastAsia="en-CA"/>
+        </w:rPr>
+        <w:t>Backlog Refinement</w:t>
+      </w:r>
+      <w:r>
+        <w:rPr>
+          <w:rFonts w:ascii="Consolas" w:eastAsia="Times New Roman" w:hAnsi="Consolas" w:cs="Times New Roman"/>
+          <w:color w:val="A31515"/>
+          <w:sz w:val="21"/>
+          <w:szCs w:val="21"/>
+          <w:lang w:val="en-CA" w:eastAsia="en-CA"/>
+        </w:rPr>
+        <w:t xml:space="preserve"> – moved from round </w:t>
+      </w:r>
+      <w:proofErr w:type="gramStart"/>
+      <w:r>
+        <w:rPr>
+          <w:rFonts w:ascii="Consolas" w:eastAsia="Times New Roman" w:hAnsi="Consolas" w:cs="Times New Roman"/>
+          <w:color w:val="A31515"/>
+          <w:sz w:val="21"/>
+          <w:szCs w:val="21"/>
+          <w:lang w:val="en-CA" w:eastAsia="en-CA"/>
+        </w:rPr>
+        <w:t>2</w:t>
+      </w:r>
+      <w:proofErr w:type="gramEnd"/>
+    </w:p>
+    <w:p>
+      <w:pPr>
+        <w:rPr>
+          <w:rFonts w:ascii="Consolas" w:eastAsia="Times New Roman" w:hAnsi="Consolas" w:cs="Times New Roman"/>
+          <w:color w:val="000000"/>
+          <w:sz w:val="21"/>
+          <w:szCs w:val="21"/>
+          <w:lang w:val="en-CA" w:eastAsia="en-CA"/>
+        </w:rPr>
+      </w:pPr>
+      <w:r>
+        <w:rPr>
+          <w:sz w:val="22"/>
+          <w:szCs w:val="22"/>
+          <w:highlight w:val="yellow"/>
+        </w:rPr>
+        <w:t>Refactoring</w:t>
+      </w:r>
+    </w:p>
+    <w:p>
+      <w:pPr>
+        <w:rPr>
+          <w:sz w:val="22"/>
+          <w:szCs w:val="22"/>
+        </w:rPr>
+      </w:pPr>
+    </w:p>
+    <w:p>
+      <w:pPr>
+        <w:rPr>
+          <w:rFonts w:ascii="Consolas" w:eastAsia="Times New Roman" w:hAnsi="Consolas" w:cs="Times New Roman"/>
+          <w:color w:val="A31515"/>
+          <w:sz w:val="21"/>
+          <w:szCs w:val="21"/>
+          <w:lang w:val="en-CA" w:eastAsia="en-CA"/>
+        </w:rPr>
+      </w:pPr>
+      <w:r>
+        <w:rPr>
+          <w:sz w:val="22"/>
+          <w:szCs w:val="22"/>
+          <w:highlight w:val="yellow"/>
+        </w:rPr>
+        <w:t>Round 4 –</w:t>
+      </w:r>
+      <w:r>
+        <w:rPr>
+          <w:sz w:val="22"/>
+          <w:szCs w:val="22"/>
+          <w:highlight w:val="yellow"/>
+        </w:rPr>
+        <w:t>Team</w:t>
+      </w:r>
+      <w:r>
+        <w:rPr>
+          <w:i/>
+          <w:iCs/>
+          <w:sz w:val="22"/>
+          <w:szCs w:val="22"/>
+          <w:highlight w:val="yellow"/>
+        </w:rPr>
+        <w:t xml:space="preserve"> </w:t>
+      </w:r>
+      <w:r>
+        <w:rPr>
+          <w:sz w:val="22"/>
+          <w:szCs w:val="22"/>
+          <w:highlight w:val="yellow"/>
+        </w:rPr>
+        <w:t>Bottlenecked</w:t>
+      </w:r>
+    </w:p>
+    <w:p>
+      <w:pPr>
+        <w:shd w:val="clear" w:color="auto" w:fill="FFFFFF"/>
+        <w:spacing w:line="285" w:lineRule="atLeast"/>
+        <w:rPr>
+          <w:rFonts w:ascii="Consolas" w:eastAsia="Times New Roman" w:hAnsi="Consolas" w:cs="Times New Roman"/>
+          <w:color w:val="000000"/>
+          <w:sz w:val="21"/>
+          <w:szCs w:val="21"/>
+          <w:lang w:val="en-CA" w:eastAsia="en-CA"/>
+        </w:rPr>
+      </w:pPr>
+      <w:r>
+        <w:rPr>
+          <w:rFonts w:ascii="Consolas" w:eastAsia="Times New Roman" w:hAnsi="Consolas" w:cs="Times New Roman"/>
+          <w:color w:val="A31515"/>
+          <w:sz w:val="21"/>
+          <w:szCs w:val="21"/>
+          <w:lang w:val="en-CA" w:eastAsia="en-CA"/>
+        </w:rPr>
+        <w:t>Informal Cross Skilling</w:t>
+      </w:r>
+    </w:p>
+    <w:p>
+      <w:pPr>
+        <w:shd w:val="clear" w:color="auto" w:fill="FFFFFF"/>
+        <w:spacing w:line="285" w:lineRule="atLeast"/>
+        <w:rPr>
+          <w:rFonts w:ascii="Consolas" w:eastAsia="Times New Roman" w:hAnsi="Consolas" w:cs="Times New Roman"/>
+          <w:i/>
+          <w:iCs/>
+          <w:color w:val="000000"/>
+          <w:sz w:val="21"/>
+          <w:szCs w:val="21"/>
+          <w:lang w:val="en-CA" w:eastAsia="en-CA"/>
+        </w:rPr>
+      </w:pPr>
+      <w:r>
+        <w:rPr>
+          <w:rFonts w:ascii="Consolas" w:eastAsia="Times New Roman" w:hAnsi="Consolas" w:cs="Times New Roman"/>
+          <w:color w:val="A31515"/>
+          <w:sz w:val="21"/>
+          <w:szCs w:val="21"/>
+          <w:lang w:val="en-CA" w:eastAsia="en-CA"/>
+        </w:rPr>
+        <w:t>Send Team Members on a testing course</w:t>
+      </w:r>
+      <w:r>
+        <w:rPr>
+          <w:rFonts w:ascii="Consolas" w:eastAsia="Times New Roman" w:hAnsi="Consolas" w:cs="Times New Roman"/>
+          <w:color w:val="A31515"/>
+          <w:sz w:val="21"/>
+          <w:szCs w:val="21"/>
+          <w:lang w:val="en-CA" w:eastAsia="en-CA"/>
+        </w:rPr>
+        <w:t xml:space="preserve"> </w:t>
+      </w:r>
+      <w:r>
+        <w:rPr>
+          <w:rFonts w:ascii="Consolas" w:eastAsia="Times New Roman" w:hAnsi="Consolas" w:cs="Times New Roman"/>
+          <w:i/>
+          <w:iCs/>
+          <w:color w:val="A31515"/>
+          <w:sz w:val="21"/>
+          <w:szCs w:val="21"/>
+          <w:lang w:val="en-CA" w:eastAsia="en-CA"/>
+        </w:rPr>
+        <w:t xml:space="preserve">Rename for </w:t>
+      </w:r>
+      <w:proofErr w:type="gramStart"/>
+      <w:r>
+        <w:rPr>
+          <w:rFonts w:ascii="Consolas" w:eastAsia="Times New Roman" w:hAnsi="Consolas" w:cs="Times New Roman"/>
+          <w:i/>
+          <w:iCs/>
+          <w:color w:val="A31515"/>
+          <w:sz w:val="21"/>
+          <w:szCs w:val="21"/>
+          <w:lang w:val="en-CA" w:eastAsia="en-CA"/>
+        </w:rPr>
+        <w:t>clarity</w:t>
+      </w:r>
+      <w:proofErr w:type="gramEnd"/>
+    </w:p>
+    <w:p>
+      <w:pPr>
+        <w:shd w:val="clear" w:color="auto" w:fill="FFFFFF"/>
+        <w:spacing w:line="285" w:lineRule="atLeast"/>
+        <w:rPr>
+          <w:rFonts w:ascii="Consolas" w:eastAsia="Times New Roman" w:hAnsi="Consolas" w:cs="Times New Roman"/>
+          <w:color w:val="000000"/>
+          <w:sz w:val="21"/>
+          <w:szCs w:val="21"/>
+          <w:lang w:val="en-CA" w:eastAsia="en-CA"/>
+        </w:rPr>
+      </w:pPr>
+      <w:r>
+        <w:rPr>
+          <w:rFonts w:ascii="Consolas" w:eastAsia="Times New Roman" w:hAnsi="Consolas" w:cs="Times New Roman"/>
+          <w:color w:val="A31515"/>
+          <w:sz w:val="21"/>
+          <w:szCs w:val="21"/>
+          <w:lang w:val="en-CA" w:eastAsia="en-CA"/>
+        </w:rPr>
+        <w:t>Personal Productivity Bonus</w:t>
+      </w:r>
+    </w:p>
+    <w:p>
+      <w:pPr>
+        <w:rPr>
+          <w:sz w:val="22"/>
+          <w:szCs w:val="22"/>
+        </w:rPr>
+      </w:pPr>
+      <w:r>
+        <w:rPr>
+          <w:sz w:val="22"/>
+          <w:szCs w:val="22"/>
+          <w:highlight w:val="yellow"/>
+        </w:rPr>
+        <w:t>New Person on the Team</w:t>
+      </w:r>
+      <w:r>
+        <w:rPr>
+          <w:sz w:val="22"/>
+          <w:szCs w:val="22"/>
+        </w:rPr>
+        <w:t xml:space="preserve"> – double check not </w:t>
+      </w:r>
+      <w:proofErr w:type="gramStart"/>
+      <w:r>
+        <w:rPr>
+          <w:sz w:val="22"/>
+          <w:szCs w:val="22"/>
+        </w:rPr>
+        <w:t>implemented</w:t>
+      </w:r>
+      <w:proofErr w:type="gramEnd"/>
+    </w:p>
+    <w:p>
+      <w:r>
+        <w:rPr>
+          <w:highlight w:val="yellow"/>
+        </w:rPr>
+        <w:t>BA, Development Testing Collaboration</w:t>
+      </w:r>
+      <w:r>
+        <w:t xml:space="preserve"> – increases productivity, improves likelihood of completing a User Story. </w:t>
+      </w:r>
+      <w:r>
+        <w:rPr>
+          <w:i/>
+          <w:iCs/>
+        </w:rPr>
+        <w:t>Could necessary to do BDD?</w:t>
+      </w:r>
+      <w:r>
+        <w:t xml:space="preserve"> </w:t>
+      </w:r>
+      <w:r>
+        <w:t xml:space="preserve">– link </w:t>
+      </w:r>
+      <w:proofErr w:type="gramStart"/>
+      <w:r>
+        <w:t>to :</w:t>
+      </w:r>
+      <w:proofErr w:type="gramEnd"/>
+      <w:r>
+        <w:t xml:space="preserve"> </w:t>
+      </w:r>
+      <w:hyperlink r:id="rId14" w:history="1">
+        <w:r>
+          <w:rPr>
+            <w:rStyle w:val="Hyperlink"/>
+          </w:rPr>
+          <w:t>https://agilepainrelief.com/blog/scrummaster-tales-team-collaborate-acceptance-criteria.html</w:t>
+        </w:r>
+      </w:hyperlink>
+      <w:r>
+        <w:t xml:space="preserve"> </w:t>
+      </w:r>
+      <w:r>
+        <w:t>https://agilepainrelief.com/blog/creating-acceptance-criteria-waiting-too-long.html</w:t>
+      </w:r>
+    </w:p>
+    <w:p>
+      <w:pPr>
+        <w:rPr>
+          <w:sz w:val="22"/>
+          <w:szCs w:val="22"/>
+        </w:rPr>
+      </w:pPr>
+    </w:p>
+    <w:p>
+      <w:pPr>
+        <w:rPr>
+          <w:sz w:val="22"/>
+          <w:szCs w:val="22"/>
+        </w:rPr>
+      </w:pPr>
+      <w:r>
+        <w:rPr>
+          <w:sz w:val="22"/>
+          <w:szCs w:val="22"/>
+        </w:rPr>
+        <w:t>All new from here on down</w:t>
+      </w:r>
+    </w:p>
+    <w:p>
+      <w:pPr>
+        <w:rPr>
+          <w:i/>
+          <w:iCs/>
+          <w:sz w:val="22"/>
+          <w:szCs w:val="22"/>
+        </w:rPr>
+      </w:pPr>
+      <w:r>
+        <w:rPr>
+          <w:sz w:val="22"/>
+          <w:szCs w:val="22"/>
+        </w:rPr>
+        <w:t xml:space="preserve">Round 5 </w:t>
+      </w:r>
+    </w:p>
+    <w:p>
+      <w:pPr>
+        <w:shd w:val="clear" w:color="auto" w:fill="FFFFFF"/>
+        <w:spacing w:line="285" w:lineRule="atLeast"/>
+      </w:pPr>
+      <w:r>
+        <w:rPr>
+          <w:rFonts w:ascii="Consolas" w:eastAsia="Times New Roman" w:hAnsi="Consolas" w:cs="Times New Roman"/>
+          <w:color w:val="A31515"/>
+          <w:sz w:val="21"/>
+          <w:szCs w:val="21"/>
+          <w:lang w:val="en-CA" w:eastAsia="en-CA"/>
+        </w:rPr>
+        <w:t>Test Driven Development</w:t>
+      </w:r>
+      <w:r>
+        <w:rPr>
+          <w:rFonts w:ascii="Consolas" w:eastAsia="Times New Roman" w:hAnsi="Consolas" w:cs="Times New Roman"/>
+          <w:color w:val="A31515"/>
+          <w:sz w:val="21"/>
+          <w:szCs w:val="21"/>
+          <w:lang w:val="en-CA" w:eastAsia="en-CA"/>
+        </w:rPr>
+        <w:t xml:space="preserve"> moved</w:t>
+      </w:r>
+    </w:p>
+    <w:p>
+      <w:pPr>
+        <w:rPr>
+          <w:sz w:val="22"/>
+          <w:szCs w:val="22"/>
+        </w:rPr>
+      </w:pPr>
+      <w:r>
+        <w:t xml:space="preserve">Work with PO to ensure PB is prioritized, up to date and remains a manageable </w:t>
+      </w:r>
+      <w:proofErr w:type="gramStart"/>
+      <w:r>
+        <w:t>size</w:t>
+      </w:r>
+      <w:proofErr w:type="gramEnd"/>
+    </w:p>
+    <w:p>
+      <w:pPr>
+        <w:rPr>
+          <w:sz w:val="22"/>
+          <w:szCs w:val="22"/>
+        </w:rPr>
+      </w:pPr>
+      <w:r>
+        <w:rPr>
+          <w:sz w:val="22"/>
+          <w:szCs w:val="22"/>
+        </w:rPr>
+        <w:t xml:space="preserve">Include stakeholders in updating/creating product vision and </w:t>
+      </w:r>
+      <w:proofErr w:type="gramStart"/>
+      <w:r>
+        <w:rPr>
+          <w:sz w:val="22"/>
+          <w:szCs w:val="22"/>
+        </w:rPr>
+        <w:t>strategy</w:t>
+      </w:r>
+      <w:proofErr w:type="gramEnd"/>
+    </w:p>
+    <w:p>
+      <w:pPr>
+        <w:rPr>
+          <w:sz w:val="22"/>
+          <w:szCs w:val="22"/>
+        </w:rPr>
+      </w:pPr>
+      <w:r>
+        <w:t xml:space="preserve">Work on Retrospectives </w:t>
+      </w:r>
+      <w:r>
+        <w:rPr>
+          <w:i/>
+          <w:iCs/>
+        </w:rPr>
+        <w:t xml:space="preserve">Will have to make this more </w:t>
+      </w:r>
+      <w:proofErr w:type="gramStart"/>
+      <w:r>
+        <w:rPr>
+          <w:i/>
+          <w:iCs/>
+        </w:rPr>
+        <w:t>concrete</w:t>
+      </w:r>
+      <w:proofErr w:type="gramEnd"/>
+    </w:p>
+    <w:p>
+      <w:r>
+        <w:t>Establish Sprint Goal</w:t>
+      </w:r>
+    </w:p>
+    <w:p>
+      <w:r>
+        <w:t xml:space="preserve">Create a public impediments or slowdown </w:t>
+      </w:r>
+      <w:proofErr w:type="gramStart"/>
+      <w:r>
+        <w:t>list</w:t>
+      </w:r>
+      <w:proofErr w:type="gramEnd"/>
+    </w:p>
+    <w:p>
+      <w:pPr>
+        <w:rPr>
+          <w:sz w:val="22"/>
+          <w:szCs w:val="22"/>
+        </w:rPr>
+      </w:pPr>
+    </w:p>
+    <w:p>
+      <w:pPr>
+        <w:rPr>
+          <w:sz w:val="22"/>
+          <w:szCs w:val="22"/>
+        </w:rPr>
+      </w:pPr>
+    </w:p>
+    <w:p>
+      <w:pPr>
+        <w:rPr>
+          <w:sz w:val="22"/>
+          <w:szCs w:val="22"/>
+        </w:rPr>
+      </w:pPr>
+      <w:r>
+        <w:rPr>
+          <w:sz w:val="22"/>
+          <w:szCs w:val="22"/>
+        </w:rPr>
+        <w:t xml:space="preserve">Round 6 </w:t>
+      </w:r>
+      <w:r>
+        <w:rPr>
+          <w:sz w:val="22"/>
+          <w:szCs w:val="22"/>
+          <w:highlight w:val="yellow"/>
+        </w:rPr>
+        <w:t>Go Live Soon</w:t>
+      </w:r>
+    </w:p>
+    <w:p>
+      <w:pPr>
+        <w:rPr>
+          <w:sz w:val="22"/>
+          <w:szCs w:val="22"/>
+          <w:highlight w:val="yellow"/>
+        </w:rPr>
+      </w:pPr>
+      <w:r>
+        <w:rPr>
+          <w:sz w:val="22"/>
+          <w:szCs w:val="22"/>
+          <w:highlight w:val="yellow"/>
+        </w:rPr>
+        <w:t>BDD</w:t>
+      </w:r>
+    </w:p>
+    <w:p>
+      <w:pPr>
+        <w:rPr>
+          <w:i/>
+          <w:iCs/>
+        </w:rPr>
+      </w:pPr>
+      <w:r>
+        <w:rPr>
+          <w:highlight w:val="yellow"/>
+        </w:rPr>
+        <w:t xml:space="preserve">Work with to update forecasts – not just how much, but also what will likely be completed by a certain date. </w:t>
+      </w:r>
+      <w:r>
+        <w:rPr>
+          <w:i/>
+          <w:iCs/>
+          <w:highlight w:val="yellow"/>
+        </w:rPr>
+        <w:t xml:space="preserve">Reduces stakeholder interruption </w:t>
+      </w:r>
+      <w:proofErr w:type="gramStart"/>
+      <w:r>
+        <w:rPr>
+          <w:i/>
+          <w:iCs/>
+          <w:highlight w:val="yellow"/>
+        </w:rPr>
+        <w:t>gremlin</w:t>
+      </w:r>
+      <w:proofErr w:type="gramEnd"/>
+    </w:p>
+    <w:p>
+      <w:r>
+        <w:lastRenderedPageBreak/>
+        <w:t>Sprint Backlog or Kanban board – help the team feel they own it. The intention being the more attuned it is to their needs the more they will want to use for themselves.</w:t>
+      </w:r>
+    </w:p>
+    <w:p>
+      <w:r>
+        <w:t xml:space="preserve">Work to make Daily Scrum more effective </w:t>
+      </w:r>
+      <w:proofErr w:type="gramStart"/>
+      <w:r>
+        <w:t>https://agilepainrelief.com/blog/daily-scrum-pain.html</w:t>
+      </w:r>
+      <w:proofErr w:type="gramEnd"/>
+    </w:p>
+    <w:p>
+      <w:pPr>
+        <w:rPr>
+          <w:sz w:val="22"/>
+          <w:szCs w:val="22"/>
+        </w:rPr>
+      </w:pPr>
+      <w:r>
+        <w:rPr>
+          <w:sz w:val="22"/>
+          <w:szCs w:val="22"/>
+        </w:rPr>
+        <w:t xml:space="preserve">Learning Time/Coding Dojo – can ref </w:t>
+      </w:r>
+      <w:hyperlink r:id="rId15" w:history="1">
+        <w:r>
+          <w:rPr>
+            <w:rStyle w:val="Hyperlink"/>
+            <w:sz w:val="22"/>
+            <w:szCs w:val="22"/>
+          </w:rPr>
+          <w:t>https://agilepainrelief.com/blog/scrummaster-tales-the-team-learn-how-to-learn.html</w:t>
+        </w:r>
+      </w:hyperlink>
+      <w:r>
+        <w:rPr>
+          <w:sz w:val="22"/>
+          <w:szCs w:val="22"/>
+        </w:rPr>
+        <w:t xml:space="preserve"> Story can be used for descriptive text sample as </w:t>
+      </w:r>
+      <w:proofErr w:type="gramStart"/>
+      <w:r>
+        <w:rPr>
+          <w:sz w:val="22"/>
+          <w:szCs w:val="22"/>
+        </w:rPr>
+        <w:t>well</w:t>
+      </w:r>
+      <w:proofErr w:type="gramEnd"/>
+    </w:p>
+    <w:p/>
+    <w:p>
+      <w:pPr>
+        <w:rPr>
+          <w:sz w:val="22"/>
+          <w:szCs w:val="22"/>
+        </w:rPr>
+      </w:pPr>
+    </w:p>
+    <w:p>
+      <w:pPr>
+        <w:rPr>
+          <w:sz w:val="22"/>
+          <w:szCs w:val="22"/>
+        </w:rPr>
+      </w:pPr>
+      <w:r>
+        <w:rPr>
+          <w:sz w:val="22"/>
+          <w:szCs w:val="22"/>
+        </w:rPr>
+        <w:t xml:space="preserve">Round 7 – </w:t>
+      </w:r>
+      <w:r>
+        <w:rPr>
+          <w:sz w:val="22"/>
+          <w:szCs w:val="22"/>
+        </w:rPr>
+        <w:t>Go live</w:t>
+      </w:r>
+      <w:r>
+        <w:rPr>
+          <w:sz w:val="22"/>
+          <w:szCs w:val="22"/>
+        </w:rPr>
+        <w:t xml:space="preserve"> </w:t>
+      </w:r>
+      <w:r>
+        <w:rPr>
+          <w:sz w:val="22"/>
+          <w:szCs w:val="22"/>
+        </w:rPr>
+        <w:t>(currently in round 4)</w:t>
+      </w:r>
+    </w:p>
+    <w:p>
+      <w:r>
+        <w:t xml:space="preserve">Limit WIP slows team down for now and speeds them up </w:t>
+      </w:r>
+      <w:proofErr w:type="gramStart"/>
+      <w:r>
+        <w:t>later</w:t>
+      </w:r>
+      <w:proofErr w:type="gramEnd"/>
+    </w:p>
+    <w:p>
+      <w:r>
+        <w:t xml:space="preserve">Work to eliminate long ignored technical </w:t>
+      </w:r>
+      <w:proofErr w:type="gramStart"/>
+      <w:r>
+        <w:t>problems</w:t>
+      </w:r>
+      <w:proofErr w:type="gramEnd"/>
+    </w:p>
+    <w:p>
+      <w:pPr>
+        <w:rPr>
+          <w:i/>
+          <w:iCs/>
+          <w:sz w:val="22"/>
+          <w:szCs w:val="22"/>
+        </w:rPr>
+      </w:pPr>
+      <w:r>
+        <w:rPr>
+          <w:i/>
+          <w:iCs/>
+          <w:sz w:val="22"/>
+          <w:szCs w:val="22"/>
+        </w:rPr>
+        <w:t>Pre-Allocate Capacity for fires</w:t>
+      </w:r>
+    </w:p>
+    <w:p>
+      <w:pPr>
+        <w:rPr>
+          <w:i/>
+          <w:iCs/>
+          <w:sz w:val="22"/>
+          <w:szCs w:val="22"/>
+        </w:rPr>
+      </w:pPr>
+      <w:r>
+        <w:rPr>
+          <w:i/>
+          <w:iCs/>
+          <w:sz w:val="22"/>
+          <w:szCs w:val="22"/>
+        </w:rPr>
+        <w:t>Sacrifice One Team Member</w:t>
+      </w:r>
+    </w:p>
+    <w:p>
+      <w:pPr>
+        <w:rPr>
+          <w:sz w:val="22"/>
+          <w:szCs w:val="22"/>
+        </w:rPr>
+      </w:pPr>
+      <w:r>
+        <w:rPr>
+          <w:sz w:val="22"/>
+          <w:szCs w:val="22"/>
+        </w:rPr>
+        <w:t>Continuous Delivery</w:t>
+      </w:r>
+    </w:p>
+    <w:p>
+      <w:pPr>
+        <w:rPr>
+          <w:sz w:val="22"/>
+          <w:szCs w:val="22"/>
+        </w:rPr>
+      </w:pPr>
+    </w:p>
+    <w:p>
+      <w:pPr>
+        <w:rPr>
+          <w:i/>
+          <w:iCs/>
+          <w:sz w:val="22"/>
+          <w:szCs w:val="22"/>
+        </w:rPr>
+      </w:pPr>
+      <w:r>
+        <w:rPr>
+          <w:sz w:val="22"/>
+          <w:szCs w:val="22"/>
+        </w:rPr>
+        <w:t>Round 8 – We’re making money but our customers are demanding</w:t>
+      </w:r>
+      <w:r>
+        <w:rPr>
+          <w:sz w:val="22"/>
+          <w:szCs w:val="22"/>
+        </w:rPr>
+        <w:t xml:space="preserve"> – Unplanned work in the Sprint – use: </w:t>
+      </w:r>
+      <w:hyperlink r:id="rId16" w:history="1">
+        <w:r>
+          <w:rPr>
+            <w:rStyle w:val="Hyperlink"/>
+            <w:sz w:val="22"/>
+            <w:szCs w:val="22"/>
+          </w:rPr>
+          <w:t>https://agilepainrelief.com/blog/scrum-by-example-scrum-anti-patterns-unplanned-work-disrupting-the-sprint.html</w:t>
+        </w:r>
+      </w:hyperlink>
+      <w:r>
+        <w:rPr>
+          <w:sz w:val="22"/>
+          <w:szCs w:val="22"/>
+        </w:rPr>
+        <w:t xml:space="preserve"> - </w:t>
+      </w:r>
+      <w:r>
+        <w:rPr>
+          <w:i/>
+          <w:iCs/>
+          <w:sz w:val="22"/>
+          <w:szCs w:val="22"/>
+        </w:rPr>
+        <w:t>the default built into the Sprint is that team accepted the work – notes as the table abo</w:t>
+      </w:r>
+      <w:r>
+        <w:rPr>
+          <w:i/>
+          <w:iCs/>
+          <w:sz w:val="22"/>
+          <w:szCs w:val="22"/>
+        </w:rPr>
+        <w:t>ve</w:t>
+      </w:r>
+    </w:p>
+    <w:p>
+      <w:r>
+        <w:rPr>
+          <w:i/>
+          <w:iCs/>
+          <w:sz w:val="22"/>
+          <w:szCs w:val="22"/>
+        </w:rPr>
+        <w:tab/>
+      </w:r>
+      <w:r>
+        <w:t>consider</w:t>
+      </w:r>
+      <w:r>
+        <w:t xml:space="preserve"> – affects capacity that sprint – also user story success reduced by 20% that round. Mitigation – Strategy or Backlog refinement?</w:t>
+      </w:r>
+    </w:p>
+    <w:p>
+      <w:pPr>
+        <w:rPr>
+          <w:i/>
+          <w:iCs/>
+          <w:sz w:val="22"/>
+          <w:szCs w:val="22"/>
+        </w:rPr>
+      </w:pPr>
+    </w:p>
+    <w:p>
+      <w:r>
+        <w:t>Improve DOD - …?</w:t>
+      </w:r>
+    </w:p>
+    <w:p>
+      <w:pPr>
+        <w:rPr>
+          <w:sz w:val="22"/>
+          <w:szCs w:val="22"/>
+        </w:rPr>
+      </w:pPr>
+      <w:r>
+        <w:t>Mob Programming</w:t>
+      </w:r>
+    </w:p>
+    <w:p>
+      <w:pPr>
+        <w:rPr>
+          <w:sz w:val="22"/>
+          <w:szCs w:val="22"/>
+        </w:rPr>
+      </w:pPr>
+      <w:r>
+        <w:rPr>
+          <w:sz w:val="22"/>
+          <w:szCs w:val="22"/>
+        </w:rPr>
+        <w:t>Refuse new stories mid-sprint</w:t>
+      </w:r>
+      <w:r>
+        <w:rPr>
+          <w:sz w:val="22"/>
+          <w:szCs w:val="22"/>
+        </w:rPr>
+        <w:tab/>
+      </w:r>
+      <w:proofErr w:type="gramStart"/>
+      <w:r>
+        <w:rPr>
+          <w:sz w:val="22"/>
+          <w:szCs w:val="22"/>
+        </w:rPr>
+        <w:t>Or</w:t>
+      </w:r>
+      <w:proofErr w:type="gramEnd"/>
+      <w:r>
+        <w:rPr>
+          <w:sz w:val="22"/>
+          <w:szCs w:val="22"/>
+        </w:rPr>
+        <w:t>: ScrumMaster and Product Owner work together to refuse new stories mid-sprint</w:t>
+      </w:r>
+      <w:r>
+        <w:rPr>
+          <w:sz w:val="22"/>
+          <w:szCs w:val="22"/>
+        </w:rPr>
+        <w:tab/>
+        <w:t>2</w:t>
+      </w:r>
+      <w:r>
+        <w:rPr>
+          <w:sz w:val="22"/>
+          <w:szCs w:val="22"/>
+        </w:rPr>
+        <w:tab/>
+      </w:r>
+      <w:r>
+        <w:rPr>
+          <w:sz w:val="22"/>
+          <w:szCs w:val="22"/>
+        </w:rPr>
+        <w:tab/>
+      </w:r>
+      <w:r>
+        <w:rPr>
+          <w:sz w:val="22"/>
+          <w:szCs w:val="22"/>
+        </w:rPr>
+        <w:tab/>
+        <w:t>This costs you political capital, but helps the business see that making arbitrary changes mid-sprint is expensive.</w:t>
+      </w:r>
+    </w:p>
+    <w:p>
+      <w:pPr>
+        <w:rPr>
+          <w:sz w:val="22"/>
+          <w:szCs w:val="22"/>
+        </w:rPr>
+      </w:pPr>
+    </w:p>
+    <w:p>
+      <w:pPr>
+        <w:rPr>
+          <w:sz w:val="22"/>
+          <w:szCs w:val="22"/>
+        </w:rPr>
+      </w:pPr>
+      <w:r>
+        <w:rPr>
+          <w:sz w:val="22"/>
+          <w:szCs w:val="22"/>
+        </w:rPr>
+        <w:t xml:space="preserve">Once we hit the final round – the game calcs another 2-3 rounds to calc final </w:t>
+      </w:r>
+      <w:proofErr w:type="gramStart"/>
+      <w:r>
+        <w:rPr>
+          <w:sz w:val="22"/>
+          <w:szCs w:val="22"/>
+        </w:rPr>
+        <w:t>effects</w:t>
+      </w:r>
+      <w:proofErr w:type="gramEnd"/>
+    </w:p>
+    <w:p>
+      <w:pPr>
+        <w:rPr>
+          <w:sz w:val="22"/>
+          <w:szCs w:val="22"/>
+        </w:rPr>
+      </w:pPr>
+    </w:p>
+    <w:p>
+      <w:pPr>
+        <w:rPr>
+          <w:sz w:val="22"/>
+          <w:szCs w:val="22"/>
+        </w:rPr>
+      </w:pPr>
+    </w:p>
+    <w:p>
+      <w:pPr>
+        <w:rPr>
+          <w:sz w:val="22"/>
+          <w:szCs w:val="22"/>
+        </w:rPr>
+      </w:pPr>
+    </w:p>
+    <w:p>
+      <w:pPr>
+        <w:rPr>
+          <w:sz w:val="22"/>
+          <w:szCs w:val="22"/>
+        </w:rPr>
+      </w:pPr>
+      <w:r>
+        <w:rPr>
+          <w:sz w:val="22"/>
+          <w:szCs w:val="22"/>
+        </w:rPr>
+        <w:t>Gremlins as they currently exist:</w:t>
+      </w:r>
+    </w:p>
+    <w:p>
+      <w:pPr>
+        <w:shd w:val="clear" w:color="auto" w:fill="FFFFFF"/>
+        <w:spacing w:line="285" w:lineRule="atLeast"/>
+        <w:rPr>
+          <w:rFonts w:ascii="Consolas" w:eastAsia="Times New Roman" w:hAnsi="Consolas" w:cs="Times New Roman"/>
+          <w:color w:val="000000"/>
+          <w:sz w:val="21"/>
+          <w:szCs w:val="21"/>
+          <w:lang w:val="en-CA" w:eastAsia="en-CA"/>
+        </w:rPr>
+      </w:pPr>
+      <w:r>
+        <w:rPr>
+          <w:rFonts w:ascii="Consolas" w:eastAsia="Times New Roman" w:hAnsi="Consolas" w:cs="Times New Roman"/>
+          <w:color w:val="A31515"/>
+          <w:sz w:val="21"/>
+          <w:szCs w:val="21"/>
+          <w:lang w:val="en-CA" w:eastAsia="en-CA"/>
+        </w:rPr>
+        <w:t>'GREMLIN_MANAGEMENT_YELLS'</w:t>
+      </w:r>
+    </w:p>
+    <w:p>
+      <w:pPr>
+        <w:shd w:val="clear" w:color="auto" w:fill="FFFFFF"/>
+        <w:spacing w:line="285" w:lineRule="atLeast"/>
+        <w:rPr>
+          <w:rFonts w:ascii="Consolas" w:eastAsia="Times New Roman" w:hAnsi="Consolas" w:cs="Times New Roman"/>
+          <w:color w:val="000000"/>
+          <w:sz w:val="21"/>
+          <w:szCs w:val="21"/>
+          <w:lang w:val="en-CA" w:eastAsia="en-CA"/>
+        </w:rPr>
+      </w:pPr>
+      <w:r>
+        <w:rPr>
+          <w:rFonts w:ascii="Consolas" w:eastAsia="Times New Roman" w:hAnsi="Consolas" w:cs="Times New Roman"/>
+          <w:color w:val="000000"/>
+          <w:sz w:val="21"/>
+          <w:szCs w:val="21"/>
+          <w:lang w:val="en-CA" w:eastAsia="en-CA"/>
+        </w:rPr>
+        <w:t>  | </w:t>
+      </w:r>
+      <w:r>
+        <w:rPr>
+          <w:rFonts w:ascii="Consolas" w:eastAsia="Times New Roman" w:hAnsi="Consolas" w:cs="Times New Roman"/>
+          <w:color w:val="A31515"/>
+          <w:sz w:val="21"/>
+          <w:szCs w:val="21"/>
+          <w:lang w:val="en-CA" w:eastAsia="en-CA"/>
+        </w:rPr>
+        <w:t>'GREMLIN_EMERGENCY_ON_OTHER_TEAM'</w:t>
+      </w:r>
+    </w:p>
+    <w:p>
+      <w:pPr>
+        <w:shd w:val="clear" w:color="auto" w:fill="FFFFFF"/>
+        <w:spacing w:line="285" w:lineRule="atLeast"/>
+        <w:rPr>
+          <w:rFonts w:ascii="Consolas" w:eastAsia="Times New Roman" w:hAnsi="Consolas" w:cs="Times New Roman"/>
+          <w:color w:val="000000"/>
+          <w:sz w:val="21"/>
+          <w:szCs w:val="21"/>
+          <w:lang w:val="en-CA" w:eastAsia="en-CA"/>
+        </w:rPr>
+      </w:pPr>
+      <w:r>
+        <w:rPr>
+          <w:rFonts w:ascii="Consolas" w:eastAsia="Times New Roman" w:hAnsi="Consolas" w:cs="Times New Roman"/>
+          <w:color w:val="000000"/>
+          <w:sz w:val="21"/>
+          <w:szCs w:val="21"/>
+          <w:lang w:val="en-CA" w:eastAsia="en-CA"/>
+        </w:rPr>
+        <w:t>  | </w:t>
+      </w:r>
+      <w:r>
+        <w:rPr>
+          <w:rFonts w:ascii="Consolas" w:eastAsia="Times New Roman" w:hAnsi="Consolas" w:cs="Times New Roman"/>
+          <w:color w:val="A31515"/>
+          <w:sz w:val="21"/>
+          <w:szCs w:val="21"/>
+          <w:lang w:val="en-CA" w:eastAsia="en-CA"/>
+        </w:rPr>
+        <w:t>'GREMLIN_NOT_PULLING_THEIR_</w:t>
+      </w:r>
+      <w:proofErr w:type="gramStart"/>
+      <w:r>
+        <w:rPr>
+          <w:rFonts w:ascii="Consolas" w:eastAsia="Times New Roman" w:hAnsi="Consolas" w:cs="Times New Roman"/>
+          <w:color w:val="A31515"/>
+          <w:sz w:val="21"/>
+          <w:szCs w:val="21"/>
+          <w:lang w:val="en-CA" w:eastAsia="en-CA"/>
+        </w:rPr>
+        <w:t>WEIGHT</w:t>
+      </w:r>
+      <w:proofErr w:type="gramEnd"/>
+      <w:r>
+        <w:rPr>
+          <w:rFonts w:ascii="Consolas" w:eastAsia="Times New Roman" w:hAnsi="Consolas" w:cs="Times New Roman"/>
+          <w:color w:val="A31515"/>
+          <w:sz w:val="21"/>
+          <w:szCs w:val="21"/>
+          <w:lang w:val="en-CA" w:eastAsia="en-CA"/>
+        </w:rPr>
+        <w:t>'</w:t>
+      </w:r>
+    </w:p>
+    <w:p>
+      <w:pPr>
+        <w:shd w:val="clear" w:color="auto" w:fill="FFFFFF"/>
+        <w:spacing w:line="285" w:lineRule="atLeast"/>
+        <w:rPr>
+          <w:rFonts w:ascii="Consolas" w:eastAsia="Times New Roman" w:hAnsi="Consolas" w:cs="Times New Roman"/>
+          <w:color w:val="000000"/>
+          <w:sz w:val="21"/>
+          <w:szCs w:val="21"/>
+          <w:lang w:val="en-CA" w:eastAsia="en-CA"/>
+        </w:rPr>
+      </w:pPr>
+      <w:r>
+        <w:rPr>
+          <w:rFonts w:ascii="Consolas" w:eastAsia="Times New Roman" w:hAnsi="Consolas" w:cs="Times New Roman"/>
+          <w:color w:val="000000"/>
+          <w:sz w:val="21"/>
+          <w:szCs w:val="21"/>
+          <w:lang w:val="en-CA" w:eastAsia="en-CA"/>
+        </w:rPr>
+        <w:t>  | </w:t>
+      </w:r>
+      <w:r>
+        <w:rPr>
+          <w:rFonts w:ascii="Consolas" w:eastAsia="Times New Roman" w:hAnsi="Consolas" w:cs="Times New Roman"/>
+          <w:color w:val="A31515"/>
+          <w:sz w:val="21"/>
+          <w:szCs w:val="21"/>
+          <w:lang w:val="en-CA" w:eastAsia="en-CA"/>
+        </w:rPr>
+        <w:t>'GREMLIN_NOT_AT_DAILY_SCRUM</w:t>
+      </w:r>
+      <w:proofErr w:type="gramStart"/>
+      <w:r>
+        <w:rPr>
+          <w:rFonts w:ascii="Consolas" w:eastAsia="Times New Roman" w:hAnsi="Consolas" w:cs="Times New Roman"/>
+          <w:color w:val="A31515"/>
+          <w:sz w:val="21"/>
+          <w:szCs w:val="21"/>
+          <w:lang w:val="en-CA" w:eastAsia="en-CA"/>
+        </w:rPr>
+        <w:t>'</w:t>
+      </w:r>
+      <w:r>
+        <w:rPr>
+          <w:rFonts w:ascii="Consolas" w:eastAsia="Times New Roman" w:hAnsi="Consolas" w:cs="Times New Roman"/>
+          <w:color w:val="222222"/>
+          <w:sz w:val="21"/>
+          <w:szCs w:val="21"/>
+          <w:lang w:val="en-CA" w:eastAsia="en-CA"/>
+        </w:rPr>
+        <w:t>;</w:t>
+      </w:r>
+      <w:proofErr w:type="gramEnd"/>
+    </w:p>
+    <w:p>
+      <w:pPr>
+        <w:rPr>
+          <w:sz w:val="22"/>
+          <w:szCs w:val="22"/>
+        </w:rPr>
+      </w:pPr>
+      <w:r>
+        <w:rPr>
+          <w:sz w:val="22"/>
+          <w:szCs w:val="22"/>
+        </w:rPr>
+        <w:t xml:space="preserve">Interruptions From stakeholders – mitigate with including them in strategic work, also </w:t>
+      </w:r>
+      <w:proofErr w:type="gramStart"/>
+      <w:r>
+        <w:rPr>
+          <w:sz w:val="22"/>
+          <w:szCs w:val="22"/>
+        </w:rPr>
+        <w:t>forecastin</w:t>
+      </w:r>
+      <w:r>
+        <w:rPr>
+          <w:sz w:val="22"/>
+          <w:szCs w:val="22"/>
+        </w:rPr>
+        <w:t>g</w:t>
+      </w:r>
+      <w:proofErr w:type="gramEnd"/>
+    </w:p>
+    <w:p>
+      <w:pPr>
+        <w:rPr>
+          <w:sz w:val="22"/>
+          <w:szCs w:val="22"/>
+        </w:rPr>
+      </w:pPr>
+      <w:r>
+        <w:rPr>
+          <w:i/>
+          <w:iCs/>
+          <w:sz w:val="22"/>
+          <w:szCs w:val="22"/>
+        </w:rPr>
+        <w:t>Waiting for another team</w:t>
+      </w:r>
+    </w:p>
+    <w:p>
+      <w:pPr>
+        <w:rPr>
+          <w:i/>
+          <w:iCs/>
+          <w:sz w:val="22"/>
+          <w:szCs w:val="22"/>
+        </w:rPr>
+      </w:pPr>
+      <w:r>
+        <w:rPr>
+          <w:i/>
+          <w:iCs/>
+          <w:sz w:val="22"/>
+          <w:szCs w:val="22"/>
+        </w:rPr>
+        <w:t xml:space="preserve">Search what goes </w:t>
+      </w:r>
+      <w:r>
+        <w:rPr>
+          <w:i/>
+          <w:iCs/>
+          <w:sz w:val="22"/>
+          <w:szCs w:val="22"/>
+        </w:rPr>
+        <w:t>wrong in a Scrum team</w:t>
+      </w:r>
     </w:p>
     <w:p>
       <w:pPr>
@@ -5694,287 +7851,165 @@
           <w:numId w:val="3"/>
         </w:numPr>
         <w:rPr>
-          <w:ins w:id="6" w:author="Mark Levison" w:date="2020-12-11T11:39:00Z"/>
           <w:sz w:val="22"/>
           <w:szCs w:val="22"/>
-          <w:rPrChange w:id="7" w:author="Mark Levison" w:date="2020-12-11T11:39:00Z">
-            <w:rPr>
-              <w:ins w:id="8" w:author="Mark Levison" w:date="2020-12-11T11:39:00Z"/>
-            </w:rPr>
-          </w:rPrChange>
-        </w:rPr>
-        <w:pPrChange w:id="9" w:author="Mark Levison" w:date="2020-12-11T11:39:00Z">
-          <w:pPr/>
-        </w:pPrChange>
-      </w:pPr>
-      <w:ins w:id="10" w:author="Mark Levison" w:date="2020-12-11T11:39:00Z">
-        <w:r>
-          <w:rPr>
-            <w:sz w:val="22"/>
-            <w:szCs w:val="22"/>
-          </w:rPr>
-          <w:t>All action code should be checked to see what types of action they affect</w:t>
-        </w:r>
-      </w:ins>
-    </w:p>
-    <w:p>
-      <w:pPr>
+        </w:rPr>
+      </w:pPr>
+      <w:r>
         <w:rPr>
           <w:sz w:val="22"/>
           <w:szCs w:val="22"/>
         </w:rPr>
-      </w:pPr>
-    </w:p>
-    <w:p>
-      <w:r>
-        <w:t>Backlog Refinement</w:t>
-      </w:r>
-      <w:r>
-        <w:t xml:space="preserve"> – increase chance to succeed at User Stories</w:t>
-      </w:r>
-      <w:r>
-        <w:t xml:space="preserve"> </w:t>
-      </w:r>
-    </w:p>
-    <w:p>
-      <w:pPr>
-        <w:rPr>
-          <w:ins w:id="11" w:author="Mark Levison" w:date="2020-12-11T11:43:00Z"/>
-        </w:rPr>
-      </w:pPr>
-      <w:r>
-        <w:t>Work on Retrospective</w:t>
-      </w:r>
-      <w:r>
-        <w:t>s</w:t>
-      </w:r>
-    </w:p>
-    <w:p>
-      <w:ins w:id="12" w:author="Mark Levison" w:date="2020-12-11T11:43:00Z">
-        <w:r>
-          <w:t xml:space="preserve">Limit WIP slows team down for </w:t>
-        </w:r>
-      </w:ins>
-    </w:p>
-    <w:p>
-      <w:r>
-        <w:t xml:space="preserve">BA, Development Testing Collaboration – increases productivity, improves likelihood of completing a User Story. </w:t>
-      </w:r>
-      <w:r>
+        <w:t xml:space="preserve">All action code should be checked to see what types of action they </w:t>
+      </w:r>
+      <w:proofErr w:type="gramStart"/>
+      <w:r>
+        <w:rPr>
+          <w:sz w:val="22"/>
+          <w:szCs w:val="22"/>
+        </w:rPr>
+        <w:t>affect</w:t>
+      </w:r>
+      <w:proofErr w:type="gramEnd"/>
+    </w:p>
+    <w:p>
+      <w:pPr>
+        <w:rPr>
+          <w:sz w:val="22"/>
+          <w:szCs w:val="22"/>
+        </w:rPr>
+      </w:pPr>
+    </w:p>
+    <w:p>
+      <w:pPr>
+        <w:rPr>
+          <w:sz w:val="22"/>
+          <w:szCs w:val="22"/>
+        </w:rPr>
+      </w:pPr>
+      <w:r>
+        <w:rPr>
+          <w:sz w:val="22"/>
+          <w:szCs w:val="22"/>
+        </w:rPr>
+        <w:t xml:space="preserve">Put Agile Engineering practices picture on the site. Link to from game. Give its own link URL. Promise a clickable one will come </w:t>
+      </w:r>
+      <w:proofErr w:type="gramStart"/>
+      <w:r>
+        <w:rPr>
+          <w:sz w:val="22"/>
+          <w:szCs w:val="22"/>
+        </w:rPr>
+        <w:t>later</w:t>
+      </w:r>
+      <w:proofErr w:type="gramEnd"/>
+    </w:p>
+    <w:p/>
+    <w:p>
+      <w:r>
+        <w:rPr>
+          <w:highlight w:val="yellow"/>
+        </w:rPr>
+        <w:lastRenderedPageBreak/>
+        <w:t xml:space="preserve">Celebrate successes within the </w:t>
+      </w:r>
+      <w:proofErr w:type="gramStart"/>
+      <w:r>
+        <w:rPr>
+          <w:highlight w:val="yellow"/>
+        </w:rPr>
+        <w:t>team</w:t>
+      </w:r>
+      <w:proofErr w:type="gramEnd"/>
+    </w:p>
+    <w:p>
+      <w:r>
+        <w:t>Collective Code Ownership</w:t>
+      </w:r>
+    </w:p>
+    <w:p>
+      <w:proofErr w:type="gramStart"/>
+      <w:r>
+        <w:t>10 minute</w:t>
+      </w:r>
+      <w:proofErr w:type="gramEnd"/>
+      <w:r>
+        <w:t xml:space="preserve"> build and test</w:t>
+      </w:r>
+    </w:p>
+    <w:p>
+      <w:r>
+        <w:t>Firefighter award? Under a name that intrigues and catches attention?</w:t>
+      </w:r>
+    </w:p>
+    <w:p>
+      <w:r>
+        <w:t>Skip Retrospective get 2 additional story rolls?</w:t>
+      </w:r>
+    </w:p>
+    <w:p>
+      <w:pPr>
         <w:rPr>
           <w:i/>
           <w:iCs/>
         </w:rPr>
-        <w:t>Could necessary to do BDD?</w:t>
-      </w:r>
-      <w:r>
-        <w:t xml:space="preserve"> </w:t>
-      </w:r>
-    </w:p>
-    <w:p>
-      <w:r>
-        <w:t>Improve DOD - …?</w:t>
-      </w:r>
-    </w:p>
-    <w:p>
-      <w:pPr>
-        <w:rPr>
-          <w:ins w:id="13" w:author="Mark Levison" w:date="2020-12-11T12:10:00Z"/>
-        </w:rPr>
-      </w:pPr>
-      <w:ins w:id="14" w:author="Mark Levison" w:date="2020-12-11T12:10:00Z">
-        <w:r>
-          <w:t>Firefighter award? Under a name that intrigues and catches attention?</w:t>
-        </w:r>
-      </w:ins>
-    </w:p>
-    <w:p>
-      <w:r>
-        <w:t>Skip Retrospective get 2 additional story rolls?</w:t>
-      </w:r>
-    </w:p>
-    <w:p>
-      <w:pPr>
+      </w:pPr>
+      <w:r>
+        <w:t xml:space="preserve">We could code actions so that their effect is negative in the round after and then slowly increasing positive. </w:t>
+      </w:r>
+      <w:r>
         <w:rPr>
           <w:i/>
           <w:iCs/>
         </w:rPr>
-      </w:pPr>
-      <w:r>
-        <w:t xml:space="preserve">We could code actions so that their effect is negative in the round after and then slowly increasing positive. </w:t>
-      </w:r>
-      <w:r>
-        <w:rPr>
-          <w:i/>
-          <w:iCs/>
-        </w:rPr>
         <w:t>Example Eliminate Feature Branches capacity effect “-1” one round in the future, +1 after two rounds.</w:t>
       </w:r>
     </w:p>
     <w:p/>
     <w:p>
-      <w:pPr>
-        <w:rPr>
-          <w:ins w:id="15" w:author="Mark Levison" w:date="2020-12-11T11:36:00Z"/>
-        </w:rPr>
-      </w:pPr>
       <w:r>
         <w:t>Missing Gremlins that affect the product itself – market changes</w:t>
       </w:r>
     </w:p>
     <w:p>
-      <w:ins w:id="16" w:author="Mark Levison" w:date="2020-12-11T11:36:00Z">
-        <w:r>
-          <w:t>Gremlin</w:t>
-        </w:r>
-      </w:ins>
-      <w:ins w:id="17" w:author="Mark Levison" w:date="2020-12-11T11:37:00Z">
-        <w:r>
-          <w:t>s that could be avoided by Vision/Strategy and PB Refinement</w:t>
-        </w:r>
-      </w:ins>
-      <w:ins w:id="18" w:author="Mark Levison" w:date="2020-12-11T12:10:00Z">
-        <w:r>
-          <w:t xml:space="preserve"> – one example unhapp</w:t>
-        </w:r>
-      </w:ins>
-      <w:ins w:id="19" w:author="Mark Levison" w:date="2020-12-11T12:11:00Z">
-        <w:r>
-          <w:t>y customers or stakeholders.</w:t>
-        </w:r>
-      </w:ins>
-    </w:p>
-    <w:p>
-      <w:pPr>
-        <w:rPr>
-          <w:ins w:id="20" w:author="Mark Levison" w:date="2020-12-11T11:40:00Z"/>
-        </w:rPr>
-      </w:pPr>
-      <w:ins w:id="21" w:author="Mark Levison" w:date="2020-12-11T11:40:00Z">
-        <w:r>
-          <w:t>Gremlin for Team Member who wants to be hero or work alone.</w:t>
-        </w:r>
-      </w:ins>
-    </w:p>
-    <w:p>
-      <w:pPr>
-        <w:rPr>
-          <w:ins w:id="22" w:author="Mark Levison" w:date="2020-12-11T11:42:00Z"/>
-        </w:rPr>
-      </w:pPr>
-      <w:ins w:id="23" w:author="Mark Levison" w:date="2020-12-11T11:40:00Z">
-        <w:r>
-          <w:t>Gremlin for Team Member as a Bottleneck.</w:t>
-        </w:r>
-      </w:ins>
-    </w:p>
-    <w:p>
-      <w:pPr>
-        <w:rPr>
-          <w:ins w:id="24" w:author="Mark Levison" w:date="2020-12-11T11:40:00Z"/>
-        </w:rPr>
-      </w:pPr>
-      <w:ins w:id="25" w:author="Mark Levison" w:date="2020-12-11T11:42:00Z">
-        <w:r>
-          <w:lastRenderedPageBreak/>
-          <w:t>Gremlin New Story Mid Sprint – after go live</w:t>
-        </w:r>
-      </w:ins>
-      <w:ins w:id="26" w:author="Mark Levison" w:date="2020-12-11T12:11:00Z">
-        <w:r>
-          <w:t xml:space="preserve"> – affects capacity that sprint – also </w:t>
-        </w:r>
-      </w:ins>
-      <w:ins w:id="27" w:author="Mark Levison" w:date="2020-12-11T12:12:00Z">
-        <w:r>
-          <w:t xml:space="preserve">user story success reduced by </w:t>
-        </w:r>
-      </w:ins>
-      <w:ins w:id="28" w:author="Mark Levison" w:date="2020-12-11T12:13:00Z">
-        <w:r>
-          <w:t>20</w:t>
-        </w:r>
-      </w:ins>
-      <w:ins w:id="29" w:author="Mark Levison" w:date="2020-12-11T12:12:00Z">
-        <w:r>
-          <w:t xml:space="preserve">% that round. Mitigation </w:t>
-        </w:r>
-      </w:ins>
-      <w:ins w:id="30" w:author="Mark Levison" w:date="2020-12-11T12:13:00Z">
-        <w:r>
-          <w:t>–</w:t>
-        </w:r>
-      </w:ins>
-      <w:ins w:id="31" w:author="Mark Levison" w:date="2020-12-11T12:12:00Z">
-        <w:r>
-          <w:t xml:space="preserve"> </w:t>
-        </w:r>
-      </w:ins>
-      <w:ins w:id="32" w:author="Mark Levison" w:date="2020-12-11T12:13:00Z">
-        <w:r>
-          <w:t>Strategy or Backlog refinement?</w:t>
-        </w:r>
-      </w:ins>
-    </w:p>
-    <w:p>
-      <w:pPr>
-        <w:rPr>
-          <w:ins w:id="33" w:author="Mark Levison" w:date="2020-12-11T11:40:00Z"/>
-        </w:rPr>
-      </w:pPr>
-      <w:ins w:id="34" w:author="Mark Levison" w:date="2020-12-11T11:40:00Z">
-        <w:r>
-          <w:t>Skim SBE sto</w:t>
-        </w:r>
-      </w:ins>
-      <w:ins w:id="35" w:author="Mark Levison" w:date="2020-12-11T11:41:00Z">
-        <w:r>
-          <w:t>ries for more Gremlin ideas</w:t>
-        </w:r>
-      </w:ins>
-    </w:p>
-    <w:p>
-      <w:pPr>
-        <w:rPr>
-          <w:ins w:id="36" w:author="Mark Levison" w:date="2020-12-11T11:43:00Z"/>
-        </w:rPr>
-      </w:pPr>
-    </w:p>
-    <w:p>
-      <w:pPr>
-        <w:rPr>
-          <w:ins w:id="37" w:author="Mark Levison" w:date="2020-12-11T11:44:00Z"/>
-        </w:rPr>
-      </w:pPr>
-      <w:ins w:id="38" w:author="Mark Levison" w:date="2020-12-11T11:43:00Z">
-        <w:r>
-          <w:t>Pair Pr</w:t>
-        </w:r>
-      </w:ins>
-      <w:ins w:id="39" w:author="Mark Levison" w:date="2020-12-11T11:44:00Z">
-        <w:r>
-          <w:t>ograming would help both Emergency on other team and Team member leaves org.</w:t>
-        </w:r>
-      </w:ins>
-    </w:p>
-    <w:p>
-      <w:pPr>
-        <w:rPr>
-          <w:ins w:id="40" w:author="Mark Levison" w:date="2020-12-11T12:14:00Z"/>
-        </w:rPr>
-      </w:pPr>
-    </w:p>
-    <w:p>
-      <w:pPr>
-        <w:rPr>
-          <w:ins w:id="41" w:author="Mark Levison" w:date="2020-12-11T12:14:00Z"/>
-        </w:rPr>
-      </w:pPr>
-      <w:ins w:id="42" w:author="Mark Levison" w:date="2020-12-11T12:14:00Z">
-        <w:r>
-          <w:t>Notes for game rules:</w:t>
-        </w:r>
-      </w:ins>
+      <w:r>
+        <w:t>Indecisive PO</w:t>
+      </w:r>
+    </w:p>
+    <w:p>
+      <w:r>
+        <w:t>Gremlins that could be avoided by Vision/Strategy and PB Refinement</w:t>
+      </w:r>
+      <w:r>
+        <w:t xml:space="preserve"> – one example unhappy customers or stakeholders.</w:t>
+      </w:r>
+    </w:p>
+    <w:p>
+      <w:r>
+        <w:t>Gremlin for Team Member who wants to be hero or work alone.</w:t>
+      </w:r>
+    </w:p>
+    <w:p>
+      <w:r>
+        <w:t>Gremlin for Team Member as a Bottleneck.</w:t>
+      </w:r>
+    </w:p>
+    <w:p>
+      <w:r>
+        <w:t>Skim SBE stories for more Gremlin ideas</w:t>
+      </w:r>
+    </w:p>
+    <w:p/>
+    <w:p>
+      <w:r>
+        <w:t>Pair Programing would help both Emergency on other team and Team member leaves org.</w:t>
+      </w:r>
+    </w:p>
+    <w:p/>
+    <w:p>
+      <w:r>
+        <w:t>Notes for game rules:</w:t>
+      </w:r>
     </w:p>
     <w:p>
       <w:pPr>
@@ -5983,46 +8018,29 @@
           <w:ilvl w:val="0"/>
           <w:numId w:val="3"/>
         </w:numPr>
-        <w:rPr>
-          <w:ins w:id="43" w:author="Mark Levison" w:date="2020-12-11T12:14:00Z"/>
-        </w:rPr>
-        <w:pPrChange w:id="44" w:author="Mark Levison" w:date="2020-12-11T12:14:00Z">
-          <w:pPr/>
-        </w:pPrChange>
-      </w:pPr>
-      <w:ins w:id="45" w:author="Mark Levison" w:date="2020-12-11T12:14:00Z">
-        <w:r>
-          <w:t>More emphasis on resilience</w:t>
-        </w:r>
-      </w:ins>
+      </w:pPr>
+      <w:r>
+        <w:t>More emphasis on resilience</w:t>
+      </w:r>
     </w:p>
     <w:p/>
     <w:p>
       <w:pPr>
         <w:rPr>
-          <w:i/>
-          <w:iCs/>
-        </w:rPr>
-      </w:pPr>
-      <w:r>
-        <w:t>Two – three rounds after go live a customer makes a big request that requires a big change in strategy.</w:t>
-      </w:r>
-      <w:r>
-        <w:t xml:space="preserve"> </w:t>
-      </w:r>
-      <w:r>
-        <w:rPr>
-          <w:i/>
-          <w:iCs/>
-        </w:rPr>
-        <w:t>Prior Vision Work or Strategy work would have mitigated this</w:t>
-      </w:r>
-    </w:p>
-    <w:p>
-      <w:r>
-        <w:t>How to incorporate lessons around the definition of done</w:t>
-      </w:r>
-    </w:p>
+          <w:b/>
+          <w:bCs/>
+        </w:rPr>
+      </w:pPr>
+      <w:r>
+        <w:rPr>
+          <w:b/>
+          <w:bCs/>
+        </w:rPr>
+        <w:t>Distributed Teams</w:t>
+      </w:r>
+    </w:p>
+    <w:p/>
+    <w:p/>
     <w:p/>
     <w:p>
       <w:pPr>
@@ -6043,11 +8061,6 @@
       </w:pPr>
     </w:p>
     <w:p>
-      <w:pPr>
-        <w:rPr>
-          <w:ins w:id="46" w:author="Mark Levison" w:date="2020-12-11T11:37:00Z"/>
-        </w:rPr>
-      </w:pPr>
       <w:r>
         <w:t>At the start</w:t>
       </w:r>
@@ -6055,7 +8068,15 @@
         <w:t>,</w:t>
       </w:r>
       <w:r>
-        <w:t xml:space="preserve"> we’re a brand new team who</w:t>
+        <w:t xml:space="preserve"> we’re a </w:t>
+      </w:r>
+      <w:proofErr w:type="gramStart"/>
+      <w:r>
+        <w:t>brand new</w:t>
+      </w:r>
+      <w:proofErr w:type="gramEnd"/>
+      <w:r>
+        <w:t xml:space="preserve"> team who</w:t>
       </w:r>
       <w:r>
         <w:t xml:space="preserve"> ha</w:t>
@@ -6067,27 +8088,22 @@
         <w:t>by</w:t>
       </w:r>
       <w:r>
-        <w:t xml:space="preserve"> the company because our resumes say we’re the best in the field.</w:t>
-      </w:r>
-    </w:p>
-    <w:p>
-      <w:pPr>
-        <w:rPr>
-          <w:ins w:id="47" w:author="Mark Levison" w:date="2020-12-11T11:37:00Z"/>
-        </w:rPr>
-      </w:pPr>
-    </w:p>
-    <w:p>
-      <w:pPr>
-        <w:rPr>
-          <w:ins w:id="48" w:author="Mark Levison" w:date="2020-12-11T11:37:00Z"/>
-        </w:rPr>
-      </w:pPr>
-      <w:ins w:id="49" w:author="Mark Levison" w:date="2020-12-11T11:37:00Z">
-        <w:r>
-          <w:t>Mechanics notes:</w:t>
-        </w:r>
-      </w:ins>
+        <w:t xml:space="preserve"> the company because our resumes say </w:t>
+      </w:r>
+      <w:proofErr w:type="gramStart"/>
+      <w:r>
+        <w:t>we’re</w:t>
+      </w:r>
+      <w:proofErr w:type="gramEnd"/>
+      <w:r>
+        <w:t xml:space="preserve"> the best in the field.</w:t>
+      </w:r>
+    </w:p>
+    <w:p/>
+    <w:p>
+      <w:r>
+        <w:t>Mechanics notes:</w:t>
+      </w:r>
     </w:p>
     <w:p>
       <w:pPr>
@@ -6096,15 +8112,10 @@
           <w:ilvl w:val="0"/>
           <w:numId w:val="3"/>
         </w:numPr>
-        <w:rPr>
-          <w:ins w:id="50" w:author="Mark Levison" w:date="2020-12-11T11:37:00Z"/>
-        </w:rPr>
-      </w:pPr>
-      <w:ins w:id="51" w:author="Mark Levison" w:date="2020-12-11T11:37:00Z">
-        <w:r>
-          <w:t>Missing the per round and end of game action notes</w:t>
-        </w:r>
-      </w:ins>
+      </w:pPr>
+      <w:r>
+        <w:t>Missing the per round and end of game action notes</w:t>
+      </w:r>
     </w:p>
     <w:p>
       <w:pPr>
@@ -6113,15 +8124,15 @@
           <w:ilvl w:val="0"/>
           <w:numId w:val="3"/>
         </w:numPr>
-        <w:rPr>
-          <w:ins w:id="52" w:author="Mark Levison" w:date="2020-12-11T11:38:00Z"/>
-        </w:rPr>
-      </w:pPr>
-      <w:ins w:id="53" w:author="Mark Levison" w:date="2020-12-11T11:38:00Z">
-        <w:r>
-          <w:t>Each action and action gremlin should have a field for people to click to learn more</w:t>
-        </w:r>
-      </w:ins>
+      </w:pPr>
+      <w:r>
+        <w:t xml:space="preserve">Each action and action gremlin should have a field for people to click to learn </w:t>
+      </w:r>
+      <w:proofErr w:type="gramStart"/>
+      <w:r>
+        <w:t>more</w:t>
+      </w:r>
+      <w:proofErr w:type="gramEnd"/>
     </w:p>
     <w:p>
       <w:pPr>
@@ -6130,34 +8141,16 @@
           <w:ilvl w:val="0"/>
           <w:numId w:val="3"/>
         </w:numPr>
-        <w:pPrChange w:id="54" w:author="Mark Levison" w:date="2020-12-11T11:37:00Z">
-          <w:pPr/>
-        </w:pPrChange>
-      </w:pPr>
-      <w:ins w:id="55" w:author="Mark Levison" w:date="2020-12-11T12:15:00Z">
-        <w:r>
-          <w:t>Could Gremlins document in the text avoidance of problems?</w:t>
-        </w:r>
-      </w:ins>
-    </w:p>
-    <w:p>
-      <w:pPr>
-        <w:rPr>
-          <w:ins w:id="56" w:author="Mark Levison" w:date="2020-12-11T12:09:00Z"/>
-        </w:rPr>
-      </w:pPr>
-    </w:p>
-    <w:p>
-      <w:pPr>
-        <w:rPr>
-          <w:ins w:id="57" w:author="Mark Levison" w:date="2020-12-11T12:09:00Z"/>
-        </w:rPr>
-      </w:pPr>
-      <w:ins w:id="58" w:author="Mark Levison" w:date="2020-12-11T12:09:00Z">
-        <w:r>
-          <w:t>Missing – round descriptions for a company that has a live product.</w:t>
-        </w:r>
-      </w:ins>
+      </w:pPr>
+      <w:r>
+        <w:t>Could Gremlins document in the text avoidance of problems?</w:t>
+      </w:r>
+    </w:p>
+    <w:p/>
+    <w:p>
+      <w:r>
+        <w:t>Missing – round descriptions for a company that has a live product.</w:t>
+      </w:r>
     </w:p>
     <w:p/>
     <w:p>
@@ -6197,7 +8190,15 @@
         <w:t>,</w:t>
       </w:r>
       <w:r>
-        <w:t xml:space="preserve"> welcome to the World’s Smallest Online Bookstore. We hired you because you’re the best individuals in you</w:t>
+        <w:t xml:space="preserve"> welcome to the World’s Smallest Online Bookstore. We hired you because </w:t>
+      </w:r>
+      <w:proofErr w:type="gramStart"/>
+      <w:r>
+        <w:t>you’re</w:t>
+      </w:r>
+      <w:proofErr w:type="gramEnd"/>
+      <w:r>
+        <w:t xml:space="preserve"> the best individuals in you</w:t>
       </w:r>
       <w:r>
         <w:t xml:space="preserve">r respective areas. Please remember </w:t>
@@ -6206,7 +8207,15 @@
         <w:t xml:space="preserve">that </w:t>
       </w:r>
       <w:r>
-        <w:t xml:space="preserve">we’re Vulture Capital funded and we have </w:t>
+        <w:t xml:space="preserve">we’re Vulture Capital </w:t>
+      </w:r>
+      <w:proofErr w:type="gramStart"/>
+      <w:r>
+        <w:t>funded</w:t>
+      </w:r>
+      <w:proofErr w:type="gramEnd"/>
+      <w:r>
+        <w:t xml:space="preserve"> and we have </w:t>
       </w:r>
       <w:r>
         <w:t xml:space="preserve">only </w:t>
@@ -6340,7 +8349,21 @@
         <w:rPr>
           <w:i/>
         </w:rPr>
-        <w:t xml:space="preserve"> teams actually got their work completed</w:t>
+        <w:t xml:space="preserve"> teams </w:t>
+      </w:r>
+      <w:proofErr w:type="gramStart"/>
+      <w:r>
+        <w:rPr>
+          <w:i/>
+        </w:rPr>
+        <w:t>actually got</w:t>
+      </w:r>
+      <w:proofErr w:type="gramEnd"/>
+      <w:r>
+        <w:rPr>
+          <w:i/>
+        </w:rPr>
+        <w:t xml:space="preserve"> their work completed</w:t>
       </w:r>
       <w:r>
         <w:rPr>
@@ -6473,13 +8496,41 @@
         <w:rPr>
           <w:i/>
         </w:rPr>
-        <w:t>Teams that don’t do something to improve their communication or teamwork (in this or the previous round) have their capacity reduced by 2.</w:t>
-      </w:r>
-      <w:r>
-        <w:rPr>
-          <w:i/>
-        </w:rPr>
-        <w:t xml:space="preserve"> (Specifically Team </w:t>
+        <w:t xml:space="preserve">Teams that </w:t>
+      </w:r>
+      <w:proofErr w:type="gramStart"/>
+      <w:r>
+        <w:rPr>
+          <w:i/>
+        </w:rPr>
+        <w:t>don’t</w:t>
+      </w:r>
+      <w:proofErr w:type="gramEnd"/>
+      <w:r>
+        <w:rPr>
+          <w:i/>
+        </w:rPr>
+        <w:t xml:space="preserve"> do something to improve their communication or teamwork (in this or the previous round) have their capacity reduced by 2.</w:t>
+      </w:r>
+      <w:r>
+        <w:rPr>
+          <w:i/>
+        </w:rPr>
+        <w:t xml:space="preserve"> (</w:t>
+      </w:r>
+      <w:proofErr w:type="gramStart"/>
+      <w:r>
+        <w:rPr>
+          <w:i/>
+        </w:rPr>
+        <w:t>Specifically</w:t>
+      </w:r>
+      <w:proofErr w:type="gramEnd"/>
+      <w:r>
+        <w:rPr>
+          <w:i/>
+        </w:rPr>
+        <w:t xml:space="preserve"> Team </w:t>
       </w:r>
       <w:r>
         <w:rPr>
@@ -6521,7 +8572,21 @@
         <w:rPr>
           <w:i/>
         </w:rPr>
-        <w:t>s that don’t set</w:t>
+        <w:t xml:space="preserve">s that </w:t>
+      </w:r>
+      <w:proofErr w:type="gramStart"/>
+      <w:r>
+        <w:rPr>
+          <w:i/>
+        </w:rPr>
+        <w:t>don’t</w:t>
+      </w:r>
+      <w:proofErr w:type="gramEnd"/>
+      <w:r>
+        <w:rPr>
+          <w:i/>
+        </w:rPr>
+        <w:t xml:space="preserve"> set</w:t>
       </w:r>
       <w:r>
         <w:rPr>
@@ -6649,6 +8714,7 @@
         </w:rPr>
         <w:t xml:space="preserve">Capacity </w:t>
       </w:r>
+      <w:proofErr w:type="gramStart"/>
       <w:r>
         <w:rPr>
           <w:i/>
@@ -6667,6 +8733,7 @@
         </w:rPr>
         <w:t xml:space="preserve"> forever</w:t>
       </w:r>
+      <w:proofErr w:type="gramEnd"/>
       <w:r>
         <w:rPr>
           <w:i/>
@@ -6821,7 +8888,14 @@
         <w:rPr>
           <w:i/>
         </w:rPr>
-        <w:t>educe capacity by 1</w:t>
+        <w:t xml:space="preserve">educe capacity by </w:t>
+      </w:r>
+      <w:proofErr w:type="gramStart"/>
+      <w:r>
+        <w:rPr>
+          <w:i/>
+        </w:rPr>
+        <w:t>1</w:t>
       </w:r>
       <w:r>
         <w:rPr>
@@ -6835,6 +8909,7 @@
         </w:rPr>
         <w:t xml:space="preserve"> and</w:t>
       </w:r>
+      <w:proofErr w:type="gramEnd"/>
       <w:r>
         <w:rPr>
           <w:i/>
@@ -6847,32 +8922,14 @@
         <w:pStyle w:val="Heading2"/>
       </w:pPr>
       <w:r>
-        <w:t xml:space="preserve">Round </w:t>
-      </w:r>
-      <w:del w:id="59" w:author="Mark Levison" w:date="2020-11-25T14:10:00Z">
-        <w:r>
-          <w:delText>I</w:delText>
-        </w:r>
-      </w:del>
-      <w:r>
-        <w:t xml:space="preserve">V – Sprint </w:t>
-      </w:r>
-      <w:del w:id="60" w:author="Mark Levison" w:date="2020-11-25T14:10:00Z">
-        <w:r>
-          <w:delText>1</w:delText>
-        </w:r>
-        <w:r>
-          <w:delText>0</w:delText>
-        </w:r>
-      </w:del>
-      <w:ins w:id="61" w:author="Mark Levison" w:date="2020-11-25T14:10:00Z">
-        <w:r>
-          <w:t>1</w:t>
-        </w:r>
-        <w:r>
-          <w:t>3</w:t>
-        </w:r>
-      </w:ins>
+        <w:t xml:space="preserve">Round V – Sprint </w:t>
+      </w:r>
+      <w:r>
+        <w:t>1</w:t>
+      </w:r>
+      <w:r>
+        <w:t>3</w:t>
+      </w:r>
     </w:p>
     <w:p>
       <w:r>
@@ -6885,13 +8942,21 @@
         <w:t>,</w:t>
       </w:r>
       <w:r>
-        <w:t xml:space="preserve"> congratulations. In addition</w:t>
+        <w:t xml:space="preserve"> congratulations. In </w:t>
+      </w:r>
+      <w:proofErr w:type="gramStart"/>
+      <w:r>
+        <w:t>addition</w:t>
       </w:r>
       <w:r>
         <w:t>,</w:t>
       </w:r>
       <w:r>
-        <w:t xml:space="preserve"> if we’re unlucky some teams will have to deal with a fire</w:t>
+        <w:t xml:space="preserve"> if</w:t>
+      </w:r>
+      <w:proofErr w:type="gramEnd"/>
+      <w:r>
+        <w:t xml:space="preserve"> we’re unlucky some teams will have to deal with a fire</w:t>
       </w:r>
       <w:r>
         <w:t>.</w:t>
@@ -6953,8 +9018,16 @@
         <w:rPr>
           <w:i/>
         </w:rPr>
-        <w:t>Teams that pre-allocated time to deal with fires roll a die: 1-3 no additional losses; 4-5 lose one additional story; 6 lose two additional stories</w:t>
-      </w:r>
+        <w:t xml:space="preserve">Teams that pre-allocated time to deal with fires roll a die: 1-3 no additional losses; 4-5 lose one additional story; 6 lose two additional </w:t>
+      </w:r>
+      <w:proofErr w:type="gramStart"/>
+      <w:r>
+        <w:rPr>
+          <w:i/>
+        </w:rPr>
+        <w:t>stories</w:t>
+      </w:r>
+      <w:proofErr w:type="gramEnd"/>
     </w:p>
     <w:p>
       <w:pPr>
@@ -6983,8 +9056,16 @@
         <w:rPr>
           <w:i/>
         </w:rPr>
-        <w:t>outcomes pre-allocating time to deal with the fires</w:t>
-      </w:r>
+        <w:t xml:space="preserve">outcomes pre-allocating time to deal with the </w:t>
+      </w:r>
+      <w:proofErr w:type="gramStart"/>
+      <w:r>
+        <w:rPr>
+          <w:i/>
+        </w:rPr>
+        <w:t>fires</w:t>
+      </w:r>
+      <w:proofErr w:type="gramEnd"/>
     </w:p>
     <w:p>
       <w:pPr>
@@ -7049,7 +9130,21 @@
         <w:rPr>
           <w:i/>
         </w:rPr>
-        <w:t xml:space="preserve"> you took care of all of the fires that came up.</w:t>
+        <w:t xml:space="preserve"> you took care of </w:t>
+      </w:r>
+      <w:proofErr w:type="gramStart"/>
+      <w:r>
+        <w:rPr>
+          <w:i/>
+        </w:rPr>
+        <w:t>all of</w:t>
+      </w:r>
+      <w:proofErr w:type="gramEnd"/>
+      <w:r>
+        <w:rPr>
+          <w:i/>
+        </w:rPr>
+        <w:t xml:space="preserve"> the fires that came up.</w:t>
       </w:r>
     </w:p>
     <w:p>
@@ -7106,8 +9201,16 @@
         <w:rPr>
           <w:i/>
         </w:rPr>
-        <w:t>Social Time; Moving Desks closer together; Working Agreements;</w:t>
-      </w:r>
+        <w:t xml:space="preserve">Social Time; Moving Desks closer together; Working </w:t>
+      </w:r>
+      <w:proofErr w:type="gramStart"/>
+      <w:r>
+        <w:rPr>
+          <w:i/>
+        </w:rPr>
+        <w:t>Agreements;</w:t>
+      </w:r>
+      <w:proofErr w:type="gramEnd"/>
     </w:p>
     <w:p/>
     <w:p>
@@ -7132,13 +9235,37 @@
     </w:p>
     <w:p>
       <w:r>
-        <w:t>“Wahooo, we’re making money. We’re starting to get great customer feedback with all sorts of new ideas. Even though it</w:t>
+        <w:t>“</w:t>
+      </w:r>
+      <w:proofErr w:type="spellStart"/>
+      <w:r>
+        <w:t>Wahooo</w:t>
+      </w:r>
+      <w:proofErr w:type="spellEnd"/>
+      <w:r>
+        <w:t xml:space="preserve">, we’re making money. </w:t>
+      </w:r>
+      <w:proofErr w:type="gramStart"/>
+      <w:r>
+        <w:t>We’re</w:t>
+      </w:r>
+      <w:proofErr w:type="gramEnd"/>
+      <w:r>
+        <w:t xml:space="preserve"> starting to get great customer feedback with all sorts of new ideas. Even though </w:t>
+      </w:r>
+      <w:proofErr w:type="gramStart"/>
+      <w:r>
+        <w:t>it</w:t>
       </w:r>
       <w:r>
         <w:t>’</w:t>
       </w:r>
       <w:r>
-        <w:t>s mid-sprint and you’ve already committed</w:t>
+        <w:t>s</w:t>
+      </w:r>
+      <w:proofErr w:type="gramEnd"/>
+      <w:r>
+        <w:t xml:space="preserve"> mid-sprint and you’ve already committed</w:t>
       </w:r>
       <w:r>
         <w:t>,</w:t>
@@ -7727,12 +9854,21 @@
                 <w:szCs w:val="22"/>
               </w:rPr>
             </w:pPr>
-            <w:r>
-              <w:rPr>
-                <w:sz w:val="22"/>
-                <w:szCs w:val="22"/>
-              </w:rPr>
-              <w:t>We’ve had an emergency on another team, we need your best tester for a while</w:t>
+            <w:proofErr w:type="gramStart"/>
+            <w:r>
+              <w:rPr>
+                <w:sz w:val="22"/>
+                <w:szCs w:val="22"/>
+              </w:rPr>
+              <w:t>We’ve</w:t>
+            </w:r>
+            <w:proofErr w:type="gramEnd"/>
+            <w:r>
+              <w:rPr>
+                <w:sz w:val="22"/>
+                <w:szCs w:val="22"/>
+              </w:rPr>
+              <w:t xml:space="preserve"> had an emergency on another team, we need your best tester for a while</w:t>
             </w:r>
             <w:r>
               <w:rPr>
@@ -7965,7 +10101,23 @@
                 <w:sz w:val="22"/>
                 <w:szCs w:val="22"/>
               </w:rPr>
-              <w:t>One of the people on your team isn’t pulling their weight</w:t>
+              <w:t xml:space="preserve">One of the people on your team </w:t>
+            </w:r>
+            <w:proofErr w:type="gramStart"/>
+            <w:r>
+              <w:rPr>
+                <w:sz w:val="22"/>
+                <w:szCs w:val="22"/>
+              </w:rPr>
+              <w:t>isn’t</w:t>
+            </w:r>
+            <w:proofErr w:type="gramEnd"/>
+            <w:r>
+              <w:rPr>
+                <w:sz w:val="22"/>
+                <w:szCs w:val="22"/>
+              </w:rPr>
+              <w:t xml:space="preserve"> pulling their weight</w:t>
             </w:r>
             <w:r>
               <w:rPr>
@@ -8041,7 +10193,15 @@
                 <w:sz w:val="22"/>
                 <w:szCs w:val="22"/>
               </w:rPr>
-              <w:t xml:space="preserve"> but it</w:t>
+              <w:t xml:space="preserve"> but </w:t>
+            </w:r>
+            <w:proofErr w:type="gramStart"/>
+            <w:r>
+              <w:rPr>
+                <w:sz w:val="22"/>
+                <w:szCs w:val="22"/>
+              </w:rPr>
+              <w:t>it</w:t>
             </w:r>
             <w:r>
               <w:rPr>
@@ -8055,7 +10215,15 @@
                 <w:sz w:val="22"/>
                 <w:szCs w:val="22"/>
               </w:rPr>
-              <w:t xml:space="preserve">s harming morale and productivity. </w:t>
+              <w:t>s</w:t>
+            </w:r>
+            <w:proofErr w:type="gramEnd"/>
+            <w:r>
+              <w:rPr>
+                <w:sz w:val="22"/>
+                <w:szCs w:val="22"/>
+              </w:rPr>
+              <w:t xml:space="preserve"> harming morale and productivity. </w:t>
             </w:r>
             <w:r>
               <w:rPr>
@@ -8310,7 +10478,23 @@
                 <w:sz w:val="22"/>
                 <w:szCs w:val="22"/>
               </w:rPr>
-              <w:t xml:space="preserve">this person feels that they’re more important than the team. </w:t>
+              <w:t xml:space="preserve">this person feels that </w:t>
+            </w:r>
+            <w:proofErr w:type="gramStart"/>
+            <w:r>
+              <w:rPr>
+                <w:sz w:val="22"/>
+                <w:szCs w:val="22"/>
+              </w:rPr>
+              <w:t>they’re</w:t>
+            </w:r>
+            <w:proofErr w:type="gramEnd"/>
+            <w:r>
+              <w:rPr>
+                <w:sz w:val="22"/>
+                <w:szCs w:val="22"/>
+              </w:rPr>
+              <w:t xml:space="preserve"> more important than the team. </w:t>
             </w:r>
             <w:r>
               <w:rPr>
@@ -8455,8 +10639,17 @@
                 <w:sz w:val="22"/>
                 <w:szCs w:val="22"/>
               </w:rPr>
-              <w:t>avoids this problem</w:t>
-            </w:r>
+              <w:t xml:space="preserve">avoids this </w:t>
+            </w:r>
+            <w:proofErr w:type="gramStart"/>
+            <w:r>
+              <w:rPr>
+                <w:sz w:val="22"/>
+                <w:szCs w:val="22"/>
+              </w:rPr>
+              <w:t>problem</w:t>
+            </w:r>
+            <w:proofErr w:type="gramEnd"/>
           </w:p>
           <w:p>
             <w:pPr>
@@ -8480,12 +10673,21 @@
               </w:rPr>
               <w:t xml:space="preserve">Same with, </w:t>
             </w:r>
-            <w:r>
-              <w:rPr>
-                <w:sz w:val="22"/>
-                <w:szCs w:val="22"/>
-              </w:rPr>
-              <w:t>Working agreements also work because they empower team members to raise the issue.</w:t>
+            <w:proofErr w:type="gramStart"/>
+            <w:r>
+              <w:rPr>
+                <w:sz w:val="22"/>
+                <w:szCs w:val="22"/>
+              </w:rPr>
+              <w:t>Working</w:t>
+            </w:r>
+            <w:proofErr w:type="gramEnd"/>
+            <w:r>
+              <w:rPr>
+                <w:sz w:val="22"/>
+                <w:szCs w:val="22"/>
+              </w:rPr>
+              <w:t xml:space="preserve"> agreements also work because they empower team members to raise the issue.</w:t>
             </w:r>
           </w:p>
         </w:tc>
@@ -8538,7 +10740,7 @@
             <wp:extent cx="1117600" cy="391795"/>
             <wp:effectExtent l="0" t="0" r="0" b="0"/>
             <wp:docPr id="1" name="Picture 1" descr="reative Commons License">
-              <a:hlinkClick xmlns:a="http://schemas.openxmlformats.org/drawingml/2006/main" r:id="rId14"/>
+              <a:hlinkClick xmlns:a="http://schemas.openxmlformats.org/drawingml/2006/main" r:id="rId17"/>
             </wp:docPr>
             <wp:cNvGraphicFramePr>
               <a:graphicFrameLocks xmlns:a="http://schemas.openxmlformats.org/drawingml/2006/main" noChangeAspect="1"/>
@@ -8548,14 +10750,14 @@
                 <pic:pic xmlns:pic="http://schemas.openxmlformats.org/drawingml/2006/picture">
                   <pic:nvPicPr>
                     <pic:cNvPr id="0" name="Picture 1" descr="reative Commons License">
-                      <a:hlinkClick r:id="rId14"/>
+                      <a:hlinkClick r:id="rId17"/>
                     </pic:cNvPr>
                     <pic:cNvPicPr>
                       <a:picLocks noChangeAspect="1" noChangeArrowheads="1"/>
                     </pic:cNvPicPr>
                   </pic:nvPicPr>
                   <pic:blipFill>
-                    <a:blip r:embed="rId15">
+                    <a:blip r:embed="rId18">
                       <a:extLst>
                         <a:ext uri="{28A0092B-C50C-407E-A947-70E740481C1C}">
                           <a14:useLocalDpi xmlns:a14="http://schemas.microsoft.com/office/drawing/2010/main" val="0"/>
@@ -8620,7 +10822,7 @@
         </w:rPr>
         <w:t xml:space="preserve">Mark Levison - </w:t>
       </w:r>
-      <w:hyperlink r:id="rId16" w:history="1">
+      <w:hyperlink r:id="rId19" w:history="1">
         <w:r>
           <w:rPr>
             <w:rStyle w:val="Hyperlink"/>
@@ -8656,7 +10858,7 @@
         </w:rPr>
         <w:t>is licensed under a </w:t>
       </w:r>
-      <w:hyperlink r:id="rId17" w:history="1">
+      <w:hyperlink r:id="rId20" w:history="1">
         <w:r>
           <w:rPr>
             <w:rFonts w:ascii="Helvetica Neue" w:eastAsia="Times New Roman" w:hAnsi="Helvetica Neue" w:cs="Times New Roman"/>
@@ -8701,6 +10903,7 @@
           <w:lang w:val="en-CA" w:eastAsia="en-CA"/>
         </w:rPr>
       </w:pPr>
+      <w:proofErr w:type="gramStart"/>
       <w:r>
         <w:rPr>
           <w:rFonts w:ascii="Times New Roman" w:eastAsia="Times New Roman" w:hAnsi="Symbol" w:cs="Times New Roman"/>
@@ -8713,7 +10916,15 @@
           <w:rFonts w:ascii="Times New Roman" w:eastAsia="Times New Roman" w:hAnsi="Times New Roman" w:cs="Times New Roman"/>
           <w:lang w:val="en-CA" w:eastAsia="en-CA"/>
         </w:rPr>
-        <w:t xml:space="preserve">  ​Mechanics and playability?</w:t>
+        <w:t xml:space="preserve">  ​</w:t>
+      </w:r>
+      <w:proofErr w:type="gramEnd"/>
+      <w:r>
+        <w:rPr>
+          <w:rFonts w:ascii="Times New Roman" w:eastAsia="Times New Roman" w:hAnsi="Times New Roman" w:cs="Times New Roman"/>
+          <w:lang w:val="en-CA" w:eastAsia="en-CA"/>
+        </w:rPr>
+        <w:t>Mechanics and playability?</w:t>
       </w:r>
     </w:p>
     <w:p>
@@ -8773,7 +10984,23 @@
           <w:rFonts w:ascii="Times New Roman" w:eastAsia="Times New Roman" w:hAnsi="Times New Roman" w:cs="Times New Roman"/>
           <w:lang w:val="en-CA" w:eastAsia="en-CA"/>
         </w:rPr>
-        <w:t>Mechanics: There is a focus on capacity/velocity, backlog items done. Should product and sprint goals be a factor (demonstrating that sometimes it's awesome to not complete stories, but still hit your goal).</w:t>
+        <w:t xml:space="preserve">Mechanics: There is a focus on capacity/velocity, backlog items done. Should product and sprint goals be a factor (demonstrating that sometimes </w:t>
+      </w:r>
+      <w:proofErr w:type="gramStart"/>
+      <w:r>
+        <w:rPr>
+          <w:rFonts w:ascii="Times New Roman" w:eastAsia="Times New Roman" w:hAnsi="Times New Roman" w:cs="Times New Roman"/>
+          <w:lang w:val="en-CA" w:eastAsia="en-CA"/>
+        </w:rPr>
+        <w:t>it's</w:t>
+      </w:r>
+      <w:proofErr w:type="gramEnd"/>
+      <w:r>
+        <w:rPr>
+          <w:rFonts w:ascii="Times New Roman" w:eastAsia="Times New Roman" w:hAnsi="Times New Roman" w:cs="Times New Roman"/>
+          <w:lang w:val="en-CA" w:eastAsia="en-CA"/>
+        </w:rPr>
+        <w:t xml:space="preserve"> awesome to not complete stories, but still hit your goal).</w:t>
       </w:r>
     </w:p>
     <w:p>
@@ -8813,8 +11040,17 @@
           <w:rFonts w:ascii="Times New Roman" w:eastAsia="Times New Roman" w:hAnsi="Times New Roman" w:cs="Times New Roman"/>
           <w:lang w:val="en-CA" w:eastAsia="en-CA"/>
         </w:rPr>
-        <w:t>Mechanics: Items seem to be pure positive/negative impact.  Double-edged swords might be interesting</w:t>
-      </w:r>
+        <w:t xml:space="preserve">Mechanics: Items seem to be pure positive/negative impact.  Double-edged swords might be </w:t>
+      </w:r>
+      <w:proofErr w:type="gramStart"/>
+      <w:r>
+        <w:rPr>
+          <w:rFonts w:ascii="Times New Roman" w:eastAsia="Times New Roman" w:hAnsi="Times New Roman" w:cs="Times New Roman"/>
+          <w:lang w:val="en-CA" w:eastAsia="en-CA"/>
+        </w:rPr>
+        <w:t>interesting</w:t>
+      </w:r>
+      <w:proofErr w:type="gramEnd"/>
     </w:p>
     <w:p>
       <w:pPr>
@@ -8833,7 +11069,23 @@
           <w:rFonts w:ascii="Times New Roman" w:eastAsia="Times New Roman" w:hAnsi="Times New Roman" w:cs="Times New Roman"/>
           <w:lang w:val="en-CA" w:eastAsia="en-CA"/>
         </w:rPr>
-        <w:t>Mechanics: Idea - Bypass DOD to get more stories "done", but pay for it with increased tech debt drag (or production fire).</w:t>
+        <w:t>Mechanics: Idea - Bypass DOD to get more stories "done</w:t>
+      </w:r>
+      <w:proofErr w:type="gramStart"/>
+      <w:r>
+        <w:rPr>
+          <w:rFonts w:ascii="Times New Roman" w:eastAsia="Times New Roman" w:hAnsi="Times New Roman" w:cs="Times New Roman"/>
+          <w:lang w:val="en-CA" w:eastAsia="en-CA"/>
+        </w:rPr>
+        <w:t>", but</w:t>
+      </w:r>
+      <w:proofErr w:type="gramEnd"/>
+      <w:r>
+        <w:rPr>
+          <w:rFonts w:ascii="Times New Roman" w:eastAsia="Times New Roman" w:hAnsi="Times New Roman" w:cs="Times New Roman"/>
+          <w:lang w:val="en-CA" w:eastAsia="en-CA"/>
+        </w:rPr>
+        <w:t xml:space="preserve"> pay for it with increased tech debt drag (or production fire).</w:t>
       </w:r>
     </w:p>
     <w:p>
@@ -8853,7 +11105,23 @@
           <w:rFonts w:ascii="Times New Roman" w:eastAsia="Times New Roman" w:hAnsi="Times New Roman" w:cs="Times New Roman"/>
           <w:lang w:val="en-CA" w:eastAsia="en-CA"/>
         </w:rPr>
-        <w:t>Mechanics: Idea - Skip retro to get a few more points in the sprint, but reduce/disable improvements in the next sprint.</w:t>
+        <w:t xml:space="preserve">Mechanics: Idea - Skip retro to get a few more points in the </w:t>
+      </w:r>
+      <w:proofErr w:type="gramStart"/>
+      <w:r>
+        <w:rPr>
+          <w:rFonts w:ascii="Times New Roman" w:eastAsia="Times New Roman" w:hAnsi="Times New Roman" w:cs="Times New Roman"/>
+          <w:lang w:val="en-CA" w:eastAsia="en-CA"/>
+        </w:rPr>
+        <w:t>sprint, but</w:t>
+      </w:r>
+      <w:proofErr w:type="gramEnd"/>
+      <w:r>
+        <w:rPr>
+          <w:rFonts w:ascii="Times New Roman" w:eastAsia="Times New Roman" w:hAnsi="Times New Roman" w:cs="Times New Roman"/>
+          <w:lang w:val="en-CA" w:eastAsia="en-CA"/>
+        </w:rPr>
+        <w:t xml:space="preserve"> reduce/disable improvements in the next sprint.</w:t>
       </w:r>
     </w:p>
     <w:p>
@@ -8893,16 +11161,65 @@
           <w:rFonts w:ascii="Times New Roman" w:eastAsia="Times New Roman" w:hAnsi="Times New Roman" w:cs="Times New Roman"/>
           <w:lang w:val="en-CA" w:eastAsia="en-CA"/>
         </w:rPr>
-        <w:t>Mechanics: Confucious said: "Best time to plant a build server was last round, the second best time is now".  I can't implement unit testing because I didn't build a build server in round 1... why can't I build one in round 2?  </w:t>
-      </w:r>
-    </w:p>
-    <w:p>
-      <w:pPr>
+        <w:t xml:space="preserve">Mechanics: </w:t>
+      </w:r>
+      <w:proofErr w:type="spellStart"/>
+      <w:r>
         <w:rPr>
           <w:rFonts w:ascii="Times New Roman" w:eastAsia="Times New Roman" w:hAnsi="Times New Roman" w:cs="Times New Roman"/>
           <w:lang w:val="en-CA" w:eastAsia="en-CA"/>
         </w:rPr>
-      </w:pPr>
+        <w:t>Confucious</w:t>
+      </w:r>
+      <w:proofErr w:type="spellEnd"/>
+      <w:r>
+        <w:rPr>
+          <w:rFonts w:ascii="Times New Roman" w:eastAsia="Times New Roman" w:hAnsi="Times New Roman" w:cs="Times New Roman"/>
+          <w:lang w:val="en-CA" w:eastAsia="en-CA"/>
+        </w:rPr>
+        <w:t xml:space="preserve"> said: "Best time to plant a build server was last round, the </w:t>
+      </w:r>
+      <w:proofErr w:type="gramStart"/>
+      <w:r>
+        <w:rPr>
+          <w:rFonts w:ascii="Times New Roman" w:eastAsia="Times New Roman" w:hAnsi="Times New Roman" w:cs="Times New Roman"/>
+          <w:lang w:val="en-CA" w:eastAsia="en-CA"/>
+        </w:rPr>
+        <w:t>second best</w:t>
+      </w:r>
+      <w:proofErr w:type="gramEnd"/>
+      <w:r>
+        <w:rPr>
+          <w:rFonts w:ascii="Times New Roman" w:eastAsia="Times New Roman" w:hAnsi="Times New Roman" w:cs="Times New Roman"/>
+          <w:lang w:val="en-CA" w:eastAsia="en-CA"/>
+        </w:rPr>
+        <w:t xml:space="preserve"> time is now".  I </w:t>
+      </w:r>
+      <w:proofErr w:type="gramStart"/>
+      <w:r>
+        <w:rPr>
+          <w:rFonts w:ascii="Times New Roman" w:eastAsia="Times New Roman" w:hAnsi="Times New Roman" w:cs="Times New Roman"/>
+          <w:lang w:val="en-CA" w:eastAsia="en-CA"/>
+        </w:rPr>
+        <w:t>can't</w:t>
+      </w:r>
+      <w:proofErr w:type="gramEnd"/>
+      <w:r>
+        <w:rPr>
+          <w:rFonts w:ascii="Times New Roman" w:eastAsia="Times New Roman" w:hAnsi="Times New Roman" w:cs="Times New Roman"/>
+          <w:lang w:val="en-CA" w:eastAsia="en-CA"/>
+        </w:rPr>
+        <w:t xml:space="preserve"> implement unit testing because I didn't build a build server in round 1... why can't I build one in round 2?  </w:t>
+      </w:r>
+    </w:p>
+    <w:p>
+      <w:pPr>
+        <w:rPr>
+          <w:rFonts w:ascii="Times New Roman" w:eastAsia="Times New Roman" w:hAnsi="Times New Roman" w:cs="Times New Roman"/>
+          <w:lang w:val="en-CA" w:eastAsia="en-CA"/>
+        </w:rPr>
+      </w:pPr>
+      <w:proofErr w:type="gramStart"/>
       <w:r>
         <w:rPr>
           <w:rFonts w:ascii="Times New Roman" w:eastAsia="Times New Roman" w:hAnsi="Symbol" w:cs="Times New Roman"/>
@@ -8915,7 +11232,15 @@
           <w:rFonts w:ascii="Times New Roman" w:eastAsia="Times New Roman" w:hAnsi="Times New Roman" w:cs="Times New Roman"/>
           <w:lang w:val="en-CA" w:eastAsia="en-CA"/>
         </w:rPr>
-        <w:t xml:space="preserve">  Is it obvious how the game progresses?</w:t>
+        <w:t xml:space="preserve">  Is</w:t>
+      </w:r>
+      <w:proofErr w:type="gramEnd"/>
+      <w:r>
+        <w:rPr>
+          <w:rFonts w:ascii="Times New Roman" w:eastAsia="Times New Roman" w:hAnsi="Times New Roman" w:cs="Times New Roman"/>
+          <w:lang w:val="en-CA" w:eastAsia="en-CA"/>
+        </w:rPr>
+        <w:t xml:space="preserve"> it obvious how the game progresses?</w:t>
       </w:r>
     </w:p>
     <w:p>
@@ -8935,8 +11260,17 @@
           <w:rFonts w:ascii="Times New Roman" w:eastAsia="Times New Roman" w:hAnsi="Times New Roman" w:cs="Times New Roman"/>
           <w:lang w:val="en-CA" w:eastAsia="en-CA"/>
         </w:rPr>
-        <w:t>Visualize product backlog progress</w:t>
-      </w:r>
+        <w:t xml:space="preserve">Visualize product backlog </w:t>
+      </w:r>
+      <w:proofErr w:type="gramStart"/>
+      <w:r>
+        <w:rPr>
+          <w:rFonts w:ascii="Times New Roman" w:eastAsia="Times New Roman" w:hAnsi="Times New Roman" w:cs="Times New Roman"/>
+          <w:lang w:val="en-CA" w:eastAsia="en-CA"/>
+        </w:rPr>
+        <w:t>progress</w:t>
+      </w:r>
+      <w:proofErr w:type="gramEnd"/>
     </w:p>
     <w:p>
       <w:pPr>
@@ -8955,8 +11289,17 @@
           <w:rFonts w:ascii="Times New Roman" w:eastAsia="Times New Roman" w:hAnsi="Times New Roman" w:cs="Times New Roman"/>
           <w:lang w:val="en-CA" w:eastAsia="en-CA"/>
         </w:rPr>
-        <w:t>Show sprint velocity history as a graph</w:t>
-      </w:r>
+        <w:t xml:space="preserve">Show sprint velocity history as a </w:t>
+      </w:r>
+      <w:proofErr w:type="gramStart"/>
+      <w:r>
+        <w:rPr>
+          <w:rFonts w:ascii="Times New Roman" w:eastAsia="Times New Roman" w:hAnsi="Times New Roman" w:cs="Times New Roman"/>
+          <w:lang w:val="en-CA" w:eastAsia="en-CA"/>
+        </w:rPr>
+        <w:t>graph</w:t>
+      </w:r>
+      <w:proofErr w:type="gramEnd"/>
     </w:p>
     <w:p>
       <w:pPr>
@@ -8985,6 +11328,7 @@
           <w:lang w:val="en-CA" w:eastAsia="en-CA"/>
         </w:rPr>
       </w:pPr>
+      <w:proofErr w:type="gramStart"/>
       <w:r>
         <w:rPr>
           <w:rFonts w:ascii="Times New Roman" w:eastAsia="Times New Roman" w:hAnsi="Symbol" w:cs="Times New Roman"/>
@@ -8997,7 +11341,15 @@
           <w:rFonts w:ascii="Times New Roman" w:eastAsia="Times New Roman" w:hAnsi="Times New Roman" w:cs="Times New Roman"/>
           <w:lang w:val="en-CA" w:eastAsia="en-CA"/>
         </w:rPr>
-        <w:t xml:space="preserve">  Is it obvious the effect actions are having?</w:t>
+        <w:t xml:space="preserve">  Is</w:t>
+      </w:r>
+      <w:proofErr w:type="gramEnd"/>
+      <w:r>
+        <w:rPr>
+          <w:rFonts w:ascii="Times New Roman" w:eastAsia="Times New Roman" w:hAnsi="Times New Roman" w:cs="Times New Roman"/>
+          <w:lang w:val="en-CA" w:eastAsia="en-CA"/>
+        </w:rPr>
+        <w:t xml:space="preserve"> it obvious the effect actions are having?</w:t>
       </w:r>
     </w:p>
     <w:p>
@@ -9072,12 +11424,21 @@
           <w:lang w:val="en-CA" w:eastAsia="en-CA"/>
         </w:rPr>
       </w:pPr>
+      <w:proofErr w:type="gramStart"/>
       <w:r>
         <w:rPr>
           <w:rFonts w:ascii="Times New Roman" w:eastAsia="Times New Roman" w:hAnsi="Times New Roman" w:cs="Times New Roman"/>
           <w:lang w:val="en-CA" w:eastAsia="en-CA"/>
         </w:rPr>
-        <w:t>What's the impact of the PO or stakeholder telling the player to prioritize feature work?</w:t>
+        <w:t>What's</w:t>
+      </w:r>
+      <w:proofErr w:type="gramEnd"/>
+      <w:r>
+        <w:rPr>
+          <w:rFonts w:ascii="Times New Roman" w:eastAsia="Times New Roman" w:hAnsi="Times New Roman" w:cs="Times New Roman"/>
+          <w:lang w:val="en-CA" w:eastAsia="en-CA"/>
+        </w:rPr>
+        <w:t xml:space="preserve"> the impact of the PO or stakeholder telling the player to prioritize feature work?</w:t>
       </w:r>
     </w:p>
     <w:p>
@@ -9107,6 +11468,7 @@
           <w:lang w:val="en-CA" w:eastAsia="en-CA"/>
         </w:rPr>
       </w:pPr>
+      <w:proofErr w:type="gramStart"/>
       <w:r>
         <w:rPr>
           <w:rFonts w:ascii="Times New Roman" w:eastAsia="Times New Roman" w:hAnsi="Symbol" w:cs="Times New Roman"/>
@@ -9120,7 +11482,15 @@
           <w:rFonts w:ascii="Times New Roman" w:eastAsia="Times New Roman" w:hAnsi="Times New Roman" w:cs="Times New Roman"/>
           <w:lang w:val="en-CA" w:eastAsia="en-CA"/>
         </w:rPr>
-        <w:t xml:space="preserve">  Is the rule text clear enough?</w:t>
+        <w:t xml:space="preserve">  Is</w:t>
+      </w:r>
+      <w:proofErr w:type="gramEnd"/>
+      <w:r>
+        <w:rPr>
+          <w:rFonts w:ascii="Times New Roman" w:eastAsia="Times New Roman" w:hAnsi="Times New Roman" w:cs="Times New Roman"/>
+          <w:lang w:val="en-CA" w:eastAsia="en-CA"/>
+        </w:rPr>
+        <w:t xml:space="preserve"> the rule text clear enough?</w:t>
       </w:r>
     </w:p>
     <w:p>
@@ -9160,7 +11530,23 @@
           <w:rFonts w:ascii="Times New Roman" w:eastAsia="Times New Roman" w:hAnsi="Times New Roman" w:cs="Times New Roman"/>
           <w:lang w:val="en-CA" w:eastAsia="en-CA"/>
         </w:rPr>
-        <w:t>Would it be simpler to just say: </w:t>
+        <w:t xml:space="preserve">Would it be simpler to just </w:t>
+      </w:r>
+      <w:proofErr w:type="gramStart"/>
+      <w:r>
+        <w:rPr>
+          <w:rFonts w:ascii="Times New Roman" w:eastAsia="Times New Roman" w:hAnsi="Times New Roman" w:cs="Times New Roman"/>
+          <w:lang w:val="en-CA" w:eastAsia="en-CA"/>
+        </w:rPr>
+        <w:t>say:</w:t>
+      </w:r>
+      <w:proofErr w:type="gramEnd"/>
+      <w:r>
+        <w:rPr>
+          <w:rFonts w:ascii="Times New Roman" w:eastAsia="Times New Roman" w:hAnsi="Times New Roman" w:cs="Times New Roman"/>
+          <w:lang w:val="en-CA" w:eastAsia="en-CA"/>
+        </w:rPr>
+        <w:t> </w:t>
       </w:r>
     </w:p>
     <w:p>
@@ -9180,16 +11566,26 @@
           <w:rFonts w:ascii="Times New Roman" w:eastAsia="Times New Roman" w:hAnsi="Times New Roman" w:cs="Times New Roman"/>
           <w:lang w:val="en-CA" w:eastAsia="en-CA"/>
         </w:rPr>
-        <w:t>Game runs for 6 rounds.  Each round is one sprint</w:t>
-      </w:r>
-    </w:p>
-    <w:p>
-      <w:pPr>
+        <w:t xml:space="preserve">Game runs for 6 rounds.  Each round is one </w:t>
+      </w:r>
+      <w:proofErr w:type="gramStart"/>
+      <w:r>
         <w:rPr>
           <w:rFonts w:ascii="Times New Roman" w:eastAsia="Times New Roman" w:hAnsi="Times New Roman" w:cs="Times New Roman"/>
           <w:lang w:val="en-CA" w:eastAsia="en-CA"/>
         </w:rPr>
-      </w:pPr>
+        <w:t>sprint</w:t>
+      </w:r>
+      <w:proofErr w:type="gramEnd"/>
+    </w:p>
+    <w:p>
+      <w:pPr>
+        <w:rPr>
+          <w:rFonts w:ascii="Times New Roman" w:eastAsia="Times New Roman" w:hAnsi="Times New Roman" w:cs="Times New Roman"/>
+          <w:lang w:val="en-CA" w:eastAsia="en-CA"/>
+        </w:rPr>
+      </w:pPr>
+      <w:proofErr w:type="gramStart"/>
       <w:r>
         <w:rPr>
           <w:rFonts w:ascii="Times New Roman" w:eastAsia="Times New Roman" w:hAnsi="Symbol" w:cs="Times New Roman"/>
@@ -9202,7 +11598,15 @@
           <w:rFonts w:ascii="Times New Roman" w:eastAsia="Times New Roman" w:hAnsi="Times New Roman" w:cs="Times New Roman"/>
           <w:lang w:val="en-CA" w:eastAsia="en-CA"/>
         </w:rPr>
-        <w:t xml:space="preserve">  Anything else around the basics of the playability?</w:t>
+        <w:t xml:space="preserve">  Anything</w:t>
+      </w:r>
+      <w:proofErr w:type="gramEnd"/>
+      <w:r>
+        <w:rPr>
+          <w:rFonts w:ascii="Times New Roman" w:eastAsia="Times New Roman" w:hAnsi="Times New Roman" w:cs="Times New Roman"/>
+          <w:lang w:val="en-CA" w:eastAsia="en-CA"/>
+        </w:rPr>
+        <w:t xml:space="preserve"> else around the basics of the playability?</w:t>
       </w:r>
     </w:p>
     <w:p>
@@ -9222,8 +11626,17 @@
           <w:rFonts w:ascii="Times New Roman" w:eastAsia="Times New Roman" w:hAnsi="Times New Roman" w:cs="Times New Roman"/>
           <w:lang w:val="en-CA" w:eastAsia="en-CA"/>
         </w:rPr>
-        <w:t>Assuming the UI is in a very early stage, but more visuals/graphics</w:t>
-      </w:r>
+        <w:t>Assuming the UI is in a very early stage, but more visuals/</w:t>
+      </w:r>
+      <w:proofErr w:type="gramStart"/>
+      <w:r>
+        <w:rPr>
+          <w:rFonts w:ascii="Times New Roman" w:eastAsia="Times New Roman" w:hAnsi="Times New Roman" w:cs="Times New Roman"/>
+          <w:lang w:val="en-CA" w:eastAsia="en-CA"/>
+        </w:rPr>
+        <w:t>graphics</w:t>
+      </w:r>
+      <w:proofErr w:type="gramEnd"/>
     </w:p>
     <w:p>
       <w:pPr>
@@ -9278,7 +11691,7 @@
 
 <file path=word/comments.xml><?xml version="1.0" encoding="utf-8"?>
 <w:comments xmlns:wpc="http://schemas.microsoft.com/office/word/2010/wordprocessingCanvas" xmlns:cx="http://schemas.microsoft.com/office/drawing/2014/chartex" xmlns:cx1="http://schemas.microsoft.com/office/drawing/2015/9/8/chartex" xmlns:cx2="http://schemas.microsoft.com/office/drawing/2015/10/21/chartex" xmlns:cx3="http://schemas.microsoft.com/office/drawing/2016/5/9/chartex" xmlns:cx4="http://schemas.microsoft.com/office/drawing/2016/5/10/chartex" xmlns:cx5="http://schemas.microsoft.com/office/drawing/2016/5/11/chartex" xmlns:cx6="http://schemas.microsoft.com/office/drawing/2016/5/12/chartex" xmlns:cx7="http://schemas.microsoft.com/office/drawing/2016/5/13/chartex" xmlns:cx8="http://schemas.microsoft.com/office/drawing/2016/5/14/chartex" xmlns:mc="http://schemas.openxmlformats.org/markup-compatibility/2006" xmlns:aink="http://schemas.microsoft.com/office/drawing/2016/ink" xmlns:am3d="http://schemas.microsoft.com/office/drawing/2017/model3d" xmlns:o="urn:schemas-microsoft-com:office:office" xmlns:r="http://schemas.openxmlformats.org/officeDocument/2006/relationships" xmlns:m="http://schemas.openxmlformats.org/officeDocument/2006/math" xmlns:v="urn:schemas-microsoft-com:vml" xmlns:wp14="http://schemas.microsoft.com/office/word/2010/wordprocessingDrawing" xmlns:wp="http://schemas.openxmlformats.org/drawingml/2006/wordprocessingDrawing" xmlns:w10="urn:schemas-microsoft-com:office:word" xmlns:w="http://schemas.openxmlformats.org/wordprocessingml/2006/main" xmlns:w14="http://schemas.microsoft.com/office/word/2010/wordml" xmlns:w15="http://schemas.microsoft.com/office/word/2012/wordml" xmlns:w16cex="http://schemas.microsoft.com/office/word/2018/wordml/cex" xmlns:w16cid="http://schemas.microsoft.com/office/word/2016/wordml/cid" xmlns:w16="http://schemas.microsoft.com/office/word/2018/wordml" xmlns:w16se="http://schemas.microsoft.com/office/word/2015/wordml/symex" xmlns:wpg="http://schemas.microsoft.com/office/word/2010/wordprocessingGroup" xmlns:wpi="http://schemas.microsoft.com/office/word/2010/wordprocessingInk" xmlns:wne="http://schemas.microsoft.com/office/word/2006/wordml" xmlns:wps="http://schemas.microsoft.com/office/word/2010/wordprocessingShape" mc:Ignorable="w14 w15 w16se w16cid w16 w16cex wp14">
-  <w:comment w:id="3" w:author="Mark Levison" w:date="2020-11-16T16:25:00Z" w:initials="ML">
+  <w:comment w:id="0" w:author="Mark Levison" w:date="2020-11-16T16:25:00Z" w:initials="ML">
     <w:p>
       <w:pPr>
         <w:pStyle w:val="CommentText"/>
@@ -9290,11 +11703,16 @@
         <w:annotationRef/>
       </w:r>
       <w:r>
-        <w:t>Since most people can’t imagine this world right now, we will drop these for now</w:t>
-      </w:r>
+        <w:t xml:space="preserve">Since most people can’t imagine this world right now, we will drop these for </w:t>
+      </w:r>
+      <w:proofErr w:type="gramStart"/>
+      <w:r>
+        <w:t>now</w:t>
+      </w:r>
+      <w:proofErr w:type="gramEnd"/>
     </w:p>
   </w:comment>
-  <w:comment w:id="4" w:author="Mark Levison" w:date="2020-11-16T16:31:00Z" w:initials="ML">
+  <w:comment w:id="1" w:author="Mark Levison" w:date="2020-11-16T16:31:00Z" w:initials="ML">
     <w:p>
       <w:pPr>
         <w:pStyle w:val="CommentText"/>
@@ -9305,12 +11723,17 @@
         </w:rPr>
         <w:annotationRef/>
       </w:r>
-      <w:r>
-        <w:t>Again impossible for people to imagine right now</w:t>
+      <w:proofErr w:type="gramStart"/>
+      <w:r>
+        <w:t>Again</w:t>
+      </w:r>
+      <w:proofErr w:type="gramEnd"/>
+      <w:r>
+        <w:t xml:space="preserve"> impossible for people to imagine right now</w:t>
       </w:r>
     </w:p>
   </w:comment>
-  <w:comment w:id="5" w:author="Mark Levison" w:date="2020-11-26T17:41:00Z" w:initials="ML">
+  <w:comment w:id="2" w:author="Mark Levison" w:date="2020-11-26T17:41:00Z" w:initials="ML">
     <w:p>
       <w:pPr>
         <w:pStyle w:val="CommentText"/>
@@ -9322,8 +11745,13 @@
         <w:annotationRef/>
       </w:r>
       <w:r>
-        <w:t>Covered in round #1 see if any text is worth saving</w:t>
-      </w:r>
+        <w:t xml:space="preserve">Covered in round #1 see if any text is worth </w:t>
+      </w:r>
+      <w:proofErr w:type="gramStart"/>
+      <w:r>
+        <w:t>saving</w:t>
+      </w:r>
+      <w:proofErr w:type="gramEnd"/>
     </w:p>
   </w:comment>
 </w:comments>
@@ -11313,6 +13741,16 @@
     <w:basedOn w:val="DefaultParagraphFont"/>
     <w:rsid w:val="00831A16"/>
   </w:style>
+  <w:style w:type="character" w:styleId="UnresolvedMention">
+    <w:name w:val="Unresolved Mention"/>
+    <w:basedOn w:val="DefaultParagraphFont"/>
+    <w:uiPriority w:val="99"/>
+    <w:rsid w:val="002150E3"/>
+    <w:rPr>
+      <w:color w:val="605E5C"/>
+      <w:shd w:val="clear" w:color="auto" w:fill="E1DFDD"/>
+    </w:rPr>
+  </w:style>
 </w:styles>
 </file>
 

</xml_diff>

<commit_message>
Move "Go Live Round" and add new action
</commit_message>
<xml_diff>
--- a/docs/Team Games.docx
+++ b/docs/Team Games.docx
@@ -6470,6 +6470,7 @@
           <w:color w:val="A31515"/>
           <w:sz w:val="21"/>
           <w:szCs w:val="21"/>
+          <w:highlight w:val="yellow"/>
           <w:lang w:val="en-CA" w:eastAsia="en-CA"/>
         </w:rPr>
         <w:t>Needs a rename</w:t>
@@ -6494,45 +6495,68 @@
           <w:color w:val="A31515"/>
           <w:sz w:val="21"/>
           <w:szCs w:val="21"/>
-          <w:highlight w:val="yellow"/>
-          <w:lang w:val="en-CA" w:eastAsia="en-CA"/>
-        </w:rPr>
-        <w:t>Story Mapping</w:t>
-      </w:r>
+          <w:lang w:val="en-CA" w:eastAsia="en-CA"/>
+        </w:rPr>
+        <w:t>Backlog Refinement</w:t>
+      </w:r>
+    </w:p>
+    <w:p>
+      <w:pPr>
+        <w:rPr>
+          <w:sz w:val="22"/>
+          <w:szCs w:val="22"/>
+        </w:rPr>
+      </w:pPr>
+    </w:p>
+    <w:p>
+      <w:pPr>
+        <w:rPr>
+          <w:sz w:val="22"/>
+          <w:szCs w:val="22"/>
+        </w:rPr>
+      </w:pPr>
+      <w:r>
+        <w:rPr>
+          <w:sz w:val="22"/>
+          <w:szCs w:val="22"/>
+        </w:rPr>
+        <w:t>Round 3: Work Harder</w:t>
+      </w:r>
+    </w:p>
+    <w:p>
+      <w:pPr>
+        <w:shd w:val="clear" w:color="auto" w:fill="FFFFFF"/>
+        <w:spacing w:line="285" w:lineRule="atLeast"/>
+        <w:rPr>
+          <w:rFonts w:ascii="Consolas" w:eastAsia="Times New Roman" w:hAnsi="Consolas" w:cs="Times New Roman"/>
+          <w:color w:val="000000"/>
+          <w:sz w:val="21"/>
+          <w:szCs w:val="21"/>
+          <w:lang w:val="en-CA" w:eastAsia="en-CA"/>
+        </w:rPr>
+      </w:pPr>
       <w:r>
         <w:rPr>
           <w:rFonts w:ascii="Consolas" w:eastAsia="Times New Roman" w:hAnsi="Consolas" w:cs="Times New Roman"/>
           <w:color w:val="A31515"/>
           <w:sz w:val="21"/>
           <w:szCs w:val="21"/>
-          <w:highlight w:val="yellow"/>
-          <w:lang w:val="en-CA" w:eastAsia="en-CA"/>
-        </w:rPr>
-        <w:t xml:space="preserve"> moved</w:t>
-      </w:r>
-    </w:p>
-    <w:p>
-      <w:pPr>
-        <w:rPr>
-          <w:sz w:val="22"/>
-          <w:szCs w:val="22"/>
-        </w:rPr>
-      </w:pPr>
-    </w:p>
-    <w:p>
-      <w:pPr>
-        <w:rPr>
-          <w:sz w:val="22"/>
-          <w:szCs w:val="22"/>
-        </w:rPr>
-      </w:pPr>
-      <w:r>
-        <w:rPr>
-          <w:sz w:val="22"/>
-          <w:szCs w:val="22"/>
-        </w:rPr>
-        <w:t>Round 3: Work Harder</w:t>
-      </w:r>
+          <w:lang w:val="en-CA" w:eastAsia="en-CA"/>
+        </w:rPr>
+        <w:t>Observe People + </w:t>
+      </w:r>
+      <w:proofErr w:type="gramStart"/>
+      <w:r>
+        <w:rPr>
+          <w:rFonts w:ascii="Consolas" w:eastAsia="Times New Roman" w:hAnsi="Consolas" w:cs="Times New Roman"/>
+          <w:color w:val="A31515"/>
+          <w:sz w:val="21"/>
+          <w:szCs w:val="21"/>
+          <w:lang w:val="en-CA" w:eastAsia="en-CA"/>
+        </w:rPr>
+        <w:t>Relationships</w:t>
+      </w:r>
+      <w:proofErr w:type="gramEnd"/>
     </w:p>
     <w:p>
       <w:pPr>
@@ -6554,10 +6578,13 @@
           <w:szCs w:val="21"/>
           <w:lang w:val="en-CA" w:eastAsia="en-CA"/>
         </w:rPr>
-        <w:t>Observe People + </w:t>
-      </w:r>
-      <w:proofErr w:type="gramStart"/>
-      <w:r>
+        <w:t>One on One</w:t>
+      </w:r>
+    </w:p>
+    <w:p>
+      <w:pPr>
+        <w:shd w:val="clear" w:color="auto" w:fill="FFFFFF"/>
+        <w:spacing w:line="285" w:lineRule="atLeast"/>
         <w:rPr>
           <w:rFonts w:ascii="Consolas" w:eastAsia="Times New Roman" w:hAnsi="Consolas" w:cs="Times New Roman"/>
           <w:color w:val="A31515"/>
@@ -6565,14 +6592,43 @@
           <w:szCs w:val="21"/>
           <w:lang w:val="en-CA" w:eastAsia="en-CA"/>
         </w:rPr>
-        <w:t>Relationships</w:t>
-      </w:r>
-      <w:proofErr w:type="gramEnd"/>
+      </w:pPr>
+      <w:r>
+        <w:rPr>
+          <w:rFonts w:ascii="Consolas" w:eastAsia="Times New Roman" w:hAnsi="Consolas" w:cs="Times New Roman"/>
+          <w:color w:val="A31515"/>
+          <w:sz w:val="21"/>
+          <w:szCs w:val="21"/>
+          <w:lang w:val="en-CA" w:eastAsia="en-CA"/>
+        </w:rPr>
+        <w:t>Pair Programming</w:t>
+      </w:r>
     </w:p>
     <w:p>
       <w:pPr>
         <w:shd w:val="clear" w:color="auto" w:fill="FFFFFF"/>
         <w:spacing w:line="285" w:lineRule="atLeast"/>
+        <w:rPr>
+          <w:rFonts w:ascii="Consolas" w:eastAsia="Times New Roman" w:hAnsi="Consolas" w:cs="Times New Roman"/>
+          <w:color w:val="A31515"/>
+          <w:sz w:val="21"/>
+          <w:szCs w:val="21"/>
+          <w:lang w:val="en-CA" w:eastAsia="en-CA"/>
+        </w:rPr>
+      </w:pPr>
+      <w:r>
+        <w:rPr>
+          <w:rFonts w:ascii="Consolas" w:eastAsia="Times New Roman" w:hAnsi="Consolas" w:cs="Times New Roman"/>
+          <w:color w:val="A31515"/>
+          <w:sz w:val="21"/>
+          <w:szCs w:val="21"/>
+          <w:lang w:val="en-CA" w:eastAsia="en-CA"/>
+        </w:rPr>
+        <w:t>Story Mapping moved</w:t>
+      </w:r>
+    </w:p>
+    <w:p>
+      <w:pPr>
         <w:rPr>
           <w:rFonts w:ascii="Consolas" w:eastAsia="Times New Roman" w:hAnsi="Consolas" w:cs="Times New Roman"/>
           <w:color w:val="000000"/>
@@ -6583,99 +6639,15 @@
       </w:pPr>
       <w:r>
         <w:rPr>
-          <w:rFonts w:ascii="Consolas" w:eastAsia="Times New Roman" w:hAnsi="Consolas" w:cs="Times New Roman"/>
-          <w:color w:val="A31515"/>
-          <w:sz w:val="21"/>
-          <w:szCs w:val="21"/>
-          <w:lang w:val="en-CA" w:eastAsia="en-CA"/>
-        </w:rPr>
-        <w:t>One on One</w:t>
-      </w:r>
-    </w:p>
-    <w:p>
-      <w:pPr>
-        <w:shd w:val="clear" w:color="auto" w:fill="FFFFFF"/>
-        <w:spacing w:line="285" w:lineRule="atLeast"/>
-        <w:rPr>
-          <w:rFonts w:ascii="Consolas" w:eastAsia="Times New Roman" w:hAnsi="Consolas" w:cs="Times New Roman"/>
-          <w:color w:val="A31515"/>
-          <w:sz w:val="21"/>
-          <w:szCs w:val="21"/>
-          <w:lang w:val="en-CA" w:eastAsia="en-CA"/>
-        </w:rPr>
-      </w:pPr>
-      <w:r>
-        <w:rPr>
-          <w:rFonts w:ascii="Consolas" w:eastAsia="Times New Roman" w:hAnsi="Consolas" w:cs="Times New Roman"/>
-          <w:color w:val="A31515"/>
-          <w:sz w:val="21"/>
-          <w:szCs w:val="21"/>
-          <w:lang w:val="en-CA" w:eastAsia="en-CA"/>
-        </w:rPr>
-        <w:t>Pair Programming</w:t>
-      </w:r>
-    </w:p>
-    <w:p>
-      <w:pPr>
-        <w:shd w:val="clear" w:color="auto" w:fill="FFFFFF"/>
-        <w:spacing w:line="285" w:lineRule="atLeast"/>
-        <w:rPr>
-          <w:rFonts w:ascii="Consolas" w:eastAsia="Times New Roman" w:hAnsi="Consolas" w:cs="Times New Roman"/>
-          <w:color w:val="A31515"/>
-          <w:sz w:val="21"/>
-          <w:szCs w:val="21"/>
-          <w:lang w:val="en-CA" w:eastAsia="en-CA"/>
-        </w:rPr>
-      </w:pPr>
-      <w:r>
-        <w:rPr>
-          <w:rFonts w:ascii="Consolas" w:eastAsia="Times New Roman" w:hAnsi="Consolas" w:cs="Times New Roman"/>
-          <w:color w:val="A31515"/>
-          <w:sz w:val="21"/>
-          <w:szCs w:val="21"/>
-          <w:highlight w:val="yellow"/>
-          <w:lang w:val="en-CA" w:eastAsia="en-CA"/>
-        </w:rPr>
-        <w:t>Backlog Refinement</w:t>
-      </w:r>
-      <w:r>
-        <w:rPr>
-          <w:rFonts w:ascii="Consolas" w:eastAsia="Times New Roman" w:hAnsi="Consolas" w:cs="Times New Roman"/>
-          <w:color w:val="A31515"/>
-          <w:sz w:val="21"/>
-          <w:szCs w:val="21"/>
-          <w:lang w:val="en-CA" w:eastAsia="en-CA"/>
-        </w:rPr>
-        <w:t xml:space="preserve"> – moved from round </w:t>
-      </w:r>
-      <w:proofErr w:type="gramStart"/>
-      <w:r>
-        <w:rPr>
-          <w:rFonts w:ascii="Consolas" w:eastAsia="Times New Roman" w:hAnsi="Consolas" w:cs="Times New Roman"/>
-          <w:color w:val="A31515"/>
-          <w:sz w:val="21"/>
-          <w:szCs w:val="21"/>
-          <w:lang w:val="en-CA" w:eastAsia="en-CA"/>
-        </w:rPr>
-        <w:t>2</w:t>
-      </w:r>
-      <w:proofErr w:type="gramEnd"/>
-    </w:p>
-    <w:p>
-      <w:pPr>
-        <w:rPr>
-          <w:rFonts w:ascii="Consolas" w:eastAsia="Times New Roman" w:hAnsi="Consolas" w:cs="Times New Roman"/>
-          <w:color w:val="000000"/>
-          <w:sz w:val="21"/>
-          <w:szCs w:val="21"/>
-          <w:lang w:val="en-CA" w:eastAsia="en-CA"/>
-        </w:rPr>
-      </w:pPr>
-      <w:r>
-        <w:rPr>
           <w:sz w:val="22"/>
           <w:szCs w:val="22"/>
-          <w:highlight w:val="yellow"/>
+          <w:rPrChange w:id="3" w:author="Mark Levison" w:date="2021-01-26T14:43:00Z">
+            <w:rPr>
+              <w:sz w:val="22"/>
+              <w:szCs w:val="22"/>
+              <w:highlight w:val="yellow"/>
+            </w:rPr>
+          </w:rPrChange>
         </w:rPr>
         <w:t>Refactoring</w:t>
       </w:r>
@@ -7407,10 +7379,7 @@
         <w:tab/>
       </w:r>
       <w:r>
-        <w:t>consider</w:t>
-      </w:r>
-      <w:r>
-        <w:t xml:space="preserve"> – affects capacity that sprint – also user story success reduced by 20% that round. Mitigation – Strategy or Backlog refinement?</w:t>
+        <w:t>consider – affects capacity that sprint – also user story success reduced by 20% that round. Mitigation – Strategy or Backlog refinement?</w:t>
       </w:r>
     </w:p>
     <w:p>

</xml_diff>

<commit_message>
Round 4 add two new actions
New Tester on the Team and
BA, Dev, QA Collaboration
</commit_message>
<xml_diff>
--- a/docs/Team Games.docx
+++ b/docs/Team Games.docx
@@ -194,33 +194,7 @@
             <w:bdr w:val="none" w:sz="0" w:space="0" w:color="auto" w:frame="1"/>
             <w:shd w:val="clear" w:color="auto" w:fill="F5F5F5"/>
           </w:rPr>
-          <w:t>Creative Commons Attribution-</w:t>
-        </w:r>
-        <w:proofErr w:type="spellStart"/>
-        <w:r>
-          <w:rPr>
-            <w:rStyle w:val="Hyperlink"/>
-            <w:rFonts w:ascii="Helvetica Neue" w:eastAsia="Times New Roman" w:hAnsi="Helvetica Neue" w:cs="Times New Roman"/>
-            <w:color w:val="4374B7"/>
-            <w:sz w:val="20"/>
-            <w:szCs w:val="20"/>
-            <w:bdr w:val="none" w:sz="0" w:space="0" w:color="auto" w:frame="1"/>
-            <w:shd w:val="clear" w:color="auto" w:fill="F5F5F5"/>
-          </w:rPr>
-          <w:t>ShareAlike</w:t>
-        </w:r>
-        <w:proofErr w:type="spellEnd"/>
-        <w:r>
-          <w:rPr>
-            <w:rStyle w:val="Hyperlink"/>
-            <w:rFonts w:ascii="Helvetica Neue" w:eastAsia="Times New Roman" w:hAnsi="Helvetica Neue" w:cs="Times New Roman"/>
-            <w:color w:val="4374B7"/>
-            <w:sz w:val="20"/>
-            <w:szCs w:val="20"/>
-            <w:bdr w:val="none" w:sz="0" w:space="0" w:color="auto" w:frame="1"/>
-            <w:shd w:val="clear" w:color="auto" w:fill="F5F5F5"/>
-          </w:rPr>
-          <w:t xml:space="preserve"> 4.0 International License</w:t>
+          <w:t>Creative Commons Attribution-ShareAlike 4.0 International License</w:t>
         </w:r>
       </w:hyperlink>
       <w:r>
@@ -255,15 +229,7 @@
         <w:t>, n</w:t>
       </w:r>
       <w:r>
-        <w:t xml:space="preserve">ot every result on earth. </w:t>
-      </w:r>
-      <w:proofErr w:type="gramStart"/>
-      <w:r>
-        <w:t>We’re</w:t>
-      </w:r>
-      <w:proofErr w:type="gramEnd"/>
-      <w:r>
-        <w:t xml:space="preserve"> a vulture capital funded company</w:t>
+        <w:t>ot every result on earth. We’re a vulture capital funded company</w:t>
       </w:r>
       <w:r>
         <w:t xml:space="preserve">, </w:t>
@@ -334,15 +300,7 @@
     </w:p>
     <w:p>
       <w:r>
-        <w:t>Will it win the award for being most improved (</w:t>
-      </w:r>
-      <w:proofErr w:type="gramStart"/>
-      <w:r>
-        <w:t>i.e.</w:t>
-      </w:r>
-      <w:proofErr w:type="gramEnd"/>
-      <w:r>
-        <w:t xml:space="preserve"> best final capacity)</w:t>
+        <w:t>Will it win the award for being most improved (i.e. best final capacity)</w:t>
       </w:r>
       <w:r>
         <w:t>?</w:t>
@@ -377,14 +335,7 @@
         <w:rPr>
           <w:i/>
         </w:rPr>
-        <w:t xml:space="preserve">three </w:t>
-      </w:r>
-      <w:proofErr w:type="gramStart"/>
-      <w:r>
-        <w:rPr>
-          <w:i/>
-        </w:rPr>
-        <w:t>2</w:t>
+        <w:t>three 2</w:t>
       </w:r>
       <w:r>
         <w:rPr>
@@ -392,7 +343,6 @@
         </w:rPr>
         <w:t xml:space="preserve"> week</w:t>
       </w:r>
-      <w:proofErr w:type="gramEnd"/>
       <w:r>
         <w:rPr>
           <w:i/>
@@ -439,16 +389,8 @@
         <w:rPr>
           <w:i/>
         </w:rPr>
-        <w:t xml:space="preserve"> will have 5 to 9 team </w:t>
-      </w:r>
-      <w:proofErr w:type="gramStart"/>
-      <w:r>
-        <w:rPr>
-          <w:i/>
-        </w:rPr>
-        <w:t>members</w:t>
-      </w:r>
-      <w:proofErr w:type="gramEnd"/>
+        <w:t xml:space="preserve"> will have 5 to 9 team members</w:t>
+      </w:r>
     </w:p>
     <w:p>
       <w:pPr>
@@ -471,21 +413,7 @@
         <w:rPr>
           <w:i/>
         </w:rPr>
-        <w:t xml:space="preserve">ach round you have budget </w:t>
-      </w:r>
-      <w:proofErr w:type="gramStart"/>
-      <w:r>
-        <w:rPr>
-          <w:i/>
-        </w:rPr>
-        <w:t>for the amount of</w:t>
-      </w:r>
-      <w:proofErr w:type="gramEnd"/>
-      <w:r>
-        <w:rPr>
-          <w:i/>
-        </w:rPr>
-        <w:t xml:space="preserve"> work/stuff you can do based on your team</w:t>
+        <w:t>ach round you have budget for the amount of work/stuff you can do based on your team</w:t>
       </w:r>
       <w:r>
         <w:rPr>
@@ -521,21 +449,7 @@
         <w:rPr>
           <w:i/>
         </w:rPr>
-        <w:t xml:space="preserve"> otherwise you </w:t>
-      </w:r>
-      <w:proofErr w:type="gramStart"/>
-      <w:r>
-        <w:rPr>
-          <w:i/>
-        </w:rPr>
-        <w:t>don’t</w:t>
-      </w:r>
-      <w:proofErr w:type="gramEnd"/>
-      <w:r>
-        <w:rPr>
-          <w:i/>
-        </w:rPr>
-        <w:t xml:space="preserve"> </w:t>
+        <w:t xml:space="preserve"> otherwise you don’t </w:t>
       </w:r>
       <w:r>
         <w:rPr>
@@ -637,16 +551,8 @@
         <w:rPr>
           <w:i/>
         </w:rPr>
-        <w:t xml:space="preserve">uman interactions are </w:t>
-      </w:r>
-      <w:proofErr w:type="gramStart"/>
-      <w:r>
-        <w:rPr>
-          <w:i/>
-        </w:rPr>
-        <w:t>imperfect</w:t>
-      </w:r>
-      <w:proofErr w:type="gramEnd"/>
+        <w:t>uman interactions are imperfect</w:t>
+      </w:r>
       <w:r>
         <w:rPr>
           <w:i/>
@@ -876,23 +782,7 @@
           <w:i/>
           <w:iCs/>
         </w:rPr>
-        <w:t xml:space="preserve">This </w:t>
-      </w:r>
-      <w:proofErr w:type="gramStart"/>
-      <w:r>
-        <w:rPr>
-          <w:i/>
-          <w:iCs/>
-        </w:rPr>
-        <w:t>isn’t</w:t>
-      </w:r>
-      <w:proofErr w:type="gramEnd"/>
-      <w:r>
-        <w:rPr>
-          <w:i/>
-          <w:iCs/>
-        </w:rPr>
-        <w:t xml:space="preserve"> an action in of itself – rather the default that will happen for any uncommitted capacity.</w:t>
+        <w:t>This isn’t an action in of itself – rather the default that will happen for any uncommitted capacity.</w:t>
       </w:r>
     </w:p>
     <w:p>
@@ -922,15 +812,7 @@
         <w:t xml:space="preserve"> Effect: </w:t>
       </w:r>
       <w:r>
-        <w:t xml:space="preserve">Roll one die per User Story committed. 3 or </w:t>
-      </w:r>
-      <w:proofErr w:type="gramStart"/>
-      <w:r>
-        <w:t>higher  =</w:t>
-      </w:r>
-      <w:proofErr w:type="gramEnd"/>
-      <w:r>
-        <w:t xml:space="preserve"> commitment met, User Story is completed</w:t>
+        <w:t>Roll one die per User Story committed. 3 or higher  = commitment met, User Story is completed</w:t>
       </w:r>
       <w:r>
         <w:tab/>
@@ -944,24 +826,11 @@
     <w:p>
       <w:r>
         <w:lastRenderedPageBreak/>
-        <w:t xml:space="preserve">In an ideal world I would balance the game choices so that each round has one improvement from each of: SM, PO, </w:t>
-      </w:r>
-      <w:proofErr w:type="spellStart"/>
-      <w:r>
-        <w:t>Eng</w:t>
-      </w:r>
-      <w:proofErr w:type="spellEnd"/>
-      <w:r>
-        <w:t>, Collaboration</w:t>
-      </w:r>
-      <w:r>
-        <w:t xml:space="preserve"> and one item for remote </w:t>
-      </w:r>
-      <w:proofErr w:type="gramStart"/>
-      <w:r>
-        <w:t>teams</w:t>
-      </w:r>
-      <w:proofErr w:type="gramEnd"/>
+        <w:t>In an ideal world I would balance the game choices so that each round has one improvement from each of: SM, PO, Eng, Collaboration</w:t>
+      </w:r>
+      <w:r>
+        <w:t xml:space="preserve"> and one item for remote teams</w:t>
+      </w:r>
     </w:p>
     <w:p/>
     <w:tbl>
@@ -1230,23 +1099,7 @@
                 <w:sz w:val="22"/>
                 <w:szCs w:val="22"/>
               </w:rPr>
-              <w:t>Get all Team members on the same floor (</w:t>
-            </w:r>
-            <w:proofErr w:type="gramStart"/>
-            <w:r>
-              <w:rPr>
-                <w:sz w:val="22"/>
-                <w:szCs w:val="22"/>
-              </w:rPr>
-              <w:t>can’t</w:t>
-            </w:r>
-            <w:proofErr w:type="gramEnd"/>
-            <w:r>
-              <w:rPr>
-                <w:sz w:val="22"/>
-                <w:szCs w:val="22"/>
-              </w:rPr>
-              <w:t xml:space="preserve"> be used with Team Room)</w:t>
+              <w:t>Get all Team members on the same floor (can’t be used with Team Room)</w:t>
             </w:r>
           </w:p>
         </w:tc>
@@ -1286,23 +1139,7 @@
                 <w:sz w:val="22"/>
                 <w:szCs w:val="22"/>
               </w:rPr>
-              <w:t xml:space="preserve">Even if you </w:t>
-            </w:r>
-            <w:proofErr w:type="gramStart"/>
-            <w:r>
-              <w:rPr>
-                <w:sz w:val="22"/>
-                <w:szCs w:val="22"/>
-              </w:rPr>
-              <w:t>can’t</w:t>
-            </w:r>
-            <w:proofErr w:type="gramEnd"/>
-            <w:r>
-              <w:rPr>
-                <w:sz w:val="22"/>
-                <w:szCs w:val="22"/>
-              </w:rPr>
-              <w:t xml:space="preserve"> create a team room, just getting people on the same floor reduces the cost of communication.</w:t>
+              <w:t>Even if you can’t create a team room, just getting people on the same floor reduces the cost of communication.</w:t>
             </w:r>
           </w:p>
         </w:tc>
@@ -1336,23 +1173,7 @@
                 <w:sz w:val="22"/>
                 <w:szCs w:val="22"/>
               </w:rPr>
-              <w:t xml:space="preserve">, accounting for </w:t>
-            </w:r>
-            <w:proofErr w:type="gramStart"/>
-            <w:r>
-              <w:rPr>
-                <w:sz w:val="22"/>
-                <w:szCs w:val="22"/>
-              </w:rPr>
-              <w:t>face to face</w:t>
-            </w:r>
-            <w:proofErr w:type="gramEnd"/>
-            <w:r>
-              <w:rPr>
-                <w:sz w:val="22"/>
-                <w:szCs w:val="22"/>
-              </w:rPr>
-              <w:t xml:space="preserve"> time.</w:t>
+              <w:t>, accounting for face to face time.</w:t>
             </w:r>
           </w:p>
         </w:tc>
@@ -1683,25 +1504,7 @@
                 <w:sz w:val="22"/>
                 <w:szCs w:val="22"/>
               </w:rPr>
-              <w:t xml:space="preserve">None – only </w:t>
-            </w:r>
-            <w:proofErr w:type="gramStart"/>
-            <w:r>
-              <w:rPr>
-                <w:iCs/>
-                <w:sz w:val="22"/>
-                <w:szCs w:val="22"/>
-              </w:rPr>
-              <w:t>long term</w:t>
-            </w:r>
-            <w:proofErr w:type="gramEnd"/>
-            <w:r>
-              <w:rPr>
-                <w:iCs/>
-                <w:sz w:val="22"/>
-                <w:szCs w:val="22"/>
-              </w:rPr>
-              <w:t xml:space="preserve"> effect is enabling Unit Testing, TDD</w:t>
+              <w:t>None – only long term effect is enabling Unit Testing, TDD</w:t>
             </w:r>
           </w:p>
         </w:tc>
@@ -1889,23 +1692,7 @@
                 <w:sz w:val="22"/>
                 <w:szCs w:val="22"/>
               </w:rPr>
-              <w:t xml:space="preserve">Teams that </w:t>
-            </w:r>
-            <w:proofErr w:type="gramStart"/>
-            <w:r>
-              <w:rPr>
-                <w:sz w:val="22"/>
-                <w:szCs w:val="22"/>
-              </w:rPr>
-              <w:t>aren’t</w:t>
-            </w:r>
-            <w:proofErr w:type="gramEnd"/>
-            <w:r>
-              <w:rPr>
-                <w:sz w:val="22"/>
-                <w:szCs w:val="22"/>
-              </w:rPr>
-              <w:t xml:space="preserve"> involved in the creation of their product vision are doomed to build Product that neither PO, Customers nor Stakeholders want</w:t>
+              <w:t>Teams that aren’t involved in the creation of their product vision are doomed to build Product that neither PO, Customers nor Stakeholders want</w:t>
             </w:r>
           </w:p>
         </w:tc>
@@ -2283,23 +2070,7 @@
                 <w:sz w:val="22"/>
                 <w:szCs w:val="22"/>
               </w:rPr>
-              <w:t xml:space="preserve">When teams use Feature Branches – then </w:t>
-            </w:r>
-            <w:proofErr w:type="gramStart"/>
-            <w:r>
-              <w:rPr>
-                <w:sz w:val="22"/>
-                <w:szCs w:val="22"/>
-              </w:rPr>
-              <w:t>they’re</w:t>
-            </w:r>
-            <w:proofErr w:type="gramEnd"/>
-            <w:r>
-              <w:rPr>
-                <w:sz w:val="22"/>
-                <w:szCs w:val="22"/>
-              </w:rPr>
-              <w:t xml:space="preserve"> not really using Continuous integration.</w:t>
+              <w:t>When teams use Feature Branches – then they’re not really using Continuous integration.</w:t>
             </w:r>
           </w:p>
           <w:p>
@@ -2463,23 +2234,7 @@
                 <w:sz w:val="22"/>
                 <w:szCs w:val="22"/>
               </w:rPr>
-              <w:t xml:space="preserve">create new stories and delete </w:t>
-            </w:r>
-            <w:proofErr w:type="gramStart"/>
-            <w:r>
-              <w:rPr>
-                <w:sz w:val="22"/>
-                <w:szCs w:val="22"/>
-              </w:rPr>
-              <w:t>one's</w:t>
-            </w:r>
-            <w:proofErr w:type="gramEnd"/>
-            <w:r>
-              <w:rPr>
-                <w:sz w:val="22"/>
-                <w:szCs w:val="22"/>
-              </w:rPr>
-              <w:t xml:space="preserve"> that no longer make sense. All of</w:t>
+              <w:t>create new stories and delete one's that no longer make sense. All of</w:t>
             </w:r>
             <w:r>
               <w:rPr>
@@ -2493,23 +2248,7 @@
                 <w:sz w:val="22"/>
                 <w:szCs w:val="22"/>
               </w:rPr>
-              <w:t xml:space="preserve">this improves their understanding the product </w:t>
-            </w:r>
-            <w:proofErr w:type="gramStart"/>
-            <w:r>
-              <w:rPr>
-                <w:sz w:val="22"/>
-                <w:szCs w:val="22"/>
-              </w:rPr>
-              <w:t>they're</w:t>
-            </w:r>
-            <w:proofErr w:type="gramEnd"/>
-            <w:r>
-              <w:rPr>
-                <w:sz w:val="22"/>
-                <w:szCs w:val="22"/>
-              </w:rPr>
-              <w:t xml:space="preserve"> building.</w:t>
+              <w:t>this improves their understanding the product they're building.</w:t>
             </w:r>
           </w:p>
         </w:tc>
@@ -2577,7 +2316,6 @@
               </w:rPr>
               <w:t xml:space="preserve">Promote some social time, </w:t>
             </w:r>
-            <w:proofErr w:type="gramStart"/>
             <w:r>
               <w:rPr>
                 <w:sz w:val="22"/>
@@ -2585,7 +2323,6 @@
               </w:rPr>
               <w:t>e.g.</w:t>
             </w:r>
-            <w:proofErr w:type="gramEnd"/>
             <w:r>
               <w:rPr>
                 <w:sz w:val="22"/>
@@ -2738,23 +2475,7 @@
                 <w:szCs w:val="22"/>
               </w:rPr>
               <w:lastRenderedPageBreak/>
-              <w:t xml:space="preserve">who </w:t>
-            </w:r>
-            <w:proofErr w:type="gramStart"/>
-            <w:r>
-              <w:rPr>
-                <w:sz w:val="22"/>
-                <w:szCs w:val="22"/>
-              </w:rPr>
-              <w:t>solves  …</w:t>
-            </w:r>
-            <w:proofErr w:type="gramEnd"/>
-            <w:r>
-              <w:rPr>
-                <w:sz w:val="22"/>
-                <w:szCs w:val="22"/>
-              </w:rPr>
-              <w:t>.</w:t>
+              <w:t>who solves  ….</w:t>
             </w:r>
           </w:p>
         </w:tc>
@@ -2826,18 +2547,8 @@
                 <w:szCs w:val="22"/>
               </w:rPr>
               <w:lastRenderedPageBreak/>
-              <w:t xml:space="preserve">+1 to start but after two </w:t>
-            </w:r>
-            <w:proofErr w:type="gramStart"/>
-            <w:r>
-              <w:rPr>
-                <w:iCs/>
-                <w:sz w:val="22"/>
-                <w:szCs w:val="22"/>
-              </w:rPr>
-              <w:t>rounds -1</w:t>
-            </w:r>
-            <w:proofErr w:type="gramEnd"/>
+              <w:t>+1 to start but after two rounds -1</w:t>
+            </w:r>
           </w:p>
         </w:tc>
       </w:tr>
@@ -3201,23 +2912,7 @@
                 <w:sz w:val="22"/>
                 <w:szCs w:val="22"/>
               </w:rPr>
-              <w:t xml:space="preserve">Social conversation happens around the water cooler/coffee and tea. If team members have to leave the team </w:t>
-            </w:r>
-            <w:proofErr w:type="gramStart"/>
-            <w:r>
-              <w:rPr>
-                <w:sz w:val="22"/>
-                <w:szCs w:val="22"/>
-              </w:rPr>
-              <w:t>space</w:t>
-            </w:r>
-            <w:proofErr w:type="gramEnd"/>
-            <w:r>
-              <w:rPr>
-                <w:sz w:val="22"/>
-                <w:szCs w:val="22"/>
-              </w:rPr>
-              <w:t xml:space="preserve"> then the social benefit is diffused</w:t>
+              <w:t>Social conversation happens around the water cooler/coffee and tea. If team members have to leave the team space then the social benefit is diffused</w:t>
             </w:r>
           </w:p>
         </w:tc>
@@ -3491,17 +3186,8 @@
                 <w:sz w:val="22"/>
                 <w:szCs w:val="22"/>
               </w:rPr>
-              <w:t xml:space="preserve">Once ‘Gremlins’ start to popup, this action mitigates the worst of the effects, because you already have a deeper understanding of team </w:t>
-            </w:r>
-            <w:proofErr w:type="gramStart"/>
-            <w:r>
-              <w:rPr>
-                <w:sz w:val="22"/>
-                <w:szCs w:val="22"/>
-              </w:rPr>
-              <w:t>needs</w:t>
-            </w:r>
-            <w:proofErr w:type="gramEnd"/>
+              <w:t>Once ‘Gremlins’ start to popup, this action mitigates the worst of the effects, because you already have a deeper understanding of team needs</w:t>
+            </w:r>
           </w:p>
           <w:p>
             <w:pPr>
@@ -4001,23 +3687,7 @@
                 <w:sz w:val="22"/>
                 <w:szCs w:val="22"/>
               </w:rPr>
-              <w:t xml:space="preserve">Personal Productivity Bonus increases individual focus on achieving the goal. </w:t>
-            </w:r>
-            <w:proofErr w:type="gramStart"/>
-            <w:r>
-              <w:rPr>
-                <w:sz w:val="22"/>
-                <w:szCs w:val="22"/>
-              </w:rPr>
-              <w:t>Unfortunately</w:t>
-            </w:r>
-            <w:proofErr w:type="gramEnd"/>
-            <w:r>
-              <w:rPr>
-                <w:sz w:val="22"/>
-                <w:szCs w:val="22"/>
-              </w:rPr>
-              <w:t xml:space="preserve"> teamwork suffers.</w:t>
+              <w:t>Personal Productivity Bonus increases individual focus on achieving the goal. Unfortunately teamwork suffers.</w:t>
             </w:r>
           </w:p>
         </w:tc>
@@ -4636,23 +4306,7 @@
                 <w:sz w:val="22"/>
                 <w:szCs w:val="22"/>
               </w:rPr>
-              <w:t xml:space="preserve">Will boost the technical skill of a team member – improving capacity – but </w:t>
-            </w:r>
-            <w:proofErr w:type="gramStart"/>
-            <w:r>
-              <w:rPr>
-                <w:sz w:val="22"/>
-                <w:szCs w:val="22"/>
-              </w:rPr>
-              <w:t>doesn’t</w:t>
-            </w:r>
-            <w:proofErr w:type="gramEnd"/>
-            <w:r>
-              <w:rPr>
-                <w:sz w:val="22"/>
-                <w:szCs w:val="22"/>
-              </w:rPr>
-              <w:t xml:space="preserve"> help the social cohesion.</w:t>
+              <w:t>Will boost the technical skill of a team member – improving capacity – but doesn’t help the social cohesion.</w:t>
             </w:r>
           </w:p>
         </w:tc>
@@ -4830,39 +4484,7 @@
                 <w:sz w:val="22"/>
                 <w:szCs w:val="22"/>
               </w:rPr>
-              <w:t xml:space="preserve">Teams see through artificial pointless goals that </w:t>
-            </w:r>
-            <w:proofErr w:type="gramStart"/>
-            <w:r>
-              <w:rPr>
-                <w:sz w:val="22"/>
-                <w:szCs w:val="22"/>
-              </w:rPr>
-              <w:t>they’re</w:t>
-            </w:r>
-            <w:proofErr w:type="gramEnd"/>
-            <w:r>
-              <w:rPr>
-                <w:sz w:val="22"/>
-                <w:szCs w:val="22"/>
-              </w:rPr>
-              <w:t xml:space="preserve"> not involved in setting. If you </w:t>
-            </w:r>
-            <w:proofErr w:type="gramStart"/>
-            <w:r>
-              <w:rPr>
-                <w:sz w:val="22"/>
-                <w:szCs w:val="22"/>
-              </w:rPr>
-              <w:t>didn’t</w:t>
-            </w:r>
-            <w:proofErr w:type="gramEnd"/>
-            <w:r>
-              <w:rPr>
-                <w:sz w:val="22"/>
-                <w:szCs w:val="22"/>
-              </w:rPr>
-              <w:t xml:space="preserve"> discuss the goal with the team, they’re demotivated and not buying it and actually don’t try as hard</w:t>
+              <w:t>Teams see through artificial pointless goals that they’re not involved in setting. If you didn’t discuss the goal with the team, they’re demotivated and not buying it and actually don’t try as hard</w:t>
             </w:r>
           </w:p>
         </w:tc>
@@ -5298,23 +4920,7 @@
                 <w:szCs w:val="22"/>
               </w:rPr>
               <w:lastRenderedPageBreak/>
-              <w:t xml:space="preserve">are </w:t>
-            </w:r>
-            <w:proofErr w:type="gramStart"/>
-            <w:r>
-              <w:rPr>
-                <w:sz w:val="22"/>
-                <w:szCs w:val="22"/>
-              </w:rPr>
-              <w:t>avoided</w:t>
-            </w:r>
-            <w:proofErr w:type="gramEnd"/>
-            <w:r>
-              <w:rPr>
-                <w:sz w:val="22"/>
-                <w:szCs w:val="22"/>
-              </w:rPr>
-              <w:t xml:space="preserve"> and defects are eliminated.</w:t>
+              <w:t>are avoided and defects are eliminated.</w:t>
             </w:r>
           </w:p>
           <w:p>
@@ -5766,25 +5372,7 @@
                 <w:sz w:val="22"/>
                 <w:szCs w:val="22"/>
               </w:rPr>
-              <w:t xml:space="preserve">None. You get yelled at by Management. You still </w:t>
-            </w:r>
-            <w:proofErr w:type="gramStart"/>
-            <w:r>
-              <w:rPr>
-                <w:i/>
-                <w:sz w:val="22"/>
-                <w:szCs w:val="22"/>
-              </w:rPr>
-              <w:t>have to</w:t>
-            </w:r>
-            <w:proofErr w:type="gramEnd"/>
-            <w:r>
-              <w:rPr>
-                <w:i/>
-                <w:sz w:val="22"/>
-                <w:szCs w:val="22"/>
-              </w:rPr>
-              <w:t xml:space="preserve"> deal with the fires.</w:t>
+              <w:t>None. You get yelled at by Management. You still have to deal with the fires.</w:t>
             </w:r>
           </w:p>
         </w:tc>
@@ -5954,43 +5542,7 @@
                 <w:sz w:val="22"/>
                 <w:szCs w:val="22"/>
               </w:rPr>
-              <w:t xml:space="preserve">tories this round. Accepting change mid-sprint is </w:t>
-            </w:r>
-            <w:proofErr w:type="gramStart"/>
-            <w:r>
-              <w:rPr>
-                <w:i/>
-                <w:sz w:val="22"/>
-                <w:szCs w:val="22"/>
-              </w:rPr>
-              <w:t>very expensive</w:t>
-            </w:r>
-            <w:proofErr w:type="gramEnd"/>
-            <w:r>
-              <w:rPr>
-                <w:i/>
-                <w:sz w:val="22"/>
-                <w:szCs w:val="22"/>
-              </w:rPr>
-              <w:t xml:space="preserve">. The team was focused on meeting the goal. In </w:t>
-            </w:r>
-            <w:proofErr w:type="gramStart"/>
-            <w:r>
-              <w:rPr>
-                <w:i/>
-                <w:sz w:val="22"/>
-                <w:szCs w:val="22"/>
-              </w:rPr>
-              <w:t>addition</w:t>
-            </w:r>
-            <w:proofErr w:type="gramEnd"/>
-            <w:r>
-              <w:rPr>
-                <w:i/>
-                <w:sz w:val="22"/>
-                <w:szCs w:val="22"/>
-              </w:rPr>
-              <w:t>….</w:t>
+              <w:t>tories this round. Accepting change mid-sprint is very expensive. The team was focused on meeting the goal. In addition….</w:t>
             </w:r>
           </w:p>
           <w:p>
@@ -6276,9 +5828,44 @@
           <w:szCs w:val="21"/>
           <w:lang w:val="en-CA" w:eastAsia="en-CA"/>
         </w:rPr>
-        <w:t>Team Members </w:t>
-      </w:r>
-      <w:proofErr w:type="gramStart"/>
+        <w:t>Team Members On Same Floor</w:t>
+      </w:r>
+    </w:p>
+    <w:p>
+      <w:pPr>
+        <w:rPr>
+          <w:sz w:val="22"/>
+          <w:szCs w:val="22"/>
+        </w:rPr>
+      </w:pPr>
+    </w:p>
+    <w:p>
+      <w:pPr>
+        <w:rPr>
+          <w:sz w:val="22"/>
+          <w:szCs w:val="22"/>
+        </w:rPr>
+      </w:pPr>
+      <w:r>
+        <w:rPr>
+          <w:sz w:val="22"/>
+          <w:szCs w:val="22"/>
+        </w:rPr>
+        <w:t>Round 2 – Failed to Deliver</w:t>
+      </w:r>
+    </w:p>
+    <w:p>
+      <w:pPr>
+        <w:shd w:val="clear" w:color="auto" w:fill="FFFFFF"/>
+        <w:spacing w:line="285" w:lineRule="atLeast"/>
+        <w:rPr>
+          <w:rFonts w:ascii="Consolas" w:eastAsia="Times New Roman" w:hAnsi="Consolas" w:cs="Times New Roman"/>
+          <w:color w:val="000000"/>
+          <w:sz w:val="21"/>
+          <w:szCs w:val="21"/>
+          <w:lang w:val="en-CA" w:eastAsia="en-CA"/>
+        </w:rPr>
+      </w:pPr>
       <w:r>
         <w:rPr>
           <w:rFonts w:ascii="Consolas" w:eastAsia="Times New Roman" w:hAnsi="Consolas" w:cs="Times New Roman"/>
@@ -6287,9 +5874,21 @@
           <w:szCs w:val="21"/>
           <w:lang w:val="en-CA" w:eastAsia="en-CA"/>
         </w:rPr>
-        <w:t>On</w:t>
-      </w:r>
-      <w:proofErr w:type="gramEnd"/>
+        <w:t>Remote Team Avatars</w:t>
+      </w:r>
+    </w:p>
+    <w:p>
+      <w:pPr>
+        <w:shd w:val="clear" w:color="auto" w:fill="FFFFFF"/>
+        <w:spacing w:line="285" w:lineRule="atLeast"/>
+        <w:rPr>
+          <w:rFonts w:ascii="Consolas" w:eastAsia="Times New Roman" w:hAnsi="Consolas" w:cs="Times New Roman"/>
+          <w:color w:val="000000"/>
+          <w:sz w:val="21"/>
+          <w:szCs w:val="21"/>
+          <w:lang w:val="en-CA" w:eastAsia="en-CA"/>
+        </w:rPr>
+      </w:pPr>
       <w:r>
         <w:rPr>
           <w:rFonts w:ascii="Consolas" w:eastAsia="Times New Roman" w:hAnsi="Consolas" w:cs="Times New Roman"/>
@@ -6298,89 +5897,8 @@
           <w:szCs w:val="21"/>
           <w:lang w:val="en-CA" w:eastAsia="en-CA"/>
         </w:rPr>
-        <w:t> Same Floor</w:t>
-      </w:r>
-    </w:p>
-    <w:p>
-      <w:pPr>
-        <w:rPr>
-          <w:sz w:val="22"/>
-          <w:szCs w:val="22"/>
-        </w:rPr>
-      </w:pPr>
-    </w:p>
-    <w:p>
-      <w:pPr>
-        <w:rPr>
-          <w:sz w:val="22"/>
-          <w:szCs w:val="22"/>
-        </w:rPr>
-      </w:pPr>
-      <w:r>
-        <w:rPr>
-          <w:sz w:val="22"/>
-          <w:szCs w:val="22"/>
-        </w:rPr>
-        <w:t>Round 2 – Failed to Deliver</w:t>
-      </w:r>
-    </w:p>
-    <w:p>
-      <w:pPr>
-        <w:shd w:val="clear" w:color="auto" w:fill="FFFFFF"/>
-        <w:spacing w:line="285" w:lineRule="atLeast"/>
-        <w:rPr>
-          <w:rFonts w:ascii="Consolas" w:eastAsia="Times New Roman" w:hAnsi="Consolas" w:cs="Times New Roman"/>
-          <w:color w:val="000000"/>
-          <w:sz w:val="21"/>
-          <w:szCs w:val="21"/>
-          <w:lang w:val="en-CA" w:eastAsia="en-CA"/>
-        </w:rPr>
-      </w:pPr>
-      <w:r>
-        <w:rPr>
-          <w:rFonts w:ascii="Consolas" w:eastAsia="Times New Roman" w:hAnsi="Consolas" w:cs="Times New Roman"/>
-          <w:color w:val="A31515"/>
-          <w:sz w:val="21"/>
-          <w:szCs w:val="21"/>
-          <w:lang w:val="en-CA" w:eastAsia="en-CA"/>
-        </w:rPr>
-        <w:t>Remote Team Avatars</w:t>
-      </w:r>
-    </w:p>
-    <w:p>
-      <w:pPr>
-        <w:shd w:val="clear" w:color="auto" w:fill="FFFFFF"/>
-        <w:spacing w:line="285" w:lineRule="atLeast"/>
-        <w:rPr>
-          <w:rFonts w:ascii="Consolas" w:eastAsia="Times New Roman" w:hAnsi="Consolas" w:cs="Times New Roman"/>
-          <w:color w:val="000000"/>
-          <w:sz w:val="21"/>
-          <w:szCs w:val="21"/>
-          <w:lang w:val="en-CA" w:eastAsia="en-CA"/>
-        </w:rPr>
-      </w:pPr>
-      <w:r>
-        <w:rPr>
-          <w:rFonts w:ascii="Consolas" w:eastAsia="Times New Roman" w:hAnsi="Consolas" w:cs="Times New Roman"/>
-          <w:color w:val="A31515"/>
-          <w:sz w:val="21"/>
-          <w:szCs w:val="21"/>
-          <w:lang w:val="en-CA" w:eastAsia="en-CA"/>
-        </w:rPr>
-        <w:t>All Work is done on Main or </w:t>
-      </w:r>
-      <w:proofErr w:type="gramStart"/>
-      <w:r>
-        <w:rPr>
-          <w:rFonts w:ascii="Consolas" w:eastAsia="Times New Roman" w:hAnsi="Consolas" w:cs="Times New Roman"/>
-          <w:color w:val="A31515"/>
-          <w:sz w:val="21"/>
-          <w:szCs w:val="21"/>
-          <w:lang w:val="en-CA" w:eastAsia="en-CA"/>
-        </w:rPr>
-        <w:t>Trunk</w:t>
-      </w:r>
-      <w:proofErr w:type="gramEnd"/>
+        <w:t>All Work is done on Main or Trunk</w:t>
+      </w:r>
     </w:p>
     <w:p>
       <w:pPr>
@@ -6543,20 +6061,8 @@
           <w:szCs w:val="21"/>
           <w:lang w:val="en-CA" w:eastAsia="en-CA"/>
         </w:rPr>
-        <w:t>Observe People + </w:t>
-      </w:r>
-      <w:proofErr w:type="gramStart"/>
-      <w:r>
-        <w:rPr>
-          <w:rFonts w:ascii="Consolas" w:eastAsia="Times New Roman" w:hAnsi="Consolas" w:cs="Times New Roman"/>
-          <w:color w:val="A31515"/>
-          <w:sz w:val="21"/>
-          <w:szCs w:val="21"/>
-          <w:lang w:val="en-CA" w:eastAsia="en-CA"/>
-        </w:rPr>
-        <w:t>Relationships</w:t>
-      </w:r>
-      <w:proofErr w:type="gramEnd"/>
+        <w:t>Observe People + Relationships</w:t>
+      </w:r>
     </w:p>
     <w:p>
       <w:pPr>
@@ -6772,22 +6278,8 @@
           <w:szCs w:val="21"/>
           <w:lang w:val="en-CA" w:eastAsia="en-CA"/>
         </w:rPr>
-        <w:t xml:space="preserve">Rename for </w:t>
-      </w:r>
-      <w:proofErr w:type="gramStart"/>
-      <w:r>
-        <w:rPr>
-          <w:rFonts w:ascii="Consolas" w:eastAsia="Times New Roman" w:hAnsi="Consolas" w:cs="Times New Roman"/>
-          <w:i/>
-          <w:iCs/>
-          <w:color w:val="A31515"/>
-          <w:sz w:val="21"/>
-          <w:szCs w:val="21"/>
-          <w:lang w:val="en-CA" w:eastAsia="en-CA"/>
-        </w:rPr>
-        <w:t>clarity</w:t>
-      </w:r>
-      <w:proofErr w:type="gramEnd"/>
+        <w:t>Rename for clarity</w:t>
+      </w:r>
     </w:p>
     <w:p>
       <w:pPr>
@@ -6815,6 +6307,7 @@
     <w:p>
       <w:pPr>
         <w:rPr>
+          <w:ins w:id="4" w:author="Mark Levison" w:date="2021-01-27T09:59:00Z"/>
           <w:sz w:val="22"/>
           <w:szCs w:val="22"/>
         </w:rPr>
@@ -6832,17 +6325,57 @@
           <w:sz w:val="22"/>
           <w:szCs w:val="22"/>
         </w:rPr>
-        <w:t xml:space="preserve"> – double check not </w:t>
-      </w:r>
-      <w:proofErr w:type="gramStart"/>
-      <w:r>
-        <w:rPr>
+        <w:t xml:space="preserve"> – double check not implemented</w:t>
+      </w:r>
+    </w:p>
+    <w:p>
+      <w:pPr>
+        <w:rPr>
+          <w:ins w:id="5" w:author="Mark Levison" w:date="2021-01-27T09:59:00Z"/>
           <w:sz w:val="22"/>
           <w:szCs w:val="22"/>
         </w:rPr>
-        <w:t>implemented</w:t>
-      </w:r>
-      <w:proofErr w:type="gramEnd"/>
+      </w:pPr>
+    </w:p>
+    <w:p>
+      <w:pPr>
+        <w:rPr>
+          <w:sz w:val="22"/>
+          <w:szCs w:val="22"/>
+        </w:rPr>
+      </w:pPr>
+      <w:ins w:id="6" w:author="Mark Levison" w:date="2021-01-27T12:52:00Z">
+        <w:r>
+          <w:rPr>
+            <w:sz w:val="22"/>
+            <w:szCs w:val="22"/>
+            <w:highlight w:val="yellow"/>
+            <w:rPrChange w:id="7" w:author="Mark Levison" w:date="2021-01-27T12:53:00Z">
+              <w:rPr>
+                <w:sz w:val="22"/>
+                <w:szCs w:val="22"/>
+              </w:rPr>
+            </w:rPrChange>
+          </w:rPr>
+          <w:t>How to work Psychological Saf</w:t>
+        </w:r>
+      </w:ins>
+      <w:ins w:id="8" w:author="Mark Levison" w:date="2021-01-27T12:53:00Z">
+        <w:r>
+          <w:rPr>
+            <w:sz w:val="22"/>
+            <w:szCs w:val="22"/>
+            <w:highlight w:val="yellow"/>
+            <w:rPrChange w:id="9" w:author="Mark Levison" w:date="2021-01-27T12:53:00Z">
+              <w:rPr>
+                <w:sz w:val="22"/>
+                <w:szCs w:val="22"/>
+              </w:rPr>
+            </w:rPrChange>
+          </w:rPr>
+          <w:t>ety into the game</w:t>
+        </w:r>
+      </w:ins>
     </w:p>
     <w:p>
       <w:r>
@@ -6865,15 +6398,7 @@
         <w:t xml:space="preserve"> </w:t>
       </w:r>
       <w:r>
-        <w:t xml:space="preserve">– link </w:t>
-      </w:r>
-      <w:proofErr w:type="gramStart"/>
-      <w:r>
-        <w:t>to :</w:t>
-      </w:r>
-      <w:proofErr w:type="gramEnd"/>
-      <w:r>
-        <w:t xml:space="preserve"> </w:t>
+        <w:t xml:space="preserve">– link to : </w:t>
       </w:r>
       <w:hyperlink r:id="rId14" w:history="1">
         <w:r>
@@ -6964,13 +6489,8 @@
         </w:rPr>
       </w:pPr>
       <w:r>
-        <w:t xml:space="preserve">Work with PO to ensure PB is prioritized, up to date and remains a manageable </w:t>
-      </w:r>
-      <w:proofErr w:type="gramStart"/>
-      <w:r>
-        <w:t>size</w:t>
-      </w:r>
-      <w:proofErr w:type="gramEnd"/>
+        <w:t>Work with PO to ensure PB is prioritized, up to date and remains a manageable size</w:t>
+      </w:r>
     </w:p>
     <w:p>
       <w:pPr>
@@ -6984,59 +6504,63 @@
           <w:sz w:val="22"/>
           <w:szCs w:val="22"/>
         </w:rPr>
-        <w:t xml:space="preserve">Include stakeholders in updating/creating product vision and </w:t>
-      </w:r>
-      <w:proofErr w:type="gramStart"/>
-      <w:r>
+        <w:t>Include stakeholders in updating/creating product vision and strategy</w:t>
+      </w:r>
+    </w:p>
+    <w:p>
+      <w:pPr>
         <w:rPr>
           <w:sz w:val="22"/>
           <w:szCs w:val="22"/>
         </w:rPr>
-        <w:t>strategy</w:t>
-      </w:r>
-      <w:proofErr w:type="gramEnd"/>
-    </w:p>
-    <w:p>
-      <w:pPr>
-        <w:rPr>
+      </w:pPr>
+      <w:r>
+        <w:t xml:space="preserve">Work on Retrospectives </w:t>
+      </w:r>
+      <w:r>
+        <w:rPr>
+          <w:i/>
+          <w:iCs/>
+        </w:rPr>
+        <w:t>Will have to make this more concrete</w:t>
+      </w:r>
+    </w:p>
+    <w:p>
+      <w:r>
+        <w:t>Establish Sprint Goal</w:t>
+      </w:r>
+    </w:p>
+    <w:p>
+      <w:r>
+        <w:t>Create a public impediments or slowdown list</w:t>
+      </w:r>
+    </w:p>
+    <w:p>
+      <w:pPr>
+        <w:rPr>
+          <w:i/>
+          <w:iCs/>
           <w:sz w:val="22"/>
           <w:szCs w:val="22"/>
-        </w:rPr>
-      </w:pPr>
-      <w:r>
-        <w:t xml:space="preserve">Work on Retrospectives </w:t>
-      </w:r>
-      <w:r>
-        <w:rPr>
-          <w:i/>
-          <w:iCs/>
-        </w:rPr>
-        <w:t xml:space="preserve">Will have to make this more </w:t>
-      </w:r>
-      <w:proofErr w:type="gramStart"/>
-      <w:r>
-        <w:rPr>
-          <w:i/>
-          <w:iCs/>
-        </w:rPr>
-        <w:t>concrete</w:t>
-      </w:r>
-      <w:proofErr w:type="gramEnd"/>
-    </w:p>
-    <w:p>
-      <w:r>
-        <w:t>Establish Sprint Goal</w:t>
-      </w:r>
-    </w:p>
-    <w:p>
-      <w:r>
-        <w:t xml:space="preserve">Create a public impediments or slowdown </w:t>
-      </w:r>
-      <w:proofErr w:type="gramStart"/>
-      <w:r>
-        <w:t>list</w:t>
-      </w:r>
-      <w:proofErr w:type="gramEnd"/>
+          <w:rPrChange w:id="10" w:author="Mark Levison" w:date="2021-01-27T17:31:00Z">
+            <w:rPr>
+              <w:sz w:val="22"/>
+              <w:szCs w:val="22"/>
+            </w:rPr>
+          </w:rPrChange>
+        </w:rPr>
+      </w:pPr>
+      <w:ins w:id="11" w:author="Mark Levison" w:date="2021-01-27T17:31:00Z">
+        <w:r>
+          <w:rPr>
+            <w:i/>
+            <w:iCs/>
+            <w:sz w:val="22"/>
+            <w:szCs w:val="22"/>
+          </w:rPr>
+          <w:t>Measure Morale</w:t>
+        </w:r>
+      </w:ins>
     </w:p>
     <w:p>
       <w:pPr>
@@ -7049,14 +6573,7 @@
     <w:p>
       <w:pPr>
         <w:rPr>
-          <w:sz w:val="22"/>
-          <w:szCs w:val="22"/>
-        </w:rPr>
-      </w:pPr>
-    </w:p>
-    <w:p>
-      <w:pPr>
-        <w:rPr>
+          <w:ins w:id="12" w:author="Mark Levison" w:date="2021-01-27T08:43:00Z"/>
           <w:sz w:val="22"/>
           <w:szCs w:val="22"/>
         </w:rPr>
@@ -7082,15 +6599,40 @@
         <w:rPr>
           <w:sz w:val="22"/>
           <w:szCs w:val="22"/>
-          <w:highlight w:val="yellow"/>
-        </w:rPr>
-      </w:pPr>
-      <w:r>
+        </w:rPr>
+      </w:pPr>
+      <w:ins w:id="13" w:author="Mark Levison" w:date="2021-01-27T08:43:00Z">
+        <w:r>
+          <w:rPr>
+            <w:sz w:val="22"/>
+            <w:szCs w:val="22"/>
+            <w:highlight w:val="yellow"/>
+            <w:rPrChange w:id="14" w:author="Mark Levison" w:date="2021-01-27T08:43:00Z">
+              <w:rPr>
+                <w:sz w:val="22"/>
+                <w:szCs w:val="22"/>
+              </w:rPr>
+            </w:rPrChange>
+          </w:rPr>
+          <w:t>Overtime</w:t>
+        </w:r>
+      </w:ins>
+    </w:p>
+    <w:p>
+      <w:pPr>
         <w:rPr>
           <w:sz w:val="22"/>
           <w:szCs w:val="22"/>
           <w:highlight w:val="yellow"/>
         </w:rPr>
+      </w:pPr>
+      <w:r>
+        <w:rPr>
+          <w:sz w:val="22"/>
+          <w:szCs w:val="22"/>
+          <w:highlight w:val="yellow"/>
+        </w:rPr>
+        <w:lastRenderedPageBreak/>
         <w:t>BDD</w:t>
       </w:r>
     </w:p>
@@ -7113,22 +6655,11 @@
           <w:iCs/>
           <w:highlight w:val="yellow"/>
         </w:rPr>
-        <w:t xml:space="preserve">Reduces stakeholder interruption </w:t>
-      </w:r>
-      <w:proofErr w:type="gramStart"/>
-      <w:r>
-        <w:rPr>
-          <w:i/>
-          <w:iCs/>
-          <w:highlight w:val="yellow"/>
-        </w:rPr>
-        <w:t>gremlin</w:t>
-      </w:r>
-      <w:proofErr w:type="gramEnd"/>
-    </w:p>
-    <w:p>
-      <w:r>
-        <w:lastRenderedPageBreak/>
+        <w:t>Reduces stakeholder interruption gremlin</w:t>
+      </w:r>
+    </w:p>
+    <w:p>
+      <w:r>
         <w:t>Sprint Backlog or Kanban board – help the team feel they own it. The intention being the more attuned it is to their needs the more they will want to use for themselves.</w:t>
       </w:r>
     </w:p>
@@ -7136,11 +6667,9 @@
       <w:r>
         <w:t xml:space="preserve">Work to make Daily Scrum more effective </w:t>
       </w:r>
-      <w:proofErr w:type="gramStart"/>
       <w:r>
         <w:t>https://agilepainrelief.com/blog/daily-scrum-pain.html</w:t>
       </w:r>
-      <w:proofErr w:type="gramEnd"/>
     </w:p>
     <w:p>
       <w:pPr>
@@ -7171,19 +6700,18 @@
           <w:sz w:val="22"/>
           <w:szCs w:val="22"/>
         </w:rPr>
-        <w:t xml:space="preserve"> Story can be used for descriptive text sample as </w:t>
-      </w:r>
-      <w:proofErr w:type="gramStart"/>
-      <w:r>
+        <w:t xml:space="preserve"> Story can be used for descriptive text sample as well</w:t>
+      </w:r>
+    </w:p>
+    <w:p/>
+    <w:p>
+      <w:pPr>
         <w:rPr>
           <w:sz w:val="22"/>
           <w:szCs w:val="22"/>
         </w:rPr>
-        <w:t>well</w:t>
-      </w:r>
-      <w:proofErr w:type="gramEnd"/>
-    </w:p>
-    <w:p/>
+      </w:pPr>
+    </w:p>
     <w:p>
       <w:pPr>
         <w:rPr>
@@ -7191,100 +6719,88 @@
           <w:szCs w:val="22"/>
         </w:rPr>
       </w:pPr>
-    </w:p>
-    <w:p>
-      <w:pPr>
+      <w:r>
         <w:rPr>
           <w:sz w:val="22"/>
           <w:szCs w:val="22"/>
         </w:rPr>
-      </w:pPr>
+        <w:t xml:space="preserve">Round 7 – </w:t>
+      </w:r>
       <w:r>
         <w:rPr>
           <w:sz w:val="22"/>
           <w:szCs w:val="22"/>
         </w:rPr>
-        <w:t xml:space="preserve">Round 7 – </w:t>
+        <w:t>Go live</w:t>
       </w:r>
       <w:r>
         <w:rPr>
           <w:sz w:val="22"/>
           <w:szCs w:val="22"/>
         </w:rPr>
-        <w:t>Go live</w:t>
+        <w:t xml:space="preserve"> </w:t>
       </w:r>
       <w:r>
         <w:rPr>
           <w:sz w:val="22"/>
           <w:szCs w:val="22"/>
         </w:rPr>
-        <w:t xml:space="preserve"> </w:t>
-      </w:r>
-      <w:r>
-        <w:rPr>
-          <w:sz w:val="22"/>
-          <w:szCs w:val="22"/>
-        </w:rPr>
         <w:t>(currently in round 4)</w:t>
       </w:r>
     </w:p>
     <w:p>
       <w:r>
-        <w:t xml:space="preserve">Limit WIP slows team down for now and speeds them up </w:t>
-      </w:r>
-      <w:proofErr w:type="gramStart"/>
-      <w:r>
-        <w:t>later</w:t>
-      </w:r>
-      <w:proofErr w:type="gramEnd"/>
-    </w:p>
-    <w:p>
-      <w:r>
-        <w:t xml:space="preserve">Work to eliminate long ignored technical </w:t>
-      </w:r>
-      <w:proofErr w:type="gramStart"/>
-      <w:r>
-        <w:t>problems</w:t>
-      </w:r>
-      <w:proofErr w:type="gramEnd"/>
-    </w:p>
-    <w:p>
-      <w:pPr>
-        <w:rPr>
+        <w:t>Limit WIP slows team down for now and speeds them up later</w:t>
+      </w:r>
+    </w:p>
+    <w:p>
+      <w:r>
+        <w:t>Work to eliminate long ignored technical problems</w:t>
+      </w:r>
+    </w:p>
+    <w:p>
+      <w:pPr>
+        <w:rPr>
+          <w:del w:id="15" w:author="Mark Levison" w:date="2021-01-27T17:30:00Z"/>
           <w:i/>
           <w:iCs/>
           <w:sz w:val="22"/>
           <w:szCs w:val="22"/>
         </w:rPr>
       </w:pPr>
-      <w:r>
-        <w:rPr>
+      <w:del w:id="16" w:author="Mark Levison" w:date="2021-01-27T17:30:00Z">
+        <w:r>
+          <w:rPr>
+            <w:i/>
+            <w:iCs/>
+            <w:sz w:val="22"/>
+            <w:szCs w:val="22"/>
+          </w:rPr>
+          <w:delText>Pre-Allocate Capacity for fires</w:delText>
+        </w:r>
+      </w:del>
+    </w:p>
+    <w:p>
+      <w:pPr>
+        <w:rPr>
+          <w:del w:id="17" w:author="Mark Levison" w:date="2021-01-27T17:30:00Z"/>
           <w:i/>
           <w:iCs/>
           <w:sz w:val="22"/>
           <w:szCs w:val="22"/>
         </w:rPr>
-        <w:t>Pre-Allocate Capacity for fires</w:t>
-      </w:r>
-    </w:p>
-    <w:p>
-      <w:pPr>
-        <w:rPr>
-          <w:i/>
-          <w:iCs/>
-          <w:sz w:val="22"/>
-          <w:szCs w:val="22"/>
-        </w:rPr>
-      </w:pPr>
-      <w:r>
-        <w:rPr>
-          <w:i/>
-          <w:iCs/>
-          <w:sz w:val="22"/>
-          <w:szCs w:val="22"/>
-        </w:rPr>
-        <w:t>Sacrifice One Team Member</w:t>
-      </w:r>
+      </w:pPr>
+      <w:del w:id="18" w:author="Mark Levison" w:date="2021-01-27T17:30:00Z">
+        <w:r>
+          <w:rPr>
+            <w:i/>
+            <w:iCs/>
+            <w:sz w:val="22"/>
+            <w:szCs w:val="22"/>
+          </w:rPr>
+          <w:delText>Sacrifice One Team Member</w:delText>
+        </w:r>
+      </w:del>
     </w:p>
     <w:p>
       <w:pPr>
@@ -7385,65 +6901,94 @@
     <w:p>
       <w:pPr>
         <w:rPr>
+          <w:ins w:id="19" w:author="Mark Levison" w:date="2021-01-27T17:30:00Z"/>
           <w:i/>
           <w:iCs/>
           <w:sz w:val="22"/>
           <w:szCs w:val="22"/>
         </w:rPr>
       </w:pPr>
-    </w:p>
-    <w:p>
-      <w:r>
-        <w:t>Improve DOD - …?</w:t>
-      </w:r>
-    </w:p>
-    <w:p>
-      <w:pPr>
-        <w:rPr>
+      <w:ins w:id="20" w:author="Mark Levison" w:date="2021-01-27T17:30:00Z">
+        <w:r>
+          <w:rPr>
+            <w:i/>
+            <w:iCs/>
+            <w:sz w:val="22"/>
+            <w:szCs w:val="22"/>
+          </w:rPr>
+          <w:t>Pre-Allocate Capacity for fires</w:t>
+        </w:r>
+      </w:ins>
+    </w:p>
+    <w:p>
+      <w:pPr>
+        <w:rPr>
+          <w:ins w:id="21" w:author="Mark Levison" w:date="2021-01-27T17:30:00Z"/>
+          <w:i/>
+          <w:iCs/>
           <w:sz w:val="22"/>
           <w:szCs w:val="22"/>
         </w:rPr>
       </w:pPr>
-      <w:r>
-        <w:t>Mob Programming</w:t>
-      </w:r>
-    </w:p>
-    <w:p>
-      <w:pPr>
-        <w:rPr>
+      <w:ins w:id="22" w:author="Mark Levison" w:date="2021-01-27T17:30:00Z">
+        <w:r>
+          <w:rPr>
+            <w:i/>
+            <w:iCs/>
+            <w:sz w:val="22"/>
+            <w:szCs w:val="22"/>
+          </w:rPr>
+          <w:t>Sacrifice One Team Member</w:t>
+        </w:r>
+      </w:ins>
+    </w:p>
+    <w:p>
+      <w:pPr>
+        <w:rPr>
+          <w:i/>
+          <w:iCs/>
           <w:sz w:val="22"/>
           <w:szCs w:val="22"/>
         </w:rPr>
       </w:pPr>
-      <w:r>
+    </w:p>
+    <w:p>
+      <w:r>
+        <w:t>Improve DOD - …?</w:t>
+      </w:r>
+    </w:p>
+    <w:p>
+      <w:pPr>
         <w:rPr>
           <w:sz w:val="22"/>
           <w:szCs w:val="22"/>
         </w:rPr>
-        <w:t>Refuse new stories mid-sprint</w:t>
-      </w:r>
-      <w:r>
+      </w:pPr>
+      <w:r>
+        <w:t>Mob Programming</w:t>
+      </w:r>
+    </w:p>
+    <w:p>
+      <w:pPr>
         <w:rPr>
           <w:sz w:val="22"/>
           <w:szCs w:val="22"/>
         </w:rPr>
-        <w:tab/>
-      </w:r>
-      <w:proofErr w:type="gramStart"/>
+      </w:pPr>
       <w:r>
         <w:rPr>
           <w:sz w:val="22"/>
           <w:szCs w:val="22"/>
         </w:rPr>
-        <w:t>Or</w:t>
-      </w:r>
-      <w:proofErr w:type="gramEnd"/>
+        <w:t>Refuse new stories mid-sprint</w:t>
+      </w:r>
       <w:r>
         <w:rPr>
           <w:sz w:val="22"/>
           <w:szCs w:val="22"/>
         </w:rPr>
-        <w:t>: ScrumMaster and Product Owner work together to refuse new stories mid-sprint</w:t>
+        <w:tab/>
+        <w:t>Or: ScrumMaster and Product Owner work together to refuse new stories mid-sprint</w:t>
       </w:r>
       <w:r>
         <w:rPr>
@@ -7496,17 +7041,8 @@
           <w:sz w:val="22"/>
           <w:szCs w:val="22"/>
         </w:rPr>
-        <w:t xml:space="preserve">Once we hit the final round – the game calcs another 2-3 rounds to calc final </w:t>
-      </w:r>
-      <w:proofErr w:type="gramStart"/>
-      <w:r>
-        <w:rPr>
-          <w:sz w:val="22"/>
-          <w:szCs w:val="22"/>
-        </w:rPr>
-        <w:t>effects</w:t>
-      </w:r>
-      <w:proofErr w:type="gramEnd"/>
+        <w:t>Once we hit the final round – the game calcs another 2-3 rounds to calc final effects</w:t>
+      </w:r>
     </w:p>
     <w:p>
       <w:pPr>
@@ -7633,9 +7169,31 @@
           <w:szCs w:val="21"/>
           <w:lang w:val="en-CA" w:eastAsia="en-CA"/>
         </w:rPr>
-        <w:t>'GREMLIN_NOT_PULLING_THEIR_</w:t>
-      </w:r>
-      <w:proofErr w:type="gramStart"/>
+        <w:t>'GREMLIN_NOT_PULLING_THEIR_WEIGHT'</w:t>
+      </w:r>
+    </w:p>
+    <w:p>
+      <w:pPr>
+        <w:shd w:val="clear" w:color="auto" w:fill="FFFFFF"/>
+        <w:spacing w:line="285" w:lineRule="atLeast"/>
+        <w:rPr>
+          <w:rFonts w:ascii="Consolas" w:eastAsia="Times New Roman" w:hAnsi="Consolas" w:cs="Times New Roman"/>
+          <w:color w:val="000000"/>
+          <w:sz w:val="21"/>
+          <w:szCs w:val="21"/>
+          <w:lang w:val="en-CA" w:eastAsia="en-CA"/>
+        </w:rPr>
+      </w:pPr>
+      <w:r>
+        <w:rPr>
+          <w:rFonts w:ascii="Consolas" w:eastAsia="Times New Roman" w:hAnsi="Consolas" w:cs="Times New Roman"/>
+          <w:color w:val="000000"/>
+          <w:sz w:val="21"/>
+          <w:szCs w:val="21"/>
+          <w:lang w:val="en-CA" w:eastAsia="en-CA"/>
+        </w:rPr>
+        <w:t>  | </w:t>
+      </w:r>
       <w:r>
         <w:rPr>
           <w:rFonts w:ascii="Consolas" w:eastAsia="Times New Roman" w:hAnsi="Consolas" w:cs="Times New Roman"/>
@@ -7644,62 +7202,7 @@
           <w:szCs w:val="21"/>
           <w:lang w:val="en-CA" w:eastAsia="en-CA"/>
         </w:rPr>
-        <w:t>WEIGHT</w:t>
-      </w:r>
-      <w:proofErr w:type="gramEnd"/>
-      <w:r>
-        <w:rPr>
-          <w:rFonts w:ascii="Consolas" w:eastAsia="Times New Roman" w:hAnsi="Consolas" w:cs="Times New Roman"/>
-          <w:color w:val="A31515"/>
-          <w:sz w:val="21"/>
-          <w:szCs w:val="21"/>
-          <w:lang w:val="en-CA" w:eastAsia="en-CA"/>
-        </w:rPr>
-        <w:t>'</w:t>
-      </w:r>
-    </w:p>
-    <w:p>
-      <w:pPr>
-        <w:shd w:val="clear" w:color="auto" w:fill="FFFFFF"/>
-        <w:spacing w:line="285" w:lineRule="atLeast"/>
-        <w:rPr>
-          <w:rFonts w:ascii="Consolas" w:eastAsia="Times New Roman" w:hAnsi="Consolas" w:cs="Times New Roman"/>
-          <w:color w:val="000000"/>
-          <w:sz w:val="21"/>
-          <w:szCs w:val="21"/>
-          <w:lang w:val="en-CA" w:eastAsia="en-CA"/>
-        </w:rPr>
-      </w:pPr>
-      <w:r>
-        <w:rPr>
-          <w:rFonts w:ascii="Consolas" w:eastAsia="Times New Roman" w:hAnsi="Consolas" w:cs="Times New Roman"/>
-          <w:color w:val="000000"/>
-          <w:sz w:val="21"/>
-          <w:szCs w:val="21"/>
-          <w:lang w:val="en-CA" w:eastAsia="en-CA"/>
-        </w:rPr>
-        <w:t>  | </w:t>
-      </w:r>
-      <w:r>
-        <w:rPr>
-          <w:rFonts w:ascii="Consolas" w:eastAsia="Times New Roman" w:hAnsi="Consolas" w:cs="Times New Roman"/>
-          <w:color w:val="A31515"/>
-          <w:sz w:val="21"/>
-          <w:szCs w:val="21"/>
-          <w:lang w:val="en-CA" w:eastAsia="en-CA"/>
-        </w:rPr>
-        <w:t>'GREMLIN_NOT_AT_DAILY_SCRUM</w:t>
-      </w:r>
-      <w:proofErr w:type="gramStart"/>
-      <w:r>
-        <w:rPr>
-          <w:rFonts w:ascii="Consolas" w:eastAsia="Times New Roman" w:hAnsi="Consolas" w:cs="Times New Roman"/>
-          <w:color w:val="A31515"/>
-          <w:sz w:val="21"/>
-          <w:szCs w:val="21"/>
-          <w:lang w:val="en-CA" w:eastAsia="en-CA"/>
-        </w:rPr>
-        <w:t>'</w:t>
+        <w:t>'GREMLIN_NOT_AT_DAILY_SCRUM'</w:t>
       </w:r>
       <w:r>
         <w:rPr>
@@ -7711,7 +7214,6 @@
         </w:rPr>
         <w:t>;</w:t>
       </w:r>
-      <w:proofErr w:type="gramEnd"/>
     </w:p>
     <w:p>
       <w:pPr>
@@ -7725,24 +7227,15 @@
           <w:sz w:val="22"/>
           <w:szCs w:val="22"/>
         </w:rPr>
-        <w:t xml:space="preserve">Interruptions From stakeholders – mitigate with including them in strategic work, also </w:t>
-      </w:r>
-      <w:proofErr w:type="gramStart"/>
+        <w:t>Interruptions From stakeholders – mitigate with including them in strategic work, also forecastin</w:t>
+      </w:r>
       <w:r>
         <w:rPr>
           <w:sz w:val="22"/>
           <w:szCs w:val="22"/>
         </w:rPr>
-        <w:t>forecastin</w:t>
-      </w:r>
-      <w:r>
-        <w:rPr>
-          <w:sz w:val="22"/>
-          <w:szCs w:val="22"/>
-        </w:rPr>
         <w:t>g</w:t>
       </w:r>
-      <w:proofErr w:type="gramEnd"/>
     </w:p>
     <w:p>
       <w:pPr>
@@ -7829,17 +7322,16 @@
           <w:sz w:val="22"/>
           <w:szCs w:val="22"/>
         </w:rPr>
-        <w:t xml:space="preserve">All action code should be checked to see what types of action they </w:t>
-      </w:r>
-      <w:proofErr w:type="gramStart"/>
-      <w:r>
+        <w:t>All action code should be checked to see what types of action they affect</w:t>
+      </w:r>
+    </w:p>
+    <w:p>
+      <w:pPr>
         <w:rPr>
           <w:sz w:val="22"/>
           <w:szCs w:val="22"/>
         </w:rPr>
-        <w:t>affect</w:t>
-      </w:r>
-      <w:proofErr w:type="gramEnd"/>
+      </w:pPr>
     </w:p>
     <w:p>
       <w:pPr>
@@ -7848,30 +7340,14 @@
           <w:szCs w:val="22"/>
         </w:rPr>
       </w:pPr>
-    </w:p>
-    <w:p>
-      <w:pPr>
+      <w:r>
         <w:rPr>
           <w:sz w:val="22"/>
           <w:szCs w:val="22"/>
         </w:rPr>
-      </w:pPr>
-      <w:r>
-        <w:rPr>
-          <w:sz w:val="22"/>
-          <w:szCs w:val="22"/>
-        </w:rPr>
-        <w:t xml:space="preserve">Put Agile Engineering practices picture on the site. Link to from game. Give its own link URL. Promise a clickable one will come </w:t>
-      </w:r>
-      <w:proofErr w:type="gramStart"/>
-      <w:r>
-        <w:rPr>
-          <w:sz w:val="22"/>
-          <w:szCs w:val="22"/>
-        </w:rPr>
-        <w:t>later</w:t>
-      </w:r>
-      <w:proofErr w:type="gramEnd"/>
+        <w:lastRenderedPageBreak/>
+        <w:t>Put Agile Engineering practices picture on the site. Link to from game. Give its own link URL. Promise a clickable one will come later</w:t>
+      </w:r>
     </w:p>
     <w:p/>
     <w:p>
@@ -7879,17 +7355,8 @@
         <w:rPr>
           <w:highlight w:val="yellow"/>
         </w:rPr>
-        <w:lastRenderedPageBreak/>
-        <w:t xml:space="preserve">Celebrate successes within the </w:t>
-      </w:r>
-      <w:proofErr w:type="gramStart"/>
-      <w:r>
-        <w:rPr>
-          <w:highlight w:val="yellow"/>
-        </w:rPr>
-        <w:t>team</w:t>
-      </w:r>
-      <w:proofErr w:type="gramEnd"/>
+        <w:t>Celebrate successes within the team</w:t>
+      </w:r>
     </w:p>
     <w:p>
       <w:r>
@@ -7897,13 +7364,8 @@
       </w:r>
     </w:p>
     <w:p>
-      <w:proofErr w:type="gramStart"/>
-      <w:r>
-        <w:t>10 minute</w:t>
-      </w:r>
-      <w:proofErr w:type="gramEnd"/>
-      <w:r>
-        <w:t xml:space="preserve"> build and test</w:t>
+      <w:r>
+        <w:t>10 minute build and test</w:t>
       </w:r>
     </w:p>
     <w:p>
@@ -8037,15 +7499,7 @@
         <w:t>,</w:t>
       </w:r>
       <w:r>
-        <w:t xml:space="preserve"> we’re a </w:t>
-      </w:r>
-      <w:proofErr w:type="gramStart"/>
-      <w:r>
-        <w:t>brand new</w:t>
-      </w:r>
-      <w:proofErr w:type="gramEnd"/>
-      <w:r>
-        <w:t xml:space="preserve"> team who</w:t>
+        <w:t xml:space="preserve"> we’re a brand new team who</w:t>
       </w:r>
       <w:r>
         <w:t xml:space="preserve"> ha</w:t>
@@ -8057,15 +7511,7 @@
         <w:t>by</w:t>
       </w:r>
       <w:r>
-        <w:t xml:space="preserve"> the company because our resumes say </w:t>
-      </w:r>
-      <w:proofErr w:type="gramStart"/>
-      <w:r>
-        <w:t>we’re</w:t>
-      </w:r>
-      <w:proofErr w:type="gramEnd"/>
-      <w:r>
-        <w:t xml:space="preserve"> the best in the field.</w:t>
+        <w:t xml:space="preserve"> the company because our resumes say we’re the best in the field.</w:t>
       </w:r>
     </w:p>
     <w:p/>
@@ -8095,13 +7541,8 @@
         </w:numPr>
       </w:pPr>
       <w:r>
-        <w:t xml:space="preserve">Each action and action gremlin should have a field for people to click to learn </w:t>
-      </w:r>
-      <w:proofErr w:type="gramStart"/>
-      <w:r>
-        <w:t>more</w:t>
-      </w:r>
-      <w:proofErr w:type="gramEnd"/>
+        <w:t>Each action and action gremlin should have a field for people to click to learn more</w:t>
+      </w:r>
     </w:p>
     <w:p>
       <w:pPr>
@@ -8159,15 +7600,7 @@
         <w:t>,</w:t>
       </w:r>
       <w:r>
-        <w:t xml:space="preserve"> welcome to the World’s Smallest Online Bookstore. We hired you because </w:t>
-      </w:r>
-      <w:proofErr w:type="gramStart"/>
-      <w:r>
-        <w:t>you’re</w:t>
-      </w:r>
-      <w:proofErr w:type="gramEnd"/>
-      <w:r>
-        <w:t xml:space="preserve"> the best individuals in you</w:t>
+        <w:t xml:space="preserve"> welcome to the World’s Smallest Online Bookstore. We hired you because you’re the best individuals in you</w:t>
       </w:r>
       <w:r>
         <w:t xml:space="preserve">r respective areas. Please remember </w:t>
@@ -8176,15 +7609,7 @@
         <w:t xml:space="preserve">that </w:t>
       </w:r>
       <w:r>
-        <w:t xml:space="preserve">we’re Vulture Capital </w:t>
-      </w:r>
-      <w:proofErr w:type="gramStart"/>
-      <w:r>
-        <w:t>funded</w:t>
-      </w:r>
-      <w:proofErr w:type="gramEnd"/>
-      <w:r>
-        <w:t xml:space="preserve"> and we have </w:t>
+        <w:t xml:space="preserve">we’re Vulture Capital funded and we have </w:t>
       </w:r>
       <w:r>
         <w:t xml:space="preserve">only </w:t>
@@ -8318,21 +7743,7 @@
         <w:rPr>
           <w:i/>
         </w:rPr>
-        <w:t xml:space="preserve"> teams </w:t>
-      </w:r>
-      <w:proofErr w:type="gramStart"/>
-      <w:r>
-        <w:rPr>
-          <w:i/>
-        </w:rPr>
-        <w:t>actually got</w:t>
-      </w:r>
-      <w:proofErr w:type="gramEnd"/>
-      <w:r>
-        <w:rPr>
-          <w:i/>
-        </w:rPr>
-        <w:t xml:space="preserve"> their work completed</w:t>
+        <w:t xml:space="preserve"> teams actually got their work completed</w:t>
       </w:r>
       <w:r>
         <w:rPr>
@@ -8465,41 +7876,13 @@
         <w:rPr>
           <w:i/>
         </w:rPr>
-        <w:t xml:space="preserve">Teams that </w:t>
-      </w:r>
-      <w:proofErr w:type="gramStart"/>
-      <w:r>
-        <w:rPr>
-          <w:i/>
-        </w:rPr>
-        <w:t>don’t</w:t>
-      </w:r>
-      <w:proofErr w:type="gramEnd"/>
-      <w:r>
-        <w:rPr>
-          <w:i/>
-        </w:rPr>
-        <w:t xml:space="preserve"> do something to improve their communication or teamwork (in this or the previous round) have their capacity reduced by 2.</w:t>
-      </w:r>
-      <w:r>
-        <w:rPr>
-          <w:i/>
-        </w:rPr>
-        <w:t xml:space="preserve"> (</w:t>
-      </w:r>
-      <w:proofErr w:type="gramStart"/>
-      <w:r>
-        <w:rPr>
-          <w:i/>
-        </w:rPr>
-        <w:t>Specifically</w:t>
-      </w:r>
-      <w:proofErr w:type="gramEnd"/>
-      <w:r>
-        <w:rPr>
-          <w:i/>
-        </w:rPr>
-        <w:t xml:space="preserve"> Team </w:t>
+        <w:t>Teams that don’t do something to improve their communication or teamwork (in this or the previous round) have their capacity reduced by 2.</w:t>
+      </w:r>
+      <w:r>
+        <w:rPr>
+          <w:i/>
+        </w:rPr>
+        <w:t xml:space="preserve"> (Specifically Team </w:t>
       </w:r>
       <w:r>
         <w:rPr>
@@ -8541,21 +7924,7 @@
         <w:rPr>
           <w:i/>
         </w:rPr>
-        <w:t xml:space="preserve">s that </w:t>
-      </w:r>
-      <w:proofErr w:type="gramStart"/>
-      <w:r>
-        <w:rPr>
-          <w:i/>
-        </w:rPr>
-        <w:t>don’t</w:t>
-      </w:r>
-      <w:proofErr w:type="gramEnd"/>
-      <w:r>
-        <w:rPr>
-          <w:i/>
-        </w:rPr>
-        <w:t xml:space="preserve"> set</w:t>
+        <w:t>s that don’t set</w:t>
       </w:r>
       <w:r>
         <w:rPr>
@@ -8683,7 +8052,6 @@
         </w:rPr>
         <w:t xml:space="preserve">Capacity </w:t>
       </w:r>
-      <w:proofErr w:type="gramStart"/>
       <w:r>
         <w:rPr>
           <w:i/>
@@ -8702,7 +8070,6 @@
         </w:rPr>
         <w:t xml:space="preserve"> forever</w:t>
       </w:r>
-      <w:proofErr w:type="gramEnd"/>
       <w:r>
         <w:rPr>
           <w:i/>
@@ -8857,75 +8224,59 @@
         <w:rPr>
           <w:i/>
         </w:rPr>
-        <w:t xml:space="preserve">educe capacity by </w:t>
-      </w:r>
-      <w:proofErr w:type="gramStart"/>
-      <w:r>
-        <w:rPr>
-          <w:i/>
-        </w:rPr>
+        <w:t>educe capacity by 1</w:t>
+      </w:r>
+      <w:r>
+        <w:rPr>
+          <w:i/>
+        </w:rPr>
+        <w:t>,</w:t>
+      </w:r>
+      <w:r>
+        <w:rPr>
+          <w:i/>
+        </w:rPr>
+        <w:t xml:space="preserve"> and</w:t>
+      </w:r>
+      <w:r>
+        <w:rPr>
+          <w:i/>
+        </w:rPr>
+        <w:t xml:space="preserve"> continue reducing by 1 every other round hereafter.</w:t>
+      </w:r>
+    </w:p>
+    <w:p>
+      <w:pPr>
+        <w:pStyle w:val="Heading2"/>
+      </w:pPr>
+      <w:r>
+        <w:t xml:space="preserve">Round V – Sprint </w:t>
+      </w:r>
+      <w:r>
         <w:t>1</w:t>
       </w:r>
       <w:r>
-        <w:rPr>
-          <w:i/>
-        </w:rPr>
+        <w:t>3</w:t>
+      </w:r>
+    </w:p>
+    <w:p>
+      <w:r>
+        <w:t>“</w:t>
+      </w:r>
+      <w:r>
+        <w:t>We’re live</w:t>
+      </w:r>
+      <w:r>
         <w:t>,</w:t>
       </w:r>
       <w:r>
-        <w:rPr>
-          <w:i/>
-        </w:rPr>
-        <w:t xml:space="preserve"> and</w:t>
-      </w:r>
-      <w:proofErr w:type="gramEnd"/>
-      <w:r>
-        <w:rPr>
-          <w:i/>
-        </w:rPr>
-        <w:t xml:space="preserve"> continue reducing by 1 every other round hereafter.</w:t>
-      </w:r>
-    </w:p>
-    <w:p>
-      <w:pPr>
-        <w:pStyle w:val="Heading2"/>
-      </w:pPr>
-      <w:r>
-        <w:t xml:space="preserve">Round V – Sprint </w:t>
-      </w:r>
-      <w:r>
-        <w:t>1</w:t>
-      </w:r>
-      <w:r>
-        <w:t>3</w:t>
-      </w:r>
-    </w:p>
-    <w:p>
-      <w:r>
-        <w:t>“</w:t>
-      </w:r>
-      <w:r>
-        <w:t>We’re live</w:t>
+        <w:t xml:space="preserve"> congratulations. In addition</w:t>
       </w:r>
       <w:r>
         <w:t>,</w:t>
       </w:r>
       <w:r>
-        <w:t xml:space="preserve"> congratulations. In </w:t>
-      </w:r>
-      <w:proofErr w:type="gramStart"/>
-      <w:r>
-        <w:t>addition</w:t>
-      </w:r>
-      <w:r>
-        <w:t>,</w:t>
-      </w:r>
-      <w:r>
-        <w:t xml:space="preserve"> if</w:t>
-      </w:r>
-      <w:proofErr w:type="gramEnd"/>
-      <w:r>
-        <w:t xml:space="preserve"> we’re unlucky some teams will have to deal with a fire</w:t>
+        <w:t xml:space="preserve"> if we’re unlucky some teams will have to deal with a fire</w:t>
       </w:r>
       <w:r>
         <w:t>.</w:t>
@@ -8987,16 +8338,8 @@
         <w:rPr>
           <w:i/>
         </w:rPr>
-        <w:t xml:space="preserve">Teams that pre-allocated time to deal with fires roll a die: 1-3 no additional losses; 4-5 lose one additional story; 6 lose two additional </w:t>
-      </w:r>
-      <w:proofErr w:type="gramStart"/>
-      <w:r>
-        <w:rPr>
-          <w:i/>
-        </w:rPr>
-        <w:t>stories</w:t>
-      </w:r>
-      <w:proofErr w:type="gramEnd"/>
+        <w:t>Teams that pre-allocated time to deal with fires roll a die: 1-3 no additional losses; 4-5 lose one additional story; 6 lose two additional stories</w:t>
+      </w:r>
     </w:p>
     <w:p>
       <w:pPr>
@@ -9025,16 +8368,8 @@
         <w:rPr>
           <w:i/>
         </w:rPr>
-        <w:t xml:space="preserve">outcomes pre-allocating time to deal with the </w:t>
-      </w:r>
-      <w:proofErr w:type="gramStart"/>
-      <w:r>
-        <w:rPr>
-          <w:i/>
-        </w:rPr>
-        <w:t>fires</w:t>
-      </w:r>
-      <w:proofErr w:type="gramEnd"/>
+        <w:t>outcomes pre-allocating time to deal with the fires</w:t>
+      </w:r>
     </w:p>
     <w:p>
       <w:pPr>
@@ -9099,21 +8434,7 @@
         <w:rPr>
           <w:i/>
         </w:rPr>
-        <w:t xml:space="preserve"> you took care of </w:t>
-      </w:r>
-      <w:proofErr w:type="gramStart"/>
-      <w:r>
-        <w:rPr>
-          <w:i/>
-        </w:rPr>
-        <w:t>all of</w:t>
-      </w:r>
-      <w:proofErr w:type="gramEnd"/>
-      <w:r>
-        <w:rPr>
-          <w:i/>
-        </w:rPr>
-        <w:t xml:space="preserve"> the fires that came up.</w:t>
+        <w:t xml:space="preserve"> you took care of all of the fires that came up.</w:t>
       </w:r>
     </w:p>
     <w:p>
@@ -9170,16 +8491,8 @@
         <w:rPr>
           <w:i/>
         </w:rPr>
-        <w:t xml:space="preserve">Social Time; Moving Desks closer together; Working </w:t>
-      </w:r>
-      <w:proofErr w:type="gramStart"/>
-      <w:r>
-        <w:rPr>
-          <w:i/>
-        </w:rPr>
-        <w:t>Agreements;</w:t>
-      </w:r>
-      <w:proofErr w:type="gramEnd"/>
+        <w:t>Social Time; Moving Desks closer together; Working Agreements;</w:t>
+      </w:r>
     </w:p>
     <w:p/>
     <w:p>
@@ -9204,37 +8517,13 @@
     </w:p>
     <w:p>
       <w:r>
-        <w:t>“</w:t>
-      </w:r>
-      <w:proofErr w:type="spellStart"/>
-      <w:r>
-        <w:t>Wahooo</w:t>
-      </w:r>
-      <w:proofErr w:type="spellEnd"/>
-      <w:r>
-        <w:t xml:space="preserve">, we’re making money. </w:t>
-      </w:r>
-      <w:proofErr w:type="gramStart"/>
-      <w:r>
-        <w:t>We’re</w:t>
-      </w:r>
-      <w:proofErr w:type="gramEnd"/>
-      <w:r>
-        <w:t xml:space="preserve"> starting to get great customer feedback with all sorts of new ideas. Even though </w:t>
-      </w:r>
-      <w:proofErr w:type="gramStart"/>
-      <w:r>
-        <w:t>it</w:t>
+        <w:t>“Wahooo, we’re making money. We’re starting to get great customer feedback with all sorts of new ideas. Even though it</w:t>
       </w:r>
       <w:r>
         <w:t>’</w:t>
       </w:r>
       <w:r>
-        <w:t>s</w:t>
-      </w:r>
-      <w:proofErr w:type="gramEnd"/>
-      <w:r>
-        <w:t xml:space="preserve"> mid-sprint and you’ve already committed</w:t>
+        <w:t>s mid-sprint and you’ve already committed</w:t>
       </w:r>
       <w:r>
         <w:t>,</w:t>
@@ -9823,21 +9112,12 @@
                 <w:szCs w:val="22"/>
               </w:rPr>
             </w:pPr>
-            <w:proofErr w:type="gramStart"/>
-            <w:r>
-              <w:rPr>
-                <w:sz w:val="22"/>
-                <w:szCs w:val="22"/>
-              </w:rPr>
-              <w:t>We’ve</w:t>
-            </w:r>
-            <w:proofErr w:type="gramEnd"/>
-            <w:r>
-              <w:rPr>
-                <w:sz w:val="22"/>
-                <w:szCs w:val="22"/>
-              </w:rPr>
-              <w:t xml:space="preserve"> had an emergency on another team, we need your best tester for a while</w:t>
+            <w:r>
+              <w:rPr>
+                <w:sz w:val="22"/>
+                <w:szCs w:val="22"/>
+              </w:rPr>
+              <w:t>We’ve had an emergency on another team, we need your best tester for a while</w:t>
             </w:r>
             <w:r>
               <w:rPr>
@@ -10070,23 +9350,7 @@
                 <w:sz w:val="22"/>
                 <w:szCs w:val="22"/>
               </w:rPr>
-              <w:t xml:space="preserve">One of the people on your team </w:t>
-            </w:r>
-            <w:proofErr w:type="gramStart"/>
-            <w:r>
-              <w:rPr>
-                <w:sz w:val="22"/>
-                <w:szCs w:val="22"/>
-              </w:rPr>
-              <w:t>isn’t</w:t>
-            </w:r>
-            <w:proofErr w:type="gramEnd"/>
-            <w:r>
-              <w:rPr>
-                <w:sz w:val="22"/>
-                <w:szCs w:val="22"/>
-              </w:rPr>
-              <w:t xml:space="preserve"> pulling their weight</w:t>
+              <w:t>One of the people on your team isn’t pulling their weight</w:t>
             </w:r>
             <w:r>
               <w:rPr>
@@ -10162,15 +9426,7 @@
                 <w:sz w:val="22"/>
                 <w:szCs w:val="22"/>
               </w:rPr>
-              <w:t xml:space="preserve"> but </w:t>
-            </w:r>
-            <w:proofErr w:type="gramStart"/>
-            <w:r>
-              <w:rPr>
-                <w:sz w:val="22"/>
-                <w:szCs w:val="22"/>
-              </w:rPr>
-              <w:t>it</w:t>
+              <w:t xml:space="preserve"> but it</w:t>
             </w:r>
             <w:r>
               <w:rPr>
@@ -10184,15 +9440,7 @@
                 <w:sz w:val="22"/>
                 <w:szCs w:val="22"/>
               </w:rPr>
-              <w:t>s</w:t>
-            </w:r>
-            <w:proofErr w:type="gramEnd"/>
-            <w:r>
-              <w:rPr>
-                <w:sz w:val="22"/>
-                <w:szCs w:val="22"/>
-              </w:rPr>
-              <w:t xml:space="preserve"> harming morale and productivity. </w:t>
+              <w:t xml:space="preserve">s harming morale and productivity. </w:t>
             </w:r>
             <w:r>
               <w:rPr>
@@ -10447,23 +9695,7 @@
                 <w:sz w:val="22"/>
                 <w:szCs w:val="22"/>
               </w:rPr>
-              <w:t xml:space="preserve">this person feels that </w:t>
-            </w:r>
-            <w:proofErr w:type="gramStart"/>
-            <w:r>
-              <w:rPr>
-                <w:sz w:val="22"/>
-                <w:szCs w:val="22"/>
-              </w:rPr>
-              <w:t>they’re</w:t>
-            </w:r>
-            <w:proofErr w:type="gramEnd"/>
-            <w:r>
-              <w:rPr>
-                <w:sz w:val="22"/>
-                <w:szCs w:val="22"/>
-              </w:rPr>
-              <w:t xml:space="preserve"> more important than the team. </w:t>
+              <w:t xml:space="preserve">this person feels that they’re more important than the team. </w:t>
             </w:r>
             <w:r>
               <w:rPr>
@@ -10608,17 +9840,8 @@
                 <w:sz w:val="22"/>
                 <w:szCs w:val="22"/>
               </w:rPr>
-              <w:t xml:space="preserve">avoids this </w:t>
-            </w:r>
-            <w:proofErr w:type="gramStart"/>
-            <w:r>
-              <w:rPr>
-                <w:sz w:val="22"/>
-                <w:szCs w:val="22"/>
-              </w:rPr>
-              <w:t>problem</w:t>
-            </w:r>
-            <w:proofErr w:type="gramEnd"/>
+              <w:t>avoids this problem</w:t>
+            </w:r>
           </w:p>
           <w:p>
             <w:pPr>
@@ -10642,21 +9865,12 @@
               </w:rPr>
               <w:t xml:space="preserve">Same with, </w:t>
             </w:r>
-            <w:proofErr w:type="gramStart"/>
-            <w:r>
-              <w:rPr>
-                <w:sz w:val="22"/>
-                <w:szCs w:val="22"/>
-              </w:rPr>
-              <w:t>Working</w:t>
-            </w:r>
-            <w:proofErr w:type="gramEnd"/>
-            <w:r>
-              <w:rPr>
-                <w:sz w:val="22"/>
-                <w:szCs w:val="22"/>
-              </w:rPr>
-              <w:t xml:space="preserve"> agreements also work because they empower team members to raise the issue.</w:t>
+            <w:r>
+              <w:rPr>
+                <w:sz w:val="22"/>
+                <w:szCs w:val="22"/>
+              </w:rPr>
+              <w:t>Working agreements also work because they empower team members to raise the issue.</w:t>
             </w:r>
           </w:p>
         </w:tc>
@@ -10872,7 +10086,6 @@
           <w:lang w:val="en-CA" w:eastAsia="en-CA"/>
         </w:rPr>
       </w:pPr>
-      <w:proofErr w:type="gramStart"/>
       <w:r>
         <w:rPr>
           <w:rFonts w:ascii="Times New Roman" w:eastAsia="Times New Roman" w:hAnsi="Symbol" w:cs="Times New Roman"/>
@@ -10885,15 +10098,7 @@
           <w:rFonts w:ascii="Times New Roman" w:eastAsia="Times New Roman" w:hAnsi="Times New Roman" w:cs="Times New Roman"/>
           <w:lang w:val="en-CA" w:eastAsia="en-CA"/>
         </w:rPr>
-        <w:t xml:space="preserve">  ​</w:t>
-      </w:r>
-      <w:proofErr w:type="gramEnd"/>
-      <w:r>
-        <w:rPr>
-          <w:rFonts w:ascii="Times New Roman" w:eastAsia="Times New Roman" w:hAnsi="Times New Roman" w:cs="Times New Roman"/>
-          <w:lang w:val="en-CA" w:eastAsia="en-CA"/>
-        </w:rPr>
-        <w:t>Mechanics and playability?</w:t>
+        <w:t xml:space="preserve">  ​Mechanics and playability?</w:t>
       </w:r>
     </w:p>
     <w:p>
@@ -10953,23 +10158,7 @@
           <w:rFonts w:ascii="Times New Roman" w:eastAsia="Times New Roman" w:hAnsi="Times New Roman" w:cs="Times New Roman"/>
           <w:lang w:val="en-CA" w:eastAsia="en-CA"/>
         </w:rPr>
-        <w:t xml:space="preserve">Mechanics: There is a focus on capacity/velocity, backlog items done. Should product and sprint goals be a factor (demonstrating that sometimes </w:t>
-      </w:r>
-      <w:proofErr w:type="gramStart"/>
-      <w:r>
-        <w:rPr>
-          <w:rFonts w:ascii="Times New Roman" w:eastAsia="Times New Roman" w:hAnsi="Times New Roman" w:cs="Times New Roman"/>
-          <w:lang w:val="en-CA" w:eastAsia="en-CA"/>
-        </w:rPr>
-        <w:t>it's</w:t>
-      </w:r>
-      <w:proofErr w:type="gramEnd"/>
-      <w:r>
-        <w:rPr>
-          <w:rFonts w:ascii="Times New Roman" w:eastAsia="Times New Roman" w:hAnsi="Times New Roman" w:cs="Times New Roman"/>
-          <w:lang w:val="en-CA" w:eastAsia="en-CA"/>
-        </w:rPr>
-        <w:t xml:space="preserve"> awesome to not complete stories, but still hit your goal).</w:t>
+        <w:t>Mechanics: There is a focus on capacity/velocity, backlog items done. Should product and sprint goals be a factor (demonstrating that sometimes it's awesome to not complete stories, but still hit your goal).</w:t>
       </w:r>
     </w:p>
     <w:p>
@@ -11009,17 +10198,8 @@
           <w:rFonts w:ascii="Times New Roman" w:eastAsia="Times New Roman" w:hAnsi="Times New Roman" w:cs="Times New Roman"/>
           <w:lang w:val="en-CA" w:eastAsia="en-CA"/>
         </w:rPr>
-        <w:t xml:space="preserve">Mechanics: Items seem to be pure positive/negative impact.  Double-edged swords might be </w:t>
-      </w:r>
-      <w:proofErr w:type="gramStart"/>
-      <w:r>
-        <w:rPr>
-          <w:rFonts w:ascii="Times New Roman" w:eastAsia="Times New Roman" w:hAnsi="Times New Roman" w:cs="Times New Roman"/>
-          <w:lang w:val="en-CA" w:eastAsia="en-CA"/>
-        </w:rPr>
-        <w:t>interesting</w:t>
-      </w:r>
-      <w:proofErr w:type="gramEnd"/>
+        <w:t>Mechanics: Items seem to be pure positive/negative impact.  Double-edged swords might be interesting</w:t>
+      </w:r>
     </w:p>
     <w:p>
       <w:pPr>
@@ -11038,23 +10218,7 @@
           <w:rFonts w:ascii="Times New Roman" w:eastAsia="Times New Roman" w:hAnsi="Times New Roman" w:cs="Times New Roman"/>
           <w:lang w:val="en-CA" w:eastAsia="en-CA"/>
         </w:rPr>
-        <w:t>Mechanics: Idea - Bypass DOD to get more stories "done</w:t>
-      </w:r>
-      <w:proofErr w:type="gramStart"/>
-      <w:r>
-        <w:rPr>
-          <w:rFonts w:ascii="Times New Roman" w:eastAsia="Times New Roman" w:hAnsi="Times New Roman" w:cs="Times New Roman"/>
-          <w:lang w:val="en-CA" w:eastAsia="en-CA"/>
-        </w:rPr>
-        <w:t>", but</w:t>
-      </w:r>
-      <w:proofErr w:type="gramEnd"/>
-      <w:r>
-        <w:rPr>
-          <w:rFonts w:ascii="Times New Roman" w:eastAsia="Times New Roman" w:hAnsi="Times New Roman" w:cs="Times New Roman"/>
-          <w:lang w:val="en-CA" w:eastAsia="en-CA"/>
-        </w:rPr>
-        <w:t xml:space="preserve"> pay for it with increased tech debt drag (or production fire).</w:t>
+        <w:t>Mechanics: Idea - Bypass DOD to get more stories "done", but pay for it with increased tech debt drag (or production fire).</w:t>
       </w:r>
     </w:p>
     <w:p>
@@ -11074,23 +10238,7 @@
           <w:rFonts w:ascii="Times New Roman" w:eastAsia="Times New Roman" w:hAnsi="Times New Roman" w:cs="Times New Roman"/>
           <w:lang w:val="en-CA" w:eastAsia="en-CA"/>
         </w:rPr>
-        <w:t xml:space="preserve">Mechanics: Idea - Skip retro to get a few more points in the </w:t>
-      </w:r>
-      <w:proofErr w:type="gramStart"/>
-      <w:r>
-        <w:rPr>
-          <w:rFonts w:ascii="Times New Roman" w:eastAsia="Times New Roman" w:hAnsi="Times New Roman" w:cs="Times New Roman"/>
-          <w:lang w:val="en-CA" w:eastAsia="en-CA"/>
-        </w:rPr>
-        <w:t>sprint, but</w:t>
-      </w:r>
-      <w:proofErr w:type="gramEnd"/>
-      <w:r>
-        <w:rPr>
-          <w:rFonts w:ascii="Times New Roman" w:eastAsia="Times New Roman" w:hAnsi="Times New Roman" w:cs="Times New Roman"/>
-          <w:lang w:val="en-CA" w:eastAsia="en-CA"/>
-        </w:rPr>
-        <w:t xml:space="preserve"> reduce/disable improvements in the next sprint.</w:t>
+        <w:t>Mechanics: Idea - Skip retro to get a few more points in the sprint, but reduce/disable improvements in the next sprint.</w:t>
       </w:r>
     </w:p>
     <w:p>
@@ -11130,86 +10278,29 @@
           <w:rFonts w:ascii="Times New Roman" w:eastAsia="Times New Roman" w:hAnsi="Times New Roman" w:cs="Times New Roman"/>
           <w:lang w:val="en-CA" w:eastAsia="en-CA"/>
         </w:rPr>
-        <w:t xml:space="preserve">Mechanics: </w:t>
-      </w:r>
-      <w:proofErr w:type="spellStart"/>
-      <w:r>
+        <w:t>Mechanics: Confucious said: "Best time to plant a build server was last round, the second best time is now".  I can't implement unit testing because I didn't build a build server in round 1... why can't I build one in round 2?  </w:t>
+      </w:r>
+    </w:p>
+    <w:p>
+      <w:pPr>
         <w:rPr>
           <w:rFonts w:ascii="Times New Roman" w:eastAsia="Times New Roman" w:hAnsi="Times New Roman" w:cs="Times New Roman"/>
           <w:lang w:val="en-CA" w:eastAsia="en-CA"/>
         </w:rPr>
-        <w:t>Confucious</w:t>
-      </w:r>
-      <w:proofErr w:type="spellEnd"/>
+      </w:pPr>
+      <w:r>
+        <w:rPr>
+          <w:rFonts w:ascii="Times New Roman" w:eastAsia="Times New Roman" w:hAnsi="Symbol" w:cs="Times New Roman"/>
+          <w:lang w:val="en-CA" w:eastAsia="en-CA"/>
+        </w:rPr>
+        <w:t></w:t>
+      </w:r>
       <w:r>
         <w:rPr>
           <w:rFonts w:ascii="Times New Roman" w:eastAsia="Times New Roman" w:hAnsi="Times New Roman" w:cs="Times New Roman"/>
           <w:lang w:val="en-CA" w:eastAsia="en-CA"/>
         </w:rPr>
-        <w:t xml:space="preserve"> said: "Best time to plant a build server was last round, the </w:t>
-      </w:r>
-      <w:proofErr w:type="gramStart"/>
-      <w:r>
-        <w:rPr>
-          <w:rFonts w:ascii="Times New Roman" w:eastAsia="Times New Roman" w:hAnsi="Times New Roman" w:cs="Times New Roman"/>
-          <w:lang w:val="en-CA" w:eastAsia="en-CA"/>
-        </w:rPr>
-        <w:t>second best</w:t>
-      </w:r>
-      <w:proofErr w:type="gramEnd"/>
-      <w:r>
-        <w:rPr>
-          <w:rFonts w:ascii="Times New Roman" w:eastAsia="Times New Roman" w:hAnsi="Times New Roman" w:cs="Times New Roman"/>
-          <w:lang w:val="en-CA" w:eastAsia="en-CA"/>
-        </w:rPr>
-        <w:t xml:space="preserve"> time is now".  I </w:t>
-      </w:r>
-      <w:proofErr w:type="gramStart"/>
-      <w:r>
-        <w:rPr>
-          <w:rFonts w:ascii="Times New Roman" w:eastAsia="Times New Roman" w:hAnsi="Times New Roman" w:cs="Times New Roman"/>
-          <w:lang w:val="en-CA" w:eastAsia="en-CA"/>
-        </w:rPr>
-        <w:t>can't</w:t>
-      </w:r>
-      <w:proofErr w:type="gramEnd"/>
-      <w:r>
-        <w:rPr>
-          <w:rFonts w:ascii="Times New Roman" w:eastAsia="Times New Roman" w:hAnsi="Times New Roman" w:cs="Times New Roman"/>
-          <w:lang w:val="en-CA" w:eastAsia="en-CA"/>
-        </w:rPr>
-        <w:t xml:space="preserve"> implement unit testing because I didn't build a build server in round 1... why can't I build one in round 2?  </w:t>
-      </w:r>
-    </w:p>
-    <w:p>
-      <w:pPr>
-        <w:rPr>
-          <w:rFonts w:ascii="Times New Roman" w:eastAsia="Times New Roman" w:hAnsi="Times New Roman" w:cs="Times New Roman"/>
-          <w:lang w:val="en-CA" w:eastAsia="en-CA"/>
-        </w:rPr>
-      </w:pPr>
-      <w:proofErr w:type="gramStart"/>
-      <w:r>
-        <w:rPr>
-          <w:rFonts w:ascii="Times New Roman" w:eastAsia="Times New Roman" w:hAnsi="Symbol" w:cs="Times New Roman"/>
-          <w:lang w:val="en-CA" w:eastAsia="en-CA"/>
-        </w:rPr>
-        <w:t></w:t>
-      </w:r>
-      <w:r>
-        <w:rPr>
-          <w:rFonts w:ascii="Times New Roman" w:eastAsia="Times New Roman" w:hAnsi="Times New Roman" w:cs="Times New Roman"/>
-          <w:lang w:val="en-CA" w:eastAsia="en-CA"/>
-        </w:rPr>
-        <w:t xml:space="preserve">  Is</w:t>
-      </w:r>
-      <w:proofErr w:type="gramEnd"/>
-      <w:r>
-        <w:rPr>
-          <w:rFonts w:ascii="Times New Roman" w:eastAsia="Times New Roman" w:hAnsi="Times New Roman" w:cs="Times New Roman"/>
-          <w:lang w:val="en-CA" w:eastAsia="en-CA"/>
-        </w:rPr>
-        <w:t xml:space="preserve"> it obvious how the game progresses?</w:t>
+        <w:t xml:space="preserve">  Is it obvious how the game progresses?</w:t>
       </w:r>
     </w:p>
     <w:p>
@@ -11229,17 +10320,8 @@
           <w:rFonts w:ascii="Times New Roman" w:eastAsia="Times New Roman" w:hAnsi="Times New Roman" w:cs="Times New Roman"/>
           <w:lang w:val="en-CA" w:eastAsia="en-CA"/>
         </w:rPr>
-        <w:t xml:space="preserve">Visualize product backlog </w:t>
-      </w:r>
-      <w:proofErr w:type="gramStart"/>
-      <w:r>
-        <w:rPr>
-          <w:rFonts w:ascii="Times New Roman" w:eastAsia="Times New Roman" w:hAnsi="Times New Roman" w:cs="Times New Roman"/>
-          <w:lang w:val="en-CA" w:eastAsia="en-CA"/>
-        </w:rPr>
-        <w:t>progress</w:t>
-      </w:r>
-      <w:proofErr w:type="gramEnd"/>
+        <w:t>Visualize product backlog progress</w:t>
+      </w:r>
     </w:p>
     <w:p>
       <w:pPr>
@@ -11258,17 +10340,8 @@
           <w:rFonts w:ascii="Times New Roman" w:eastAsia="Times New Roman" w:hAnsi="Times New Roman" w:cs="Times New Roman"/>
           <w:lang w:val="en-CA" w:eastAsia="en-CA"/>
         </w:rPr>
-        <w:t xml:space="preserve">Show sprint velocity history as a </w:t>
-      </w:r>
-      <w:proofErr w:type="gramStart"/>
-      <w:r>
-        <w:rPr>
-          <w:rFonts w:ascii="Times New Roman" w:eastAsia="Times New Roman" w:hAnsi="Times New Roman" w:cs="Times New Roman"/>
-          <w:lang w:val="en-CA" w:eastAsia="en-CA"/>
-        </w:rPr>
-        <w:t>graph</w:t>
-      </w:r>
-      <w:proofErr w:type="gramEnd"/>
+        <w:t>Show sprint velocity history as a graph</w:t>
+      </w:r>
     </w:p>
     <w:p>
       <w:pPr>
@@ -11297,7 +10370,6 @@
           <w:lang w:val="en-CA" w:eastAsia="en-CA"/>
         </w:rPr>
       </w:pPr>
-      <w:proofErr w:type="gramStart"/>
       <w:r>
         <w:rPr>
           <w:rFonts w:ascii="Times New Roman" w:eastAsia="Times New Roman" w:hAnsi="Symbol" w:cs="Times New Roman"/>
@@ -11310,15 +10382,7 @@
           <w:rFonts w:ascii="Times New Roman" w:eastAsia="Times New Roman" w:hAnsi="Times New Roman" w:cs="Times New Roman"/>
           <w:lang w:val="en-CA" w:eastAsia="en-CA"/>
         </w:rPr>
-        <w:t xml:space="preserve">  Is</w:t>
-      </w:r>
-      <w:proofErr w:type="gramEnd"/>
-      <w:r>
-        <w:rPr>
-          <w:rFonts w:ascii="Times New Roman" w:eastAsia="Times New Roman" w:hAnsi="Times New Roman" w:cs="Times New Roman"/>
-          <w:lang w:val="en-CA" w:eastAsia="en-CA"/>
-        </w:rPr>
-        <w:t xml:space="preserve"> it obvious the effect actions are having?</w:t>
+        <w:t xml:space="preserve">  Is it obvious the effect actions are having?</w:t>
       </w:r>
     </w:p>
     <w:p>
@@ -11393,21 +10457,12 @@
           <w:lang w:val="en-CA" w:eastAsia="en-CA"/>
         </w:rPr>
       </w:pPr>
-      <w:proofErr w:type="gramStart"/>
       <w:r>
         <w:rPr>
           <w:rFonts w:ascii="Times New Roman" w:eastAsia="Times New Roman" w:hAnsi="Times New Roman" w:cs="Times New Roman"/>
           <w:lang w:val="en-CA" w:eastAsia="en-CA"/>
         </w:rPr>
-        <w:t>What's</w:t>
-      </w:r>
-      <w:proofErr w:type="gramEnd"/>
-      <w:r>
-        <w:rPr>
-          <w:rFonts w:ascii="Times New Roman" w:eastAsia="Times New Roman" w:hAnsi="Times New Roman" w:cs="Times New Roman"/>
-          <w:lang w:val="en-CA" w:eastAsia="en-CA"/>
-        </w:rPr>
-        <w:t xml:space="preserve"> the impact of the PO or stakeholder telling the player to prioritize feature work?</w:t>
+        <w:t>What's the impact of the PO or stakeholder telling the player to prioritize feature work?</w:t>
       </w:r>
     </w:p>
     <w:p>
@@ -11437,7 +10492,6 @@
           <w:lang w:val="en-CA" w:eastAsia="en-CA"/>
         </w:rPr>
       </w:pPr>
-      <w:proofErr w:type="gramStart"/>
       <w:r>
         <w:rPr>
           <w:rFonts w:ascii="Times New Roman" w:eastAsia="Times New Roman" w:hAnsi="Symbol" w:cs="Times New Roman"/>
@@ -11451,15 +10505,7 @@
           <w:rFonts w:ascii="Times New Roman" w:eastAsia="Times New Roman" w:hAnsi="Times New Roman" w:cs="Times New Roman"/>
           <w:lang w:val="en-CA" w:eastAsia="en-CA"/>
         </w:rPr>
-        <w:t xml:space="preserve">  Is</w:t>
-      </w:r>
-      <w:proofErr w:type="gramEnd"/>
-      <w:r>
-        <w:rPr>
-          <w:rFonts w:ascii="Times New Roman" w:eastAsia="Times New Roman" w:hAnsi="Times New Roman" w:cs="Times New Roman"/>
-          <w:lang w:val="en-CA" w:eastAsia="en-CA"/>
-        </w:rPr>
-        <w:t xml:space="preserve"> the rule text clear enough?</w:t>
+        <w:t xml:space="preserve">  Is the rule text clear enough?</w:t>
       </w:r>
     </w:p>
     <w:p>
@@ -11499,23 +10545,7 @@
           <w:rFonts w:ascii="Times New Roman" w:eastAsia="Times New Roman" w:hAnsi="Times New Roman" w:cs="Times New Roman"/>
           <w:lang w:val="en-CA" w:eastAsia="en-CA"/>
         </w:rPr>
-        <w:t xml:space="preserve">Would it be simpler to just </w:t>
-      </w:r>
-      <w:proofErr w:type="gramStart"/>
-      <w:r>
-        <w:rPr>
-          <w:rFonts w:ascii="Times New Roman" w:eastAsia="Times New Roman" w:hAnsi="Times New Roman" w:cs="Times New Roman"/>
-          <w:lang w:val="en-CA" w:eastAsia="en-CA"/>
-        </w:rPr>
-        <w:t>say:</w:t>
-      </w:r>
-      <w:proofErr w:type="gramEnd"/>
-      <w:r>
-        <w:rPr>
-          <w:rFonts w:ascii="Times New Roman" w:eastAsia="Times New Roman" w:hAnsi="Times New Roman" w:cs="Times New Roman"/>
-          <w:lang w:val="en-CA" w:eastAsia="en-CA"/>
-        </w:rPr>
-        <w:t> </w:t>
+        <w:t>Would it be simpler to just say: </w:t>
       </w:r>
     </w:p>
     <w:p>
@@ -11535,47 +10565,29 @@
           <w:rFonts w:ascii="Times New Roman" w:eastAsia="Times New Roman" w:hAnsi="Times New Roman" w:cs="Times New Roman"/>
           <w:lang w:val="en-CA" w:eastAsia="en-CA"/>
         </w:rPr>
-        <w:t xml:space="preserve">Game runs for 6 rounds.  Each round is one </w:t>
-      </w:r>
-      <w:proofErr w:type="gramStart"/>
-      <w:r>
+        <w:t>Game runs for 6 rounds.  Each round is one sprint</w:t>
+      </w:r>
+    </w:p>
+    <w:p>
+      <w:pPr>
         <w:rPr>
           <w:rFonts w:ascii="Times New Roman" w:eastAsia="Times New Roman" w:hAnsi="Times New Roman" w:cs="Times New Roman"/>
           <w:lang w:val="en-CA" w:eastAsia="en-CA"/>
         </w:rPr>
-        <w:t>sprint</w:t>
-      </w:r>
-      <w:proofErr w:type="gramEnd"/>
-    </w:p>
-    <w:p>
-      <w:pPr>
+      </w:pPr>
+      <w:r>
+        <w:rPr>
+          <w:rFonts w:ascii="Times New Roman" w:eastAsia="Times New Roman" w:hAnsi="Symbol" w:cs="Times New Roman"/>
+          <w:lang w:val="en-CA" w:eastAsia="en-CA"/>
+        </w:rPr>
+        <w:t></w:t>
+      </w:r>
+      <w:r>
         <w:rPr>
           <w:rFonts w:ascii="Times New Roman" w:eastAsia="Times New Roman" w:hAnsi="Times New Roman" w:cs="Times New Roman"/>
           <w:lang w:val="en-CA" w:eastAsia="en-CA"/>
         </w:rPr>
-      </w:pPr>
-      <w:proofErr w:type="gramStart"/>
-      <w:r>
-        <w:rPr>
-          <w:rFonts w:ascii="Times New Roman" w:eastAsia="Times New Roman" w:hAnsi="Symbol" w:cs="Times New Roman"/>
-          <w:lang w:val="en-CA" w:eastAsia="en-CA"/>
-        </w:rPr>
-        <w:t></w:t>
-      </w:r>
-      <w:r>
-        <w:rPr>
-          <w:rFonts w:ascii="Times New Roman" w:eastAsia="Times New Roman" w:hAnsi="Times New Roman" w:cs="Times New Roman"/>
-          <w:lang w:val="en-CA" w:eastAsia="en-CA"/>
-        </w:rPr>
-        <w:t xml:space="preserve">  Anything</w:t>
-      </w:r>
-      <w:proofErr w:type="gramEnd"/>
-      <w:r>
-        <w:rPr>
-          <w:rFonts w:ascii="Times New Roman" w:eastAsia="Times New Roman" w:hAnsi="Times New Roman" w:cs="Times New Roman"/>
-          <w:lang w:val="en-CA" w:eastAsia="en-CA"/>
-        </w:rPr>
-        <w:t xml:space="preserve"> else around the basics of the playability?</w:t>
+        <w:t xml:space="preserve">  Anything else around the basics of the playability?</w:t>
       </w:r>
     </w:p>
     <w:p>
@@ -11595,17 +10607,8 @@
           <w:rFonts w:ascii="Times New Roman" w:eastAsia="Times New Roman" w:hAnsi="Times New Roman" w:cs="Times New Roman"/>
           <w:lang w:val="en-CA" w:eastAsia="en-CA"/>
         </w:rPr>
-        <w:t>Assuming the UI is in a very early stage, but more visuals/</w:t>
-      </w:r>
-      <w:proofErr w:type="gramStart"/>
-      <w:r>
-        <w:rPr>
-          <w:rFonts w:ascii="Times New Roman" w:eastAsia="Times New Roman" w:hAnsi="Times New Roman" w:cs="Times New Roman"/>
-          <w:lang w:val="en-CA" w:eastAsia="en-CA"/>
-        </w:rPr>
-        <w:t>graphics</w:t>
-      </w:r>
-      <w:proofErr w:type="gramEnd"/>
+        <w:t>Assuming the UI is in a very early stage, but more visuals/graphics</w:t>
+      </w:r>
     </w:p>
     <w:p>
       <w:pPr>
@@ -11672,13 +10675,8 @@
         <w:annotationRef/>
       </w:r>
       <w:r>
-        <w:t xml:space="preserve">Since most people can’t imagine this world right now, we will drop these for </w:t>
-      </w:r>
-      <w:proofErr w:type="gramStart"/>
-      <w:r>
-        <w:t>now</w:t>
-      </w:r>
-      <w:proofErr w:type="gramEnd"/>
+        <w:t>Since most people can’t imagine this world right now, we will drop these for now</w:t>
+      </w:r>
     </w:p>
   </w:comment>
   <w:comment w:id="1" w:author="Mark Levison" w:date="2020-11-16T16:31:00Z" w:initials="ML">
@@ -11692,13 +10690,8 @@
         </w:rPr>
         <w:annotationRef/>
       </w:r>
-      <w:proofErr w:type="gramStart"/>
-      <w:r>
-        <w:t>Again</w:t>
-      </w:r>
-      <w:proofErr w:type="gramEnd"/>
-      <w:r>
-        <w:t xml:space="preserve"> impossible for people to imagine right now</w:t>
+      <w:r>
+        <w:t>Again impossible for people to imagine right now</w:t>
       </w:r>
     </w:p>
   </w:comment>
@@ -11714,13 +10707,8 @@
         <w:annotationRef/>
       </w:r>
       <w:r>
-        <w:t xml:space="preserve">Covered in round #1 see if any text is worth </w:t>
-      </w:r>
-      <w:proofErr w:type="gramStart"/>
-      <w:r>
-        <w:t>saving</w:t>
-      </w:r>
-      <w:proofErr w:type="gramEnd"/>
+        <w:t>Covered in round #1 see if any text is worth saving</w:t>
+      </w:r>
     </w:p>
   </w:comment>
 </w:comments>

</xml_diff>

<commit_message>
Extend the Game to 7 Rounds
</commit_message>
<xml_diff>
--- a/docs/Team Games.docx
+++ b/docs/Team Games.docx
@@ -840,14 +840,20 @@
       </w:r>
     </w:p>
     <w:p>
-      <w:r>
-        <w:lastRenderedPageBreak/>
-        <w:br w:type="page"/>
-      </w:r>
-    </w:p>
-    <w:p>
-      <w:r>
-        <w:lastRenderedPageBreak/>
+      <w:pPr>
+        <w:rPr>
+          <w:del w:id="16" w:author="Mark Levison" w:date="2021-03-02T15:45:00Z"/>
+        </w:rPr>
+      </w:pPr>
+      <w:del w:id="17" w:author="Mark Levison" w:date="2021-03-02T15:45:00Z">
+        <w:r>
+          <w:lastRenderedPageBreak/>
+          <w:br w:type="page"/>
+        </w:r>
+      </w:del>
+    </w:p>
+    <w:p>
+      <w:r>
         <w:t xml:space="preserve">In an ideal world I would balance the game choices so that each round has one improvement from each of: SM, PO, </w:t>
       </w:r>
       <w:proofErr w:type="spellStart"/>
@@ -1037,7 +1043,7 @@
                 <w:szCs w:val="22"/>
               </w:rPr>
             </w:pPr>
-            <w:commentRangeStart w:id="16"/>
+            <w:commentRangeStart w:id="18"/>
             <w:r>
               <w:rPr>
                 <w:sz w:val="22"/>
@@ -1139,12 +1145,12 @@
               </w:rPr>
               <w:t>, for 5 rounds</w:t>
             </w:r>
-            <w:commentRangeEnd w:id="16"/>
+            <w:commentRangeEnd w:id="18"/>
             <w:r>
               <w:rPr>
                 <w:rStyle w:val="CommentReference"/>
               </w:rPr>
-              <w:commentReference w:id="16"/>
+              <w:commentReference w:id="18"/>
             </w:r>
           </w:p>
         </w:tc>
@@ -1497,7 +1503,7 @@
                 <w:szCs w:val="22"/>
               </w:rPr>
             </w:pPr>
-            <w:commentRangeStart w:id="17"/>
+            <w:commentRangeStart w:id="19"/>
             <w:r>
               <w:rPr>
                 <w:sz w:val="22"/>
@@ -1639,12 +1645,12 @@
               </w:rPr>
               <w:t>If you already have a team room this is not applicable.</w:t>
             </w:r>
-            <w:commentRangeEnd w:id="17"/>
+            <w:commentRangeEnd w:id="19"/>
             <w:r>
               <w:rPr>
                 <w:rStyle w:val="CommentReference"/>
               </w:rPr>
-              <w:commentReference w:id="17"/>
+              <w:commentReference w:id="19"/>
             </w:r>
           </w:p>
         </w:tc>
@@ -2931,7 +2937,6 @@
                 <w:sz w:val="22"/>
                 <w:szCs w:val="22"/>
               </w:rPr>
-              <w:lastRenderedPageBreak/>
               <w:t>Refuse new stories mid-sprint</w:t>
             </w:r>
           </w:p>
@@ -4666,7 +4671,7 @@
     <w:p>
       <w:pPr>
         <w:rPr>
-          <w:ins w:id="18" w:author="Mark Levison" w:date="2021-02-23T16:25:00Z"/>
+          <w:ins w:id="20" w:author="Mark Levison" w:date="2021-02-23T16:25:00Z"/>
           <w:sz w:val="22"/>
           <w:szCs w:val="22"/>
         </w:rPr>
@@ -4698,12 +4703,12 @@
     <w:p>
       <w:pPr>
         <w:rPr>
-          <w:ins w:id="19" w:author="Mark Levison" w:date="2021-02-23T16:26:00Z"/>
-          <w:sz w:val="22"/>
-          <w:szCs w:val="22"/>
-        </w:rPr>
-      </w:pPr>
-      <w:ins w:id="20" w:author="Mark Levison" w:date="2021-02-23T16:25:00Z">
+          <w:ins w:id="21" w:author="Mark Levison" w:date="2021-02-23T16:26:00Z"/>
+          <w:sz w:val="22"/>
+          <w:szCs w:val="22"/>
+        </w:rPr>
+      </w:pPr>
+      <w:ins w:id="22" w:author="Mark Levison" w:date="2021-02-23T16:25:00Z">
         <w:r>
           <w:rPr>
             <w:sz w:val="22"/>
@@ -4716,12 +4721,12 @@
     <w:p>
       <w:pPr>
         <w:rPr>
-          <w:ins w:id="21" w:author="Mark Levison" w:date="2021-02-23T16:20:00Z"/>
-          <w:sz w:val="22"/>
-          <w:szCs w:val="22"/>
-        </w:rPr>
-      </w:pPr>
-      <w:ins w:id="22" w:author="Mark Levison" w:date="2021-02-23T16:26:00Z">
+          <w:ins w:id="23" w:author="Mark Levison" w:date="2021-02-23T16:20:00Z"/>
+          <w:sz w:val="22"/>
+          <w:szCs w:val="22"/>
+        </w:rPr>
+      </w:pPr>
+      <w:ins w:id="24" w:author="Mark Levison" w:date="2021-02-23T16:26:00Z">
         <w:r>
           <w:rPr>
             <w:sz w:val="22"/>
@@ -4734,12 +4739,12 @@
     <w:p>
       <w:pPr>
         <w:rPr>
-          <w:ins w:id="23" w:author="Mark Levison" w:date="2021-02-23T16:20:00Z"/>
-          <w:sz w:val="22"/>
-          <w:szCs w:val="22"/>
-        </w:rPr>
-      </w:pPr>
-      <w:ins w:id="24" w:author="Mark Levison" w:date="2021-02-23T16:20:00Z">
+          <w:ins w:id="25" w:author="Mark Levison" w:date="2021-02-23T16:20:00Z"/>
+          <w:sz w:val="22"/>
+          <w:szCs w:val="22"/>
+        </w:rPr>
+      </w:pPr>
+      <w:ins w:id="26" w:author="Mark Levison" w:date="2021-02-23T16:20:00Z">
         <w:r>
           <w:rPr>
             <w:sz w:val="22"/>
@@ -4752,12 +4757,12 @@
     <w:p>
       <w:pPr>
         <w:rPr>
-          <w:ins w:id="25" w:author="Mark Levison" w:date="2021-02-18T16:36:00Z"/>
-          <w:sz w:val="22"/>
-          <w:szCs w:val="22"/>
-        </w:rPr>
-      </w:pPr>
-      <w:ins w:id="26" w:author="Mark Levison" w:date="2021-02-23T16:20:00Z">
+          <w:ins w:id="27" w:author="Mark Levison" w:date="2021-02-18T16:36:00Z"/>
+          <w:sz w:val="22"/>
+          <w:szCs w:val="22"/>
+        </w:rPr>
+      </w:pPr>
+      <w:ins w:id="28" w:author="Mark Levison" w:date="2021-02-23T16:20:00Z">
         <w:r>
           <w:rPr>
             <w:sz w:val="22"/>
@@ -4766,7 +4771,7 @@
           <w:t xml:space="preserve">PBI Not clear </w:t>
         </w:r>
       </w:ins>
-      <w:ins w:id="27" w:author="Mark Levison" w:date="2021-02-23T16:21:00Z">
+      <w:ins w:id="29" w:author="Mark Levison" w:date="2021-02-23T16:21:00Z">
         <w:r>
           <w:rPr>
             <w:sz w:val="22"/>
@@ -4779,12 +4784,12 @@
     <w:p>
       <w:pPr>
         <w:rPr>
-          <w:ins w:id="28" w:author="Mark Levison" w:date="2021-02-23T16:31:00Z"/>
-          <w:sz w:val="22"/>
-          <w:szCs w:val="22"/>
-        </w:rPr>
-      </w:pPr>
-      <w:ins w:id="29" w:author="Mark Levison" w:date="2021-02-18T16:36:00Z">
+          <w:ins w:id="30" w:author="Mark Levison" w:date="2021-02-23T16:31:00Z"/>
+          <w:sz w:val="22"/>
+          <w:szCs w:val="22"/>
+        </w:rPr>
+      </w:pPr>
+      <w:ins w:id="31" w:author="Mark Levison" w:date="2021-02-18T16:36:00Z">
         <w:r>
           <w:rPr>
             <w:sz w:val="22"/>
@@ -4806,12 +4811,12 @@
     <w:p>
       <w:pPr>
         <w:rPr>
-          <w:ins w:id="30" w:author="Mark Levison" w:date="2021-02-23T16:31:00Z"/>
-          <w:sz w:val="22"/>
-          <w:szCs w:val="22"/>
-        </w:rPr>
-      </w:pPr>
-      <w:ins w:id="31" w:author="Mark Levison" w:date="2021-02-23T16:31:00Z">
+          <w:ins w:id="32" w:author="Mark Levison" w:date="2021-02-23T16:31:00Z"/>
+          <w:sz w:val="22"/>
+          <w:szCs w:val="22"/>
+        </w:rPr>
+      </w:pPr>
+      <w:ins w:id="33" w:author="Mark Levison" w:date="2021-02-23T16:31:00Z">
         <w:r>
           <w:rPr>
             <w:sz w:val="22"/>
@@ -4824,12 +4829,12 @@
     <w:p>
       <w:pPr>
         <w:rPr>
-          <w:ins w:id="32" w:author="Mark Levison" w:date="2021-02-23T16:28:00Z"/>
-          <w:sz w:val="22"/>
-          <w:szCs w:val="22"/>
-        </w:rPr>
-      </w:pPr>
-      <w:ins w:id="33" w:author="Mark Levison" w:date="2021-02-23T16:31:00Z">
+          <w:ins w:id="34" w:author="Mark Levison" w:date="2021-02-23T16:28:00Z"/>
+          <w:sz w:val="22"/>
+          <w:szCs w:val="22"/>
+        </w:rPr>
+      </w:pPr>
+      <w:ins w:id="35" w:author="Mark Levison" w:date="2021-02-23T16:31:00Z">
         <w:r>
           <w:rPr>
             <w:sz w:val="22"/>
@@ -4846,7 +4851,7 @@
           <w:szCs w:val="22"/>
         </w:rPr>
       </w:pPr>
-      <w:ins w:id="34" w:author="Mark Levison" w:date="2021-02-23T16:28:00Z">
+      <w:ins w:id="36" w:author="Mark Levison" w:date="2021-02-23T16:28:00Z">
         <w:r>
           <w:rPr>
             <w:sz w:val="22"/>
@@ -4855,7 +4860,7 @@
           <w:t>Computer SDD Failure or O</w:t>
         </w:r>
       </w:ins>
-      <w:ins w:id="35" w:author="Mark Levison" w:date="2021-02-23T16:29:00Z">
+      <w:ins w:id="37" w:author="Mark Levison" w:date="2021-02-23T16:29:00Z">
         <w:r>
           <w:rPr>
             <w:sz w:val="22"/>
@@ -4914,12 +4919,12 @@
     <w:p>
       <w:pPr>
         <w:rPr>
-          <w:ins w:id="36" w:author="Mark Levison" w:date="2021-02-23T16:18:00Z"/>
-          <w:sz w:val="22"/>
-          <w:szCs w:val="22"/>
-        </w:rPr>
-      </w:pPr>
-      <w:ins w:id="37" w:author="Mark Levison" w:date="2021-02-23T16:17:00Z">
+          <w:ins w:id="38" w:author="Mark Levison" w:date="2021-02-23T16:18:00Z"/>
+          <w:sz w:val="22"/>
+          <w:szCs w:val="22"/>
+        </w:rPr>
+      </w:pPr>
+      <w:ins w:id="39" w:author="Mark Levison" w:date="2021-02-23T16:17:00Z">
         <w:r>
           <w:rPr>
             <w:sz w:val="22"/>
@@ -4941,12 +4946,12 @@
     <w:p>
       <w:pPr>
         <w:rPr>
-          <w:ins w:id="38" w:author="Mark Levison" w:date="2021-02-24T10:17:00Z"/>
-          <w:sz w:val="22"/>
-          <w:szCs w:val="22"/>
-        </w:rPr>
-      </w:pPr>
-      <w:ins w:id="39" w:author="Mark Levison" w:date="2021-02-23T16:18:00Z">
+          <w:ins w:id="40" w:author="Mark Levison" w:date="2021-02-24T10:17:00Z"/>
+          <w:sz w:val="22"/>
+          <w:szCs w:val="22"/>
+        </w:rPr>
+      </w:pPr>
+      <w:ins w:id="41" w:author="Mark Levison" w:date="2021-02-23T16:18:00Z">
         <w:r>
           <w:rPr>
             <w:sz w:val="22"/>
@@ -4959,12 +4964,12 @@
     <w:p>
       <w:pPr>
         <w:rPr>
-          <w:ins w:id="40" w:author="Mark Levison" w:date="2021-02-23T16:32:00Z"/>
-          <w:sz w:val="22"/>
-          <w:szCs w:val="22"/>
-        </w:rPr>
-      </w:pPr>
-      <w:ins w:id="41" w:author="Mark Levison" w:date="2021-02-24T10:17:00Z">
+          <w:ins w:id="42" w:author="Mark Levison" w:date="2021-02-23T16:32:00Z"/>
+          <w:sz w:val="22"/>
+          <w:szCs w:val="22"/>
+        </w:rPr>
+      </w:pPr>
+      <w:ins w:id="43" w:author="Mark Levison" w:date="2021-02-24T10:17:00Z">
         <w:r>
           <w:rPr>
             <w:sz w:val="22"/>
@@ -4986,21 +4991,21 @@
     <w:p>
       <w:pPr>
         <w:rPr>
-          <w:ins w:id="42" w:author="Mark Levison" w:date="2021-02-23T16:17:00Z"/>
+          <w:ins w:id="44" w:author="Mark Levison" w:date="2021-02-23T16:17:00Z"/>
           <w:i/>
           <w:iCs/>
           <w:sz w:val="22"/>
           <w:szCs w:val="22"/>
-          <w:rPrChange w:id="43" w:author="Mark Levison" w:date="2021-02-23T16:32:00Z">
+          <w:rPrChange w:id="45" w:author="Mark Levison" w:date="2021-02-23T16:32:00Z">
             <w:rPr>
-              <w:ins w:id="44" w:author="Mark Levison" w:date="2021-02-23T16:17:00Z"/>
+              <w:ins w:id="46" w:author="Mark Levison" w:date="2021-02-23T16:17:00Z"/>
               <w:sz w:val="22"/>
               <w:szCs w:val="22"/>
             </w:rPr>
           </w:rPrChange>
         </w:rPr>
       </w:pPr>
-      <w:ins w:id="45" w:author="Mark Levison" w:date="2021-02-23T16:32:00Z">
+      <w:ins w:id="47" w:author="Mark Levison" w:date="2021-02-23T16:32:00Z">
         <w:r>
           <w:rPr>
             <w:i/>
@@ -8902,7 +8907,7 @@
 
 <file path=word/comments.xml><?xml version="1.0" encoding="utf-8"?>
 <w:comments xmlns:wpc="http://schemas.microsoft.com/office/word/2010/wordprocessingCanvas" xmlns:cx="http://schemas.microsoft.com/office/drawing/2014/chartex" xmlns:cx1="http://schemas.microsoft.com/office/drawing/2015/9/8/chartex" xmlns:cx2="http://schemas.microsoft.com/office/drawing/2015/10/21/chartex" xmlns:cx3="http://schemas.microsoft.com/office/drawing/2016/5/9/chartex" xmlns:cx4="http://schemas.microsoft.com/office/drawing/2016/5/10/chartex" xmlns:cx5="http://schemas.microsoft.com/office/drawing/2016/5/11/chartex" xmlns:cx6="http://schemas.microsoft.com/office/drawing/2016/5/12/chartex" xmlns:cx7="http://schemas.microsoft.com/office/drawing/2016/5/13/chartex" xmlns:cx8="http://schemas.microsoft.com/office/drawing/2016/5/14/chartex" xmlns:mc="http://schemas.openxmlformats.org/markup-compatibility/2006" xmlns:aink="http://schemas.microsoft.com/office/drawing/2016/ink" xmlns:am3d="http://schemas.microsoft.com/office/drawing/2017/model3d" xmlns:o="urn:schemas-microsoft-com:office:office" xmlns:r="http://schemas.openxmlformats.org/officeDocument/2006/relationships" xmlns:m="http://schemas.openxmlformats.org/officeDocument/2006/math" xmlns:v="urn:schemas-microsoft-com:vml" xmlns:wp14="http://schemas.microsoft.com/office/word/2010/wordprocessingDrawing" xmlns:wp="http://schemas.openxmlformats.org/drawingml/2006/wordprocessingDrawing" xmlns:w10="urn:schemas-microsoft-com:office:word" xmlns:w="http://schemas.openxmlformats.org/wordprocessingml/2006/main" xmlns:w14="http://schemas.microsoft.com/office/word/2010/wordml" xmlns:w15="http://schemas.microsoft.com/office/word/2012/wordml" xmlns:w16cex="http://schemas.microsoft.com/office/word/2018/wordml/cex" xmlns:w16cid="http://schemas.microsoft.com/office/word/2016/wordml/cid" xmlns:w16="http://schemas.microsoft.com/office/word/2018/wordml" xmlns:w16se="http://schemas.microsoft.com/office/word/2015/wordml/symex" xmlns:wpg="http://schemas.microsoft.com/office/word/2010/wordprocessingGroup" xmlns:wpi="http://schemas.microsoft.com/office/word/2010/wordprocessingInk" xmlns:wne="http://schemas.microsoft.com/office/word/2006/wordml" xmlns:wps="http://schemas.microsoft.com/office/word/2010/wordprocessingShape" mc:Ignorable="w14 w15 w16se w16cid w16 w16cex wp14">
-  <w:comment w:id="16" w:author="Mark Levison" w:date="2020-11-16T16:25:00Z" w:initials="ML">
+  <w:comment w:id="18" w:author="Mark Levison" w:date="2020-11-16T16:25:00Z" w:initials="ML">
     <w:p>
       <w:pPr>
         <w:pStyle w:val="CommentText"/>
@@ -8923,7 +8928,7 @@
       <w:proofErr w:type="gramEnd"/>
     </w:p>
   </w:comment>
-  <w:comment w:id="17" w:author="Mark Levison" w:date="2020-11-16T16:31:00Z" w:initials="ML">
+  <w:comment w:id="19" w:author="Mark Levison" w:date="2020-11-16T16:31:00Z" w:initials="ML">
     <w:p>
       <w:pPr>
         <w:pStyle w:val="CommentText"/>

</xml_diff>

<commit_message>
Limit the Size of the Product Backlog
</commit_message>
<xml_diff>
--- a/docs/Team Games.docx
+++ b/docs/Team Games.docx
@@ -634,17 +634,11 @@
       <w:pPr>
         <w:rPr>
           <w:highlight w:val="yellow"/>
-          <w:rPrChange w:id="0" w:author="Mark Levison" w:date="2021-02-24T10:17:00Z">
-            <w:rPr/>
-          </w:rPrChange>
         </w:rPr>
       </w:pPr>
       <w:r>
         <w:rPr>
           <w:highlight w:val="yellow"/>
-          <w:rPrChange w:id="1" w:author="Mark Levison" w:date="2021-02-24T10:17:00Z">
-            <w:rPr/>
-          </w:rPrChange>
         </w:rPr>
         <w:t>Longer term change</w:t>
       </w:r>
@@ -658,17 +652,11 @@
         </w:numPr>
         <w:rPr>
           <w:highlight w:val="yellow"/>
-          <w:rPrChange w:id="2" w:author="Mark Levison" w:date="2021-02-24T10:17:00Z">
-            <w:rPr/>
-          </w:rPrChange>
         </w:rPr>
       </w:pPr>
       <w:r>
         <w:rPr>
           <w:highlight w:val="yellow"/>
-          <w:rPrChange w:id="3" w:author="Mark Levison" w:date="2021-02-24T10:17:00Z">
-            <w:rPr/>
-          </w:rPrChange>
         </w:rPr>
         <w:tab/>
       </w:r>
@@ -677,21 +665,12 @@
           <w:b/>
           <w:bCs/>
           <w:highlight w:val="yellow"/>
-          <w:rPrChange w:id="4" w:author="Mark Levison" w:date="2021-02-24T10:17:00Z">
-            <w:rPr>
-              <w:b/>
-              <w:bCs/>
-            </w:rPr>
-          </w:rPrChange>
         </w:rPr>
         <w:t>Product Drag</w:t>
       </w:r>
       <w:r>
         <w:rPr>
           <w:highlight w:val="yellow"/>
-          <w:rPrChange w:id="5" w:author="Mark Levison" w:date="2021-02-24T10:17:00Z">
-            <w:rPr/>
-          </w:rPrChange>
         </w:rPr>
         <w:t xml:space="preserve"> – if nothing is done to improve Product Ownership </w:t>
       </w:r>
@@ -699,9 +678,6 @@
       <w:r>
         <w:rPr>
           <w:highlight w:val="yellow"/>
-          <w:rPrChange w:id="6" w:author="Mark Levison" w:date="2021-02-24T10:17:00Z">
-            <w:rPr/>
-          </w:rPrChange>
         </w:rPr>
         <w:t>i.e.</w:t>
       </w:r>
@@ -709,9 +685,6 @@
       <w:r>
         <w:rPr>
           <w:highlight w:val="yellow"/>
-          <w:rPrChange w:id="7" w:author="Mark Levison" w:date="2021-02-24T10:17:00Z">
-            <w:rPr/>
-          </w:rPrChange>
         </w:rPr>
         <w:t xml:space="preserve"> Vision, Product Backlog Refinement etc. then the team’s success chance is reduced.</w:t>
       </w:r>
@@ -720,51 +693,22 @@
       <w:pPr>
         <w:rPr>
           <w:highlight w:val="yellow"/>
-          <w:rPrChange w:id="8" w:author="Mark Levison" w:date="2021-02-24T10:17:00Z">
-            <w:rPr/>
-          </w:rPrChange>
-        </w:rPr>
-      </w:pPr>
-    </w:p>
-    <w:p>
-      <w:pPr>
-        <w:rPr>
-          <w:ins w:id="9" w:author="Mark Levison" w:date="2021-02-18T16:37:00Z"/>
-        </w:rPr>
-      </w:pPr>
-      <w:ins w:id="10" w:author="Mark Levison" w:date="2021-02-18T16:37:00Z">
-        <w:r>
-          <w:rPr>
-            <w:highlight w:val="yellow"/>
-            <w:rPrChange w:id="11" w:author="Mark Levison" w:date="2021-02-24T10:17:00Z">
-              <w:rPr/>
-            </w:rPrChange>
-          </w:rPr>
-          <w:t>Much longer term – add Morale, Defects found and Cycle time as measures?</w:t>
-        </w:r>
-      </w:ins>
-      <w:ins w:id="12" w:author="Mark Levison" w:date="2021-02-18T16:39:00Z">
-        <w:r>
-          <w:rPr>
-            <w:highlight w:val="yellow"/>
-            <w:rPrChange w:id="13" w:author="Mark Levison" w:date="2021-02-24T10:17:00Z">
-              <w:rPr/>
-            </w:rPrChange>
-          </w:rPr>
-          <w:t xml:space="preserve"> See if Google Project</w:t>
-        </w:r>
-      </w:ins>
-      <w:ins w:id="14" w:author="Mark Levison" w:date="2021-02-18T16:40:00Z">
-        <w:r>
-          <w:rPr>
-            <w:highlight w:val="yellow"/>
-            <w:rPrChange w:id="15" w:author="Mark Levison" w:date="2021-02-24T10:17:00Z">
-              <w:rPr/>
-            </w:rPrChange>
-          </w:rPr>
-          <w:t xml:space="preserve"> Aristotle can help create new actions.</w:t>
-        </w:r>
-      </w:ins>
+        </w:rPr>
+      </w:pPr>
+    </w:p>
+    <w:p>
+      <w:r>
+        <w:rPr>
+          <w:highlight w:val="yellow"/>
+        </w:rPr>
+        <w:t>Much longer term – add Morale, Defects found and Cycle time as measures?</w:t>
+      </w:r>
+      <w:r>
+        <w:rPr>
+          <w:highlight w:val="yellow"/>
+        </w:rPr>
+        <w:t xml:space="preserve"> See if Google Project Aristotle can help create new actions.</w:t>
+      </w:r>
     </w:p>
     <w:p/>
     <w:p>
@@ -840,20 +784,8 @@
       </w:r>
     </w:p>
     <w:p>
-      <w:pPr>
-        <w:rPr>
-          <w:del w:id="16" w:author="Mark Levison" w:date="2021-03-02T15:45:00Z"/>
-        </w:rPr>
-      </w:pPr>
-      <w:del w:id="17" w:author="Mark Levison" w:date="2021-03-02T15:45:00Z">
-        <w:r>
-          <w:lastRenderedPageBreak/>
-          <w:br w:type="page"/>
-        </w:r>
-      </w:del>
-    </w:p>
-    <w:p>
-      <w:r>
+      <w:r>
+        <w:lastRenderedPageBreak/>
         <w:t xml:space="preserve">In an ideal world I would balance the game choices so that each round has one improvement from each of: SM, PO, </w:t>
       </w:r>
       <w:proofErr w:type="spellStart"/>
@@ -1043,7 +975,7 @@
                 <w:szCs w:val="22"/>
               </w:rPr>
             </w:pPr>
-            <w:commentRangeStart w:id="18"/>
+            <w:commentRangeStart w:id="0"/>
             <w:r>
               <w:rPr>
                 <w:sz w:val="22"/>
@@ -1145,12 +1077,12 @@
               </w:rPr>
               <w:t>, for 5 rounds</w:t>
             </w:r>
-            <w:commentRangeEnd w:id="18"/>
+            <w:commentRangeEnd w:id="0"/>
             <w:r>
               <w:rPr>
                 <w:rStyle w:val="CommentReference"/>
               </w:rPr>
-              <w:commentReference w:id="18"/>
+              <w:commentReference w:id="0"/>
             </w:r>
           </w:p>
         </w:tc>
@@ -1503,7 +1435,7 @@
                 <w:szCs w:val="22"/>
               </w:rPr>
             </w:pPr>
-            <w:commentRangeStart w:id="19"/>
+            <w:commentRangeStart w:id="1"/>
             <w:r>
               <w:rPr>
                 <w:sz w:val="22"/>
@@ -1645,12 +1577,12 @@
               </w:rPr>
               <w:t>If you already have a team room this is not applicable.</w:t>
             </w:r>
-            <w:commentRangeEnd w:id="19"/>
+            <w:commentRangeEnd w:id="1"/>
             <w:r>
               <w:rPr>
                 <w:rStyle w:val="CommentReference"/>
               </w:rPr>
-              <w:commentReference w:id="19"/>
+              <w:commentReference w:id="1"/>
             </w:r>
           </w:p>
         </w:tc>
@@ -3574,6 +3506,7 @@
     </w:p>
     <w:p>
       <w:pPr>
+        <w:shd w:val="clear" w:color="auto" w:fill="FFFFFF" w:themeFill="background1"/>
         <w:rPr>
           <w:rFonts w:ascii="Consolas" w:eastAsia="Times New Roman" w:hAnsi="Consolas" w:cs="Times New Roman"/>
           <w:color w:val="A31515"/>
@@ -3586,7 +3519,6 @@
         <w:rPr>
           <w:sz w:val="22"/>
           <w:szCs w:val="22"/>
-          <w:highlight w:val="yellow"/>
         </w:rPr>
         <w:t>Round 4 –</w:t>
       </w:r>
@@ -3594,7 +3526,6 @@
         <w:rPr>
           <w:sz w:val="22"/>
           <w:szCs w:val="22"/>
-          <w:highlight w:val="yellow"/>
         </w:rPr>
         <w:t>Team</w:t>
       </w:r>
@@ -3604,7 +3535,6 @@
           <w:iCs/>
           <w:sz w:val="22"/>
           <w:szCs w:val="22"/>
-          <w:highlight w:val="yellow"/>
         </w:rPr>
         <w:t xml:space="preserve"> </w:t>
       </w:r>
@@ -3612,7 +3542,6 @@
         <w:rPr>
           <w:sz w:val="22"/>
           <w:szCs w:val="22"/>
-          <w:highlight w:val="yellow"/>
         </w:rPr>
         <w:t>Bottlenecked</w:t>
       </w:r>
@@ -3772,11 +3701,35 @@
     </w:p>
     <w:p>
       <w:pPr>
-        <w:rPr>
-          <w:sz w:val="22"/>
-          <w:szCs w:val="22"/>
-        </w:rPr>
-      </w:pPr>
+        <w:shd w:val="clear" w:color="auto" w:fill="FFFFFF"/>
+        <w:spacing w:line="285" w:lineRule="atLeast"/>
+        <w:rPr>
+          <w:sz w:val="22"/>
+          <w:szCs w:val="22"/>
+        </w:rPr>
+      </w:pPr>
+      <w:r>
+        <w:rPr>
+          <w:rFonts w:ascii="Consolas" w:eastAsia="Times New Roman" w:hAnsi="Consolas" w:cs="Times New Roman"/>
+          <w:color w:val="A31515"/>
+          <w:sz w:val="21"/>
+          <w:szCs w:val="21"/>
+          <w:lang w:val="en-CA" w:eastAsia="en-CA"/>
+        </w:rPr>
+        <w:t xml:space="preserve">Limit WIP slows team down for now and speeds them up </w:t>
+      </w:r>
+      <w:proofErr w:type="gramStart"/>
+      <w:r>
+        <w:rPr>
+          <w:rFonts w:ascii="Consolas" w:eastAsia="Times New Roman" w:hAnsi="Consolas" w:cs="Times New Roman"/>
+          <w:color w:val="A31515"/>
+          <w:sz w:val="21"/>
+          <w:szCs w:val="21"/>
+          <w:lang w:val="en-CA" w:eastAsia="en-CA"/>
+        </w:rPr>
+        <w:t>later</w:t>
+      </w:r>
+      <w:proofErr w:type="gramEnd"/>
     </w:p>
     <w:p>
       <w:pPr>
@@ -3794,12 +3747,330 @@
         <w:t>How to work Psychological Safety into the game</w:t>
       </w:r>
     </w:p>
-    <w:p>
-      <w:r>
-        <w:t>BA, Development Testing Collaboration</w:t>
-      </w:r>
-      <w:r>
+    <w:p/>
+    <w:p>
+      <w:pPr>
+        <w:rPr>
+          <w:sz w:val="22"/>
+          <w:szCs w:val="22"/>
+        </w:rPr>
+      </w:pPr>
+    </w:p>
+    <w:p>
+      <w:pPr>
+        <w:rPr>
+          <w:i/>
+          <w:iCs/>
+          <w:sz w:val="22"/>
+          <w:szCs w:val="22"/>
+        </w:rPr>
+      </w:pPr>
+      <w:r>
+        <w:rPr>
+          <w:sz w:val="22"/>
+          <w:szCs w:val="22"/>
+        </w:rPr>
+        <w:t xml:space="preserve">Round 5 </w:t>
+      </w:r>
+    </w:p>
+    <w:p/>
+    <w:p>
+      <w:pPr>
+        <w:shd w:val="clear" w:color="auto" w:fill="FFFFFF"/>
+        <w:spacing w:line="285" w:lineRule="atLeast"/>
+        <w:rPr>
+          <w:rFonts w:ascii="Consolas" w:eastAsia="Times New Roman" w:hAnsi="Consolas" w:cs="Times New Roman"/>
+          <w:color w:val="A31515"/>
+          <w:sz w:val="21"/>
+          <w:szCs w:val="21"/>
+          <w:lang w:val="en-CA" w:eastAsia="en-CA"/>
+          <w:rPrChange w:id="2" w:author="Mark Levison" w:date="2021-03-03T14:26:00Z">
+            <w:rPr>
+              <w:sz w:val="22"/>
+              <w:szCs w:val="22"/>
+            </w:rPr>
+          </w:rPrChange>
+        </w:rPr>
+        <w:pPrChange w:id="3" w:author="Mark Levison" w:date="2021-03-03T14:26:00Z">
+          <w:pPr/>
+        </w:pPrChange>
+      </w:pPr>
+      <w:r>
+        <w:rPr>
+          <w:rFonts w:ascii="Consolas" w:eastAsia="Times New Roman" w:hAnsi="Consolas" w:cs="Times New Roman"/>
+          <w:color w:val="A31515"/>
+          <w:sz w:val="21"/>
+          <w:szCs w:val="21"/>
+          <w:lang w:val="en-CA" w:eastAsia="en-CA"/>
+          <w:rPrChange w:id="4" w:author="Mark Levison" w:date="2021-03-03T14:26:00Z">
+            <w:rPr/>
+          </w:rPrChange>
+        </w:rPr>
+        <w:t xml:space="preserve">Work with PO to ensure PB is prioritized, up to date and remains a manageable </w:t>
+      </w:r>
+      <w:proofErr w:type="gramStart"/>
+      <w:r>
+        <w:rPr>
+          <w:rFonts w:ascii="Consolas" w:eastAsia="Times New Roman" w:hAnsi="Consolas" w:cs="Times New Roman"/>
+          <w:color w:val="A31515"/>
+          <w:sz w:val="21"/>
+          <w:szCs w:val="21"/>
+          <w:lang w:val="en-CA" w:eastAsia="en-CA"/>
+          <w:rPrChange w:id="5" w:author="Mark Levison" w:date="2021-03-03T14:26:00Z">
+            <w:rPr/>
+          </w:rPrChange>
+        </w:rPr>
+        <w:t>size</w:t>
+      </w:r>
+      <w:proofErr w:type="gramEnd"/>
+    </w:p>
+    <w:p>
+      <w:pPr>
+        <w:shd w:val="clear" w:color="auto" w:fill="FFFFFF"/>
+        <w:spacing w:line="285" w:lineRule="atLeast"/>
+        <w:rPr>
+          <w:rFonts w:ascii="Consolas" w:eastAsia="Times New Roman" w:hAnsi="Consolas" w:cs="Times New Roman"/>
+          <w:color w:val="A31515"/>
+          <w:sz w:val="21"/>
+          <w:szCs w:val="21"/>
+          <w:lang w:val="en-CA" w:eastAsia="en-CA"/>
+          <w:rPrChange w:id="6" w:author="Mark Levison" w:date="2021-03-03T14:26:00Z">
+            <w:rPr>
+              <w:sz w:val="22"/>
+              <w:szCs w:val="22"/>
+            </w:rPr>
+          </w:rPrChange>
+        </w:rPr>
+        <w:pPrChange w:id="7" w:author="Mark Levison" w:date="2021-03-03T14:26:00Z">
+          <w:pPr/>
+        </w:pPrChange>
+      </w:pPr>
+      <w:r>
+        <w:rPr>
+          <w:rFonts w:ascii="Consolas" w:eastAsia="Times New Roman" w:hAnsi="Consolas" w:cs="Times New Roman"/>
+          <w:color w:val="A31515"/>
+          <w:sz w:val="21"/>
+          <w:szCs w:val="21"/>
+          <w:lang w:val="en-CA" w:eastAsia="en-CA"/>
+          <w:rPrChange w:id="8" w:author="Mark Levison" w:date="2021-03-03T14:26:00Z">
+            <w:rPr>
+              <w:sz w:val="22"/>
+              <w:szCs w:val="22"/>
+            </w:rPr>
+          </w:rPrChange>
+        </w:rPr>
+        <w:t xml:space="preserve">Include stakeholders in updating/creating product vision and </w:t>
+      </w:r>
+      <w:proofErr w:type="gramStart"/>
+      <w:r>
+        <w:rPr>
+          <w:rFonts w:ascii="Consolas" w:eastAsia="Times New Roman" w:hAnsi="Consolas" w:cs="Times New Roman"/>
+          <w:color w:val="A31515"/>
+          <w:sz w:val="21"/>
+          <w:szCs w:val="21"/>
+          <w:lang w:val="en-CA" w:eastAsia="en-CA"/>
+          <w:rPrChange w:id="9" w:author="Mark Levison" w:date="2021-03-03T14:26:00Z">
+            <w:rPr>
+              <w:sz w:val="22"/>
+              <w:szCs w:val="22"/>
+            </w:rPr>
+          </w:rPrChange>
+        </w:rPr>
+        <w:t>strategy</w:t>
+      </w:r>
+      <w:proofErr w:type="gramEnd"/>
+    </w:p>
+    <w:p>
+      <w:r>
+        <w:t>Establish Sprint Goal</w:t>
+      </w:r>
+    </w:p>
+    <w:p>
+      <w:r>
+        <w:t xml:space="preserve">Create a public impediments or slowdown </w:t>
+      </w:r>
+      <w:proofErr w:type="gramStart"/>
+      <w:r>
+        <w:t>list</w:t>
+      </w:r>
+      <w:proofErr w:type="gramEnd"/>
+    </w:p>
+    <w:p>
+      <w:pPr>
+        <w:shd w:val="clear" w:color="auto" w:fill="FFFFFF"/>
+        <w:spacing w:line="285" w:lineRule="atLeast"/>
+        <w:rPr>
+          <w:rFonts w:ascii="Consolas" w:eastAsia="Times New Roman" w:hAnsi="Consolas" w:cs="Times New Roman"/>
+          <w:color w:val="A31515"/>
+          <w:sz w:val="21"/>
+          <w:szCs w:val="21"/>
+          <w:lang w:val="en-CA" w:eastAsia="en-CA"/>
+        </w:rPr>
+      </w:pPr>
+      <w:r>
+        <w:rPr>
+          <w:rFonts w:ascii="Consolas" w:eastAsia="Times New Roman" w:hAnsi="Consolas" w:cs="Times New Roman"/>
+          <w:color w:val="A31515"/>
+          <w:sz w:val="21"/>
+          <w:szCs w:val="21"/>
+          <w:lang w:val="en-CA" w:eastAsia="en-CA"/>
+        </w:rPr>
+        <w:t>BDD</w:t>
+      </w:r>
+      <w:r>
+        <w:rPr>
+          <w:rFonts w:ascii="Consolas" w:eastAsia="Times New Roman" w:hAnsi="Consolas" w:cs="Times New Roman"/>
+          <w:color w:val="A31515"/>
+          <w:sz w:val="21"/>
+          <w:szCs w:val="21"/>
+          <w:lang w:val="en-CA" w:eastAsia="en-CA"/>
+        </w:rPr>
         <w:t xml:space="preserve"> – </w:t>
+      </w:r>
+      <w:r>
+        <w:rPr>
+          <w:rFonts w:ascii="Consolas" w:eastAsia="Times New Roman" w:hAnsi="Consolas" w:cs="Times New Roman"/>
+          <w:color w:val="A31515"/>
+          <w:sz w:val="21"/>
+          <w:szCs w:val="21"/>
+          <w:highlight w:val="yellow"/>
+          <w:lang w:val="en-CA" w:eastAsia="en-CA"/>
+        </w:rPr>
+        <w:t xml:space="preserve">Consider moving to round </w:t>
+      </w:r>
+      <w:proofErr w:type="gramStart"/>
+      <w:r>
+        <w:rPr>
+          <w:rFonts w:ascii="Consolas" w:eastAsia="Times New Roman" w:hAnsi="Consolas" w:cs="Times New Roman"/>
+          <w:color w:val="A31515"/>
+          <w:sz w:val="21"/>
+          <w:szCs w:val="21"/>
+          <w:highlight w:val="yellow"/>
+          <w:lang w:val="en-CA" w:eastAsia="en-CA"/>
+        </w:rPr>
+        <w:t>6</w:t>
+      </w:r>
+      <w:proofErr w:type="gramEnd"/>
+    </w:p>
+    <w:p>
+      <w:pPr>
+        <w:rPr>
+          <w:ins w:id="10" w:author="Mark Levison" w:date="2021-03-02T15:46:00Z"/>
+          <w:i/>
+          <w:iCs/>
+          <w:sz w:val="22"/>
+          <w:szCs w:val="22"/>
+        </w:rPr>
+      </w:pPr>
+      <w:r>
+        <w:rPr>
+          <w:i/>
+          <w:iCs/>
+          <w:sz w:val="22"/>
+          <w:szCs w:val="22"/>
+        </w:rPr>
+        <w:t>Measure Morale</w:t>
+      </w:r>
+    </w:p>
+    <w:p>
+      <w:pPr>
+        <w:rPr>
+          <w:ins w:id="11" w:author="Mark Levison" w:date="2021-03-02T15:46:00Z"/>
+          <w:i/>
+          <w:iCs/>
+          <w:sz w:val="22"/>
+          <w:szCs w:val="22"/>
+        </w:rPr>
+      </w:pPr>
+    </w:p>
+    <w:p>
+      <w:pPr>
+        <w:rPr>
+          <w:del w:id="12" w:author="Mark Levison" w:date="2021-03-02T16:32:00Z"/>
+          <w:i/>
+          <w:iCs/>
+          <w:sz w:val="22"/>
+          <w:szCs w:val="22"/>
+        </w:rPr>
+      </w:pPr>
+    </w:p>
+    <w:p>
+      <w:pPr>
+        <w:rPr>
+          <w:sz w:val="22"/>
+          <w:szCs w:val="22"/>
+        </w:rPr>
+      </w:pPr>
+    </w:p>
+    <w:p>
+      <w:pPr>
+        <w:rPr>
+          <w:sz w:val="22"/>
+          <w:szCs w:val="22"/>
+        </w:rPr>
+      </w:pPr>
+      <w:r>
+        <w:rPr>
+          <w:sz w:val="22"/>
+          <w:szCs w:val="22"/>
+        </w:rPr>
+        <w:t xml:space="preserve">Round 6 </w:t>
+      </w:r>
+      <w:r>
+        <w:rPr>
+          <w:sz w:val="22"/>
+          <w:szCs w:val="22"/>
+          <w:highlight w:val="yellow"/>
+        </w:rPr>
+        <w:t>Go Live Soon</w:t>
+      </w:r>
+    </w:p>
+    <w:p>
+      <w:pPr>
+        <w:rPr>
+          <w:sz w:val="22"/>
+          <w:szCs w:val="22"/>
+        </w:rPr>
+      </w:pPr>
+      <w:r>
+        <w:rPr>
+          <w:sz w:val="22"/>
+          <w:szCs w:val="22"/>
+          <w:highlight w:val="yellow"/>
+        </w:rPr>
+        <w:t>Overtime</w:t>
+      </w:r>
+    </w:p>
+    <w:p>
+      <w:pPr>
+        <w:rPr>
+          <w:sz w:val="22"/>
+          <w:szCs w:val="22"/>
+          <w:highlight w:val="yellow"/>
+        </w:rPr>
+      </w:pPr>
+      <w:r>
+        <w:rPr>
+          <w:sz w:val="22"/>
+          <w:szCs w:val="22"/>
+          <w:highlight w:val="yellow"/>
+        </w:rPr>
+        <w:t>BDD</w:t>
+      </w:r>
+    </w:p>
+    <w:p>
+      <w:pPr>
+        <w:rPr>
+          <w:i/>
+          <w:iCs/>
+        </w:rPr>
+      </w:pPr>
+      <w:r>
+        <w:rPr>
+          <w:highlight w:val="yellow"/>
+        </w:rPr>
+        <w:lastRenderedPageBreak/>
+        <w:t xml:space="preserve">Work with to update forecasts – not just how much, but also what will likely be completed by a certain date. </w:t>
       </w:r>
       <w:r>
         <w:rPr>
@@ -3807,7 +4078,7 @@
           <w:iCs/>
           <w:highlight w:val="yellow"/>
         </w:rPr>
-        <w:t xml:space="preserve">Should this be merged into </w:t>
+        <w:t xml:space="preserve">Reduces stakeholder interruption </w:t>
       </w:r>
       <w:proofErr w:type="gramStart"/>
       <w:r>
@@ -3816,256 +4087,12 @@
           <w:iCs/>
           <w:highlight w:val="yellow"/>
         </w:rPr>
-        <w:t>BDD</w:t>
+        <w:t>gremlin</w:t>
       </w:r>
       <w:proofErr w:type="gramEnd"/>
     </w:p>
     <w:p>
-      <w:pPr>
-        <w:rPr>
-          <w:sz w:val="22"/>
-          <w:szCs w:val="22"/>
-        </w:rPr>
-      </w:pPr>
-    </w:p>
-    <w:p>
-      <w:pPr>
-        <w:rPr>
-          <w:sz w:val="22"/>
-          <w:szCs w:val="22"/>
-        </w:rPr>
-      </w:pPr>
-      <w:r>
-        <w:rPr>
-          <w:sz w:val="22"/>
-          <w:szCs w:val="22"/>
-        </w:rPr>
-        <w:t>All new from here on down</w:t>
-      </w:r>
-    </w:p>
-    <w:p>
-      <w:pPr>
-        <w:rPr>
-          <w:i/>
-          <w:iCs/>
-          <w:sz w:val="22"/>
-          <w:szCs w:val="22"/>
-        </w:rPr>
-      </w:pPr>
-      <w:r>
-        <w:rPr>
-          <w:sz w:val="22"/>
-          <w:szCs w:val="22"/>
-        </w:rPr>
-        <w:t xml:space="preserve">Round 5 </w:t>
-      </w:r>
-    </w:p>
-    <w:p>
-      <w:pPr>
-        <w:shd w:val="clear" w:color="auto" w:fill="FFFFFF"/>
-        <w:spacing w:line="285" w:lineRule="atLeast"/>
-      </w:pPr>
-    </w:p>
-    <w:p>
-      <w:pPr>
-        <w:rPr>
-          <w:sz w:val="22"/>
-          <w:szCs w:val="22"/>
-        </w:rPr>
-      </w:pPr>
-      <w:r>
-        <w:t xml:space="preserve">Work with PO to ensure PB is prioritized, up to date and remains a manageable </w:t>
-      </w:r>
-      <w:proofErr w:type="gramStart"/>
-      <w:r>
-        <w:t>size</w:t>
-      </w:r>
-      <w:proofErr w:type="gramEnd"/>
-    </w:p>
-    <w:p>
-      <w:pPr>
-        <w:rPr>
-          <w:sz w:val="22"/>
-          <w:szCs w:val="22"/>
-        </w:rPr>
-      </w:pPr>
-      <w:r>
-        <w:rPr>
-          <w:sz w:val="22"/>
-          <w:szCs w:val="22"/>
-        </w:rPr>
-        <w:t xml:space="preserve">Include stakeholders in updating/creating product vision and </w:t>
-      </w:r>
-      <w:proofErr w:type="gramStart"/>
-      <w:r>
-        <w:rPr>
-          <w:sz w:val="22"/>
-          <w:szCs w:val="22"/>
-        </w:rPr>
-        <w:t>strategy</w:t>
-      </w:r>
-      <w:proofErr w:type="gramEnd"/>
-    </w:p>
-    <w:p>
-      <w:pPr>
-        <w:rPr>
-          <w:sz w:val="22"/>
-          <w:szCs w:val="22"/>
-        </w:rPr>
-      </w:pPr>
-      <w:r>
-        <w:t xml:space="preserve">Work on Retrospectives </w:t>
-      </w:r>
-      <w:r>
-        <w:rPr>
-          <w:i/>
-          <w:iCs/>
-        </w:rPr>
-        <w:t xml:space="preserve">Will have to make this more </w:t>
-      </w:r>
-      <w:proofErr w:type="gramStart"/>
-      <w:r>
-        <w:rPr>
-          <w:i/>
-          <w:iCs/>
-        </w:rPr>
-        <w:t>concrete</w:t>
-      </w:r>
-      <w:proofErr w:type="gramEnd"/>
-    </w:p>
-    <w:p>
-      <w:r>
-        <w:t>Establish Sprint Goal</w:t>
-      </w:r>
-    </w:p>
-    <w:p>
-      <w:r>
-        <w:t xml:space="preserve">Create a public impediments or slowdown </w:t>
-      </w:r>
-      <w:proofErr w:type="gramStart"/>
-      <w:r>
-        <w:t>list</w:t>
-      </w:r>
-      <w:proofErr w:type="gramEnd"/>
-    </w:p>
-    <w:p>
-      <w:pPr>
-        <w:rPr>
-          <w:i/>
-          <w:iCs/>
-          <w:sz w:val="22"/>
-          <w:szCs w:val="22"/>
-        </w:rPr>
-      </w:pPr>
-      <w:r>
-        <w:rPr>
-          <w:i/>
-          <w:iCs/>
-          <w:sz w:val="22"/>
-          <w:szCs w:val="22"/>
-        </w:rPr>
-        <w:t>Measure Morale</w:t>
-      </w:r>
-    </w:p>
-    <w:p>
-      <w:pPr>
-        <w:rPr>
-          <w:sz w:val="22"/>
-          <w:szCs w:val="22"/>
-        </w:rPr>
-      </w:pPr>
-    </w:p>
-    <w:p>
-      <w:pPr>
-        <w:rPr>
-          <w:sz w:val="22"/>
-          <w:szCs w:val="22"/>
-        </w:rPr>
-      </w:pPr>
-      <w:r>
-        <w:rPr>
-          <w:sz w:val="22"/>
-          <w:szCs w:val="22"/>
-        </w:rPr>
-        <w:t xml:space="preserve">Round 6 </w:t>
-      </w:r>
-      <w:r>
-        <w:rPr>
-          <w:sz w:val="22"/>
-          <w:szCs w:val="22"/>
-          <w:highlight w:val="yellow"/>
-        </w:rPr>
-        <w:t>Go Live Soon</w:t>
-      </w:r>
-    </w:p>
-    <w:p>
-      <w:pPr>
-        <w:rPr>
-          <w:sz w:val="22"/>
-          <w:szCs w:val="22"/>
-        </w:rPr>
-      </w:pPr>
-      <w:r>
-        <w:rPr>
-          <w:sz w:val="22"/>
-          <w:szCs w:val="22"/>
-          <w:highlight w:val="yellow"/>
-        </w:rPr>
-        <w:t>Overtime</w:t>
-      </w:r>
-    </w:p>
-    <w:p>
-      <w:pPr>
-        <w:rPr>
-          <w:sz w:val="22"/>
-          <w:szCs w:val="22"/>
-          <w:highlight w:val="yellow"/>
-        </w:rPr>
-      </w:pPr>
-      <w:r>
-        <w:rPr>
-          <w:sz w:val="22"/>
-          <w:szCs w:val="22"/>
-          <w:highlight w:val="yellow"/>
-        </w:rPr>
-        <w:t>BDD</w:t>
-      </w:r>
-    </w:p>
-    <w:p>
-      <w:pPr>
-        <w:rPr>
-          <w:i/>
-          <w:iCs/>
-        </w:rPr>
-      </w:pPr>
-      <w:r>
-        <w:rPr>
-          <w:highlight w:val="yellow"/>
-        </w:rPr>
-        <w:t xml:space="preserve">Work with to update forecasts – not just how much, but also what will likely be completed by a certain date. </w:t>
-      </w:r>
-      <w:r>
-        <w:rPr>
-          <w:i/>
-          <w:iCs/>
-          <w:highlight w:val="yellow"/>
-        </w:rPr>
-        <w:t xml:space="preserve">Reduces stakeholder interruption </w:t>
-      </w:r>
-      <w:proofErr w:type="gramStart"/>
-      <w:r>
-        <w:rPr>
-          <w:i/>
-          <w:iCs/>
-          <w:highlight w:val="yellow"/>
-        </w:rPr>
-        <w:t>gremlin</w:t>
-      </w:r>
-      <w:proofErr w:type="gramEnd"/>
-    </w:p>
-    <w:p>
-      <w:r>
-        <w:lastRenderedPageBreak/>
+      <w:r>
         <w:t>Sprint Backlog or Kanban board – help the team feel they own it. The intention being the more attuned it is to their needs the more they will want to use for themselves.</w:t>
       </w:r>
     </w:p>
@@ -4120,6 +4147,26 @@
       </w:r>
       <w:proofErr w:type="gramEnd"/>
     </w:p>
+    <w:p>
+      <w:pPr>
+        <w:rPr>
+          <w:ins w:id="13" w:author="Mark Levison" w:date="2021-03-02T16:32:00Z"/>
+          <w:i/>
+          <w:iCs/>
+          <w:sz w:val="22"/>
+          <w:szCs w:val="22"/>
+        </w:rPr>
+      </w:pPr>
+      <w:ins w:id="14" w:author="Mark Levison" w:date="2021-03-02T16:32:00Z">
+        <w:r>
+          <w:rPr>
+            <w:rFonts w:ascii="Times New Roman" w:eastAsia="Times New Roman" w:hAnsi="Times New Roman" w:cs="Times New Roman"/>
+            <w:lang w:val="en-CA" w:eastAsia="en-CA"/>
+          </w:rPr>
+          <w:t>Mechanics: Idea - Skip retro to get a few more points in the sprint, but reduce/disable improvements in the next sprint</w:t>
+        </w:r>
+      </w:ins>
+    </w:p>
     <w:p/>
     <w:p>
       <w:pPr>
@@ -4167,38 +4214,56 @@
     </w:p>
     <w:p>
       <w:r>
-        <w:t xml:space="preserve">Limit WIP slows team down for now and speeds them up </w:t>
+        <w:t xml:space="preserve">Work to eliminate long ignored technical </w:t>
       </w:r>
       <w:proofErr w:type="gramStart"/>
       <w:r>
-        <w:t>later</w:t>
+        <w:t>problems</w:t>
       </w:r>
       <w:proofErr w:type="gramEnd"/>
     </w:p>
     <w:p>
-      <w:r>
-        <w:t xml:space="preserve">Work to eliminate long ignored technical </w:t>
+      <w:pPr>
+        <w:rPr>
+          <w:ins w:id="15" w:author="Mark Levison" w:date="2021-03-02T16:49:00Z"/>
+          <w:sz w:val="22"/>
+          <w:szCs w:val="22"/>
+        </w:rPr>
+      </w:pPr>
+      <w:r>
+        <w:rPr>
+          <w:sz w:val="22"/>
+          <w:szCs w:val="22"/>
+        </w:rPr>
+        <w:t>Continuous Delivery</w:t>
+      </w:r>
+    </w:p>
+    <w:p>
+      <w:pPr>
+        <w:rPr>
+          <w:sz w:val="22"/>
+          <w:szCs w:val="22"/>
+        </w:rPr>
+      </w:pPr>
+      <w:r>
+        <w:t xml:space="preserve">Work on Retrospectives </w:t>
+      </w:r>
+      <w:r>
+        <w:rPr>
+          <w:i/>
+          <w:iCs/>
+        </w:rPr>
+        <w:t xml:space="preserve">Will have to make this more </w:t>
       </w:r>
       <w:proofErr w:type="gramStart"/>
       <w:r>
-        <w:t>problems</w:t>
+        <w:rPr>
+          <w:i/>
+          <w:iCs/>
+        </w:rPr>
+        <w:t>concrete</w:t>
       </w:r>
       <w:proofErr w:type="gramEnd"/>
-    </w:p>
-    <w:p>
-      <w:pPr>
-        <w:rPr>
-          <w:sz w:val="22"/>
-          <w:szCs w:val="22"/>
-        </w:rPr>
-      </w:pPr>
-      <w:r>
-        <w:rPr>
-          <w:sz w:val="22"/>
-          <w:szCs w:val="22"/>
-        </w:rPr>
-        <w:t>Continuous Delivery</w:t>
-      </w:r>
     </w:p>
     <w:p>
       <w:pPr>
@@ -4671,7 +4736,7 @@
     <w:p>
       <w:pPr>
         <w:rPr>
-          <w:ins w:id="20" w:author="Mark Levison" w:date="2021-02-23T16:25:00Z"/>
+          <w:ins w:id="16" w:author="Mark Levison" w:date="2021-02-23T16:25:00Z"/>
           <w:sz w:val="22"/>
           <w:szCs w:val="22"/>
         </w:rPr>
@@ -4703,12 +4768,21 @@
     <w:p>
       <w:pPr>
         <w:rPr>
-          <w:ins w:id="21" w:author="Mark Levison" w:date="2021-02-23T16:26:00Z"/>
-          <w:sz w:val="22"/>
-          <w:szCs w:val="22"/>
-        </w:rPr>
-      </w:pPr>
-      <w:ins w:id="22" w:author="Mark Levison" w:date="2021-02-23T16:25:00Z">
+          <w:ins w:id="17" w:author="Mark Levison" w:date="2021-02-23T16:26:00Z"/>
+          <w:i/>
+          <w:iCs/>
+          <w:sz w:val="22"/>
+          <w:szCs w:val="22"/>
+          <w:rPrChange w:id="18" w:author="Mark Levison" w:date="2021-03-03T14:08:00Z">
+            <w:rPr>
+              <w:ins w:id="19" w:author="Mark Levison" w:date="2021-02-23T16:26:00Z"/>
+              <w:sz w:val="22"/>
+              <w:szCs w:val="22"/>
+            </w:rPr>
+          </w:rPrChange>
+        </w:rPr>
+      </w:pPr>
+      <w:ins w:id="20" w:author="Mark Levison" w:date="2021-02-23T16:25:00Z">
         <w:r>
           <w:rPr>
             <w:sz w:val="22"/>
@@ -4717,16 +4791,43 @@
           <w:t>Messy Code Found</w:t>
         </w:r>
       </w:ins>
-    </w:p>
-    <w:p>
-      <w:pPr>
-        <w:rPr>
-          <w:ins w:id="23" w:author="Mark Levison" w:date="2021-02-23T16:20:00Z"/>
-          <w:sz w:val="22"/>
-          <w:szCs w:val="22"/>
-        </w:rPr>
-      </w:pPr>
-      <w:ins w:id="24" w:author="Mark Levison" w:date="2021-02-23T16:26:00Z">
+      <w:ins w:id="21" w:author="Mark Levison" w:date="2021-03-03T14:08:00Z">
+        <w:r>
+          <w:rPr>
+            <w:sz w:val="22"/>
+            <w:szCs w:val="22"/>
+          </w:rPr>
+          <w:t xml:space="preserve"> </w:t>
+        </w:r>
+        <w:r>
+          <w:rPr>
+            <w:i/>
+            <w:iCs/>
+            <w:sz w:val="22"/>
+            <w:szCs w:val="22"/>
+          </w:rPr>
+          <w:t>Avoided by TDD</w:t>
+        </w:r>
+      </w:ins>
+    </w:p>
+    <w:p>
+      <w:pPr>
+        <w:rPr>
+          <w:ins w:id="22" w:author="Mark Levison" w:date="2021-02-23T16:20:00Z"/>
+          <w:i/>
+          <w:iCs/>
+          <w:sz w:val="22"/>
+          <w:szCs w:val="22"/>
+          <w:rPrChange w:id="23" w:author="Mark Levison" w:date="2021-03-03T14:07:00Z">
+            <w:rPr>
+              <w:ins w:id="24" w:author="Mark Levison" w:date="2021-02-23T16:20:00Z"/>
+              <w:sz w:val="22"/>
+              <w:szCs w:val="22"/>
+            </w:rPr>
+          </w:rPrChange>
+        </w:rPr>
+      </w:pPr>
+      <w:ins w:id="25" w:author="Mark Levison" w:date="2021-02-23T16:26:00Z">
         <w:r>
           <w:rPr>
             <w:sz w:val="22"/>
@@ -4735,16 +4836,56 @@
           <w:t>Product Backlog a Mess</w:t>
         </w:r>
       </w:ins>
-    </w:p>
-    <w:p>
-      <w:pPr>
-        <w:rPr>
-          <w:ins w:id="25" w:author="Mark Levison" w:date="2021-02-23T16:20:00Z"/>
-          <w:sz w:val="22"/>
-          <w:szCs w:val="22"/>
-        </w:rPr>
-      </w:pPr>
-      <w:ins w:id="26" w:author="Mark Levison" w:date="2021-02-23T16:20:00Z">
+      <w:ins w:id="26" w:author="Mark Levison" w:date="2021-03-03T14:07:00Z">
+        <w:r>
+          <w:rPr>
+            <w:sz w:val="22"/>
+            <w:szCs w:val="22"/>
+          </w:rPr>
+          <w:t xml:space="preserve"> – </w:t>
+        </w:r>
+        <w:r>
+          <w:rPr>
+            <w:i/>
+            <w:iCs/>
+            <w:sz w:val="22"/>
+            <w:szCs w:val="22"/>
+          </w:rPr>
+          <w:t>Limit Back</w:t>
+        </w:r>
+      </w:ins>
+      <w:ins w:id="27" w:author="Mark Levison" w:date="2021-03-03T14:08:00Z">
+        <w:r>
+          <w:rPr>
+            <w:i/>
+            <w:iCs/>
+            <w:sz w:val="22"/>
+            <w:szCs w:val="22"/>
+          </w:rPr>
+          <w:t xml:space="preserve">log size avoids </w:t>
+        </w:r>
+        <w:proofErr w:type="gramStart"/>
+        <w:r>
+          <w:rPr>
+            <w:i/>
+            <w:iCs/>
+            <w:sz w:val="22"/>
+            <w:szCs w:val="22"/>
+          </w:rPr>
+          <w:t>this</w:t>
+        </w:r>
+      </w:ins>
+      <w:proofErr w:type="gramEnd"/>
+    </w:p>
+    <w:p>
+      <w:pPr>
+        <w:rPr>
+          <w:ins w:id="28" w:author="Mark Levison" w:date="2021-02-23T16:20:00Z"/>
+          <w:sz w:val="22"/>
+          <w:szCs w:val="22"/>
+        </w:rPr>
+      </w:pPr>
+      <w:ins w:id="29" w:author="Mark Levison" w:date="2021-02-23T16:20:00Z">
         <w:r>
           <w:rPr>
             <w:sz w:val="22"/>
@@ -4757,12 +4898,21 @@
     <w:p>
       <w:pPr>
         <w:rPr>
-          <w:ins w:id="27" w:author="Mark Levison" w:date="2021-02-18T16:36:00Z"/>
-          <w:sz w:val="22"/>
-          <w:szCs w:val="22"/>
-        </w:rPr>
-      </w:pPr>
-      <w:ins w:id="28" w:author="Mark Levison" w:date="2021-02-23T16:20:00Z">
+          <w:ins w:id="30" w:author="Mark Levison" w:date="2021-02-18T16:36:00Z"/>
+          <w:i/>
+          <w:iCs/>
+          <w:sz w:val="22"/>
+          <w:szCs w:val="22"/>
+          <w:rPrChange w:id="31" w:author="Mark Levison" w:date="2021-03-03T14:08:00Z">
+            <w:rPr>
+              <w:ins w:id="32" w:author="Mark Levison" w:date="2021-02-18T16:36:00Z"/>
+              <w:sz w:val="22"/>
+              <w:szCs w:val="22"/>
+            </w:rPr>
+          </w:rPrChange>
+        </w:rPr>
+      </w:pPr>
+      <w:ins w:id="33" w:author="Mark Levison" w:date="2021-02-23T16:20:00Z">
         <w:r>
           <w:rPr>
             <w:sz w:val="22"/>
@@ -4771,25 +4921,52 @@
           <w:t xml:space="preserve">PBI Not clear </w:t>
         </w:r>
       </w:ins>
-      <w:ins w:id="29" w:author="Mark Levison" w:date="2021-02-23T16:21:00Z">
+      <w:ins w:id="34" w:author="Mark Levison" w:date="2021-03-03T14:08:00Z">
         <w:r>
           <w:rPr>
             <w:sz w:val="22"/>
             <w:szCs w:val="22"/>
           </w:rPr>
-          <w:t>….</w:t>
+          <w:t xml:space="preserve">– </w:t>
+        </w:r>
+        <w:r>
+          <w:rPr>
+            <w:i/>
+            <w:iCs/>
+            <w:sz w:val="22"/>
+            <w:szCs w:val="22"/>
+          </w:rPr>
+          <w:t>Backlog Refinement avoi</w:t>
+        </w:r>
+        <w:r>
+          <w:rPr>
+            <w:i/>
+            <w:iCs/>
+            <w:sz w:val="22"/>
+            <w:szCs w:val="22"/>
+          </w:rPr>
+          <w:t>ds</w:t>
+        </w:r>
+        <w:r>
+          <w:rPr>
+            <w:i/>
+            <w:iCs/>
+            <w:sz w:val="22"/>
+            <w:szCs w:val="22"/>
+          </w:rPr>
+          <w:t xml:space="preserve"> </w:t>
         </w:r>
       </w:ins>
     </w:p>
     <w:p>
       <w:pPr>
         <w:rPr>
-          <w:ins w:id="30" w:author="Mark Levison" w:date="2021-02-23T16:31:00Z"/>
-          <w:sz w:val="22"/>
-          <w:szCs w:val="22"/>
-        </w:rPr>
-      </w:pPr>
-      <w:ins w:id="31" w:author="Mark Levison" w:date="2021-02-18T16:36:00Z">
+          <w:ins w:id="35" w:author="Mark Levison" w:date="2021-02-23T16:31:00Z"/>
+          <w:sz w:val="22"/>
+          <w:szCs w:val="22"/>
+        </w:rPr>
+      </w:pPr>
+      <w:ins w:id="36" w:author="Mark Levison" w:date="2021-02-18T16:36:00Z">
         <w:r>
           <w:rPr>
             <w:sz w:val="22"/>
@@ -4811,17 +4988,18 @@
     <w:p>
       <w:pPr>
         <w:rPr>
-          <w:ins w:id="32" w:author="Mark Levison" w:date="2021-02-23T16:31:00Z"/>
-          <w:sz w:val="22"/>
-          <w:szCs w:val="22"/>
-        </w:rPr>
-      </w:pPr>
-      <w:ins w:id="33" w:author="Mark Levison" w:date="2021-02-23T16:31:00Z">
+          <w:ins w:id="37" w:author="Mark Levison" w:date="2021-02-23T16:31:00Z"/>
+          <w:sz w:val="22"/>
+          <w:szCs w:val="22"/>
+        </w:rPr>
+      </w:pPr>
+      <w:ins w:id="38" w:author="Mark Levison" w:date="2021-02-23T16:31:00Z">
         <w:r>
           <w:rPr>
             <w:sz w:val="22"/>
             <w:szCs w:val="22"/>
           </w:rPr>
+          <w:lastRenderedPageBreak/>
           <w:t>Quality Issues</w:t>
         </w:r>
       </w:ins>
@@ -4829,12 +5007,12 @@
     <w:p>
       <w:pPr>
         <w:rPr>
-          <w:ins w:id="34" w:author="Mark Levison" w:date="2021-02-23T16:28:00Z"/>
-          <w:sz w:val="22"/>
-          <w:szCs w:val="22"/>
-        </w:rPr>
-      </w:pPr>
-      <w:ins w:id="35" w:author="Mark Levison" w:date="2021-02-23T16:31:00Z">
+          <w:ins w:id="39" w:author="Mark Levison" w:date="2021-02-23T16:28:00Z"/>
+          <w:sz w:val="22"/>
+          <w:szCs w:val="22"/>
+        </w:rPr>
+      </w:pPr>
+      <w:ins w:id="40" w:author="Mark Levison" w:date="2021-02-23T16:31:00Z">
         <w:r>
           <w:rPr>
             <w:sz w:val="22"/>
@@ -4851,7 +5029,7 @@
           <w:szCs w:val="22"/>
         </w:rPr>
       </w:pPr>
-      <w:ins w:id="36" w:author="Mark Levison" w:date="2021-02-23T16:28:00Z">
+      <w:ins w:id="41" w:author="Mark Levison" w:date="2021-02-23T16:28:00Z">
         <w:r>
           <w:rPr>
             <w:sz w:val="22"/>
@@ -4860,7 +5038,7 @@
           <w:t>Computer SDD Failure or O</w:t>
         </w:r>
       </w:ins>
-      <w:ins w:id="37" w:author="Mark Levison" w:date="2021-02-23T16:29:00Z">
+      <w:ins w:id="42" w:author="Mark Levison" w:date="2021-02-23T16:29:00Z">
         <w:r>
           <w:rPr>
             <w:sz w:val="22"/>
@@ -4903,7 +5081,6 @@
           <w:sz w:val="22"/>
           <w:szCs w:val="22"/>
         </w:rPr>
-        <w:lastRenderedPageBreak/>
         <w:t xml:space="preserve">Search what goes </w:t>
       </w:r>
       <w:r>
@@ -4919,12 +5096,12 @@
     <w:p>
       <w:pPr>
         <w:rPr>
-          <w:ins w:id="38" w:author="Mark Levison" w:date="2021-02-23T16:18:00Z"/>
-          <w:sz w:val="22"/>
-          <w:szCs w:val="22"/>
-        </w:rPr>
-      </w:pPr>
-      <w:ins w:id="39" w:author="Mark Levison" w:date="2021-02-23T16:17:00Z">
+          <w:ins w:id="43" w:author="Mark Levison" w:date="2021-02-23T16:18:00Z"/>
+          <w:sz w:val="22"/>
+          <w:szCs w:val="22"/>
+        </w:rPr>
+      </w:pPr>
+      <w:ins w:id="44" w:author="Mark Levison" w:date="2021-02-23T16:17:00Z">
         <w:r>
           <w:rPr>
             <w:sz w:val="22"/>
@@ -4946,12 +5123,12 @@
     <w:p>
       <w:pPr>
         <w:rPr>
-          <w:ins w:id="40" w:author="Mark Levison" w:date="2021-02-24T10:17:00Z"/>
-          <w:sz w:val="22"/>
-          <w:szCs w:val="22"/>
-        </w:rPr>
-      </w:pPr>
-      <w:ins w:id="41" w:author="Mark Levison" w:date="2021-02-23T16:18:00Z">
+          <w:ins w:id="45" w:author="Mark Levison" w:date="2021-02-24T10:17:00Z"/>
+          <w:sz w:val="22"/>
+          <w:szCs w:val="22"/>
+        </w:rPr>
+      </w:pPr>
+      <w:ins w:id="46" w:author="Mark Levison" w:date="2021-02-23T16:18:00Z">
         <w:r>
           <w:rPr>
             <w:sz w:val="22"/>
@@ -4964,12 +5141,12 @@
     <w:p>
       <w:pPr>
         <w:rPr>
-          <w:ins w:id="42" w:author="Mark Levison" w:date="2021-02-23T16:32:00Z"/>
-          <w:sz w:val="22"/>
-          <w:szCs w:val="22"/>
-        </w:rPr>
-      </w:pPr>
-      <w:ins w:id="43" w:author="Mark Levison" w:date="2021-02-24T10:17:00Z">
+          <w:ins w:id="47" w:author="Mark Levison" w:date="2021-02-23T16:32:00Z"/>
+          <w:sz w:val="22"/>
+          <w:szCs w:val="22"/>
+        </w:rPr>
+      </w:pPr>
+      <w:ins w:id="48" w:author="Mark Levison" w:date="2021-02-24T10:17:00Z">
         <w:r>
           <w:rPr>
             <w:sz w:val="22"/>
@@ -4991,21 +5168,21 @@
     <w:p>
       <w:pPr>
         <w:rPr>
-          <w:ins w:id="44" w:author="Mark Levison" w:date="2021-02-23T16:17:00Z"/>
+          <w:ins w:id="49" w:author="Mark Levison" w:date="2021-02-23T16:17:00Z"/>
           <w:i/>
           <w:iCs/>
           <w:sz w:val="22"/>
           <w:szCs w:val="22"/>
-          <w:rPrChange w:id="45" w:author="Mark Levison" w:date="2021-02-23T16:32:00Z">
+          <w:rPrChange w:id="50" w:author="Mark Levison" w:date="2021-02-23T16:32:00Z">
             <w:rPr>
-              <w:ins w:id="46" w:author="Mark Levison" w:date="2021-02-23T16:17:00Z"/>
+              <w:ins w:id="51" w:author="Mark Levison" w:date="2021-02-23T16:17:00Z"/>
               <w:sz w:val="22"/>
               <w:szCs w:val="22"/>
             </w:rPr>
           </w:rPrChange>
         </w:rPr>
       </w:pPr>
-      <w:ins w:id="47" w:author="Mark Levison" w:date="2021-02-23T16:32:00Z">
+      <w:ins w:id="52" w:author="Mark Levison" w:date="2021-02-23T16:32:00Z">
         <w:r>
           <w:rPr>
             <w:i/>
@@ -5368,138 +5545,69 @@
         <w:t>Missing – round descriptions for a company that has a live product.</w:t>
       </w:r>
     </w:p>
+    <w:p>
+      <w:pPr>
+        <w:pStyle w:val="Heading2"/>
+      </w:pPr>
+      <w:r>
+        <w:t>Round III – Sprint 7</w:t>
+      </w:r>
+    </w:p>
+    <w:p>
+      <w:r>
+        <w:t>“</w:t>
+      </w:r>
+      <w:r>
+        <w:t>We must go live with an early version of the product this round</w:t>
+      </w:r>
+      <w:r>
+        <w:t>, for CES</w:t>
+      </w:r>
+      <w:r>
+        <w:t xml:space="preserve">. </w:t>
+      </w:r>
+      <w:r>
+        <w:t>Due to your limited productivity in past rounds</w:t>
+      </w:r>
+      <w:r>
+        <w:t>,</w:t>
+      </w:r>
+      <w:r>
+        <w:t xml:space="preserve"> management are prepared to offer some options to help you out</w:t>
+      </w:r>
+      <w:r>
+        <w:t>. We will pay an extra ‘4’ points for anything that helps</w:t>
+      </w:r>
+      <w:r>
+        <w:t>. Another team member? Overtime?”</w:t>
+      </w:r>
+    </w:p>
     <w:p/>
     <w:p>
-      <w:r>
-        <w:rPr>
-          <w:rStyle w:val="Heading2Char"/>
-          <w:sz w:val="24"/>
-          <w:szCs w:val="24"/>
-        </w:rPr>
-        <w:t xml:space="preserve">Round </w:t>
-      </w:r>
-      <w:r>
-        <w:rPr>
-          <w:rStyle w:val="Heading2Char"/>
-          <w:sz w:val="24"/>
-          <w:szCs w:val="24"/>
-        </w:rPr>
-        <w:t>I</w:t>
-      </w:r>
-      <w:r>
-        <w:rPr>
-          <w:rStyle w:val="Heading2Char"/>
-          <w:sz w:val="24"/>
-          <w:szCs w:val="24"/>
-        </w:rPr>
-        <w:t xml:space="preserve"> – Sprint 1</w:t>
-      </w:r>
-      <w:r>
-        <w:t>:</w:t>
-      </w:r>
-    </w:p>
-    <w:p>
-      <w:r>
-        <w:t>“Team</w:t>
-      </w:r>
-      <w:r>
-        <w:t>,</w:t>
-      </w:r>
-      <w:r>
-        <w:t xml:space="preserve"> welcome to the World’s Smallest Online Bookstore. We hired you because </w:t>
-      </w:r>
-      <w:proofErr w:type="gramStart"/>
-      <w:r>
-        <w:t>you’re</w:t>
-      </w:r>
-      <w:proofErr w:type="gramEnd"/>
-      <w:r>
-        <w:t xml:space="preserve"> the best individuals in you</w:t>
-      </w:r>
-      <w:r>
-        <w:t xml:space="preserve">r respective areas. Please remember </w:t>
-      </w:r>
-      <w:r>
-        <w:t xml:space="preserve">that </w:t>
-      </w:r>
-      <w:r>
-        <w:t xml:space="preserve">we’re Vulture Capital </w:t>
-      </w:r>
-      <w:proofErr w:type="gramStart"/>
-      <w:r>
-        <w:t>funded</w:t>
-      </w:r>
-      <w:proofErr w:type="gramEnd"/>
-      <w:r>
-        <w:t xml:space="preserve"> and we have </w:t>
-      </w:r>
-      <w:r>
-        <w:t xml:space="preserve">only </w:t>
-      </w:r>
-      <w:r>
-        <w:t>a few months runway</w:t>
-      </w:r>
-      <w:r>
-        <w:t>, so</w:t>
-      </w:r>
-      <w:r>
-        <w:t xml:space="preserve"> you must deliver</w:t>
-      </w:r>
-      <w:r>
-        <w:t>. This first Sprint</w:t>
-      </w:r>
-      <w:r>
-        <w:t>,</w:t>
-      </w:r>
-      <w:r>
-        <w:t xml:space="preserve"> the company really needs you to prove that you </w:t>
-      </w:r>
-      <w:r>
-        <w:t xml:space="preserve">can </w:t>
-      </w:r>
-      <w:r>
-        <w:t>deliver a working ….</w:t>
-      </w:r>
-      <w:r>
-        <w:t>”.</w:t>
-      </w:r>
-    </w:p>
-    <w:p/>
-    <w:p>
-      <w:r>
-        <w:t xml:space="preserve">Initial </w:t>
-      </w:r>
-      <w:r>
-        <w:t xml:space="preserve">User Story Point </w:t>
-      </w:r>
-      <w:r>
-        <w:t>Capacity</w:t>
-      </w:r>
-      <w:r>
-        <w:t>:</w:t>
-      </w:r>
-      <w:r>
-        <w:t xml:space="preserve"> 10</w:t>
-      </w:r>
-    </w:p>
-    <w:p/>
-    <w:p>
-      <w:pPr>
-        <w:rPr>
-          <w:i/>
-        </w:rPr>
-      </w:pPr>
-      <w:r>
-        <w:rPr>
-          <w:i/>
-        </w:rPr>
-        <w:t xml:space="preserve">Facilitator’s </w:t>
-      </w:r>
-      <w:r>
-        <w:rPr>
-          <w:i/>
-        </w:rPr>
-        <w:t>notes</w:t>
+      <w:pPr>
+        <w:rPr>
+          <w:i/>
+        </w:rPr>
+      </w:pPr>
+    </w:p>
+    <w:p>
+      <w:pPr>
+        <w:rPr>
+          <w:i/>
+        </w:rPr>
+      </w:pPr>
+    </w:p>
+    <w:p>
+      <w:pPr>
+        <w:rPr>
+          <w:i/>
+        </w:rPr>
+      </w:pPr>
+      <w:r>
+        <w:rPr>
+          <w:i/>
+        </w:rPr>
+        <w:t>Facilitator’s notes</w:t>
       </w:r>
     </w:p>
     <w:p>
@@ -5517,13 +5625,13 @@
         <w:rPr>
           <w:i/>
         </w:rPr>
-        <w:t>F</w:t>
-      </w:r>
-      <w:r>
-        <w:rPr>
-          <w:i/>
-        </w:rPr>
-        <w:t>orce the team into storming.</w:t>
+        <w:t>Announce now that changes like team rooms take a long time to pay off – often as long as 12 weeks.</w:t>
+      </w:r>
+      <w:r>
+        <w:rPr>
+          <w:i/>
+        </w:rPr>
+        <w:t xml:space="preserve"> Teams that took on the team room in round 1 now gain 2 additional budget points per round hereafter.</w:t>
       </w:r>
     </w:p>
     <w:p>
@@ -5541,7 +5649,19 @@
         <w:rPr>
           <w:i/>
         </w:rPr>
-        <w:t>Ensure that few</w:t>
+        <w:t>In teams that m</w:t>
+      </w:r>
+      <w:r>
+        <w:rPr>
+          <w:i/>
+        </w:rPr>
+        <w:t xml:space="preserve">ade no changes to improve Engineering </w:t>
+      </w:r>
+      <w:r>
+        <w:rPr>
+          <w:i/>
+        </w:rPr>
+        <w:t>Practices</w:t>
       </w:r>
       <w:r>
         <w:rPr>
@@ -5553,7 +5673,26 @@
         <w:rPr>
           <w:i/>
         </w:rPr>
-        <w:t xml:space="preserve"> if any</w:t>
+        <w:t xml:space="preserve"> Technical Debt is starting to take hold</w:t>
+      </w:r>
+      <w:r>
+        <w:rPr>
+          <w:i/>
+        </w:rPr>
+        <w:t>. R</w:t>
+      </w:r>
+      <w:r>
+        <w:rPr>
+          <w:i/>
+        </w:rPr>
+        <w:t xml:space="preserve">educe capacity by </w:t>
+      </w:r>
+      <w:proofErr w:type="gramStart"/>
+      <w:r>
+        <w:rPr>
+          <w:i/>
+        </w:rPr>
+        <w:t>1</w:t>
       </w:r>
       <w:r>
         <w:rPr>
@@ -5565,27 +5704,76 @@
         <w:rPr>
           <w:i/>
         </w:rPr>
-        <w:t xml:space="preserve"> teams </w:t>
+        <w:t xml:space="preserve"> and</w:t>
+      </w:r>
+      <w:proofErr w:type="gramEnd"/>
+      <w:r>
+        <w:rPr>
+          <w:i/>
+        </w:rPr>
+        <w:t xml:space="preserve"> continue reducing by 1 every other round hereafter.</w:t>
+      </w:r>
+    </w:p>
+    <w:p>
+      <w:pPr>
+        <w:pStyle w:val="Heading2"/>
+      </w:pPr>
+      <w:r>
+        <w:t xml:space="preserve">Round V – Sprint </w:t>
+      </w:r>
+      <w:r>
+        <w:t>1</w:t>
+      </w:r>
+      <w:r>
+        <w:t>3</w:t>
+      </w:r>
+    </w:p>
+    <w:p>
+      <w:r>
+        <w:t>“</w:t>
+      </w:r>
+      <w:r>
+        <w:t>We’re live</w:t>
+      </w:r>
+      <w:r>
+        <w:t>,</w:t>
+      </w:r>
+      <w:r>
+        <w:t xml:space="preserve"> congratulations. In </w:t>
       </w:r>
       <w:proofErr w:type="gramStart"/>
       <w:r>
-        <w:rPr>
-          <w:i/>
-        </w:rPr>
-        <w:t>actually got</w:t>
+        <w:t>addition</w:t>
+      </w:r>
+      <w:r>
+        <w:t>,</w:t>
+      </w:r>
+      <w:r>
+        <w:t xml:space="preserve"> if</w:t>
       </w:r>
       <w:proofErr w:type="gramEnd"/>
       <w:r>
-        <w:rPr>
-          <w:i/>
-        </w:rPr>
-        <w:t xml:space="preserve"> their work completed</w:t>
-      </w:r>
-      <w:r>
-        <w:rPr>
-          <w:i/>
-        </w:rPr>
+        <w:t xml:space="preserve"> we’re unlucky some teams will have to deal with a fire</w:t>
+      </w:r>
+      <w:r>
         <w:t>.</w:t>
+      </w:r>
+      <w:r>
+        <w:t>”</w:t>
+      </w:r>
+    </w:p>
+    <w:p/>
+    <w:p>
+      <w:pPr>
+        <w:rPr>
+          <w:i/>
+        </w:rPr>
+      </w:pPr>
+      <w:r>
+        <w:rPr>
+          <w:i/>
+        </w:rPr>
+        <w:t>Facilitator’s notes</w:t>
       </w:r>
     </w:p>
     <w:p>
@@ -5603,13 +5791,107 @@
         <w:rPr>
           <w:i/>
         </w:rPr>
-        <w:t>I</w:t>
-      </w:r>
-      <w:r>
-        <w:rPr>
-          <w:i/>
-        </w:rPr>
-        <w:t>f your ScrumMaster protected the team from distractions</w:t>
+        <w:t>Teams that do nothing to protect themselves from interruption due to fires automatically lose half their capacity this round</w:t>
+      </w:r>
+      <w:r>
+        <w:rPr>
+          <w:i/>
+        </w:rPr>
+        <w:t>.</w:t>
+      </w:r>
+    </w:p>
+    <w:p>
+      <w:pPr>
+        <w:pStyle w:val="ListParagraph"/>
+        <w:numPr>
+          <w:ilvl w:val="1"/>
+          <w:numId w:val="5"/>
+        </w:numPr>
+        <w:rPr>
+          <w:i/>
+        </w:rPr>
+      </w:pPr>
+      <w:r>
+        <w:rPr>
+          <w:i/>
+        </w:rPr>
+        <w:t xml:space="preserve">Teams that pre-allocated time to deal with fires roll a die: 1-3 no additional losses; 4-5 lose one additional story; 6 lose two additional </w:t>
+      </w:r>
+      <w:proofErr w:type="gramStart"/>
+      <w:r>
+        <w:rPr>
+          <w:i/>
+        </w:rPr>
+        <w:t>stories</w:t>
+      </w:r>
+      <w:proofErr w:type="gramEnd"/>
+    </w:p>
+    <w:p>
+      <w:pPr>
+        <w:pStyle w:val="ListParagraph"/>
+        <w:numPr>
+          <w:ilvl w:val="1"/>
+          <w:numId w:val="5"/>
+        </w:numPr>
+        <w:rPr>
+          <w:i/>
+        </w:rPr>
+      </w:pPr>
+      <w:r>
+        <w:rPr>
+          <w:i/>
+        </w:rPr>
+        <w:t xml:space="preserve">Teams that dedicated one sacrificial team member roll a die: 1-3 no additional </w:t>
+      </w:r>
+      <w:r>
+        <w:rPr>
+          <w:i/>
+        </w:rPr>
+        <w:t xml:space="preserve">stories lost – same </w:t>
+      </w:r>
+      <w:r>
+        <w:rPr>
+          <w:i/>
+        </w:rPr>
+        <w:t xml:space="preserve">outcomes pre-allocating time to deal with the </w:t>
+      </w:r>
+      <w:proofErr w:type="gramStart"/>
+      <w:r>
+        <w:rPr>
+          <w:i/>
+        </w:rPr>
+        <w:t>fires</w:t>
+      </w:r>
+      <w:proofErr w:type="gramEnd"/>
+    </w:p>
+    <w:p>
+      <w:pPr>
+        <w:pStyle w:val="ListParagraph"/>
+        <w:numPr>
+          <w:ilvl w:val="1"/>
+          <w:numId w:val="5"/>
+        </w:numPr>
+        <w:rPr>
+          <w:i/>
+        </w:rPr>
+      </w:pPr>
+      <w:r>
+        <w:rPr>
+          <w:i/>
+        </w:rPr>
+        <w:t>Teams that pre</w:t>
+      </w:r>
+      <w:r>
+        <w:rPr>
+          <w:i/>
+        </w:rPr>
+        <w:t>-</w:t>
+      </w:r>
+      <w:r>
+        <w:rPr>
+          <w:i/>
+        </w:rPr>
+        <w:t>allocated capacity and sacrificed a team member</w:t>
       </w:r>
       <w:r>
         <w:rPr>
@@ -5621,80 +5903,45 @@
         <w:rPr>
           <w:i/>
         </w:rPr>
-        <w:t xml:space="preserve"> rolls of </w:t>
-      </w:r>
-      <w:r>
-        <w:rPr>
-          <w:i/>
-        </w:rPr>
-        <w:t>2</w:t>
-      </w:r>
-      <w:r>
-        <w:rPr>
-          <w:i/>
-        </w:rPr>
-        <w:t xml:space="preserve"> or higher</w:t>
-      </w:r>
-      <w:r>
-        <w:rPr>
-          <w:i/>
-        </w:rPr>
-        <w:t xml:space="preserve"> </w:t>
-      </w:r>
-      <w:r>
-        <w:rPr>
-          <w:i/>
-        </w:rPr>
-        <w:t xml:space="preserve">for Stories </w:t>
-      </w:r>
-      <w:r>
-        <w:rPr>
-          <w:i/>
-        </w:rPr>
-        <w:t>succeed.</w:t>
-      </w:r>
-    </w:p>
-    <w:p>
-      <w:pPr>
-        <w:pStyle w:val="Heading2"/>
-      </w:pPr>
-      <w:r>
-        <w:t>Round II – Sprint 4</w:t>
-      </w:r>
-    </w:p>
-    <w:p>
-      <w:r>
-        <w:t xml:space="preserve">“None of you met our expectations that you would complete 10 </w:t>
-      </w:r>
-      <w:r>
-        <w:rPr>
-          <w:sz w:val="22"/>
-          <w:szCs w:val="22"/>
-        </w:rPr>
-        <w:t>User S</w:t>
-      </w:r>
-      <w:r>
-        <w:t>tories in the last round. Our vulture capitalists are becoming concerned and ask if you can really deliver</w:t>
-      </w:r>
-      <w:r>
-        <w:t>.</w:t>
-      </w:r>
-      <w:r>
-        <w:t xml:space="preserve">” </w:t>
-      </w:r>
-    </w:p>
-    <w:p/>
-    <w:p>
-      <w:pPr>
-        <w:rPr>
-          <w:i/>
-        </w:rPr>
-      </w:pPr>
-      <w:r>
-        <w:rPr>
-          <w:i/>
-        </w:rPr>
-        <w:t>Facilitator’s notes</w:t>
+        <w:t xml:space="preserve"> congrat</w:t>
+      </w:r>
+      <w:r>
+        <w:rPr>
+          <w:i/>
+        </w:rPr>
+        <w:t>ulation</w:t>
+      </w:r>
+      <w:r>
+        <w:rPr>
+          <w:i/>
+        </w:rPr>
+        <w:t>s</w:t>
+      </w:r>
+      <w:r>
+        <w:rPr>
+          <w:i/>
+        </w:rPr>
+        <w:t>,</w:t>
+      </w:r>
+      <w:r>
+        <w:rPr>
+          <w:i/>
+        </w:rPr>
+        <w:t xml:space="preserve"> you took care of </w:t>
+      </w:r>
+      <w:proofErr w:type="gramStart"/>
+      <w:r>
+        <w:rPr>
+          <w:i/>
+        </w:rPr>
+        <w:t>all of</w:t>
+      </w:r>
+      <w:proofErr w:type="gramEnd"/>
+      <w:r>
+        <w:rPr>
+          <w:i/>
+        </w:rPr>
+        <w:t xml:space="preserve"> the fires that came up.</w:t>
       </w:r>
     </w:p>
     <w:p>
@@ -5712,59 +5959,13 @@
         <w:rPr>
           <w:i/>
         </w:rPr>
-        <w:t xml:space="preserve">Teams that </w:t>
-      </w:r>
-      <w:proofErr w:type="gramStart"/>
-      <w:r>
-        <w:rPr>
-          <w:i/>
-        </w:rPr>
-        <w:t>don’t</w:t>
-      </w:r>
-      <w:proofErr w:type="gramEnd"/>
-      <w:r>
-        <w:rPr>
-          <w:i/>
-        </w:rPr>
-        <w:t xml:space="preserve"> do something to improve their communication or teamwork (in this or the previous round) have their capacity reduced by 2.</w:t>
-      </w:r>
-      <w:r>
-        <w:rPr>
-          <w:i/>
-        </w:rPr>
-        <w:t xml:space="preserve"> (</w:t>
-      </w:r>
-      <w:proofErr w:type="gramStart"/>
-      <w:r>
-        <w:rPr>
-          <w:i/>
-        </w:rPr>
-        <w:t>Specifically</w:t>
-      </w:r>
-      <w:proofErr w:type="gramEnd"/>
-      <w:r>
-        <w:rPr>
-          <w:i/>
-        </w:rPr>
-        <w:t xml:space="preserve"> Team </w:t>
-      </w:r>
-      <w:r>
-        <w:rPr>
-          <w:i/>
-        </w:rPr>
-        <w:t>Room</w:t>
-      </w:r>
-      <w:r>
-        <w:rPr>
-          <w:i/>
-        </w:rPr>
-        <w:t>, Working Agreements, Social Time</w:t>
-      </w:r>
-      <w:r>
-        <w:rPr>
-          <w:i/>
-        </w:rPr>
-        <w:t>)</w:t>
+        <w:t>Teams that invested in Unit Testing two rounds ago gain 1 capacity</w:t>
+      </w:r>
+      <w:r>
+        <w:rPr>
+          <w:i/>
+        </w:rPr>
+        <w:t>.</w:t>
       </w:r>
     </w:p>
     <w:p>
@@ -5774,631 +5975,12 @@
           <w:ilvl w:val="0"/>
           <w:numId w:val="5"/>
         </w:numPr>
-        <w:rPr>
-          <w:i/>
-        </w:rPr>
-      </w:pPr>
-      <w:r>
-        <w:rPr>
-          <w:i/>
-        </w:rPr>
-        <w:t>Team</w:t>
-      </w:r>
-      <w:r>
-        <w:rPr>
-          <w:i/>
-        </w:rPr>
-        <w:t xml:space="preserve">s that </w:t>
-      </w:r>
-      <w:proofErr w:type="gramStart"/>
-      <w:r>
-        <w:rPr>
-          <w:i/>
-        </w:rPr>
-        <w:t>don’t</w:t>
-      </w:r>
-      <w:proofErr w:type="gramEnd"/>
-      <w:r>
-        <w:rPr>
-          <w:i/>
-        </w:rPr>
-        <w:t xml:space="preserve"> set</w:t>
-      </w:r>
-      <w:r>
-        <w:rPr>
-          <w:i/>
-        </w:rPr>
-        <w:t xml:space="preserve"> </w:t>
-      </w:r>
-      <w:r>
-        <w:rPr>
-          <w:i/>
-        </w:rPr>
-        <w:t>up a build server by the end of this round reduce their capacity by 2.</w:t>
-      </w:r>
-      <w:r>
-        <w:rPr>
-          <w:i/>
-        </w:rPr>
-        <w:t xml:space="preserve"> </w:t>
-      </w:r>
-    </w:p>
-    <w:p>
-      <w:pPr>
-        <w:pStyle w:val="ListParagraph"/>
-        <w:numPr>
-          <w:ilvl w:val="0"/>
-          <w:numId w:val="5"/>
-        </w:numPr>
-        <w:rPr>
-          <w:i/>
-        </w:rPr>
-      </w:pPr>
-      <w:r>
-        <w:rPr>
-          <w:i/>
-        </w:rPr>
-        <w:t>Teams that have set</w:t>
-      </w:r>
-      <w:r>
-        <w:rPr>
-          <w:i/>
-        </w:rPr>
-        <w:t xml:space="preserve"> </w:t>
-      </w:r>
-      <w:r>
-        <w:rPr>
-          <w:i/>
-        </w:rPr>
-        <w:t xml:space="preserve">up working agreements gain </w:t>
-      </w:r>
-      <w:r>
-        <w:rPr>
-          <w:i/>
-        </w:rPr>
-        <w:t xml:space="preserve">an </w:t>
-      </w:r>
-      <w:r>
-        <w:rPr>
-          <w:i/>
-        </w:rPr>
-        <w:t>additional budget point the round after they were established</w:t>
-      </w:r>
-      <w:r>
-        <w:rPr>
-          <w:i/>
-        </w:rPr>
-        <w:t>.</w:t>
-      </w:r>
-    </w:p>
-    <w:p>
-      <w:pPr>
-        <w:pStyle w:val="ListParagraph"/>
-        <w:numPr>
-          <w:ilvl w:val="0"/>
-          <w:numId w:val="5"/>
-        </w:numPr>
-        <w:rPr>
-          <w:i/>
-        </w:rPr>
-      </w:pPr>
-      <w:r>
-        <w:rPr>
-          <w:i/>
-        </w:rPr>
-        <w:t>If your ScrumMaster has consistently protected the team from distraction for the previous two Sprints</w:t>
-      </w:r>
-      <w:r>
-        <w:rPr>
-          <w:i/>
-        </w:rPr>
-        <w:t>,</w:t>
-      </w:r>
-      <w:r>
-        <w:rPr>
-          <w:i/>
-        </w:rPr>
-        <w:t xml:space="preserve"> grant them now </w:t>
-      </w:r>
-      <w:r>
-        <w:rPr>
-          <w:i/>
-        </w:rPr>
-        <w:t xml:space="preserve">a </w:t>
-      </w:r>
-      <w:r>
-        <w:rPr>
-          <w:i/>
-        </w:rPr>
-        <w:t xml:space="preserve">gain </w:t>
-      </w:r>
-      <w:r>
-        <w:rPr>
-          <w:i/>
-        </w:rPr>
-        <w:t xml:space="preserve">of </w:t>
-      </w:r>
-      <w:r>
-        <w:rPr>
-          <w:i/>
-        </w:rPr>
-        <w:t xml:space="preserve">1 additional </w:t>
-      </w:r>
-      <w:r>
-        <w:rPr>
-          <w:i/>
-        </w:rPr>
-        <w:t xml:space="preserve">Capacity </w:t>
-      </w:r>
-      <w:proofErr w:type="gramStart"/>
-      <w:r>
-        <w:rPr>
-          <w:i/>
-        </w:rPr>
-        <w:t>point</w:t>
-      </w:r>
-      <w:r>
-        <w:rPr>
-          <w:i/>
-        </w:rPr>
-        <w:t xml:space="preserve"> </w:t>
-      </w:r>
-      <w:r>
-        <w:rPr>
-          <w:i/>
-        </w:rPr>
-        <w:t xml:space="preserve"> forever</w:t>
-      </w:r>
-      <w:proofErr w:type="gramEnd"/>
-      <w:r>
-        <w:rPr>
-          <w:i/>
-        </w:rPr>
-        <w:t>,</w:t>
-      </w:r>
-      <w:r>
-        <w:rPr>
-          <w:i/>
-        </w:rPr>
-        <w:t xml:space="preserve"> as many people outside the team are starting to appreciate the cost of actions.</w:t>
-      </w:r>
-    </w:p>
-    <w:p>
-      <w:pPr>
-        <w:pStyle w:val="Heading2"/>
-      </w:pPr>
-      <w:r>
+      </w:pPr>
+      <w:r>
+        <w:rPr>
+          <w:i/>
+        </w:rPr>
         <w:lastRenderedPageBreak/>
-        <w:t>Round III – Sprint 7</w:t>
-      </w:r>
-    </w:p>
-    <w:p>
-      <w:r>
-        <w:t>“</w:t>
-      </w:r>
-      <w:r>
-        <w:t>We must go live with an early version of the product this round</w:t>
-      </w:r>
-      <w:r>
-        <w:t>, for CES</w:t>
-      </w:r>
-      <w:r>
-        <w:t xml:space="preserve">. </w:t>
-      </w:r>
-      <w:r>
-        <w:t>Due to your limited productivity in past rounds</w:t>
-      </w:r>
-      <w:r>
-        <w:t>,</w:t>
-      </w:r>
-      <w:r>
-        <w:t xml:space="preserve"> management are prepared to offer some options to help you out</w:t>
-      </w:r>
-      <w:r>
-        <w:t>. We will pay an extra ‘4’ points for anything that helps</w:t>
-      </w:r>
-      <w:r>
-        <w:t>. Another team member? Overtime?”</w:t>
-      </w:r>
-    </w:p>
-    <w:p/>
-    <w:p>
-      <w:pPr>
-        <w:rPr>
-          <w:i/>
-        </w:rPr>
-      </w:pPr>
-    </w:p>
-    <w:p>
-      <w:pPr>
-        <w:rPr>
-          <w:i/>
-        </w:rPr>
-      </w:pPr>
-    </w:p>
-    <w:p>
-      <w:pPr>
-        <w:rPr>
-          <w:i/>
-        </w:rPr>
-      </w:pPr>
-      <w:r>
-        <w:rPr>
-          <w:i/>
-        </w:rPr>
-        <w:t>Facilitator’s notes</w:t>
-      </w:r>
-    </w:p>
-    <w:p>
-      <w:pPr>
-        <w:pStyle w:val="ListParagraph"/>
-        <w:numPr>
-          <w:ilvl w:val="0"/>
-          <w:numId w:val="5"/>
-        </w:numPr>
-        <w:rPr>
-          <w:i/>
-        </w:rPr>
-      </w:pPr>
-      <w:r>
-        <w:rPr>
-          <w:i/>
-        </w:rPr>
-        <w:t>Announce now that changes like team rooms take a long time to pay off – often as long as 12 weeks.</w:t>
-      </w:r>
-      <w:r>
-        <w:rPr>
-          <w:i/>
-        </w:rPr>
-        <w:t xml:space="preserve"> Teams that took on the team room in round 1 now gain 2 additional budget points per round hereafter.</w:t>
-      </w:r>
-    </w:p>
-    <w:p>
-      <w:pPr>
-        <w:pStyle w:val="ListParagraph"/>
-        <w:numPr>
-          <w:ilvl w:val="0"/>
-          <w:numId w:val="5"/>
-        </w:numPr>
-        <w:rPr>
-          <w:i/>
-        </w:rPr>
-      </w:pPr>
-      <w:r>
-        <w:rPr>
-          <w:i/>
-        </w:rPr>
-        <w:t>In teams that m</w:t>
-      </w:r>
-      <w:r>
-        <w:rPr>
-          <w:i/>
-        </w:rPr>
-        <w:t xml:space="preserve">ade no changes to improve Engineering </w:t>
-      </w:r>
-      <w:r>
-        <w:rPr>
-          <w:i/>
-        </w:rPr>
-        <w:t>Practices</w:t>
-      </w:r>
-      <w:r>
-        <w:rPr>
-          <w:i/>
-        </w:rPr>
-        <w:t>,</w:t>
-      </w:r>
-      <w:r>
-        <w:rPr>
-          <w:i/>
-        </w:rPr>
-        <w:t xml:space="preserve"> Technical Debt is starting to take hold</w:t>
-      </w:r>
-      <w:r>
-        <w:rPr>
-          <w:i/>
-        </w:rPr>
-        <w:t>. R</w:t>
-      </w:r>
-      <w:r>
-        <w:rPr>
-          <w:i/>
-        </w:rPr>
-        <w:t xml:space="preserve">educe capacity by </w:t>
-      </w:r>
-      <w:proofErr w:type="gramStart"/>
-      <w:r>
-        <w:rPr>
-          <w:i/>
-        </w:rPr>
-        <w:t>1</w:t>
-      </w:r>
-      <w:r>
-        <w:rPr>
-          <w:i/>
-        </w:rPr>
-        <w:t>,</w:t>
-      </w:r>
-      <w:r>
-        <w:rPr>
-          <w:i/>
-        </w:rPr>
-        <w:t xml:space="preserve"> and</w:t>
-      </w:r>
-      <w:proofErr w:type="gramEnd"/>
-      <w:r>
-        <w:rPr>
-          <w:i/>
-        </w:rPr>
-        <w:t xml:space="preserve"> continue reducing by 1 every other round hereafter.</w:t>
-      </w:r>
-    </w:p>
-    <w:p>
-      <w:pPr>
-        <w:pStyle w:val="Heading2"/>
-      </w:pPr>
-      <w:r>
-        <w:t xml:space="preserve">Round V – Sprint </w:t>
-      </w:r>
-      <w:r>
-        <w:t>1</w:t>
-      </w:r>
-      <w:r>
-        <w:t>3</w:t>
-      </w:r>
-    </w:p>
-    <w:p>
-      <w:r>
-        <w:t>“</w:t>
-      </w:r>
-      <w:r>
-        <w:t>We’re live</w:t>
-      </w:r>
-      <w:r>
-        <w:t>,</w:t>
-      </w:r>
-      <w:r>
-        <w:t xml:space="preserve"> congratulations. In </w:t>
-      </w:r>
-      <w:proofErr w:type="gramStart"/>
-      <w:r>
-        <w:t>addition</w:t>
-      </w:r>
-      <w:r>
-        <w:t>,</w:t>
-      </w:r>
-      <w:r>
-        <w:t xml:space="preserve"> if</w:t>
-      </w:r>
-      <w:proofErr w:type="gramEnd"/>
-      <w:r>
-        <w:t xml:space="preserve"> we’re unlucky some teams will have to deal with a fire</w:t>
-      </w:r>
-      <w:r>
-        <w:t>.</w:t>
-      </w:r>
-      <w:r>
-        <w:t>”</w:t>
-      </w:r>
-    </w:p>
-    <w:p/>
-    <w:p>
-      <w:pPr>
-        <w:rPr>
-          <w:i/>
-        </w:rPr>
-      </w:pPr>
-      <w:r>
-        <w:rPr>
-          <w:i/>
-        </w:rPr>
-        <w:t>Facilitator’s notes</w:t>
-      </w:r>
-    </w:p>
-    <w:p>
-      <w:pPr>
-        <w:pStyle w:val="ListParagraph"/>
-        <w:numPr>
-          <w:ilvl w:val="0"/>
-          <w:numId w:val="5"/>
-        </w:numPr>
-        <w:rPr>
-          <w:i/>
-        </w:rPr>
-      </w:pPr>
-      <w:r>
-        <w:rPr>
-          <w:i/>
-        </w:rPr>
-        <w:t>Teams that do nothing to protect themselves from interruption due to fires automatically lose half their capacity this round</w:t>
-      </w:r>
-      <w:r>
-        <w:rPr>
-          <w:i/>
-        </w:rPr>
-        <w:t>.</w:t>
-      </w:r>
-    </w:p>
-    <w:p>
-      <w:pPr>
-        <w:pStyle w:val="ListParagraph"/>
-        <w:numPr>
-          <w:ilvl w:val="1"/>
-          <w:numId w:val="5"/>
-        </w:numPr>
-        <w:rPr>
-          <w:i/>
-        </w:rPr>
-      </w:pPr>
-      <w:r>
-        <w:rPr>
-          <w:i/>
-        </w:rPr>
-        <w:t xml:space="preserve">Teams that pre-allocated time to deal with fires roll a die: 1-3 no additional losses; 4-5 lose one additional story; 6 lose two additional </w:t>
-      </w:r>
-      <w:proofErr w:type="gramStart"/>
-      <w:r>
-        <w:rPr>
-          <w:i/>
-        </w:rPr>
-        <w:t>stories</w:t>
-      </w:r>
-      <w:proofErr w:type="gramEnd"/>
-    </w:p>
-    <w:p>
-      <w:pPr>
-        <w:pStyle w:val="ListParagraph"/>
-        <w:numPr>
-          <w:ilvl w:val="1"/>
-          <w:numId w:val="5"/>
-        </w:numPr>
-        <w:rPr>
-          <w:i/>
-        </w:rPr>
-      </w:pPr>
-      <w:r>
-        <w:rPr>
-          <w:i/>
-        </w:rPr>
-        <w:t xml:space="preserve">Teams that dedicated one sacrificial team member roll a die: 1-3 no additional </w:t>
-      </w:r>
-      <w:r>
-        <w:rPr>
-          <w:i/>
-        </w:rPr>
-        <w:t xml:space="preserve">stories lost – same </w:t>
-      </w:r>
-      <w:r>
-        <w:rPr>
-          <w:i/>
-        </w:rPr>
-        <w:t xml:space="preserve">outcomes pre-allocating time to deal with the </w:t>
-      </w:r>
-      <w:proofErr w:type="gramStart"/>
-      <w:r>
-        <w:rPr>
-          <w:i/>
-        </w:rPr>
-        <w:t>fires</w:t>
-      </w:r>
-      <w:proofErr w:type="gramEnd"/>
-    </w:p>
-    <w:p>
-      <w:pPr>
-        <w:pStyle w:val="ListParagraph"/>
-        <w:numPr>
-          <w:ilvl w:val="1"/>
-          <w:numId w:val="5"/>
-        </w:numPr>
-        <w:rPr>
-          <w:i/>
-        </w:rPr>
-      </w:pPr>
-      <w:r>
-        <w:rPr>
-          <w:i/>
-        </w:rPr>
-        <w:t>Teams that pre</w:t>
-      </w:r>
-      <w:r>
-        <w:rPr>
-          <w:i/>
-        </w:rPr>
-        <w:t>-</w:t>
-      </w:r>
-      <w:r>
-        <w:rPr>
-          <w:i/>
-        </w:rPr>
-        <w:t>allocated capacity and sacrificed a team member</w:t>
-      </w:r>
-      <w:r>
-        <w:rPr>
-          <w:i/>
-        </w:rPr>
-        <w:t>,</w:t>
-      </w:r>
-      <w:r>
-        <w:rPr>
-          <w:i/>
-        </w:rPr>
-        <w:t xml:space="preserve"> congrat</w:t>
-      </w:r>
-      <w:r>
-        <w:rPr>
-          <w:i/>
-        </w:rPr>
-        <w:t>ulation</w:t>
-      </w:r>
-      <w:r>
-        <w:rPr>
-          <w:i/>
-        </w:rPr>
-        <w:t>s</w:t>
-      </w:r>
-      <w:r>
-        <w:rPr>
-          <w:i/>
-        </w:rPr>
-        <w:t>,</w:t>
-      </w:r>
-      <w:r>
-        <w:rPr>
-          <w:i/>
-        </w:rPr>
-        <w:t xml:space="preserve"> you took care of </w:t>
-      </w:r>
-      <w:proofErr w:type="gramStart"/>
-      <w:r>
-        <w:rPr>
-          <w:i/>
-        </w:rPr>
-        <w:t>all of</w:t>
-      </w:r>
-      <w:proofErr w:type="gramEnd"/>
-      <w:r>
-        <w:rPr>
-          <w:i/>
-        </w:rPr>
-        <w:t xml:space="preserve"> the fires that came up.</w:t>
-      </w:r>
-    </w:p>
-    <w:p>
-      <w:pPr>
-        <w:pStyle w:val="ListParagraph"/>
-        <w:numPr>
-          <w:ilvl w:val="0"/>
-          <w:numId w:val="5"/>
-        </w:numPr>
-        <w:rPr>
-          <w:i/>
-        </w:rPr>
-      </w:pPr>
-      <w:r>
-        <w:rPr>
-          <w:i/>
-        </w:rPr>
-        <w:t>Teams that invested in Unit Testing two rounds ago gain 1 capacity</w:t>
-      </w:r>
-      <w:r>
-        <w:rPr>
-          <w:i/>
-        </w:rPr>
-        <w:t>.</w:t>
-      </w:r>
-    </w:p>
-    <w:p>
-      <w:pPr>
-        <w:pStyle w:val="ListParagraph"/>
-        <w:numPr>
-          <w:ilvl w:val="0"/>
-          <w:numId w:val="5"/>
-        </w:numPr>
-      </w:pPr>
-      <w:r>
-        <w:rPr>
-          <w:i/>
-        </w:rPr>
         <w:t xml:space="preserve">Check to see if anyone gains benefits from Team </w:t>
       </w:r>
       <w:r>
@@ -6554,7 +6136,6 @@
               <w:rPr>
                 <w:b/>
               </w:rPr>
-              <w:lastRenderedPageBreak/>
               <w:t>Event</w:t>
             </w:r>
           </w:p>
@@ -7446,6 +7027,7 @@
                 <w:sz w:val="22"/>
                 <w:szCs w:val="22"/>
               </w:rPr>
+              <w:lastRenderedPageBreak/>
               <w:t xml:space="preserve">Capacity - </w:t>
             </w:r>
             <w:r>
@@ -7473,6 +7055,7 @@
                 <w:sz w:val="22"/>
                 <w:szCs w:val="22"/>
               </w:rPr>
+              <w:lastRenderedPageBreak/>
               <w:t>5</w:t>
             </w:r>
           </w:p>
@@ -7558,6 +7141,7 @@
                 <w:sz w:val="22"/>
                 <w:szCs w:val="22"/>
               </w:rPr>
+              <w:lastRenderedPageBreak/>
               <w:t xml:space="preserve">Informal or Formal </w:t>
             </w:r>
             <w:r>
@@ -7646,6 +7230,7 @@
                 <w:sz w:val="22"/>
                 <w:szCs w:val="22"/>
               </w:rPr>
+              <w:lastRenderedPageBreak/>
               <w:t>One team member is consistently late or misses Daily Scrum. In addition</w:t>
             </w:r>
             <w:r>
@@ -7931,7 +7516,6 @@
           <w:sz w:val="22"/>
           <w:szCs w:val="22"/>
         </w:rPr>
-        <w:lastRenderedPageBreak/>
         <w:t xml:space="preserve"> </w:t>
       </w:r>
       <w:r>
@@ -8534,6 +8118,7 @@
           <w:rFonts w:ascii="Times New Roman" w:eastAsia="Times New Roman" w:hAnsi="Times New Roman" w:cs="Times New Roman"/>
           <w:lang w:val="en-CA" w:eastAsia="en-CA"/>
         </w:rPr>
+        <w:lastRenderedPageBreak/>
         <w:t>Visualize customer satisfaction with product (neat to show this diverging from velocity)</w:t>
       </w:r>
     </w:p>
@@ -8690,7 +8275,6 @@
           <w:rFonts w:ascii="Times New Roman" w:eastAsia="Times New Roman" w:hAnsi="Symbol" w:cs="Times New Roman"/>
           <w:lang w:val="en-CA" w:eastAsia="en-CA"/>
         </w:rPr>
-        <w:lastRenderedPageBreak/>
         <w:t></w:t>
       </w:r>
       <w:r>
@@ -8907,7 +8491,7 @@
 
 <file path=word/comments.xml><?xml version="1.0" encoding="utf-8"?>
 <w:comments xmlns:wpc="http://schemas.microsoft.com/office/word/2010/wordprocessingCanvas" xmlns:cx="http://schemas.microsoft.com/office/drawing/2014/chartex" xmlns:cx1="http://schemas.microsoft.com/office/drawing/2015/9/8/chartex" xmlns:cx2="http://schemas.microsoft.com/office/drawing/2015/10/21/chartex" xmlns:cx3="http://schemas.microsoft.com/office/drawing/2016/5/9/chartex" xmlns:cx4="http://schemas.microsoft.com/office/drawing/2016/5/10/chartex" xmlns:cx5="http://schemas.microsoft.com/office/drawing/2016/5/11/chartex" xmlns:cx6="http://schemas.microsoft.com/office/drawing/2016/5/12/chartex" xmlns:cx7="http://schemas.microsoft.com/office/drawing/2016/5/13/chartex" xmlns:cx8="http://schemas.microsoft.com/office/drawing/2016/5/14/chartex" xmlns:mc="http://schemas.openxmlformats.org/markup-compatibility/2006" xmlns:aink="http://schemas.microsoft.com/office/drawing/2016/ink" xmlns:am3d="http://schemas.microsoft.com/office/drawing/2017/model3d" xmlns:o="urn:schemas-microsoft-com:office:office" xmlns:r="http://schemas.openxmlformats.org/officeDocument/2006/relationships" xmlns:m="http://schemas.openxmlformats.org/officeDocument/2006/math" xmlns:v="urn:schemas-microsoft-com:vml" xmlns:wp14="http://schemas.microsoft.com/office/word/2010/wordprocessingDrawing" xmlns:wp="http://schemas.openxmlformats.org/drawingml/2006/wordprocessingDrawing" xmlns:w10="urn:schemas-microsoft-com:office:word" xmlns:w="http://schemas.openxmlformats.org/wordprocessingml/2006/main" xmlns:w14="http://schemas.microsoft.com/office/word/2010/wordml" xmlns:w15="http://schemas.microsoft.com/office/word/2012/wordml" xmlns:w16cex="http://schemas.microsoft.com/office/word/2018/wordml/cex" xmlns:w16cid="http://schemas.microsoft.com/office/word/2016/wordml/cid" xmlns:w16="http://schemas.microsoft.com/office/word/2018/wordml" xmlns:w16se="http://schemas.microsoft.com/office/word/2015/wordml/symex" xmlns:wpg="http://schemas.microsoft.com/office/word/2010/wordprocessingGroup" xmlns:wpi="http://schemas.microsoft.com/office/word/2010/wordprocessingInk" xmlns:wne="http://schemas.microsoft.com/office/word/2006/wordml" xmlns:wps="http://schemas.microsoft.com/office/word/2010/wordprocessingShape" mc:Ignorable="w14 w15 w16se w16cid w16 w16cex wp14">
-  <w:comment w:id="18" w:author="Mark Levison" w:date="2020-11-16T16:25:00Z" w:initials="ML">
+  <w:comment w:id="0" w:author="Mark Levison" w:date="2020-11-16T16:25:00Z" w:initials="ML">
     <w:p>
       <w:pPr>
         <w:pStyle w:val="CommentText"/>
@@ -8928,7 +8512,7 @@
       <w:proofErr w:type="gramEnd"/>
     </w:p>
   </w:comment>
-  <w:comment w:id="19" w:author="Mark Levison" w:date="2020-11-16T16:31:00Z" w:initials="ML">
+  <w:comment w:id="1" w:author="Mark Levison" w:date="2020-11-16T16:31:00Z" w:initials="ML">
     <w:p>
       <w:pPr>
         <w:pStyle w:val="CommentText"/>
@@ -10713,6 +10297,7 @@
   <w:style w:type="paragraph" w:default="1" w:styleId="Normal">
     <w:name w:val="Normal"/>
     <w:qFormat/>
+    <w:rsid w:val="004C40AB"/>
   </w:style>
   <w:style w:type="paragraph" w:styleId="Heading1">
     <w:name w:val="heading 1"/>

</xml_diff>

<commit_message>
Sprint Goals Depends on Backlog Refinement
</commit_message>
<xml_diff>
--- a/docs/Team Games.docx
+++ b/docs/Team Games.docx
@@ -22,15 +22,7 @@
         <w:t>, n</w:t>
       </w:r>
       <w:r>
-        <w:t xml:space="preserve">ot every result on earth. </w:t>
-      </w:r>
-      <w:proofErr w:type="gramStart"/>
-      <w:r>
-        <w:t>We’re</w:t>
-      </w:r>
-      <w:proofErr w:type="gramEnd"/>
-      <w:r>
-        <w:t xml:space="preserve"> a vulture capital funded company</w:t>
+        <w:t>ot every result on earth. We’re a vulture capital funded company</w:t>
       </w:r>
       <w:r>
         <w:t xml:space="preserve">, </w:t>
@@ -101,15 +93,7 @@
     </w:p>
     <w:p>
       <w:r>
-        <w:t>Will it win the award for being most improved (</w:t>
-      </w:r>
-      <w:proofErr w:type="gramStart"/>
-      <w:r>
-        <w:t>i.e.</w:t>
-      </w:r>
-      <w:proofErr w:type="gramEnd"/>
-      <w:r>
-        <w:t xml:space="preserve"> best final capacity)</w:t>
+        <w:t>Will it win the award for being most improved (i.e. best final capacity)</w:t>
       </w:r>
       <w:r>
         <w:t>?</w:t>
@@ -144,14 +128,7 @@
         <w:rPr>
           <w:i/>
         </w:rPr>
-        <w:t xml:space="preserve">three </w:t>
-      </w:r>
-      <w:proofErr w:type="gramStart"/>
-      <w:r>
-        <w:rPr>
-          <w:i/>
-        </w:rPr>
-        <w:t>2</w:t>
+        <w:t>three 2</w:t>
       </w:r>
       <w:r>
         <w:rPr>
@@ -159,7 +136,6 @@
         </w:rPr>
         <w:t xml:space="preserve"> week</w:t>
       </w:r>
-      <w:proofErr w:type="gramEnd"/>
       <w:r>
         <w:rPr>
           <w:i/>
@@ -206,16 +182,8 @@
         <w:rPr>
           <w:i/>
         </w:rPr>
-        <w:t xml:space="preserve"> will have 5 to 9 team </w:t>
-      </w:r>
-      <w:proofErr w:type="gramStart"/>
-      <w:r>
-        <w:rPr>
-          <w:i/>
-        </w:rPr>
-        <w:t>members</w:t>
-      </w:r>
-      <w:proofErr w:type="gramEnd"/>
+        <w:t xml:space="preserve"> will have 5 to 9 team members</w:t>
+      </w:r>
     </w:p>
     <w:p>
       <w:pPr>
@@ -238,21 +206,7 @@
         <w:rPr>
           <w:i/>
         </w:rPr>
-        <w:t xml:space="preserve">ach round you have budget </w:t>
-      </w:r>
-      <w:proofErr w:type="gramStart"/>
-      <w:r>
-        <w:rPr>
-          <w:i/>
-        </w:rPr>
-        <w:t>for the amount of</w:t>
-      </w:r>
-      <w:proofErr w:type="gramEnd"/>
-      <w:r>
-        <w:rPr>
-          <w:i/>
-        </w:rPr>
-        <w:t xml:space="preserve"> work/stuff you can do based on your team</w:t>
+        <w:t>ach round you have budget for the amount of work/stuff you can do based on your team</w:t>
       </w:r>
       <w:r>
         <w:rPr>
@@ -288,21 +242,7 @@
         <w:rPr>
           <w:i/>
         </w:rPr>
-        <w:t xml:space="preserve"> otherwise you </w:t>
-      </w:r>
-      <w:proofErr w:type="gramStart"/>
-      <w:r>
-        <w:rPr>
-          <w:i/>
-        </w:rPr>
-        <w:t>don’t</w:t>
-      </w:r>
-      <w:proofErr w:type="gramEnd"/>
-      <w:r>
-        <w:rPr>
-          <w:i/>
-        </w:rPr>
-        <w:t xml:space="preserve"> </w:t>
+        <w:t xml:space="preserve"> otherwise you don’t </w:t>
       </w:r>
       <w:r>
         <w:rPr>
@@ -404,16 +344,8 @@
         <w:rPr>
           <w:i/>
         </w:rPr>
-        <w:t xml:space="preserve">uman interactions are </w:t>
-      </w:r>
-      <w:proofErr w:type="gramStart"/>
-      <w:r>
-        <w:rPr>
-          <w:i/>
-        </w:rPr>
-        <w:t>imperfect</w:t>
-      </w:r>
-      <w:proofErr w:type="gramEnd"/>
+        <w:t>uman interactions are imperfect</w:t>
+      </w:r>
       <w:r>
         <w:rPr>
           <w:i/>
@@ -672,41 +604,27 @@
         <w:rPr>
           <w:highlight w:val="yellow"/>
         </w:rPr>
-        <w:t xml:space="preserve"> – if nothing is done to improve Product Ownership </w:t>
-      </w:r>
-      <w:proofErr w:type="gramStart"/>
-      <w:r>
+        <w:t xml:space="preserve"> – if nothing is done to improve Product Ownership i.e. Vision, Product Backlog Refinement etc. then the team’s success chance is reduced.</w:t>
+      </w:r>
+    </w:p>
+    <w:p>
+      <w:pPr>
         <w:rPr>
           <w:highlight w:val="yellow"/>
         </w:rPr>
-        <w:t>i.e.</w:t>
-      </w:r>
-      <w:proofErr w:type="gramEnd"/>
+      </w:pPr>
+    </w:p>
+    <w:p>
       <w:r>
         <w:rPr>
           <w:highlight w:val="yellow"/>
         </w:rPr>
-        <w:t xml:space="preserve"> Vision, Product Backlog Refinement etc. then the team’s success chance is reduced.</w:t>
-      </w:r>
-    </w:p>
-    <w:p>
-      <w:pPr>
+        <w:t>Much longer term – add Morale, Defects found and Cycle time as measures?</w:t>
+      </w:r>
+      <w:r>
         <w:rPr>
           <w:highlight w:val="yellow"/>
         </w:rPr>
-      </w:pPr>
-    </w:p>
-    <w:p>
-      <w:r>
-        <w:rPr>
-          <w:highlight w:val="yellow"/>
-        </w:rPr>
-        <w:t>Much longer term – add Morale, Defects found and Cycle time as measures?</w:t>
-      </w:r>
-      <w:r>
-        <w:rPr>
-          <w:highlight w:val="yellow"/>
-        </w:rPr>
         <w:t xml:space="preserve"> See if Google Project Aristotle can help create new actions.</w:t>
       </w:r>
     </w:p>
@@ -723,23 +641,7 @@
           <w:i/>
           <w:iCs/>
         </w:rPr>
-        <w:t xml:space="preserve">This </w:t>
-      </w:r>
-      <w:proofErr w:type="gramStart"/>
-      <w:r>
-        <w:rPr>
-          <w:i/>
-          <w:iCs/>
-        </w:rPr>
-        <w:t>isn’t</w:t>
-      </w:r>
-      <w:proofErr w:type="gramEnd"/>
-      <w:r>
-        <w:rPr>
-          <w:i/>
-          <w:iCs/>
-        </w:rPr>
-        <w:t xml:space="preserve"> an action in of itself – rather the default that will happen for any uncommitted capacity.</w:t>
+        <w:t>This isn’t an action in of itself – rather the default that will happen for any uncommitted capacity.</w:t>
       </w:r>
     </w:p>
     <w:p>
@@ -769,15 +671,7 @@
         <w:t xml:space="preserve"> Effect: </w:t>
       </w:r>
       <w:r>
-        <w:t xml:space="preserve">Roll one die per User Story committed. 3 or </w:t>
-      </w:r>
-      <w:proofErr w:type="gramStart"/>
-      <w:r>
-        <w:t>higher  =</w:t>
-      </w:r>
-      <w:proofErr w:type="gramEnd"/>
-      <w:r>
-        <w:t xml:space="preserve"> commitment met, User Story is completed</w:t>
+        <w:t>Roll one die per User Story committed. 3 or higher  = commitment met, User Story is completed</w:t>
       </w:r>
       <w:r>
         <w:tab/>
@@ -786,24 +680,11 @@
     <w:p>
       <w:r>
         <w:lastRenderedPageBreak/>
-        <w:t xml:space="preserve">In an ideal world I would balance the game choices so that each round has one improvement from each of: SM, PO, </w:t>
-      </w:r>
-      <w:proofErr w:type="spellStart"/>
-      <w:r>
-        <w:t>Eng</w:t>
-      </w:r>
-      <w:proofErr w:type="spellEnd"/>
-      <w:r>
-        <w:t>, Collaboration</w:t>
-      </w:r>
-      <w:r>
-        <w:t xml:space="preserve"> and one item for remote </w:t>
-      </w:r>
-      <w:proofErr w:type="gramStart"/>
-      <w:r>
-        <w:t>teams</w:t>
-      </w:r>
-      <w:proofErr w:type="gramEnd"/>
+        <w:t>In an ideal world I would balance the game choices so that each round has one improvement from each of: SM, PO, Eng, Collaboration</w:t>
+      </w:r>
+      <w:r>
+        <w:t xml:space="preserve"> and one item for remote teams</w:t>
+      </w:r>
     </w:p>
     <w:p/>
     <w:tbl>
@@ -1510,23 +1391,7 @@
                 <w:sz w:val="22"/>
                 <w:szCs w:val="22"/>
               </w:rPr>
-              <w:t xml:space="preserve">Social conversation happens around the water cooler/coffee and tea. If team members have to leave the team </w:t>
-            </w:r>
-            <w:proofErr w:type="gramStart"/>
-            <w:r>
-              <w:rPr>
-                <w:sz w:val="22"/>
-                <w:szCs w:val="22"/>
-              </w:rPr>
-              <w:t>space</w:t>
-            </w:r>
-            <w:proofErr w:type="gramEnd"/>
-            <w:r>
-              <w:rPr>
-                <w:sz w:val="22"/>
-                <w:szCs w:val="22"/>
-              </w:rPr>
-              <w:t xml:space="preserve"> then the social benefit is diffused</w:t>
+              <w:t>Social conversation happens around the water cooler/coffee and tea. If team members have to leave the team space then the social benefit is diffused</w:t>
             </w:r>
           </w:p>
         </w:tc>
@@ -2146,23 +2011,7 @@
                 <w:sz w:val="22"/>
                 <w:szCs w:val="22"/>
               </w:rPr>
-              <w:t xml:space="preserve">By writing the Acceptance Criteria first – many misunderstandings are </w:t>
-            </w:r>
-            <w:proofErr w:type="gramStart"/>
-            <w:r>
-              <w:rPr>
-                <w:sz w:val="22"/>
-                <w:szCs w:val="22"/>
-              </w:rPr>
-              <w:t>avoided</w:t>
-            </w:r>
-            <w:proofErr w:type="gramEnd"/>
-            <w:r>
-              <w:rPr>
-                <w:sz w:val="22"/>
-                <w:szCs w:val="22"/>
-              </w:rPr>
-              <w:t xml:space="preserve"> and defects are eliminated.</w:t>
+              <w:t>By writing the Acceptance Criteria first – many misunderstandings are avoided and defects are eliminated.</w:t>
             </w:r>
           </w:p>
           <w:p>
@@ -2614,25 +2463,7 @@
                 <w:sz w:val="22"/>
                 <w:szCs w:val="22"/>
               </w:rPr>
-              <w:t xml:space="preserve">None. You get yelled at by Management. You still </w:t>
-            </w:r>
-            <w:proofErr w:type="gramStart"/>
-            <w:r>
-              <w:rPr>
-                <w:i/>
-                <w:sz w:val="22"/>
-                <w:szCs w:val="22"/>
-              </w:rPr>
-              <w:t>have to</w:t>
-            </w:r>
-            <w:proofErr w:type="gramEnd"/>
-            <w:r>
-              <w:rPr>
-                <w:i/>
-                <w:sz w:val="22"/>
-                <w:szCs w:val="22"/>
-              </w:rPr>
-              <w:t xml:space="preserve"> deal with the fires.</w:t>
+              <w:t>None. You get yelled at by Management. You still have to deal with the fires.</w:t>
             </w:r>
           </w:p>
         </w:tc>
@@ -2802,43 +2633,7 @@
                 <w:sz w:val="22"/>
                 <w:szCs w:val="22"/>
               </w:rPr>
-              <w:t xml:space="preserve">tories this round. Accepting change mid-sprint is </w:t>
-            </w:r>
-            <w:proofErr w:type="gramStart"/>
-            <w:r>
-              <w:rPr>
-                <w:i/>
-                <w:sz w:val="22"/>
-                <w:szCs w:val="22"/>
-              </w:rPr>
-              <w:t>very expensive</w:t>
-            </w:r>
-            <w:proofErr w:type="gramEnd"/>
-            <w:r>
-              <w:rPr>
-                <w:i/>
-                <w:sz w:val="22"/>
-                <w:szCs w:val="22"/>
-              </w:rPr>
-              <w:t xml:space="preserve">. The team was focused on meeting the goal. In </w:t>
-            </w:r>
-            <w:proofErr w:type="gramStart"/>
-            <w:r>
-              <w:rPr>
-                <w:i/>
-                <w:sz w:val="22"/>
-                <w:szCs w:val="22"/>
-              </w:rPr>
-              <w:t>addition</w:t>
-            </w:r>
-            <w:proofErr w:type="gramEnd"/>
-            <w:r>
-              <w:rPr>
-                <w:i/>
-                <w:sz w:val="22"/>
-                <w:szCs w:val="22"/>
-              </w:rPr>
-              <w:t>….</w:t>
+              <w:t>tories this round. Accepting change mid-sprint is very expensive. The team was focused on meeting the goal. In addition….</w:t>
             </w:r>
           </w:p>
           <w:p>
@@ -3124,9 +2919,44 @@
           <w:szCs w:val="21"/>
           <w:lang w:val="en-CA" w:eastAsia="en-CA"/>
         </w:rPr>
-        <w:t>Team Members </w:t>
-      </w:r>
-      <w:proofErr w:type="gramStart"/>
+        <w:t>Team Members On Same Floor</w:t>
+      </w:r>
+    </w:p>
+    <w:p>
+      <w:pPr>
+        <w:rPr>
+          <w:sz w:val="22"/>
+          <w:szCs w:val="22"/>
+        </w:rPr>
+      </w:pPr>
+    </w:p>
+    <w:p>
+      <w:pPr>
+        <w:rPr>
+          <w:sz w:val="22"/>
+          <w:szCs w:val="22"/>
+        </w:rPr>
+      </w:pPr>
+      <w:r>
+        <w:rPr>
+          <w:sz w:val="22"/>
+          <w:szCs w:val="22"/>
+        </w:rPr>
+        <w:t>Round 2 – Failed to Deliver</w:t>
+      </w:r>
+    </w:p>
+    <w:p>
+      <w:pPr>
+        <w:shd w:val="clear" w:color="auto" w:fill="FFFFFF"/>
+        <w:spacing w:line="285" w:lineRule="atLeast"/>
+        <w:rPr>
+          <w:rFonts w:ascii="Consolas" w:eastAsia="Times New Roman" w:hAnsi="Consolas" w:cs="Times New Roman"/>
+          <w:color w:val="000000"/>
+          <w:sz w:val="21"/>
+          <w:szCs w:val="21"/>
+          <w:lang w:val="en-CA" w:eastAsia="en-CA"/>
+        </w:rPr>
+      </w:pPr>
       <w:r>
         <w:rPr>
           <w:rFonts w:ascii="Consolas" w:eastAsia="Times New Roman" w:hAnsi="Consolas" w:cs="Times New Roman"/>
@@ -3135,9 +2965,21 @@
           <w:szCs w:val="21"/>
           <w:lang w:val="en-CA" w:eastAsia="en-CA"/>
         </w:rPr>
-        <w:t>On</w:t>
-      </w:r>
-      <w:proofErr w:type="gramEnd"/>
+        <w:t>Remote Team Avatars</w:t>
+      </w:r>
+    </w:p>
+    <w:p>
+      <w:pPr>
+        <w:shd w:val="clear" w:color="auto" w:fill="FFFFFF"/>
+        <w:spacing w:line="285" w:lineRule="atLeast"/>
+        <w:rPr>
+          <w:rFonts w:ascii="Consolas" w:eastAsia="Times New Roman" w:hAnsi="Consolas" w:cs="Times New Roman"/>
+          <w:color w:val="000000"/>
+          <w:sz w:val="21"/>
+          <w:szCs w:val="21"/>
+          <w:lang w:val="en-CA" w:eastAsia="en-CA"/>
+        </w:rPr>
+      </w:pPr>
       <w:r>
         <w:rPr>
           <w:rFonts w:ascii="Consolas" w:eastAsia="Times New Roman" w:hAnsi="Consolas" w:cs="Times New Roman"/>
@@ -3146,89 +2988,8 @@
           <w:szCs w:val="21"/>
           <w:lang w:val="en-CA" w:eastAsia="en-CA"/>
         </w:rPr>
-        <w:t> Same Floor</w:t>
-      </w:r>
-    </w:p>
-    <w:p>
-      <w:pPr>
-        <w:rPr>
-          <w:sz w:val="22"/>
-          <w:szCs w:val="22"/>
-        </w:rPr>
-      </w:pPr>
-    </w:p>
-    <w:p>
-      <w:pPr>
-        <w:rPr>
-          <w:sz w:val="22"/>
-          <w:szCs w:val="22"/>
-        </w:rPr>
-      </w:pPr>
-      <w:r>
-        <w:rPr>
-          <w:sz w:val="22"/>
-          <w:szCs w:val="22"/>
-        </w:rPr>
-        <w:t>Round 2 – Failed to Deliver</w:t>
-      </w:r>
-    </w:p>
-    <w:p>
-      <w:pPr>
-        <w:shd w:val="clear" w:color="auto" w:fill="FFFFFF"/>
-        <w:spacing w:line="285" w:lineRule="atLeast"/>
-        <w:rPr>
-          <w:rFonts w:ascii="Consolas" w:eastAsia="Times New Roman" w:hAnsi="Consolas" w:cs="Times New Roman"/>
-          <w:color w:val="000000"/>
-          <w:sz w:val="21"/>
-          <w:szCs w:val="21"/>
-          <w:lang w:val="en-CA" w:eastAsia="en-CA"/>
-        </w:rPr>
-      </w:pPr>
-      <w:r>
-        <w:rPr>
-          <w:rFonts w:ascii="Consolas" w:eastAsia="Times New Roman" w:hAnsi="Consolas" w:cs="Times New Roman"/>
-          <w:color w:val="A31515"/>
-          <w:sz w:val="21"/>
-          <w:szCs w:val="21"/>
-          <w:lang w:val="en-CA" w:eastAsia="en-CA"/>
-        </w:rPr>
-        <w:t>Remote Team Avatars</w:t>
-      </w:r>
-    </w:p>
-    <w:p>
-      <w:pPr>
-        <w:shd w:val="clear" w:color="auto" w:fill="FFFFFF"/>
-        <w:spacing w:line="285" w:lineRule="atLeast"/>
-        <w:rPr>
-          <w:rFonts w:ascii="Consolas" w:eastAsia="Times New Roman" w:hAnsi="Consolas" w:cs="Times New Roman"/>
-          <w:color w:val="000000"/>
-          <w:sz w:val="21"/>
-          <w:szCs w:val="21"/>
-          <w:lang w:val="en-CA" w:eastAsia="en-CA"/>
-        </w:rPr>
-      </w:pPr>
-      <w:r>
-        <w:rPr>
-          <w:rFonts w:ascii="Consolas" w:eastAsia="Times New Roman" w:hAnsi="Consolas" w:cs="Times New Roman"/>
-          <w:color w:val="A31515"/>
-          <w:sz w:val="21"/>
-          <w:szCs w:val="21"/>
-          <w:lang w:val="en-CA" w:eastAsia="en-CA"/>
-        </w:rPr>
-        <w:t>All Work is done on Main or </w:t>
-      </w:r>
-      <w:proofErr w:type="gramStart"/>
-      <w:r>
-        <w:rPr>
-          <w:rFonts w:ascii="Consolas" w:eastAsia="Times New Roman" w:hAnsi="Consolas" w:cs="Times New Roman"/>
-          <w:color w:val="A31515"/>
-          <w:sz w:val="21"/>
-          <w:szCs w:val="21"/>
-          <w:lang w:val="en-CA" w:eastAsia="en-CA"/>
-        </w:rPr>
-        <w:t>Trunk</w:t>
-      </w:r>
-      <w:proofErr w:type="gramEnd"/>
+        <w:t>All Work is done on Main or Trunk</w:t>
+      </w:r>
     </w:p>
     <w:p>
       <w:pPr>
@@ -3391,9 +3152,21 @@
           <w:szCs w:val="21"/>
           <w:lang w:val="en-CA" w:eastAsia="en-CA"/>
         </w:rPr>
-        <w:t>Observe People + </w:t>
-      </w:r>
-      <w:proofErr w:type="gramStart"/>
+        <w:t>Observe People + Relationships</w:t>
+      </w:r>
+    </w:p>
+    <w:p>
+      <w:pPr>
+        <w:shd w:val="clear" w:color="auto" w:fill="FFFFFF"/>
+        <w:spacing w:line="285" w:lineRule="atLeast"/>
+        <w:rPr>
+          <w:rFonts w:ascii="Consolas" w:eastAsia="Times New Roman" w:hAnsi="Consolas" w:cs="Times New Roman"/>
+          <w:color w:val="000000"/>
+          <w:sz w:val="21"/>
+          <w:szCs w:val="21"/>
+          <w:lang w:val="en-CA" w:eastAsia="en-CA"/>
+        </w:rPr>
+      </w:pPr>
       <w:r>
         <w:rPr>
           <w:rFonts w:ascii="Consolas" w:eastAsia="Times New Roman" w:hAnsi="Consolas" w:cs="Times New Roman"/>
@@ -3402,9 +3175,125 @@
           <w:szCs w:val="21"/>
           <w:lang w:val="en-CA" w:eastAsia="en-CA"/>
         </w:rPr>
-        <w:t>Relationships</w:t>
-      </w:r>
-      <w:proofErr w:type="gramEnd"/>
+        <w:t>One on One</w:t>
+      </w:r>
+    </w:p>
+    <w:p>
+      <w:pPr>
+        <w:shd w:val="clear" w:color="auto" w:fill="FFFFFF"/>
+        <w:spacing w:line="285" w:lineRule="atLeast"/>
+        <w:rPr>
+          <w:rFonts w:ascii="Consolas" w:eastAsia="Times New Roman" w:hAnsi="Consolas" w:cs="Times New Roman"/>
+          <w:color w:val="A31515"/>
+          <w:sz w:val="21"/>
+          <w:szCs w:val="21"/>
+          <w:lang w:val="en-CA" w:eastAsia="en-CA"/>
+        </w:rPr>
+      </w:pPr>
+      <w:r>
+        <w:rPr>
+          <w:rFonts w:ascii="Consolas" w:eastAsia="Times New Roman" w:hAnsi="Consolas" w:cs="Times New Roman"/>
+          <w:color w:val="A31515"/>
+          <w:sz w:val="21"/>
+          <w:szCs w:val="21"/>
+          <w:lang w:val="en-CA" w:eastAsia="en-CA"/>
+        </w:rPr>
+        <w:t>Pair Programming</w:t>
+      </w:r>
+    </w:p>
+    <w:p>
+      <w:pPr>
+        <w:shd w:val="clear" w:color="auto" w:fill="FFFFFF"/>
+        <w:spacing w:line="285" w:lineRule="atLeast"/>
+        <w:rPr>
+          <w:rFonts w:ascii="Consolas" w:eastAsia="Times New Roman" w:hAnsi="Consolas" w:cs="Times New Roman"/>
+          <w:color w:val="A31515"/>
+          <w:sz w:val="21"/>
+          <w:szCs w:val="21"/>
+          <w:lang w:val="en-CA" w:eastAsia="en-CA"/>
+        </w:rPr>
+      </w:pPr>
+      <w:r>
+        <w:rPr>
+          <w:rFonts w:ascii="Consolas" w:eastAsia="Times New Roman" w:hAnsi="Consolas" w:cs="Times New Roman"/>
+          <w:color w:val="A31515"/>
+          <w:sz w:val="21"/>
+          <w:szCs w:val="21"/>
+          <w:lang w:val="en-CA" w:eastAsia="en-CA"/>
+        </w:rPr>
+        <w:t>Story Mapping moved</w:t>
+      </w:r>
+    </w:p>
+    <w:p>
+      <w:pPr>
+        <w:rPr>
+          <w:rFonts w:ascii="Consolas" w:eastAsia="Times New Roman" w:hAnsi="Consolas" w:cs="Times New Roman"/>
+          <w:color w:val="A31515"/>
+          <w:sz w:val="21"/>
+          <w:szCs w:val="21"/>
+          <w:lang w:val="en-CA" w:eastAsia="en-CA"/>
+        </w:rPr>
+      </w:pPr>
+      <w:r>
+        <w:rPr>
+          <w:rFonts w:ascii="Consolas" w:eastAsia="Times New Roman" w:hAnsi="Consolas" w:cs="Times New Roman"/>
+          <w:color w:val="A31515"/>
+          <w:sz w:val="21"/>
+          <w:szCs w:val="21"/>
+          <w:lang w:val="en-CA" w:eastAsia="en-CA"/>
+        </w:rPr>
+        <w:t>Refactoring</w:t>
+      </w:r>
+    </w:p>
+    <w:p>
+      <w:pPr>
+        <w:rPr>
+          <w:sz w:val="22"/>
+          <w:szCs w:val="22"/>
+        </w:rPr>
+      </w:pPr>
+    </w:p>
+    <w:p>
+      <w:pPr>
+        <w:shd w:val="clear" w:color="auto" w:fill="FFFFFF" w:themeFill="background1"/>
+        <w:rPr>
+          <w:rFonts w:ascii="Consolas" w:eastAsia="Times New Roman" w:hAnsi="Consolas" w:cs="Times New Roman"/>
+          <w:color w:val="A31515"/>
+          <w:sz w:val="21"/>
+          <w:szCs w:val="21"/>
+          <w:lang w:val="en-CA" w:eastAsia="en-CA"/>
+        </w:rPr>
+      </w:pPr>
+      <w:r>
+        <w:rPr>
+          <w:sz w:val="22"/>
+          <w:szCs w:val="22"/>
+        </w:rPr>
+        <w:t>Round 4 –</w:t>
+      </w:r>
+      <w:r>
+        <w:rPr>
+          <w:sz w:val="22"/>
+          <w:szCs w:val="22"/>
+        </w:rPr>
+        <w:t>Team</w:t>
+      </w:r>
+      <w:r>
+        <w:rPr>
+          <w:i/>
+          <w:iCs/>
+          <w:sz w:val="22"/>
+          <w:szCs w:val="22"/>
+        </w:rPr>
+        <w:t xml:space="preserve"> </w:t>
+      </w:r>
+      <w:r>
+        <w:rPr>
+          <w:sz w:val="22"/>
+          <w:szCs w:val="22"/>
+        </w:rPr>
+        <w:t>Bottlenecked</w:t>
+      </w:r>
     </w:p>
     <w:p>
       <w:pPr>
@@ -3426,13 +3315,24 @@
           <w:szCs w:val="21"/>
           <w:lang w:val="en-CA" w:eastAsia="en-CA"/>
         </w:rPr>
-        <w:t>One on One</w:t>
+        <w:t>Informal Cross Skilling</w:t>
       </w:r>
     </w:p>
     <w:p>
       <w:pPr>
         <w:shd w:val="clear" w:color="auto" w:fill="FFFFFF"/>
         <w:spacing w:line="285" w:lineRule="atLeast"/>
+        <w:rPr>
+          <w:rFonts w:ascii="Consolas" w:eastAsia="Times New Roman" w:hAnsi="Consolas" w:cs="Times New Roman"/>
+          <w:i/>
+          <w:iCs/>
+          <w:color w:val="000000"/>
+          <w:sz w:val="21"/>
+          <w:szCs w:val="21"/>
+          <w:lang w:val="en-CA" w:eastAsia="en-CA"/>
+        </w:rPr>
+      </w:pPr>
+      <w:r>
         <w:rPr>
           <w:rFonts w:ascii="Consolas" w:eastAsia="Times New Roman" w:hAnsi="Consolas" w:cs="Times New Roman"/>
           <w:color w:val="A31515"/>
@@ -3440,7 +3340,8 @@
           <w:szCs w:val="21"/>
           <w:lang w:val="en-CA" w:eastAsia="en-CA"/>
         </w:rPr>
-      </w:pPr>
+        <w:t>Send Team Members on a testing course</w:t>
+      </w:r>
       <w:r>
         <w:rPr>
           <w:rFonts w:ascii="Consolas" w:eastAsia="Times New Roman" w:hAnsi="Consolas" w:cs="Times New Roman"/>
@@ -3449,13 +3350,34 @@
           <w:szCs w:val="21"/>
           <w:lang w:val="en-CA" w:eastAsia="en-CA"/>
         </w:rPr>
-        <w:t>Pair Programming</w:t>
+        <w:t xml:space="preserve"> </w:t>
+      </w:r>
+      <w:r>
+        <w:rPr>
+          <w:rFonts w:ascii="Consolas" w:eastAsia="Times New Roman" w:hAnsi="Consolas" w:cs="Times New Roman"/>
+          <w:i/>
+          <w:iCs/>
+          <w:color w:val="A31515"/>
+          <w:sz w:val="21"/>
+          <w:szCs w:val="21"/>
+          <w:lang w:val="en-CA" w:eastAsia="en-CA"/>
+        </w:rPr>
+        <w:t>Rename for clarity</w:t>
       </w:r>
     </w:p>
     <w:p>
       <w:pPr>
         <w:shd w:val="clear" w:color="auto" w:fill="FFFFFF"/>
         <w:spacing w:line="285" w:lineRule="atLeast"/>
+        <w:rPr>
+          <w:rFonts w:ascii="Consolas" w:eastAsia="Times New Roman" w:hAnsi="Consolas" w:cs="Times New Roman"/>
+          <w:color w:val="000000"/>
+          <w:sz w:val="21"/>
+          <w:szCs w:val="21"/>
+          <w:lang w:val="en-CA" w:eastAsia="en-CA"/>
+        </w:rPr>
+      </w:pPr>
+      <w:r>
         <w:rPr>
           <w:rFonts w:ascii="Consolas" w:eastAsia="Times New Roman" w:hAnsi="Consolas" w:cs="Times New Roman"/>
           <w:color w:val="A31515"/>
@@ -3463,8 +3385,13 @@
           <w:szCs w:val="21"/>
           <w:lang w:val="en-CA" w:eastAsia="en-CA"/>
         </w:rPr>
-      </w:pPr>
-      <w:r>
+        <w:t>Personal Productivity Bonus</w:t>
+      </w:r>
+    </w:p>
+    <w:p>
+      <w:pPr>
+        <w:shd w:val="clear" w:color="auto" w:fill="FFFFFF"/>
+        <w:spacing w:line="285" w:lineRule="atLeast"/>
         <w:rPr>
           <w:rFonts w:ascii="Consolas" w:eastAsia="Times New Roman" w:hAnsi="Consolas" w:cs="Times New Roman"/>
           <w:color w:val="A31515"/>
@@ -3472,11 +3399,8 @@
           <w:szCs w:val="21"/>
           <w:lang w:val="en-CA" w:eastAsia="en-CA"/>
         </w:rPr>
-        <w:t>Story Mapping moved</w:t>
-      </w:r>
-    </w:p>
-    <w:p>
-      <w:pPr>
+      </w:pPr>
+      <w:r>
         <w:rPr>
           <w:rFonts w:ascii="Consolas" w:eastAsia="Times New Roman" w:hAnsi="Consolas" w:cs="Times New Roman"/>
           <w:color w:val="A31515"/>
@@ -3484,8 +3408,13 @@
           <w:szCs w:val="21"/>
           <w:lang w:val="en-CA" w:eastAsia="en-CA"/>
         </w:rPr>
-      </w:pPr>
-      <w:r>
+        <w:t>New Person on the Team</w:t>
+      </w:r>
+    </w:p>
+    <w:p>
+      <w:pPr>
+        <w:shd w:val="clear" w:color="auto" w:fill="FFFFFF"/>
+        <w:spacing w:line="285" w:lineRule="atLeast"/>
         <w:rPr>
           <w:rFonts w:ascii="Consolas" w:eastAsia="Times New Roman" w:hAnsi="Consolas" w:cs="Times New Roman"/>
           <w:color w:val="A31515"/>
@@ -3493,20 +3422,8 @@
           <w:szCs w:val="21"/>
           <w:lang w:val="en-CA" w:eastAsia="en-CA"/>
         </w:rPr>
-        <w:t>Refactoring</w:t>
-      </w:r>
-    </w:p>
-    <w:p>
-      <w:pPr>
-        <w:rPr>
-          <w:sz w:val="22"/>
-          <w:szCs w:val="22"/>
-        </w:rPr>
-      </w:pPr>
-    </w:p>
-    <w:p>
-      <w:pPr>
-        <w:shd w:val="clear" w:color="auto" w:fill="FFFFFF" w:themeFill="background1"/>
+      </w:pPr>
+      <w:r>
         <w:rPr>
           <w:rFonts w:ascii="Consolas" w:eastAsia="Times New Roman" w:hAnsi="Consolas" w:cs="Times New Roman"/>
           <w:color w:val="A31515"/>
@@ -3514,36 +3431,7 @@
           <w:szCs w:val="21"/>
           <w:lang w:val="en-CA" w:eastAsia="en-CA"/>
         </w:rPr>
-      </w:pPr>
-      <w:r>
-        <w:rPr>
-          <w:sz w:val="22"/>
-          <w:szCs w:val="22"/>
-        </w:rPr>
-        <w:t>Round 4 –</w:t>
-      </w:r>
-      <w:r>
-        <w:rPr>
-          <w:sz w:val="22"/>
-          <w:szCs w:val="22"/>
-        </w:rPr>
-        <w:t>Team</w:t>
-      </w:r>
-      <w:r>
-        <w:rPr>
-          <w:i/>
-          <w:iCs/>
-          <w:sz w:val="22"/>
-          <w:szCs w:val="22"/>
-        </w:rPr>
-        <w:t xml:space="preserve"> </w:t>
-      </w:r>
-      <w:r>
-        <w:rPr>
-          <w:sz w:val="22"/>
-          <w:szCs w:val="22"/>
-        </w:rPr>
-        <w:t>Bottlenecked</w:t>
+        <w:t>TDD</w:t>
       </w:r>
     </w:p>
     <w:p>
@@ -3551,11 +3439,8 @@
         <w:shd w:val="clear" w:color="auto" w:fill="FFFFFF"/>
         <w:spacing w:line="285" w:lineRule="atLeast"/>
         <w:rPr>
-          <w:rFonts w:ascii="Consolas" w:eastAsia="Times New Roman" w:hAnsi="Consolas" w:cs="Times New Roman"/>
-          <w:color w:val="000000"/>
-          <w:sz w:val="21"/>
-          <w:szCs w:val="21"/>
-          <w:lang w:val="en-CA" w:eastAsia="en-CA"/>
+          <w:sz w:val="22"/>
+          <w:szCs w:val="22"/>
         </w:rPr>
       </w:pPr>
       <w:r>
@@ -3566,24 +3451,56 @@
           <w:szCs w:val="21"/>
           <w:lang w:val="en-CA" w:eastAsia="en-CA"/>
         </w:rPr>
-        <w:t>Informal Cross Skilling</w:t>
-      </w:r>
-    </w:p>
+        <w:t>Limit WIP slows team down for now and speeds them up later</w:t>
+      </w:r>
+    </w:p>
+    <w:p>
+      <w:pPr>
+        <w:rPr>
+          <w:sz w:val="22"/>
+          <w:szCs w:val="22"/>
+        </w:rPr>
+      </w:pPr>
+      <w:r>
+        <w:rPr>
+          <w:sz w:val="22"/>
+          <w:szCs w:val="22"/>
+          <w:highlight w:val="yellow"/>
+        </w:rPr>
+        <w:t>How to work Psychological Safety into the game</w:t>
+      </w:r>
+    </w:p>
+    <w:p/>
+    <w:p>
+      <w:pPr>
+        <w:rPr>
+          <w:sz w:val="22"/>
+          <w:szCs w:val="22"/>
+        </w:rPr>
+      </w:pPr>
+    </w:p>
+    <w:p>
+      <w:pPr>
+        <w:rPr>
+          <w:i/>
+          <w:iCs/>
+          <w:sz w:val="22"/>
+          <w:szCs w:val="22"/>
+        </w:rPr>
+      </w:pPr>
+      <w:r>
+        <w:rPr>
+          <w:sz w:val="22"/>
+          <w:szCs w:val="22"/>
+        </w:rPr>
+        <w:t xml:space="preserve">Round 5 </w:t>
+      </w:r>
+    </w:p>
+    <w:p/>
     <w:p>
       <w:pPr>
         <w:shd w:val="clear" w:color="auto" w:fill="FFFFFF"/>
         <w:spacing w:line="285" w:lineRule="atLeast"/>
-        <w:rPr>
-          <w:rFonts w:ascii="Consolas" w:eastAsia="Times New Roman" w:hAnsi="Consolas" w:cs="Times New Roman"/>
-          <w:i/>
-          <w:iCs/>
-          <w:color w:val="000000"/>
-          <w:sz w:val="21"/>
-          <w:szCs w:val="21"/>
-          <w:lang w:val="en-CA" w:eastAsia="en-CA"/>
-        </w:rPr>
-      </w:pPr>
-      <w:r>
         <w:rPr>
           <w:rFonts w:ascii="Consolas" w:eastAsia="Times New Roman" w:hAnsi="Consolas" w:cs="Times New Roman"/>
           <w:color w:val="A31515"/>
@@ -3591,8 +3508,10 @@
           <w:szCs w:val="21"/>
           <w:lang w:val="en-CA" w:eastAsia="en-CA"/>
         </w:rPr>
-        <w:t>Send Team Members on a testing course</w:t>
-      </w:r>
+        <w:pPrChange w:id="2" w:author="Mark Levison" w:date="2021-03-03T14:26:00Z">
+          <w:pPr/>
+        </w:pPrChange>
+      </w:pPr>
       <w:r>
         <w:rPr>
           <w:rFonts w:ascii="Consolas" w:eastAsia="Times New Roman" w:hAnsi="Consolas" w:cs="Times New Roman"/>
@@ -3601,48 +3520,13 @@
           <w:szCs w:val="21"/>
           <w:lang w:val="en-CA" w:eastAsia="en-CA"/>
         </w:rPr>
-        <w:t xml:space="preserve"> </w:t>
-      </w:r>
-      <w:r>
-        <w:rPr>
-          <w:rFonts w:ascii="Consolas" w:eastAsia="Times New Roman" w:hAnsi="Consolas" w:cs="Times New Roman"/>
-          <w:i/>
-          <w:iCs/>
-          <w:color w:val="A31515"/>
-          <w:sz w:val="21"/>
-          <w:szCs w:val="21"/>
-          <w:lang w:val="en-CA" w:eastAsia="en-CA"/>
-        </w:rPr>
-        <w:t xml:space="preserve">Rename for </w:t>
-      </w:r>
-      <w:proofErr w:type="gramStart"/>
-      <w:r>
-        <w:rPr>
-          <w:rFonts w:ascii="Consolas" w:eastAsia="Times New Roman" w:hAnsi="Consolas" w:cs="Times New Roman"/>
-          <w:i/>
-          <w:iCs/>
-          <w:color w:val="A31515"/>
-          <w:sz w:val="21"/>
-          <w:szCs w:val="21"/>
-          <w:lang w:val="en-CA" w:eastAsia="en-CA"/>
-        </w:rPr>
-        <w:t>clarity</w:t>
-      </w:r>
-      <w:proofErr w:type="gramEnd"/>
+        <w:t>Work with PO to ensure PB is prioritized, up to date and remains a manageable size</w:t>
+      </w:r>
     </w:p>
     <w:p>
       <w:pPr>
         <w:shd w:val="clear" w:color="auto" w:fill="FFFFFF"/>
         <w:spacing w:line="285" w:lineRule="atLeast"/>
-        <w:rPr>
-          <w:rFonts w:ascii="Consolas" w:eastAsia="Times New Roman" w:hAnsi="Consolas" w:cs="Times New Roman"/>
-          <w:color w:val="000000"/>
-          <w:sz w:val="21"/>
-          <w:szCs w:val="21"/>
-          <w:lang w:val="en-CA" w:eastAsia="en-CA"/>
-        </w:rPr>
-      </w:pPr>
-      <w:r>
         <w:rPr>
           <w:rFonts w:ascii="Consolas" w:eastAsia="Times New Roman" w:hAnsi="Consolas" w:cs="Times New Roman"/>
           <w:color w:val="A31515"/>
@@ -3650,13 +3534,11 @@
           <w:szCs w:val="21"/>
           <w:lang w:val="en-CA" w:eastAsia="en-CA"/>
         </w:rPr>
-        <w:t>Personal Productivity Bonus</w:t>
-      </w:r>
-    </w:p>
-    <w:p>
-      <w:pPr>
-        <w:shd w:val="clear" w:color="auto" w:fill="FFFFFF"/>
-        <w:spacing w:line="285" w:lineRule="atLeast"/>
+        <w:pPrChange w:id="3" w:author="Mark Levison" w:date="2021-03-03T14:26:00Z">
+          <w:pPr/>
+        </w:pPrChange>
+      </w:pPr>
+      <w:r>
         <w:rPr>
           <w:rFonts w:ascii="Consolas" w:eastAsia="Times New Roman" w:hAnsi="Consolas" w:cs="Times New Roman"/>
           <w:color w:val="A31515"/>
@@ -3664,8 +3546,13 @@
           <w:szCs w:val="21"/>
           <w:lang w:val="en-CA" w:eastAsia="en-CA"/>
         </w:rPr>
-      </w:pPr>
-      <w:r>
+        <w:t>Include stakeholders in updating/creating product vision and strategy</w:t>
+      </w:r>
+    </w:p>
+    <w:p>
+      <w:pPr>
+        <w:shd w:val="clear" w:color="auto" w:fill="FFFFFF"/>
+        <w:spacing w:line="285" w:lineRule="atLeast"/>
         <w:rPr>
           <w:rFonts w:ascii="Consolas" w:eastAsia="Times New Roman" w:hAnsi="Consolas" w:cs="Times New Roman"/>
           <w:color w:val="A31515"/>
@@ -3673,13 +3560,11 @@
           <w:szCs w:val="21"/>
           <w:lang w:val="en-CA" w:eastAsia="en-CA"/>
         </w:rPr>
-        <w:t>New Person on the Team</w:t>
-      </w:r>
-    </w:p>
-    <w:p>
-      <w:pPr>
-        <w:shd w:val="clear" w:color="auto" w:fill="FFFFFF"/>
-        <w:spacing w:line="285" w:lineRule="atLeast"/>
+        <w:pPrChange w:id="4" w:author="Mark Levison" w:date="2021-03-03T14:59:00Z">
+          <w:pPr/>
+        </w:pPrChange>
+      </w:pPr>
+      <w:r>
         <w:rPr>
           <w:rFonts w:ascii="Consolas" w:eastAsia="Times New Roman" w:hAnsi="Consolas" w:cs="Times New Roman"/>
           <w:color w:val="A31515"/>
@@ -3687,213 +3572,13 @@
           <w:szCs w:val="21"/>
           <w:lang w:val="en-CA" w:eastAsia="en-CA"/>
         </w:rPr>
-      </w:pPr>
-      <w:r>
-        <w:rPr>
-          <w:rFonts w:ascii="Consolas" w:eastAsia="Times New Roman" w:hAnsi="Consolas" w:cs="Times New Roman"/>
-          <w:color w:val="A31515"/>
-          <w:sz w:val="21"/>
-          <w:szCs w:val="21"/>
-          <w:lang w:val="en-CA" w:eastAsia="en-CA"/>
-        </w:rPr>
-        <w:t>TDD</w:t>
-      </w:r>
-    </w:p>
-    <w:p>
-      <w:pPr>
-        <w:shd w:val="clear" w:color="auto" w:fill="FFFFFF"/>
-        <w:spacing w:line="285" w:lineRule="atLeast"/>
-        <w:rPr>
-          <w:sz w:val="22"/>
-          <w:szCs w:val="22"/>
-        </w:rPr>
-      </w:pPr>
-      <w:r>
-        <w:rPr>
-          <w:rFonts w:ascii="Consolas" w:eastAsia="Times New Roman" w:hAnsi="Consolas" w:cs="Times New Roman"/>
-          <w:color w:val="A31515"/>
-          <w:sz w:val="21"/>
-          <w:szCs w:val="21"/>
-          <w:lang w:val="en-CA" w:eastAsia="en-CA"/>
-        </w:rPr>
-        <w:t xml:space="preserve">Limit WIP slows team down for now and speeds them up </w:t>
-      </w:r>
-      <w:proofErr w:type="gramStart"/>
-      <w:r>
-        <w:rPr>
-          <w:rFonts w:ascii="Consolas" w:eastAsia="Times New Roman" w:hAnsi="Consolas" w:cs="Times New Roman"/>
-          <w:color w:val="A31515"/>
-          <w:sz w:val="21"/>
-          <w:szCs w:val="21"/>
-          <w:lang w:val="en-CA" w:eastAsia="en-CA"/>
-        </w:rPr>
-        <w:t>later</w:t>
-      </w:r>
-      <w:proofErr w:type="gramEnd"/>
-    </w:p>
-    <w:p>
-      <w:pPr>
-        <w:rPr>
-          <w:sz w:val="22"/>
-          <w:szCs w:val="22"/>
-        </w:rPr>
-      </w:pPr>
-      <w:r>
-        <w:rPr>
-          <w:sz w:val="22"/>
-          <w:szCs w:val="22"/>
-          <w:highlight w:val="yellow"/>
-        </w:rPr>
-        <w:t>How to work Psychological Safety into the game</w:t>
-      </w:r>
-    </w:p>
-    <w:p/>
-    <w:p>
-      <w:pPr>
-        <w:rPr>
-          <w:sz w:val="22"/>
-          <w:szCs w:val="22"/>
-        </w:rPr>
-      </w:pPr>
-    </w:p>
-    <w:p>
-      <w:pPr>
-        <w:rPr>
-          <w:i/>
-          <w:iCs/>
-          <w:sz w:val="22"/>
-          <w:szCs w:val="22"/>
-        </w:rPr>
-      </w:pPr>
-      <w:r>
-        <w:rPr>
-          <w:sz w:val="22"/>
-          <w:szCs w:val="22"/>
-        </w:rPr>
-        <w:t xml:space="preserve">Round 5 </w:t>
-      </w:r>
-    </w:p>
-    <w:p/>
-    <w:p>
-      <w:pPr>
-        <w:shd w:val="clear" w:color="auto" w:fill="FFFFFF"/>
-        <w:spacing w:line="285" w:lineRule="atLeast"/>
-        <w:rPr>
-          <w:rFonts w:ascii="Consolas" w:eastAsia="Times New Roman" w:hAnsi="Consolas" w:cs="Times New Roman"/>
-          <w:color w:val="A31515"/>
-          <w:sz w:val="21"/>
-          <w:szCs w:val="21"/>
-          <w:lang w:val="en-CA" w:eastAsia="en-CA"/>
-          <w:rPrChange w:id="2" w:author="Mark Levison" w:date="2021-03-03T14:26:00Z">
-            <w:rPr>
-              <w:sz w:val="22"/>
-              <w:szCs w:val="22"/>
-            </w:rPr>
-          </w:rPrChange>
-        </w:rPr>
-        <w:pPrChange w:id="3" w:author="Mark Levison" w:date="2021-03-03T14:26:00Z">
-          <w:pPr/>
-        </w:pPrChange>
-      </w:pPr>
-      <w:r>
-        <w:rPr>
-          <w:rFonts w:ascii="Consolas" w:eastAsia="Times New Roman" w:hAnsi="Consolas" w:cs="Times New Roman"/>
-          <w:color w:val="A31515"/>
-          <w:sz w:val="21"/>
-          <w:szCs w:val="21"/>
-          <w:lang w:val="en-CA" w:eastAsia="en-CA"/>
-          <w:rPrChange w:id="4" w:author="Mark Levison" w:date="2021-03-03T14:26:00Z">
-            <w:rPr/>
-          </w:rPrChange>
-        </w:rPr>
-        <w:t xml:space="preserve">Work with PO to ensure PB is prioritized, up to date and remains a manageable </w:t>
-      </w:r>
-      <w:proofErr w:type="gramStart"/>
-      <w:r>
-        <w:rPr>
-          <w:rFonts w:ascii="Consolas" w:eastAsia="Times New Roman" w:hAnsi="Consolas" w:cs="Times New Roman"/>
-          <w:color w:val="A31515"/>
-          <w:sz w:val="21"/>
-          <w:szCs w:val="21"/>
-          <w:lang w:val="en-CA" w:eastAsia="en-CA"/>
-          <w:rPrChange w:id="5" w:author="Mark Levison" w:date="2021-03-03T14:26:00Z">
-            <w:rPr/>
-          </w:rPrChange>
-        </w:rPr>
-        <w:t>size</w:t>
-      </w:r>
-      <w:proofErr w:type="gramEnd"/>
-    </w:p>
-    <w:p>
-      <w:pPr>
-        <w:shd w:val="clear" w:color="auto" w:fill="FFFFFF"/>
-        <w:spacing w:line="285" w:lineRule="atLeast"/>
-        <w:rPr>
-          <w:rFonts w:ascii="Consolas" w:eastAsia="Times New Roman" w:hAnsi="Consolas" w:cs="Times New Roman"/>
-          <w:color w:val="A31515"/>
-          <w:sz w:val="21"/>
-          <w:szCs w:val="21"/>
-          <w:lang w:val="en-CA" w:eastAsia="en-CA"/>
-          <w:rPrChange w:id="6" w:author="Mark Levison" w:date="2021-03-03T14:26:00Z">
-            <w:rPr>
-              <w:sz w:val="22"/>
-              <w:szCs w:val="22"/>
-            </w:rPr>
-          </w:rPrChange>
-        </w:rPr>
-        <w:pPrChange w:id="7" w:author="Mark Levison" w:date="2021-03-03T14:26:00Z">
-          <w:pPr/>
-        </w:pPrChange>
-      </w:pPr>
-      <w:r>
-        <w:rPr>
-          <w:rFonts w:ascii="Consolas" w:eastAsia="Times New Roman" w:hAnsi="Consolas" w:cs="Times New Roman"/>
-          <w:color w:val="A31515"/>
-          <w:sz w:val="21"/>
-          <w:szCs w:val="21"/>
-          <w:lang w:val="en-CA" w:eastAsia="en-CA"/>
-          <w:rPrChange w:id="8" w:author="Mark Levison" w:date="2021-03-03T14:26:00Z">
-            <w:rPr>
-              <w:sz w:val="22"/>
-              <w:szCs w:val="22"/>
-            </w:rPr>
-          </w:rPrChange>
-        </w:rPr>
-        <w:t xml:space="preserve">Include stakeholders in updating/creating product vision and </w:t>
-      </w:r>
-      <w:proofErr w:type="gramStart"/>
-      <w:r>
-        <w:rPr>
-          <w:rFonts w:ascii="Consolas" w:eastAsia="Times New Roman" w:hAnsi="Consolas" w:cs="Times New Roman"/>
-          <w:color w:val="A31515"/>
-          <w:sz w:val="21"/>
-          <w:szCs w:val="21"/>
-          <w:lang w:val="en-CA" w:eastAsia="en-CA"/>
-          <w:rPrChange w:id="9" w:author="Mark Levison" w:date="2021-03-03T14:26:00Z">
-            <w:rPr>
-              <w:sz w:val="22"/>
-              <w:szCs w:val="22"/>
-            </w:rPr>
-          </w:rPrChange>
-        </w:rPr>
-        <w:t>strategy</w:t>
-      </w:r>
-      <w:proofErr w:type="gramEnd"/>
-    </w:p>
-    <w:p>
-      <w:r>
         <w:t>Establish Sprint Goal</w:t>
       </w:r>
     </w:p>
     <w:p>
       <w:r>
-        <w:t xml:space="preserve">Create a public impediments or slowdown </w:t>
-      </w:r>
-      <w:proofErr w:type="gramStart"/>
-      <w:r>
-        <w:t>list</w:t>
-      </w:r>
-      <w:proofErr w:type="gramEnd"/>
+        <w:t>Create a public impediments or slowdown list</w:t>
+      </w:r>
     </w:p>
     <w:p>
       <w:pPr>
@@ -3936,140 +3621,103 @@
           <w:highlight w:val="yellow"/>
           <w:lang w:val="en-CA" w:eastAsia="en-CA"/>
         </w:rPr>
-        <w:t xml:space="preserve">Consider moving to round </w:t>
-      </w:r>
-      <w:proofErr w:type="gramStart"/>
-      <w:r>
-        <w:rPr>
-          <w:rFonts w:ascii="Consolas" w:eastAsia="Times New Roman" w:hAnsi="Consolas" w:cs="Times New Roman"/>
-          <w:color w:val="A31515"/>
-          <w:sz w:val="21"/>
-          <w:szCs w:val="21"/>
+        <w:t>Consider moving to round 6</w:t>
+      </w:r>
+    </w:p>
+    <w:p>
+      <w:pPr>
+        <w:rPr>
+          <w:i/>
+          <w:iCs/>
+          <w:sz w:val="22"/>
+          <w:szCs w:val="22"/>
+        </w:rPr>
+      </w:pPr>
+      <w:r>
+        <w:rPr>
+          <w:i/>
+          <w:iCs/>
+          <w:sz w:val="22"/>
+          <w:szCs w:val="22"/>
+        </w:rPr>
+        <w:t>Measure Morale</w:t>
+      </w:r>
+    </w:p>
+    <w:p>
+      <w:pPr>
+        <w:rPr>
+          <w:sz w:val="22"/>
+          <w:szCs w:val="22"/>
+        </w:rPr>
+      </w:pPr>
+    </w:p>
+    <w:p>
+      <w:pPr>
+        <w:rPr>
+          <w:sz w:val="22"/>
+          <w:szCs w:val="22"/>
+        </w:rPr>
+      </w:pPr>
+      <w:r>
+        <w:rPr>
+          <w:sz w:val="22"/>
+          <w:szCs w:val="22"/>
+        </w:rPr>
+        <w:t xml:space="preserve">Round 6 </w:t>
+      </w:r>
+      <w:r>
+        <w:rPr>
+          <w:sz w:val="22"/>
+          <w:szCs w:val="22"/>
           <w:highlight w:val="yellow"/>
-          <w:lang w:val="en-CA" w:eastAsia="en-CA"/>
-        </w:rPr>
-        <w:t>6</w:t>
-      </w:r>
-      <w:proofErr w:type="gramEnd"/>
-    </w:p>
-    <w:p>
-      <w:pPr>
-        <w:rPr>
-          <w:ins w:id="10" w:author="Mark Levison" w:date="2021-03-02T15:46:00Z"/>
+        </w:rPr>
+        <w:t>Go Live Soon</w:t>
+      </w:r>
+    </w:p>
+    <w:p>
+      <w:pPr>
+        <w:rPr>
+          <w:sz w:val="22"/>
+          <w:szCs w:val="22"/>
+        </w:rPr>
+      </w:pPr>
+      <w:r>
+        <w:rPr>
+          <w:sz w:val="22"/>
+          <w:szCs w:val="22"/>
+          <w:highlight w:val="yellow"/>
+        </w:rPr>
+        <w:t>Overtime</w:t>
+      </w:r>
+    </w:p>
+    <w:p>
+      <w:pPr>
+        <w:rPr>
+          <w:sz w:val="22"/>
+          <w:szCs w:val="22"/>
+          <w:highlight w:val="yellow"/>
+        </w:rPr>
+      </w:pPr>
+      <w:r>
+        <w:rPr>
+          <w:sz w:val="22"/>
+          <w:szCs w:val="22"/>
+          <w:highlight w:val="yellow"/>
+        </w:rPr>
+        <w:t>BDD</w:t>
+      </w:r>
+    </w:p>
+    <w:p>
+      <w:pPr>
+        <w:rPr>
           <w:i/>
           <w:iCs/>
-          <w:sz w:val="22"/>
-          <w:szCs w:val="22"/>
-        </w:rPr>
-      </w:pPr>
-      <w:r>
-        <w:rPr>
-          <w:i/>
-          <w:iCs/>
-          <w:sz w:val="22"/>
-          <w:szCs w:val="22"/>
-        </w:rPr>
-        <w:t>Measure Morale</w:t>
-      </w:r>
-    </w:p>
-    <w:p>
-      <w:pPr>
-        <w:rPr>
-          <w:ins w:id="11" w:author="Mark Levison" w:date="2021-03-02T15:46:00Z"/>
-          <w:i/>
-          <w:iCs/>
-          <w:sz w:val="22"/>
-          <w:szCs w:val="22"/>
-        </w:rPr>
-      </w:pPr>
-    </w:p>
-    <w:p>
-      <w:pPr>
-        <w:rPr>
-          <w:del w:id="12" w:author="Mark Levison" w:date="2021-03-02T16:32:00Z"/>
-          <w:i/>
-          <w:iCs/>
-          <w:sz w:val="22"/>
-          <w:szCs w:val="22"/>
-        </w:rPr>
-      </w:pPr>
-    </w:p>
-    <w:p>
-      <w:pPr>
-        <w:rPr>
-          <w:sz w:val="22"/>
-          <w:szCs w:val="22"/>
-        </w:rPr>
-      </w:pPr>
-    </w:p>
-    <w:p>
-      <w:pPr>
-        <w:rPr>
-          <w:sz w:val="22"/>
-          <w:szCs w:val="22"/>
-        </w:rPr>
-      </w:pPr>
-      <w:r>
-        <w:rPr>
-          <w:sz w:val="22"/>
-          <w:szCs w:val="22"/>
-        </w:rPr>
-        <w:t xml:space="preserve">Round 6 </w:t>
-      </w:r>
-      <w:r>
-        <w:rPr>
-          <w:sz w:val="22"/>
-          <w:szCs w:val="22"/>
+        </w:rPr>
+      </w:pPr>
+      <w:r>
+        <w:rPr>
           <w:highlight w:val="yellow"/>
         </w:rPr>
-        <w:t>Go Live Soon</w:t>
-      </w:r>
-    </w:p>
-    <w:p>
-      <w:pPr>
-        <w:rPr>
-          <w:sz w:val="22"/>
-          <w:szCs w:val="22"/>
-        </w:rPr>
-      </w:pPr>
-      <w:r>
-        <w:rPr>
-          <w:sz w:val="22"/>
-          <w:szCs w:val="22"/>
-          <w:highlight w:val="yellow"/>
-        </w:rPr>
-        <w:t>Overtime</w:t>
-      </w:r>
-    </w:p>
-    <w:p>
-      <w:pPr>
-        <w:rPr>
-          <w:sz w:val="22"/>
-          <w:szCs w:val="22"/>
-          <w:highlight w:val="yellow"/>
-        </w:rPr>
-      </w:pPr>
-      <w:r>
-        <w:rPr>
-          <w:sz w:val="22"/>
-          <w:szCs w:val="22"/>
-          <w:highlight w:val="yellow"/>
-        </w:rPr>
-        <w:t>BDD</w:t>
-      </w:r>
-    </w:p>
-    <w:p>
-      <w:pPr>
-        <w:rPr>
-          <w:i/>
-          <w:iCs/>
-        </w:rPr>
-      </w:pPr>
-      <w:r>
-        <w:rPr>
-          <w:highlight w:val="yellow"/>
-        </w:rPr>
-        <w:lastRenderedPageBreak/>
         <w:t xml:space="preserve">Work with to update forecasts – not just how much, but also what will likely be completed by a certain date. </w:t>
       </w:r>
       <w:r>
@@ -4078,21 +3726,12 @@
           <w:iCs/>
           <w:highlight w:val="yellow"/>
         </w:rPr>
-        <w:t xml:space="preserve">Reduces stakeholder interruption </w:t>
-      </w:r>
-      <w:proofErr w:type="gramStart"/>
-      <w:r>
-        <w:rPr>
-          <w:i/>
-          <w:iCs/>
-          <w:highlight w:val="yellow"/>
-        </w:rPr>
-        <w:t>gremlin</w:t>
-      </w:r>
-      <w:proofErr w:type="gramEnd"/>
-    </w:p>
-    <w:p>
-      <w:r>
+        <w:t>Reduces stakeholder interruption gremlin</w:t>
+      </w:r>
+    </w:p>
+    <w:p>
+      <w:r>
+        <w:lastRenderedPageBreak/>
         <w:t>Sprint Backlog or Kanban board – help the team feel they own it. The intention being the more attuned it is to their needs the more they will want to use for themselves.</w:t>
       </w:r>
     </w:p>
@@ -4100,11 +3739,9 @@
       <w:r>
         <w:t xml:space="preserve">Work to make Daily Scrum more effective </w:t>
       </w:r>
-      <w:proofErr w:type="gramStart"/>
       <w:r>
         <w:t>https://agilepainrelief.com/blog/daily-scrum-pain.html</w:t>
       </w:r>
-      <w:proofErr w:type="gramEnd"/>
     </w:p>
     <w:p>
       <w:pPr>
@@ -4135,37 +3772,25 @@
           <w:sz w:val="22"/>
           <w:szCs w:val="22"/>
         </w:rPr>
-        <w:t xml:space="preserve"> Story can be used for descriptive text sample as </w:t>
-      </w:r>
-      <w:proofErr w:type="gramStart"/>
-      <w:r>
-        <w:rPr>
-          <w:sz w:val="22"/>
-          <w:szCs w:val="22"/>
-        </w:rPr>
-        <w:t>well</w:t>
-      </w:r>
-      <w:proofErr w:type="gramEnd"/>
-    </w:p>
-    <w:p>
-      <w:pPr>
-        <w:rPr>
-          <w:ins w:id="13" w:author="Mark Levison" w:date="2021-03-02T16:32:00Z"/>
+        <w:t xml:space="preserve"> Story can be used for descriptive text sample as well</w:t>
+      </w:r>
+    </w:p>
+    <w:p>
+      <w:pPr>
+        <w:rPr>
           <w:i/>
           <w:iCs/>
           <w:sz w:val="22"/>
           <w:szCs w:val="22"/>
         </w:rPr>
       </w:pPr>
-      <w:ins w:id="14" w:author="Mark Levison" w:date="2021-03-02T16:32:00Z">
-        <w:r>
-          <w:rPr>
-            <w:rFonts w:ascii="Times New Roman" w:eastAsia="Times New Roman" w:hAnsi="Times New Roman" w:cs="Times New Roman"/>
-            <w:lang w:val="en-CA" w:eastAsia="en-CA"/>
-          </w:rPr>
-          <w:t>Mechanics: Idea - Skip retro to get a few more points in the sprint, but reduce/disable improvements in the next sprint</w:t>
-        </w:r>
-      </w:ins>
+      <w:r>
+        <w:rPr>
+          <w:rFonts w:ascii="Times New Roman" w:eastAsia="Times New Roman" w:hAnsi="Times New Roman" w:cs="Times New Roman"/>
+          <w:lang w:val="en-CA" w:eastAsia="en-CA"/>
+        </w:rPr>
+        <w:t>Mechanics: Idea - Skip retro to get a few more points in the sprint, but reduce/disable improvements in the next sprint</w:t>
+      </w:r>
     </w:p>
     <w:p/>
     <w:p>
@@ -4214,18 +3839,12 @@
     </w:p>
     <w:p>
       <w:r>
-        <w:t xml:space="preserve">Work to eliminate long ignored technical </w:t>
-      </w:r>
-      <w:proofErr w:type="gramStart"/>
-      <w:r>
-        <w:t>problems</w:t>
-      </w:r>
-      <w:proofErr w:type="gramEnd"/>
-    </w:p>
-    <w:p>
-      <w:pPr>
-        <w:rPr>
-          <w:ins w:id="15" w:author="Mark Levison" w:date="2021-03-02T16:49:00Z"/>
+        <w:t>Work to eliminate long ignored technical problems</w:t>
+      </w:r>
+    </w:p>
+    <w:p>
+      <w:pPr>
+        <w:rPr>
           <w:sz w:val="22"/>
           <w:szCs w:val="22"/>
         </w:rPr>
@@ -4253,17 +3872,8 @@
           <w:i/>
           <w:iCs/>
         </w:rPr>
-        <w:t xml:space="preserve">Will have to make this more </w:t>
-      </w:r>
-      <w:proofErr w:type="gramStart"/>
-      <w:r>
-        <w:rPr>
-          <w:i/>
-          <w:iCs/>
-        </w:rPr>
-        <w:t>concrete</w:t>
-      </w:r>
-      <w:proofErr w:type="gramEnd"/>
+        <w:t>Will have to make this more concrete</w:t>
+      </w:r>
     </w:p>
     <w:p>
       <w:pPr>
@@ -4430,22 +4040,7 @@
           <w:szCs w:val="22"/>
         </w:rPr>
         <w:tab/>
-      </w:r>
-      <w:proofErr w:type="gramStart"/>
-      <w:r>
-        <w:rPr>
-          <w:sz w:val="22"/>
-          <w:szCs w:val="22"/>
-        </w:rPr>
-        <w:t>Or</w:t>
-      </w:r>
-      <w:proofErr w:type="gramEnd"/>
-      <w:r>
-        <w:rPr>
-          <w:sz w:val="22"/>
-          <w:szCs w:val="22"/>
-        </w:rPr>
-        <w:t>: ScrumMaster and Product Owner work together to refuse new stories mid-sprint</w:t>
+        <w:t>Or: ScrumMaster and Product Owner work together to refuse new stories mid-sprint</w:t>
       </w:r>
       <w:r>
         <w:rPr>
@@ -4498,43 +4093,23 @@
           <w:sz w:val="22"/>
           <w:szCs w:val="22"/>
         </w:rPr>
-        <w:t xml:space="preserve">Once we hit the final round – the game calcs another 2-3 rounds to calc final </w:t>
-      </w:r>
-      <w:proofErr w:type="gramStart"/>
-      <w:r>
-        <w:rPr>
-          <w:sz w:val="22"/>
-          <w:szCs w:val="22"/>
-        </w:rPr>
-        <w:t>effects</w:t>
-      </w:r>
-      <w:proofErr w:type="gramEnd"/>
-    </w:p>
-    <w:p>
-      <w:pPr>
-        <w:rPr>
-          <w:sz w:val="22"/>
-          <w:szCs w:val="22"/>
-        </w:rPr>
-      </w:pPr>
-      <w:r>
-        <w:rPr>
-          <w:sz w:val="22"/>
-          <w:szCs w:val="22"/>
-        </w:rPr>
-        <w:t xml:space="preserve">Round N introduce handling of </w:t>
-      </w:r>
-      <w:proofErr w:type="spellStart"/>
-      <w:proofErr w:type="gramStart"/>
-      <w:r>
-        <w:rPr>
-          <w:sz w:val="22"/>
-          <w:szCs w:val="22"/>
-        </w:rPr>
-        <w:t>Dependancies</w:t>
-      </w:r>
-      <w:proofErr w:type="spellEnd"/>
-      <w:proofErr w:type="gramEnd"/>
+        <w:t>Once we hit the final round – the game calcs another 2-3 rounds to calc final effects</w:t>
+      </w:r>
+    </w:p>
+    <w:p>
+      <w:pPr>
+        <w:rPr>
+          <w:sz w:val="22"/>
+          <w:szCs w:val="22"/>
+        </w:rPr>
+      </w:pPr>
+      <w:r>
+        <w:rPr>
+          <w:sz w:val="22"/>
+          <w:szCs w:val="22"/>
+        </w:rPr>
+        <w:t>Round N introduce handling of Dependancies</w:t>
+      </w:r>
     </w:p>
     <w:p>
       <w:pPr>
@@ -4653,9 +4228,31 @@
           <w:szCs w:val="21"/>
           <w:lang w:val="en-CA" w:eastAsia="en-CA"/>
         </w:rPr>
-        <w:t>'GREMLIN_NOT_PULLING_THEIR_</w:t>
-      </w:r>
-      <w:proofErr w:type="gramStart"/>
+        <w:t>'GREMLIN_NOT_PULLING_THEIR_WEIGHT'</w:t>
+      </w:r>
+    </w:p>
+    <w:p>
+      <w:pPr>
+        <w:shd w:val="clear" w:color="auto" w:fill="FFFFFF"/>
+        <w:spacing w:line="285" w:lineRule="atLeast"/>
+        <w:rPr>
+          <w:rFonts w:ascii="Consolas" w:eastAsia="Times New Roman" w:hAnsi="Consolas" w:cs="Times New Roman"/>
+          <w:color w:val="000000"/>
+          <w:sz w:val="21"/>
+          <w:szCs w:val="21"/>
+          <w:lang w:val="en-CA" w:eastAsia="en-CA"/>
+        </w:rPr>
+      </w:pPr>
+      <w:r>
+        <w:rPr>
+          <w:rFonts w:ascii="Consolas" w:eastAsia="Times New Roman" w:hAnsi="Consolas" w:cs="Times New Roman"/>
+          <w:color w:val="000000"/>
+          <w:sz w:val="21"/>
+          <w:szCs w:val="21"/>
+          <w:lang w:val="en-CA" w:eastAsia="en-CA"/>
+        </w:rPr>
+        <w:t>  | </w:t>
+      </w:r>
       <w:r>
         <w:rPr>
           <w:rFonts w:ascii="Consolas" w:eastAsia="Times New Roman" w:hAnsi="Consolas" w:cs="Times New Roman"/>
@@ -4664,62 +4261,7 @@
           <w:szCs w:val="21"/>
           <w:lang w:val="en-CA" w:eastAsia="en-CA"/>
         </w:rPr>
-        <w:t>WEIGHT</w:t>
-      </w:r>
-      <w:proofErr w:type="gramEnd"/>
-      <w:r>
-        <w:rPr>
-          <w:rFonts w:ascii="Consolas" w:eastAsia="Times New Roman" w:hAnsi="Consolas" w:cs="Times New Roman"/>
-          <w:color w:val="A31515"/>
-          <w:sz w:val="21"/>
-          <w:szCs w:val="21"/>
-          <w:lang w:val="en-CA" w:eastAsia="en-CA"/>
-        </w:rPr>
-        <w:t>'</w:t>
-      </w:r>
-    </w:p>
-    <w:p>
-      <w:pPr>
-        <w:shd w:val="clear" w:color="auto" w:fill="FFFFFF"/>
-        <w:spacing w:line="285" w:lineRule="atLeast"/>
-        <w:rPr>
-          <w:rFonts w:ascii="Consolas" w:eastAsia="Times New Roman" w:hAnsi="Consolas" w:cs="Times New Roman"/>
-          <w:color w:val="000000"/>
-          <w:sz w:val="21"/>
-          <w:szCs w:val="21"/>
-          <w:lang w:val="en-CA" w:eastAsia="en-CA"/>
-        </w:rPr>
-      </w:pPr>
-      <w:r>
-        <w:rPr>
-          <w:rFonts w:ascii="Consolas" w:eastAsia="Times New Roman" w:hAnsi="Consolas" w:cs="Times New Roman"/>
-          <w:color w:val="000000"/>
-          <w:sz w:val="21"/>
-          <w:szCs w:val="21"/>
-          <w:lang w:val="en-CA" w:eastAsia="en-CA"/>
-        </w:rPr>
-        <w:t>  | </w:t>
-      </w:r>
-      <w:r>
-        <w:rPr>
-          <w:rFonts w:ascii="Consolas" w:eastAsia="Times New Roman" w:hAnsi="Consolas" w:cs="Times New Roman"/>
-          <w:color w:val="A31515"/>
-          <w:sz w:val="21"/>
-          <w:szCs w:val="21"/>
-          <w:lang w:val="en-CA" w:eastAsia="en-CA"/>
-        </w:rPr>
-        <w:t>'GREMLIN_NOT_AT_DAILY_SCRUM</w:t>
-      </w:r>
-      <w:proofErr w:type="gramStart"/>
-      <w:r>
-        <w:rPr>
-          <w:rFonts w:ascii="Consolas" w:eastAsia="Times New Roman" w:hAnsi="Consolas" w:cs="Times New Roman"/>
-          <w:color w:val="A31515"/>
-          <w:sz w:val="21"/>
-          <w:szCs w:val="21"/>
-          <w:lang w:val="en-CA" w:eastAsia="en-CA"/>
-        </w:rPr>
-        <w:t>'</w:t>
+        <w:t>'GREMLIN_NOT_AT_DAILY_SCRUM'</w:t>
       </w:r>
       <w:r>
         <w:rPr>
@@ -4731,30 +4273,21 @@
         </w:rPr>
         <w:t>;</w:t>
       </w:r>
-      <w:proofErr w:type="gramEnd"/>
-    </w:p>
-    <w:p>
-      <w:pPr>
-        <w:rPr>
-          <w:ins w:id="16" w:author="Mark Levison" w:date="2021-02-23T16:25:00Z"/>
-          <w:sz w:val="22"/>
-          <w:szCs w:val="22"/>
-        </w:rPr>
-      </w:pPr>
-      <w:r>
-        <w:rPr>
-          <w:sz w:val="22"/>
-          <w:szCs w:val="22"/>
-        </w:rPr>
-        <w:t xml:space="preserve">Interruptions From stakeholders – mitigate with including them in strategic work, also </w:t>
-      </w:r>
-      <w:proofErr w:type="gramStart"/>
-      <w:r>
-        <w:rPr>
-          <w:sz w:val="22"/>
-          <w:szCs w:val="22"/>
-        </w:rPr>
-        <w:t>forecastin</w:t>
+    </w:p>
+    <w:p>
+      <w:pPr>
+        <w:rPr>
+          <w:ins w:id="5" w:author="Mark Levison" w:date="2021-02-23T16:25:00Z"/>
+          <w:sz w:val="22"/>
+          <w:szCs w:val="22"/>
+        </w:rPr>
+      </w:pPr>
+      <w:r>
+        <w:rPr>
+          <w:sz w:val="22"/>
+          <w:szCs w:val="22"/>
+        </w:rPr>
+        <w:t>Interruptions From stakeholders – mitigate with including them in strategic work, also forecastin</w:t>
       </w:r>
       <w:r>
         <w:rPr>
@@ -4763,26 +4296,25 @@
         </w:rPr>
         <w:t>g</w:t>
       </w:r>
-      <w:proofErr w:type="gramEnd"/>
-    </w:p>
-    <w:p>
-      <w:pPr>
-        <w:rPr>
-          <w:ins w:id="17" w:author="Mark Levison" w:date="2021-02-23T16:26:00Z"/>
+    </w:p>
+    <w:p>
+      <w:pPr>
+        <w:rPr>
+          <w:ins w:id="6" w:author="Mark Levison" w:date="2021-02-23T16:26:00Z"/>
           <w:i/>
           <w:iCs/>
           <w:sz w:val="22"/>
           <w:szCs w:val="22"/>
-          <w:rPrChange w:id="18" w:author="Mark Levison" w:date="2021-03-03T14:08:00Z">
+          <w:rPrChange w:id="7" w:author="Mark Levison" w:date="2021-03-03T14:08:00Z">
             <w:rPr>
-              <w:ins w:id="19" w:author="Mark Levison" w:date="2021-02-23T16:26:00Z"/>
+              <w:ins w:id="8" w:author="Mark Levison" w:date="2021-02-23T16:26:00Z"/>
               <w:sz w:val="22"/>
               <w:szCs w:val="22"/>
             </w:rPr>
           </w:rPrChange>
         </w:rPr>
       </w:pPr>
-      <w:ins w:id="20" w:author="Mark Levison" w:date="2021-02-23T16:25:00Z">
+      <w:ins w:id="9" w:author="Mark Levison" w:date="2021-02-23T16:25:00Z">
         <w:r>
           <w:rPr>
             <w:sz w:val="22"/>
@@ -4791,7 +4323,7 @@
           <w:t>Messy Code Found</w:t>
         </w:r>
       </w:ins>
-      <w:ins w:id="21" w:author="Mark Levison" w:date="2021-03-03T14:08:00Z">
+      <w:ins w:id="10" w:author="Mark Levison" w:date="2021-03-03T14:08:00Z">
         <w:r>
           <w:rPr>
             <w:sz w:val="22"/>
@@ -4813,21 +4345,21 @@
     <w:p>
       <w:pPr>
         <w:rPr>
-          <w:ins w:id="22" w:author="Mark Levison" w:date="2021-02-23T16:20:00Z"/>
+          <w:ins w:id="11" w:author="Mark Levison" w:date="2021-02-23T16:20:00Z"/>
           <w:i/>
           <w:iCs/>
           <w:sz w:val="22"/>
           <w:szCs w:val="22"/>
-          <w:rPrChange w:id="23" w:author="Mark Levison" w:date="2021-03-03T14:07:00Z">
+          <w:rPrChange w:id="12" w:author="Mark Levison" w:date="2021-03-03T14:07:00Z">
             <w:rPr>
-              <w:ins w:id="24" w:author="Mark Levison" w:date="2021-02-23T16:20:00Z"/>
+              <w:ins w:id="13" w:author="Mark Levison" w:date="2021-02-23T16:20:00Z"/>
               <w:sz w:val="22"/>
               <w:szCs w:val="22"/>
             </w:rPr>
           </w:rPrChange>
         </w:rPr>
       </w:pPr>
-      <w:ins w:id="25" w:author="Mark Levison" w:date="2021-02-23T16:26:00Z">
+      <w:ins w:id="14" w:author="Mark Levison" w:date="2021-02-23T16:26:00Z">
         <w:r>
           <w:rPr>
             <w:sz w:val="22"/>
@@ -4836,7 +4368,7 @@
           <w:t>Product Backlog a Mess</w:t>
         </w:r>
       </w:ins>
-      <w:ins w:id="26" w:author="Mark Levison" w:date="2021-03-03T14:07:00Z">
+      <w:ins w:id="15" w:author="Mark Levison" w:date="2021-03-03T14:07:00Z">
         <w:r>
           <w:rPr>
             <w:sz w:val="22"/>
@@ -4854,7 +4386,7 @@
           <w:t>Limit Back</w:t>
         </w:r>
       </w:ins>
-      <w:ins w:id="27" w:author="Mark Levison" w:date="2021-03-03T14:08:00Z">
+      <w:ins w:id="16" w:author="Mark Levison" w:date="2021-03-03T14:08:00Z">
         <w:r>
           <w:rPr>
             <w:i/>
@@ -4862,30 +4394,19 @@
             <w:sz w:val="22"/>
             <w:szCs w:val="22"/>
           </w:rPr>
-          <w:t xml:space="preserve">log size avoids </w:t>
-        </w:r>
-        <w:proofErr w:type="gramStart"/>
-        <w:r>
-          <w:rPr>
-            <w:i/>
-            <w:iCs/>
-            <w:sz w:val="22"/>
-            <w:szCs w:val="22"/>
-          </w:rPr>
-          <w:t>this</w:t>
+          <w:t>log size avoids this</w:t>
         </w:r>
       </w:ins>
-      <w:proofErr w:type="gramEnd"/>
-    </w:p>
-    <w:p>
-      <w:pPr>
-        <w:rPr>
-          <w:ins w:id="28" w:author="Mark Levison" w:date="2021-02-23T16:20:00Z"/>
-          <w:sz w:val="22"/>
-          <w:szCs w:val="22"/>
-        </w:rPr>
-      </w:pPr>
-      <w:ins w:id="29" w:author="Mark Levison" w:date="2021-02-23T16:20:00Z">
+    </w:p>
+    <w:p>
+      <w:pPr>
+        <w:rPr>
+          <w:ins w:id="17" w:author="Mark Levison" w:date="2021-02-23T16:20:00Z"/>
+          <w:sz w:val="22"/>
+          <w:szCs w:val="22"/>
+        </w:rPr>
+      </w:pPr>
+      <w:ins w:id="18" w:author="Mark Levison" w:date="2021-02-23T16:20:00Z">
         <w:r>
           <w:rPr>
             <w:sz w:val="22"/>
@@ -4898,21 +4419,21 @@
     <w:p>
       <w:pPr>
         <w:rPr>
-          <w:ins w:id="30" w:author="Mark Levison" w:date="2021-02-18T16:36:00Z"/>
+          <w:ins w:id="19" w:author="Mark Levison" w:date="2021-02-18T16:36:00Z"/>
           <w:i/>
           <w:iCs/>
           <w:sz w:val="22"/>
           <w:szCs w:val="22"/>
-          <w:rPrChange w:id="31" w:author="Mark Levison" w:date="2021-03-03T14:08:00Z">
+          <w:rPrChange w:id="20" w:author="Mark Levison" w:date="2021-03-03T14:08:00Z">
             <w:rPr>
-              <w:ins w:id="32" w:author="Mark Levison" w:date="2021-02-18T16:36:00Z"/>
+              <w:ins w:id="21" w:author="Mark Levison" w:date="2021-02-18T16:36:00Z"/>
               <w:sz w:val="22"/>
               <w:szCs w:val="22"/>
             </w:rPr>
           </w:rPrChange>
         </w:rPr>
       </w:pPr>
-      <w:ins w:id="33" w:author="Mark Levison" w:date="2021-02-23T16:20:00Z">
+      <w:ins w:id="22" w:author="Mark Levison" w:date="2021-02-23T16:20:00Z">
         <w:r>
           <w:rPr>
             <w:sz w:val="22"/>
@@ -4921,7 +4442,7 @@
           <w:t xml:space="preserve">PBI Not clear </w:t>
         </w:r>
       </w:ins>
-      <w:ins w:id="34" w:author="Mark Levison" w:date="2021-03-03T14:08:00Z">
+      <w:ins w:id="23" w:author="Mark Levison" w:date="2021-03-03T14:08:00Z">
         <w:r>
           <w:rPr>
             <w:sz w:val="22"/>
@@ -4961,45 +4482,35 @@
     <w:p>
       <w:pPr>
         <w:rPr>
-          <w:ins w:id="35" w:author="Mark Levison" w:date="2021-02-23T16:31:00Z"/>
-          <w:sz w:val="22"/>
-          <w:szCs w:val="22"/>
-        </w:rPr>
-      </w:pPr>
-      <w:ins w:id="36" w:author="Mark Levison" w:date="2021-02-18T16:36:00Z">
+          <w:ins w:id="24" w:author="Mark Levison" w:date="2021-02-23T16:31:00Z"/>
+          <w:sz w:val="22"/>
+          <w:szCs w:val="22"/>
+        </w:rPr>
+      </w:pPr>
+      <w:ins w:id="25" w:author="Mark Levison" w:date="2021-02-18T16:36:00Z">
         <w:r>
           <w:rPr>
             <w:sz w:val="22"/>
             <w:szCs w:val="22"/>
           </w:rPr>
-          <w:t xml:space="preserve">Work not from the Sprint </w:t>
+          <w:t>Work not from the Sprint Backlog</w:t>
         </w:r>
-        <w:proofErr w:type="gramStart"/>
+      </w:ins>
+    </w:p>
+    <w:p>
+      <w:pPr>
+        <w:rPr>
+          <w:ins w:id="26" w:author="Mark Levison" w:date="2021-02-23T16:31:00Z"/>
+          <w:sz w:val="22"/>
+          <w:szCs w:val="22"/>
+        </w:rPr>
+      </w:pPr>
+      <w:ins w:id="27" w:author="Mark Levison" w:date="2021-02-23T16:31:00Z">
         <w:r>
           <w:rPr>
             <w:sz w:val="22"/>
             <w:szCs w:val="22"/>
           </w:rPr>
-          <w:t>Backlog</w:t>
-        </w:r>
-      </w:ins>
-      <w:proofErr w:type="gramEnd"/>
-    </w:p>
-    <w:p>
-      <w:pPr>
-        <w:rPr>
-          <w:ins w:id="37" w:author="Mark Levison" w:date="2021-02-23T16:31:00Z"/>
-          <w:sz w:val="22"/>
-          <w:szCs w:val="22"/>
-        </w:rPr>
-      </w:pPr>
-      <w:ins w:id="38" w:author="Mark Levison" w:date="2021-02-23T16:31:00Z">
-        <w:r>
-          <w:rPr>
-            <w:sz w:val="22"/>
-            <w:szCs w:val="22"/>
-          </w:rPr>
-          <w:lastRenderedPageBreak/>
           <w:t>Quality Issues</w:t>
         </w:r>
       </w:ins>
@@ -5007,12 +4518,12 @@
     <w:p>
       <w:pPr>
         <w:rPr>
-          <w:ins w:id="39" w:author="Mark Levison" w:date="2021-02-23T16:28:00Z"/>
-          <w:sz w:val="22"/>
-          <w:szCs w:val="22"/>
-        </w:rPr>
-      </w:pPr>
-      <w:ins w:id="40" w:author="Mark Levison" w:date="2021-02-23T16:31:00Z">
+          <w:ins w:id="28" w:author="Mark Levison" w:date="2021-02-23T16:28:00Z"/>
+          <w:sz w:val="22"/>
+          <w:szCs w:val="22"/>
+        </w:rPr>
+      </w:pPr>
+      <w:ins w:id="29" w:author="Mark Levison" w:date="2021-02-23T16:31:00Z">
         <w:r>
           <w:rPr>
             <w:sz w:val="22"/>
@@ -5029,16 +4540,17 @@
           <w:szCs w:val="22"/>
         </w:rPr>
       </w:pPr>
-      <w:ins w:id="41" w:author="Mark Levison" w:date="2021-02-23T16:28:00Z">
+      <w:ins w:id="30" w:author="Mark Levison" w:date="2021-02-23T16:28:00Z">
         <w:r>
           <w:rPr>
             <w:sz w:val="22"/>
             <w:szCs w:val="22"/>
           </w:rPr>
+          <w:lastRenderedPageBreak/>
           <w:t>Computer SDD Failure or O</w:t>
         </w:r>
       </w:ins>
-      <w:ins w:id="42" w:author="Mark Levison" w:date="2021-02-23T16:29:00Z">
+      <w:ins w:id="31" w:author="Mark Levison" w:date="2021-02-23T16:29:00Z">
         <w:r>
           <w:rPr>
             <w:sz w:val="22"/>
@@ -5096,39 +4608,30 @@
     <w:p>
       <w:pPr>
         <w:rPr>
-          <w:ins w:id="43" w:author="Mark Levison" w:date="2021-02-23T16:18:00Z"/>
-          <w:sz w:val="22"/>
-          <w:szCs w:val="22"/>
-        </w:rPr>
-      </w:pPr>
-      <w:ins w:id="44" w:author="Mark Levison" w:date="2021-02-23T16:17:00Z">
+          <w:ins w:id="32" w:author="Mark Levison" w:date="2021-02-23T16:18:00Z"/>
+          <w:sz w:val="22"/>
+          <w:szCs w:val="22"/>
+        </w:rPr>
+      </w:pPr>
+      <w:ins w:id="33" w:author="Mark Levison" w:date="2021-02-23T16:17:00Z">
         <w:r>
           <w:rPr>
             <w:sz w:val="22"/>
             <w:szCs w:val="22"/>
           </w:rPr>
-          <w:t xml:space="preserve">Dependency – another team injected work in your product backlog that harmed </w:t>
-        </w:r>
-        <w:proofErr w:type="gramStart"/>
-        <w:r>
-          <w:rPr>
-            <w:sz w:val="22"/>
-            <w:szCs w:val="22"/>
-          </w:rPr>
-          <w:t>you</w:t>
+          <w:t>Dependency – another team injected work in your product backlog that harmed you</w:t>
         </w:r>
       </w:ins>
-      <w:proofErr w:type="gramEnd"/>
-    </w:p>
-    <w:p>
-      <w:pPr>
-        <w:rPr>
-          <w:ins w:id="45" w:author="Mark Levison" w:date="2021-02-24T10:17:00Z"/>
-          <w:sz w:val="22"/>
-          <w:szCs w:val="22"/>
-        </w:rPr>
-      </w:pPr>
-      <w:ins w:id="46" w:author="Mark Levison" w:date="2021-02-23T16:18:00Z">
+    </w:p>
+    <w:p>
+      <w:pPr>
+        <w:rPr>
+          <w:ins w:id="34" w:author="Mark Levison" w:date="2021-02-24T10:17:00Z"/>
+          <w:sz w:val="22"/>
+          <w:szCs w:val="22"/>
+        </w:rPr>
+      </w:pPr>
+      <w:ins w:id="35" w:author="Mark Levison" w:date="2021-02-23T16:18:00Z">
         <w:r>
           <w:rPr>
             <w:sz w:val="22"/>
@@ -5141,48 +4644,57 @@
     <w:p>
       <w:pPr>
         <w:rPr>
-          <w:ins w:id="47" w:author="Mark Levison" w:date="2021-02-23T16:32:00Z"/>
-          <w:sz w:val="22"/>
-          <w:szCs w:val="22"/>
-        </w:rPr>
-      </w:pPr>
-      <w:ins w:id="48" w:author="Mark Levison" w:date="2021-02-24T10:17:00Z">
+          <w:ins w:id="36" w:author="Mark Levison" w:date="2021-03-03T15:43:00Z"/>
+          <w:sz w:val="22"/>
+          <w:szCs w:val="22"/>
+        </w:rPr>
+      </w:pPr>
+      <w:ins w:id="37" w:author="Mark Levison" w:date="2021-02-24T10:17:00Z">
         <w:r>
           <w:rPr>
             <w:sz w:val="22"/>
             <w:szCs w:val="22"/>
           </w:rPr>
-          <w:t xml:space="preserve">Unnecessary Meetings occupying up 25% of the </w:t>
+          <w:t>Unnecessary Meetings occupying up 25% of the Sprint</w:t>
         </w:r>
-        <w:proofErr w:type="gramStart"/>
+      </w:ins>
+    </w:p>
+    <w:p>
+      <w:pPr>
+        <w:rPr>
+          <w:ins w:id="38" w:author="Mark Levison" w:date="2021-02-23T16:32:00Z"/>
+          <w:sz w:val="22"/>
+          <w:szCs w:val="22"/>
+        </w:rPr>
+      </w:pPr>
+      <w:ins w:id="39" w:author="Mark Levison" w:date="2021-03-03T15:43:00Z">
         <w:r>
           <w:rPr>
             <w:sz w:val="22"/>
             <w:szCs w:val="22"/>
           </w:rPr>
-          <w:t>Sprint</w:t>
+          <w:t>Skip a Retro</w:t>
         </w:r>
       </w:ins>
-      <w:proofErr w:type="gramEnd"/>
-    </w:p>
-    <w:p>
-      <w:pPr>
-        <w:rPr>
-          <w:ins w:id="49" w:author="Mark Levison" w:date="2021-02-23T16:17:00Z"/>
+    </w:p>
+    <w:p>
+      <w:pPr>
+        <w:rPr>
+          <w:ins w:id="40" w:author="Mark Levison" w:date="2021-02-23T16:17:00Z"/>
           <w:i/>
           <w:iCs/>
           <w:sz w:val="22"/>
           <w:szCs w:val="22"/>
-          <w:rPrChange w:id="50" w:author="Mark Levison" w:date="2021-02-23T16:32:00Z">
+          <w:rPrChange w:id="41" w:author="Mark Levison" w:date="2021-02-23T16:32:00Z">
             <w:rPr>
-              <w:ins w:id="51" w:author="Mark Levison" w:date="2021-02-23T16:17:00Z"/>
+              <w:ins w:id="42" w:author="Mark Levison" w:date="2021-02-23T16:17:00Z"/>
               <w:sz w:val="22"/>
               <w:szCs w:val="22"/>
             </w:rPr>
           </w:rPrChange>
         </w:rPr>
       </w:pPr>
-      <w:ins w:id="52" w:author="Mark Levison" w:date="2021-02-23T16:32:00Z">
+      <w:ins w:id="43" w:author="Mark Levison" w:date="2021-02-23T16:32:00Z">
         <w:r>
           <w:rPr>
             <w:i/>
@@ -5190,27 +4702,7 @@
             <w:sz w:val="22"/>
             <w:szCs w:val="22"/>
           </w:rPr>
-          <w:t xml:space="preserve">Should any of these be </w:t>
-        </w:r>
-        <w:proofErr w:type="spellStart"/>
-        <w:r>
-          <w:rPr>
-            <w:i/>
-            <w:iCs/>
-            <w:sz w:val="22"/>
-            <w:szCs w:val="22"/>
-          </w:rPr>
-          <w:t>builtin</w:t>
-        </w:r>
-        <w:proofErr w:type="spellEnd"/>
-        <w:r>
-          <w:rPr>
-            <w:i/>
-            <w:iCs/>
-            <w:sz w:val="22"/>
-            <w:szCs w:val="22"/>
-          </w:rPr>
-          <w:t xml:space="preserve"> as round events?</w:t>
+          <w:t>Should any of these be builtin as round events?</w:t>
         </w:r>
       </w:ins>
     </w:p>
@@ -5254,49 +4746,31 @@
           <w:sz w:val="22"/>
           <w:szCs w:val="22"/>
         </w:rPr>
-        <w:t xml:space="preserve">All action code should be checked to see what types of action they </w:t>
-      </w:r>
-      <w:proofErr w:type="gramStart"/>
-      <w:r>
-        <w:rPr>
-          <w:sz w:val="22"/>
-          <w:szCs w:val="22"/>
-        </w:rPr>
-        <w:t>affect</w:t>
-      </w:r>
-      <w:proofErr w:type="gramEnd"/>
-    </w:p>
-    <w:p>
-      <w:pPr>
-        <w:rPr>
-          <w:sz w:val="22"/>
-          <w:szCs w:val="22"/>
-        </w:rPr>
-      </w:pPr>
-    </w:p>
-    <w:p>
-      <w:pPr>
-        <w:rPr>
-          <w:sz w:val="22"/>
-          <w:szCs w:val="22"/>
-        </w:rPr>
-      </w:pPr>
-      <w:r>
-        <w:rPr>
-          <w:sz w:val="22"/>
-          <w:szCs w:val="22"/>
-        </w:rPr>
-        <w:t xml:space="preserve">Put Agile Engineering practices picture on the site. Link to from game. Give its own link URL. Promise a clickable one will come </w:t>
-      </w:r>
-      <w:proofErr w:type="gramStart"/>
-      <w:r>
-        <w:rPr>
-          <w:sz w:val="22"/>
-          <w:szCs w:val="22"/>
-        </w:rPr>
-        <w:t>later</w:t>
-      </w:r>
-      <w:proofErr w:type="gramEnd"/>
+        <w:t>All action code should be checked to see what types of action they affect</w:t>
+      </w:r>
+    </w:p>
+    <w:p>
+      <w:pPr>
+        <w:rPr>
+          <w:sz w:val="22"/>
+          <w:szCs w:val="22"/>
+        </w:rPr>
+      </w:pPr>
+    </w:p>
+    <w:p>
+      <w:pPr>
+        <w:rPr>
+          <w:sz w:val="22"/>
+          <w:szCs w:val="22"/>
+        </w:rPr>
+      </w:pPr>
+      <w:r>
+        <w:rPr>
+          <w:sz w:val="22"/>
+          <w:szCs w:val="22"/>
+        </w:rPr>
+        <w:t>Put Agile Engineering practices picture on the site. Link to from game. Give its own link URL. Promise a clickable one will come later</w:t>
+      </w:r>
     </w:p>
     <w:p/>
     <w:p>
@@ -5304,16 +4778,8 @@
         <w:rPr>
           <w:highlight w:val="yellow"/>
         </w:rPr>
-        <w:t xml:space="preserve">Celebrate successes within the </w:t>
-      </w:r>
-      <w:proofErr w:type="gramStart"/>
-      <w:r>
-        <w:rPr>
-          <w:highlight w:val="yellow"/>
-        </w:rPr>
-        <w:t>team</w:t>
-      </w:r>
-      <w:proofErr w:type="gramEnd"/>
+        <w:t>Celebrate successes within the team</w:t>
+      </w:r>
     </w:p>
     <w:p>
       <w:r>
@@ -5321,13 +4787,8 @@
       </w:r>
     </w:p>
     <w:p>
-      <w:proofErr w:type="gramStart"/>
-      <w:r>
-        <w:t>10 minute</w:t>
-      </w:r>
-      <w:proofErr w:type="gramEnd"/>
-      <w:r>
-        <w:t xml:space="preserve"> build and test</w:t>
+      <w:r>
+        <w:t>10 minute build and test</w:t>
       </w:r>
     </w:p>
     <w:p>
@@ -5461,15 +4922,7 @@
         <w:t>,</w:t>
       </w:r>
       <w:r>
-        <w:t xml:space="preserve"> we’re a </w:t>
-      </w:r>
-      <w:proofErr w:type="gramStart"/>
-      <w:r>
-        <w:t>brand new</w:t>
-      </w:r>
-      <w:proofErr w:type="gramEnd"/>
-      <w:r>
-        <w:t xml:space="preserve"> team who</w:t>
+        <w:t xml:space="preserve"> we’re a brand new team who</w:t>
       </w:r>
       <w:r>
         <w:t xml:space="preserve"> ha</w:t>
@@ -5481,15 +4934,7 @@
         <w:t>by</w:t>
       </w:r>
       <w:r>
-        <w:t xml:space="preserve"> the company because our resumes say </w:t>
-      </w:r>
-      <w:proofErr w:type="gramStart"/>
-      <w:r>
-        <w:t>we’re</w:t>
-      </w:r>
-      <w:proofErr w:type="gramEnd"/>
-      <w:r>
-        <w:t xml:space="preserve"> the best in the field.</w:t>
+        <w:t xml:space="preserve"> the company because our resumes say we’re the best in the field.</w:t>
       </w:r>
     </w:p>
     <w:p/>
@@ -5519,13 +4964,8 @@
         </w:numPr>
       </w:pPr>
       <w:r>
-        <w:t xml:space="preserve">Each action and action gremlin should have a field for people to click to learn </w:t>
-      </w:r>
-      <w:proofErr w:type="gramStart"/>
-      <w:r>
-        <w:t>more</w:t>
-      </w:r>
-      <w:proofErr w:type="gramEnd"/>
+        <w:t>Each action and action gremlin should have a field for people to click to learn more</w:t>
+      </w:r>
     </w:p>
     <w:p>
       <w:pPr>
@@ -5685,75 +5125,59 @@
         <w:rPr>
           <w:i/>
         </w:rPr>
-        <w:t xml:space="preserve">educe capacity by </w:t>
-      </w:r>
-      <w:proofErr w:type="gramStart"/>
-      <w:r>
-        <w:rPr>
-          <w:i/>
-        </w:rPr>
+        <w:t>educe capacity by 1</w:t>
+      </w:r>
+      <w:r>
+        <w:rPr>
+          <w:i/>
+        </w:rPr>
+        <w:t>,</w:t>
+      </w:r>
+      <w:r>
+        <w:rPr>
+          <w:i/>
+        </w:rPr>
+        <w:t xml:space="preserve"> and</w:t>
+      </w:r>
+      <w:r>
+        <w:rPr>
+          <w:i/>
+        </w:rPr>
+        <w:t xml:space="preserve"> continue reducing by 1 every other round hereafter.</w:t>
+      </w:r>
+    </w:p>
+    <w:p>
+      <w:pPr>
+        <w:pStyle w:val="Heading2"/>
+      </w:pPr>
+      <w:r>
+        <w:t xml:space="preserve">Round V – Sprint </w:t>
+      </w:r>
+      <w:r>
         <w:t>1</w:t>
       </w:r>
       <w:r>
-        <w:rPr>
-          <w:i/>
-        </w:rPr>
+        <w:t>3</w:t>
+      </w:r>
+    </w:p>
+    <w:p>
+      <w:r>
+        <w:t>“</w:t>
+      </w:r>
+      <w:r>
+        <w:t>We’re live</w:t>
+      </w:r>
+      <w:r>
         <w:t>,</w:t>
       </w:r>
       <w:r>
-        <w:rPr>
-          <w:i/>
-        </w:rPr>
-        <w:t xml:space="preserve"> and</w:t>
-      </w:r>
-      <w:proofErr w:type="gramEnd"/>
-      <w:r>
-        <w:rPr>
-          <w:i/>
-        </w:rPr>
-        <w:t xml:space="preserve"> continue reducing by 1 every other round hereafter.</w:t>
-      </w:r>
-    </w:p>
-    <w:p>
-      <w:pPr>
-        <w:pStyle w:val="Heading2"/>
-      </w:pPr>
-      <w:r>
-        <w:t xml:space="preserve">Round V – Sprint </w:t>
-      </w:r>
-      <w:r>
-        <w:t>1</w:t>
-      </w:r>
-      <w:r>
-        <w:t>3</w:t>
-      </w:r>
-    </w:p>
-    <w:p>
-      <w:r>
-        <w:t>“</w:t>
-      </w:r>
-      <w:r>
-        <w:t>We’re live</w:t>
+        <w:t xml:space="preserve"> congratulations. In addition</w:t>
       </w:r>
       <w:r>
         <w:t>,</w:t>
       </w:r>
       <w:r>
-        <w:t xml:space="preserve"> congratulations. In </w:t>
-      </w:r>
-      <w:proofErr w:type="gramStart"/>
-      <w:r>
-        <w:t>addition</w:t>
-      </w:r>
-      <w:r>
-        <w:t>,</w:t>
-      </w:r>
-      <w:r>
-        <w:t xml:space="preserve"> if</w:t>
-      </w:r>
-      <w:proofErr w:type="gramEnd"/>
-      <w:r>
-        <w:t xml:space="preserve"> we’re unlucky some teams will have to deal with a fire</w:t>
+        <w:t xml:space="preserve"> if we’re unlucky some teams will have to deal with a fire</w:t>
       </w:r>
       <w:r>
         <w:t>.</w:t>
@@ -5815,16 +5239,8 @@
         <w:rPr>
           <w:i/>
         </w:rPr>
-        <w:t xml:space="preserve">Teams that pre-allocated time to deal with fires roll a die: 1-3 no additional losses; 4-5 lose one additional story; 6 lose two additional </w:t>
-      </w:r>
-      <w:proofErr w:type="gramStart"/>
-      <w:r>
-        <w:rPr>
-          <w:i/>
-        </w:rPr>
-        <w:t>stories</w:t>
-      </w:r>
-      <w:proofErr w:type="gramEnd"/>
+        <w:t>Teams that pre-allocated time to deal with fires roll a die: 1-3 no additional losses; 4-5 lose one additional story; 6 lose two additional stories</w:t>
+      </w:r>
     </w:p>
     <w:p>
       <w:pPr>
@@ -5853,16 +5269,8 @@
         <w:rPr>
           <w:i/>
         </w:rPr>
-        <w:t xml:space="preserve">outcomes pre-allocating time to deal with the </w:t>
-      </w:r>
-      <w:proofErr w:type="gramStart"/>
-      <w:r>
-        <w:rPr>
-          <w:i/>
-        </w:rPr>
-        <w:t>fires</w:t>
-      </w:r>
-      <w:proofErr w:type="gramEnd"/>
+        <w:t>outcomes pre-allocating time to deal with the fires</w:t>
+      </w:r>
     </w:p>
     <w:p>
       <w:pPr>
@@ -5927,21 +5335,7 @@
         <w:rPr>
           <w:i/>
         </w:rPr>
-        <w:t xml:space="preserve"> you took care of </w:t>
-      </w:r>
-      <w:proofErr w:type="gramStart"/>
-      <w:r>
-        <w:rPr>
-          <w:i/>
-        </w:rPr>
-        <w:t>all of</w:t>
-      </w:r>
-      <w:proofErr w:type="gramEnd"/>
-      <w:r>
-        <w:rPr>
-          <w:i/>
-        </w:rPr>
-        <w:t xml:space="preserve"> the fires that came up.</w:t>
+        <w:t xml:space="preserve"> you took care of all of the fires that came up.</w:t>
       </w:r>
     </w:p>
     <w:p>
@@ -5999,16 +5393,8 @@
         <w:rPr>
           <w:i/>
         </w:rPr>
-        <w:t xml:space="preserve">Social Time; Moving Desks closer together; Working </w:t>
-      </w:r>
-      <w:proofErr w:type="gramStart"/>
-      <w:r>
-        <w:rPr>
-          <w:i/>
-        </w:rPr>
-        <w:t>Agreements;</w:t>
-      </w:r>
-      <w:proofErr w:type="gramEnd"/>
+        <w:t>Social Time; Moving Desks closer together; Working Agreements;</w:t>
+      </w:r>
     </w:p>
     <w:p/>
     <w:p>
@@ -6033,37 +5419,13 @@
     </w:p>
     <w:p>
       <w:r>
-        <w:t>“</w:t>
-      </w:r>
-      <w:proofErr w:type="spellStart"/>
-      <w:r>
-        <w:t>Wahooo</w:t>
-      </w:r>
-      <w:proofErr w:type="spellEnd"/>
-      <w:r>
-        <w:t xml:space="preserve">, we’re making money. </w:t>
-      </w:r>
-      <w:proofErr w:type="gramStart"/>
-      <w:r>
-        <w:t>We’re</w:t>
-      </w:r>
-      <w:proofErr w:type="gramEnd"/>
-      <w:r>
-        <w:t xml:space="preserve"> starting to get great customer feedback with all sorts of new ideas. Even though </w:t>
-      </w:r>
-      <w:proofErr w:type="gramStart"/>
-      <w:r>
-        <w:t>it</w:t>
+        <w:t>“Wahooo, we’re making money. We’re starting to get great customer feedback with all sorts of new ideas. Even though it</w:t>
       </w:r>
       <w:r>
         <w:t>’</w:t>
       </w:r>
       <w:r>
-        <w:t>s</w:t>
-      </w:r>
-      <w:proofErr w:type="gramEnd"/>
-      <w:r>
-        <w:t xml:space="preserve"> mid-sprint and you’ve already committed</w:t>
+        <w:t>s mid-sprint and you’ve already committed</w:t>
       </w:r>
       <w:r>
         <w:t>,</w:t>
@@ -6651,21 +6013,12 @@
                 <w:szCs w:val="22"/>
               </w:rPr>
             </w:pPr>
-            <w:proofErr w:type="gramStart"/>
-            <w:r>
-              <w:rPr>
-                <w:sz w:val="22"/>
-                <w:szCs w:val="22"/>
-              </w:rPr>
-              <w:t>We’ve</w:t>
-            </w:r>
-            <w:proofErr w:type="gramEnd"/>
-            <w:r>
-              <w:rPr>
-                <w:sz w:val="22"/>
-                <w:szCs w:val="22"/>
-              </w:rPr>
-              <w:t xml:space="preserve"> had an emergency on another team, we need your best tester for a while</w:t>
+            <w:r>
+              <w:rPr>
+                <w:sz w:val="22"/>
+                <w:szCs w:val="22"/>
+              </w:rPr>
+              <w:t>We’ve had an emergency on another team, we need your best tester for a while</w:t>
             </w:r>
             <w:r>
               <w:rPr>
@@ -6898,23 +6251,7 @@
                 <w:sz w:val="22"/>
                 <w:szCs w:val="22"/>
               </w:rPr>
-              <w:t xml:space="preserve">One of the people on your team </w:t>
-            </w:r>
-            <w:proofErr w:type="gramStart"/>
-            <w:r>
-              <w:rPr>
-                <w:sz w:val="22"/>
-                <w:szCs w:val="22"/>
-              </w:rPr>
-              <w:t>isn’t</w:t>
-            </w:r>
-            <w:proofErr w:type="gramEnd"/>
-            <w:r>
-              <w:rPr>
-                <w:sz w:val="22"/>
-                <w:szCs w:val="22"/>
-              </w:rPr>
-              <w:t xml:space="preserve"> pulling their weight</w:t>
+              <w:t>One of the people on your team isn’t pulling their weight</w:t>
             </w:r>
             <w:r>
               <w:rPr>
@@ -6990,15 +6327,7 @@
                 <w:sz w:val="22"/>
                 <w:szCs w:val="22"/>
               </w:rPr>
-              <w:t xml:space="preserve"> but </w:t>
-            </w:r>
-            <w:proofErr w:type="gramStart"/>
-            <w:r>
-              <w:rPr>
-                <w:sz w:val="22"/>
-                <w:szCs w:val="22"/>
-              </w:rPr>
-              <w:t>it</w:t>
+              <w:t xml:space="preserve"> but it</w:t>
             </w:r>
             <w:r>
               <w:rPr>
@@ -7012,15 +6341,7 @@
                 <w:sz w:val="22"/>
                 <w:szCs w:val="22"/>
               </w:rPr>
-              <w:t>s</w:t>
-            </w:r>
-            <w:proofErr w:type="gramEnd"/>
-            <w:r>
-              <w:rPr>
-                <w:sz w:val="22"/>
-                <w:szCs w:val="22"/>
-              </w:rPr>
-              <w:t xml:space="preserve"> harming morale and productivity. </w:t>
+              <w:t xml:space="preserve">s harming morale and productivity. </w:t>
             </w:r>
             <w:r>
               <w:rPr>
@@ -7279,23 +6600,7 @@
                 <w:sz w:val="22"/>
                 <w:szCs w:val="22"/>
               </w:rPr>
-              <w:t xml:space="preserve">this person feels that </w:t>
-            </w:r>
-            <w:proofErr w:type="gramStart"/>
-            <w:r>
-              <w:rPr>
-                <w:sz w:val="22"/>
-                <w:szCs w:val="22"/>
-              </w:rPr>
-              <w:t>they’re</w:t>
-            </w:r>
-            <w:proofErr w:type="gramEnd"/>
-            <w:r>
-              <w:rPr>
-                <w:sz w:val="22"/>
-                <w:szCs w:val="22"/>
-              </w:rPr>
-              <w:t xml:space="preserve"> more important than the team. </w:t>
+              <w:t xml:space="preserve">this person feels that they’re more important than the team. </w:t>
             </w:r>
             <w:r>
               <w:rPr>
@@ -7440,17 +6745,8 @@
                 <w:sz w:val="22"/>
                 <w:szCs w:val="22"/>
               </w:rPr>
-              <w:t xml:space="preserve">avoids this </w:t>
-            </w:r>
-            <w:proofErr w:type="gramStart"/>
-            <w:r>
-              <w:rPr>
-                <w:sz w:val="22"/>
-                <w:szCs w:val="22"/>
-              </w:rPr>
-              <w:t>problem</w:t>
-            </w:r>
-            <w:proofErr w:type="gramEnd"/>
+              <w:t>avoids this problem</w:t>
+            </w:r>
           </w:p>
           <w:p>
             <w:pPr>
@@ -7474,21 +6770,12 @@
               </w:rPr>
               <w:t xml:space="preserve">Same with, </w:t>
             </w:r>
-            <w:proofErr w:type="gramStart"/>
-            <w:r>
-              <w:rPr>
-                <w:sz w:val="22"/>
-                <w:szCs w:val="22"/>
-              </w:rPr>
-              <w:t>Working</w:t>
-            </w:r>
-            <w:proofErr w:type="gramEnd"/>
-            <w:r>
-              <w:rPr>
-                <w:sz w:val="22"/>
-                <w:szCs w:val="22"/>
-              </w:rPr>
-              <w:t xml:space="preserve"> agreements also work because they empower team members to raise the issue.</w:t>
+            <w:r>
+              <w:rPr>
+                <w:sz w:val="22"/>
+                <w:szCs w:val="22"/>
+              </w:rPr>
+              <w:t>Working agreements also work because they empower team members to raise the issue.</w:t>
             </w:r>
           </w:p>
         </w:tc>
@@ -7703,7 +6990,6 @@
           <w:lang w:val="en-CA" w:eastAsia="en-CA"/>
         </w:rPr>
       </w:pPr>
-      <w:proofErr w:type="gramStart"/>
       <w:r>
         <w:rPr>
           <w:rFonts w:ascii="Times New Roman" w:eastAsia="Times New Roman" w:hAnsi="Symbol" w:cs="Times New Roman"/>
@@ -7716,15 +7002,7 @@
           <w:rFonts w:ascii="Times New Roman" w:eastAsia="Times New Roman" w:hAnsi="Times New Roman" w:cs="Times New Roman"/>
           <w:lang w:val="en-CA" w:eastAsia="en-CA"/>
         </w:rPr>
-        <w:t xml:space="preserve">  ​</w:t>
-      </w:r>
-      <w:proofErr w:type="gramEnd"/>
-      <w:r>
-        <w:rPr>
-          <w:rFonts w:ascii="Times New Roman" w:eastAsia="Times New Roman" w:hAnsi="Times New Roman" w:cs="Times New Roman"/>
-          <w:lang w:val="en-CA" w:eastAsia="en-CA"/>
-        </w:rPr>
-        <w:t>Mechanics and playability?</w:t>
+        <w:t xml:space="preserve">  ​Mechanics and playability?</w:t>
       </w:r>
     </w:p>
     <w:p>
@@ -7784,23 +7062,7 @@
           <w:rFonts w:ascii="Times New Roman" w:eastAsia="Times New Roman" w:hAnsi="Times New Roman" w:cs="Times New Roman"/>
           <w:lang w:val="en-CA" w:eastAsia="en-CA"/>
         </w:rPr>
-        <w:t xml:space="preserve">Mechanics: There is a focus on capacity/velocity, backlog items done. Should product and sprint goals be a factor (demonstrating that sometimes </w:t>
-      </w:r>
-      <w:proofErr w:type="gramStart"/>
-      <w:r>
-        <w:rPr>
-          <w:rFonts w:ascii="Times New Roman" w:eastAsia="Times New Roman" w:hAnsi="Times New Roman" w:cs="Times New Roman"/>
-          <w:lang w:val="en-CA" w:eastAsia="en-CA"/>
-        </w:rPr>
-        <w:t>it's</w:t>
-      </w:r>
-      <w:proofErr w:type="gramEnd"/>
-      <w:r>
-        <w:rPr>
-          <w:rFonts w:ascii="Times New Roman" w:eastAsia="Times New Roman" w:hAnsi="Times New Roman" w:cs="Times New Roman"/>
-          <w:lang w:val="en-CA" w:eastAsia="en-CA"/>
-        </w:rPr>
-        <w:t xml:space="preserve"> awesome to not complete stories, but still hit your goal).</w:t>
+        <w:t>Mechanics: There is a focus on capacity/velocity, backlog items done. Should product and sprint goals be a factor (demonstrating that sometimes it's awesome to not complete stories, but still hit your goal).</w:t>
       </w:r>
     </w:p>
     <w:p>
@@ -7840,17 +7102,8 @@
           <w:rFonts w:ascii="Times New Roman" w:eastAsia="Times New Roman" w:hAnsi="Times New Roman" w:cs="Times New Roman"/>
           <w:lang w:val="en-CA" w:eastAsia="en-CA"/>
         </w:rPr>
-        <w:t xml:space="preserve">Mechanics: Items seem to be pure positive/negative impact.  Double-edged swords might be </w:t>
-      </w:r>
-      <w:proofErr w:type="gramStart"/>
-      <w:r>
-        <w:rPr>
-          <w:rFonts w:ascii="Times New Roman" w:eastAsia="Times New Roman" w:hAnsi="Times New Roman" w:cs="Times New Roman"/>
-          <w:lang w:val="en-CA" w:eastAsia="en-CA"/>
-        </w:rPr>
-        <w:t>interesting</w:t>
-      </w:r>
-      <w:proofErr w:type="gramEnd"/>
+        <w:t>Mechanics: Items seem to be pure positive/negative impact.  Double-edged swords might be interesting</w:t>
+      </w:r>
     </w:p>
     <w:p>
       <w:pPr>
@@ -7869,23 +7122,7 @@
           <w:rFonts w:ascii="Times New Roman" w:eastAsia="Times New Roman" w:hAnsi="Times New Roman" w:cs="Times New Roman"/>
           <w:lang w:val="en-CA" w:eastAsia="en-CA"/>
         </w:rPr>
-        <w:t>Mechanics: Idea - Bypass DOD to get more stories "done</w:t>
-      </w:r>
-      <w:proofErr w:type="gramStart"/>
-      <w:r>
-        <w:rPr>
-          <w:rFonts w:ascii="Times New Roman" w:eastAsia="Times New Roman" w:hAnsi="Times New Roman" w:cs="Times New Roman"/>
-          <w:lang w:val="en-CA" w:eastAsia="en-CA"/>
-        </w:rPr>
-        <w:t>", but</w:t>
-      </w:r>
-      <w:proofErr w:type="gramEnd"/>
-      <w:r>
-        <w:rPr>
-          <w:rFonts w:ascii="Times New Roman" w:eastAsia="Times New Roman" w:hAnsi="Times New Roman" w:cs="Times New Roman"/>
-          <w:lang w:val="en-CA" w:eastAsia="en-CA"/>
-        </w:rPr>
-        <w:t xml:space="preserve"> pay for it with increased tech debt drag (or production fire).</w:t>
+        <w:t>Mechanics: Idea - Bypass DOD to get more stories "done", but pay for it with increased tech debt drag (or production fire).</w:t>
       </w:r>
     </w:p>
     <w:p>
@@ -7905,23 +7142,7 @@
           <w:rFonts w:ascii="Times New Roman" w:eastAsia="Times New Roman" w:hAnsi="Times New Roman" w:cs="Times New Roman"/>
           <w:lang w:val="en-CA" w:eastAsia="en-CA"/>
         </w:rPr>
-        <w:t xml:space="preserve">Mechanics: Idea - Skip retro to get a few more points in the </w:t>
-      </w:r>
-      <w:proofErr w:type="gramStart"/>
-      <w:r>
-        <w:rPr>
-          <w:rFonts w:ascii="Times New Roman" w:eastAsia="Times New Roman" w:hAnsi="Times New Roman" w:cs="Times New Roman"/>
-          <w:lang w:val="en-CA" w:eastAsia="en-CA"/>
-        </w:rPr>
-        <w:t>sprint, but</w:t>
-      </w:r>
-      <w:proofErr w:type="gramEnd"/>
-      <w:r>
-        <w:rPr>
-          <w:rFonts w:ascii="Times New Roman" w:eastAsia="Times New Roman" w:hAnsi="Times New Roman" w:cs="Times New Roman"/>
-          <w:lang w:val="en-CA" w:eastAsia="en-CA"/>
-        </w:rPr>
-        <w:t xml:space="preserve"> reduce/disable improvements in the next sprint.</w:t>
+        <w:t>Mechanics: Idea - Skip retro to get a few more points in the sprint, but reduce/disable improvements in the next sprint.</w:t>
       </w:r>
     </w:p>
     <w:p>
@@ -7961,86 +7182,29 @@
           <w:rFonts w:ascii="Times New Roman" w:eastAsia="Times New Roman" w:hAnsi="Times New Roman" w:cs="Times New Roman"/>
           <w:lang w:val="en-CA" w:eastAsia="en-CA"/>
         </w:rPr>
-        <w:t xml:space="preserve">Mechanics: </w:t>
-      </w:r>
-      <w:proofErr w:type="spellStart"/>
-      <w:r>
+        <w:t>Mechanics: Confucious said: "Best time to plant a build server was last round, the second best time is now".  I can't implement unit testing because I didn't build a build server in round 1... why can't I build one in round 2?  </w:t>
+      </w:r>
+    </w:p>
+    <w:p>
+      <w:pPr>
         <w:rPr>
           <w:rFonts w:ascii="Times New Roman" w:eastAsia="Times New Roman" w:hAnsi="Times New Roman" w:cs="Times New Roman"/>
           <w:lang w:val="en-CA" w:eastAsia="en-CA"/>
         </w:rPr>
-        <w:t>Confucious</w:t>
-      </w:r>
-      <w:proofErr w:type="spellEnd"/>
+      </w:pPr>
+      <w:r>
+        <w:rPr>
+          <w:rFonts w:ascii="Times New Roman" w:eastAsia="Times New Roman" w:hAnsi="Symbol" w:cs="Times New Roman"/>
+          <w:lang w:val="en-CA" w:eastAsia="en-CA"/>
+        </w:rPr>
+        <w:t></w:t>
+      </w:r>
       <w:r>
         <w:rPr>
           <w:rFonts w:ascii="Times New Roman" w:eastAsia="Times New Roman" w:hAnsi="Times New Roman" w:cs="Times New Roman"/>
           <w:lang w:val="en-CA" w:eastAsia="en-CA"/>
         </w:rPr>
-        <w:t xml:space="preserve"> said: "Best time to plant a build server was last round, the </w:t>
-      </w:r>
-      <w:proofErr w:type="gramStart"/>
-      <w:r>
-        <w:rPr>
-          <w:rFonts w:ascii="Times New Roman" w:eastAsia="Times New Roman" w:hAnsi="Times New Roman" w:cs="Times New Roman"/>
-          <w:lang w:val="en-CA" w:eastAsia="en-CA"/>
-        </w:rPr>
-        <w:t>second best</w:t>
-      </w:r>
-      <w:proofErr w:type="gramEnd"/>
-      <w:r>
-        <w:rPr>
-          <w:rFonts w:ascii="Times New Roman" w:eastAsia="Times New Roman" w:hAnsi="Times New Roman" w:cs="Times New Roman"/>
-          <w:lang w:val="en-CA" w:eastAsia="en-CA"/>
-        </w:rPr>
-        <w:t xml:space="preserve"> time is now".  I </w:t>
-      </w:r>
-      <w:proofErr w:type="gramStart"/>
-      <w:r>
-        <w:rPr>
-          <w:rFonts w:ascii="Times New Roman" w:eastAsia="Times New Roman" w:hAnsi="Times New Roman" w:cs="Times New Roman"/>
-          <w:lang w:val="en-CA" w:eastAsia="en-CA"/>
-        </w:rPr>
-        <w:t>can't</w:t>
-      </w:r>
-      <w:proofErr w:type="gramEnd"/>
-      <w:r>
-        <w:rPr>
-          <w:rFonts w:ascii="Times New Roman" w:eastAsia="Times New Roman" w:hAnsi="Times New Roman" w:cs="Times New Roman"/>
-          <w:lang w:val="en-CA" w:eastAsia="en-CA"/>
-        </w:rPr>
-        <w:t xml:space="preserve"> implement unit testing because I didn't build a build server in round 1... why can't I build one in round 2?  </w:t>
-      </w:r>
-    </w:p>
-    <w:p>
-      <w:pPr>
-        <w:rPr>
-          <w:rFonts w:ascii="Times New Roman" w:eastAsia="Times New Roman" w:hAnsi="Times New Roman" w:cs="Times New Roman"/>
-          <w:lang w:val="en-CA" w:eastAsia="en-CA"/>
-        </w:rPr>
-      </w:pPr>
-      <w:proofErr w:type="gramStart"/>
-      <w:r>
-        <w:rPr>
-          <w:rFonts w:ascii="Times New Roman" w:eastAsia="Times New Roman" w:hAnsi="Symbol" w:cs="Times New Roman"/>
-          <w:lang w:val="en-CA" w:eastAsia="en-CA"/>
-        </w:rPr>
-        <w:t></w:t>
-      </w:r>
-      <w:r>
-        <w:rPr>
-          <w:rFonts w:ascii="Times New Roman" w:eastAsia="Times New Roman" w:hAnsi="Times New Roman" w:cs="Times New Roman"/>
-          <w:lang w:val="en-CA" w:eastAsia="en-CA"/>
-        </w:rPr>
-        <w:t xml:space="preserve">  Is</w:t>
-      </w:r>
-      <w:proofErr w:type="gramEnd"/>
-      <w:r>
-        <w:rPr>
-          <w:rFonts w:ascii="Times New Roman" w:eastAsia="Times New Roman" w:hAnsi="Times New Roman" w:cs="Times New Roman"/>
-          <w:lang w:val="en-CA" w:eastAsia="en-CA"/>
-        </w:rPr>
-        <w:t xml:space="preserve"> it obvious how the game progresses?</w:t>
+        <w:t xml:space="preserve">  Is it obvious how the game progresses?</w:t>
       </w:r>
     </w:p>
     <w:p>
@@ -8060,17 +7224,8 @@
           <w:rFonts w:ascii="Times New Roman" w:eastAsia="Times New Roman" w:hAnsi="Times New Roman" w:cs="Times New Roman"/>
           <w:lang w:val="en-CA" w:eastAsia="en-CA"/>
         </w:rPr>
-        <w:t xml:space="preserve">Visualize product backlog </w:t>
-      </w:r>
-      <w:proofErr w:type="gramStart"/>
-      <w:r>
-        <w:rPr>
-          <w:rFonts w:ascii="Times New Roman" w:eastAsia="Times New Roman" w:hAnsi="Times New Roman" w:cs="Times New Roman"/>
-          <w:lang w:val="en-CA" w:eastAsia="en-CA"/>
-        </w:rPr>
-        <w:t>progress</w:t>
-      </w:r>
-      <w:proofErr w:type="gramEnd"/>
+        <w:t>Visualize product backlog progress</w:t>
+      </w:r>
     </w:p>
     <w:p>
       <w:pPr>
@@ -8089,17 +7244,8 @@
           <w:rFonts w:ascii="Times New Roman" w:eastAsia="Times New Roman" w:hAnsi="Times New Roman" w:cs="Times New Roman"/>
           <w:lang w:val="en-CA" w:eastAsia="en-CA"/>
         </w:rPr>
-        <w:t xml:space="preserve">Show sprint velocity history as a </w:t>
-      </w:r>
-      <w:proofErr w:type="gramStart"/>
-      <w:r>
-        <w:rPr>
-          <w:rFonts w:ascii="Times New Roman" w:eastAsia="Times New Roman" w:hAnsi="Times New Roman" w:cs="Times New Roman"/>
-          <w:lang w:val="en-CA" w:eastAsia="en-CA"/>
-        </w:rPr>
-        <w:t>graph</w:t>
-      </w:r>
-      <w:proofErr w:type="gramEnd"/>
+        <w:t>Show sprint velocity history as a graph</w:t>
+      </w:r>
     </w:p>
     <w:p>
       <w:pPr>
@@ -8129,7 +7275,6 @@
           <w:lang w:val="en-CA" w:eastAsia="en-CA"/>
         </w:rPr>
       </w:pPr>
-      <w:proofErr w:type="gramStart"/>
       <w:r>
         <w:rPr>
           <w:rFonts w:ascii="Times New Roman" w:eastAsia="Times New Roman" w:hAnsi="Symbol" w:cs="Times New Roman"/>
@@ -8142,15 +7287,7 @@
           <w:rFonts w:ascii="Times New Roman" w:eastAsia="Times New Roman" w:hAnsi="Times New Roman" w:cs="Times New Roman"/>
           <w:lang w:val="en-CA" w:eastAsia="en-CA"/>
         </w:rPr>
-        <w:t xml:space="preserve">  Is</w:t>
-      </w:r>
-      <w:proofErr w:type="gramEnd"/>
-      <w:r>
-        <w:rPr>
-          <w:rFonts w:ascii="Times New Roman" w:eastAsia="Times New Roman" w:hAnsi="Times New Roman" w:cs="Times New Roman"/>
-          <w:lang w:val="en-CA" w:eastAsia="en-CA"/>
-        </w:rPr>
-        <w:t xml:space="preserve"> it obvious the effect actions are having?</w:t>
+        <w:t xml:space="preserve">  Is it obvious the effect actions are having?</w:t>
       </w:r>
     </w:p>
     <w:p>
@@ -8225,21 +7362,12 @@
           <w:lang w:val="en-CA" w:eastAsia="en-CA"/>
         </w:rPr>
       </w:pPr>
-      <w:proofErr w:type="gramStart"/>
       <w:r>
         <w:rPr>
           <w:rFonts w:ascii="Times New Roman" w:eastAsia="Times New Roman" w:hAnsi="Times New Roman" w:cs="Times New Roman"/>
           <w:lang w:val="en-CA" w:eastAsia="en-CA"/>
         </w:rPr>
-        <w:t>What's</w:t>
-      </w:r>
-      <w:proofErr w:type="gramEnd"/>
-      <w:r>
-        <w:rPr>
-          <w:rFonts w:ascii="Times New Roman" w:eastAsia="Times New Roman" w:hAnsi="Times New Roman" w:cs="Times New Roman"/>
-          <w:lang w:val="en-CA" w:eastAsia="en-CA"/>
-        </w:rPr>
-        <w:t xml:space="preserve"> the impact of the PO or stakeholder telling the player to prioritize feature work?</w:t>
+        <w:t>What's the impact of the PO or stakeholder telling the player to prioritize feature work?</w:t>
       </w:r>
     </w:p>
     <w:p>
@@ -8269,7 +7397,6 @@
           <w:lang w:val="en-CA" w:eastAsia="en-CA"/>
         </w:rPr>
       </w:pPr>
-      <w:proofErr w:type="gramStart"/>
       <w:r>
         <w:rPr>
           <w:rFonts w:ascii="Times New Roman" w:eastAsia="Times New Roman" w:hAnsi="Symbol" w:cs="Times New Roman"/>
@@ -8282,15 +7409,7 @@
           <w:rFonts w:ascii="Times New Roman" w:eastAsia="Times New Roman" w:hAnsi="Times New Roman" w:cs="Times New Roman"/>
           <w:lang w:val="en-CA" w:eastAsia="en-CA"/>
         </w:rPr>
-        <w:t xml:space="preserve">  Is</w:t>
-      </w:r>
-      <w:proofErr w:type="gramEnd"/>
-      <w:r>
-        <w:rPr>
-          <w:rFonts w:ascii="Times New Roman" w:eastAsia="Times New Roman" w:hAnsi="Times New Roman" w:cs="Times New Roman"/>
-          <w:lang w:val="en-CA" w:eastAsia="en-CA"/>
-        </w:rPr>
-        <w:t xml:space="preserve"> the rule text clear enough?</w:t>
+        <w:t xml:space="preserve">  Is the rule text clear enough?</w:t>
       </w:r>
     </w:p>
     <w:p>
@@ -8330,23 +7449,7 @@
           <w:rFonts w:ascii="Times New Roman" w:eastAsia="Times New Roman" w:hAnsi="Times New Roman" w:cs="Times New Roman"/>
           <w:lang w:val="en-CA" w:eastAsia="en-CA"/>
         </w:rPr>
-        <w:t xml:space="preserve">Would it be simpler to just </w:t>
-      </w:r>
-      <w:proofErr w:type="gramStart"/>
-      <w:r>
-        <w:rPr>
-          <w:rFonts w:ascii="Times New Roman" w:eastAsia="Times New Roman" w:hAnsi="Times New Roman" w:cs="Times New Roman"/>
-          <w:lang w:val="en-CA" w:eastAsia="en-CA"/>
-        </w:rPr>
-        <w:t>say:</w:t>
-      </w:r>
-      <w:proofErr w:type="gramEnd"/>
-      <w:r>
-        <w:rPr>
-          <w:rFonts w:ascii="Times New Roman" w:eastAsia="Times New Roman" w:hAnsi="Times New Roman" w:cs="Times New Roman"/>
-          <w:lang w:val="en-CA" w:eastAsia="en-CA"/>
-        </w:rPr>
-        <w:t> </w:t>
+        <w:t>Would it be simpler to just say: </w:t>
       </w:r>
     </w:p>
     <w:p>
@@ -8366,47 +7469,29 @@
           <w:rFonts w:ascii="Times New Roman" w:eastAsia="Times New Roman" w:hAnsi="Times New Roman" w:cs="Times New Roman"/>
           <w:lang w:val="en-CA" w:eastAsia="en-CA"/>
         </w:rPr>
-        <w:t xml:space="preserve">Game runs for 6 rounds.  Each round is one </w:t>
-      </w:r>
-      <w:proofErr w:type="gramStart"/>
-      <w:r>
+        <w:t>Game runs for 6 rounds.  Each round is one sprint</w:t>
+      </w:r>
+    </w:p>
+    <w:p>
+      <w:pPr>
         <w:rPr>
           <w:rFonts w:ascii="Times New Roman" w:eastAsia="Times New Roman" w:hAnsi="Times New Roman" w:cs="Times New Roman"/>
           <w:lang w:val="en-CA" w:eastAsia="en-CA"/>
         </w:rPr>
-        <w:t>sprint</w:t>
-      </w:r>
-      <w:proofErr w:type="gramEnd"/>
-    </w:p>
-    <w:p>
-      <w:pPr>
+      </w:pPr>
+      <w:r>
+        <w:rPr>
+          <w:rFonts w:ascii="Times New Roman" w:eastAsia="Times New Roman" w:hAnsi="Symbol" w:cs="Times New Roman"/>
+          <w:lang w:val="en-CA" w:eastAsia="en-CA"/>
+        </w:rPr>
+        <w:t></w:t>
+      </w:r>
+      <w:r>
         <w:rPr>
           <w:rFonts w:ascii="Times New Roman" w:eastAsia="Times New Roman" w:hAnsi="Times New Roman" w:cs="Times New Roman"/>
           <w:lang w:val="en-CA" w:eastAsia="en-CA"/>
         </w:rPr>
-      </w:pPr>
-      <w:proofErr w:type="gramStart"/>
-      <w:r>
-        <w:rPr>
-          <w:rFonts w:ascii="Times New Roman" w:eastAsia="Times New Roman" w:hAnsi="Symbol" w:cs="Times New Roman"/>
-          <w:lang w:val="en-CA" w:eastAsia="en-CA"/>
-        </w:rPr>
-        <w:t></w:t>
-      </w:r>
-      <w:r>
-        <w:rPr>
-          <w:rFonts w:ascii="Times New Roman" w:eastAsia="Times New Roman" w:hAnsi="Times New Roman" w:cs="Times New Roman"/>
-          <w:lang w:val="en-CA" w:eastAsia="en-CA"/>
-        </w:rPr>
-        <w:t xml:space="preserve">  Anything</w:t>
-      </w:r>
-      <w:proofErr w:type="gramEnd"/>
-      <w:r>
-        <w:rPr>
-          <w:rFonts w:ascii="Times New Roman" w:eastAsia="Times New Roman" w:hAnsi="Times New Roman" w:cs="Times New Roman"/>
-          <w:lang w:val="en-CA" w:eastAsia="en-CA"/>
-        </w:rPr>
-        <w:t xml:space="preserve"> else around the basics of the playability?</w:t>
+        <w:t xml:space="preserve">  Anything else around the basics of the playability?</w:t>
       </w:r>
     </w:p>
     <w:p>
@@ -8426,17 +7511,8 @@
           <w:rFonts w:ascii="Times New Roman" w:eastAsia="Times New Roman" w:hAnsi="Times New Roman" w:cs="Times New Roman"/>
           <w:lang w:val="en-CA" w:eastAsia="en-CA"/>
         </w:rPr>
-        <w:t>Assuming the UI is in a very early stage, but more visuals/</w:t>
-      </w:r>
-      <w:proofErr w:type="gramStart"/>
-      <w:r>
-        <w:rPr>
-          <w:rFonts w:ascii="Times New Roman" w:eastAsia="Times New Roman" w:hAnsi="Times New Roman" w:cs="Times New Roman"/>
-          <w:lang w:val="en-CA" w:eastAsia="en-CA"/>
-        </w:rPr>
-        <w:t>graphics</w:t>
-      </w:r>
-      <w:proofErr w:type="gramEnd"/>
+        <w:t>Assuming the UI is in a very early stage, but more visuals/graphics</w:t>
+      </w:r>
     </w:p>
     <w:p>
       <w:pPr>
@@ -8503,13 +7579,8 @@
         <w:annotationRef/>
       </w:r>
       <w:r>
-        <w:t xml:space="preserve">Since most people can’t imagine this world right now, we will drop these for </w:t>
-      </w:r>
-      <w:proofErr w:type="gramStart"/>
-      <w:r>
-        <w:t>now</w:t>
-      </w:r>
-      <w:proofErr w:type="gramEnd"/>
+        <w:t>Since most people can’t imagine this world right now, we will drop these for now</w:t>
+      </w:r>
     </w:p>
   </w:comment>
   <w:comment w:id="1" w:author="Mark Levison" w:date="2020-11-16T16:31:00Z" w:initials="ML">
@@ -8523,13 +7594,8 @@
         </w:rPr>
         <w:annotationRef/>
       </w:r>
-      <w:proofErr w:type="gramStart"/>
-      <w:r>
-        <w:t>Again</w:t>
-      </w:r>
-      <w:proofErr w:type="gramEnd"/>
-      <w:r>
-        <w:t xml:space="preserve"> impossible for people to imagine right now</w:t>
+      <w:r>
+        <w:t>Again impossible for people to imagine right now</w:t>
       </w:r>
     </w:p>
   </w:comment>

</xml_diff>

<commit_message>
Add two new actions in round6
and fix a syntax error that previous builds didn't catch.
</commit_message>
<xml_diff>
--- a/docs/Team Games.docx
+++ b/docs/Team Games.docx
@@ -22,7 +22,15 @@
         <w:t>, n</w:t>
       </w:r>
       <w:r>
-        <w:t>ot every result on earth. We’re a vulture capital funded company</w:t>
+        <w:t xml:space="preserve">ot every result on earth. </w:t>
+      </w:r>
+      <w:proofErr w:type="gramStart"/>
+      <w:r>
+        <w:t>We’re</w:t>
+      </w:r>
+      <w:proofErr w:type="gramEnd"/>
+      <w:r>
+        <w:t xml:space="preserve"> a vulture capital funded company</w:t>
       </w:r>
       <w:r>
         <w:t xml:space="preserve">, </w:t>
@@ -93,7 +101,15 @@
     </w:p>
     <w:p>
       <w:r>
-        <w:t>Will it win the award for being most improved (i.e. best final capacity)</w:t>
+        <w:t>Will it win the award for being most improved (</w:t>
+      </w:r>
+      <w:proofErr w:type="gramStart"/>
+      <w:r>
+        <w:t>i.e.</w:t>
+      </w:r>
+      <w:proofErr w:type="gramEnd"/>
+      <w:r>
+        <w:t xml:space="preserve"> best final capacity)</w:t>
       </w:r>
       <w:r>
         <w:t>?</w:t>
@@ -128,7 +144,14 @@
         <w:rPr>
           <w:i/>
         </w:rPr>
-        <w:t>three 2</w:t>
+        <w:t xml:space="preserve">three </w:t>
+      </w:r>
+      <w:proofErr w:type="gramStart"/>
+      <w:r>
+        <w:rPr>
+          <w:i/>
+        </w:rPr>
+        <w:t>2</w:t>
       </w:r>
       <w:r>
         <w:rPr>
@@ -136,6 +159,7 @@
         </w:rPr>
         <w:t xml:space="preserve"> week</w:t>
       </w:r>
+      <w:proofErr w:type="gramEnd"/>
       <w:r>
         <w:rPr>
           <w:i/>
@@ -182,8 +206,16 @@
         <w:rPr>
           <w:i/>
         </w:rPr>
-        <w:t xml:space="preserve"> will have 5 to 9 team members</w:t>
-      </w:r>
+        <w:t xml:space="preserve"> will have 5 to 9 team </w:t>
+      </w:r>
+      <w:proofErr w:type="gramStart"/>
+      <w:r>
+        <w:rPr>
+          <w:i/>
+        </w:rPr>
+        <w:t>members</w:t>
+      </w:r>
+      <w:proofErr w:type="gramEnd"/>
     </w:p>
     <w:p>
       <w:pPr>
@@ -206,7 +238,21 @@
         <w:rPr>
           <w:i/>
         </w:rPr>
-        <w:t>ach round you have budget for the amount of work/stuff you can do based on your team</w:t>
+        <w:t xml:space="preserve">ach round you have budget </w:t>
+      </w:r>
+      <w:proofErr w:type="gramStart"/>
+      <w:r>
+        <w:rPr>
+          <w:i/>
+        </w:rPr>
+        <w:t>for the amount of</w:t>
+      </w:r>
+      <w:proofErr w:type="gramEnd"/>
+      <w:r>
+        <w:rPr>
+          <w:i/>
+        </w:rPr>
+        <w:t xml:space="preserve"> work/stuff you can do based on your team</w:t>
       </w:r>
       <w:r>
         <w:rPr>
@@ -242,7 +288,21 @@
         <w:rPr>
           <w:i/>
         </w:rPr>
-        <w:t xml:space="preserve"> otherwise you don’t </w:t>
+        <w:t xml:space="preserve"> otherwise you </w:t>
+      </w:r>
+      <w:proofErr w:type="gramStart"/>
+      <w:r>
+        <w:rPr>
+          <w:i/>
+        </w:rPr>
+        <w:t>don’t</w:t>
+      </w:r>
+      <w:proofErr w:type="gramEnd"/>
+      <w:r>
+        <w:rPr>
+          <w:i/>
+        </w:rPr>
+        <w:t xml:space="preserve"> </w:t>
       </w:r>
       <w:r>
         <w:rPr>
@@ -344,8 +404,16 @@
         <w:rPr>
           <w:i/>
         </w:rPr>
-        <w:t>uman interactions are imperfect</w:t>
-      </w:r>
+        <w:t xml:space="preserve">uman interactions are </w:t>
+      </w:r>
+      <w:proofErr w:type="gramStart"/>
+      <w:r>
+        <w:rPr>
+          <w:i/>
+        </w:rPr>
+        <w:t>imperfect</w:t>
+      </w:r>
+      <w:proofErr w:type="gramEnd"/>
       <w:r>
         <w:rPr>
           <w:i/>
@@ -604,21 +672,35 @@
         <w:rPr>
           <w:highlight w:val="yellow"/>
         </w:rPr>
-        <w:t xml:space="preserve"> – if nothing is done to improve Product Ownership i.e. Vision, Product Backlog Refinement etc. then the team’s success chance is reduced.</w:t>
-      </w:r>
-    </w:p>
-    <w:p>
-      <w:pPr>
+        <w:t xml:space="preserve"> – if nothing is done to improve Product Ownership </w:t>
+      </w:r>
+      <w:proofErr w:type="gramStart"/>
+      <w:r>
         <w:rPr>
           <w:highlight w:val="yellow"/>
         </w:rPr>
-      </w:pPr>
-    </w:p>
-    <w:p>
+        <w:t>i.e.</w:t>
+      </w:r>
+      <w:proofErr w:type="gramEnd"/>
       <w:r>
         <w:rPr>
           <w:highlight w:val="yellow"/>
         </w:rPr>
+        <w:t xml:space="preserve"> Vision, Product Backlog Refinement etc. then the team’s success chance is reduced.</w:t>
+      </w:r>
+    </w:p>
+    <w:p>
+      <w:pPr>
+        <w:rPr>
+          <w:highlight w:val="yellow"/>
+        </w:rPr>
+      </w:pPr>
+    </w:p>
+    <w:p>
+      <w:r>
+        <w:rPr>
+          <w:highlight w:val="yellow"/>
+        </w:rPr>
         <w:t>Much longer term – add Morale, Defects found and Cycle time as measures?</w:t>
       </w:r>
       <w:r>
@@ -641,7 +723,23 @@
           <w:i/>
           <w:iCs/>
         </w:rPr>
-        <w:t>This isn’t an action in of itself – rather the default that will happen for any uncommitted capacity.</w:t>
+        <w:t xml:space="preserve">This </w:t>
+      </w:r>
+      <w:proofErr w:type="gramStart"/>
+      <w:r>
+        <w:rPr>
+          <w:i/>
+          <w:iCs/>
+        </w:rPr>
+        <w:t>isn’t</w:t>
+      </w:r>
+      <w:proofErr w:type="gramEnd"/>
+      <w:r>
+        <w:rPr>
+          <w:i/>
+          <w:iCs/>
+        </w:rPr>
+        <w:t xml:space="preserve"> an action in of itself – rather the default that will happen for any uncommitted capacity.</w:t>
       </w:r>
     </w:p>
     <w:p>
@@ -671,7 +769,15 @@
         <w:t xml:space="preserve"> Effect: </w:t>
       </w:r>
       <w:r>
-        <w:t>Roll one die per User Story committed. 3 or higher  = commitment met, User Story is completed</w:t>
+        <w:t xml:space="preserve">Roll one die per User Story committed. 3 or </w:t>
+      </w:r>
+      <w:proofErr w:type="gramStart"/>
+      <w:r>
+        <w:t>higher  =</w:t>
+      </w:r>
+      <w:proofErr w:type="gramEnd"/>
+      <w:r>
+        <w:t xml:space="preserve"> commitment met, User Story is completed</w:t>
       </w:r>
       <w:r>
         <w:tab/>
@@ -680,11 +786,24 @@
     <w:p>
       <w:r>
         <w:lastRenderedPageBreak/>
-        <w:t>In an ideal world I would balance the game choices so that each round has one improvement from each of: SM, PO, Eng, Collaboration</w:t>
-      </w:r>
-      <w:r>
-        <w:t xml:space="preserve"> and one item for remote teams</w:t>
-      </w:r>
+        <w:t xml:space="preserve">In an ideal world I would balance the game choices so that each round has one improvement from each of: SM, PO, </w:t>
+      </w:r>
+      <w:proofErr w:type="spellStart"/>
+      <w:r>
+        <w:t>Eng</w:t>
+      </w:r>
+      <w:proofErr w:type="spellEnd"/>
+      <w:r>
+        <w:t>, Collaboration</w:t>
+      </w:r>
+      <w:r>
+        <w:t xml:space="preserve"> and one item for remote </w:t>
+      </w:r>
+      <w:proofErr w:type="gramStart"/>
+      <w:r>
+        <w:t>teams</w:t>
+      </w:r>
+      <w:proofErr w:type="gramEnd"/>
     </w:p>
     <w:p/>
     <w:tbl>
@@ -1391,7 +1510,23 @@
                 <w:sz w:val="22"/>
                 <w:szCs w:val="22"/>
               </w:rPr>
-              <w:t>Social conversation happens around the water cooler/coffee and tea. If team members have to leave the team space then the social benefit is diffused</w:t>
+              <w:t xml:space="preserve">Social conversation happens around the water cooler/coffee and tea. If team members have to leave the team </w:t>
+            </w:r>
+            <w:proofErr w:type="gramStart"/>
+            <w:r>
+              <w:rPr>
+                <w:sz w:val="22"/>
+                <w:szCs w:val="22"/>
+              </w:rPr>
+              <w:t>space</w:t>
+            </w:r>
+            <w:proofErr w:type="gramEnd"/>
+            <w:r>
+              <w:rPr>
+                <w:sz w:val="22"/>
+                <w:szCs w:val="22"/>
+              </w:rPr>
+              <w:t xml:space="preserve"> then the social benefit is diffused</w:t>
             </w:r>
           </w:p>
         </w:tc>
@@ -2011,7 +2146,23 @@
                 <w:sz w:val="22"/>
                 <w:szCs w:val="22"/>
               </w:rPr>
-              <w:t>By writing the Acceptance Criteria first – many misunderstandings are avoided and defects are eliminated.</w:t>
+              <w:t xml:space="preserve">By writing the Acceptance Criteria first – many misunderstandings are </w:t>
+            </w:r>
+            <w:proofErr w:type="gramStart"/>
+            <w:r>
+              <w:rPr>
+                <w:sz w:val="22"/>
+                <w:szCs w:val="22"/>
+              </w:rPr>
+              <w:t>avoided</w:t>
+            </w:r>
+            <w:proofErr w:type="gramEnd"/>
+            <w:r>
+              <w:rPr>
+                <w:sz w:val="22"/>
+                <w:szCs w:val="22"/>
+              </w:rPr>
+              <w:t xml:space="preserve"> and defects are eliminated.</w:t>
             </w:r>
           </w:p>
           <w:p>
@@ -2463,7 +2614,25 @@
                 <w:sz w:val="22"/>
                 <w:szCs w:val="22"/>
               </w:rPr>
-              <w:t>None. You get yelled at by Management. You still have to deal with the fires.</w:t>
+              <w:t xml:space="preserve">None. You get yelled at by Management. You still </w:t>
+            </w:r>
+            <w:proofErr w:type="gramStart"/>
+            <w:r>
+              <w:rPr>
+                <w:i/>
+                <w:sz w:val="22"/>
+                <w:szCs w:val="22"/>
+              </w:rPr>
+              <w:t>have to</w:t>
+            </w:r>
+            <w:proofErr w:type="gramEnd"/>
+            <w:r>
+              <w:rPr>
+                <w:i/>
+                <w:sz w:val="22"/>
+                <w:szCs w:val="22"/>
+              </w:rPr>
+              <w:t xml:space="preserve"> deal with the fires.</w:t>
             </w:r>
           </w:p>
         </w:tc>
@@ -2633,7 +2802,43 @@
                 <w:sz w:val="22"/>
                 <w:szCs w:val="22"/>
               </w:rPr>
-              <w:t>tories this round. Accepting change mid-sprint is very expensive. The team was focused on meeting the goal. In addition….</w:t>
+              <w:t xml:space="preserve">tories this round. Accepting change mid-sprint is </w:t>
+            </w:r>
+            <w:proofErr w:type="gramStart"/>
+            <w:r>
+              <w:rPr>
+                <w:i/>
+                <w:sz w:val="22"/>
+                <w:szCs w:val="22"/>
+              </w:rPr>
+              <w:t>very expensive</w:t>
+            </w:r>
+            <w:proofErr w:type="gramEnd"/>
+            <w:r>
+              <w:rPr>
+                <w:i/>
+                <w:sz w:val="22"/>
+                <w:szCs w:val="22"/>
+              </w:rPr>
+              <w:t xml:space="preserve">. The team was focused on meeting the goal. In </w:t>
+            </w:r>
+            <w:proofErr w:type="gramStart"/>
+            <w:r>
+              <w:rPr>
+                <w:i/>
+                <w:sz w:val="22"/>
+                <w:szCs w:val="22"/>
+              </w:rPr>
+              <w:t>addition</w:t>
+            </w:r>
+            <w:proofErr w:type="gramEnd"/>
+            <w:r>
+              <w:rPr>
+                <w:i/>
+                <w:sz w:val="22"/>
+                <w:szCs w:val="22"/>
+              </w:rPr>
+              <w:t>….</w:t>
             </w:r>
           </w:p>
           <w:p>
@@ -2664,6 +2869,7 @@
                 <w:sz w:val="22"/>
                 <w:szCs w:val="22"/>
               </w:rPr>
+              <w:lastRenderedPageBreak/>
               <w:t>Refuse new stories mid-sprint</w:t>
             </w:r>
           </w:p>
@@ -2919,7 +3125,29 @@
           <w:szCs w:val="21"/>
           <w:lang w:val="en-CA" w:eastAsia="en-CA"/>
         </w:rPr>
-        <w:t>Team Members On Same Floor</w:t>
+        <w:t>Team Members </w:t>
+      </w:r>
+      <w:proofErr w:type="gramStart"/>
+      <w:r>
+        <w:rPr>
+          <w:rFonts w:ascii="Consolas" w:eastAsia="Times New Roman" w:hAnsi="Consolas" w:cs="Times New Roman"/>
+          <w:color w:val="A31515"/>
+          <w:sz w:val="21"/>
+          <w:szCs w:val="21"/>
+          <w:lang w:val="en-CA" w:eastAsia="en-CA"/>
+        </w:rPr>
+        <w:t>On</w:t>
+      </w:r>
+      <w:proofErr w:type="gramEnd"/>
+      <w:r>
+        <w:rPr>
+          <w:rFonts w:ascii="Consolas" w:eastAsia="Times New Roman" w:hAnsi="Consolas" w:cs="Times New Roman"/>
+          <w:color w:val="A31515"/>
+          <w:sz w:val="21"/>
+          <w:szCs w:val="21"/>
+          <w:lang w:val="en-CA" w:eastAsia="en-CA"/>
+        </w:rPr>
+        <w:t> Same Floor</w:t>
       </w:r>
     </w:p>
     <w:p>
@@ -2988,8 +3216,20 @@
           <w:szCs w:val="21"/>
           <w:lang w:val="en-CA" w:eastAsia="en-CA"/>
         </w:rPr>
-        <w:t>All Work is done on Main or Trunk</w:t>
-      </w:r>
+        <w:t>All Work is done on Main or </w:t>
+      </w:r>
+      <w:proofErr w:type="gramStart"/>
+      <w:r>
+        <w:rPr>
+          <w:rFonts w:ascii="Consolas" w:eastAsia="Times New Roman" w:hAnsi="Consolas" w:cs="Times New Roman"/>
+          <w:color w:val="A31515"/>
+          <w:sz w:val="21"/>
+          <w:szCs w:val="21"/>
+          <w:lang w:val="en-CA" w:eastAsia="en-CA"/>
+        </w:rPr>
+        <w:t>Trunk</w:t>
+      </w:r>
+      <w:proofErr w:type="gramEnd"/>
     </w:p>
     <w:p>
       <w:pPr>
@@ -3152,8 +3392,20 @@
           <w:szCs w:val="21"/>
           <w:lang w:val="en-CA" w:eastAsia="en-CA"/>
         </w:rPr>
-        <w:t>Observe People + Relationships</w:t>
-      </w:r>
+        <w:t>Observe People + </w:t>
+      </w:r>
+      <w:proofErr w:type="gramStart"/>
+      <w:r>
+        <w:rPr>
+          <w:rFonts w:ascii="Consolas" w:eastAsia="Times New Roman" w:hAnsi="Consolas" w:cs="Times New Roman"/>
+          <w:color w:val="A31515"/>
+          <w:sz w:val="21"/>
+          <w:szCs w:val="21"/>
+          <w:lang w:val="en-CA" w:eastAsia="en-CA"/>
+        </w:rPr>
+        <w:t>Relationships</w:t>
+      </w:r>
+      <w:proofErr w:type="gramEnd"/>
     </w:p>
     <w:p>
       <w:pPr>
@@ -3362,8 +3614,22 @@
           <w:szCs w:val="21"/>
           <w:lang w:val="en-CA" w:eastAsia="en-CA"/>
         </w:rPr>
-        <w:t>Rename for clarity</w:t>
-      </w:r>
+        <w:t xml:space="preserve">Rename for </w:t>
+      </w:r>
+      <w:proofErr w:type="gramStart"/>
+      <w:r>
+        <w:rPr>
+          <w:rFonts w:ascii="Consolas" w:eastAsia="Times New Roman" w:hAnsi="Consolas" w:cs="Times New Roman"/>
+          <w:i/>
+          <w:iCs/>
+          <w:color w:val="A31515"/>
+          <w:sz w:val="21"/>
+          <w:szCs w:val="21"/>
+          <w:lang w:val="en-CA" w:eastAsia="en-CA"/>
+        </w:rPr>
+        <w:t>clarity</w:t>
+      </w:r>
+      <w:proofErr w:type="gramEnd"/>
     </w:p>
     <w:p>
       <w:pPr>
@@ -3451,47 +3717,10 @@
           <w:szCs w:val="21"/>
           <w:lang w:val="en-CA" w:eastAsia="en-CA"/>
         </w:rPr>
-        <w:t>Limit WIP slows team down for now and speeds them up later</w:t>
-      </w:r>
-    </w:p>
-    <w:p>
-      <w:pPr>
-        <w:rPr>
-          <w:sz w:val="22"/>
-          <w:szCs w:val="22"/>
-        </w:rPr>
-      </w:pPr>
-      <w:r>
-        <w:rPr>
-          <w:sz w:val="22"/>
-          <w:szCs w:val="22"/>
-          <w:highlight w:val="yellow"/>
-        </w:rPr>
-        <w:t>How to work Psychological Safety into the game</w:t>
-      </w:r>
-    </w:p>
-    <w:p/>
-    <w:p>
-      <w:pPr>
-        <w:rPr>
-          <w:sz w:val="22"/>
-          <w:szCs w:val="22"/>
-        </w:rPr>
-      </w:pPr>
-    </w:p>
-    <w:p>
-      <w:r>
-        <w:rPr>
-          <w:sz w:val="22"/>
-          <w:szCs w:val="22"/>
-        </w:rPr>
-        <w:t xml:space="preserve">Round 5 </w:t>
-      </w:r>
-    </w:p>
-    <w:p>
-      <w:pPr>
-        <w:shd w:val="clear" w:color="auto" w:fill="FFFFFF"/>
-        <w:spacing w:line="285" w:lineRule="atLeast"/>
+        <w:t xml:space="preserve">Limit WIP slows team down for now and speeds them up </w:t>
+      </w:r>
+      <w:proofErr w:type="gramStart"/>
+      <w:r>
         <w:rPr>
           <w:rFonts w:ascii="Consolas" w:eastAsia="Times New Roman" w:hAnsi="Consolas" w:cs="Times New Roman"/>
           <w:color w:val="A31515"/>
@@ -3499,8 +3728,48 @@
           <w:szCs w:val="21"/>
           <w:lang w:val="en-CA" w:eastAsia="en-CA"/>
         </w:rPr>
-      </w:pPr>
-      <w:r>
+        <w:t>later</w:t>
+      </w:r>
+      <w:proofErr w:type="gramEnd"/>
+    </w:p>
+    <w:p>
+      <w:pPr>
+        <w:rPr>
+          <w:sz w:val="22"/>
+          <w:szCs w:val="22"/>
+        </w:rPr>
+      </w:pPr>
+      <w:r>
+        <w:rPr>
+          <w:sz w:val="22"/>
+          <w:szCs w:val="22"/>
+          <w:highlight w:val="yellow"/>
+        </w:rPr>
+        <w:t>How to work Psychological Safety into the game</w:t>
+      </w:r>
+    </w:p>
+    <w:p/>
+    <w:p>
+      <w:pPr>
+        <w:rPr>
+          <w:sz w:val="22"/>
+          <w:szCs w:val="22"/>
+        </w:rPr>
+      </w:pPr>
+    </w:p>
+    <w:p>
+      <w:r>
+        <w:rPr>
+          <w:sz w:val="22"/>
+          <w:szCs w:val="22"/>
+        </w:rPr>
+        <w:t xml:space="preserve">Round 5 </w:t>
+      </w:r>
+    </w:p>
+    <w:p>
+      <w:pPr>
+        <w:shd w:val="clear" w:color="auto" w:fill="FFFFFF"/>
+        <w:spacing w:line="285" w:lineRule="atLeast"/>
         <w:rPr>
           <w:rFonts w:ascii="Consolas" w:eastAsia="Times New Roman" w:hAnsi="Consolas" w:cs="Times New Roman"/>
           <w:color w:val="A31515"/>
@@ -3508,13 +3777,8 @@
           <w:szCs w:val="21"/>
           <w:lang w:val="en-CA" w:eastAsia="en-CA"/>
         </w:rPr>
-        <w:t>Work with PO to ensure PB is prioritized, up to date and remains a manageable size</w:t>
-      </w:r>
-    </w:p>
-    <w:p>
-      <w:pPr>
-        <w:shd w:val="clear" w:color="auto" w:fill="FFFFFF"/>
-        <w:spacing w:line="285" w:lineRule="atLeast"/>
+      </w:pPr>
+      <w:r>
         <w:rPr>
           <w:rFonts w:ascii="Consolas" w:eastAsia="Times New Roman" w:hAnsi="Consolas" w:cs="Times New Roman"/>
           <w:color w:val="A31515"/>
@@ -3522,7 +3786,9 @@
           <w:szCs w:val="21"/>
           <w:lang w:val="en-CA" w:eastAsia="en-CA"/>
         </w:rPr>
-      </w:pPr>
+        <w:t xml:space="preserve">Work with PO to ensure PB is prioritized, up to date and remains a manageable </w:t>
+      </w:r>
+      <w:proofErr w:type="gramStart"/>
       <w:r>
         <w:rPr>
           <w:rFonts w:ascii="Consolas" w:eastAsia="Times New Roman" w:hAnsi="Consolas" w:cs="Times New Roman"/>
@@ -3531,8 +3797,9 @@
           <w:szCs w:val="21"/>
           <w:lang w:val="en-CA" w:eastAsia="en-CA"/>
         </w:rPr>
-        <w:t>Include stakeholders in updating/creating product vision and strategy</w:t>
-      </w:r>
+        <w:t>size</w:t>
+      </w:r>
+      <w:proofErr w:type="gramEnd"/>
     </w:p>
     <w:p>
       <w:pPr>
@@ -3554,13 +3821,10 @@
           <w:szCs w:val="21"/>
           <w:lang w:val="en-CA" w:eastAsia="en-CA"/>
         </w:rPr>
-        <w:t>Establish Sprint Goal</w:t>
-      </w:r>
-    </w:p>
-    <w:p>
-      <w:pPr>
-        <w:shd w:val="clear" w:color="auto" w:fill="FFFFFF"/>
-        <w:spacing w:line="285" w:lineRule="atLeast"/>
+        <w:t xml:space="preserve">Include stakeholders in updating/creating product vision and </w:t>
+      </w:r>
+      <w:proofErr w:type="gramStart"/>
+      <w:r>
         <w:rPr>
           <w:rFonts w:ascii="Consolas" w:eastAsia="Times New Roman" w:hAnsi="Consolas" w:cs="Times New Roman"/>
           <w:color w:val="A31515"/>
@@ -3568,8 +3832,14 @@
           <w:szCs w:val="21"/>
           <w:lang w:val="en-CA" w:eastAsia="en-CA"/>
         </w:rPr>
-      </w:pPr>
-      <w:r>
+        <w:t>strategy</w:t>
+      </w:r>
+      <w:proofErr w:type="gramEnd"/>
+    </w:p>
+    <w:p>
+      <w:pPr>
+        <w:shd w:val="clear" w:color="auto" w:fill="FFFFFF"/>
+        <w:spacing w:line="285" w:lineRule="atLeast"/>
         <w:rPr>
           <w:rFonts w:ascii="Consolas" w:eastAsia="Times New Roman" w:hAnsi="Consolas" w:cs="Times New Roman"/>
           <w:color w:val="A31515"/>
@@ -3577,8 +3847,62 @@
           <w:szCs w:val="21"/>
           <w:lang w:val="en-CA" w:eastAsia="en-CA"/>
         </w:rPr>
-        <w:t>Create a public impediments or slowdown list</w:t>
-      </w:r>
+      </w:pPr>
+      <w:r>
+        <w:rPr>
+          <w:rFonts w:ascii="Consolas" w:eastAsia="Times New Roman" w:hAnsi="Consolas" w:cs="Times New Roman"/>
+          <w:color w:val="A31515"/>
+          <w:sz w:val="21"/>
+          <w:szCs w:val="21"/>
+          <w:lang w:val="en-CA" w:eastAsia="en-CA"/>
+        </w:rPr>
+        <w:t xml:space="preserve">Establish Sprint </w:t>
+      </w:r>
+      <w:r>
+        <w:rPr>
+          <w:rFonts w:ascii="Consolas" w:eastAsia="Times New Roman" w:hAnsi="Consolas" w:cs="Times New Roman"/>
+          <w:color w:val="A31515"/>
+          <w:sz w:val="21"/>
+          <w:szCs w:val="21"/>
+          <w:lang w:val="en-CA" w:eastAsia="en-CA"/>
+        </w:rPr>
+        <w:t>Goal</w:t>
+      </w:r>
+    </w:p>
+    <w:p>
+      <w:pPr>
+        <w:shd w:val="clear" w:color="auto" w:fill="FFFFFF"/>
+        <w:spacing w:line="285" w:lineRule="atLeast"/>
+        <w:rPr>
+          <w:rFonts w:ascii="Consolas" w:eastAsia="Times New Roman" w:hAnsi="Consolas" w:cs="Times New Roman"/>
+          <w:color w:val="A31515"/>
+          <w:sz w:val="21"/>
+          <w:szCs w:val="21"/>
+          <w:lang w:val="en-CA" w:eastAsia="en-CA"/>
+        </w:rPr>
+      </w:pPr>
+      <w:r>
+        <w:rPr>
+          <w:rFonts w:ascii="Consolas" w:eastAsia="Times New Roman" w:hAnsi="Consolas" w:cs="Times New Roman"/>
+          <w:color w:val="A31515"/>
+          <w:sz w:val="21"/>
+          <w:szCs w:val="21"/>
+          <w:lang w:val="en-CA" w:eastAsia="en-CA"/>
+        </w:rPr>
+        <w:t xml:space="preserve">Create a public impediments or slowdown </w:t>
+      </w:r>
+      <w:proofErr w:type="gramStart"/>
+      <w:r>
+        <w:rPr>
+          <w:rFonts w:ascii="Consolas" w:eastAsia="Times New Roman" w:hAnsi="Consolas" w:cs="Times New Roman"/>
+          <w:color w:val="A31515"/>
+          <w:sz w:val="21"/>
+          <w:szCs w:val="21"/>
+          <w:lang w:val="en-CA" w:eastAsia="en-CA"/>
+        </w:rPr>
+        <w:t>list</w:t>
+      </w:r>
+      <w:proofErr w:type="gramEnd"/>
     </w:p>
     <w:p>
       <w:pPr>
@@ -3621,8 +3945,21 @@
           <w:highlight w:val="yellow"/>
           <w:lang w:val="en-CA" w:eastAsia="en-CA"/>
         </w:rPr>
-        <w:t>Consider moving to round 6</w:t>
-      </w:r>
+        <w:t xml:space="preserve">Consider moving to round </w:t>
+      </w:r>
+      <w:proofErr w:type="gramStart"/>
+      <w:r>
+        <w:rPr>
+          <w:rFonts w:ascii="Consolas" w:eastAsia="Times New Roman" w:hAnsi="Consolas" w:cs="Times New Roman"/>
+          <w:color w:val="A31515"/>
+          <w:sz w:val="21"/>
+          <w:szCs w:val="21"/>
+          <w:highlight w:val="yellow"/>
+          <w:lang w:val="en-CA" w:eastAsia="en-CA"/>
+        </w:rPr>
+        <w:t>6</w:t>
+      </w:r>
+      <w:proofErr w:type="gramEnd"/>
     </w:p>
     <w:p>
       <w:pPr>
@@ -3683,15 +4020,16 @@
     <w:p>
       <w:pPr>
         <w:rPr>
-          <w:sz w:val="22"/>
-          <w:szCs w:val="22"/>
-        </w:rPr>
-      </w:pPr>
-      <w:r>
-        <w:rPr>
-          <w:sz w:val="22"/>
-          <w:szCs w:val="22"/>
-          <w:rPrChange w:id="6" w:author="Mark Levison" w:date="2021-03-03T16:58:00Z">
+          <w:ins w:id="6" w:author="Mark Levison" w:date="2021-03-12T15:17:00Z"/>
+          <w:sz w:val="22"/>
+          <w:szCs w:val="22"/>
+        </w:rPr>
+      </w:pPr>
+      <w:r>
+        <w:rPr>
+          <w:sz w:val="22"/>
+          <w:szCs w:val="22"/>
+          <w:rPrChange w:id="7" w:author="Mark Levison" w:date="2021-03-03T16:58:00Z">
             <w:rPr>
               <w:sz w:val="22"/>
               <w:szCs w:val="22"/>
@@ -3705,13 +4043,31 @@
     <w:p>
       <w:pPr>
         <w:rPr>
-          <w:del w:id="7" w:author="Mark Levison" w:date="2021-03-03T16:59:00Z"/>
+          <w:del w:id="8" w:author="Mark Levison" w:date="2021-03-12T15:23:00Z"/>
+          <w:sz w:val="22"/>
+          <w:szCs w:val="22"/>
+        </w:rPr>
+      </w:pPr>
+      <w:ins w:id="9" w:author="Mark Levison" w:date="2021-03-12T15:17:00Z">
+        <w:r>
+          <w:rPr>
+            <w:sz w:val="22"/>
+            <w:szCs w:val="22"/>
+          </w:rPr>
+          <w:t>Improve Forecasting – move to an earlier round since its impact is mainly preventative</w:t>
+        </w:r>
+      </w:ins>
+    </w:p>
+    <w:p>
+      <w:pPr>
+        <w:rPr>
+          <w:del w:id="10" w:author="Mark Levison" w:date="2021-03-03T16:59:00Z"/>
           <w:sz w:val="22"/>
           <w:szCs w:val="22"/>
           <w:highlight w:val="yellow"/>
         </w:rPr>
       </w:pPr>
-      <w:del w:id="8" w:author="Mark Levison" w:date="2021-03-03T16:59:00Z">
+      <w:del w:id="11" w:author="Mark Levison" w:date="2021-03-03T16:59:00Z">
         <w:r>
           <w:rPr>
             <w:sz w:val="22"/>
@@ -3729,11 +4085,19 @@
           <w:iCs/>
         </w:rPr>
       </w:pPr>
+      <w:del w:id="12" w:author="Mark Levison" w:date="2021-03-12T15:23:00Z">
+        <w:r>
+          <w:rPr>
+            <w:highlight w:val="yellow"/>
+          </w:rPr>
+          <w:delText>Work with to update forecasts – not just how much, but also what will likely be completed by a certain date.</w:delText>
+        </w:r>
+      </w:del>
       <w:r>
         <w:rPr>
           <w:highlight w:val="yellow"/>
         </w:rPr>
-        <w:t xml:space="preserve">Work with to update forecasts – not just how much, but also what will likely be completed by a certain date. </w:t>
+        <w:t xml:space="preserve"> </w:t>
       </w:r>
       <w:r>
         <w:rPr>
@@ -3741,8 +4105,18 @@
           <w:iCs/>
           <w:highlight w:val="yellow"/>
         </w:rPr>
-        <w:t>Reduces stakeholder interruption gremlin</w:t>
-      </w:r>
+        <w:t xml:space="preserve">Reduces stakeholder interruption </w:t>
+      </w:r>
+      <w:proofErr w:type="gramStart"/>
+      <w:r>
+        <w:rPr>
+          <w:i/>
+          <w:iCs/>
+          <w:highlight w:val="yellow"/>
+        </w:rPr>
+        <w:t>gremlin</w:t>
+      </w:r>
+      <w:proofErr w:type="gramEnd"/>
     </w:p>
     <w:p>
       <w:r>
@@ -3754,9 +4128,11 @@
         <w:lastRenderedPageBreak/>
         <w:t xml:space="preserve">Work to make Daily Scrum more effective </w:t>
       </w:r>
+      <w:proofErr w:type="gramStart"/>
       <w:r>
         <w:t>https://agilepainrelief.com/blog/daily-scrum-pain.html</w:t>
       </w:r>
+      <w:proofErr w:type="gramEnd"/>
     </w:p>
     <w:p>
       <w:pPr>
@@ -3787,78 +4163,149 @@
           <w:sz w:val="22"/>
           <w:szCs w:val="22"/>
         </w:rPr>
-        <w:t xml:space="preserve"> Story can be used for descriptive text sample as well</w:t>
-      </w:r>
-    </w:p>
-    <w:p>
-      <w:pPr>
-        <w:rPr>
+        <w:t xml:space="preserve"> Story can be used for descriptive text sample as </w:t>
+      </w:r>
+      <w:proofErr w:type="gramStart"/>
+      <w:r>
+        <w:rPr>
+          <w:sz w:val="22"/>
+          <w:szCs w:val="22"/>
+        </w:rPr>
+        <w:t>well</w:t>
+      </w:r>
+      <w:proofErr w:type="gramEnd"/>
+    </w:p>
+    <w:p>
+      <w:pPr>
+        <w:rPr>
+          <w:rFonts w:ascii="Times New Roman" w:eastAsia="Times New Roman" w:hAnsi="Times New Roman" w:cs="Times New Roman"/>
+          <w:lang w:val="en-CA" w:eastAsia="en-CA"/>
+          <w:rPrChange w:id="13" w:author="Mark Levison" w:date="2021-03-12T16:24:00Z">
+            <w:rPr>
+              <w:sz w:val="22"/>
+              <w:szCs w:val="22"/>
+            </w:rPr>
+          </w:rPrChange>
+        </w:rPr>
+      </w:pPr>
+      <w:r>
+        <w:rPr>
+          <w:rFonts w:ascii="Times New Roman" w:eastAsia="Times New Roman" w:hAnsi="Times New Roman" w:cs="Times New Roman"/>
+          <w:lang w:val="en-CA" w:eastAsia="en-CA"/>
+        </w:rPr>
+        <w:t>Mechanics: Idea - Skip retro to get a few more points in the sprint, but reduce/disable improvements in the next sprint</w:t>
+      </w:r>
+    </w:p>
+    <w:p>
+      <w:pPr>
+        <w:rPr>
+          <w:sz w:val="22"/>
+          <w:szCs w:val="22"/>
+        </w:rPr>
+      </w:pPr>
+    </w:p>
+    <w:p>
+      <w:pPr>
+        <w:rPr>
+          <w:sz w:val="22"/>
+          <w:szCs w:val="22"/>
+        </w:rPr>
+      </w:pPr>
+      <w:r>
+        <w:rPr>
+          <w:sz w:val="22"/>
+          <w:szCs w:val="22"/>
+        </w:rPr>
+        <w:t xml:space="preserve">Round 7 – </w:t>
+      </w:r>
+      <w:r>
+        <w:rPr>
+          <w:sz w:val="22"/>
+          <w:szCs w:val="22"/>
+        </w:rPr>
+        <w:t>Go live</w:t>
+      </w:r>
+      <w:r>
+        <w:rPr>
+          <w:sz w:val="22"/>
+          <w:szCs w:val="22"/>
+        </w:rPr>
+        <w:t xml:space="preserve"> </w:t>
+      </w:r>
+      <w:r>
+        <w:rPr>
+          <w:sz w:val="22"/>
+          <w:szCs w:val="22"/>
+        </w:rPr>
+        <w:t>(currently in round 4)</w:t>
+      </w:r>
+    </w:p>
+    <w:p>
+      <w:pPr>
+        <w:rPr>
+          <w:moveTo w:id="14" w:author="Mark Levison" w:date="2021-03-12T16:24:00Z"/>
           <w:i/>
           <w:iCs/>
           <w:sz w:val="22"/>
           <w:szCs w:val="22"/>
         </w:rPr>
       </w:pPr>
-      <w:r>
-        <w:rPr>
-          <w:rFonts w:ascii="Times New Roman" w:eastAsia="Times New Roman" w:hAnsi="Times New Roman" w:cs="Times New Roman"/>
-          <w:lang w:val="en-CA" w:eastAsia="en-CA"/>
-        </w:rPr>
-        <w:t>Mechanics: Idea - Skip retro to get a few more points in the sprint, but reduce/disable improvements in the next sprint</w:t>
-      </w:r>
-    </w:p>
-    <w:p/>
-    <w:p>
-      <w:pPr>
-        <w:rPr>
-          <w:sz w:val="22"/>
-          <w:szCs w:val="22"/>
-        </w:rPr>
-      </w:pPr>
-    </w:p>
-    <w:p>
-      <w:pPr>
-        <w:rPr>
-          <w:sz w:val="22"/>
-          <w:szCs w:val="22"/>
-        </w:rPr>
-      </w:pPr>
-      <w:r>
-        <w:rPr>
-          <w:sz w:val="22"/>
-          <w:szCs w:val="22"/>
-        </w:rPr>
-        <w:t xml:space="preserve">Round 7 – </w:t>
-      </w:r>
-      <w:r>
-        <w:rPr>
-          <w:sz w:val="22"/>
-          <w:szCs w:val="22"/>
-        </w:rPr>
-        <w:t>Go live</w:t>
-      </w:r>
-      <w:r>
-        <w:rPr>
-          <w:sz w:val="22"/>
-          <w:szCs w:val="22"/>
-        </w:rPr>
-        <w:t xml:space="preserve"> </w:t>
-      </w:r>
-      <w:r>
-        <w:rPr>
-          <w:sz w:val="22"/>
-          <w:szCs w:val="22"/>
-        </w:rPr>
-        <w:t>(currently in round 4)</w:t>
-      </w:r>
+      <w:moveToRangeStart w:id="15" w:author="Mark Levison" w:date="2021-03-12T16:24:00Z" w:name="move66458696"/>
+      <w:moveTo w:id="16" w:author="Mark Levison" w:date="2021-03-12T16:24:00Z">
+        <w:r>
+          <w:rPr>
+            <w:i/>
+            <w:iCs/>
+            <w:sz w:val="22"/>
+            <w:szCs w:val="22"/>
+          </w:rPr>
+          <w:t>Pre-Allocate Capacity for fires</w:t>
+        </w:r>
+      </w:moveTo>
+    </w:p>
+    <w:p>
+      <w:pPr>
+        <w:rPr>
+          <w:del w:id="17" w:author="Mark Levison" w:date="2021-03-12T16:24:00Z"/>
+          <w:moveTo w:id="18" w:author="Mark Levison" w:date="2021-03-12T16:24:00Z"/>
+          <w:i/>
+          <w:iCs/>
+          <w:sz w:val="22"/>
+          <w:szCs w:val="22"/>
+        </w:rPr>
+      </w:pPr>
+      <w:moveTo w:id="19" w:author="Mark Levison" w:date="2021-03-12T16:24:00Z">
+        <w:r>
+          <w:rPr>
+            <w:i/>
+            <w:iCs/>
+            <w:sz w:val="22"/>
+            <w:szCs w:val="22"/>
+          </w:rPr>
+          <w:t>Sacrifice One Team Member</w:t>
+        </w:r>
+      </w:moveTo>
+    </w:p>
+    <w:moveToRangeEnd w:id="15"/>
+    <w:p>
+      <w:pPr>
+        <w:rPr>
+          <w:ins w:id="20" w:author="Mark Levison" w:date="2021-03-12T16:24:00Z"/>
+        </w:rPr>
+      </w:pPr>
     </w:p>
     <w:p>
       <w:r>
         <w:t>Work to eliminate long ignored technical problems</w:t>
       </w:r>
       <w:r>
-        <w:t xml:space="preserve"> – requires public impediment list</w:t>
-      </w:r>
+        <w:t xml:space="preserve"> – requires public impediment </w:t>
+      </w:r>
+      <w:proofErr w:type="gramStart"/>
+      <w:r>
+        <w:t>list</w:t>
+      </w:r>
+      <w:proofErr w:type="gramEnd"/>
     </w:p>
     <w:p>
       <w:pPr>
@@ -3890,8 +4337,17 @@
           <w:i/>
           <w:iCs/>
         </w:rPr>
-        <w:t>Will have to make this more concrete</w:t>
-      </w:r>
+        <w:t xml:space="preserve">Will have to make this more </w:t>
+      </w:r>
+      <w:proofErr w:type="gramStart"/>
+      <w:r>
+        <w:rPr>
+          <w:i/>
+          <w:iCs/>
+        </w:rPr>
+        <w:t>concrete</w:t>
+      </w:r>
+      <w:proofErr w:type="gramEnd"/>
     </w:p>
     <w:p>
       <w:pPr>
@@ -3977,22 +4433,49 @@
     <w:p>
       <w:pPr>
         <w:rPr>
+          <w:moveFrom w:id="21" w:author="Mark Levison" w:date="2021-03-12T16:24:00Z"/>
           <w:i/>
           <w:iCs/>
           <w:sz w:val="22"/>
           <w:szCs w:val="22"/>
         </w:rPr>
       </w:pPr>
-      <w:r>
-        <w:rPr>
+      <w:moveFromRangeStart w:id="22" w:author="Mark Levison" w:date="2021-03-12T16:24:00Z" w:name="move66458696"/>
+      <w:moveFrom w:id="23" w:author="Mark Levison" w:date="2021-03-12T16:24:00Z">
+        <w:r>
+          <w:rPr>
+            <w:i/>
+            <w:iCs/>
+            <w:sz w:val="22"/>
+            <w:szCs w:val="22"/>
+          </w:rPr>
+          <w:t>Pre-Allocate Capacity for fires</w:t>
+        </w:r>
+      </w:moveFrom>
+    </w:p>
+    <w:p>
+      <w:pPr>
+        <w:rPr>
+          <w:moveFrom w:id="24" w:author="Mark Levison" w:date="2021-03-12T16:24:00Z"/>
           <w:i/>
           <w:iCs/>
           <w:sz w:val="22"/>
           <w:szCs w:val="22"/>
         </w:rPr>
-        <w:t>Pre-Allocate Capacity for fires</w:t>
-      </w:r>
-    </w:p>
+      </w:pPr>
+      <w:moveFrom w:id="25" w:author="Mark Levison" w:date="2021-03-12T16:24:00Z">
+        <w:r>
+          <w:rPr>
+            <w:i/>
+            <w:iCs/>
+            <w:sz w:val="22"/>
+            <w:szCs w:val="22"/>
+          </w:rPr>
+          <w:t>Sacrifice One Team Member</w:t>
+        </w:r>
+      </w:moveFrom>
+    </w:p>
+    <w:moveFromRangeEnd w:id="22"/>
     <w:p>
       <w:pPr>
         <w:rPr>
@@ -4002,30 +4485,27 @@
           <w:szCs w:val="22"/>
         </w:rPr>
       </w:pPr>
-      <w:r>
-        <w:rPr>
-          <w:i/>
-          <w:iCs/>
-          <w:sz w:val="22"/>
-          <w:szCs w:val="22"/>
-        </w:rPr>
-        <w:t>Sacrifice One Team Member</w:t>
-      </w:r>
-    </w:p>
-    <w:p>
-      <w:pPr>
-        <w:rPr>
-          <w:i/>
-          <w:iCs/>
-          <w:sz w:val="22"/>
-          <w:szCs w:val="22"/>
-        </w:rPr>
-      </w:pPr>
     </w:p>
     <w:p>
       <w:r>
         <w:t>Improve DOD - …?</w:t>
       </w:r>
+      <w:ins w:id="26" w:author="Mark Levison" w:date="2021-03-12T14:58:00Z">
+        <w:r>
+          <w:rPr>
+            <w:sz w:val="22"/>
+            <w:szCs w:val="22"/>
+          </w:rPr>
+          <w:t xml:space="preserve"> </w:t>
+        </w:r>
+        <w:r>
+          <w:rPr>
+            <w:sz w:val="22"/>
+            <w:szCs w:val="22"/>
+          </w:rPr>
+          <w:t>DevOps – popular but not enough meaning</w:t>
+        </w:r>
+      </w:ins>
     </w:p>
     <w:p>
       <w:pPr>
@@ -4058,7 +4538,22 @@
           <w:szCs w:val="22"/>
         </w:rPr>
         <w:tab/>
-        <w:t>Or: ScrumMaster and Product Owner work together to refuse new stories mid-sprint</w:t>
+      </w:r>
+      <w:proofErr w:type="gramStart"/>
+      <w:r>
+        <w:rPr>
+          <w:sz w:val="22"/>
+          <w:szCs w:val="22"/>
+        </w:rPr>
+        <w:t>Or</w:t>
+      </w:r>
+      <w:proofErr w:type="gramEnd"/>
+      <w:r>
+        <w:rPr>
+          <w:sz w:val="22"/>
+          <w:szCs w:val="22"/>
+        </w:rPr>
+        <w:t>: ScrumMaster and Product Owner work together to refuse new stories mid-sprint</w:t>
       </w:r>
       <w:r>
         <w:rPr>
@@ -4111,23 +4606,43 @@
           <w:sz w:val="22"/>
           <w:szCs w:val="22"/>
         </w:rPr>
-        <w:t>Once we hit the final round – the game calcs another 2-3 rounds to calc final effects</w:t>
-      </w:r>
-    </w:p>
-    <w:p>
-      <w:pPr>
-        <w:rPr>
-          <w:sz w:val="22"/>
-          <w:szCs w:val="22"/>
-        </w:rPr>
-      </w:pPr>
-      <w:r>
-        <w:rPr>
-          <w:sz w:val="22"/>
-          <w:szCs w:val="22"/>
-        </w:rPr>
-        <w:t>Round N introduce handling of Dependancies</w:t>
-      </w:r>
+        <w:t xml:space="preserve">Once we hit the final round – the game calcs another 2-3 rounds to calc final </w:t>
+      </w:r>
+      <w:proofErr w:type="gramStart"/>
+      <w:r>
+        <w:rPr>
+          <w:sz w:val="22"/>
+          <w:szCs w:val="22"/>
+        </w:rPr>
+        <w:t>effects</w:t>
+      </w:r>
+      <w:proofErr w:type="gramEnd"/>
+    </w:p>
+    <w:p>
+      <w:pPr>
+        <w:rPr>
+          <w:sz w:val="22"/>
+          <w:szCs w:val="22"/>
+        </w:rPr>
+      </w:pPr>
+      <w:r>
+        <w:rPr>
+          <w:sz w:val="22"/>
+          <w:szCs w:val="22"/>
+        </w:rPr>
+        <w:t xml:space="preserve">Round N introduce handling of </w:t>
+      </w:r>
+      <w:proofErr w:type="spellStart"/>
+      <w:proofErr w:type="gramStart"/>
+      <w:r>
+        <w:rPr>
+          <w:sz w:val="22"/>
+          <w:szCs w:val="22"/>
+        </w:rPr>
+        <w:t>Dependancies</w:t>
+      </w:r>
+      <w:proofErr w:type="spellEnd"/>
+      <w:proofErr w:type="gramEnd"/>
     </w:p>
     <w:p>
       <w:pPr>
@@ -4246,7 +4761,29 @@
           <w:szCs w:val="21"/>
           <w:lang w:val="en-CA" w:eastAsia="en-CA"/>
         </w:rPr>
-        <w:t>'GREMLIN_NOT_PULLING_THEIR_WEIGHT'</w:t>
+        <w:t>'GREMLIN_NOT_PULLING_THEIR_</w:t>
+      </w:r>
+      <w:proofErr w:type="gramStart"/>
+      <w:r>
+        <w:rPr>
+          <w:rFonts w:ascii="Consolas" w:eastAsia="Times New Roman" w:hAnsi="Consolas" w:cs="Times New Roman"/>
+          <w:color w:val="A31515"/>
+          <w:sz w:val="21"/>
+          <w:szCs w:val="21"/>
+          <w:lang w:val="en-CA" w:eastAsia="en-CA"/>
+        </w:rPr>
+        <w:t>WEIGHT</w:t>
+      </w:r>
+      <w:proofErr w:type="gramEnd"/>
+      <w:r>
+        <w:rPr>
+          <w:rFonts w:ascii="Consolas" w:eastAsia="Times New Roman" w:hAnsi="Consolas" w:cs="Times New Roman"/>
+          <w:color w:val="A31515"/>
+          <w:sz w:val="21"/>
+          <w:szCs w:val="21"/>
+          <w:lang w:val="en-CA" w:eastAsia="en-CA"/>
+        </w:rPr>
+        <w:t>'</w:t>
       </w:r>
     </w:p>
     <w:p>
@@ -4279,7 +4816,18 @@
           <w:szCs w:val="21"/>
           <w:lang w:val="en-CA" w:eastAsia="en-CA"/>
         </w:rPr>
-        <w:t>'GREMLIN_NOT_AT_DAILY_SCRUM'</w:t>
+        <w:t>'GREMLIN_NOT_AT_DAILY_SCRUM</w:t>
+      </w:r>
+      <w:proofErr w:type="gramStart"/>
+      <w:r>
+        <w:rPr>
+          <w:rFonts w:ascii="Consolas" w:eastAsia="Times New Roman" w:hAnsi="Consolas" w:cs="Times New Roman"/>
+          <w:color w:val="A31515"/>
+          <w:sz w:val="21"/>
+          <w:szCs w:val="21"/>
+          <w:lang w:val="en-CA" w:eastAsia="en-CA"/>
+        </w:rPr>
+        <w:t>'</w:t>
       </w:r>
       <w:r>
         <w:rPr>
@@ -4291,20 +4839,29 @@
         </w:rPr>
         <w:t>;</w:t>
       </w:r>
-    </w:p>
-    <w:p>
-      <w:pPr>
-        <w:rPr>
-          <w:sz w:val="22"/>
-          <w:szCs w:val="22"/>
-        </w:rPr>
-      </w:pPr>
-      <w:r>
-        <w:rPr>
-          <w:sz w:val="22"/>
-          <w:szCs w:val="22"/>
-        </w:rPr>
-        <w:t>Interruptions From stakeholders – mitigate with including them in strategic work, also forecastin</w:t>
+      <w:proofErr w:type="gramEnd"/>
+    </w:p>
+    <w:p>
+      <w:pPr>
+        <w:rPr>
+          <w:sz w:val="22"/>
+          <w:szCs w:val="22"/>
+        </w:rPr>
+      </w:pPr>
+      <w:r>
+        <w:rPr>
+          <w:sz w:val="22"/>
+          <w:szCs w:val="22"/>
+        </w:rPr>
+        <w:t xml:space="preserve">Interruptions From stakeholders – mitigate with including them in strategic work, also </w:t>
+      </w:r>
+      <w:proofErr w:type="gramStart"/>
+      <w:r>
+        <w:rPr>
+          <w:sz w:val="22"/>
+          <w:szCs w:val="22"/>
+        </w:rPr>
+        <w:t>forecastin</w:t>
       </w:r>
       <w:r>
         <w:rPr>
@@ -4313,6 +4870,7 @@
         </w:rPr>
         <w:t>g</w:t>
       </w:r>
+      <w:proofErr w:type="gramEnd"/>
     </w:p>
     <w:p>
       <w:pPr>
@@ -4377,8 +4935,19 @@
           <w:sz w:val="22"/>
           <w:szCs w:val="22"/>
         </w:rPr>
-        <w:t>Limit Backlog size avoids this</w:t>
-      </w:r>
+        <w:t xml:space="preserve">Limit Backlog size avoids </w:t>
+      </w:r>
+      <w:proofErr w:type="gramStart"/>
+      <w:r>
+        <w:rPr>
+          <w:i/>
+          <w:iCs/>
+          <w:sz w:val="22"/>
+          <w:szCs w:val="22"/>
+        </w:rPr>
+        <w:t>this</w:t>
+      </w:r>
+      <w:proofErr w:type="gramEnd"/>
     </w:p>
     <w:p>
       <w:pPr>
@@ -4449,8 +5018,16 @@
     <w:p>
       <w:pPr>
         <w:rPr>
-          <w:sz w:val="22"/>
-          <w:szCs w:val="22"/>
+          <w:i/>
+          <w:iCs/>
+          <w:sz w:val="22"/>
+          <w:szCs w:val="22"/>
+          <w:rPrChange w:id="27" w:author="Mark Levison" w:date="2021-03-11T16:30:00Z">
+            <w:rPr>
+              <w:sz w:val="22"/>
+              <w:szCs w:val="22"/>
+            </w:rPr>
+          </w:rPrChange>
         </w:rPr>
       </w:pPr>
       <w:r>
@@ -4460,6 +5037,35 @@
         </w:rPr>
         <w:t>Work not from the Sprint Backlog</w:t>
       </w:r>
+      <w:ins w:id="28" w:author="Mark Levison" w:date="2021-03-11T16:30:00Z">
+        <w:r>
+          <w:rPr>
+            <w:sz w:val="22"/>
+            <w:szCs w:val="22"/>
+          </w:rPr>
+          <w:t xml:space="preserve"> </w:t>
+        </w:r>
+        <w:r>
+          <w:rPr>
+            <w:i/>
+            <w:iCs/>
+            <w:sz w:val="22"/>
+            <w:szCs w:val="22"/>
+          </w:rPr>
+          <w:t xml:space="preserve">– Sprint Goal mitigates to a </w:t>
+        </w:r>
+        <w:proofErr w:type="gramStart"/>
+        <w:r>
+          <w:rPr>
+            <w:i/>
+            <w:iCs/>
+            <w:sz w:val="22"/>
+            <w:szCs w:val="22"/>
+          </w:rPr>
+          <w:t>point</w:t>
+        </w:r>
+      </w:ins>
+      <w:proofErr w:type="gramEnd"/>
     </w:p>
     <w:p>
       <w:pPr>
@@ -4520,28 +5126,134 @@
           <w:sz w:val="22"/>
           <w:szCs w:val="22"/>
         </w:rPr>
+        <w:t>Waiting for another team</w:t>
+      </w:r>
+    </w:p>
+    <w:p>
+      <w:pPr>
+        <w:rPr>
+          <w:i/>
+          <w:iCs/>
+          <w:sz w:val="22"/>
+          <w:szCs w:val="22"/>
+        </w:rPr>
+      </w:pPr>
+      <w:r>
+        <w:rPr>
+          <w:i/>
+          <w:iCs/>
+          <w:sz w:val="22"/>
+          <w:szCs w:val="22"/>
+        </w:rPr>
         <w:lastRenderedPageBreak/>
-        <w:t>Waiting for another team</w:t>
-      </w:r>
-    </w:p>
-    <w:p>
-      <w:pPr>
+        <w:t xml:space="preserve">Search what goes </w:t>
+      </w:r>
+      <w:r>
         <w:rPr>
           <w:i/>
           <w:iCs/>
           <w:sz w:val="22"/>
           <w:szCs w:val="22"/>
         </w:rPr>
-      </w:pPr>
-      <w:r>
+        <w:t>wrong in a Scrum team</w:t>
+      </w:r>
+    </w:p>
+    <w:p>
+      <w:pPr>
+        <w:rPr>
+          <w:sz w:val="22"/>
+          <w:szCs w:val="22"/>
+        </w:rPr>
+      </w:pPr>
+      <w:r>
+        <w:rPr>
+          <w:sz w:val="22"/>
+          <w:szCs w:val="22"/>
+        </w:rPr>
+        <w:t xml:space="preserve">Dependency – another team injected work in your product backlog that harmed </w:t>
+      </w:r>
+      <w:proofErr w:type="gramStart"/>
+      <w:r>
+        <w:rPr>
+          <w:sz w:val="22"/>
+          <w:szCs w:val="22"/>
+        </w:rPr>
+        <w:t>you</w:t>
+      </w:r>
+      <w:proofErr w:type="gramEnd"/>
+    </w:p>
+    <w:p>
+      <w:pPr>
+        <w:rPr>
+          <w:sz w:val="22"/>
+          <w:szCs w:val="22"/>
+        </w:rPr>
+      </w:pPr>
+      <w:r>
+        <w:rPr>
+          <w:sz w:val="22"/>
+          <w:szCs w:val="22"/>
+        </w:rPr>
+        <w:t>Poor Communication</w:t>
+      </w:r>
+    </w:p>
+    <w:p>
+      <w:pPr>
+        <w:rPr>
+          <w:sz w:val="22"/>
+          <w:szCs w:val="22"/>
+        </w:rPr>
+      </w:pPr>
+      <w:r>
+        <w:rPr>
+          <w:sz w:val="22"/>
+          <w:szCs w:val="22"/>
+        </w:rPr>
+        <w:t xml:space="preserve">Unnecessary Meetings occupying up 25% of the </w:t>
+      </w:r>
+      <w:proofErr w:type="gramStart"/>
+      <w:r>
+        <w:rPr>
+          <w:sz w:val="22"/>
+          <w:szCs w:val="22"/>
+        </w:rPr>
+        <w:t>Sprint</w:t>
+      </w:r>
+      <w:proofErr w:type="gramEnd"/>
+    </w:p>
+    <w:p>
+      <w:pPr>
+        <w:rPr>
+          <w:sz w:val="22"/>
+          <w:szCs w:val="22"/>
+        </w:rPr>
+      </w:pPr>
+      <w:r>
+        <w:rPr>
+          <w:sz w:val="22"/>
+          <w:szCs w:val="22"/>
+        </w:rPr>
+        <w:t xml:space="preserve">Skip a </w:t>
+      </w:r>
+      <w:proofErr w:type="gramStart"/>
+      <w:r>
+        <w:rPr>
+          <w:sz w:val="22"/>
+          <w:szCs w:val="22"/>
+        </w:rPr>
+        <w:t>Retro</w:t>
+      </w:r>
+      <w:proofErr w:type="gramEnd"/>
+    </w:p>
+    <w:p>
+      <w:pPr>
         <w:rPr>
           <w:i/>
           <w:iCs/>
           <w:sz w:val="22"/>
           <w:szCs w:val="22"/>
         </w:rPr>
-        <w:t xml:space="preserve">Search what goes </w:t>
-      </w:r>
+      </w:pPr>
       <w:r>
         <w:rPr>
           <w:i/>
@@ -4549,78 +5261,19 @@
           <w:sz w:val="22"/>
           <w:szCs w:val="22"/>
         </w:rPr>
-        <w:t>wrong in a Scrum team</w:t>
-      </w:r>
-    </w:p>
-    <w:p>
-      <w:pPr>
-        <w:rPr>
-          <w:sz w:val="22"/>
-          <w:szCs w:val="22"/>
-        </w:rPr>
-      </w:pPr>
-      <w:r>
-        <w:rPr>
-          <w:sz w:val="22"/>
-          <w:szCs w:val="22"/>
-        </w:rPr>
-        <w:t>Dependency – another team injected work in your product backlog that harmed you</w:t>
-      </w:r>
-    </w:p>
-    <w:p>
-      <w:pPr>
-        <w:rPr>
-          <w:sz w:val="22"/>
-          <w:szCs w:val="22"/>
-        </w:rPr>
-      </w:pPr>
-      <w:r>
-        <w:rPr>
-          <w:sz w:val="22"/>
-          <w:szCs w:val="22"/>
-        </w:rPr>
-        <w:t>Poor Communication</w:t>
-      </w:r>
-    </w:p>
-    <w:p>
-      <w:pPr>
-        <w:rPr>
-          <w:sz w:val="22"/>
-          <w:szCs w:val="22"/>
-        </w:rPr>
-      </w:pPr>
-      <w:r>
-        <w:rPr>
-          <w:sz w:val="22"/>
-          <w:szCs w:val="22"/>
-        </w:rPr>
-        <w:t>Unnecessary Meetings occupying up 25% of the Sprint</w:t>
-      </w:r>
-    </w:p>
-    <w:p>
-      <w:pPr>
-        <w:rPr>
-          <w:sz w:val="22"/>
-          <w:szCs w:val="22"/>
-        </w:rPr>
-      </w:pPr>
-      <w:r>
-        <w:rPr>
-          <w:sz w:val="22"/>
-          <w:szCs w:val="22"/>
-        </w:rPr>
-        <w:t>Skip a Retro</w:t>
-      </w:r>
-    </w:p>
-    <w:p>
-      <w:pPr>
+        <w:t xml:space="preserve">Should any of these be </w:t>
+      </w:r>
+      <w:proofErr w:type="spellStart"/>
+      <w:r>
         <w:rPr>
           <w:i/>
           <w:iCs/>
           <w:sz w:val="22"/>
           <w:szCs w:val="22"/>
         </w:rPr>
-      </w:pPr>
+        <w:t>builtin</w:t>
+      </w:r>
+      <w:proofErr w:type="spellEnd"/>
       <w:r>
         <w:rPr>
           <w:i/>
@@ -4628,7 +5281,7 @@
           <w:sz w:val="22"/>
           <w:szCs w:val="22"/>
         </w:rPr>
-        <w:t>Should any of these be builtin as round events?</w:t>
+        <w:t xml:space="preserve"> as round events?</w:t>
       </w:r>
     </w:p>
     <w:p>
@@ -4671,31 +5324,49 @@
           <w:sz w:val="22"/>
           <w:szCs w:val="22"/>
         </w:rPr>
-        <w:t>All action code should be checked to see what types of action they affect</w:t>
-      </w:r>
-    </w:p>
-    <w:p>
-      <w:pPr>
-        <w:rPr>
-          <w:sz w:val="22"/>
-          <w:szCs w:val="22"/>
-        </w:rPr>
-      </w:pPr>
-    </w:p>
-    <w:p>
-      <w:pPr>
-        <w:rPr>
-          <w:sz w:val="22"/>
-          <w:szCs w:val="22"/>
-        </w:rPr>
-      </w:pPr>
-      <w:r>
-        <w:rPr>
-          <w:sz w:val="22"/>
-          <w:szCs w:val="22"/>
-        </w:rPr>
-        <w:t>Put Agile Engineering practices picture on the site. Link to from game. Give its own link URL. Promise a clickable one will come later</w:t>
-      </w:r>
+        <w:t xml:space="preserve">All action code should be checked to see what types of action they </w:t>
+      </w:r>
+      <w:proofErr w:type="gramStart"/>
+      <w:r>
+        <w:rPr>
+          <w:sz w:val="22"/>
+          <w:szCs w:val="22"/>
+        </w:rPr>
+        <w:t>affect</w:t>
+      </w:r>
+      <w:proofErr w:type="gramEnd"/>
+    </w:p>
+    <w:p>
+      <w:pPr>
+        <w:rPr>
+          <w:sz w:val="22"/>
+          <w:szCs w:val="22"/>
+        </w:rPr>
+      </w:pPr>
+    </w:p>
+    <w:p>
+      <w:pPr>
+        <w:rPr>
+          <w:sz w:val="22"/>
+          <w:szCs w:val="22"/>
+        </w:rPr>
+      </w:pPr>
+      <w:r>
+        <w:rPr>
+          <w:sz w:val="22"/>
+          <w:szCs w:val="22"/>
+        </w:rPr>
+        <w:t xml:space="preserve">Put Agile Engineering practices picture on the site. Link to from game. Give its own link URL. Promise a clickable one will come </w:t>
+      </w:r>
+      <w:proofErr w:type="gramStart"/>
+      <w:r>
+        <w:rPr>
+          <w:sz w:val="22"/>
+          <w:szCs w:val="22"/>
+        </w:rPr>
+        <w:t>later</w:t>
+      </w:r>
+      <w:proofErr w:type="gramEnd"/>
     </w:p>
     <w:p/>
     <w:p>
@@ -4703,8 +5374,16 @@
         <w:rPr>
           <w:highlight w:val="yellow"/>
         </w:rPr>
-        <w:t>Celebrate successes within the team</w:t>
-      </w:r>
+        <w:t xml:space="preserve">Celebrate successes within the </w:t>
+      </w:r>
+      <w:proofErr w:type="gramStart"/>
+      <w:r>
+        <w:rPr>
+          <w:highlight w:val="yellow"/>
+        </w:rPr>
+        <w:t>team</w:t>
+      </w:r>
+      <w:proofErr w:type="gramEnd"/>
     </w:p>
     <w:p>
       <w:r>
@@ -4712,8 +5391,13 @@
       </w:r>
     </w:p>
     <w:p>
-      <w:r>
-        <w:t>10 minute build and test</w:t>
+      <w:proofErr w:type="gramStart"/>
+      <w:r>
+        <w:t>10 minute</w:t>
+      </w:r>
+      <w:proofErr w:type="gramEnd"/>
+      <w:r>
+        <w:t xml:space="preserve"> build and test</w:t>
       </w:r>
     </w:p>
     <w:p>
@@ -4847,7 +5531,15 @@
         <w:t>,</w:t>
       </w:r>
       <w:r>
-        <w:t xml:space="preserve"> we’re a brand new team who</w:t>
+        <w:t xml:space="preserve"> we’re a </w:t>
+      </w:r>
+      <w:proofErr w:type="gramStart"/>
+      <w:r>
+        <w:t>brand new</w:t>
+      </w:r>
+      <w:proofErr w:type="gramEnd"/>
+      <w:r>
+        <w:t xml:space="preserve"> team who</w:t>
       </w:r>
       <w:r>
         <w:t xml:space="preserve"> ha</w:t>
@@ -4859,7 +5551,15 @@
         <w:t>by</w:t>
       </w:r>
       <w:r>
-        <w:t xml:space="preserve"> the company because our resumes say we’re the best in the field.</w:t>
+        <w:t xml:space="preserve"> the company because our resumes say </w:t>
+      </w:r>
+      <w:proofErr w:type="gramStart"/>
+      <w:r>
+        <w:t>we’re</w:t>
+      </w:r>
+      <w:proofErr w:type="gramEnd"/>
+      <w:r>
+        <w:t xml:space="preserve"> the best in the field.</w:t>
       </w:r>
     </w:p>
     <w:p/>
@@ -4889,8 +5589,13 @@
         </w:numPr>
       </w:pPr>
       <w:r>
-        <w:t>Each action and action gremlin should have a field for people to click to learn more</w:t>
-      </w:r>
+        <w:t xml:space="preserve">Each action and action gremlin should have a field for people to click to learn </w:t>
+      </w:r>
+      <w:proofErr w:type="gramStart"/>
+      <w:r>
+        <w:t>more</w:t>
+      </w:r>
+      <w:proofErr w:type="gramEnd"/>
     </w:p>
     <w:p>
       <w:pPr>
@@ -5050,7 +5755,14 @@
         <w:rPr>
           <w:i/>
         </w:rPr>
-        <w:t>educe capacity by 1</w:t>
+        <w:t xml:space="preserve">educe capacity by </w:t>
+      </w:r>
+      <w:proofErr w:type="gramStart"/>
+      <w:r>
+        <w:rPr>
+          <w:i/>
+        </w:rPr>
+        <w:t>1</w:t>
       </w:r>
       <w:r>
         <w:rPr>
@@ -5064,6 +5776,7 @@
         </w:rPr>
         <w:t xml:space="preserve"> and</w:t>
       </w:r>
+      <w:proofErr w:type="gramEnd"/>
       <w:r>
         <w:rPr>
           <w:i/>
@@ -5096,13 +5809,21 @@
         <w:t>,</w:t>
       </w:r>
       <w:r>
-        <w:t xml:space="preserve"> congratulations. In addition</w:t>
+        <w:t xml:space="preserve"> congratulations. In </w:t>
+      </w:r>
+      <w:proofErr w:type="gramStart"/>
+      <w:r>
+        <w:t>addition</w:t>
       </w:r>
       <w:r>
         <w:t>,</w:t>
       </w:r>
       <w:r>
-        <w:t xml:space="preserve"> if we’re unlucky some teams will have to deal with a fire</w:t>
+        <w:t xml:space="preserve"> if</w:t>
+      </w:r>
+      <w:proofErr w:type="gramEnd"/>
+      <w:r>
+        <w:t xml:space="preserve"> we’re unlucky some teams will have to deal with a fire</w:t>
       </w:r>
       <w:r>
         <w:t>.</w:t>
@@ -5164,8 +5885,16 @@
         <w:rPr>
           <w:i/>
         </w:rPr>
-        <w:t>Teams that pre-allocated time to deal with fires roll a die: 1-3 no additional losses; 4-5 lose one additional story; 6 lose two additional stories</w:t>
-      </w:r>
+        <w:t xml:space="preserve">Teams that pre-allocated time to deal with fires roll a die: 1-3 no additional losses; 4-5 lose one additional story; 6 lose two additional </w:t>
+      </w:r>
+      <w:proofErr w:type="gramStart"/>
+      <w:r>
+        <w:rPr>
+          <w:i/>
+        </w:rPr>
+        <w:t>stories</w:t>
+      </w:r>
+      <w:proofErr w:type="gramEnd"/>
     </w:p>
     <w:p>
       <w:pPr>
@@ -5194,8 +5923,16 @@
         <w:rPr>
           <w:i/>
         </w:rPr>
-        <w:t>outcomes pre-allocating time to deal with the fires</w:t>
-      </w:r>
+        <w:t xml:space="preserve">outcomes pre-allocating time to deal with the </w:t>
+      </w:r>
+      <w:proofErr w:type="gramStart"/>
+      <w:r>
+        <w:rPr>
+          <w:i/>
+        </w:rPr>
+        <w:t>fires</w:t>
+      </w:r>
+      <w:proofErr w:type="gramEnd"/>
     </w:p>
     <w:p>
       <w:pPr>
@@ -5260,7 +5997,21 @@
         <w:rPr>
           <w:i/>
         </w:rPr>
-        <w:t xml:space="preserve"> you took care of all of the fires that came up.</w:t>
+        <w:t xml:space="preserve"> you took care of </w:t>
+      </w:r>
+      <w:proofErr w:type="gramStart"/>
+      <w:r>
+        <w:rPr>
+          <w:i/>
+        </w:rPr>
+        <w:t>all of</w:t>
+      </w:r>
+      <w:proofErr w:type="gramEnd"/>
+      <w:r>
+        <w:rPr>
+          <w:i/>
+        </w:rPr>
+        <w:t xml:space="preserve"> the fires that came up.</w:t>
       </w:r>
     </w:p>
     <w:p>
@@ -5318,8 +6069,16 @@
         <w:rPr>
           <w:i/>
         </w:rPr>
-        <w:t>Social Time; Moving Desks closer together; Working Agreements;</w:t>
-      </w:r>
+        <w:t xml:space="preserve">Social Time; Moving Desks closer together; Working </w:t>
+      </w:r>
+      <w:proofErr w:type="gramStart"/>
+      <w:r>
+        <w:rPr>
+          <w:i/>
+        </w:rPr>
+        <w:t>Agreements;</w:t>
+      </w:r>
+      <w:proofErr w:type="gramEnd"/>
     </w:p>
     <w:p/>
     <w:p>
@@ -5344,13 +6103,37 @@
     </w:p>
     <w:p>
       <w:r>
-        <w:t>“Wahooo, we’re making money. We’re starting to get great customer feedback with all sorts of new ideas. Even though it</w:t>
+        <w:t>“</w:t>
+      </w:r>
+      <w:proofErr w:type="spellStart"/>
+      <w:r>
+        <w:t>Wahooo</w:t>
+      </w:r>
+      <w:proofErr w:type="spellEnd"/>
+      <w:r>
+        <w:t xml:space="preserve">, we’re making money. </w:t>
+      </w:r>
+      <w:proofErr w:type="gramStart"/>
+      <w:r>
+        <w:t>We’re</w:t>
+      </w:r>
+      <w:proofErr w:type="gramEnd"/>
+      <w:r>
+        <w:t xml:space="preserve"> starting to get great customer feedback with all sorts of new ideas. Even though </w:t>
+      </w:r>
+      <w:proofErr w:type="gramStart"/>
+      <w:r>
+        <w:t>it</w:t>
       </w:r>
       <w:r>
         <w:t>’</w:t>
       </w:r>
       <w:r>
-        <w:t>s mid-sprint and you’ve already committed</w:t>
+        <w:t>s</w:t>
+      </w:r>
+      <w:proofErr w:type="gramEnd"/>
+      <w:r>
+        <w:t xml:space="preserve"> mid-sprint and you’ve already committed</w:t>
       </w:r>
       <w:r>
         <w:t>,</w:t>
@@ -5938,12 +6721,21 @@
                 <w:szCs w:val="22"/>
               </w:rPr>
             </w:pPr>
-            <w:r>
-              <w:rPr>
-                <w:sz w:val="22"/>
-                <w:szCs w:val="22"/>
-              </w:rPr>
-              <w:t>We’ve had an emergency on another team, we need your best tester for a while</w:t>
+            <w:proofErr w:type="gramStart"/>
+            <w:r>
+              <w:rPr>
+                <w:sz w:val="22"/>
+                <w:szCs w:val="22"/>
+              </w:rPr>
+              <w:t>We’ve</w:t>
+            </w:r>
+            <w:proofErr w:type="gramEnd"/>
+            <w:r>
+              <w:rPr>
+                <w:sz w:val="22"/>
+                <w:szCs w:val="22"/>
+              </w:rPr>
+              <w:t xml:space="preserve"> had an emergency on another team, we need your best tester for a while</w:t>
             </w:r>
             <w:r>
               <w:rPr>
@@ -6176,7 +6968,23 @@
                 <w:sz w:val="22"/>
                 <w:szCs w:val="22"/>
               </w:rPr>
-              <w:t>One of the people on your team isn’t pulling their weight</w:t>
+              <w:t xml:space="preserve">One of the people on your team </w:t>
+            </w:r>
+            <w:proofErr w:type="gramStart"/>
+            <w:r>
+              <w:rPr>
+                <w:sz w:val="22"/>
+                <w:szCs w:val="22"/>
+              </w:rPr>
+              <w:t>isn’t</w:t>
+            </w:r>
+            <w:proofErr w:type="gramEnd"/>
+            <w:r>
+              <w:rPr>
+                <w:sz w:val="22"/>
+                <w:szCs w:val="22"/>
+              </w:rPr>
+              <w:t xml:space="preserve"> pulling their weight</w:t>
             </w:r>
             <w:r>
               <w:rPr>
@@ -6252,7 +7060,15 @@
                 <w:sz w:val="22"/>
                 <w:szCs w:val="22"/>
               </w:rPr>
-              <w:t xml:space="preserve"> but it</w:t>
+              <w:t xml:space="preserve"> but </w:t>
+            </w:r>
+            <w:proofErr w:type="gramStart"/>
+            <w:r>
+              <w:rPr>
+                <w:sz w:val="22"/>
+                <w:szCs w:val="22"/>
+              </w:rPr>
+              <w:t>it</w:t>
             </w:r>
             <w:r>
               <w:rPr>
@@ -6266,7 +7082,15 @@
                 <w:sz w:val="22"/>
                 <w:szCs w:val="22"/>
               </w:rPr>
-              <w:t xml:space="preserve">s harming morale and productivity. </w:t>
+              <w:t>s</w:t>
+            </w:r>
+            <w:proofErr w:type="gramEnd"/>
+            <w:r>
+              <w:rPr>
+                <w:sz w:val="22"/>
+                <w:szCs w:val="22"/>
+              </w:rPr>
+              <w:t xml:space="preserve"> harming morale and productivity. </w:t>
             </w:r>
             <w:r>
               <w:rPr>
@@ -6525,7 +7349,23 @@
                 <w:sz w:val="22"/>
                 <w:szCs w:val="22"/>
               </w:rPr>
-              <w:t xml:space="preserve">this person feels that they’re more important than the team. </w:t>
+              <w:t xml:space="preserve">this person feels that </w:t>
+            </w:r>
+            <w:proofErr w:type="gramStart"/>
+            <w:r>
+              <w:rPr>
+                <w:sz w:val="22"/>
+                <w:szCs w:val="22"/>
+              </w:rPr>
+              <w:t>they’re</w:t>
+            </w:r>
+            <w:proofErr w:type="gramEnd"/>
+            <w:r>
+              <w:rPr>
+                <w:sz w:val="22"/>
+                <w:szCs w:val="22"/>
+              </w:rPr>
+              <w:t xml:space="preserve"> more important than the team. </w:t>
             </w:r>
             <w:r>
               <w:rPr>
@@ -6670,8 +7510,17 @@
                 <w:sz w:val="22"/>
                 <w:szCs w:val="22"/>
               </w:rPr>
-              <w:t>avoids this problem</w:t>
-            </w:r>
+              <w:t xml:space="preserve">avoids this </w:t>
+            </w:r>
+            <w:proofErr w:type="gramStart"/>
+            <w:r>
+              <w:rPr>
+                <w:sz w:val="22"/>
+                <w:szCs w:val="22"/>
+              </w:rPr>
+              <w:t>problem</w:t>
+            </w:r>
+            <w:proofErr w:type="gramEnd"/>
           </w:p>
           <w:p>
             <w:pPr>
@@ -6695,12 +7544,21 @@
               </w:rPr>
               <w:t xml:space="preserve">Same with, </w:t>
             </w:r>
-            <w:r>
-              <w:rPr>
-                <w:sz w:val="22"/>
-                <w:szCs w:val="22"/>
-              </w:rPr>
-              <w:t>Working agreements also work because they empower team members to raise the issue.</w:t>
+            <w:proofErr w:type="gramStart"/>
+            <w:r>
+              <w:rPr>
+                <w:sz w:val="22"/>
+                <w:szCs w:val="22"/>
+              </w:rPr>
+              <w:t>Working</w:t>
+            </w:r>
+            <w:proofErr w:type="gramEnd"/>
+            <w:r>
+              <w:rPr>
+                <w:sz w:val="22"/>
+                <w:szCs w:val="22"/>
+              </w:rPr>
+              <w:t xml:space="preserve"> agreements also work because they empower team members to raise the issue.</w:t>
             </w:r>
           </w:p>
         </w:tc>
@@ -6915,6 +7773,7 @@
           <w:lang w:val="en-CA" w:eastAsia="en-CA"/>
         </w:rPr>
       </w:pPr>
+      <w:proofErr w:type="gramStart"/>
       <w:r>
         <w:rPr>
           <w:rFonts w:ascii="Times New Roman" w:eastAsia="Times New Roman" w:hAnsi="Symbol" w:cs="Times New Roman"/>
@@ -6927,7 +7786,15 @@
           <w:rFonts w:ascii="Times New Roman" w:eastAsia="Times New Roman" w:hAnsi="Times New Roman" w:cs="Times New Roman"/>
           <w:lang w:val="en-CA" w:eastAsia="en-CA"/>
         </w:rPr>
-        <w:t xml:space="preserve">  ​Mechanics and playability?</w:t>
+        <w:t xml:space="preserve">  ​</w:t>
+      </w:r>
+      <w:proofErr w:type="gramEnd"/>
+      <w:r>
+        <w:rPr>
+          <w:rFonts w:ascii="Times New Roman" w:eastAsia="Times New Roman" w:hAnsi="Times New Roman" w:cs="Times New Roman"/>
+          <w:lang w:val="en-CA" w:eastAsia="en-CA"/>
+        </w:rPr>
+        <w:t>Mechanics and playability?</w:t>
       </w:r>
     </w:p>
     <w:p>
@@ -6987,7 +7854,23 @@
           <w:rFonts w:ascii="Times New Roman" w:eastAsia="Times New Roman" w:hAnsi="Times New Roman" w:cs="Times New Roman"/>
           <w:lang w:val="en-CA" w:eastAsia="en-CA"/>
         </w:rPr>
-        <w:t>Mechanics: There is a focus on capacity/velocity, backlog items done. Should product and sprint goals be a factor (demonstrating that sometimes it's awesome to not complete stories, but still hit your goal).</w:t>
+        <w:t xml:space="preserve">Mechanics: There is a focus on capacity/velocity, backlog items done. Should product and sprint goals be a factor (demonstrating that sometimes </w:t>
+      </w:r>
+      <w:proofErr w:type="gramStart"/>
+      <w:r>
+        <w:rPr>
+          <w:rFonts w:ascii="Times New Roman" w:eastAsia="Times New Roman" w:hAnsi="Times New Roman" w:cs="Times New Roman"/>
+          <w:lang w:val="en-CA" w:eastAsia="en-CA"/>
+        </w:rPr>
+        <w:t>it's</w:t>
+      </w:r>
+      <w:proofErr w:type="gramEnd"/>
+      <w:r>
+        <w:rPr>
+          <w:rFonts w:ascii="Times New Roman" w:eastAsia="Times New Roman" w:hAnsi="Times New Roman" w:cs="Times New Roman"/>
+          <w:lang w:val="en-CA" w:eastAsia="en-CA"/>
+        </w:rPr>
+        <w:t xml:space="preserve"> awesome to not complete stories, but still hit your goal).</w:t>
       </w:r>
     </w:p>
     <w:p>
@@ -7027,8 +7910,17 @@
           <w:rFonts w:ascii="Times New Roman" w:eastAsia="Times New Roman" w:hAnsi="Times New Roman" w:cs="Times New Roman"/>
           <w:lang w:val="en-CA" w:eastAsia="en-CA"/>
         </w:rPr>
-        <w:t>Mechanics: Items seem to be pure positive/negative impact.  Double-edged swords might be interesting</w:t>
-      </w:r>
+        <w:t xml:space="preserve">Mechanics: Items seem to be pure positive/negative impact.  Double-edged swords might be </w:t>
+      </w:r>
+      <w:proofErr w:type="gramStart"/>
+      <w:r>
+        <w:rPr>
+          <w:rFonts w:ascii="Times New Roman" w:eastAsia="Times New Roman" w:hAnsi="Times New Roman" w:cs="Times New Roman"/>
+          <w:lang w:val="en-CA" w:eastAsia="en-CA"/>
+        </w:rPr>
+        <w:t>interesting</w:t>
+      </w:r>
+      <w:proofErr w:type="gramEnd"/>
     </w:p>
     <w:p>
       <w:pPr>
@@ -7047,7 +7939,23 @@
           <w:rFonts w:ascii="Times New Roman" w:eastAsia="Times New Roman" w:hAnsi="Times New Roman" w:cs="Times New Roman"/>
           <w:lang w:val="en-CA" w:eastAsia="en-CA"/>
         </w:rPr>
-        <w:t>Mechanics: Idea - Bypass DOD to get more stories "done", but pay for it with increased tech debt drag (or production fire).</w:t>
+        <w:t>Mechanics: Idea - Bypass DOD to get more stories "done</w:t>
+      </w:r>
+      <w:proofErr w:type="gramStart"/>
+      <w:r>
+        <w:rPr>
+          <w:rFonts w:ascii="Times New Roman" w:eastAsia="Times New Roman" w:hAnsi="Times New Roman" w:cs="Times New Roman"/>
+          <w:lang w:val="en-CA" w:eastAsia="en-CA"/>
+        </w:rPr>
+        <w:t>", but</w:t>
+      </w:r>
+      <w:proofErr w:type="gramEnd"/>
+      <w:r>
+        <w:rPr>
+          <w:rFonts w:ascii="Times New Roman" w:eastAsia="Times New Roman" w:hAnsi="Times New Roman" w:cs="Times New Roman"/>
+          <w:lang w:val="en-CA" w:eastAsia="en-CA"/>
+        </w:rPr>
+        <w:t xml:space="preserve"> pay for it with increased tech debt drag (or production fire).</w:t>
       </w:r>
     </w:p>
     <w:p>
@@ -7067,7 +7975,23 @@
           <w:rFonts w:ascii="Times New Roman" w:eastAsia="Times New Roman" w:hAnsi="Times New Roman" w:cs="Times New Roman"/>
           <w:lang w:val="en-CA" w:eastAsia="en-CA"/>
         </w:rPr>
-        <w:t>Mechanics: Idea - Skip retro to get a few more points in the sprint, but reduce/disable improvements in the next sprint.</w:t>
+        <w:t xml:space="preserve">Mechanics: Idea - Skip retro to get a few more points in the </w:t>
+      </w:r>
+      <w:proofErr w:type="gramStart"/>
+      <w:r>
+        <w:rPr>
+          <w:rFonts w:ascii="Times New Roman" w:eastAsia="Times New Roman" w:hAnsi="Times New Roman" w:cs="Times New Roman"/>
+          <w:lang w:val="en-CA" w:eastAsia="en-CA"/>
+        </w:rPr>
+        <w:t>sprint, but</w:t>
+      </w:r>
+      <w:proofErr w:type="gramEnd"/>
+      <w:r>
+        <w:rPr>
+          <w:rFonts w:ascii="Times New Roman" w:eastAsia="Times New Roman" w:hAnsi="Times New Roman" w:cs="Times New Roman"/>
+          <w:lang w:val="en-CA" w:eastAsia="en-CA"/>
+        </w:rPr>
+        <w:t xml:space="preserve"> reduce/disable improvements in the next sprint.</w:t>
       </w:r>
     </w:p>
     <w:p>
@@ -7107,16 +8031,65 @@
           <w:rFonts w:ascii="Times New Roman" w:eastAsia="Times New Roman" w:hAnsi="Times New Roman" w:cs="Times New Roman"/>
           <w:lang w:val="en-CA" w:eastAsia="en-CA"/>
         </w:rPr>
-        <w:t>Mechanics: Confucious said: "Best time to plant a build server was last round, the second best time is now".  I can't implement unit testing because I didn't build a build server in round 1... why can't I build one in round 2?  </w:t>
-      </w:r>
-    </w:p>
-    <w:p>
-      <w:pPr>
+        <w:t xml:space="preserve">Mechanics: </w:t>
+      </w:r>
+      <w:proofErr w:type="spellStart"/>
+      <w:r>
         <w:rPr>
           <w:rFonts w:ascii="Times New Roman" w:eastAsia="Times New Roman" w:hAnsi="Times New Roman" w:cs="Times New Roman"/>
           <w:lang w:val="en-CA" w:eastAsia="en-CA"/>
         </w:rPr>
-      </w:pPr>
+        <w:t>Confucious</w:t>
+      </w:r>
+      <w:proofErr w:type="spellEnd"/>
+      <w:r>
+        <w:rPr>
+          <w:rFonts w:ascii="Times New Roman" w:eastAsia="Times New Roman" w:hAnsi="Times New Roman" w:cs="Times New Roman"/>
+          <w:lang w:val="en-CA" w:eastAsia="en-CA"/>
+        </w:rPr>
+        <w:t xml:space="preserve"> said: "Best time to plant a build server was last round, the </w:t>
+      </w:r>
+      <w:proofErr w:type="gramStart"/>
+      <w:r>
+        <w:rPr>
+          <w:rFonts w:ascii="Times New Roman" w:eastAsia="Times New Roman" w:hAnsi="Times New Roman" w:cs="Times New Roman"/>
+          <w:lang w:val="en-CA" w:eastAsia="en-CA"/>
+        </w:rPr>
+        <w:t>second best</w:t>
+      </w:r>
+      <w:proofErr w:type="gramEnd"/>
+      <w:r>
+        <w:rPr>
+          <w:rFonts w:ascii="Times New Roman" w:eastAsia="Times New Roman" w:hAnsi="Times New Roman" w:cs="Times New Roman"/>
+          <w:lang w:val="en-CA" w:eastAsia="en-CA"/>
+        </w:rPr>
+        <w:t xml:space="preserve"> time is now".  I </w:t>
+      </w:r>
+      <w:proofErr w:type="gramStart"/>
+      <w:r>
+        <w:rPr>
+          <w:rFonts w:ascii="Times New Roman" w:eastAsia="Times New Roman" w:hAnsi="Times New Roman" w:cs="Times New Roman"/>
+          <w:lang w:val="en-CA" w:eastAsia="en-CA"/>
+        </w:rPr>
+        <w:t>can't</w:t>
+      </w:r>
+      <w:proofErr w:type="gramEnd"/>
+      <w:r>
+        <w:rPr>
+          <w:rFonts w:ascii="Times New Roman" w:eastAsia="Times New Roman" w:hAnsi="Times New Roman" w:cs="Times New Roman"/>
+          <w:lang w:val="en-CA" w:eastAsia="en-CA"/>
+        </w:rPr>
+        <w:t xml:space="preserve"> implement unit testing because I didn't build a build server in round 1... why can't I build one in round 2?  </w:t>
+      </w:r>
+    </w:p>
+    <w:p>
+      <w:pPr>
+        <w:rPr>
+          <w:rFonts w:ascii="Times New Roman" w:eastAsia="Times New Roman" w:hAnsi="Times New Roman" w:cs="Times New Roman"/>
+          <w:lang w:val="en-CA" w:eastAsia="en-CA"/>
+        </w:rPr>
+      </w:pPr>
+      <w:proofErr w:type="gramStart"/>
       <w:r>
         <w:rPr>
           <w:rFonts w:ascii="Times New Roman" w:eastAsia="Times New Roman" w:hAnsi="Symbol" w:cs="Times New Roman"/>
@@ -7129,7 +8102,15 @@
           <w:rFonts w:ascii="Times New Roman" w:eastAsia="Times New Roman" w:hAnsi="Times New Roman" w:cs="Times New Roman"/>
           <w:lang w:val="en-CA" w:eastAsia="en-CA"/>
         </w:rPr>
-        <w:t xml:space="preserve">  Is it obvious how the game progresses?</w:t>
+        <w:t xml:space="preserve">  Is</w:t>
+      </w:r>
+      <w:proofErr w:type="gramEnd"/>
+      <w:r>
+        <w:rPr>
+          <w:rFonts w:ascii="Times New Roman" w:eastAsia="Times New Roman" w:hAnsi="Times New Roman" w:cs="Times New Roman"/>
+          <w:lang w:val="en-CA" w:eastAsia="en-CA"/>
+        </w:rPr>
+        <w:t xml:space="preserve"> it obvious how the game progresses?</w:t>
       </w:r>
     </w:p>
     <w:p>
@@ -7149,8 +8130,17 @@
           <w:rFonts w:ascii="Times New Roman" w:eastAsia="Times New Roman" w:hAnsi="Times New Roman" w:cs="Times New Roman"/>
           <w:lang w:val="en-CA" w:eastAsia="en-CA"/>
         </w:rPr>
-        <w:t>Visualize product backlog progress</w:t>
-      </w:r>
+        <w:t xml:space="preserve">Visualize product backlog </w:t>
+      </w:r>
+      <w:proofErr w:type="gramStart"/>
+      <w:r>
+        <w:rPr>
+          <w:rFonts w:ascii="Times New Roman" w:eastAsia="Times New Roman" w:hAnsi="Times New Roman" w:cs="Times New Roman"/>
+          <w:lang w:val="en-CA" w:eastAsia="en-CA"/>
+        </w:rPr>
+        <w:t>progress</w:t>
+      </w:r>
+      <w:proofErr w:type="gramEnd"/>
     </w:p>
     <w:p>
       <w:pPr>
@@ -7169,8 +8159,17 @@
           <w:rFonts w:ascii="Times New Roman" w:eastAsia="Times New Roman" w:hAnsi="Times New Roman" w:cs="Times New Roman"/>
           <w:lang w:val="en-CA" w:eastAsia="en-CA"/>
         </w:rPr>
-        <w:t>Show sprint velocity history as a graph</w:t>
-      </w:r>
+        <w:t xml:space="preserve">Show sprint velocity history as a </w:t>
+      </w:r>
+      <w:proofErr w:type="gramStart"/>
+      <w:r>
+        <w:rPr>
+          <w:rFonts w:ascii="Times New Roman" w:eastAsia="Times New Roman" w:hAnsi="Times New Roman" w:cs="Times New Roman"/>
+          <w:lang w:val="en-CA" w:eastAsia="en-CA"/>
+        </w:rPr>
+        <w:t>graph</w:t>
+      </w:r>
+      <w:proofErr w:type="gramEnd"/>
     </w:p>
     <w:p>
       <w:pPr>
@@ -7200,6 +8199,7 @@
           <w:lang w:val="en-CA" w:eastAsia="en-CA"/>
         </w:rPr>
       </w:pPr>
+      <w:proofErr w:type="gramStart"/>
       <w:r>
         <w:rPr>
           <w:rFonts w:ascii="Times New Roman" w:eastAsia="Times New Roman" w:hAnsi="Symbol" w:cs="Times New Roman"/>
@@ -7212,7 +8212,15 @@
           <w:rFonts w:ascii="Times New Roman" w:eastAsia="Times New Roman" w:hAnsi="Times New Roman" w:cs="Times New Roman"/>
           <w:lang w:val="en-CA" w:eastAsia="en-CA"/>
         </w:rPr>
-        <w:t xml:space="preserve">  Is it obvious the effect actions are having?</w:t>
+        <w:t xml:space="preserve">  Is</w:t>
+      </w:r>
+      <w:proofErr w:type="gramEnd"/>
+      <w:r>
+        <w:rPr>
+          <w:rFonts w:ascii="Times New Roman" w:eastAsia="Times New Roman" w:hAnsi="Times New Roman" w:cs="Times New Roman"/>
+          <w:lang w:val="en-CA" w:eastAsia="en-CA"/>
+        </w:rPr>
+        <w:t xml:space="preserve"> it obvious the effect actions are having?</w:t>
       </w:r>
     </w:p>
     <w:p>
@@ -7287,12 +8295,21 @@
           <w:lang w:val="en-CA" w:eastAsia="en-CA"/>
         </w:rPr>
       </w:pPr>
+      <w:proofErr w:type="gramStart"/>
       <w:r>
         <w:rPr>
           <w:rFonts w:ascii="Times New Roman" w:eastAsia="Times New Roman" w:hAnsi="Times New Roman" w:cs="Times New Roman"/>
           <w:lang w:val="en-CA" w:eastAsia="en-CA"/>
         </w:rPr>
-        <w:t>What's the impact of the PO or stakeholder telling the player to prioritize feature work?</w:t>
+        <w:t>What's</w:t>
+      </w:r>
+      <w:proofErr w:type="gramEnd"/>
+      <w:r>
+        <w:rPr>
+          <w:rFonts w:ascii="Times New Roman" w:eastAsia="Times New Roman" w:hAnsi="Times New Roman" w:cs="Times New Roman"/>
+          <w:lang w:val="en-CA" w:eastAsia="en-CA"/>
+        </w:rPr>
+        <w:t xml:space="preserve"> the impact of the PO or stakeholder telling the player to prioritize feature work?</w:t>
       </w:r>
     </w:p>
     <w:p>
@@ -7322,6 +8339,7 @@
           <w:lang w:val="en-CA" w:eastAsia="en-CA"/>
         </w:rPr>
       </w:pPr>
+      <w:proofErr w:type="gramStart"/>
       <w:r>
         <w:rPr>
           <w:rFonts w:ascii="Times New Roman" w:eastAsia="Times New Roman" w:hAnsi="Symbol" w:cs="Times New Roman"/>
@@ -7334,7 +8352,15 @@
           <w:rFonts w:ascii="Times New Roman" w:eastAsia="Times New Roman" w:hAnsi="Times New Roman" w:cs="Times New Roman"/>
           <w:lang w:val="en-CA" w:eastAsia="en-CA"/>
         </w:rPr>
-        <w:t xml:space="preserve">  Is the rule text clear enough?</w:t>
+        <w:t xml:space="preserve">  Is</w:t>
+      </w:r>
+      <w:proofErr w:type="gramEnd"/>
+      <w:r>
+        <w:rPr>
+          <w:rFonts w:ascii="Times New Roman" w:eastAsia="Times New Roman" w:hAnsi="Times New Roman" w:cs="Times New Roman"/>
+          <w:lang w:val="en-CA" w:eastAsia="en-CA"/>
+        </w:rPr>
+        <w:t xml:space="preserve"> the rule text clear enough?</w:t>
       </w:r>
     </w:p>
     <w:p>
@@ -7374,7 +8400,23 @@
           <w:rFonts w:ascii="Times New Roman" w:eastAsia="Times New Roman" w:hAnsi="Times New Roman" w:cs="Times New Roman"/>
           <w:lang w:val="en-CA" w:eastAsia="en-CA"/>
         </w:rPr>
-        <w:t>Would it be simpler to just say: </w:t>
+        <w:t xml:space="preserve">Would it be simpler to just </w:t>
+      </w:r>
+      <w:proofErr w:type="gramStart"/>
+      <w:r>
+        <w:rPr>
+          <w:rFonts w:ascii="Times New Roman" w:eastAsia="Times New Roman" w:hAnsi="Times New Roman" w:cs="Times New Roman"/>
+          <w:lang w:val="en-CA" w:eastAsia="en-CA"/>
+        </w:rPr>
+        <w:t>say:</w:t>
+      </w:r>
+      <w:proofErr w:type="gramEnd"/>
+      <w:r>
+        <w:rPr>
+          <w:rFonts w:ascii="Times New Roman" w:eastAsia="Times New Roman" w:hAnsi="Times New Roman" w:cs="Times New Roman"/>
+          <w:lang w:val="en-CA" w:eastAsia="en-CA"/>
+        </w:rPr>
+        <w:t> </w:t>
       </w:r>
     </w:p>
     <w:p>
@@ -7394,16 +8436,26 @@
           <w:rFonts w:ascii="Times New Roman" w:eastAsia="Times New Roman" w:hAnsi="Times New Roman" w:cs="Times New Roman"/>
           <w:lang w:val="en-CA" w:eastAsia="en-CA"/>
         </w:rPr>
-        <w:t>Game runs for 6 rounds.  Each round is one sprint</w:t>
-      </w:r>
-    </w:p>
-    <w:p>
-      <w:pPr>
+        <w:t xml:space="preserve">Game runs for 6 rounds.  Each round is one </w:t>
+      </w:r>
+      <w:proofErr w:type="gramStart"/>
+      <w:r>
         <w:rPr>
           <w:rFonts w:ascii="Times New Roman" w:eastAsia="Times New Roman" w:hAnsi="Times New Roman" w:cs="Times New Roman"/>
           <w:lang w:val="en-CA" w:eastAsia="en-CA"/>
         </w:rPr>
-      </w:pPr>
+        <w:t>sprint</w:t>
+      </w:r>
+      <w:proofErr w:type="gramEnd"/>
+    </w:p>
+    <w:p>
+      <w:pPr>
+        <w:rPr>
+          <w:rFonts w:ascii="Times New Roman" w:eastAsia="Times New Roman" w:hAnsi="Times New Roman" w:cs="Times New Roman"/>
+          <w:lang w:val="en-CA" w:eastAsia="en-CA"/>
+        </w:rPr>
+      </w:pPr>
+      <w:proofErr w:type="gramStart"/>
       <w:r>
         <w:rPr>
           <w:rFonts w:ascii="Times New Roman" w:eastAsia="Times New Roman" w:hAnsi="Symbol" w:cs="Times New Roman"/>
@@ -7416,7 +8468,15 @@
           <w:rFonts w:ascii="Times New Roman" w:eastAsia="Times New Roman" w:hAnsi="Times New Roman" w:cs="Times New Roman"/>
           <w:lang w:val="en-CA" w:eastAsia="en-CA"/>
         </w:rPr>
-        <w:t xml:space="preserve">  Anything else around the basics of the playability?</w:t>
+        <w:t xml:space="preserve">  Anything</w:t>
+      </w:r>
+      <w:proofErr w:type="gramEnd"/>
+      <w:r>
+        <w:rPr>
+          <w:rFonts w:ascii="Times New Roman" w:eastAsia="Times New Roman" w:hAnsi="Times New Roman" w:cs="Times New Roman"/>
+          <w:lang w:val="en-CA" w:eastAsia="en-CA"/>
+        </w:rPr>
+        <w:t xml:space="preserve"> else around the basics of the playability?</w:t>
       </w:r>
     </w:p>
     <w:p>
@@ -7436,8 +8496,17 @@
           <w:rFonts w:ascii="Times New Roman" w:eastAsia="Times New Roman" w:hAnsi="Times New Roman" w:cs="Times New Roman"/>
           <w:lang w:val="en-CA" w:eastAsia="en-CA"/>
         </w:rPr>
-        <w:t>Assuming the UI is in a very early stage, but more visuals/graphics</w:t>
-      </w:r>
+        <w:t>Assuming the UI is in a very early stage, but more visuals/</w:t>
+      </w:r>
+      <w:proofErr w:type="gramStart"/>
+      <w:r>
+        <w:rPr>
+          <w:rFonts w:ascii="Times New Roman" w:eastAsia="Times New Roman" w:hAnsi="Times New Roman" w:cs="Times New Roman"/>
+          <w:lang w:val="en-CA" w:eastAsia="en-CA"/>
+        </w:rPr>
+        <w:t>graphics</w:t>
+      </w:r>
+      <w:proofErr w:type="gramEnd"/>
     </w:p>
     <w:p>
       <w:pPr>

</xml_diff>

<commit_message>
Overtime negatively effects quality and acceptance
</commit_message>
<xml_diff>
--- a/docs/Team Games.docx
+++ b/docs/Team Games.docx
@@ -1288,8 +1288,7 @@
         <w:gridCol w:w="1559"/>
         <w:gridCol w:w="709"/>
         <w:gridCol w:w="2693"/>
-        <w:gridCol w:w="851"/>
-        <w:gridCol w:w="2409"/>
+        <w:gridCol w:w="3260"/>
       </w:tblGrid>
       <w:tr>
         <w:trPr>
@@ -1394,7 +1393,6 @@
         <w:tc>
           <w:tcPr>
             <w:tcW w:w="3260" w:type="dxa"/>
-            <w:gridSpan w:val="2"/>
             <w:tcBorders>
               <w:bottom w:val="single" w:sz="4" w:space="0" w:color="auto"/>
             </w:tcBorders>
@@ -1533,7 +1531,6 @@
         <w:tc>
           <w:tcPr>
             <w:tcW w:w="3260" w:type="dxa"/>
-            <w:gridSpan w:val="2"/>
             <w:tcBorders>
               <w:bottom w:val="single" w:sz="4" w:space="0" w:color="auto"/>
             </w:tcBorders>
@@ -1591,7 +1588,7 @@
         <w:tc>
           <w:tcPr>
             <w:tcW w:w="9747" w:type="dxa"/>
-            <w:gridSpan w:val="6"/>
+            <w:gridSpan w:val="5"/>
             <w:shd w:val="clear" w:color="auto" w:fill="00FFFF"/>
           </w:tcPr>
           <w:p>
@@ -1617,7 +1614,7 @@
         <w:tc>
           <w:tcPr>
             <w:tcW w:w="9747" w:type="dxa"/>
-            <w:gridSpan w:val="6"/>
+            <w:gridSpan w:val="5"/>
             <w:shd w:val="clear" w:color="auto" w:fill="B8CCE4" w:themeFill="accent1" w:themeFillTint="66"/>
           </w:tcPr>
           <w:p>
@@ -1634,139 +1631,6 @@
                 <w:szCs w:val="22"/>
               </w:rPr>
               <w:t>Round 4</w:t>
-            </w:r>
-          </w:p>
-        </w:tc>
-      </w:tr>
-      <w:tr>
-        <w:trPr>
-          <w:cantSplit/>
-        </w:trPr>
-        <w:tc>
-          <w:tcPr>
-            <w:tcW w:w="1526" w:type="dxa"/>
-          </w:tcPr>
-          <w:p>
-            <w:pPr>
-              <w:rPr>
-                <w:sz w:val="22"/>
-                <w:szCs w:val="22"/>
-              </w:rPr>
-            </w:pPr>
-            <w:r>
-              <w:rPr>
-                <w:sz w:val="22"/>
-                <w:szCs w:val="22"/>
-              </w:rPr>
-              <w:t>Overtime</w:t>
-            </w:r>
-          </w:p>
-        </w:tc>
-        <w:tc>
-          <w:tcPr>
-            <w:tcW w:w="1559" w:type="dxa"/>
-          </w:tcPr>
-          <w:p>
-            <w:pPr>
-              <w:rPr>
-                <w:sz w:val="22"/>
-                <w:szCs w:val="22"/>
-              </w:rPr>
-            </w:pPr>
-            <w:r>
-              <w:rPr>
-                <w:sz w:val="22"/>
-                <w:szCs w:val="22"/>
-              </w:rPr>
-              <w:t>Overtime for the whole team.</w:t>
-            </w:r>
-          </w:p>
-        </w:tc>
-        <w:tc>
-          <w:tcPr>
-            <w:tcW w:w="709" w:type="dxa"/>
-          </w:tcPr>
-          <w:p>
-            <w:pPr>
-              <w:rPr>
-                <w:sz w:val="22"/>
-                <w:szCs w:val="22"/>
-              </w:rPr>
-            </w:pPr>
-            <w:r>
-              <w:rPr>
-                <w:sz w:val="22"/>
-                <w:szCs w:val="22"/>
-              </w:rPr>
-              <w:t>2</w:t>
-            </w:r>
-          </w:p>
-        </w:tc>
-        <w:tc>
-          <w:tcPr>
-            <w:tcW w:w="2693" w:type="dxa"/>
-          </w:tcPr>
-          <w:p>
-            <w:pPr>
-              <w:rPr>
-                <w:sz w:val="22"/>
-                <w:szCs w:val="22"/>
-              </w:rPr>
-            </w:pPr>
-            <w:r>
-              <w:rPr>
-                <w:sz w:val="22"/>
-                <w:szCs w:val="22"/>
-              </w:rPr>
-              <w:t>You get more work done this round but are tired and make more mistakes/ messes in the code base</w:t>
-            </w:r>
-          </w:p>
-        </w:tc>
-        <w:tc>
-          <w:tcPr>
-            <w:tcW w:w="851" w:type="dxa"/>
-          </w:tcPr>
-          <w:p>
-            <w:pPr>
-              <w:rPr>
-                <w:sz w:val="22"/>
-                <w:szCs w:val="22"/>
-              </w:rPr>
-            </w:pPr>
-            <w:r>
-              <w:rPr>
-                <w:sz w:val="22"/>
-                <w:szCs w:val="22"/>
-              </w:rPr>
-              <w:t>+ 2 User Stories Completed this time</w:t>
-            </w:r>
-          </w:p>
-        </w:tc>
-        <w:tc>
-          <w:tcPr>
-            <w:tcW w:w="2409" w:type="dxa"/>
-          </w:tcPr>
-          <w:p>
-            <w:pPr>
-              <w:rPr>
-                <w:i/>
-                <w:sz w:val="22"/>
-                <w:szCs w:val="22"/>
-              </w:rPr>
-            </w:pPr>
-            <w:r>
-              <w:rPr>
-                <w:sz w:val="22"/>
-                <w:szCs w:val="22"/>
-              </w:rPr>
-              <w:t>-</w:t>
-            </w:r>
-            <w:r>
-              <w:rPr>
-                <w:sz w:val="22"/>
-                <w:szCs w:val="22"/>
-              </w:rPr>
-              <w:t>20% on User Story success rolls</w:t>
             </w:r>
           </w:p>
         </w:tc>
@@ -1860,15 +1724,7 @@
                 <w:sz w:val="22"/>
                 <w:szCs w:val="22"/>
               </w:rPr>
-              <w:t xml:space="preserve">Set aside some of your team’s capacity to deal with the </w:t>
-            </w:r>
-            <w:r>
-              <w:rPr>
-                <w:sz w:val="22"/>
-                <w:szCs w:val="22"/>
-              </w:rPr>
-              <w:lastRenderedPageBreak/>
-              <w:t>fires as they come up.</w:t>
+              <w:t>Set aside some of your team’s capacity to deal with the fires as they come up.</w:t>
             </w:r>
           </w:p>
         </w:tc>
@@ -1888,7 +1744,6 @@
                 <w:sz w:val="22"/>
                 <w:szCs w:val="22"/>
               </w:rPr>
-              <w:lastRenderedPageBreak/>
               <w:t>2</w:t>
             </w:r>
           </w:p>
@@ -1973,7 +1828,15 @@
                 <w:sz w:val="22"/>
                 <w:szCs w:val="22"/>
               </w:rPr>
-              <w:t>One team member deals with all the fires as they come up, allowing the others to stay focused on delivering new value.</w:t>
+              <w:t xml:space="preserve">One team member deals with all the fires as they come up, allowing the </w:t>
+            </w:r>
+            <w:r>
+              <w:rPr>
+                <w:sz w:val="22"/>
+                <w:szCs w:val="22"/>
+              </w:rPr>
+              <w:lastRenderedPageBreak/>
+              <w:t>others to stay focused on delivering new value.</w:t>
             </w:r>
           </w:p>
         </w:tc>
@@ -1993,6 +1856,7 @@
                 <w:sz w:val="22"/>
                 <w:szCs w:val="22"/>
               </w:rPr>
+              <w:lastRenderedPageBreak/>
               <w:t xml:space="preserve">2 </w:t>
             </w:r>
             <w:r>
@@ -2869,7 +2733,6 @@
                 <w:sz w:val="22"/>
                 <w:szCs w:val="22"/>
               </w:rPr>
-              <w:lastRenderedPageBreak/>
               <w:t>Refuse new stories mid-sprint</w:t>
             </w:r>
           </w:p>
@@ -2898,7 +2761,15 @@
                 <w:sz w:val="22"/>
                 <w:szCs w:val="22"/>
               </w:rPr>
-              <w:t>ScrumMaster and Product Owner work together to refuse new stories mid-sprint</w:t>
+              <w:t>ScrumMaster and Product Owner work together to refuse new stories mid-</w:t>
+            </w:r>
+            <w:r>
+              <w:rPr>
+                <w:sz w:val="22"/>
+                <w:szCs w:val="22"/>
+              </w:rPr>
+              <w:lastRenderedPageBreak/>
+              <w:t>sprint</w:t>
             </w:r>
           </w:p>
         </w:tc>
@@ -2918,6 +2789,7 @@
                 <w:sz w:val="22"/>
                 <w:szCs w:val="22"/>
               </w:rPr>
+              <w:lastRenderedPageBreak/>
               <w:t>2</w:t>
             </w:r>
           </w:p>
@@ -3972,7 +3844,6 @@
     <w:p>
       <w:pPr>
         <w:rPr>
-          <w:del w:id="2" w:author="Mark Levison" w:date="2021-03-03T16:59:00Z"/>
           <w:sz w:val="22"/>
           <w:szCs w:val="22"/>
         </w:rPr>
@@ -3988,7 +3859,41 @@
         <w:rPr>
           <w:sz w:val="22"/>
           <w:szCs w:val="22"/>
-          <w:rPrChange w:id="3" w:author="Mark Levison" w:date="2021-03-03T16:58:00Z">
+        </w:rPr>
+        <w:t>Go Live Soon</w:t>
+      </w:r>
+      <w:r>
+        <w:rPr>
+          <w:sz w:val="22"/>
+          <w:szCs w:val="22"/>
+        </w:rPr>
+        <w:t xml:space="preserve"> - </w:t>
+      </w:r>
+    </w:p>
+    <w:p>
+      <w:pPr>
+        <w:rPr>
+          <w:rFonts w:ascii="Consolas" w:eastAsia="Times New Roman" w:hAnsi="Consolas" w:cs="Times New Roman"/>
+          <w:color w:val="A31515"/>
+          <w:sz w:val="21"/>
+          <w:szCs w:val="21"/>
+          <w:lang w:val="en-CA" w:eastAsia="en-CA"/>
+          <w:rPrChange w:id="2" w:author="Mark Levison" w:date="2021-03-16T15:46:00Z">
+            <w:rPr>
+              <w:sz w:val="22"/>
+              <w:szCs w:val="22"/>
+            </w:rPr>
+          </w:rPrChange>
+        </w:rPr>
+      </w:pPr>
+      <w:r>
+        <w:rPr>
+          <w:rFonts w:ascii="Consolas" w:eastAsia="Times New Roman" w:hAnsi="Consolas" w:cs="Times New Roman"/>
+          <w:color w:val="A31515"/>
+          <w:sz w:val="21"/>
+          <w:szCs w:val="21"/>
+          <w:lang w:val="en-CA" w:eastAsia="en-CA"/>
+          <w:rPrChange w:id="3" w:author="Mark Levison" w:date="2021-03-16T15:46:00Z">
             <w:rPr>
               <w:sz w:val="22"/>
               <w:szCs w:val="22"/>
@@ -3996,87 +3901,44 @@
             </w:rPr>
           </w:rPrChange>
         </w:rPr>
-        <w:t>Go Live Soon</w:t>
-      </w:r>
-      <w:ins w:id="4" w:author="Mark Levison" w:date="2021-03-03T16:59:00Z">
+        <w:t>Overtime</w:t>
+      </w:r>
+      <w:ins w:id="4" w:author="Mark Levison" w:date="2021-03-16T15:46:00Z">
         <w:r>
           <w:rPr>
-            <w:sz w:val="22"/>
-            <w:szCs w:val="22"/>
+            <w:rFonts w:ascii="Consolas" w:eastAsia="Times New Roman" w:hAnsi="Consolas" w:cs="Times New Roman"/>
+            <w:color w:val="A31515"/>
+            <w:sz w:val="21"/>
+            <w:szCs w:val="21"/>
+            <w:lang w:val="en-CA" w:eastAsia="en-CA"/>
+            <w:rPrChange w:id="5" w:author="Mark Levison" w:date="2021-03-16T15:46:00Z">
+              <w:rPr>
+                <w:sz w:val="22"/>
+                <w:szCs w:val="22"/>
+              </w:rPr>
+            </w:rPrChange>
           </w:rPr>
-          <w:t xml:space="preserve"> - </w:t>
+          <w:t xml:space="preserve"> – build it into the </w:t>
+        </w:r>
+        <w:proofErr w:type="gramStart"/>
+        <w:r>
+          <w:rPr>
+            <w:rFonts w:ascii="Consolas" w:eastAsia="Times New Roman" w:hAnsi="Consolas" w:cs="Times New Roman"/>
+            <w:color w:val="A31515"/>
+            <w:sz w:val="21"/>
+            <w:szCs w:val="21"/>
+            <w:lang w:val="en-CA" w:eastAsia="en-CA"/>
+            <w:rPrChange w:id="6" w:author="Mark Levison" w:date="2021-03-16T15:46:00Z">
+              <w:rPr>
+                <w:sz w:val="22"/>
+                <w:szCs w:val="22"/>
+              </w:rPr>
+            </w:rPrChange>
+          </w:rPr>
+          <w:t>round</w:t>
         </w:r>
       </w:ins>
-    </w:p>
-    <w:p>
-      <w:pPr>
-        <w:rPr>
-          <w:ins w:id="5" w:author="Mark Levison" w:date="2021-03-03T16:59:00Z"/>
-          <w:sz w:val="22"/>
-          <w:szCs w:val="22"/>
-        </w:rPr>
-      </w:pPr>
-    </w:p>
-    <w:p>
-      <w:pPr>
-        <w:rPr>
-          <w:ins w:id="6" w:author="Mark Levison" w:date="2021-03-12T15:17:00Z"/>
-          <w:sz w:val="22"/>
-          <w:szCs w:val="22"/>
-        </w:rPr>
-      </w:pPr>
-      <w:r>
-        <w:rPr>
-          <w:sz w:val="22"/>
-          <w:szCs w:val="22"/>
-          <w:rPrChange w:id="7" w:author="Mark Levison" w:date="2021-03-03T16:58:00Z">
-            <w:rPr>
-              <w:sz w:val="22"/>
-              <w:szCs w:val="22"/>
-              <w:highlight w:val="yellow"/>
-            </w:rPr>
-          </w:rPrChange>
-        </w:rPr>
-        <w:t>Overtime</w:t>
-      </w:r>
-    </w:p>
-    <w:p>
-      <w:pPr>
-        <w:rPr>
-          <w:del w:id="8" w:author="Mark Levison" w:date="2021-03-12T15:23:00Z"/>
-          <w:sz w:val="22"/>
-          <w:szCs w:val="22"/>
-        </w:rPr>
-      </w:pPr>
-      <w:ins w:id="9" w:author="Mark Levison" w:date="2021-03-12T15:17:00Z">
-        <w:r>
-          <w:rPr>
-            <w:sz w:val="22"/>
-            <w:szCs w:val="22"/>
-          </w:rPr>
-          <w:t>Improve Forecasting – move to an earlier round since its impact is mainly preventative</w:t>
-        </w:r>
-      </w:ins>
-    </w:p>
-    <w:p>
-      <w:pPr>
-        <w:rPr>
-          <w:del w:id="10" w:author="Mark Levison" w:date="2021-03-03T16:59:00Z"/>
-          <w:sz w:val="22"/>
-          <w:szCs w:val="22"/>
-          <w:highlight w:val="yellow"/>
-        </w:rPr>
-      </w:pPr>
-      <w:del w:id="11" w:author="Mark Levison" w:date="2021-03-03T16:59:00Z">
-        <w:r>
-          <w:rPr>
-            <w:sz w:val="22"/>
-            <w:szCs w:val="22"/>
-            <w:highlight w:val="yellow"/>
-          </w:rPr>
-          <w:delText>BDD</w:delText>
-        </w:r>
-      </w:del>
+      <w:proofErr w:type="gramEnd"/>
     </w:p>
     <w:p>
       <w:pPr>
@@ -4085,14 +3947,23 @@
           <w:iCs/>
         </w:rPr>
       </w:pPr>
-      <w:del w:id="12" w:author="Mark Levison" w:date="2021-03-12T15:23:00Z">
-        <w:r>
-          <w:rPr>
-            <w:highlight w:val="yellow"/>
-          </w:rPr>
-          <w:delText>Work with to update forecasts – not just how much, but also what will likely be completed by a certain date.</w:delText>
-        </w:r>
-      </w:del>
+      <w:r>
+        <w:rPr>
+          <w:rFonts w:ascii="Consolas" w:eastAsia="Times New Roman" w:hAnsi="Consolas" w:cs="Times New Roman"/>
+          <w:color w:val="A31515"/>
+          <w:sz w:val="21"/>
+          <w:szCs w:val="21"/>
+          <w:lang w:val="en-CA" w:eastAsia="en-CA"/>
+        </w:rPr>
+        <w:t>Improve Forecasting</w:t>
+      </w:r>
+      <w:r>
+        <w:rPr>
+          <w:sz w:val="22"/>
+          <w:szCs w:val="22"/>
+        </w:rPr>
+        <w:t xml:space="preserve"> – move to an earlier round since its impact is mainly preventative</w:t>
+      </w:r>
       <w:r>
         <w:rPr>
           <w:highlight w:val="yellow"/>
@@ -4119,33 +3990,44 @@
       <w:proofErr w:type="gramEnd"/>
     </w:p>
     <w:p>
-      <w:r>
-        <w:t>Sprint Backlog or Kanban board – help the team feel they own it. The intention being the more attuned it is to their needs the more they will want to use for themselves.</w:t>
-      </w:r>
-    </w:p>
-    <w:p>
-      <w:r>
+      <w:pPr>
+        <w:shd w:val="clear" w:color="auto" w:fill="FFFFFF"/>
+        <w:spacing w:line="285" w:lineRule="atLeast"/>
+      </w:pPr>
+      <w:r>
+        <w:rPr>
+          <w:rFonts w:ascii="Consolas" w:eastAsia="Times New Roman" w:hAnsi="Consolas" w:cs="Times New Roman"/>
+          <w:color w:val="A31515"/>
+          <w:sz w:val="21"/>
+          <w:szCs w:val="21"/>
+          <w:lang w:val="en-CA" w:eastAsia="en-CA"/>
+        </w:rPr>
+        <w:t>Sprint Backlog or Kanban board</w:t>
+      </w:r>
+    </w:p>
+    <w:p>
+      <w:r>
+        <w:t xml:space="preserve">Work to make Daily Scrum more effective </w:t>
+      </w:r>
+      <w:proofErr w:type="gramStart"/>
+      <w:r>
+        <w:t>https://agilepainrelief.com/blog/daily-scrum-pain.html</w:t>
+      </w:r>
+      <w:proofErr w:type="gramEnd"/>
+    </w:p>
+    <w:p>
+      <w:pPr>
+        <w:rPr>
+          <w:sz w:val="22"/>
+          <w:szCs w:val="22"/>
+        </w:rPr>
+      </w:pPr>
+      <w:r>
+        <w:rPr>
+          <w:sz w:val="22"/>
+          <w:szCs w:val="22"/>
+        </w:rPr>
         <w:lastRenderedPageBreak/>
-        <w:t xml:space="preserve">Work to make Daily Scrum more effective </w:t>
-      </w:r>
-      <w:proofErr w:type="gramStart"/>
-      <w:r>
-        <w:t>https://agilepainrelief.com/blog/daily-scrum-pain.html</w:t>
-      </w:r>
-      <w:proofErr w:type="gramEnd"/>
-    </w:p>
-    <w:p>
-      <w:pPr>
-        <w:rPr>
-          <w:sz w:val="22"/>
-          <w:szCs w:val="22"/>
-        </w:rPr>
-      </w:pPr>
-      <w:r>
-        <w:rPr>
-          <w:sz w:val="22"/>
-          <w:szCs w:val="22"/>
-        </w:rPr>
         <w:t xml:space="preserve">Learning Time/Coding Dojo – can ref </w:t>
       </w:r>
       <w:hyperlink r:id="rId10" w:history="1">
@@ -4180,12 +4062,6 @@
         <w:rPr>
           <w:rFonts w:ascii="Times New Roman" w:eastAsia="Times New Roman" w:hAnsi="Times New Roman" w:cs="Times New Roman"/>
           <w:lang w:val="en-CA" w:eastAsia="en-CA"/>
-          <w:rPrChange w:id="13" w:author="Mark Levison" w:date="2021-03-12T16:24:00Z">
-            <w:rPr>
-              <w:sz w:val="22"/>
-              <w:szCs w:val="22"/>
-            </w:rPr>
-          </w:rPrChange>
         </w:rPr>
       </w:pPr>
       <w:r>
@@ -4225,74 +4101,36 @@
         </w:rPr>
         <w:t>Go live</w:t>
       </w:r>
-      <w:r>
-        <w:rPr>
-          <w:sz w:val="22"/>
-          <w:szCs w:val="22"/>
-        </w:rPr>
-        <w:t xml:space="preserve"> </w:t>
-      </w:r>
-      <w:r>
-        <w:rPr>
-          <w:sz w:val="22"/>
-          <w:szCs w:val="22"/>
-        </w:rPr>
-        <w:t>(currently in round 4)</w:t>
-      </w:r>
-    </w:p>
-    <w:p>
-      <w:pPr>
-        <w:rPr>
-          <w:moveTo w:id="14" w:author="Mark Levison" w:date="2021-03-12T16:24:00Z"/>
+    </w:p>
+    <w:p>
+      <w:pPr>
+        <w:rPr>
           <w:i/>
           <w:iCs/>
           <w:sz w:val="22"/>
           <w:szCs w:val="22"/>
         </w:rPr>
       </w:pPr>
-      <w:moveToRangeStart w:id="15" w:author="Mark Levison" w:date="2021-03-12T16:24:00Z" w:name="move66458696"/>
-      <w:moveTo w:id="16" w:author="Mark Levison" w:date="2021-03-12T16:24:00Z">
-        <w:r>
-          <w:rPr>
-            <w:i/>
-            <w:iCs/>
-            <w:sz w:val="22"/>
-            <w:szCs w:val="22"/>
-          </w:rPr>
-          <w:t>Pre-Allocate Capacity for fires</w:t>
-        </w:r>
-      </w:moveTo>
-    </w:p>
-    <w:p>
-      <w:pPr>
-        <w:rPr>
-          <w:del w:id="17" w:author="Mark Levison" w:date="2021-03-12T16:24:00Z"/>
-          <w:moveTo w:id="18" w:author="Mark Levison" w:date="2021-03-12T16:24:00Z"/>
+      <w:r>
+        <w:rPr>
           <w:i/>
           <w:iCs/>
           <w:sz w:val="22"/>
           <w:szCs w:val="22"/>
         </w:rPr>
-      </w:pPr>
-      <w:moveTo w:id="19" w:author="Mark Levison" w:date="2021-03-12T16:24:00Z">
-        <w:r>
-          <w:rPr>
-            <w:i/>
-            <w:iCs/>
-            <w:sz w:val="22"/>
-            <w:szCs w:val="22"/>
-          </w:rPr>
-          <w:t>Sacrifice One Team Member</w:t>
-        </w:r>
-      </w:moveTo>
-    </w:p>
-    <w:moveToRangeEnd w:id="15"/>
-    <w:p>
-      <w:pPr>
-        <w:rPr>
-          <w:ins w:id="20" w:author="Mark Levison" w:date="2021-03-12T16:24:00Z"/>
-        </w:rPr>
-      </w:pPr>
+        <w:t>Pre-Allocate Capacity for fires</w:t>
+      </w:r>
+    </w:p>
+    <w:p>
+      <w:r>
+        <w:rPr>
+          <w:i/>
+          <w:iCs/>
+          <w:sz w:val="22"/>
+          <w:szCs w:val="22"/>
+        </w:rPr>
+        <w:t>Sacrifice One Team Member</w:t>
+      </w:r>
     </w:p>
     <w:p>
       <w:r>
@@ -4433,79 +4271,31 @@
     <w:p>
       <w:pPr>
         <w:rPr>
-          <w:moveFrom w:id="21" w:author="Mark Levison" w:date="2021-03-12T16:24:00Z"/>
           <w:i/>
           <w:iCs/>
           <w:sz w:val="22"/>
           <w:szCs w:val="22"/>
         </w:rPr>
       </w:pPr>
-      <w:moveFromRangeStart w:id="22" w:author="Mark Levison" w:date="2021-03-12T16:24:00Z" w:name="move66458696"/>
-      <w:moveFrom w:id="23" w:author="Mark Levison" w:date="2021-03-12T16:24:00Z">
-        <w:r>
-          <w:rPr>
-            <w:i/>
-            <w:iCs/>
-            <w:sz w:val="22"/>
-            <w:szCs w:val="22"/>
-          </w:rPr>
-          <w:t>Pre-Allocate Capacity for fires</w:t>
-        </w:r>
-      </w:moveFrom>
-    </w:p>
-    <w:p>
-      <w:pPr>
-        <w:rPr>
-          <w:moveFrom w:id="24" w:author="Mark Levison" w:date="2021-03-12T16:24:00Z"/>
-          <w:i/>
-          <w:iCs/>
-          <w:sz w:val="22"/>
-          <w:szCs w:val="22"/>
-        </w:rPr>
-      </w:pPr>
-      <w:moveFrom w:id="25" w:author="Mark Levison" w:date="2021-03-12T16:24:00Z">
-        <w:r>
-          <w:rPr>
-            <w:i/>
-            <w:iCs/>
-            <w:sz w:val="22"/>
-            <w:szCs w:val="22"/>
-          </w:rPr>
-          <w:t>Sacrifice One Team Member</w:t>
-        </w:r>
-      </w:moveFrom>
-    </w:p>
-    <w:moveFromRangeEnd w:id="22"/>
-    <w:p>
-      <w:pPr>
-        <w:rPr>
-          <w:i/>
-          <w:iCs/>
-          <w:sz w:val="22"/>
-          <w:szCs w:val="22"/>
-        </w:rPr>
-      </w:pPr>
     </w:p>
     <w:p>
       <w:r>
         <w:t>Improve DOD - …?</w:t>
       </w:r>
-      <w:ins w:id="26" w:author="Mark Levison" w:date="2021-03-12T14:58:00Z">
-        <w:r>
-          <w:rPr>
-            <w:sz w:val="22"/>
-            <w:szCs w:val="22"/>
-          </w:rPr>
-          <w:t xml:space="preserve"> </w:t>
-        </w:r>
-        <w:r>
-          <w:rPr>
-            <w:sz w:val="22"/>
-            <w:szCs w:val="22"/>
-          </w:rPr>
-          <w:t>DevOps – popular but not enough meaning</w:t>
-        </w:r>
-      </w:ins>
+      <w:r>
+        <w:rPr>
+          <w:sz w:val="22"/>
+          <w:szCs w:val="22"/>
+        </w:rPr>
+        <w:t xml:space="preserve"> </w:t>
+      </w:r>
+      <w:r>
+        <w:rPr>
+          <w:sz w:val="22"/>
+          <w:szCs w:val="22"/>
+        </w:rPr>
+        <w:t>DevOps – popular but not enough meaning</w:t>
+      </w:r>
     </w:p>
     <w:p>
       <w:pPr>
@@ -5022,7 +4812,7 @@
           <w:iCs/>
           <w:sz w:val="22"/>
           <w:szCs w:val="22"/>
-          <w:rPrChange w:id="27" w:author="Mark Levison" w:date="2021-03-11T16:30:00Z">
+          <w:rPrChange w:id="7" w:author="Mark Levison" w:date="2021-03-11T16:30:00Z">
             <w:rPr>
               <w:sz w:val="22"/>
               <w:szCs w:val="22"/>
@@ -5037,7 +4827,7 @@
         </w:rPr>
         <w:t>Work not from the Sprint Backlog</w:t>
       </w:r>
-      <w:ins w:id="28" w:author="Mark Levison" w:date="2021-03-11T16:30:00Z">
+      <w:ins w:id="8" w:author="Mark Levison" w:date="2021-03-11T16:30:00Z">
         <w:r>
           <w:rPr>
             <w:sz w:val="22"/>
@@ -5145,70 +4935,70 @@
           <w:sz w:val="22"/>
           <w:szCs w:val="22"/>
         </w:rPr>
+        <w:t xml:space="preserve">Search what goes </w:t>
+      </w:r>
+      <w:r>
+        <w:rPr>
+          <w:i/>
+          <w:iCs/>
+          <w:sz w:val="22"/>
+          <w:szCs w:val="22"/>
+        </w:rPr>
+        <w:t>wrong in a Scrum team</w:t>
+      </w:r>
+    </w:p>
+    <w:p>
+      <w:pPr>
+        <w:rPr>
+          <w:sz w:val="22"/>
+          <w:szCs w:val="22"/>
+        </w:rPr>
+      </w:pPr>
+      <w:r>
+        <w:rPr>
+          <w:sz w:val="22"/>
+          <w:szCs w:val="22"/>
+        </w:rPr>
+        <w:t xml:space="preserve">Dependency – another team injected work in your product backlog that harmed </w:t>
+      </w:r>
+      <w:proofErr w:type="gramStart"/>
+      <w:r>
+        <w:rPr>
+          <w:sz w:val="22"/>
+          <w:szCs w:val="22"/>
+        </w:rPr>
+        <w:t>you</w:t>
+      </w:r>
+      <w:proofErr w:type="gramEnd"/>
+    </w:p>
+    <w:p>
+      <w:pPr>
+        <w:rPr>
+          <w:sz w:val="22"/>
+          <w:szCs w:val="22"/>
+        </w:rPr>
+      </w:pPr>
+      <w:r>
+        <w:rPr>
+          <w:sz w:val="22"/>
+          <w:szCs w:val="22"/>
+        </w:rPr>
+        <w:t>Poor Communication</w:t>
+      </w:r>
+    </w:p>
+    <w:p>
+      <w:pPr>
+        <w:rPr>
+          <w:sz w:val="22"/>
+          <w:szCs w:val="22"/>
+        </w:rPr>
+      </w:pPr>
+      <w:r>
+        <w:rPr>
+          <w:sz w:val="22"/>
+          <w:szCs w:val="22"/>
+        </w:rPr>
         <w:lastRenderedPageBreak/>
-        <w:t xml:space="preserve">Search what goes </w:t>
-      </w:r>
-      <w:r>
-        <w:rPr>
-          <w:i/>
-          <w:iCs/>
-          <w:sz w:val="22"/>
-          <w:szCs w:val="22"/>
-        </w:rPr>
-        <w:t>wrong in a Scrum team</w:t>
-      </w:r>
-    </w:p>
-    <w:p>
-      <w:pPr>
-        <w:rPr>
-          <w:sz w:val="22"/>
-          <w:szCs w:val="22"/>
-        </w:rPr>
-      </w:pPr>
-      <w:r>
-        <w:rPr>
-          <w:sz w:val="22"/>
-          <w:szCs w:val="22"/>
-        </w:rPr>
-        <w:t xml:space="preserve">Dependency – another team injected work in your product backlog that harmed </w:t>
-      </w:r>
-      <w:proofErr w:type="gramStart"/>
-      <w:r>
-        <w:rPr>
-          <w:sz w:val="22"/>
-          <w:szCs w:val="22"/>
-        </w:rPr>
-        <w:t>you</w:t>
-      </w:r>
-      <w:proofErr w:type="gramEnd"/>
-    </w:p>
-    <w:p>
-      <w:pPr>
-        <w:rPr>
-          <w:sz w:val="22"/>
-          <w:szCs w:val="22"/>
-        </w:rPr>
-      </w:pPr>
-      <w:r>
-        <w:rPr>
-          <w:sz w:val="22"/>
-          <w:szCs w:val="22"/>
-        </w:rPr>
-        <w:t>Poor Communication</w:t>
-      </w:r>
-    </w:p>
-    <w:p>
-      <w:pPr>
-        <w:rPr>
-          <w:sz w:val="22"/>
-          <w:szCs w:val="22"/>
-        </w:rPr>
-      </w:pPr>
-      <w:r>
-        <w:rPr>
-          <w:sz w:val="22"/>
-          <w:szCs w:val="22"/>
-        </w:rPr>
         <w:t xml:space="preserve">Unnecessary Meetings occupying up 25% of the </w:t>
       </w:r>
       <w:proofErr w:type="gramStart"/>

</xml_diff>

<commit_message>
Change Retro Agenda added to round 3...
...Daily desc improved
</commit_message>
<xml_diff>
--- a/docs/Team Games.docx
+++ b/docs/Team Games.docx
@@ -22,15 +22,7 @@
         <w:t>, n</w:t>
       </w:r>
       <w:r>
-        <w:t xml:space="preserve">ot every result on earth. </w:t>
-      </w:r>
-      <w:proofErr w:type="gramStart"/>
-      <w:r>
-        <w:t>We’re</w:t>
-      </w:r>
-      <w:proofErr w:type="gramEnd"/>
-      <w:r>
-        <w:t xml:space="preserve"> a vulture capital funded company</w:t>
+        <w:t>ot every result on earth. We’re a vulture capital funded company</w:t>
       </w:r>
       <w:r>
         <w:t xml:space="preserve">, </w:t>
@@ -101,15 +93,7 @@
     </w:p>
     <w:p>
       <w:r>
-        <w:t>Will it win the award for being most improved (</w:t>
-      </w:r>
-      <w:proofErr w:type="gramStart"/>
-      <w:r>
-        <w:t>i.e.</w:t>
-      </w:r>
-      <w:proofErr w:type="gramEnd"/>
-      <w:r>
-        <w:t xml:space="preserve"> best final capacity)</w:t>
+        <w:t>Will it win the award for being most improved (i.e. best final capacity)</w:t>
       </w:r>
       <w:r>
         <w:t>?</w:t>
@@ -144,14 +128,7 @@
         <w:rPr>
           <w:i/>
         </w:rPr>
-        <w:t xml:space="preserve">three </w:t>
-      </w:r>
-      <w:proofErr w:type="gramStart"/>
-      <w:r>
-        <w:rPr>
-          <w:i/>
-        </w:rPr>
-        <w:t>2</w:t>
+        <w:t>three 2</w:t>
       </w:r>
       <w:r>
         <w:rPr>
@@ -159,7 +136,6 @@
         </w:rPr>
         <w:t xml:space="preserve"> week</w:t>
       </w:r>
-      <w:proofErr w:type="gramEnd"/>
       <w:r>
         <w:rPr>
           <w:i/>
@@ -206,16 +182,8 @@
         <w:rPr>
           <w:i/>
         </w:rPr>
-        <w:t xml:space="preserve"> will have 5 to 9 team </w:t>
-      </w:r>
-      <w:proofErr w:type="gramStart"/>
-      <w:r>
-        <w:rPr>
-          <w:i/>
-        </w:rPr>
-        <w:t>members</w:t>
-      </w:r>
-      <w:proofErr w:type="gramEnd"/>
+        <w:t xml:space="preserve"> will have 5 to 9 team members</w:t>
+      </w:r>
     </w:p>
     <w:p>
       <w:pPr>
@@ -238,21 +206,7 @@
         <w:rPr>
           <w:i/>
         </w:rPr>
-        <w:t xml:space="preserve">ach round you have budget </w:t>
-      </w:r>
-      <w:proofErr w:type="gramStart"/>
-      <w:r>
-        <w:rPr>
-          <w:i/>
-        </w:rPr>
-        <w:t>for the amount of</w:t>
-      </w:r>
-      <w:proofErr w:type="gramEnd"/>
-      <w:r>
-        <w:rPr>
-          <w:i/>
-        </w:rPr>
-        <w:t xml:space="preserve"> work/stuff you can do based on your team</w:t>
+        <w:t>ach round you have budget for the amount of work/stuff you can do based on your team</w:t>
       </w:r>
       <w:r>
         <w:rPr>
@@ -288,21 +242,7 @@
         <w:rPr>
           <w:i/>
         </w:rPr>
-        <w:t xml:space="preserve"> otherwise you </w:t>
-      </w:r>
-      <w:proofErr w:type="gramStart"/>
-      <w:r>
-        <w:rPr>
-          <w:i/>
-        </w:rPr>
-        <w:t>don’t</w:t>
-      </w:r>
-      <w:proofErr w:type="gramEnd"/>
-      <w:r>
-        <w:rPr>
-          <w:i/>
-        </w:rPr>
-        <w:t xml:space="preserve"> </w:t>
+        <w:t xml:space="preserve"> otherwise you don’t </w:t>
       </w:r>
       <w:r>
         <w:rPr>
@@ -404,16 +344,8 @@
         <w:rPr>
           <w:i/>
         </w:rPr>
-        <w:t xml:space="preserve">uman interactions are </w:t>
-      </w:r>
-      <w:proofErr w:type="gramStart"/>
-      <w:r>
-        <w:rPr>
-          <w:i/>
-        </w:rPr>
-        <w:t>imperfect</w:t>
-      </w:r>
-      <w:proofErr w:type="gramEnd"/>
+        <w:t>uman interactions are imperfect</w:t>
+      </w:r>
       <w:r>
         <w:rPr>
           <w:i/>
@@ -672,41 +604,27 @@
         <w:rPr>
           <w:highlight w:val="yellow"/>
         </w:rPr>
-        <w:t xml:space="preserve"> – if nothing is done to improve Product Ownership </w:t>
-      </w:r>
-      <w:proofErr w:type="gramStart"/>
-      <w:r>
+        <w:t xml:space="preserve"> – if nothing is done to improve Product Ownership i.e. Vision, Product Backlog Refinement etc. then the team’s success chance is reduced.</w:t>
+      </w:r>
+    </w:p>
+    <w:p>
+      <w:pPr>
         <w:rPr>
           <w:highlight w:val="yellow"/>
         </w:rPr>
-        <w:t>i.e.</w:t>
-      </w:r>
-      <w:proofErr w:type="gramEnd"/>
+      </w:pPr>
+    </w:p>
+    <w:p>
       <w:r>
         <w:rPr>
           <w:highlight w:val="yellow"/>
         </w:rPr>
-        <w:t xml:space="preserve"> Vision, Product Backlog Refinement etc. then the team’s success chance is reduced.</w:t>
-      </w:r>
-    </w:p>
-    <w:p>
-      <w:pPr>
+        <w:t>Much longer term – add Morale, Defects found and Cycle time as measures?</w:t>
+      </w:r>
+      <w:r>
         <w:rPr>
           <w:highlight w:val="yellow"/>
         </w:rPr>
-      </w:pPr>
-    </w:p>
-    <w:p>
-      <w:r>
-        <w:rPr>
-          <w:highlight w:val="yellow"/>
-        </w:rPr>
-        <w:t>Much longer term – add Morale, Defects found and Cycle time as measures?</w:t>
-      </w:r>
-      <w:r>
-        <w:rPr>
-          <w:highlight w:val="yellow"/>
-        </w:rPr>
         <w:t xml:space="preserve"> See if Google Project Aristotle can help create new actions.</w:t>
       </w:r>
     </w:p>
@@ -723,23 +641,7 @@
           <w:i/>
           <w:iCs/>
         </w:rPr>
-        <w:t xml:space="preserve">This </w:t>
-      </w:r>
-      <w:proofErr w:type="gramStart"/>
-      <w:r>
-        <w:rPr>
-          <w:i/>
-          <w:iCs/>
-        </w:rPr>
-        <w:t>isn’t</w:t>
-      </w:r>
-      <w:proofErr w:type="gramEnd"/>
-      <w:r>
-        <w:rPr>
-          <w:i/>
-          <w:iCs/>
-        </w:rPr>
-        <w:t xml:space="preserve"> an action in of itself – rather the default that will happen for any uncommitted capacity.</w:t>
+        <w:t>This isn’t an action in of itself – rather the default that will happen for any uncommitted capacity.</w:t>
       </w:r>
     </w:p>
     <w:p>
@@ -769,15 +671,7 @@
         <w:t xml:space="preserve"> Effect: </w:t>
       </w:r>
       <w:r>
-        <w:t xml:space="preserve">Roll one die per User Story committed. 3 or </w:t>
-      </w:r>
-      <w:proofErr w:type="gramStart"/>
-      <w:r>
-        <w:t>higher  =</w:t>
-      </w:r>
-      <w:proofErr w:type="gramEnd"/>
-      <w:r>
-        <w:t xml:space="preserve"> commitment met, User Story is completed</w:t>
+        <w:t>Roll one die per User Story committed. 3 or higher  = commitment met, User Story is completed</w:t>
       </w:r>
       <w:r>
         <w:tab/>
@@ -786,24 +680,11 @@
     <w:p>
       <w:r>
         <w:lastRenderedPageBreak/>
-        <w:t xml:space="preserve">In an ideal world I would balance the game choices so that each round has one improvement from each of: SM, PO, </w:t>
-      </w:r>
-      <w:proofErr w:type="spellStart"/>
-      <w:r>
-        <w:t>Eng</w:t>
-      </w:r>
-      <w:proofErr w:type="spellEnd"/>
-      <w:r>
-        <w:t>, Collaboration</w:t>
-      </w:r>
-      <w:r>
-        <w:t xml:space="preserve"> and one item for remote </w:t>
-      </w:r>
-      <w:proofErr w:type="gramStart"/>
-      <w:r>
-        <w:t>teams</w:t>
-      </w:r>
-      <w:proofErr w:type="gramEnd"/>
+        <w:t>In an ideal world I would balance the game choices so that each round has one improvement from each of: SM, PO, Eng, Collaboration</w:t>
+      </w:r>
+      <w:r>
+        <w:t xml:space="preserve"> and one item for remote teams</w:t>
+      </w:r>
     </w:p>
     <w:p/>
     <w:tbl>
@@ -1508,23 +1389,7 @@
                 <w:sz w:val="22"/>
                 <w:szCs w:val="22"/>
               </w:rPr>
-              <w:t xml:space="preserve">Social conversation happens around the water cooler/coffee and tea. If team members have to leave the team </w:t>
-            </w:r>
-            <w:proofErr w:type="gramStart"/>
-            <w:r>
-              <w:rPr>
-                <w:sz w:val="22"/>
-                <w:szCs w:val="22"/>
-              </w:rPr>
-              <w:t>space</w:t>
-            </w:r>
-            <w:proofErr w:type="gramEnd"/>
-            <w:r>
-              <w:rPr>
-                <w:sz w:val="22"/>
-                <w:szCs w:val="22"/>
-              </w:rPr>
-              <w:t xml:space="preserve"> then the social benefit is diffused</w:t>
+              <w:t>Social conversation happens around the water cooler/coffee and tea. If team members have to leave the team space then the social benefit is diffused</w:t>
             </w:r>
           </w:p>
         </w:tc>
@@ -2010,23 +1875,7 @@
                 <w:sz w:val="22"/>
                 <w:szCs w:val="22"/>
               </w:rPr>
-              <w:t xml:space="preserve">By writing the Acceptance Criteria first – many misunderstandings are </w:t>
-            </w:r>
-            <w:proofErr w:type="gramStart"/>
-            <w:r>
-              <w:rPr>
-                <w:sz w:val="22"/>
-                <w:szCs w:val="22"/>
-              </w:rPr>
-              <w:t>avoided</w:t>
-            </w:r>
-            <w:proofErr w:type="gramEnd"/>
-            <w:r>
-              <w:rPr>
-                <w:sz w:val="22"/>
-                <w:szCs w:val="22"/>
-              </w:rPr>
-              <w:t xml:space="preserve"> and defects are eliminated.</w:t>
+              <w:t>By writing the Acceptance Criteria first – many misunderstandings are avoided and defects are eliminated.</w:t>
             </w:r>
           </w:p>
           <w:p>
@@ -2478,25 +2327,7 @@
                 <w:sz w:val="22"/>
                 <w:szCs w:val="22"/>
               </w:rPr>
-              <w:t xml:space="preserve">None. You get yelled at by Management. You still </w:t>
-            </w:r>
-            <w:proofErr w:type="gramStart"/>
-            <w:r>
-              <w:rPr>
-                <w:i/>
-                <w:sz w:val="22"/>
-                <w:szCs w:val="22"/>
-              </w:rPr>
-              <w:t>have to</w:t>
-            </w:r>
-            <w:proofErr w:type="gramEnd"/>
-            <w:r>
-              <w:rPr>
-                <w:i/>
-                <w:sz w:val="22"/>
-                <w:szCs w:val="22"/>
-              </w:rPr>
-              <w:t xml:space="preserve"> deal with the fires.</w:t>
+              <w:t>None. You get yelled at by Management. You still have to deal with the fires.</w:t>
             </w:r>
           </w:p>
         </w:tc>
@@ -2666,43 +2497,7 @@
                 <w:sz w:val="22"/>
                 <w:szCs w:val="22"/>
               </w:rPr>
-              <w:t xml:space="preserve">tories this round. Accepting change mid-sprint is </w:t>
-            </w:r>
-            <w:proofErr w:type="gramStart"/>
-            <w:r>
-              <w:rPr>
-                <w:i/>
-                <w:sz w:val="22"/>
-                <w:szCs w:val="22"/>
-              </w:rPr>
-              <w:t>very expensive</w:t>
-            </w:r>
-            <w:proofErr w:type="gramEnd"/>
-            <w:r>
-              <w:rPr>
-                <w:i/>
-                <w:sz w:val="22"/>
-                <w:szCs w:val="22"/>
-              </w:rPr>
-              <w:t xml:space="preserve">. The team was focused on meeting the goal. In </w:t>
-            </w:r>
-            <w:proofErr w:type="gramStart"/>
-            <w:r>
-              <w:rPr>
-                <w:i/>
-                <w:sz w:val="22"/>
-                <w:szCs w:val="22"/>
-              </w:rPr>
-              <w:t>addition</w:t>
-            </w:r>
-            <w:proofErr w:type="gramEnd"/>
-            <w:r>
-              <w:rPr>
-                <w:i/>
-                <w:sz w:val="22"/>
-                <w:szCs w:val="22"/>
-              </w:rPr>
-              <w:t>….</w:t>
+              <w:t>tories this round. Accepting change mid-sprint is very expensive. The team was focused on meeting the goal. In addition….</w:t>
             </w:r>
           </w:p>
           <w:p>
@@ -2997,9 +2792,44 @@
           <w:szCs w:val="21"/>
           <w:lang w:val="en-CA" w:eastAsia="en-CA"/>
         </w:rPr>
-        <w:t>Team Members </w:t>
-      </w:r>
-      <w:proofErr w:type="gramStart"/>
+        <w:t>Team Members On Same Floor</w:t>
+      </w:r>
+    </w:p>
+    <w:p>
+      <w:pPr>
+        <w:rPr>
+          <w:sz w:val="22"/>
+          <w:szCs w:val="22"/>
+        </w:rPr>
+      </w:pPr>
+    </w:p>
+    <w:p>
+      <w:pPr>
+        <w:rPr>
+          <w:sz w:val="22"/>
+          <w:szCs w:val="22"/>
+        </w:rPr>
+      </w:pPr>
+      <w:r>
+        <w:rPr>
+          <w:sz w:val="22"/>
+          <w:szCs w:val="22"/>
+        </w:rPr>
+        <w:t>Round 2 – Failed to Deliver</w:t>
+      </w:r>
+    </w:p>
+    <w:p>
+      <w:pPr>
+        <w:shd w:val="clear" w:color="auto" w:fill="FFFFFF"/>
+        <w:spacing w:line="285" w:lineRule="atLeast"/>
+        <w:rPr>
+          <w:rFonts w:ascii="Consolas" w:eastAsia="Times New Roman" w:hAnsi="Consolas" w:cs="Times New Roman"/>
+          <w:color w:val="000000"/>
+          <w:sz w:val="21"/>
+          <w:szCs w:val="21"/>
+          <w:lang w:val="en-CA" w:eastAsia="en-CA"/>
+        </w:rPr>
+      </w:pPr>
       <w:r>
         <w:rPr>
           <w:rFonts w:ascii="Consolas" w:eastAsia="Times New Roman" w:hAnsi="Consolas" w:cs="Times New Roman"/>
@@ -3008,9 +2838,21 @@
           <w:szCs w:val="21"/>
           <w:lang w:val="en-CA" w:eastAsia="en-CA"/>
         </w:rPr>
-        <w:t>On</w:t>
-      </w:r>
-      <w:proofErr w:type="gramEnd"/>
+        <w:t>Remote Team Avatars</w:t>
+      </w:r>
+    </w:p>
+    <w:p>
+      <w:pPr>
+        <w:shd w:val="clear" w:color="auto" w:fill="FFFFFF"/>
+        <w:spacing w:line="285" w:lineRule="atLeast"/>
+        <w:rPr>
+          <w:rFonts w:ascii="Consolas" w:eastAsia="Times New Roman" w:hAnsi="Consolas" w:cs="Times New Roman"/>
+          <w:color w:val="000000"/>
+          <w:sz w:val="21"/>
+          <w:szCs w:val="21"/>
+          <w:lang w:val="en-CA" w:eastAsia="en-CA"/>
+        </w:rPr>
+      </w:pPr>
       <w:r>
         <w:rPr>
           <w:rFonts w:ascii="Consolas" w:eastAsia="Times New Roman" w:hAnsi="Consolas" w:cs="Times New Roman"/>
@@ -3019,89 +2861,8 @@
           <w:szCs w:val="21"/>
           <w:lang w:val="en-CA" w:eastAsia="en-CA"/>
         </w:rPr>
-        <w:t> Same Floor</w:t>
-      </w:r>
-    </w:p>
-    <w:p>
-      <w:pPr>
-        <w:rPr>
-          <w:sz w:val="22"/>
-          <w:szCs w:val="22"/>
-        </w:rPr>
-      </w:pPr>
-    </w:p>
-    <w:p>
-      <w:pPr>
-        <w:rPr>
-          <w:sz w:val="22"/>
-          <w:szCs w:val="22"/>
-        </w:rPr>
-      </w:pPr>
-      <w:r>
-        <w:rPr>
-          <w:sz w:val="22"/>
-          <w:szCs w:val="22"/>
-        </w:rPr>
-        <w:t>Round 2 – Failed to Deliver</w:t>
-      </w:r>
-    </w:p>
-    <w:p>
-      <w:pPr>
-        <w:shd w:val="clear" w:color="auto" w:fill="FFFFFF"/>
-        <w:spacing w:line="285" w:lineRule="atLeast"/>
-        <w:rPr>
-          <w:rFonts w:ascii="Consolas" w:eastAsia="Times New Roman" w:hAnsi="Consolas" w:cs="Times New Roman"/>
-          <w:color w:val="000000"/>
-          <w:sz w:val="21"/>
-          <w:szCs w:val="21"/>
-          <w:lang w:val="en-CA" w:eastAsia="en-CA"/>
-        </w:rPr>
-      </w:pPr>
-      <w:r>
-        <w:rPr>
-          <w:rFonts w:ascii="Consolas" w:eastAsia="Times New Roman" w:hAnsi="Consolas" w:cs="Times New Roman"/>
-          <w:color w:val="A31515"/>
-          <w:sz w:val="21"/>
-          <w:szCs w:val="21"/>
-          <w:lang w:val="en-CA" w:eastAsia="en-CA"/>
-        </w:rPr>
-        <w:t>Remote Team Avatars</w:t>
-      </w:r>
-    </w:p>
-    <w:p>
-      <w:pPr>
-        <w:shd w:val="clear" w:color="auto" w:fill="FFFFFF"/>
-        <w:spacing w:line="285" w:lineRule="atLeast"/>
-        <w:rPr>
-          <w:rFonts w:ascii="Consolas" w:eastAsia="Times New Roman" w:hAnsi="Consolas" w:cs="Times New Roman"/>
-          <w:color w:val="000000"/>
-          <w:sz w:val="21"/>
-          <w:szCs w:val="21"/>
-          <w:lang w:val="en-CA" w:eastAsia="en-CA"/>
-        </w:rPr>
-      </w:pPr>
-      <w:r>
-        <w:rPr>
-          <w:rFonts w:ascii="Consolas" w:eastAsia="Times New Roman" w:hAnsi="Consolas" w:cs="Times New Roman"/>
-          <w:color w:val="A31515"/>
-          <w:sz w:val="21"/>
-          <w:szCs w:val="21"/>
-          <w:lang w:val="en-CA" w:eastAsia="en-CA"/>
-        </w:rPr>
-        <w:t>All Work is done on Main or </w:t>
-      </w:r>
-      <w:proofErr w:type="gramStart"/>
-      <w:r>
-        <w:rPr>
-          <w:rFonts w:ascii="Consolas" w:eastAsia="Times New Roman" w:hAnsi="Consolas" w:cs="Times New Roman"/>
-          <w:color w:val="A31515"/>
-          <w:sz w:val="21"/>
-          <w:szCs w:val="21"/>
-          <w:lang w:val="en-CA" w:eastAsia="en-CA"/>
-        </w:rPr>
-        <w:t>Trunk</w:t>
-      </w:r>
-      <w:proofErr w:type="gramEnd"/>
+        <w:t>All Work is done on Main or Trunk</w:t>
+      </w:r>
     </w:p>
     <w:p>
       <w:pPr>
@@ -3264,9 +3025,21 @@
           <w:szCs w:val="21"/>
           <w:lang w:val="en-CA" w:eastAsia="en-CA"/>
         </w:rPr>
-        <w:t>Observe People + </w:t>
-      </w:r>
-      <w:proofErr w:type="gramStart"/>
+        <w:t>Observe People + Relationships</w:t>
+      </w:r>
+    </w:p>
+    <w:p>
+      <w:pPr>
+        <w:shd w:val="clear" w:color="auto" w:fill="FFFFFF"/>
+        <w:spacing w:line="285" w:lineRule="atLeast"/>
+        <w:rPr>
+          <w:rFonts w:ascii="Consolas" w:eastAsia="Times New Roman" w:hAnsi="Consolas" w:cs="Times New Roman"/>
+          <w:color w:val="000000"/>
+          <w:sz w:val="21"/>
+          <w:szCs w:val="21"/>
+          <w:lang w:val="en-CA" w:eastAsia="en-CA"/>
+        </w:rPr>
+      </w:pPr>
       <w:r>
         <w:rPr>
           <w:rFonts w:ascii="Consolas" w:eastAsia="Times New Roman" w:hAnsi="Consolas" w:cs="Times New Roman"/>
@@ -3275,9 +3048,125 @@
           <w:szCs w:val="21"/>
           <w:lang w:val="en-CA" w:eastAsia="en-CA"/>
         </w:rPr>
-        <w:t>Relationships</w:t>
-      </w:r>
-      <w:proofErr w:type="gramEnd"/>
+        <w:t>One on One</w:t>
+      </w:r>
+    </w:p>
+    <w:p>
+      <w:pPr>
+        <w:shd w:val="clear" w:color="auto" w:fill="FFFFFF"/>
+        <w:spacing w:line="285" w:lineRule="atLeast"/>
+        <w:rPr>
+          <w:rFonts w:ascii="Consolas" w:eastAsia="Times New Roman" w:hAnsi="Consolas" w:cs="Times New Roman"/>
+          <w:color w:val="A31515"/>
+          <w:sz w:val="21"/>
+          <w:szCs w:val="21"/>
+          <w:lang w:val="en-CA" w:eastAsia="en-CA"/>
+        </w:rPr>
+      </w:pPr>
+      <w:r>
+        <w:rPr>
+          <w:rFonts w:ascii="Consolas" w:eastAsia="Times New Roman" w:hAnsi="Consolas" w:cs="Times New Roman"/>
+          <w:color w:val="A31515"/>
+          <w:sz w:val="21"/>
+          <w:szCs w:val="21"/>
+          <w:lang w:val="en-CA" w:eastAsia="en-CA"/>
+        </w:rPr>
+        <w:t>Pair Programming</w:t>
+      </w:r>
+    </w:p>
+    <w:p>
+      <w:pPr>
+        <w:shd w:val="clear" w:color="auto" w:fill="FFFFFF"/>
+        <w:spacing w:line="285" w:lineRule="atLeast"/>
+        <w:rPr>
+          <w:rFonts w:ascii="Consolas" w:eastAsia="Times New Roman" w:hAnsi="Consolas" w:cs="Times New Roman"/>
+          <w:color w:val="A31515"/>
+          <w:sz w:val="21"/>
+          <w:szCs w:val="21"/>
+          <w:lang w:val="en-CA" w:eastAsia="en-CA"/>
+        </w:rPr>
+      </w:pPr>
+      <w:r>
+        <w:rPr>
+          <w:rFonts w:ascii="Consolas" w:eastAsia="Times New Roman" w:hAnsi="Consolas" w:cs="Times New Roman"/>
+          <w:color w:val="A31515"/>
+          <w:sz w:val="21"/>
+          <w:szCs w:val="21"/>
+          <w:lang w:val="en-CA" w:eastAsia="en-CA"/>
+        </w:rPr>
+        <w:t>Story Mapping</w:t>
+      </w:r>
+    </w:p>
+    <w:p>
+      <w:pPr>
+        <w:rPr>
+          <w:rFonts w:ascii="Consolas" w:eastAsia="Times New Roman" w:hAnsi="Consolas" w:cs="Times New Roman"/>
+          <w:color w:val="A31515"/>
+          <w:sz w:val="21"/>
+          <w:szCs w:val="21"/>
+          <w:lang w:val="en-CA" w:eastAsia="en-CA"/>
+        </w:rPr>
+      </w:pPr>
+      <w:r>
+        <w:rPr>
+          <w:rFonts w:ascii="Consolas" w:eastAsia="Times New Roman" w:hAnsi="Consolas" w:cs="Times New Roman"/>
+          <w:color w:val="A31515"/>
+          <w:sz w:val="21"/>
+          <w:szCs w:val="21"/>
+          <w:lang w:val="en-CA" w:eastAsia="en-CA"/>
+        </w:rPr>
+        <w:t>Refactoring</w:t>
+      </w:r>
+    </w:p>
+    <w:p>
+      <w:pPr>
+        <w:rPr>
+          <w:sz w:val="22"/>
+          <w:szCs w:val="22"/>
+        </w:rPr>
+      </w:pPr>
+    </w:p>
+    <w:p>
+      <w:pPr>
+        <w:shd w:val="clear" w:color="auto" w:fill="FFFFFF" w:themeFill="background1"/>
+        <w:rPr>
+          <w:rFonts w:ascii="Consolas" w:eastAsia="Times New Roman" w:hAnsi="Consolas" w:cs="Times New Roman"/>
+          <w:color w:val="A31515"/>
+          <w:sz w:val="21"/>
+          <w:szCs w:val="21"/>
+          <w:lang w:val="en-CA" w:eastAsia="en-CA"/>
+        </w:rPr>
+      </w:pPr>
+      <w:r>
+        <w:rPr>
+          <w:sz w:val="22"/>
+          <w:szCs w:val="22"/>
+        </w:rPr>
+        <w:t>Round 4 –</w:t>
+      </w:r>
+      <w:r>
+        <w:rPr>
+          <w:sz w:val="22"/>
+          <w:szCs w:val="22"/>
+        </w:rPr>
+        <w:t>Team</w:t>
+      </w:r>
+      <w:r>
+        <w:rPr>
+          <w:i/>
+          <w:iCs/>
+          <w:sz w:val="22"/>
+          <w:szCs w:val="22"/>
+        </w:rPr>
+        <w:t xml:space="preserve"> </w:t>
+      </w:r>
+      <w:r>
+        <w:rPr>
+          <w:sz w:val="22"/>
+          <w:szCs w:val="22"/>
+        </w:rPr>
+        <w:t>Bottlenecked</w:t>
+      </w:r>
     </w:p>
     <w:p>
       <w:pPr>
@@ -3299,13 +3188,24 @@
           <w:szCs w:val="21"/>
           <w:lang w:val="en-CA" w:eastAsia="en-CA"/>
         </w:rPr>
-        <w:t>One on One</w:t>
+        <w:t>Informal Cross Skilling</w:t>
       </w:r>
     </w:p>
     <w:p>
       <w:pPr>
         <w:shd w:val="clear" w:color="auto" w:fill="FFFFFF"/>
         <w:spacing w:line="285" w:lineRule="atLeast"/>
+        <w:rPr>
+          <w:rFonts w:ascii="Consolas" w:eastAsia="Times New Roman" w:hAnsi="Consolas" w:cs="Times New Roman"/>
+          <w:i/>
+          <w:iCs/>
+          <w:color w:val="000000"/>
+          <w:sz w:val="21"/>
+          <w:szCs w:val="21"/>
+          <w:lang w:val="en-CA" w:eastAsia="en-CA"/>
+        </w:rPr>
+      </w:pPr>
+      <w:r>
         <w:rPr>
           <w:rFonts w:ascii="Consolas" w:eastAsia="Times New Roman" w:hAnsi="Consolas" w:cs="Times New Roman"/>
           <w:color w:val="A31515"/>
@@ -3313,7 +3213,8 @@
           <w:szCs w:val="21"/>
           <w:lang w:val="en-CA" w:eastAsia="en-CA"/>
         </w:rPr>
-      </w:pPr>
+        <w:t>Send Team Members on a testing course</w:t>
+      </w:r>
       <w:r>
         <w:rPr>
           <w:rFonts w:ascii="Consolas" w:eastAsia="Times New Roman" w:hAnsi="Consolas" w:cs="Times New Roman"/>
@@ -3322,13 +3223,34 @@
           <w:szCs w:val="21"/>
           <w:lang w:val="en-CA" w:eastAsia="en-CA"/>
         </w:rPr>
-        <w:t>Pair Programming</w:t>
+        <w:t xml:space="preserve"> </w:t>
+      </w:r>
+      <w:r>
+        <w:rPr>
+          <w:rFonts w:ascii="Consolas" w:eastAsia="Times New Roman" w:hAnsi="Consolas" w:cs="Times New Roman"/>
+          <w:i/>
+          <w:iCs/>
+          <w:color w:val="A31515"/>
+          <w:sz w:val="21"/>
+          <w:szCs w:val="21"/>
+          <w:lang w:val="en-CA" w:eastAsia="en-CA"/>
+        </w:rPr>
+        <w:t>Rename for clarity</w:t>
       </w:r>
     </w:p>
     <w:p>
       <w:pPr>
         <w:shd w:val="clear" w:color="auto" w:fill="FFFFFF"/>
         <w:spacing w:line="285" w:lineRule="atLeast"/>
+        <w:rPr>
+          <w:rFonts w:ascii="Consolas" w:eastAsia="Times New Roman" w:hAnsi="Consolas" w:cs="Times New Roman"/>
+          <w:color w:val="000000"/>
+          <w:sz w:val="21"/>
+          <w:szCs w:val="21"/>
+          <w:lang w:val="en-CA" w:eastAsia="en-CA"/>
+        </w:rPr>
+      </w:pPr>
+      <w:r>
         <w:rPr>
           <w:rFonts w:ascii="Consolas" w:eastAsia="Times New Roman" w:hAnsi="Consolas" w:cs="Times New Roman"/>
           <w:color w:val="A31515"/>
@@ -3336,8 +3258,13 @@
           <w:szCs w:val="21"/>
           <w:lang w:val="en-CA" w:eastAsia="en-CA"/>
         </w:rPr>
-      </w:pPr>
-      <w:r>
+        <w:t>Personal Productivity Bonus</w:t>
+      </w:r>
+    </w:p>
+    <w:p>
+      <w:pPr>
+        <w:shd w:val="clear" w:color="auto" w:fill="FFFFFF"/>
+        <w:spacing w:line="285" w:lineRule="atLeast"/>
         <w:rPr>
           <w:rFonts w:ascii="Consolas" w:eastAsia="Times New Roman" w:hAnsi="Consolas" w:cs="Times New Roman"/>
           <w:color w:val="A31515"/>
@@ -3345,11 +3272,8 @@
           <w:szCs w:val="21"/>
           <w:lang w:val="en-CA" w:eastAsia="en-CA"/>
         </w:rPr>
-        <w:t>Story Mapping moved</w:t>
-      </w:r>
-    </w:p>
-    <w:p>
-      <w:pPr>
+      </w:pPr>
+      <w:r>
         <w:rPr>
           <w:rFonts w:ascii="Consolas" w:eastAsia="Times New Roman" w:hAnsi="Consolas" w:cs="Times New Roman"/>
           <w:color w:val="A31515"/>
@@ -3357,8 +3281,13 @@
           <w:szCs w:val="21"/>
           <w:lang w:val="en-CA" w:eastAsia="en-CA"/>
         </w:rPr>
-      </w:pPr>
-      <w:r>
+        <w:t>New Person on the Team</w:t>
+      </w:r>
+    </w:p>
+    <w:p>
+      <w:pPr>
+        <w:shd w:val="clear" w:color="auto" w:fill="FFFFFF"/>
+        <w:spacing w:line="285" w:lineRule="atLeast"/>
         <w:rPr>
           <w:rFonts w:ascii="Consolas" w:eastAsia="Times New Roman" w:hAnsi="Consolas" w:cs="Times New Roman"/>
           <w:color w:val="A31515"/>
@@ -3366,20 +3295,8 @@
           <w:szCs w:val="21"/>
           <w:lang w:val="en-CA" w:eastAsia="en-CA"/>
         </w:rPr>
-        <w:t>Refactoring</w:t>
-      </w:r>
-    </w:p>
-    <w:p>
-      <w:pPr>
-        <w:rPr>
-          <w:sz w:val="22"/>
-          <w:szCs w:val="22"/>
-        </w:rPr>
-      </w:pPr>
-    </w:p>
-    <w:p>
-      <w:pPr>
-        <w:shd w:val="clear" w:color="auto" w:fill="FFFFFF" w:themeFill="background1"/>
+      </w:pPr>
+      <w:r>
         <w:rPr>
           <w:rFonts w:ascii="Consolas" w:eastAsia="Times New Roman" w:hAnsi="Consolas" w:cs="Times New Roman"/>
           <w:color w:val="A31515"/>
@@ -3387,36 +3304,7 @@
           <w:szCs w:val="21"/>
           <w:lang w:val="en-CA" w:eastAsia="en-CA"/>
         </w:rPr>
-      </w:pPr>
-      <w:r>
-        <w:rPr>
-          <w:sz w:val="22"/>
-          <w:szCs w:val="22"/>
-        </w:rPr>
-        <w:t>Round 4 –</w:t>
-      </w:r>
-      <w:r>
-        <w:rPr>
-          <w:sz w:val="22"/>
-          <w:szCs w:val="22"/>
-        </w:rPr>
-        <w:t>Team</w:t>
-      </w:r>
-      <w:r>
-        <w:rPr>
-          <w:i/>
-          <w:iCs/>
-          <w:sz w:val="22"/>
-          <w:szCs w:val="22"/>
-        </w:rPr>
-        <w:t xml:space="preserve"> </w:t>
-      </w:r>
-      <w:r>
-        <w:rPr>
-          <w:sz w:val="22"/>
-          <w:szCs w:val="22"/>
-        </w:rPr>
-        <w:t>Bottlenecked</w:t>
+        <w:t>TDD</w:t>
       </w:r>
     </w:p>
     <w:p>
@@ -3424,11 +3312,8 @@
         <w:shd w:val="clear" w:color="auto" w:fill="FFFFFF"/>
         <w:spacing w:line="285" w:lineRule="atLeast"/>
         <w:rPr>
-          <w:rFonts w:ascii="Consolas" w:eastAsia="Times New Roman" w:hAnsi="Consolas" w:cs="Times New Roman"/>
-          <w:color w:val="000000"/>
-          <w:sz w:val="21"/>
-          <w:szCs w:val="21"/>
-          <w:lang w:val="en-CA" w:eastAsia="en-CA"/>
+          <w:sz w:val="22"/>
+          <w:szCs w:val="22"/>
         </w:rPr>
       </w:pPr>
       <w:r>
@@ -3439,24 +3324,47 @@
           <w:szCs w:val="21"/>
           <w:lang w:val="en-CA" w:eastAsia="en-CA"/>
         </w:rPr>
-        <w:t>Informal Cross Skilling</w:t>
+        <w:t>Limit WIP slows team down for now and speeds them up later</w:t>
+      </w:r>
+    </w:p>
+    <w:p>
+      <w:pPr>
+        <w:rPr>
+          <w:sz w:val="22"/>
+          <w:szCs w:val="22"/>
+        </w:rPr>
+      </w:pPr>
+      <w:r>
+        <w:rPr>
+          <w:sz w:val="22"/>
+          <w:szCs w:val="22"/>
+          <w:highlight w:val="yellow"/>
+        </w:rPr>
+        <w:t>How to work Psychological Safety into the game</w:t>
+      </w:r>
+    </w:p>
+    <w:p/>
+    <w:p>
+      <w:pPr>
+        <w:rPr>
+          <w:sz w:val="22"/>
+          <w:szCs w:val="22"/>
+        </w:rPr>
+      </w:pPr>
+    </w:p>
+    <w:p>
+      <w:r>
+        <w:rPr>
+          <w:sz w:val="22"/>
+          <w:szCs w:val="22"/>
+        </w:rPr>
+        <w:t xml:space="preserve">Round 5 </w:t>
       </w:r>
     </w:p>
     <w:p>
       <w:pPr>
         <w:shd w:val="clear" w:color="auto" w:fill="FFFFFF"/>
         <w:spacing w:line="285" w:lineRule="atLeast"/>
-        <w:rPr>
-          <w:rFonts w:ascii="Consolas" w:eastAsia="Times New Roman" w:hAnsi="Consolas" w:cs="Times New Roman"/>
-          <w:i/>
-          <w:iCs/>
-          <w:color w:val="000000"/>
-          <w:sz w:val="21"/>
-          <w:szCs w:val="21"/>
-          <w:lang w:val="en-CA" w:eastAsia="en-CA"/>
-        </w:rPr>
-      </w:pPr>
-      <w:r>
         <w:rPr>
           <w:rFonts w:ascii="Consolas" w:eastAsia="Times New Roman" w:hAnsi="Consolas" w:cs="Times New Roman"/>
           <w:color w:val="A31515"/>
@@ -3464,8 +3372,7 @@
           <w:szCs w:val="21"/>
           <w:lang w:val="en-CA" w:eastAsia="en-CA"/>
         </w:rPr>
-        <w:t>Send Team Members on a testing course</w:t>
-      </w:r>
+      </w:pPr>
       <w:r>
         <w:rPr>
           <w:rFonts w:ascii="Consolas" w:eastAsia="Times New Roman" w:hAnsi="Consolas" w:cs="Times New Roman"/>
@@ -3474,48 +3381,13 @@
           <w:szCs w:val="21"/>
           <w:lang w:val="en-CA" w:eastAsia="en-CA"/>
         </w:rPr>
-        <w:t xml:space="preserve"> </w:t>
-      </w:r>
-      <w:r>
-        <w:rPr>
-          <w:rFonts w:ascii="Consolas" w:eastAsia="Times New Roman" w:hAnsi="Consolas" w:cs="Times New Roman"/>
-          <w:i/>
-          <w:iCs/>
-          <w:color w:val="A31515"/>
-          <w:sz w:val="21"/>
-          <w:szCs w:val="21"/>
-          <w:lang w:val="en-CA" w:eastAsia="en-CA"/>
-        </w:rPr>
-        <w:t xml:space="preserve">Rename for </w:t>
-      </w:r>
-      <w:proofErr w:type="gramStart"/>
-      <w:r>
-        <w:rPr>
-          <w:rFonts w:ascii="Consolas" w:eastAsia="Times New Roman" w:hAnsi="Consolas" w:cs="Times New Roman"/>
-          <w:i/>
-          <w:iCs/>
-          <w:color w:val="A31515"/>
-          <w:sz w:val="21"/>
-          <w:szCs w:val="21"/>
-          <w:lang w:val="en-CA" w:eastAsia="en-CA"/>
-        </w:rPr>
-        <w:t>clarity</w:t>
-      </w:r>
-      <w:proofErr w:type="gramEnd"/>
+        <w:t>Work with PO to ensure PB is prioritized, up to date and remains a manageable size</w:t>
+      </w:r>
     </w:p>
     <w:p>
       <w:pPr>
         <w:shd w:val="clear" w:color="auto" w:fill="FFFFFF"/>
         <w:spacing w:line="285" w:lineRule="atLeast"/>
-        <w:rPr>
-          <w:rFonts w:ascii="Consolas" w:eastAsia="Times New Roman" w:hAnsi="Consolas" w:cs="Times New Roman"/>
-          <w:color w:val="000000"/>
-          <w:sz w:val="21"/>
-          <w:szCs w:val="21"/>
-          <w:lang w:val="en-CA" w:eastAsia="en-CA"/>
-        </w:rPr>
-      </w:pPr>
-      <w:r>
         <w:rPr>
           <w:rFonts w:ascii="Consolas" w:eastAsia="Times New Roman" w:hAnsi="Consolas" w:cs="Times New Roman"/>
           <w:color w:val="A31515"/>
@@ -3523,13 +3395,8 @@
           <w:szCs w:val="21"/>
           <w:lang w:val="en-CA" w:eastAsia="en-CA"/>
         </w:rPr>
-        <w:t>Personal Productivity Bonus</w:t>
-      </w:r>
-    </w:p>
-    <w:p>
-      <w:pPr>
-        <w:shd w:val="clear" w:color="auto" w:fill="FFFFFF"/>
-        <w:spacing w:line="285" w:lineRule="atLeast"/>
+      </w:pPr>
+      <w:r>
         <w:rPr>
           <w:rFonts w:ascii="Consolas" w:eastAsia="Times New Roman" w:hAnsi="Consolas" w:cs="Times New Roman"/>
           <w:color w:val="A31515"/>
@@ -3537,8 +3404,13 @@
           <w:szCs w:val="21"/>
           <w:lang w:val="en-CA" w:eastAsia="en-CA"/>
         </w:rPr>
-      </w:pPr>
-      <w:r>
+        <w:t>Include stakeholders in updating/creating product vision and strategy</w:t>
+      </w:r>
+    </w:p>
+    <w:p>
+      <w:pPr>
+        <w:shd w:val="clear" w:color="auto" w:fill="FFFFFF"/>
+        <w:spacing w:line="285" w:lineRule="atLeast"/>
         <w:rPr>
           <w:rFonts w:ascii="Consolas" w:eastAsia="Times New Roman" w:hAnsi="Consolas" w:cs="Times New Roman"/>
           <w:color w:val="A31515"/>
@@ -3546,13 +3418,8 @@
           <w:szCs w:val="21"/>
           <w:lang w:val="en-CA" w:eastAsia="en-CA"/>
         </w:rPr>
-        <w:t>New Person on the Team</w:t>
-      </w:r>
-    </w:p>
-    <w:p>
-      <w:pPr>
-        <w:shd w:val="clear" w:color="auto" w:fill="FFFFFF"/>
-        <w:spacing w:line="285" w:lineRule="atLeast"/>
+      </w:pPr>
+      <w:r>
         <w:rPr>
           <w:rFonts w:ascii="Consolas" w:eastAsia="Times New Roman" w:hAnsi="Consolas" w:cs="Times New Roman"/>
           <w:color w:val="A31515"/>
@@ -3560,7 +3427,8 @@
           <w:szCs w:val="21"/>
           <w:lang w:val="en-CA" w:eastAsia="en-CA"/>
         </w:rPr>
-      </w:pPr>
+        <w:t xml:space="preserve">Establish Sprint </w:t>
+      </w:r>
       <w:r>
         <w:rPr>
           <w:rFonts w:ascii="Consolas" w:eastAsia="Times New Roman" w:hAnsi="Consolas" w:cs="Times New Roman"/>
@@ -3569,19 +3437,13 @@
           <w:szCs w:val="21"/>
           <w:lang w:val="en-CA" w:eastAsia="en-CA"/>
         </w:rPr>
-        <w:t>TDD</w:t>
+        <w:t>Goal</w:t>
       </w:r>
     </w:p>
     <w:p>
       <w:pPr>
         <w:shd w:val="clear" w:color="auto" w:fill="FFFFFF"/>
         <w:spacing w:line="285" w:lineRule="atLeast"/>
-        <w:rPr>
-          <w:sz w:val="22"/>
-          <w:szCs w:val="22"/>
-        </w:rPr>
-      </w:pPr>
-      <w:r>
         <w:rPr>
           <w:rFonts w:ascii="Consolas" w:eastAsia="Times New Roman" w:hAnsi="Consolas" w:cs="Times New Roman"/>
           <w:color w:val="A31515"/>
@@ -3589,9 +3451,7 @@
           <w:szCs w:val="21"/>
           <w:lang w:val="en-CA" w:eastAsia="en-CA"/>
         </w:rPr>
-        <w:t xml:space="preserve">Limit WIP slows team down for now and speeds them up </w:t>
-      </w:r>
-      <w:proofErr w:type="gramStart"/>
+      </w:pPr>
       <w:r>
         <w:rPr>
           <w:rFonts w:ascii="Consolas" w:eastAsia="Times New Roman" w:hAnsi="Consolas" w:cs="Times New Roman"/>
@@ -3600,181 +3460,8 @@
           <w:szCs w:val="21"/>
           <w:lang w:val="en-CA" w:eastAsia="en-CA"/>
         </w:rPr>
-        <w:t>later</w:t>
-      </w:r>
-      <w:proofErr w:type="gramEnd"/>
-    </w:p>
-    <w:p>
-      <w:pPr>
-        <w:rPr>
-          <w:sz w:val="22"/>
-          <w:szCs w:val="22"/>
-        </w:rPr>
-      </w:pPr>
-      <w:r>
-        <w:rPr>
-          <w:sz w:val="22"/>
-          <w:szCs w:val="22"/>
-          <w:highlight w:val="yellow"/>
-        </w:rPr>
-        <w:t>How to work Psychological Safety into the game</w:t>
-      </w:r>
-    </w:p>
-    <w:p/>
-    <w:p>
-      <w:pPr>
-        <w:rPr>
-          <w:sz w:val="22"/>
-          <w:szCs w:val="22"/>
-        </w:rPr>
-      </w:pPr>
-    </w:p>
-    <w:p>
-      <w:r>
-        <w:rPr>
-          <w:sz w:val="22"/>
-          <w:szCs w:val="22"/>
-        </w:rPr>
-        <w:t xml:space="preserve">Round 5 </w:t>
-      </w:r>
-    </w:p>
-    <w:p>
-      <w:pPr>
-        <w:shd w:val="clear" w:color="auto" w:fill="FFFFFF"/>
-        <w:spacing w:line="285" w:lineRule="atLeast"/>
-        <w:rPr>
-          <w:rFonts w:ascii="Consolas" w:eastAsia="Times New Roman" w:hAnsi="Consolas" w:cs="Times New Roman"/>
-          <w:color w:val="A31515"/>
-          <w:sz w:val="21"/>
-          <w:szCs w:val="21"/>
-          <w:lang w:val="en-CA" w:eastAsia="en-CA"/>
-        </w:rPr>
-      </w:pPr>
-      <w:r>
-        <w:rPr>
-          <w:rFonts w:ascii="Consolas" w:eastAsia="Times New Roman" w:hAnsi="Consolas" w:cs="Times New Roman"/>
-          <w:color w:val="A31515"/>
-          <w:sz w:val="21"/>
-          <w:szCs w:val="21"/>
-          <w:lang w:val="en-CA" w:eastAsia="en-CA"/>
-        </w:rPr>
-        <w:t xml:space="preserve">Work with PO to ensure PB is prioritized, up to date and remains a manageable </w:t>
-      </w:r>
-      <w:proofErr w:type="gramStart"/>
-      <w:r>
-        <w:rPr>
-          <w:rFonts w:ascii="Consolas" w:eastAsia="Times New Roman" w:hAnsi="Consolas" w:cs="Times New Roman"/>
-          <w:color w:val="A31515"/>
-          <w:sz w:val="21"/>
-          <w:szCs w:val="21"/>
-          <w:lang w:val="en-CA" w:eastAsia="en-CA"/>
-        </w:rPr>
-        <w:t>size</w:t>
-      </w:r>
-      <w:proofErr w:type="gramEnd"/>
-    </w:p>
-    <w:p>
-      <w:pPr>
-        <w:shd w:val="clear" w:color="auto" w:fill="FFFFFF"/>
-        <w:spacing w:line="285" w:lineRule="atLeast"/>
-        <w:rPr>
-          <w:rFonts w:ascii="Consolas" w:eastAsia="Times New Roman" w:hAnsi="Consolas" w:cs="Times New Roman"/>
-          <w:color w:val="A31515"/>
-          <w:sz w:val="21"/>
-          <w:szCs w:val="21"/>
-          <w:lang w:val="en-CA" w:eastAsia="en-CA"/>
-        </w:rPr>
-      </w:pPr>
-      <w:r>
-        <w:rPr>
-          <w:rFonts w:ascii="Consolas" w:eastAsia="Times New Roman" w:hAnsi="Consolas" w:cs="Times New Roman"/>
-          <w:color w:val="A31515"/>
-          <w:sz w:val="21"/>
-          <w:szCs w:val="21"/>
-          <w:lang w:val="en-CA" w:eastAsia="en-CA"/>
-        </w:rPr>
-        <w:t xml:space="preserve">Include stakeholders in updating/creating product vision and </w:t>
-      </w:r>
-      <w:proofErr w:type="gramStart"/>
-      <w:r>
-        <w:rPr>
-          <w:rFonts w:ascii="Consolas" w:eastAsia="Times New Roman" w:hAnsi="Consolas" w:cs="Times New Roman"/>
-          <w:color w:val="A31515"/>
-          <w:sz w:val="21"/>
-          <w:szCs w:val="21"/>
-          <w:lang w:val="en-CA" w:eastAsia="en-CA"/>
-        </w:rPr>
-        <w:t>strategy</w:t>
-      </w:r>
-      <w:proofErr w:type="gramEnd"/>
-    </w:p>
-    <w:p>
-      <w:pPr>
-        <w:shd w:val="clear" w:color="auto" w:fill="FFFFFF"/>
-        <w:spacing w:line="285" w:lineRule="atLeast"/>
-        <w:rPr>
-          <w:rFonts w:ascii="Consolas" w:eastAsia="Times New Roman" w:hAnsi="Consolas" w:cs="Times New Roman"/>
-          <w:color w:val="A31515"/>
-          <w:sz w:val="21"/>
-          <w:szCs w:val="21"/>
-          <w:lang w:val="en-CA" w:eastAsia="en-CA"/>
-        </w:rPr>
-      </w:pPr>
-      <w:r>
-        <w:rPr>
-          <w:rFonts w:ascii="Consolas" w:eastAsia="Times New Roman" w:hAnsi="Consolas" w:cs="Times New Roman"/>
-          <w:color w:val="A31515"/>
-          <w:sz w:val="21"/>
-          <w:szCs w:val="21"/>
-          <w:lang w:val="en-CA" w:eastAsia="en-CA"/>
-        </w:rPr>
-        <w:t xml:space="preserve">Establish Sprint </w:t>
-      </w:r>
-      <w:r>
-        <w:rPr>
-          <w:rFonts w:ascii="Consolas" w:eastAsia="Times New Roman" w:hAnsi="Consolas" w:cs="Times New Roman"/>
-          <w:color w:val="A31515"/>
-          <w:sz w:val="21"/>
-          <w:szCs w:val="21"/>
-          <w:lang w:val="en-CA" w:eastAsia="en-CA"/>
-        </w:rPr>
-        <w:t>Goal</w:t>
-      </w:r>
-    </w:p>
-    <w:p>
-      <w:pPr>
-        <w:shd w:val="clear" w:color="auto" w:fill="FFFFFF"/>
-        <w:spacing w:line="285" w:lineRule="atLeast"/>
-        <w:rPr>
-          <w:rFonts w:ascii="Consolas" w:eastAsia="Times New Roman" w:hAnsi="Consolas" w:cs="Times New Roman"/>
-          <w:color w:val="A31515"/>
-          <w:sz w:val="21"/>
-          <w:szCs w:val="21"/>
-          <w:lang w:val="en-CA" w:eastAsia="en-CA"/>
-        </w:rPr>
-      </w:pPr>
-      <w:r>
-        <w:rPr>
-          <w:rFonts w:ascii="Consolas" w:eastAsia="Times New Roman" w:hAnsi="Consolas" w:cs="Times New Roman"/>
-          <w:color w:val="A31515"/>
-          <w:sz w:val="21"/>
-          <w:szCs w:val="21"/>
-          <w:lang w:val="en-CA" w:eastAsia="en-CA"/>
-        </w:rPr>
-        <w:t xml:space="preserve">Create a public impediments or slowdown </w:t>
-      </w:r>
-      <w:proofErr w:type="gramStart"/>
-      <w:r>
-        <w:rPr>
-          <w:rFonts w:ascii="Consolas" w:eastAsia="Times New Roman" w:hAnsi="Consolas" w:cs="Times New Roman"/>
-          <w:color w:val="A31515"/>
-          <w:sz w:val="21"/>
-          <w:szCs w:val="21"/>
-          <w:lang w:val="en-CA" w:eastAsia="en-CA"/>
-        </w:rPr>
-        <w:t>list</w:t>
-      </w:r>
-      <w:proofErr w:type="gramEnd"/>
+        <w:t>Create a public impediments or slowdown list</w:t>
+      </w:r>
     </w:p>
     <w:p>
       <w:pPr>
@@ -3817,75 +3504,66 @@
           <w:highlight w:val="yellow"/>
           <w:lang w:val="en-CA" w:eastAsia="en-CA"/>
         </w:rPr>
-        <w:t xml:space="preserve">Consider moving to round </w:t>
-      </w:r>
-      <w:proofErr w:type="gramStart"/>
-      <w:r>
+        <w:t>Consider moving to round 6</w:t>
+      </w:r>
+    </w:p>
+    <w:p>
+      <w:pPr>
+        <w:rPr>
+          <w:sz w:val="22"/>
+          <w:szCs w:val="22"/>
+        </w:rPr>
+      </w:pPr>
+    </w:p>
+    <w:p>
+      <w:pPr>
+        <w:rPr>
+          <w:sz w:val="22"/>
+          <w:szCs w:val="22"/>
+        </w:rPr>
+      </w:pPr>
+      <w:r>
+        <w:rPr>
+          <w:sz w:val="22"/>
+          <w:szCs w:val="22"/>
+        </w:rPr>
+        <w:t xml:space="preserve">Round 6 </w:t>
+      </w:r>
+      <w:r>
+        <w:rPr>
+          <w:sz w:val="22"/>
+          <w:szCs w:val="22"/>
+        </w:rPr>
+        <w:t>Go Live Soon</w:t>
+      </w:r>
+      <w:r>
+        <w:rPr>
+          <w:sz w:val="22"/>
+          <w:szCs w:val="22"/>
+        </w:rPr>
+        <w:t xml:space="preserve"> - </w:t>
+      </w:r>
+    </w:p>
+    <w:p>
+      <w:pPr>
         <w:rPr>
           <w:rFonts w:ascii="Consolas" w:eastAsia="Times New Roman" w:hAnsi="Consolas" w:cs="Times New Roman"/>
           <w:color w:val="A31515"/>
           <w:sz w:val="21"/>
           <w:szCs w:val="21"/>
-          <w:highlight w:val="yellow"/>
-          <w:lang w:val="en-CA" w:eastAsia="en-CA"/>
-        </w:rPr>
-        <w:t>6</w:t>
-      </w:r>
-      <w:proofErr w:type="gramEnd"/>
-    </w:p>
-    <w:p>
-      <w:pPr>
-        <w:rPr>
-          <w:sz w:val="22"/>
-          <w:szCs w:val="22"/>
-        </w:rPr>
-      </w:pPr>
-    </w:p>
-    <w:p>
-      <w:pPr>
-        <w:rPr>
-          <w:sz w:val="22"/>
-          <w:szCs w:val="22"/>
-        </w:rPr>
-      </w:pPr>
-      <w:r>
-        <w:rPr>
-          <w:sz w:val="22"/>
-          <w:szCs w:val="22"/>
-        </w:rPr>
-        <w:t xml:space="preserve">Round 6 </w:t>
-      </w:r>
-      <w:r>
-        <w:rPr>
-          <w:sz w:val="22"/>
-          <w:szCs w:val="22"/>
-        </w:rPr>
-        <w:t>Go Live Soon</w:t>
-      </w:r>
-      <w:r>
-        <w:rPr>
-          <w:sz w:val="22"/>
-          <w:szCs w:val="22"/>
-        </w:rPr>
-        <w:t xml:space="preserve"> - </w:t>
-      </w:r>
-    </w:p>
-    <w:p>
-      <w:pPr>
+          <w:lang w:val="en-CA" w:eastAsia="en-CA"/>
+        </w:rPr>
+      </w:pPr>
+      <w:r>
         <w:rPr>
           <w:rFonts w:ascii="Consolas" w:eastAsia="Times New Roman" w:hAnsi="Consolas" w:cs="Times New Roman"/>
           <w:color w:val="A31515"/>
           <w:sz w:val="21"/>
           <w:szCs w:val="21"/>
           <w:lang w:val="en-CA" w:eastAsia="en-CA"/>
-          <w:rPrChange w:id="2" w:author="Mark Levison" w:date="2021-03-16T15:46:00Z">
-            <w:rPr>
-              <w:sz w:val="22"/>
-              <w:szCs w:val="22"/>
-            </w:rPr>
-          </w:rPrChange>
-        </w:rPr>
-      </w:pPr>
+        </w:rPr>
+        <w:t>Overtime</w:t>
+      </w:r>
       <w:r>
         <w:rPr>
           <w:rFonts w:ascii="Consolas" w:eastAsia="Times New Roman" w:hAnsi="Consolas" w:cs="Times New Roman"/>
@@ -3893,52 +3571,9 @@
           <w:sz w:val="21"/>
           <w:szCs w:val="21"/>
           <w:lang w:val="en-CA" w:eastAsia="en-CA"/>
-          <w:rPrChange w:id="3" w:author="Mark Levison" w:date="2021-03-16T15:46:00Z">
-            <w:rPr>
-              <w:sz w:val="22"/>
-              <w:szCs w:val="22"/>
-              <w:highlight w:val="yellow"/>
-            </w:rPr>
-          </w:rPrChange>
-        </w:rPr>
-        <w:t>Overtime</w:t>
-      </w:r>
-      <w:ins w:id="4" w:author="Mark Levison" w:date="2021-03-16T15:46:00Z">
-        <w:r>
-          <w:rPr>
-            <w:rFonts w:ascii="Consolas" w:eastAsia="Times New Roman" w:hAnsi="Consolas" w:cs="Times New Roman"/>
-            <w:color w:val="A31515"/>
-            <w:sz w:val="21"/>
-            <w:szCs w:val="21"/>
-            <w:lang w:val="en-CA" w:eastAsia="en-CA"/>
-            <w:rPrChange w:id="5" w:author="Mark Levison" w:date="2021-03-16T15:46:00Z">
-              <w:rPr>
-                <w:sz w:val="22"/>
-                <w:szCs w:val="22"/>
-              </w:rPr>
-            </w:rPrChange>
-          </w:rPr>
-          <w:t xml:space="preserve"> – build it into the </w:t>
-        </w:r>
-        <w:proofErr w:type="gramStart"/>
-        <w:r>
-          <w:rPr>
-            <w:rFonts w:ascii="Consolas" w:eastAsia="Times New Roman" w:hAnsi="Consolas" w:cs="Times New Roman"/>
-            <w:color w:val="A31515"/>
-            <w:sz w:val="21"/>
-            <w:szCs w:val="21"/>
-            <w:lang w:val="en-CA" w:eastAsia="en-CA"/>
-            <w:rPrChange w:id="6" w:author="Mark Levison" w:date="2021-03-16T15:46:00Z">
-              <w:rPr>
-                <w:sz w:val="22"/>
-                <w:szCs w:val="22"/>
-              </w:rPr>
-            </w:rPrChange>
-          </w:rPr>
-          <w:t>round</w:t>
-        </w:r>
-      </w:ins>
-      <w:proofErr w:type="gramEnd"/>
+        </w:rPr>
+        <w:t xml:space="preserve"> – build it into the round</w:t>
+      </w:r>
     </w:p>
     <w:p>
       <w:pPr>
@@ -3976,18 +3611,8 @@
           <w:iCs/>
           <w:highlight w:val="yellow"/>
         </w:rPr>
-        <w:t xml:space="preserve">Reduces stakeholder interruption </w:t>
-      </w:r>
-      <w:proofErr w:type="gramStart"/>
-      <w:r>
-        <w:rPr>
-          <w:i/>
-          <w:iCs/>
-          <w:highlight w:val="yellow"/>
-        </w:rPr>
-        <w:t>gremlin</w:t>
-      </w:r>
-      <w:proofErr w:type="gramEnd"/>
+        <w:t>Reduces stakeholder interruption gremlin</w:t>
+      </w:r>
     </w:p>
     <w:p>
       <w:pPr>
@@ -4006,18 +3631,30 @@
       </w:r>
     </w:p>
     <w:p>
-      <w:r>
-        <w:t xml:space="preserve">Work to make Daily Scrum more effective </w:t>
-      </w:r>
-      <w:proofErr w:type="gramStart"/>
-      <w:r>
-        <w:t>https://agilepainrelief.com/blog/daily-scrum-pain.html</w:t>
-      </w:r>
-      <w:proofErr w:type="gramEnd"/>
-    </w:p>
-    <w:p>
-      <w:pPr>
-        <w:rPr>
+      <w:pPr>
+        <w:rPr>
+          <w:rFonts w:ascii="Consolas" w:eastAsia="Times New Roman" w:hAnsi="Consolas" w:cs="Times New Roman"/>
+          <w:color w:val="A31515"/>
+          <w:sz w:val="21"/>
+          <w:szCs w:val="21"/>
+          <w:lang w:val="en-CA" w:eastAsia="en-CA"/>
+        </w:rPr>
+      </w:pPr>
+      <w:r>
+        <w:rPr>
+          <w:rFonts w:ascii="Consolas" w:eastAsia="Times New Roman" w:hAnsi="Consolas" w:cs="Times New Roman"/>
+          <w:color w:val="A31515"/>
+          <w:sz w:val="21"/>
+          <w:szCs w:val="21"/>
+          <w:lang w:val="en-CA" w:eastAsia="en-CA"/>
+        </w:rPr>
+        <w:t>Daily Scrum more effective</w:t>
+      </w:r>
+    </w:p>
+    <w:p>
+      <w:pPr>
+        <w:rPr>
+          <w:ins w:id="2" w:author="Mark Levison" w:date="2021-03-16T16:01:00Z"/>
           <w:sz w:val="22"/>
           <w:szCs w:val="22"/>
         </w:rPr>
@@ -4045,17 +3682,25 @@
           <w:sz w:val="22"/>
           <w:szCs w:val="22"/>
         </w:rPr>
-        <w:t xml:space="preserve"> Story can be used for descriptive text sample as </w:t>
-      </w:r>
-      <w:proofErr w:type="gramStart"/>
-      <w:r>
-        <w:rPr>
-          <w:sz w:val="22"/>
-          <w:szCs w:val="22"/>
-        </w:rPr>
-        <w:t>well</w:t>
-      </w:r>
-      <w:proofErr w:type="gramEnd"/>
+        <w:t xml:space="preserve"> Story can be used for descriptive text sample as well</w:t>
+      </w:r>
+    </w:p>
+    <w:p>
+      <w:pPr>
+        <w:rPr>
+          <w:sz w:val="22"/>
+          <w:szCs w:val="22"/>
+        </w:rPr>
+      </w:pPr>
+      <w:ins w:id="3" w:author="Mark Levison" w:date="2021-03-16T16:01:00Z">
+        <w:r>
+          <w:rPr>
+            <w:sz w:val="22"/>
+            <w:szCs w:val="22"/>
+          </w:rPr>
+          <w:t>Retrospective Action Items made Concrete</w:t>
+        </w:r>
+      </w:ins>
     </w:p>
     <w:p>
       <w:pPr>
@@ -4064,13 +3709,42 @@
           <w:lang w:val="en-CA" w:eastAsia="en-CA"/>
         </w:rPr>
       </w:pPr>
-      <w:r>
-        <w:rPr>
-          <w:rFonts w:ascii="Times New Roman" w:eastAsia="Times New Roman" w:hAnsi="Times New Roman" w:cs="Times New Roman"/>
-          <w:lang w:val="en-CA" w:eastAsia="en-CA"/>
-        </w:rPr>
-        <w:t>Mechanics: Idea - Skip retro to get a few more points in the sprint, but reduce/disable improvements in the next sprint</w:t>
-      </w:r>
+      <w:del w:id="4" w:author="Mark Levison" w:date="2021-03-16T15:57:00Z">
+        <w:r>
+          <w:rPr>
+            <w:rFonts w:ascii="Times New Roman" w:eastAsia="Times New Roman" w:hAnsi="Times New Roman" w:cs="Times New Roman"/>
+            <w:lang w:val="en-CA" w:eastAsia="en-CA"/>
+          </w:rPr>
+          <w:delText>Mechanics: Idea - Skip retro to get a few more points in the sprint, but reduce/disable improvements in the next sprint</w:delText>
+        </w:r>
+      </w:del>
+      <w:ins w:id="5" w:author="Mark Levison" w:date="2021-03-16T15:57:00Z">
+        <w:r>
+          <w:rPr>
+            <w:rFonts w:ascii="Times New Roman" w:eastAsia="Times New Roman" w:hAnsi="Times New Roman" w:cs="Times New Roman"/>
+            <w:lang w:val="en-CA" w:eastAsia="en-CA"/>
+          </w:rPr>
+          <w:t>Improve Retrospectives</w:t>
+        </w:r>
+      </w:ins>
+      <w:ins w:id="6" w:author="Mark Levison" w:date="2021-03-16T15:59:00Z">
+        <w:r>
+          <w:rPr>
+            <w:rFonts w:ascii="Times New Roman" w:eastAsia="Times New Roman" w:hAnsi="Times New Roman" w:cs="Times New Roman"/>
+            <w:lang w:val="en-CA" w:eastAsia="en-CA"/>
+          </w:rPr>
+          <w:t xml:space="preserve"> – </w:t>
+        </w:r>
+      </w:ins>
+      <w:ins w:id="7" w:author="Mark Levison" w:date="2021-03-16T16:00:00Z">
+        <w:r>
+          <w:rPr>
+            <w:rFonts w:ascii="Times New Roman" w:eastAsia="Times New Roman" w:hAnsi="Times New Roman" w:cs="Times New Roman"/>
+            <w:lang w:val="en-CA" w:eastAsia="en-CA"/>
+          </w:rPr>
+          <w:t xml:space="preserve">Change Retro agenda </w:t>
+        </w:r>
+      </w:ins>
     </w:p>
     <w:p>
       <w:pPr>
@@ -4137,13 +3811,8 @@
         <w:t>Work to eliminate long ignored technical problems</w:t>
       </w:r>
       <w:r>
-        <w:t xml:space="preserve"> – requires public impediment </w:t>
-      </w:r>
-      <w:proofErr w:type="gramStart"/>
-      <w:r>
-        <w:t>list</w:t>
-      </w:r>
-      <w:proofErr w:type="gramEnd"/>
+        <w:t xml:space="preserve"> – requires public impediment list</w:t>
+      </w:r>
     </w:p>
     <w:p>
       <w:pPr>
@@ -4175,17 +3844,8 @@
           <w:i/>
           <w:iCs/>
         </w:rPr>
-        <w:t xml:space="preserve">Will have to make this more </w:t>
-      </w:r>
-      <w:proofErr w:type="gramStart"/>
-      <w:r>
-        <w:rPr>
-          <w:i/>
-          <w:iCs/>
-        </w:rPr>
-        <w:t>concrete</w:t>
-      </w:r>
-      <w:proofErr w:type="gramEnd"/>
+        <w:t>Will have to make this more concrete</w:t>
+      </w:r>
     </w:p>
     <w:p>
       <w:pPr>
@@ -4328,22 +3988,7 @@
           <w:szCs w:val="22"/>
         </w:rPr>
         <w:tab/>
-      </w:r>
-      <w:proofErr w:type="gramStart"/>
-      <w:r>
-        <w:rPr>
-          <w:sz w:val="22"/>
-          <w:szCs w:val="22"/>
-        </w:rPr>
-        <w:t>Or</w:t>
-      </w:r>
-      <w:proofErr w:type="gramEnd"/>
-      <w:r>
-        <w:rPr>
-          <w:sz w:val="22"/>
-          <w:szCs w:val="22"/>
-        </w:rPr>
-        <w:t>: ScrumMaster and Product Owner work together to refuse new stories mid-sprint</w:t>
+        <w:t>Or: ScrumMaster and Product Owner work together to refuse new stories mid-sprint</w:t>
       </w:r>
       <w:r>
         <w:rPr>
@@ -4396,43 +4041,23 @@
           <w:sz w:val="22"/>
           <w:szCs w:val="22"/>
         </w:rPr>
-        <w:t xml:space="preserve">Once we hit the final round – the game calcs another 2-3 rounds to calc final </w:t>
-      </w:r>
-      <w:proofErr w:type="gramStart"/>
-      <w:r>
-        <w:rPr>
-          <w:sz w:val="22"/>
-          <w:szCs w:val="22"/>
-        </w:rPr>
-        <w:t>effects</w:t>
-      </w:r>
-      <w:proofErr w:type="gramEnd"/>
-    </w:p>
-    <w:p>
-      <w:pPr>
-        <w:rPr>
-          <w:sz w:val="22"/>
-          <w:szCs w:val="22"/>
-        </w:rPr>
-      </w:pPr>
-      <w:r>
-        <w:rPr>
-          <w:sz w:val="22"/>
-          <w:szCs w:val="22"/>
-        </w:rPr>
-        <w:t xml:space="preserve">Round N introduce handling of </w:t>
-      </w:r>
-      <w:proofErr w:type="spellStart"/>
-      <w:proofErr w:type="gramStart"/>
-      <w:r>
-        <w:rPr>
-          <w:sz w:val="22"/>
-          <w:szCs w:val="22"/>
-        </w:rPr>
-        <w:t>Dependancies</w:t>
-      </w:r>
-      <w:proofErr w:type="spellEnd"/>
-      <w:proofErr w:type="gramEnd"/>
+        <w:t>Once we hit the final round – the game calcs another 2-3 rounds to calc final effects</w:t>
+      </w:r>
+    </w:p>
+    <w:p>
+      <w:pPr>
+        <w:rPr>
+          <w:sz w:val="22"/>
+          <w:szCs w:val="22"/>
+        </w:rPr>
+      </w:pPr>
+      <w:r>
+        <w:rPr>
+          <w:sz w:val="22"/>
+          <w:szCs w:val="22"/>
+        </w:rPr>
+        <w:t>Round N introduce handling of Dependancies</w:t>
+      </w:r>
     </w:p>
     <w:p>
       <w:pPr>
@@ -4551,9 +4176,31 @@
           <w:szCs w:val="21"/>
           <w:lang w:val="en-CA" w:eastAsia="en-CA"/>
         </w:rPr>
-        <w:t>'GREMLIN_NOT_PULLING_THEIR_</w:t>
-      </w:r>
-      <w:proofErr w:type="gramStart"/>
+        <w:t>'GREMLIN_NOT_PULLING_THEIR_WEIGHT'</w:t>
+      </w:r>
+    </w:p>
+    <w:p>
+      <w:pPr>
+        <w:shd w:val="clear" w:color="auto" w:fill="FFFFFF"/>
+        <w:spacing w:line="285" w:lineRule="atLeast"/>
+        <w:rPr>
+          <w:rFonts w:ascii="Consolas" w:eastAsia="Times New Roman" w:hAnsi="Consolas" w:cs="Times New Roman"/>
+          <w:color w:val="000000"/>
+          <w:sz w:val="21"/>
+          <w:szCs w:val="21"/>
+          <w:lang w:val="en-CA" w:eastAsia="en-CA"/>
+        </w:rPr>
+      </w:pPr>
+      <w:r>
+        <w:rPr>
+          <w:rFonts w:ascii="Consolas" w:eastAsia="Times New Roman" w:hAnsi="Consolas" w:cs="Times New Roman"/>
+          <w:color w:val="000000"/>
+          <w:sz w:val="21"/>
+          <w:szCs w:val="21"/>
+          <w:lang w:val="en-CA" w:eastAsia="en-CA"/>
+        </w:rPr>
+        <w:t>  | </w:t>
+      </w:r>
       <w:r>
         <w:rPr>
           <w:rFonts w:ascii="Consolas" w:eastAsia="Times New Roman" w:hAnsi="Consolas" w:cs="Times New Roman"/>
@@ -4562,62 +4209,7 @@
           <w:szCs w:val="21"/>
           <w:lang w:val="en-CA" w:eastAsia="en-CA"/>
         </w:rPr>
-        <w:t>WEIGHT</w:t>
-      </w:r>
-      <w:proofErr w:type="gramEnd"/>
-      <w:r>
-        <w:rPr>
-          <w:rFonts w:ascii="Consolas" w:eastAsia="Times New Roman" w:hAnsi="Consolas" w:cs="Times New Roman"/>
-          <w:color w:val="A31515"/>
-          <w:sz w:val="21"/>
-          <w:szCs w:val="21"/>
-          <w:lang w:val="en-CA" w:eastAsia="en-CA"/>
-        </w:rPr>
-        <w:t>'</w:t>
-      </w:r>
-    </w:p>
-    <w:p>
-      <w:pPr>
-        <w:shd w:val="clear" w:color="auto" w:fill="FFFFFF"/>
-        <w:spacing w:line="285" w:lineRule="atLeast"/>
-        <w:rPr>
-          <w:rFonts w:ascii="Consolas" w:eastAsia="Times New Roman" w:hAnsi="Consolas" w:cs="Times New Roman"/>
-          <w:color w:val="000000"/>
-          <w:sz w:val="21"/>
-          <w:szCs w:val="21"/>
-          <w:lang w:val="en-CA" w:eastAsia="en-CA"/>
-        </w:rPr>
-      </w:pPr>
-      <w:r>
-        <w:rPr>
-          <w:rFonts w:ascii="Consolas" w:eastAsia="Times New Roman" w:hAnsi="Consolas" w:cs="Times New Roman"/>
-          <w:color w:val="000000"/>
-          <w:sz w:val="21"/>
-          <w:szCs w:val="21"/>
-          <w:lang w:val="en-CA" w:eastAsia="en-CA"/>
-        </w:rPr>
-        <w:t>  | </w:t>
-      </w:r>
-      <w:r>
-        <w:rPr>
-          <w:rFonts w:ascii="Consolas" w:eastAsia="Times New Roman" w:hAnsi="Consolas" w:cs="Times New Roman"/>
-          <w:color w:val="A31515"/>
-          <w:sz w:val="21"/>
-          <w:szCs w:val="21"/>
-          <w:lang w:val="en-CA" w:eastAsia="en-CA"/>
-        </w:rPr>
-        <w:t>'GREMLIN_NOT_AT_DAILY_SCRUM</w:t>
-      </w:r>
-      <w:proofErr w:type="gramStart"/>
-      <w:r>
-        <w:rPr>
-          <w:rFonts w:ascii="Consolas" w:eastAsia="Times New Roman" w:hAnsi="Consolas" w:cs="Times New Roman"/>
-          <w:color w:val="A31515"/>
-          <w:sz w:val="21"/>
-          <w:szCs w:val="21"/>
-          <w:lang w:val="en-CA" w:eastAsia="en-CA"/>
-        </w:rPr>
-        <w:t>'</w:t>
+        <w:t>'GREMLIN_NOT_AT_DAILY_SCRUM'</w:t>
       </w:r>
       <w:r>
         <w:rPr>
@@ -4629,29 +4221,20 @@
         </w:rPr>
         <w:t>;</w:t>
       </w:r>
-      <w:proofErr w:type="gramEnd"/>
-    </w:p>
-    <w:p>
-      <w:pPr>
-        <w:rPr>
-          <w:sz w:val="22"/>
-          <w:szCs w:val="22"/>
-        </w:rPr>
-      </w:pPr>
-      <w:r>
-        <w:rPr>
-          <w:sz w:val="22"/>
-          <w:szCs w:val="22"/>
-        </w:rPr>
-        <w:t xml:space="preserve">Interruptions From stakeholders – mitigate with including them in strategic work, also </w:t>
-      </w:r>
-      <w:proofErr w:type="gramStart"/>
-      <w:r>
-        <w:rPr>
-          <w:sz w:val="22"/>
-          <w:szCs w:val="22"/>
-        </w:rPr>
-        <w:t>forecastin</w:t>
+    </w:p>
+    <w:p>
+      <w:pPr>
+        <w:rPr>
+          <w:sz w:val="22"/>
+          <w:szCs w:val="22"/>
+        </w:rPr>
+      </w:pPr>
+      <w:r>
+        <w:rPr>
+          <w:sz w:val="22"/>
+          <w:szCs w:val="22"/>
+        </w:rPr>
+        <w:t>Interruptions From stakeholders – mitigate with including them in strategic work, also forecastin</w:t>
       </w:r>
       <w:r>
         <w:rPr>
@@ -4660,7 +4243,6 @@
         </w:rPr>
         <w:t>g</w:t>
       </w:r>
-      <w:proofErr w:type="gramEnd"/>
     </w:p>
     <w:p>
       <w:pPr>
@@ -4725,57 +4307,55 @@
           <w:sz w:val="22"/>
           <w:szCs w:val="22"/>
         </w:rPr>
-        <w:t xml:space="preserve">Limit Backlog size avoids </w:t>
-      </w:r>
-      <w:proofErr w:type="gramStart"/>
-      <w:r>
+        <w:t>Limit Backlog size avoids this</w:t>
+      </w:r>
+    </w:p>
+    <w:p>
+      <w:pPr>
+        <w:rPr>
+          <w:sz w:val="22"/>
+          <w:szCs w:val="22"/>
+        </w:rPr>
+      </w:pPr>
+      <w:r>
+        <w:rPr>
+          <w:sz w:val="22"/>
+          <w:szCs w:val="22"/>
+        </w:rPr>
+        <w:t>Dissatisfied Users</w:t>
+      </w:r>
+    </w:p>
+    <w:p>
+      <w:pPr>
         <w:rPr>
           <w:i/>
           <w:iCs/>
           <w:sz w:val="22"/>
           <w:szCs w:val="22"/>
         </w:rPr>
-        <w:t>this</w:t>
-      </w:r>
-      <w:proofErr w:type="gramEnd"/>
-    </w:p>
-    <w:p>
-      <w:pPr>
-        <w:rPr>
-          <w:sz w:val="22"/>
-          <w:szCs w:val="22"/>
-        </w:rPr>
-      </w:pPr>
-      <w:r>
-        <w:rPr>
-          <w:sz w:val="22"/>
-          <w:szCs w:val="22"/>
-        </w:rPr>
-        <w:t>Dissatisfied Users</w:t>
-      </w:r>
-    </w:p>
-    <w:p>
-      <w:pPr>
+      </w:pPr>
+      <w:r>
+        <w:rPr>
+          <w:sz w:val="22"/>
+          <w:szCs w:val="22"/>
+        </w:rPr>
+        <w:t xml:space="preserve">PBI Not clear </w:t>
+      </w:r>
+      <w:r>
+        <w:rPr>
+          <w:sz w:val="22"/>
+          <w:szCs w:val="22"/>
+        </w:rPr>
+        <w:t xml:space="preserve">– </w:t>
+      </w:r>
+      <w:r>
         <w:rPr>
           <w:i/>
           <w:iCs/>
           <w:sz w:val="22"/>
           <w:szCs w:val="22"/>
         </w:rPr>
-      </w:pPr>
-      <w:r>
-        <w:rPr>
-          <w:sz w:val="22"/>
-          <w:szCs w:val="22"/>
-        </w:rPr>
-        <w:t xml:space="preserve">PBI Not clear </w:t>
-      </w:r>
-      <w:r>
-        <w:rPr>
-          <w:sz w:val="22"/>
-          <w:szCs w:val="22"/>
-        </w:rPr>
-        <w:t xml:space="preserve">– </w:t>
+        <w:t>Backlog Refinement avoi</w:t>
       </w:r>
       <w:r>
         <w:rPr>
@@ -4784,7 +4364,7 @@
           <w:sz w:val="22"/>
           <w:szCs w:val="22"/>
         </w:rPr>
-        <w:t>Backlog Refinement avoi</w:t>
+        <w:t>ds</w:t>
       </w:r>
       <w:r>
         <w:rPr>
@@ -4793,26 +4373,17 @@
           <w:sz w:val="22"/>
           <w:szCs w:val="22"/>
         </w:rPr>
-        <w:t>ds</w:t>
-      </w:r>
-      <w:r>
+        <w:t xml:space="preserve"> </w:t>
+      </w:r>
+    </w:p>
+    <w:p>
+      <w:pPr>
         <w:rPr>
           <w:i/>
           <w:iCs/>
           <w:sz w:val="22"/>
           <w:szCs w:val="22"/>
-        </w:rPr>
-        <w:t xml:space="preserve"> </w:t>
-      </w:r>
-    </w:p>
-    <w:p>
-      <w:pPr>
-        <w:rPr>
-          <w:i/>
-          <w:iCs/>
-          <w:sz w:val="22"/>
-          <w:szCs w:val="22"/>
-          <w:rPrChange w:id="7" w:author="Mark Levison" w:date="2021-03-11T16:30:00Z">
+          <w:rPrChange w:id="8" w:author="Mark Levison" w:date="2021-03-11T16:30:00Z">
             <w:rPr>
               <w:sz w:val="22"/>
               <w:szCs w:val="22"/>
@@ -4827,7 +4398,7 @@
         </w:rPr>
         <w:t>Work not from the Sprint Backlog</w:t>
       </w:r>
-      <w:ins w:id="8" w:author="Mark Levison" w:date="2021-03-11T16:30:00Z">
+      <w:ins w:id="9" w:author="Mark Levison" w:date="2021-03-11T16:30:00Z">
         <w:r>
           <w:rPr>
             <w:sz w:val="22"/>
@@ -4842,20 +4413,9 @@
             <w:sz w:val="22"/>
             <w:szCs w:val="22"/>
           </w:rPr>
-          <w:t xml:space="preserve">– Sprint Goal mitigates to a </w:t>
-        </w:r>
-        <w:proofErr w:type="gramStart"/>
-        <w:r>
-          <w:rPr>
-            <w:i/>
-            <w:iCs/>
-            <w:sz w:val="22"/>
-            <w:szCs w:val="22"/>
-          </w:rPr>
-          <w:t>point</w:t>
+          <w:t>– Sprint Goal mitigates to a point</w:t>
         </w:r>
       </w:ins>
-      <w:proofErr w:type="gramEnd"/>
     </w:p>
     <w:p>
       <w:pPr>
@@ -4959,17 +4519,8 @@
           <w:sz w:val="22"/>
           <w:szCs w:val="22"/>
         </w:rPr>
-        <w:t xml:space="preserve">Dependency – another team injected work in your product backlog that harmed </w:t>
-      </w:r>
-      <w:proofErr w:type="gramStart"/>
-      <w:r>
-        <w:rPr>
-          <w:sz w:val="22"/>
-          <w:szCs w:val="22"/>
-        </w:rPr>
-        <w:t>you</w:t>
-      </w:r>
-      <w:proofErr w:type="gramEnd"/>
+        <w:t>Dependency – another team injected work in your product backlog that harmed you</w:t>
+      </w:r>
     </w:p>
     <w:p>
       <w:pPr>
@@ -4999,41 +4550,23 @@
           <w:szCs w:val="22"/>
         </w:rPr>
         <w:lastRenderedPageBreak/>
-        <w:t xml:space="preserve">Unnecessary Meetings occupying up 25% of the </w:t>
-      </w:r>
-      <w:proofErr w:type="gramStart"/>
-      <w:r>
-        <w:rPr>
-          <w:sz w:val="22"/>
-          <w:szCs w:val="22"/>
-        </w:rPr>
-        <w:t>Sprint</w:t>
-      </w:r>
-      <w:proofErr w:type="gramEnd"/>
-    </w:p>
-    <w:p>
-      <w:pPr>
-        <w:rPr>
-          <w:sz w:val="22"/>
-          <w:szCs w:val="22"/>
-        </w:rPr>
-      </w:pPr>
-      <w:r>
-        <w:rPr>
-          <w:sz w:val="22"/>
-          <w:szCs w:val="22"/>
-        </w:rPr>
-        <w:t xml:space="preserve">Skip a </w:t>
-      </w:r>
-      <w:proofErr w:type="gramStart"/>
-      <w:r>
-        <w:rPr>
-          <w:sz w:val="22"/>
-          <w:szCs w:val="22"/>
-        </w:rPr>
-        <w:t>Retro</w:t>
-      </w:r>
-      <w:proofErr w:type="gramEnd"/>
+        <w:t>Unnecessary Meetings occupying up 25% of the Sprint</w:t>
+      </w:r>
+    </w:p>
+    <w:p>
+      <w:pPr>
+        <w:rPr>
+          <w:sz w:val="22"/>
+          <w:szCs w:val="22"/>
+        </w:rPr>
+      </w:pPr>
+      <w:r>
+        <w:rPr>
+          <w:sz w:val="22"/>
+          <w:szCs w:val="22"/>
+        </w:rPr>
+        <w:t>Skip a Retro</w:t>
+      </w:r>
     </w:p>
     <w:p>
       <w:pPr>
@@ -5051,27 +4584,7 @@
           <w:sz w:val="22"/>
           <w:szCs w:val="22"/>
         </w:rPr>
-        <w:t xml:space="preserve">Should any of these be </w:t>
-      </w:r>
-      <w:proofErr w:type="spellStart"/>
-      <w:r>
-        <w:rPr>
-          <w:i/>
-          <w:iCs/>
-          <w:sz w:val="22"/>
-          <w:szCs w:val="22"/>
-        </w:rPr>
-        <w:t>builtin</w:t>
-      </w:r>
-      <w:proofErr w:type="spellEnd"/>
-      <w:r>
-        <w:rPr>
-          <w:i/>
-          <w:iCs/>
-          <w:sz w:val="22"/>
-          <w:szCs w:val="22"/>
-        </w:rPr>
-        <w:t xml:space="preserve"> as round events?</w:t>
+        <w:t>Should any of these be builtin as round events?</w:t>
       </w:r>
     </w:p>
     <w:p>
@@ -5114,49 +4627,31 @@
           <w:sz w:val="22"/>
           <w:szCs w:val="22"/>
         </w:rPr>
-        <w:t xml:space="preserve">All action code should be checked to see what types of action they </w:t>
-      </w:r>
-      <w:proofErr w:type="gramStart"/>
-      <w:r>
-        <w:rPr>
-          <w:sz w:val="22"/>
-          <w:szCs w:val="22"/>
-        </w:rPr>
-        <w:t>affect</w:t>
-      </w:r>
-      <w:proofErr w:type="gramEnd"/>
-    </w:p>
-    <w:p>
-      <w:pPr>
-        <w:rPr>
-          <w:sz w:val="22"/>
-          <w:szCs w:val="22"/>
-        </w:rPr>
-      </w:pPr>
-    </w:p>
-    <w:p>
-      <w:pPr>
-        <w:rPr>
-          <w:sz w:val="22"/>
-          <w:szCs w:val="22"/>
-        </w:rPr>
-      </w:pPr>
-      <w:r>
-        <w:rPr>
-          <w:sz w:val="22"/>
-          <w:szCs w:val="22"/>
-        </w:rPr>
-        <w:t xml:space="preserve">Put Agile Engineering practices picture on the site. Link to from game. Give its own link URL. Promise a clickable one will come </w:t>
-      </w:r>
-      <w:proofErr w:type="gramStart"/>
-      <w:r>
-        <w:rPr>
-          <w:sz w:val="22"/>
-          <w:szCs w:val="22"/>
-        </w:rPr>
-        <w:t>later</w:t>
-      </w:r>
-      <w:proofErr w:type="gramEnd"/>
+        <w:t>All action code should be checked to see what types of action they affect</w:t>
+      </w:r>
+    </w:p>
+    <w:p>
+      <w:pPr>
+        <w:rPr>
+          <w:sz w:val="22"/>
+          <w:szCs w:val="22"/>
+        </w:rPr>
+      </w:pPr>
+    </w:p>
+    <w:p>
+      <w:pPr>
+        <w:rPr>
+          <w:sz w:val="22"/>
+          <w:szCs w:val="22"/>
+        </w:rPr>
+      </w:pPr>
+      <w:r>
+        <w:rPr>
+          <w:sz w:val="22"/>
+          <w:szCs w:val="22"/>
+        </w:rPr>
+        <w:t>Put Agile Engineering practices picture on the site. Link to from game. Give its own link URL. Promise a clickable one will come later</w:t>
+      </w:r>
     </w:p>
     <w:p/>
     <w:p>
@@ -5164,16 +4659,8 @@
         <w:rPr>
           <w:highlight w:val="yellow"/>
         </w:rPr>
-        <w:t xml:space="preserve">Celebrate successes within the </w:t>
-      </w:r>
-      <w:proofErr w:type="gramStart"/>
-      <w:r>
-        <w:rPr>
-          <w:highlight w:val="yellow"/>
-        </w:rPr>
-        <w:t>team</w:t>
-      </w:r>
-      <w:proofErr w:type="gramEnd"/>
+        <w:t>Celebrate successes within the team</w:t>
+      </w:r>
     </w:p>
     <w:p>
       <w:r>
@@ -5181,13 +4668,8 @@
       </w:r>
     </w:p>
     <w:p>
-      <w:proofErr w:type="gramStart"/>
-      <w:r>
-        <w:t>10 minute</w:t>
-      </w:r>
-      <w:proofErr w:type="gramEnd"/>
-      <w:r>
-        <w:t xml:space="preserve"> build and test</w:t>
+      <w:r>
+        <w:t>10 minute build and test</w:t>
       </w:r>
     </w:p>
     <w:p>
@@ -5293,170 +4775,47 @@
       </w:r>
     </w:p>
     <w:p/>
+    <w:p>
+      <w:pPr>
+        <w:pStyle w:val="Heading2"/>
+      </w:pPr>
+      <w:r>
+        <w:t xml:space="preserve">Round V – Sprint </w:t>
+      </w:r>
+      <w:r>
+        <w:t>1</w:t>
+      </w:r>
+      <w:r>
+        <w:t>3</w:t>
+      </w:r>
+    </w:p>
+    <w:p>
+      <w:r>
+        <w:t>“</w:t>
+      </w:r>
+      <w:r>
+        <w:t>We’re live</w:t>
+      </w:r>
+      <w:r>
+        <w:t>,</w:t>
+      </w:r>
+      <w:r>
+        <w:t xml:space="preserve"> congratulations. In addition</w:t>
+      </w:r>
+      <w:r>
+        <w:t>,</w:t>
+      </w:r>
+      <w:r>
+        <w:t xml:space="preserve"> if we’re unlucky some teams will have to deal with a fire</w:t>
+      </w:r>
+      <w:r>
+        <w:t>.</w:t>
+      </w:r>
+      <w:r>
+        <w:t>”</w:t>
+      </w:r>
+    </w:p>
     <w:p/>
-    <w:p/>
-    <w:p>
-      <w:pPr>
-        <w:sectPr>
-          <w:pgSz w:w="12240" w:h="15840"/>
-          <w:pgMar w:top="1440" w:right="1800" w:bottom="1440" w:left="1800" w:header="708" w:footer="708" w:gutter="0"/>
-          <w:cols w:space="708"/>
-          <w:docGrid w:linePitch="360"/>
-        </w:sectPr>
-      </w:pPr>
-    </w:p>
-    <w:p>
-      <w:pPr>
-        <w:rPr>
-          <w:sz w:val="22"/>
-          <w:szCs w:val="22"/>
-        </w:rPr>
-      </w:pPr>
-    </w:p>
-    <w:p>
-      <w:r>
-        <w:t>At the start</w:t>
-      </w:r>
-      <w:r>
-        <w:t>,</w:t>
-      </w:r>
-      <w:r>
-        <w:t xml:space="preserve"> we’re a </w:t>
-      </w:r>
-      <w:proofErr w:type="gramStart"/>
-      <w:r>
-        <w:t>brand new</w:t>
-      </w:r>
-      <w:proofErr w:type="gramEnd"/>
-      <w:r>
-        <w:t xml:space="preserve"> team who</w:t>
-      </w:r>
-      <w:r>
-        <w:t xml:space="preserve"> ha</w:t>
-      </w:r>
-      <w:r>
-        <w:t xml:space="preserve">ve never worked together before. We have no established relationships or history. We were hired </w:t>
-      </w:r>
-      <w:r>
-        <w:t>by</w:t>
-      </w:r>
-      <w:r>
-        <w:t xml:space="preserve"> the company because our resumes say </w:t>
-      </w:r>
-      <w:proofErr w:type="gramStart"/>
-      <w:r>
-        <w:t>we’re</w:t>
-      </w:r>
-      <w:proofErr w:type="gramEnd"/>
-      <w:r>
-        <w:t xml:space="preserve"> the best in the field.</w:t>
-      </w:r>
-    </w:p>
-    <w:p/>
-    <w:p>
-      <w:r>
-        <w:t>Mechanics notes:</w:t>
-      </w:r>
-    </w:p>
-    <w:p>
-      <w:pPr>
-        <w:pStyle w:val="ListParagraph"/>
-        <w:numPr>
-          <w:ilvl w:val="0"/>
-          <w:numId w:val="3"/>
-        </w:numPr>
-      </w:pPr>
-      <w:r>
-        <w:t>Missing the per round and end of game action notes</w:t>
-      </w:r>
-    </w:p>
-    <w:p>
-      <w:pPr>
-        <w:pStyle w:val="ListParagraph"/>
-        <w:numPr>
-          <w:ilvl w:val="0"/>
-          <w:numId w:val="3"/>
-        </w:numPr>
-      </w:pPr>
-      <w:r>
-        <w:t xml:space="preserve">Each action and action gremlin should have a field for people to click to learn </w:t>
-      </w:r>
-      <w:proofErr w:type="gramStart"/>
-      <w:r>
-        <w:t>more</w:t>
-      </w:r>
-      <w:proofErr w:type="gramEnd"/>
-    </w:p>
-    <w:p>
-      <w:pPr>
-        <w:pStyle w:val="ListParagraph"/>
-        <w:numPr>
-          <w:ilvl w:val="0"/>
-          <w:numId w:val="3"/>
-        </w:numPr>
-      </w:pPr>
-      <w:r>
-        <w:t>Could Gremlins document in the text avoidance of problems?</w:t>
-      </w:r>
-    </w:p>
-    <w:p/>
-    <w:p>
-      <w:r>
-        <w:t>Missing – round descriptions for a company that has a live product.</w:t>
-      </w:r>
-    </w:p>
-    <w:p>
-      <w:pPr>
-        <w:pStyle w:val="Heading2"/>
-      </w:pPr>
-      <w:r>
-        <w:t>Round III – Sprint 7</w:t>
-      </w:r>
-    </w:p>
-    <w:p>
-      <w:r>
-        <w:t>“</w:t>
-      </w:r>
-      <w:r>
-        <w:t>We must go live with an early version of the product this round</w:t>
-      </w:r>
-      <w:r>
-        <w:t>, for CES</w:t>
-      </w:r>
-      <w:r>
-        <w:t xml:space="preserve">. </w:t>
-      </w:r>
-      <w:r>
-        <w:t>Due to your limited productivity in past rounds</w:t>
-      </w:r>
-      <w:r>
-        <w:t>,</w:t>
-      </w:r>
-      <w:r>
-        <w:t xml:space="preserve"> management are prepared to offer some options to help you out</w:t>
-      </w:r>
-      <w:r>
-        <w:t>. We will pay an extra ‘4’ points for anything that helps</w:t>
-      </w:r>
-      <w:r>
-        <w:t>. Another team member? Overtime?”</w:t>
-      </w:r>
-    </w:p>
-    <w:p/>
-    <w:p>
-      <w:pPr>
-        <w:rPr>
-          <w:i/>
-        </w:rPr>
-      </w:pPr>
-    </w:p>
-    <w:p>
-      <w:pPr>
-        <w:rPr>
-          <w:i/>
-        </w:rPr>
-      </w:pPr>
-    </w:p>
     <w:p>
       <w:pPr>
         <w:rPr>
@@ -5485,13 +4844,128 @@
         <w:rPr>
           <w:i/>
         </w:rPr>
-        <w:t>Announce now that changes like team rooms take a long time to pay off – often as long as 12 weeks.</w:t>
-      </w:r>
-      <w:r>
-        <w:rPr>
-          <w:i/>
-        </w:rPr>
-        <w:t xml:space="preserve"> Teams that took on the team room in round 1 now gain 2 additional budget points per round hereafter.</w:t>
+        <w:t>Teams that do nothing to protect themselves from interruption due to fires automatically lose half their capacity this round</w:t>
+      </w:r>
+      <w:r>
+        <w:rPr>
+          <w:i/>
+        </w:rPr>
+        <w:t>.</w:t>
+      </w:r>
+    </w:p>
+    <w:p>
+      <w:pPr>
+        <w:pStyle w:val="ListParagraph"/>
+        <w:numPr>
+          <w:ilvl w:val="1"/>
+          <w:numId w:val="5"/>
+        </w:numPr>
+        <w:rPr>
+          <w:i/>
+        </w:rPr>
+      </w:pPr>
+      <w:r>
+        <w:rPr>
+          <w:i/>
+        </w:rPr>
+        <w:t>Teams that pre-allocated time to deal with fires roll a die: 1-3 no additional losses; 4-5 lose one additional story; 6 lose two additional stories</w:t>
+      </w:r>
+    </w:p>
+    <w:p>
+      <w:pPr>
+        <w:pStyle w:val="ListParagraph"/>
+        <w:numPr>
+          <w:ilvl w:val="1"/>
+          <w:numId w:val="5"/>
+        </w:numPr>
+        <w:rPr>
+          <w:i/>
+        </w:rPr>
+      </w:pPr>
+      <w:r>
+        <w:rPr>
+          <w:i/>
+        </w:rPr>
+        <w:lastRenderedPageBreak/>
+        <w:t xml:space="preserve">Teams that dedicated one sacrificial team member roll a die: 1-3 no additional </w:t>
+      </w:r>
+      <w:r>
+        <w:rPr>
+          <w:i/>
+        </w:rPr>
+        <w:t xml:space="preserve">stories lost – same </w:t>
+      </w:r>
+      <w:r>
+        <w:rPr>
+          <w:i/>
+        </w:rPr>
+        <w:t>outcomes pre-allocating time to deal with the fires</w:t>
+      </w:r>
+    </w:p>
+    <w:p>
+      <w:pPr>
+        <w:pStyle w:val="ListParagraph"/>
+        <w:numPr>
+          <w:ilvl w:val="1"/>
+          <w:numId w:val="5"/>
+        </w:numPr>
+        <w:rPr>
+          <w:i/>
+        </w:rPr>
+      </w:pPr>
+      <w:r>
+        <w:rPr>
+          <w:i/>
+        </w:rPr>
+        <w:t>Teams that pre</w:t>
+      </w:r>
+      <w:r>
+        <w:rPr>
+          <w:i/>
+        </w:rPr>
+        <w:t>-</w:t>
+      </w:r>
+      <w:r>
+        <w:rPr>
+          <w:i/>
+        </w:rPr>
+        <w:t>allocated capacity and sacrificed a team member</w:t>
+      </w:r>
+      <w:r>
+        <w:rPr>
+          <w:i/>
+        </w:rPr>
+        <w:t>,</w:t>
+      </w:r>
+      <w:r>
+        <w:rPr>
+          <w:i/>
+        </w:rPr>
+        <w:t xml:space="preserve"> congrat</w:t>
+      </w:r>
+      <w:r>
+        <w:rPr>
+          <w:i/>
+        </w:rPr>
+        <w:t>ulation</w:t>
+      </w:r>
+      <w:r>
+        <w:rPr>
+          <w:i/>
+        </w:rPr>
+        <w:t>s</w:t>
+      </w:r>
+      <w:r>
+        <w:rPr>
+          <w:i/>
+        </w:rPr>
+        <w:t>,</w:t>
+      </w:r>
+      <w:r>
+        <w:rPr>
+          <w:i/>
+        </w:rPr>
+        <w:t xml:space="preserve"> you took care of all of the fires that came up.</w:t>
       </w:r>
     </w:p>
     <w:p>
@@ -5509,131 +4983,13 @@
         <w:rPr>
           <w:i/>
         </w:rPr>
-        <w:t>In teams that m</w:t>
-      </w:r>
-      <w:r>
-        <w:rPr>
-          <w:i/>
-        </w:rPr>
-        <w:t xml:space="preserve">ade no changes to improve Engineering </w:t>
-      </w:r>
-      <w:r>
-        <w:rPr>
-          <w:i/>
-        </w:rPr>
-        <w:t>Practices</w:t>
-      </w:r>
-      <w:r>
-        <w:rPr>
-          <w:i/>
-        </w:rPr>
-        <w:t>,</w:t>
-      </w:r>
-      <w:r>
-        <w:rPr>
-          <w:i/>
-        </w:rPr>
-        <w:t xml:space="preserve"> Technical Debt is starting to take hold</w:t>
-      </w:r>
-      <w:r>
-        <w:rPr>
-          <w:i/>
-        </w:rPr>
-        <w:t>. R</w:t>
-      </w:r>
-      <w:r>
-        <w:rPr>
-          <w:i/>
-        </w:rPr>
-        <w:t xml:space="preserve">educe capacity by </w:t>
-      </w:r>
-      <w:proofErr w:type="gramStart"/>
-      <w:r>
-        <w:rPr>
-          <w:i/>
-        </w:rPr>
-        <w:t>1</w:t>
-      </w:r>
-      <w:r>
-        <w:rPr>
-          <w:i/>
-        </w:rPr>
-        <w:t>,</w:t>
-      </w:r>
-      <w:r>
-        <w:rPr>
-          <w:i/>
-        </w:rPr>
-        <w:t xml:space="preserve"> and</w:t>
-      </w:r>
-      <w:proofErr w:type="gramEnd"/>
-      <w:r>
-        <w:rPr>
-          <w:i/>
-        </w:rPr>
-        <w:t xml:space="preserve"> continue reducing by 1 every other round hereafter.</w:t>
-      </w:r>
-    </w:p>
-    <w:p>
-      <w:pPr>
-        <w:pStyle w:val="Heading2"/>
-      </w:pPr>
-      <w:r>
-        <w:t xml:space="preserve">Round V – Sprint </w:t>
-      </w:r>
-      <w:r>
-        <w:t>1</w:t>
-      </w:r>
-      <w:r>
-        <w:t>3</w:t>
-      </w:r>
-    </w:p>
-    <w:p>
-      <w:r>
-        <w:t>“</w:t>
-      </w:r>
-      <w:r>
-        <w:t>We’re live</w:t>
-      </w:r>
-      <w:r>
-        <w:t>,</w:t>
-      </w:r>
-      <w:r>
-        <w:t xml:space="preserve"> congratulations. In </w:t>
-      </w:r>
-      <w:proofErr w:type="gramStart"/>
-      <w:r>
-        <w:t>addition</w:t>
-      </w:r>
-      <w:r>
-        <w:t>,</w:t>
-      </w:r>
-      <w:r>
-        <w:t xml:space="preserve"> if</w:t>
-      </w:r>
-      <w:proofErr w:type="gramEnd"/>
-      <w:r>
-        <w:t xml:space="preserve"> we’re unlucky some teams will have to deal with a fire</w:t>
-      </w:r>
-      <w:r>
+        <w:t>Teams that invested in Unit Testing two rounds ago gain 1 capacity</w:t>
+      </w:r>
+      <w:r>
+        <w:rPr>
+          <w:i/>
+        </w:rPr>
         <w:t>.</w:t>
-      </w:r>
-      <w:r>
-        <w:t>”</w:t>
-      </w:r>
-    </w:p>
-    <w:p/>
-    <w:p>
-      <w:pPr>
-        <w:rPr>
-          <w:i/>
-        </w:rPr>
-      </w:pPr>
-      <w:r>
-        <w:rPr>
-          <w:i/>
-        </w:rPr>
-        <w:t>Facilitator’s notes</w:t>
       </w:r>
     </w:p>
     <w:p>
@@ -5643,204 +4999,11 @@
           <w:ilvl w:val="0"/>
           <w:numId w:val="5"/>
         </w:numPr>
-        <w:rPr>
-          <w:i/>
-        </w:rPr>
-      </w:pPr>
-      <w:r>
-        <w:rPr>
-          <w:i/>
-        </w:rPr>
-        <w:t>Teams that do nothing to protect themselves from interruption due to fires automatically lose half their capacity this round</w:t>
-      </w:r>
-      <w:r>
-        <w:rPr>
-          <w:i/>
-        </w:rPr>
-        <w:t>.</w:t>
-      </w:r>
-    </w:p>
-    <w:p>
-      <w:pPr>
-        <w:pStyle w:val="ListParagraph"/>
-        <w:numPr>
-          <w:ilvl w:val="1"/>
-          <w:numId w:val="5"/>
-        </w:numPr>
-        <w:rPr>
-          <w:i/>
-        </w:rPr>
-      </w:pPr>
-      <w:r>
-        <w:rPr>
-          <w:i/>
-        </w:rPr>
-        <w:t xml:space="preserve">Teams that pre-allocated time to deal with fires roll a die: 1-3 no additional losses; 4-5 lose one additional story; 6 lose two additional </w:t>
-      </w:r>
-      <w:proofErr w:type="gramStart"/>
-      <w:r>
-        <w:rPr>
-          <w:i/>
-        </w:rPr>
-        <w:t>stories</w:t>
-      </w:r>
-      <w:proofErr w:type="gramEnd"/>
-    </w:p>
-    <w:p>
-      <w:pPr>
-        <w:pStyle w:val="ListParagraph"/>
-        <w:numPr>
-          <w:ilvl w:val="1"/>
-          <w:numId w:val="5"/>
-        </w:numPr>
-        <w:rPr>
-          <w:i/>
-        </w:rPr>
-      </w:pPr>
-      <w:r>
-        <w:rPr>
-          <w:i/>
-        </w:rPr>
-        <w:t xml:space="preserve">Teams that dedicated one sacrificial team member roll a die: 1-3 no additional </w:t>
-      </w:r>
-      <w:r>
-        <w:rPr>
-          <w:i/>
-        </w:rPr>
-        <w:t xml:space="preserve">stories lost – same </w:t>
-      </w:r>
-      <w:r>
-        <w:rPr>
-          <w:i/>
-        </w:rPr>
-        <w:t xml:space="preserve">outcomes pre-allocating time to deal with the </w:t>
-      </w:r>
-      <w:proofErr w:type="gramStart"/>
-      <w:r>
-        <w:rPr>
-          <w:i/>
-        </w:rPr>
-        <w:t>fires</w:t>
-      </w:r>
-      <w:proofErr w:type="gramEnd"/>
-    </w:p>
-    <w:p>
-      <w:pPr>
-        <w:pStyle w:val="ListParagraph"/>
-        <w:numPr>
-          <w:ilvl w:val="1"/>
-          <w:numId w:val="5"/>
-        </w:numPr>
-        <w:rPr>
-          <w:i/>
-        </w:rPr>
-      </w:pPr>
-      <w:r>
-        <w:rPr>
-          <w:i/>
-        </w:rPr>
-        <w:t>Teams that pre</w:t>
-      </w:r>
-      <w:r>
-        <w:rPr>
-          <w:i/>
-        </w:rPr>
-        <w:t>-</w:t>
-      </w:r>
-      <w:r>
-        <w:rPr>
-          <w:i/>
-        </w:rPr>
-        <w:t>allocated capacity and sacrificed a team member</w:t>
-      </w:r>
-      <w:r>
-        <w:rPr>
-          <w:i/>
-        </w:rPr>
-        <w:t>,</w:t>
-      </w:r>
-      <w:r>
-        <w:rPr>
-          <w:i/>
-        </w:rPr>
-        <w:t xml:space="preserve"> congrat</w:t>
-      </w:r>
-      <w:r>
-        <w:rPr>
-          <w:i/>
-        </w:rPr>
-        <w:t>ulation</w:t>
-      </w:r>
-      <w:r>
-        <w:rPr>
-          <w:i/>
-        </w:rPr>
-        <w:t>s</w:t>
-      </w:r>
-      <w:r>
-        <w:rPr>
-          <w:i/>
-        </w:rPr>
-        <w:t>,</w:t>
-      </w:r>
-      <w:r>
-        <w:rPr>
-          <w:i/>
-        </w:rPr>
-        <w:t xml:space="preserve"> you took care of </w:t>
-      </w:r>
-      <w:proofErr w:type="gramStart"/>
-      <w:r>
-        <w:rPr>
-          <w:i/>
-        </w:rPr>
-        <w:t>all of</w:t>
-      </w:r>
-      <w:proofErr w:type="gramEnd"/>
-      <w:r>
-        <w:rPr>
-          <w:i/>
-        </w:rPr>
-        <w:t xml:space="preserve"> the fires that came up.</w:t>
-      </w:r>
-    </w:p>
-    <w:p>
-      <w:pPr>
-        <w:pStyle w:val="ListParagraph"/>
-        <w:numPr>
-          <w:ilvl w:val="0"/>
-          <w:numId w:val="5"/>
-        </w:numPr>
-        <w:rPr>
-          <w:i/>
-        </w:rPr>
-      </w:pPr>
-      <w:r>
-        <w:rPr>
-          <w:i/>
-        </w:rPr>
-        <w:t>Teams that invested in Unit Testing two rounds ago gain 1 capacity</w:t>
-      </w:r>
-      <w:r>
-        <w:rPr>
-          <w:i/>
-        </w:rPr>
-        <w:t>.</w:t>
-      </w:r>
-    </w:p>
-    <w:p>
-      <w:pPr>
-        <w:pStyle w:val="ListParagraph"/>
-        <w:numPr>
-          <w:ilvl w:val="0"/>
-          <w:numId w:val="5"/>
-        </w:numPr>
-      </w:pPr>
-      <w:r>
-        <w:rPr>
-          <w:i/>
-        </w:rPr>
-        <w:lastRenderedPageBreak/>
+      </w:pPr>
+      <w:r>
+        <w:rPr>
+          <w:i/>
+        </w:rPr>
         <w:t xml:space="preserve">Check to see if anyone gains benefits from Team </w:t>
       </w:r>
       <w:r>
@@ -5859,16 +5022,8 @@
         <w:rPr>
           <w:i/>
         </w:rPr>
-        <w:t xml:space="preserve">Social Time; Moving Desks closer together; Working </w:t>
-      </w:r>
-      <w:proofErr w:type="gramStart"/>
-      <w:r>
-        <w:rPr>
-          <w:i/>
-        </w:rPr>
-        <w:t>Agreements;</w:t>
-      </w:r>
-      <w:proofErr w:type="gramEnd"/>
+        <w:t>Social Time; Moving Desks closer together; Working Agreements;</w:t>
+      </w:r>
     </w:p>
     <w:p/>
     <w:p>
@@ -5892,38 +5047,19 @@
       </w:r>
     </w:p>
     <w:p>
-      <w:r>
-        <w:t>“</w:t>
-      </w:r>
-      <w:proofErr w:type="spellStart"/>
-      <w:r>
-        <w:t>Wahooo</w:t>
-      </w:r>
-      <w:proofErr w:type="spellEnd"/>
-      <w:r>
-        <w:t xml:space="preserve">, we’re making money. </w:t>
-      </w:r>
-      <w:proofErr w:type="gramStart"/>
-      <w:r>
-        <w:t>We’re</w:t>
-      </w:r>
-      <w:proofErr w:type="gramEnd"/>
-      <w:r>
-        <w:t xml:space="preserve"> starting to get great customer feedback with all sorts of new ideas. Even though </w:t>
-      </w:r>
-      <w:proofErr w:type="gramStart"/>
-      <w:r>
-        <w:t>it</w:t>
+      <w:pPr>
+        <w:rPr>
+          <w:del w:id="10" w:author="Mark Levison" w:date="2021-03-16T15:49:00Z"/>
+        </w:rPr>
+      </w:pPr>
+      <w:r>
+        <w:t>“Wahooo, we’re making money. We’re starting to get great customer feedback with all sorts of new ideas. Even though it</w:t>
       </w:r>
       <w:r>
         <w:t>’</w:t>
       </w:r>
       <w:r>
-        <w:t>s</w:t>
-      </w:r>
-      <w:proofErr w:type="gramEnd"/>
-      <w:r>
-        <w:t xml:space="preserve"> mid-sprint and you’ve already committed</w:t>
+        <w:t>s mid-sprint and you’ve already committed</w:t>
       </w:r>
       <w:r>
         <w:t>,</w:t>
@@ -6511,21 +5647,12 @@
                 <w:szCs w:val="22"/>
               </w:rPr>
             </w:pPr>
-            <w:proofErr w:type="gramStart"/>
-            <w:r>
-              <w:rPr>
-                <w:sz w:val="22"/>
-                <w:szCs w:val="22"/>
-              </w:rPr>
-              <w:t>We’ve</w:t>
-            </w:r>
-            <w:proofErr w:type="gramEnd"/>
-            <w:r>
-              <w:rPr>
-                <w:sz w:val="22"/>
-                <w:szCs w:val="22"/>
-              </w:rPr>
-              <w:t xml:space="preserve"> had an emergency on another team, we need your best tester for a while</w:t>
+            <w:r>
+              <w:rPr>
+                <w:sz w:val="22"/>
+                <w:szCs w:val="22"/>
+              </w:rPr>
+              <w:t>We’ve had an emergency on another team, we need your best tester for a while</w:t>
             </w:r>
             <w:r>
               <w:rPr>
@@ -6758,23 +5885,8 @@
                 <w:sz w:val="22"/>
                 <w:szCs w:val="22"/>
               </w:rPr>
-              <w:t xml:space="preserve">One of the people on your team </w:t>
-            </w:r>
-            <w:proofErr w:type="gramStart"/>
-            <w:r>
-              <w:rPr>
-                <w:sz w:val="22"/>
-                <w:szCs w:val="22"/>
-              </w:rPr>
-              <w:t>isn’t</w:t>
-            </w:r>
-            <w:proofErr w:type="gramEnd"/>
-            <w:r>
-              <w:rPr>
-                <w:sz w:val="22"/>
-                <w:szCs w:val="22"/>
-              </w:rPr>
-              <w:t xml:space="preserve"> pulling their weight</w:t>
+              <w:lastRenderedPageBreak/>
+              <w:t>One of the people on your team isn’t pulling their weight</w:t>
             </w:r>
             <w:r>
               <w:rPr>
@@ -6850,15 +5962,7 @@
                 <w:sz w:val="22"/>
                 <w:szCs w:val="22"/>
               </w:rPr>
-              <w:t xml:space="preserve"> but </w:t>
-            </w:r>
-            <w:proofErr w:type="gramStart"/>
-            <w:r>
-              <w:rPr>
-                <w:sz w:val="22"/>
-                <w:szCs w:val="22"/>
-              </w:rPr>
-              <w:t>it</w:t>
+              <w:t xml:space="preserve"> but it</w:t>
             </w:r>
             <w:r>
               <w:rPr>
@@ -6872,22 +5976,13 @@
                 <w:sz w:val="22"/>
                 <w:szCs w:val="22"/>
               </w:rPr>
-              <w:t>s</w:t>
-            </w:r>
-            <w:proofErr w:type="gramEnd"/>
-            <w:r>
-              <w:rPr>
-                <w:sz w:val="22"/>
-                <w:szCs w:val="22"/>
-              </w:rPr>
-              <w:t xml:space="preserve"> harming morale and productivity. </w:t>
-            </w:r>
-            <w:r>
-              <w:rPr>
-                <w:sz w:val="22"/>
-                <w:szCs w:val="22"/>
-              </w:rPr>
-              <w:lastRenderedPageBreak/>
+              <w:t xml:space="preserve">s harming morale and productivity. </w:t>
+            </w:r>
+            <w:r>
+              <w:rPr>
+                <w:sz w:val="22"/>
+                <w:szCs w:val="22"/>
+              </w:rPr>
               <w:t xml:space="preserve">Capacity - </w:t>
             </w:r>
             <w:r>
@@ -6915,7 +6010,6 @@
                 <w:sz w:val="22"/>
                 <w:szCs w:val="22"/>
               </w:rPr>
-              <w:lastRenderedPageBreak/>
               <w:t>5</w:t>
             </w:r>
           </w:p>
@@ -7001,7 +6095,6 @@
                 <w:sz w:val="22"/>
                 <w:szCs w:val="22"/>
               </w:rPr>
-              <w:lastRenderedPageBreak/>
               <w:t xml:space="preserve">Informal or Formal </w:t>
             </w:r>
             <w:r>
@@ -7090,7 +6183,6 @@
                 <w:sz w:val="22"/>
                 <w:szCs w:val="22"/>
               </w:rPr>
-              <w:lastRenderedPageBreak/>
               <w:t>One team member is consistently late or misses Daily Scrum. In addition</w:t>
             </w:r>
             <w:r>
@@ -7139,23 +6231,7 @@
                 <w:sz w:val="22"/>
                 <w:szCs w:val="22"/>
               </w:rPr>
-              <w:t xml:space="preserve">this person feels that </w:t>
-            </w:r>
-            <w:proofErr w:type="gramStart"/>
-            <w:r>
-              <w:rPr>
-                <w:sz w:val="22"/>
-                <w:szCs w:val="22"/>
-              </w:rPr>
-              <w:t>they’re</w:t>
-            </w:r>
-            <w:proofErr w:type="gramEnd"/>
-            <w:r>
-              <w:rPr>
-                <w:sz w:val="22"/>
-                <w:szCs w:val="22"/>
-              </w:rPr>
-              <w:t xml:space="preserve"> more important than the team. </w:t>
+              <w:t xml:space="preserve">this person feels that they’re more important than the team. </w:t>
             </w:r>
             <w:r>
               <w:rPr>
@@ -7300,17 +6376,8 @@
                 <w:sz w:val="22"/>
                 <w:szCs w:val="22"/>
               </w:rPr>
-              <w:t xml:space="preserve">avoids this </w:t>
-            </w:r>
-            <w:proofErr w:type="gramStart"/>
-            <w:r>
-              <w:rPr>
-                <w:sz w:val="22"/>
-                <w:szCs w:val="22"/>
-              </w:rPr>
-              <w:t>problem</w:t>
-            </w:r>
-            <w:proofErr w:type="gramEnd"/>
+              <w:t>avoids this problem</w:t>
+            </w:r>
           </w:p>
           <w:p>
             <w:pPr>
@@ -7334,21 +6401,12 @@
               </w:rPr>
               <w:t xml:space="preserve">Same with, </w:t>
             </w:r>
-            <w:proofErr w:type="gramStart"/>
-            <w:r>
-              <w:rPr>
-                <w:sz w:val="22"/>
-                <w:szCs w:val="22"/>
-              </w:rPr>
-              <w:t>Working</w:t>
-            </w:r>
-            <w:proofErr w:type="gramEnd"/>
-            <w:r>
-              <w:rPr>
-                <w:sz w:val="22"/>
-                <w:szCs w:val="22"/>
-              </w:rPr>
-              <w:t xml:space="preserve"> agreements also work because they empower team members to raise the issue.</w:t>
+            <w:r>
+              <w:rPr>
+                <w:sz w:val="22"/>
+                <w:szCs w:val="22"/>
+              </w:rPr>
+              <w:t>Working agreements also work because they empower team members to raise the issue.</w:t>
             </w:r>
           </w:p>
         </w:tc>
@@ -7563,7 +6621,6 @@
           <w:lang w:val="en-CA" w:eastAsia="en-CA"/>
         </w:rPr>
       </w:pPr>
-      <w:proofErr w:type="gramStart"/>
       <w:r>
         <w:rPr>
           <w:rFonts w:ascii="Times New Roman" w:eastAsia="Times New Roman" w:hAnsi="Symbol" w:cs="Times New Roman"/>
@@ -7576,15 +6633,7 @@
           <w:rFonts w:ascii="Times New Roman" w:eastAsia="Times New Roman" w:hAnsi="Times New Roman" w:cs="Times New Roman"/>
           <w:lang w:val="en-CA" w:eastAsia="en-CA"/>
         </w:rPr>
-        <w:t xml:space="preserve">  ​</w:t>
-      </w:r>
-      <w:proofErr w:type="gramEnd"/>
-      <w:r>
-        <w:rPr>
-          <w:rFonts w:ascii="Times New Roman" w:eastAsia="Times New Roman" w:hAnsi="Times New Roman" w:cs="Times New Roman"/>
-          <w:lang w:val="en-CA" w:eastAsia="en-CA"/>
-        </w:rPr>
-        <w:t>Mechanics and playability?</w:t>
+        <w:t xml:space="preserve">  ​Mechanics and playability?</w:t>
       </w:r>
     </w:p>
     <w:p>
@@ -7644,23 +6693,7 @@
           <w:rFonts w:ascii="Times New Roman" w:eastAsia="Times New Roman" w:hAnsi="Times New Roman" w:cs="Times New Roman"/>
           <w:lang w:val="en-CA" w:eastAsia="en-CA"/>
         </w:rPr>
-        <w:t xml:space="preserve">Mechanics: There is a focus on capacity/velocity, backlog items done. Should product and sprint goals be a factor (demonstrating that sometimes </w:t>
-      </w:r>
-      <w:proofErr w:type="gramStart"/>
-      <w:r>
-        <w:rPr>
-          <w:rFonts w:ascii="Times New Roman" w:eastAsia="Times New Roman" w:hAnsi="Times New Roman" w:cs="Times New Roman"/>
-          <w:lang w:val="en-CA" w:eastAsia="en-CA"/>
-        </w:rPr>
-        <w:t>it's</w:t>
-      </w:r>
-      <w:proofErr w:type="gramEnd"/>
-      <w:r>
-        <w:rPr>
-          <w:rFonts w:ascii="Times New Roman" w:eastAsia="Times New Roman" w:hAnsi="Times New Roman" w:cs="Times New Roman"/>
-          <w:lang w:val="en-CA" w:eastAsia="en-CA"/>
-        </w:rPr>
-        <w:t xml:space="preserve"> awesome to not complete stories, but still hit your goal).</w:t>
+        <w:t>Mechanics: There is a focus on capacity/velocity, backlog items done. Should product and sprint goals be a factor (demonstrating that sometimes it's awesome to not complete stories, but still hit your goal).</w:t>
       </w:r>
     </w:p>
     <w:p>
@@ -7700,17 +6733,8 @@
           <w:rFonts w:ascii="Times New Roman" w:eastAsia="Times New Roman" w:hAnsi="Times New Roman" w:cs="Times New Roman"/>
           <w:lang w:val="en-CA" w:eastAsia="en-CA"/>
         </w:rPr>
-        <w:t xml:space="preserve">Mechanics: Items seem to be pure positive/negative impact.  Double-edged swords might be </w:t>
-      </w:r>
-      <w:proofErr w:type="gramStart"/>
-      <w:r>
-        <w:rPr>
-          <w:rFonts w:ascii="Times New Roman" w:eastAsia="Times New Roman" w:hAnsi="Times New Roman" w:cs="Times New Roman"/>
-          <w:lang w:val="en-CA" w:eastAsia="en-CA"/>
-        </w:rPr>
-        <w:t>interesting</w:t>
-      </w:r>
-      <w:proofErr w:type="gramEnd"/>
+        <w:t>Mechanics: Items seem to be pure positive/negative impact.  Double-edged swords might be interesting</w:t>
+      </w:r>
     </w:p>
     <w:p>
       <w:pPr>
@@ -7729,23 +6753,7 @@
           <w:rFonts w:ascii="Times New Roman" w:eastAsia="Times New Roman" w:hAnsi="Times New Roman" w:cs="Times New Roman"/>
           <w:lang w:val="en-CA" w:eastAsia="en-CA"/>
         </w:rPr>
-        <w:t>Mechanics: Idea - Bypass DOD to get more stories "done</w:t>
-      </w:r>
-      <w:proofErr w:type="gramStart"/>
-      <w:r>
-        <w:rPr>
-          <w:rFonts w:ascii="Times New Roman" w:eastAsia="Times New Roman" w:hAnsi="Times New Roman" w:cs="Times New Roman"/>
-          <w:lang w:val="en-CA" w:eastAsia="en-CA"/>
-        </w:rPr>
-        <w:t>", but</w:t>
-      </w:r>
-      <w:proofErr w:type="gramEnd"/>
-      <w:r>
-        <w:rPr>
-          <w:rFonts w:ascii="Times New Roman" w:eastAsia="Times New Roman" w:hAnsi="Times New Roman" w:cs="Times New Roman"/>
-          <w:lang w:val="en-CA" w:eastAsia="en-CA"/>
-        </w:rPr>
-        <w:t xml:space="preserve"> pay for it with increased tech debt drag (or production fire).</w:t>
+        <w:t>Mechanics: Idea - Bypass DOD to get more stories "done", but pay for it with increased tech debt drag (or production fire).</w:t>
       </w:r>
     </w:p>
     <w:p>
@@ -7765,23 +6773,7 @@
           <w:rFonts w:ascii="Times New Roman" w:eastAsia="Times New Roman" w:hAnsi="Times New Roman" w:cs="Times New Roman"/>
           <w:lang w:val="en-CA" w:eastAsia="en-CA"/>
         </w:rPr>
-        <w:t xml:space="preserve">Mechanics: Idea - Skip retro to get a few more points in the </w:t>
-      </w:r>
-      <w:proofErr w:type="gramStart"/>
-      <w:r>
-        <w:rPr>
-          <w:rFonts w:ascii="Times New Roman" w:eastAsia="Times New Roman" w:hAnsi="Times New Roman" w:cs="Times New Roman"/>
-          <w:lang w:val="en-CA" w:eastAsia="en-CA"/>
-        </w:rPr>
-        <w:t>sprint, but</w:t>
-      </w:r>
-      <w:proofErr w:type="gramEnd"/>
-      <w:r>
-        <w:rPr>
-          <w:rFonts w:ascii="Times New Roman" w:eastAsia="Times New Roman" w:hAnsi="Times New Roman" w:cs="Times New Roman"/>
-          <w:lang w:val="en-CA" w:eastAsia="en-CA"/>
-        </w:rPr>
-        <w:t xml:space="preserve"> reduce/disable improvements in the next sprint.</w:t>
+        <w:t>Mechanics: Idea - Skip retro to get a few more points in the sprint, but reduce/disable improvements in the next sprint.</w:t>
       </w:r>
     </w:p>
     <w:p>
@@ -7821,86 +6813,30 @@
           <w:rFonts w:ascii="Times New Roman" w:eastAsia="Times New Roman" w:hAnsi="Times New Roman" w:cs="Times New Roman"/>
           <w:lang w:val="en-CA" w:eastAsia="en-CA"/>
         </w:rPr>
-        <w:t xml:space="preserve">Mechanics: </w:t>
-      </w:r>
-      <w:proofErr w:type="spellStart"/>
-      <w:r>
+        <w:t>Mechanics: Confucious said: "Best time to plant a build server was last round, the second best time is now".  I can't implement unit testing because I didn't build a build server in round 1... why can't I build one in round 2?  </w:t>
+      </w:r>
+    </w:p>
+    <w:p>
+      <w:pPr>
         <w:rPr>
           <w:rFonts w:ascii="Times New Roman" w:eastAsia="Times New Roman" w:hAnsi="Times New Roman" w:cs="Times New Roman"/>
           <w:lang w:val="en-CA" w:eastAsia="en-CA"/>
         </w:rPr>
-        <w:t>Confucious</w:t>
-      </w:r>
-      <w:proofErr w:type="spellEnd"/>
+      </w:pPr>
+      <w:r>
+        <w:rPr>
+          <w:rFonts w:ascii="Times New Roman" w:eastAsia="Times New Roman" w:hAnsi="Symbol" w:cs="Times New Roman"/>
+          <w:lang w:val="en-CA" w:eastAsia="en-CA"/>
+        </w:rPr>
+        <w:lastRenderedPageBreak/>
+        <w:t></w:t>
+      </w:r>
       <w:r>
         <w:rPr>
           <w:rFonts w:ascii="Times New Roman" w:eastAsia="Times New Roman" w:hAnsi="Times New Roman" w:cs="Times New Roman"/>
           <w:lang w:val="en-CA" w:eastAsia="en-CA"/>
         </w:rPr>
-        <w:t xml:space="preserve"> said: "Best time to plant a build server was last round, the </w:t>
-      </w:r>
-      <w:proofErr w:type="gramStart"/>
-      <w:r>
-        <w:rPr>
-          <w:rFonts w:ascii="Times New Roman" w:eastAsia="Times New Roman" w:hAnsi="Times New Roman" w:cs="Times New Roman"/>
-          <w:lang w:val="en-CA" w:eastAsia="en-CA"/>
-        </w:rPr>
-        <w:t>second best</w:t>
-      </w:r>
-      <w:proofErr w:type="gramEnd"/>
-      <w:r>
-        <w:rPr>
-          <w:rFonts w:ascii="Times New Roman" w:eastAsia="Times New Roman" w:hAnsi="Times New Roman" w:cs="Times New Roman"/>
-          <w:lang w:val="en-CA" w:eastAsia="en-CA"/>
-        </w:rPr>
-        <w:t xml:space="preserve"> time is now".  I </w:t>
-      </w:r>
-      <w:proofErr w:type="gramStart"/>
-      <w:r>
-        <w:rPr>
-          <w:rFonts w:ascii="Times New Roman" w:eastAsia="Times New Roman" w:hAnsi="Times New Roman" w:cs="Times New Roman"/>
-          <w:lang w:val="en-CA" w:eastAsia="en-CA"/>
-        </w:rPr>
-        <w:t>can't</w:t>
-      </w:r>
-      <w:proofErr w:type="gramEnd"/>
-      <w:r>
-        <w:rPr>
-          <w:rFonts w:ascii="Times New Roman" w:eastAsia="Times New Roman" w:hAnsi="Times New Roman" w:cs="Times New Roman"/>
-          <w:lang w:val="en-CA" w:eastAsia="en-CA"/>
-        </w:rPr>
-        <w:t xml:space="preserve"> implement unit testing because I didn't build a build server in round 1... why can't I build one in round 2?  </w:t>
-      </w:r>
-    </w:p>
-    <w:p>
-      <w:pPr>
-        <w:rPr>
-          <w:rFonts w:ascii="Times New Roman" w:eastAsia="Times New Roman" w:hAnsi="Times New Roman" w:cs="Times New Roman"/>
-          <w:lang w:val="en-CA" w:eastAsia="en-CA"/>
-        </w:rPr>
-      </w:pPr>
-      <w:proofErr w:type="gramStart"/>
-      <w:r>
-        <w:rPr>
-          <w:rFonts w:ascii="Times New Roman" w:eastAsia="Times New Roman" w:hAnsi="Symbol" w:cs="Times New Roman"/>
-          <w:lang w:val="en-CA" w:eastAsia="en-CA"/>
-        </w:rPr>
-        <w:t></w:t>
-      </w:r>
-      <w:r>
-        <w:rPr>
-          <w:rFonts w:ascii="Times New Roman" w:eastAsia="Times New Roman" w:hAnsi="Times New Roman" w:cs="Times New Roman"/>
-          <w:lang w:val="en-CA" w:eastAsia="en-CA"/>
-        </w:rPr>
-        <w:t xml:space="preserve">  Is</w:t>
-      </w:r>
-      <w:proofErr w:type="gramEnd"/>
-      <w:r>
-        <w:rPr>
-          <w:rFonts w:ascii="Times New Roman" w:eastAsia="Times New Roman" w:hAnsi="Times New Roman" w:cs="Times New Roman"/>
-          <w:lang w:val="en-CA" w:eastAsia="en-CA"/>
-        </w:rPr>
-        <w:t xml:space="preserve"> it obvious how the game progresses?</w:t>
+        <w:t xml:space="preserve">  Is it obvious how the game progresses?</w:t>
       </w:r>
     </w:p>
     <w:p>
@@ -7920,17 +6856,8 @@
           <w:rFonts w:ascii="Times New Roman" w:eastAsia="Times New Roman" w:hAnsi="Times New Roman" w:cs="Times New Roman"/>
           <w:lang w:val="en-CA" w:eastAsia="en-CA"/>
         </w:rPr>
-        <w:t xml:space="preserve">Visualize product backlog </w:t>
-      </w:r>
-      <w:proofErr w:type="gramStart"/>
-      <w:r>
-        <w:rPr>
-          <w:rFonts w:ascii="Times New Roman" w:eastAsia="Times New Roman" w:hAnsi="Times New Roman" w:cs="Times New Roman"/>
-          <w:lang w:val="en-CA" w:eastAsia="en-CA"/>
-        </w:rPr>
-        <w:t>progress</w:t>
-      </w:r>
-      <w:proofErr w:type="gramEnd"/>
+        <w:t>Visualize product backlog progress</w:t>
+      </w:r>
     </w:p>
     <w:p>
       <w:pPr>
@@ -7949,17 +6876,8 @@
           <w:rFonts w:ascii="Times New Roman" w:eastAsia="Times New Roman" w:hAnsi="Times New Roman" w:cs="Times New Roman"/>
           <w:lang w:val="en-CA" w:eastAsia="en-CA"/>
         </w:rPr>
-        <w:t xml:space="preserve">Show sprint velocity history as a </w:t>
-      </w:r>
-      <w:proofErr w:type="gramStart"/>
-      <w:r>
-        <w:rPr>
-          <w:rFonts w:ascii="Times New Roman" w:eastAsia="Times New Roman" w:hAnsi="Times New Roman" w:cs="Times New Roman"/>
-          <w:lang w:val="en-CA" w:eastAsia="en-CA"/>
-        </w:rPr>
-        <w:t>graph</w:t>
-      </w:r>
-      <w:proofErr w:type="gramEnd"/>
+        <w:t>Show sprint velocity history as a graph</w:t>
+      </w:r>
     </w:p>
     <w:p>
       <w:pPr>
@@ -7978,7 +6896,6 @@
           <w:rFonts w:ascii="Times New Roman" w:eastAsia="Times New Roman" w:hAnsi="Times New Roman" w:cs="Times New Roman"/>
           <w:lang w:val="en-CA" w:eastAsia="en-CA"/>
         </w:rPr>
-        <w:lastRenderedPageBreak/>
         <w:t>Visualize customer satisfaction with product (neat to show this diverging from velocity)</w:t>
       </w:r>
     </w:p>
@@ -7989,7 +6906,6 @@
           <w:lang w:val="en-CA" w:eastAsia="en-CA"/>
         </w:rPr>
       </w:pPr>
-      <w:proofErr w:type="gramStart"/>
       <w:r>
         <w:rPr>
           <w:rFonts w:ascii="Times New Roman" w:eastAsia="Times New Roman" w:hAnsi="Symbol" w:cs="Times New Roman"/>
@@ -8002,15 +6918,7 @@
           <w:rFonts w:ascii="Times New Roman" w:eastAsia="Times New Roman" w:hAnsi="Times New Roman" w:cs="Times New Roman"/>
           <w:lang w:val="en-CA" w:eastAsia="en-CA"/>
         </w:rPr>
-        <w:t xml:space="preserve">  Is</w:t>
-      </w:r>
-      <w:proofErr w:type="gramEnd"/>
-      <w:r>
-        <w:rPr>
-          <w:rFonts w:ascii="Times New Roman" w:eastAsia="Times New Roman" w:hAnsi="Times New Roman" w:cs="Times New Roman"/>
-          <w:lang w:val="en-CA" w:eastAsia="en-CA"/>
-        </w:rPr>
-        <w:t xml:space="preserve"> it obvious the effect actions are having?</w:t>
+        <w:t xml:space="preserve">  Is it obvious the effect actions are having?</w:t>
       </w:r>
     </w:p>
     <w:p>
@@ -8085,21 +6993,12 @@
           <w:lang w:val="en-CA" w:eastAsia="en-CA"/>
         </w:rPr>
       </w:pPr>
-      <w:proofErr w:type="gramStart"/>
       <w:r>
         <w:rPr>
           <w:rFonts w:ascii="Times New Roman" w:eastAsia="Times New Roman" w:hAnsi="Times New Roman" w:cs="Times New Roman"/>
           <w:lang w:val="en-CA" w:eastAsia="en-CA"/>
         </w:rPr>
-        <w:t>What's</w:t>
-      </w:r>
-      <w:proofErr w:type="gramEnd"/>
-      <w:r>
-        <w:rPr>
-          <w:rFonts w:ascii="Times New Roman" w:eastAsia="Times New Roman" w:hAnsi="Times New Roman" w:cs="Times New Roman"/>
-          <w:lang w:val="en-CA" w:eastAsia="en-CA"/>
-        </w:rPr>
-        <w:t xml:space="preserve"> the impact of the PO or stakeholder telling the player to prioritize feature work?</w:t>
+        <w:t>What's the impact of the PO or stakeholder telling the player to prioritize feature work?</w:t>
       </w:r>
     </w:p>
     <w:p>
@@ -8129,7 +7028,6 @@
           <w:lang w:val="en-CA" w:eastAsia="en-CA"/>
         </w:rPr>
       </w:pPr>
-      <w:proofErr w:type="gramStart"/>
       <w:r>
         <w:rPr>
           <w:rFonts w:ascii="Times New Roman" w:eastAsia="Times New Roman" w:hAnsi="Symbol" w:cs="Times New Roman"/>
@@ -8142,15 +7040,7 @@
           <w:rFonts w:ascii="Times New Roman" w:eastAsia="Times New Roman" w:hAnsi="Times New Roman" w:cs="Times New Roman"/>
           <w:lang w:val="en-CA" w:eastAsia="en-CA"/>
         </w:rPr>
-        <w:t xml:space="preserve">  Is</w:t>
-      </w:r>
-      <w:proofErr w:type="gramEnd"/>
-      <w:r>
-        <w:rPr>
-          <w:rFonts w:ascii="Times New Roman" w:eastAsia="Times New Roman" w:hAnsi="Times New Roman" w:cs="Times New Roman"/>
-          <w:lang w:val="en-CA" w:eastAsia="en-CA"/>
-        </w:rPr>
-        <w:t xml:space="preserve"> the rule text clear enough?</w:t>
+        <w:t xml:space="preserve">  Is the rule text clear enough?</w:t>
       </w:r>
     </w:p>
     <w:p>
@@ -8190,23 +7080,7 @@
           <w:rFonts w:ascii="Times New Roman" w:eastAsia="Times New Roman" w:hAnsi="Times New Roman" w:cs="Times New Roman"/>
           <w:lang w:val="en-CA" w:eastAsia="en-CA"/>
         </w:rPr>
-        <w:t xml:space="preserve">Would it be simpler to just </w:t>
-      </w:r>
-      <w:proofErr w:type="gramStart"/>
-      <w:r>
-        <w:rPr>
-          <w:rFonts w:ascii="Times New Roman" w:eastAsia="Times New Roman" w:hAnsi="Times New Roman" w:cs="Times New Roman"/>
-          <w:lang w:val="en-CA" w:eastAsia="en-CA"/>
-        </w:rPr>
-        <w:t>say:</w:t>
-      </w:r>
-      <w:proofErr w:type="gramEnd"/>
-      <w:r>
-        <w:rPr>
-          <w:rFonts w:ascii="Times New Roman" w:eastAsia="Times New Roman" w:hAnsi="Times New Roman" w:cs="Times New Roman"/>
-          <w:lang w:val="en-CA" w:eastAsia="en-CA"/>
-        </w:rPr>
-        <w:t> </w:t>
+        <w:t>Would it be simpler to just say: </w:t>
       </w:r>
     </w:p>
     <w:p>
@@ -8226,47 +7100,29 @@
           <w:rFonts w:ascii="Times New Roman" w:eastAsia="Times New Roman" w:hAnsi="Times New Roman" w:cs="Times New Roman"/>
           <w:lang w:val="en-CA" w:eastAsia="en-CA"/>
         </w:rPr>
-        <w:t xml:space="preserve">Game runs for 6 rounds.  Each round is one </w:t>
-      </w:r>
-      <w:proofErr w:type="gramStart"/>
-      <w:r>
+        <w:t>Game runs for 6 rounds.  Each round is one sprint</w:t>
+      </w:r>
+    </w:p>
+    <w:p>
+      <w:pPr>
         <w:rPr>
           <w:rFonts w:ascii="Times New Roman" w:eastAsia="Times New Roman" w:hAnsi="Times New Roman" w:cs="Times New Roman"/>
           <w:lang w:val="en-CA" w:eastAsia="en-CA"/>
         </w:rPr>
-        <w:t>sprint</w:t>
-      </w:r>
-      <w:proofErr w:type="gramEnd"/>
-    </w:p>
-    <w:p>
-      <w:pPr>
+      </w:pPr>
+      <w:r>
+        <w:rPr>
+          <w:rFonts w:ascii="Times New Roman" w:eastAsia="Times New Roman" w:hAnsi="Symbol" w:cs="Times New Roman"/>
+          <w:lang w:val="en-CA" w:eastAsia="en-CA"/>
+        </w:rPr>
+        <w:t></w:t>
+      </w:r>
+      <w:r>
         <w:rPr>
           <w:rFonts w:ascii="Times New Roman" w:eastAsia="Times New Roman" w:hAnsi="Times New Roman" w:cs="Times New Roman"/>
           <w:lang w:val="en-CA" w:eastAsia="en-CA"/>
         </w:rPr>
-      </w:pPr>
-      <w:proofErr w:type="gramStart"/>
-      <w:r>
-        <w:rPr>
-          <w:rFonts w:ascii="Times New Roman" w:eastAsia="Times New Roman" w:hAnsi="Symbol" w:cs="Times New Roman"/>
-          <w:lang w:val="en-CA" w:eastAsia="en-CA"/>
-        </w:rPr>
-        <w:t></w:t>
-      </w:r>
-      <w:r>
-        <w:rPr>
-          <w:rFonts w:ascii="Times New Roman" w:eastAsia="Times New Roman" w:hAnsi="Times New Roman" w:cs="Times New Roman"/>
-          <w:lang w:val="en-CA" w:eastAsia="en-CA"/>
-        </w:rPr>
-        <w:t xml:space="preserve">  Anything</w:t>
-      </w:r>
-      <w:proofErr w:type="gramEnd"/>
-      <w:r>
-        <w:rPr>
-          <w:rFonts w:ascii="Times New Roman" w:eastAsia="Times New Roman" w:hAnsi="Times New Roman" w:cs="Times New Roman"/>
-          <w:lang w:val="en-CA" w:eastAsia="en-CA"/>
-        </w:rPr>
-        <w:t xml:space="preserve"> else around the basics of the playability?</w:t>
+        <w:t xml:space="preserve">  Anything else around the basics of the playability?</w:t>
       </w:r>
     </w:p>
     <w:p>
@@ -8286,17 +7142,8 @@
           <w:rFonts w:ascii="Times New Roman" w:eastAsia="Times New Roman" w:hAnsi="Times New Roman" w:cs="Times New Roman"/>
           <w:lang w:val="en-CA" w:eastAsia="en-CA"/>
         </w:rPr>
-        <w:t>Assuming the UI is in a very early stage, but more visuals/</w:t>
-      </w:r>
-      <w:proofErr w:type="gramStart"/>
-      <w:r>
-        <w:rPr>
-          <w:rFonts w:ascii="Times New Roman" w:eastAsia="Times New Roman" w:hAnsi="Times New Roman" w:cs="Times New Roman"/>
-          <w:lang w:val="en-CA" w:eastAsia="en-CA"/>
-        </w:rPr>
-        <w:t>graphics</w:t>
-      </w:r>
-      <w:proofErr w:type="gramEnd"/>
+        <w:t>Assuming the UI is in a very early stage, but more visuals/graphics</w:t>
+      </w:r>
     </w:p>
     <w:p>
       <w:pPr>

</xml_diff>

<commit_message>
Learning Time Added to round 6
...Cross Skilling description gets article ref.
</commit_message>
<xml_diff>
--- a/docs/Team Games.docx
+++ b/docs/Team Games.docx
@@ -22,7 +22,15 @@
         <w:t>, n</w:t>
       </w:r>
       <w:r>
-        <w:t>ot every result on earth. We’re a vulture capital funded company</w:t>
+        <w:t xml:space="preserve">ot every result on earth. </w:t>
+      </w:r>
+      <w:proofErr w:type="gramStart"/>
+      <w:r>
+        <w:t>We’re</w:t>
+      </w:r>
+      <w:proofErr w:type="gramEnd"/>
+      <w:r>
+        <w:t xml:space="preserve"> a vulture capital funded company</w:t>
       </w:r>
       <w:r>
         <w:t xml:space="preserve">, </w:t>
@@ -93,7 +101,15 @@
     </w:p>
     <w:p>
       <w:r>
-        <w:t>Will it win the award for being most improved (i.e. best final capacity)</w:t>
+        <w:t>Will it win the award for being most improved (</w:t>
+      </w:r>
+      <w:proofErr w:type="gramStart"/>
+      <w:r>
+        <w:t>i.e.</w:t>
+      </w:r>
+      <w:proofErr w:type="gramEnd"/>
+      <w:r>
+        <w:t xml:space="preserve"> best final capacity)</w:t>
       </w:r>
       <w:r>
         <w:t>?</w:t>
@@ -128,7 +144,14 @@
         <w:rPr>
           <w:i/>
         </w:rPr>
-        <w:t>three 2</w:t>
+        <w:t xml:space="preserve">three </w:t>
+      </w:r>
+      <w:proofErr w:type="gramStart"/>
+      <w:r>
+        <w:rPr>
+          <w:i/>
+        </w:rPr>
+        <w:t>2</w:t>
       </w:r>
       <w:r>
         <w:rPr>
@@ -136,6 +159,7 @@
         </w:rPr>
         <w:t xml:space="preserve"> week</w:t>
       </w:r>
+      <w:proofErr w:type="gramEnd"/>
       <w:r>
         <w:rPr>
           <w:i/>
@@ -182,8 +206,16 @@
         <w:rPr>
           <w:i/>
         </w:rPr>
-        <w:t xml:space="preserve"> will have 5 to 9 team members</w:t>
-      </w:r>
+        <w:t xml:space="preserve"> will have 5 to 9 team </w:t>
+      </w:r>
+      <w:proofErr w:type="gramStart"/>
+      <w:r>
+        <w:rPr>
+          <w:i/>
+        </w:rPr>
+        <w:t>members</w:t>
+      </w:r>
+      <w:proofErr w:type="gramEnd"/>
     </w:p>
     <w:p>
       <w:pPr>
@@ -206,7 +238,21 @@
         <w:rPr>
           <w:i/>
         </w:rPr>
-        <w:t>ach round you have budget for the amount of work/stuff you can do based on your team</w:t>
+        <w:t xml:space="preserve">ach round you have budget </w:t>
+      </w:r>
+      <w:proofErr w:type="gramStart"/>
+      <w:r>
+        <w:rPr>
+          <w:i/>
+        </w:rPr>
+        <w:t>for the amount of</w:t>
+      </w:r>
+      <w:proofErr w:type="gramEnd"/>
+      <w:r>
+        <w:rPr>
+          <w:i/>
+        </w:rPr>
+        <w:t xml:space="preserve"> work/stuff you can do based on your team</w:t>
       </w:r>
       <w:r>
         <w:rPr>
@@ -242,7 +288,21 @@
         <w:rPr>
           <w:i/>
         </w:rPr>
-        <w:t xml:space="preserve"> otherwise you don’t </w:t>
+        <w:t xml:space="preserve"> otherwise you </w:t>
+      </w:r>
+      <w:proofErr w:type="gramStart"/>
+      <w:r>
+        <w:rPr>
+          <w:i/>
+        </w:rPr>
+        <w:t>don’t</w:t>
+      </w:r>
+      <w:proofErr w:type="gramEnd"/>
+      <w:r>
+        <w:rPr>
+          <w:i/>
+        </w:rPr>
+        <w:t xml:space="preserve"> </w:t>
       </w:r>
       <w:r>
         <w:rPr>
@@ -344,8 +404,16 @@
         <w:rPr>
           <w:i/>
         </w:rPr>
-        <w:t>uman interactions are imperfect</w:t>
-      </w:r>
+        <w:t xml:space="preserve">uman interactions are </w:t>
+      </w:r>
+      <w:proofErr w:type="gramStart"/>
+      <w:r>
+        <w:rPr>
+          <w:i/>
+        </w:rPr>
+        <w:t>imperfect</w:t>
+      </w:r>
+      <w:proofErr w:type="gramEnd"/>
       <w:r>
         <w:rPr>
           <w:i/>
@@ -604,21 +672,35 @@
         <w:rPr>
           <w:highlight w:val="yellow"/>
         </w:rPr>
-        <w:t xml:space="preserve"> – if nothing is done to improve Product Ownership i.e. Vision, Product Backlog Refinement etc. then the team’s success chance is reduced.</w:t>
-      </w:r>
-    </w:p>
-    <w:p>
-      <w:pPr>
+        <w:t xml:space="preserve"> – if nothing is done to improve Product Ownership </w:t>
+      </w:r>
+      <w:proofErr w:type="gramStart"/>
+      <w:r>
         <w:rPr>
           <w:highlight w:val="yellow"/>
         </w:rPr>
-      </w:pPr>
-    </w:p>
-    <w:p>
+        <w:t>i.e.</w:t>
+      </w:r>
+      <w:proofErr w:type="gramEnd"/>
       <w:r>
         <w:rPr>
           <w:highlight w:val="yellow"/>
         </w:rPr>
+        <w:t xml:space="preserve"> Vision, Product Backlog Refinement etc. then the team’s success chance is reduced.</w:t>
+      </w:r>
+    </w:p>
+    <w:p>
+      <w:pPr>
+        <w:rPr>
+          <w:highlight w:val="yellow"/>
+        </w:rPr>
+      </w:pPr>
+    </w:p>
+    <w:p>
+      <w:r>
+        <w:rPr>
+          <w:highlight w:val="yellow"/>
+        </w:rPr>
         <w:t>Much longer term – add Morale, Defects found and Cycle time as measures?</w:t>
       </w:r>
       <w:r>
@@ -641,7 +723,23 @@
           <w:i/>
           <w:iCs/>
         </w:rPr>
-        <w:t>This isn’t an action in of itself – rather the default that will happen for any uncommitted capacity.</w:t>
+        <w:t xml:space="preserve">This </w:t>
+      </w:r>
+      <w:proofErr w:type="gramStart"/>
+      <w:r>
+        <w:rPr>
+          <w:i/>
+          <w:iCs/>
+        </w:rPr>
+        <w:t>isn’t</w:t>
+      </w:r>
+      <w:proofErr w:type="gramEnd"/>
+      <w:r>
+        <w:rPr>
+          <w:i/>
+          <w:iCs/>
+        </w:rPr>
+        <w:t xml:space="preserve"> an action in of itself – rather the default that will happen for any uncommitted capacity.</w:t>
       </w:r>
     </w:p>
     <w:p>
@@ -671,7 +769,15 @@
         <w:t xml:space="preserve"> Effect: </w:t>
       </w:r>
       <w:r>
-        <w:t>Roll one die per User Story committed. 3 or higher  = commitment met, User Story is completed</w:t>
+        <w:t xml:space="preserve">Roll one die per User Story committed. 3 or </w:t>
+      </w:r>
+      <w:proofErr w:type="gramStart"/>
+      <w:r>
+        <w:t>higher  =</w:t>
+      </w:r>
+      <w:proofErr w:type="gramEnd"/>
+      <w:r>
+        <w:t xml:space="preserve"> commitment met, User Story is completed</w:t>
       </w:r>
       <w:r>
         <w:tab/>
@@ -680,11 +786,24 @@
     <w:p>
       <w:r>
         <w:lastRenderedPageBreak/>
-        <w:t>In an ideal world I would balance the game choices so that each round has one improvement from each of: SM, PO, Eng, Collaboration</w:t>
-      </w:r>
-      <w:r>
-        <w:t xml:space="preserve"> and one item for remote teams</w:t>
-      </w:r>
+        <w:t xml:space="preserve">In an ideal world I would balance the game choices so that each round has one improvement from each of: SM, PO, </w:t>
+      </w:r>
+      <w:proofErr w:type="spellStart"/>
+      <w:r>
+        <w:t>Eng</w:t>
+      </w:r>
+      <w:proofErr w:type="spellEnd"/>
+      <w:r>
+        <w:t>, Collaboration</w:t>
+      </w:r>
+      <w:r>
+        <w:t xml:space="preserve"> and one item for remote </w:t>
+      </w:r>
+      <w:proofErr w:type="gramStart"/>
+      <w:r>
+        <w:t>teams</w:t>
+      </w:r>
+      <w:proofErr w:type="gramEnd"/>
     </w:p>
     <w:p/>
     <w:tbl>
@@ -1389,7 +1508,23 @@
                 <w:sz w:val="22"/>
                 <w:szCs w:val="22"/>
               </w:rPr>
-              <w:t>Social conversation happens around the water cooler/coffee and tea. If team members have to leave the team space then the social benefit is diffused</w:t>
+              <w:t xml:space="preserve">Social conversation happens around the water cooler/coffee and tea. If team members have to leave the team </w:t>
+            </w:r>
+            <w:proofErr w:type="gramStart"/>
+            <w:r>
+              <w:rPr>
+                <w:sz w:val="22"/>
+                <w:szCs w:val="22"/>
+              </w:rPr>
+              <w:t>space</w:t>
+            </w:r>
+            <w:proofErr w:type="gramEnd"/>
+            <w:r>
+              <w:rPr>
+                <w:sz w:val="22"/>
+                <w:szCs w:val="22"/>
+              </w:rPr>
+              <w:t xml:space="preserve"> then the social benefit is diffused</w:t>
             </w:r>
           </w:p>
         </w:tc>
@@ -1772,175 +1907,6 @@
                 <w:szCs w:val="22"/>
               </w:rPr>
             </w:pPr>
-          </w:p>
-        </w:tc>
-      </w:tr>
-      <w:tr>
-        <w:tc>
-          <w:tcPr>
-            <w:tcW w:w="1526" w:type="dxa"/>
-          </w:tcPr>
-          <w:p>
-            <w:pPr>
-              <w:rPr>
-                <w:sz w:val="22"/>
-                <w:szCs w:val="22"/>
-              </w:rPr>
-            </w:pPr>
-            <w:r>
-              <w:rPr>
-                <w:sz w:val="22"/>
-                <w:szCs w:val="22"/>
-              </w:rPr>
-              <w:t>Behavior Driven Development</w:t>
-            </w:r>
-          </w:p>
-        </w:tc>
-        <w:tc>
-          <w:tcPr>
-            <w:tcW w:w="1559" w:type="dxa"/>
-          </w:tcPr>
-          <w:p>
-            <w:pPr>
-              <w:rPr>
-                <w:sz w:val="22"/>
-                <w:szCs w:val="22"/>
-              </w:rPr>
-            </w:pPr>
-            <w:r>
-              <w:rPr>
-                <w:sz w:val="22"/>
-                <w:szCs w:val="22"/>
-              </w:rPr>
-              <w:t xml:space="preserve">We write our Acceptance Criteria as examples – with at least one of each: Business Analyst, Developer and QA participating. </w:t>
-            </w:r>
-          </w:p>
-          <w:p>
-            <w:pPr>
-              <w:rPr>
-                <w:sz w:val="22"/>
-                <w:szCs w:val="22"/>
-              </w:rPr>
-            </w:pPr>
-          </w:p>
-          <w:p>
-            <w:pPr>
-              <w:rPr>
-                <w:sz w:val="22"/>
-                <w:szCs w:val="22"/>
-              </w:rPr>
-            </w:pPr>
-            <w:r>
-              <w:rPr>
-                <w:sz w:val="22"/>
-                <w:szCs w:val="22"/>
-              </w:rPr>
-              <w:t>The Acceptance Criteria are created before the code is started</w:t>
-            </w:r>
-          </w:p>
-        </w:tc>
-        <w:tc>
-          <w:tcPr>
-            <w:tcW w:w="709" w:type="dxa"/>
-          </w:tcPr>
-          <w:p>
-            <w:pPr>
-              <w:rPr>
-                <w:sz w:val="22"/>
-                <w:szCs w:val="22"/>
-              </w:rPr>
-            </w:pPr>
-            <w:r>
-              <w:rPr>
-                <w:sz w:val="22"/>
-                <w:szCs w:val="22"/>
-              </w:rPr>
-              <w:t>2</w:t>
-            </w:r>
-          </w:p>
-        </w:tc>
-        <w:tc>
-          <w:tcPr>
-            <w:tcW w:w="2126" w:type="dxa"/>
-          </w:tcPr>
-          <w:p>
-            <w:pPr>
-              <w:rPr>
-                <w:sz w:val="22"/>
-                <w:szCs w:val="22"/>
-              </w:rPr>
-            </w:pPr>
-            <w:r>
-              <w:rPr>
-                <w:sz w:val="22"/>
-                <w:szCs w:val="22"/>
-              </w:rPr>
-              <w:t>By writing the Acceptance Criteria first – many misunderstandings are avoided and defects are eliminated.</w:t>
-            </w:r>
-          </w:p>
-          <w:p>
-            <w:pPr>
-              <w:rPr>
-                <w:sz w:val="22"/>
-                <w:szCs w:val="22"/>
-              </w:rPr>
-            </w:pPr>
-          </w:p>
-          <w:p>
-            <w:pPr>
-              <w:rPr>
-                <w:sz w:val="22"/>
-                <w:szCs w:val="22"/>
-              </w:rPr>
-            </w:pPr>
-            <w:r>
-              <w:rPr>
-                <w:sz w:val="22"/>
-                <w:szCs w:val="22"/>
-              </w:rPr>
-              <w:t>If these are automated well, they provide “living” documentation and a regression suite</w:t>
-            </w:r>
-          </w:p>
-        </w:tc>
-        <w:tc>
-          <w:tcPr>
-            <w:tcW w:w="1418" w:type="dxa"/>
-          </w:tcPr>
-          <w:p>
-            <w:pPr>
-              <w:rPr>
-                <w:i/>
-                <w:sz w:val="22"/>
-                <w:szCs w:val="22"/>
-              </w:rPr>
-            </w:pPr>
-          </w:p>
-        </w:tc>
-        <w:tc>
-          <w:tcPr>
-            <w:tcW w:w="2409" w:type="dxa"/>
-          </w:tcPr>
-          <w:p>
-            <w:pPr>
-              <w:rPr>
-                <w:sz w:val="22"/>
-                <w:szCs w:val="22"/>
-              </w:rPr>
-            </w:pPr>
-            <w:r>
-              <w:rPr>
-                <w:sz w:val="22"/>
-                <w:szCs w:val="22"/>
-              </w:rPr>
-              <w:t>+3 Capacity</w:t>
-            </w:r>
-            <w:r>
-              <w:rPr>
-                <w:sz w:val="22"/>
-                <w:szCs w:val="22"/>
-              </w:rPr>
-              <w:t xml:space="preserve"> in two rounds time accounting for the fact this is hard to learn</w:t>
-            </w:r>
           </w:p>
         </w:tc>
       </w:tr>
@@ -2327,7 +2293,25 @@
                 <w:sz w:val="22"/>
                 <w:szCs w:val="22"/>
               </w:rPr>
-              <w:t>None. You get yelled at by Management. You still have to deal with the fires.</w:t>
+              <w:t xml:space="preserve">None. You get yelled at by Management. You still </w:t>
+            </w:r>
+            <w:proofErr w:type="gramStart"/>
+            <w:r>
+              <w:rPr>
+                <w:i/>
+                <w:sz w:val="22"/>
+                <w:szCs w:val="22"/>
+              </w:rPr>
+              <w:t>have to</w:t>
+            </w:r>
+            <w:proofErr w:type="gramEnd"/>
+            <w:r>
+              <w:rPr>
+                <w:i/>
+                <w:sz w:val="22"/>
+                <w:szCs w:val="22"/>
+              </w:rPr>
+              <w:t xml:space="preserve"> deal with the fires.</w:t>
             </w:r>
           </w:p>
         </w:tc>
@@ -2497,7 +2481,43 @@
                 <w:sz w:val="22"/>
                 <w:szCs w:val="22"/>
               </w:rPr>
-              <w:t>tories this round. Accepting change mid-sprint is very expensive. The team was focused on meeting the goal. In addition….</w:t>
+              <w:t xml:space="preserve">tories this round. Accepting change mid-sprint is </w:t>
+            </w:r>
+            <w:proofErr w:type="gramStart"/>
+            <w:r>
+              <w:rPr>
+                <w:i/>
+                <w:sz w:val="22"/>
+                <w:szCs w:val="22"/>
+              </w:rPr>
+              <w:t>very expensive</w:t>
+            </w:r>
+            <w:proofErr w:type="gramEnd"/>
+            <w:r>
+              <w:rPr>
+                <w:i/>
+                <w:sz w:val="22"/>
+                <w:szCs w:val="22"/>
+              </w:rPr>
+              <w:t xml:space="preserve">. The team was focused on meeting the goal. In </w:t>
+            </w:r>
+            <w:proofErr w:type="gramStart"/>
+            <w:r>
+              <w:rPr>
+                <w:i/>
+                <w:sz w:val="22"/>
+                <w:szCs w:val="22"/>
+              </w:rPr>
+              <w:t>addition</w:t>
+            </w:r>
+            <w:proofErr w:type="gramEnd"/>
+            <w:r>
+              <w:rPr>
+                <w:i/>
+                <w:sz w:val="22"/>
+                <w:szCs w:val="22"/>
+              </w:rPr>
+              <w:t>….</w:t>
             </w:r>
           </w:p>
           <w:p>
@@ -2556,15 +2576,7 @@
                 <w:sz w:val="22"/>
                 <w:szCs w:val="22"/>
               </w:rPr>
-              <w:t>ScrumMaster and Product Owner work together to refuse new stories mid-</w:t>
-            </w:r>
-            <w:r>
-              <w:rPr>
-                <w:sz w:val="22"/>
-                <w:szCs w:val="22"/>
-              </w:rPr>
-              <w:lastRenderedPageBreak/>
-              <w:t>sprint</w:t>
+              <w:t>ScrumMaster and Product Owner work together to refuse new stories mid-sprint</w:t>
             </w:r>
           </w:p>
         </w:tc>
@@ -2584,7 +2596,6 @@
                 <w:sz w:val="22"/>
                 <w:szCs w:val="22"/>
               </w:rPr>
-              <w:lastRenderedPageBreak/>
               <w:t>2</w:t>
             </w:r>
           </w:p>
@@ -2792,7 +2803,29 @@
           <w:szCs w:val="21"/>
           <w:lang w:val="en-CA" w:eastAsia="en-CA"/>
         </w:rPr>
-        <w:t>Team Members On Same Floor</w:t>
+        <w:t>Team Members </w:t>
+      </w:r>
+      <w:proofErr w:type="gramStart"/>
+      <w:r>
+        <w:rPr>
+          <w:rFonts w:ascii="Consolas" w:eastAsia="Times New Roman" w:hAnsi="Consolas" w:cs="Times New Roman"/>
+          <w:color w:val="A31515"/>
+          <w:sz w:val="21"/>
+          <w:szCs w:val="21"/>
+          <w:lang w:val="en-CA" w:eastAsia="en-CA"/>
+        </w:rPr>
+        <w:t>On</w:t>
+      </w:r>
+      <w:proofErr w:type="gramEnd"/>
+      <w:r>
+        <w:rPr>
+          <w:rFonts w:ascii="Consolas" w:eastAsia="Times New Roman" w:hAnsi="Consolas" w:cs="Times New Roman"/>
+          <w:color w:val="A31515"/>
+          <w:sz w:val="21"/>
+          <w:szCs w:val="21"/>
+          <w:lang w:val="en-CA" w:eastAsia="en-CA"/>
+        </w:rPr>
+        <w:t> Same Floor</w:t>
       </w:r>
     </w:p>
     <w:p>
@@ -2861,8 +2894,20 @@
           <w:szCs w:val="21"/>
           <w:lang w:val="en-CA" w:eastAsia="en-CA"/>
         </w:rPr>
-        <w:t>All Work is done on Main or Trunk</w:t>
-      </w:r>
+        <w:t>All Work is done on Main or </w:t>
+      </w:r>
+      <w:proofErr w:type="gramStart"/>
+      <w:r>
+        <w:rPr>
+          <w:rFonts w:ascii="Consolas" w:eastAsia="Times New Roman" w:hAnsi="Consolas" w:cs="Times New Roman"/>
+          <w:color w:val="A31515"/>
+          <w:sz w:val="21"/>
+          <w:szCs w:val="21"/>
+          <w:lang w:val="en-CA" w:eastAsia="en-CA"/>
+        </w:rPr>
+        <w:t>Trunk</w:t>
+      </w:r>
+      <w:proofErr w:type="gramEnd"/>
     </w:p>
     <w:p>
       <w:pPr>
@@ -3025,8 +3070,20 @@
           <w:szCs w:val="21"/>
           <w:lang w:val="en-CA" w:eastAsia="en-CA"/>
         </w:rPr>
-        <w:t>Observe People + Relationships</w:t>
-      </w:r>
+        <w:t>Observe People + </w:t>
+      </w:r>
+      <w:proofErr w:type="gramStart"/>
+      <w:r>
+        <w:rPr>
+          <w:rFonts w:ascii="Consolas" w:eastAsia="Times New Roman" w:hAnsi="Consolas" w:cs="Times New Roman"/>
+          <w:color w:val="A31515"/>
+          <w:sz w:val="21"/>
+          <w:szCs w:val="21"/>
+          <w:lang w:val="en-CA" w:eastAsia="en-CA"/>
+        </w:rPr>
+        <w:t>Relationships</w:t>
+      </w:r>
+      <w:proofErr w:type="gramEnd"/>
     </w:p>
     <w:p>
       <w:pPr>
@@ -3121,15 +3178,6 @@
     <w:p>
       <w:pPr>
         <w:rPr>
-          <w:sz w:val="22"/>
-          <w:szCs w:val="22"/>
-        </w:rPr>
-      </w:pPr>
-    </w:p>
-    <w:p>
-      <w:pPr>
-        <w:shd w:val="clear" w:color="auto" w:fill="FFFFFF" w:themeFill="background1"/>
-        <w:rPr>
           <w:rFonts w:ascii="Consolas" w:eastAsia="Times New Roman" w:hAnsi="Consolas" w:cs="Times New Roman"/>
           <w:color w:val="A31515"/>
           <w:sz w:val="21"/>
@@ -3139,6 +3187,47 @@
       </w:pPr>
       <w:r>
         <w:rPr>
+          <w:rFonts w:ascii="Consolas" w:eastAsia="Times New Roman" w:hAnsi="Consolas" w:cs="Times New Roman"/>
+          <w:color w:val="A31515"/>
+          <w:sz w:val="21"/>
+          <w:szCs w:val="21"/>
+          <w:lang w:val="en-CA" w:eastAsia="en-CA"/>
+        </w:rPr>
+        <w:t xml:space="preserve">Improve Retrospectives – Change Retro agenda </w:t>
+      </w:r>
+    </w:p>
+    <w:p>
+      <w:pPr>
+        <w:rPr>
+          <w:rFonts w:ascii="Consolas" w:eastAsia="Times New Roman" w:hAnsi="Consolas" w:cs="Times New Roman"/>
+          <w:color w:val="A31515"/>
+          <w:sz w:val="21"/>
+          <w:szCs w:val="21"/>
+          <w:lang w:val="en-CA" w:eastAsia="en-CA"/>
+        </w:rPr>
+      </w:pPr>
+    </w:p>
+    <w:p>
+      <w:pPr>
+        <w:rPr>
+          <w:sz w:val="22"/>
+          <w:szCs w:val="22"/>
+        </w:rPr>
+      </w:pPr>
+    </w:p>
+    <w:p>
+      <w:pPr>
+        <w:shd w:val="clear" w:color="auto" w:fill="FFFFFF" w:themeFill="background1"/>
+        <w:rPr>
+          <w:rFonts w:ascii="Consolas" w:eastAsia="Times New Roman" w:hAnsi="Consolas" w:cs="Times New Roman"/>
+          <w:color w:val="A31515"/>
+          <w:sz w:val="21"/>
+          <w:szCs w:val="21"/>
+          <w:lang w:val="en-CA" w:eastAsia="en-CA"/>
+        </w:rPr>
+      </w:pPr>
+      <w:r>
+        <w:rPr>
           <w:sz w:val="22"/>
           <w:szCs w:val="22"/>
         </w:rPr>
@@ -3235,8 +3324,22 @@
           <w:szCs w:val="21"/>
           <w:lang w:val="en-CA" w:eastAsia="en-CA"/>
         </w:rPr>
-        <w:t>Rename for clarity</w:t>
-      </w:r>
+        <w:t xml:space="preserve">Rename for </w:t>
+      </w:r>
+      <w:proofErr w:type="gramStart"/>
+      <w:r>
+        <w:rPr>
+          <w:rFonts w:ascii="Consolas" w:eastAsia="Times New Roman" w:hAnsi="Consolas" w:cs="Times New Roman"/>
+          <w:i/>
+          <w:iCs/>
+          <w:color w:val="A31515"/>
+          <w:sz w:val="21"/>
+          <w:szCs w:val="21"/>
+          <w:lang w:val="en-CA" w:eastAsia="en-CA"/>
+        </w:rPr>
+        <w:t>clarity</w:t>
+      </w:r>
+      <w:proofErr w:type="gramEnd"/>
     </w:p>
     <w:p>
       <w:pPr>
@@ -3324,47 +3427,10 @@
           <w:szCs w:val="21"/>
           <w:lang w:val="en-CA" w:eastAsia="en-CA"/>
         </w:rPr>
-        <w:t>Limit WIP slows team down for now and speeds them up later</w:t>
-      </w:r>
-    </w:p>
-    <w:p>
-      <w:pPr>
-        <w:rPr>
-          <w:sz w:val="22"/>
-          <w:szCs w:val="22"/>
-        </w:rPr>
-      </w:pPr>
-      <w:r>
-        <w:rPr>
-          <w:sz w:val="22"/>
-          <w:szCs w:val="22"/>
-          <w:highlight w:val="yellow"/>
-        </w:rPr>
-        <w:t>How to work Psychological Safety into the game</w:t>
-      </w:r>
-    </w:p>
-    <w:p/>
-    <w:p>
-      <w:pPr>
-        <w:rPr>
-          <w:sz w:val="22"/>
-          <w:szCs w:val="22"/>
-        </w:rPr>
-      </w:pPr>
-    </w:p>
-    <w:p>
-      <w:r>
-        <w:rPr>
-          <w:sz w:val="22"/>
-          <w:szCs w:val="22"/>
-        </w:rPr>
-        <w:t xml:space="preserve">Round 5 </w:t>
-      </w:r>
-    </w:p>
-    <w:p>
-      <w:pPr>
-        <w:shd w:val="clear" w:color="auto" w:fill="FFFFFF"/>
-        <w:spacing w:line="285" w:lineRule="atLeast"/>
+        <w:t xml:space="preserve">Limit WIP slows team down for now and speeds them up </w:t>
+      </w:r>
+      <w:proofErr w:type="gramStart"/>
+      <w:r>
         <w:rPr>
           <w:rFonts w:ascii="Consolas" w:eastAsia="Times New Roman" w:hAnsi="Consolas" w:cs="Times New Roman"/>
           <w:color w:val="A31515"/>
@@ -3372,8 +3438,48 @@
           <w:szCs w:val="21"/>
           <w:lang w:val="en-CA" w:eastAsia="en-CA"/>
         </w:rPr>
-      </w:pPr>
-      <w:r>
+        <w:t>later</w:t>
+      </w:r>
+      <w:proofErr w:type="gramEnd"/>
+    </w:p>
+    <w:p>
+      <w:pPr>
+        <w:rPr>
+          <w:sz w:val="22"/>
+          <w:szCs w:val="22"/>
+        </w:rPr>
+      </w:pPr>
+      <w:r>
+        <w:rPr>
+          <w:sz w:val="22"/>
+          <w:szCs w:val="22"/>
+          <w:highlight w:val="yellow"/>
+        </w:rPr>
+        <w:t>How to work Psychological Safety into the game</w:t>
+      </w:r>
+    </w:p>
+    <w:p/>
+    <w:p>
+      <w:pPr>
+        <w:rPr>
+          <w:sz w:val="22"/>
+          <w:szCs w:val="22"/>
+        </w:rPr>
+      </w:pPr>
+    </w:p>
+    <w:p>
+      <w:r>
+        <w:rPr>
+          <w:sz w:val="22"/>
+          <w:szCs w:val="22"/>
+        </w:rPr>
+        <w:t xml:space="preserve">Round 5 </w:t>
+      </w:r>
+    </w:p>
+    <w:p>
+      <w:pPr>
+        <w:shd w:val="clear" w:color="auto" w:fill="FFFFFF"/>
+        <w:spacing w:line="285" w:lineRule="atLeast"/>
         <w:rPr>
           <w:rFonts w:ascii="Consolas" w:eastAsia="Times New Roman" w:hAnsi="Consolas" w:cs="Times New Roman"/>
           <w:color w:val="A31515"/>
@@ -3381,13 +3487,8 @@
           <w:szCs w:val="21"/>
           <w:lang w:val="en-CA" w:eastAsia="en-CA"/>
         </w:rPr>
-        <w:t>Work with PO to ensure PB is prioritized, up to date and remains a manageable size</w:t>
-      </w:r>
-    </w:p>
-    <w:p>
-      <w:pPr>
-        <w:shd w:val="clear" w:color="auto" w:fill="FFFFFF"/>
-        <w:spacing w:line="285" w:lineRule="atLeast"/>
+      </w:pPr>
+      <w:r>
         <w:rPr>
           <w:rFonts w:ascii="Consolas" w:eastAsia="Times New Roman" w:hAnsi="Consolas" w:cs="Times New Roman"/>
           <w:color w:val="A31515"/>
@@ -3395,7 +3496,9 @@
           <w:szCs w:val="21"/>
           <w:lang w:val="en-CA" w:eastAsia="en-CA"/>
         </w:rPr>
-      </w:pPr>
+        <w:t xml:space="preserve">Work with PO to ensure PB is prioritized, up to date and remains a manageable </w:t>
+      </w:r>
+      <w:proofErr w:type="gramStart"/>
       <w:r>
         <w:rPr>
           <w:rFonts w:ascii="Consolas" w:eastAsia="Times New Roman" w:hAnsi="Consolas" w:cs="Times New Roman"/>
@@ -3404,8 +3507,9 @@
           <w:szCs w:val="21"/>
           <w:lang w:val="en-CA" w:eastAsia="en-CA"/>
         </w:rPr>
-        <w:t>Include stakeholders in updating/creating product vision and strategy</w:t>
-      </w:r>
+        <w:t>size</w:t>
+      </w:r>
+      <w:proofErr w:type="gramEnd"/>
     </w:p>
     <w:p>
       <w:pPr>
@@ -3427,8 +3531,9 @@
           <w:szCs w:val="21"/>
           <w:lang w:val="en-CA" w:eastAsia="en-CA"/>
         </w:rPr>
-        <w:t xml:space="preserve">Establish Sprint </w:t>
-      </w:r>
+        <w:t xml:space="preserve">Include stakeholders in updating/creating product vision and </w:t>
+      </w:r>
+      <w:proofErr w:type="gramStart"/>
       <w:r>
         <w:rPr>
           <w:rFonts w:ascii="Consolas" w:eastAsia="Times New Roman" w:hAnsi="Consolas" w:cs="Times New Roman"/>
@@ -3437,8 +3542,9 @@
           <w:szCs w:val="21"/>
           <w:lang w:val="en-CA" w:eastAsia="en-CA"/>
         </w:rPr>
-        <w:t>Goal</w:t>
-      </w:r>
+        <w:t>strategy</w:t>
+      </w:r>
+      <w:proofErr w:type="gramEnd"/>
     </w:p>
     <w:p>
       <w:pPr>
@@ -3460,8 +3566,53 @@
           <w:szCs w:val="21"/>
           <w:lang w:val="en-CA" w:eastAsia="en-CA"/>
         </w:rPr>
-        <w:t>Create a public impediments or slowdown list</w:t>
-      </w:r>
+        <w:t xml:space="preserve">Establish Sprint </w:t>
+      </w:r>
+      <w:r>
+        <w:rPr>
+          <w:rFonts w:ascii="Consolas" w:eastAsia="Times New Roman" w:hAnsi="Consolas" w:cs="Times New Roman"/>
+          <w:color w:val="A31515"/>
+          <w:sz w:val="21"/>
+          <w:szCs w:val="21"/>
+          <w:lang w:val="en-CA" w:eastAsia="en-CA"/>
+        </w:rPr>
+        <w:t>Goal</w:t>
+      </w:r>
+    </w:p>
+    <w:p>
+      <w:pPr>
+        <w:shd w:val="clear" w:color="auto" w:fill="FFFFFF"/>
+        <w:spacing w:line="285" w:lineRule="atLeast"/>
+        <w:rPr>
+          <w:rFonts w:ascii="Consolas" w:eastAsia="Times New Roman" w:hAnsi="Consolas" w:cs="Times New Roman"/>
+          <w:color w:val="A31515"/>
+          <w:sz w:val="21"/>
+          <w:szCs w:val="21"/>
+          <w:lang w:val="en-CA" w:eastAsia="en-CA"/>
+        </w:rPr>
+      </w:pPr>
+      <w:r>
+        <w:rPr>
+          <w:rFonts w:ascii="Consolas" w:eastAsia="Times New Roman" w:hAnsi="Consolas" w:cs="Times New Roman"/>
+          <w:color w:val="A31515"/>
+          <w:sz w:val="21"/>
+          <w:szCs w:val="21"/>
+          <w:lang w:val="en-CA" w:eastAsia="en-CA"/>
+        </w:rPr>
+        <w:t xml:space="preserve">Create a public impediments or slowdown </w:t>
+      </w:r>
+      <w:proofErr w:type="gramStart"/>
+      <w:r>
+        <w:rPr>
+          <w:rFonts w:ascii="Consolas" w:eastAsia="Times New Roman" w:hAnsi="Consolas" w:cs="Times New Roman"/>
+          <w:color w:val="A31515"/>
+          <w:sz w:val="21"/>
+          <w:szCs w:val="21"/>
+          <w:lang w:val="en-CA" w:eastAsia="en-CA"/>
+        </w:rPr>
+        <w:t>list</w:t>
+      </w:r>
+      <w:proofErr w:type="gramEnd"/>
     </w:p>
     <w:p>
       <w:pPr>
@@ -3504,57 +3655,61 @@
           <w:highlight w:val="yellow"/>
           <w:lang w:val="en-CA" w:eastAsia="en-CA"/>
         </w:rPr>
-        <w:t>Consider moving to round 6</w:t>
-      </w:r>
-    </w:p>
-    <w:p>
-      <w:pPr>
-        <w:rPr>
-          <w:sz w:val="22"/>
-          <w:szCs w:val="22"/>
-        </w:rPr>
-      </w:pPr>
-    </w:p>
-    <w:p>
-      <w:pPr>
-        <w:rPr>
-          <w:sz w:val="22"/>
-          <w:szCs w:val="22"/>
-        </w:rPr>
-      </w:pPr>
-      <w:r>
-        <w:rPr>
-          <w:sz w:val="22"/>
-          <w:szCs w:val="22"/>
-        </w:rPr>
-        <w:t xml:space="preserve">Round 6 </w:t>
-      </w:r>
-      <w:r>
-        <w:rPr>
-          <w:sz w:val="22"/>
-          <w:szCs w:val="22"/>
-        </w:rPr>
-        <w:t>Go Live Soon</w:t>
-      </w:r>
-      <w:r>
-        <w:rPr>
-          <w:sz w:val="22"/>
-          <w:szCs w:val="22"/>
-        </w:rPr>
-        <w:t xml:space="preserve"> - </w:t>
-      </w:r>
-    </w:p>
-    <w:p>
-      <w:pPr>
+        <w:t xml:space="preserve">Consider moving to round </w:t>
+      </w:r>
+      <w:proofErr w:type="gramStart"/>
+      <w:r>
         <w:rPr>
           <w:rFonts w:ascii="Consolas" w:eastAsia="Times New Roman" w:hAnsi="Consolas" w:cs="Times New Roman"/>
           <w:color w:val="A31515"/>
           <w:sz w:val="21"/>
           <w:szCs w:val="21"/>
-          <w:lang w:val="en-CA" w:eastAsia="en-CA"/>
-        </w:rPr>
-      </w:pPr>
-      <w:r>
+          <w:highlight w:val="yellow"/>
+          <w:lang w:val="en-CA" w:eastAsia="en-CA"/>
+        </w:rPr>
+        <w:t>6</w:t>
+      </w:r>
+      <w:proofErr w:type="gramEnd"/>
+    </w:p>
+    <w:p>
+      <w:pPr>
+        <w:rPr>
+          <w:sz w:val="22"/>
+          <w:szCs w:val="22"/>
+        </w:rPr>
+      </w:pPr>
+    </w:p>
+    <w:p>
+      <w:pPr>
+        <w:rPr>
+          <w:sz w:val="22"/>
+          <w:szCs w:val="22"/>
+        </w:rPr>
+      </w:pPr>
+      <w:r>
+        <w:rPr>
+          <w:sz w:val="22"/>
+          <w:szCs w:val="22"/>
+        </w:rPr>
+        <w:t xml:space="preserve">Round 6 </w:t>
+      </w:r>
+      <w:r>
+        <w:rPr>
+          <w:sz w:val="22"/>
+          <w:szCs w:val="22"/>
+        </w:rPr>
+        <w:t>Go Live Soon</w:t>
+      </w:r>
+      <w:r>
+        <w:rPr>
+          <w:sz w:val="22"/>
+          <w:szCs w:val="22"/>
+        </w:rPr>
+        <w:t xml:space="preserve"> - </w:t>
+      </w:r>
+    </w:p>
+    <w:p>
+      <w:pPr>
         <w:rPr>
           <w:rFonts w:ascii="Consolas" w:eastAsia="Times New Roman" w:hAnsi="Consolas" w:cs="Times New Roman"/>
           <w:color w:val="A31515"/>
@@ -3562,8 +3717,7 @@
           <w:szCs w:val="21"/>
           <w:lang w:val="en-CA" w:eastAsia="en-CA"/>
         </w:rPr>
-        <w:t>Overtime</w:t>
-      </w:r>
+      </w:pPr>
       <w:r>
         <w:rPr>
           <w:rFonts w:ascii="Consolas" w:eastAsia="Times New Roman" w:hAnsi="Consolas" w:cs="Times New Roman"/>
@@ -3572,16 +3726,8 @@
           <w:szCs w:val="21"/>
           <w:lang w:val="en-CA" w:eastAsia="en-CA"/>
         </w:rPr>
-        <w:t xml:space="preserve"> – build it into the round</w:t>
-      </w:r>
-    </w:p>
-    <w:p>
-      <w:pPr>
-        <w:rPr>
-          <w:i/>
-          <w:iCs/>
-        </w:rPr>
-      </w:pPr>
+        <w:t>Overtime</w:t>
+      </w:r>
       <w:r>
         <w:rPr>
           <w:rFonts w:ascii="Consolas" w:eastAsia="Times New Roman" w:hAnsi="Consolas" w:cs="Times New Roman"/>
@@ -3590,35 +3736,9 @@
           <w:szCs w:val="21"/>
           <w:lang w:val="en-CA" w:eastAsia="en-CA"/>
         </w:rPr>
-        <w:t>Improve Forecasting</w:t>
-      </w:r>
-      <w:r>
-        <w:rPr>
-          <w:sz w:val="22"/>
-          <w:szCs w:val="22"/>
-        </w:rPr>
-        <w:t xml:space="preserve"> – move to an earlier round since its impact is mainly preventative</w:t>
-      </w:r>
-      <w:r>
-        <w:rPr>
-          <w:highlight w:val="yellow"/>
-        </w:rPr>
-        <w:t xml:space="preserve"> </w:t>
-      </w:r>
-      <w:r>
-        <w:rPr>
-          <w:i/>
-          <w:iCs/>
-          <w:highlight w:val="yellow"/>
-        </w:rPr>
-        <w:t>Reduces stakeholder interruption gremlin</w:t>
-      </w:r>
-    </w:p>
-    <w:p>
-      <w:pPr>
-        <w:shd w:val="clear" w:color="auto" w:fill="FFFFFF"/>
-        <w:spacing w:line="285" w:lineRule="atLeast"/>
-      </w:pPr>
+        <w:t xml:space="preserve"> – build it into the </w:t>
+      </w:r>
+      <w:proofErr w:type="gramStart"/>
       <w:r>
         <w:rPr>
           <w:rFonts w:ascii="Consolas" w:eastAsia="Times New Roman" w:hAnsi="Consolas" w:cs="Times New Roman"/>
@@ -3627,11 +3747,18 @@
           <w:szCs w:val="21"/>
           <w:lang w:val="en-CA" w:eastAsia="en-CA"/>
         </w:rPr>
-        <w:t>Sprint Backlog or Kanban board</w:t>
-      </w:r>
-    </w:p>
-    <w:p>
-      <w:pPr>
+        <w:t>round</w:t>
+      </w:r>
+      <w:proofErr w:type="gramEnd"/>
+    </w:p>
+    <w:p>
+      <w:pPr>
+        <w:rPr>
+          <w:i/>
+          <w:iCs/>
+        </w:rPr>
+      </w:pPr>
+      <w:r>
         <w:rPr>
           <w:rFonts w:ascii="Consolas" w:eastAsia="Times New Roman" w:hAnsi="Consolas" w:cs="Times New Roman"/>
           <w:color w:val="A31515"/>
@@ -3639,6 +3766,44 @@
           <w:szCs w:val="21"/>
           <w:lang w:val="en-CA" w:eastAsia="en-CA"/>
         </w:rPr>
+        <w:t>Improve Forecasting</w:t>
+      </w:r>
+      <w:r>
+        <w:rPr>
+          <w:sz w:val="22"/>
+          <w:szCs w:val="22"/>
+        </w:rPr>
+        <w:t xml:space="preserve"> – move to an earlier round since its impact is mainly preventative</w:t>
+      </w:r>
+      <w:r>
+        <w:rPr>
+          <w:highlight w:val="yellow"/>
+        </w:rPr>
+        <w:t xml:space="preserve"> </w:t>
+      </w:r>
+      <w:r>
+        <w:rPr>
+          <w:i/>
+          <w:iCs/>
+          <w:highlight w:val="yellow"/>
+        </w:rPr>
+        <w:t xml:space="preserve">Reduces stakeholder interruption </w:t>
+      </w:r>
+      <w:proofErr w:type="gramStart"/>
+      <w:r>
+        <w:rPr>
+          <w:i/>
+          <w:iCs/>
+          <w:highlight w:val="yellow"/>
+        </w:rPr>
+        <w:t>gremlin</w:t>
+      </w:r>
+      <w:proofErr w:type="gramEnd"/>
+    </w:p>
+    <w:p>
+      <w:pPr>
+        <w:shd w:val="clear" w:color="auto" w:fill="FFFFFF"/>
+        <w:spacing w:line="285" w:lineRule="atLeast"/>
       </w:pPr>
       <w:r>
         <w:rPr>
@@ -3648,237 +3813,206 @@
           <w:szCs w:val="21"/>
           <w:lang w:val="en-CA" w:eastAsia="en-CA"/>
         </w:rPr>
+        <w:t>Sprint Backlog or Kanban board</w:t>
+      </w:r>
+    </w:p>
+    <w:p>
+      <w:pPr>
+        <w:rPr>
+          <w:rFonts w:ascii="Consolas" w:eastAsia="Times New Roman" w:hAnsi="Consolas" w:cs="Times New Roman"/>
+          <w:color w:val="A31515"/>
+          <w:sz w:val="21"/>
+          <w:szCs w:val="21"/>
+          <w:lang w:val="en-CA" w:eastAsia="en-CA"/>
+        </w:rPr>
+      </w:pPr>
+      <w:r>
+        <w:rPr>
+          <w:rFonts w:ascii="Consolas" w:eastAsia="Times New Roman" w:hAnsi="Consolas" w:cs="Times New Roman"/>
+          <w:color w:val="A31515"/>
+          <w:sz w:val="21"/>
+          <w:szCs w:val="21"/>
+          <w:lang w:val="en-CA" w:eastAsia="en-CA"/>
+        </w:rPr>
+        <w:lastRenderedPageBreak/>
         <w:t>Daily Scrum more effective</w:t>
       </w:r>
     </w:p>
     <w:p>
       <w:pPr>
         <w:rPr>
-          <w:ins w:id="2" w:author="Mark Levison" w:date="2021-03-16T16:01:00Z"/>
-          <w:sz w:val="22"/>
-          <w:szCs w:val="22"/>
-        </w:rPr>
-      </w:pPr>
-      <w:r>
-        <w:rPr>
-          <w:sz w:val="22"/>
-          <w:szCs w:val="22"/>
-        </w:rPr>
-        <w:lastRenderedPageBreak/>
-        <w:t xml:space="preserve">Learning Time/Coding Dojo – can ref </w:t>
+          <w:rFonts w:ascii="Consolas" w:eastAsia="Times New Roman" w:hAnsi="Consolas" w:cs="Times New Roman"/>
+          <w:color w:val="A31515"/>
+          <w:sz w:val="21"/>
+          <w:szCs w:val="21"/>
+          <w:lang w:val="en-CA" w:eastAsia="en-CA"/>
+        </w:rPr>
+      </w:pPr>
+      <w:r>
+        <w:rPr>
+          <w:rFonts w:ascii="Consolas" w:eastAsia="Times New Roman" w:hAnsi="Consolas" w:cs="Times New Roman"/>
+          <w:color w:val="A31515"/>
+          <w:sz w:val="21"/>
+          <w:szCs w:val="21"/>
+          <w:lang w:val="en-CA" w:eastAsia="en-CA"/>
+        </w:rPr>
+        <w:t xml:space="preserve">Learning Time/Coding Dojo </w:t>
+      </w:r>
+    </w:p>
+    <w:p>
+      <w:pPr>
+        <w:rPr>
+          <w:rFonts w:ascii="Consolas" w:eastAsia="Times New Roman" w:hAnsi="Consolas" w:cs="Times New Roman"/>
+          <w:color w:val="A31515"/>
+          <w:sz w:val="21"/>
+          <w:szCs w:val="21"/>
+          <w:lang w:val="en-CA" w:eastAsia="en-CA"/>
+        </w:rPr>
+      </w:pPr>
+      <w:r>
+        <w:rPr>
+          <w:rFonts w:ascii="Consolas" w:eastAsia="Times New Roman" w:hAnsi="Consolas" w:cs="Times New Roman"/>
+          <w:color w:val="A31515"/>
+          <w:sz w:val="21"/>
+          <w:szCs w:val="21"/>
+          <w:lang w:val="en-CA" w:eastAsia="en-CA"/>
+        </w:rPr>
+        <w:t xml:space="preserve">Retrospective Action Items made </w:t>
+      </w:r>
+      <w:r>
+        <w:rPr>
+          <w:rFonts w:ascii="Consolas" w:eastAsia="Times New Roman" w:hAnsi="Consolas" w:cs="Times New Roman"/>
+          <w:color w:val="A31515"/>
+          <w:sz w:val="21"/>
+          <w:szCs w:val="21"/>
+          <w:lang w:val="en-CA" w:eastAsia="en-CA"/>
+        </w:rPr>
+        <w:t>Concrete.</w:t>
+      </w:r>
+    </w:p>
+    <w:p>
+      <w:pPr>
+        <w:rPr>
+          <w:rFonts w:ascii="Consolas" w:eastAsia="Times New Roman" w:hAnsi="Consolas" w:cs="Times New Roman"/>
+          <w:color w:val="A31515"/>
+          <w:sz w:val="21"/>
+          <w:szCs w:val="21"/>
+          <w:lang w:val="en-CA" w:eastAsia="en-CA"/>
+        </w:rPr>
+      </w:pPr>
+    </w:p>
+    <w:p>
+      <w:pPr>
+        <w:rPr>
+          <w:sz w:val="22"/>
+          <w:szCs w:val="22"/>
+        </w:rPr>
+      </w:pPr>
+      <w:r>
+        <w:rPr>
+          <w:sz w:val="22"/>
+          <w:szCs w:val="22"/>
+        </w:rPr>
+        <w:t xml:space="preserve">Round 7 – </w:t>
+      </w:r>
+      <w:r>
+        <w:rPr>
+          <w:sz w:val="22"/>
+          <w:szCs w:val="22"/>
+        </w:rPr>
+        <w:t>Go live</w:t>
+      </w:r>
+    </w:p>
+    <w:p>
+      <w:pPr>
+        <w:rPr>
+          <w:i/>
+          <w:iCs/>
+          <w:sz w:val="22"/>
+          <w:szCs w:val="22"/>
+        </w:rPr>
+      </w:pPr>
+      <w:r>
+        <w:rPr>
+          <w:i/>
+          <w:iCs/>
+          <w:sz w:val="22"/>
+          <w:szCs w:val="22"/>
+        </w:rPr>
+        <w:t>Pre-Allocate Capacity for fires</w:t>
+      </w:r>
+    </w:p>
+    <w:p>
+      <w:r>
+        <w:rPr>
+          <w:i/>
+          <w:iCs/>
+          <w:sz w:val="22"/>
+          <w:szCs w:val="22"/>
+        </w:rPr>
+        <w:t>Sacrifice One Team Member</w:t>
+      </w:r>
+    </w:p>
+    <w:p>
+      <w:r>
+        <w:t>Work to eliminate long ignored technical problems</w:t>
+      </w:r>
+      <w:r>
+        <w:t xml:space="preserve"> – requires public impediment </w:t>
+      </w:r>
+      <w:proofErr w:type="gramStart"/>
+      <w:r>
+        <w:t>list</w:t>
+      </w:r>
+      <w:proofErr w:type="gramEnd"/>
+    </w:p>
+    <w:p>
+      <w:pPr>
+        <w:rPr>
+          <w:sz w:val="22"/>
+          <w:szCs w:val="22"/>
+        </w:rPr>
+      </w:pPr>
+      <w:r>
+        <w:rPr>
+          <w:sz w:val="22"/>
+          <w:szCs w:val="22"/>
+        </w:rPr>
+        <w:t>Continuous Delivery</w:t>
+      </w:r>
+    </w:p>
+    <w:p>
+      <w:pPr>
+        <w:rPr>
+          <w:sz w:val="22"/>
+          <w:szCs w:val="22"/>
+        </w:rPr>
+      </w:pPr>
+    </w:p>
+    <w:p>
+      <w:pPr>
+        <w:rPr>
+          <w:i/>
+          <w:iCs/>
+          <w:sz w:val="22"/>
+          <w:szCs w:val="22"/>
+        </w:rPr>
+      </w:pPr>
+      <w:r>
+        <w:rPr>
+          <w:sz w:val="22"/>
+          <w:szCs w:val="22"/>
+        </w:rPr>
+        <w:t>Round 8 – We’re making money but our customers are demanding</w:t>
+      </w:r>
+      <w:r>
+        <w:rPr>
+          <w:sz w:val="22"/>
+          <w:szCs w:val="22"/>
+        </w:rPr>
+        <w:t xml:space="preserve"> – Unplanned work in the Sprint – use: </w:t>
       </w:r>
       <w:hyperlink r:id="rId10" w:history="1">
-        <w:r>
-          <w:rPr>
-            <w:rStyle w:val="Hyperlink"/>
-            <w:sz w:val="22"/>
-            <w:szCs w:val="22"/>
-          </w:rPr>
-          <w:t>https://agilepainrelief.com/blog/scrummaster-tales-the-team-learn-how-to-learn.html</w:t>
-        </w:r>
-      </w:hyperlink>
-      <w:r>
-        <w:rPr>
-          <w:sz w:val="22"/>
-          <w:szCs w:val="22"/>
-        </w:rPr>
-        <w:t xml:space="preserve"> Story can be used for descriptive text sample as well</w:t>
-      </w:r>
-    </w:p>
-    <w:p>
-      <w:pPr>
-        <w:rPr>
-          <w:sz w:val="22"/>
-          <w:szCs w:val="22"/>
-        </w:rPr>
-      </w:pPr>
-      <w:ins w:id="3" w:author="Mark Levison" w:date="2021-03-16T16:01:00Z">
-        <w:r>
-          <w:rPr>
-            <w:sz w:val="22"/>
-            <w:szCs w:val="22"/>
-          </w:rPr>
-          <w:t>Retrospective Action Items made Concrete</w:t>
-        </w:r>
-      </w:ins>
-    </w:p>
-    <w:p>
-      <w:pPr>
-        <w:rPr>
-          <w:rFonts w:ascii="Times New Roman" w:eastAsia="Times New Roman" w:hAnsi="Times New Roman" w:cs="Times New Roman"/>
-          <w:lang w:val="en-CA" w:eastAsia="en-CA"/>
-        </w:rPr>
-      </w:pPr>
-      <w:del w:id="4" w:author="Mark Levison" w:date="2021-03-16T15:57:00Z">
-        <w:r>
-          <w:rPr>
-            <w:rFonts w:ascii="Times New Roman" w:eastAsia="Times New Roman" w:hAnsi="Times New Roman" w:cs="Times New Roman"/>
-            <w:lang w:val="en-CA" w:eastAsia="en-CA"/>
-          </w:rPr>
-          <w:delText>Mechanics: Idea - Skip retro to get a few more points in the sprint, but reduce/disable improvements in the next sprint</w:delText>
-        </w:r>
-      </w:del>
-      <w:ins w:id="5" w:author="Mark Levison" w:date="2021-03-16T15:57:00Z">
-        <w:r>
-          <w:rPr>
-            <w:rFonts w:ascii="Times New Roman" w:eastAsia="Times New Roman" w:hAnsi="Times New Roman" w:cs="Times New Roman"/>
-            <w:lang w:val="en-CA" w:eastAsia="en-CA"/>
-          </w:rPr>
-          <w:t>Improve Retrospectives</w:t>
-        </w:r>
-      </w:ins>
-      <w:ins w:id="6" w:author="Mark Levison" w:date="2021-03-16T15:59:00Z">
-        <w:r>
-          <w:rPr>
-            <w:rFonts w:ascii="Times New Roman" w:eastAsia="Times New Roman" w:hAnsi="Times New Roman" w:cs="Times New Roman"/>
-            <w:lang w:val="en-CA" w:eastAsia="en-CA"/>
-          </w:rPr>
-          <w:t xml:space="preserve"> – </w:t>
-        </w:r>
-      </w:ins>
-      <w:ins w:id="7" w:author="Mark Levison" w:date="2021-03-16T16:00:00Z">
-        <w:r>
-          <w:rPr>
-            <w:rFonts w:ascii="Times New Roman" w:eastAsia="Times New Roman" w:hAnsi="Times New Roman" w:cs="Times New Roman"/>
-            <w:lang w:val="en-CA" w:eastAsia="en-CA"/>
-          </w:rPr>
-          <w:t xml:space="preserve">Change Retro agenda </w:t>
-        </w:r>
-      </w:ins>
-    </w:p>
-    <w:p>
-      <w:pPr>
-        <w:rPr>
-          <w:sz w:val="22"/>
-          <w:szCs w:val="22"/>
-        </w:rPr>
-      </w:pPr>
-    </w:p>
-    <w:p>
-      <w:pPr>
-        <w:rPr>
-          <w:sz w:val="22"/>
-          <w:szCs w:val="22"/>
-        </w:rPr>
-      </w:pPr>
-      <w:r>
-        <w:rPr>
-          <w:sz w:val="22"/>
-          <w:szCs w:val="22"/>
-        </w:rPr>
-        <w:t xml:space="preserve">Round 7 – </w:t>
-      </w:r>
-      <w:r>
-        <w:rPr>
-          <w:sz w:val="22"/>
-          <w:szCs w:val="22"/>
-        </w:rPr>
-        <w:t>Go live</w:t>
-      </w:r>
-    </w:p>
-    <w:p>
-      <w:pPr>
-        <w:rPr>
-          <w:i/>
-          <w:iCs/>
-          <w:sz w:val="22"/>
-          <w:szCs w:val="22"/>
-        </w:rPr>
-      </w:pPr>
-      <w:r>
-        <w:rPr>
-          <w:i/>
-          <w:iCs/>
-          <w:sz w:val="22"/>
-          <w:szCs w:val="22"/>
-        </w:rPr>
-        <w:t>Pre-Allocate Capacity for fires</w:t>
-      </w:r>
-    </w:p>
-    <w:p>
-      <w:r>
-        <w:rPr>
-          <w:i/>
-          <w:iCs/>
-          <w:sz w:val="22"/>
-          <w:szCs w:val="22"/>
-        </w:rPr>
-        <w:t>Sacrifice One Team Member</w:t>
-      </w:r>
-    </w:p>
-    <w:p>
-      <w:r>
-        <w:t>Work to eliminate long ignored technical problems</w:t>
-      </w:r>
-      <w:r>
-        <w:t xml:space="preserve"> – requires public impediment list</w:t>
-      </w:r>
-    </w:p>
-    <w:p>
-      <w:pPr>
-        <w:rPr>
-          <w:sz w:val="22"/>
-          <w:szCs w:val="22"/>
-        </w:rPr>
-      </w:pPr>
-      <w:r>
-        <w:rPr>
-          <w:sz w:val="22"/>
-          <w:szCs w:val="22"/>
-        </w:rPr>
-        <w:t>Continuous Delivery</w:t>
-      </w:r>
-    </w:p>
-    <w:p>
-      <w:pPr>
-        <w:rPr>
-          <w:sz w:val="22"/>
-          <w:szCs w:val="22"/>
-        </w:rPr>
-      </w:pPr>
-      <w:r>
-        <w:t xml:space="preserve">Work on Retrospectives </w:t>
-      </w:r>
-      <w:r>
-        <w:rPr>
-          <w:i/>
-          <w:iCs/>
-        </w:rPr>
-        <w:t>Will have to make this more concrete</w:t>
-      </w:r>
-    </w:p>
-    <w:p>
-      <w:pPr>
-        <w:rPr>
-          <w:sz w:val="22"/>
-          <w:szCs w:val="22"/>
-        </w:rPr>
-      </w:pPr>
-    </w:p>
-    <w:p>
-      <w:pPr>
-        <w:rPr>
-          <w:i/>
-          <w:iCs/>
-          <w:sz w:val="22"/>
-          <w:szCs w:val="22"/>
-        </w:rPr>
-      </w:pPr>
-      <w:r>
-        <w:rPr>
-          <w:sz w:val="22"/>
-          <w:szCs w:val="22"/>
-        </w:rPr>
-        <w:t>Round 8 – We’re making money but our customers are demanding</w:t>
-      </w:r>
-      <w:r>
-        <w:rPr>
-          <w:sz w:val="22"/>
-          <w:szCs w:val="22"/>
-        </w:rPr>
-        <w:t xml:space="preserve"> – Unplanned work in the Sprint – use: </w:t>
-      </w:r>
-      <w:hyperlink r:id="rId11" w:history="1">
         <w:r>
           <w:rPr>
             <w:rStyle w:val="Hyperlink"/>
@@ -3988,7 +4122,22 @@
           <w:szCs w:val="22"/>
         </w:rPr>
         <w:tab/>
-        <w:t>Or: ScrumMaster and Product Owner work together to refuse new stories mid-sprint</w:t>
+      </w:r>
+      <w:proofErr w:type="gramStart"/>
+      <w:r>
+        <w:rPr>
+          <w:sz w:val="22"/>
+          <w:szCs w:val="22"/>
+        </w:rPr>
+        <w:t>Or</w:t>
+      </w:r>
+      <w:proofErr w:type="gramEnd"/>
+      <w:r>
+        <w:rPr>
+          <w:sz w:val="22"/>
+          <w:szCs w:val="22"/>
+        </w:rPr>
+        <w:t>: ScrumMaster and Product Owner work together to refuse new stories mid-sprint</w:t>
       </w:r>
       <w:r>
         <w:rPr>
@@ -4041,23 +4190,43 @@
           <w:sz w:val="22"/>
           <w:szCs w:val="22"/>
         </w:rPr>
-        <w:t>Once we hit the final round – the game calcs another 2-3 rounds to calc final effects</w:t>
-      </w:r>
-    </w:p>
-    <w:p>
-      <w:pPr>
-        <w:rPr>
-          <w:sz w:val="22"/>
-          <w:szCs w:val="22"/>
-        </w:rPr>
-      </w:pPr>
-      <w:r>
-        <w:rPr>
-          <w:sz w:val="22"/>
-          <w:szCs w:val="22"/>
-        </w:rPr>
-        <w:t>Round N introduce handling of Dependancies</w:t>
-      </w:r>
+        <w:t xml:space="preserve">Once we hit the final round – the game calcs another 2-3 rounds to calc final </w:t>
+      </w:r>
+      <w:proofErr w:type="gramStart"/>
+      <w:r>
+        <w:rPr>
+          <w:sz w:val="22"/>
+          <w:szCs w:val="22"/>
+        </w:rPr>
+        <w:t>effects</w:t>
+      </w:r>
+      <w:proofErr w:type="gramEnd"/>
+    </w:p>
+    <w:p>
+      <w:pPr>
+        <w:rPr>
+          <w:sz w:val="22"/>
+          <w:szCs w:val="22"/>
+        </w:rPr>
+      </w:pPr>
+      <w:r>
+        <w:rPr>
+          <w:sz w:val="22"/>
+          <w:szCs w:val="22"/>
+        </w:rPr>
+        <w:t xml:space="preserve">Round N introduce handling of </w:t>
+      </w:r>
+      <w:proofErr w:type="spellStart"/>
+      <w:proofErr w:type="gramStart"/>
+      <w:r>
+        <w:rPr>
+          <w:sz w:val="22"/>
+          <w:szCs w:val="22"/>
+        </w:rPr>
+        <w:t>Dependancies</w:t>
+      </w:r>
+      <w:proofErr w:type="spellEnd"/>
+      <w:proofErr w:type="gramEnd"/>
     </w:p>
     <w:p>
       <w:pPr>
@@ -4176,7 +4345,29 @@
           <w:szCs w:val="21"/>
           <w:lang w:val="en-CA" w:eastAsia="en-CA"/>
         </w:rPr>
-        <w:t>'GREMLIN_NOT_PULLING_THEIR_WEIGHT'</w:t>
+        <w:t>'GREMLIN_NOT_PULLING_THEIR_</w:t>
+      </w:r>
+      <w:proofErr w:type="gramStart"/>
+      <w:r>
+        <w:rPr>
+          <w:rFonts w:ascii="Consolas" w:eastAsia="Times New Roman" w:hAnsi="Consolas" w:cs="Times New Roman"/>
+          <w:color w:val="A31515"/>
+          <w:sz w:val="21"/>
+          <w:szCs w:val="21"/>
+          <w:lang w:val="en-CA" w:eastAsia="en-CA"/>
+        </w:rPr>
+        <w:t>WEIGHT</w:t>
+      </w:r>
+      <w:proofErr w:type="gramEnd"/>
+      <w:r>
+        <w:rPr>
+          <w:rFonts w:ascii="Consolas" w:eastAsia="Times New Roman" w:hAnsi="Consolas" w:cs="Times New Roman"/>
+          <w:color w:val="A31515"/>
+          <w:sz w:val="21"/>
+          <w:szCs w:val="21"/>
+          <w:lang w:val="en-CA" w:eastAsia="en-CA"/>
+        </w:rPr>
+        <w:t>'</w:t>
       </w:r>
     </w:p>
     <w:p>
@@ -4209,7 +4400,18 @@
           <w:szCs w:val="21"/>
           <w:lang w:val="en-CA" w:eastAsia="en-CA"/>
         </w:rPr>
-        <w:t>'GREMLIN_NOT_AT_DAILY_SCRUM'</w:t>
+        <w:t>'GREMLIN_NOT_AT_DAILY_SCRUM</w:t>
+      </w:r>
+      <w:proofErr w:type="gramStart"/>
+      <w:r>
+        <w:rPr>
+          <w:rFonts w:ascii="Consolas" w:eastAsia="Times New Roman" w:hAnsi="Consolas" w:cs="Times New Roman"/>
+          <w:color w:val="A31515"/>
+          <w:sz w:val="21"/>
+          <w:szCs w:val="21"/>
+          <w:lang w:val="en-CA" w:eastAsia="en-CA"/>
+        </w:rPr>
+        <w:t>'</w:t>
       </w:r>
       <w:r>
         <w:rPr>
@@ -4221,20 +4423,29 @@
         </w:rPr>
         <w:t>;</w:t>
       </w:r>
-    </w:p>
-    <w:p>
-      <w:pPr>
-        <w:rPr>
-          <w:sz w:val="22"/>
-          <w:szCs w:val="22"/>
-        </w:rPr>
-      </w:pPr>
-      <w:r>
-        <w:rPr>
-          <w:sz w:val="22"/>
-          <w:szCs w:val="22"/>
-        </w:rPr>
-        <w:t>Interruptions From stakeholders – mitigate with including them in strategic work, also forecastin</w:t>
+      <w:proofErr w:type="gramEnd"/>
+    </w:p>
+    <w:p>
+      <w:pPr>
+        <w:rPr>
+          <w:sz w:val="22"/>
+          <w:szCs w:val="22"/>
+        </w:rPr>
+      </w:pPr>
+      <w:r>
+        <w:rPr>
+          <w:sz w:val="22"/>
+          <w:szCs w:val="22"/>
+        </w:rPr>
+        <w:t xml:space="preserve">Interruptions From stakeholders – mitigate with including them in strategic work, also </w:t>
+      </w:r>
+      <w:proofErr w:type="gramStart"/>
+      <w:r>
+        <w:rPr>
+          <w:sz w:val="22"/>
+          <w:szCs w:val="22"/>
+        </w:rPr>
+        <w:t>forecastin</w:t>
       </w:r>
       <w:r>
         <w:rPr>
@@ -4243,6 +4454,7 @@
         </w:rPr>
         <w:t>g</w:t>
       </w:r>
+      <w:proofErr w:type="gramEnd"/>
     </w:p>
     <w:p>
       <w:pPr>
@@ -4307,8 +4519,19 @@
           <w:sz w:val="22"/>
           <w:szCs w:val="22"/>
         </w:rPr>
-        <w:t>Limit Backlog size avoids this</w:t>
-      </w:r>
+        <w:t xml:space="preserve">Limit Backlog size avoids </w:t>
+      </w:r>
+      <w:proofErr w:type="gramStart"/>
+      <w:r>
+        <w:rPr>
+          <w:i/>
+          <w:iCs/>
+          <w:sz w:val="22"/>
+          <w:szCs w:val="22"/>
+        </w:rPr>
+        <w:t>this</w:t>
+      </w:r>
+      <w:proofErr w:type="gramEnd"/>
     </w:p>
     <w:p>
       <w:pPr>
@@ -4383,12 +4606,6 @@
           <w:iCs/>
           <w:sz w:val="22"/>
           <w:szCs w:val="22"/>
-          <w:rPrChange w:id="8" w:author="Mark Levison" w:date="2021-03-11T16:30:00Z">
-            <w:rPr>
-              <w:sz w:val="22"/>
-              <w:szCs w:val="22"/>
-            </w:rPr>
-          </w:rPrChange>
         </w:rPr>
       </w:pPr>
       <w:r>
@@ -4398,24 +4615,33 @@
         </w:rPr>
         <w:t>Work not from the Sprint Backlog</w:t>
       </w:r>
-      <w:ins w:id="9" w:author="Mark Levison" w:date="2021-03-11T16:30:00Z">
-        <w:r>
-          <w:rPr>
-            <w:sz w:val="22"/>
-            <w:szCs w:val="22"/>
-          </w:rPr>
-          <w:t xml:space="preserve"> </w:t>
-        </w:r>
-        <w:r>
-          <w:rPr>
-            <w:i/>
-            <w:iCs/>
-            <w:sz w:val="22"/>
-            <w:szCs w:val="22"/>
-          </w:rPr>
-          <w:t>– Sprint Goal mitigates to a point</w:t>
-        </w:r>
-      </w:ins>
+      <w:r>
+        <w:rPr>
+          <w:sz w:val="22"/>
+          <w:szCs w:val="22"/>
+        </w:rPr>
+        <w:t xml:space="preserve"> </w:t>
+      </w:r>
+      <w:r>
+        <w:rPr>
+          <w:i/>
+          <w:iCs/>
+          <w:sz w:val="22"/>
+          <w:szCs w:val="22"/>
+        </w:rPr>
+        <w:t xml:space="preserve">– Sprint Goal mitigates to a </w:t>
+      </w:r>
+      <w:proofErr w:type="gramStart"/>
+      <w:r>
+        <w:rPr>
+          <w:i/>
+          <w:iCs/>
+          <w:sz w:val="22"/>
+          <w:szCs w:val="22"/>
+        </w:rPr>
+        <w:t>point</w:t>
+      </w:r>
+      <w:proofErr w:type="gramEnd"/>
     </w:p>
     <w:p>
       <w:pPr>
@@ -4519,8 +4745,17 @@
           <w:sz w:val="22"/>
           <w:szCs w:val="22"/>
         </w:rPr>
-        <w:t>Dependency – another team injected work in your product backlog that harmed you</w:t>
-      </w:r>
+        <w:t xml:space="preserve">Dependency – another team injected work in your product backlog that harmed </w:t>
+      </w:r>
+      <w:proofErr w:type="gramStart"/>
+      <w:r>
+        <w:rPr>
+          <w:sz w:val="22"/>
+          <w:szCs w:val="22"/>
+        </w:rPr>
+        <w:t>you</w:t>
+      </w:r>
+      <w:proofErr w:type="gramEnd"/>
     </w:p>
     <w:p>
       <w:pPr>
@@ -4549,34 +4784,72 @@
           <w:sz w:val="22"/>
           <w:szCs w:val="22"/>
         </w:rPr>
+        <w:t xml:space="preserve">Unnecessary Meetings occupying up 25% of the </w:t>
+      </w:r>
+      <w:proofErr w:type="gramStart"/>
+      <w:r>
+        <w:rPr>
+          <w:sz w:val="22"/>
+          <w:szCs w:val="22"/>
+        </w:rPr>
+        <w:t>Sprint</w:t>
+      </w:r>
+      <w:proofErr w:type="gramEnd"/>
+    </w:p>
+    <w:p>
+      <w:pPr>
+        <w:rPr>
+          <w:sz w:val="22"/>
+          <w:szCs w:val="22"/>
+        </w:rPr>
+      </w:pPr>
+      <w:r>
+        <w:rPr>
+          <w:sz w:val="22"/>
+          <w:szCs w:val="22"/>
+        </w:rPr>
+        <w:t xml:space="preserve">Skip a </w:t>
+      </w:r>
+      <w:proofErr w:type="gramStart"/>
+      <w:r>
+        <w:rPr>
+          <w:sz w:val="22"/>
+          <w:szCs w:val="22"/>
+        </w:rPr>
+        <w:t>Retro</w:t>
+      </w:r>
+      <w:proofErr w:type="gramEnd"/>
+    </w:p>
+    <w:p>
+      <w:pPr>
+        <w:rPr>
+          <w:i/>
+          <w:iCs/>
+          <w:sz w:val="22"/>
+          <w:szCs w:val="22"/>
+        </w:rPr>
+      </w:pPr>
+      <w:r>
+        <w:rPr>
+          <w:i/>
+          <w:iCs/>
+          <w:sz w:val="22"/>
+          <w:szCs w:val="22"/>
+        </w:rPr>
         <w:lastRenderedPageBreak/>
-        <w:t>Unnecessary Meetings occupying up 25% of the Sprint</w:t>
-      </w:r>
-    </w:p>
-    <w:p>
-      <w:pPr>
-        <w:rPr>
-          <w:sz w:val="22"/>
-          <w:szCs w:val="22"/>
-        </w:rPr>
-      </w:pPr>
-      <w:r>
-        <w:rPr>
-          <w:sz w:val="22"/>
-          <w:szCs w:val="22"/>
-        </w:rPr>
-        <w:t>Skip a Retro</w:t>
-      </w:r>
-    </w:p>
-    <w:p>
-      <w:pPr>
+        <w:t xml:space="preserve">Should any of these be </w:t>
+      </w:r>
+      <w:proofErr w:type="spellStart"/>
+      <w:r>
         <w:rPr>
           <w:i/>
           <w:iCs/>
           <w:sz w:val="22"/>
           <w:szCs w:val="22"/>
         </w:rPr>
-      </w:pPr>
+        <w:t>builtin</w:t>
+      </w:r>
+      <w:proofErr w:type="spellEnd"/>
       <w:r>
         <w:rPr>
           <w:i/>
@@ -4584,7 +4857,7 @@
           <w:sz w:val="22"/>
           <w:szCs w:val="22"/>
         </w:rPr>
-        <w:t>Should any of these be builtin as round events?</w:t>
+        <w:t xml:space="preserve"> as round events?</w:t>
       </w:r>
     </w:p>
     <w:p>
@@ -4627,31 +4900,49 @@
           <w:sz w:val="22"/>
           <w:szCs w:val="22"/>
         </w:rPr>
-        <w:t>All action code should be checked to see what types of action they affect</w:t>
-      </w:r>
-    </w:p>
-    <w:p>
-      <w:pPr>
-        <w:rPr>
-          <w:sz w:val="22"/>
-          <w:szCs w:val="22"/>
-        </w:rPr>
-      </w:pPr>
-    </w:p>
-    <w:p>
-      <w:pPr>
-        <w:rPr>
-          <w:sz w:val="22"/>
-          <w:szCs w:val="22"/>
-        </w:rPr>
-      </w:pPr>
-      <w:r>
-        <w:rPr>
-          <w:sz w:val="22"/>
-          <w:szCs w:val="22"/>
-        </w:rPr>
-        <w:t>Put Agile Engineering practices picture on the site. Link to from game. Give its own link URL. Promise a clickable one will come later</w:t>
-      </w:r>
+        <w:t xml:space="preserve">All action code should be checked to see what types of action they </w:t>
+      </w:r>
+      <w:proofErr w:type="gramStart"/>
+      <w:r>
+        <w:rPr>
+          <w:sz w:val="22"/>
+          <w:szCs w:val="22"/>
+        </w:rPr>
+        <w:t>affect</w:t>
+      </w:r>
+      <w:proofErr w:type="gramEnd"/>
+    </w:p>
+    <w:p>
+      <w:pPr>
+        <w:rPr>
+          <w:sz w:val="22"/>
+          <w:szCs w:val="22"/>
+        </w:rPr>
+      </w:pPr>
+    </w:p>
+    <w:p>
+      <w:pPr>
+        <w:rPr>
+          <w:sz w:val="22"/>
+          <w:szCs w:val="22"/>
+        </w:rPr>
+      </w:pPr>
+      <w:r>
+        <w:rPr>
+          <w:sz w:val="22"/>
+          <w:szCs w:val="22"/>
+        </w:rPr>
+        <w:t xml:space="preserve">Put Agile Engineering practices picture on the site. Link to from game. Give its own link URL. Promise a clickable one will come </w:t>
+      </w:r>
+      <w:proofErr w:type="gramStart"/>
+      <w:r>
+        <w:rPr>
+          <w:sz w:val="22"/>
+          <w:szCs w:val="22"/>
+        </w:rPr>
+        <w:t>later</w:t>
+      </w:r>
+      <w:proofErr w:type="gramEnd"/>
     </w:p>
     <w:p/>
     <w:p>
@@ -4659,8 +4950,16 @@
         <w:rPr>
           <w:highlight w:val="yellow"/>
         </w:rPr>
-        <w:t>Celebrate successes within the team</w:t>
-      </w:r>
+        <w:t xml:space="preserve">Celebrate successes within the </w:t>
+      </w:r>
+      <w:proofErr w:type="gramStart"/>
+      <w:r>
+        <w:rPr>
+          <w:highlight w:val="yellow"/>
+        </w:rPr>
+        <w:t>team</w:t>
+      </w:r>
+      <w:proofErr w:type="gramEnd"/>
     </w:p>
     <w:p>
       <w:r>
@@ -4668,8 +4967,13 @@
       </w:r>
     </w:p>
     <w:p>
-      <w:r>
-        <w:t>10 minute build and test</w:t>
+      <w:proofErr w:type="gramStart"/>
+      <w:r>
+        <w:t>10 minute</w:t>
+      </w:r>
+      <w:proofErr w:type="gramEnd"/>
+      <w:r>
+        <w:t xml:space="preserve"> build and test</w:t>
       </w:r>
     </w:p>
     <w:p>
@@ -4800,13 +5104,21 @@
         <w:t>,</w:t>
       </w:r>
       <w:r>
-        <w:t xml:space="preserve"> congratulations. In addition</w:t>
+        <w:t xml:space="preserve"> congratulations. In </w:t>
+      </w:r>
+      <w:proofErr w:type="gramStart"/>
+      <w:r>
+        <w:t>addition</w:t>
       </w:r>
       <w:r>
         <w:t>,</w:t>
       </w:r>
       <w:r>
-        <w:t xml:space="preserve"> if we’re unlucky some teams will have to deal with a fire</w:t>
+        <w:t xml:space="preserve"> if</w:t>
+      </w:r>
+      <w:proofErr w:type="gramEnd"/>
+      <w:r>
+        <w:t xml:space="preserve"> we’re unlucky some teams will have to deal with a fire</w:t>
       </w:r>
       <w:r>
         <w:t>.</w:t>
@@ -4868,8 +5180,16 @@
         <w:rPr>
           <w:i/>
         </w:rPr>
-        <w:t>Teams that pre-allocated time to deal with fires roll a die: 1-3 no additional losses; 4-5 lose one additional story; 6 lose two additional stories</w:t>
-      </w:r>
+        <w:t xml:space="preserve">Teams that pre-allocated time to deal with fires roll a die: 1-3 no additional losses; 4-5 lose one additional story; 6 lose two additional </w:t>
+      </w:r>
+      <w:proofErr w:type="gramStart"/>
+      <w:r>
+        <w:rPr>
+          <w:i/>
+        </w:rPr>
+        <w:t>stories</w:t>
+      </w:r>
+      <w:proofErr w:type="gramEnd"/>
     </w:p>
     <w:p>
       <w:pPr>
@@ -4899,8 +5219,16 @@
         <w:rPr>
           <w:i/>
         </w:rPr>
-        <w:t>outcomes pre-allocating time to deal with the fires</w:t>
-      </w:r>
+        <w:t xml:space="preserve">outcomes pre-allocating time to deal with the </w:t>
+      </w:r>
+      <w:proofErr w:type="gramStart"/>
+      <w:r>
+        <w:rPr>
+          <w:i/>
+        </w:rPr>
+        <w:t>fires</w:t>
+      </w:r>
+      <w:proofErr w:type="gramEnd"/>
     </w:p>
     <w:p>
       <w:pPr>
@@ -4965,7 +5293,21 @@
         <w:rPr>
           <w:i/>
         </w:rPr>
-        <w:t xml:space="preserve"> you took care of all of the fires that came up.</w:t>
+        <w:t xml:space="preserve"> you took care of </w:t>
+      </w:r>
+      <w:proofErr w:type="gramStart"/>
+      <w:r>
+        <w:rPr>
+          <w:i/>
+        </w:rPr>
+        <w:t>all of</w:t>
+      </w:r>
+      <w:proofErr w:type="gramEnd"/>
+      <w:r>
+        <w:rPr>
+          <w:i/>
+        </w:rPr>
+        <w:t xml:space="preserve"> the fires that came up.</w:t>
       </w:r>
     </w:p>
     <w:p>
@@ -5022,8 +5364,16 @@
         <w:rPr>
           <w:i/>
         </w:rPr>
-        <w:t>Social Time; Moving Desks closer together; Working Agreements;</w:t>
-      </w:r>
+        <w:t xml:space="preserve">Social Time; Moving Desks closer together; Working </w:t>
+      </w:r>
+      <w:proofErr w:type="gramStart"/>
+      <w:r>
+        <w:rPr>
+          <w:i/>
+        </w:rPr>
+        <w:t>Agreements;</w:t>
+      </w:r>
+      <w:proofErr w:type="gramEnd"/>
     </w:p>
     <w:p/>
     <w:p>
@@ -5047,19 +5397,38 @@
       </w:r>
     </w:p>
     <w:p>
-      <w:pPr>
-        <w:rPr>
-          <w:del w:id="10" w:author="Mark Levison" w:date="2021-03-16T15:49:00Z"/>
-        </w:rPr>
-      </w:pPr>
-      <w:r>
-        <w:t>“Wahooo, we’re making money. We’re starting to get great customer feedback with all sorts of new ideas. Even though it</w:t>
+      <w:r>
+        <w:t>“</w:t>
+      </w:r>
+      <w:proofErr w:type="spellStart"/>
+      <w:r>
+        <w:t>Wahooo</w:t>
+      </w:r>
+      <w:proofErr w:type="spellEnd"/>
+      <w:r>
+        <w:t xml:space="preserve">, we’re making money. </w:t>
+      </w:r>
+      <w:proofErr w:type="gramStart"/>
+      <w:r>
+        <w:t>We’re</w:t>
+      </w:r>
+      <w:proofErr w:type="gramEnd"/>
+      <w:r>
+        <w:t xml:space="preserve"> starting to get great customer feedback with all sorts of new ideas. Even though </w:t>
+      </w:r>
+      <w:proofErr w:type="gramStart"/>
+      <w:r>
+        <w:t>it</w:t>
       </w:r>
       <w:r>
         <w:t>’</w:t>
       </w:r>
       <w:r>
-        <w:t>s mid-sprint and you’ve already committed</w:t>
+        <w:t>s</w:t>
+      </w:r>
+      <w:proofErr w:type="gramEnd"/>
+      <w:r>
+        <w:t xml:space="preserve"> mid-sprint and you’ve already committed</w:t>
       </w:r>
       <w:r>
         <w:t>,</w:t>
@@ -5068,7 +5437,6 @@
         <w:t xml:space="preserve"> the company needs some changes.”</w:t>
       </w:r>
     </w:p>
-    <w:p/>
     <w:p>
       <w:pPr>
         <w:pBdr>
@@ -5647,12 +6015,21 @@
                 <w:szCs w:val="22"/>
               </w:rPr>
             </w:pPr>
-            <w:r>
-              <w:rPr>
-                <w:sz w:val="22"/>
-                <w:szCs w:val="22"/>
-              </w:rPr>
-              <w:t>We’ve had an emergency on another team, we need your best tester for a while</w:t>
+            <w:proofErr w:type="gramStart"/>
+            <w:r>
+              <w:rPr>
+                <w:sz w:val="22"/>
+                <w:szCs w:val="22"/>
+              </w:rPr>
+              <w:t>We’ve</w:t>
+            </w:r>
+            <w:proofErr w:type="gramEnd"/>
+            <w:r>
+              <w:rPr>
+                <w:sz w:val="22"/>
+                <w:szCs w:val="22"/>
+              </w:rPr>
+              <w:t xml:space="preserve"> had an emergency on another team, we need your best tester for a while</w:t>
             </w:r>
             <w:r>
               <w:rPr>
@@ -5886,7 +6263,23 @@
                 <w:szCs w:val="22"/>
               </w:rPr>
               <w:lastRenderedPageBreak/>
-              <w:t>One of the people on your team isn’t pulling their weight</w:t>
+              <w:t xml:space="preserve">One of the people on your team </w:t>
+            </w:r>
+            <w:proofErr w:type="gramStart"/>
+            <w:r>
+              <w:rPr>
+                <w:sz w:val="22"/>
+                <w:szCs w:val="22"/>
+              </w:rPr>
+              <w:t>isn’t</w:t>
+            </w:r>
+            <w:proofErr w:type="gramEnd"/>
+            <w:r>
+              <w:rPr>
+                <w:sz w:val="22"/>
+                <w:szCs w:val="22"/>
+              </w:rPr>
+              <w:t xml:space="preserve"> pulling their weight</w:t>
             </w:r>
             <w:r>
               <w:rPr>
@@ -5962,7 +6355,15 @@
                 <w:sz w:val="22"/>
                 <w:szCs w:val="22"/>
               </w:rPr>
-              <w:t xml:space="preserve"> but it</w:t>
+              <w:t xml:space="preserve"> but </w:t>
+            </w:r>
+            <w:proofErr w:type="gramStart"/>
+            <w:r>
+              <w:rPr>
+                <w:sz w:val="22"/>
+                <w:szCs w:val="22"/>
+              </w:rPr>
+              <w:t>it</w:t>
             </w:r>
             <w:r>
               <w:rPr>
@@ -5976,7 +6377,15 @@
                 <w:sz w:val="22"/>
                 <w:szCs w:val="22"/>
               </w:rPr>
-              <w:t xml:space="preserve">s harming morale and productivity. </w:t>
+              <w:t>s</w:t>
+            </w:r>
+            <w:proofErr w:type="gramEnd"/>
+            <w:r>
+              <w:rPr>
+                <w:sz w:val="22"/>
+                <w:szCs w:val="22"/>
+              </w:rPr>
+              <w:t xml:space="preserve"> harming morale and productivity. </w:t>
             </w:r>
             <w:r>
               <w:rPr>
@@ -6231,7 +6640,23 @@
                 <w:sz w:val="22"/>
                 <w:szCs w:val="22"/>
               </w:rPr>
-              <w:t xml:space="preserve">this person feels that they’re more important than the team. </w:t>
+              <w:t xml:space="preserve">this person feels that </w:t>
+            </w:r>
+            <w:proofErr w:type="gramStart"/>
+            <w:r>
+              <w:rPr>
+                <w:sz w:val="22"/>
+                <w:szCs w:val="22"/>
+              </w:rPr>
+              <w:t>they’re</w:t>
+            </w:r>
+            <w:proofErr w:type="gramEnd"/>
+            <w:r>
+              <w:rPr>
+                <w:sz w:val="22"/>
+                <w:szCs w:val="22"/>
+              </w:rPr>
+              <w:t xml:space="preserve"> more important than the team. </w:t>
             </w:r>
             <w:r>
               <w:rPr>
@@ -6376,8 +6801,17 @@
                 <w:sz w:val="22"/>
                 <w:szCs w:val="22"/>
               </w:rPr>
-              <w:t>avoids this problem</w:t>
-            </w:r>
+              <w:t xml:space="preserve">avoids this </w:t>
+            </w:r>
+            <w:proofErr w:type="gramStart"/>
+            <w:r>
+              <w:rPr>
+                <w:sz w:val="22"/>
+                <w:szCs w:val="22"/>
+              </w:rPr>
+              <w:t>problem</w:t>
+            </w:r>
+            <w:proofErr w:type="gramEnd"/>
           </w:p>
           <w:p>
             <w:pPr>
@@ -6401,12 +6835,21 @@
               </w:rPr>
               <w:t xml:space="preserve">Same with, </w:t>
             </w:r>
-            <w:r>
-              <w:rPr>
-                <w:sz w:val="22"/>
-                <w:szCs w:val="22"/>
-              </w:rPr>
-              <w:t>Working agreements also work because they empower team members to raise the issue.</w:t>
+            <w:proofErr w:type="gramStart"/>
+            <w:r>
+              <w:rPr>
+                <w:sz w:val="22"/>
+                <w:szCs w:val="22"/>
+              </w:rPr>
+              <w:t>Working</w:t>
+            </w:r>
+            <w:proofErr w:type="gramEnd"/>
+            <w:r>
+              <w:rPr>
+                <w:sz w:val="22"/>
+                <w:szCs w:val="22"/>
+              </w:rPr>
+              <w:t xml:space="preserve"> agreements also work because they empower team members to raise the issue.</w:t>
             </w:r>
           </w:p>
         </w:tc>
@@ -6458,7 +6901,7 @@
             <wp:extent cx="1117600" cy="391795"/>
             <wp:effectExtent l="0" t="0" r="0" b="0"/>
             <wp:docPr id="1" name="Picture 1" descr="reative Commons License">
-              <a:hlinkClick xmlns:a="http://schemas.openxmlformats.org/drawingml/2006/main" r:id="rId12"/>
+              <a:hlinkClick xmlns:a="http://schemas.openxmlformats.org/drawingml/2006/main" r:id="rId11"/>
             </wp:docPr>
             <wp:cNvGraphicFramePr>
               <a:graphicFrameLocks xmlns:a="http://schemas.openxmlformats.org/drawingml/2006/main" noChangeAspect="1"/>
@@ -6468,14 +6911,14 @@
                 <pic:pic xmlns:pic="http://schemas.openxmlformats.org/drawingml/2006/picture">
                   <pic:nvPicPr>
                     <pic:cNvPr id="0" name="Picture 1" descr="reative Commons License">
-                      <a:hlinkClick r:id="rId12"/>
+                      <a:hlinkClick r:id="rId11"/>
                     </pic:cNvPr>
                     <pic:cNvPicPr>
                       <a:picLocks noChangeAspect="1" noChangeArrowheads="1"/>
                     </pic:cNvPicPr>
                   </pic:nvPicPr>
                   <pic:blipFill>
-                    <a:blip r:embed="rId13">
+                    <a:blip r:embed="rId12">
                       <a:extLst>
                         <a:ext uri="{28A0092B-C50C-407E-A947-70E740481C1C}">
                           <a14:useLocalDpi xmlns:a14="http://schemas.microsoft.com/office/drawing/2010/main" val="0"/>
@@ -6540,7 +6983,7 @@
         </w:rPr>
         <w:t xml:space="preserve">Mark Levison - </w:t>
       </w:r>
-      <w:hyperlink r:id="rId14" w:history="1">
+      <w:hyperlink r:id="rId13" w:history="1">
         <w:r>
           <w:rPr>
             <w:rStyle w:val="Hyperlink"/>
@@ -6576,7 +7019,7 @@
         </w:rPr>
         <w:t>is licensed under a </w:t>
       </w:r>
-      <w:hyperlink r:id="rId15" w:history="1">
+      <w:hyperlink r:id="rId14" w:history="1">
         <w:r>
           <w:rPr>
             <w:rFonts w:ascii="Helvetica Neue" w:eastAsia="Times New Roman" w:hAnsi="Helvetica Neue" w:cs="Times New Roman"/>
@@ -6621,6 +7064,7 @@
           <w:lang w:val="en-CA" w:eastAsia="en-CA"/>
         </w:rPr>
       </w:pPr>
+      <w:proofErr w:type="gramStart"/>
       <w:r>
         <w:rPr>
           <w:rFonts w:ascii="Times New Roman" w:eastAsia="Times New Roman" w:hAnsi="Symbol" w:cs="Times New Roman"/>
@@ -6633,7 +7077,15 @@
           <w:rFonts w:ascii="Times New Roman" w:eastAsia="Times New Roman" w:hAnsi="Times New Roman" w:cs="Times New Roman"/>
           <w:lang w:val="en-CA" w:eastAsia="en-CA"/>
         </w:rPr>
-        <w:t xml:space="preserve">  ​Mechanics and playability?</w:t>
+        <w:t xml:space="preserve">  ​</w:t>
+      </w:r>
+      <w:proofErr w:type="gramEnd"/>
+      <w:r>
+        <w:rPr>
+          <w:rFonts w:ascii="Times New Roman" w:eastAsia="Times New Roman" w:hAnsi="Times New Roman" w:cs="Times New Roman"/>
+          <w:lang w:val="en-CA" w:eastAsia="en-CA"/>
+        </w:rPr>
+        <w:t>Mechanics and playability?</w:t>
       </w:r>
     </w:p>
     <w:p>
@@ -6693,7 +7145,23 @@
           <w:rFonts w:ascii="Times New Roman" w:eastAsia="Times New Roman" w:hAnsi="Times New Roman" w:cs="Times New Roman"/>
           <w:lang w:val="en-CA" w:eastAsia="en-CA"/>
         </w:rPr>
-        <w:t>Mechanics: There is a focus on capacity/velocity, backlog items done. Should product and sprint goals be a factor (demonstrating that sometimes it's awesome to not complete stories, but still hit your goal).</w:t>
+        <w:t xml:space="preserve">Mechanics: There is a focus on capacity/velocity, backlog items done. Should product and sprint goals be a factor (demonstrating that sometimes </w:t>
+      </w:r>
+      <w:proofErr w:type="gramStart"/>
+      <w:r>
+        <w:rPr>
+          <w:rFonts w:ascii="Times New Roman" w:eastAsia="Times New Roman" w:hAnsi="Times New Roman" w:cs="Times New Roman"/>
+          <w:lang w:val="en-CA" w:eastAsia="en-CA"/>
+        </w:rPr>
+        <w:t>it's</w:t>
+      </w:r>
+      <w:proofErr w:type="gramEnd"/>
+      <w:r>
+        <w:rPr>
+          <w:rFonts w:ascii="Times New Roman" w:eastAsia="Times New Roman" w:hAnsi="Times New Roman" w:cs="Times New Roman"/>
+          <w:lang w:val="en-CA" w:eastAsia="en-CA"/>
+        </w:rPr>
+        <w:t xml:space="preserve"> awesome to not complete stories, but still hit your goal).</w:t>
       </w:r>
     </w:p>
     <w:p>
@@ -6733,8 +7201,17 @@
           <w:rFonts w:ascii="Times New Roman" w:eastAsia="Times New Roman" w:hAnsi="Times New Roman" w:cs="Times New Roman"/>
           <w:lang w:val="en-CA" w:eastAsia="en-CA"/>
         </w:rPr>
-        <w:t>Mechanics: Items seem to be pure positive/negative impact.  Double-edged swords might be interesting</w:t>
-      </w:r>
+        <w:t xml:space="preserve">Mechanics: Items seem to be pure positive/negative impact.  Double-edged swords might be </w:t>
+      </w:r>
+      <w:proofErr w:type="gramStart"/>
+      <w:r>
+        <w:rPr>
+          <w:rFonts w:ascii="Times New Roman" w:eastAsia="Times New Roman" w:hAnsi="Times New Roman" w:cs="Times New Roman"/>
+          <w:lang w:val="en-CA" w:eastAsia="en-CA"/>
+        </w:rPr>
+        <w:t>interesting</w:t>
+      </w:r>
+      <w:proofErr w:type="gramEnd"/>
     </w:p>
     <w:p>
       <w:pPr>
@@ -6753,7 +7230,23 @@
           <w:rFonts w:ascii="Times New Roman" w:eastAsia="Times New Roman" w:hAnsi="Times New Roman" w:cs="Times New Roman"/>
           <w:lang w:val="en-CA" w:eastAsia="en-CA"/>
         </w:rPr>
-        <w:t>Mechanics: Idea - Bypass DOD to get more stories "done", but pay for it with increased tech debt drag (or production fire).</w:t>
+        <w:t>Mechanics: Idea - Bypass DOD to get more stories "done</w:t>
+      </w:r>
+      <w:proofErr w:type="gramStart"/>
+      <w:r>
+        <w:rPr>
+          <w:rFonts w:ascii="Times New Roman" w:eastAsia="Times New Roman" w:hAnsi="Times New Roman" w:cs="Times New Roman"/>
+          <w:lang w:val="en-CA" w:eastAsia="en-CA"/>
+        </w:rPr>
+        <w:t>", but</w:t>
+      </w:r>
+      <w:proofErr w:type="gramEnd"/>
+      <w:r>
+        <w:rPr>
+          <w:rFonts w:ascii="Times New Roman" w:eastAsia="Times New Roman" w:hAnsi="Times New Roman" w:cs="Times New Roman"/>
+          <w:lang w:val="en-CA" w:eastAsia="en-CA"/>
+        </w:rPr>
+        <w:t xml:space="preserve"> pay for it with increased tech debt drag (or production fire).</w:t>
       </w:r>
     </w:p>
     <w:p>
@@ -6773,7 +7266,23 @@
           <w:rFonts w:ascii="Times New Roman" w:eastAsia="Times New Roman" w:hAnsi="Times New Roman" w:cs="Times New Roman"/>
           <w:lang w:val="en-CA" w:eastAsia="en-CA"/>
         </w:rPr>
-        <w:t>Mechanics: Idea - Skip retro to get a few more points in the sprint, but reduce/disable improvements in the next sprint.</w:t>
+        <w:t xml:space="preserve">Mechanics: Idea - Skip retro to get a few more points in the </w:t>
+      </w:r>
+      <w:proofErr w:type="gramStart"/>
+      <w:r>
+        <w:rPr>
+          <w:rFonts w:ascii="Times New Roman" w:eastAsia="Times New Roman" w:hAnsi="Times New Roman" w:cs="Times New Roman"/>
+          <w:lang w:val="en-CA" w:eastAsia="en-CA"/>
+        </w:rPr>
+        <w:t>sprint, but</w:t>
+      </w:r>
+      <w:proofErr w:type="gramEnd"/>
+      <w:r>
+        <w:rPr>
+          <w:rFonts w:ascii="Times New Roman" w:eastAsia="Times New Roman" w:hAnsi="Times New Roman" w:cs="Times New Roman"/>
+          <w:lang w:val="en-CA" w:eastAsia="en-CA"/>
+        </w:rPr>
+        <w:t xml:space="preserve"> reduce/disable improvements in the next sprint.</w:t>
       </w:r>
     </w:p>
     <w:p>
@@ -6813,16 +7322,65 @@
           <w:rFonts w:ascii="Times New Roman" w:eastAsia="Times New Roman" w:hAnsi="Times New Roman" w:cs="Times New Roman"/>
           <w:lang w:val="en-CA" w:eastAsia="en-CA"/>
         </w:rPr>
-        <w:t>Mechanics: Confucious said: "Best time to plant a build server was last round, the second best time is now".  I can't implement unit testing because I didn't build a build server in round 1... why can't I build one in round 2?  </w:t>
-      </w:r>
-    </w:p>
-    <w:p>
-      <w:pPr>
+        <w:t xml:space="preserve">Mechanics: </w:t>
+      </w:r>
+      <w:proofErr w:type="spellStart"/>
+      <w:r>
         <w:rPr>
           <w:rFonts w:ascii="Times New Roman" w:eastAsia="Times New Roman" w:hAnsi="Times New Roman" w:cs="Times New Roman"/>
           <w:lang w:val="en-CA" w:eastAsia="en-CA"/>
         </w:rPr>
-      </w:pPr>
+        <w:t>Confucious</w:t>
+      </w:r>
+      <w:proofErr w:type="spellEnd"/>
+      <w:r>
+        <w:rPr>
+          <w:rFonts w:ascii="Times New Roman" w:eastAsia="Times New Roman" w:hAnsi="Times New Roman" w:cs="Times New Roman"/>
+          <w:lang w:val="en-CA" w:eastAsia="en-CA"/>
+        </w:rPr>
+        <w:t xml:space="preserve"> said: "Best time to plant a build server was last round, the </w:t>
+      </w:r>
+      <w:proofErr w:type="gramStart"/>
+      <w:r>
+        <w:rPr>
+          <w:rFonts w:ascii="Times New Roman" w:eastAsia="Times New Roman" w:hAnsi="Times New Roman" w:cs="Times New Roman"/>
+          <w:lang w:val="en-CA" w:eastAsia="en-CA"/>
+        </w:rPr>
+        <w:t>second best</w:t>
+      </w:r>
+      <w:proofErr w:type="gramEnd"/>
+      <w:r>
+        <w:rPr>
+          <w:rFonts w:ascii="Times New Roman" w:eastAsia="Times New Roman" w:hAnsi="Times New Roman" w:cs="Times New Roman"/>
+          <w:lang w:val="en-CA" w:eastAsia="en-CA"/>
+        </w:rPr>
+        <w:t xml:space="preserve"> time is now".  I </w:t>
+      </w:r>
+      <w:proofErr w:type="gramStart"/>
+      <w:r>
+        <w:rPr>
+          <w:rFonts w:ascii="Times New Roman" w:eastAsia="Times New Roman" w:hAnsi="Times New Roman" w:cs="Times New Roman"/>
+          <w:lang w:val="en-CA" w:eastAsia="en-CA"/>
+        </w:rPr>
+        <w:t>can't</w:t>
+      </w:r>
+      <w:proofErr w:type="gramEnd"/>
+      <w:r>
+        <w:rPr>
+          <w:rFonts w:ascii="Times New Roman" w:eastAsia="Times New Roman" w:hAnsi="Times New Roman" w:cs="Times New Roman"/>
+          <w:lang w:val="en-CA" w:eastAsia="en-CA"/>
+        </w:rPr>
+        <w:t xml:space="preserve"> implement unit testing because I didn't build a build server in round 1... why can't I build one in round 2?  </w:t>
+      </w:r>
+    </w:p>
+    <w:p>
+      <w:pPr>
+        <w:rPr>
+          <w:rFonts w:ascii="Times New Roman" w:eastAsia="Times New Roman" w:hAnsi="Times New Roman" w:cs="Times New Roman"/>
+          <w:lang w:val="en-CA" w:eastAsia="en-CA"/>
+        </w:rPr>
+      </w:pPr>
+      <w:proofErr w:type="gramStart"/>
       <w:r>
         <w:rPr>
           <w:rFonts w:ascii="Times New Roman" w:eastAsia="Times New Roman" w:hAnsi="Symbol" w:cs="Times New Roman"/>
@@ -6836,7 +7394,15 @@
           <w:rFonts w:ascii="Times New Roman" w:eastAsia="Times New Roman" w:hAnsi="Times New Roman" w:cs="Times New Roman"/>
           <w:lang w:val="en-CA" w:eastAsia="en-CA"/>
         </w:rPr>
-        <w:t xml:space="preserve">  Is it obvious how the game progresses?</w:t>
+        <w:t xml:space="preserve">  Is</w:t>
+      </w:r>
+      <w:proofErr w:type="gramEnd"/>
+      <w:r>
+        <w:rPr>
+          <w:rFonts w:ascii="Times New Roman" w:eastAsia="Times New Roman" w:hAnsi="Times New Roman" w:cs="Times New Roman"/>
+          <w:lang w:val="en-CA" w:eastAsia="en-CA"/>
+        </w:rPr>
+        <w:t xml:space="preserve"> it obvious how the game progresses?</w:t>
       </w:r>
     </w:p>
     <w:p>
@@ -6856,8 +7422,17 @@
           <w:rFonts w:ascii="Times New Roman" w:eastAsia="Times New Roman" w:hAnsi="Times New Roman" w:cs="Times New Roman"/>
           <w:lang w:val="en-CA" w:eastAsia="en-CA"/>
         </w:rPr>
-        <w:t>Visualize product backlog progress</w:t>
-      </w:r>
+        <w:t xml:space="preserve">Visualize product backlog </w:t>
+      </w:r>
+      <w:proofErr w:type="gramStart"/>
+      <w:r>
+        <w:rPr>
+          <w:rFonts w:ascii="Times New Roman" w:eastAsia="Times New Roman" w:hAnsi="Times New Roman" w:cs="Times New Roman"/>
+          <w:lang w:val="en-CA" w:eastAsia="en-CA"/>
+        </w:rPr>
+        <w:t>progress</w:t>
+      </w:r>
+      <w:proofErr w:type="gramEnd"/>
     </w:p>
     <w:p>
       <w:pPr>
@@ -6876,8 +7451,17 @@
           <w:rFonts w:ascii="Times New Roman" w:eastAsia="Times New Roman" w:hAnsi="Times New Roman" w:cs="Times New Roman"/>
           <w:lang w:val="en-CA" w:eastAsia="en-CA"/>
         </w:rPr>
-        <w:t>Show sprint velocity history as a graph</w:t>
-      </w:r>
+        <w:t xml:space="preserve">Show sprint velocity history as a </w:t>
+      </w:r>
+      <w:proofErr w:type="gramStart"/>
+      <w:r>
+        <w:rPr>
+          <w:rFonts w:ascii="Times New Roman" w:eastAsia="Times New Roman" w:hAnsi="Times New Roman" w:cs="Times New Roman"/>
+          <w:lang w:val="en-CA" w:eastAsia="en-CA"/>
+        </w:rPr>
+        <w:t>graph</w:t>
+      </w:r>
+      <w:proofErr w:type="gramEnd"/>
     </w:p>
     <w:p>
       <w:pPr>
@@ -6906,6 +7490,7 @@
           <w:lang w:val="en-CA" w:eastAsia="en-CA"/>
         </w:rPr>
       </w:pPr>
+      <w:proofErr w:type="gramStart"/>
       <w:r>
         <w:rPr>
           <w:rFonts w:ascii="Times New Roman" w:eastAsia="Times New Roman" w:hAnsi="Symbol" w:cs="Times New Roman"/>
@@ -6918,7 +7503,15 @@
           <w:rFonts w:ascii="Times New Roman" w:eastAsia="Times New Roman" w:hAnsi="Times New Roman" w:cs="Times New Roman"/>
           <w:lang w:val="en-CA" w:eastAsia="en-CA"/>
         </w:rPr>
-        <w:t xml:space="preserve">  Is it obvious the effect actions are having?</w:t>
+        <w:t xml:space="preserve">  Is</w:t>
+      </w:r>
+      <w:proofErr w:type="gramEnd"/>
+      <w:r>
+        <w:rPr>
+          <w:rFonts w:ascii="Times New Roman" w:eastAsia="Times New Roman" w:hAnsi="Times New Roman" w:cs="Times New Roman"/>
+          <w:lang w:val="en-CA" w:eastAsia="en-CA"/>
+        </w:rPr>
+        <w:t xml:space="preserve"> it obvious the effect actions are having?</w:t>
       </w:r>
     </w:p>
     <w:p>
@@ -6993,12 +7586,21 @@
           <w:lang w:val="en-CA" w:eastAsia="en-CA"/>
         </w:rPr>
       </w:pPr>
+      <w:proofErr w:type="gramStart"/>
       <w:r>
         <w:rPr>
           <w:rFonts w:ascii="Times New Roman" w:eastAsia="Times New Roman" w:hAnsi="Times New Roman" w:cs="Times New Roman"/>
           <w:lang w:val="en-CA" w:eastAsia="en-CA"/>
         </w:rPr>
-        <w:t>What's the impact of the PO or stakeholder telling the player to prioritize feature work?</w:t>
+        <w:t>What's</w:t>
+      </w:r>
+      <w:proofErr w:type="gramEnd"/>
+      <w:r>
+        <w:rPr>
+          <w:rFonts w:ascii="Times New Roman" w:eastAsia="Times New Roman" w:hAnsi="Times New Roman" w:cs="Times New Roman"/>
+          <w:lang w:val="en-CA" w:eastAsia="en-CA"/>
+        </w:rPr>
+        <w:t xml:space="preserve"> the impact of the PO or stakeholder telling the player to prioritize feature work?</w:t>
       </w:r>
     </w:p>
     <w:p>
@@ -7028,6 +7630,7 @@
           <w:lang w:val="en-CA" w:eastAsia="en-CA"/>
         </w:rPr>
       </w:pPr>
+      <w:proofErr w:type="gramStart"/>
       <w:r>
         <w:rPr>
           <w:rFonts w:ascii="Times New Roman" w:eastAsia="Times New Roman" w:hAnsi="Symbol" w:cs="Times New Roman"/>
@@ -7040,7 +7643,15 @@
           <w:rFonts w:ascii="Times New Roman" w:eastAsia="Times New Roman" w:hAnsi="Times New Roman" w:cs="Times New Roman"/>
           <w:lang w:val="en-CA" w:eastAsia="en-CA"/>
         </w:rPr>
-        <w:t xml:space="preserve">  Is the rule text clear enough?</w:t>
+        <w:t xml:space="preserve">  Is</w:t>
+      </w:r>
+      <w:proofErr w:type="gramEnd"/>
+      <w:r>
+        <w:rPr>
+          <w:rFonts w:ascii="Times New Roman" w:eastAsia="Times New Roman" w:hAnsi="Times New Roman" w:cs="Times New Roman"/>
+          <w:lang w:val="en-CA" w:eastAsia="en-CA"/>
+        </w:rPr>
+        <w:t xml:space="preserve"> the rule text clear enough?</w:t>
       </w:r>
     </w:p>
     <w:p>
@@ -7080,7 +7691,23 @@
           <w:rFonts w:ascii="Times New Roman" w:eastAsia="Times New Roman" w:hAnsi="Times New Roman" w:cs="Times New Roman"/>
           <w:lang w:val="en-CA" w:eastAsia="en-CA"/>
         </w:rPr>
-        <w:t>Would it be simpler to just say: </w:t>
+        <w:t xml:space="preserve">Would it be simpler to just </w:t>
+      </w:r>
+      <w:proofErr w:type="gramStart"/>
+      <w:r>
+        <w:rPr>
+          <w:rFonts w:ascii="Times New Roman" w:eastAsia="Times New Roman" w:hAnsi="Times New Roman" w:cs="Times New Roman"/>
+          <w:lang w:val="en-CA" w:eastAsia="en-CA"/>
+        </w:rPr>
+        <w:t>say:</w:t>
+      </w:r>
+      <w:proofErr w:type="gramEnd"/>
+      <w:r>
+        <w:rPr>
+          <w:rFonts w:ascii="Times New Roman" w:eastAsia="Times New Roman" w:hAnsi="Times New Roman" w:cs="Times New Roman"/>
+          <w:lang w:val="en-CA" w:eastAsia="en-CA"/>
+        </w:rPr>
+        <w:t> </w:t>
       </w:r>
     </w:p>
     <w:p>
@@ -7100,16 +7727,26 @@
           <w:rFonts w:ascii="Times New Roman" w:eastAsia="Times New Roman" w:hAnsi="Times New Roman" w:cs="Times New Roman"/>
           <w:lang w:val="en-CA" w:eastAsia="en-CA"/>
         </w:rPr>
-        <w:t>Game runs for 6 rounds.  Each round is one sprint</w:t>
-      </w:r>
-    </w:p>
-    <w:p>
-      <w:pPr>
+        <w:t xml:space="preserve">Game runs for 6 rounds.  Each round is one </w:t>
+      </w:r>
+      <w:proofErr w:type="gramStart"/>
+      <w:r>
         <w:rPr>
           <w:rFonts w:ascii="Times New Roman" w:eastAsia="Times New Roman" w:hAnsi="Times New Roman" w:cs="Times New Roman"/>
           <w:lang w:val="en-CA" w:eastAsia="en-CA"/>
         </w:rPr>
-      </w:pPr>
+        <w:t>sprint</w:t>
+      </w:r>
+      <w:proofErr w:type="gramEnd"/>
+    </w:p>
+    <w:p>
+      <w:pPr>
+        <w:rPr>
+          <w:rFonts w:ascii="Times New Roman" w:eastAsia="Times New Roman" w:hAnsi="Times New Roman" w:cs="Times New Roman"/>
+          <w:lang w:val="en-CA" w:eastAsia="en-CA"/>
+        </w:rPr>
+      </w:pPr>
+      <w:proofErr w:type="gramStart"/>
       <w:r>
         <w:rPr>
           <w:rFonts w:ascii="Times New Roman" w:eastAsia="Times New Roman" w:hAnsi="Symbol" w:cs="Times New Roman"/>
@@ -7122,7 +7759,15 @@
           <w:rFonts w:ascii="Times New Roman" w:eastAsia="Times New Roman" w:hAnsi="Times New Roman" w:cs="Times New Roman"/>
           <w:lang w:val="en-CA" w:eastAsia="en-CA"/>
         </w:rPr>
-        <w:t xml:space="preserve">  Anything else around the basics of the playability?</w:t>
+        <w:t xml:space="preserve">  Anything</w:t>
+      </w:r>
+      <w:proofErr w:type="gramEnd"/>
+      <w:r>
+        <w:rPr>
+          <w:rFonts w:ascii="Times New Roman" w:eastAsia="Times New Roman" w:hAnsi="Times New Roman" w:cs="Times New Roman"/>
+          <w:lang w:val="en-CA" w:eastAsia="en-CA"/>
+        </w:rPr>
+        <w:t xml:space="preserve"> else around the basics of the playability?</w:t>
       </w:r>
     </w:p>
     <w:p>
@@ -7142,8 +7787,17 @@
           <w:rFonts w:ascii="Times New Roman" w:eastAsia="Times New Roman" w:hAnsi="Times New Roman" w:cs="Times New Roman"/>
           <w:lang w:val="en-CA" w:eastAsia="en-CA"/>
         </w:rPr>
-        <w:t>Assuming the UI is in a very early stage, but more visuals/graphics</w:t>
-      </w:r>
+        <w:t>Assuming the UI is in a very early stage, but more visuals/</w:t>
+      </w:r>
+      <w:proofErr w:type="gramStart"/>
+      <w:r>
+        <w:rPr>
+          <w:rFonts w:ascii="Times New Roman" w:eastAsia="Times New Roman" w:hAnsi="Times New Roman" w:cs="Times New Roman"/>
+          <w:lang w:val="en-CA" w:eastAsia="en-CA"/>
+        </w:rPr>
+        <w:t>graphics</w:t>
+      </w:r>
+      <w:proofErr w:type="gramEnd"/>
     </w:p>
     <w:p>
       <w:pPr>

</xml_diff>

<commit_message>
Sacrifice One Team Member for fires
</commit_message>
<xml_diff>
--- a/docs/Team Games.docx
+++ b/docs/Team Games.docx
@@ -2197,271 +2197,6 @@
           </w:p>
         </w:tc>
       </w:tr>
-      <w:tr>
-        <w:tc>
-          <w:tcPr>
-            <w:tcW w:w="1384" w:type="dxa"/>
-          </w:tcPr>
-          <w:p>
-            <w:pPr>
-              <w:rPr>
-                <w:sz w:val="22"/>
-                <w:szCs w:val="22"/>
-              </w:rPr>
-            </w:pPr>
-            <w:r>
-              <w:rPr>
-                <w:sz w:val="22"/>
-                <w:szCs w:val="22"/>
-              </w:rPr>
-              <w:t>Accept new Stories mid-sprint</w:t>
-            </w:r>
-          </w:p>
-        </w:tc>
-        <w:tc>
-          <w:tcPr>
-            <w:tcW w:w="1559" w:type="dxa"/>
-          </w:tcPr>
-          <w:p>
-            <w:pPr>
-              <w:rPr>
-                <w:sz w:val="22"/>
-                <w:szCs w:val="22"/>
-              </w:rPr>
-            </w:pPr>
-            <w:r>
-              <w:rPr>
-                <w:b/>
-                <w:sz w:val="22"/>
-                <w:szCs w:val="22"/>
-              </w:rPr>
-              <w:t xml:space="preserve">Either: </w:t>
-            </w:r>
-            <w:r>
-              <w:rPr>
-                <w:sz w:val="22"/>
-                <w:szCs w:val="22"/>
-              </w:rPr>
-              <w:t>Accept New Stories Mid-Sprint</w:t>
-            </w:r>
-          </w:p>
-        </w:tc>
-        <w:tc>
-          <w:tcPr>
-            <w:tcW w:w="709" w:type="dxa"/>
-          </w:tcPr>
-          <w:p>
-            <w:pPr>
-              <w:rPr>
-                <w:sz w:val="22"/>
-                <w:szCs w:val="22"/>
-              </w:rPr>
-            </w:pPr>
-            <w:r>
-              <w:rPr>
-                <w:sz w:val="22"/>
-                <w:szCs w:val="22"/>
-              </w:rPr>
-              <w:t>0</w:t>
-            </w:r>
-          </w:p>
-        </w:tc>
-        <w:tc>
-          <w:tcPr>
-            <w:tcW w:w="2080" w:type="dxa"/>
-          </w:tcPr>
-          <w:p>
-            <w:pPr>
-              <w:rPr>
-                <w:i/>
-                <w:sz w:val="22"/>
-                <w:szCs w:val="22"/>
-              </w:rPr>
-            </w:pPr>
-          </w:p>
-        </w:tc>
-        <w:tc>
-          <w:tcPr>
-            <w:tcW w:w="1474" w:type="dxa"/>
-          </w:tcPr>
-          <w:p>
-            <w:pPr>
-              <w:rPr>
-                <w:i/>
-                <w:sz w:val="22"/>
-                <w:szCs w:val="22"/>
-              </w:rPr>
-            </w:pPr>
-          </w:p>
-        </w:tc>
-        <w:tc>
-          <w:tcPr>
-            <w:tcW w:w="2211" w:type="dxa"/>
-          </w:tcPr>
-          <w:p>
-            <w:pPr>
-              <w:rPr>
-                <w:i/>
-                <w:sz w:val="22"/>
-                <w:szCs w:val="22"/>
-              </w:rPr>
-            </w:pPr>
-            <w:r>
-              <w:rPr>
-                <w:i/>
-                <w:sz w:val="22"/>
-                <w:szCs w:val="22"/>
-              </w:rPr>
-              <w:t xml:space="preserve">Teams that accept new User Stories lose the 3 </w:t>
-            </w:r>
-            <w:r>
-              <w:rPr>
-                <w:i/>
-                <w:sz w:val="22"/>
-                <w:szCs w:val="22"/>
-              </w:rPr>
-              <w:t>S</w:t>
-            </w:r>
-            <w:r>
-              <w:rPr>
-                <w:i/>
-                <w:sz w:val="22"/>
-                <w:szCs w:val="22"/>
-              </w:rPr>
-              <w:t>tories this round. Accepting change mid-sprint is very expensive. The team was focused on meeting the goal. In addition….</w:t>
-            </w:r>
-          </w:p>
-          <w:p>
-            <w:pPr>
-              <w:rPr>
-                <w:i/>
-                <w:sz w:val="22"/>
-                <w:szCs w:val="22"/>
-              </w:rPr>
-            </w:pPr>
-          </w:p>
-        </w:tc>
-      </w:tr>
-      <w:tr>
-        <w:tc>
-          <w:tcPr>
-            <w:tcW w:w="1384" w:type="dxa"/>
-          </w:tcPr>
-          <w:p>
-            <w:pPr>
-              <w:rPr>
-                <w:sz w:val="22"/>
-                <w:szCs w:val="22"/>
-              </w:rPr>
-            </w:pPr>
-            <w:r>
-              <w:rPr>
-                <w:sz w:val="22"/>
-                <w:szCs w:val="22"/>
-              </w:rPr>
-              <w:t>Refuse new stories mid-sprint</w:t>
-            </w:r>
-          </w:p>
-        </w:tc>
-        <w:tc>
-          <w:tcPr>
-            <w:tcW w:w="1559" w:type="dxa"/>
-          </w:tcPr>
-          <w:p>
-            <w:pPr>
-              <w:rPr>
-                <w:sz w:val="22"/>
-                <w:szCs w:val="22"/>
-              </w:rPr>
-            </w:pPr>
-            <w:r>
-              <w:rPr>
-                <w:b/>
-                <w:sz w:val="22"/>
-                <w:szCs w:val="22"/>
-              </w:rPr>
-              <w:t xml:space="preserve">Or: </w:t>
-            </w:r>
-            <w:r>
-              <w:rPr>
-                <w:sz w:val="22"/>
-                <w:szCs w:val="22"/>
-              </w:rPr>
-              <w:t>ScrumMaster and Product Owner work together to refuse new stories mid-sprint</w:t>
-            </w:r>
-          </w:p>
-        </w:tc>
-        <w:tc>
-          <w:tcPr>
-            <w:tcW w:w="709" w:type="dxa"/>
-          </w:tcPr>
-          <w:p>
-            <w:pPr>
-              <w:rPr>
-                <w:sz w:val="22"/>
-                <w:szCs w:val="22"/>
-              </w:rPr>
-            </w:pPr>
-            <w:r>
-              <w:rPr>
-                <w:sz w:val="22"/>
-                <w:szCs w:val="22"/>
-              </w:rPr>
-              <w:t>2</w:t>
-            </w:r>
-          </w:p>
-        </w:tc>
-        <w:tc>
-          <w:tcPr>
-            <w:tcW w:w="2080" w:type="dxa"/>
-          </w:tcPr>
-          <w:p>
-            <w:pPr>
-              <w:rPr>
-                <w:i/>
-                <w:sz w:val="22"/>
-                <w:szCs w:val="22"/>
-              </w:rPr>
-            </w:pPr>
-          </w:p>
-        </w:tc>
-        <w:tc>
-          <w:tcPr>
-            <w:tcW w:w="1474" w:type="dxa"/>
-          </w:tcPr>
-          <w:p>
-            <w:pPr>
-              <w:rPr>
-                <w:i/>
-                <w:sz w:val="22"/>
-                <w:szCs w:val="22"/>
-              </w:rPr>
-            </w:pPr>
-          </w:p>
-        </w:tc>
-        <w:tc>
-          <w:tcPr>
-            <w:tcW w:w="2211" w:type="dxa"/>
-          </w:tcPr>
-          <w:p>
-            <w:pPr>
-              <w:rPr>
-                <w:i/>
-                <w:sz w:val="22"/>
-                <w:szCs w:val="22"/>
-              </w:rPr>
-            </w:pPr>
-            <w:r>
-              <w:rPr>
-                <w:i/>
-                <w:sz w:val="22"/>
-                <w:szCs w:val="22"/>
-              </w:rPr>
-              <w:t>This costs you political capital, but helps the business see that making arbitrary changes mid-sprint is expensive.</w:t>
-            </w:r>
-          </w:p>
-        </w:tc>
-      </w:tr>
     </w:tbl>
     <w:p>
       <w:pPr>
@@ -3426,16 +3161,8 @@
           <w:szCs w:val="21"/>
           <w:lang w:val="en-CA" w:eastAsia="en-CA"/>
         </w:rPr>
-        <w:t xml:space="preserve"> – build it into the round</w:t>
-      </w:r>
-    </w:p>
-    <w:p>
-      <w:pPr>
-        <w:rPr>
-          <w:i/>
-          <w:iCs/>
-        </w:rPr>
-      </w:pPr>
+        <w:t xml:space="preserve"> – buil</w:t>
+      </w:r>
       <w:r>
         <w:rPr>
           <w:rFonts w:ascii="Consolas" w:eastAsia="Times New Roman" w:hAnsi="Consolas" w:cs="Times New Roman"/>
@@ -3444,35 +3171,8 @@
           <w:szCs w:val="21"/>
           <w:lang w:val="en-CA" w:eastAsia="en-CA"/>
         </w:rPr>
-        <w:t>Improve Forecasting</w:t>
-      </w:r>
-      <w:r>
-        <w:rPr>
-          <w:sz w:val="22"/>
-          <w:szCs w:val="22"/>
-        </w:rPr>
-        <w:t xml:space="preserve"> – move to an earlier round since its impact is mainly preventative</w:t>
-      </w:r>
-      <w:r>
-        <w:rPr>
-          <w:highlight w:val="yellow"/>
-        </w:rPr>
-        <w:t xml:space="preserve"> </w:t>
-      </w:r>
-      <w:r>
-        <w:rPr>
-          <w:i/>
-          <w:iCs/>
-          <w:highlight w:val="yellow"/>
-        </w:rPr>
-        <w:t>Reduces stakeholder interruption gremlin</w:t>
-      </w:r>
-    </w:p>
-    <w:p>
-      <w:pPr>
-        <w:shd w:val="clear" w:color="auto" w:fill="FFFFFF"/>
-        <w:spacing w:line="285" w:lineRule="atLeast"/>
-      </w:pPr>
+        <w:t>t</w:t>
+      </w:r>
       <w:r>
         <w:rPr>
           <w:rFonts w:ascii="Consolas" w:eastAsia="Times New Roman" w:hAnsi="Consolas" w:cs="Times New Roman"/>
@@ -3481,11 +3181,17 @@
           <w:szCs w:val="21"/>
           <w:lang w:val="en-CA" w:eastAsia="en-CA"/>
         </w:rPr>
-        <w:t>Sprint Backlog or Kanban board</w:t>
-      </w:r>
-    </w:p>
-    <w:p>
-      <w:pPr>
+        <w:t xml:space="preserve"> into the round</w:t>
+      </w:r>
+    </w:p>
+    <w:p>
+      <w:pPr>
+        <w:rPr>
+          <w:i/>
+          <w:iCs/>
+        </w:rPr>
+      </w:pPr>
+      <w:r>
         <w:rPr>
           <w:rFonts w:ascii="Consolas" w:eastAsia="Times New Roman" w:hAnsi="Consolas" w:cs="Times New Roman"/>
           <w:color w:val="A31515"/>
@@ -3493,6 +3199,34 @@
           <w:szCs w:val="21"/>
           <w:lang w:val="en-CA" w:eastAsia="en-CA"/>
         </w:rPr>
+        <w:t>Improve Forecasting</w:t>
+      </w:r>
+      <w:r>
+        <w:rPr>
+          <w:sz w:val="22"/>
+          <w:szCs w:val="22"/>
+        </w:rPr>
+        <w:t xml:space="preserve"> – move to an earlier round since its impact is mainly preventative</w:t>
+      </w:r>
+      <w:r>
+        <w:rPr>
+          <w:highlight w:val="yellow"/>
+        </w:rPr>
+        <w:t xml:space="preserve"> </w:t>
+      </w:r>
+      <w:r>
+        <w:rPr>
+          <w:i/>
+          <w:iCs/>
+          <w:highlight w:val="yellow"/>
+        </w:rPr>
+        <w:t>Reduces stakeholder interruption gremlin</w:t>
+      </w:r>
+    </w:p>
+    <w:p>
+      <w:pPr>
+        <w:shd w:val="clear" w:color="auto" w:fill="FFFFFF"/>
+        <w:spacing w:line="285" w:lineRule="atLeast"/>
       </w:pPr>
       <w:r>
         <w:rPr>
@@ -3502,8 +3236,7 @@
           <w:szCs w:val="21"/>
           <w:lang w:val="en-CA" w:eastAsia="en-CA"/>
         </w:rPr>
-        <w:lastRenderedPageBreak/>
-        <w:t>Daily Scrum more effective</w:t>
+        <w:t>Sprint Backlog or Kanban board</w:t>
       </w:r>
     </w:p>
     <w:p>
@@ -3524,7 +3257,8 @@
           <w:szCs w:val="21"/>
           <w:lang w:val="en-CA" w:eastAsia="en-CA"/>
         </w:rPr>
-        <w:t xml:space="preserve">Learning Time/Coding Dojo </w:t>
+        <w:lastRenderedPageBreak/>
+        <w:t>Daily Scrum more effective</w:t>
       </w:r>
     </w:p>
     <w:p>
@@ -3545,9 +3279,11 @@
           <w:szCs w:val="21"/>
           <w:lang w:val="en-CA" w:eastAsia="en-CA"/>
         </w:rPr>
-        <w:t xml:space="preserve">Retrospective Action Items made </w:t>
-      </w:r>
-      <w:r>
+        <w:t xml:space="preserve">Learning Time/Coding Dojo </w:t>
+      </w:r>
+    </w:p>
+    <w:p>
+      <w:pPr>
         <w:rPr>
           <w:rFonts w:ascii="Consolas" w:eastAsia="Times New Roman" w:hAnsi="Consolas" w:cs="Times New Roman"/>
           <w:color w:val="A31515"/>
@@ -3555,11 +3291,8 @@
           <w:szCs w:val="21"/>
           <w:lang w:val="en-CA" w:eastAsia="en-CA"/>
         </w:rPr>
-        <w:t>Concrete.</w:t>
-      </w:r>
-    </w:p>
-    <w:p>
-      <w:pPr>
+      </w:pPr>
+      <w:r>
         <w:rPr>
           <w:rFonts w:ascii="Consolas" w:eastAsia="Times New Roman" w:hAnsi="Consolas" w:cs="Times New Roman"/>
           <w:color w:val="A31515"/>
@@ -3567,6 +3300,28 @@
           <w:szCs w:val="21"/>
           <w:lang w:val="en-CA" w:eastAsia="en-CA"/>
         </w:rPr>
+        <w:t xml:space="preserve">Retrospective Action Items made </w:t>
+      </w:r>
+      <w:r>
+        <w:rPr>
+          <w:rFonts w:ascii="Consolas" w:eastAsia="Times New Roman" w:hAnsi="Consolas" w:cs="Times New Roman"/>
+          <w:color w:val="A31515"/>
+          <w:sz w:val="21"/>
+          <w:szCs w:val="21"/>
+          <w:lang w:val="en-CA" w:eastAsia="en-CA"/>
+        </w:rPr>
+        <w:t>Concrete.</w:t>
+      </w:r>
+    </w:p>
+    <w:p>
+      <w:pPr>
+        <w:rPr>
+          <w:rFonts w:ascii="Consolas" w:eastAsia="Times New Roman" w:hAnsi="Consolas" w:cs="Times New Roman"/>
+          <w:color w:val="A31515"/>
+          <w:sz w:val="21"/>
+          <w:szCs w:val="21"/>
+          <w:lang w:val="en-CA" w:eastAsia="en-CA"/>
+        </w:rPr>
       </w:pPr>
     </w:p>
     <w:p>
@@ -3641,224 +3396,57 @@
           <w:sz w:val="22"/>
           <w:szCs w:val="22"/>
         </w:rPr>
+        <w:t xml:space="preserve">Improve DOD with </w:t>
+      </w:r>
+      <w:r>
+        <w:rPr>
+          <w:sz w:val="22"/>
+          <w:szCs w:val="22"/>
+        </w:rPr>
         <w:t>Continuous Delivery</w:t>
       </w:r>
     </w:p>
     <w:p>
       <w:pPr>
         <w:rPr>
-          <w:sz w:val="22"/>
-          <w:szCs w:val="22"/>
-        </w:rPr>
-      </w:pPr>
-    </w:p>
-    <w:p>
-      <w:pPr>
-        <w:rPr>
-          <w:i/>
-          <w:iCs/>
-          <w:sz w:val="22"/>
-          <w:szCs w:val="22"/>
-        </w:rPr>
-      </w:pPr>
-      <w:r>
-        <w:rPr>
-          <w:sz w:val="22"/>
-          <w:szCs w:val="22"/>
-        </w:rPr>
-        <w:t>Round 8 – We’re making money but our customers are demanding</w:t>
-      </w:r>
-      <w:r>
-        <w:rPr>
-          <w:sz w:val="22"/>
-          <w:szCs w:val="22"/>
-        </w:rPr>
-        <w:t xml:space="preserve"> – Unplanned work in the Sprint – use: </w:t>
-      </w:r>
-      <w:hyperlink r:id="rId10" w:history="1">
+          <w:ins w:id="2" w:author="Mark Levison" w:date="2021-03-17T16:41:00Z"/>
+        </w:rPr>
+      </w:pPr>
+      <w:r>
+        <w:t>Ensemble or Mob Programming</w:t>
+      </w:r>
+    </w:p>
+    <w:p>
+      <w:ins w:id="3" w:author="Mark Levison" w:date="2021-03-17T16:41:00Z">
         <w:r>
-          <w:rPr>
-            <w:rStyle w:val="Hyperlink"/>
-            <w:sz w:val="22"/>
-            <w:szCs w:val="22"/>
-          </w:rPr>
-          <w:t>https://agilepainrelief.com/blog/scrum-by-example-scrum-anti-patterns-unplanned-work-disrupting-the-sprint.html</w:t>
-        </w:r>
-      </w:hyperlink>
-      <w:r>
-        <w:rPr>
-          <w:sz w:val="22"/>
-          <w:szCs w:val="22"/>
-        </w:rPr>
-        <w:t xml:space="preserve"> - </w:t>
-      </w:r>
-      <w:r>
-        <w:rPr>
-          <w:i/>
-          <w:iCs/>
-          <w:sz w:val="22"/>
-          <w:szCs w:val="22"/>
-        </w:rPr>
-        <w:t>the default built into the Sprint is that team accepted the work – notes as the table abo</w:t>
-      </w:r>
-      <w:r>
-        <w:rPr>
-          <w:i/>
-          <w:iCs/>
-          <w:sz w:val="22"/>
-          <w:szCs w:val="22"/>
-        </w:rPr>
-        <w:t>ve</w:t>
-      </w:r>
-    </w:p>
-    <w:p>
-      <w:r>
-        <w:rPr>
-          <w:i/>
-          <w:iCs/>
-          <w:sz w:val="22"/>
-          <w:szCs w:val="22"/>
-        </w:rPr>
-        <w:tab/>
-      </w:r>
-      <w:r>
-        <w:t>consider – affects capacity that sprint – also user story success reduced by 20% that round. Mitigation – Strategy or Backlog refinement?</w:t>
-      </w:r>
-    </w:p>
-    <w:p>
-      <w:pPr>
-        <w:rPr>
-          <w:i/>
-          <w:iCs/>
-          <w:sz w:val="22"/>
-          <w:szCs w:val="22"/>
-        </w:rPr>
-      </w:pPr>
-    </w:p>
-    <w:p>
-      <w:r>
-        <w:t>Improve DOD - …?</w:t>
-      </w:r>
-      <w:r>
-        <w:rPr>
-          <w:sz w:val="22"/>
-          <w:szCs w:val="22"/>
-        </w:rPr>
-        <w:t xml:space="preserve"> </w:t>
-      </w:r>
-      <w:r>
-        <w:rPr>
-          <w:sz w:val="22"/>
-          <w:szCs w:val="22"/>
-        </w:rPr>
-        <w:t>DevOps – popular but not enough meaning</w:t>
-      </w:r>
-    </w:p>
-    <w:p>
-      <w:pPr>
-        <w:rPr>
-          <w:sz w:val="22"/>
-          <w:szCs w:val="22"/>
-        </w:rPr>
-      </w:pPr>
-      <w:ins w:id="2" w:author="Mark Levison" w:date="2021-03-16T17:09:00Z">
-        <w:r>
-          <w:t xml:space="preserve">Ensemble or </w:t>
+          <w:t>Improve Measurement system – consider measuring Morale; …</w:t>
         </w:r>
       </w:ins>
-      <w:r>
-        <w:t>Mob Programming</w:t>
-      </w:r>
-    </w:p>
-    <w:p>
-      <w:pPr>
-        <w:rPr>
-          <w:sz w:val="22"/>
-          <w:szCs w:val="22"/>
-        </w:rPr>
-      </w:pPr>
-      <w:r>
-        <w:rPr>
-          <w:sz w:val="22"/>
-          <w:szCs w:val="22"/>
-        </w:rPr>
-        <w:t>Refuse new stories mid-sprint</w:t>
-      </w:r>
-      <w:r>
-        <w:rPr>
-          <w:sz w:val="22"/>
-          <w:szCs w:val="22"/>
-        </w:rPr>
-        <w:tab/>
-        <w:t>Or: ScrumMaster and Product Owner work together to refuse new stories mid-sprint</w:t>
-      </w:r>
-      <w:r>
-        <w:rPr>
-          <w:sz w:val="22"/>
-          <w:szCs w:val="22"/>
-        </w:rPr>
-        <w:tab/>
-        <w:t>2</w:t>
-      </w:r>
-      <w:r>
-        <w:rPr>
-          <w:sz w:val="22"/>
-          <w:szCs w:val="22"/>
-        </w:rPr>
-        <w:tab/>
-      </w:r>
-      <w:r>
-        <w:rPr>
-          <w:sz w:val="22"/>
-          <w:szCs w:val="22"/>
-        </w:rPr>
-        <w:tab/>
-      </w:r>
-      <w:r>
-        <w:rPr>
-          <w:sz w:val="22"/>
-          <w:szCs w:val="22"/>
-        </w:rPr>
-        <w:tab/>
-        <w:t>This costs you political capital, but helps the business see that making arbitrary changes mid-sprint is expensive.</w:t>
-      </w:r>
-    </w:p>
-    <w:p>
-      <w:pPr>
-        <w:rPr>
-          <w:sz w:val="22"/>
-          <w:szCs w:val="22"/>
-        </w:rPr>
-      </w:pPr>
-    </w:p>
-    <w:p>
-      <w:pPr>
-        <w:rPr>
-          <w:sz w:val="22"/>
-          <w:szCs w:val="22"/>
-        </w:rPr>
-      </w:pPr>
-      <w:r>
-        <w:rPr>
-          <w:sz w:val="22"/>
-          <w:szCs w:val="22"/>
-        </w:rPr>
-        <w:t>Once we hit the final round – the game calcs another 2-3 rounds to calc final effects</w:t>
-      </w:r>
-    </w:p>
-    <w:p>
-      <w:pPr>
-        <w:rPr>
-          <w:sz w:val="22"/>
-          <w:szCs w:val="22"/>
-        </w:rPr>
-      </w:pPr>
+    </w:p>
+    <w:p>
+      <w:pPr>
+        <w:rPr>
+          <w:sz w:val="22"/>
+          <w:szCs w:val="22"/>
+        </w:rPr>
+      </w:pPr>
+    </w:p>
+    <w:p>
       <w:r>
         <w:rPr>
           <w:sz w:val="22"/>
           <w:szCs w:val="22"/>
         </w:rPr>
         <w:t>Round N introduce handling of Dependancies</w:t>
+      </w:r>
+    </w:p>
+    <w:p>
+      <w:r>
+        <w:rPr>
+          <w:sz w:val="22"/>
+          <w:szCs w:val="22"/>
+        </w:rPr>
+        <w:t>DevOps – popular but not enough meaning</w:t>
       </w:r>
     </w:p>
     <w:p>
@@ -4027,7 +3615,6 @@
     <w:p>
       <w:pPr>
         <w:rPr>
-          <w:ins w:id="3" w:author="Mark Levison" w:date="2021-03-17T14:40:00Z"/>
           <w:sz w:val="22"/>
           <w:szCs w:val="22"/>
         </w:rPr>
@@ -4054,39 +3641,240 @@
           <w:szCs w:val="22"/>
         </w:rPr>
       </w:pPr>
-      <w:ins w:id="4" w:author="Mark Levison" w:date="2021-03-17T14:40:00Z">
+      <w:r>
+        <w:rPr>
+          <w:sz w:val="22"/>
+          <w:szCs w:val="22"/>
+        </w:rPr>
+        <w:t>New Story from PO MidSprint – Backlog Refinement avoids</w:t>
+      </w:r>
+    </w:p>
+    <w:p>
+      <w:pPr>
+        <w:rPr>
+          <w:i/>
+          <w:iCs/>
+          <w:sz w:val="22"/>
+          <w:szCs w:val="22"/>
+        </w:rPr>
+      </w:pPr>
+      <w:r>
+        <w:rPr>
+          <w:sz w:val="22"/>
+          <w:szCs w:val="22"/>
+        </w:rPr>
+        <w:t>Messy Code Found</w:t>
+      </w:r>
+      <w:r>
+        <w:rPr>
+          <w:sz w:val="22"/>
+          <w:szCs w:val="22"/>
+        </w:rPr>
+        <w:t xml:space="preserve"> </w:t>
+      </w:r>
+      <w:r>
+        <w:rPr>
+          <w:i/>
+          <w:iCs/>
+          <w:sz w:val="22"/>
+          <w:szCs w:val="22"/>
+        </w:rPr>
+        <w:t>Avoided by TDD</w:t>
+      </w:r>
+    </w:p>
+    <w:p>
+      <w:pPr>
+        <w:rPr>
+          <w:i/>
+          <w:iCs/>
+          <w:sz w:val="22"/>
+          <w:szCs w:val="22"/>
+        </w:rPr>
+      </w:pPr>
+      <w:r>
+        <w:rPr>
+          <w:sz w:val="22"/>
+          <w:szCs w:val="22"/>
+        </w:rPr>
+        <w:t>Product Backlog a Mess</w:t>
+      </w:r>
+      <w:r>
+        <w:rPr>
+          <w:sz w:val="22"/>
+          <w:szCs w:val="22"/>
+        </w:rPr>
+        <w:t xml:space="preserve"> – </w:t>
+      </w:r>
+      <w:r>
+        <w:rPr>
+          <w:i/>
+          <w:iCs/>
+          <w:sz w:val="22"/>
+          <w:szCs w:val="22"/>
+        </w:rPr>
+        <w:t>Limit Backlog size avoids this</w:t>
+      </w:r>
+    </w:p>
+    <w:p>
+      <w:pPr>
+        <w:rPr>
+          <w:sz w:val="22"/>
+          <w:szCs w:val="22"/>
+        </w:rPr>
+      </w:pPr>
+      <w:r>
+        <w:rPr>
+          <w:sz w:val="22"/>
+          <w:szCs w:val="22"/>
+        </w:rPr>
+        <w:t>Dissatisfied Users</w:t>
+      </w:r>
+    </w:p>
+    <w:p>
+      <w:pPr>
+        <w:rPr>
+          <w:i/>
+          <w:iCs/>
+          <w:sz w:val="22"/>
+          <w:szCs w:val="22"/>
+        </w:rPr>
+      </w:pPr>
+      <w:r>
+        <w:rPr>
+          <w:sz w:val="22"/>
+          <w:szCs w:val="22"/>
+        </w:rPr>
+        <w:t xml:space="preserve">PBI Not clear </w:t>
+      </w:r>
+      <w:r>
+        <w:rPr>
+          <w:sz w:val="22"/>
+          <w:szCs w:val="22"/>
+        </w:rPr>
+        <w:t xml:space="preserve">– </w:t>
+      </w:r>
+      <w:r>
+        <w:rPr>
+          <w:i/>
+          <w:iCs/>
+          <w:sz w:val="22"/>
+          <w:szCs w:val="22"/>
+        </w:rPr>
+        <w:t>Backlog Refinement avoi</w:t>
+      </w:r>
+      <w:r>
+        <w:rPr>
+          <w:i/>
+          <w:iCs/>
+          <w:sz w:val="22"/>
+          <w:szCs w:val="22"/>
+        </w:rPr>
+        <w:t>ds</w:t>
+      </w:r>
+      <w:r>
+        <w:rPr>
+          <w:i/>
+          <w:iCs/>
+          <w:sz w:val="22"/>
+          <w:szCs w:val="22"/>
+        </w:rPr>
+        <w:t xml:space="preserve"> </w:t>
+      </w:r>
+    </w:p>
+    <w:p>
+      <w:pPr>
+        <w:rPr>
+          <w:i/>
+          <w:iCs/>
+          <w:sz w:val="22"/>
+          <w:szCs w:val="22"/>
+        </w:rPr>
+      </w:pPr>
+      <w:r>
+        <w:rPr>
+          <w:sz w:val="22"/>
+          <w:szCs w:val="22"/>
+        </w:rPr>
+        <w:t>Work not from the Sprint Backlog</w:t>
+      </w:r>
+      <w:r>
+        <w:rPr>
+          <w:sz w:val="22"/>
+          <w:szCs w:val="22"/>
+        </w:rPr>
+        <w:t xml:space="preserve"> </w:t>
+      </w:r>
+      <w:ins w:id="4" w:author="Mark Levison" w:date="2021-03-18T09:32:00Z">
         <w:r>
           <w:rPr>
             <w:sz w:val="22"/>
             <w:szCs w:val="22"/>
           </w:rPr>
-          <w:t>New Story from PO MidSprint – Backlog Refinement avoids</w:t>
+          <w:t xml:space="preserve">–Shadow Work </w:t>
         </w:r>
       </w:ins>
-    </w:p>
-    <w:p>
-      <w:pPr>
+      <w:r>
         <w:rPr>
           <w:i/>
           <w:iCs/>
           <w:sz w:val="22"/>
           <w:szCs w:val="22"/>
         </w:rPr>
-      </w:pPr>
-      <w:r>
-        <w:rPr>
-          <w:sz w:val="22"/>
-          <w:szCs w:val="22"/>
-        </w:rPr>
-        <w:t>Messy Code Found</w:t>
-      </w:r>
-      <w:r>
-        <w:rPr>
-          <w:sz w:val="22"/>
-          <w:szCs w:val="22"/>
-        </w:rPr>
-        <w:t xml:space="preserve"> </w:t>
-      </w:r>
+        <w:t>– Sprint Goal mitigates to a point</w:t>
+      </w:r>
+    </w:p>
+    <w:p>
+      <w:pPr>
+        <w:rPr>
+          <w:sz w:val="22"/>
+          <w:szCs w:val="22"/>
+        </w:rPr>
+      </w:pPr>
+      <w:r>
+        <w:rPr>
+          <w:sz w:val="22"/>
+          <w:szCs w:val="22"/>
+        </w:rPr>
+        <w:t>Quality Issues</w:t>
+      </w:r>
+    </w:p>
+    <w:p>
+      <w:pPr>
+        <w:rPr>
+          <w:sz w:val="22"/>
+          <w:szCs w:val="22"/>
+        </w:rPr>
+      </w:pPr>
+      <w:r>
+        <w:rPr>
+          <w:sz w:val="22"/>
+          <w:szCs w:val="22"/>
+        </w:rPr>
+        <w:t>Integration Problems with another team</w:t>
+      </w:r>
+    </w:p>
+    <w:p>
+      <w:pPr>
+        <w:rPr>
+          <w:sz w:val="22"/>
+          <w:szCs w:val="22"/>
+        </w:rPr>
+      </w:pPr>
+      <w:r>
+        <w:rPr>
+          <w:sz w:val="22"/>
+          <w:szCs w:val="22"/>
+        </w:rPr>
+        <w:t>Computer SDD Failure or Other technical problem</w:t>
+      </w:r>
+    </w:p>
+    <w:p>
+      <w:pPr>
+        <w:rPr>
+          <w:sz w:val="22"/>
+          <w:szCs w:val="22"/>
+        </w:rPr>
+      </w:pPr>
       <w:r>
         <w:rPr>
           <w:i/>
@@ -4094,7 +3882,7 @@
           <w:sz w:val="22"/>
           <w:szCs w:val="22"/>
         </w:rPr>
-        <w:t>Avoided by TDD</w:t>
+        <w:t>Waiting for another team</w:t>
       </w:r>
     </w:p>
     <w:p>
@@ -4108,214 +3896,20 @@
       </w:pPr>
       <w:r>
         <w:rPr>
-          <w:sz w:val="22"/>
-          <w:szCs w:val="22"/>
-        </w:rPr>
-        <w:t>Product Backlog a Mess</w:t>
-      </w:r>
-      <w:r>
-        <w:rPr>
-          <w:sz w:val="22"/>
-          <w:szCs w:val="22"/>
-        </w:rPr>
-        <w:t xml:space="preserve"> – </w:t>
-      </w:r>
-      <w:r>
-        <w:rPr>
           <w:i/>
           <w:iCs/>
           <w:sz w:val="22"/>
           <w:szCs w:val="22"/>
         </w:rPr>
-        <w:t>Limit Backlog size avoids this</w:t>
-      </w:r>
-    </w:p>
-    <w:p>
-      <w:pPr>
-        <w:rPr>
-          <w:sz w:val="22"/>
-          <w:szCs w:val="22"/>
-        </w:rPr>
-      </w:pPr>
-      <w:r>
-        <w:rPr>
-          <w:sz w:val="22"/>
-          <w:szCs w:val="22"/>
-        </w:rPr>
-        <w:t>Dissatisfied Users</w:t>
-      </w:r>
-    </w:p>
-    <w:p>
-      <w:pPr>
+        <w:t xml:space="preserve">Search what goes </w:t>
+      </w:r>
+      <w:r>
         <w:rPr>
           <w:i/>
           <w:iCs/>
           <w:sz w:val="22"/>
           <w:szCs w:val="22"/>
         </w:rPr>
-      </w:pPr>
-      <w:r>
-        <w:rPr>
-          <w:sz w:val="22"/>
-          <w:szCs w:val="22"/>
-        </w:rPr>
-        <w:t xml:space="preserve">PBI Not clear </w:t>
-      </w:r>
-      <w:r>
-        <w:rPr>
-          <w:sz w:val="22"/>
-          <w:szCs w:val="22"/>
-        </w:rPr>
-        <w:t xml:space="preserve">– </w:t>
-      </w:r>
-      <w:r>
-        <w:rPr>
-          <w:i/>
-          <w:iCs/>
-          <w:sz w:val="22"/>
-          <w:szCs w:val="22"/>
-        </w:rPr>
-        <w:t>Backlog Refinement avoi</w:t>
-      </w:r>
-      <w:r>
-        <w:rPr>
-          <w:i/>
-          <w:iCs/>
-          <w:sz w:val="22"/>
-          <w:szCs w:val="22"/>
-        </w:rPr>
-        <w:t>ds</w:t>
-      </w:r>
-      <w:r>
-        <w:rPr>
-          <w:i/>
-          <w:iCs/>
-          <w:sz w:val="22"/>
-          <w:szCs w:val="22"/>
-        </w:rPr>
-        <w:t xml:space="preserve"> </w:t>
-      </w:r>
-    </w:p>
-    <w:p>
-      <w:pPr>
-        <w:rPr>
-          <w:i/>
-          <w:iCs/>
-          <w:sz w:val="22"/>
-          <w:szCs w:val="22"/>
-        </w:rPr>
-      </w:pPr>
-      <w:r>
-        <w:rPr>
-          <w:sz w:val="22"/>
-          <w:szCs w:val="22"/>
-        </w:rPr>
-        <w:t>Work not from the Sprint Backlog</w:t>
-      </w:r>
-      <w:r>
-        <w:rPr>
-          <w:sz w:val="22"/>
-          <w:szCs w:val="22"/>
-        </w:rPr>
-        <w:t xml:space="preserve"> </w:t>
-      </w:r>
-      <w:r>
-        <w:rPr>
-          <w:i/>
-          <w:iCs/>
-          <w:sz w:val="22"/>
-          <w:szCs w:val="22"/>
-        </w:rPr>
-        <w:t>– Sprint Goal mitigates to a point</w:t>
-      </w:r>
-    </w:p>
-    <w:p>
-      <w:pPr>
-        <w:rPr>
-          <w:sz w:val="22"/>
-          <w:szCs w:val="22"/>
-        </w:rPr>
-      </w:pPr>
-      <w:r>
-        <w:rPr>
-          <w:sz w:val="22"/>
-          <w:szCs w:val="22"/>
-        </w:rPr>
-        <w:t>Quality Issues</w:t>
-      </w:r>
-    </w:p>
-    <w:p>
-      <w:pPr>
-        <w:rPr>
-          <w:sz w:val="22"/>
-          <w:szCs w:val="22"/>
-        </w:rPr>
-      </w:pPr>
-      <w:r>
-        <w:rPr>
-          <w:sz w:val="22"/>
-          <w:szCs w:val="22"/>
-        </w:rPr>
-        <w:t>Integration Problems with another team</w:t>
-      </w:r>
-    </w:p>
-    <w:p>
-      <w:pPr>
-        <w:rPr>
-          <w:sz w:val="22"/>
-          <w:szCs w:val="22"/>
-        </w:rPr>
-      </w:pPr>
-      <w:r>
-        <w:rPr>
-          <w:sz w:val="22"/>
-          <w:szCs w:val="22"/>
-        </w:rPr>
-        <w:t>Computer SDD Failure or Other technical problem</w:t>
-      </w:r>
-    </w:p>
-    <w:p>
-      <w:pPr>
-        <w:rPr>
-          <w:sz w:val="22"/>
-          <w:szCs w:val="22"/>
-        </w:rPr>
-      </w:pPr>
-      <w:r>
-        <w:rPr>
-          <w:i/>
-          <w:iCs/>
-          <w:sz w:val="22"/>
-          <w:szCs w:val="22"/>
-        </w:rPr>
-        <w:t>Waiting for another team</w:t>
-      </w:r>
-    </w:p>
-    <w:p>
-      <w:pPr>
-        <w:rPr>
-          <w:i/>
-          <w:iCs/>
-          <w:sz w:val="22"/>
-          <w:szCs w:val="22"/>
-        </w:rPr>
-      </w:pPr>
-      <w:r>
-        <w:rPr>
-          <w:i/>
-          <w:iCs/>
-          <w:sz w:val="22"/>
-          <w:szCs w:val="22"/>
-        </w:rPr>
-        <w:t xml:space="preserve">Search what goes </w:t>
-      </w:r>
-      <w:r>
-        <w:rPr>
-          <w:i/>
-          <w:iCs/>
-          <w:sz w:val="22"/>
-          <w:szCs w:val="22"/>
-        </w:rPr>
         <w:t>wrong in a Scrum team</w:t>
       </w:r>
     </w:p>
@@ -4376,7 +3970,6 @@
           <w:sz w:val="22"/>
           <w:szCs w:val="22"/>
         </w:rPr>
-        <w:lastRenderedPageBreak/>
         <w:t>Skip a Retro</w:t>
       </w:r>
     </w:p>
@@ -4481,6 +4074,7 @@
     </w:p>
     <w:p>
       <w:r>
+        <w:lastRenderedPageBreak/>
         <w:t>10 minute build and test</w:t>
       </w:r>
     </w:p>
@@ -4698,7 +4292,6 @@
         <w:rPr>
           <w:i/>
         </w:rPr>
-        <w:lastRenderedPageBreak/>
         <w:t xml:space="preserve">Teams that dedicated one sacrificial team member roll a die: 1-3 no additional </w:t>
       </w:r>
       <w:r>
@@ -4843,6 +4436,7 @@
         <w:pStyle w:val="Heading2"/>
       </w:pPr>
       <w:r>
+        <w:lastRenderedPageBreak/>
         <w:t>Round V</w:t>
       </w:r>
       <w:r>
@@ -5691,7 +5285,6 @@
                 <w:sz w:val="22"/>
                 <w:szCs w:val="22"/>
               </w:rPr>
-              <w:lastRenderedPageBreak/>
               <w:t>One of the people on your team isn’t pulling their weight</w:t>
             </w:r>
             <w:r>
@@ -5989,6 +5582,7 @@
                 <w:sz w:val="22"/>
                 <w:szCs w:val="22"/>
               </w:rPr>
+              <w:lastRenderedPageBreak/>
               <w:t>One team member is consistently late or misses Daily Scrum. In addition</w:t>
             </w:r>
             <w:r>
@@ -6264,7 +5858,7 @@
             <wp:extent cx="1117600" cy="391795"/>
             <wp:effectExtent l="0" t="0" r="0" b="0"/>
             <wp:docPr id="1" name="Picture 1" descr="reative Commons License">
-              <a:hlinkClick xmlns:a="http://schemas.openxmlformats.org/drawingml/2006/main" r:id="rId11"/>
+              <a:hlinkClick xmlns:a="http://schemas.openxmlformats.org/drawingml/2006/main" r:id="rId10"/>
             </wp:docPr>
             <wp:cNvGraphicFramePr>
               <a:graphicFrameLocks xmlns:a="http://schemas.openxmlformats.org/drawingml/2006/main" noChangeAspect="1"/>
@@ -6274,14 +5868,14 @@
                 <pic:pic xmlns:pic="http://schemas.openxmlformats.org/drawingml/2006/picture">
                   <pic:nvPicPr>
                     <pic:cNvPr id="0" name="Picture 1" descr="reative Commons License">
-                      <a:hlinkClick r:id="rId11"/>
+                      <a:hlinkClick r:id="rId10"/>
                     </pic:cNvPr>
                     <pic:cNvPicPr>
                       <a:picLocks noChangeAspect="1" noChangeArrowheads="1"/>
                     </pic:cNvPicPr>
                   </pic:nvPicPr>
                   <pic:blipFill>
-                    <a:blip r:embed="rId12">
+                    <a:blip r:embed="rId11">
                       <a:extLst>
                         <a:ext uri="{28A0092B-C50C-407E-A947-70E740481C1C}">
                           <a14:useLocalDpi xmlns:a14="http://schemas.microsoft.com/office/drawing/2010/main" val="0"/>
@@ -6346,7 +5940,7 @@
         </w:rPr>
         <w:t xml:space="preserve">Mark Levison - </w:t>
       </w:r>
-      <w:hyperlink r:id="rId13" w:history="1">
+      <w:hyperlink r:id="rId12" w:history="1">
         <w:r>
           <w:rPr>
             <w:rStyle w:val="Hyperlink"/>
@@ -6382,7 +5976,7 @@
         </w:rPr>
         <w:t>is licensed under a </w:t>
       </w:r>
-      <w:hyperlink r:id="rId14" w:history="1">
+      <w:hyperlink r:id="rId13" w:history="1">
         <w:r>
           <w:rPr>
             <w:rFonts w:ascii="Helvetica Neue" w:eastAsia="Times New Roman" w:hAnsi="Helvetica Neue" w:cs="Times New Roman"/>
@@ -6634,7 +6228,6 @@
           <w:rFonts w:ascii="Times New Roman" w:eastAsia="Times New Roman" w:hAnsi="Symbol" w:cs="Times New Roman"/>
           <w:lang w:val="en-CA" w:eastAsia="en-CA"/>
         </w:rPr>
-        <w:lastRenderedPageBreak/>
         <w:t></w:t>
       </w:r>
       <w:r>
@@ -6744,6 +6337,7 @@
           <w:rFonts w:ascii="Times New Roman" w:eastAsia="Times New Roman" w:hAnsi="Times New Roman" w:cs="Times New Roman"/>
           <w:lang w:val="en-CA" w:eastAsia="en-CA"/>
         </w:rPr>
+        <w:lastRenderedPageBreak/>
         <w:t>Some options are obviously negative (e.g., firefighter award), but it is unclear why I would want to pick some beneficial items over the others.</w:t>
       </w:r>
     </w:p>

</xml_diff>

<commit_message>
Minor changes to teams  doc
</commit_message>
<xml_diff>
--- a/docs/Team Games.docx
+++ b/docs/Team Games.docx
@@ -3460,6 +3460,42 @@
     <w:p>
       <w:pPr>
         <w:rPr>
+          <w:ins w:id="4" w:author="Mark Levison" w:date="2021-03-21T11:18:00Z"/>
+          <w:sz w:val="22"/>
+          <w:szCs w:val="22"/>
+        </w:rPr>
+      </w:pPr>
+      <w:ins w:id="5" w:author="Mark Levison" w:date="2021-03-21T11:18:00Z">
+        <w:r>
+          <w:rPr>
+            <w:sz w:val="22"/>
+            <w:szCs w:val="22"/>
+          </w:rPr>
+          <w:t xml:space="preserve">Remote team watercoolers – see </w:t>
+        </w:r>
+      </w:ins>
+      <w:ins w:id="6" w:author="Mark Levison" w:date="2021-03-21T11:19:00Z">
+        <w:r>
+          <w:rPr>
+            <w:sz w:val="22"/>
+            <w:szCs w:val="22"/>
+          </w:rPr>
+          <w:t>TheBrain for more ideas</w:t>
+        </w:r>
+      </w:ins>
+    </w:p>
+    <w:p>
+      <w:pPr>
+        <w:rPr>
+          <w:ins w:id="7" w:author="Mark Levison" w:date="2021-03-21T11:18:00Z"/>
+          <w:sz w:val="22"/>
+          <w:szCs w:val="22"/>
+        </w:rPr>
+      </w:pPr>
+    </w:p>
+    <w:p>
+      <w:pPr>
+        <w:rPr>
           <w:sz w:val="22"/>
           <w:szCs w:val="22"/>
         </w:rPr>
@@ -3804,7 +3840,7 @@
         </w:rPr>
         <w:t xml:space="preserve"> </w:t>
       </w:r>
-      <w:ins w:id="4" w:author="Mark Levison" w:date="2021-03-18T09:32:00Z">
+      <w:ins w:id="8" w:author="Mark Levison" w:date="2021-03-18T09:32:00Z">
         <w:r>
           <w:rPr>
             <w:sz w:val="22"/>
@@ -4064,6 +4100,7 @@
         <w:rPr>
           <w:highlight w:val="yellow"/>
         </w:rPr>
+        <w:lastRenderedPageBreak/>
         <w:t>Celebrate successes within the team</w:t>
       </w:r>
     </w:p>
@@ -4074,7 +4111,6 @@
     </w:p>
     <w:p>
       <w:r>
-        <w:lastRenderedPageBreak/>
         <w:t>10 minute build and test</w:t>
       </w:r>
     </w:p>

</xml_diff>

<commit_message>
Gremlin New Story Mid Sprint added
</commit_message>
<xml_diff>
--- a/docs/Team Games.docx
+++ b/docs/Team Games.docx
@@ -22,7 +22,15 @@
         <w:t>, n</w:t>
       </w:r>
       <w:r>
-        <w:t>ot every result on earth. We’re a vulture capital funded company</w:t>
+        <w:t xml:space="preserve">ot every result on earth. </w:t>
+      </w:r>
+      <w:proofErr w:type="gramStart"/>
+      <w:r>
+        <w:t>We’re</w:t>
+      </w:r>
+      <w:proofErr w:type="gramEnd"/>
+      <w:r>
+        <w:t xml:space="preserve"> a vulture capital funded company</w:t>
       </w:r>
       <w:r>
         <w:t xml:space="preserve">, </w:t>
@@ -93,7 +101,15 @@
     </w:p>
     <w:p>
       <w:r>
-        <w:t>Will it win the award for being most improved (i.e. best final capacity)</w:t>
+        <w:t>Will it win the award for being most improved (</w:t>
+      </w:r>
+      <w:proofErr w:type="gramStart"/>
+      <w:r>
+        <w:t>i.e.</w:t>
+      </w:r>
+      <w:proofErr w:type="gramEnd"/>
+      <w:r>
+        <w:t xml:space="preserve"> best final capacity)</w:t>
       </w:r>
       <w:r>
         <w:t>?</w:t>
@@ -128,7 +144,14 @@
         <w:rPr>
           <w:i/>
         </w:rPr>
-        <w:t>three 2</w:t>
+        <w:t xml:space="preserve">three </w:t>
+      </w:r>
+      <w:proofErr w:type="gramStart"/>
+      <w:r>
+        <w:rPr>
+          <w:i/>
+        </w:rPr>
+        <w:t>2</w:t>
       </w:r>
       <w:r>
         <w:rPr>
@@ -136,6 +159,7 @@
         </w:rPr>
         <w:t xml:space="preserve"> week</w:t>
       </w:r>
+      <w:proofErr w:type="gramEnd"/>
       <w:r>
         <w:rPr>
           <w:i/>
@@ -182,8 +206,16 @@
         <w:rPr>
           <w:i/>
         </w:rPr>
-        <w:t xml:space="preserve"> will have 5 to 9 team members</w:t>
-      </w:r>
+        <w:t xml:space="preserve"> will have 5 to 9 team </w:t>
+      </w:r>
+      <w:proofErr w:type="gramStart"/>
+      <w:r>
+        <w:rPr>
+          <w:i/>
+        </w:rPr>
+        <w:t>members</w:t>
+      </w:r>
+      <w:proofErr w:type="gramEnd"/>
     </w:p>
     <w:p>
       <w:pPr>
@@ -206,7 +238,21 @@
         <w:rPr>
           <w:i/>
         </w:rPr>
-        <w:t>ach round you have budget for the amount of work/stuff you can do based on your team</w:t>
+        <w:t xml:space="preserve">ach round you have budget </w:t>
+      </w:r>
+      <w:proofErr w:type="gramStart"/>
+      <w:r>
+        <w:rPr>
+          <w:i/>
+        </w:rPr>
+        <w:t>for the amount of</w:t>
+      </w:r>
+      <w:proofErr w:type="gramEnd"/>
+      <w:r>
+        <w:rPr>
+          <w:i/>
+        </w:rPr>
+        <w:t xml:space="preserve"> work/stuff you can do based on your team</w:t>
       </w:r>
       <w:r>
         <w:rPr>
@@ -242,7 +288,21 @@
         <w:rPr>
           <w:i/>
         </w:rPr>
-        <w:t xml:space="preserve"> otherwise you don’t </w:t>
+        <w:t xml:space="preserve"> otherwise you </w:t>
+      </w:r>
+      <w:proofErr w:type="gramStart"/>
+      <w:r>
+        <w:rPr>
+          <w:i/>
+        </w:rPr>
+        <w:t>don’t</w:t>
+      </w:r>
+      <w:proofErr w:type="gramEnd"/>
+      <w:r>
+        <w:rPr>
+          <w:i/>
+        </w:rPr>
+        <w:t xml:space="preserve"> </w:t>
       </w:r>
       <w:r>
         <w:rPr>
@@ -344,8 +404,16 @@
         <w:rPr>
           <w:i/>
         </w:rPr>
-        <w:t>uman interactions are imperfect</w:t>
-      </w:r>
+        <w:t xml:space="preserve">uman interactions are </w:t>
+      </w:r>
+      <w:proofErr w:type="gramStart"/>
+      <w:r>
+        <w:rPr>
+          <w:i/>
+        </w:rPr>
+        <w:t>imperfect</w:t>
+      </w:r>
+      <w:proofErr w:type="gramEnd"/>
       <w:r>
         <w:rPr>
           <w:i/>
@@ -604,21 +672,35 @@
         <w:rPr>
           <w:highlight w:val="yellow"/>
         </w:rPr>
-        <w:t xml:space="preserve"> – if nothing is done to improve Product Ownership i.e. Vision, Product Backlog Refinement etc. then the team’s success chance is reduced.</w:t>
-      </w:r>
-    </w:p>
-    <w:p>
-      <w:pPr>
+        <w:t xml:space="preserve"> – if nothing is done to improve Product Ownership </w:t>
+      </w:r>
+      <w:proofErr w:type="gramStart"/>
+      <w:r>
         <w:rPr>
           <w:highlight w:val="yellow"/>
         </w:rPr>
-      </w:pPr>
-    </w:p>
-    <w:p>
+        <w:t>i.e.</w:t>
+      </w:r>
+      <w:proofErr w:type="gramEnd"/>
       <w:r>
         <w:rPr>
           <w:highlight w:val="yellow"/>
         </w:rPr>
+        <w:t xml:space="preserve"> Vision, Product Backlog Refinement etc. then the team’s success chance is reduced.</w:t>
+      </w:r>
+    </w:p>
+    <w:p>
+      <w:pPr>
+        <w:rPr>
+          <w:highlight w:val="yellow"/>
+        </w:rPr>
+      </w:pPr>
+    </w:p>
+    <w:p>
+      <w:r>
+        <w:rPr>
+          <w:highlight w:val="yellow"/>
+        </w:rPr>
         <w:t>Much longer term – add Morale, Defects found and Cycle time as measures?</w:t>
       </w:r>
       <w:r>
@@ -641,7 +723,23 @@
           <w:i/>
           <w:iCs/>
         </w:rPr>
-        <w:t>This isn’t an action in of itself – rather the default that will happen for any uncommitted capacity.</w:t>
+        <w:t xml:space="preserve">This </w:t>
+      </w:r>
+      <w:proofErr w:type="gramStart"/>
+      <w:r>
+        <w:rPr>
+          <w:i/>
+          <w:iCs/>
+        </w:rPr>
+        <w:t>isn’t</w:t>
+      </w:r>
+      <w:proofErr w:type="gramEnd"/>
+      <w:r>
+        <w:rPr>
+          <w:i/>
+          <w:iCs/>
+        </w:rPr>
+        <w:t xml:space="preserve"> an action in of itself – rather the default that will happen for any uncommitted capacity.</w:t>
       </w:r>
     </w:p>
     <w:p>
@@ -671,7 +769,15 @@
         <w:t xml:space="preserve"> Effect: </w:t>
       </w:r>
       <w:r>
-        <w:t>Roll one die per User Story committed. 3 or higher  = commitment met, User Story is completed</w:t>
+        <w:t xml:space="preserve">Roll one die per User Story committed. 3 or </w:t>
+      </w:r>
+      <w:proofErr w:type="gramStart"/>
+      <w:r>
+        <w:t>higher  =</w:t>
+      </w:r>
+      <w:proofErr w:type="gramEnd"/>
+      <w:r>
+        <w:t xml:space="preserve"> commitment met, User Story is completed</w:t>
       </w:r>
       <w:r>
         <w:tab/>
@@ -680,11 +786,24 @@
     <w:p>
       <w:r>
         <w:lastRenderedPageBreak/>
-        <w:t>In an ideal world I would balance the game choices so that each round has one improvement from each of: SM, PO, Eng, Collaboration</w:t>
-      </w:r>
-      <w:r>
-        <w:t xml:space="preserve"> and one item for remote teams</w:t>
-      </w:r>
+        <w:t xml:space="preserve">In an ideal world I would balance the game choices so that each round has one improvement from each of: SM, PO, </w:t>
+      </w:r>
+      <w:proofErr w:type="spellStart"/>
+      <w:r>
+        <w:t>Eng</w:t>
+      </w:r>
+      <w:proofErr w:type="spellEnd"/>
+      <w:r>
+        <w:t>, Collaboration</w:t>
+      </w:r>
+      <w:r>
+        <w:t xml:space="preserve"> and one item for remote </w:t>
+      </w:r>
+      <w:proofErr w:type="gramStart"/>
+      <w:r>
+        <w:t>teams</w:t>
+      </w:r>
+      <w:proofErr w:type="gramEnd"/>
     </w:p>
     <w:p/>
     <w:tbl>
@@ -1389,7 +1508,23 @@
                 <w:sz w:val="22"/>
                 <w:szCs w:val="22"/>
               </w:rPr>
-              <w:t>Social conversation happens around the water cooler/coffee and tea. If team members have to leave the team space then the social benefit is diffused</w:t>
+              <w:t xml:space="preserve">Social conversation happens around the water cooler/coffee and tea. If team members have to leave the team </w:t>
+            </w:r>
+            <w:proofErr w:type="gramStart"/>
+            <w:r>
+              <w:rPr>
+                <w:sz w:val="22"/>
+                <w:szCs w:val="22"/>
+              </w:rPr>
+              <w:t>space</w:t>
+            </w:r>
+            <w:proofErr w:type="gramEnd"/>
+            <w:r>
+              <w:rPr>
+                <w:sz w:val="22"/>
+                <w:szCs w:val="22"/>
+              </w:rPr>
+              <w:t xml:space="preserve"> then the social benefit is diffused</w:t>
             </w:r>
           </w:p>
         </w:tc>
@@ -1502,710 +1637,6 @@
       </w:tr>
     </w:tbl>
     <w:p/>
-    <w:tbl>
-      <w:tblPr>
-        <w:tblStyle w:val="TableGrid"/>
-        <w:tblpPr w:leftFromText="180" w:rightFromText="180" w:vertAnchor="text" w:horzAnchor="page" w:tblpX="1729" w:tblpY="213"/>
-        <w:tblW w:w="9747" w:type="dxa"/>
-        <w:tblLayout w:type="fixed"/>
-        <w:tblLook w:val="04A0" w:firstRow="1" w:lastRow="0" w:firstColumn="1" w:lastColumn="0" w:noHBand="0" w:noVBand="1"/>
-      </w:tblPr>
-      <w:tblGrid>
-        <w:gridCol w:w="1526"/>
-        <w:gridCol w:w="1559"/>
-        <w:gridCol w:w="709"/>
-        <w:gridCol w:w="2126"/>
-        <w:gridCol w:w="1418"/>
-        <w:gridCol w:w="2409"/>
-      </w:tblGrid>
-      <w:tr>
-        <w:tc>
-          <w:tcPr>
-            <w:tcW w:w="9747" w:type="dxa"/>
-            <w:gridSpan w:val="6"/>
-            <w:shd w:val="clear" w:color="auto" w:fill="00FFFF"/>
-          </w:tcPr>
-          <w:p>
-            <w:pPr>
-              <w:rPr>
-                <w:i/>
-                <w:sz w:val="22"/>
-                <w:szCs w:val="22"/>
-              </w:rPr>
-            </w:pPr>
-            <w:r>
-              <w:rPr>
-                <w:b/>
-                <w:sz w:val="22"/>
-                <w:szCs w:val="22"/>
-              </w:rPr>
-              <w:t xml:space="preserve">Round </w:t>
-            </w:r>
-            <w:r>
-              <w:rPr>
-                <w:b/>
-                <w:sz w:val="22"/>
-                <w:szCs w:val="22"/>
-              </w:rPr>
-              <w:t>7</w:t>
-            </w:r>
-          </w:p>
-        </w:tc>
-      </w:tr>
-      <w:tr>
-        <w:tc>
-          <w:tcPr>
-            <w:tcW w:w="1526" w:type="dxa"/>
-          </w:tcPr>
-          <w:p>
-            <w:pPr>
-              <w:rPr>
-                <w:sz w:val="22"/>
-                <w:szCs w:val="22"/>
-              </w:rPr>
-            </w:pPr>
-            <w:r>
-              <w:rPr>
-                <w:sz w:val="22"/>
-                <w:szCs w:val="22"/>
-              </w:rPr>
-              <w:t>Pre-Allocate Capacity for fires</w:t>
-            </w:r>
-          </w:p>
-        </w:tc>
-        <w:tc>
-          <w:tcPr>
-            <w:tcW w:w="1559" w:type="dxa"/>
-          </w:tcPr>
-          <w:p>
-            <w:pPr>
-              <w:rPr>
-                <w:sz w:val="22"/>
-                <w:szCs w:val="22"/>
-              </w:rPr>
-            </w:pPr>
-            <w:r>
-              <w:rPr>
-                <w:sz w:val="22"/>
-                <w:szCs w:val="22"/>
-              </w:rPr>
-              <w:t>Set aside some of your team’s capacity to deal with the fires as they come up.</w:t>
-            </w:r>
-          </w:p>
-        </w:tc>
-        <w:tc>
-          <w:tcPr>
-            <w:tcW w:w="709" w:type="dxa"/>
-          </w:tcPr>
-          <w:p>
-            <w:pPr>
-              <w:rPr>
-                <w:sz w:val="22"/>
-                <w:szCs w:val="22"/>
-              </w:rPr>
-            </w:pPr>
-            <w:r>
-              <w:rPr>
-                <w:sz w:val="22"/>
-                <w:szCs w:val="22"/>
-              </w:rPr>
-              <w:t>2</w:t>
-            </w:r>
-          </w:p>
-        </w:tc>
-        <w:tc>
-          <w:tcPr>
-            <w:tcW w:w="2126" w:type="dxa"/>
-          </w:tcPr>
-          <w:p>
-            <w:pPr>
-              <w:rPr>
-                <w:i/>
-                <w:sz w:val="22"/>
-                <w:szCs w:val="22"/>
-              </w:rPr>
-            </w:pPr>
-          </w:p>
-        </w:tc>
-        <w:tc>
-          <w:tcPr>
-            <w:tcW w:w="1418" w:type="dxa"/>
-          </w:tcPr>
-          <w:p>
-            <w:pPr>
-              <w:rPr>
-                <w:i/>
-                <w:sz w:val="22"/>
-                <w:szCs w:val="22"/>
-              </w:rPr>
-            </w:pPr>
-          </w:p>
-        </w:tc>
-        <w:tc>
-          <w:tcPr>
-            <w:tcW w:w="2409" w:type="dxa"/>
-          </w:tcPr>
-          <w:p>
-            <w:pPr>
-              <w:rPr>
-                <w:i/>
-                <w:sz w:val="22"/>
-                <w:szCs w:val="22"/>
-              </w:rPr>
-            </w:pPr>
-          </w:p>
-        </w:tc>
-      </w:tr>
-      <w:tr>
-        <w:tc>
-          <w:tcPr>
-            <w:tcW w:w="1526" w:type="dxa"/>
-          </w:tcPr>
-          <w:p>
-            <w:pPr>
-              <w:rPr>
-                <w:sz w:val="22"/>
-                <w:szCs w:val="22"/>
-              </w:rPr>
-            </w:pPr>
-            <w:r>
-              <w:rPr>
-                <w:sz w:val="22"/>
-                <w:szCs w:val="22"/>
-              </w:rPr>
-              <w:t>Sacrifice One Team Member</w:t>
-            </w:r>
-          </w:p>
-        </w:tc>
-        <w:tc>
-          <w:tcPr>
-            <w:tcW w:w="1559" w:type="dxa"/>
-          </w:tcPr>
-          <w:p>
-            <w:pPr>
-              <w:rPr>
-                <w:sz w:val="22"/>
-                <w:szCs w:val="22"/>
-              </w:rPr>
-            </w:pPr>
-            <w:r>
-              <w:rPr>
-                <w:sz w:val="22"/>
-                <w:szCs w:val="22"/>
-              </w:rPr>
-              <w:t xml:space="preserve">One team member deals with all the fires as they come up, allowing the </w:t>
-            </w:r>
-            <w:r>
-              <w:rPr>
-                <w:sz w:val="22"/>
-                <w:szCs w:val="22"/>
-              </w:rPr>
-              <w:lastRenderedPageBreak/>
-              <w:t>others to stay focused on delivering new value.</w:t>
-            </w:r>
-          </w:p>
-        </w:tc>
-        <w:tc>
-          <w:tcPr>
-            <w:tcW w:w="709" w:type="dxa"/>
-          </w:tcPr>
-          <w:p>
-            <w:pPr>
-              <w:rPr>
-                <w:sz w:val="22"/>
-                <w:szCs w:val="22"/>
-              </w:rPr>
-            </w:pPr>
-            <w:r>
-              <w:rPr>
-                <w:sz w:val="22"/>
-                <w:szCs w:val="22"/>
-              </w:rPr>
-              <w:lastRenderedPageBreak/>
-              <w:t xml:space="preserve">2 </w:t>
-            </w:r>
-            <w:r>
-              <w:rPr>
-                <w:sz w:val="22"/>
-                <w:szCs w:val="22"/>
-              </w:rPr>
-              <w:t>**</w:t>
-            </w:r>
-          </w:p>
-        </w:tc>
-        <w:tc>
-          <w:tcPr>
-            <w:tcW w:w="2126" w:type="dxa"/>
-          </w:tcPr>
-          <w:p>
-            <w:pPr>
-              <w:rPr>
-                <w:i/>
-                <w:sz w:val="22"/>
-                <w:szCs w:val="22"/>
-              </w:rPr>
-            </w:pPr>
-          </w:p>
-        </w:tc>
-        <w:tc>
-          <w:tcPr>
-            <w:tcW w:w="1418" w:type="dxa"/>
-          </w:tcPr>
-          <w:p>
-            <w:pPr>
-              <w:rPr>
-                <w:i/>
-                <w:sz w:val="22"/>
-                <w:szCs w:val="22"/>
-              </w:rPr>
-            </w:pPr>
-          </w:p>
-        </w:tc>
-        <w:tc>
-          <w:tcPr>
-            <w:tcW w:w="2409" w:type="dxa"/>
-          </w:tcPr>
-          <w:p>
-            <w:pPr>
-              <w:rPr>
-                <w:sz w:val="22"/>
-                <w:szCs w:val="22"/>
-              </w:rPr>
-            </w:pPr>
-          </w:p>
-        </w:tc>
-      </w:tr>
-      <w:tr>
-        <w:tc>
-          <w:tcPr>
-            <w:tcW w:w="9747" w:type="dxa"/>
-            <w:gridSpan w:val="6"/>
-            <w:tcBorders>
-              <w:left w:val="nil"/>
-              <w:bottom w:val="nil"/>
-              <w:right w:val="nil"/>
-            </w:tcBorders>
-          </w:tcPr>
-          <w:p>
-            <w:pPr>
-              <w:rPr>
-                <w:i/>
-                <w:sz w:val="22"/>
-                <w:szCs w:val="22"/>
-              </w:rPr>
-            </w:pPr>
-            <w:r>
-              <w:rPr>
-                <w:sz w:val="22"/>
-                <w:szCs w:val="22"/>
-              </w:rPr>
-              <w:t xml:space="preserve">(** </w:t>
-            </w:r>
-            <w:r>
-              <w:rPr>
-                <w:sz w:val="22"/>
-                <w:szCs w:val="22"/>
-              </w:rPr>
-              <w:t xml:space="preserve">when </w:t>
-            </w:r>
-            <w:r>
-              <w:rPr>
-                <w:sz w:val="22"/>
-                <w:szCs w:val="22"/>
-              </w:rPr>
-              <w:t xml:space="preserve">used with the </w:t>
-            </w:r>
-            <w:r>
-              <w:rPr>
-                <w:sz w:val="22"/>
-                <w:szCs w:val="22"/>
-              </w:rPr>
-              <w:t>“P</w:t>
-            </w:r>
-            <w:r>
-              <w:rPr>
-                <w:sz w:val="22"/>
-                <w:szCs w:val="22"/>
-              </w:rPr>
-              <w:t>re-allocat</w:t>
-            </w:r>
-            <w:r>
-              <w:rPr>
-                <w:sz w:val="22"/>
-                <w:szCs w:val="22"/>
-              </w:rPr>
-              <w:t>e C</w:t>
-            </w:r>
-            <w:r>
-              <w:rPr>
-                <w:sz w:val="22"/>
-                <w:szCs w:val="22"/>
-              </w:rPr>
-              <w:t>apacity</w:t>
-            </w:r>
-            <w:r>
-              <w:rPr>
-                <w:sz w:val="22"/>
-                <w:szCs w:val="22"/>
-              </w:rPr>
-              <w:t xml:space="preserve">”, </w:t>
-            </w:r>
-            <w:r>
-              <w:rPr>
-                <w:sz w:val="22"/>
-                <w:szCs w:val="22"/>
-              </w:rPr>
-              <w:t>combined cost is 3)</w:t>
-            </w:r>
-          </w:p>
-        </w:tc>
-      </w:tr>
-    </w:tbl>
-    <w:p/>
-    <w:tbl>
-      <w:tblPr>
-        <w:tblStyle w:val="TableGrid"/>
-        <w:tblpPr w:leftFromText="180" w:rightFromText="180" w:vertAnchor="text" w:horzAnchor="page" w:tblpX="1729" w:tblpY="213"/>
-        <w:tblW w:w="9417" w:type="dxa"/>
-        <w:tblLayout w:type="fixed"/>
-        <w:tblLook w:val="04A0" w:firstRow="1" w:lastRow="0" w:firstColumn="1" w:lastColumn="0" w:noHBand="0" w:noVBand="1"/>
-      </w:tblPr>
-      <w:tblGrid>
-        <w:gridCol w:w="1384"/>
-        <w:gridCol w:w="1559"/>
-        <w:gridCol w:w="709"/>
-        <w:gridCol w:w="2080"/>
-        <w:gridCol w:w="1474"/>
-        <w:gridCol w:w="2211"/>
-      </w:tblGrid>
-      <w:tr>
-        <w:trPr>
-          <w:cantSplit/>
-        </w:trPr>
-        <w:tc>
-          <w:tcPr>
-            <w:tcW w:w="1384" w:type="dxa"/>
-            <w:tcBorders>
-              <w:bottom w:val="single" w:sz="4" w:space="0" w:color="auto"/>
-            </w:tcBorders>
-          </w:tcPr>
-          <w:p>
-            <w:pPr>
-              <w:rPr>
-                <w:sz w:val="22"/>
-                <w:szCs w:val="22"/>
-              </w:rPr>
-            </w:pPr>
-            <w:r>
-              <w:rPr>
-                <w:b/>
-                <w:sz w:val="22"/>
-                <w:szCs w:val="22"/>
-              </w:rPr>
-              <w:t>Title</w:t>
-            </w:r>
-          </w:p>
-        </w:tc>
-        <w:tc>
-          <w:tcPr>
-            <w:tcW w:w="1559" w:type="dxa"/>
-            <w:tcBorders>
-              <w:bottom w:val="single" w:sz="4" w:space="0" w:color="auto"/>
-            </w:tcBorders>
-          </w:tcPr>
-          <w:p>
-            <w:pPr>
-              <w:rPr>
-                <w:sz w:val="22"/>
-                <w:szCs w:val="22"/>
-              </w:rPr>
-            </w:pPr>
-            <w:r>
-              <w:rPr>
-                <w:b/>
-                <w:sz w:val="22"/>
-                <w:szCs w:val="22"/>
-              </w:rPr>
-              <w:t xml:space="preserve">Action </w:t>
-            </w:r>
-          </w:p>
-        </w:tc>
-        <w:tc>
-          <w:tcPr>
-            <w:tcW w:w="709" w:type="dxa"/>
-            <w:tcBorders>
-              <w:bottom w:val="single" w:sz="4" w:space="0" w:color="auto"/>
-            </w:tcBorders>
-          </w:tcPr>
-          <w:p>
-            <w:pPr>
-              <w:rPr>
-                <w:sz w:val="22"/>
-                <w:szCs w:val="22"/>
-              </w:rPr>
-            </w:pPr>
-            <w:r>
-              <w:rPr>
-                <w:b/>
-                <w:sz w:val="22"/>
-                <w:szCs w:val="22"/>
-              </w:rPr>
-              <w:t>Cost</w:t>
-            </w:r>
-          </w:p>
-        </w:tc>
-        <w:tc>
-          <w:tcPr>
-            <w:tcW w:w="2080" w:type="dxa"/>
-            <w:tcBorders>
-              <w:bottom w:val="single" w:sz="4" w:space="0" w:color="auto"/>
-            </w:tcBorders>
-          </w:tcPr>
-          <w:p>
-            <w:pPr>
-              <w:rPr>
-                <w:i/>
-                <w:sz w:val="22"/>
-                <w:szCs w:val="22"/>
-              </w:rPr>
-            </w:pPr>
-            <w:r>
-              <w:rPr>
-                <w:b/>
-                <w:sz w:val="22"/>
-                <w:szCs w:val="22"/>
-              </w:rPr>
-              <w:t>Explanation</w:t>
-            </w:r>
-          </w:p>
-        </w:tc>
-        <w:tc>
-          <w:tcPr>
-            <w:tcW w:w="1474" w:type="dxa"/>
-            <w:tcBorders>
-              <w:bottom w:val="single" w:sz="4" w:space="0" w:color="auto"/>
-            </w:tcBorders>
-          </w:tcPr>
-          <w:p>
-            <w:pPr>
-              <w:rPr>
-                <w:i/>
-                <w:sz w:val="22"/>
-                <w:szCs w:val="22"/>
-              </w:rPr>
-            </w:pPr>
-            <w:r>
-              <w:rPr>
-                <w:b/>
-                <w:sz w:val="22"/>
-                <w:szCs w:val="22"/>
-              </w:rPr>
-              <w:t>This round</w:t>
-            </w:r>
-          </w:p>
-        </w:tc>
-        <w:tc>
-          <w:tcPr>
-            <w:tcW w:w="2211" w:type="dxa"/>
-            <w:tcBorders>
-              <w:bottom w:val="single" w:sz="4" w:space="0" w:color="auto"/>
-            </w:tcBorders>
-          </w:tcPr>
-          <w:p>
-            <w:pPr>
-              <w:rPr>
-                <w:i/>
-                <w:sz w:val="22"/>
-                <w:szCs w:val="22"/>
-              </w:rPr>
-            </w:pPr>
-            <w:r>
-              <w:rPr>
-                <w:b/>
-                <w:sz w:val="22"/>
-                <w:szCs w:val="22"/>
-              </w:rPr>
-              <w:t>Next &amp; Future</w:t>
-            </w:r>
-          </w:p>
-        </w:tc>
-      </w:tr>
-      <w:tr>
-        <w:trPr>
-          <w:cantSplit/>
-        </w:trPr>
-        <w:tc>
-          <w:tcPr>
-            <w:tcW w:w="1384" w:type="dxa"/>
-            <w:tcBorders>
-              <w:bottom w:val="single" w:sz="4" w:space="0" w:color="auto"/>
-            </w:tcBorders>
-          </w:tcPr>
-          <w:p>
-            <w:pPr>
-              <w:rPr>
-                <w:sz w:val="22"/>
-                <w:szCs w:val="22"/>
-              </w:rPr>
-            </w:pPr>
-            <w:r>
-              <w:rPr>
-                <w:sz w:val="22"/>
-                <w:szCs w:val="22"/>
-              </w:rPr>
-              <w:t>Ignore Fires</w:t>
-            </w:r>
-          </w:p>
-        </w:tc>
-        <w:tc>
-          <w:tcPr>
-            <w:tcW w:w="1559" w:type="dxa"/>
-            <w:tcBorders>
-              <w:bottom w:val="single" w:sz="4" w:space="0" w:color="auto"/>
-            </w:tcBorders>
-          </w:tcPr>
-          <w:p>
-            <w:pPr>
-              <w:rPr>
-                <w:sz w:val="22"/>
-                <w:szCs w:val="22"/>
-              </w:rPr>
-            </w:pPr>
-            <w:r>
-              <w:rPr>
-                <w:sz w:val="22"/>
-                <w:szCs w:val="22"/>
-              </w:rPr>
-              <w:t>Refuse to deal with fires until the next sprint.</w:t>
-            </w:r>
-          </w:p>
-        </w:tc>
-        <w:tc>
-          <w:tcPr>
-            <w:tcW w:w="709" w:type="dxa"/>
-            <w:tcBorders>
-              <w:bottom w:val="single" w:sz="4" w:space="0" w:color="auto"/>
-            </w:tcBorders>
-          </w:tcPr>
-          <w:p>
-            <w:pPr>
-              <w:rPr>
-                <w:sz w:val="22"/>
-                <w:szCs w:val="22"/>
-              </w:rPr>
-            </w:pPr>
-            <w:r>
-              <w:rPr>
-                <w:sz w:val="22"/>
-                <w:szCs w:val="22"/>
-              </w:rPr>
-              <w:t>2</w:t>
-            </w:r>
-          </w:p>
-        </w:tc>
-        <w:tc>
-          <w:tcPr>
-            <w:tcW w:w="2080" w:type="dxa"/>
-            <w:tcBorders>
-              <w:bottom w:val="single" w:sz="4" w:space="0" w:color="auto"/>
-            </w:tcBorders>
-          </w:tcPr>
-          <w:p>
-            <w:pPr>
-              <w:rPr>
-                <w:i/>
-                <w:sz w:val="22"/>
-                <w:szCs w:val="22"/>
-              </w:rPr>
-            </w:pPr>
-          </w:p>
-        </w:tc>
-        <w:tc>
-          <w:tcPr>
-            <w:tcW w:w="1474" w:type="dxa"/>
-            <w:tcBorders>
-              <w:bottom w:val="single" w:sz="4" w:space="0" w:color="auto"/>
-            </w:tcBorders>
-          </w:tcPr>
-          <w:p>
-            <w:pPr>
-              <w:rPr>
-                <w:i/>
-                <w:sz w:val="22"/>
-                <w:szCs w:val="22"/>
-              </w:rPr>
-            </w:pPr>
-          </w:p>
-        </w:tc>
-        <w:tc>
-          <w:tcPr>
-            <w:tcW w:w="2211" w:type="dxa"/>
-            <w:tcBorders>
-              <w:bottom w:val="single" w:sz="4" w:space="0" w:color="auto"/>
-            </w:tcBorders>
-          </w:tcPr>
-          <w:p>
-            <w:pPr>
-              <w:rPr>
-                <w:i/>
-                <w:sz w:val="22"/>
-                <w:szCs w:val="22"/>
-              </w:rPr>
-            </w:pPr>
-            <w:r>
-              <w:rPr>
-                <w:i/>
-                <w:sz w:val="22"/>
-                <w:szCs w:val="22"/>
-              </w:rPr>
-              <w:t>None. You get yelled at by Management. You still have to deal with the fires.</w:t>
-            </w:r>
-          </w:p>
-        </w:tc>
-      </w:tr>
-      <w:tr>
-        <w:tc>
-          <w:tcPr>
-            <w:tcW w:w="9417" w:type="dxa"/>
-            <w:gridSpan w:val="6"/>
-            <w:shd w:val="clear" w:color="auto" w:fill="00FFFF"/>
-          </w:tcPr>
-          <w:p>
-            <w:pPr>
-              <w:rPr>
-                <w:i/>
-                <w:sz w:val="22"/>
-                <w:szCs w:val="22"/>
-              </w:rPr>
-            </w:pPr>
-            <w:r>
-              <w:rPr>
-                <w:b/>
-                <w:sz w:val="22"/>
-                <w:szCs w:val="22"/>
-              </w:rPr>
-              <w:t xml:space="preserve">Round </w:t>
-            </w:r>
-            <w:r>
-              <w:rPr>
-                <w:b/>
-                <w:sz w:val="22"/>
-                <w:szCs w:val="22"/>
-              </w:rPr>
-              <w:t>8</w:t>
-            </w:r>
-          </w:p>
-        </w:tc>
-      </w:tr>
-    </w:tbl>
-    <w:p>
-      <w:pPr>
-        <w:rPr>
-          <w:sz w:val="22"/>
-          <w:szCs w:val="22"/>
-        </w:rPr>
-      </w:pPr>
-    </w:p>
     <w:p>
       <w:pPr>
         <w:rPr>
@@ -2349,7 +1780,29 @@
           <w:szCs w:val="21"/>
           <w:lang w:val="en-CA" w:eastAsia="en-CA"/>
         </w:rPr>
-        <w:t>Team Members On Same Floor</w:t>
+        <w:t>Team Members </w:t>
+      </w:r>
+      <w:proofErr w:type="gramStart"/>
+      <w:r>
+        <w:rPr>
+          <w:rFonts w:ascii="Consolas" w:eastAsia="Times New Roman" w:hAnsi="Consolas" w:cs="Times New Roman"/>
+          <w:color w:val="A31515"/>
+          <w:sz w:val="21"/>
+          <w:szCs w:val="21"/>
+          <w:lang w:val="en-CA" w:eastAsia="en-CA"/>
+        </w:rPr>
+        <w:t>On</w:t>
+      </w:r>
+      <w:proofErr w:type="gramEnd"/>
+      <w:r>
+        <w:rPr>
+          <w:rFonts w:ascii="Consolas" w:eastAsia="Times New Roman" w:hAnsi="Consolas" w:cs="Times New Roman"/>
+          <w:color w:val="A31515"/>
+          <w:sz w:val="21"/>
+          <w:szCs w:val="21"/>
+          <w:lang w:val="en-CA" w:eastAsia="en-CA"/>
+        </w:rPr>
+        <w:t> Same Floor</w:t>
       </w:r>
     </w:p>
     <w:p>
@@ -2418,8 +1871,20 @@
           <w:szCs w:val="21"/>
           <w:lang w:val="en-CA" w:eastAsia="en-CA"/>
         </w:rPr>
-        <w:t>All Work is done on Main or Trunk</w:t>
-      </w:r>
+        <w:t>All Work is done on Main or </w:t>
+      </w:r>
+      <w:proofErr w:type="gramStart"/>
+      <w:r>
+        <w:rPr>
+          <w:rFonts w:ascii="Consolas" w:eastAsia="Times New Roman" w:hAnsi="Consolas" w:cs="Times New Roman"/>
+          <w:color w:val="A31515"/>
+          <w:sz w:val="21"/>
+          <w:szCs w:val="21"/>
+          <w:lang w:val="en-CA" w:eastAsia="en-CA"/>
+        </w:rPr>
+        <w:t>Trunk</w:t>
+      </w:r>
+      <w:proofErr w:type="gramEnd"/>
     </w:p>
     <w:p>
       <w:pPr>
@@ -2582,8 +2047,20 @@
           <w:szCs w:val="21"/>
           <w:lang w:val="en-CA" w:eastAsia="en-CA"/>
         </w:rPr>
-        <w:t>Observe People + Relationships</w:t>
-      </w:r>
+        <w:t>Observe People + </w:t>
+      </w:r>
+      <w:proofErr w:type="gramStart"/>
+      <w:r>
+        <w:rPr>
+          <w:rFonts w:ascii="Consolas" w:eastAsia="Times New Roman" w:hAnsi="Consolas" w:cs="Times New Roman"/>
+          <w:color w:val="A31515"/>
+          <w:sz w:val="21"/>
+          <w:szCs w:val="21"/>
+          <w:lang w:val="en-CA" w:eastAsia="en-CA"/>
+        </w:rPr>
+        <w:t>Relationships</w:t>
+      </w:r>
+      <w:proofErr w:type="gramEnd"/>
     </w:p>
     <w:p>
       <w:pPr>
@@ -2824,8 +2301,22 @@
           <w:szCs w:val="21"/>
           <w:lang w:val="en-CA" w:eastAsia="en-CA"/>
         </w:rPr>
-        <w:t>Rename for clarity</w:t>
-      </w:r>
+        <w:t xml:space="preserve">Rename for </w:t>
+      </w:r>
+      <w:proofErr w:type="gramStart"/>
+      <w:r>
+        <w:rPr>
+          <w:rFonts w:ascii="Consolas" w:eastAsia="Times New Roman" w:hAnsi="Consolas" w:cs="Times New Roman"/>
+          <w:i/>
+          <w:iCs/>
+          <w:color w:val="A31515"/>
+          <w:sz w:val="21"/>
+          <w:szCs w:val="21"/>
+          <w:lang w:val="en-CA" w:eastAsia="en-CA"/>
+        </w:rPr>
+        <w:t>clarity</w:t>
+      </w:r>
+      <w:proofErr w:type="gramEnd"/>
     </w:p>
     <w:p>
       <w:pPr>
@@ -2913,8 +2404,20 @@
           <w:szCs w:val="21"/>
           <w:lang w:val="en-CA" w:eastAsia="en-CA"/>
         </w:rPr>
-        <w:t>Limit WIP slows team down for now and speeds them up later</w:t>
-      </w:r>
+        <w:t xml:space="preserve">Limit WIP slows team down for now and speeds them up </w:t>
+      </w:r>
+      <w:proofErr w:type="gramStart"/>
+      <w:r>
+        <w:rPr>
+          <w:rFonts w:ascii="Consolas" w:eastAsia="Times New Roman" w:hAnsi="Consolas" w:cs="Times New Roman"/>
+          <w:color w:val="A31515"/>
+          <w:sz w:val="21"/>
+          <w:szCs w:val="21"/>
+          <w:lang w:val="en-CA" w:eastAsia="en-CA"/>
+        </w:rPr>
+        <w:t>later</w:t>
+      </w:r>
+      <w:proofErr w:type="gramEnd"/>
     </w:p>
     <w:p>
       <w:pPr>
@@ -2970,8 +2473,20 @@
           <w:szCs w:val="21"/>
           <w:lang w:val="en-CA" w:eastAsia="en-CA"/>
         </w:rPr>
-        <w:t>Work with PO to ensure PB is prioritized, up to date and remains a manageable size</w:t>
-      </w:r>
+        <w:t xml:space="preserve">Work with PO to ensure PB is prioritized, up to date and remains a manageable </w:t>
+      </w:r>
+      <w:proofErr w:type="gramStart"/>
+      <w:r>
+        <w:rPr>
+          <w:rFonts w:ascii="Consolas" w:eastAsia="Times New Roman" w:hAnsi="Consolas" w:cs="Times New Roman"/>
+          <w:color w:val="A31515"/>
+          <w:sz w:val="21"/>
+          <w:szCs w:val="21"/>
+          <w:lang w:val="en-CA" w:eastAsia="en-CA"/>
+        </w:rPr>
+        <w:t>size</w:t>
+      </w:r>
+      <w:proofErr w:type="gramEnd"/>
     </w:p>
     <w:p>
       <w:pPr>
@@ -2993,8 +2508,20 @@
           <w:szCs w:val="21"/>
           <w:lang w:val="en-CA" w:eastAsia="en-CA"/>
         </w:rPr>
-        <w:t>Include stakeholders in updating/creating product vision and strategy</w:t>
-      </w:r>
+        <w:t xml:space="preserve">Include stakeholders in updating/creating product vision and </w:t>
+      </w:r>
+      <w:proofErr w:type="gramStart"/>
+      <w:r>
+        <w:rPr>
+          <w:rFonts w:ascii="Consolas" w:eastAsia="Times New Roman" w:hAnsi="Consolas" w:cs="Times New Roman"/>
+          <w:color w:val="A31515"/>
+          <w:sz w:val="21"/>
+          <w:szCs w:val="21"/>
+          <w:lang w:val="en-CA" w:eastAsia="en-CA"/>
+        </w:rPr>
+        <w:t>strategy</w:t>
+      </w:r>
+      <w:proofErr w:type="gramEnd"/>
     </w:p>
     <w:p>
       <w:pPr>
@@ -3049,8 +2576,20 @@
           <w:szCs w:val="21"/>
           <w:lang w:val="en-CA" w:eastAsia="en-CA"/>
         </w:rPr>
-        <w:t>Create a public impediments or slowdown list</w:t>
-      </w:r>
+        <w:t xml:space="preserve">Create a public impediments or slowdown </w:t>
+      </w:r>
+      <w:proofErr w:type="gramStart"/>
+      <w:r>
+        <w:rPr>
+          <w:rFonts w:ascii="Consolas" w:eastAsia="Times New Roman" w:hAnsi="Consolas" w:cs="Times New Roman"/>
+          <w:color w:val="A31515"/>
+          <w:sz w:val="21"/>
+          <w:szCs w:val="21"/>
+          <w:lang w:val="en-CA" w:eastAsia="en-CA"/>
+        </w:rPr>
+        <w:t>list</w:t>
+      </w:r>
+      <w:proofErr w:type="gramEnd"/>
     </w:p>
     <w:p>
       <w:pPr>
@@ -3093,8 +2632,21 @@
           <w:highlight w:val="yellow"/>
           <w:lang w:val="en-CA" w:eastAsia="en-CA"/>
         </w:rPr>
-        <w:t>Consider moving to round 6</w:t>
-      </w:r>
+        <w:t xml:space="preserve">Consider moving to round </w:t>
+      </w:r>
+      <w:proofErr w:type="gramStart"/>
+      <w:r>
+        <w:rPr>
+          <w:rFonts w:ascii="Consolas" w:eastAsia="Times New Roman" w:hAnsi="Consolas" w:cs="Times New Roman"/>
+          <w:color w:val="A31515"/>
+          <w:sz w:val="21"/>
+          <w:szCs w:val="21"/>
+          <w:highlight w:val="yellow"/>
+          <w:lang w:val="en-CA" w:eastAsia="en-CA"/>
+        </w:rPr>
+        <w:t>6</w:t>
+      </w:r>
+      <w:proofErr w:type="gramEnd"/>
     </w:p>
     <w:p>
       <w:pPr>
@@ -3130,7 +2682,46 @@
           <w:sz w:val="22"/>
           <w:szCs w:val="22"/>
         </w:rPr>
-        <w:t xml:space="preserve"> - </w:t>
+        <w:t xml:space="preserve"> </w:t>
+      </w:r>
+      <w:r>
+        <w:rPr>
+          <w:sz w:val="22"/>
+          <w:szCs w:val="22"/>
+        </w:rPr>
+        <w:t>–</w:t>
+      </w:r>
+      <w:r>
+        <w:rPr>
+          <w:sz w:val="22"/>
+          <w:szCs w:val="22"/>
+        </w:rPr>
+        <w:t xml:space="preserve"> </w:t>
+      </w:r>
+      <w:r>
+        <w:rPr>
+          <w:sz w:val="22"/>
+          <w:szCs w:val="22"/>
+          <w:highlight w:val="yellow"/>
+        </w:rPr>
+        <w:t xml:space="preserve">costs for round 6 are </w:t>
+      </w:r>
+      <w:proofErr w:type="gramStart"/>
+      <w:r>
+        <w:rPr>
+          <w:sz w:val="22"/>
+          <w:szCs w:val="22"/>
+          <w:highlight w:val="yellow"/>
+        </w:rPr>
+        <w:t>unimaginative</w:t>
+      </w:r>
+      <w:proofErr w:type="gramEnd"/>
+      <w:r>
+        <w:rPr>
+          <w:sz w:val="22"/>
+          <w:szCs w:val="22"/>
+        </w:rPr>
+        <w:t xml:space="preserve"> </w:t>
       </w:r>
     </w:p>
     <w:p>
@@ -3181,8 +2772,20 @@
           <w:szCs w:val="21"/>
           <w:lang w:val="en-CA" w:eastAsia="en-CA"/>
         </w:rPr>
-        <w:t xml:space="preserve"> into the round</w:t>
-      </w:r>
+        <w:t xml:space="preserve"> into the </w:t>
+      </w:r>
+      <w:proofErr w:type="gramStart"/>
+      <w:r>
+        <w:rPr>
+          <w:rFonts w:ascii="Consolas" w:eastAsia="Times New Roman" w:hAnsi="Consolas" w:cs="Times New Roman"/>
+          <w:color w:val="A31515"/>
+          <w:sz w:val="21"/>
+          <w:szCs w:val="21"/>
+          <w:lang w:val="en-CA" w:eastAsia="en-CA"/>
+        </w:rPr>
+        <w:t>round</w:t>
+      </w:r>
+      <w:proofErr w:type="gramEnd"/>
     </w:p>
     <w:p>
       <w:pPr>
@@ -3220,8 +2823,18 @@
           <w:iCs/>
           <w:highlight w:val="yellow"/>
         </w:rPr>
-        <w:t>Reduces stakeholder interruption gremlin</w:t>
-      </w:r>
+        <w:t xml:space="preserve">Reduces stakeholder interruption </w:t>
+      </w:r>
+      <w:proofErr w:type="gramStart"/>
+      <w:r>
+        <w:rPr>
+          <w:i/>
+          <w:iCs/>
+          <w:highlight w:val="yellow"/>
+        </w:rPr>
+        <w:t>gremlin</w:t>
+      </w:r>
+      <w:proofErr w:type="gramEnd"/>
     </w:p>
     <w:p>
       <w:pPr>
@@ -3381,8 +2994,13 @@
         <w:t>Work to eliminate long ignored technical problems</w:t>
       </w:r>
       <w:r>
-        <w:t xml:space="preserve"> – requires public impediment list</w:t>
-      </w:r>
+        <w:t xml:space="preserve"> – requires public impediment </w:t>
+      </w:r>
+      <w:proofErr w:type="gramStart"/>
+      <w:r>
+        <w:t>list</w:t>
+      </w:r>
+      <w:proofErr w:type="gramEnd"/>
     </w:p>
     <w:p>
       <w:pPr>
@@ -3407,38 +3025,42 @@
       </w:r>
     </w:p>
     <w:p>
-      <w:pPr>
-        <w:rPr>
-          <w:ins w:id="2" w:author="Mark Levison" w:date="2021-03-17T16:41:00Z"/>
-        </w:rPr>
-      </w:pPr>
       <w:r>
         <w:t>Ensemble or Mob Programming</w:t>
       </w:r>
     </w:p>
     <w:p>
-      <w:ins w:id="3" w:author="Mark Levison" w:date="2021-03-17T16:41:00Z">
-        <w:r>
-          <w:t>Improve Measurement system – consider measuring Morale; …</w:t>
-        </w:r>
-      </w:ins>
-    </w:p>
-    <w:p>
-      <w:pPr>
-        <w:rPr>
-          <w:sz w:val="22"/>
-          <w:szCs w:val="22"/>
-        </w:rPr>
-      </w:pPr>
-    </w:p>
-    <w:p>
-      <w:r>
-        <w:rPr>
-          <w:sz w:val="22"/>
-          <w:szCs w:val="22"/>
-        </w:rPr>
-        <w:t>Round N introduce handling of Dependancies</w:t>
-      </w:r>
+      <w:r>
+        <w:t>Improve Measurement system – consider measuring Morale; …</w:t>
+      </w:r>
+    </w:p>
+    <w:p>
+      <w:pPr>
+        <w:rPr>
+          <w:sz w:val="22"/>
+          <w:szCs w:val="22"/>
+        </w:rPr>
+      </w:pPr>
+    </w:p>
+    <w:p>
+      <w:r>
+        <w:rPr>
+          <w:sz w:val="22"/>
+          <w:szCs w:val="22"/>
+        </w:rPr>
+        <w:t xml:space="preserve">Round N introduce handling of </w:t>
+      </w:r>
+      <w:proofErr w:type="spellStart"/>
+      <w:proofErr w:type="gramStart"/>
+      <w:r>
+        <w:rPr>
+          <w:sz w:val="22"/>
+          <w:szCs w:val="22"/>
+        </w:rPr>
+        <w:t>Dependancies</w:t>
+      </w:r>
+      <w:proofErr w:type="spellEnd"/>
+      <w:proofErr w:type="gramEnd"/>
     </w:p>
     <w:p>
       <w:r>
@@ -3460,34 +3082,46 @@
     <w:p>
       <w:pPr>
         <w:rPr>
-          <w:ins w:id="4" w:author="Mark Levison" w:date="2021-03-21T11:18:00Z"/>
-          <w:sz w:val="22"/>
-          <w:szCs w:val="22"/>
-        </w:rPr>
-      </w:pPr>
-      <w:ins w:id="5" w:author="Mark Levison" w:date="2021-03-21T11:18:00Z">
-        <w:r>
-          <w:rPr>
-            <w:sz w:val="22"/>
-            <w:szCs w:val="22"/>
-          </w:rPr>
-          <w:t xml:space="preserve">Remote team watercoolers – see </w:t>
-        </w:r>
-      </w:ins>
-      <w:ins w:id="6" w:author="Mark Levison" w:date="2021-03-21T11:19:00Z">
-        <w:r>
-          <w:rPr>
-            <w:sz w:val="22"/>
-            <w:szCs w:val="22"/>
-          </w:rPr>
-          <w:t>TheBrain for more ideas</w:t>
-        </w:r>
-      </w:ins>
-    </w:p>
-    <w:p>
-      <w:pPr>
-        <w:rPr>
-          <w:ins w:id="7" w:author="Mark Levison" w:date="2021-03-21T11:18:00Z"/>
+          <w:sz w:val="22"/>
+          <w:szCs w:val="22"/>
+        </w:rPr>
+      </w:pPr>
+      <w:r>
+        <w:rPr>
+          <w:sz w:val="22"/>
+          <w:szCs w:val="22"/>
+        </w:rPr>
+        <w:t xml:space="preserve">Remote team watercoolers – see </w:t>
+      </w:r>
+      <w:proofErr w:type="spellStart"/>
+      <w:r>
+        <w:rPr>
+          <w:sz w:val="22"/>
+          <w:szCs w:val="22"/>
+        </w:rPr>
+        <w:t>TheBrain</w:t>
+      </w:r>
+      <w:proofErr w:type="spellEnd"/>
+      <w:r>
+        <w:rPr>
+          <w:sz w:val="22"/>
+          <w:szCs w:val="22"/>
+        </w:rPr>
+        <w:t xml:space="preserve"> for more </w:t>
+      </w:r>
+      <w:proofErr w:type="gramStart"/>
+      <w:r>
+        <w:rPr>
+          <w:sz w:val="22"/>
+          <w:szCs w:val="22"/>
+        </w:rPr>
+        <w:t>ideas</w:t>
+      </w:r>
+      <w:proofErr w:type="gramEnd"/>
+    </w:p>
+    <w:p>
+      <w:pPr>
+        <w:rPr>
           <w:sz w:val="22"/>
           <w:szCs w:val="22"/>
         </w:rPr>
@@ -3602,7 +3236,29 @@
           <w:szCs w:val="21"/>
           <w:lang w:val="en-CA" w:eastAsia="en-CA"/>
         </w:rPr>
-        <w:t>'GREMLIN_NOT_PULLING_THEIR_WEIGHT'</w:t>
+        <w:t>'GREMLIN_NOT_PULLING_THEIR_</w:t>
+      </w:r>
+      <w:proofErr w:type="gramStart"/>
+      <w:r>
+        <w:rPr>
+          <w:rFonts w:ascii="Consolas" w:eastAsia="Times New Roman" w:hAnsi="Consolas" w:cs="Times New Roman"/>
+          <w:color w:val="A31515"/>
+          <w:sz w:val="21"/>
+          <w:szCs w:val="21"/>
+          <w:lang w:val="en-CA" w:eastAsia="en-CA"/>
+        </w:rPr>
+        <w:t>WEIGHT</w:t>
+      </w:r>
+      <w:proofErr w:type="gramEnd"/>
+      <w:r>
+        <w:rPr>
+          <w:rFonts w:ascii="Consolas" w:eastAsia="Times New Roman" w:hAnsi="Consolas" w:cs="Times New Roman"/>
+          <w:color w:val="A31515"/>
+          <w:sz w:val="21"/>
+          <w:szCs w:val="21"/>
+          <w:lang w:val="en-CA" w:eastAsia="en-CA"/>
+        </w:rPr>
+        <w:t>'</w:t>
       </w:r>
     </w:p>
     <w:p>
@@ -3635,7 +3291,18 @@
           <w:szCs w:val="21"/>
           <w:lang w:val="en-CA" w:eastAsia="en-CA"/>
         </w:rPr>
-        <w:t>'GREMLIN_NOT_AT_DAILY_SCRUM'</w:t>
+        <w:t>'GREMLIN_NOT_AT_DAILY_SCRUM</w:t>
+      </w:r>
+      <w:proofErr w:type="gramStart"/>
+      <w:r>
+        <w:rPr>
+          <w:rFonts w:ascii="Consolas" w:eastAsia="Times New Roman" w:hAnsi="Consolas" w:cs="Times New Roman"/>
+          <w:color w:val="A31515"/>
+          <w:sz w:val="21"/>
+          <w:szCs w:val="21"/>
+          <w:lang w:val="en-CA" w:eastAsia="en-CA"/>
+        </w:rPr>
+        <w:t>'</w:t>
       </w:r>
       <w:r>
         <w:rPr>
@@ -3647,20 +3314,29 @@
         </w:rPr>
         <w:t>;</w:t>
       </w:r>
-    </w:p>
-    <w:p>
-      <w:pPr>
-        <w:rPr>
-          <w:sz w:val="22"/>
-          <w:szCs w:val="22"/>
-        </w:rPr>
-      </w:pPr>
-      <w:r>
-        <w:rPr>
-          <w:sz w:val="22"/>
-          <w:szCs w:val="22"/>
-        </w:rPr>
-        <w:t>Interruptions From stakeholders – mitigate with including them in strategic work, also forecastin</w:t>
+      <w:proofErr w:type="gramEnd"/>
+    </w:p>
+    <w:p>
+      <w:pPr>
+        <w:rPr>
+          <w:sz w:val="22"/>
+          <w:szCs w:val="22"/>
+        </w:rPr>
+      </w:pPr>
+      <w:r>
+        <w:rPr>
+          <w:sz w:val="22"/>
+          <w:szCs w:val="22"/>
+        </w:rPr>
+        <w:t xml:space="preserve">Interruptions From stakeholders – mitigate with including them in strategic work, also </w:t>
+      </w:r>
+      <w:proofErr w:type="gramStart"/>
+      <w:r>
+        <w:rPr>
+          <w:sz w:val="22"/>
+          <w:szCs w:val="22"/>
+        </w:rPr>
+        <w:t>forecastin</w:t>
       </w:r>
       <w:r>
         <w:rPr>
@@ -3669,20 +3345,68 @@
         </w:rPr>
         <w:t>g</w:t>
       </w:r>
-    </w:p>
-    <w:p>
-      <w:pPr>
-        <w:rPr>
-          <w:sz w:val="22"/>
-          <w:szCs w:val="22"/>
-        </w:rPr>
-      </w:pPr>
-      <w:r>
-        <w:rPr>
-          <w:sz w:val="22"/>
-          <w:szCs w:val="22"/>
-        </w:rPr>
-        <w:t>New Story from PO MidSprint – Backlog Refinement avoids</w:t>
+      <w:proofErr w:type="gramEnd"/>
+    </w:p>
+    <w:p>
+      <w:pPr>
+        <w:rPr>
+          <w:sz w:val="22"/>
+          <w:szCs w:val="22"/>
+        </w:rPr>
+      </w:pPr>
+      <w:r>
+        <w:rPr>
+          <w:rFonts w:ascii="Consolas" w:eastAsia="Times New Roman" w:hAnsi="Consolas" w:cs="Times New Roman"/>
+          <w:color w:val="A31515"/>
+          <w:sz w:val="21"/>
+          <w:szCs w:val="21"/>
+          <w:lang w:val="en-CA" w:eastAsia="en-CA"/>
+        </w:rPr>
+        <w:t xml:space="preserve">New Story from PO </w:t>
+      </w:r>
+      <w:proofErr w:type="spellStart"/>
+      <w:r>
+        <w:rPr>
+          <w:rFonts w:ascii="Consolas" w:eastAsia="Times New Roman" w:hAnsi="Consolas" w:cs="Times New Roman"/>
+          <w:color w:val="A31515"/>
+          <w:sz w:val="21"/>
+          <w:szCs w:val="21"/>
+          <w:lang w:val="en-CA" w:eastAsia="en-CA"/>
+        </w:rPr>
+        <w:t>MidSprint</w:t>
+      </w:r>
+      <w:proofErr w:type="spellEnd"/>
+      <w:r>
+        <w:rPr>
+          <w:rFonts w:ascii="Consolas" w:eastAsia="Times New Roman" w:hAnsi="Consolas" w:cs="Times New Roman"/>
+          <w:color w:val="A31515"/>
+          <w:sz w:val="21"/>
+          <w:szCs w:val="21"/>
+          <w:lang w:val="en-CA" w:eastAsia="en-CA"/>
+        </w:rPr>
+        <w:t xml:space="preserve"> – Backlog Refinement avoids</w:t>
+      </w:r>
+      <w:r>
+        <w:rPr>
+          <w:sz w:val="22"/>
+          <w:szCs w:val="22"/>
+        </w:rPr>
+        <w:t xml:space="preserve"> </w:t>
+      </w:r>
+      <w:r>
+        <w:rPr>
+          <w:sz w:val="22"/>
+          <w:szCs w:val="22"/>
+          <w:highlight w:val="yellow"/>
+        </w:rPr>
+        <w:t>Does Vision work mitigate?</w:t>
+      </w:r>
+      <w:r>
+        <w:rPr>
+          <w:sz w:val="22"/>
+          <w:szCs w:val="22"/>
+        </w:rPr>
+        <w:t xml:space="preserve"> Any other</w:t>
       </w:r>
     </w:p>
     <w:p>
@@ -3748,8 +3472,19 @@
           <w:sz w:val="22"/>
           <w:szCs w:val="22"/>
         </w:rPr>
-        <w:t>Limit Backlog size avoids this</w:t>
-      </w:r>
+        <w:t xml:space="preserve">Limit Backlog size avoids </w:t>
+      </w:r>
+      <w:proofErr w:type="gramStart"/>
+      <w:r>
+        <w:rPr>
+          <w:i/>
+          <w:iCs/>
+          <w:sz w:val="22"/>
+          <w:szCs w:val="22"/>
+        </w:rPr>
+        <w:t>this</w:t>
+      </w:r>
+      <w:proofErr w:type="gramEnd"/>
     </w:p>
     <w:p>
       <w:pPr>
@@ -3840,15 +3575,13 @@
         </w:rPr>
         <w:t xml:space="preserve"> </w:t>
       </w:r>
-      <w:ins w:id="8" w:author="Mark Levison" w:date="2021-03-18T09:32:00Z">
-        <w:r>
-          <w:rPr>
-            <w:sz w:val="22"/>
-            <w:szCs w:val="22"/>
-          </w:rPr>
-          <w:t xml:space="preserve">–Shadow Work </w:t>
-        </w:r>
-      </w:ins>
+      <w:r>
+        <w:rPr>
+          <w:sz w:val="22"/>
+          <w:szCs w:val="22"/>
+        </w:rPr>
+        <w:t xml:space="preserve">–Shadow Work </w:t>
+      </w:r>
       <w:r>
         <w:rPr>
           <w:i/>
@@ -3856,8 +3589,19 @@
           <w:sz w:val="22"/>
           <w:szCs w:val="22"/>
         </w:rPr>
-        <w:t>– Sprint Goal mitigates to a point</w:t>
-      </w:r>
+        <w:t xml:space="preserve">– Sprint Goal mitigates to a </w:t>
+      </w:r>
+      <w:proofErr w:type="gramStart"/>
+      <w:r>
+        <w:rPr>
+          <w:i/>
+          <w:iCs/>
+          <w:sz w:val="22"/>
+          <w:szCs w:val="22"/>
+        </w:rPr>
+        <w:t>point</w:t>
+      </w:r>
+      <w:proofErr w:type="gramEnd"/>
     </w:p>
     <w:p>
       <w:pPr>
@@ -3961,8 +3705,17 @@
           <w:sz w:val="22"/>
           <w:szCs w:val="22"/>
         </w:rPr>
-        <w:t>Dependency – another team injected work in your product backlog that harmed you</w:t>
-      </w:r>
+        <w:t xml:space="preserve">Dependency – another team injected work in your product backlog that harmed </w:t>
+      </w:r>
+      <w:proofErr w:type="gramStart"/>
+      <w:r>
+        <w:rPr>
+          <w:sz w:val="22"/>
+          <w:szCs w:val="22"/>
+        </w:rPr>
+        <w:t>you</w:t>
+      </w:r>
+      <w:proofErr w:type="gramEnd"/>
     </w:p>
     <w:p>
       <w:pPr>
@@ -3991,23 +3744,41 @@
           <w:sz w:val="22"/>
           <w:szCs w:val="22"/>
         </w:rPr>
-        <w:t>Unnecessary Meetings occupying up 25% of the Sprint</w:t>
-      </w:r>
-    </w:p>
-    <w:p>
-      <w:pPr>
-        <w:rPr>
-          <w:sz w:val="22"/>
-          <w:szCs w:val="22"/>
-        </w:rPr>
-      </w:pPr>
-      <w:r>
-        <w:rPr>
-          <w:sz w:val="22"/>
-          <w:szCs w:val="22"/>
-        </w:rPr>
-        <w:t>Skip a Retro</w:t>
-      </w:r>
+        <w:t xml:space="preserve">Unnecessary Meetings occupying up 25% of the </w:t>
+      </w:r>
+      <w:proofErr w:type="gramStart"/>
+      <w:r>
+        <w:rPr>
+          <w:sz w:val="22"/>
+          <w:szCs w:val="22"/>
+        </w:rPr>
+        <w:t>Sprint</w:t>
+      </w:r>
+      <w:proofErr w:type="gramEnd"/>
+    </w:p>
+    <w:p>
+      <w:pPr>
+        <w:rPr>
+          <w:sz w:val="22"/>
+          <w:szCs w:val="22"/>
+        </w:rPr>
+      </w:pPr>
+      <w:r>
+        <w:rPr>
+          <w:sz w:val="22"/>
+          <w:szCs w:val="22"/>
+        </w:rPr>
+        <w:t xml:space="preserve">Skip a </w:t>
+      </w:r>
+      <w:proofErr w:type="gramStart"/>
+      <w:r>
+        <w:rPr>
+          <w:sz w:val="22"/>
+          <w:szCs w:val="22"/>
+        </w:rPr>
+        <w:t>Retro</w:t>
+      </w:r>
+      <w:proofErr w:type="gramEnd"/>
     </w:p>
     <w:p>
       <w:pPr>
@@ -4025,7 +3796,27 @@
           <w:sz w:val="22"/>
           <w:szCs w:val="22"/>
         </w:rPr>
-        <w:t>Should any of these be builtin as round events?</w:t>
+        <w:t xml:space="preserve">Should any of these be </w:t>
+      </w:r>
+      <w:proofErr w:type="spellStart"/>
+      <w:r>
+        <w:rPr>
+          <w:i/>
+          <w:iCs/>
+          <w:sz w:val="22"/>
+          <w:szCs w:val="22"/>
+        </w:rPr>
+        <w:t>builtin</w:t>
+      </w:r>
+      <w:proofErr w:type="spellEnd"/>
+      <w:r>
+        <w:rPr>
+          <w:i/>
+          <w:iCs/>
+          <w:sz w:val="22"/>
+          <w:szCs w:val="22"/>
+        </w:rPr>
+        <w:t xml:space="preserve"> as round events?</w:t>
       </w:r>
     </w:p>
     <w:p>
@@ -4068,31 +3859,49 @@
           <w:sz w:val="22"/>
           <w:szCs w:val="22"/>
         </w:rPr>
-        <w:t>All action code should be checked to see what types of action they affect</w:t>
-      </w:r>
-    </w:p>
-    <w:p>
-      <w:pPr>
-        <w:rPr>
-          <w:sz w:val="22"/>
-          <w:szCs w:val="22"/>
-        </w:rPr>
-      </w:pPr>
-    </w:p>
-    <w:p>
-      <w:pPr>
-        <w:rPr>
-          <w:sz w:val="22"/>
-          <w:szCs w:val="22"/>
-        </w:rPr>
-      </w:pPr>
-      <w:r>
-        <w:rPr>
-          <w:sz w:val="22"/>
-          <w:szCs w:val="22"/>
-        </w:rPr>
-        <w:t>Put Agile Engineering practices picture on the site. Link to from game. Give its own link URL. Promise a clickable one will come later</w:t>
-      </w:r>
+        <w:t xml:space="preserve">All action code should be checked to see what types of action they </w:t>
+      </w:r>
+      <w:proofErr w:type="gramStart"/>
+      <w:r>
+        <w:rPr>
+          <w:sz w:val="22"/>
+          <w:szCs w:val="22"/>
+        </w:rPr>
+        <w:t>affect</w:t>
+      </w:r>
+      <w:proofErr w:type="gramEnd"/>
+    </w:p>
+    <w:p>
+      <w:pPr>
+        <w:rPr>
+          <w:sz w:val="22"/>
+          <w:szCs w:val="22"/>
+        </w:rPr>
+      </w:pPr>
+    </w:p>
+    <w:p>
+      <w:pPr>
+        <w:rPr>
+          <w:sz w:val="22"/>
+          <w:szCs w:val="22"/>
+        </w:rPr>
+      </w:pPr>
+      <w:r>
+        <w:rPr>
+          <w:sz w:val="22"/>
+          <w:szCs w:val="22"/>
+        </w:rPr>
+        <w:t xml:space="preserve">Put Agile Engineering practices picture on the site. Link to from game. Give its own link URL. Promise a clickable one will come </w:t>
+      </w:r>
+      <w:proofErr w:type="gramStart"/>
+      <w:r>
+        <w:rPr>
+          <w:sz w:val="22"/>
+          <w:szCs w:val="22"/>
+        </w:rPr>
+        <w:t>later</w:t>
+      </w:r>
+      <w:proofErr w:type="gramEnd"/>
     </w:p>
     <w:p/>
     <w:p>
@@ -4100,9 +3909,16 @@
         <w:rPr>
           <w:highlight w:val="yellow"/>
         </w:rPr>
-        <w:lastRenderedPageBreak/>
-        <w:t>Celebrate successes within the team</w:t>
-      </w:r>
+        <w:t xml:space="preserve">Celebrate successes within the </w:t>
+      </w:r>
+      <w:proofErr w:type="gramStart"/>
+      <w:r>
+        <w:rPr>
+          <w:highlight w:val="yellow"/>
+        </w:rPr>
+        <w:t>team</w:t>
+      </w:r>
+      <w:proofErr w:type="gramEnd"/>
     </w:p>
     <w:p>
       <w:r>
@@ -4110,8 +3926,13 @@
       </w:r>
     </w:p>
     <w:p>
-      <w:r>
-        <w:t>10 minute build and test</w:t>
+      <w:proofErr w:type="gramStart"/>
+      <w:r>
+        <w:t>10 minute</w:t>
+      </w:r>
+      <w:proofErr w:type="gramEnd"/>
+      <w:r>
+        <w:t xml:space="preserve"> build and test</w:t>
       </w:r>
     </w:p>
     <w:p>
@@ -4242,13 +4063,21 @@
         <w:t>,</w:t>
       </w:r>
       <w:r>
-        <w:t xml:space="preserve"> congratulations. In addition</w:t>
+        <w:t xml:space="preserve"> congratulations. In </w:t>
+      </w:r>
+      <w:proofErr w:type="gramStart"/>
+      <w:r>
+        <w:t>addition</w:t>
       </w:r>
       <w:r>
         <w:t>,</w:t>
       </w:r>
       <w:r>
-        <w:t xml:space="preserve"> if we’re unlucky some teams will have to deal with a fire</w:t>
+        <w:t xml:space="preserve"> if</w:t>
+      </w:r>
+      <w:proofErr w:type="gramEnd"/>
+      <w:r>
+        <w:t xml:space="preserve"> we’re unlucky some teams will have to deal with a fire</w:t>
       </w:r>
       <w:r>
         <w:t>.</w:t>
@@ -4310,8 +4139,16 @@
         <w:rPr>
           <w:i/>
         </w:rPr>
-        <w:t>Teams that pre-allocated time to deal with fires roll a die: 1-3 no additional losses; 4-5 lose one additional story; 6 lose two additional stories</w:t>
-      </w:r>
+        <w:t xml:space="preserve">Teams that pre-allocated time to deal with fires roll a die: 1-3 no additional losses; 4-5 lose one additional story; 6 lose two additional </w:t>
+      </w:r>
+      <w:proofErr w:type="gramStart"/>
+      <w:r>
+        <w:rPr>
+          <w:i/>
+        </w:rPr>
+        <w:t>stories</w:t>
+      </w:r>
+      <w:proofErr w:type="gramEnd"/>
     </w:p>
     <w:p>
       <w:pPr>
@@ -4340,8 +4177,16 @@
         <w:rPr>
           <w:i/>
         </w:rPr>
-        <w:t>outcomes pre-allocating time to deal with the fires</w:t>
-      </w:r>
+        <w:t xml:space="preserve">outcomes pre-allocating time to deal with the </w:t>
+      </w:r>
+      <w:proofErr w:type="gramStart"/>
+      <w:r>
+        <w:rPr>
+          <w:i/>
+        </w:rPr>
+        <w:t>fires</w:t>
+      </w:r>
+      <w:proofErr w:type="gramEnd"/>
     </w:p>
     <w:p>
       <w:pPr>
@@ -4406,7 +4251,21 @@
         <w:rPr>
           <w:i/>
         </w:rPr>
-        <w:t xml:space="preserve"> you took care of all of the fires that came up.</w:t>
+        <w:t xml:space="preserve"> you took care of </w:t>
+      </w:r>
+      <w:proofErr w:type="gramStart"/>
+      <w:r>
+        <w:rPr>
+          <w:i/>
+        </w:rPr>
+        <w:t>all of</w:t>
+      </w:r>
+      <w:proofErr w:type="gramEnd"/>
+      <w:r>
+        <w:rPr>
+          <w:i/>
+        </w:rPr>
+        <w:t xml:space="preserve"> the fires that came up.</w:t>
       </w:r>
     </w:p>
     <w:p>
@@ -4463,8 +4322,16 @@
         <w:rPr>
           <w:i/>
         </w:rPr>
-        <w:t>Social Time; Moving Desks closer together; Working Agreements;</w:t>
-      </w:r>
+        <w:t xml:space="preserve">Social Time; Moving Desks closer together; Working </w:t>
+      </w:r>
+      <w:proofErr w:type="gramStart"/>
+      <w:r>
+        <w:rPr>
+          <w:i/>
+        </w:rPr>
+        <w:t>Agreements;</w:t>
+      </w:r>
+      <w:proofErr w:type="gramEnd"/>
     </w:p>
     <w:p/>
     <w:p>
@@ -4490,13 +4357,37 @@
     </w:p>
     <w:p>
       <w:r>
-        <w:t>“Wahooo, we’re making money. We’re starting to get great customer feedback with all sorts of new ideas. Even though it</w:t>
+        <w:t>“</w:t>
+      </w:r>
+      <w:proofErr w:type="spellStart"/>
+      <w:r>
+        <w:t>Wahooo</w:t>
+      </w:r>
+      <w:proofErr w:type="spellEnd"/>
+      <w:r>
+        <w:t xml:space="preserve">, we’re making money. </w:t>
+      </w:r>
+      <w:proofErr w:type="gramStart"/>
+      <w:r>
+        <w:t>We’re</w:t>
+      </w:r>
+      <w:proofErr w:type="gramEnd"/>
+      <w:r>
+        <w:t xml:space="preserve"> starting to get great customer feedback with all sorts of new ideas. Even though </w:t>
+      </w:r>
+      <w:proofErr w:type="gramStart"/>
+      <w:r>
+        <w:t>it</w:t>
       </w:r>
       <w:r>
         <w:t>’</w:t>
       </w:r>
       <w:r>
-        <w:t>s mid-sprint and you’ve already committed</w:t>
+        <w:t>s</w:t>
+      </w:r>
+      <w:proofErr w:type="gramEnd"/>
+      <w:r>
+        <w:t xml:space="preserve"> mid-sprint and you’ve already committed</w:t>
       </w:r>
       <w:r>
         <w:t>,</w:t>
@@ -5083,12 +4974,21 @@
                 <w:szCs w:val="22"/>
               </w:rPr>
             </w:pPr>
-            <w:r>
-              <w:rPr>
-                <w:sz w:val="22"/>
-                <w:szCs w:val="22"/>
-              </w:rPr>
-              <w:t>We’ve had an emergency on another team, we need your best tester for a while</w:t>
+            <w:proofErr w:type="gramStart"/>
+            <w:r>
+              <w:rPr>
+                <w:sz w:val="22"/>
+                <w:szCs w:val="22"/>
+              </w:rPr>
+              <w:t>We’ve</w:t>
+            </w:r>
+            <w:proofErr w:type="gramEnd"/>
+            <w:r>
+              <w:rPr>
+                <w:sz w:val="22"/>
+                <w:szCs w:val="22"/>
+              </w:rPr>
+              <w:t xml:space="preserve"> had an emergency on another team, we need your best tester for a while</w:t>
             </w:r>
             <w:r>
               <w:rPr>
@@ -5321,7 +5221,23 @@
                 <w:sz w:val="22"/>
                 <w:szCs w:val="22"/>
               </w:rPr>
-              <w:t>One of the people on your team isn’t pulling their weight</w:t>
+              <w:t xml:space="preserve">One of the people on your team </w:t>
+            </w:r>
+            <w:proofErr w:type="gramStart"/>
+            <w:r>
+              <w:rPr>
+                <w:sz w:val="22"/>
+                <w:szCs w:val="22"/>
+              </w:rPr>
+              <w:t>isn’t</w:t>
+            </w:r>
+            <w:proofErr w:type="gramEnd"/>
+            <w:r>
+              <w:rPr>
+                <w:sz w:val="22"/>
+                <w:szCs w:val="22"/>
+              </w:rPr>
+              <w:t xml:space="preserve"> pulling their weight</w:t>
             </w:r>
             <w:r>
               <w:rPr>
@@ -5397,7 +5313,15 @@
                 <w:sz w:val="22"/>
                 <w:szCs w:val="22"/>
               </w:rPr>
-              <w:t xml:space="preserve"> but it</w:t>
+              <w:t xml:space="preserve"> but </w:t>
+            </w:r>
+            <w:proofErr w:type="gramStart"/>
+            <w:r>
+              <w:rPr>
+                <w:sz w:val="22"/>
+                <w:szCs w:val="22"/>
+              </w:rPr>
+              <w:t>it</w:t>
             </w:r>
             <w:r>
               <w:rPr>
@@ -5411,7 +5335,15 @@
                 <w:sz w:val="22"/>
                 <w:szCs w:val="22"/>
               </w:rPr>
-              <w:t xml:space="preserve">s harming morale and productivity. </w:t>
+              <w:t>s</w:t>
+            </w:r>
+            <w:proofErr w:type="gramEnd"/>
+            <w:r>
+              <w:rPr>
+                <w:sz w:val="22"/>
+                <w:szCs w:val="22"/>
+              </w:rPr>
+              <w:t xml:space="preserve"> harming morale and productivity. </w:t>
             </w:r>
             <w:r>
               <w:rPr>
@@ -5667,7 +5599,23 @@
                 <w:sz w:val="22"/>
                 <w:szCs w:val="22"/>
               </w:rPr>
-              <w:t xml:space="preserve">this person feels that they’re more important than the team. </w:t>
+              <w:t xml:space="preserve">this person feels that </w:t>
+            </w:r>
+            <w:proofErr w:type="gramStart"/>
+            <w:r>
+              <w:rPr>
+                <w:sz w:val="22"/>
+                <w:szCs w:val="22"/>
+              </w:rPr>
+              <w:t>they’re</w:t>
+            </w:r>
+            <w:proofErr w:type="gramEnd"/>
+            <w:r>
+              <w:rPr>
+                <w:sz w:val="22"/>
+                <w:szCs w:val="22"/>
+              </w:rPr>
+              <w:t xml:space="preserve"> more important than the team. </w:t>
             </w:r>
             <w:r>
               <w:rPr>
@@ -5812,8 +5760,17 @@
                 <w:sz w:val="22"/>
                 <w:szCs w:val="22"/>
               </w:rPr>
-              <w:t>avoids this problem</w:t>
-            </w:r>
+              <w:t xml:space="preserve">avoids this </w:t>
+            </w:r>
+            <w:proofErr w:type="gramStart"/>
+            <w:r>
+              <w:rPr>
+                <w:sz w:val="22"/>
+                <w:szCs w:val="22"/>
+              </w:rPr>
+              <w:t>problem</w:t>
+            </w:r>
+            <w:proofErr w:type="gramEnd"/>
           </w:p>
           <w:p>
             <w:pPr>
@@ -5837,12 +5794,21 @@
               </w:rPr>
               <w:t xml:space="preserve">Same with, </w:t>
             </w:r>
-            <w:r>
-              <w:rPr>
-                <w:sz w:val="22"/>
-                <w:szCs w:val="22"/>
-              </w:rPr>
-              <w:t>Working agreements also work because they empower team members to raise the issue.</w:t>
+            <w:proofErr w:type="gramStart"/>
+            <w:r>
+              <w:rPr>
+                <w:sz w:val="22"/>
+                <w:szCs w:val="22"/>
+              </w:rPr>
+              <w:t>Working</w:t>
+            </w:r>
+            <w:proofErr w:type="gramEnd"/>
+            <w:r>
+              <w:rPr>
+                <w:sz w:val="22"/>
+                <w:szCs w:val="22"/>
+              </w:rPr>
+              <w:t xml:space="preserve"> agreements also work because they empower team members to raise the issue.</w:t>
             </w:r>
           </w:p>
         </w:tc>
@@ -6057,6 +6023,7 @@
           <w:lang w:val="en-CA" w:eastAsia="en-CA"/>
         </w:rPr>
       </w:pPr>
+      <w:proofErr w:type="gramStart"/>
       <w:r>
         <w:rPr>
           <w:rFonts w:ascii="Times New Roman" w:eastAsia="Times New Roman" w:hAnsi="Symbol" w:cs="Times New Roman"/>
@@ -6069,7 +6036,15 @@
           <w:rFonts w:ascii="Times New Roman" w:eastAsia="Times New Roman" w:hAnsi="Times New Roman" w:cs="Times New Roman"/>
           <w:lang w:val="en-CA" w:eastAsia="en-CA"/>
         </w:rPr>
-        <w:t xml:space="preserve">  ​Mechanics and playability?</w:t>
+        <w:t xml:space="preserve">  ​</w:t>
+      </w:r>
+      <w:proofErr w:type="gramEnd"/>
+      <w:r>
+        <w:rPr>
+          <w:rFonts w:ascii="Times New Roman" w:eastAsia="Times New Roman" w:hAnsi="Times New Roman" w:cs="Times New Roman"/>
+          <w:lang w:val="en-CA" w:eastAsia="en-CA"/>
+        </w:rPr>
+        <w:t>Mechanics and playability?</w:t>
       </w:r>
     </w:p>
     <w:p>
@@ -6129,7 +6104,23 @@
           <w:rFonts w:ascii="Times New Roman" w:eastAsia="Times New Roman" w:hAnsi="Times New Roman" w:cs="Times New Roman"/>
           <w:lang w:val="en-CA" w:eastAsia="en-CA"/>
         </w:rPr>
-        <w:t>Mechanics: There is a focus on capacity/velocity, backlog items done. Should product and sprint goals be a factor (demonstrating that sometimes it's awesome to not complete stories, but still hit your goal).</w:t>
+        <w:t xml:space="preserve">Mechanics: There is a focus on capacity/velocity, backlog items done. Should product and sprint goals be a factor (demonstrating that sometimes </w:t>
+      </w:r>
+      <w:proofErr w:type="gramStart"/>
+      <w:r>
+        <w:rPr>
+          <w:rFonts w:ascii="Times New Roman" w:eastAsia="Times New Roman" w:hAnsi="Times New Roman" w:cs="Times New Roman"/>
+          <w:lang w:val="en-CA" w:eastAsia="en-CA"/>
+        </w:rPr>
+        <w:t>it's</w:t>
+      </w:r>
+      <w:proofErr w:type="gramEnd"/>
+      <w:r>
+        <w:rPr>
+          <w:rFonts w:ascii="Times New Roman" w:eastAsia="Times New Roman" w:hAnsi="Times New Roman" w:cs="Times New Roman"/>
+          <w:lang w:val="en-CA" w:eastAsia="en-CA"/>
+        </w:rPr>
+        <w:t xml:space="preserve"> awesome to not complete stories, but still hit your goal).</w:t>
       </w:r>
     </w:p>
     <w:p>
@@ -6169,8 +6160,17 @@
           <w:rFonts w:ascii="Times New Roman" w:eastAsia="Times New Roman" w:hAnsi="Times New Roman" w:cs="Times New Roman"/>
           <w:lang w:val="en-CA" w:eastAsia="en-CA"/>
         </w:rPr>
-        <w:t>Mechanics: Items seem to be pure positive/negative impact.  Double-edged swords might be interesting</w:t>
-      </w:r>
+        <w:t xml:space="preserve">Mechanics: Items seem to be pure positive/negative impact.  Double-edged swords might be </w:t>
+      </w:r>
+      <w:proofErr w:type="gramStart"/>
+      <w:r>
+        <w:rPr>
+          <w:rFonts w:ascii="Times New Roman" w:eastAsia="Times New Roman" w:hAnsi="Times New Roman" w:cs="Times New Roman"/>
+          <w:lang w:val="en-CA" w:eastAsia="en-CA"/>
+        </w:rPr>
+        <w:t>interesting</w:t>
+      </w:r>
+      <w:proofErr w:type="gramEnd"/>
     </w:p>
     <w:p>
       <w:pPr>
@@ -6189,7 +6189,23 @@
           <w:rFonts w:ascii="Times New Roman" w:eastAsia="Times New Roman" w:hAnsi="Times New Roman" w:cs="Times New Roman"/>
           <w:lang w:val="en-CA" w:eastAsia="en-CA"/>
         </w:rPr>
-        <w:t>Mechanics: Idea - Bypass DOD to get more stories "done", but pay for it with increased tech debt drag (or production fire).</w:t>
+        <w:t>Mechanics: Idea - Bypass DOD to get more stories "done</w:t>
+      </w:r>
+      <w:proofErr w:type="gramStart"/>
+      <w:r>
+        <w:rPr>
+          <w:rFonts w:ascii="Times New Roman" w:eastAsia="Times New Roman" w:hAnsi="Times New Roman" w:cs="Times New Roman"/>
+          <w:lang w:val="en-CA" w:eastAsia="en-CA"/>
+        </w:rPr>
+        <w:t>", but</w:t>
+      </w:r>
+      <w:proofErr w:type="gramEnd"/>
+      <w:r>
+        <w:rPr>
+          <w:rFonts w:ascii="Times New Roman" w:eastAsia="Times New Roman" w:hAnsi="Times New Roman" w:cs="Times New Roman"/>
+          <w:lang w:val="en-CA" w:eastAsia="en-CA"/>
+        </w:rPr>
+        <w:t xml:space="preserve"> pay for it with increased tech debt drag (or production fire).</w:t>
       </w:r>
     </w:p>
     <w:p>
@@ -6209,7 +6225,23 @@
           <w:rFonts w:ascii="Times New Roman" w:eastAsia="Times New Roman" w:hAnsi="Times New Roman" w:cs="Times New Roman"/>
           <w:lang w:val="en-CA" w:eastAsia="en-CA"/>
         </w:rPr>
-        <w:t>Mechanics: Idea - Skip retro to get a few more points in the sprint, but reduce/disable improvements in the next sprint.</w:t>
+        <w:t xml:space="preserve">Mechanics: Idea - Skip retro to get a few more points in the </w:t>
+      </w:r>
+      <w:proofErr w:type="gramStart"/>
+      <w:r>
+        <w:rPr>
+          <w:rFonts w:ascii="Times New Roman" w:eastAsia="Times New Roman" w:hAnsi="Times New Roman" w:cs="Times New Roman"/>
+          <w:lang w:val="en-CA" w:eastAsia="en-CA"/>
+        </w:rPr>
+        <w:t>sprint, but</w:t>
+      </w:r>
+      <w:proofErr w:type="gramEnd"/>
+      <w:r>
+        <w:rPr>
+          <w:rFonts w:ascii="Times New Roman" w:eastAsia="Times New Roman" w:hAnsi="Times New Roman" w:cs="Times New Roman"/>
+          <w:lang w:val="en-CA" w:eastAsia="en-CA"/>
+        </w:rPr>
+        <w:t xml:space="preserve"> reduce/disable improvements in the next sprint.</w:t>
       </w:r>
     </w:p>
     <w:p>
@@ -6249,16 +6281,65 @@
           <w:rFonts w:ascii="Times New Roman" w:eastAsia="Times New Roman" w:hAnsi="Times New Roman" w:cs="Times New Roman"/>
           <w:lang w:val="en-CA" w:eastAsia="en-CA"/>
         </w:rPr>
-        <w:t>Mechanics: Confucious said: "Best time to plant a build server was last round, the second best time is now".  I can't implement unit testing because I didn't build a build server in round 1... why can't I build one in round 2?  </w:t>
-      </w:r>
-    </w:p>
-    <w:p>
-      <w:pPr>
+        <w:t xml:space="preserve">Mechanics: </w:t>
+      </w:r>
+      <w:proofErr w:type="spellStart"/>
+      <w:r>
         <w:rPr>
           <w:rFonts w:ascii="Times New Roman" w:eastAsia="Times New Roman" w:hAnsi="Times New Roman" w:cs="Times New Roman"/>
           <w:lang w:val="en-CA" w:eastAsia="en-CA"/>
         </w:rPr>
-      </w:pPr>
+        <w:t>Confucious</w:t>
+      </w:r>
+      <w:proofErr w:type="spellEnd"/>
+      <w:r>
+        <w:rPr>
+          <w:rFonts w:ascii="Times New Roman" w:eastAsia="Times New Roman" w:hAnsi="Times New Roman" w:cs="Times New Roman"/>
+          <w:lang w:val="en-CA" w:eastAsia="en-CA"/>
+        </w:rPr>
+        <w:t xml:space="preserve"> said: "Best time to plant a build server was last round, the </w:t>
+      </w:r>
+      <w:proofErr w:type="gramStart"/>
+      <w:r>
+        <w:rPr>
+          <w:rFonts w:ascii="Times New Roman" w:eastAsia="Times New Roman" w:hAnsi="Times New Roman" w:cs="Times New Roman"/>
+          <w:lang w:val="en-CA" w:eastAsia="en-CA"/>
+        </w:rPr>
+        <w:t>second best</w:t>
+      </w:r>
+      <w:proofErr w:type="gramEnd"/>
+      <w:r>
+        <w:rPr>
+          <w:rFonts w:ascii="Times New Roman" w:eastAsia="Times New Roman" w:hAnsi="Times New Roman" w:cs="Times New Roman"/>
+          <w:lang w:val="en-CA" w:eastAsia="en-CA"/>
+        </w:rPr>
+        <w:t xml:space="preserve"> time is now".  I </w:t>
+      </w:r>
+      <w:proofErr w:type="gramStart"/>
+      <w:r>
+        <w:rPr>
+          <w:rFonts w:ascii="Times New Roman" w:eastAsia="Times New Roman" w:hAnsi="Times New Roman" w:cs="Times New Roman"/>
+          <w:lang w:val="en-CA" w:eastAsia="en-CA"/>
+        </w:rPr>
+        <w:t>can't</w:t>
+      </w:r>
+      <w:proofErr w:type="gramEnd"/>
+      <w:r>
+        <w:rPr>
+          <w:rFonts w:ascii="Times New Roman" w:eastAsia="Times New Roman" w:hAnsi="Times New Roman" w:cs="Times New Roman"/>
+          <w:lang w:val="en-CA" w:eastAsia="en-CA"/>
+        </w:rPr>
+        <w:t xml:space="preserve"> implement unit testing because I didn't build a build server in round 1... why can't I build one in round 2?  </w:t>
+      </w:r>
+    </w:p>
+    <w:p>
+      <w:pPr>
+        <w:rPr>
+          <w:rFonts w:ascii="Times New Roman" w:eastAsia="Times New Roman" w:hAnsi="Times New Roman" w:cs="Times New Roman"/>
+          <w:lang w:val="en-CA" w:eastAsia="en-CA"/>
+        </w:rPr>
+      </w:pPr>
+      <w:proofErr w:type="gramStart"/>
       <w:r>
         <w:rPr>
           <w:rFonts w:ascii="Times New Roman" w:eastAsia="Times New Roman" w:hAnsi="Symbol" w:cs="Times New Roman"/>
@@ -6271,7 +6352,15 @@
           <w:rFonts w:ascii="Times New Roman" w:eastAsia="Times New Roman" w:hAnsi="Times New Roman" w:cs="Times New Roman"/>
           <w:lang w:val="en-CA" w:eastAsia="en-CA"/>
         </w:rPr>
-        <w:t xml:space="preserve">  Is it obvious how the game progresses?</w:t>
+        <w:t xml:space="preserve">  Is</w:t>
+      </w:r>
+      <w:proofErr w:type="gramEnd"/>
+      <w:r>
+        <w:rPr>
+          <w:rFonts w:ascii="Times New Roman" w:eastAsia="Times New Roman" w:hAnsi="Times New Roman" w:cs="Times New Roman"/>
+          <w:lang w:val="en-CA" w:eastAsia="en-CA"/>
+        </w:rPr>
+        <w:t xml:space="preserve"> it obvious how the game progresses?</w:t>
       </w:r>
     </w:p>
     <w:p>
@@ -6291,8 +6380,17 @@
           <w:rFonts w:ascii="Times New Roman" w:eastAsia="Times New Roman" w:hAnsi="Times New Roman" w:cs="Times New Roman"/>
           <w:lang w:val="en-CA" w:eastAsia="en-CA"/>
         </w:rPr>
-        <w:t>Visualize product backlog progress</w:t>
-      </w:r>
+        <w:t xml:space="preserve">Visualize product backlog </w:t>
+      </w:r>
+      <w:proofErr w:type="gramStart"/>
+      <w:r>
+        <w:rPr>
+          <w:rFonts w:ascii="Times New Roman" w:eastAsia="Times New Roman" w:hAnsi="Times New Roman" w:cs="Times New Roman"/>
+          <w:lang w:val="en-CA" w:eastAsia="en-CA"/>
+        </w:rPr>
+        <w:t>progress</w:t>
+      </w:r>
+      <w:proofErr w:type="gramEnd"/>
     </w:p>
     <w:p>
       <w:pPr>
@@ -6311,8 +6409,17 @@
           <w:rFonts w:ascii="Times New Roman" w:eastAsia="Times New Roman" w:hAnsi="Times New Roman" w:cs="Times New Roman"/>
           <w:lang w:val="en-CA" w:eastAsia="en-CA"/>
         </w:rPr>
-        <w:t>Show sprint velocity history as a graph</w:t>
-      </w:r>
+        <w:t xml:space="preserve">Show sprint velocity history as a </w:t>
+      </w:r>
+      <w:proofErr w:type="gramStart"/>
+      <w:r>
+        <w:rPr>
+          <w:rFonts w:ascii="Times New Roman" w:eastAsia="Times New Roman" w:hAnsi="Times New Roman" w:cs="Times New Roman"/>
+          <w:lang w:val="en-CA" w:eastAsia="en-CA"/>
+        </w:rPr>
+        <w:t>graph</w:t>
+      </w:r>
+      <w:proofErr w:type="gramEnd"/>
     </w:p>
     <w:p>
       <w:pPr>
@@ -6341,6 +6448,7 @@
           <w:lang w:val="en-CA" w:eastAsia="en-CA"/>
         </w:rPr>
       </w:pPr>
+      <w:proofErr w:type="gramStart"/>
       <w:r>
         <w:rPr>
           <w:rFonts w:ascii="Times New Roman" w:eastAsia="Times New Roman" w:hAnsi="Symbol" w:cs="Times New Roman"/>
@@ -6353,7 +6461,15 @@
           <w:rFonts w:ascii="Times New Roman" w:eastAsia="Times New Roman" w:hAnsi="Times New Roman" w:cs="Times New Roman"/>
           <w:lang w:val="en-CA" w:eastAsia="en-CA"/>
         </w:rPr>
-        <w:t xml:space="preserve">  Is it obvious the effect actions are having?</w:t>
+        <w:t xml:space="preserve">  Is</w:t>
+      </w:r>
+      <w:proofErr w:type="gramEnd"/>
+      <w:r>
+        <w:rPr>
+          <w:rFonts w:ascii="Times New Roman" w:eastAsia="Times New Roman" w:hAnsi="Times New Roman" w:cs="Times New Roman"/>
+          <w:lang w:val="en-CA" w:eastAsia="en-CA"/>
+        </w:rPr>
+        <w:t xml:space="preserve"> it obvious the effect actions are having?</w:t>
       </w:r>
     </w:p>
     <w:p>
@@ -6429,12 +6545,21 @@
           <w:lang w:val="en-CA" w:eastAsia="en-CA"/>
         </w:rPr>
       </w:pPr>
+      <w:proofErr w:type="gramStart"/>
       <w:r>
         <w:rPr>
           <w:rFonts w:ascii="Times New Roman" w:eastAsia="Times New Roman" w:hAnsi="Times New Roman" w:cs="Times New Roman"/>
           <w:lang w:val="en-CA" w:eastAsia="en-CA"/>
         </w:rPr>
-        <w:t>What's the impact of the PO or stakeholder telling the player to prioritize feature work?</w:t>
+        <w:t>What's</w:t>
+      </w:r>
+      <w:proofErr w:type="gramEnd"/>
+      <w:r>
+        <w:rPr>
+          <w:rFonts w:ascii="Times New Roman" w:eastAsia="Times New Roman" w:hAnsi="Times New Roman" w:cs="Times New Roman"/>
+          <w:lang w:val="en-CA" w:eastAsia="en-CA"/>
+        </w:rPr>
+        <w:t xml:space="preserve"> the impact of the PO or stakeholder telling the player to prioritize feature work?</w:t>
       </w:r>
     </w:p>
     <w:p>
@@ -6464,6 +6589,7 @@
           <w:lang w:val="en-CA" w:eastAsia="en-CA"/>
         </w:rPr>
       </w:pPr>
+      <w:proofErr w:type="gramStart"/>
       <w:r>
         <w:rPr>
           <w:rFonts w:ascii="Times New Roman" w:eastAsia="Times New Roman" w:hAnsi="Symbol" w:cs="Times New Roman"/>
@@ -6476,7 +6602,15 @@
           <w:rFonts w:ascii="Times New Roman" w:eastAsia="Times New Roman" w:hAnsi="Times New Roman" w:cs="Times New Roman"/>
           <w:lang w:val="en-CA" w:eastAsia="en-CA"/>
         </w:rPr>
-        <w:t xml:space="preserve">  Is the rule text clear enough?</w:t>
+        <w:t xml:space="preserve">  Is</w:t>
+      </w:r>
+      <w:proofErr w:type="gramEnd"/>
+      <w:r>
+        <w:rPr>
+          <w:rFonts w:ascii="Times New Roman" w:eastAsia="Times New Roman" w:hAnsi="Times New Roman" w:cs="Times New Roman"/>
+          <w:lang w:val="en-CA" w:eastAsia="en-CA"/>
+        </w:rPr>
+        <w:t xml:space="preserve"> the rule text clear enough?</w:t>
       </w:r>
     </w:p>
     <w:p>
@@ -6516,7 +6650,23 @@
           <w:rFonts w:ascii="Times New Roman" w:eastAsia="Times New Roman" w:hAnsi="Times New Roman" w:cs="Times New Roman"/>
           <w:lang w:val="en-CA" w:eastAsia="en-CA"/>
         </w:rPr>
-        <w:t>Would it be simpler to just say: </w:t>
+        <w:t xml:space="preserve">Would it be simpler to just </w:t>
+      </w:r>
+      <w:proofErr w:type="gramStart"/>
+      <w:r>
+        <w:rPr>
+          <w:rFonts w:ascii="Times New Roman" w:eastAsia="Times New Roman" w:hAnsi="Times New Roman" w:cs="Times New Roman"/>
+          <w:lang w:val="en-CA" w:eastAsia="en-CA"/>
+        </w:rPr>
+        <w:t>say:</w:t>
+      </w:r>
+      <w:proofErr w:type="gramEnd"/>
+      <w:r>
+        <w:rPr>
+          <w:rFonts w:ascii="Times New Roman" w:eastAsia="Times New Roman" w:hAnsi="Times New Roman" w:cs="Times New Roman"/>
+          <w:lang w:val="en-CA" w:eastAsia="en-CA"/>
+        </w:rPr>
+        <w:t> </w:t>
       </w:r>
     </w:p>
     <w:p>
@@ -6536,16 +6686,26 @@
           <w:rFonts w:ascii="Times New Roman" w:eastAsia="Times New Roman" w:hAnsi="Times New Roman" w:cs="Times New Roman"/>
           <w:lang w:val="en-CA" w:eastAsia="en-CA"/>
         </w:rPr>
-        <w:t>Game runs for 6 rounds.  Each round is one sprint</w:t>
-      </w:r>
-    </w:p>
-    <w:p>
-      <w:pPr>
+        <w:t xml:space="preserve">Game runs for 6 rounds.  Each round is one </w:t>
+      </w:r>
+      <w:proofErr w:type="gramStart"/>
+      <w:r>
         <w:rPr>
           <w:rFonts w:ascii="Times New Roman" w:eastAsia="Times New Roman" w:hAnsi="Times New Roman" w:cs="Times New Roman"/>
           <w:lang w:val="en-CA" w:eastAsia="en-CA"/>
         </w:rPr>
-      </w:pPr>
+        <w:t>sprint</w:t>
+      </w:r>
+      <w:proofErr w:type="gramEnd"/>
+    </w:p>
+    <w:p>
+      <w:pPr>
+        <w:rPr>
+          <w:rFonts w:ascii="Times New Roman" w:eastAsia="Times New Roman" w:hAnsi="Times New Roman" w:cs="Times New Roman"/>
+          <w:lang w:val="en-CA" w:eastAsia="en-CA"/>
+        </w:rPr>
+      </w:pPr>
+      <w:proofErr w:type="gramStart"/>
       <w:r>
         <w:rPr>
           <w:rFonts w:ascii="Times New Roman" w:eastAsia="Times New Roman" w:hAnsi="Symbol" w:cs="Times New Roman"/>
@@ -6558,7 +6718,15 @@
           <w:rFonts w:ascii="Times New Roman" w:eastAsia="Times New Roman" w:hAnsi="Times New Roman" w:cs="Times New Roman"/>
           <w:lang w:val="en-CA" w:eastAsia="en-CA"/>
         </w:rPr>
-        <w:t xml:space="preserve">  Anything else around the basics of the playability?</w:t>
+        <w:t xml:space="preserve">  Anything</w:t>
+      </w:r>
+      <w:proofErr w:type="gramEnd"/>
+      <w:r>
+        <w:rPr>
+          <w:rFonts w:ascii="Times New Roman" w:eastAsia="Times New Roman" w:hAnsi="Times New Roman" w:cs="Times New Roman"/>
+          <w:lang w:val="en-CA" w:eastAsia="en-CA"/>
+        </w:rPr>
+        <w:t xml:space="preserve"> else around the basics of the playability?</w:t>
       </w:r>
     </w:p>
     <w:p>
@@ -6578,8 +6746,17 @@
           <w:rFonts w:ascii="Times New Roman" w:eastAsia="Times New Roman" w:hAnsi="Times New Roman" w:cs="Times New Roman"/>
           <w:lang w:val="en-CA" w:eastAsia="en-CA"/>
         </w:rPr>
-        <w:t>Assuming the UI is in a very early stage, but more visuals/graphics</w:t>
-      </w:r>
+        <w:t>Assuming the UI is in a very early stage, but more visuals/</w:t>
+      </w:r>
+      <w:proofErr w:type="gramStart"/>
+      <w:r>
+        <w:rPr>
+          <w:rFonts w:ascii="Times New Roman" w:eastAsia="Times New Roman" w:hAnsi="Times New Roman" w:cs="Times New Roman"/>
+          <w:lang w:val="en-CA" w:eastAsia="en-CA"/>
+        </w:rPr>
+        <w:t>graphics</w:t>
+      </w:r>
+      <w:proofErr w:type="gramEnd"/>
     </w:p>
     <w:p>
       <w:pPr>
@@ -6646,8 +6823,13 @@
         <w:annotationRef/>
       </w:r>
       <w:r>
-        <w:t>Since most people can’t imagine this world right now, we will drop these for now</w:t>
-      </w:r>
+        <w:t xml:space="preserve">Since most people can’t imagine this world right now, we will drop these for </w:t>
+      </w:r>
+      <w:proofErr w:type="gramStart"/>
+      <w:r>
+        <w:t>now</w:t>
+      </w:r>
+      <w:proofErr w:type="gramEnd"/>
     </w:p>
   </w:comment>
   <w:comment w:id="1" w:author="Mark Levison" w:date="2020-11-16T16:31:00Z" w:initials="ML">
@@ -6661,8 +6843,13 @@
         </w:rPr>
         <w:annotationRef/>
       </w:r>
-      <w:r>
-        <w:t>Again impossible for people to imagine right now</w:t>
+      <w:proofErr w:type="gramStart"/>
+      <w:r>
+        <w:t>Again</w:t>
+      </w:r>
+      <w:proofErr w:type="gramEnd"/>
+      <w:r>
+        <w:t xml:space="preserve"> impossible for people to imagine right now</w:t>
       </w:r>
     </w:p>
   </w:comment>

</xml_diff>

<commit_message>
Added more reference library links
</commit_message>
<xml_diff>
--- a/docs/Team Games.docx
+++ b/docs/Team Games.docx
@@ -1,6 +1,6 @@
 
 <file path=word/document.xml><?xml version="1.0" encoding="utf-8"?>
-<w:document xmlns:wpc="http://schemas.microsoft.com/office/word/2010/wordprocessingCanvas" xmlns:cx="http://schemas.microsoft.com/office/drawing/2014/chartex" xmlns:cx1="http://schemas.microsoft.com/office/drawing/2015/9/8/chartex" xmlns:cx2="http://schemas.microsoft.com/office/drawing/2015/10/21/chartex" xmlns:cx3="http://schemas.microsoft.com/office/drawing/2016/5/9/chartex" xmlns:cx4="http://schemas.microsoft.com/office/drawing/2016/5/10/chartex" xmlns:cx5="http://schemas.microsoft.com/office/drawing/2016/5/11/chartex" xmlns:cx6="http://schemas.microsoft.com/office/drawing/2016/5/12/chartex" xmlns:cx7="http://schemas.microsoft.com/office/drawing/2016/5/13/chartex" xmlns:cx8="http://schemas.microsoft.com/office/drawing/2016/5/14/chartex" xmlns:mc="http://schemas.openxmlformats.org/markup-compatibility/2006" xmlns:aink="http://schemas.microsoft.com/office/drawing/2016/ink" xmlns:am3d="http://schemas.microsoft.com/office/drawing/2017/model3d" xmlns:o="urn:schemas-microsoft-com:office:office" xmlns:r="http://schemas.openxmlformats.org/officeDocument/2006/relationships" xmlns:m="http://schemas.openxmlformats.org/officeDocument/2006/math" xmlns:v="urn:schemas-microsoft-com:vml" xmlns:wp14="http://schemas.microsoft.com/office/word/2010/wordprocessingDrawing" xmlns:wp="http://schemas.openxmlformats.org/drawingml/2006/wordprocessingDrawing" xmlns:w10="urn:schemas-microsoft-com:office:word" xmlns:w="http://schemas.openxmlformats.org/wordprocessingml/2006/main" xmlns:w14="http://schemas.microsoft.com/office/word/2010/wordml" xmlns:w15="http://schemas.microsoft.com/office/word/2012/wordml" xmlns:w16cex="http://schemas.microsoft.com/office/word/2018/wordml/cex" xmlns:w16cid="http://schemas.microsoft.com/office/word/2016/wordml/cid" xmlns:w16="http://schemas.microsoft.com/office/word/2018/wordml" xmlns:w16se="http://schemas.microsoft.com/office/word/2015/wordml/symex" xmlns:wpg="http://schemas.microsoft.com/office/word/2010/wordprocessingGroup" xmlns:wpi="http://schemas.microsoft.com/office/word/2010/wordprocessingInk" xmlns:wne="http://schemas.microsoft.com/office/word/2006/wordml" xmlns:wps="http://schemas.microsoft.com/office/word/2010/wordprocessingShape" mc:Ignorable="w14 w15 w16se w16cid w16 w16cex wp14">
+<w:document xmlns:wpc="http://schemas.microsoft.com/office/word/2010/wordprocessingCanvas" xmlns:cx="http://schemas.microsoft.com/office/drawing/2014/chartex" xmlns:cx1="http://schemas.microsoft.com/office/drawing/2015/9/8/chartex" xmlns:cx2="http://schemas.microsoft.com/office/drawing/2015/10/21/chartex" xmlns:cx3="http://schemas.microsoft.com/office/drawing/2016/5/9/chartex" xmlns:cx4="http://schemas.microsoft.com/office/drawing/2016/5/10/chartex" xmlns:cx5="http://schemas.microsoft.com/office/drawing/2016/5/11/chartex" xmlns:cx6="http://schemas.microsoft.com/office/drawing/2016/5/12/chartex" xmlns:cx7="http://schemas.microsoft.com/office/drawing/2016/5/13/chartex" xmlns:cx8="http://schemas.microsoft.com/office/drawing/2016/5/14/chartex" xmlns:mc="http://schemas.openxmlformats.org/markup-compatibility/2006" xmlns:aink="http://schemas.microsoft.com/office/drawing/2016/ink" xmlns:am3d="http://schemas.microsoft.com/office/drawing/2017/model3d" xmlns:o="urn:schemas-microsoft-com:office:office" xmlns:r="http://schemas.openxmlformats.org/officeDocument/2006/relationships" xmlns:m="http://schemas.openxmlformats.org/officeDocument/2006/math" xmlns:v="urn:schemas-microsoft-com:vml" xmlns:wp14="http://schemas.microsoft.com/office/word/2010/wordprocessingDrawing" xmlns:wp="http://schemas.openxmlformats.org/drawingml/2006/wordprocessingDrawing" xmlns:w10="urn:schemas-microsoft-com:office:word" xmlns:w="http://schemas.openxmlformats.org/wordprocessingml/2006/main" xmlns:w14="http://schemas.microsoft.com/office/word/2010/wordml" xmlns:w15="http://schemas.microsoft.com/office/word/2012/wordml" xmlns:w16cex="http://schemas.microsoft.com/office/word/2018/wordml/cex" xmlns:w16cid="http://schemas.microsoft.com/office/word/2016/wordml/cid" xmlns:w16="http://schemas.microsoft.com/office/word/2018/wordml" xmlns:w16sdtdh="http://schemas.microsoft.com/office/word/2020/wordml/sdtdatahash" xmlns:w16se="http://schemas.microsoft.com/office/word/2015/wordml/symex" xmlns:wpg="http://schemas.microsoft.com/office/word/2010/wordprocessingGroup" xmlns:wpi="http://schemas.microsoft.com/office/word/2010/wordprocessingInk" xmlns:wne="http://schemas.microsoft.com/office/word/2006/wordml" xmlns:wps="http://schemas.microsoft.com/office/word/2010/wordprocessingShape" mc:Ignorable="w14 w15 w16se w16cid w16 w16cex w16sdtdh wp14">
   <w:body>
     <w:p>
       <w:r>
@@ -22,7 +22,15 @@
         <w:t>, n</w:t>
       </w:r>
       <w:r>
-        <w:t>ot every result on earth. We’re a vulture capital funded company</w:t>
+        <w:t xml:space="preserve">ot every result on earth. </w:t>
+      </w:r>
+      <w:proofErr w:type="gramStart"/>
+      <w:r>
+        <w:t>We’re</w:t>
+      </w:r>
+      <w:proofErr w:type="gramEnd"/>
+      <w:r>
+        <w:t xml:space="preserve"> a vulture capital funded company</w:t>
       </w:r>
       <w:r>
         <w:t xml:space="preserve">, </w:t>
@@ -93,7 +101,15 @@
     </w:p>
     <w:p>
       <w:r>
-        <w:t>Will it win the award for being most improved (i.e. best final capacity)</w:t>
+        <w:t>Will it win the award for being most improved (</w:t>
+      </w:r>
+      <w:proofErr w:type="gramStart"/>
+      <w:r>
+        <w:t>i.e.</w:t>
+      </w:r>
+      <w:proofErr w:type="gramEnd"/>
+      <w:r>
+        <w:t xml:space="preserve"> best final capacity)</w:t>
       </w:r>
       <w:r>
         <w:t>?</w:t>
@@ -128,7 +144,14 @@
         <w:rPr>
           <w:i/>
         </w:rPr>
-        <w:t>three 2</w:t>
+        <w:t xml:space="preserve">three </w:t>
+      </w:r>
+      <w:proofErr w:type="gramStart"/>
+      <w:r>
+        <w:rPr>
+          <w:i/>
+        </w:rPr>
+        <w:t>2</w:t>
       </w:r>
       <w:r>
         <w:rPr>
@@ -136,6 +159,7 @@
         </w:rPr>
         <w:t xml:space="preserve"> week</w:t>
       </w:r>
+      <w:proofErr w:type="gramEnd"/>
       <w:r>
         <w:rPr>
           <w:i/>
@@ -182,8 +206,16 @@
         <w:rPr>
           <w:i/>
         </w:rPr>
-        <w:t xml:space="preserve"> will have 5 to 9 team members</w:t>
-      </w:r>
+        <w:t xml:space="preserve"> will have 5 to 9 team </w:t>
+      </w:r>
+      <w:proofErr w:type="gramStart"/>
+      <w:r>
+        <w:rPr>
+          <w:i/>
+        </w:rPr>
+        <w:t>members</w:t>
+      </w:r>
+      <w:proofErr w:type="gramEnd"/>
     </w:p>
     <w:p>
       <w:pPr>
@@ -206,7 +238,21 @@
         <w:rPr>
           <w:i/>
         </w:rPr>
-        <w:t>ach round you have budget for the amount of work/stuff you can do based on your team</w:t>
+        <w:t xml:space="preserve">ach round you have budget </w:t>
+      </w:r>
+      <w:proofErr w:type="gramStart"/>
+      <w:r>
+        <w:rPr>
+          <w:i/>
+        </w:rPr>
+        <w:t>for the amount of</w:t>
+      </w:r>
+      <w:proofErr w:type="gramEnd"/>
+      <w:r>
+        <w:rPr>
+          <w:i/>
+        </w:rPr>
+        <w:t xml:space="preserve"> work/stuff you can do based on your team</w:t>
       </w:r>
       <w:r>
         <w:rPr>
@@ -242,7 +288,21 @@
         <w:rPr>
           <w:i/>
         </w:rPr>
-        <w:t xml:space="preserve"> otherwise you don’t </w:t>
+        <w:t xml:space="preserve"> otherwise you </w:t>
+      </w:r>
+      <w:proofErr w:type="gramStart"/>
+      <w:r>
+        <w:rPr>
+          <w:i/>
+        </w:rPr>
+        <w:t>don’t</w:t>
+      </w:r>
+      <w:proofErr w:type="gramEnd"/>
+      <w:r>
+        <w:rPr>
+          <w:i/>
+        </w:rPr>
+        <w:t xml:space="preserve"> </w:t>
       </w:r>
       <w:r>
         <w:rPr>
@@ -344,8 +404,16 @@
         <w:rPr>
           <w:i/>
         </w:rPr>
-        <w:t>uman interactions are imperfect</w:t>
-      </w:r>
+        <w:t xml:space="preserve">uman interactions are </w:t>
+      </w:r>
+      <w:proofErr w:type="gramStart"/>
+      <w:r>
+        <w:rPr>
+          <w:i/>
+        </w:rPr>
+        <w:t>imperfect</w:t>
+      </w:r>
+      <w:proofErr w:type="gramEnd"/>
       <w:r>
         <w:rPr>
           <w:i/>
@@ -604,21 +672,35 @@
         <w:rPr>
           <w:highlight w:val="yellow"/>
         </w:rPr>
-        <w:t xml:space="preserve"> – if nothing is done to improve Product Ownership i.e. Vision, Product Backlog Refinement etc. then the team’s success chance is reduced.</w:t>
-      </w:r>
-    </w:p>
-    <w:p>
-      <w:pPr>
+        <w:t xml:space="preserve"> – if nothing is done to improve Product Ownership </w:t>
+      </w:r>
+      <w:proofErr w:type="gramStart"/>
+      <w:r>
         <w:rPr>
           <w:highlight w:val="yellow"/>
         </w:rPr>
-      </w:pPr>
-    </w:p>
-    <w:p>
+        <w:t>i.e.</w:t>
+      </w:r>
+      <w:proofErr w:type="gramEnd"/>
       <w:r>
         <w:rPr>
           <w:highlight w:val="yellow"/>
         </w:rPr>
+        <w:t xml:space="preserve"> Vision, Product Backlog Refinement etc. then the team’s success chance is reduced.</w:t>
+      </w:r>
+    </w:p>
+    <w:p>
+      <w:pPr>
+        <w:rPr>
+          <w:highlight w:val="yellow"/>
+        </w:rPr>
+      </w:pPr>
+    </w:p>
+    <w:p>
+      <w:r>
+        <w:rPr>
+          <w:highlight w:val="yellow"/>
+        </w:rPr>
         <w:t>Much longer term – add Morale, Defects found and Cycle time as measures?</w:t>
       </w:r>
       <w:r>
@@ -641,7 +723,23 @@
           <w:i/>
           <w:iCs/>
         </w:rPr>
-        <w:t>This isn’t an action in of itself – rather the default that will happen for any uncommitted capacity.</w:t>
+        <w:t xml:space="preserve">This </w:t>
+      </w:r>
+      <w:proofErr w:type="gramStart"/>
+      <w:r>
+        <w:rPr>
+          <w:i/>
+          <w:iCs/>
+        </w:rPr>
+        <w:t>isn’t</w:t>
+      </w:r>
+      <w:proofErr w:type="gramEnd"/>
+      <w:r>
+        <w:rPr>
+          <w:i/>
+          <w:iCs/>
+        </w:rPr>
+        <w:t xml:space="preserve"> an action in of itself – rather the default that will happen for any uncommitted capacity.</w:t>
       </w:r>
     </w:p>
     <w:p>
@@ -671,7 +769,15 @@
         <w:t xml:space="preserve"> Effect: </w:t>
       </w:r>
       <w:r>
-        <w:t>Roll one die per User Story committed. 3 or higher  = commitment met, User Story is completed</w:t>
+        <w:t xml:space="preserve">Roll one die per User Story committed. 3 or </w:t>
+      </w:r>
+      <w:proofErr w:type="gramStart"/>
+      <w:r>
+        <w:t>higher  =</w:t>
+      </w:r>
+      <w:proofErr w:type="gramEnd"/>
+      <w:r>
+        <w:t xml:space="preserve"> commitment met, User Story is completed</w:t>
       </w:r>
       <w:r>
         <w:tab/>
@@ -691,8 +797,13 @@
         <w:t>, Collaboration</w:t>
       </w:r>
       <w:r>
-        <w:t xml:space="preserve"> and one item for remote teams</w:t>
-      </w:r>
+        <w:t xml:space="preserve"> and one item for remote </w:t>
+      </w:r>
+      <w:proofErr w:type="gramStart"/>
+      <w:r>
+        <w:t>teams</w:t>
+      </w:r>
+      <w:proofErr w:type="gramEnd"/>
     </w:p>
     <w:p/>
     <w:tbl>
@@ -1397,7 +1508,23 @@
                 <w:sz w:val="22"/>
                 <w:szCs w:val="22"/>
               </w:rPr>
-              <w:t>Social conversation happens around the water cooler/coffee and tea. If team members have to leave the team space then the social benefit is diffused</w:t>
+              <w:t xml:space="preserve">Social conversation happens around the water cooler/coffee and tea. If team members have to leave the team </w:t>
+            </w:r>
+            <w:proofErr w:type="gramStart"/>
+            <w:r>
+              <w:rPr>
+                <w:sz w:val="22"/>
+                <w:szCs w:val="22"/>
+              </w:rPr>
+              <w:t>space</w:t>
+            </w:r>
+            <w:proofErr w:type="gramEnd"/>
+            <w:r>
+              <w:rPr>
+                <w:sz w:val="22"/>
+                <w:szCs w:val="22"/>
+              </w:rPr>
+              <w:t xml:space="preserve"> then the social benefit is diffused</w:t>
             </w:r>
           </w:p>
         </w:tc>
@@ -1653,7 +1780,29 @@
           <w:szCs w:val="21"/>
           <w:lang w:val="en-CA" w:eastAsia="en-CA"/>
         </w:rPr>
-        <w:t>Team Members On Same Floor</w:t>
+        <w:t>Team Members </w:t>
+      </w:r>
+      <w:proofErr w:type="gramStart"/>
+      <w:r>
+        <w:rPr>
+          <w:rFonts w:ascii="Consolas" w:eastAsia="Times New Roman" w:hAnsi="Consolas" w:cs="Times New Roman"/>
+          <w:color w:val="A31515"/>
+          <w:sz w:val="21"/>
+          <w:szCs w:val="21"/>
+          <w:lang w:val="en-CA" w:eastAsia="en-CA"/>
+        </w:rPr>
+        <w:t>On</w:t>
+      </w:r>
+      <w:proofErr w:type="gramEnd"/>
+      <w:r>
+        <w:rPr>
+          <w:rFonts w:ascii="Consolas" w:eastAsia="Times New Roman" w:hAnsi="Consolas" w:cs="Times New Roman"/>
+          <w:color w:val="A31515"/>
+          <w:sz w:val="21"/>
+          <w:szCs w:val="21"/>
+          <w:lang w:val="en-CA" w:eastAsia="en-CA"/>
+        </w:rPr>
+        <w:t> Same Floor</w:t>
       </w:r>
     </w:p>
     <w:p>
@@ -1722,8 +1871,20 @@
           <w:szCs w:val="21"/>
           <w:lang w:val="en-CA" w:eastAsia="en-CA"/>
         </w:rPr>
-        <w:t>All Work is done on Main or Trunk</w:t>
-      </w:r>
+        <w:t>All Work is done on Main or </w:t>
+      </w:r>
+      <w:proofErr w:type="gramStart"/>
+      <w:r>
+        <w:rPr>
+          <w:rFonts w:ascii="Consolas" w:eastAsia="Times New Roman" w:hAnsi="Consolas" w:cs="Times New Roman"/>
+          <w:color w:val="A31515"/>
+          <w:sz w:val="21"/>
+          <w:szCs w:val="21"/>
+          <w:lang w:val="en-CA" w:eastAsia="en-CA"/>
+        </w:rPr>
+        <w:t>Trunk</w:t>
+      </w:r>
+      <w:proofErr w:type="gramEnd"/>
     </w:p>
     <w:p>
       <w:pPr>
@@ -1886,8 +2047,20 @@
           <w:szCs w:val="21"/>
           <w:lang w:val="en-CA" w:eastAsia="en-CA"/>
         </w:rPr>
-        <w:t>Observe People + Relationships</w:t>
-      </w:r>
+        <w:t>Observe People + </w:t>
+      </w:r>
+      <w:proofErr w:type="gramStart"/>
+      <w:r>
+        <w:rPr>
+          <w:rFonts w:ascii="Consolas" w:eastAsia="Times New Roman" w:hAnsi="Consolas" w:cs="Times New Roman"/>
+          <w:color w:val="A31515"/>
+          <w:sz w:val="21"/>
+          <w:szCs w:val="21"/>
+          <w:lang w:val="en-CA" w:eastAsia="en-CA"/>
+        </w:rPr>
+        <w:t>Relationships</w:t>
+      </w:r>
+      <w:proofErr w:type="gramEnd"/>
     </w:p>
     <w:p>
       <w:pPr>
@@ -2128,8 +2301,22 @@
           <w:szCs w:val="21"/>
           <w:lang w:val="en-CA" w:eastAsia="en-CA"/>
         </w:rPr>
-        <w:t>Rename for clarity</w:t>
-      </w:r>
+        <w:t xml:space="preserve">Rename for </w:t>
+      </w:r>
+      <w:proofErr w:type="gramStart"/>
+      <w:r>
+        <w:rPr>
+          <w:rFonts w:ascii="Consolas" w:eastAsia="Times New Roman" w:hAnsi="Consolas" w:cs="Times New Roman"/>
+          <w:i/>
+          <w:iCs/>
+          <w:color w:val="A31515"/>
+          <w:sz w:val="21"/>
+          <w:szCs w:val="21"/>
+          <w:lang w:val="en-CA" w:eastAsia="en-CA"/>
+        </w:rPr>
+        <w:t>clarity</w:t>
+      </w:r>
+      <w:proofErr w:type="gramEnd"/>
     </w:p>
     <w:p>
       <w:pPr>
@@ -2217,8 +2404,20 @@
           <w:szCs w:val="21"/>
           <w:lang w:val="en-CA" w:eastAsia="en-CA"/>
         </w:rPr>
-        <w:t>Limit WIP slows team down for now and speeds them up later</w:t>
-      </w:r>
+        <w:t xml:space="preserve">Limit WIP slows team down for now and speeds them up </w:t>
+      </w:r>
+      <w:proofErr w:type="gramStart"/>
+      <w:r>
+        <w:rPr>
+          <w:rFonts w:ascii="Consolas" w:eastAsia="Times New Roman" w:hAnsi="Consolas" w:cs="Times New Roman"/>
+          <w:color w:val="A31515"/>
+          <w:sz w:val="21"/>
+          <w:szCs w:val="21"/>
+          <w:lang w:val="en-CA" w:eastAsia="en-CA"/>
+        </w:rPr>
+        <w:t>later</w:t>
+      </w:r>
+      <w:proofErr w:type="gramEnd"/>
     </w:p>
     <w:p>
       <w:pPr>
@@ -2274,8 +2473,20 @@
           <w:szCs w:val="21"/>
           <w:lang w:val="en-CA" w:eastAsia="en-CA"/>
         </w:rPr>
-        <w:t>Work with PO to ensure PB is prioritized, up to date and remains a manageable size</w:t>
-      </w:r>
+        <w:t xml:space="preserve">Work with PO to ensure PB is prioritized, up to date and remains a manageable </w:t>
+      </w:r>
+      <w:proofErr w:type="gramStart"/>
+      <w:r>
+        <w:rPr>
+          <w:rFonts w:ascii="Consolas" w:eastAsia="Times New Roman" w:hAnsi="Consolas" w:cs="Times New Roman"/>
+          <w:color w:val="A31515"/>
+          <w:sz w:val="21"/>
+          <w:szCs w:val="21"/>
+          <w:lang w:val="en-CA" w:eastAsia="en-CA"/>
+        </w:rPr>
+        <w:t>size</w:t>
+      </w:r>
+      <w:proofErr w:type="gramEnd"/>
     </w:p>
     <w:p>
       <w:pPr>
@@ -2297,8 +2508,20 @@
           <w:szCs w:val="21"/>
           <w:lang w:val="en-CA" w:eastAsia="en-CA"/>
         </w:rPr>
-        <w:t>Include stakeholders in updating/creating product vision and strategy</w:t>
-      </w:r>
+        <w:t xml:space="preserve">Include stakeholders in updating/creating product vision and </w:t>
+      </w:r>
+      <w:proofErr w:type="gramStart"/>
+      <w:r>
+        <w:rPr>
+          <w:rFonts w:ascii="Consolas" w:eastAsia="Times New Roman" w:hAnsi="Consolas" w:cs="Times New Roman"/>
+          <w:color w:val="A31515"/>
+          <w:sz w:val="21"/>
+          <w:szCs w:val="21"/>
+          <w:lang w:val="en-CA" w:eastAsia="en-CA"/>
+        </w:rPr>
+        <w:t>strategy</w:t>
+      </w:r>
+      <w:proofErr w:type="gramEnd"/>
     </w:p>
     <w:p>
       <w:pPr>
@@ -2353,8 +2576,20 @@
           <w:szCs w:val="21"/>
           <w:lang w:val="en-CA" w:eastAsia="en-CA"/>
         </w:rPr>
-        <w:t>Create a public impediments or slowdown list</w:t>
-      </w:r>
+        <w:t xml:space="preserve">Create a public impediments or slowdown </w:t>
+      </w:r>
+      <w:proofErr w:type="gramStart"/>
+      <w:r>
+        <w:rPr>
+          <w:rFonts w:ascii="Consolas" w:eastAsia="Times New Roman" w:hAnsi="Consolas" w:cs="Times New Roman"/>
+          <w:color w:val="A31515"/>
+          <w:sz w:val="21"/>
+          <w:szCs w:val="21"/>
+          <w:lang w:val="en-CA" w:eastAsia="en-CA"/>
+        </w:rPr>
+        <w:t>list</w:t>
+      </w:r>
+      <w:proofErr w:type="gramEnd"/>
     </w:p>
     <w:p>
       <w:pPr>
@@ -2397,8 +2632,21 @@
           <w:highlight w:val="yellow"/>
           <w:lang w:val="en-CA" w:eastAsia="en-CA"/>
         </w:rPr>
-        <w:t>Consider moving to round 6</w:t>
-      </w:r>
+        <w:t xml:space="preserve">Consider moving to round </w:t>
+      </w:r>
+      <w:proofErr w:type="gramStart"/>
+      <w:r>
+        <w:rPr>
+          <w:rFonts w:ascii="Consolas" w:eastAsia="Times New Roman" w:hAnsi="Consolas" w:cs="Times New Roman"/>
+          <w:color w:val="A31515"/>
+          <w:sz w:val="21"/>
+          <w:szCs w:val="21"/>
+          <w:highlight w:val="yellow"/>
+          <w:lang w:val="en-CA" w:eastAsia="en-CA"/>
+        </w:rPr>
+        <w:t>6</w:t>
+      </w:r>
+      <w:proofErr w:type="gramEnd"/>
     </w:p>
     <w:p>
       <w:pPr>
@@ -2456,8 +2704,18 @@
           <w:szCs w:val="22"/>
           <w:highlight w:val="yellow"/>
         </w:rPr>
-        <w:t>costs for round 6 are unimaginative</w:t>
-      </w:r>
+        <w:t xml:space="preserve">costs for round 6 are </w:t>
+      </w:r>
+      <w:proofErr w:type="gramStart"/>
+      <w:r>
+        <w:rPr>
+          <w:sz w:val="22"/>
+          <w:szCs w:val="22"/>
+          <w:highlight w:val="yellow"/>
+        </w:rPr>
+        <w:t>unimaginative</w:t>
+      </w:r>
+      <w:proofErr w:type="gramEnd"/>
       <w:r>
         <w:rPr>
           <w:sz w:val="22"/>
@@ -2514,8 +2772,20 @@
           <w:szCs w:val="21"/>
           <w:lang w:val="en-CA" w:eastAsia="en-CA"/>
         </w:rPr>
-        <w:t xml:space="preserve"> into the round</w:t>
-      </w:r>
+        <w:t xml:space="preserve"> into the </w:t>
+      </w:r>
+      <w:proofErr w:type="gramStart"/>
+      <w:r>
+        <w:rPr>
+          <w:rFonts w:ascii="Consolas" w:eastAsia="Times New Roman" w:hAnsi="Consolas" w:cs="Times New Roman"/>
+          <w:color w:val="A31515"/>
+          <w:sz w:val="21"/>
+          <w:szCs w:val="21"/>
+          <w:lang w:val="en-CA" w:eastAsia="en-CA"/>
+        </w:rPr>
+        <w:t>round</w:t>
+      </w:r>
+      <w:proofErr w:type="gramEnd"/>
     </w:p>
     <w:p>
       <w:pPr>
@@ -2553,8 +2823,18 @@
           <w:iCs/>
           <w:highlight w:val="yellow"/>
         </w:rPr>
-        <w:t>Reduces stakeholder interruption gremlin</w:t>
-      </w:r>
+        <w:t xml:space="preserve">Reduces stakeholder interruption </w:t>
+      </w:r>
+      <w:proofErr w:type="gramStart"/>
+      <w:r>
+        <w:rPr>
+          <w:i/>
+          <w:iCs/>
+          <w:highlight w:val="yellow"/>
+        </w:rPr>
+        <w:t>gremlin</w:t>
+      </w:r>
+      <w:proofErr w:type="gramEnd"/>
     </w:p>
     <w:p>
       <w:pPr>
@@ -2718,9 +2998,14 @@
       </w:r>
       <w:ins w:id="2" w:author="Mark Levison" w:date="2021-04-06T15:51:00Z">
         <w:r>
-          <w:t xml:space="preserve"> – May also help with 25% of Sprint in Meetings</w:t>
+          <w:t xml:space="preserve"> – May also help with 25% of Sprint in </w:t>
+        </w:r>
+        <w:proofErr w:type="gramStart"/>
+        <w:r>
+          <w:t>Meetings</w:t>
         </w:r>
       </w:ins>
+      <w:proofErr w:type="gramEnd"/>
     </w:p>
     <w:p>
       <w:pPr>
@@ -2805,6 +3090,7 @@
         <w:t xml:space="preserve">Round N introduce handling of </w:t>
       </w:r>
       <w:proofErr w:type="spellStart"/>
+      <w:proofErr w:type="gramStart"/>
       <w:r>
         <w:rPr>
           <w:sz w:val="22"/>
@@ -2813,15 +3099,25 @@
         <w:t>Dependancies</w:t>
       </w:r>
       <w:proofErr w:type="spellEnd"/>
-    </w:p>
-    <w:p>
-      <w:r>
-        <w:rPr>
-          <w:sz w:val="22"/>
-          <w:szCs w:val="22"/>
-        </w:rPr>
-        <w:t>DevOps – popular but not enough meaning</w:t>
-      </w:r>
+      <w:proofErr w:type="gramEnd"/>
+    </w:p>
+    <w:p>
+      <w:r>
+        <w:rPr>
+          <w:sz w:val="22"/>
+          <w:szCs w:val="22"/>
+        </w:rPr>
+        <w:t xml:space="preserve">DevOps – popular but not enough </w:t>
+      </w:r>
+      <w:proofErr w:type="gramStart"/>
+      <w:r>
+        <w:rPr>
+          <w:sz w:val="22"/>
+          <w:szCs w:val="22"/>
+        </w:rPr>
+        <w:t>meaning</w:t>
+      </w:r>
+      <w:proofErr w:type="gramEnd"/>
     </w:p>
     <w:p>
       <w:pPr>
@@ -2859,16 +3155,34 @@
           <w:sz w:val="22"/>
           <w:szCs w:val="22"/>
         </w:rPr>
-        <w:t xml:space="preserve"> for more ideas</w:t>
-      </w:r>
-    </w:p>
-    <w:p>
-      <w:pPr>
-        <w:rPr>
-          <w:sz w:val="22"/>
-          <w:szCs w:val="22"/>
-        </w:rPr>
-      </w:pPr>
+        <w:t xml:space="preserve"> for more </w:t>
+      </w:r>
+      <w:proofErr w:type="gramStart"/>
+      <w:r>
+        <w:rPr>
+          <w:sz w:val="22"/>
+          <w:szCs w:val="22"/>
+        </w:rPr>
+        <w:t>ideas</w:t>
+      </w:r>
+      <w:proofErr w:type="gramEnd"/>
+    </w:p>
+    <w:p>
+      <w:pPr>
+        <w:rPr>
+          <w:sz w:val="22"/>
+          <w:szCs w:val="22"/>
+        </w:rPr>
+      </w:pPr>
+      <w:ins w:id="7" w:author="Mark Levison" w:date="2021-04-27T11:42:00Z">
+        <w:r>
+          <w:rPr>
+            <w:sz w:val="22"/>
+            <w:szCs w:val="22"/>
+          </w:rPr>
+          <w:t>https://agilepainrelief.com/glossary/security-in-scrum</w:t>
+        </w:r>
+      </w:ins>
     </w:p>
     <w:p>
       <w:pPr>
@@ -2979,7 +3293,29 @@
           <w:szCs w:val="21"/>
           <w:lang w:val="en-CA" w:eastAsia="en-CA"/>
         </w:rPr>
-        <w:t>'GREMLIN_NOT_PULLING_THEIR_WEIGHT'</w:t>
+        <w:t>'GREMLIN_NOT_PULLING_THEIR_</w:t>
+      </w:r>
+      <w:proofErr w:type="gramStart"/>
+      <w:r>
+        <w:rPr>
+          <w:rFonts w:ascii="Consolas" w:eastAsia="Times New Roman" w:hAnsi="Consolas" w:cs="Times New Roman"/>
+          <w:color w:val="A31515"/>
+          <w:sz w:val="21"/>
+          <w:szCs w:val="21"/>
+          <w:lang w:val="en-CA" w:eastAsia="en-CA"/>
+        </w:rPr>
+        <w:t>WEIGHT</w:t>
+      </w:r>
+      <w:proofErr w:type="gramEnd"/>
+      <w:r>
+        <w:rPr>
+          <w:rFonts w:ascii="Consolas" w:eastAsia="Times New Roman" w:hAnsi="Consolas" w:cs="Times New Roman"/>
+          <w:color w:val="A31515"/>
+          <w:sz w:val="21"/>
+          <w:szCs w:val="21"/>
+          <w:lang w:val="en-CA" w:eastAsia="en-CA"/>
+        </w:rPr>
+        <w:t>'</w:t>
       </w:r>
     </w:p>
     <w:p>
@@ -3012,7 +3348,18 @@
           <w:szCs w:val="21"/>
           <w:lang w:val="en-CA" w:eastAsia="en-CA"/>
         </w:rPr>
-        <w:t>'GREMLIN_NOT_AT_DAILY_SCRUM'</w:t>
+        <w:t>'GREMLIN_NOT_AT_DAILY_SCRUM</w:t>
+      </w:r>
+      <w:proofErr w:type="gramStart"/>
+      <w:r>
+        <w:rPr>
+          <w:rFonts w:ascii="Consolas" w:eastAsia="Times New Roman" w:hAnsi="Consolas" w:cs="Times New Roman"/>
+          <w:color w:val="A31515"/>
+          <w:sz w:val="21"/>
+          <w:szCs w:val="21"/>
+          <w:lang w:val="en-CA" w:eastAsia="en-CA"/>
+        </w:rPr>
+        <w:t>'</w:t>
       </w:r>
       <w:r>
         <w:rPr>
@@ -3024,20 +3371,29 @@
         </w:rPr>
         <w:t>;</w:t>
       </w:r>
-    </w:p>
-    <w:p>
-      <w:pPr>
-        <w:rPr>
-          <w:sz w:val="22"/>
-          <w:szCs w:val="22"/>
-        </w:rPr>
-      </w:pPr>
-      <w:r>
-        <w:rPr>
-          <w:sz w:val="22"/>
-          <w:szCs w:val="22"/>
-        </w:rPr>
-        <w:t>Interruptions From stakeholders – mitigate with including them in strategic work, also forecastin</w:t>
+      <w:proofErr w:type="gramEnd"/>
+    </w:p>
+    <w:p>
+      <w:pPr>
+        <w:rPr>
+          <w:sz w:val="22"/>
+          <w:szCs w:val="22"/>
+        </w:rPr>
+      </w:pPr>
+      <w:r>
+        <w:rPr>
+          <w:sz w:val="22"/>
+          <w:szCs w:val="22"/>
+        </w:rPr>
+        <w:t xml:space="preserve">Interruptions From stakeholders – mitigate with including them in strategic work, also </w:t>
+      </w:r>
+      <w:proofErr w:type="gramStart"/>
+      <w:r>
+        <w:rPr>
+          <w:sz w:val="22"/>
+          <w:szCs w:val="22"/>
+        </w:rPr>
+        <w:t>forecastin</w:t>
       </w:r>
       <w:r>
         <w:rPr>
@@ -3046,6 +3402,7 @@
         </w:rPr>
         <w:t>g</w:t>
       </w:r>
+      <w:proofErr w:type="gramEnd"/>
     </w:p>
     <w:p>
       <w:pPr>
@@ -3096,6 +3453,7 @@
         </w:rPr>
         <w:t xml:space="preserve">or Story Mapping reduce. Combined </w:t>
       </w:r>
+      <w:proofErr w:type="gramStart"/>
       <w:r>
         <w:rPr>
           <w:rFonts w:ascii="Consolas" w:eastAsia="Times New Roman" w:hAnsi="Consolas" w:cs="Times New Roman"/>
@@ -3106,6 +3464,7 @@
         </w:rPr>
         <w:t>avoid</w:t>
       </w:r>
+      <w:proofErr w:type="gramEnd"/>
     </w:p>
     <w:p>
       <w:pPr>
@@ -3144,7 +3503,18 @@
           <w:szCs w:val="21"/>
           <w:lang w:val="en-CA" w:eastAsia="en-CA"/>
         </w:rPr>
-        <w:t>TDD or Pair Programming reduce – to eliminate combi</w:t>
+        <w:t xml:space="preserve">TDD or Pair Programming reduce – to eliminate </w:t>
+      </w:r>
+      <w:proofErr w:type="gramStart"/>
+      <w:r>
+        <w:rPr>
+          <w:rFonts w:ascii="Consolas" w:eastAsia="Times New Roman" w:hAnsi="Consolas" w:cs="Times New Roman"/>
+          <w:color w:val="A31515"/>
+          <w:sz w:val="21"/>
+          <w:szCs w:val="21"/>
+          <w:lang w:val="en-CA" w:eastAsia="en-CA"/>
+        </w:rPr>
+        <w:t>combi</w:t>
       </w:r>
       <w:r>
         <w:rPr>
@@ -3166,6 +3536,7 @@
         </w:rPr>
         <w:t>e</w:t>
       </w:r>
+      <w:proofErr w:type="gramEnd"/>
     </w:p>
     <w:p>
       <w:pPr>
@@ -3362,8 +3733,9 @@
           <w:sz w:val="22"/>
           <w:szCs w:val="22"/>
         </w:rPr>
-        <w:t xml:space="preserve"> – Close enough to others that we might skip</w:t>
-      </w:r>
+        <w:t xml:space="preserve"> – Close enough to others that we might </w:t>
+      </w:r>
+      <w:proofErr w:type="gramStart"/>
       <w:r>
         <w:rPr>
           <w:i/>
@@ -3371,6 +3743,16 @@
           <w:sz w:val="22"/>
           <w:szCs w:val="22"/>
         </w:rPr>
+        <w:t>skip</w:t>
+      </w:r>
+      <w:proofErr w:type="gramEnd"/>
+      <w:r>
+        <w:rPr>
+          <w:i/>
+          <w:iCs/>
+          <w:sz w:val="22"/>
+          <w:szCs w:val="22"/>
+        </w:rPr>
         <w:t xml:space="preserve"> </w:t>
       </w:r>
     </w:p>
@@ -3382,7 +3764,7 @@
           <w:sz w:val="22"/>
           <w:szCs w:val="22"/>
           <w:highlight w:val="yellow"/>
-          <w:rPrChange w:id="7" w:author="Mark Levison" w:date="2021-04-06T15:53:00Z">
+          <w:rPrChange w:id="8" w:author="Mark Levison" w:date="2021-04-06T15:53:00Z">
             <w:rPr>
               <w:i/>
               <w:iCs/>
@@ -3397,20 +3779,6 @@
           <w:sz w:val="22"/>
           <w:szCs w:val="22"/>
           <w:highlight w:val="yellow"/>
-          <w:rPrChange w:id="8" w:author="Mark Levison" w:date="2021-04-06T15:53:00Z">
-            <w:rPr>
-              <w:sz w:val="22"/>
-              <w:szCs w:val="22"/>
-            </w:rPr>
-          </w:rPrChange>
-        </w:rPr>
-        <w:t>Work not from the Sprint Backlog</w:t>
-      </w:r>
-      <w:r>
-        <w:rPr>
-          <w:sz w:val="22"/>
-          <w:szCs w:val="22"/>
-          <w:highlight w:val="yellow"/>
           <w:rPrChange w:id="9" w:author="Mark Levison" w:date="2021-04-06T15:53:00Z">
             <w:rPr>
               <w:sz w:val="22"/>
@@ -3418,7 +3786,7 @@
             </w:rPr>
           </w:rPrChange>
         </w:rPr>
-        <w:t xml:space="preserve"> </w:t>
+        <w:t>Work not from the Sprint Backlog</w:t>
       </w:r>
       <w:r>
         <w:rPr>
@@ -3432,16 +3800,30 @@
             </w:rPr>
           </w:rPrChange>
         </w:rPr>
-        <w:t xml:space="preserve">–Shadow Work </w:t>
-      </w:r>
-      <w:r>
-        <w:rPr>
-          <w:i/>
-          <w:iCs/>
+        <w:t xml:space="preserve"> </w:t>
+      </w:r>
+      <w:r>
+        <w:rPr>
           <w:sz w:val="22"/>
           <w:szCs w:val="22"/>
           <w:highlight w:val="yellow"/>
           <w:rPrChange w:id="11" w:author="Mark Levison" w:date="2021-04-06T15:53:00Z">
+            <w:rPr>
+              <w:sz w:val="22"/>
+              <w:szCs w:val="22"/>
+            </w:rPr>
+          </w:rPrChange>
+        </w:rPr>
+        <w:t xml:space="preserve">–Shadow Work </w:t>
+      </w:r>
+      <w:r>
+        <w:rPr>
+          <w:i/>
+          <w:iCs/>
+          <w:sz w:val="22"/>
+          <w:szCs w:val="22"/>
+          <w:highlight w:val="yellow"/>
+          <w:rPrChange w:id="12" w:author="Mark Levison" w:date="2021-04-06T15:53:00Z">
             <w:rPr>
               <w:i/>
               <w:iCs/>
@@ -3450,130 +3832,28 @@
             </w:rPr>
           </w:rPrChange>
         </w:rPr>
-        <w:t>– Sprint Goal mitigates to a point</w:t>
-      </w:r>
-    </w:p>
-    <w:p>
-      <w:pPr>
-        <w:rPr>
-          <w:sz w:val="22"/>
-          <w:szCs w:val="22"/>
-        </w:rPr>
-      </w:pPr>
-      <w:r>
-        <w:rPr>
+        <w:t xml:space="preserve">– Sprint Goal mitigates to a </w:t>
+      </w:r>
+      <w:proofErr w:type="gramStart"/>
+      <w:r>
+        <w:rPr>
+          <w:i/>
+          <w:iCs/>
           <w:sz w:val="22"/>
           <w:szCs w:val="22"/>
           <w:highlight w:val="yellow"/>
-          <w:rPrChange w:id="12" w:author="Mark Levison" w:date="2021-04-06T15:53:00Z">
+          <w:rPrChange w:id="13" w:author="Mark Levison" w:date="2021-04-06T15:53:00Z">
             <w:rPr>
+              <w:i/>
+              <w:iCs/>
               <w:sz w:val="22"/>
               <w:szCs w:val="22"/>
             </w:rPr>
           </w:rPrChange>
         </w:rPr>
-        <w:t>Quality Issues</w:t>
-      </w:r>
-      <w:r>
-        <w:rPr>
-          <w:sz w:val="22"/>
-          <w:szCs w:val="22"/>
-          <w:highlight w:val="yellow"/>
-          <w:rPrChange w:id="13" w:author="Mark Levison" w:date="2021-04-06T15:53:00Z">
-            <w:rPr>
-              <w:sz w:val="22"/>
-              <w:szCs w:val="22"/>
-            </w:rPr>
-          </w:rPrChange>
-        </w:rPr>
-        <w:t xml:space="preserve"> – Reduced by TDD, BDD and</w:t>
-      </w:r>
-      <w:r>
-        <w:rPr>
-          <w:sz w:val="22"/>
-          <w:szCs w:val="22"/>
-        </w:rPr>
-        <w:t xml:space="preserve"> …</w:t>
-      </w:r>
-    </w:p>
-    <w:p>
-      <w:pPr>
-        <w:rPr>
-          <w:sz w:val="22"/>
-          <w:szCs w:val="22"/>
-        </w:rPr>
-      </w:pPr>
-      <w:r>
-        <w:rPr>
-          <w:sz w:val="22"/>
-          <w:szCs w:val="22"/>
-        </w:rPr>
-        <w:t>Integration Problems with another team</w:t>
-      </w:r>
-    </w:p>
-    <w:p>
-      <w:pPr>
-        <w:rPr>
-          <w:sz w:val="22"/>
-          <w:szCs w:val="22"/>
-        </w:rPr>
-      </w:pPr>
-      <w:r>
-        <w:rPr>
-          <w:sz w:val="22"/>
-          <w:szCs w:val="22"/>
-        </w:rPr>
-        <w:t>Computer SDD Failure or Other technical problem</w:t>
-      </w:r>
-    </w:p>
-    <w:p>
-      <w:pPr>
-        <w:rPr>
-          <w:i/>
-          <w:iCs/>
-          <w:sz w:val="22"/>
-          <w:szCs w:val="22"/>
-        </w:rPr>
-      </w:pPr>
-      <w:r>
-        <w:rPr>
-          <w:i/>
-          <w:iCs/>
-          <w:sz w:val="22"/>
-          <w:szCs w:val="22"/>
-        </w:rPr>
-        <w:t>Waiting for another team</w:t>
-      </w:r>
-    </w:p>
-    <w:p>
-      <w:pPr>
-        <w:rPr>
-          <w:sz w:val="22"/>
-          <w:szCs w:val="22"/>
-        </w:rPr>
-      </w:pPr>
-      <w:r>
-        <w:rPr>
-          <w:sz w:val="22"/>
-          <w:szCs w:val="22"/>
-        </w:rPr>
-        <w:t>Dependency – another team injected work in your product backlog that harmed you</w:t>
-      </w:r>
-    </w:p>
-    <w:p>
-      <w:pPr>
-        <w:rPr>
-          <w:sz w:val="22"/>
-          <w:szCs w:val="22"/>
-        </w:rPr>
-      </w:pPr>
-      <w:r>
-        <w:rPr>
-          <w:sz w:val="22"/>
-          <w:szCs w:val="22"/>
-        </w:rPr>
-        <w:t>Poor Communication</w:t>
-      </w:r>
+        <w:t>point</w:t>
+      </w:r>
+      <w:proofErr w:type="gramEnd"/>
     </w:p>
     <w:p>
       <w:pPr>
@@ -3594,17 +3874,164 @@
             </w:rPr>
           </w:rPrChange>
         </w:rPr>
-        <w:t>Unnecessary Meetings occupying up 25% of the Sprint</w:t>
-      </w:r>
-    </w:p>
-    <w:p>
-      <w:pPr>
-        <w:rPr>
-          <w:sz w:val="22"/>
-          <w:szCs w:val="22"/>
-        </w:rPr>
-      </w:pPr>
-      <w:ins w:id="15" w:author="Mark Levison" w:date="2021-04-02T13:46:00Z">
+        <w:t>Quality Issues</w:t>
+      </w:r>
+      <w:r>
+        <w:rPr>
+          <w:sz w:val="22"/>
+          <w:szCs w:val="22"/>
+          <w:highlight w:val="yellow"/>
+          <w:rPrChange w:id="15" w:author="Mark Levison" w:date="2021-04-06T15:53:00Z">
+            <w:rPr>
+              <w:sz w:val="22"/>
+              <w:szCs w:val="22"/>
+            </w:rPr>
+          </w:rPrChange>
+        </w:rPr>
+        <w:t xml:space="preserve"> – Reduced by TDD, BDD and</w:t>
+      </w:r>
+      <w:r>
+        <w:rPr>
+          <w:sz w:val="22"/>
+          <w:szCs w:val="22"/>
+        </w:rPr>
+        <w:t xml:space="preserve"> …</w:t>
+      </w:r>
+    </w:p>
+    <w:p>
+      <w:pPr>
+        <w:rPr>
+          <w:sz w:val="22"/>
+          <w:szCs w:val="22"/>
+        </w:rPr>
+      </w:pPr>
+      <w:r>
+        <w:rPr>
+          <w:sz w:val="22"/>
+          <w:szCs w:val="22"/>
+        </w:rPr>
+        <w:t>Integration Problems with another team</w:t>
+      </w:r>
+    </w:p>
+    <w:p>
+      <w:pPr>
+        <w:rPr>
+          <w:sz w:val="22"/>
+          <w:szCs w:val="22"/>
+        </w:rPr>
+      </w:pPr>
+      <w:r>
+        <w:rPr>
+          <w:sz w:val="22"/>
+          <w:szCs w:val="22"/>
+        </w:rPr>
+        <w:t>Computer SDD Failure or Other technical problem</w:t>
+      </w:r>
+    </w:p>
+    <w:p>
+      <w:pPr>
+        <w:rPr>
+          <w:i/>
+          <w:iCs/>
+          <w:sz w:val="22"/>
+          <w:szCs w:val="22"/>
+        </w:rPr>
+      </w:pPr>
+      <w:r>
+        <w:rPr>
+          <w:i/>
+          <w:iCs/>
+          <w:sz w:val="22"/>
+          <w:szCs w:val="22"/>
+        </w:rPr>
+        <w:t>Waiting for another team</w:t>
+      </w:r>
+    </w:p>
+    <w:p>
+      <w:pPr>
+        <w:rPr>
+          <w:sz w:val="22"/>
+          <w:szCs w:val="22"/>
+        </w:rPr>
+      </w:pPr>
+      <w:r>
+        <w:rPr>
+          <w:sz w:val="22"/>
+          <w:szCs w:val="22"/>
+        </w:rPr>
+        <w:t xml:space="preserve">Dependency – another team injected work in your product backlog that harmed </w:t>
+      </w:r>
+      <w:proofErr w:type="gramStart"/>
+      <w:r>
+        <w:rPr>
+          <w:sz w:val="22"/>
+          <w:szCs w:val="22"/>
+        </w:rPr>
+        <w:t>you</w:t>
+      </w:r>
+      <w:proofErr w:type="gramEnd"/>
+    </w:p>
+    <w:p>
+      <w:pPr>
+        <w:rPr>
+          <w:sz w:val="22"/>
+          <w:szCs w:val="22"/>
+        </w:rPr>
+      </w:pPr>
+      <w:r>
+        <w:rPr>
+          <w:sz w:val="22"/>
+          <w:szCs w:val="22"/>
+        </w:rPr>
+        <w:t>Poor Communication</w:t>
+      </w:r>
+    </w:p>
+    <w:p>
+      <w:pPr>
+        <w:rPr>
+          <w:sz w:val="22"/>
+          <w:szCs w:val="22"/>
+        </w:rPr>
+      </w:pPr>
+      <w:r>
+        <w:rPr>
+          <w:sz w:val="22"/>
+          <w:szCs w:val="22"/>
+          <w:highlight w:val="yellow"/>
+          <w:rPrChange w:id="16" w:author="Mark Levison" w:date="2021-04-06T15:53:00Z">
+            <w:rPr>
+              <w:sz w:val="22"/>
+              <w:szCs w:val="22"/>
+            </w:rPr>
+          </w:rPrChange>
+        </w:rPr>
+        <w:t xml:space="preserve">Unnecessary Meetings occupying up 25% of the </w:t>
+      </w:r>
+      <w:proofErr w:type="gramStart"/>
+      <w:r>
+        <w:rPr>
+          <w:sz w:val="22"/>
+          <w:szCs w:val="22"/>
+          <w:highlight w:val="yellow"/>
+          <w:rPrChange w:id="17" w:author="Mark Levison" w:date="2021-04-06T15:53:00Z">
+            <w:rPr>
+              <w:sz w:val="22"/>
+              <w:szCs w:val="22"/>
+            </w:rPr>
+          </w:rPrChange>
+        </w:rPr>
+        <w:t>Sprint</w:t>
+      </w:r>
+      <w:proofErr w:type="gramEnd"/>
+    </w:p>
+    <w:p>
+      <w:pPr>
+        <w:rPr>
+          <w:sz w:val="22"/>
+          <w:szCs w:val="22"/>
+        </w:rPr>
+      </w:pPr>
+      <w:ins w:id="18" w:author="Mark Levison" w:date="2021-04-02T13:46:00Z">
         <w:r>
           <w:rPr>
             <w:sz w:val="22"/>
@@ -3613,7 +4040,7 @@
           <w:t>**Check GREMLI</w:t>
         </w:r>
       </w:ins>
-      <w:ins w:id="16" w:author="Mark Levison" w:date="2021-04-02T13:47:00Z">
+      <w:ins w:id="19" w:author="Mark Levison" w:date="2021-04-02T13:47:00Z">
         <w:r>
           <w:rPr>
             <w:sz w:val="22"/>
@@ -3663,8 +4090,17 @@
           <w:sz w:val="22"/>
           <w:szCs w:val="22"/>
         </w:rPr>
-        <w:t>All action code should be checked to see what types of action they affect</w:t>
-      </w:r>
+        <w:t xml:space="preserve">All action code should be checked to see what types of action they </w:t>
+      </w:r>
+      <w:proofErr w:type="gramStart"/>
+      <w:r>
+        <w:rPr>
+          <w:sz w:val="22"/>
+          <w:szCs w:val="22"/>
+        </w:rPr>
+        <w:t>affect</w:t>
+      </w:r>
+      <w:proofErr w:type="gramEnd"/>
     </w:p>
     <w:p>
       <w:pPr>
@@ -3687,8 +4123,17 @@
           <w:szCs w:val="22"/>
         </w:rPr>
         <w:lastRenderedPageBreak/>
-        <w:t>Put Agile Engineering practices picture on the site. Link to from game. Give its own link URL. Promise a clickable one will come later</w:t>
-      </w:r>
+        <w:t xml:space="preserve">Put Agile Engineering practices picture on the site. Link to from game. Give its own link URL. Promise a clickable one will come </w:t>
+      </w:r>
+      <w:proofErr w:type="gramStart"/>
+      <w:r>
+        <w:rPr>
+          <w:sz w:val="22"/>
+          <w:szCs w:val="22"/>
+        </w:rPr>
+        <w:t>later</w:t>
+      </w:r>
+      <w:proofErr w:type="gramEnd"/>
     </w:p>
     <w:p/>
     <w:p>
@@ -3696,8 +4141,16 @@
         <w:rPr>
           <w:highlight w:val="yellow"/>
         </w:rPr>
-        <w:t>Celebrate successes within the team</w:t>
-      </w:r>
+        <w:t xml:space="preserve">Celebrate successes within the </w:t>
+      </w:r>
+      <w:proofErr w:type="gramStart"/>
+      <w:r>
+        <w:rPr>
+          <w:highlight w:val="yellow"/>
+        </w:rPr>
+        <w:t>team</w:t>
+      </w:r>
+      <w:proofErr w:type="gramEnd"/>
     </w:p>
     <w:p>
       <w:r>
@@ -3705,8 +4158,13 @@
       </w:r>
     </w:p>
     <w:p>
-      <w:r>
-        <w:t>10 minute build and test</w:t>
+      <w:proofErr w:type="gramStart"/>
+      <w:r>
+        <w:t>10 minute</w:t>
+      </w:r>
+      <w:proofErr w:type="gramEnd"/>
+      <w:r>
+        <w:t xml:space="preserve"> build and test</w:t>
       </w:r>
     </w:p>
     <w:p>
@@ -3837,13 +4295,21 @@
         <w:t>,</w:t>
       </w:r>
       <w:r>
-        <w:t xml:space="preserve"> congratulations. In addition</w:t>
+        <w:t xml:space="preserve"> congratulations. In </w:t>
+      </w:r>
+      <w:proofErr w:type="gramStart"/>
+      <w:r>
+        <w:t>addition</w:t>
       </w:r>
       <w:r>
         <w:t>,</w:t>
       </w:r>
       <w:r>
-        <w:t xml:space="preserve"> if we’re unlucky some teams will have to deal with a fire</w:t>
+        <w:t xml:space="preserve"> if</w:t>
+      </w:r>
+      <w:proofErr w:type="gramEnd"/>
+      <w:r>
+        <w:t xml:space="preserve"> we’re unlucky some teams will have to deal with a fire</w:t>
       </w:r>
       <w:r>
         <w:t>.</w:t>
@@ -3905,8 +4371,16 @@
         <w:rPr>
           <w:i/>
         </w:rPr>
-        <w:t>Teams that pre-allocated time to deal with fires roll a die: 1-3 no additional losses; 4-5 lose one additional story; 6 lose two additional stories</w:t>
-      </w:r>
+        <w:t xml:space="preserve">Teams that pre-allocated time to deal with fires roll a die: 1-3 no additional losses; 4-5 lose one additional story; 6 lose two additional </w:t>
+      </w:r>
+      <w:proofErr w:type="gramStart"/>
+      <w:r>
+        <w:rPr>
+          <w:i/>
+        </w:rPr>
+        <w:t>stories</w:t>
+      </w:r>
+      <w:proofErr w:type="gramEnd"/>
     </w:p>
     <w:p>
       <w:pPr>
@@ -3935,8 +4409,16 @@
         <w:rPr>
           <w:i/>
         </w:rPr>
-        <w:t>outcomes pre-allocating time to deal with the fires</w:t>
-      </w:r>
+        <w:t xml:space="preserve">outcomes pre-allocating time to deal with the </w:t>
+      </w:r>
+      <w:proofErr w:type="gramStart"/>
+      <w:r>
+        <w:rPr>
+          <w:i/>
+        </w:rPr>
+        <w:t>fires</w:t>
+      </w:r>
+      <w:proofErr w:type="gramEnd"/>
     </w:p>
     <w:p>
       <w:pPr>
@@ -4001,7 +4483,21 @@
         <w:rPr>
           <w:i/>
         </w:rPr>
-        <w:t xml:space="preserve"> you took care of all of the fires that came up.</w:t>
+        <w:t xml:space="preserve"> you took care of </w:t>
+      </w:r>
+      <w:proofErr w:type="gramStart"/>
+      <w:r>
+        <w:rPr>
+          <w:i/>
+        </w:rPr>
+        <w:t>all of</w:t>
+      </w:r>
+      <w:proofErr w:type="gramEnd"/>
+      <w:r>
+        <w:rPr>
+          <w:i/>
+        </w:rPr>
+        <w:t xml:space="preserve"> the fires that came up.</w:t>
       </w:r>
     </w:p>
     <w:p>
@@ -4059,8 +4555,16 @@
         <w:rPr>
           <w:i/>
         </w:rPr>
-        <w:t>Social Time; Moving Desks closer together; Working Agreements;</w:t>
-      </w:r>
+        <w:t xml:space="preserve">Social Time; Moving Desks closer together; Working </w:t>
+      </w:r>
+      <w:proofErr w:type="gramStart"/>
+      <w:r>
+        <w:rPr>
+          <w:i/>
+        </w:rPr>
+        <w:t>Agreements;</w:t>
+      </w:r>
+      <w:proofErr w:type="gramEnd"/>
     </w:p>
     <w:p/>
     <w:p>
@@ -4093,13 +4597,29 @@
       </w:r>
       <w:proofErr w:type="spellEnd"/>
       <w:r>
-        <w:t>, we’re making money. We’re starting to get great customer feedback with all sorts of new ideas. Even though it</w:t>
+        <w:t xml:space="preserve">, we’re making money. </w:t>
+      </w:r>
+      <w:proofErr w:type="gramStart"/>
+      <w:r>
+        <w:t>We’re</w:t>
+      </w:r>
+      <w:proofErr w:type="gramEnd"/>
+      <w:r>
+        <w:t xml:space="preserve"> starting to get great customer feedback with all sorts of new ideas. Even though </w:t>
+      </w:r>
+      <w:proofErr w:type="gramStart"/>
+      <w:r>
+        <w:t>it</w:t>
       </w:r>
       <w:r>
         <w:t>’</w:t>
       </w:r>
       <w:r>
-        <w:t>s mid-sprint and you’ve already committed</w:t>
+        <w:t>s</w:t>
+      </w:r>
+      <w:proofErr w:type="gramEnd"/>
+      <w:r>
+        <w:t xml:space="preserve"> mid-sprint and you’ve already committed</w:t>
       </w:r>
       <w:r>
         <w:t>,</w:t>
@@ -4686,12 +5206,21 @@
                 <w:szCs w:val="22"/>
               </w:rPr>
             </w:pPr>
-            <w:r>
-              <w:rPr>
-                <w:sz w:val="22"/>
-                <w:szCs w:val="22"/>
-              </w:rPr>
-              <w:t>We’ve had an emergency on another team, we need your best tester for a while</w:t>
+            <w:proofErr w:type="gramStart"/>
+            <w:r>
+              <w:rPr>
+                <w:sz w:val="22"/>
+                <w:szCs w:val="22"/>
+              </w:rPr>
+              <w:t>We’ve</w:t>
+            </w:r>
+            <w:proofErr w:type="gramEnd"/>
+            <w:r>
+              <w:rPr>
+                <w:sz w:val="22"/>
+                <w:szCs w:val="22"/>
+              </w:rPr>
+              <w:t xml:space="preserve"> had an emergency on another team, we need your best tester for a while</w:t>
             </w:r>
             <w:r>
               <w:rPr>
@@ -4924,7 +5453,23 @@
                 <w:sz w:val="22"/>
                 <w:szCs w:val="22"/>
               </w:rPr>
-              <w:t>One of the people on your team isn’t pulling their weight</w:t>
+              <w:t xml:space="preserve">One of the people on your team </w:t>
+            </w:r>
+            <w:proofErr w:type="gramStart"/>
+            <w:r>
+              <w:rPr>
+                <w:sz w:val="22"/>
+                <w:szCs w:val="22"/>
+              </w:rPr>
+              <w:t>isn’t</w:t>
+            </w:r>
+            <w:proofErr w:type="gramEnd"/>
+            <w:r>
+              <w:rPr>
+                <w:sz w:val="22"/>
+                <w:szCs w:val="22"/>
+              </w:rPr>
+              <w:t xml:space="preserve"> pulling their weight</w:t>
             </w:r>
             <w:r>
               <w:rPr>
@@ -5000,7 +5545,15 @@
                 <w:sz w:val="22"/>
                 <w:szCs w:val="22"/>
               </w:rPr>
-              <w:t xml:space="preserve"> but it</w:t>
+              <w:t xml:space="preserve"> but </w:t>
+            </w:r>
+            <w:proofErr w:type="gramStart"/>
+            <w:r>
+              <w:rPr>
+                <w:sz w:val="22"/>
+                <w:szCs w:val="22"/>
+              </w:rPr>
+              <w:t>it</w:t>
             </w:r>
             <w:r>
               <w:rPr>
@@ -5014,7 +5567,15 @@
                 <w:sz w:val="22"/>
                 <w:szCs w:val="22"/>
               </w:rPr>
-              <w:t xml:space="preserve">s harming morale and productivity. </w:t>
+              <w:t>s</w:t>
+            </w:r>
+            <w:proofErr w:type="gramEnd"/>
+            <w:r>
+              <w:rPr>
+                <w:sz w:val="22"/>
+                <w:szCs w:val="22"/>
+              </w:rPr>
+              <w:t xml:space="preserve"> harming morale and productivity. </w:t>
             </w:r>
             <w:r>
               <w:rPr>
@@ -5271,7 +5832,23 @@
                 <w:sz w:val="22"/>
                 <w:szCs w:val="22"/>
               </w:rPr>
-              <w:t xml:space="preserve">this person feels that they’re more important than the team. </w:t>
+              <w:t xml:space="preserve">this person feels that </w:t>
+            </w:r>
+            <w:proofErr w:type="gramStart"/>
+            <w:r>
+              <w:rPr>
+                <w:sz w:val="22"/>
+                <w:szCs w:val="22"/>
+              </w:rPr>
+              <w:t>they’re</w:t>
+            </w:r>
+            <w:proofErr w:type="gramEnd"/>
+            <w:r>
+              <w:rPr>
+                <w:sz w:val="22"/>
+                <w:szCs w:val="22"/>
+              </w:rPr>
+              <w:t xml:space="preserve"> more important than the team. </w:t>
             </w:r>
             <w:r>
               <w:rPr>
@@ -5416,8 +5993,17 @@
                 <w:sz w:val="22"/>
                 <w:szCs w:val="22"/>
               </w:rPr>
-              <w:t>avoids this problem</w:t>
-            </w:r>
+              <w:t xml:space="preserve">avoids this </w:t>
+            </w:r>
+            <w:proofErr w:type="gramStart"/>
+            <w:r>
+              <w:rPr>
+                <w:sz w:val="22"/>
+                <w:szCs w:val="22"/>
+              </w:rPr>
+              <w:t>problem</w:t>
+            </w:r>
+            <w:proofErr w:type="gramEnd"/>
           </w:p>
           <w:p>
             <w:pPr>
@@ -5441,12 +6027,21 @@
               </w:rPr>
               <w:t xml:space="preserve">Same with, </w:t>
             </w:r>
-            <w:r>
-              <w:rPr>
-                <w:sz w:val="22"/>
-                <w:szCs w:val="22"/>
-              </w:rPr>
-              <w:t>Working agreements also work because they empower team members to raise the issue.</w:t>
+            <w:proofErr w:type="gramStart"/>
+            <w:r>
+              <w:rPr>
+                <w:sz w:val="22"/>
+                <w:szCs w:val="22"/>
+              </w:rPr>
+              <w:t>Working</w:t>
+            </w:r>
+            <w:proofErr w:type="gramEnd"/>
+            <w:r>
+              <w:rPr>
+                <w:sz w:val="22"/>
+                <w:szCs w:val="22"/>
+              </w:rPr>
+              <w:t xml:space="preserve"> agreements also work because they empower team members to raise the issue.</w:t>
             </w:r>
           </w:p>
         </w:tc>
@@ -5661,6 +6256,7 @@
           <w:lang w:val="en-CA" w:eastAsia="en-CA"/>
         </w:rPr>
       </w:pPr>
+      <w:proofErr w:type="gramStart"/>
       <w:r>
         <w:rPr>
           <w:rFonts w:ascii="Times New Roman" w:eastAsia="Times New Roman" w:hAnsi="Symbol" w:cs="Times New Roman"/>
@@ -5673,7 +6269,15 @@
           <w:rFonts w:ascii="Times New Roman" w:eastAsia="Times New Roman" w:hAnsi="Times New Roman" w:cs="Times New Roman"/>
           <w:lang w:val="en-CA" w:eastAsia="en-CA"/>
         </w:rPr>
-        <w:t xml:space="preserve">  ​Mechanics and playability?</w:t>
+        <w:t xml:space="preserve">  ​</w:t>
+      </w:r>
+      <w:proofErr w:type="gramEnd"/>
+      <w:r>
+        <w:rPr>
+          <w:rFonts w:ascii="Times New Roman" w:eastAsia="Times New Roman" w:hAnsi="Times New Roman" w:cs="Times New Roman"/>
+          <w:lang w:val="en-CA" w:eastAsia="en-CA"/>
+        </w:rPr>
+        <w:t>Mechanics and playability?</w:t>
       </w:r>
     </w:p>
     <w:p>
@@ -5733,7 +6337,23 @@
           <w:rFonts w:ascii="Times New Roman" w:eastAsia="Times New Roman" w:hAnsi="Times New Roman" w:cs="Times New Roman"/>
           <w:lang w:val="en-CA" w:eastAsia="en-CA"/>
         </w:rPr>
-        <w:t>Mechanics: There is a focus on capacity/velocity, backlog items done. Should product and sprint goals be a factor (demonstrating that sometimes it's awesome to not complete stories, but still hit your goal).</w:t>
+        <w:t xml:space="preserve">Mechanics: There is a focus on capacity/velocity, backlog items done. Should product and sprint goals be a factor (demonstrating that sometimes </w:t>
+      </w:r>
+      <w:proofErr w:type="gramStart"/>
+      <w:r>
+        <w:rPr>
+          <w:rFonts w:ascii="Times New Roman" w:eastAsia="Times New Roman" w:hAnsi="Times New Roman" w:cs="Times New Roman"/>
+          <w:lang w:val="en-CA" w:eastAsia="en-CA"/>
+        </w:rPr>
+        <w:t>it's</w:t>
+      </w:r>
+      <w:proofErr w:type="gramEnd"/>
+      <w:r>
+        <w:rPr>
+          <w:rFonts w:ascii="Times New Roman" w:eastAsia="Times New Roman" w:hAnsi="Times New Roman" w:cs="Times New Roman"/>
+          <w:lang w:val="en-CA" w:eastAsia="en-CA"/>
+        </w:rPr>
+        <w:t xml:space="preserve"> awesome to not complete stories, but still hit your goal).</w:t>
       </w:r>
     </w:p>
     <w:p>
@@ -5773,8 +6393,17 @@
           <w:rFonts w:ascii="Times New Roman" w:eastAsia="Times New Roman" w:hAnsi="Times New Roman" w:cs="Times New Roman"/>
           <w:lang w:val="en-CA" w:eastAsia="en-CA"/>
         </w:rPr>
-        <w:t>Mechanics: Items seem to be pure positive/negative impact.  Double-edged swords might be interesting</w:t>
-      </w:r>
+        <w:t xml:space="preserve">Mechanics: Items seem to be pure positive/negative impact.  Double-edged swords might be </w:t>
+      </w:r>
+      <w:proofErr w:type="gramStart"/>
+      <w:r>
+        <w:rPr>
+          <w:rFonts w:ascii="Times New Roman" w:eastAsia="Times New Roman" w:hAnsi="Times New Roman" w:cs="Times New Roman"/>
+          <w:lang w:val="en-CA" w:eastAsia="en-CA"/>
+        </w:rPr>
+        <w:t>interesting</w:t>
+      </w:r>
+      <w:proofErr w:type="gramEnd"/>
     </w:p>
     <w:p>
       <w:pPr>
@@ -5793,7 +6422,23 @@
           <w:rFonts w:ascii="Times New Roman" w:eastAsia="Times New Roman" w:hAnsi="Times New Roman" w:cs="Times New Roman"/>
           <w:lang w:val="en-CA" w:eastAsia="en-CA"/>
         </w:rPr>
-        <w:t>Mechanics: Idea - Bypass DOD to get more stories "done", but pay for it with increased tech debt drag (or production fire).</w:t>
+        <w:t>Mechanics: Idea - Bypass DOD to get more stories "done</w:t>
+      </w:r>
+      <w:proofErr w:type="gramStart"/>
+      <w:r>
+        <w:rPr>
+          <w:rFonts w:ascii="Times New Roman" w:eastAsia="Times New Roman" w:hAnsi="Times New Roman" w:cs="Times New Roman"/>
+          <w:lang w:val="en-CA" w:eastAsia="en-CA"/>
+        </w:rPr>
+        <w:t>", but</w:t>
+      </w:r>
+      <w:proofErr w:type="gramEnd"/>
+      <w:r>
+        <w:rPr>
+          <w:rFonts w:ascii="Times New Roman" w:eastAsia="Times New Roman" w:hAnsi="Times New Roman" w:cs="Times New Roman"/>
+          <w:lang w:val="en-CA" w:eastAsia="en-CA"/>
+        </w:rPr>
+        <w:t xml:space="preserve"> pay for it with increased tech debt drag (or production fire).</w:t>
       </w:r>
     </w:p>
     <w:p>
@@ -5813,7 +6458,23 @@
           <w:rFonts w:ascii="Times New Roman" w:eastAsia="Times New Roman" w:hAnsi="Times New Roman" w:cs="Times New Roman"/>
           <w:lang w:val="en-CA" w:eastAsia="en-CA"/>
         </w:rPr>
-        <w:t>Mechanics: Idea - Skip retro to get a few more points in the sprint, but reduce/disable improvements in the next sprint.</w:t>
+        <w:t xml:space="preserve">Mechanics: Idea - Skip retro to get a few more points in the </w:t>
+      </w:r>
+      <w:proofErr w:type="gramStart"/>
+      <w:r>
+        <w:rPr>
+          <w:rFonts w:ascii="Times New Roman" w:eastAsia="Times New Roman" w:hAnsi="Times New Roman" w:cs="Times New Roman"/>
+          <w:lang w:val="en-CA" w:eastAsia="en-CA"/>
+        </w:rPr>
+        <w:t>sprint, but</w:t>
+      </w:r>
+      <w:proofErr w:type="gramEnd"/>
+      <w:r>
+        <w:rPr>
+          <w:rFonts w:ascii="Times New Roman" w:eastAsia="Times New Roman" w:hAnsi="Times New Roman" w:cs="Times New Roman"/>
+          <w:lang w:val="en-CA" w:eastAsia="en-CA"/>
+        </w:rPr>
+        <w:t xml:space="preserve"> reduce/disable improvements in the next sprint.</w:t>
       </w:r>
     </w:p>
     <w:p>
@@ -5869,16 +6530,49 @@
           <w:rFonts w:ascii="Times New Roman" w:eastAsia="Times New Roman" w:hAnsi="Times New Roman" w:cs="Times New Roman"/>
           <w:lang w:val="en-CA" w:eastAsia="en-CA"/>
         </w:rPr>
-        <w:t xml:space="preserve"> said: "Best time to plant a build server was last round, the second best time is now".  I can't implement unit testing because I didn't build a build server in round 1... why can't I build one in round 2?  </w:t>
-      </w:r>
-    </w:p>
-    <w:p>
-      <w:pPr>
+        <w:t xml:space="preserve"> said: "Best time to plant a build server was last round, the </w:t>
+      </w:r>
+      <w:proofErr w:type="gramStart"/>
+      <w:r>
         <w:rPr>
           <w:rFonts w:ascii="Times New Roman" w:eastAsia="Times New Roman" w:hAnsi="Times New Roman" w:cs="Times New Roman"/>
           <w:lang w:val="en-CA" w:eastAsia="en-CA"/>
         </w:rPr>
-      </w:pPr>
+        <w:t>second best</w:t>
+      </w:r>
+      <w:proofErr w:type="gramEnd"/>
+      <w:r>
+        <w:rPr>
+          <w:rFonts w:ascii="Times New Roman" w:eastAsia="Times New Roman" w:hAnsi="Times New Roman" w:cs="Times New Roman"/>
+          <w:lang w:val="en-CA" w:eastAsia="en-CA"/>
+        </w:rPr>
+        <w:t xml:space="preserve"> time is now".  I </w:t>
+      </w:r>
+      <w:proofErr w:type="gramStart"/>
+      <w:r>
+        <w:rPr>
+          <w:rFonts w:ascii="Times New Roman" w:eastAsia="Times New Roman" w:hAnsi="Times New Roman" w:cs="Times New Roman"/>
+          <w:lang w:val="en-CA" w:eastAsia="en-CA"/>
+        </w:rPr>
+        <w:t>can't</w:t>
+      </w:r>
+      <w:proofErr w:type="gramEnd"/>
+      <w:r>
+        <w:rPr>
+          <w:rFonts w:ascii="Times New Roman" w:eastAsia="Times New Roman" w:hAnsi="Times New Roman" w:cs="Times New Roman"/>
+          <w:lang w:val="en-CA" w:eastAsia="en-CA"/>
+        </w:rPr>
+        <w:t xml:space="preserve"> implement unit testing because I didn't build a build server in round 1... why can't I build one in round 2?  </w:t>
+      </w:r>
+    </w:p>
+    <w:p>
+      <w:pPr>
+        <w:rPr>
+          <w:rFonts w:ascii="Times New Roman" w:eastAsia="Times New Roman" w:hAnsi="Times New Roman" w:cs="Times New Roman"/>
+          <w:lang w:val="en-CA" w:eastAsia="en-CA"/>
+        </w:rPr>
+      </w:pPr>
+      <w:proofErr w:type="gramStart"/>
       <w:r>
         <w:rPr>
           <w:rFonts w:ascii="Times New Roman" w:eastAsia="Times New Roman" w:hAnsi="Symbol" w:cs="Times New Roman"/>
@@ -5891,7 +6585,15 @@
           <w:rFonts w:ascii="Times New Roman" w:eastAsia="Times New Roman" w:hAnsi="Times New Roman" w:cs="Times New Roman"/>
           <w:lang w:val="en-CA" w:eastAsia="en-CA"/>
         </w:rPr>
-        <w:t xml:space="preserve">  Is it obvious how the game progresses?</w:t>
+        <w:t xml:space="preserve">  Is</w:t>
+      </w:r>
+      <w:proofErr w:type="gramEnd"/>
+      <w:r>
+        <w:rPr>
+          <w:rFonts w:ascii="Times New Roman" w:eastAsia="Times New Roman" w:hAnsi="Times New Roman" w:cs="Times New Roman"/>
+          <w:lang w:val="en-CA" w:eastAsia="en-CA"/>
+        </w:rPr>
+        <w:t xml:space="preserve"> it obvious how the game progresses?</w:t>
       </w:r>
     </w:p>
     <w:p>
@@ -5911,8 +6613,17 @@
           <w:rFonts w:ascii="Times New Roman" w:eastAsia="Times New Roman" w:hAnsi="Times New Roman" w:cs="Times New Roman"/>
           <w:lang w:val="en-CA" w:eastAsia="en-CA"/>
         </w:rPr>
-        <w:t>Visualize product backlog progress</w:t>
-      </w:r>
+        <w:t xml:space="preserve">Visualize product backlog </w:t>
+      </w:r>
+      <w:proofErr w:type="gramStart"/>
+      <w:r>
+        <w:rPr>
+          <w:rFonts w:ascii="Times New Roman" w:eastAsia="Times New Roman" w:hAnsi="Times New Roman" w:cs="Times New Roman"/>
+          <w:lang w:val="en-CA" w:eastAsia="en-CA"/>
+        </w:rPr>
+        <w:t>progress</w:t>
+      </w:r>
+      <w:proofErr w:type="gramEnd"/>
     </w:p>
     <w:p>
       <w:pPr>
@@ -5931,8 +6642,17 @@
           <w:rFonts w:ascii="Times New Roman" w:eastAsia="Times New Roman" w:hAnsi="Times New Roman" w:cs="Times New Roman"/>
           <w:lang w:val="en-CA" w:eastAsia="en-CA"/>
         </w:rPr>
-        <w:t>Show sprint velocity history as a graph</w:t>
-      </w:r>
+        <w:t xml:space="preserve">Show sprint velocity history as a </w:t>
+      </w:r>
+      <w:proofErr w:type="gramStart"/>
+      <w:r>
+        <w:rPr>
+          <w:rFonts w:ascii="Times New Roman" w:eastAsia="Times New Roman" w:hAnsi="Times New Roman" w:cs="Times New Roman"/>
+          <w:lang w:val="en-CA" w:eastAsia="en-CA"/>
+        </w:rPr>
+        <w:t>graph</w:t>
+      </w:r>
+      <w:proofErr w:type="gramEnd"/>
     </w:p>
     <w:p>
       <w:pPr>
@@ -5961,6 +6681,7 @@
           <w:lang w:val="en-CA" w:eastAsia="en-CA"/>
         </w:rPr>
       </w:pPr>
+      <w:proofErr w:type="gramStart"/>
       <w:r>
         <w:rPr>
           <w:rFonts w:ascii="Times New Roman" w:eastAsia="Times New Roman" w:hAnsi="Symbol" w:cs="Times New Roman"/>
@@ -5974,7 +6695,15 @@
           <w:rFonts w:ascii="Times New Roman" w:eastAsia="Times New Roman" w:hAnsi="Times New Roman" w:cs="Times New Roman"/>
           <w:lang w:val="en-CA" w:eastAsia="en-CA"/>
         </w:rPr>
-        <w:t xml:space="preserve">  Is it obvious the effect actions are having?</w:t>
+        <w:t xml:space="preserve">  Is</w:t>
+      </w:r>
+      <w:proofErr w:type="gramEnd"/>
+      <w:r>
+        <w:rPr>
+          <w:rFonts w:ascii="Times New Roman" w:eastAsia="Times New Roman" w:hAnsi="Times New Roman" w:cs="Times New Roman"/>
+          <w:lang w:val="en-CA" w:eastAsia="en-CA"/>
+        </w:rPr>
+        <w:t xml:space="preserve"> it obvious the effect actions are having?</w:t>
       </w:r>
     </w:p>
     <w:p>
@@ -6049,12 +6778,21 @@
           <w:lang w:val="en-CA" w:eastAsia="en-CA"/>
         </w:rPr>
       </w:pPr>
+      <w:proofErr w:type="gramStart"/>
       <w:r>
         <w:rPr>
           <w:rFonts w:ascii="Times New Roman" w:eastAsia="Times New Roman" w:hAnsi="Times New Roman" w:cs="Times New Roman"/>
           <w:lang w:val="en-CA" w:eastAsia="en-CA"/>
         </w:rPr>
-        <w:t>What's the impact of the PO or stakeholder telling the player to prioritize feature work?</w:t>
+        <w:t>What's</w:t>
+      </w:r>
+      <w:proofErr w:type="gramEnd"/>
+      <w:r>
+        <w:rPr>
+          <w:rFonts w:ascii="Times New Roman" w:eastAsia="Times New Roman" w:hAnsi="Times New Roman" w:cs="Times New Roman"/>
+          <w:lang w:val="en-CA" w:eastAsia="en-CA"/>
+        </w:rPr>
+        <w:t xml:space="preserve"> the impact of the PO or stakeholder telling the player to prioritize feature work?</w:t>
       </w:r>
     </w:p>
     <w:p>
@@ -6084,6 +6822,7 @@
           <w:lang w:val="en-CA" w:eastAsia="en-CA"/>
         </w:rPr>
       </w:pPr>
+      <w:proofErr w:type="gramStart"/>
       <w:r>
         <w:rPr>
           <w:rFonts w:ascii="Times New Roman" w:eastAsia="Times New Roman" w:hAnsi="Symbol" w:cs="Times New Roman"/>
@@ -6096,7 +6835,15 @@
           <w:rFonts w:ascii="Times New Roman" w:eastAsia="Times New Roman" w:hAnsi="Times New Roman" w:cs="Times New Roman"/>
           <w:lang w:val="en-CA" w:eastAsia="en-CA"/>
         </w:rPr>
-        <w:t xml:space="preserve">  Is the rule text clear enough?</w:t>
+        <w:t xml:space="preserve">  Is</w:t>
+      </w:r>
+      <w:proofErr w:type="gramEnd"/>
+      <w:r>
+        <w:rPr>
+          <w:rFonts w:ascii="Times New Roman" w:eastAsia="Times New Roman" w:hAnsi="Times New Roman" w:cs="Times New Roman"/>
+          <w:lang w:val="en-CA" w:eastAsia="en-CA"/>
+        </w:rPr>
+        <w:t xml:space="preserve"> the rule text clear enough?</w:t>
       </w:r>
     </w:p>
     <w:p>
@@ -6136,7 +6883,23 @@
           <w:rFonts w:ascii="Times New Roman" w:eastAsia="Times New Roman" w:hAnsi="Times New Roman" w:cs="Times New Roman"/>
           <w:lang w:val="en-CA" w:eastAsia="en-CA"/>
         </w:rPr>
-        <w:t>Would it be simpler to just say: </w:t>
+        <w:t xml:space="preserve">Would it be simpler to just </w:t>
+      </w:r>
+      <w:proofErr w:type="gramStart"/>
+      <w:r>
+        <w:rPr>
+          <w:rFonts w:ascii="Times New Roman" w:eastAsia="Times New Roman" w:hAnsi="Times New Roman" w:cs="Times New Roman"/>
+          <w:lang w:val="en-CA" w:eastAsia="en-CA"/>
+        </w:rPr>
+        <w:t>say:</w:t>
+      </w:r>
+      <w:proofErr w:type="gramEnd"/>
+      <w:r>
+        <w:rPr>
+          <w:rFonts w:ascii="Times New Roman" w:eastAsia="Times New Roman" w:hAnsi="Times New Roman" w:cs="Times New Roman"/>
+          <w:lang w:val="en-CA" w:eastAsia="en-CA"/>
+        </w:rPr>
+        <w:t> </w:t>
       </w:r>
     </w:p>
     <w:p>
@@ -6156,16 +6919,26 @@
           <w:rFonts w:ascii="Times New Roman" w:eastAsia="Times New Roman" w:hAnsi="Times New Roman" w:cs="Times New Roman"/>
           <w:lang w:val="en-CA" w:eastAsia="en-CA"/>
         </w:rPr>
-        <w:t>Game runs for 6 rounds.  Each round is one sprint</w:t>
-      </w:r>
-    </w:p>
-    <w:p>
-      <w:pPr>
+        <w:t xml:space="preserve">Game runs for 6 rounds.  Each round is one </w:t>
+      </w:r>
+      <w:proofErr w:type="gramStart"/>
+      <w:r>
         <w:rPr>
           <w:rFonts w:ascii="Times New Roman" w:eastAsia="Times New Roman" w:hAnsi="Times New Roman" w:cs="Times New Roman"/>
           <w:lang w:val="en-CA" w:eastAsia="en-CA"/>
         </w:rPr>
-      </w:pPr>
+        <w:t>sprint</w:t>
+      </w:r>
+      <w:proofErr w:type="gramEnd"/>
+    </w:p>
+    <w:p>
+      <w:pPr>
+        <w:rPr>
+          <w:rFonts w:ascii="Times New Roman" w:eastAsia="Times New Roman" w:hAnsi="Times New Roman" w:cs="Times New Roman"/>
+          <w:lang w:val="en-CA" w:eastAsia="en-CA"/>
+        </w:rPr>
+      </w:pPr>
+      <w:proofErr w:type="gramStart"/>
       <w:r>
         <w:rPr>
           <w:rFonts w:ascii="Times New Roman" w:eastAsia="Times New Roman" w:hAnsi="Symbol" w:cs="Times New Roman"/>
@@ -6178,7 +6951,15 @@
           <w:rFonts w:ascii="Times New Roman" w:eastAsia="Times New Roman" w:hAnsi="Times New Roman" w:cs="Times New Roman"/>
           <w:lang w:val="en-CA" w:eastAsia="en-CA"/>
         </w:rPr>
-        <w:t xml:space="preserve">  Anything else around the basics of the playability?</w:t>
+        <w:t xml:space="preserve">  Anything</w:t>
+      </w:r>
+      <w:proofErr w:type="gramEnd"/>
+      <w:r>
+        <w:rPr>
+          <w:rFonts w:ascii="Times New Roman" w:eastAsia="Times New Roman" w:hAnsi="Times New Roman" w:cs="Times New Roman"/>
+          <w:lang w:val="en-CA" w:eastAsia="en-CA"/>
+        </w:rPr>
+        <w:t xml:space="preserve"> else around the basics of the playability?</w:t>
       </w:r>
     </w:p>
     <w:p>
@@ -6198,8 +6979,17 @@
           <w:rFonts w:ascii="Times New Roman" w:eastAsia="Times New Roman" w:hAnsi="Times New Roman" w:cs="Times New Roman"/>
           <w:lang w:val="en-CA" w:eastAsia="en-CA"/>
         </w:rPr>
-        <w:t>Assuming the UI is in a very early stage, but more visuals/graphics</w:t>
-      </w:r>
+        <w:t>Assuming the UI is in a very early stage, but more visuals/</w:t>
+      </w:r>
+      <w:proofErr w:type="gramStart"/>
+      <w:r>
+        <w:rPr>
+          <w:rFonts w:ascii="Times New Roman" w:eastAsia="Times New Roman" w:hAnsi="Times New Roman" w:cs="Times New Roman"/>
+          <w:lang w:val="en-CA" w:eastAsia="en-CA"/>
+        </w:rPr>
+        <w:t>graphics</w:t>
+      </w:r>
+      <w:proofErr w:type="gramEnd"/>
     </w:p>
     <w:p>
       <w:pPr>
@@ -6253,7 +7043,7 @@
 </file>
 
 <file path=word/comments.xml><?xml version="1.0" encoding="utf-8"?>
-<w:comments xmlns:wpc="http://schemas.microsoft.com/office/word/2010/wordprocessingCanvas" xmlns:cx="http://schemas.microsoft.com/office/drawing/2014/chartex" xmlns:cx1="http://schemas.microsoft.com/office/drawing/2015/9/8/chartex" xmlns:cx2="http://schemas.microsoft.com/office/drawing/2015/10/21/chartex" xmlns:cx3="http://schemas.microsoft.com/office/drawing/2016/5/9/chartex" xmlns:cx4="http://schemas.microsoft.com/office/drawing/2016/5/10/chartex" xmlns:cx5="http://schemas.microsoft.com/office/drawing/2016/5/11/chartex" xmlns:cx6="http://schemas.microsoft.com/office/drawing/2016/5/12/chartex" xmlns:cx7="http://schemas.microsoft.com/office/drawing/2016/5/13/chartex" xmlns:cx8="http://schemas.microsoft.com/office/drawing/2016/5/14/chartex" xmlns:mc="http://schemas.openxmlformats.org/markup-compatibility/2006" xmlns:aink="http://schemas.microsoft.com/office/drawing/2016/ink" xmlns:am3d="http://schemas.microsoft.com/office/drawing/2017/model3d" xmlns:o="urn:schemas-microsoft-com:office:office" xmlns:r="http://schemas.openxmlformats.org/officeDocument/2006/relationships" xmlns:m="http://schemas.openxmlformats.org/officeDocument/2006/math" xmlns:v="urn:schemas-microsoft-com:vml" xmlns:wp14="http://schemas.microsoft.com/office/word/2010/wordprocessingDrawing" xmlns:wp="http://schemas.openxmlformats.org/drawingml/2006/wordprocessingDrawing" xmlns:w10="urn:schemas-microsoft-com:office:word" xmlns:w="http://schemas.openxmlformats.org/wordprocessingml/2006/main" xmlns:w14="http://schemas.microsoft.com/office/word/2010/wordml" xmlns:w15="http://schemas.microsoft.com/office/word/2012/wordml" xmlns:w16cex="http://schemas.microsoft.com/office/word/2018/wordml/cex" xmlns:w16cid="http://schemas.microsoft.com/office/word/2016/wordml/cid" xmlns:w16="http://schemas.microsoft.com/office/word/2018/wordml" xmlns:w16se="http://schemas.microsoft.com/office/word/2015/wordml/symex" xmlns:wpg="http://schemas.microsoft.com/office/word/2010/wordprocessingGroup" xmlns:wpi="http://schemas.microsoft.com/office/word/2010/wordprocessingInk" xmlns:wne="http://schemas.microsoft.com/office/word/2006/wordml" xmlns:wps="http://schemas.microsoft.com/office/word/2010/wordprocessingShape" mc:Ignorable="w14 w15 w16se w16cid w16 w16cex wp14">
+<w:comments xmlns:wpc="http://schemas.microsoft.com/office/word/2010/wordprocessingCanvas" xmlns:cx="http://schemas.microsoft.com/office/drawing/2014/chartex" xmlns:cx1="http://schemas.microsoft.com/office/drawing/2015/9/8/chartex" xmlns:cx2="http://schemas.microsoft.com/office/drawing/2015/10/21/chartex" xmlns:cx3="http://schemas.microsoft.com/office/drawing/2016/5/9/chartex" xmlns:cx4="http://schemas.microsoft.com/office/drawing/2016/5/10/chartex" xmlns:cx5="http://schemas.microsoft.com/office/drawing/2016/5/11/chartex" xmlns:cx6="http://schemas.microsoft.com/office/drawing/2016/5/12/chartex" xmlns:cx7="http://schemas.microsoft.com/office/drawing/2016/5/13/chartex" xmlns:cx8="http://schemas.microsoft.com/office/drawing/2016/5/14/chartex" xmlns:mc="http://schemas.openxmlformats.org/markup-compatibility/2006" xmlns:aink="http://schemas.microsoft.com/office/drawing/2016/ink" xmlns:am3d="http://schemas.microsoft.com/office/drawing/2017/model3d" xmlns:o="urn:schemas-microsoft-com:office:office" xmlns:r="http://schemas.openxmlformats.org/officeDocument/2006/relationships" xmlns:m="http://schemas.openxmlformats.org/officeDocument/2006/math" xmlns:v="urn:schemas-microsoft-com:vml" xmlns:wp14="http://schemas.microsoft.com/office/word/2010/wordprocessingDrawing" xmlns:wp="http://schemas.openxmlformats.org/drawingml/2006/wordprocessingDrawing" xmlns:w10="urn:schemas-microsoft-com:office:word" xmlns:w="http://schemas.openxmlformats.org/wordprocessingml/2006/main" xmlns:w14="http://schemas.microsoft.com/office/word/2010/wordml" xmlns:w15="http://schemas.microsoft.com/office/word/2012/wordml" xmlns:w16cex="http://schemas.microsoft.com/office/word/2018/wordml/cex" xmlns:w16cid="http://schemas.microsoft.com/office/word/2016/wordml/cid" xmlns:w16="http://schemas.microsoft.com/office/word/2018/wordml" xmlns:w16sdtdh="http://schemas.microsoft.com/office/word/2020/wordml/sdtdatahash" xmlns:w16se="http://schemas.microsoft.com/office/word/2015/wordml/symex" xmlns:wpg="http://schemas.microsoft.com/office/word/2010/wordprocessingGroup" xmlns:wpi="http://schemas.microsoft.com/office/word/2010/wordprocessingInk" xmlns:wne="http://schemas.microsoft.com/office/word/2006/wordml" xmlns:wps="http://schemas.microsoft.com/office/word/2010/wordprocessingShape" mc:Ignorable="w14 w15 w16se w16cid w16 w16cex w16sdtdh wp14">
   <w:comment w:id="0" w:author="Mark Levison" w:date="2020-11-16T16:25:00Z" w:initials="ML">
     <w:p>
       <w:pPr>
@@ -6266,8 +7056,13 @@
         <w:annotationRef/>
       </w:r>
       <w:r>
-        <w:t>Since most people can’t imagine this world right now, we will drop these for now</w:t>
-      </w:r>
+        <w:t xml:space="preserve">Since most people can’t imagine this world right now, we will drop these for </w:t>
+      </w:r>
+      <w:proofErr w:type="gramStart"/>
+      <w:r>
+        <w:t>now</w:t>
+      </w:r>
+      <w:proofErr w:type="gramEnd"/>
     </w:p>
   </w:comment>
   <w:comment w:id="1" w:author="Mark Levison" w:date="2020-11-16T16:31:00Z" w:initials="ML">
@@ -6281,8 +7076,13 @@
         </w:rPr>
         <w:annotationRef/>
       </w:r>
-      <w:r>
-        <w:t>Again impossible for people to imagine right now</w:t>
+      <w:proofErr w:type="gramStart"/>
+      <w:r>
+        <w:t>Again</w:t>
+      </w:r>
+      <w:proofErr w:type="gramEnd"/>
+      <w:r>
+        <w:t xml:space="preserve"> impossible for people to imagine right now</w:t>
       </w:r>
     </w:p>
   </w:comment>
@@ -6290,28 +7090,28 @@
 </file>
 
 <file path=word/commentsExtended.xml><?xml version="1.0" encoding="utf-8"?>
-<w15:commentsEx xmlns:wpc="http://schemas.microsoft.com/office/word/2010/wordprocessingCanvas" xmlns:cx="http://schemas.microsoft.com/office/drawing/2014/chartex" xmlns:cx1="http://schemas.microsoft.com/office/drawing/2015/9/8/chartex" xmlns:cx2="http://schemas.microsoft.com/office/drawing/2015/10/21/chartex" xmlns:cx3="http://schemas.microsoft.com/office/drawing/2016/5/9/chartex" xmlns:cx4="http://schemas.microsoft.com/office/drawing/2016/5/10/chartex" xmlns:cx5="http://schemas.microsoft.com/office/drawing/2016/5/11/chartex" xmlns:cx6="http://schemas.microsoft.com/office/drawing/2016/5/12/chartex" xmlns:cx7="http://schemas.microsoft.com/office/drawing/2016/5/13/chartex" xmlns:cx8="http://schemas.microsoft.com/office/drawing/2016/5/14/chartex" xmlns:mc="http://schemas.openxmlformats.org/markup-compatibility/2006" xmlns:aink="http://schemas.microsoft.com/office/drawing/2016/ink" xmlns:am3d="http://schemas.microsoft.com/office/drawing/2017/model3d" xmlns:o="urn:schemas-microsoft-com:office:office" xmlns:r="http://schemas.openxmlformats.org/officeDocument/2006/relationships" xmlns:m="http://schemas.openxmlformats.org/officeDocument/2006/math" xmlns:v="urn:schemas-microsoft-com:vml" xmlns:wp14="http://schemas.microsoft.com/office/word/2010/wordprocessingDrawing" xmlns:wp="http://schemas.openxmlformats.org/drawingml/2006/wordprocessingDrawing" xmlns:w10="urn:schemas-microsoft-com:office:word" xmlns:w="http://schemas.openxmlformats.org/wordprocessingml/2006/main" xmlns:w14="http://schemas.microsoft.com/office/word/2010/wordml" xmlns:w15="http://schemas.microsoft.com/office/word/2012/wordml" xmlns:w16cex="http://schemas.microsoft.com/office/word/2018/wordml/cex" xmlns:w16cid="http://schemas.microsoft.com/office/word/2016/wordml/cid" xmlns:w16="http://schemas.microsoft.com/office/word/2018/wordml" xmlns:w16se="http://schemas.microsoft.com/office/word/2015/wordml/symex" xmlns:wpg="http://schemas.microsoft.com/office/word/2010/wordprocessingGroup" xmlns:wpi="http://schemas.microsoft.com/office/word/2010/wordprocessingInk" xmlns:wne="http://schemas.microsoft.com/office/word/2006/wordml" xmlns:wps="http://schemas.microsoft.com/office/word/2010/wordprocessingShape" mc:Ignorable="w14 w15 w16se w16cid w16 w16cex wp14">
+<w15:commentsEx xmlns:wpc="http://schemas.microsoft.com/office/word/2010/wordprocessingCanvas" xmlns:cx="http://schemas.microsoft.com/office/drawing/2014/chartex" xmlns:cx1="http://schemas.microsoft.com/office/drawing/2015/9/8/chartex" xmlns:cx2="http://schemas.microsoft.com/office/drawing/2015/10/21/chartex" xmlns:cx3="http://schemas.microsoft.com/office/drawing/2016/5/9/chartex" xmlns:cx4="http://schemas.microsoft.com/office/drawing/2016/5/10/chartex" xmlns:cx5="http://schemas.microsoft.com/office/drawing/2016/5/11/chartex" xmlns:cx6="http://schemas.microsoft.com/office/drawing/2016/5/12/chartex" xmlns:cx7="http://schemas.microsoft.com/office/drawing/2016/5/13/chartex" xmlns:cx8="http://schemas.microsoft.com/office/drawing/2016/5/14/chartex" xmlns:mc="http://schemas.openxmlformats.org/markup-compatibility/2006" xmlns:aink="http://schemas.microsoft.com/office/drawing/2016/ink" xmlns:am3d="http://schemas.microsoft.com/office/drawing/2017/model3d" xmlns:o="urn:schemas-microsoft-com:office:office" xmlns:r="http://schemas.openxmlformats.org/officeDocument/2006/relationships" xmlns:m="http://schemas.openxmlformats.org/officeDocument/2006/math" xmlns:v="urn:schemas-microsoft-com:vml" xmlns:wp14="http://schemas.microsoft.com/office/word/2010/wordprocessingDrawing" xmlns:wp="http://schemas.openxmlformats.org/drawingml/2006/wordprocessingDrawing" xmlns:w10="urn:schemas-microsoft-com:office:word" xmlns:w="http://schemas.openxmlformats.org/wordprocessingml/2006/main" xmlns:w14="http://schemas.microsoft.com/office/word/2010/wordml" xmlns:w15="http://schemas.microsoft.com/office/word/2012/wordml" xmlns:w16cex="http://schemas.microsoft.com/office/word/2018/wordml/cex" xmlns:w16cid="http://schemas.microsoft.com/office/word/2016/wordml/cid" xmlns:w16="http://schemas.microsoft.com/office/word/2018/wordml" xmlns:w16sdtdh="http://schemas.microsoft.com/office/word/2020/wordml/sdtdatahash" xmlns:w16se="http://schemas.microsoft.com/office/word/2015/wordml/symex" xmlns:wpg="http://schemas.microsoft.com/office/word/2010/wordprocessingGroup" xmlns:wpi="http://schemas.microsoft.com/office/word/2010/wordprocessingInk" xmlns:wne="http://schemas.microsoft.com/office/word/2006/wordml" xmlns:wps="http://schemas.microsoft.com/office/word/2010/wordprocessingShape" mc:Ignorable="w14 w15 w16se w16cid w16 w16cex w16sdtdh wp14">
   <w15:commentEx w15:paraId="060B5283" w15:done="0"/>
   <w15:commentEx w15:paraId="5009C94A" w15:done="0"/>
 </w15:commentsEx>
 </file>
 
 <file path=word/commentsExtensible.xml><?xml version="1.0" encoding="utf-8"?>
-<w16cex:commentsExtensible xmlns:wpc="http://schemas.microsoft.com/office/word/2010/wordprocessingCanvas" xmlns:cx="http://schemas.microsoft.com/office/drawing/2014/chartex" xmlns:cx1="http://schemas.microsoft.com/office/drawing/2015/9/8/chartex" xmlns:cx2="http://schemas.microsoft.com/office/drawing/2015/10/21/chartex" xmlns:cx3="http://schemas.microsoft.com/office/drawing/2016/5/9/chartex" xmlns:cx4="http://schemas.microsoft.com/office/drawing/2016/5/10/chartex" xmlns:cx5="http://schemas.microsoft.com/office/drawing/2016/5/11/chartex" xmlns:cx6="http://schemas.microsoft.com/office/drawing/2016/5/12/chartex" xmlns:cx7="http://schemas.microsoft.com/office/drawing/2016/5/13/chartex" xmlns:cx8="http://schemas.microsoft.com/office/drawing/2016/5/14/chartex" xmlns:mc="http://schemas.openxmlformats.org/markup-compatibility/2006" xmlns:aink="http://schemas.microsoft.com/office/drawing/2016/ink" xmlns:am3d="http://schemas.microsoft.com/office/drawing/2017/model3d" xmlns:o="urn:schemas-microsoft-com:office:office" xmlns:r="http://schemas.openxmlformats.org/officeDocument/2006/relationships" xmlns:m="http://schemas.openxmlformats.org/officeDocument/2006/math" xmlns:v="urn:schemas-microsoft-com:vml" xmlns:wp14="http://schemas.microsoft.com/office/word/2010/wordprocessingDrawing" xmlns:wp="http://schemas.openxmlformats.org/drawingml/2006/wordprocessingDrawing" xmlns:w10="urn:schemas-microsoft-com:office:word" xmlns:w="http://schemas.openxmlformats.org/wordprocessingml/2006/main" xmlns:w14="http://schemas.microsoft.com/office/word/2010/wordml" xmlns:w15="http://schemas.microsoft.com/office/word/2012/wordml" xmlns:w16cex="http://schemas.microsoft.com/office/word/2018/wordml/cex" xmlns:w16cid="http://schemas.microsoft.com/office/word/2016/wordml/cid" xmlns:w16="http://schemas.microsoft.com/office/word/2018/wordml" xmlns:w16se="http://schemas.microsoft.com/office/word/2015/wordml/symex" xmlns:wpg="http://schemas.microsoft.com/office/word/2010/wordprocessingGroup" xmlns:wpi="http://schemas.microsoft.com/office/word/2010/wordprocessingInk" xmlns:wne="http://schemas.microsoft.com/office/word/2006/wordml" xmlns:wps="http://schemas.microsoft.com/office/word/2010/wordprocessingShape" mc:Ignorable="w14 w15 w16se w16cid w16 w16cex wp14">
+<w16cex:commentsExtensible xmlns:wpc="http://schemas.microsoft.com/office/word/2010/wordprocessingCanvas" xmlns:cx="http://schemas.microsoft.com/office/drawing/2014/chartex" xmlns:cx1="http://schemas.microsoft.com/office/drawing/2015/9/8/chartex" xmlns:cx2="http://schemas.microsoft.com/office/drawing/2015/10/21/chartex" xmlns:cx3="http://schemas.microsoft.com/office/drawing/2016/5/9/chartex" xmlns:cx4="http://schemas.microsoft.com/office/drawing/2016/5/10/chartex" xmlns:cx5="http://schemas.microsoft.com/office/drawing/2016/5/11/chartex" xmlns:cx6="http://schemas.microsoft.com/office/drawing/2016/5/12/chartex" xmlns:cx7="http://schemas.microsoft.com/office/drawing/2016/5/13/chartex" xmlns:cx8="http://schemas.microsoft.com/office/drawing/2016/5/14/chartex" xmlns:mc="http://schemas.openxmlformats.org/markup-compatibility/2006" xmlns:aink="http://schemas.microsoft.com/office/drawing/2016/ink" xmlns:am3d="http://schemas.microsoft.com/office/drawing/2017/model3d" xmlns:o="urn:schemas-microsoft-com:office:office" xmlns:r="http://schemas.openxmlformats.org/officeDocument/2006/relationships" xmlns:m="http://schemas.openxmlformats.org/officeDocument/2006/math" xmlns:v="urn:schemas-microsoft-com:vml" xmlns:wp14="http://schemas.microsoft.com/office/word/2010/wordprocessingDrawing" xmlns:wp="http://schemas.openxmlformats.org/drawingml/2006/wordprocessingDrawing" xmlns:w10="urn:schemas-microsoft-com:office:word" xmlns:w="http://schemas.openxmlformats.org/wordprocessingml/2006/main" xmlns:w14="http://schemas.microsoft.com/office/word/2010/wordml" xmlns:w15="http://schemas.microsoft.com/office/word/2012/wordml" xmlns:w16cex="http://schemas.microsoft.com/office/word/2018/wordml/cex" xmlns:w16cid="http://schemas.microsoft.com/office/word/2016/wordml/cid" xmlns:w16="http://schemas.microsoft.com/office/word/2018/wordml" xmlns:w16sdtdh="http://schemas.microsoft.com/office/word/2020/wordml/sdtdatahash" xmlns:w16se="http://schemas.microsoft.com/office/word/2015/wordml/symex" xmlns:wpg="http://schemas.microsoft.com/office/word/2010/wordprocessingGroup" xmlns:wpi="http://schemas.microsoft.com/office/word/2010/wordprocessingInk" xmlns:wne="http://schemas.microsoft.com/office/word/2006/wordml" xmlns:wps="http://schemas.microsoft.com/office/word/2010/wordprocessingShape" mc:Ignorable="w14 w15 w16se w16cid w16 w16cex w16sdtdh wp14">
   <w16cex:commentExtensible w16cex:durableId="235D266F" w16cex:dateUtc="2020-11-16T21:25:00Z"/>
   <w16cex:commentExtensible w16cex:durableId="235D27E6" w16cex:dateUtc="2020-11-16T21:31:00Z"/>
 </w16cex:commentsExtensible>
 </file>
 
 <file path=word/commentsIds.xml><?xml version="1.0" encoding="utf-8"?>
-<w16cid:commentsIds xmlns:wpc="http://schemas.microsoft.com/office/word/2010/wordprocessingCanvas" xmlns:cx="http://schemas.microsoft.com/office/drawing/2014/chartex" xmlns:cx1="http://schemas.microsoft.com/office/drawing/2015/9/8/chartex" xmlns:cx2="http://schemas.microsoft.com/office/drawing/2015/10/21/chartex" xmlns:cx3="http://schemas.microsoft.com/office/drawing/2016/5/9/chartex" xmlns:cx4="http://schemas.microsoft.com/office/drawing/2016/5/10/chartex" xmlns:cx5="http://schemas.microsoft.com/office/drawing/2016/5/11/chartex" xmlns:cx6="http://schemas.microsoft.com/office/drawing/2016/5/12/chartex" xmlns:cx7="http://schemas.microsoft.com/office/drawing/2016/5/13/chartex" xmlns:cx8="http://schemas.microsoft.com/office/drawing/2016/5/14/chartex" xmlns:mc="http://schemas.openxmlformats.org/markup-compatibility/2006" xmlns:aink="http://schemas.microsoft.com/office/drawing/2016/ink" xmlns:am3d="http://schemas.microsoft.com/office/drawing/2017/model3d" xmlns:o="urn:schemas-microsoft-com:office:office" xmlns:r="http://schemas.openxmlformats.org/officeDocument/2006/relationships" xmlns:m="http://schemas.openxmlformats.org/officeDocument/2006/math" xmlns:v="urn:schemas-microsoft-com:vml" xmlns:wp14="http://schemas.microsoft.com/office/word/2010/wordprocessingDrawing" xmlns:wp="http://schemas.openxmlformats.org/drawingml/2006/wordprocessingDrawing" xmlns:w10="urn:schemas-microsoft-com:office:word" xmlns:w="http://schemas.openxmlformats.org/wordprocessingml/2006/main" xmlns:w14="http://schemas.microsoft.com/office/word/2010/wordml" xmlns:w15="http://schemas.microsoft.com/office/word/2012/wordml" xmlns:w16cex="http://schemas.microsoft.com/office/word/2018/wordml/cex" xmlns:w16cid="http://schemas.microsoft.com/office/word/2016/wordml/cid" xmlns:w16="http://schemas.microsoft.com/office/word/2018/wordml" xmlns:w16se="http://schemas.microsoft.com/office/word/2015/wordml/symex" xmlns:wpg="http://schemas.microsoft.com/office/word/2010/wordprocessingGroup" xmlns:wpi="http://schemas.microsoft.com/office/word/2010/wordprocessingInk" xmlns:wne="http://schemas.microsoft.com/office/word/2006/wordml" xmlns:wps="http://schemas.microsoft.com/office/word/2010/wordprocessingShape" mc:Ignorable="w14 w15 w16se w16cid w16 w16cex wp14">
+<w16cid:commentsIds xmlns:wpc="http://schemas.microsoft.com/office/word/2010/wordprocessingCanvas" xmlns:cx="http://schemas.microsoft.com/office/drawing/2014/chartex" xmlns:cx1="http://schemas.microsoft.com/office/drawing/2015/9/8/chartex" xmlns:cx2="http://schemas.microsoft.com/office/drawing/2015/10/21/chartex" xmlns:cx3="http://schemas.microsoft.com/office/drawing/2016/5/9/chartex" xmlns:cx4="http://schemas.microsoft.com/office/drawing/2016/5/10/chartex" xmlns:cx5="http://schemas.microsoft.com/office/drawing/2016/5/11/chartex" xmlns:cx6="http://schemas.microsoft.com/office/drawing/2016/5/12/chartex" xmlns:cx7="http://schemas.microsoft.com/office/drawing/2016/5/13/chartex" xmlns:cx8="http://schemas.microsoft.com/office/drawing/2016/5/14/chartex" xmlns:mc="http://schemas.openxmlformats.org/markup-compatibility/2006" xmlns:aink="http://schemas.microsoft.com/office/drawing/2016/ink" xmlns:am3d="http://schemas.microsoft.com/office/drawing/2017/model3d" xmlns:o="urn:schemas-microsoft-com:office:office" xmlns:r="http://schemas.openxmlformats.org/officeDocument/2006/relationships" xmlns:m="http://schemas.openxmlformats.org/officeDocument/2006/math" xmlns:v="urn:schemas-microsoft-com:vml" xmlns:wp14="http://schemas.microsoft.com/office/word/2010/wordprocessingDrawing" xmlns:wp="http://schemas.openxmlformats.org/drawingml/2006/wordprocessingDrawing" xmlns:w10="urn:schemas-microsoft-com:office:word" xmlns:w="http://schemas.openxmlformats.org/wordprocessingml/2006/main" xmlns:w14="http://schemas.microsoft.com/office/word/2010/wordml" xmlns:w15="http://schemas.microsoft.com/office/word/2012/wordml" xmlns:w16cex="http://schemas.microsoft.com/office/word/2018/wordml/cex" xmlns:w16cid="http://schemas.microsoft.com/office/word/2016/wordml/cid" xmlns:w16="http://schemas.microsoft.com/office/word/2018/wordml" xmlns:w16sdtdh="http://schemas.microsoft.com/office/word/2020/wordml/sdtdatahash" xmlns:w16se="http://schemas.microsoft.com/office/word/2015/wordml/symex" xmlns:wpg="http://schemas.microsoft.com/office/word/2010/wordprocessingGroup" xmlns:wpi="http://schemas.microsoft.com/office/word/2010/wordprocessingInk" xmlns:wne="http://schemas.microsoft.com/office/word/2006/wordml" xmlns:wps="http://schemas.microsoft.com/office/word/2010/wordprocessingShape" mc:Ignorable="w14 w15 w16se w16cid w16 w16cex w16sdtdh wp14">
   <w16cid:commentId w16cid:paraId="060B5283" w16cid:durableId="235D266F"/>
   <w16cid:commentId w16cid:paraId="5009C94A" w16cid:durableId="235D27E6"/>
 </w16cid:commentsIds>
 </file>
 
 <file path=word/numbering.xml><?xml version="1.0" encoding="utf-8"?>
-<w:numbering xmlns:wpc="http://schemas.microsoft.com/office/word/2010/wordprocessingCanvas" xmlns:cx="http://schemas.microsoft.com/office/drawing/2014/chartex" xmlns:cx1="http://schemas.microsoft.com/office/drawing/2015/9/8/chartex" xmlns:cx2="http://schemas.microsoft.com/office/drawing/2015/10/21/chartex" xmlns:cx3="http://schemas.microsoft.com/office/drawing/2016/5/9/chartex" xmlns:cx4="http://schemas.microsoft.com/office/drawing/2016/5/10/chartex" xmlns:cx5="http://schemas.microsoft.com/office/drawing/2016/5/11/chartex" xmlns:cx6="http://schemas.microsoft.com/office/drawing/2016/5/12/chartex" xmlns:cx7="http://schemas.microsoft.com/office/drawing/2016/5/13/chartex" xmlns:cx8="http://schemas.microsoft.com/office/drawing/2016/5/14/chartex" xmlns:mc="http://schemas.openxmlformats.org/markup-compatibility/2006" xmlns:aink="http://schemas.microsoft.com/office/drawing/2016/ink" xmlns:am3d="http://schemas.microsoft.com/office/drawing/2017/model3d" xmlns:o="urn:schemas-microsoft-com:office:office" xmlns:r="http://schemas.openxmlformats.org/officeDocument/2006/relationships" xmlns:m="http://schemas.openxmlformats.org/officeDocument/2006/math" xmlns:v="urn:schemas-microsoft-com:vml" xmlns:wp14="http://schemas.microsoft.com/office/word/2010/wordprocessingDrawing" xmlns:wp="http://schemas.openxmlformats.org/drawingml/2006/wordprocessingDrawing" xmlns:w10="urn:schemas-microsoft-com:office:word" xmlns:w="http://schemas.openxmlformats.org/wordprocessingml/2006/main" xmlns:w14="http://schemas.microsoft.com/office/word/2010/wordml" xmlns:w15="http://schemas.microsoft.com/office/word/2012/wordml" xmlns:w16cex="http://schemas.microsoft.com/office/word/2018/wordml/cex" xmlns:w16cid="http://schemas.microsoft.com/office/word/2016/wordml/cid" xmlns:w16="http://schemas.microsoft.com/office/word/2018/wordml" xmlns:w16se="http://schemas.microsoft.com/office/word/2015/wordml/symex" xmlns:wpg="http://schemas.microsoft.com/office/word/2010/wordprocessingGroup" xmlns:wpi="http://schemas.microsoft.com/office/word/2010/wordprocessingInk" xmlns:wne="http://schemas.microsoft.com/office/word/2006/wordml" xmlns:wps="http://schemas.microsoft.com/office/word/2010/wordprocessingShape" mc:Ignorable="w14 w15 w16se w16cid w16 w16cex wp14">
+<w:numbering xmlns:wpc="http://schemas.microsoft.com/office/word/2010/wordprocessingCanvas" xmlns:cx="http://schemas.microsoft.com/office/drawing/2014/chartex" xmlns:cx1="http://schemas.microsoft.com/office/drawing/2015/9/8/chartex" xmlns:cx2="http://schemas.microsoft.com/office/drawing/2015/10/21/chartex" xmlns:cx3="http://schemas.microsoft.com/office/drawing/2016/5/9/chartex" xmlns:cx4="http://schemas.microsoft.com/office/drawing/2016/5/10/chartex" xmlns:cx5="http://schemas.microsoft.com/office/drawing/2016/5/11/chartex" xmlns:cx6="http://schemas.microsoft.com/office/drawing/2016/5/12/chartex" xmlns:cx7="http://schemas.microsoft.com/office/drawing/2016/5/13/chartex" xmlns:cx8="http://schemas.microsoft.com/office/drawing/2016/5/14/chartex" xmlns:mc="http://schemas.openxmlformats.org/markup-compatibility/2006" xmlns:aink="http://schemas.microsoft.com/office/drawing/2016/ink" xmlns:am3d="http://schemas.microsoft.com/office/drawing/2017/model3d" xmlns:o="urn:schemas-microsoft-com:office:office" xmlns:r="http://schemas.openxmlformats.org/officeDocument/2006/relationships" xmlns:m="http://schemas.openxmlformats.org/officeDocument/2006/math" xmlns:v="urn:schemas-microsoft-com:vml" xmlns:wp14="http://schemas.microsoft.com/office/word/2010/wordprocessingDrawing" xmlns:wp="http://schemas.openxmlformats.org/drawingml/2006/wordprocessingDrawing" xmlns:w10="urn:schemas-microsoft-com:office:word" xmlns:w="http://schemas.openxmlformats.org/wordprocessingml/2006/main" xmlns:w14="http://schemas.microsoft.com/office/word/2010/wordml" xmlns:w15="http://schemas.microsoft.com/office/word/2012/wordml" xmlns:w16cex="http://schemas.microsoft.com/office/word/2018/wordml/cex" xmlns:w16cid="http://schemas.microsoft.com/office/word/2016/wordml/cid" xmlns:w16="http://schemas.microsoft.com/office/word/2018/wordml" xmlns:w16sdtdh="http://schemas.microsoft.com/office/word/2020/wordml/sdtdatahash" xmlns:w16se="http://schemas.microsoft.com/office/word/2015/wordml/symex" xmlns:wpg="http://schemas.microsoft.com/office/word/2010/wordprocessingGroup" xmlns:wpi="http://schemas.microsoft.com/office/word/2010/wordprocessingInk" xmlns:wne="http://schemas.microsoft.com/office/word/2006/wordml" xmlns:wps="http://schemas.microsoft.com/office/word/2010/wordprocessingShape" mc:Ignorable="w14 w15 w16se w16cid w16 w16cex w16sdtdh wp14">
   <w:abstractNum w:abstractNumId="0" w15:restartNumberingAfterBreak="0">
     <w:nsid w:val="01DE4153"/>
     <w:multiLevelType w:val="hybridMultilevel"/>
@@ -7653,7 +8453,7 @@
 </file>
 
 <file path=word/people.xml><?xml version="1.0" encoding="utf-8"?>
-<w15:people xmlns:wpc="http://schemas.microsoft.com/office/word/2010/wordprocessingCanvas" xmlns:cx="http://schemas.microsoft.com/office/drawing/2014/chartex" xmlns:cx1="http://schemas.microsoft.com/office/drawing/2015/9/8/chartex" xmlns:cx2="http://schemas.microsoft.com/office/drawing/2015/10/21/chartex" xmlns:cx3="http://schemas.microsoft.com/office/drawing/2016/5/9/chartex" xmlns:cx4="http://schemas.microsoft.com/office/drawing/2016/5/10/chartex" xmlns:cx5="http://schemas.microsoft.com/office/drawing/2016/5/11/chartex" xmlns:cx6="http://schemas.microsoft.com/office/drawing/2016/5/12/chartex" xmlns:cx7="http://schemas.microsoft.com/office/drawing/2016/5/13/chartex" xmlns:cx8="http://schemas.microsoft.com/office/drawing/2016/5/14/chartex" xmlns:mc="http://schemas.openxmlformats.org/markup-compatibility/2006" xmlns:aink="http://schemas.microsoft.com/office/drawing/2016/ink" xmlns:am3d="http://schemas.microsoft.com/office/drawing/2017/model3d" xmlns:o="urn:schemas-microsoft-com:office:office" xmlns:r="http://schemas.openxmlformats.org/officeDocument/2006/relationships" xmlns:m="http://schemas.openxmlformats.org/officeDocument/2006/math" xmlns:v="urn:schemas-microsoft-com:vml" xmlns:wp14="http://schemas.microsoft.com/office/word/2010/wordprocessingDrawing" xmlns:wp="http://schemas.openxmlformats.org/drawingml/2006/wordprocessingDrawing" xmlns:w10="urn:schemas-microsoft-com:office:word" xmlns:w="http://schemas.openxmlformats.org/wordprocessingml/2006/main" xmlns:w14="http://schemas.microsoft.com/office/word/2010/wordml" xmlns:w15="http://schemas.microsoft.com/office/word/2012/wordml" xmlns:w16cex="http://schemas.microsoft.com/office/word/2018/wordml/cex" xmlns:w16cid="http://schemas.microsoft.com/office/word/2016/wordml/cid" xmlns:w16="http://schemas.microsoft.com/office/word/2018/wordml" xmlns:w16se="http://schemas.microsoft.com/office/word/2015/wordml/symex" xmlns:wpg="http://schemas.microsoft.com/office/word/2010/wordprocessingGroup" xmlns:wpi="http://schemas.microsoft.com/office/word/2010/wordprocessingInk" xmlns:wne="http://schemas.microsoft.com/office/word/2006/wordml" xmlns:wps="http://schemas.microsoft.com/office/word/2010/wordprocessingShape" mc:Ignorable="w14 w15 w16se w16cid w16 w16cex wp14">
+<w15:people xmlns:wpc="http://schemas.microsoft.com/office/word/2010/wordprocessingCanvas" xmlns:cx="http://schemas.microsoft.com/office/drawing/2014/chartex" xmlns:cx1="http://schemas.microsoft.com/office/drawing/2015/9/8/chartex" xmlns:cx2="http://schemas.microsoft.com/office/drawing/2015/10/21/chartex" xmlns:cx3="http://schemas.microsoft.com/office/drawing/2016/5/9/chartex" xmlns:cx4="http://schemas.microsoft.com/office/drawing/2016/5/10/chartex" xmlns:cx5="http://schemas.microsoft.com/office/drawing/2016/5/11/chartex" xmlns:cx6="http://schemas.microsoft.com/office/drawing/2016/5/12/chartex" xmlns:cx7="http://schemas.microsoft.com/office/drawing/2016/5/13/chartex" xmlns:cx8="http://schemas.microsoft.com/office/drawing/2016/5/14/chartex" xmlns:mc="http://schemas.openxmlformats.org/markup-compatibility/2006" xmlns:aink="http://schemas.microsoft.com/office/drawing/2016/ink" xmlns:am3d="http://schemas.microsoft.com/office/drawing/2017/model3d" xmlns:o="urn:schemas-microsoft-com:office:office" xmlns:r="http://schemas.openxmlformats.org/officeDocument/2006/relationships" xmlns:m="http://schemas.openxmlformats.org/officeDocument/2006/math" xmlns:v="urn:schemas-microsoft-com:vml" xmlns:wp14="http://schemas.microsoft.com/office/word/2010/wordprocessingDrawing" xmlns:wp="http://schemas.openxmlformats.org/drawingml/2006/wordprocessingDrawing" xmlns:w10="urn:schemas-microsoft-com:office:word" xmlns:w="http://schemas.openxmlformats.org/wordprocessingml/2006/main" xmlns:w14="http://schemas.microsoft.com/office/word/2010/wordml" xmlns:w15="http://schemas.microsoft.com/office/word/2012/wordml" xmlns:w16cex="http://schemas.microsoft.com/office/word/2018/wordml/cex" xmlns:w16cid="http://schemas.microsoft.com/office/word/2016/wordml/cid" xmlns:w16="http://schemas.microsoft.com/office/word/2018/wordml" xmlns:w16sdtdh="http://schemas.microsoft.com/office/word/2020/wordml/sdtdatahash" xmlns:w16se="http://schemas.microsoft.com/office/word/2015/wordml/symex" xmlns:wpg="http://schemas.microsoft.com/office/word/2010/wordprocessingGroup" xmlns:wpi="http://schemas.microsoft.com/office/word/2010/wordprocessingInk" xmlns:wne="http://schemas.microsoft.com/office/word/2006/wordml" xmlns:wps="http://schemas.microsoft.com/office/word/2010/wordprocessingShape" mc:Ignorable="w14 w15 w16se w16cid w16 w16cex w16sdtdh wp14">
   <w15:person w15:author="Mark Levison">
     <w15:presenceInfo w15:providerId="Windows Live" w15:userId="76af7b67440ffa2c"/>
   </w15:person>
@@ -7661,7 +8461,7 @@
 </file>
 
 <file path=word/styles.xml><?xml version="1.0" encoding="utf-8"?>
-<w:styles xmlns:mc="http://schemas.openxmlformats.org/markup-compatibility/2006" xmlns:r="http://schemas.openxmlformats.org/officeDocument/2006/relationships" xmlns:w="http://schemas.openxmlformats.org/wordprocessingml/2006/main" xmlns:w14="http://schemas.microsoft.com/office/word/2010/wordml" xmlns:w15="http://schemas.microsoft.com/office/word/2012/wordml" xmlns:w16cex="http://schemas.microsoft.com/office/word/2018/wordml/cex" xmlns:w16cid="http://schemas.microsoft.com/office/word/2016/wordml/cid" xmlns:w16="http://schemas.microsoft.com/office/word/2018/wordml" xmlns:w16se="http://schemas.microsoft.com/office/word/2015/wordml/symex" mc:Ignorable="w14 w15 w16se w16cid w16 w16cex">
+<w:styles xmlns:mc="http://schemas.openxmlformats.org/markup-compatibility/2006" xmlns:r="http://schemas.openxmlformats.org/officeDocument/2006/relationships" xmlns:w="http://schemas.openxmlformats.org/wordprocessingml/2006/main" xmlns:w14="http://schemas.microsoft.com/office/word/2010/wordml" xmlns:w15="http://schemas.microsoft.com/office/word/2012/wordml" xmlns:w16cex="http://schemas.microsoft.com/office/word/2018/wordml/cex" xmlns:w16cid="http://schemas.microsoft.com/office/word/2016/wordml/cid" xmlns:w16="http://schemas.microsoft.com/office/word/2018/wordml" xmlns:w16sdtdh="http://schemas.microsoft.com/office/word/2020/wordml/sdtdatahash" xmlns:w16se="http://schemas.microsoft.com/office/word/2015/wordml/symex" mc:Ignorable="w14 w15 w16se w16cid w16 w16cex w16sdtdh">
   <w:docDefaults>
     <w:rPrDefault>
       <w:rPr>

</xml_diff>

<commit_message>
Copyright notification with link back to APR added
</commit_message>
<xml_diff>
--- a/docs/Team Games.docx
+++ b/docs/Team Games.docx
@@ -1,6 +1,6 @@
 
 <file path=word/document.xml><?xml version="1.0" encoding="utf-8"?>
-<w:document xmlns:wpc="http://schemas.microsoft.com/office/word/2010/wordprocessingCanvas" xmlns:cx="http://schemas.microsoft.com/office/drawing/2014/chartex" xmlns:cx1="http://schemas.microsoft.com/office/drawing/2015/9/8/chartex" xmlns:cx2="http://schemas.microsoft.com/office/drawing/2015/10/21/chartex" xmlns:cx3="http://schemas.microsoft.com/office/drawing/2016/5/9/chartex" xmlns:cx4="http://schemas.microsoft.com/office/drawing/2016/5/10/chartex" xmlns:cx5="http://schemas.microsoft.com/office/drawing/2016/5/11/chartex" xmlns:cx6="http://schemas.microsoft.com/office/drawing/2016/5/12/chartex" xmlns:cx7="http://schemas.microsoft.com/office/drawing/2016/5/13/chartex" xmlns:cx8="http://schemas.microsoft.com/office/drawing/2016/5/14/chartex" xmlns:mc="http://schemas.openxmlformats.org/markup-compatibility/2006" xmlns:aink="http://schemas.microsoft.com/office/drawing/2016/ink" xmlns:am3d="http://schemas.microsoft.com/office/drawing/2017/model3d" xmlns:o="urn:schemas-microsoft-com:office:office" xmlns:r="http://schemas.openxmlformats.org/officeDocument/2006/relationships" xmlns:m="http://schemas.openxmlformats.org/officeDocument/2006/math" xmlns:v="urn:schemas-microsoft-com:vml" xmlns:wp14="http://schemas.microsoft.com/office/word/2010/wordprocessingDrawing" xmlns:wp="http://schemas.openxmlformats.org/drawingml/2006/wordprocessingDrawing" xmlns:w10="urn:schemas-microsoft-com:office:word" xmlns:w="http://schemas.openxmlformats.org/wordprocessingml/2006/main" xmlns:w14="http://schemas.microsoft.com/office/word/2010/wordml" xmlns:w15="http://schemas.microsoft.com/office/word/2012/wordml" xmlns:w16cex="http://schemas.microsoft.com/office/word/2018/wordml/cex" xmlns:w16cid="http://schemas.microsoft.com/office/word/2016/wordml/cid" xmlns:w16="http://schemas.microsoft.com/office/word/2018/wordml" xmlns:w16sdtdh="http://schemas.microsoft.com/office/word/2020/wordml/sdtdatahash" xmlns:w16se="http://schemas.microsoft.com/office/word/2015/wordml/symex" xmlns:wpg="http://schemas.microsoft.com/office/word/2010/wordprocessingGroup" xmlns:wpi="http://schemas.microsoft.com/office/word/2010/wordprocessingInk" xmlns:wne="http://schemas.microsoft.com/office/word/2006/wordml" xmlns:wps="http://schemas.microsoft.com/office/word/2010/wordprocessingShape" mc:Ignorable="w14 w15 w16se w16cid w16 w16cex w16sdtdh wp14">
+<w:document xmlns:wpc="http://schemas.microsoft.com/office/word/2010/wordprocessingCanvas" xmlns:cx="http://schemas.microsoft.com/office/drawing/2014/chartex" xmlns:cx1="http://schemas.microsoft.com/office/drawing/2015/9/8/chartex" xmlns:cx2="http://schemas.microsoft.com/office/drawing/2015/10/21/chartex" xmlns:cx3="http://schemas.microsoft.com/office/drawing/2016/5/9/chartex" xmlns:cx4="http://schemas.microsoft.com/office/drawing/2016/5/10/chartex" xmlns:cx5="http://schemas.microsoft.com/office/drawing/2016/5/11/chartex" xmlns:cx6="http://schemas.microsoft.com/office/drawing/2016/5/12/chartex" xmlns:cx7="http://schemas.microsoft.com/office/drawing/2016/5/13/chartex" xmlns:cx8="http://schemas.microsoft.com/office/drawing/2016/5/14/chartex" xmlns:mc="http://schemas.openxmlformats.org/markup-compatibility/2006" xmlns:aink="http://schemas.microsoft.com/office/drawing/2016/ink" xmlns:am3d="http://schemas.microsoft.com/office/drawing/2017/model3d" xmlns:o="urn:schemas-microsoft-com:office:office" xmlns:r="http://schemas.openxmlformats.org/officeDocument/2006/relationships" xmlns:m="http://schemas.openxmlformats.org/officeDocument/2006/math" xmlns:v="urn:schemas-microsoft-com:vml" xmlns:wp14="http://schemas.microsoft.com/office/word/2010/wordprocessingDrawing" xmlns:wp="http://schemas.openxmlformats.org/drawingml/2006/wordprocessingDrawing" xmlns:w10="urn:schemas-microsoft-com:office:word" xmlns:w="http://schemas.openxmlformats.org/wordprocessingml/2006/main" xmlns:w14="http://schemas.microsoft.com/office/word/2010/wordml" xmlns:w15="http://schemas.microsoft.com/office/word/2012/wordml" xmlns:w16cex="http://schemas.microsoft.com/office/word/2018/wordml/cex" xmlns:w16cid="http://schemas.microsoft.com/office/word/2016/wordml/cid" xmlns:w16="http://schemas.microsoft.com/office/word/2018/wordml" xmlns:w16se="http://schemas.microsoft.com/office/word/2015/wordml/symex" xmlns:wpg="http://schemas.microsoft.com/office/word/2010/wordprocessingGroup" xmlns:wpi="http://schemas.microsoft.com/office/word/2010/wordprocessingInk" xmlns:wne="http://schemas.microsoft.com/office/word/2006/wordml" xmlns:wps="http://schemas.microsoft.com/office/word/2010/wordprocessingShape" mc:Ignorable="w14 w15 w16se w16cid w16 w16cex wp14">
   <w:body>
     <w:p>
       <w:r>
@@ -22,15 +22,7 @@
         <w:t>, n</w:t>
       </w:r>
       <w:r>
-        <w:t xml:space="preserve">ot every result on earth. </w:t>
-      </w:r>
-      <w:proofErr w:type="gramStart"/>
-      <w:r>
-        <w:t>We’re</w:t>
-      </w:r>
-      <w:proofErr w:type="gramEnd"/>
-      <w:r>
-        <w:t xml:space="preserve"> a vulture capital funded company</w:t>
+        <w:t>ot every result on earth. We’re a vulture capital funded company</w:t>
       </w:r>
       <w:r>
         <w:t xml:space="preserve">, </w:t>
@@ -206,16 +198,8 @@
         <w:rPr>
           <w:i/>
         </w:rPr>
-        <w:t xml:space="preserve"> will have 5 to 9 team </w:t>
-      </w:r>
-      <w:proofErr w:type="gramStart"/>
-      <w:r>
-        <w:rPr>
-          <w:i/>
-        </w:rPr>
-        <w:t>members</w:t>
-      </w:r>
-      <w:proofErr w:type="gramEnd"/>
+        <w:t xml:space="preserve"> will have 5 to 9 team members</w:t>
+      </w:r>
     </w:p>
     <w:p>
       <w:pPr>
@@ -288,21 +272,7 @@
         <w:rPr>
           <w:i/>
         </w:rPr>
-        <w:t xml:space="preserve"> otherwise you </w:t>
-      </w:r>
-      <w:proofErr w:type="gramStart"/>
-      <w:r>
-        <w:rPr>
-          <w:i/>
-        </w:rPr>
-        <w:t>don’t</w:t>
-      </w:r>
-      <w:proofErr w:type="gramEnd"/>
-      <w:r>
-        <w:rPr>
-          <w:i/>
-        </w:rPr>
-        <w:t xml:space="preserve"> </w:t>
+        <w:t xml:space="preserve"> otherwise you don’t </w:t>
       </w:r>
       <w:r>
         <w:rPr>
@@ -723,23 +693,7 @@
           <w:i/>
           <w:iCs/>
         </w:rPr>
-        <w:t xml:space="preserve">This </w:t>
-      </w:r>
-      <w:proofErr w:type="gramStart"/>
-      <w:r>
-        <w:rPr>
-          <w:i/>
-          <w:iCs/>
-        </w:rPr>
-        <w:t>isn’t</w:t>
-      </w:r>
-      <w:proofErr w:type="gramEnd"/>
-      <w:r>
-        <w:rPr>
-          <w:i/>
-          <w:iCs/>
-        </w:rPr>
-        <w:t xml:space="preserve"> an action in of itself – rather the default that will happen for any uncommitted capacity.</w:t>
+        <w:t>This isn’t an action in of itself – rather the default that will happen for any uncommitted capacity.</w:t>
       </w:r>
     </w:p>
     <w:p>
@@ -797,13 +751,8 @@
         <w:t>, Collaboration</w:t>
       </w:r>
       <w:r>
-        <w:t xml:space="preserve"> and one item for remote </w:t>
-      </w:r>
-      <w:proofErr w:type="gramStart"/>
-      <w:r>
-        <w:t>teams</w:t>
-      </w:r>
-      <w:proofErr w:type="gramEnd"/>
+        <w:t xml:space="preserve"> and one item for remote teams</w:t>
+      </w:r>
     </w:p>
     <w:p/>
     <w:tbl>
@@ -1871,20 +1820,8 @@
           <w:szCs w:val="21"/>
           <w:lang w:val="en-CA" w:eastAsia="en-CA"/>
         </w:rPr>
-        <w:t>All Work is done on Main or </w:t>
-      </w:r>
-      <w:proofErr w:type="gramStart"/>
-      <w:r>
-        <w:rPr>
-          <w:rFonts w:ascii="Consolas" w:eastAsia="Times New Roman" w:hAnsi="Consolas" w:cs="Times New Roman"/>
-          <w:color w:val="A31515"/>
-          <w:sz w:val="21"/>
-          <w:szCs w:val="21"/>
-          <w:lang w:val="en-CA" w:eastAsia="en-CA"/>
-        </w:rPr>
-        <w:t>Trunk</w:t>
-      </w:r>
-      <w:proofErr w:type="gramEnd"/>
+        <w:t>All Work is done on Main or Trunk</w:t>
+      </w:r>
     </w:p>
     <w:p>
       <w:pPr>
@@ -2047,20 +1984,8 @@
           <w:szCs w:val="21"/>
           <w:lang w:val="en-CA" w:eastAsia="en-CA"/>
         </w:rPr>
-        <w:t>Observe People + </w:t>
-      </w:r>
-      <w:proofErr w:type="gramStart"/>
-      <w:r>
-        <w:rPr>
-          <w:rFonts w:ascii="Consolas" w:eastAsia="Times New Roman" w:hAnsi="Consolas" w:cs="Times New Roman"/>
-          <w:color w:val="A31515"/>
-          <w:sz w:val="21"/>
-          <w:szCs w:val="21"/>
-          <w:lang w:val="en-CA" w:eastAsia="en-CA"/>
-        </w:rPr>
-        <w:t>Relationships</w:t>
-      </w:r>
-      <w:proofErr w:type="gramEnd"/>
+        <w:t>Observe People + Relationships</w:t>
+      </w:r>
     </w:p>
     <w:p>
       <w:pPr>
@@ -2301,22 +2226,8 @@
           <w:szCs w:val="21"/>
           <w:lang w:val="en-CA" w:eastAsia="en-CA"/>
         </w:rPr>
-        <w:t xml:space="preserve">Rename for </w:t>
-      </w:r>
-      <w:proofErr w:type="gramStart"/>
-      <w:r>
-        <w:rPr>
-          <w:rFonts w:ascii="Consolas" w:eastAsia="Times New Roman" w:hAnsi="Consolas" w:cs="Times New Roman"/>
-          <w:i/>
-          <w:iCs/>
-          <w:color w:val="A31515"/>
-          <w:sz w:val="21"/>
-          <w:szCs w:val="21"/>
-          <w:lang w:val="en-CA" w:eastAsia="en-CA"/>
-        </w:rPr>
-        <w:t>clarity</w:t>
-      </w:r>
-      <w:proofErr w:type="gramEnd"/>
+        <w:t>Rename for clarity</w:t>
+      </w:r>
     </w:p>
     <w:p>
       <w:pPr>
@@ -2404,20 +2315,8 @@
           <w:szCs w:val="21"/>
           <w:lang w:val="en-CA" w:eastAsia="en-CA"/>
         </w:rPr>
-        <w:t xml:space="preserve">Limit WIP slows team down for now and speeds them up </w:t>
-      </w:r>
-      <w:proofErr w:type="gramStart"/>
-      <w:r>
-        <w:rPr>
-          <w:rFonts w:ascii="Consolas" w:eastAsia="Times New Roman" w:hAnsi="Consolas" w:cs="Times New Roman"/>
-          <w:color w:val="A31515"/>
-          <w:sz w:val="21"/>
-          <w:szCs w:val="21"/>
-          <w:lang w:val="en-CA" w:eastAsia="en-CA"/>
-        </w:rPr>
-        <w:t>later</w:t>
-      </w:r>
-      <w:proofErr w:type="gramEnd"/>
+        <w:t>Limit WIP slows team down for now and speeds them up later</w:t>
+      </w:r>
     </w:p>
     <w:p>
       <w:pPr>
@@ -2473,20 +2372,8 @@
           <w:szCs w:val="21"/>
           <w:lang w:val="en-CA" w:eastAsia="en-CA"/>
         </w:rPr>
-        <w:t xml:space="preserve">Work with PO to ensure PB is prioritized, up to date and remains a manageable </w:t>
-      </w:r>
-      <w:proofErr w:type="gramStart"/>
-      <w:r>
-        <w:rPr>
-          <w:rFonts w:ascii="Consolas" w:eastAsia="Times New Roman" w:hAnsi="Consolas" w:cs="Times New Roman"/>
-          <w:color w:val="A31515"/>
-          <w:sz w:val="21"/>
-          <w:szCs w:val="21"/>
-          <w:lang w:val="en-CA" w:eastAsia="en-CA"/>
-        </w:rPr>
-        <w:t>size</w:t>
-      </w:r>
-      <w:proofErr w:type="gramEnd"/>
+        <w:t>Work with PO to ensure PB is prioritized, up to date and remains a manageable size</w:t>
+      </w:r>
     </w:p>
     <w:p>
       <w:pPr>
@@ -2508,20 +2395,8 @@
           <w:szCs w:val="21"/>
           <w:lang w:val="en-CA" w:eastAsia="en-CA"/>
         </w:rPr>
-        <w:t xml:space="preserve">Include stakeholders in updating/creating product vision and </w:t>
-      </w:r>
-      <w:proofErr w:type="gramStart"/>
-      <w:r>
-        <w:rPr>
-          <w:rFonts w:ascii="Consolas" w:eastAsia="Times New Roman" w:hAnsi="Consolas" w:cs="Times New Roman"/>
-          <w:color w:val="A31515"/>
-          <w:sz w:val="21"/>
-          <w:szCs w:val="21"/>
-          <w:lang w:val="en-CA" w:eastAsia="en-CA"/>
-        </w:rPr>
-        <w:t>strategy</w:t>
-      </w:r>
-      <w:proofErr w:type="gramEnd"/>
+        <w:t>Include stakeholders in updating/creating product vision and strategy</w:t>
+      </w:r>
     </w:p>
     <w:p>
       <w:pPr>
@@ -2576,20 +2451,8 @@
           <w:szCs w:val="21"/>
           <w:lang w:val="en-CA" w:eastAsia="en-CA"/>
         </w:rPr>
-        <w:t xml:space="preserve">Create a public impediments or slowdown </w:t>
-      </w:r>
-      <w:proofErr w:type="gramStart"/>
-      <w:r>
-        <w:rPr>
-          <w:rFonts w:ascii="Consolas" w:eastAsia="Times New Roman" w:hAnsi="Consolas" w:cs="Times New Roman"/>
-          <w:color w:val="A31515"/>
-          <w:sz w:val="21"/>
-          <w:szCs w:val="21"/>
-          <w:lang w:val="en-CA" w:eastAsia="en-CA"/>
-        </w:rPr>
-        <w:t>list</w:t>
-      </w:r>
-      <w:proofErr w:type="gramEnd"/>
+        <w:t>Create a public impediments or slowdown list</w:t>
+      </w:r>
     </w:p>
     <w:p>
       <w:pPr>
@@ -2632,100 +2495,164 @@
           <w:highlight w:val="yellow"/>
           <w:lang w:val="en-CA" w:eastAsia="en-CA"/>
         </w:rPr>
-        <w:t xml:space="preserve">Consider moving to round </w:t>
-      </w:r>
-      <w:proofErr w:type="gramStart"/>
-      <w:r>
+        <w:t>Consider moving to round 6</w:t>
+      </w:r>
+      <w:ins w:id="2" w:author="Mark Levison" w:date="2021-06-17T14:45:00Z">
+        <w:r>
+          <w:rPr>
+            <w:rFonts w:ascii="Consolas" w:eastAsia="Times New Roman" w:hAnsi="Consolas" w:cs="Times New Roman"/>
+            <w:color w:val="A31515"/>
+            <w:sz w:val="21"/>
+            <w:szCs w:val="21"/>
+            <w:lang w:val="en-CA" w:eastAsia="en-CA"/>
+          </w:rPr>
+          <w:t xml:space="preserve"> </w:t>
+        </w:r>
+      </w:ins>
+      <w:ins w:id="3" w:author="Mark Levison" w:date="2021-06-17T14:46:00Z">
+        <w:r>
+          <w:rPr>
+            <w:rFonts w:ascii="Consolas" w:eastAsia="Times New Roman" w:hAnsi="Consolas" w:cs="Times New Roman"/>
+            <w:color w:val="A31515"/>
+            <w:sz w:val="21"/>
+            <w:szCs w:val="21"/>
+            <w:highlight w:val="yellow"/>
+            <w:lang w:val="en-CA" w:eastAsia="en-CA"/>
+            <w:rPrChange w:id="4" w:author="Mark Levison" w:date="2021-06-17T14:46:00Z">
+              <w:rPr>
+                <w:rFonts w:ascii="Consolas" w:eastAsia="Times New Roman" w:hAnsi="Consolas" w:cs="Times New Roman"/>
+                <w:color w:val="A31515"/>
+                <w:sz w:val="21"/>
+                <w:szCs w:val="21"/>
+                <w:lang w:val="en-CA" w:eastAsia="en-CA"/>
+              </w:rPr>
+            </w:rPrChange>
+          </w:rPr>
+          <w:t>–</w:t>
+        </w:r>
+      </w:ins>
+      <w:ins w:id="5" w:author="Mark Levison" w:date="2021-06-17T14:45:00Z">
+        <w:r>
+          <w:rPr>
+            <w:rFonts w:ascii="Consolas" w:eastAsia="Times New Roman" w:hAnsi="Consolas" w:cs="Times New Roman"/>
+            <w:color w:val="A31515"/>
+            <w:sz w:val="21"/>
+            <w:szCs w:val="21"/>
+            <w:highlight w:val="yellow"/>
+            <w:lang w:val="en-CA" w:eastAsia="en-CA"/>
+            <w:rPrChange w:id="6" w:author="Mark Levison" w:date="2021-06-17T14:46:00Z">
+              <w:rPr>
+                <w:rFonts w:ascii="Consolas" w:eastAsia="Times New Roman" w:hAnsi="Consolas" w:cs="Times New Roman"/>
+                <w:color w:val="A31515"/>
+                <w:sz w:val="21"/>
+                <w:szCs w:val="21"/>
+                <w:lang w:val="en-CA" w:eastAsia="en-CA"/>
+              </w:rPr>
+            </w:rPrChange>
+          </w:rPr>
+          <w:t xml:space="preserve"> </w:t>
+        </w:r>
+      </w:ins>
+      <w:ins w:id="7" w:author="Mark Levison" w:date="2021-06-17T14:46:00Z">
+        <w:r>
+          <w:rPr>
+            <w:rFonts w:ascii="Consolas" w:eastAsia="Times New Roman" w:hAnsi="Consolas" w:cs="Times New Roman"/>
+            <w:color w:val="A31515"/>
+            <w:sz w:val="21"/>
+            <w:szCs w:val="21"/>
+            <w:highlight w:val="yellow"/>
+            <w:lang w:val="en-CA" w:eastAsia="en-CA"/>
+            <w:rPrChange w:id="8" w:author="Mark Levison" w:date="2021-06-17T14:46:00Z">
+              <w:rPr>
+                <w:rFonts w:ascii="Consolas" w:eastAsia="Times New Roman" w:hAnsi="Consolas" w:cs="Times New Roman"/>
+                <w:color w:val="A31515"/>
+                <w:sz w:val="21"/>
+                <w:szCs w:val="21"/>
+                <w:lang w:val="en-CA" w:eastAsia="en-CA"/>
+              </w:rPr>
+            </w:rPrChange>
+          </w:rPr>
+          <w:t>should require refactoring and be more expensive</w:t>
+        </w:r>
+      </w:ins>
+    </w:p>
+    <w:p>
+      <w:pPr>
+        <w:rPr>
+          <w:sz w:val="22"/>
+          <w:szCs w:val="22"/>
+        </w:rPr>
+      </w:pPr>
+    </w:p>
+    <w:p>
+      <w:pPr>
+        <w:rPr>
+          <w:sz w:val="22"/>
+          <w:szCs w:val="22"/>
+        </w:rPr>
+      </w:pPr>
+      <w:r>
+        <w:rPr>
+          <w:sz w:val="22"/>
+          <w:szCs w:val="22"/>
+        </w:rPr>
+        <w:t xml:space="preserve">Round 6 </w:t>
+      </w:r>
+      <w:r>
+        <w:rPr>
+          <w:sz w:val="22"/>
+          <w:szCs w:val="22"/>
+        </w:rPr>
+        <w:t>Go Live Soon</w:t>
+      </w:r>
+      <w:r>
+        <w:rPr>
+          <w:sz w:val="22"/>
+          <w:szCs w:val="22"/>
+        </w:rPr>
+        <w:t xml:space="preserve"> </w:t>
+      </w:r>
+      <w:r>
+        <w:rPr>
+          <w:sz w:val="22"/>
+          <w:szCs w:val="22"/>
+        </w:rPr>
+        <w:t>–</w:t>
+      </w:r>
+      <w:r>
+        <w:rPr>
+          <w:sz w:val="22"/>
+          <w:szCs w:val="22"/>
+        </w:rPr>
+        <w:t xml:space="preserve"> </w:t>
+      </w:r>
+      <w:r>
+        <w:rPr>
+          <w:sz w:val="22"/>
+          <w:szCs w:val="22"/>
+          <w:highlight w:val="yellow"/>
+        </w:rPr>
+        <w:t>costs for round 6 are unimaginative</w:t>
+      </w:r>
+      <w:r>
+        <w:rPr>
+          <w:sz w:val="22"/>
+          <w:szCs w:val="22"/>
+        </w:rPr>
+        <w:t xml:space="preserve"> </w:t>
+      </w:r>
+    </w:p>
+    <w:p>
+      <w:pPr>
         <w:rPr>
           <w:rFonts w:ascii="Consolas" w:eastAsia="Times New Roman" w:hAnsi="Consolas" w:cs="Times New Roman"/>
           <w:color w:val="A31515"/>
           <w:sz w:val="21"/>
           <w:szCs w:val="21"/>
-          <w:highlight w:val="yellow"/>
-          <w:lang w:val="en-CA" w:eastAsia="en-CA"/>
-        </w:rPr>
-        <w:t>6</w:t>
-      </w:r>
-      <w:proofErr w:type="gramEnd"/>
-    </w:p>
-    <w:p>
-      <w:pPr>
-        <w:rPr>
-          <w:sz w:val="22"/>
-          <w:szCs w:val="22"/>
-        </w:rPr>
-      </w:pPr>
-    </w:p>
-    <w:p>
-      <w:pPr>
-        <w:rPr>
-          <w:sz w:val="22"/>
-          <w:szCs w:val="22"/>
-        </w:rPr>
-      </w:pPr>
-      <w:r>
-        <w:rPr>
-          <w:sz w:val="22"/>
-          <w:szCs w:val="22"/>
-        </w:rPr>
-        <w:t xml:space="preserve">Round 6 </w:t>
-      </w:r>
-      <w:r>
-        <w:rPr>
-          <w:sz w:val="22"/>
-          <w:szCs w:val="22"/>
-        </w:rPr>
-        <w:t>Go Live Soon</w:t>
-      </w:r>
-      <w:r>
-        <w:rPr>
-          <w:sz w:val="22"/>
-          <w:szCs w:val="22"/>
-        </w:rPr>
-        <w:t xml:space="preserve"> </w:t>
-      </w:r>
-      <w:r>
-        <w:rPr>
-          <w:sz w:val="22"/>
-          <w:szCs w:val="22"/>
-        </w:rPr>
-        <w:t>–</w:t>
-      </w:r>
-      <w:r>
-        <w:rPr>
-          <w:sz w:val="22"/>
-          <w:szCs w:val="22"/>
-        </w:rPr>
-        <w:t xml:space="preserve"> </w:t>
-      </w:r>
-      <w:r>
-        <w:rPr>
-          <w:sz w:val="22"/>
-          <w:szCs w:val="22"/>
-          <w:highlight w:val="yellow"/>
-        </w:rPr>
-        <w:t xml:space="preserve">costs for round 6 are </w:t>
-      </w:r>
-      <w:proofErr w:type="gramStart"/>
-      <w:r>
-        <w:rPr>
-          <w:sz w:val="22"/>
-          <w:szCs w:val="22"/>
-          <w:highlight w:val="yellow"/>
-        </w:rPr>
-        <w:t>unimaginative</w:t>
-      </w:r>
-      <w:proofErr w:type="gramEnd"/>
-      <w:r>
-        <w:rPr>
-          <w:sz w:val="22"/>
-          <w:szCs w:val="22"/>
-        </w:rPr>
-        <w:t xml:space="preserve"> </w:t>
-      </w:r>
-    </w:p>
-    <w:p>
-      <w:pPr>
+          <w:lang w:val="en-CA" w:eastAsia="en-CA"/>
+        </w:rPr>
+      </w:pPr>
+      <w:r>
         <w:rPr>
           <w:rFonts w:ascii="Consolas" w:eastAsia="Times New Roman" w:hAnsi="Consolas" w:cs="Times New Roman"/>
           <w:color w:val="A31515"/>
@@ -2733,7 +2660,8 @@
           <w:szCs w:val="21"/>
           <w:lang w:val="en-CA" w:eastAsia="en-CA"/>
         </w:rPr>
-      </w:pPr>
+        <w:t>Overtime</w:t>
+      </w:r>
       <w:r>
         <w:rPr>
           <w:rFonts w:ascii="Consolas" w:eastAsia="Times New Roman" w:hAnsi="Consolas" w:cs="Times New Roman"/>
@@ -2742,7 +2670,7 @@
           <w:szCs w:val="21"/>
           <w:lang w:val="en-CA" w:eastAsia="en-CA"/>
         </w:rPr>
-        <w:t>Overtime</w:t>
+        <w:t xml:space="preserve"> – buil</w:t>
       </w:r>
       <w:r>
         <w:rPr>
@@ -2752,7 +2680,7 @@
           <w:szCs w:val="21"/>
           <w:lang w:val="en-CA" w:eastAsia="en-CA"/>
         </w:rPr>
-        <w:t xml:space="preserve"> – buil</w:t>
+        <w:t>t</w:t>
       </w:r>
       <w:r>
         <w:rPr>
@@ -2762,30 +2690,8 @@
           <w:szCs w:val="21"/>
           <w:lang w:val="en-CA" w:eastAsia="en-CA"/>
         </w:rPr>
-        <w:t>t</w:t>
-      </w:r>
-      <w:r>
-        <w:rPr>
-          <w:rFonts w:ascii="Consolas" w:eastAsia="Times New Roman" w:hAnsi="Consolas" w:cs="Times New Roman"/>
-          <w:color w:val="A31515"/>
-          <w:sz w:val="21"/>
-          <w:szCs w:val="21"/>
-          <w:lang w:val="en-CA" w:eastAsia="en-CA"/>
-        </w:rPr>
-        <w:t xml:space="preserve"> into the </w:t>
-      </w:r>
-      <w:proofErr w:type="gramStart"/>
-      <w:r>
-        <w:rPr>
-          <w:rFonts w:ascii="Consolas" w:eastAsia="Times New Roman" w:hAnsi="Consolas" w:cs="Times New Roman"/>
-          <w:color w:val="A31515"/>
-          <w:sz w:val="21"/>
-          <w:szCs w:val="21"/>
-          <w:lang w:val="en-CA" w:eastAsia="en-CA"/>
-        </w:rPr>
-        <w:t>round</w:t>
-      </w:r>
-      <w:proofErr w:type="gramEnd"/>
+        <w:t xml:space="preserve"> into the round</w:t>
+      </w:r>
     </w:p>
     <w:p>
       <w:pPr>
@@ -2823,18 +2729,8 @@
           <w:iCs/>
           <w:highlight w:val="yellow"/>
         </w:rPr>
-        <w:t xml:space="preserve">Reduces stakeholder interruption </w:t>
-      </w:r>
-      <w:proofErr w:type="gramStart"/>
-      <w:r>
-        <w:rPr>
-          <w:i/>
-          <w:iCs/>
-          <w:highlight w:val="yellow"/>
-        </w:rPr>
-        <w:t>gremlin</w:t>
-      </w:r>
-      <w:proofErr w:type="gramEnd"/>
+        <w:t>Reduces stakeholder interruption gremlin</w:t>
+      </w:r>
     </w:p>
     <w:p>
       <w:pPr>
@@ -2849,6 +2745,7 @@
           <w:szCs w:val="21"/>
           <w:lang w:val="en-CA" w:eastAsia="en-CA"/>
         </w:rPr>
+        <w:lastRenderedPageBreak/>
         <w:t>Sprint Backlog or Kanban board</w:t>
       </w:r>
     </w:p>
@@ -2870,7 +2767,6 @@
           <w:szCs w:val="21"/>
           <w:lang w:val="en-CA" w:eastAsia="en-CA"/>
         </w:rPr>
-        <w:lastRenderedPageBreak/>
         <w:t>Daily Scrum more effective</w:t>
       </w:r>
     </w:p>
@@ -2996,16 +2892,11 @@
       <w:r>
         <w:t xml:space="preserve"> – requires public impediment list</w:t>
       </w:r>
-      <w:ins w:id="2" w:author="Mark Levison" w:date="2021-04-06T15:51:00Z">
+      <w:ins w:id="9" w:author="Mark Levison" w:date="2021-04-06T15:51:00Z">
         <w:r>
-          <w:t xml:space="preserve"> – May also help with 25% of Sprint in </w:t>
-        </w:r>
-        <w:proofErr w:type="gramStart"/>
-        <w:r>
-          <w:t>Meetings</w:t>
+          <w:t xml:space="preserve"> – May also help with 25% of Sprint in Meetings</w:t>
         </w:r>
       </w:ins>
-      <w:proofErr w:type="gramEnd"/>
     </w:p>
     <w:p>
       <w:pPr>
@@ -3039,23 +2930,23 @@
           <w:sz w:val="21"/>
           <w:szCs w:val="21"/>
           <w:lang w:val="en-CA" w:eastAsia="en-CA"/>
-          <w:rPrChange w:id="3" w:author="Mark Levison" w:date="2021-04-06T16:00:00Z">
+          <w:rPrChange w:id="10" w:author="Mark Levison" w:date="2021-04-06T16:00:00Z">
             <w:rPr/>
           </w:rPrChange>
         </w:rPr>
-        <w:pPrChange w:id="4" w:author="Mark Levison" w:date="2021-04-06T16:00:00Z">
+        <w:pPrChange w:id="11" w:author="Mark Levison" w:date="2021-04-06T16:00:00Z">
           <w:pPr/>
         </w:pPrChange>
       </w:pPr>
       <w:r>
         <w:t>Ensemble or Mob Programming</w:t>
       </w:r>
-      <w:ins w:id="5" w:author="Mark Levison" w:date="2021-04-06T15:59:00Z">
+      <w:ins w:id="12" w:author="Mark Levison" w:date="2021-04-06T15:59:00Z">
         <w:r>
           <w:t xml:space="preserve"> – will reduce the effect of </w:t>
         </w:r>
       </w:ins>
-      <w:ins w:id="6" w:author="Mark Levison" w:date="2021-04-06T16:00:00Z">
+      <w:ins w:id="13" w:author="Mark Levison" w:date="2021-04-06T16:00:00Z">
         <w:r>
           <w:rPr>
             <w:rFonts w:ascii="Consolas" w:eastAsia="Times New Roman" w:hAnsi="Consolas" w:cs="Times New Roman"/>
@@ -3090,7 +2981,6 @@
         <w:t xml:space="preserve">Round N introduce handling of </w:t>
       </w:r>
       <w:proofErr w:type="spellStart"/>
-      <w:proofErr w:type="gramStart"/>
       <w:r>
         <w:rPr>
           <w:sz w:val="22"/>
@@ -3099,25 +2989,15 @@
         <w:t>Dependancies</w:t>
       </w:r>
       <w:proofErr w:type="spellEnd"/>
-      <w:proofErr w:type="gramEnd"/>
-    </w:p>
-    <w:p>
-      <w:r>
-        <w:rPr>
-          <w:sz w:val="22"/>
-          <w:szCs w:val="22"/>
-        </w:rPr>
-        <w:t xml:space="preserve">DevOps – popular but not enough </w:t>
-      </w:r>
-      <w:proofErr w:type="gramStart"/>
-      <w:r>
-        <w:rPr>
-          <w:sz w:val="22"/>
-          <w:szCs w:val="22"/>
-        </w:rPr>
-        <w:t>meaning</w:t>
-      </w:r>
-      <w:proofErr w:type="gramEnd"/>
+    </w:p>
+    <w:p>
+      <w:r>
+        <w:rPr>
+          <w:sz w:val="22"/>
+          <w:szCs w:val="22"/>
+        </w:rPr>
+        <w:t>DevOps – popular but not enough meaning</w:t>
+      </w:r>
     </w:p>
     <w:p>
       <w:pPr>
@@ -3155,26 +3035,17 @@
           <w:sz w:val="22"/>
           <w:szCs w:val="22"/>
         </w:rPr>
-        <w:t xml:space="preserve"> for more </w:t>
-      </w:r>
-      <w:proofErr w:type="gramStart"/>
-      <w:r>
-        <w:rPr>
-          <w:sz w:val="22"/>
-          <w:szCs w:val="22"/>
-        </w:rPr>
-        <w:t>ideas</w:t>
-      </w:r>
-      <w:proofErr w:type="gramEnd"/>
-    </w:p>
-    <w:p>
-      <w:pPr>
-        <w:rPr>
-          <w:sz w:val="22"/>
-          <w:szCs w:val="22"/>
-        </w:rPr>
-      </w:pPr>
-      <w:ins w:id="7" w:author="Mark Levison" w:date="2021-04-27T11:42:00Z">
+        <w:t xml:space="preserve"> for more ideas</w:t>
+      </w:r>
+    </w:p>
+    <w:p>
+      <w:pPr>
+        <w:rPr>
+          <w:sz w:val="22"/>
+          <w:szCs w:val="22"/>
+        </w:rPr>
+      </w:pPr>
+      <w:ins w:id="14" w:author="Mark Levison" w:date="2021-04-27T11:42:00Z">
         <w:r>
           <w:rPr>
             <w:sz w:val="22"/>
@@ -3293,29 +3164,7 @@
           <w:szCs w:val="21"/>
           <w:lang w:val="en-CA" w:eastAsia="en-CA"/>
         </w:rPr>
-        <w:t>'GREMLIN_NOT_PULLING_THEIR_</w:t>
-      </w:r>
-      <w:proofErr w:type="gramStart"/>
-      <w:r>
-        <w:rPr>
-          <w:rFonts w:ascii="Consolas" w:eastAsia="Times New Roman" w:hAnsi="Consolas" w:cs="Times New Roman"/>
-          <w:color w:val="A31515"/>
-          <w:sz w:val="21"/>
-          <w:szCs w:val="21"/>
-          <w:lang w:val="en-CA" w:eastAsia="en-CA"/>
-        </w:rPr>
-        <w:t>WEIGHT</w:t>
-      </w:r>
-      <w:proofErr w:type="gramEnd"/>
-      <w:r>
-        <w:rPr>
-          <w:rFonts w:ascii="Consolas" w:eastAsia="Times New Roman" w:hAnsi="Consolas" w:cs="Times New Roman"/>
-          <w:color w:val="A31515"/>
-          <w:sz w:val="21"/>
-          <w:szCs w:val="21"/>
-          <w:lang w:val="en-CA" w:eastAsia="en-CA"/>
-        </w:rPr>
-        <w:t>'</w:t>
+        <w:t>'GREMLIN_NOT_PULLING_THEIR_WEIGHT'</w:t>
       </w:r>
     </w:p>
     <w:p>
@@ -3385,15 +3234,7 @@
           <w:sz w:val="22"/>
           <w:szCs w:val="22"/>
         </w:rPr>
-        <w:t xml:space="preserve">Interruptions From stakeholders – mitigate with including them in strategic work, also </w:t>
-      </w:r>
-      <w:proofErr w:type="gramStart"/>
-      <w:r>
-        <w:rPr>
-          <w:sz w:val="22"/>
-          <w:szCs w:val="22"/>
-        </w:rPr>
-        <w:t>forecastin</w:t>
+        <w:t>Interruptions From stakeholders – mitigate with including them in strategic work, also forecastin</w:t>
       </w:r>
       <w:r>
         <w:rPr>
@@ -3402,7 +3243,6 @@
         </w:rPr>
         <w:t>g</w:t>
       </w:r>
-      <w:proofErr w:type="gramEnd"/>
     </w:p>
     <w:p>
       <w:pPr>
@@ -3453,7 +3293,6 @@
         </w:rPr>
         <w:t xml:space="preserve">or Story Mapping reduce. Combined </w:t>
       </w:r>
-      <w:proofErr w:type="gramStart"/>
       <w:r>
         <w:rPr>
           <w:rFonts w:ascii="Consolas" w:eastAsia="Times New Roman" w:hAnsi="Consolas" w:cs="Times New Roman"/>
@@ -3464,7 +3303,6 @@
         </w:rPr>
         <w:t>avoid</w:t>
       </w:r>
-      <w:proofErr w:type="gramEnd"/>
     </w:p>
     <w:p>
       <w:pPr>
@@ -3503,9 +3341,8 @@
           <w:szCs w:val="21"/>
           <w:lang w:val="en-CA" w:eastAsia="en-CA"/>
         </w:rPr>
-        <w:t xml:space="preserve">TDD or Pair Programming reduce – to eliminate </w:t>
-      </w:r>
-      <w:proofErr w:type="gramStart"/>
+        <w:t>TDD or Pair Programming reduce – to eliminate combi</w:t>
+      </w:r>
       <w:r>
         <w:rPr>
           <w:rFonts w:ascii="Consolas" w:eastAsia="Times New Roman" w:hAnsi="Consolas" w:cs="Times New Roman"/>
@@ -3514,7 +3351,7 @@
           <w:szCs w:val="21"/>
           <w:lang w:val="en-CA" w:eastAsia="en-CA"/>
         </w:rPr>
-        <w:t>combi</w:t>
+        <w:t>n</w:t>
       </w:r>
       <w:r>
         <w:rPr>
@@ -3524,19 +3361,8 @@
           <w:szCs w:val="21"/>
           <w:lang w:val="en-CA" w:eastAsia="en-CA"/>
         </w:rPr>
-        <w:t>n</w:t>
-      </w:r>
-      <w:r>
-        <w:rPr>
-          <w:rFonts w:ascii="Consolas" w:eastAsia="Times New Roman" w:hAnsi="Consolas" w:cs="Times New Roman"/>
-          <w:color w:val="A31515"/>
-          <w:sz w:val="21"/>
-          <w:szCs w:val="21"/>
-          <w:lang w:val="en-CA" w:eastAsia="en-CA"/>
-        </w:rPr>
         <w:t>e</w:t>
       </w:r>
-      <w:proofErr w:type="gramEnd"/>
     </w:p>
     <w:p>
       <w:pPr>
@@ -3733,9 +3559,8 @@
           <w:sz w:val="22"/>
           <w:szCs w:val="22"/>
         </w:rPr>
-        <w:t xml:space="preserve"> – Close enough to others that we might </w:t>
-      </w:r>
-      <w:proofErr w:type="gramStart"/>
+        <w:t xml:space="preserve"> – Close enough to others that we might skip</w:t>
+      </w:r>
       <w:r>
         <w:rPr>
           <w:i/>
@@ -3743,28 +3568,18 @@
           <w:sz w:val="22"/>
           <w:szCs w:val="22"/>
         </w:rPr>
-        <w:t>skip</w:t>
-      </w:r>
-      <w:proofErr w:type="gramEnd"/>
-      <w:r>
+        <w:t xml:space="preserve"> </w:t>
+      </w:r>
+    </w:p>
+    <w:p>
+      <w:pPr>
         <w:rPr>
           <w:i/>
           <w:iCs/>
           <w:sz w:val="22"/>
           <w:szCs w:val="22"/>
-        </w:rPr>
-        <w:t xml:space="preserve"> </w:t>
-      </w:r>
-    </w:p>
-    <w:p>
-      <w:pPr>
-        <w:rPr>
-          <w:i/>
-          <w:iCs/>
-          <w:sz w:val="22"/>
-          <w:szCs w:val="22"/>
           <w:highlight w:val="yellow"/>
-          <w:rPrChange w:id="8" w:author="Mark Levison" w:date="2021-04-06T15:53:00Z">
+          <w:rPrChange w:id="15" w:author="Mark Levison" w:date="2021-04-06T15:53:00Z">
             <w:rPr>
               <w:i/>
               <w:iCs/>
@@ -3779,7 +3594,7 @@
           <w:sz w:val="22"/>
           <w:szCs w:val="22"/>
           <w:highlight w:val="yellow"/>
-          <w:rPrChange w:id="9" w:author="Mark Levison" w:date="2021-04-06T15:53:00Z">
+          <w:rPrChange w:id="16" w:author="Mark Levison" w:date="2021-04-06T15:53:00Z">
             <w:rPr>
               <w:sz w:val="22"/>
               <w:szCs w:val="22"/>
@@ -3793,7 +3608,7 @@
           <w:sz w:val="22"/>
           <w:szCs w:val="22"/>
           <w:highlight w:val="yellow"/>
-          <w:rPrChange w:id="10" w:author="Mark Levison" w:date="2021-04-06T15:53:00Z">
+          <w:rPrChange w:id="17" w:author="Mark Levison" w:date="2021-04-06T15:53:00Z">
             <w:rPr>
               <w:sz w:val="22"/>
               <w:szCs w:val="22"/>
@@ -3807,7 +3622,7 @@
           <w:sz w:val="22"/>
           <w:szCs w:val="22"/>
           <w:highlight w:val="yellow"/>
-          <w:rPrChange w:id="11" w:author="Mark Levison" w:date="2021-04-06T15:53:00Z">
+          <w:rPrChange w:id="18" w:author="Mark Levison" w:date="2021-04-06T15:53:00Z">
             <w:rPr>
               <w:sz w:val="22"/>
               <w:szCs w:val="22"/>
@@ -3823,7 +3638,7 @@
           <w:sz w:val="22"/>
           <w:szCs w:val="22"/>
           <w:highlight w:val="yellow"/>
-          <w:rPrChange w:id="12" w:author="Mark Levison" w:date="2021-04-06T15:53:00Z">
+          <w:rPrChange w:id="19" w:author="Mark Levison" w:date="2021-04-06T15:53:00Z">
             <w:rPr>
               <w:i/>
               <w:iCs/>
@@ -3832,42 +3647,22 @@
             </w:rPr>
           </w:rPrChange>
         </w:rPr>
-        <w:t xml:space="preserve">– Sprint Goal mitigates to a </w:t>
-      </w:r>
-      <w:proofErr w:type="gramStart"/>
-      <w:r>
-        <w:rPr>
-          <w:i/>
-          <w:iCs/>
+        <w:t>– Sprint Goal mitigates to a point</w:t>
+      </w:r>
+    </w:p>
+    <w:p>
+      <w:pPr>
+        <w:rPr>
+          <w:sz w:val="22"/>
+          <w:szCs w:val="22"/>
+        </w:rPr>
+      </w:pPr>
+      <w:r>
+        <w:rPr>
           <w:sz w:val="22"/>
           <w:szCs w:val="22"/>
           <w:highlight w:val="yellow"/>
-          <w:rPrChange w:id="13" w:author="Mark Levison" w:date="2021-04-06T15:53:00Z">
-            <w:rPr>
-              <w:i/>
-              <w:iCs/>
-              <w:sz w:val="22"/>
-              <w:szCs w:val="22"/>
-            </w:rPr>
-          </w:rPrChange>
-        </w:rPr>
-        <w:t>point</w:t>
-      </w:r>
-      <w:proofErr w:type="gramEnd"/>
-    </w:p>
-    <w:p>
-      <w:pPr>
-        <w:rPr>
-          <w:sz w:val="22"/>
-          <w:szCs w:val="22"/>
-        </w:rPr>
-      </w:pPr>
-      <w:r>
-        <w:rPr>
-          <w:sz w:val="22"/>
-          <w:szCs w:val="22"/>
-          <w:highlight w:val="yellow"/>
-          <w:rPrChange w:id="14" w:author="Mark Levison" w:date="2021-04-06T15:53:00Z">
+          <w:rPrChange w:id="20" w:author="Mark Levison" w:date="2021-04-06T15:53:00Z">
             <w:rPr>
               <w:sz w:val="22"/>
               <w:szCs w:val="22"/>
@@ -3881,7 +3676,7 @@
           <w:sz w:val="22"/>
           <w:szCs w:val="22"/>
           <w:highlight w:val="yellow"/>
-          <w:rPrChange w:id="15" w:author="Mark Levison" w:date="2021-04-06T15:53:00Z">
+          <w:rPrChange w:id="21" w:author="Mark Levison" w:date="2021-04-06T15:53:00Z">
             <w:rPr>
               <w:sz w:val="22"/>
               <w:szCs w:val="22"/>
@@ -3959,17 +3754,8 @@
           <w:sz w:val="22"/>
           <w:szCs w:val="22"/>
         </w:rPr>
-        <w:t xml:space="preserve">Dependency – another team injected work in your product backlog that harmed </w:t>
-      </w:r>
-      <w:proofErr w:type="gramStart"/>
-      <w:r>
-        <w:rPr>
-          <w:sz w:val="22"/>
-          <w:szCs w:val="22"/>
-        </w:rPr>
-        <w:t>you</w:t>
-      </w:r>
-      <w:proofErr w:type="gramEnd"/>
+        <w:t>Dependency – another team injected work in your product backlog that harmed you</w:t>
+      </w:r>
     </w:p>
     <w:p>
       <w:pPr>
@@ -3998,40 +3784,25 @@
           <w:sz w:val="22"/>
           <w:szCs w:val="22"/>
           <w:highlight w:val="yellow"/>
-          <w:rPrChange w:id="16" w:author="Mark Levison" w:date="2021-04-06T15:53:00Z">
+          <w:rPrChange w:id="22" w:author="Mark Levison" w:date="2021-04-06T15:53:00Z">
             <w:rPr>
               <w:sz w:val="22"/>
               <w:szCs w:val="22"/>
             </w:rPr>
           </w:rPrChange>
         </w:rPr>
-        <w:t xml:space="preserve">Unnecessary Meetings occupying up 25% of the </w:t>
-      </w:r>
-      <w:proofErr w:type="gramStart"/>
-      <w:r>
-        <w:rPr>
-          <w:sz w:val="22"/>
-          <w:szCs w:val="22"/>
-          <w:highlight w:val="yellow"/>
-          <w:rPrChange w:id="17" w:author="Mark Levison" w:date="2021-04-06T15:53:00Z">
-            <w:rPr>
-              <w:sz w:val="22"/>
-              <w:szCs w:val="22"/>
-            </w:rPr>
-          </w:rPrChange>
-        </w:rPr>
-        <w:t>Sprint</w:t>
-      </w:r>
-      <w:proofErr w:type="gramEnd"/>
-    </w:p>
-    <w:p>
-      <w:pPr>
-        <w:rPr>
-          <w:sz w:val="22"/>
-          <w:szCs w:val="22"/>
-        </w:rPr>
-      </w:pPr>
-      <w:ins w:id="18" w:author="Mark Levison" w:date="2021-04-02T13:46:00Z">
+        <w:t>Unnecessary Meetings occupying up 25% of the Sprint</w:t>
+      </w:r>
+    </w:p>
+    <w:p>
+      <w:pPr>
+        <w:rPr>
+          <w:ins w:id="23" w:author="Mark Levison" w:date="2021-06-17T14:47:00Z"/>
+          <w:sz w:val="22"/>
+          <w:szCs w:val="22"/>
+        </w:rPr>
+      </w:pPr>
+      <w:ins w:id="24" w:author="Mark Levison" w:date="2021-04-02T13:46:00Z">
         <w:r>
           <w:rPr>
             <w:sz w:val="22"/>
@@ -4040,7 +3811,7 @@
           <w:t>**Check GREMLI</w:t>
         </w:r>
       </w:ins>
-      <w:ins w:id="19" w:author="Mark Levison" w:date="2021-04-02T13:47:00Z">
+      <w:ins w:id="25" w:author="Mark Levison" w:date="2021-04-02T13:47:00Z">
         <w:r>
           <w:rPr>
             <w:sz w:val="22"/>
@@ -4053,6 +3824,78 @@
     <w:p>
       <w:pPr>
         <w:rPr>
+          <w:ins w:id="26" w:author="Mark Levison" w:date="2021-06-17T14:47:00Z"/>
+          <w:sz w:val="22"/>
+          <w:szCs w:val="22"/>
+        </w:rPr>
+      </w:pPr>
+    </w:p>
+    <w:p>
+      <w:pPr>
+        <w:rPr>
+          <w:ins w:id="27" w:author="Mark Levison" w:date="2021-06-17T14:48:00Z"/>
+          <w:sz w:val="22"/>
+          <w:szCs w:val="22"/>
+        </w:rPr>
+      </w:pPr>
+      <w:ins w:id="28" w:author="Mark Levison" w:date="2021-06-17T14:47:00Z">
+        <w:r>
+          <w:rPr>
+            <w:sz w:val="22"/>
+            <w:szCs w:val="22"/>
+          </w:rPr>
+          <w:t>Recheck the i</w:t>
+        </w:r>
+      </w:ins>
+      <w:ins w:id="29" w:author="Mark Levison" w:date="2021-06-17T14:48:00Z">
+        <w:r>
+          <w:rPr>
+            <w:sz w:val="22"/>
+            <w:szCs w:val="22"/>
+          </w:rPr>
+          <w:t>nterruptions gremlin – does it have desired negative effect</w:t>
+        </w:r>
+      </w:ins>
+    </w:p>
+    <w:p>
+      <w:pPr>
+        <w:rPr>
+          <w:ins w:id="30" w:author="Mark Levison" w:date="2021-06-17T14:49:00Z"/>
+          <w:sz w:val="22"/>
+          <w:szCs w:val="22"/>
+        </w:rPr>
+      </w:pPr>
+      <w:ins w:id="31" w:author="Mark Levison" w:date="2021-06-17T14:48:00Z">
+        <w:r>
+          <w:rPr>
+            <w:sz w:val="22"/>
+            <w:szCs w:val="22"/>
+          </w:rPr>
+          <w:t>Check all action effects to see if any others had the === 1 bug where 0 fell through</w:t>
+        </w:r>
+      </w:ins>
+    </w:p>
+    <w:p>
+      <w:pPr>
+        <w:rPr>
+          <w:sz w:val="22"/>
+          <w:szCs w:val="22"/>
+        </w:rPr>
+      </w:pPr>
+      <w:ins w:id="32" w:author="Mark Levison" w:date="2021-06-17T14:49:00Z">
+        <w:r>
+          <w:rPr>
+            <w:sz w:val="22"/>
+            <w:szCs w:val="22"/>
+          </w:rPr>
+          <w:lastRenderedPageBreak/>
+          <w:t>Test if actions protective effect fixes defects after the fact. – Not desirable</w:t>
+        </w:r>
+      </w:ins>
+    </w:p>
+    <w:p>
+      <w:pPr>
+        <w:rPr>
           <w:sz w:val="22"/>
           <w:szCs w:val="22"/>
         </w:rPr>
@@ -4090,50 +3933,31 @@
           <w:sz w:val="22"/>
           <w:szCs w:val="22"/>
         </w:rPr>
-        <w:t xml:space="preserve">All action code should be checked to see what types of action they </w:t>
-      </w:r>
-      <w:proofErr w:type="gramStart"/>
-      <w:r>
-        <w:rPr>
-          <w:sz w:val="22"/>
-          <w:szCs w:val="22"/>
-        </w:rPr>
-        <w:t>affect</w:t>
-      </w:r>
-      <w:proofErr w:type="gramEnd"/>
-    </w:p>
-    <w:p>
-      <w:pPr>
-        <w:rPr>
-          <w:sz w:val="22"/>
-          <w:szCs w:val="22"/>
-        </w:rPr>
-      </w:pPr>
-    </w:p>
-    <w:p>
-      <w:pPr>
-        <w:rPr>
-          <w:sz w:val="22"/>
-          <w:szCs w:val="22"/>
-        </w:rPr>
-      </w:pPr>
-      <w:r>
-        <w:rPr>
-          <w:sz w:val="22"/>
-          <w:szCs w:val="22"/>
-        </w:rPr>
-        <w:lastRenderedPageBreak/>
-        <w:t xml:space="preserve">Put Agile Engineering practices picture on the site. Link to from game. Give its own link URL. Promise a clickable one will come </w:t>
-      </w:r>
-      <w:proofErr w:type="gramStart"/>
-      <w:r>
-        <w:rPr>
-          <w:sz w:val="22"/>
-          <w:szCs w:val="22"/>
-        </w:rPr>
-        <w:t>later</w:t>
-      </w:r>
-      <w:proofErr w:type="gramEnd"/>
+        <w:t>All action code should be checked to see what types of action they affect</w:t>
+      </w:r>
+    </w:p>
+    <w:p>
+      <w:pPr>
+        <w:rPr>
+          <w:sz w:val="22"/>
+          <w:szCs w:val="22"/>
+        </w:rPr>
+      </w:pPr>
+    </w:p>
+    <w:p>
+      <w:pPr>
+        <w:rPr>
+          <w:sz w:val="22"/>
+          <w:szCs w:val="22"/>
+        </w:rPr>
+      </w:pPr>
+      <w:r>
+        <w:rPr>
+          <w:sz w:val="22"/>
+          <w:szCs w:val="22"/>
+        </w:rPr>
+        <w:t>Put Agile Engineering practices picture on the site. Link to from game. Give its own link URL. Promise a clickable one will come later</w:t>
+      </w:r>
     </w:p>
     <w:p/>
     <w:p>
@@ -4141,16 +3965,8 @@
         <w:rPr>
           <w:highlight w:val="yellow"/>
         </w:rPr>
-        <w:t xml:space="preserve">Celebrate successes within the </w:t>
-      </w:r>
-      <w:proofErr w:type="gramStart"/>
-      <w:r>
-        <w:rPr>
-          <w:highlight w:val="yellow"/>
-        </w:rPr>
-        <w:t>team</w:t>
-      </w:r>
-      <w:proofErr w:type="gramEnd"/>
+        <w:t>Celebrate successes within the team</w:t>
+      </w:r>
     </w:p>
     <w:p>
       <w:r>
@@ -4371,16 +4187,8 @@
         <w:rPr>
           <w:i/>
         </w:rPr>
-        <w:t xml:space="preserve">Teams that pre-allocated time to deal with fires roll a die: 1-3 no additional losses; 4-5 lose one additional story; 6 lose two additional </w:t>
-      </w:r>
-      <w:proofErr w:type="gramStart"/>
-      <w:r>
-        <w:rPr>
-          <w:i/>
-        </w:rPr>
-        <w:t>stories</w:t>
-      </w:r>
-      <w:proofErr w:type="gramEnd"/>
+        <w:t>Teams that pre-allocated time to deal with fires roll a die: 1-3 no additional losses; 4-5 lose one additional story; 6 lose two additional stories</w:t>
+      </w:r>
     </w:p>
     <w:p>
       <w:pPr>
@@ -4397,6 +4205,7 @@
         <w:rPr>
           <w:i/>
         </w:rPr>
+        <w:lastRenderedPageBreak/>
         <w:t xml:space="preserve">Teams that dedicated one sacrificial team member roll a die: 1-3 no additional </w:t>
       </w:r>
       <w:r>
@@ -4409,16 +4218,8 @@
         <w:rPr>
           <w:i/>
         </w:rPr>
-        <w:t xml:space="preserve">outcomes pre-allocating time to deal with the </w:t>
-      </w:r>
-      <w:proofErr w:type="gramStart"/>
-      <w:r>
-        <w:rPr>
-          <w:i/>
-        </w:rPr>
-        <w:t>fires</w:t>
-      </w:r>
-      <w:proofErr w:type="gramEnd"/>
+        <w:t>outcomes pre-allocating time to deal with the fires</w:t>
+      </w:r>
     </w:p>
     <w:p>
       <w:pPr>
@@ -4536,7 +4337,6 @@
         <w:rPr>
           <w:i/>
         </w:rPr>
-        <w:lastRenderedPageBreak/>
         <w:t xml:space="preserve">Check to see if anyone gains benefits from Team </w:t>
       </w:r>
       <w:r>
@@ -4597,29 +4397,13 @@
       </w:r>
       <w:proofErr w:type="spellEnd"/>
       <w:r>
-        <w:t xml:space="preserve">, we’re making money. </w:t>
-      </w:r>
-      <w:proofErr w:type="gramStart"/>
-      <w:r>
-        <w:t>We’re</w:t>
-      </w:r>
-      <w:proofErr w:type="gramEnd"/>
-      <w:r>
-        <w:t xml:space="preserve"> starting to get great customer feedback with all sorts of new ideas. Even though </w:t>
-      </w:r>
-      <w:proofErr w:type="gramStart"/>
-      <w:r>
-        <w:t>it</w:t>
+        <w:t>, we’re making money. We’re starting to get great customer feedback with all sorts of new ideas. Even though it</w:t>
       </w:r>
       <w:r>
         <w:t>’</w:t>
       </w:r>
       <w:r>
-        <w:t>s</w:t>
-      </w:r>
-      <w:proofErr w:type="gramEnd"/>
-      <w:r>
-        <w:t xml:space="preserve"> mid-sprint and you’ve already committed</w:t>
+        <w:t>s mid-sprint and you’ve already committed</w:t>
       </w:r>
       <w:r>
         <w:t>,</w:t>
@@ -5206,21 +4990,12 @@
                 <w:szCs w:val="22"/>
               </w:rPr>
             </w:pPr>
-            <w:proofErr w:type="gramStart"/>
-            <w:r>
-              <w:rPr>
-                <w:sz w:val="22"/>
-                <w:szCs w:val="22"/>
-              </w:rPr>
-              <w:t>We’ve</w:t>
-            </w:r>
-            <w:proofErr w:type="gramEnd"/>
-            <w:r>
-              <w:rPr>
-                <w:sz w:val="22"/>
-                <w:szCs w:val="22"/>
-              </w:rPr>
-              <w:t xml:space="preserve"> had an emergency on another team, we need your best tester for a while</w:t>
+            <w:r>
+              <w:rPr>
+                <w:sz w:val="22"/>
+                <w:szCs w:val="22"/>
+              </w:rPr>
+              <w:t>We’ve had an emergency on another team, we need your best tester for a while</w:t>
             </w:r>
             <w:r>
               <w:rPr>
@@ -5453,23 +5228,8 @@
                 <w:sz w:val="22"/>
                 <w:szCs w:val="22"/>
               </w:rPr>
-              <w:t xml:space="preserve">One of the people on your team </w:t>
-            </w:r>
-            <w:proofErr w:type="gramStart"/>
-            <w:r>
-              <w:rPr>
-                <w:sz w:val="22"/>
-                <w:szCs w:val="22"/>
-              </w:rPr>
-              <w:t>isn’t</w:t>
-            </w:r>
-            <w:proofErr w:type="gramEnd"/>
-            <w:r>
-              <w:rPr>
-                <w:sz w:val="22"/>
-                <w:szCs w:val="22"/>
-              </w:rPr>
-              <w:t xml:space="preserve"> pulling their weight</w:t>
+              <w:lastRenderedPageBreak/>
+              <w:t>One of the people on your team isn’t pulling their weight</w:t>
             </w:r>
             <w:r>
               <w:rPr>
@@ -5545,15 +5305,7 @@
                 <w:sz w:val="22"/>
                 <w:szCs w:val="22"/>
               </w:rPr>
-              <w:t xml:space="preserve"> but </w:t>
-            </w:r>
-            <w:proofErr w:type="gramStart"/>
-            <w:r>
-              <w:rPr>
-                <w:sz w:val="22"/>
-                <w:szCs w:val="22"/>
-              </w:rPr>
-              <w:t>it</w:t>
+              <w:t xml:space="preserve"> but it</w:t>
             </w:r>
             <w:r>
               <w:rPr>
@@ -5567,15 +5319,7 @@
                 <w:sz w:val="22"/>
                 <w:szCs w:val="22"/>
               </w:rPr>
-              <w:t>s</w:t>
-            </w:r>
-            <w:proofErr w:type="gramEnd"/>
-            <w:r>
-              <w:rPr>
-                <w:sz w:val="22"/>
-                <w:szCs w:val="22"/>
-              </w:rPr>
-              <w:t xml:space="preserve"> harming morale and productivity. </w:t>
+              <w:t xml:space="preserve">s harming morale and productivity. </w:t>
             </w:r>
             <w:r>
               <w:rPr>
@@ -5708,7 +5452,6 @@
                 <w:sz w:val="22"/>
                 <w:szCs w:val="22"/>
               </w:rPr>
-              <w:lastRenderedPageBreak/>
               <w:t>training also reduces the impact to 1. (</w:t>
             </w:r>
             <w:r>
@@ -5783,7 +5526,6 @@
                 <w:sz w:val="22"/>
                 <w:szCs w:val="22"/>
               </w:rPr>
-              <w:lastRenderedPageBreak/>
               <w:t>One team member is consistently late or misses Daily Scrum. In addition</w:t>
             </w:r>
             <w:r>
@@ -5832,23 +5574,7 @@
                 <w:sz w:val="22"/>
                 <w:szCs w:val="22"/>
               </w:rPr>
-              <w:t xml:space="preserve">this person feels that </w:t>
-            </w:r>
-            <w:proofErr w:type="gramStart"/>
-            <w:r>
-              <w:rPr>
-                <w:sz w:val="22"/>
-                <w:szCs w:val="22"/>
-              </w:rPr>
-              <w:t>they’re</w:t>
-            </w:r>
-            <w:proofErr w:type="gramEnd"/>
-            <w:r>
-              <w:rPr>
-                <w:sz w:val="22"/>
-                <w:szCs w:val="22"/>
-              </w:rPr>
-              <w:t xml:space="preserve"> more important than the team. </w:t>
+              <w:t xml:space="preserve">this person feels that they’re more important than the team. </w:t>
             </w:r>
             <w:r>
               <w:rPr>
@@ -5993,17 +5719,8 @@
                 <w:sz w:val="22"/>
                 <w:szCs w:val="22"/>
               </w:rPr>
-              <w:t xml:space="preserve">avoids this </w:t>
-            </w:r>
-            <w:proofErr w:type="gramStart"/>
-            <w:r>
-              <w:rPr>
-                <w:sz w:val="22"/>
-                <w:szCs w:val="22"/>
-              </w:rPr>
-              <w:t>problem</w:t>
-            </w:r>
-            <w:proofErr w:type="gramEnd"/>
+              <w:t>avoids this problem</w:t>
+            </w:r>
           </w:p>
           <w:p>
             <w:pPr>
@@ -6337,23 +6054,7 @@
           <w:rFonts w:ascii="Times New Roman" w:eastAsia="Times New Roman" w:hAnsi="Times New Roman" w:cs="Times New Roman"/>
           <w:lang w:val="en-CA" w:eastAsia="en-CA"/>
         </w:rPr>
-        <w:t xml:space="preserve">Mechanics: There is a focus on capacity/velocity, backlog items done. Should product and sprint goals be a factor (demonstrating that sometimes </w:t>
-      </w:r>
-      <w:proofErr w:type="gramStart"/>
-      <w:r>
-        <w:rPr>
-          <w:rFonts w:ascii="Times New Roman" w:eastAsia="Times New Roman" w:hAnsi="Times New Roman" w:cs="Times New Roman"/>
-          <w:lang w:val="en-CA" w:eastAsia="en-CA"/>
-        </w:rPr>
-        <w:t>it's</w:t>
-      </w:r>
-      <w:proofErr w:type="gramEnd"/>
-      <w:r>
-        <w:rPr>
-          <w:rFonts w:ascii="Times New Roman" w:eastAsia="Times New Roman" w:hAnsi="Times New Roman" w:cs="Times New Roman"/>
-          <w:lang w:val="en-CA" w:eastAsia="en-CA"/>
-        </w:rPr>
-        <w:t xml:space="preserve"> awesome to not complete stories, but still hit your goal).</w:t>
+        <w:t>Mechanics: There is a focus on capacity/velocity, backlog items done. Should product and sprint goals be a factor (demonstrating that sometimes it's awesome to not complete stories, but still hit your goal).</w:t>
       </w:r>
     </w:p>
     <w:p>
@@ -6393,17 +6094,8 @@
           <w:rFonts w:ascii="Times New Roman" w:eastAsia="Times New Roman" w:hAnsi="Times New Roman" w:cs="Times New Roman"/>
           <w:lang w:val="en-CA" w:eastAsia="en-CA"/>
         </w:rPr>
-        <w:t xml:space="preserve">Mechanics: Items seem to be pure positive/negative impact.  Double-edged swords might be </w:t>
-      </w:r>
-      <w:proofErr w:type="gramStart"/>
-      <w:r>
-        <w:rPr>
-          <w:rFonts w:ascii="Times New Roman" w:eastAsia="Times New Roman" w:hAnsi="Times New Roman" w:cs="Times New Roman"/>
-          <w:lang w:val="en-CA" w:eastAsia="en-CA"/>
-        </w:rPr>
-        <w:t>interesting</w:t>
-      </w:r>
-      <w:proofErr w:type="gramEnd"/>
+        <w:t>Mechanics: Items seem to be pure positive/negative impact.  Double-edged swords might be interesting</w:t>
+      </w:r>
     </w:p>
     <w:p>
       <w:pPr>
@@ -6546,38 +6238,23 @@
           <w:rFonts w:ascii="Times New Roman" w:eastAsia="Times New Roman" w:hAnsi="Times New Roman" w:cs="Times New Roman"/>
           <w:lang w:val="en-CA" w:eastAsia="en-CA"/>
         </w:rPr>
-        <w:t xml:space="preserve"> time is now".  I </w:t>
-      </w:r>
+        <w:t xml:space="preserve"> time is now".  I can't implement unit testing because I didn't build a build server in round 1... why can't I build one in round 2?  </w:t>
+      </w:r>
+    </w:p>
+    <w:p>
+      <w:pPr>
+        <w:rPr>
+          <w:rFonts w:ascii="Times New Roman" w:eastAsia="Times New Roman" w:hAnsi="Times New Roman" w:cs="Times New Roman"/>
+          <w:lang w:val="en-CA" w:eastAsia="en-CA"/>
+        </w:rPr>
+      </w:pPr>
       <w:proofErr w:type="gramStart"/>
       <w:r>
         <w:rPr>
-          <w:rFonts w:ascii="Times New Roman" w:eastAsia="Times New Roman" w:hAnsi="Times New Roman" w:cs="Times New Roman"/>
-          <w:lang w:val="en-CA" w:eastAsia="en-CA"/>
-        </w:rPr>
-        <w:t>can't</w:t>
-      </w:r>
-      <w:proofErr w:type="gramEnd"/>
-      <w:r>
-        <w:rPr>
-          <w:rFonts w:ascii="Times New Roman" w:eastAsia="Times New Roman" w:hAnsi="Times New Roman" w:cs="Times New Roman"/>
-          <w:lang w:val="en-CA" w:eastAsia="en-CA"/>
-        </w:rPr>
-        <w:t xml:space="preserve"> implement unit testing because I didn't build a build server in round 1... why can't I build one in round 2?  </w:t>
-      </w:r>
-    </w:p>
-    <w:p>
-      <w:pPr>
-        <w:rPr>
-          <w:rFonts w:ascii="Times New Roman" w:eastAsia="Times New Roman" w:hAnsi="Times New Roman" w:cs="Times New Roman"/>
-          <w:lang w:val="en-CA" w:eastAsia="en-CA"/>
-        </w:rPr>
-      </w:pPr>
-      <w:proofErr w:type="gramStart"/>
-      <w:r>
-        <w:rPr>
           <w:rFonts w:ascii="Times New Roman" w:eastAsia="Times New Roman" w:hAnsi="Symbol" w:cs="Times New Roman"/>
           <w:lang w:val="en-CA" w:eastAsia="en-CA"/>
         </w:rPr>
+        <w:lastRenderedPageBreak/>
         <w:t></w:t>
       </w:r>
       <w:r>
@@ -6613,17 +6290,8 @@
           <w:rFonts w:ascii="Times New Roman" w:eastAsia="Times New Roman" w:hAnsi="Times New Roman" w:cs="Times New Roman"/>
           <w:lang w:val="en-CA" w:eastAsia="en-CA"/>
         </w:rPr>
-        <w:t xml:space="preserve">Visualize product backlog </w:t>
-      </w:r>
-      <w:proofErr w:type="gramStart"/>
-      <w:r>
-        <w:rPr>
-          <w:rFonts w:ascii="Times New Roman" w:eastAsia="Times New Roman" w:hAnsi="Times New Roman" w:cs="Times New Roman"/>
-          <w:lang w:val="en-CA" w:eastAsia="en-CA"/>
-        </w:rPr>
-        <w:t>progress</w:t>
-      </w:r>
-      <w:proofErr w:type="gramEnd"/>
+        <w:t>Visualize product backlog progress</w:t>
+      </w:r>
     </w:p>
     <w:p>
       <w:pPr>
@@ -6642,17 +6310,8 @@
           <w:rFonts w:ascii="Times New Roman" w:eastAsia="Times New Roman" w:hAnsi="Times New Roman" w:cs="Times New Roman"/>
           <w:lang w:val="en-CA" w:eastAsia="en-CA"/>
         </w:rPr>
-        <w:t xml:space="preserve">Show sprint velocity history as a </w:t>
-      </w:r>
-      <w:proofErr w:type="gramStart"/>
-      <w:r>
-        <w:rPr>
-          <w:rFonts w:ascii="Times New Roman" w:eastAsia="Times New Roman" w:hAnsi="Times New Roman" w:cs="Times New Roman"/>
-          <w:lang w:val="en-CA" w:eastAsia="en-CA"/>
-        </w:rPr>
-        <w:t>graph</w:t>
-      </w:r>
-      <w:proofErr w:type="gramEnd"/>
+        <w:t>Show sprint velocity history as a graph</w:t>
+      </w:r>
     </w:p>
     <w:p>
       <w:pPr>
@@ -6687,7 +6346,6 @@
           <w:rFonts w:ascii="Times New Roman" w:eastAsia="Times New Roman" w:hAnsi="Symbol" w:cs="Times New Roman"/>
           <w:lang w:val="en-CA" w:eastAsia="en-CA"/>
         </w:rPr>
-        <w:lastRenderedPageBreak/>
         <w:t></w:t>
       </w:r>
       <w:r>
@@ -6778,21 +6436,12 @@
           <w:lang w:val="en-CA" w:eastAsia="en-CA"/>
         </w:rPr>
       </w:pPr>
-      <w:proofErr w:type="gramStart"/>
       <w:r>
         <w:rPr>
           <w:rFonts w:ascii="Times New Roman" w:eastAsia="Times New Roman" w:hAnsi="Times New Roman" w:cs="Times New Roman"/>
           <w:lang w:val="en-CA" w:eastAsia="en-CA"/>
         </w:rPr>
-        <w:t>What's</w:t>
-      </w:r>
-      <w:proofErr w:type="gramEnd"/>
-      <w:r>
-        <w:rPr>
-          <w:rFonts w:ascii="Times New Roman" w:eastAsia="Times New Roman" w:hAnsi="Times New Roman" w:cs="Times New Roman"/>
-          <w:lang w:val="en-CA" w:eastAsia="en-CA"/>
-        </w:rPr>
-        <w:t xml:space="preserve"> the impact of the PO or stakeholder telling the player to prioritize feature work?</w:t>
+        <w:t>What's the impact of the PO or stakeholder telling the player to prioritize feature work?</w:t>
       </w:r>
     </w:p>
     <w:p>
@@ -6919,17 +6568,8 @@
           <w:rFonts w:ascii="Times New Roman" w:eastAsia="Times New Roman" w:hAnsi="Times New Roman" w:cs="Times New Roman"/>
           <w:lang w:val="en-CA" w:eastAsia="en-CA"/>
         </w:rPr>
-        <w:t xml:space="preserve">Game runs for 6 rounds.  Each round is one </w:t>
-      </w:r>
-      <w:proofErr w:type="gramStart"/>
-      <w:r>
-        <w:rPr>
-          <w:rFonts w:ascii="Times New Roman" w:eastAsia="Times New Roman" w:hAnsi="Times New Roman" w:cs="Times New Roman"/>
-          <w:lang w:val="en-CA" w:eastAsia="en-CA"/>
-        </w:rPr>
-        <w:t>sprint</w:t>
-      </w:r>
-      <w:proofErr w:type="gramEnd"/>
+        <w:t>Game runs for 6 rounds.  Each round is one sprint</w:t>
+      </w:r>
     </w:p>
     <w:p>
       <w:pPr>
@@ -6979,17 +6619,8 @@
           <w:rFonts w:ascii="Times New Roman" w:eastAsia="Times New Roman" w:hAnsi="Times New Roman" w:cs="Times New Roman"/>
           <w:lang w:val="en-CA" w:eastAsia="en-CA"/>
         </w:rPr>
-        <w:t>Assuming the UI is in a very early stage, but more visuals/</w:t>
-      </w:r>
-      <w:proofErr w:type="gramStart"/>
-      <w:r>
-        <w:rPr>
-          <w:rFonts w:ascii="Times New Roman" w:eastAsia="Times New Roman" w:hAnsi="Times New Roman" w:cs="Times New Roman"/>
-          <w:lang w:val="en-CA" w:eastAsia="en-CA"/>
-        </w:rPr>
-        <w:t>graphics</w:t>
-      </w:r>
-      <w:proofErr w:type="gramEnd"/>
+        <w:t>Assuming the UI is in a very early stage, but more visuals/graphics</w:t>
+      </w:r>
     </w:p>
     <w:p>
       <w:pPr>
@@ -7043,7 +6674,7 @@
 </file>
 
 <file path=word/comments.xml><?xml version="1.0" encoding="utf-8"?>
-<w:comments xmlns:wpc="http://schemas.microsoft.com/office/word/2010/wordprocessingCanvas" xmlns:cx="http://schemas.microsoft.com/office/drawing/2014/chartex" xmlns:cx1="http://schemas.microsoft.com/office/drawing/2015/9/8/chartex" xmlns:cx2="http://schemas.microsoft.com/office/drawing/2015/10/21/chartex" xmlns:cx3="http://schemas.microsoft.com/office/drawing/2016/5/9/chartex" xmlns:cx4="http://schemas.microsoft.com/office/drawing/2016/5/10/chartex" xmlns:cx5="http://schemas.microsoft.com/office/drawing/2016/5/11/chartex" xmlns:cx6="http://schemas.microsoft.com/office/drawing/2016/5/12/chartex" xmlns:cx7="http://schemas.microsoft.com/office/drawing/2016/5/13/chartex" xmlns:cx8="http://schemas.microsoft.com/office/drawing/2016/5/14/chartex" xmlns:mc="http://schemas.openxmlformats.org/markup-compatibility/2006" xmlns:aink="http://schemas.microsoft.com/office/drawing/2016/ink" xmlns:am3d="http://schemas.microsoft.com/office/drawing/2017/model3d" xmlns:o="urn:schemas-microsoft-com:office:office" xmlns:r="http://schemas.openxmlformats.org/officeDocument/2006/relationships" xmlns:m="http://schemas.openxmlformats.org/officeDocument/2006/math" xmlns:v="urn:schemas-microsoft-com:vml" xmlns:wp14="http://schemas.microsoft.com/office/word/2010/wordprocessingDrawing" xmlns:wp="http://schemas.openxmlformats.org/drawingml/2006/wordprocessingDrawing" xmlns:w10="urn:schemas-microsoft-com:office:word" xmlns:w="http://schemas.openxmlformats.org/wordprocessingml/2006/main" xmlns:w14="http://schemas.microsoft.com/office/word/2010/wordml" xmlns:w15="http://schemas.microsoft.com/office/word/2012/wordml" xmlns:w16cex="http://schemas.microsoft.com/office/word/2018/wordml/cex" xmlns:w16cid="http://schemas.microsoft.com/office/word/2016/wordml/cid" xmlns:w16="http://schemas.microsoft.com/office/word/2018/wordml" xmlns:w16sdtdh="http://schemas.microsoft.com/office/word/2020/wordml/sdtdatahash" xmlns:w16se="http://schemas.microsoft.com/office/word/2015/wordml/symex" xmlns:wpg="http://schemas.microsoft.com/office/word/2010/wordprocessingGroup" xmlns:wpi="http://schemas.microsoft.com/office/word/2010/wordprocessingInk" xmlns:wne="http://schemas.microsoft.com/office/word/2006/wordml" xmlns:wps="http://schemas.microsoft.com/office/word/2010/wordprocessingShape" mc:Ignorable="w14 w15 w16se w16cid w16 w16cex w16sdtdh wp14">
+<w:comments xmlns:wpc="http://schemas.microsoft.com/office/word/2010/wordprocessingCanvas" xmlns:cx="http://schemas.microsoft.com/office/drawing/2014/chartex" xmlns:cx1="http://schemas.microsoft.com/office/drawing/2015/9/8/chartex" xmlns:cx2="http://schemas.microsoft.com/office/drawing/2015/10/21/chartex" xmlns:cx3="http://schemas.microsoft.com/office/drawing/2016/5/9/chartex" xmlns:cx4="http://schemas.microsoft.com/office/drawing/2016/5/10/chartex" xmlns:cx5="http://schemas.microsoft.com/office/drawing/2016/5/11/chartex" xmlns:cx6="http://schemas.microsoft.com/office/drawing/2016/5/12/chartex" xmlns:cx7="http://schemas.microsoft.com/office/drawing/2016/5/13/chartex" xmlns:cx8="http://schemas.microsoft.com/office/drawing/2016/5/14/chartex" xmlns:mc="http://schemas.openxmlformats.org/markup-compatibility/2006" xmlns:aink="http://schemas.microsoft.com/office/drawing/2016/ink" xmlns:am3d="http://schemas.microsoft.com/office/drawing/2017/model3d" xmlns:o="urn:schemas-microsoft-com:office:office" xmlns:r="http://schemas.openxmlformats.org/officeDocument/2006/relationships" xmlns:m="http://schemas.openxmlformats.org/officeDocument/2006/math" xmlns:v="urn:schemas-microsoft-com:vml" xmlns:wp14="http://schemas.microsoft.com/office/word/2010/wordprocessingDrawing" xmlns:wp="http://schemas.openxmlformats.org/drawingml/2006/wordprocessingDrawing" xmlns:w10="urn:schemas-microsoft-com:office:word" xmlns:w="http://schemas.openxmlformats.org/wordprocessingml/2006/main" xmlns:w14="http://schemas.microsoft.com/office/word/2010/wordml" xmlns:w15="http://schemas.microsoft.com/office/word/2012/wordml" xmlns:w16cex="http://schemas.microsoft.com/office/word/2018/wordml/cex" xmlns:w16cid="http://schemas.microsoft.com/office/word/2016/wordml/cid" xmlns:w16="http://schemas.microsoft.com/office/word/2018/wordml" xmlns:w16se="http://schemas.microsoft.com/office/word/2015/wordml/symex" xmlns:wpg="http://schemas.microsoft.com/office/word/2010/wordprocessingGroup" xmlns:wpi="http://schemas.microsoft.com/office/word/2010/wordprocessingInk" xmlns:wne="http://schemas.microsoft.com/office/word/2006/wordml" xmlns:wps="http://schemas.microsoft.com/office/word/2010/wordprocessingShape" mc:Ignorable="w14 w15 w16se w16cid w16 w16cex wp14">
   <w:comment w:id="0" w:author="Mark Levison" w:date="2020-11-16T16:25:00Z" w:initials="ML">
     <w:p>
       <w:pPr>
@@ -7056,13 +6687,8 @@
         <w:annotationRef/>
       </w:r>
       <w:r>
-        <w:t xml:space="preserve">Since most people can’t imagine this world right now, we will drop these for </w:t>
-      </w:r>
-      <w:proofErr w:type="gramStart"/>
-      <w:r>
-        <w:t>now</w:t>
-      </w:r>
-      <w:proofErr w:type="gramEnd"/>
+        <w:t>Since most people can’t imagine this world right now, we will drop these for now</w:t>
+      </w:r>
     </w:p>
   </w:comment>
   <w:comment w:id="1" w:author="Mark Levison" w:date="2020-11-16T16:31:00Z" w:initials="ML">
@@ -7090,28 +6716,28 @@
 </file>
 
 <file path=word/commentsExtended.xml><?xml version="1.0" encoding="utf-8"?>
-<w15:commentsEx xmlns:wpc="http://schemas.microsoft.com/office/word/2010/wordprocessingCanvas" xmlns:cx="http://schemas.microsoft.com/office/drawing/2014/chartex" xmlns:cx1="http://schemas.microsoft.com/office/drawing/2015/9/8/chartex" xmlns:cx2="http://schemas.microsoft.com/office/drawing/2015/10/21/chartex" xmlns:cx3="http://schemas.microsoft.com/office/drawing/2016/5/9/chartex" xmlns:cx4="http://schemas.microsoft.com/office/drawing/2016/5/10/chartex" xmlns:cx5="http://schemas.microsoft.com/office/drawing/2016/5/11/chartex" xmlns:cx6="http://schemas.microsoft.com/office/drawing/2016/5/12/chartex" xmlns:cx7="http://schemas.microsoft.com/office/drawing/2016/5/13/chartex" xmlns:cx8="http://schemas.microsoft.com/office/drawing/2016/5/14/chartex" xmlns:mc="http://schemas.openxmlformats.org/markup-compatibility/2006" xmlns:aink="http://schemas.microsoft.com/office/drawing/2016/ink" xmlns:am3d="http://schemas.microsoft.com/office/drawing/2017/model3d" xmlns:o="urn:schemas-microsoft-com:office:office" xmlns:r="http://schemas.openxmlformats.org/officeDocument/2006/relationships" xmlns:m="http://schemas.openxmlformats.org/officeDocument/2006/math" xmlns:v="urn:schemas-microsoft-com:vml" xmlns:wp14="http://schemas.microsoft.com/office/word/2010/wordprocessingDrawing" xmlns:wp="http://schemas.openxmlformats.org/drawingml/2006/wordprocessingDrawing" xmlns:w10="urn:schemas-microsoft-com:office:word" xmlns:w="http://schemas.openxmlformats.org/wordprocessingml/2006/main" xmlns:w14="http://schemas.microsoft.com/office/word/2010/wordml" xmlns:w15="http://schemas.microsoft.com/office/word/2012/wordml" xmlns:w16cex="http://schemas.microsoft.com/office/word/2018/wordml/cex" xmlns:w16cid="http://schemas.microsoft.com/office/word/2016/wordml/cid" xmlns:w16="http://schemas.microsoft.com/office/word/2018/wordml" xmlns:w16sdtdh="http://schemas.microsoft.com/office/word/2020/wordml/sdtdatahash" xmlns:w16se="http://schemas.microsoft.com/office/word/2015/wordml/symex" xmlns:wpg="http://schemas.microsoft.com/office/word/2010/wordprocessingGroup" xmlns:wpi="http://schemas.microsoft.com/office/word/2010/wordprocessingInk" xmlns:wne="http://schemas.microsoft.com/office/word/2006/wordml" xmlns:wps="http://schemas.microsoft.com/office/word/2010/wordprocessingShape" mc:Ignorable="w14 w15 w16se w16cid w16 w16cex w16sdtdh wp14">
+<w15:commentsEx xmlns:wpc="http://schemas.microsoft.com/office/word/2010/wordprocessingCanvas" xmlns:cx="http://schemas.microsoft.com/office/drawing/2014/chartex" xmlns:cx1="http://schemas.microsoft.com/office/drawing/2015/9/8/chartex" xmlns:cx2="http://schemas.microsoft.com/office/drawing/2015/10/21/chartex" xmlns:cx3="http://schemas.microsoft.com/office/drawing/2016/5/9/chartex" xmlns:cx4="http://schemas.microsoft.com/office/drawing/2016/5/10/chartex" xmlns:cx5="http://schemas.microsoft.com/office/drawing/2016/5/11/chartex" xmlns:cx6="http://schemas.microsoft.com/office/drawing/2016/5/12/chartex" xmlns:cx7="http://schemas.microsoft.com/office/drawing/2016/5/13/chartex" xmlns:cx8="http://schemas.microsoft.com/office/drawing/2016/5/14/chartex" xmlns:mc="http://schemas.openxmlformats.org/markup-compatibility/2006" xmlns:aink="http://schemas.microsoft.com/office/drawing/2016/ink" xmlns:am3d="http://schemas.microsoft.com/office/drawing/2017/model3d" xmlns:o="urn:schemas-microsoft-com:office:office" xmlns:r="http://schemas.openxmlformats.org/officeDocument/2006/relationships" xmlns:m="http://schemas.openxmlformats.org/officeDocument/2006/math" xmlns:v="urn:schemas-microsoft-com:vml" xmlns:wp14="http://schemas.microsoft.com/office/word/2010/wordprocessingDrawing" xmlns:wp="http://schemas.openxmlformats.org/drawingml/2006/wordprocessingDrawing" xmlns:w10="urn:schemas-microsoft-com:office:word" xmlns:w="http://schemas.openxmlformats.org/wordprocessingml/2006/main" xmlns:w14="http://schemas.microsoft.com/office/word/2010/wordml" xmlns:w15="http://schemas.microsoft.com/office/word/2012/wordml" xmlns:w16cex="http://schemas.microsoft.com/office/word/2018/wordml/cex" xmlns:w16cid="http://schemas.microsoft.com/office/word/2016/wordml/cid" xmlns:w16="http://schemas.microsoft.com/office/word/2018/wordml" xmlns:w16se="http://schemas.microsoft.com/office/word/2015/wordml/symex" xmlns:wpg="http://schemas.microsoft.com/office/word/2010/wordprocessingGroup" xmlns:wpi="http://schemas.microsoft.com/office/word/2010/wordprocessingInk" xmlns:wne="http://schemas.microsoft.com/office/word/2006/wordml" xmlns:wps="http://schemas.microsoft.com/office/word/2010/wordprocessingShape" mc:Ignorable="w14 w15 w16se w16cid w16 w16cex wp14">
   <w15:commentEx w15:paraId="060B5283" w15:done="0"/>
   <w15:commentEx w15:paraId="5009C94A" w15:done="0"/>
 </w15:commentsEx>
 </file>
 
 <file path=word/commentsExtensible.xml><?xml version="1.0" encoding="utf-8"?>
-<w16cex:commentsExtensible xmlns:wpc="http://schemas.microsoft.com/office/word/2010/wordprocessingCanvas" xmlns:cx="http://schemas.microsoft.com/office/drawing/2014/chartex" xmlns:cx1="http://schemas.microsoft.com/office/drawing/2015/9/8/chartex" xmlns:cx2="http://schemas.microsoft.com/office/drawing/2015/10/21/chartex" xmlns:cx3="http://schemas.microsoft.com/office/drawing/2016/5/9/chartex" xmlns:cx4="http://schemas.microsoft.com/office/drawing/2016/5/10/chartex" xmlns:cx5="http://schemas.microsoft.com/office/drawing/2016/5/11/chartex" xmlns:cx6="http://schemas.microsoft.com/office/drawing/2016/5/12/chartex" xmlns:cx7="http://schemas.microsoft.com/office/drawing/2016/5/13/chartex" xmlns:cx8="http://schemas.microsoft.com/office/drawing/2016/5/14/chartex" xmlns:mc="http://schemas.openxmlformats.org/markup-compatibility/2006" xmlns:aink="http://schemas.microsoft.com/office/drawing/2016/ink" xmlns:am3d="http://schemas.microsoft.com/office/drawing/2017/model3d" xmlns:o="urn:schemas-microsoft-com:office:office" xmlns:r="http://schemas.openxmlformats.org/officeDocument/2006/relationships" xmlns:m="http://schemas.openxmlformats.org/officeDocument/2006/math" xmlns:v="urn:schemas-microsoft-com:vml" xmlns:wp14="http://schemas.microsoft.com/office/word/2010/wordprocessingDrawing" xmlns:wp="http://schemas.openxmlformats.org/drawingml/2006/wordprocessingDrawing" xmlns:w10="urn:schemas-microsoft-com:office:word" xmlns:w="http://schemas.openxmlformats.org/wordprocessingml/2006/main" xmlns:w14="http://schemas.microsoft.com/office/word/2010/wordml" xmlns:w15="http://schemas.microsoft.com/office/word/2012/wordml" xmlns:w16cex="http://schemas.microsoft.com/office/word/2018/wordml/cex" xmlns:w16cid="http://schemas.microsoft.com/office/word/2016/wordml/cid" xmlns:w16="http://schemas.microsoft.com/office/word/2018/wordml" xmlns:w16sdtdh="http://schemas.microsoft.com/office/word/2020/wordml/sdtdatahash" xmlns:w16se="http://schemas.microsoft.com/office/word/2015/wordml/symex" xmlns:wpg="http://schemas.microsoft.com/office/word/2010/wordprocessingGroup" xmlns:wpi="http://schemas.microsoft.com/office/word/2010/wordprocessingInk" xmlns:wne="http://schemas.microsoft.com/office/word/2006/wordml" xmlns:wps="http://schemas.microsoft.com/office/word/2010/wordprocessingShape" mc:Ignorable="w14 w15 w16se w16cid w16 w16cex w16sdtdh wp14">
+<w16cex:commentsExtensible xmlns:wpc="http://schemas.microsoft.com/office/word/2010/wordprocessingCanvas" xmlns:cx="http://schemas.microsoft.com/office/drawing/2014/chartex" xmlns:cx1="http://schemas.microsoft.com/office/drawing/2015/9/8/chartex" xmlns:cx2="http://schemas.microsoft.com/office/drawing/2015/10/21/chartex" xmlns:cx3="http://schemas.microsoft.com/office/drawing/2016/5/9/chartex" xmlns:cx4="http://schemas.microsoft.com/office/drawing/2016/5/10/chartex" xmlns:cx5="http://schemas.microsoft.com/office/drawing/2016/5/11/chartex" xmlns:cx6="http://schemas.microsoft.com/office/drawing/2016/5/12/chartex" xmlns:cx7="http://schemas.microsoft.com/office/drawing/2016/5/13/chartex" xmlns:cx8="http://schemas.microsoft.com/office/drawing/2016/5/14/chartex" xmlns:mc="http://schemas.openxmlformats.org/markup-compatibility/2006" xmlns:aink="http://schemas.microsoft.com/office/drawing/2016/ink" xmlns:am3d="http://schemas.microsoft.com/office/drawing/2017/model3d" xmlns:o="urn:schemas-microsoft-com:office:office" xmlns:r="http://schemas.openxmlformats.org/officeDocument/2006/relationships" xmlns:m="http://schemas.openxmlformats.org/officeDocument/2006/math" xmlns:v="urn:schemas-microsoft-com:vml" xmlns:wp14="http://schemas.microsoft.com/office/word/2010/wordprocessingDrawing" xmlns:wp="http://schemas.openxmlformats.org/drawingml/2006/wordprocessingDrawing" xmlns:w10="urn:schemas-microsoft-com:office:word" xmlns:w="http://schemas.openxmlformats.org/wordprocessingml/2006/main" xmlns:w14="http://schemas.microsoft.com/office/word/2010/wordml" xmlns:w15="http://schemas.microsoft.com/office/word/2012/wordml" xmlns:w16cex="http://schemas.microsoft.com/office/word/2018/wordml/cex" xmlns:w16cid="http://schemas.microsoft.com/office/word/2016/wordml/cid" xmlns:w16="http://schemas.microsoft.com/office/word/2018/wordml" xmlns:w16se="http://schemas.microsoft.com/office/word/2015/wordml/symex" xmlns:wpg="http://schemas.microsoft.com/office/word/2010/wordprocessingGroup" xmlns:wpi="http://schemas.microsoft.com/office/word/2010/wordprocessingInk" xmlns:wne="http://schemas.microsoft.com/office/word/2006/wordml" xmlns:wps="http://schemas.microsoft.com/office/word/2010/wordprocessingShape" mc:Ignorable="w14 w15 w16se w16cid w16 w16cex wp14">
   <w16cex:commentExtensible w16cex:durableId="235D266F" w16cex:dateUtc="2020-11-16T21:25:00Z"/>
   <w16cex:commentExtensible w16cex:durableId="235D27E6" w16cex:dateUtc="2020-11-16T21:31:00Z"/>
 </w16cex:commentsExtensible>
 </file>
 
 <file path=word/commentsIds.xml><?xml version="1.0" encoding="utf-8"?>
-<w16cid:commentsIds xmlns:wpc="http://schemas.microsoft.com/office/word/2010/wordprocessingCanvas" xmlns:cx="http://schemas.microsoft.com/office/drawing/2014/chartex" xmlns:cx1="http://schemas.microsoft.com/office/drawing/2015/9/8/chartex" xmlns:cx2="http://schemas.microsoft.com/office/drawing/2015/10/21/chartex" xmlns:cx3="http://schemas.microsoft.com/office/drawing/2016/5/9/chartex" xmlns:cx4="http://schemas.microsoft.com/office/drawing/2016/5/10/chartex" xmlns:cx5="http://schemas.microsoft.com/office/drawing/2016/5/11/chartex" xmlns:cx6="http://schemas.microsoft.com/office/drawing/2016/5/12/chartex" xmlns:cx7="http://schemas.microsoft.com/office/drawing/2016/5/13/chartex" xmlns:cx8="http://schemas.microsoft.com/office/drawing/2016/5/14/chartex" xmlns:mc="http://schemas.openxmlformats.org/markup-compatibility/2006" xmlns:aink="http://schemas.microsoft.com/office/drawing/2016/ink" xmlns:am3d="http://schemas.microsoft.com/office/drawing/2017/model3d" xmlns:o="urn:schemas-microsoft-com:office:office" xmlns:r="http://schemas.openxmlformats.org/officeDocument/2006/relationships" xmlns:m="http://schemas.openxmlformats.org/officeDocument/2006/math" xmlns:v="urn:schemas-microsoft-com:vml" xmlns:wp14="http://schemas.microsoft.com/office/word/2010/wordprocessingDrawing" xmlns:wp="http://schemas.openxmlformats.org/drawingml/2006/wordprocessingDrawing" xmlns:w10="urn:schemas-microsoft-com:office:word" xmlns:w="http://schemas.openxmlformats.org/wordprocessingml/2006/main" xmlns:w14="http://schemas.microsoft.com/office/word/2010/wordml" xmlns:w15="http://schemas.microsoft.com/office/word/2012/wordml" xmlns:w16cex="http://schemas.microsoft.com/office/word/2018/wordml/cex" xmlns:w16cid="http://schemas.microsoft.com/office/word/2016/wordml/cid" xmlns:w16="http://schemas.microsoft.com/office/word/2018/wordml" xmlns:w16sdtdh="http://schemas.microsoft.com/office/word/2020/wordml/sdtdatahash" xmlns:w16se="http://schemas.microsoft.com/office/word/2015/wordml/symex" xmlns:wpg="http://schemas.microsoft.com/office/word/2010/wordprocessingGroup" xmlns:wpi="http://schemas.microsoft.com/office/word/2010/wordprocessingInk" xmlns:wne="http://schemas.microsoft.com/office/word/2006/wordml" xmlns:wps="http://schemas.microsoft.com/office/word/2010/wordprocessingShape" mc:Ignorable="w14 w15 w16se w16cid w16 w16cex w16sdtdh wp14">
+<w16cid:commentsIds xmlns:wpc="http://schemas.microsoft.com/office/word/2010/wordprocessingCanvas" xmlns:cx="http://schemas.microsoft.com/office/drawing/2014/chartex" xmlns:cx1="http://schemas.microsoft.com/office/drawing/2015/9/8/chartex" xmlns:cx2="http://schemas.microsoft.com/office/drawing/2015/10/21/chartex" xmlns:cx3="http://schemas.microsoft.com/office/drawing/2016/5/9/chartex" xmlns:cx4="http://schemas.microsoft.com/office/drawing/2016/5/10/chartex" xmlns:cx5="http://schemas.microsoft.com/office/drawing/2016/5/11/chartex" xmlns:cx6="http://schemas.microsoft.com/office/drawing/2016/5/12/chartex" xmlns:cx7="http://schemas.microsoft.com/office/drawing/2016/5/13/chartex" xmlns:cx8="http://schemas.microsoft.com/office/drawing/2016/5/14/chartex" xmlns:mc="http://schemas.openxmlformats.org/markup-compatibility/2006" xmlns:aink="http://schemas.microsoft.com/office/drawing/2016/ink" xmlns:am3d="http://schemas.microsoft.com/office/drawing/2017/model3d" xmlns:o="urn:schemas-microsoft-com:office:office" xmlns:r="http://schemas.openxmlformats.org/officeDocument/2006/relationships" xmlns:m="http://schemas.openxmlformats.org/officeDocument/2006/math" xmlns:v="urn:schemas-microsoft-com:vml" xmlns:wp14="http://schemas.microsoft.com/office/word/2010/wordprocessingDrawing" xmlns:wp="http://schemas.openxmlformats.org/drawingml/2006/wordprocessingDrawing" xmlns:w10="urn:schemas-microsoft-com:office:word" xmlns:w="http://schemas.openxmlformats.org/wordprocessingml/2006/main" xmlns:w14="http://schemas.microsoft.com/office/word/2010/wordml" xmlns:w15="http://schemas.microsoft.com/office/word/2012/wordml" xmlns:w16cex="http://schemas.microsoft.com/office/word/2018/wordml/cex" xmlns:w16cid="http://schemas.microsoft.com/office/word/2016/wordml/cid" xmlns:w16="http://schemas.microsoft.com/office/word/2018/wordml" xmlns:w16se="http://schemas.microsoft.com/office/word/2015/wordml/symex" xmlns:wpg="http://schemas.microsoft.com/office/word/2010/wordprocessingGroup" xmlns:wpi="http://schemas.microsoft.com/office/word/2010/wordprocessingInk" xmlns:wne="http://schemas.microsoft.com/office/word/2006/wordml" xmlns:wps="http://schemas.microsoft.com/office/word/2010/wordprocessingShape" mc:Ignorable="w14 w15 w16se w16cid w16 w16cex wp14">
   <w16cid:commentId w16cid:paraId="060B5283" w16cid:durableId="235D266F"/>
   <w16cid:commentId w16cid:paraId="5009C94A" w16cid:durableId="235D27E6"/>
 </w16cid:commentsIds>
 </file>
 
 <file path=word/numbering.xml><?xml version="1.0" encoding="utf-8"?>
-<w:numbering xmlns:wpc="http://schemas.microsoft.com/office/word/2010/wordprocessingCanvas" xmlns:cx="http://schemas.microsoft.com/office/drawing/2014/chartex" xmlns:cx1="http://schemas.microsoft.com/office/drawing/2015/9/8/chartex" xmlns:cx2="http://schemas.microsoft.com/office/drawing/2015/10/21/chartex" xmlns:cx3="http://schemas.microsoft.com/office/drawing/2016/5/9/chartex" xmlns:cx4="http://schemas.microsoft.com/office/drawing/2016/5/10/chartex" xmlns:cx5="http://schemas.microsoft.com/office/drawing/2016/5/11/chartex" xmlns:cx6="http://schemas.microsoft.com/office/drawing/2016/5/12/chartex" xmlns:cx7="http://schemas.microsoft.com/office/drawing/2016/5/13/chartex" xmlns:cx8="http://schemas.microsoft.com/office/drawing/2016/5/14/chartex" xmlns:mc="http://schemas.openxmlformats.org/markup-compatibility/2006" xmlns:aink="http://schemas.microsoft.com/office/drawing/2016/ink" xmlns:am3d="http://schemas.microsoft.com/office/drawing/2017/model3d" xmlns:o="urn:schemas-microsoft-com:office:office" xmlns:r="http://schemas.openxmlformats.org/officeDocument/2006/relationships" xmlns:m="http://schemas.openxmlformats.org/officeDocument/2006/math" xmlns:v="urn:schemas-microsoft-com:vml" xmlns:wp14="http://schemas.microsoft.com/office/word/2010/wordprocessingDrawing" xmlns:wp="http://schemas.openxmlformats.org/drawingml/2006/wordprocessingDrawing" xmlns:w10="urn:schemas-microsoft-com:office:word" xmlns:w="http://schemas.openxmlformats.org/wordprocessingml/2006/main" xmlns:w14="http://schemas.microsoft.com/office/word/2010/wordml" xmlns:w15="http://schemas.microsoft.com/office/word/2012/wordml" xmlns:w16cex="http://schemas.microsoft.com/office/word/2018/wordml/cex" xmlns:w16cid="http://schemas.microsoft.com/office/word/2016/wordml/cid" xmlns:w16="http://schemas.microsoft.com/office/word/2018/wordml" xmlns:w16sdtdh="http://schemas.microsoft.com/office/word/2020/wordml/sdtdatahash" xmlns:w16se="http://schemas.microsoft.com/office/word/2015/wordml/symex" xmlns:wpg="http://schemas.microsoft.com/office/word/2010/wordprocessingGroup" xmlns:wpi="http://schemas.microsoft.com/office/word/2010/wordprocessingInk" xmlns:wne="http://schemas.microsoft.com/office/word/2006/wordml" xmlns:wps="http://schemas.microsoft.com/office/word/2010/wordprocessingShape" mc:Ignorable="w14 w15 w16se w16cid w16 w16cex w16sdtdh wp14">
+<w:numbering xmlns:wpc="http://schemas.microsoft.com/office/word/2010/wordprocessingCanvas" xmlns:cx="http://schemas.microsoft.com/office/drawing/2014/chartex" xmlns:cx1="http://schemas.microsoft.com/office/drawing/2015/9/8/chartex" xmlns:cx2="http://schemas.microsoft.com/office/drawing/2015/10/21/chartex" xmlns:cx3="http://schemas.microsoft.com/office/drawing/2016/5/9/chartex" xmlns:cx4="http://schemas.microsoft.com/office/drawing/2016/5/10/chartex" xmlns:cx5="http://schemas.microsoft.com/office/drawing/2016/5/11/chartex" xmlns:cx6="http://schemas.microsoft.com/office/drawing/2016/5/12/chartex" xmlns:cx7="http://schemas.microsoft.com/office/drawing/2016/5/13/chartex" xmlns:cx8="http://schemas.microsoft.com/office/drawing/2016/5/14/chartex" xmlns:mc="http://schemas.openxmlformats.org/markup-compatibility/2006" xmlns:aink="http://schemas.microsoft.com/office/drawing/2016/ink" xmlns:am3d="http://schemas.microsoft.com/office/drawing/2017/model3d" xmlns:o="urn:schemas-microsoft-com:office:office" xmlns:r="http://schemas.openxmlformats.org/officeDocument/2006/relationships" xmlns:m="http://schemas.openxmlformats.org/officeDocument/2006/math" xmlns:v="urn:schemas-microsoft-com:vml" xmlns:wp14="http://schemas.microsoft.com/office/word/2010/wordprocessingDrawing" xmlns:wp="http://schemas.openxmlformats.org/drawingml/2006/wordprocessingDrawing" xmlns:w10="urn:schemas-microsoft-com:office:word" xmlns:w="http://schemas.openxmlformats.org/wordprocessingml/2006/main" xmlns:w14="http://schemas.microsoft.com/office/word/2010/wordml" xmlns:w15="http://schemas.microsoft.com/office/word/2012/wordml" xmlns:w16cex="http://schemas.microsoft.com/office/word/2018/wordml/cex" xmlns:w16cid="http://schemas.microsoft.com/office/word/2016/wordml/cid" xmlns:w16="http://schemas.microsoft.com/office/word/2018/wordml" xmlns:w16se="http://schemas.microsoft.com/office/word/2015/wordml/symex" xmlns:wpg="http://schemas.microsoft.com/office/word/2010/wordprocessingGroup" xmlns:wpi="http://schemas.microsoft.com/office/word/2010/wordprocessingInk" xmlns:wne="http://schemas.microsoft.com/office/word/2006/wordml" xmlns:wps="http://schemas.microsoft.com/office/word/2010/wordprocessingShape" mc:Ignorable="w14 w15 w16se w16cid w16 w16cex wp14">
   <w:abstractNum w:abstractNumId="0" w15:restartNumberingAfterBreak="0">
     <w:nsid w:val="01DE4153"/>
     <w:multiLevelType w:val="hybridMultilevel"/>
@@ -8453,7 +8079,7 @@
 </file>
 
 <file path=word/people.xml><?xml version="1.0" encoding="utf-8"?>
-<w15:people xmlns:wpc="http://schemas.microsoft.com/office/word/2010/wordprocessingCanvas" xmlns:cx="http://schemas.microsoft.com/office/drawing/2014/chartex" xmlns:cx1="http://schemas.microsoft.com/office/drawing/2015/9/8/chartex" xmlns:cx2="http://schemas.microsoft.com/office/drawing/2015/10/21/chartex" xmlns:cx3="http://schemas.microsoft.com/office/drawing/2016/5/9/chartex" xmlns:cx4="http://schemas.microsoft.com/office/drawing/2016/5/10/chartex" xmlns:cx5="http://schemas.microsoft.com/office/drawing/2016/5/11/chartex" xmlns:cx6="http://schemas.microsoft.com/office/drawing/2016/5/12/chartex" xmlns:cx7="http://schemas.microsoft.com/office/drawing/2016/5/13/chartex" xmlns:cx8="http://schemas.microsoft.com/office/drawing/2016/5/14/chartex" xmlns:mc="http://schemas.openxmlformats.org/markup-compatibility/2006" xmlns:aink="http://schemas.microsoft.com/office/drawing/2016/ink" xmlns:am3d="http://schemas.microsoft.com/office/drawing/2017/model3d" xmlns:o="urn:schemas-microsoft-com:office:office" xmlns:r="http://schemas.openxmlformats.org/officeDocument/2006/relationships" xmlns:m="http://schemas.openxmlformats.org/officeDocument/2006/math" xmlns:v="urn:schemas-microsoft-com:vml" xmlns:wp14="http://schemas.microsoft.com/office/word/2010/wordprocessingDrawing" xmlns:wp="http://schemas.openxmlformats.org/drawingml/2006/wordprocessingDrawing" xmlns:w10="urn:schemas-microsoft-com:office:word" xmlns:w="http://schemas.openxmlformats.org/wordprocessingml/2006/main" xmlns:w14="http://schemas.microsoft.com/office/word/2010/wordml" xmlns:w15="http://schemas.microsoft.com/office/word/2012/wordml" xmlns:w16cex="http://schemas.microsoft.com/office/word/2018/wordml/cex" xmlns:w16cid="http://schemas.microsoft.com/office/word/2016/wordml/cid" xmlns:w16="http://schemas.microsoft.com/office/word/2018/wordml" xmlns:w16sdtdh="http://schemas.microsoft.com/office/word/2020/wordml/sdtdatahash" xmlns:w16se="http://schemas.microsoft.com/office/word/2015/wordml/symex" xmlns:wpg="http://schemas.microsoft.com/office/word/2010/wordprocessingGroup" xmlns:wpi="http://schemas.microsoft.com/office/word/2010/wordprocessingInk" xmlns:wne="http://schemas.microsoft.com/office/word/2006/wordml" xmlns:wps="http://schemas.microsoft.com/office/word/2010/wordprocessingShape" mc:Ignorable="w14 w15 w16se w16cid w16 w16cex w16sdtdh wp14">
+<w15:people xmlns:wpc="http://schemas.microsoft.com/office/word/2010/wordprocessingCanvas" xmlns:cx="http://schemas.microsoft.com/office/drawing/2014/chartex" xmlns:cx1="http://schemas.microsoft.com/office/drawing/2015/9/8/chartex" xmlns:cx2="http://schemas.microsoft.com/office/drawing/2015/10/21/chartex" xmlns:cx3="http://schemas.microsoft.com/office/drawing/2016/5/9/chartex" xmlns:cx4="http://schemas.microsoft.com/office/drawing/2016/5/10/chartex" xmlns:cx5="http://schemas.microsoft.com/office/drawing/2016/5/11/chartex" xmlns:cx6="http://schemas.microsoft.com/office/drawing/2016/5/12/chartex" xmlns:cx7="http://schemas.microsoft.com/office/drawing/2016/5/13/chartex" xmlns:cx8="http://schemas.microsoft.com/office/drawing/2016/5/14/chartex" xmlns:mc="http://schemas.openxmlformats.org/markup-compatibility/2006" xmlns:aink="http://schemas.microsoft.com/office/drawing/2016/ink" xmlns:am3d="http://schemas.microsoft.com/office/drawing/2017/model3d" xmlns:o="urn:schemas-microsoft-com:office:office" xmlns:r="http://schemas.openxmlformats.org/officeDocument/2006/relationships" xmlns:m="http://schemas.openxmlformats.org/officeDocument/2006/math" xmlns:v="urn:schemas-microsoft-com:vml" xmlns:wp14="http://schemas.microsoft.com/office/word/2010/wordprocessingDrawing" xmlns:wp="http://schemas.openxmlformats.org/drawingml/2006/wordprocessingDrawing" xmlns:w10="urn:schemas-microsoft-com:office:word" xmlns:w="http://schemas.openxmlformats.org/wordprocessingml/2006/main" xmlns:w14="http://schemas.microsoft.com/office/word/2010/wordml" xmlns:w15="http://schemas.microsoft.com/office/word/2012/wordml" xmlns:w16cex="http://schemas.microsoft.com/office/word/2018/wordml/cex" xmlns:w16cid="http://schemas.microsoft.com/office/word/2016/wordml/cid" xmlns:w16="http://schemas.microsoft.com/office/word/2018/wordml" xmlns:w16se="http://schemas.microsoft.com/office/word/2015/wordml/symex" xmlns:wpg="http://schemas.microsoft.com/office/word/2010/wordprocessingGroup" xmlns:wpi="http://schemas.microsoft.com/office/word/2010/wordprocessingInk" xmlns:wne="http://schemas.microsoft.com/office/word/2006/wordml" xmlns:wps="http://schemas.microsoft.com/office/word/2010/wordprocessingShape" mc:Ignorable="w14 w15 w16se w16cid w16 w16cex wp14">
   <w15:person w15:author="Mark Levison">
     <w15:presenceInfo w15:providerId="Windows Live" w15:userId="76af7b67440ffa2c"/>
   </w15:person>
@@ -8461,7 +8087,7 @@
 </file>
 
 <file path=word/styles.xml><?xml version="1.0" encoding="utf-8"?>
-<w:styles xmlns:mc="http://schemas.openxmlformats.org/markup-compatibility/2006" xmlns:r="http://schemas.openxmlformats.org/officeDocument/2006/relationships" xmlns:w="http://schemas.openxmlformats.org/wordprocessingml/2006/main" xmlns:w14="http://schemas.microsoft.com/office/word/2010/wordml" xmlns:w15="http://schemas.microsoft.com/office/word/2012/wordml" xmlns:w16cex="http://schemas.microsoft.com/office/word/2018/wordml/cex" xmlns:w16cid="http://schemas.microsoft.com/office/word/2016/wordml/cid" xmlns:w16="http://schemas.microsoft.com/office/word/2018/wordml" xmlns:w16sdtdh="http://schemas.microsoft.com/office/word/2020/wordml/sdtdatahash" xmlns:w16se="http://schemas.microsoft.com/office/word/2015/wordml/symex" mc:Ignorable="w14 w15 w16se w16cid w16 w16cex w16sdtdh">
+<w:styles xmlns:mc="http://schemas.openxmlformats.org/markup-compatibility/2006" xmlns:r="http://schemas.openxmlformats.org/officeDocument/2006/relationships" xmlns:w="http://schemas.openxmlformats.org/wordprocessingml/2006/main" xmlns:w14="http://schemas.microsoft.com/office/word/2010/wordml" xmlns:w15="http://schemas.microsoft.com/office/word/2012/wordml" xmlns:w16cex="http://schemas.microsoft.com/office/word/2018/wordml/cex" xmlns:w16cid="http://schemas.microsoft.com/office/word/2016/wordml/cid" xmlns:w16="http://schemas.microsoft.com/office/word/2018/wordml" xmlns:w16se="http://schemas.microsoft.com/office/word/2015/wordml/symex" mc:Ignorable="w14 w15 w16se w16cid w16 w16cex">
   <w:docDefaults>
     <w:rPrDefault>
       <w:rPr>

</xml_diff>

<commit_message>
Make the ActionChance and Minimum number of Gremlins config consts
</commit_message>
<xml_diff>
--- a/docs/Team Games.docx
+++ b/docs/Team Games.docx
@@ -17,10 +17,7 @@
     </w:p>
     <w:p>
       <w:r>
-        <w:t>Mike</w:t>
-      </w:r>
-      <w:r>
-        <w:t xml:space="preserve"> </w:t>
+        <w:t xml:space="preserve">Mike </w:t>
       </w:r>
       <w:proofErr w:type="spellStart"/>
       <w:r>
@@ -4675,6 +4672,7 @@
     <w:p>
       <w:pPr>
         <w:rPr>
+          <w:ins w:id="22" w:author="Mark Levison" w:date="2021-12-02T12:44:00Z"/>
           <w:sz w:val="22"/>
           <w:szCs w:val="22"/>
         </w:rPr>
@@ -4694,12 +4692,29 @@
           <w:szCs w:val="22"/>
         </w:rPr>
       </w:pPr>
+      <w:ins w:id="23" w:author="Mark Levison" w:date="2021-12-02T12:44:00Z">
+        <w:r>
+          <w:rPr>
+            <w:sz w:val="22"/>
+            <w:szCs w:val="22"/>
+          </w:rPr>
+          <w:t>Overtime</w:t>
+        </w:r>
+      </w:ins>
+    </w:p>
+    <w:p>
+      <w:pPr>
+        <w:rPr>
+          <w:sz w:val="22"/>
+          <w:szCs w:val="22"/>
+        </w:rPr>
+      </w:pPr>
       <w:r>
         <w:rPr>
           <w:sz w:val="22"/>
           <w:szCs w:val="22"/>
           <w:highlight w:val="yellow"/>
-          <w:rPrChange w:id="22" w:author="Mark Levison" w:date="2021-04-06T15:53:00Z">
+          <w:rPrChange w:id="24" w:author="Mark Levison" w:date="2021-04-06T15:53:00Z">
             <w:rPr>
               <w:sz w:val="22"/>
               <w:szCs w:val="22"/>
@@ -4712,12 +4727,12 @@
     <w:p>
       <w:pPr>
         <w:rPr>
-          <w:ins w:id="23" w:author="Mark Levison" w:date="2021-06-17T14:47:00Z"/>
-          <w:sz w:val="22"/>
-          <w:szCs w:val="22"/>
-        </w:rPr>
-      </w:pPr>
-      <w:ins w:id="24" w:author="Mark Levison" w:date="2021-04-02T13:46:00Z">
+          <w:ins w:id="25" w:author="Mark Levison" w:date="2021-06-17T14:47:00Z"/>
+          <w:sz w:val="22"/>
+          <w:szCs w:val="22"/>
+        </w:rPr>
+      </w:pPr>
+      <w:ins w:id="26" w:author="Mark Levison" w:date="2021-04-02T13:46:00Z">
         <w:r>
           <w:rPr>
             <w:sz w:val="22"/>
@@ -4726,7 +4741,7 @@
           <w:t>**Check GREMLI</w:t>
         </w:r>
       </w:ins>
-      <w:ins w:id="25" w:author="Mark Levison" w:date="2021-04-02T13:47:00Z">
+      <w:ins w:id="27" w:author="Mark Levison" w:date="2021-04-02T13:47:00Z">
         <w:r>
           <w:rPr>
             <w:sz w:val="22"/>
@@ -4739,21 +4754,21 @@
     <w:p>
       <w:pPr>
         <w:rPr>
-          <w:ins w:id="26" w:author="Mark Levison" w:date="2021-06-17T14:47:00Z"/>
-          <w:sz w:val="22"/>
-          <w:szCs w:val="22"/>
-        </w:rPr>
-      </w:pPr>
-    </w:p>
-    <w:p>
-      <w:pPr>
-        <w:rPr>
-          <w:ins w:id="27" w:author="Mark Levison" w:date="2021-06-17T14:48:00Z"/>
-          <w:sz w:val="22"/>
-          <w:szCs w:val="22"/>
-        </w:rPr>
-      </w:pPr>
-      <w:ins w:id="28" w:author="Mark Levison" w:date="2021-06-17T14:47:00Z">
+          <w:ins w:id="28" w:author="Mark Levison" w:date="2021-06-17T14:47:00Z"/>
+          <w:sz w:val="22"/>
+          <w:szCs w:val="22"/>
+        </w:rPr>
+      </w:pPr>
+    </w:p>
+    <w:p>
+      <w:pPr>
+        <w:rPr>
+          <w:ins w:id="29" w:author="Mark Levison" w:date="2021-06-17T14:48:00Z"/>
+          <w:sz w:val="22"/>
+          <w:szCs w:val="22"/>
+        </w:rPr>
+      </w:pPr>
+      <w:ins w:id="30" w:author="Mark Levison" w:date="2021-06-17T14:47:00Z">
         <w:r>
           <w:rPr>
             <w:sz w:val="22"/>
@@ -4762,7 +4777,7 @@
           <w:t>Recheck the i</w:t>
         </w:r>
       </w:ins>
-      <w:ins w:id="29" w:author="Mark Levison" w:date="2021-06-17T14:48:00Z">
+      <w:ins w:id="31" w:author="Mark Levison" w:date="2021-06-17T14:48:00Z">
         <w:r>
           <w:rPr>
             <w:sz w:val="22"/>
@@ -4775,35 +4790,35 @@
     <w:p>
       <w:pPr>
         <w:rPr>
-          <w:ins w:id="30" w:author="Mark Levison" w:date="2021-06-17T14:49:00Z"/>
-          <w:sz w:val="22"/>
-          <w:szCs w:val="22"/>
-        </w:rPr>
-      </w:pPr>
-      <w:ins w:id="31" w:author="Mark Levison" w:date="2021-06-17T14:48:00Z">
-        <w:r>
-          <w:rPr>
-            <w:sz w:val="22"/>
-            <w:szCs w:val="22"/>
-          </w:rPr>
-          <w:t>Check all action effects to see if any others had the === 1 bug where 0 fell through</w:t>
-        </w:r>
-      </w:ins>
-    </w:p>
-    <w:p>
-      <w:pPr>
-        <w:rPr>
-          <w:sz w:val="22"/>
-          <w:szCs w:val="22"/>
-        </w:rPr>
-      </w:pPr>
-      <w:ins w:id="32" w:author="Mark Levison" w:date="2021-06-17T14:49:00Z">
+          <w:ins w:id="32" w:author="Mark Levison" w:date="2021-06-17T14:49:00Z"/>
+          <w:sz w:val="22"/>
+          <w:szCs w:val="22"/>
+        </w:rPr>
+      </w:pPr>
+      <w:ins w:id="33" w:author="Mark Levison" w:date="2021-06-17T14:48:00Z">
         <w:r>
           <w:rPr>
             <w:sz w:val="22"/>
             <w:szCs w:val="22"/>
           </w:rPr>
           <w:lastRenderedPageBreak/>
+          <w:t>Check all action effects to see if any others had the === 1 bug where 0 fell through</w:t>
+        </w:r>
+      </w:ins>
+    </w:p>
+    <w:p>
+      <w:pPr>
+        <w:rPr>
+          <w:sz w:val="22"/>
+          <w:szCs w:val="22"/>
+        </w:rPr>
+      </w:pPr>
+      <w:ins w:id="34" w:author="Mark Levison" w:date="2021-06-17T14:49:00Z">
+        <w:r>
+          <w:rPr>
+            <w:sz w:val="22"/>
+            <w:szCs w:val="22"/>
+          </w:rPr>
           <w:t>Test if actions protective effect fixes defects after the fact. – Not desirable</w:t>
         </w:r>
       </w:ins>
@@ -6911,13 +6926,8 @@
         </w:rPr>
         <w:annotationRef/>
       </w:r>
-      <w:proofErr w:type="gramStart"/>
-      <w:r>
-        <w:t>Again</w:t>
-      </w:r>
-      <w:proofErr w:type="gramEnd"/>
-      <w:r>
-        <w:t xml:space="preserve"> impossible for people to imagine right now</w:t>
+      <w:r>
+        <w:t>Again impossible for people to imagine right now</w:t>
       </w:r>
     </w:p>
   </w:comment>
@@ -8887,6 +8897,7 @@
   <w:style w:type="character" w:default="1" w:styleId="DefaultParagraphFont">
     <w:name w:val="Default Paragraph Font"/>
     <w:uiPriority w:val="1"/>
+    <w:semiHidden/>
     <w:unhideWhenUsed/>
   </w:style>
   <w:style w:type="table" w:default="1" w:styleId="TableNormal">

</xml_diff>

<commit_message>
Update packages and make sim more realistic for experimental data
</commit_message>
<xml_diff>
--- a/docs/Team Games.docx
+++ b/docs/Team Games.docx
@@ -4396,393 +4396,291 @@
     <w:p>
       <w:pPr>
         <w:rPr>
-          <w:ins w:id="15" w:author="Mark Levison" w:date="2021-12-02T16:29:00Z"/>
           <w:rFonts w:ascii="Consolas" w:hAnsi="Consolas" w:cs="Consolas"/>
           <w:sz w:val="21"/>
           <w:szCs w:val="21"/>
-          <w:rPrChange w:id="16" w:author="Mark Levison" w:date="2021-12-02T16:29:00Z">
-            <w:rPr>
-              <w:ins w:id="17" w:author="Mark Levison" w:date="2021-12-02T16:29:00Z"/>
-              <w:sz w:val="22"/>
-              <w:szCs w:val="22"/>
-            </w:rPr>
-          </w:rPrChange>
-        </w:rPr>
-      </w:pPr>
-      <w:ins w:id="18" w:author="Mark Levison" w:date="2021-12-02T16:29:00Z">
-        <w:r>
-          <w:rPr>
-            <w:rFonts w:ascii="Consolas" w:hAnsi="Consolas" w:cs="Consolas"/>
-            <w:sz w:val="21"/>
-            <w:szCs w:val="21"/>
-            <w:rPrChange w:id="19" w:author="Mark Levison" w:date="2021-12-02T16:29:00Z">
-              <w:rPr>
-                <w:sz w:val="22"/>
-                <w:szCs w:val="22"/>
-              </w:rPr>
-            </w:rPrChange>
-          </w:rPr>
-          <w:t>Work not from the Sprint Backlog –Shadow Work</w:t>
-        </w:r>
-      </w:ins>
-    </w:p>
-    <w:p>
-      <w:pPr>
-        <w:rPr>
-          <w:ins w:id="20" w:author="Mark Levison" w:date="2021-12-02T15:57:00Z"/>
-          <w:rFonts w:ascii="Consolas" w:eastAsia="Times New Roman" w:hAnsi="Consolas" w:cs="Times New Roman"/>
-          <w:color w:val="A31515"/>
-          <w:sz w:val="21"/>
-          <w:szCs w:val="21"/>
-          <w:lang w:val="en-CA" w:eastAsia="en-CA"/>
-        </w:rPr>
-      </w:pPr>
-    </w:p>
-    <w:p>
-      <w:pPr>
-        <w:rPr>
-          <w:rFonts w:ascii="Consolas" w:eastAsia="Times New Roman" w:hAnsi="Consolas" w:cs="Times New Roman"/>
-          <w:i/>
-          <w:iCs/>
-          <w:color w:val="A31515"/>
-          <w:sz w:val="21"/>
-          <w:szCs w:val="21"/>
-          <w:lang w:val="en-CA" w:eastAsia="en-CA"/>
-          <w:rPrChange w:id="21" w:author="Mark Levison" w:date="2021-12-02T15:57:00Z">
-            <w:rPr>
-              <w:rFonts w:ascii="Consolas" w:eastAsia="Times New Roman" w:hAnsi="Consolas" w:cs="Times New Roman"/>
-              <w:color w:val="A31515"/>
-              <w:sz w:val="21"/>
-              <w:szCs w:val="21"/>
-              <w:lang w:val="en-CA" w:eastAsia="en-CA"/>
-            </w:rPr>
-          </w:rPrChange>
-        </w:rPr>
-      </w:pPr>
-      <w:ins w:id="22" w:author="Mark Levison" w:date="2021-12-02T15:57:00Z">
-        <w:r>
-          <w:rPr>
-            <w:rFonts w:ascii="Consolas" w:eastAsia="Times New Roman" w:hAnsi="Consolas" w:cs="Times New Roman"/>
-            <w:i/>
-            <w:iCs/>
-            <w:color w:val="A31515"/>
-            <w:sz w:val="21"/>
-            <w:szCs w:val="21"/>
-            <w:lang w:val="en-CA" w:eastAsia="en-CA"/>
-          </w:rPr>
-          <w:t xml:space="preserve">Some Gremlins are made worse by PROBLEM SOLVING or </w:t>
-        </w:r>
-      </w:ins>
-      <w:ins w:id="23" w:author="Mark Levison" w:date="2021-12-02T15:58:00Z">
-        <w:r>
-          <w:rPr>
-            <w:rFonts w:ascii="Consolas" w:eastAsia="Times New Roman" w:hAnsi="Consolas" w:cs="Times New Roman"/>
-            <w:i/>
-            <w:iCs/>
-            <w:color w:val="A31515"/>
-            <w:sz w:val="21"/>
-            <w:szCs w:val="21"/>
-            <w:lang w:val="en-CA" w:eastAsia="en-CA"/>
-          </w:rPr>
-          <w:t>BYPASS DONE</w:t>
-        </w:r>
-      </w:ins>
-    </w:p>
-    <w:p>
-      <w:pPr>
-        <w:rPr>
-          <w:sz w:val="22"/>
-          <w:szCs w:val="22"/>
-        </w:rPr>
-      </w:pPr>
-      <w:r>
-        <w:rPr>
-          <w:sz w:val="22"/>
-          <w:szCs w:val="22"/>
-        </w:rPr>
-        <w:t>Dissatisfied Users</w:t>
-      </w:r>
-    </w:p>
-    <w:p>
-      <w:pPr>
-        <w:rPr>
-          <w:i/>
-          <w:iCs/>
-          <w:sz w:val="22"/>
-          <w:szCs w:val="22"/>
-        </w:rPr>
-      </w:pPr>
-      <w:r>
-        <w:rPr>
-          <w:sz w:val="22"/>
-          <w:szCs w:val="22"/>
-          <w:highlight w:val="cyan"/>
-        </w:rPr>
-        <w:t xml:space="preserve">PBI Not clear </w:t>
-      </w:r>
-      <w:r>
-        <w:rPr>
-          <w:sz w:val="22"/>
-          <w:szCs w:val="22"/>
-          <w:highlight w:val="cyan"/>
-        </w:rPr>
-        <w:t xml:space="preserve">– </w:t>
-      </w:r>
-      <w:r>
-        <w:rPr>
-          <w:i/>
-          <w:iCs/>
-          <w:sz w:val="22"/>
-          <w:szCs w:val="22"/>
-          <w:highlight w:val="cyan"/>
-        </w:rPr>
-        <w:t>Backlog Refinement avoi</w:t>
-      </w:r>
-      <w:r>
-        <w:rPr>
-          <w:i/>
-          <w:iCs/>
-          <w:sz w:val="22"/>
-          <w:szCs w:val="22"/>
-          <w:highlight w:val="cyan"/>
-        </w:rPr>
-        <w:t>ds</w:t>
-      </w:r>
-      <w:r>
-        <w:rPr>
-          <w:i/>
-          <w:iCs/>
-          <w:sz w:val="22"/>
-          <w:szCs w:val="22"/>
-        </w:rPr>
-        <w:t xml:space="preserve"> – Close enough to others that we might skip</w:t>
-      </w:r>
-      <w:r>
-        <w:rPr>
-          <w:i/>
-          <w:iCs/>
-          <w:sz w:val="22"/>
-          <w:szCs w:val="22"/>
-        </w:rPr>
-        <w:t xml:space="preserve"> </w:t>
-      </w:r>
-    </w:p>
-    <w:p>
-      <w:pPr>
-        <w:rPr>
-          <w:i/>
-          <w:iCs/>
-          <w:sz w:val="22"/>
-          <w:szCs w:val="22"/>
-        </w:rPr>
-      </w:pPr>
-      <w:del w:id="24" w:author="Mark Levison" w:date="2021-12-02T16:29:00Z">
-        <w:r>
-          <w:rPr>
-            <w:sz w:val="22"/>
-            <w:szCs w:val="22"/>
-          </w:rPr>
-          <w:delText>Work not from the Sprint Backlog</w:delText>
-        </w:r>
-        <w:r>
-          <w:rPr>
-            <w:sz w:val="22"/>
-            <w:szCs w:val="22"/>
-          </w:rPr>
-          <w:delText xml:space="preserve"> </w:delText>
-        </w:r>
-        <w:r>
-          <w:rPr>
-            <w:sz w:val="22"/>
-            <w:szCs w:val="22"/>
-          </w:rPr>
-          <w:delText xml:space="preserve">–Shadow Work </w:delText>
-        </w:r>
-      </w:del>
-      <w:r>
-        <w:rPr>
-          <w:i/>
-          <w:iCs/>
-          <w:sz w:val="22"/>
-          <w:szCs w:val="22"/>
-        </w:rPr>
-        <w:t>– Sprint Goal mitigates to a point</w:t>
-      </w:r>
-    </w:p>
-    <w:p>
-      <w:pPr>
-        <w:rPr>
-          <w:del w:id="25" w:author="Mark Levison" w:date="2021-12-02T15:41:00Z"/>
-          <w:sz w:val="22"/>
-          <w:szCs w:val="22"/>
-        </w:rPr>
-      </w:pPr>
-      <w:del w:id="26" w:author="Mark Levison" w:date="2021-12-02T15:41:00Z">
-        <w:r>
-          <w:rPr>
-            <w:sz w:val="22"/>
-            <w:szCs w:val="22"/>
-            <w:highlight w:val="yellow"/>
-            <w:rPrChange w:id="27" w:author="Mark Levison" w:date="2021-04-06T15:53:00Z">
-              <w:rPr>
-                <w:sz w:val="22"/>
-                <w:szCs w:val="22"/>
-              </w:rPr>
-            </w:rPrChange>
-          </w:rPr>
-          <w:delText>Quality Issues</w:delText>
-        </w:r>
-        <w:r>
-          <w:rPr>
-            <w:sz w:val="22"/>
-            <w:szCs w:val="22"/>
-            <w:highlight w:val="yellow"/>
-            <w:rPrChange w:id="28" w:author="Mark Levison" w:date="2021-04-06T15:53:00Z">
-              <w:rPr>
-                <w:sz w:val="22"/>
-                <w:szCs w:val="22"/>
-              </w:rPr>
-            </w:rPrChange>
-          </w:rPr>
-          <w:delText xml:space="preserve"> – Reduced by TDD, BDD and</w:delText>
-        </w:r>
-        <w:r>
-          <w:rPr>
-            <w:sz w:val="22"/>
-            <w:szCs w:val="22"/>
-          </w:rPr>
-          <w:delText xml:space="preserve"> …</w:delText>
-        </w:r>
-      </w:del>
-    </w:p>
-    <w:p>
-      <w:pPr>
-        <w:rPr>
-          <w:sz w:val="22"/>
-          <w:szCs w:val="22"/>
-        </w:rPr>
-      </w:pPr>
-      <w:r>
-        <w:rPr>
-          <w:sz w:val="22"/>
-          <w:szCs w:val="22"/>
-        </w:rPr>
-        <w:t>Integration Problems with another team</w:t>
-      </w:r>
-    </w:p>
-    <w:p>
-      <w:pPr>
-        <w:rPr>
-          <w:sz w:val="22"/>
-          <w:szCs w:val="22"/>
-        </w:rPr>
-      </w:pPr>
-      <w:r>
-        <w:rPr>
-          <w:sz w:val="22"/>
-          <w:szCs w:val="22"/>
-        </w:rPr>
-        <w:t>Computer SDD Failure or Other technical problem</w:t>
-      </w:r>
-    </w:p>
-    <w:p>
-      <w:pPr>
-        <w:rPr>
-          <w:i/>
-          <w:iCs/>
-          <w:sz w:val="22"/>
-          <w:szCs w:val="22"/>
-        </w:rPr>
-      </w:pPr>
-      <w:r>
-        <w:rPr>
-          <w:i/>
-          <w:iCs/>
-          <w:sz w:val="22"/>
-          <w:szCs w:val="22"/>
-        </w:rPr>
-        <w:t>Waiting for another team</w:t>
-      </w:r>
-    </w:p>
-    <w:p>
-      <w:pPr>
-        <w:rPr>
-          <w:sz w:val="22"/>
-          <w:szCs w:val="22"/>
-        </w:rPr>
-      </w:pPr>
-      <w:r>
-        <w:rPr>
-          <w:sz w:val="22"/>
-          <w:szCs w:val="22"/>
-        </w:rPr>
-        <w:t>Dependency – another team injected work in your product backlog that harmed you</w:t>
-      </w:r>
-    </w:p>
-    <w:p>
-      <w:pPr>
-        <w:rPr>
-          <w:ins w:id="29" w:author="Mark Levison" w:date="2021-12-02T12:44:00Z"/>
-          <w:sz w:val="22"/>
-          <w:szCs w:val="22"/>
-        </w:rPr>
-      </w:pPr>
-      <w:r>
-        <w:rPr>
-          <w:sz w:val="22"/>
-          <w:szCs w:val="22"/>
-        </w:rPr>
-        <w:t>Poor Communication</w:t>
-      </w:r>
-    </w:p>
-    <w:p>
-      <w:pPr>
-        <w:rPr>
-          <w:sz w:val="22"/>
-          <w:szCs w:val="22"/>
-        </w:rPr>
-      </w:pPr>
-      <w:ins w:id="30" w:author="Mark Levison" w:date="2021-12-02T12:44:00Z">
-        <w:r>
-          <w:rPr>
-            <w:sz w:val="22"/>
-            <w:szCs w:val="22"/>
-          </w:rPr>
-          <w:t>Overtime</w:t>
-        </w:r>
-      </w:ins>
-    </w:p>
-    <w:p>
-      <w:pPr>
-        <w:rPr>
-          <w:sz w:val="22"/>
-          <w:szCs w:val="22"/>
-        </w:rPr>
-      </w:pPr>
-      <w:r>
-        <w:rPr>
-          <w:sz w:val="22"/>
-          <w:szCs w:val="22"/>
-          <w:highlight w:val="yellow"/>
-          <w:rPrChange w:id="31" w:author="Mark Levison" w:date="2021-04-06T15:53:00Z">
+          <w:rPrChange w:id="15" w:author="Mark Levison" w:date="2021-12-02T16:29:00Z">
             <w:rPr>
               <w:sz w:val="22"/>
               <w:szCs w:val="22"/>
             </w:rPr>
           </w:rPrChange>
         </w:rPr>
+      </w:pPr>
+      <w:r>
+        <w:rPr>
+          <w:rFonts w:ascii="Consolas" w:hAnsi="Consolas" w:cs="Consolas"/>
+          <w:sz w:val="21"/>
+          <w:szCs w:val="21"/>
+          <w:rPrChange w:id="16" w:author="Mark Levison" w:date="2021-12-02T16:29:00Z">
+            <w:rPr>
+              <w:sz w:val="22"/>
+              <w:szCs w:val="22"/>
+            </w:rPr>
+          </w:rPrChange>
+        </w:rPr>
+        <w:t>Work not from the Sprint Backlog –Shadow Work</w:t>
+      </w:r>
+    </w:p>
+    <w:p>
+      <w:pPr>
+        <w:rPr>
+          <w:rFonts w:ascii="Consolas" w:eastAsia="Times New Roman" w:hAnsi="Consolas" w:cs="Times New Roman"/>
+          <w:color w:val="A31515"/>
+          <w:sz w:val="21"/>
+          <w:szCs w:val="21"/>
+          <w:lang w:val="en-CA" w:eastAsia="en-CA"/>
+        </w:rPr>
+      </w:pPr>
+    </w:p>
+    <w:p>
+      <w:pPr>
+        <w:rPr>
+          <w:rFonts w:ascii="Consolas" w:eastAsia="Times New Roman" w:hAnsi="Consolas" w:cs="Times New Roman"/>
+          <w:i/>
+          <w:iCs/>
+          <w:color w:val="A31515"/>
+          <w:sz w:val="21"/>
+          <w:szCs w:val="21"/>
+          <w:lang w:val="en-CA" w:eastAsia="en-CA"/>
+        </w:rPr>
+      </w:pPr>
+      <w:r>
+        <w:rPr>
+          <w:rFonts w:ascii="Consolas" w:eastAsia="Times New Roman" w:hAnsi="Consolas" w:cs="Times New Roman"/>
+          <w:i/>
+          <w:iCs/>
+          <w:color w:val="A31515"/>
+          <w:sz w:val="21"/>
+          <w:szCs w:val="21"/>
+          <w:lang w:val="en-CA" w:eastAsia="en-CA"/>
+        </w:rPr>
+        <w:t>Some Gremlins are made worse by PROBLEM SOLVING or BYPASS DONE</w:t>
+      </w:r>
+    </w:p>
+    <w:p>
+      <w:pPr>
+        <w:rPr>
+          <w:sz w:val="22"/>
+          <w:szCs w:val="22"/>
+        </w:rPr>
+      </w:pPr>
+      <w:r>
+        <w:rPr>
+          <w:sz w:val="22"/>
+          <w:szCs w:val="22"/>
+        </w:rPr>
+        <w:t>Dissatisfied Users</w:t>
+      </w:r>
+    </w:p>
+    <w:p>
+      <w:pPr>
+        <w:rPr>
+          <w:i/>
+          <w:iCs/>
+          <w:sz w:val="22"/>
+          <w:szCs w:val="22"/>
+        </w:rPr>
+      </w:pPr>
+      <w:r>
+        <w:rPr>
+          <w:sz w:val="22"/>
+          <w:szCs w:val="22"/>
+          <w:highlight w:val="cyan"/>
+        </w:rPr>
+        <w:t xml:space="preserve">PBI Not clear </w:t>
+      </w:r>
+      <w:r>
+        <w:rPr>
+          <w:sz w:val="22"/>
+          <w:szCs w:val="22"/>
+          <w:highlight w:val="cyan"/>
+        </w:rPr>
+        <w:t xml:space="preserve">– </w:t>
+      </w:r>
+      <w:r>
+        <w:rPr>
+          <w:i/>
+          <w:iCs/>
+          <w:sz w:val="22"/>
+          <w:szCs w:val="22"/>
+          <w:highlight w:val="cyan"/>
+        </w:rPr>
+        <w:t>Backlog Refinement avoi</w:t>
+      </w:r>
+      <w:r>
+        <w:rPr>
+          <w:i/>
+          <w:iCs/>
+          <w:sz w:val="22"/>
+          <w:szCs w:val="22"/>
+          <w:highlight w:val="cyan"/>
+        </w:rPr>
+        <w:t>ds</w:t>
+      </w:r>
+      <w:r>
+        <w:rPr>
+          <w:i/>
+          <w:iCs/>
+          <w:sz w:val="22"/>
+          <w:szCs w:val="22"/>
+        </w:rPr>
+        <w:t xml:space="preserve"> – Close enough to others that we might skip</w:t>
+      </w:r>
+      <w:r>
+        <w:rPr>
+          <w:i/>
+          <w:iCs/>
+          <w:sz w:val="22"/>
+          <w:szCs w:val="22"/>
+        </w:rPr>
+        <w:t xml:space="preserve"> </w:t>
+      </w:r>
+    </w:p>
+    <w:p>
+      <w:pPr>
+        <w:rPr>
+          <w:i/>
+          <w:iCs/>
+          <w:sz w:val="22"/>
+          <w:szCs w:val="22"/>
+        </w:rPr>
+      </w:pPr>
+      <w:r>
+        <w:rPr>
+          <w:i/>
+          <w:iCs/>
+          <w:sz w:val="22"/>
+          <w:szCs w:val="22"/>
+        </w:rPr>
+        <w:t>– Sprint Goal mitigates to a point</w:t>
+      </w:r>
+    </w:p>
+    <w:p>
+      <w:pPr>
+        <w:rPr>
+          <w:sz w:val="22"/>
+          <w:szCs w:val="22"/>
+        </w:rPr>
+      </w:pPr>
+      <w:r>
+        <w:rPr>
+          <w:sz w:val="22"/>
+          <w:szCs w:val="22"/>
+        </w:rPr>
+        <w:t>Integration Problems with another team</w:t>
+      </w:r>
+    </w:p>
+    <w:p>
+      <w:pPr>
+        <w:rPr>
+          <w:sz w:val="22"/>
+          <w:szCs w:val="22"/>
+        </w:rPr>
+      </w:pPr>
+      <w:r>
+        <w:rPr>
+          <w:sz w:val="22"/>
+          <w:szCs w:val="22"/>
+        </w:rPr>
+        <w:t>Computer SDD Failure or Other technical problem</w:t>
+      </w:r>
+    </w:p>
+    <w:p>
+      <w:pPr>
+        <w:rPr>
+          <w:i/>
+          <w:iCs/>
+          <w:sz w:val="22"/>
+          <w:szCs w:val="22"/>
+        </w:rPr>
+      </w:pPr>
+      <w:r>
+        <w:rPr>
+          <w:i/>
+          <w:iCs/>
+          <w:sz w:val="22"/>
+          <w:szCs w:val="22"/>
+        </w:rPr>
+        <w:t>Waiting for another team</w:t>
+      </w:r>
+    </w:p>
+    <w:p>
+      <w:pPr>
+        <w:rPr>
+          <w:sz w:val="22"/>
+          <w:szCs w:val="22"/>
+        </w:rPr>
+      </w:pPr>
+      <w:r>
+        <w:rPr>
+          <w:sz w:val="22"/>
+          <w:szCs w:val="22"/>
+        </w:rPr>
+        <w:t>Dependency – another team injected work in your product backlog that harmed you</w:t>
+      </w:r>
+    </w:p>
+    <w:p>
+      <w:pPr>
+        <w:rPr>
+          <w:sz w:val="22"/>
+          <w:szCs w:val="22"/>
+        </w:rPr>
+      </w:pPr>
+      <w:r>
+        <w:rPr>
+          <w:sz w:val="22"/>
+          <w:szCs w:val="22"/>
+        </w:rPr>
+        <w:t>Poor Communication</w:t>
+      </w:r>
+    </w:p>
+    <w:p>
+      <w:pPr>
+        <w:rPr>
+          <w:sz w:val="22"/>
+          <w:szCs w:val="22"/>
+        </w:rPr>
+      </w:pPr>
+      <w:r>
+        <w:rPr>
+          <w:sz w:val="22"/>
+          <w:szCs w:val="22"/>
+        </w:rPr>
+        <w:t>Overtime</w:t>
+      </w:r>
+    </w:p>
+    <w:p>
+      <w:pPr>
+        <w:rPr>
+          <w:sz w:val="22"/>
+          <w:szCs w:val="22"/>
+        </w:rPr>
+      </w:pPr>
+      <w:r>
+        <w:rPr>
+          <w:sz w:val="22"/>
+          <w:szCs w:val="22"/>
+          <w:highlight w:val="yellow"/>
+          <w:rPrChange w:id="17" w:author="Mark Levison" w:date="2021-04-06T15:53:00Z">
+            <w:rPr>
+              <w:sz w:val="22"/>
+              <w:szCs w:val="22"/>
+            </w:rPr>
+          </w:rPrChange>
+        </w:rPr>
         <w:t>Unnecessary Meetings occupying up 25% of the Sprint</w:t>
       </w:r>
     </w:p>
     <w:p>
       <w:pPr>
         <w:rPr>
-          <w:ins w:id="32" w:author="Mark Levison" w:date="2021-06-17T14:47:00Z"/>
-          <w:sz w:val="22"/>
-          <w:szCs w:val="22"/>
-        </w:rPr>
-      </w:pPr>
-      <w:ins w:id="33" w:author="Mark Levison" w:date="2021-04-02T13:46:00Z">
+          <w:ins w:id="18" w:author="Mark Levison" w:date="2021-06-17T14:47:00Z"/>
+          <w:sz w:val="22"/>
+          <w:szCs w:val="22"/>
+        </w:rPr>
+      </w:pPr>
+      <w:ins w:id="19" w:author="Mark Levison" w:date="2021-04-02T13:46:00Z">
         <w:r>
           <w:rPr>
             <w:sz w:val="22"/>
@@ -4791,7 +4689,7 @@
           <w:t>**Check GREMLI</w:t>
         </w:r>
       </w:ins>
-      <w:ins w:id="34" w:author="Mark Levison" w:date="2021-04-02T13:47:00Z">
+      <w:ins w:id="20" w:author="Mark Levison" w:date="2021-04-02T13:47:00Z">
         <w:r>
           <w:rPr>
             <w:sz w:val="22"/>
@@ -4804,21 +4702,21 @@
     <w:p>
       <w:pPr>
         <w:rPr>
-          <w:ins w:id="35" w:author="Mark Levison" w:date="2021-06-17T14:47:00Z"/>
-          <w:sz w:val="22"/>
-          <w:szCs w:val="22"/>
-        </w:rPr>
-      </w:pPr>
-    </w:p>
-    <w:p>
-      <w:pPr>
-        <w:rPr>
-          <w:ins w:id="36" w:author="Mark Levison" w:date="2021-06-17T14:48:00Z"/>
-          <w:sz w:val="22"/>
-          <w:szCs w:val="22"/>
-        </w:rPr>
-      </w:pPr>
-      <w:ins w:id="37" w:author="Mark Levison" w:date="2021-06-17T14:47:00Z">
+          <w:ins w:id="21" w:author="Mark Levison" w:date="2021-06-17T14:47:00Z"/>
+          <w:sz w:val="22"/>
+          <w:szCs w:val="22"/>
+        </w:rPr>
+      </w:pPr>
+    </w:p>
+    <w:p>
+      <w:pPr>
+        <w:rPr>
+          <w:ins w:id="22" w:author="Mark Levison" w:date="2021-06-17T14:48:00Z"/>
+          <w:sz w:val="22"/>
+          <w:szCs w:val="22"/>
+        </w:rPr>
+      </w:pPr>
+      <w:ins w:id="23" w:author="Mark Levison" w:date="2021-06-17T14:47:00Z">
         <w:r>
           <w:rPr>
             <w:sz w:val="22"/>
@@ -4828,7 +4726,7 @@
           <w:t>Recheck the i</w:t>
         </w:r>
       </w:ins>
-      <w:ins w:id="38" w:author="Mark Levison" w:date="2021-06-17T14:48:00Z">
+      <w:ins w:id="24" w:author="Mark Levison" w:date="2021-06-17T14:48:00Z">
         <w:r>
           <w:rPr>
             <w:sz w:val="22"/>
@@ -4841,12 +4739,12 @@
     <w:p>
       <w:pPr>
         <w:rPr>
-          <w:ins w:id="39" w:author="Mark Levison" w:date="2021-06-17T14:49:00Z"/>
-          <w:sz w:val="22"/>
-          <w:szCs w:val="22"/>
-        </w:rPr>
-      </w:pPr>
-      <w:ins w:id="40" w:author="Mark Levison" w:date="2021-06-17T14:48:00Z">
+          <w:ins w:id="25" w:author="Mark Levison" w:date="2021-06-17T14:49:00Z"/>
+          <w:sz w:val="22"/>
+          <w:szCs w:val="22"/>
+        </w:rPr>
+      </w:pPr>
+      <w:ins w:id="26" w:author="Mark Levison" w:date="2021-06-17T14:48:00Z">
         <w:r>
           <w:rPr>
             <w:sz w:val="22"/>
@@ -4863,7 +4761,7 @@
           <w:szCs w:val="22"/>
         </w:rPr>
       </w:pPr>
-      <w:ins w:id="41" w:author="Mark Levison" w:date="2021-06-17T14:49:00Z">
+      <w:ins w:id="27" w:author="Mark Levison" w:date="2021-06-17T14:49:00Z">
         <w:r>
           <w:rPr>
             <w:sz w:val="22"/>

</xml_diff>

<commit_message>
Saved notes from others
</commit_message>
<xml_diff>
--- a/docs/Team Games.docx
+++ b/docs/Team Games.docx
@@ -1,6 +1,6 @@
 
 <file path=word/document.xml><?xml version="1.0" encoding="utf-8"?>
-<w:document xmlns:wpc="http://schemas.microsoft.com/office/word/2010/wordprocessingCanvas" xmlns:cx="http://schemas.microsoft.com/office/drawing/2014/chartex" xmlns:cx1="http://schemas.microsoft.com/office/drawing/2015/9/8/chartex" xmlns:cx2="http://schemas.microsoft.com/office/drawing/2015/10/21/chartex" xmlns:cx3="http://schemas.microsoft.com/office/drawing/2016/5/9/chartex" xmlns:cx4="http://schemas.microsoft.com/office/drawing/2016/5/10/chartex" xmlns:cx5="http://schemas.microsoft.com/office/drawing/2016/5/11/chartex" xmlns:cx6="http://schemas.microsoft.com/office/drawing/2016/5/12/chartex" xmlns:cx7="http://schemas.microsoft.com/office/drawing/2016/5/13/chartex" xmlns:cx8="http://schemas.microsoft.com/office/drawing/2016/5/14/chartex" xmlns:mc="http://schemas.openxmlformats.org/markup-compatibility/2006" xmlns:aink="http://schemas.microsoft.com/office/drawing/2016/ink" xmlns:am3d="http://schemas.microsoft.com/office/drawing/2017/model3d" xmlns:o="urn:schemas-microsoft-com:office:office" xmlns:r="http://schemas.openxmlformats.org/officeDocument/2006/relationships" xmlns:m="http://schemas.openxmlformats.org/officeDocument/2006/math" xmlns:v="urn:schemas-microsoft-com:vml" xmlns:wp14="http://schemas.microsoft.com/office/word/2010/wordprocessingDrawing" xmlns:wp="http://schemas.openxmlformats.org/drawingml/2006/wordprocessingDrawing" xmlns:w10="urn:schemas-microsoft-com:office:word" xmlns:w="http://schemas.openxmlformats.org/wordprocessingml/2006/main" xmlns:w14="http://schemas.microsoft.com/office/word/2010/wordml" xmlns:w15="http://schemas.microsoft.com/office/word/2012/wordml" xmlns:w16cex="http://schemas.microsoft.com/office/word/2018/wordml/cex" xmlns:w16cid="http://schemas.microsoft.com/office/word/2016/wordml/cid" xmlns:w16="http://schemas.microsoft.com/office/word/2018/wordml" xmlns:w16sdtdh="http://schemas.microsoft.com/office/word/2020/wordml/sdtdatahash" xmlns:w16se="http://schemas.microsoft.com/office/word/2015/wordml/symex" xmlns:wpg="http://schemas.microsoft.com/office/word/2010/wordprocessingGroup" xmlns:wpi="http://schemas.microsoft.com/office/word/2010/wordprocessingInk" xmlns:wne="http://schemas.microsoft.com/office/word/2006/wordml" xmlns:wps="http://schemas.microsoft.com/office/word/2010/wordprocessingShape" mc:Ignorable="w14 w15 w16se w16cid w16 w16cex w16sdtdh wp14">
+<w:document xmlns:wpc="http://schemas.microsoft.com/office/word/2010/wordprocessingCanvas" xmlns:cx="http://schemas.microsoft.com/office/drawing/2014/chartex" xmlns:cx1="http://schemas.microsoft.com/office/drawing/2015/9/8/chartex" xmlns:cx2="http://schemas.microsoft.com/office/drawing/2015/10/21/chartex" xmlns:cx3="http://schemas.microsoft.com/office/drawing/2016/5/9/chartex" xmlns:cx4="http://schemas.microsoft.com/office/drawing/2016/5/10/chartex" xmlns:cx5="http://schemas.microsoft.com/office/drawing/2016/5/11/chartex" xmlns:cx6="http://schemas.microsoft.com/office/drawing/2016/5/12/chartex" xmlns:cx7="http://schemas.microsoft.com/office/drawing/2016/5/13/chartex" xmlns:cx8="http://schemas.microsoft.com/office/drawing/2016/5/14/chartex" xmlns:mc="http://schemas.openxmlformats.org/markup-compatibility/2006" xmlns:aink="http://schemas.microsoft.com/office/drawing/2016/ink" xmlns:am3d="http://schemas.microsoft.com/office/drawing/2017/model3d" xmlns:o="urn:schemas-microsoft-com:office:office" xmlns:oel="http://schemas.microsoft.com/office/2019/extlst" xmlns:r="http://schemas.openxmlformats.org/officeDocument/2006/relationships" xmlns:m="http://schemas.openxmlformats.org/officeDocument/2006/math" xmlns:v="urn:schemas-microsoft-com:vml" xmlns:wp14="http://schemas.microsoft.com/office/word/2010/wordprocessingDrawing" xmlns:wp="http://schemas.openxmlformats.org/drawingml/2006/wordprocessingDrawing" xmlns:w10="urn:schemas-microsoft-com:office:word" xmlns:w="http://schemas.openxmlformats.org/wordprocessingml/2006/main" xmlns:w14="http://schemas.microsoft.com/office/word/2010/wordml" xmlns:w15="http://schemas.microsoft.com/office/word/2012/wordml" xmlns:w16cex="http://schemas.microsoft.com/office/word/2018/wordml/cex" xmlns:w16cid="http://schemas.microsoft.com/office/word/2016/wordml/cid" xmlns:w16="http://schemas.microsoft.com/office/word/2018/wordml" xmlns:w16sdtdh="http://schemas.microsoft.com/office/word/2020/wordml/sdtdatahash" xmlns:w16se="http://schemas.microsoft.com/office/word/2015/wordml/symex" xmlns:wpg="http://schemas.microsoft.com/office/word/2010/wordprocessingGroup" xmlns:wpi="http://schemas.microsoft.com/office/word/2010/wordprocessingInk" xmlns:wne="http://schemas.microsoft.com/office/word/2006/wordml" xmlns:wps="http://schemas.microsoft.com/office/word/2010/wordprocessingShape" mc:Ignorable="w14 w15 w16se w16cid w16 w16cex w16sdtdh wp14">
   <w:body>
     <w:p>
       <w:pPr>
@@ -9,6 +9,30 @@
       <w:r>
         <w:t>Comments on UI and Game Play:</w:t>
       </w:r>
+    </w:p>
+    <w:p>
+      <w:pPr>
+        <w:rPr>
+          <w:ins w:id="0" w:author="Mark Levison" w:date="2022-12-23T10:28:00Z"/>
+        </w:rPr>
+      </w:pPr>
+      <w:ins w:id="1" w:author="Mark Levison" w:date="2022-12-23T10:28:00Z">
+        <w:r>
+          <w:t>--</w:t>
+        </w:r>
+      </w:ins>
+    </w:p>
+    <w:p>
+      <w:pPr>
+        <w:rPr>
+          <w:ins w:id="2" w:author="Mark Levison" w:date="2022-12-23T10:28:00Z"/>
+        </w:rPr>
+      </w:pPr>
+      <w:ins w:id="3" w:author="Mark Levison" w:date="2022-12-23T10:28:00Z">
+        <w:r>
+          <w:t>instructions need sample plays with pictures perhaps a video</w:t>
+        </w:r>
+      </w:ins>
     </w:p>
     <w:p>
       <w:r>
@@ -538,6 +562,7 @@
           <w:rFonts w:ascii="Times New Roman" w:eastAsia="Times New Roman" w:hAnsi="Symbol" w:cs="Times New Roman"/>
           <w:lang w:val="en-CA" w:eastAsia="en-CA"/>
         </w:rPr>
+        <w:lastRenderedPageBreak/>
         <w:t></w:t>
       </w:r>
       <w:r>
@@ -573,7 +598,6 @@
           <w:rFonts w:ascii="Times New Roman" w:eastAsia="Times New Roman" w:hAnsi="Times New Roman" w:cs="Times New Roman"/>
           <w:lang w:val="en-CA" w:eastAsia="en-CA"/>
         </w:rPr>
-        <w:lastRenderedPageBreak/>
         <w:t>The significance of the relationship between rounds -&gt; sprints -&gt; weeks is unclear.</w:t>
       </w:r>
     </w:p>
@@ -594,23 +618,7 @@
           <w:rFonts w:ascii="Times New Roman" w:eastAsia="Times New Roman" w:hAnsi="Times New Roman" w:cs="Times New Roman"/>
           <w:lang w:val="en-CA" w:eastAsia="en-CA"/>
         </w:rPr>
-        <w:t xml:space="preserve">Would it be simpler to just </w:t>
-      </w:r>
-      <w:proofErr w:type="gramStart"/>
-      <w:r>
-        <w:rPr>
-          <w:rFonts w:ascii="Times New Roman" w:eastAsia="Times New Roman" w:hAnsi="Times New Roman" w:cs="Times New Roman"/>
-          <w:lang w:val="en-CA" w:eastAsia="en-CA"/>
-        </w:rPr>
-        <w:t>say:</w:t>
-      </w:r>
-      <w:proofErr w:type="gramEnd"/>
-      <w:r>
-        <w:rPr>
-          <w:rFonts w:ascii="Times New Roman" w:eastAsia="Times New Roman" w:hAnsi="Times New Roman" w:cs="Times New Roman"/>
-          <w:lang w:val="en-CA" w:eastAsia="en-CA"/>
-        </w:rPr>
-        <w:t> </w:t>
+        <w:t>Would it be simpler to just say: </w:t>
       </w:r>
     </w:p>
     <w:p>
@@ -871,6 +879,7 @@
     <w:p>
       <w:pPr>
         <w:rPr>
+          <w:ins w:id="4" w:author="Mark Levison" w:date="2022-12-23T11:38:00Z"/>
           <w:lang w:val="en-CA"/>
         </w:rPr>
       </w:pPr>
@@ -894,6 +903,1466 @@
         </w:rPr>
         <w:t xml:space="preserve"> something really interesting here! In summary, my feedback would be to simplify the experience for users a bit,</w:t>
       </w:r>
+    </w:p>
+    <w:p>
+      <w:pPr>
+        <w:rPr>
+          <w:ins w:id="5" w:author="Mark Levison" w:date="2022-12-23T11:40:00Z"/>
+          <w:lang w:val="en-CA"/>
+        </w:rPr>
+      </w:pPr>
+      <w:ins w:id="6" w:author="Mark Levison" w:date="2022-12-23T11:38:00Z">
+        <w:r>
+          <w:rPr>
+            <w:lang w:val="en-CA"/>
+          </w:rPr>
+          <w:t>--</w:t>
+        </w:r>
+      </w:ins>
+    </w:p>
+    <w:p>
+      <w:pPr>
+        <w:rPr>
+          <w:ins w:id="7" w:author="Mark Levison" w:date="2022-12-23T11:40:00Z"/>
+          <w:b/>
+          <w:bCs/>
+          <w:lang w:val="en-CA"/>
+          <w:rPrChange w:id="8" w:author="Mark Levison" w:date="2022-12-23T11:40:00Z">
+            <w:rPr>
+              <w:ins w:id="9" w:author="Mark Levison" w:date="2022-12-23T11:40:00Z"/>
+              <w:lang w:val="en-CA"/>
+            </w:rPr>
+          </w:rPrChange>
+        </w:rPr>
+      </w:pPr>
+      <w:ins w:id="10" w:author="Mark Levison" w:date="2022-12-23T11:40:00Z">
+        <w:r>
+          <w:rPr>
+            <w:b/>
+            <w:bCs/>
+            <w:lang w:val="en-CA"/>
+            <w:rPrChange w:id="11" w:author="Mark Levison" w:date="2022-12-23T11:40:00Z">
+              <w:rPr>
+                <w:lang w:val="en-CA"/>
+              </w:rPr>
+            </w:rPrChange>
+          </w:rPr>
+          <w:t xml:space="preserve">Jeff </w:t>
+        </w:r>
+        <w:proofErr w:type="spellStart"/>
+        <w:r>
+          <w:rPr>
+            <w:b/>
+            <w:bCs/>
+            <w:lang w:val="en-CA"/>
+            <w:rPrChange w:id="12" w:author="Mark Levison" w:date="2022-12-23T11:40:00Z">
+              <w:rPr>
+                <w:lang w:val="en-CA"/>
+              </w:rPr>
+            </w:rPrChange>
+          </w:rPr>
+          <w:t>Kosciejew</w:t>
+        </w:r>
+        <w:proofErr w:type="spellEnd"/>
+      </w:ins>
+    </w:p>
+    <w:p>
+      <w:pPr>
+        <w:rPr>
+          <w:ins w:id="13" w:author="Mark Levison" w:date="2022-12-23T11:39:00Z"/>
+          <w:lang w:val="en-CA"/>
+        </w:rPr>
+      </w:pPr>
+      <w:ins w:id="14" w:author="Mark Levison" w:date="2022-12-23T11:39:00Z">
+        <w:r>
+          <w:rPr>
+            <w:lang w:val="en-CA"/>
+          </w:rPr>
+          <w:t>Some suggestions to reward some things on the Rules page:</w:t>
+        </w:r>
+      </w:ins>
+    </w:p>
+    <w:p>
+      <w:pPr>
+        <w:rPr>
+          <w:ins w:id="15" w:author="Mark Levison" w:date="2022-12-23T11:39:00Z"/>
+          <w:lang w:val="en-CA"/>
+        </w:rPr>
+      </w:pPr>
+    </w:p>
+    <w:p>
+      <w:pPr>
+        <w:rPr>
+          <w:ins w:id="16" w:author="Mark Levison" w:date="2022-12-23T11:39:00Z"/>
+          <w:lang w:val="en-CA"/>
+        </w:rPr>
+      </w:pPr>
+      <w:ins w:id="17" w:author="Mark Levison" w:date="2022-12-23T11:39:00Z">
+        <w:r>
+          <w:rPr>
+            <w:lang w:val="en-CA"/>
+          </w:rPr>
+          <w:t xml:space="preserve">Background: I'd make it a little </w:t>
+        </w:r>
+        <w:proofErr w:type="gramStart"/>
+        <w:r>
+          <w:rPr>
+            <w:lang w:val="en-CA"/>
+          </w:rPr>
+          <w:t>more clear</w:t>
+        </w:r>
+        <w:proofErr w:type="gramEnd"/>
+        <w:r>
+          <w:rPr>
+            <w:lang w:val="en-CA"/>
+          </w:rPr>
+          <w:t xml:space="preserve"> what the objective of the game is. </w:t>
+        </w:r>
+        <w:proofErr w:type="gramStart"/>
+        <w:r>
+          <w:rPr>
+            <w:lang w:val="en-CA"/>
+          </w:rPr>
+          <w:t>And,</w:t>
+        </w:r>
+        <w:proofErr w:type="gramEnd"/>
+        <w:r>
+          <w:rPr>
+            <w:lang w:val="en-CA"/>
+          </w:rPr>
+          <w:t xml:space="preserve"> try to make it a little less obvious how to win. Something like this, perhaps:</w:t>
+        </w:r>
+      </w:ins>
+    </w:p>
+    <w:p>
+      <w:pPr>
+        <w:rPr>
+          <w:ins w:id="18" w:author="Mark Levison" w:date="2022-12-23T11:39:00Z"/>
+          <w:lang w:val="en-CA"/>
+        </w:rPr>
+      </w:pPr>
+      <w:ins w:id="19" w:author="Mark Levison" w:date="2022-12-23T11:39:00Z">
+        <w:r>
+          <w:rPr>
+            <w:lang w:val="en-CA"/>
+          </w:rPr>
+          <w:t xml:space="preserve">Your team is working on the World’s Smallest Online Bookstore, a site that provides the best results (just a few) for every search, not every result on earth, but the best </w:t>
+        </w:r>
+        <w:r>
+          <w:rPr>
+            <w:lang w:val="en-CA"/>
+          </w:rPr>
+          <w:lastRenderedPageBreak/>
+          <w:t>books that match whatever is searched. Your team is a software development team, focused on driving more sales of the best books in the world. </w:t>
+        </w:r>
+      </w:ins>
+    </w:p>
+    <w:p>
+      <w:pPr>
+        <w:rPr>
+          <w:ins w:id="20" w:author="Mark Levison" w:date="2022-12-23T11:39:00Z"/>
+          <w:lang w:val="en-CA"/>
+        </w:rPr>
+      </w:pPr>
+      <w:ins w:id="21" w:author="Mark Levison" w:date="2022-12-23T11:39:00Z">
+        <w:r>
+          <w:rPr>
+            <w:lang w:val="en-CA"/>
+          </w:rPr>
+          <w:t xml:space="preserve">Your team is part of a company being funded by a Vulture Capital - that means, if you don’t deliver, our funding will be cut for the entire company. Your goal is to build a high-performing team, while delivering a meaningful ROI to our investors. You'll be faced with some choices in each </w:t>
+        </w:r>
+        <w:proofErr w:type="gramStart"/>
+        <w:r>
+          <w:rPr>
+            <w:lang w:val="en-CA"/>
+          </w:rPr>
+          <w:t>round, but</w:t>
+        </w:r>
+        <w:proofErr w:type="gramEnd"/>
+        <w:r>
+          <w:rPr>
+            <w:lang w:val="en-CA"/>
+          </w:rPr>
+          <w:t xml:space="preserve"> remember: all the investors care about is the delivery of features. You don't want to let them, your teammates, and the company overall, down. </w:t>
+        </w:r>
+      </w:ins>
+    </w:p>
+    <w:p>
+      <w:pPr>
+        <w:rPr>
+          <w:ins w:id="22" w:author="Mark Levison" w:date="2022-12-23T11:39:00Z"/>
+          <w:lang w:val="en-CA"/>
+        </w:rPr>
+      </w:pPr>
+      <w:ins w:id="23" w:author="Mark Levison" w:date="2022-12-23T11:39:00Z">
+        <w:r>
+          <w:rPr>
+            <w:lang w:val="en-CA"/>
+          </w:rPr>
+          <w:t>The goal of this simulation is to help see the effects and impacts of the choices you make. Your team has a limited </w:t>
+        </w:r>
+        <w:proofErr w:type="gramStart"/>
+        <w:r>
+          <w:rPr>
+            <w:lang w:val="en-CA"/>
+          </w:rPr>
+          <w:t>capacity, and</w:t>
+        </w:r>
+        <w:proofErr w:type="gramEnd"/>
+        <w:r>
+          <w:rPr>
+            <w:lang w:val="en-CA"/>
+          </w:rPr>
+          <w:t xml:space="preserve"> will have to make </w:t>
+        </w:r>
+        <w:proofErr w:type="spellStart"/>
+        <w:r>
+          <w:rPr>
+            <w:lang w:val="en-CA"/>
+          </w:rPr>
+          <w:t>tradeoffs</w:t>
+        </w:r>
+        <w:proofErr w:type="spellEnd"/>
+        <w:r>
+          <w:rPr>
+            <w:lang w:val="en-CA"/>
+          </w:rPr>
+          <w:t xml:space="preserve"> on a number of aspects, including productivity and team cohesion. While some of the benefits of Agile happen at the individual level, there are many things that affect the relationships between team members and, therefore, the overall cohesion and productivity of the team. The game simulates ten months in the life of a team. Each round represents one month of work.</w:t>
+        </w:r>
+      </w:ins>
+    </w:p>
+    <w:p>
+      <w:pPr>
+        <w:rPr>
+          <w:ins w:id="24" w:author="Mark Levison" w:date="2022-12-23T11:39:00Z"/>
+          <w:lang w:val="en-CA"/>
+        </w:rPr>
+      </w:pPr>
+      <w:ins w:id="25" w:author="Mark Levison" w:date="2022-12-23T11:39:00Z">
+        <w:r>
+          <w:rPr>
+            <w:lang w:val="en-CA"/>
+          </w:rPr>
+          <w:br/>
+        </w:r>
+      </w:ins>
+    </w:p>
+    <w:p>
+      <w:pPr>
+        <w:rPr>
+          <w:ins w:id="26" w:author="Mark Levison" w:date="2022-12-23T11:39:00Z"/>
+          <w:lang w:val="en-CA"/>
+        </w:rPr>
+      </w:pPr>
+      <w:ins w:id="27" w:author="Mark Levison" w:date="2022-12-23T11:39:00Z">
+        <w:r>
+          <w:rPr>
+            <w:lang w:val="en-CA"/>
+          </w:rPr>
+          <w:t>Rules:</w:t>
+        </w:r>
+      </w:ins>
+    </w:p>
+    <w:p>
+      <w:pPr>
+        <w:numPr>
+          <w:ilvl w:val="0"/>
+          <w:numId w:val="13"/>
+        </w:numPr>
+        <w:rPr>
+          <w:ins w:id="28" w:author="Mark Levison" w:date="2022-12-23T11:39:00Z"/>
+          <w:lang w:val="en-CA"/>
+        </w:rPr>
+      </w:pPr>
+      <w:ins w:id="29" w:author="Mark Levison" w:date="2022-12-23T11:39:00Z">
+        <w:r>
+          <w:rPr>
+            <w:lang w:val="en-CA"/>
+          </w:rPr>
+          <w:t>The game lasts 10 rounds - each round represents a month. </w:t>
+        </w:r>
+        <w:r>
+          <w:rPr>
+            <w:i/>
+            <w:iCs/>
+            <w:lang w:val="en-CA"/>
+          </w:rPr>
+          <w:t>(</w:t>
+        </w:r>
+        <w:proofErr w:type="gramStart"/>
+        <w:r>
+          <w:rPr>
+            <w:i/>
+            <w:iCs/>
+            <w:lang w:val="en-CA"/>
+          </w:rPr>
+          <w:t>not</w:t>
+        </w:r>
+        <w:proofErr w:type="gramEnd"/>
+        <w:r>
+          <w:rPr>
+            <w:i/>
+            <w:iCs/>
+            <w:lang w:val="en-CA"/>
+          </w:rPr>
+          <w:t xml:space="preserve"> sure why you picked 6 weeks - that feels very SAFe-like to me. A month is a more tangible unit of time for most people)</w:t>
+        </w:r>
+      </w:ins>
+    </w:p>
+    <w:p>
+      <w:pPr>
+        <w:numPr>
+          <w:ilvl w:val="0"/>
+          <w:numId w:val="13"/>
+        </w:numPr>
+        <w:rPr>
+          <w:ins w:id="30" w:author="Mark Levison" w:date="2022-12-23T11:39:00Z"/>
+          <w:lang w:val="en-CA"/>
+        </w:rPr>
+      </w:pPr>
+      <w:ins w:id="31" w:author="Mark Levison" w:date="2022-12-23T11:39:00Z">
+        <w:r>
+          <w:rPr>
+            <w:lang w:val="en-CA"/>
+          </w:rPr>
+          <w:t>Your team starts with a working capacity of 10 points.</w:t>
+        </w:r>
+      </w:ins>
+    </w:p>
+    <w:p>
+      <w:pPr>
+        <w:numPr>
+          <w:ilvl w:val="1"/>
+          <w:numId w:val="13"/>
+        </w:numPr>
+        <w:rPr>
+          <w:ins w:id="32" w:author="Mark Levison" w:date="2022-12-23T11:39:00Z"/>
+          <w:lang w:val="en-CA"/>
+        </w:rPr>
+      </w:pPr>
+      <w:ins w:id="33" w:author="Mark Levison" w:date="2022-12-23T11:39:00Z">
+        <w:r>
+          <w:rPr>
+            <w:lang w:val="en-CA"/>
+          </w:rPr>
+          <w:t xml:space="preserve">These points can be spent on delivering Features to your customers or possible Improvements (aka Actions). Each improvement you select costs the team feature development capacity, just like real life. </w:t>
+        </w:r>
+        <w:proofErr w:type="gramStart"/>
+        <w:r>
+          <w:rPr>
+            <w:lang w:val="en-CA"/>
+          </w:rPr>
+          <w:t>And,</w:t>
+        </w:r>
+        <w:proofErr w:type="gramEnd"/>
+        <w:r>
+          <w:rPr>
+            <w:lang w:val="en-CA"/>
+          </w:rPr>
+          <w:t xml:space="preserve"> also like in real life, these actions may or may not provide a benefit in future rounds. We certainly hope they'll give us a benefit. But not everything works out as planned.</w:t>
+        </w:r>
+      </w:ins>
+    </w:p>
+    <w:p>
+      <w:pPr>
+        <w:numPr>
+          <w:ilvl w:val="0"/>
+          <w:numId w:val="13"/>
+        </w:numPr>
+        <w:rPr>
+          <w:ins w:id="34" w:author="Mark Levison" w:date="2022-12-23T11:39:00Z"/>
+          <w:lang w:val="en-CA"/>
+        </w:rPr>
+      </w:pPr>
+      <w:ins w:id="35" w:author="Mark Levison" w:date="2022-12-23T11:39:00Z">
+        <w:r>
+          <w:rPr>
+            <w:lang w:val="en-CA"/>
+          </w:rPr>
+          <w:t>Improvements fall into three categories:</w:t>
+        </w:r>
+      </w:ins>
+    </w:p>
+    <w:p>
+      <w:pPr>
+        <w:numPr>
+          <w:ilvl w:val="1"/>
+          <w:numId w:val="13"/>
+        </w:numPr>
+        <w:rPr>
+          <w:ins w:id="36" w:author="Mark Levison" w:date="2022-12-23T11:39:00Z"/>
+          <w:lang w:val="en-CA"/>
+        </w:rPr>
+      </w:pPr>
+      <w:ins w:id="37" w:author="Mark Levison" w:date="2022-12-23T11:39:00Z">
+        <w:r>
+          <w:rPr>
+            <w:lang w:val="en-CA"/>
+          </w:rPr>
+          <w:t>Engineering Practices - designed to improve the quality of your code</w:t>
+        </w:r>
+      </w:ins>
+    </w:p>
+    <w:p>
+      <w:pPr>
+        <w:numPr>
+          <w:ilvl w:val="1"/>
+          <w:numId w:val="13"/>
+        </w:numPr>
+        <w:rPr>
+          <w:ins w:id="38" w:author="Mark Levison" w:date="2022-12-23T11:39:00Z"/>
+          <w:lang w:val="en-CA"/>
+        </w:rPr>
+      </w:pPr>
+      <w:ins w:id="39" w:author="Mark Levison" w:date="2022-12-23T11:39:00Z">
+        <w:r>
+          <w:rPr>
+            <w:lang w:val="en-CA"/>
+          </w:rPr>
+          <w:t>Communication Practices - designed to improve the team members ability to work together</w:t>
+        </w:r>
+      </w:ins>
+    </w:p>
+    <w:p>
+      <w:pPr>
+        <w:numPr>
+          <w:ilvl w:val="1"/>
+          <w:numId w:val="13"/>
+        </w:numPr>
+        <w:rPr>
+          <w:ins w:id="40" w:author="Mark Levison" w:date="2022-12-23T11:39:00Z"/>
+          <w:lang w:val="en-CA"/>
+        </w:rPr>
+      </w:pPr>
+      <w:ins w:id="41" w:author="Mark Levison" w:date="2022-12-23T11:39:00Z">
+        <w:r>
+          <w:rPr>
+            <w:lang w:val="en-CA"/>
+          </w:rPr>
+          <w:t>Product Ownership Practices - designed to improve the team's chances of building the right product</w:t>
+        </w:r>
+      </w:ins>
+    </w:p>
+    <w:p>
+      <w:pPr>
+        <w:numPr>
+          <w:ilvl w:val="0"/>
+          <w:numId w:val="13"/>
+        </w:numPr>
+        <w:rPr>
+          <w:ins w:id="42" w:author="Mark Levison" w:date="2022-12-23T11:39:00Z"/>
+          <w:lang w:val="en-CA"/>
+        </w:rPr>
+      </w:pPr>
+      <w:ins w:id="43" w:author="Mark Levison" w:date="2022-12-23T11:39:00Z">
+        <w:r>
+          <w:rPr>
+            <w:lang w:val="en-CA"/>
+          </w:rPr>
+          <w:t>How you balance your investment in these improvements with the delivery of features is entirely up to your team.</w:t>
+        </w:r>
+      </w:ins>
+    </w:p>
+    <w:p>
+      <w:pPr>
+        <w:numPr>
+          <w:ilvl w:val="0"/>
+          <w:numId w:val="13"/>
+        </w:numPr>
+        <w:rPr>
+          <w:ins w:id="44" w:author="Mark Levison" w:date="2022-12-23T11:39:00Z"/>
+          <w:lang w:val="en-CA"/>
+        </w:rPr>
+      </w:pPr>
+      <w:ins w:id="45" w:author="Mark Levison" w:date="2022-12-23T11:39:00Z">
+        <w:r>
+          <w:rPr>
+            <w:lang w:val="en-CA"/>
+          </w:rPr>
+          <w:t>Some improvement practices have prerequisites. </w:t>
+        </w:r>
+      </w:ins>
+    </w:p>
+    <w:p>
+      <w:pPr>
+        <w:numPr>
+          <w:ilvl w:val="0"/>
+          <w:numId w:val="13"/>
+        </w:numPr>
+        <w:rPr>
+          <w:ins w:id="46" w:author="Mark Levison" w:date="2022-12-23T11:39:00Z"/>
+          <w:lang w:val="en-CA"/>
+        </w:rPr>
+      </w:pPr>
+      <w:ins w:id="47" w:author="Mark Levison" w:date="2022-12-23T11:39:00Z">
+        <w:r>
+          <w:rPr>
+            <w:lang w:val="en-CA"/>
+          </w:rPr>
+          <w:t>Speaking of Features, just like real life, it is not certain the features you deliver will be valuable to the customer. At the start of the game, when you have little knowledge of the market and your target customers, there's a strong possibility that what your team commits to and delivers will </w:t>
+        </w:r>
+        <w:proofErr w:type="gramStart"/>
+        <w:r>
+          <w:rPr>
+            <w:lang w:val="en-CA"/>
+          </w:rPr>
+          <w:t>actually delight</w:t>
+        </w:r>
+        <w:proofErr w:type="gramEnd"/>
+        <w:r>
+          <w:rPr>
+            <w:lang w:val="en-CA"/>
+          </w:rPr>
+          <w:t xml:space="preserve"> the customer.</w:t>
+        </w:r>
+      </w:ins>
+    </w:p>
+    <w:p>
+      <w:pPr>
+        <w:numPr>
+          <w:ilvl w:val="0"/>
+          <w:numId w:val="13"/>
+        </w:numPr>
+        <w:rPr>
+          <w:ins w:id="48" w:author="Mark Levison" w:date="2022-12-23T11:39:00Z"/>
+          <w:lang w:val="en-CA"/>
+        </w:rPr>
+      </w:pPr>
+      <w:ins w:id="49" w:author="Mark Levison" w:date="2022-12-23T11:39:00Z">
+        <w:r>
+          <w:rPr>
+            <w:lang w:val="en-CA"/>
+          </w:rPr>
+          <w:t>The game has gremlins -- that is, challenges that may crop up and impact your team's ability to deliver. You may be able to avoid some of these. But don't forget that your goal is the delivery of valuable software that our customers will love.</w:t>
+        </w:r>
+      </w:ins>
+    </w:p>
+    <w:p>
+      <w:pPr>
+        <w:numPr>
+          <w:ilvl w:val="0"/>
+          <w:numId w:val="13"/>
+        </w:numPr>
+        <w:rPr>
+          <w:ins w:id="50" w:author="Mark Levison" w:date="2022-12-23T11:39:00Z"/>
+          <w:lang w:val="en-CA"/>
+        </w:rPr>
+      </w:pPr>
+      <w:ins w:id="51" w:author="Mark Levison" w:date="2022-12-23T11:39:00Z">
+        <w:r>
+          <w:rPr>
+            <w:lang w:val="en-CA"/>
+          </w:rPr>
+          <w:lastRenderedPageBreak/>
+          <w:t xml:space="preserve">And while your goal is to deliver features the leaders of this company have decided to give you a chance to get the team started on the right foot. They've agreed to allow you to consider some possible Improvements even before you've delivered one Story. </w:t>
+        </w:r>
+        <w:proofErr w:type="gramStart"/>
+        <w:r>
+          <w:rPr>
+            <w:lang w:val="en-CA"/>
+          </w:rPr>
+          <w:t>But,</w:t>
+        </w:r>
+        <w:proofErr w:type="gramEnd"/>
+        <w:r>
+          <w:rPr>
+            <w:lang w:val="en-CA"/>
+          </w:rPr>
+          <w:t xml:space="preserve"> they do remind you that every improvement that you want to implement needs to be done by the team, so will reduce their capacity to deliver features. </w:t>
+        </w:r>
+      </w:ins>
+    </w:p>
+    <w:p>
+      <w:pPr>
+        <w:rPr>
+          <w:ins w:id="52" w:author="Mark Levison" w:date="2022-12-23T11:39:00Z"/>
+          <w:lang w:val="en-CA"/>
+        </w:rPr>
+      </w:pPr>
+      <w:ins w:id="53" w:author="Mark Levison" w:date="2022-12-23T11:39:00Z">
+        <w:r>
+          <w:rPr>
+            <w:lang w:val="en-CA"/>
+          </w:rPr>
+          <w:t>Rounds:</w:t>
+        </w:r>
+      </w:ins>
+    </w:p>
+    <w:p>
+      <w:pPr>
+        <w:numPr>
+          <w:ilvl w:val="0"/>
+          <w:numId w:val="14"/>
+        </w:numPr>
+        <w:rPr>
+          <w:ins w:id="54" w:author="Mark Levison" w:date="2022-12-23T11:39:00Z"/>
+          <w:lang w:val="en-CA"/>
+        </w:rPr>
+      </w:pPr>
+      <w:ins w:id="55" w:author="Mark Levison" w:date="2022-12-23T11:39:00Z">
+        <w:r>
+          <w:rPr>
+            <w:lang w:val="en-CA"/>
+          </w:rPr>
+          <w:t>Each round consists of a series of steps:</w:t>
+        </w:r>
+      </w:ins>
+    </w:p>
+    <w:p>
+      <w:pPr>
+        <w:numPr>
+          <w:ilvl w:val="0"/>
+          <w:numId w:val="14"/>
+        </w:numPr>
+        <w:rPr>
+          <w:ins w:id="56" w:author="Mark Levison" w:date="2022-12-23T11:39:00Z"/>
+          <w:lang w:val="en-CA"/>
+        </w:rPr>
+      </w:pPr>
+      <w:ins w:id="57" w:author="Mark Levison" w:date="2022-12-23T11:39:00Z">
+        <w:r>
+          <w:rPr>
+            <w:lang w:val="en-CA"/>
+          </w:rPr>
+          <w:t>You get a round description. Read the description as a team. </w:t>
+        </w:r>
+      </w:ins>
+    </w:p>
+    <w:p>
+      <w:pPr>
+        <w:numPr>
+          <w:ilvl w:val="1"/>
+          <w:numId w:val="14"/>
+        </w:numPr>
+        <w:rPr>
+          <w:ins w:id="58" w:author="Mark Levison" w:date="2022-12-23T11:39:00Z"/>
+          <w:lang w:val="en-CA"/>
+        </w:rPr>
+      </w:pPr>
+      <w:ins w:id="59" w:author="Mark Levison" w:date="2022-12-23T11:39:00Z">
+        <w:r>
+          <w:rPr>
+            <w:lang w:val="en-CA"/>
+          </w:rPr>
+          <w:t>Click Start Round</w:t>
+        </w:r>
+      </w:ins>
+    </w:p>
+    <w:p>
+      <w:pPr>
+        <w:numPr>
+          <w:ilvl w:val="0"/>
+          <w:numId w:val="14"/>
+        </w:numPr>
+        <w:rPr>
+          <w:ins w:id="60" w:author="Mark Levison" w:date="2022-12-23T11:39:00Z"/>
+          <w:lang w:val="en-CA"/>
+        </w:rPr>
+      </w:pPr>
+      <w:ins w:id="61" w:author="Mark Levison" w:date="2022-12-23T11:39:00Z">
+        <w:r>
+          <w:rPr>
+            <w:lang w:val="en-CA"/>
+          </w:rPr>
+          <w:t>Select Improvements or Actions.</w:t>
+        </w:r>
+      </w:ins>
+    </w:p>
+    <w:p>
+      <w:pPr>
+        <w:numPr>
+          <w:ilvl w:val="1"/>
+          <w:numId w:val="14"/>
+        </w:numPr>
+        <w:rPr>
+          <w:ins w:id="62" w:author="Mark Levison" w:date="2022-12-23T11:39:00Z"/>
+          <w:lang w:val="en-CA"/>
+        </w:rPr>
+      </w:pPr>
+      <w:ins w:id="63" w:author="Mark Levison" w:date="2022-12-23T11:39:00Z">
+        <w:r>
+          <w:rPr>
+            <w:lang w:val="en-CA"/>
+          </w:rPr>
+          <w:t xml:space="preserve">Once selected, the </w:t>
+        </w:r>
+        <w:proofErr w:type="spellStart"/>
+        <w:r>
+          <w:rPr>
+            <w:lang w:val="en-CA"/>
+          </w:rPr>
+          <w:t>cot</w:t>
+        </w:r>
+        <w:proofErr w:type="spellEnd"/>
+        <w:r>
+          <w:rPr>
+            <w:lang w:val="en-CA"/>
+          </w:rPr>
+          <w:t xml:space="preserve"> of the Actions cost will be deducted from the team's Capacity.</w:t>
+        </w:r>
+      </w:ins>
+    </w:p>
+    <w:p>
+      <w:pPr>
+        <w:numPr>
+          <w:ilvl w:val="1"/>
+          <w:numId w:val="14"/>
+        </w:numPr>
+        <w:rPr>
+          <w:ins w:id="64" w:author="Mark Levison" w:date="2022-12-23T11:39:00Z"/>
+          <w:lang w:val="en-CA"/>
+        </w:rPr>
+      </w:pPr>
+      <w:ins w:id="65" w:author="Mark Levison" w:date="2022-12-23T11:39:00Z">
+        <w:r>
+          <w:rPr>
+            <w:lang w:val="en-CA"/>
+          </w:rPr>
+          <w:t>You can see your capacity reduce every time you select an Action item.</w:t>
+        </w:r>
+      </w:ins>
+    </w:p>
+    <w:p>
+      <w:pPr>
+        <w:numPr>
+          <w:ilvl w:val="1"/>
+          <w:numId w:val="14"/>
+        </w:numPr>
+        <w:rPr>
+          <w:ins w:id="66" w:author="Mark Levison" w:date="2022-12-23T11:39:00Z"/>
+          <w:lang w:val="en-CA"/>
+        </w:rPr>
+      </w:pPr>
+      <w:ins w:id="67" w:author="Mark Levison" w:date="2022-12-23T11:39:00Z">
+        <w:r>
+          <w:rPr>
+            <w:lang w:val="en-CA"/>
+          </w:rPr>
+          <w:t>Click Begin Development </w:t>
+        </w:r>
+        <w:r>
+          <w:rPr>
+            <w:i/>
+            <w:iCs/>
+            <w:lang w:val="en-CA"/>
+          </w:rPr>
+          <w:t xml:space="preserve">(a better </w:t>
+        </w:r>
+        <w:proofErr w:type="spellStart"/>
+        <w:r>
+          <w:rPr>
+            <w:i/>
+            <w:iCs/>
+            <w:lang w:val="en-CA"/>
+          </w:rPr>
+          <w:t>term</w:t>
+        </w:r>
+        <w:proofErr w:type="spellEnd"/>
+        <w:r>
+          <w:rPr>
+            <w:i/>
+            <w:iCs/>
+            <w:lang w:val="en-CA"/>
+          </w:rPr>
+          <w:t xml:space="preserve"> than "Complete Round", IMHO)</w:t>
+        </w:r>
+      </w:ins>
+    </w:p>
+    <w:p>
+      <w:pPr>
+        <w:numPr>
+          <w:ilvl w:val="1"/>
+          <w:numId w:val="14"/>
+        </w:numPr>
+        <w:rPr>
+          <w:ins w:id="68" w:author="Mark Levison" w:date="2022-12-23T11:39:00Z"/>
+          <w:lang w:val="en-CA"/>
+        </w:rPr>
+      </w:pPr>
+      <w:ins w:id="69" w:author="Mark Levison" w:date="2022-12-23T11:39:00Z">
+        <w:r>
+          <w:rPr>
+            <w:lang w:val="en-CA"/>
+          </w:rPr>
+          <w:t>And, you might get some feedback from the Senior Leaders of your company, based on your choices. </w:t>
+        </w:r>
+      </w:ins>
+    </w:p>
+    <w:p>
+      <w:pPr>
+        <w:numPr>
+          <w:ilvl w:val="0"/>
+          <w:numId w:val="14"/>
+        </w:numPr>
+        <w:rPr>
+          <w:ins w:id="70" w:author="Mark Levison" w:date="2022-12-23T11:39:00Z"/>
+          <w:lang w:val="en-CA"/>
+        </w:rPr>
+      </w:pPr>
+      <w:ins w:id="71" w:author="Mark Levison" w:date="2022-12-23T11:39:00Z">
+        <w:r>
+          <w:rPr>
+            <w:lang w:val="en-CA"/>
+          </w:rPr>
+          <w:t>The game shows you how much capacity there is remaining to develop your User Stories.</w:t>
+        </w:r>
+      </w:ins>
+    </w:p>
+    <w:p>
+      <w:pPr>
+        <w:numPr>
+          <w:ilvl w:val="0"/>
+          <w:numId w:val="14"/>
+        </w:numPr>
+        <w:rPr>
+          <w:ins w:id="72" w:author="Mark Levison" w:date="2022-12-23T11:39:00Z"/>
+          <w:lang w:val="en-CA"/>
+        </w:rPr>
+      </w:pPr>
+      <w:ins w:id="73" w:author="Mark Levison" w:date="2022-12-23T11:39:00Z">
+        <w:r>
+          <w:rPr>
+            <w:lang w:val="en-CA"/>
+          </w:rPr>
+          <w:t>Click Roll for User Stories</w:t>
+        </w:r>
+      </w:ins>
+    </w:p>
+    <w:p>
+      <w:pPr>
+        <w:numPr>
+          <w:ilvl w:val="1"/>
+          <w:numId w:val="14"/>
+        </w:numPr>
+        <w:rPr>
+          <w:ins w:id="74" w:author="Mark Levison" w:date="2022-12-23T11:39:00Z"/>
+          <w:lang w:val="en-CA"/>
+        </w:rPr>
+      </w:pPr>
+      <w:ins w:id="75" w:author="Mark Levison" w:date="2022-12-23T11:39:00Z">
+        <w:r>
+          <w:rPr>
+            <w:lang w:val="en-CA"/>
+          </w:rPr>
+          <w:t xml:space="preserve">The game rolls a die for each User Story to determine how many are </w:t>
+        </w:r>
+        <w:proofErr w:type="gramStart"/>
+        <w:r>
+          <w:rPr>
+            <w:lang w:val="en-CA"/>
+          </w:rPr>
+          <w:t>actually completed</w:t>
+        </w:r>
+        <w:proofErr w:type="gramEnd"/>
+        <w:r>
+          <w:rPr>
+            <w:lang w:val="en-CA"/>
+          </w:rPr>
+          <w:t>. That's right. Not every Story will necessarily get completed. Just like real life.</w:t>
+        </w:r>
+      </w:ins>
+    </w:p>
+    <w:p>
+      <w:pPr>
+        <w:numPr>
+          <w:ilvl w:val="1"/>
+          <w:numId w:val="14"/>
+        </w:numPr>
+        <w:rPr>
+          <w:ins w:id="76" w:author="Mark Levison" w:date="2022-12-23T11:39:00Z"/>
+          <w:lang w:val="en-CA"/>
+        </w:rPr>
+      </w:pPr>
+      <w:ins w:id="77" w:author="Mark Levison" w:date="2022-12-23T11:39:00Z">
+        <w:r>
+          <w:rPr>
+            <w:lang w:val="en-CA"/>
+          </w:rPr>
+          <w:t>Have a look at how much work your team completed, and the impact that's having. You may notice some feedback at the bottom, based on your progress. It's worth considering any feedback you receive, since it's coming from the people paying your salary.</w:t>
+        </w:r>
+      </w:ins>
+    </w:p>
+    <w:p>
+      <w:pPr>
+        <w:numPr>
+          <w:ilvl w:val="0"/>
+          <w:numId w:val="14"/>
+        </w:numPr>
+        <w:rPr>
+          <w:ins w:id="78" w:author="Mark Levison" w:date="2022-12-23T11:39:00Z"/>
+          <w:lang w:val="en-CA"/>
+        </w:rPr>
+      </w:pPr>
+      <w:ins w:id="79" w:author="Mark Levison" w:date="2022-12-23T11:39:00Z">
+        <w:r>
+          <w:rPr>
+            <w:lang w:val="en-CA"/>
+          </w:rPr>
+          <w:t>Click Next Round</w:t>
+        </w:r>
+      </w:ins>
+    </w:p>
+    <w:p>
+      <w:pPr>
+        <w:numPr>
+          <w:ilvl w:val="1"/>
+          <w:numId w:val="14"/>
+        </w:numPr>
+        <w:rPr>
+          <w:ins w:id="80" w:author="Mark Levison" w:date="2022-12-23T11:39:00Z"/>
+          <w:lang w:val="en-CA"/>
+        </w:rPr>
+      </w:pPr>
+      <w:ins w:id="81" w:author="Mark Levison" w:date="2022-12-23T11:39:00Z">
+        <w:r>
+          <w:rPr>
+            <w:lang w:val="en-CA"/>
+          </w:rPr>
+          <w:t>At the end of each round, the game also checks to see if your team was affected by a Gremlin. Example: "Manager yells at a team member"</w:t>
+        </w:r>
+      </w:ins>
+    </w:p>
+    <w:p>
+      <w:pPr>
+        <w:numPr>
+          <w:ilvl w:val="1"/>
+          <w:numId w:val="14"/>
+        </w:numPr>
+        <w:rPr>
+          <w:ins w:id="82" w:author="Mark Levison" w:date="2022-12-23T11:39:00Z"/>
+          <w:lang w:val="en-CA"/>
+        </w:rPr>
+      </w:pPr>
+      <w:ins w:id="83" w:author="Mark Levison" w:date="2022-12-23T11:39:00Z">
+        <w:r>
+          <w:rPr>
+            <w:lang w:val="en-CA"/>
+          </w:rPr>
+          <w:t>As you progress through the rounds, you'll notice that your Capacity increases or decreases depending on the improvements you have made, or not, and the Gremlins that affect you.</w:t>
+        </w:r>
+      </w:ins>
+    </w:p>
+    <w:p>
+      <w:pPr>
+        <w:numPr>
+          <w:ilvl w:val="1"/>
+          <w:numId w:val="14"/>
+        </w:numPr>
+        <w:rPr>
+          <w:ins w:id="84" w:author="Mark Levison" w:date="2022-12-23T11:39:00Z"/>
+          <w:lang w:val="en-CA"/>
+        </w:rPr>
+      </w:pPr>
+      <w:ins w:id="85" w:author="Mark Levison" w:date="2022-12-23T11:39:00Z">
+        <w:r>
+          <w:rPr>
+            <w:lang w:val="en-CA"/>
+          </w:rPr>
+          <w:t>After round 1, the game displays the active impacts of Improvements that were previously made.</w:t>
+        </w:r>
+      </w:ins>
+    </w:p>
+    <w:p>
+      <w:pPr>
+        <w:numPr>
+          <w:ilvl w:val="1"/>
+          <w:numId w:val="14"/>
+        </w:numPr>
+        <w:rPr>
+          <w:ins w:id="86" w:author="Mark Levison" w:date="2022-12-23T11:39:00Z"/>
+          <w:lang w:val="en-CA"/>
+        </w:rPr>
+      </w:pPr>
+      <w:ins w:id="87" w:author="Mark Levison" w:date="2022-12-23T11:39:00Z">
+        <w:r>
+          <w:rPr>
+            <w:lang w:val="en-CA"/>
+          </w:rPr>
+          <w:t xml:space="preserve">Actions not selected in a round are still available for the team to adopt </w:t>
+        </w:r>
+        <w:proofErr w:type="gramStart"/>
+        <w:r>
+          <w:rPr>
+            <w:lang w:val="en-CA"/>
+          </w:rPr>
+          <w:t>at a later time</w:t>
+        </w:r>
+        <w:proofErr w:type="gramEnd"/>
+        <w:r>
+          <w:rPr>
+            <w:lang w:val="en-CA"/>
+          </w:rPr>
+          <w:t>. To keep the User Interface tidy, they can be found in the round where they were first available.</w:t>
+        </w:r>
+      </w:ins>
+    </w:p>
+    <w:p>
+      <w:pPr>
+        <w:numPr>
+          <w:ilvl w:val="0"/>
+          <w:numId w:val="14"/>
+        </w:numPr>
+        <w:rPr>
+          <w:ins w:id="88" w:author="Mark Levison" w:date="2022-12-23T11:39:00Z"/>
+          <w:lang w:val="en-CA"/>
+        </w:rPr>
+      </w:pPr>
+      <w:ins w:id="89" w:author="Mark Levison" w:date="2022-12-23T11:39:00Z">
+        <w:r>
+          <w:rPr>
+            <w:lang w:val="en-CA"/>
+          </w:rPr>
+          <w:t xml:space="preserve">Hint: play the game as often as you want. </w:t>
+        </w:r>
+        <w:proofErr w:type="gramStart"/>
+        <w:r>
+          <w:rPr>
+            <w:lang w:val="en-CA"/>
+          </w:rPr>
+          <w:t>So</w:t>
+        </w:r>
+        <w:proofErr w:type="gramEnd"/>
+        <w:r>
+          <w:rPr>
+            <w:lang w:val="en-CA"/>
+          </w:rPr>
+          <w:t xml:space="preserve"> if you want to run experiments to see what happens, go for it.</w:t>
+        </w:r>
+      </w:ins>
+    </w:p>
+    <w:p>
+      <w:pPr>
+        <w:rPr>
+          <w:ins w:id="90" w:author="Mark Levison" w:date="2022-12-23T11:39:00Z"/>
+          <w:lang w:val="en-CA"/>
+        </w:rPr>
+      </w:pPr>
+    </w:p>
+    <w:p>
+      <w:pPr>
+        <w:rPr>
+          <w:ins w:id="91" w:author="Mark Levison" w:date="2022-12-23T11:38:00Z"/>
+          <w:lang w:val="en-CA"/>
+        </w:rPr>
+      </w:pPr>
+    </w:p>
+    <w:p>
+      <w:pPr>
+        <w:rPr>
+          <w:ins w:id="92" w:author="Mark Levison" w:date="2022-12-23T11:38:00Z"/>
+          <w:lang w:val="en-CA"/>
+        </w:rPr>
+      </w:pPr>
+      <w:ins w:id="93" w:author="Mark Levison" w:date="2022-12-23T11:38:00Z">
+        <w:r>
+          <w:rPr>
+            <w:lang w:val="en-CA"/>
+          </w:rPr>
+          <w:t>For the game itself:</w:t>
+        </w:r>
+      </w:ins>
+    </w:p>
+    <w:p>
+      <w:pPr>
+        <w:numPr>
+          <w:ilvl w:val="0"/>
+          <w:numId w:val="12"/>
+        </w:numPr>
+        <w:rPr>
+          <w:ins w:id="94" w:author="Mark Levison" w:date="2022-12-23T11:38:00Z"/>
+          <w:lang w:val="en-CA"/>
+        </w:rPr>
+      </w:pPr>
+      <w:ins w:id="95" w:author="Mark Levison" w:date="2022-12-23T11:38:00Z">
+        <w:r>
+          <w:rPr>
+            <w:lang w:val="en-CA"/>
+          </w:rPr>
+          <w:t xml:space="preserve">I'd be tempted to change the "Team Members on the Same Floor" </w:t>
+        </w:r>
+        <w:proofErr w:type="gramStart"/>
+        <w:r>
+          <w:rPr>
+            <w:lang w:val="en-CA"/>
+          </w:rPr>
+          <w:t>in light of</w:t>
+        </w:r>
+        <w:proofErr w:type="gramEnd"/>
+        <w:r>
+          <w:rPr>
+            <w:lang w:val="en-CA"/>
+          </w:rPr>
+          <w:t xml:space="preserve"> our current world. Maybe something like "Team Members agree on high-bandwidth. The team agrees to have a communication channel open via Slack </w:t>
+        </w:r>
+        <w:r>
+          <w:rPr>
+            <w:lang w:val="en-CA"/>
+          </w:rPr>
+          <w:lastRenderedPageBreak/>
+          <w:t xml:space="preserve">throughout the </w:t>
+        </w:r>
+        <w:proofErr w:type="gramStart"/>
+        <w:r>
+          <w:rPr>
+            <w:lang w:val="en-CA"/>
+          </w:rPr>
+          <w:t>day, and</w:t>
+        </w:r>
+        <w:proofErr w:type="gramEnd"/>
+        <w:r>
+          <w:rPr>
+            <w:lang w:val="en-CA"/>
+          </w:rPr>
+          <w:t xml:space="preserve"> has regular touch-points on Zoom at an established time at the start of the day, and after lunch."</w:t>
+        </w:r>
+        <w:r>
+          <w:rPr>
+            <w:lang w:val="en-CA"/>
+          </w:rPr>
+          <w:br/>
+        </w:r>
+      </w:ins>
+    </w:p>
+    <w:p>
+      <w:pPr>
+        <w:numPr>
+          <w:ilvl w:val="0"/>
+          <w:numId w:val="12"/>
+        </w:numPr>
+        <w:rPr>
+          <w:ins w:id="96" w:author="Mark Levison" w:date="2022-12-23T11:38:00Z"/>
+          <w:lang w:val="en-CA"/>
+        </w:rPr>
+      </w:pPr>
+      <w:ins w:id="97" w:author="Mark Levison" w:date="2022-12-23T11:38:00Z">
+        <w:r>
+          <w:rPr>
+            <w:lang w:val="en-CA"/>
+          </w:rPr>
+          <w:t>For "Clarify Product Vision",</w:t>
+        </w:r>
+        <w:r>
+          <w:rPr>
+            <w:lang w:val="en-CA"/>
+          </w:rPr>
+          <w:br/>
+          <w:t>I'd remove: "Teams that aren’t involved in the creation of their product vision are doomed to build Product that neither Product Owner, Customers, nor Stakeholders want."</w:t>
+        </w:r>
+        <w:r>
+          <w:rPr>
+            <w:lang w:val="en-CA"/>
+          </w:rPr>
+          <w:br/>
+          <w:t>and replace it with something like: "Teams that aren't involved in the creation of their Product Vision are able to focus on building what they're told to build by the Product Owner"</w:t>
+        </w:r>
+        <w:r>
+          <w:rPr>
+            <w:lang w:val="en-CA"/>
+          </w:rPr>
+          <w:br/>
+        </w:r>
+      </w:ins>
+    </w:p>
+    <w:p>
+      <w:pPr>
+        <w:numPr>
+          <w:ilvl w:val="0"/>
+          <w:numId w:val="12"/>
+        </w:numPr>
+        <w:rPr>
+          <w:ins w:id="98" w:author="Mark Levison" w:date="2022-12-23T11:38:00Z"/>
+          <w:lang w:val="en-CA"/>
+        </w:rPr>
+      </w:pPr>
+      <w:ins w:id="99" w:author="Mark Levison" w:date="2022-12-23T11:38:00Z">
+        <w:r>
+          <w:rPr>
+            <w:lang w:val="en-CA"/>
+          </w:rPr>
+          <w:t>Same idea of "Al Work is Done on Main or Trunk". Your descriptions are a little too leading, IMHO, in general. I'd be tempted to write something like "Feature branches allow the developers to optimize for themselves</w:t>
+        </w:r>
+        <w:proofErr w:type="gramStart"/>
+        <w:r>
+          <w:rPr>
+            <w:lang w:val="en-CA"/>
+          </w:rPr>
+          <w:t>", and</w:t>
+        </w:r>
+        <w:proofErr w:type="gramEnd"/>
+        <w:r>
+          <w:rPr>
+            <w:lang w:val="en-CA"/>
+          </w:rPr>
+          <w:t xml:space="preserve"> leave the "while harming the team" for a debrief or for an impact to the team when that choice is made.</w:t>
+        </w:r>
+        <w:r>
+          <w:rPr>
+            <w:lang w:val="en-CA"/>
+          </w:rPr>
+          <w:br/>
+        </w:r>
+      </w:ins>
+    </w:p>
+    <w:p>
+      <w:pPr>
+        <w:numPr>
+          <w:ilvl w:val="0"/>
+          <w:numId w:val="12"/>
+        </w:numPr>
+        <w:rPr>
+          <w:ins w:id="100" w:author="Mark Levison" w:date="2022-12-23T11:38:00Z"/>
+          <w:lang w:val="en-CA"/>
+        </w:rPr>
+      </w:pPr>
+      <w:ins w:id="101" w:author="Mark Levison" w:date="2022-12-23T11:38:00Z">
+        <w:r>
+          <w:rPr>
+            <w:lang w:val="en-CA"/>
+          </w:rPr>
+          <w:t>For things like the "One on One", again, I'd encourage you to consider just describing the activity, and let the impacts speak for themselves when they occur. It's a game mechanic to allow people to make some "wrong" choices, see and feel the impacts of those choices, and then discuss them, debrief them, or play the game again and make different choices.</w:t>
+        </w:r>
+        <w:r>
+          <w:rPr>
+            <w:lang w:val="en-CA"/>
+          </w:rPr>
+          <w:br/>
+        </w:r>
+      </w:ins>
+    </w:p>
+    <w:p>
+      <w:pPr>
+        <w:numPr>
+          <w:ilvl w:val="0"/>
+          <w:numId w:val="12"/>
+        </w:numPr>
+        <w:rPr>
+          <w:ins w:id="102" w:author="Mark Levison" w:date="2022-12-23T11:38:00Z"/>
+          <w:lang w:val="en-CA"/>
+        </w:rPr>
+      </w:pPr>
+      <w:ins w:id="103" w:author="Mark Levison" w:date="2022-12-23T11:38:00Z">
+        <w:r>
+          <w:rPr>
+            <w:lang w:val="en-CA"/>
+          </w:rPr>
+          <w:t>In round 5, there's a bug with the "Adopt BDD". When I click on that, it loads a blank page.</w:t>
+        </w:r>
+        <w:r>
+          <w:rPr>
+            <w:lang w:val="en-CA"/>
+          </w:rPr>
+          <w:br/>
+        </w:r>
+      </w:ins>
+    </w:p>
+    <w:p>
+      <w:pPr>
+        <w:numPr>
+          <w:ilvl w:val="0"/>
+          <w:numId w:val="12"/>
+        </w:numPr>
+        <w:rPr>
+          <w:ins w:id="104" w:author="Mark Levison" w:date="2022-12-23T11:38:00Z"/>
+          <w:lang w:val="en-CA"/>
+        </w:rPr>
+      </w:pPr>
+      <w:ins w:id="105" w:author="Mark Levison" w:date="2022-12-23T11:38:00Z">
+        <w:r>
+          <w:rPr>
+            <w:lang w:val="en-CA"/>
+          </w:rPr>
+          <w:t xml:space="preserve">I added the "Problem Solving Award" in Round 8, and when I got to see the impact, </w:t>
+        </w:r>
+        <w:proofErr w:type="gramStart"/>
+        <w:r>
+          <w:rPr>
+            <w:lang w:val="en-CA"/>
+          </w:rPr>
+          <w:t>It</w:t>
+        </w:r>
+        <w:proofErr w:type="gramEnd"/>
+        <w:r>
+          <w:rPr>
+            <w:lang w:val="en-CA"/>
+          </w:rPr>
+          <w:t xml:space="preserve"> presented it to me as "Problem Solving Award active since 1 rounds" &lt;- should be a singular round (not rounds)</w:t>
+        </w:r>
+      </w:ins>
+    </w:p>
+    <w:p>
+      <w:pPr>
+        <w:rPr>
+          <w:ins w:id="106" w:author="Mark Levison" w:date="2022-12-23T11:38:00Z"/>
+          <w:lang w:val="en-CA"/>
+        </w:rPr>
+      </w:pPr>
+      <w:ins w:id="107" w:author="Mark Levison" w:date="2022-12-23T11:38:00Z">
+        <w:r>
+          <w:rPr>
+            <w:lang w:val="en-CA"/>
+          </w:rPr>
+          <w:t>I wouldn't take away the software development aspects. I suspect once the logic is finished, it wouldn't be too difficult to change the labels and descriptions to play the game as an HR, Marketing, or other type of team. That might be fun to have a "What kind of team do you want to be" option at the start - leave all the logic as-</w:t>
+        </w:r>
+        <w:proofErr w:type="gramStart"/>
+        <w:r>
+          <w:rPr>
+            <w:lang w:val="en-CA"/>
+          </w:rPr>
+          <w:t>is, but</w:t>
+        </w:r>
+        <w:proofErr w:type="gramEnd"/>
+        <w:r>
+          <w:rPr>
+            <w:lang w:val="en-CA"/>
+          </w:rPr>
+          <w:t xml:space="preserve"> change the copy.</w:t>
+        </w:r>
+      </w:ins>
+    </w:p>
+    <w:p>
+      <w:pPr>
+        <w:rPr>
+          <w:ins w:id="108" w:author="Mark Levison" w:date="2022-12-23T11:38:00Z"/>
+          <w:lang w:val="en-CA"/>
+        </w:rPr>
+      </w:pPr>
+      <w:ins w:id="109" w:author="Mark Levison" w:date="2022-12-23T11:38:00Z">
+        <w:r>
+          <w:rPr>
+            <w:lang w:val="en-CA"/>
+          </w:rPr>
+          <w:t xml:space="preserve">The Engineering Practices only make sense if it's an engineering </w:t>
+        </w:r>
+        <w:proofErr w:type="gramStart"/>
+        <w:r>
+          <w:rPr>
+            <w:lang w:val="en-CA"/>
+          </w:rPr>
+          <w:t>team, and</w:t>
+        </w:r>
+        <w:proofErr w:type="gramEnd"/>
+        <w:r>
+          <w:rPr>
+            <w:lang w:val="en-CA"/>
+          </w:rPr>
+          <w:t xml:space="preserve"> get across a critical point that I think will really benefit teams thinking about. </w:t>
+        </w:r>
+      </w:ins>
+    </w:p>
+    <w:p>
+      <w:pPr>
+        <w:rPr>
+          <w:ins w:id="110" w:author="Mark Levison" w:date="2022-12-23T11:38:00Z"/>
+          <w:lang w:val="en-CA"/>
+        </w:rPr>
+      </w:pPr>
+    </w:p>
+    <w:p>
+      <w:pPr>
+        <w:rPr>
+          <w:ins w:id="111" w:author="Mark Levison" w:date="2022-12-23T11:38:00Z"/>
+          <w:lang w:val="en-CA"/>
+        </w:rPr>
+      </w:pPr>
+      <w:ins w:id="112" w:author="Mark Levison" w:date="2022-12-23T11:38:00Z">
+        <w:r>
+          <w:rPr>
+            <w:lang w:val="en-CA"/>
+          </w:rPr>
+          <w:t>On the Results page, I'd be tempted to include some debrief questions to spark some thought or conversation. I suspect you've already thought of that, and just haven't got there yet! :)</w:t>
+        </w:r>
+      </w:ins>
+    </w:p>
+    <w:p>
+      <w:pPr>
+        <w:rPr>
+          <w:ins w:id="113" w:author="Mark Levison" w:date="2022-12-23T11:38:00Z"/>
+          <w:lang w:val="en-CA"/>
+        </w:rPr>
+      </w:pPr>
+    </w:p>
+    <w:p>
+      <w:pPr>
+        <w:rPr>
+          <w:ins w:id="114" w:author="Mark Levison" w:date="2022-12-23T11:38:00Z"/>
+          <w:lang w:val="en-CA"/>
+        </w:rPr>
+      </w:pPr>
+      <w:ins w:id="115" w:author="Mark Levison" w:date="2022-12-23T11:38:00Z">
+        <w:r>
+          <w:rPr>
+            <w:lang w:val="en-CA"/>
+          </w:rPr>
+          <w:t xml:space="preserve">The last comment, and I suspect this would be more work than it's worth: is there a way to tie an outcome to the output? Specifically, if we deliver 363 User Stories, how many paying customers did that result in? What's the value of the stories delivered? I suspect that's beyond the scope of the game for now, and you've </w:t>
+        </w:r>
+        <w:proofErr w:type="spellStart"/>
+        <w:r>
+          <w:rPr>
+            <w:lang w:val="en-CA"/>
+          </w:rPr>
+          <w:t>sorta</w:t>
+        </w:r>
+        <w:proofErr w:type="spellEnd"/>
+        <w:r>
+          <w:rPr>
+            <w:lang w:val="en-CA"/>
+          </w:rPr>
+          <w:t xml:space="preserve"> covered that off with not completing every user story in the sprint, </w:t>
+        </w:r>
+        <w:proofErr w:type="spellStart"/>
+        <w:r>
+          <w:rPr>
+            <w:lang w:val="en-CA"/>
+          </w:rPr>
+          <w:t>kinda</w:t>
+        </w:r>
+        <w:proofErr w:type="spellEnd"/>
+        <w:r>
+          <w:rPr>
+            <w:lang w:val="en-CA"/>
+          </w:rPr>
+          <w:t>. </w:t>
+        </w:r>
+      </w:ins>
+    </w:p>
+    <w:p>
+      <w:pPr>
+        <w:rPr>
+          <w:ins w:id="116" w:author="Mark Levison" w:date="2022-12-23T11:38:00Z"/>
+          <w:lang w:val="en-CA"/>
+        </w:rPr>
+      </w:pPr>
+    </w:p>
+    <w:p>
+      <w:pPr>
+        <w:rPr>
+          <w:ins w:id="117" w:author="Mark Levison" w:date="2022-12-23T11:38:00Z"/>
+          <w:lang w:val="en-CA"/>
+        </w:rPr>
+      </w:pPr>
+      <w:ins w:id="118" w:author="Mark Levison" w:date="2022-12-23T11:38:00Z">
+        <w:r>
+          <w:rPr>
+            <w:lang w:val="en-CA"/>
+          </w:rPr>
+          <w:t>Hope some of this was helpful. This is great, Mark. Thanks for sharing. I'm happy to play/test this anytime!</w:t>
+        </w:r>
+      </w:ins>
+    </w:p>
+    <w:p>
+      <w:pPr>
+        <w:rPr>
+          <w:ins w:id="119" w:author="Mark Levison" w:date="2022-12-23T11:38:00Z"/>
+          <w:lang w:val="en-CA"/>
+        </w:rPr>
+      </w:pPr>
+    </w:p>
+    <w:p>
+      <w:pPr>
+        <w:rPr>
+          <w:lang w:val="en-CA"/>
+        </w:rPr>
+      </w:pPr>
     </w:p>
     <w:p>
       <w:pPr>
@@ -978,11 +2447,7 @@
         <w:t xml:space="preserve">Agile </w:t>
       </w:r>
       <w:r>
-        <w:t xml:space="preserve">happen at the individual level, there </w:t>
-      </w:r>
-      <w:r>
-        <w:lastRenderedPageBreak/>
-        <w:t xml:space="preserve">are </w:t>
+        <w:t xml:space="preserve">happen at the individual level, there are </w:t>
       </w:r>
       <w:r>
         <w:t>many</w:t>
@@ -1540,6 +3005,7 @@
         <w:rPr>
           <w:highlight w:val="yellow"/>
         </w:rPr>
+        <w:lastRenderedPageBreak/>
         <w:tab/>
       </w:r>
       <w:r>
@@ -1703,7 +3169,6 @@
               <w:rPr>
                 <w:b/>
               </w:rPr>
-              <w:lastRenderedPageBreak/>
               <w:t>Title</w:t>
             </w:r>
           </w:p>
@@ -1836,7 +3301,7 @@
                 <w:szCs w:val="22"/>
               </w:rPr>
             </w:pPr>
-            <w:commentRangeStart w:id="0"/>
+            <w:commentRangeStart w:id="120"/>
             <w:r>
               <w:rPr>
                 <w:sz w:val="22"/>
@@ -1938,12 +3403,12 @@
               </w:rPr>
               <w:t>, for 5 rounds</w:t>
             </w:r>
-            <w:commentRangeEnd w:id="0"/>
+            <w:commentRangeEnd w:id="120"/>
             <w:r>
               <w:rPr>
                 <w:rStyle w:val="CommentReference"/>
               </w:rPr>
-              <w:commentReference w:id="0"/>
+              <w:commentReference w:id="120"/>
             </w:r>
           </w:p>
         </w:tc>
@@ -2294,7 +3759,7 @@
                 <w:szCs w:val="22"/>
               </w:rPr>
             </w:pPr>
-            <w:commentRangeStart w:id="1"/>
+            <w:commentRangeStart w:id="121"/>
             <w:r>
               <w:rPr>
                 <w:sz w:val="22"/>
@@ -2435,12 +3900,12 @@
               </w:rPr>
               <w:t>If you already have a team room this is not applicable.</w:t>
             </w:r>
-            <w:commentRangeEnd w:id="1"/>
+            <w:commentRangeEnd w:id="121"/>
             <w:r>
               <w:rPr>
                 <w:rStyle w:val="CommentReference"/>
               </w:rPr>
-              <w:commentReference w:id="1"/>
+              <w:commentReference w:id="121"/>
             </w:r>
           </w:p>
         </w:tc>
@@ -3409,7 +4874,7 @@
         </w:rPr>
         <w:t>Consider moving to round 6</w:t>
       </w:r>
-      <w:ins w:id="2" w:author="Mark Levison" w:date="2021-06-17T14:45:00Z">
+      <w:ins w:id="122" w:author="Mark Levison" w:date="2021-06-17T14:45:00Z">
         <w:r>
           <w:rPr>
             <w:rFonts w:ascii="Consolas" w:eastAsia="Times New Roman" w:hAnsi="Consolas" w:cs="Times New Roman"/>
@@ -3421,7 +4886,7 @@
           <w:t xml:space="preserve"> </w:t>
         </w:r>
       </w:ins>
-      <w:ins w:id="3" w:author="Mark Levison" w:date="2021-06-17T14:46:00Z">
+      <w:ins w:id="123" w:author="Mark Levison" w:date="2021-06-17T14:46:00Z">
         <w:r>
           <w:rPr>
             <w:rFonts w:ascii="Consolas" w:eastAsia="Times New Roman" w:hAnsi="Consolas" w:cs="Times New Roman"/>
@@ -3430,7 +4895,7 @@
             <w:szCs w:val="21"/>
             <w:highlight w:val="yellow"/>
             <w:lang w:val="en-CA" w:eastAsia="en-CA"/>
-            <w:rPrChange w:id="4" w:author="Mark Levison" w:date="2021-06-17T14:46:00Z">
+            <w:rPrChange w:id="124" w:author="Mark Levison" w:date="2021-06-17T14:46:00Z">
               <w:rPr>
                 <w:rFonts w:ascii="Consolas" w:eastAsia="Times New Roman" w:hAnsi="Consolas" w:cs="Times New Roman"/>
                 <w:color w:val="A31515"/>
@@ -3443,7 +4908,7 @@
           <w:t>–</w:t>
         </w:r>
       </w:ins>
-      <w:ins w:id="5" w:author="Mark Levison" w:date="2021-06-17T14:45:00Z">
+      <w:ins w:id="125" w:author="Mark Levison" w:date="2021-06-17T14:45:00Z">
         <w:r>
           <w:rPr>
             <w:rFonts w:ascii="Consolas" w:eastAsia="Times New Roman" w:hAnsi="Consolas" w:cs="Times New Roman"/>
@@ -3452,7 +4917,7 @@
             <w:szCs w:val="21"/>
             <w:highlight w:val="yellow"/>
             <w:lang w:val="en-CA" w:eastAsia="en-CA"/>
-            <w:rPrChange w:id="6" w:author="Mark Levison" w:date="2021-06-17T14:46:00Z">
+            <w:rPrChange w:id="126" w:author="Mark Levison" w:date="2021-06-17T14:46:00Z">
               <w:rPr>
                 <w:rFonts w:ascii="Consolas" w:eastAsia="Times New Roman" w:hAnsi="Consolas" w:cs="Times New Roman"/>
                 <w:color w:val="A31515"/>
@@ -3465,7 +4930,7 @@
           <w:t xml:space="preserve"> </w:t>
         </w:r>
       </w:ins>
-      <w:ins w:id="7" w:author="Mark Levison" w:date="2021-06-17T14:46:00Z">
+      <w:ins w:id="127" w:author="Mark Levison" w:date="2021-06-17T14:46:00Z">
         <w:r>
           <w:rPr>
             <w:rFonts w:ascii="Consolas" w:eastAsia="Times New Roman" w:hAnsi="Consolas" w:cs="Times New Roman"/>
@@ -3474,7 +4939,7 @@
             <w:szCs w:val="21"/>
             <w:highlight w:val="yellow"/>
             <w:lang w:val="en-CA" w:eastAsia="en-CA"/>
-            <w:rPrChange w:id="8" w:author="Mark Levison" w:date="2021-06-17T14:46:00Z">
+            <w:rPrChange w:id="128" w:author="Mark Levison" w:date="2021-06-17T14:46:00Z">
               <w:rPr>
                 <w:rFonts w:ascii="Consolas" w:eastAsia="Times New Roman" w:hAnsi="Consolas" w:cs="Times New Roman"/>
                 <w:color w:val="A31515"/>
@@ -3804,7 +5269,7 @@
       <w:r>
         <w:t xml:space="preserve"> – requires public impediment list</w:t>
       </w:r>
-      <w:ins w:id="9" w:author="Mark Levison" w:date="2021-04-06T15:51:00Z">
+      <w:ins w:id="129" w:author="Mark Levison" w:date="2021-04-06T15:51:00Z">
         <w:r>
           <w:t xml:space="preserve"> – May also help with 25% of Sprint in Meetings</w:t>
         </w:r>
@@ -3842,23 +5307,23 @@
           <w:sz w:val="21"/>
           <w:szCs w:val="21"/>
           <w:lang w:val="en-CA" w:eastAsia="en-CA"/>
-          <w:rPrChange w:id="10" w:author="Mark Levison" w:date="2021-04-06T16:00:00Z">
+          <w:rPrChange w:id="130" w:author="Mark Levison" w:date="2021-04-06T16:00:00Z">
             <w:rPr/>
           </w:rPrChange>
         </w:rPr>
-        <w:pPrChange w:id="11" w:author="Mark Levison" w:date="2021-04-06T16:00:00Z">
+        <w:pPrChange w:id="131" w:author="Mark Levison" w:date="2021-04-06T16:00:00Z">
           <w:pPr/>
         </w:pPrChange>
       </w:pPr>
       <w:r>
         <w:t>Ensemble or Mob Programming</w:t>
       </w:r>
-      <w:ins w:id="12" w:author="Mark Levison" w:date="2021-04-06T15:59:00Z">
+      <w:ins w:id="132" w:author="Mark Levison" w:date="2021-04-06T15:59:00Z">
         <w:r>
           <w:t xml:space="preserve"> – will reduce the effect of </w:t>
         </w:r>
       </w:ins>
-      <w:ins w:id="13" w:author="Mark Levison" w:date="2021-04-06T16:00:00Z">
+      <w:ins w:id="133" w:author="Mark Levison" w:date="2021-04-06T16:00:00Z">
         <w:r>
           <w:rPr>
             <w:rFonts w:ascii="Consolas" w:eastAsia="Times New Roman" w:hAnsi="Consolas" w:cs="Times New Roman"/>
@@ -3957,7 +5422,7 @@
           <w:szCs w:val="22"/>
         </w:rPr>
       </w:pPr>
-      <w:ins w:id="14" w:author="Mark Levison" w:date="2021-04-27T11:42:00Z">
+      <w:ins w:id="134" w:author="Mark Levison" w:date="2021-04-27T11:42:00Z">
         <w:r>
           <w:rPr>
             <w:sz w:val="22"/>
@@ -4399,7 +5864,7 @@
           <w:rFonts w:ascii="Consolas" w:hAnsi="Consolas" w:cs="Consolas"/>
           <w:sz w:val="21"/>
           <w:szCs w:val="21"/>
-          <w:rPrChange w:id="15" w:author="Mark Levison" w:date="2021-12-02T16:29:00Z">
+          <w:rPrChange w:id="135" w:author="Mark Levison" w:date="2021-12-02T16:29:00Z">
             <w:rPr>
               <w:sz w:val="22"/>
               <w:szCs w:val="22"/>
@@ -4412,7 +5877,7 @@
           <w:rFonts w:ascii="Consolas" w:hAnsi="Consolas" w:cs="Consolas"/>
           <w:sz w:val="21"/>
           <w:szCs w:val="21"/>
-          <w:rPrChange w:id="16" w:author="Mark Levison" w:date="2021-12-02T16:29:00Z">
+          <w:rPrChange w:id="136" w:author="Mark Levison" w:date="2021-12-02T16:29:00Z">
             <w:rPr>
               <w:sz w:val="22"/>
               <w:szCs w:val="22"/>
@@ -4662,7 +6127,7 @@
           <w:sz w:val="22"/>
           <w:szCs w:val="22"/>
           <w:highlight w:val="yellow"/>
-          <w:rPrChange w:id="17" w:author="Mark Levison" w:date="2021-04-06T15:53:00Z">
+          <w:rPrChange w:id="137" w:author="Mark Levison" w:date="2021-04-06T15:53:00Z">
             <w:rPr>
               <w:sz w:val="22"/>
               <w:szCs w:val="22"/>
@@ -4675,12 +6140,12 @@
     <w:p>
       <w:pPr>
         <w:rPr>
-          <w:ins w:id="18" w:author="Mark Levison" w:date="2021-06-17T14:47:00Z"/>
+          <w:ins w:id="138" w:author="Mark Levison" w:date="2021-06-17T14:47:00Z"/>
           <w:sz w:val="22"/>
           <w:szCs w:val="22"/>
         </w:rPr>
       </w:pPr>
-      <w:ins w:id="19" w:author="Mark Levison" w:date="2021-04-02T13:46:00Z">
+      <w:ins w:id="139" w:author="Mark Levison" w:date="2021-04-02T13:46:00Z">
         <w:r>
           <w:rPr>
             <w:sz w:val="22"/>
@@ -4689,7 +6154,7 @@
           <w:t>**Check GREMLI</w:t>
         </w:r>
       </w:ins>
-      <w:ins w:id="20" w:author="Mark Levison" w:date="2021-04-02T13:47:00Z">
+      <w:ins w:id="140" w:author="Mark Levison" w:date="2021-04-02T13:47:00Z">
         <w:r>
           <w:rPr>
             <w:sz w:val="22"/>
@@ -4702,7 +6167,7 @@
     <w:p>
       <w:pPr>
         <w:rPr>
-          <w:ins w:id="21" w:author="Mark Levison" w:date="2021-06-17T14:47:00Z"/>
+          <w:ins w:id="141" w:author="Mark Levison" w:date="2021-06-17T14:47:00Z"/>
           <w:sz w:val="22"/>
           <w:szCs w:val="22"/>
         </w:rPr>
@@ -4711,12 +6176,12 @@
     <w:p>
       <w:pPr>
         <w:rPr>
-          <w:ins w:id="22" w:author="Mark Levison" w:date="2021-06-17T14:48:00Z"/>
+          <w:ins w:id="142" w:author="Mark Levison" w:date="2021-06-17T14:48:00Z"/>
           <w:sz w:val="22"/>
           <w:szCs w:val="22"/>
         </w:rPr>
       </w:pPr>
-      <w:ins w:id="23" w:author="Mark Levison" w:date="2021-06-17T14:47:00Z">
+      <w:ins w:id="143" w:author="Mark Levison" w:date="2021-06-17T14:47:00Z">
         <w:r>
           <w:rPr>
             <w:sz w:val="22"/>
@@ -4726,7 +6191,7 @@
           <w:t>Recheck the i</w:t>
         </w:r>
       </w:ins>
-      <w:ins w:id="24" w:author="Mark Levison" w:date="2021-06-17T14:48:00Z">
+      <w:ins w:id="144" w:author="Mark Levison" w:date="2021-06-17T14:48:00Z">
         <w:r>
           <w:rPr>
             <w:sz w:val="22"/>
@@ -4739,12 +6204,12 @@
     <w:p>
       <w:pPr>
         <w:rPr>
-          <w:ins w:id="25" w:author="Mark Levison" w:date="2021-06-17T14:49:00Z"/>
+          <w:ins w:id="145" w:author="Mark Levison" w:date="2021-06-17T14:49:00Z"/>
           <w:sz w:val="22"/>
           <w:szCs w:val="22"/>
         </w:rPr>
       </w:pPr>
-      <w:ins w:id="26" w:author="Mark Levison" w:date="2021-06-17T14:48:00Z">
+      <w:ins w:id="146" w:author="Mark Levison" w:date="2021-06-17T14:48:00Z">
         <w:r>
           <w:rPr>
             <w:sz w:val="22"/>
@@ -4761,7 +6226,7 @@
           <w:szCs w:val="22"/>
         </w:rPr>
       </w:pPr>
-      <w:ins w:id="27" w:author="Mark Levison" w:date="2021-06-17T14:49:00Z">
+      <w:ins w:id="147" w:author="Mark Levison" w:date="2021-06-17T14:49:00Z">
         <w:r>
           <w:rPr>
             <w:sz w:val="22"/>
@@ -4989,21 +6454,13 @@
         <w:t>,</w:t>
       </w:r>
       <w:r>
-        <w:t xml:space="preserve"> congratulations. In </w:t>
-      </w:r>
-      <w:proofErr w:type="gramStart"/>
-      <w:r>
-        <w:t>addition</w:t>
+        <w:t xml:space="preserve"> congratulations. In addition</w:t>
       </w:r>
       <w:r>
         <w:t>,</w:t>
       </w:r>
       <w:r>
-        <w:t xml:space="preserve"> if</w:t>
-      </w:r>
-      <w:proofErr w:type="gramEnd"/>
-      <w:r>
-        <w:t xml:space="preserve"> we’re unlucky some teams will have to deal with a fire</w:t>
+        <w:t xml:space="preserve"> if we’re unlucky some teams will have to deal with a fire</w:t>
       </w:r>
       <w:r>
         <w:t>.</w:t>
@@ -6846,8 +8303,8 @@
 </file>
 
 <file path=word/comments.xml><?xml version="1.0" encoding="utf-8"?>
-<w:comments xmlns:wpc="http://schemas.microsoft.com/office/word/2010/wordprocessingCanvas" xmlns:cx="http://schemas.microsoft.com/office/drawing/2014/chartex" xmlns:cx1="http://schemas.microsoft.com/office/drawing/2015/9/8/chartex" xmlns:cx2="http://schemas.microsoft.com/office/drawing/2015/10/21/chartex" xmlns:cx3="http://schemas.microsoft.com/office/drawing/2016/5/9/chartex" xmlns:cx4="http://schemas.microsoft.com/office/drawing/2016/5/10/chartex" xmlns:cx5="http://schemas.microsoft.com/office/drawing/2016/5/11/chartex" xmlns:cx6="http://schemas.microsoft.com/office/drawing/2016/5/12/chartex" xmlns:cx7="http://schemas.microsoft.com/office/drawing/2016/5/13/chartex" xmlns:cx8="http://schemas.microsoft.com/office/drawing/2016/5/14/chartex" xmlns:mc="http://schemas.openxmlformats.org/markup-compatibility/2006" xmlns:aink="http://schemas.microsoft.com/office/drawing/2016/ink" xmlns:am3d="http://schemas.microsoft.com/office/drawing/2017/model3d" xmlns:o="urn:schemas-microsoft-com:office:office" xmlns:r="http://schemas.openxmlformats.org/officeDocument/2006/relationships" xmlns:m="http://schemas.openxmlformats.org/officeDocument/2006/math" xmlns:v="urn:schemas-microsoft-com:vml" xmlns:wp14="http://schemas.microsoft.com/office/word/2010/wordprocessingDrawing" xmlns:wp="http://schemas.openxmlformats.org/drawingml/2006/wordprocessingDrawing" xmlns:w10="urn:schemas-microsoft-com:office:word" xmlns:w="http://schemas.openxmlformats.org/wordprocessingml/2006/main" xmlns:w14="http://schemas.microsoft.com/office/word/2010/wordml" xmlns:w15="http://schemas.microsoft.com/office/word/2012/wordml" xmlns:w16cex="http://schemas.microsoft.com/office/word/2018/wordml/cex" xmlns:w16cid="http://schemas.microsoft.com/office/word/2016/wordml/cid" xmlns:w16="http://schemas.microsoft.com/office/word/2018/wordml" xmlns:w16sdtdh="http://schemas.microsoft.com/office/word/2020/wordml/sdtdatahash" xmlns:w16se="http://schemas.microsoft.com/office/word/2015/wordml/symex" xmlns:wpg="http://schemas.microsoft.com/office/word/2010/wordprocessingGroup" xmlns:wpi="http://schemas.microsoft.com/office/word/2010/wordprocessingInk" xmlns:wne="http://schemas.microsoft.com/office/word/2006/wordml" xmlns:wps="http://schemas.microsoft.com/office/word/2010/wordprocessingShape" mc:Ignorable="w14 w15 w16se w16cid w16 w16cex w16sdtdh wp14">
-  <w:comment w:id="0" w:author="Mark Levison" w:date="2020-11-16T16:25:00Z" w:initials="ML">
+<w:comments xmlns:wpc="http://schemas.microsoft.com/office/word/2010/wordprocessingCanvas" xmlns:cx="http://schemas.microsoft.com/office/drawing/2014/chartex" xmlns:cx1="http://schemas.microsoft.com/office/drawing/2015/9/8/chartex" xmlns:cx2="http://schemas.microsoft.com/office/drawing/2015/10/21/chartex" xmlns:cx3="http://schemas.microsoft.com/office/drawing/2016/5/9/chartex" xmlns:cx4="http://schemas.microsoft.com/office/drawing/2016/5/10/chartex" xmlns:cx5="http://schemas.microsoft.com/office/drawing/2016/5/11/chartex" xmlns:cx6="http://schemas.microsoft.com/office/drawing/2016/5/12/chartex" xmlns:cx7="http://schemas.microsoft.com/office/drawing/2016/5/13/chartex" xmlns:cx8="http://schemas.microsoft.com/office/drawing/2016/5/14/chartex" xmlns:mc="http://schemas.openxmlformats.org/markup-compatibility/2006" xmlns:aink="http://schemas.microsoft.com/office/drawing/2016/ink" xmlns:am3d="http://schemas.microsoft.com/office/drawing/2017/model3d" xmlns:o="urn:schemas-microsoft-com:office:office" xmlns:oel="http://schemas.microsoft.com/office/2019/extlst" xmlns:r="http://schemas.openxmlformats.org/officeDocument/2006/relationships" xmlns:m="http://schemas.openxmlformats.org/officeDocument/2006/math" xmlns:v="urn:schemas-microsoft-com:vml" xmlns:wp14="http://schemas.microsoft.com/office/word/2010/wordprocessingDrawing" xmlns:wp="http://schemas.openxmlformats.org/drawingml/2006/wordprocessingDrawing" xmlns:w10="urn:schemas-microsoft-com:office:word" xmlns:w="http://schemas.openxmlformats.org/wordprocessingml/2006/main" xmlns:w14="http://schemas.microsoft.com/office/word/2010/wordml" xmlns:w15="http://schemas.microsoft.com/office/word/2012/wordml" xmlns:w16cex="http://schemas.microsoft.com/office/word/2018/wordml/cex" xmlns:w16cid="http://schemas.microsoft.com/office/word/2016/wordml/cid" xmlns:w16="http://schemas.microsoft.com/office/word/2018/wordml" xmlns:w16sdtdh="http://schemas.microsoft.com/office/word/2020/wordml/sdtdatahash" xmlns:w16se="http://schemas.microsoft.com/office/word/2015/wordml/symex" xmlns:wpg="http://schemas.microsoft.com/office/word/2010/wordprocessingGroup" xmlns:wpi="http://schemas.microsoft.com/office/word/2010/wordprocessingInk" xmlns:wne="http://schemas.microsoft.com/office/word/2006/wordml" xmlns:wps="http://schemas.microsoft.com/office/word/2010/wordprocessingShape" mc:Ignorable="w14 w15 w16se w16cid w16 w16cex w16sdtdh wp14">
+  <w:comment w:id="120" w:author="Mark Levison" w:date="2020-11-16T16:25:00Z" w:initials="ML">
     <w:p>
       <w:pPr>
         <w:pStyle w:val="CommentText"/>
@@ -6863,7 +8320,7 @@
       </w:r>
     </w:p>
   </w:comment>
-  <w:comment w:id="1" w:author="Mark Levison" w:date="2020-11-16T16:31:00Z" w:initials="ML">
+  <w:comment w:id="121" w:author="Mark Levison" w:date="2020-11-16T16:31:00Z" w:initials="ML">
     <w:p>
       <w:pPr>
         <w:pStyle w:val="CommentText"/>
@@ -6883,28 +8340,28 @@
 </file>
 
 <file path=word/commentsExtended.xml><?xml version="1.0" encoding="utf-8"?>
-<w15:commentsEx xmlns:wpc="http://schemas.microsoft.com/office/word/2010/wordprocessingCanvas" xmlns:cx="http://schemas.microsoft.com/office/drawing/2014/chartex" xmlns:cx1="http://schemas.microsoft.com/office/drawing/2015/9/8/chartex" xmlns:cx2="http://schemas.microsoft.com/office/drawing/2015/10/21/chartex" xmlns:cx3="http://schemas.microsoft.com/office/drawing/2016/5/9/chartex" xmlns:cx4="http://schemas.microsoft.com/office/drawing/2016/5/10/chartex" xmlns:cx5="http://schemas.microsoft.com/office/drawing/2016/5/11/chartex" xmlns:cx6="http://schemas.microsoft.com/office/drawing/2016/5/12/chartex" xmlns:cx7="http://schemas.microsoft.com/office/drawing/2016/5/13/chartex" xmlns:cx8="http://schemas.microsoft.com/office/drawing/2016/5/14/chartex" xmlns:mc="http://schemas.openxmlformats.org/markup-compatibility/2006" xmlns:aink="http://schemas.microsoft.com/office/drawing/2016/ink" xmlns:am3d="http://schemas.microsoft.com/office/drawing/2017/model3d" xmlns:o="urn:schemas-microsoft-com:office:office" xmlns:r="http://schemas.openxmlformats.org/officeDocument/2006/relationships" xmlns:m="http://schemas.openxmlformats.org/officeDocument/2006/math" xmlns:v="urn:schemas-microsoft-com:vml" xmlns:wp14="http://schemas.microsoft.com/office/word/2010/wordprocessingDrawing" xmlns:wp="http://schemas.openxmlformats.org/drawingml/2006/wordprocessingDrawing" xmlns:w10="urn:schemas-microsoft-com:office:word" xmlns:w="http://schemas.openxmlformats.org/wordprocessingml/2006/main" xmlns:w14="http://schemas.microsoft.com/office/word/2010/wordml" xmlns:w15="http://schemas.microsoft.com/office/word/2012/wordml" xmlns:w16cex="http://schemas.microsoft.com/office/word/2018/wordml/cex" xmlns:w16cid="http://schemas.microsoft.com/office/word/2016/wordml/cid" xmlns:w16="http://schemas.microsoft.com/office/word/2018/wordml" xmlns:w16sdtdh="http://schemas.microsoft.com/office/word/2020/wordml/sdtdatahash" xmlns:w16se="http://schemas.microsoft.com/office/word/2015/wordml/symex" xmlns:wpg="http://schemas.microsoft.com/office/word/2010/wordprocessingGroup" xmlns:wpi="http://schemas.microsoft.com/office/word/2010/wordprocessingInk" xmlns:wne="http://schemas.microsoft.com/office/word/2006/wordml" xmlns:wps="http://schemas.microsoft.com/office/word/2010/wordprocessingShape" mc:Ignorable="w14 w15 w16se w16cid w16 w16cex w16sdtdh wp14">
+<w15:commentsEx xmlns:wpc="http://schemas.microsoft.com/office/word/2010/wordprocessingCanvas" xmlns:cx="http://schemas.microsoft.com/office/drawing/2014/chartex" xmlns:cx1="http://schemas.microsoft.com/office/drawing/2015/9/8/chartex" xmlns:cx2="http://schemas.microsoft.com/office/drawing/2015/10/21/chartex" xmlns:cx3="http://schemas.microsoft.com/office/drawing/2016/5/9/chartex" xmlns:cx4="http://schemas.microsoft.com/office/drawing/2016/5/10/chartex" xmlns:cx5="http://schemas.microsoft.com/office/drawing/2016/5/11/chartex" xmlns:cx6="http://schemas.microsoft.com/office/drawing/2016/5/12/chartex" xmlns:cx7="http://schemas.microsoft.com/office/drawing/2016/5/13/chartex" xmlns:cx8="http://schemas.microsoft.com/office/drawing/2016/5/14/chartex" xmlns:mc="http://schemas.openxmlformats.org/markup-compatibility/2006" xmlns:aink="http://schemas.microsoft.com/office/drawing/2016/ink" xmlns:am3d="http://schemas.microsoft.com/office/drawing/2017/model3d" xmlns:o="urn:schemas-microsoft-com:office:office" xmlns:oel="http://schemas.microsoft.com/office/2019/extlst" xmlns:r="http://schemas.openxmlformats.org/officeDocument/2006/relationships" xmlns:m="http://schemas.openxmlformats.org/officeDocument/2006/math" xmlns:v="urn:schemas-microsoft-com:vml" xmlns:wp14="http://schemas.microsoft.com/office/word/2010/wordprocessingDrawing" xmlns:wp="http://schemas.openxmlformats.org/drawingml/2006/wordprocessingDrawing" xmlns:w10="urn:schemas-microsoft-com:office:word" xmlns:w="http://schemas.openxmlformats.org/wordprocessingml/2006/main" xmlns:w14="http://schemas.microsoft.com/office/word/2010/wordml" xmlns:w15="http://schemas.microsoft.com/office/word/2012/wordml" xmlns:w16cex="http://schemas.microsoft.com/office/word/2018/wordml/cex" xmlns:w16cid="http://schemas.microsoft.com/office/word/2016/wordml/cid" xmlns:w16="http://schemas.microsoft.com/office/word/2018/wordml" xmlns:w16sdtdh="http://schemas.microsoft.com/office/word/2020/wordml/sdtdatahash" xmlns:w16se="http://schemas.microsoft.com/office/word/2015/wordml/symex" xmlns:wpg="http://schemas.microsoft.com/office/word/2010/wordprocessingGroup" xmlns:wpi="http://schemas.microsoft.com/office/word/2010/wordprocessingInk" xmlns:wne="http://schemas.microsoft.com/office/word/2006/wordml" xmlns:wps="http://schemas.microsoft.com/office/word/2010/wordprocessingShape" mc:Ignorable="w14 w15 w16se w16cid w16 w16cex w16sdtdh wp14">
   <w15:commentEx w15:paraId="060B5283" w15:done="0"/>
   <w15:commentEx w15:paraId="5009C94A" w15:done="0"/>
 </w15:commentsEx>
 </file>
 
 <file path=word/commentsExtensible.xml><?xml version="1.0" encoding="utf-8"?>
-<w16cex:commentsExtensible xmlns:wpc="http://schemas.microsoft.com/office/word/2010/wordprocessingCanvas" xmlns:cx="http://schemas.microsoft.com/office/drawing/2014/chartex" xmlns:cx1="http://schemas.microsoft.com/office/drawing/2015/9/8/chartex" xmlns:cx2="http://schemas.microsoft.com/office/drawing/2015/10/21/chartex" xmlns:cx3="http://schemas.microsoft.com/office/drawing/2016/5/9/chartex" xmlns:cx4="http://schemas.microsoft.com/office/drawing/2016/5/10/chartex" xmlns:cx5="http://schemas.microsoft.com/office/drawing/2016/5/11/chartex" xmlns:cx6="http://schemas.microsoft.com/office/drawing/2016/5/12/chartex" xmlns:cx7="http://schemas.microsoft.com/office/drawing/2016/5/13/chartex" xmlns:cx8="http://schemas.microsoft.com/office/drawing/2016/5/14/chartex" xmlns:mc="http://schemas.openxmlformats.org/markup-compatibility/2006" xmlns:aink="http://schemas.microsoft.com/office/drawing/2016/ink" xmlns:am3d="http://schemas.microsoft.com/office/drawing/2017/model3d" xmlns:o="urn:schemas-microsoft-com:office:office" xmlns:r="http://schemas.openxmlformats.org/officeDocument/2006/relationships" xmlns:m="http://schemas.openxmlformats.org/officeDocument/2006/math" xmlns:v="urn:schemas-microsoft-com:vml" xmlns:wp14="http://schemas.microsoft.com/office/word/2010/wordprocessingDrawing" xmlns:wp="http://schemas.openxmlformats.org/drawingml/2006/wordprocessingDrawing" xmlns:w10="urn:schemas-microsoft-com:office:word" xmlns:w="http://schemas.openxmlformats.org/wordprocessingml/2006/main" xmlns:w14="http://schemas.microsoft.com/office/word/2010/wordml" xmlns:w15="http://schemas.microsoft.com/office/word/2012/wordml" xmlns:w16cex="http://schemas.microsoft.com/office/word/2018/wordml/cex" xmlns:w16cid="http://schemas.microsoft.com/office/word/2016/wordml/cid" xmlns:w16="http://schemas.microsoft.com/office/word/2018/wordml" xmlns:w16sdtdh="http://schemas.microsoft.com/office/word/2020/wordml/sdtdatahash" xmlns:w16se="http://schemas.microsoft.com/office/word/2015/wordml/symex" xmlns:wpg="http://schemas.microsoft.com/office/word/2010/wordprocessingGroup" xmlns:wpi="http://schemas.microsoft.com/office/word/2010/wordprocessingInk" xmlns:wne="http://schemas.microsoft.com/office/word/2006/wordml" xmlns:wps="http://schemas.microsoft.com/office/word/2010/wordprocessingShape" mc:Ignorable="w14 w15 w16se w16cid w16 w16cex w16sdtdh wp14">
+<w16cex:commentsExtensible xmlns:wpc="http://schemas.microsoft.com/office/word/2010/wordprocessingCanvas" xmlns:cx="http://schemas.microsoft.com/office/drawing/2014/chartex" xmlns:cx1="http://schemas.microsoft.com/office/drawing/2015/9/8/chartex" xmlns:cx2="http://schemas.microsoft.com/office/drawing/2015/10/21/chartex" xmlns:cx3="http://schemas.microsoft.com/office/drawing/2016/5/9/chartex" xmlns:cx4="http://schemas.microsoft.com/office/drawing/2016/5/10/chartex" xmlns:cx5="http://schemas.microsoft.com/office/drawing/2016/5/11/chartex" xmlns:cx6="http://schemas.microsoft.com/office/drawing/2016/5/12/chartex" xmlns:cx7="http://schemas.microsoft.com/office/drawing/2016/5/13/chartex" xmlns:cx8="http://schemas.microsoft.com/office/drawing/2016/5/14/chartex" xmlns:mc="http://schemas.openxmlformats.org/markup-compatibility/2006" xmlns:aink="http://schemas.microsoft.com/office/drawing/2016/ink" xmlns:am3d="http://schemas.microsoft.com/office/drawing/2017/model3d" xmlns:o="urn:schemas-microsoft-com:office:office" xmlns:oel="http://schemas.microsoft.com/office/2019/extlst" xmlns:r="http://schemas.openxmlformats.org/officeDocument/2006/relationships" xmlns:m="http://schemas.openxmlformats.org/officeDocument/2006/math" xmlns:v="urn:schemas-microsoft-com:vml" xmlns:wp14="http://schemas.microsoft.com/office/word/2010/wordprocessingDrawing" xmlns:wp="http://schemas.openxmlformats.org/drawingml/2006/wordprocessingDrawing" xmlns:w10="urn:schemas-microsoft-com:office:word" xmlns:w="http://schemas.openxmlformats.org/wordprocessingml/2006/main" xmlns:w14="http://schemas.microsoft.com/office/word/2010/wordml" xmlns:w15="http://schemas.microsoft.com/office/word/2012/wordml" xmlns:w16cex="http://schemas.microsoft.com/office/word/2018/wordml/cex" xmlns:w16cid="http://schemas.microsoft.com/office/word/2016/wordml/cid" xmlns:w16="http://schemas.microsoft.com/office/word/2018/wordml" xmlns:w16sdtdh="http://schemas.microsoft.com/office/word/2020/wordml/sdtdatahash" xmlns:w16se="http://schemas.microsoft.com/office/word/2015/wordml/symex" xmlns:wpg="http://schemas.microsoft.com/office/word/2010/wordprocessingGroup" xmlns:wpi="http://schemas.microsoft.com/office/word/2010/wordprocessingInk" xmlns:wne="http://schemas.microsoft.com/office/word/2006/wordml" xmlns:wps="http://schemas.microsoft.com/office/word/2010/wordprocessingShape" mc:Ignorable="w14 w15 w16se w16cid w16 w16cex w16sdtdh wp14">
   <w16cex:commentExtensible w16cex:durableId="235D266F" w16cex:dateUtc="2020-11-16T21:25:00Z"/>
   <w16cex:commentExtensible w16cex:durableId="235D27E6" w16cex:dateUtc="2020-11-16T21:31:00Z"/>
 </w16cex:commentsExtensible>
 </file>
 
 <file path=word/commentsIds.xml><?xml version="1.0" encoding="utf-8"?>
-<w16cid:commentsIds xmlns:wpc="http://schemas.microsoft.com/office/word/2010/wordprocessingCanvas" xmlns:cx="http://schemas.microsoft.com/office/drawing/2014/chartex" xmlns:cx1="http://schemas.microsoft.com/office/drawing/2015/9/8/chartex" xmlns:cx2="http://schemas.microsoft.com/office/drawing/2015/10/21/chartex" xmlns:cx3="http://schemas.microsoft.com/office/drawing/2016/5/9/chartex" xmlns:cx4="http://schemas.microsoft.com/office/drawing/2016/5/10/chartex" xmlns:cx5="http://schemas.microsoft.com/office/drawing/2016/5/11/chartex" xmlns:cx6="http://schemas.microsoft.com/office/drawing/2016/5/12/chartex" xmlns:cx7="http://schemas.microsoft.com/office/drawing/2016/5/13/chartex" xmlns:cx8="http://schemas.microsoft.com/office/drawing/2016/5/14/chartex" xmlns:mc="http://schemas.openxmlformats.org/markup-compatibility/2006" xmlns:aink="http://schemas.microsoft.com/office/drawing/2016/ink" xmlns:am3d="http://schemas.microsoft.com/office/drawing/2017/model3d" xmlns:o="urn:schemas-microsoft-com:office:office" xmlns:r="http://schemas.openxmlformats.org/officeDocument/2006/relationships" xmlns:m="http://schemas.openxmlformats.org/officeDocument/2006/math" xmlns:v="urn:schemas-microsoft-com:vml" xmlns:wp14="http://schemas.microsoft.com/office/word/2010/wordprocessingDrawing" xmlns:wp="http://schemas.openxmlformats.org/drawingml/2006/wordprocessingDrawing" xmlns:w10="urn:schemas-microsoft-com:office:word" xmlns:w="http://schemas.openxmlformats.org/wordprocessingml/2006/main" xmlns:w14="http://schemas.microsoft.com/office/word/2010/wordml" xmlns:w15="http://schemas.microsoft.com/office/word/2012/wordml" xmlns:w16cex="http://schemas.microsoft.com/office/word/2018/wordml/cex" xmlns:w16cid="http://schemas.microsoft.com/office/word/2016/wordml/cid" xmlns:w16="http://schemas.microsoft.com/office/word/2018/wordml" xmlns:w16sdtdh="http://schemas.microsoft.com/office/word/2020/wordml/sdtdatahash" xmlns:w16se="http://schemas.microsoft.com/office/word/2015/wordml/symex" xmlns:wpg="http://schemas.microsoft.com/office/word/2010/wordprocessingGroup" xmlns:wpi="http://schemas.microsoft.com/office/word/2010/wordprocessingInk" xmlns:wne="http://schemas.microsoft.com/office/word/2006/wordml" xmlns:wps="http://schemas.microsoft.com/office/word/2010/wordprocessingShape" mc:Ignorable="w14 w15 w16se w16cid w16 w16cex w16sdtdh wp14">
+<w16cid:commentsIds xmlns:wpc="http://schemas.microsoft.com/office/word/2010/wordprocessingCanvas" xmlns:cx="http://schemas.microsoft.com/office/drawing/2014/chartex" xmlns:cx1="http://schemas.microsoft.com/office/drawing/2015/9/8/chartex" xmlns:cx2="http://schemas.microsoft.com/office/drawing/2015/10/21/chartex" xmlns:cx3="http://schemas.microsoft.com/office/drawing/2016/5/9/chartex" xmlns:cx4="http://schemas.microsoft.com/office/drawing/2016/5/10/chartex" xmlns:cx5="http://schemas.microsoft.com/office/drawing/2016/5/11/chartex" xmlns:cx6="http://schemas.microsoft.com/office/drawing/2016/5/12/chartex" xmlns:cx7="http://schemas.microsoft.com/office/drawing/2016/5/13/chartex" xmlns:cx8="http://schemas.microsoft.com/office/drawing/2016/5/14/chartex" xmlns:mc="http://schemas.openxmlformats.org/markup-compatibility/2006" xmlns:aink="http://schemas.microsoft.com/office/drawing/2016/ink" xmlns:am3d="http://schemas.microsoft.com/office/drawing/2017/model3d" xmlns:o="urn:schemas-microsoft-com:office:office" xmlns:oel="http://schemas.microsoft.com/office/2019/extlst" xmlns:r="http://schemas.openxmlformats.org/officeDocument/2006/relationships" xmlns:m="http://schemas.openxmlformats.org/officeDocument/2006/math" xmlns:v="urn:schemas-microsoft-com:vml" xmlns:wp14="http://schemas.microsoft.com/office/word/2010/wordprocessingDrawing" xmlns:wp="http://schemas.openxmlformats.org/drawingml/2006/wordprocessingDrawing" xmlns:w10="urn:schemas-microsoft-com:office:word" xmlns:w="http://schemas.openxmlformats.org/wordprocessingml/2006/main" xmlns:w14="http://schemas.microsoft.com/office/word/2010/wordml" xmlns:w15="http://schemas.microsoft.com/office/word/2012/wordml" xmlns:w16cex="http://schemas.microsoft.com/office/word/2018/wordml/cex" xmlns:w16cid="http://schemas.microsoft.com/office/word/2016/wordml/cid" xmlns:w16="http://schemas.microsoft.com/office/word/2018/wordml" xmlns:w16sdtdh="http://schemas.microsoft.com/office/word/2020/wordml/sdtdatahash" xmlns:w16se="http://schemas.microsoft.com/office/word/2015/wordml/symex" xmlns:wpg="http://schemas.microsoft.com/office/word/2010/wordprocessingGroup" xmlns:wpi="http://schemas.microsoft.com/office/word/2010/wordprocessingInk" xmlns:wne="http://schemas.microsoft.com/office/word/2006/wordml" xmlns:wps="http://schemas.microsoft.com/office/word/2010/wordprocessingShape" mc:Ignorable="w14 w15 w16se w16cid w16 w16cex w16sdtdh wp14">
   <w16cid:commentId w16cid:paraId="060B5283" w16cid:durableId="235D266F"/>
   <w16cid:commentId w16cid:paraId="5009C94A" w16cid:durableId="235D27E6"/>
 </w16cid:commentsIds>
 </file>
 
 <file path=word/numbering.xml><?xml version="1.0" encoding="utf-8"?>
-<w:numbering xmlns:wpc="http://schemas.microsoft.com/office/word/2010/wordprocessingCanvas" xmlns:cx="http://schemas.microsoft.com/office/drawing/2014/chartex" xmlns:cx1="http://schemas.microsoft.com/office/drawing/2015/9/8/chartex" xmlns:cx2="http://schemas.microsoft.com/office/drawing/2015/10/21/chartex" xmlns:cx3="http://schemas.microsoft.com/office/drawing/2016/5/9/chartex" xmlns:cx4="http://schemas.microsoft.com/office/drawing/2016/5/10/chartex" xmlns:cx5="http://schemas.microsoft.com/office/drawing/2016/5/11/chartex" xmlns:cx6="http://schemas.microsoft.com/office/drawing/2016/5/12/chartex" xmlns:cx7="http://schemas.microsoft.com/office/drawing/2016/5/13/chartex" xmlns:cx8="http://schemas.microsoft.com/office/drawing/2016/5/14/chartex" xmlns:mc="http://schemas.openxmlformats.org/markup-compatibility/2006" xmlns:aink="http://schemas.microsoft.com/office/drawing/2016/ink" xmlns:am3d="http://schemas.microsoft.com/office/drawing/2017/model3d" xmlns:o="urn:schemas-microsoft-com:office:office" xmlns:r="http://schemas.openxmlformats.org/officeDocument/2006/relationships" xmlns:m="http://schemas.openxmlformats.org/officeDocument/2006/math" xmlns:v="urn:schemas-microsoft-com:vml" xmlns:wp14="http://schemas.microsoft.com/office/word/2010/wordprocessingDrawing" xmlns:wp="http://schemas.openxmlformats.org/drawingml/2006/wordprocessingDrawing" xmlns:w10="urn:schemas-microsoft-com:office:word" xmlns:w="http://schemas.openxmlformats.org/wordprocessingml/2006/main" xmlns:w14="http://schemas.microsoft.com/office/word/2010/wordml" xmlns:w15="http://schemas.microsoft.com/office/word/2012/wordml" xmlns:w16cex="http://schemas.microsoft.com/office/word/2018/wordml/cex" xmlns:w16cid="http://schemas.microsoft.com/office/word/2016/wordml/cid" xmlns:w16="http://schemas.microsoft.com/office/word/2018/wordml" xmlns:w16sdtdh="http://schemas.microsoft.com/office/word/2020/wordml/sdtdatahash" xmlns:w16se="http://schemas.microsoft.com/office/word/2015/wordml/symex" xmlns:wpg="http://schemas.microsoft.com/office/word/2010/wordprocessingGroup" xmlns:wpi="http://schemas.microsoft.com/office/word/2010/wordprocessingInk" xmlns:wne="http://schemas.microsoft.com/office/word/2006/wordml" xmlns:wps="http://schemas.microsoft.com/office/word/2010/wordprocessingShape" mc:Ignorable="w14 w15 w16se w16cid w16 w16cex w16sdtdh wp14">
+<w:numbering xmlns:wpc="http://schemas.microsoft.com/office/word/2010/wordprocessingCanvas" xmlns:cx="http://schemas.microsoft.com/office/drawing/2014/chartex" xmlns:cx1="http://schemas.microsoft.com/office/drawing/2015/9/8/chartex" xmlns:cx2="http://schemas.microsoft.com/office/drawing/2015/10/21/chartex" xmlns:cx3="http://schemas.microsoft.com/office/drawing/2016/5/9/chartex" xmlns:cx4="http://schemas.microsoft.com/office/drawing/2016/5/10/chartex" xmlns:cx5="http://schemas.microsoft.com/office/drawing/2016/5/11/chartex" xmlns:cx6="http://schemas.microsoft.com/office/drawing/2016/5/12/chartex" xmlns:cx7="http://schemas.microsoft.com/office/drawing/2016/5/13/chartex" xmlns:cx8="http://schemas.microsoft.com/office/drawing/2016/5/14/chartex" xmlns:mc="http://schemas.openxmlformats.org/markup-compatibility/2006" xmlns:aink="http://schemas.microsoft.com/office/drawing/2016/ink" xmlns:am3d="http://schemas.microsoft.com/office/drawing/2017/model3d" xmlns:o="urn:schemas-microsoft-com:office:office" xmlns:oel="http://schemas.microsoft.com/office/2019/extlst" xmlns:r="http://schemas.openxmlformats.org/officeDocument/2006/relationships" xmlns:m="http://schemas.openxmlformats.org/officeDocument/2006/math" xmlns:v="urn:schemas-microsoft-com:vml" xmlns:wp14="http://schemas.microsoft.com/office/word/2010/wordprocessingDrawing" xmlns:wp="http://schemas.openxmlformats.org/drawingml/2006/wordprocessingDrawing" xmlns:w10="urn:schemas-microsoft-com:office:word" xmlns:w="http://schemas.openxmlformats.org/wordprocessingml/2006/main" xmlns:w14="http://schemas.microsoft.com/office/word/2010/wordml" xmlns:w15="http://schemas.microsoft.com/office/word/2012/wordml" xmlns:w16cex="http://schemas.microsoft.com/office/word/2018/wordml/cex" xmlns:w16cid="http://schemas.microsoft.com/office/word/2016/wordml/cid" xmlns:w16="http://schemas.microsoft.com/office/word/2018/wordml" xmlns:w16sdtdh="http://schemas.microsoft.com/office/word/2020/wordml/sdtdatahash" xmlns:w16se="http://schemas.microsoft.com/office/word/2015/wordml/symex" xmlns:wpg="http://schemas.microsoft.com/office/word/2010/wordprocessingGroup" xmlns:wpi="http://schemas.microsoft.com/office/word/2010/wordprocessingInk" xmlns:wne="http://schemas.microsoft.com/office/word/2006/wordml" xmlns:wps="http://schemas.microsoft.com/office/word/2010/wordprocessingShape" mc:Ignorable="w14 w15 w16se w16cid w16 w16cex w16sdtdh wp14">
   <w:abstractNum w:abstractNumId="0" w15:restartNumberingAfterBreak="0">
     <w:nsid w:val="01DE4153"/>
     <w:multiLevelType w:val="hybridMultilevel"/>
@@ -7504,6 +8961,304 @@
     </w:lvl>
   </w:abstractNum>
   <w:abstractNum w:abstractNumId="5" w15:restartNumberingAfterBreak="0">
+    <w:nsid w:val="34C243D9"/>
+    <w:multiLevelType w:val="multilevel"/>
+    <w:tmpl w:val="22D4739C"/>
+    <w:lvl w:ilvl="0">
+      <w:start w:val="1"/>
+      <w:numFmt w:val="bullet"/>
+      <w:lvlText w:val=""/>
+      <w:lvlJc w:val="left"/>
+      <w:pPr>
+        <w:tabs>
+          <w:tab w:val="num" w:pos="720"/>
+        </w:tabs>
+        <w:ind w:left="720" w:hanging="360"/>
+      </w:pPr>
+      <w:rPr>
+        <w:rFonts w:ascii="Symbol" w:hAnsi="Symbol" w:hint="default"/>
+        <w:sz w:val="20"/>
+      </w:rPr>
+    </w:lvl>
+    <w:lvl w:ilvl="1">
+      <w:start w:val="1"/>
+      <w:numFmt w:val="bullet"/>
+      <w:lvlText w:val="o"/>
+      <w:lvlJc w:val="left"/>
+      <w:pPr>
+        <w:tabs>
+          <w:tab w:val="num" w:pos="1440"/>
+        </w:tabs>
+        <w:ind w:left="1440" w:hanging="360"/>
+      </w:pPr>
+      <w:rPr>
+        <w:rFonts w:ascii="Courier New" w:hAnsi="Courier New" w:hint="default"/>
+        <w:sz w:val="20"/>
+      </w:rPr>
+    </w:lvl>
+    <w:lvl w:ilvl="2" w:tentative="1">
+      <w:start w:val="1"/>
+      <w:numFmt w:val="bullet"/>
+      <w:lvlText w:val=""/>
+      <w:lvlJc w:val="left"/>
+      <w:pPr>
+        <w:tabs>
+          <w:tab w:val="num" w:pos="2160"/>
+        </w:tabs>
+        <w:ind w:left="2160" w:hanging="360"/>
+      </w:pPr>
+      <w:rPr>
+        <w:rFonts w:ascii="Wingdings" w:hAnsi="Wingdings" w:hint="default"/>
+        <w:sz w:val="20"/>
+      </w:rPr>
+    </w:lvl>
+    <w:lvl w:ilvl="3" w:tentative="1">
+      <w:start w:val="1"/>
+      <w:numFmt w:val="bullet"/>
+      <w:lvlText w:val=""/>
+      <w:lvlJc w:val="left"/>
+      <w:pPr>
+        <w:tabs>
+          <w:tab w:val="num" w:pos="2880"/>
+        </w:tabs>
+        <w:ind w:left="2880" w:hanging="360"/>
+      </w:pPr>
+      <w:rPr>
+        <w:rFonts w:ascii="Wingdings" w:hAnsi="Wingdings" w:hint="default"/>
+        <w:sz w:val="20"/>
+      </w:rPr>
+    </w:lvl>
+    <w:lvl w:ilvl="4" w:tentative="1">
+      <w:start w:val="1"/>
+      <w:numFmt w:val="bullet"/>
+      <w:lvlText w:val=""/>
+      <w:lvlJc w:val="left"/>
+      <w:pPr>
+        <w:tabs>
+          <w:tab w:val="num" w:pos="3600"/>
+        </w:tabs>
+        <w:ind w:left="3600" w:hanging="360"/>
+      </w:pPr>
+      <w:rPr>
+        <w:rFonts w:ascii="Wingdings" w:hAnsi="Wingdings" w:hint="default"/>
+        <w:sz w:val="20"/>
+      </w:rPr>
+    </w:lvl>
+    <w:lvl w:ilvl="5" w:tentative="1">
+      <w:start w:val="1"/>
+      <w:numFmt w:val="bullet"/>
+      <w:lvlText w:val=""/>
+      <w:lvlJc w:val="left"/>
+      <w:pPr>
+        <w:tabs>
+          <w:tab w:val="num" w:pos="4320"/>
+        </w:tabs>
+        <w:ind w:left="4320" w:hanging="360"/>
+      </w:pPr>
+      <w:rPr>
+        <w:rFonts w:ascii="Wingdings" w:hAnsi="Wingdings" w:hint="default"/>
+        <w:sz w:val="20"/>
+      </w:rPr>
+    </w:lvl>
+    <w:lvl w:ilvl="6" w:tentative="1">
+      <w:start w:val="1"/>
+      <w:numFmt w:val="bullet"/>
+      <w:lvlText w:val=""/>
+      <w:lvlJc w:val="left"/>
+      <w:pPr>
+        <w:tabs>
+          <w:tab w:val="num" w:pos="5040"/>
+        </w:tabs>
+        <w:ind w:left="5040" w:hanging="360"/>
+      </w:pPr>
+      <w:rPr>
+        <w:rFonts w:ascii="Wingdings" w:hAnsi="Wingdings" w:hint="default"/>
+        <w:sz w:val="20"/>
+      </w:rPr>
+    </w:lvl>
+    <w:lvl w:ilvl="7" w:tentative="1">
+      <w:start w:val="1"/>
+      <w:numFmt w:val="bullet"/>
+      <w:lvlText w:val=""/>
+      <w:lvlJc w:val="left"/>
+      <w:pPr>
+        <w:tabs>
+          <w:tab w:val="num" w:pos="5760"/>
+        </w:tabs>
+        <w:ind w:left="5760" w:hanging="360"/>
+      </w:pPr>
+      <w:rPr>
+        <w:rFonts w:ascii="Wingdings" w:hAnsi="Wingdings" w:hint="default"/>
+        <w:sz w:val="20"/>
+      </w:rPr>
+    </w:lvl>
+    <w:lvl w:ilvl="8" w:tentative="1">
+      <w:start w:val="1"/>
+      <w:numFmt w:val="bullet"/>
+      <w:lvlText w:val=""/>
+      <w:lvlJc w:val="left"/>
+      <w:pPr>
+        <w:tabs>
+          <w:tab w:val="num" w:pos="6480"/>
+        </w:tabs>
+        <w:ind w:left="6480" w:hanging="360"/>
+      </w:pPr>
+      <w:rPr>
+        <w:rFonts w:ascii="Wingdings" w:hAnsi="Wingdings" w:hint="default"/>
+        <w:sz w:val="20"/>
+      </w:rPr>
+    </w:lvl>
+  </w:abstractNum>
+  <w:abstractNum w:abstractNumId="6" w15:restartNumberingAfterBreak="0">
+    <w:nsid w:val="39040CDE"/>
+    <w:multiLevelType w:val="multilevel"/>
+    <w:tmpl w:val="C532A928"/>
+    <w:lvl w:ilvl="0">
+      <w:start w:val="1"/>
+      <w:numFmt w:val="bullet"/>
+      <w:lvlText w:val=""/>
+      <w:lvlJc w:val="left"/>
+      <w:pPr>
+        <w:tabs>
+          <w:tab w:val="num" w:pos="720"/>
+        </w:tabs>
+        <w:ind w:left="720" w:hanging="360"/>
+      </w:pPr>
+      <w:rPr>
+        <w:rFonts w:ascii="Symbol" w:hAnsi="Symbol" w:hint="default"/>
+        <w:sz w:val="20"/>
+      </w:rPr>
+    </w:lvl>
+    <w:lvl w:ilvl="1" w:tentative="1">
+      <w:start w:val="1"/>
+      <w:numFmt w:val="bullet"/>
+      <w:lvlText w:val="o"/>
+      <w:lvlJc w:val="left"/>
+      <w:pPr>
+        <w:tabs>
+          <w:tab w:val="num" w:pos="1440"/>
+        </w:tabs>
+        <w:ind w:left="1440" w:hanging="360"/>
+      </w:pPr>
+      <w:rPr>
+        <w:rFonts w:ascii="Courier New" w:hAnsi="Courier New" w:hint="default"/>
+        <w:sz w:val="20"/>
+      </w:rPr>
+    </w:lvl>
+    <w:lvl w:ilvl="2" w:tentative="1">
+      <w:start w:val="1"/>
+      <w:numFmt w:val="bullet"/>
+      <w:lvlText w:val=""/>
+      <w:lvlJc w:val="left"/>
+      <w:pPr>
+        <w:tabs>
+          <w:tab w:val="num" w:pos="2160"/>
+        </w:tabs>
+        <w:ind w:left="2160" w:hanging="360"/>
+      </w:pPr>
+      <w:rPr>
+        <w:rFonts w:ascii="Wingdings" w:hAnsi="Wingdings" w:hint="default"/>
+        <w:sz w:val="20"/>
+      </w:rPr>
+    </w:lvl>
+    <w:lvl w:ilvl="3" w:tentative="1">
+      <w:start w:val="1"/>
+      <w:numFmt w:val="bullet"/>
+      <w:lvlText w:val=""/>
+      <w:lvlJc w:val="left"/>
+      <w:pPr>
+        <w:tabs>
+          <w:tab w:val="num" w:pos="2880"/>
+        </w:tabs>
+        <w:ind w:left="2880" w:hanging="360"/>
+      </w:pPr>
+      <w:rPr>
+        <w:rFonts w:ascii="Wingdings" w:hAnsi="Wingdings" w:hint="default"/>
+        <w:sz w:val="20"/>
+      </w:rPr>
+    </w:lvl>
+    <w:lvl w:ilvl="4" w:tentative="1">
+      <w:start w:val="1"/>
+      <w:numFmt w:val="bullet"/>
+      <w:lvlText w:val=""/>
+      <w:lvlJc w:val="left"/>
+      <w:pPr>
+        <w:tabs>
+          <w:tab w:val="num" w:pos="3600"/>
+        </w:tabs>
+        <w:ind w:left="3600" w:hanging="360"/>
+      </w:pPr>
+      <w:rPr>
+        <w:rFonts w:ascii="Wingdings" w:hAnsi="Wingdings" w:hint="default"/>
+        <w:sz w:val="20"/>
+      </w:rPr>
+    </w:lvl>
+    <w:lvl w:ilvl="5" w:tentative="1">
+      <w:start w:val="1"/>
+      <w:numFmt w:val="bullet"/>
+      <w:lvlText w:val=""/>
+      <w:lvlJc w:val="left"/>
+      <w:pPr>
+        <w:tabs>
+          <w:tab w:val="num" w:pos="4320"/>
+        </w:tabs>
+        <w:ind w:left="4320" w:hanging="360"/>
+      </w:pPr>
+      <w:rPr>
+        <w:rFonts w:ascii="Wingdings" w:hAnsi="Wingdings" w:hint="default"/>
+        <w:sz w:val="20"/>
+      </w:rPr>
+    </w:lvl>
+    <w:lvl w:ilvl="6" w:tentative="1">
+      <w:start w:val="1"/>
+      <w:numFmt w:val="bullet"/>
+      <w:lvlText w:val=""/>
+      <w:lvlJc w:val="left"/>
+      <w:pPr>
+        <w:tabs>
+          <w:tab w:val="num" w:pos="5040"/>
+        </w:tabs>
+        <w:ind w:left="5040" w:hanging="360"/>
+      </w:pPr>
+      <w:rPr>
+        <w:rFonts w:ascii="Wingdings" w:hAnsi="Wingdings" w:hint="default"/>
+        <w:sz w:val="20"/>
+      </w:rPr>
+    </w:lvl>
+    <w:lvl w:ilvl="7" w:tentative="1">
+      <w:start w:val="1"/>
+      <w:numFmt w:val="bullet"/>
+      <w:lvlText w:val=""/>
+      <w:lvlJc w:val="left"/>
+      <w:pPr>
+        <w:tabs>
+          <w:tab w:val="num" w:pos="5760"/>
+        </w:tabs>
+        <w:ind w:left="5760" w:hanging="360"/>
+      </w:pPr>
+      <w:rPr>
+        <w:rFonts w:ascii="Wingdings" w:hAnsi="Wingdings" w:hint="default"/>
+        <w:sz w:val="20"/>
+      </w:rPr>
+    </w:lvl>
+    <w:lvl w:ilvl="8" w:tentative="1">
+      <w:start w:val="1"/>
+      <w:numFmt w:val="bullet"/>
+      <w:lvlText w:val=""/>
+      <w:lvlJc w:val="left"/>
+      <w:pPr>
+        <w:tabs>
+          <w:tab w:val="num" w:pos="6480"/>
+        </w:tabs>
+        <w:ind w:left="6480" w:hanging="360"/>
+      </w:pPr>
+      <w:rPr>
+        <w:rFonts w:ascii="Wingdings" w:hAnsi="Wingdings" w:hint="default"/>
+        <w:sz w:val="20"/>
+      </w:rPr>
+    </w:lvl>
+  </w:abstractNum>
+  <w:abstractNum w:abstractNumId="7" w15:restartNumberingAfterBreak="0">
     <w:nsid w:val="666908B3"/>
     <w:multiLevelType w:val="multilevel"/>
     <w:tmpl w:val="DA0CBB66"/>
@@ -7652,7 +9407,156 @@
       </w:rPr>
     </w:lvl>
   </w:abstractNum>
-  <w:abstractNum w:abstractNumId="6" w15:restartNumberingAfterBreak="0">
+  <w:abstractNum w:abstractNumId="8" w15:restartNumberingAfterBreak="0">
+    <w:nsid w:val="67127842"/>
+    <w:multiLevelType w:val="multilevel"/>
+    <w:tmpl w:val="96B061A0"/>
+    <w:lvl w:ilvl="0">
+      <w:start w:val="1"/>
+      <w:numFmt w:val="bullet"/>
+      <w:lvlText w:val=""/>
+      <w:lvlJc w:val="left"/>
+      <w:pPr>
+        <w:tabs>
+          <w:tab w:val="num" w:pos="720"/>
+        </w:tabs>
+        <w:ind w:left="720" w:hanging="360"/>
+      </w:pPr>
+      <w:rPr>
+        <w:rFonts w:ascii="Symbol" w:hAnsi="Symbol" w:hint="default"/>
+        <w:sz w:val="20"/>
+      </w:rPr>
+    </w:lvl>
+    <w:lvl w:ilvl="1">
+      <w:start w:val="1"/>
+      <w:numFmt w:val="bullet"/>
+      <w:lvlText w:val="o"/>
+      <w:lvlJc w:val="left"/>
+      <w:pPr>
+        <w:tabs>
+          <w:tab w:val="num" w:pos="1440"/>
+        </w:tabs>
+        <w:ind w:left="1440" w:hanging="360"/>
+      </w:pPr>
+      <w:rPr>
+        <w:rFonts w:ascii="Courier New" w:hAnsi="Courier New" w:hint="default"/>
+        <w:sz w:val="20"/>
+      </w:rPr>
+    </w:lvl>
+    <w:lvl w:ilvl="2" w:tentative="1">
+      <w:start w:val="1"/>
+      <w:numFmt w:val="bullet"/>
+      <w:lvlText w:val=""/>
+      <w:lvlJc w:val="left"/>
+      <w:pPr>
+        <w:tabs>
+          <w:tab w:val="num" w:pos="2160"/>
+        </w:tabs>
+        <w:ind w:left="2160" w:hanging="360"/>
+      </w:pPr>
+      <w:rPr>
+        <w:rFonts w:ascii="Wingdings" w:hAnsi="Wingdings" w:hint="default"/>
+        <w:sz w:val="20"/>
+      </w:rPr>
+    </w:lvl>
+    <w:lvl w:ilvl="3" w:tentative="1">
+      <w:start w:val="1"/>
+      <w:numFmt w:val="bullet"/>
+      <w:lvlText w:val=""/>
+      <w:lvlJc w:val="left"/>
+      <w:pPr>
+        <w:tabs>
+          <w:tab w:val="num" w:pos="2880"/>
+        </w:tabs>
+        <w:ind w:left="2880" w:hanging="360"/>
+      </w:pPr>
+      <w:rPr>
+        <w:rFonts w:ascii="Wingdings" w:hAnsi="Wingdings" w:hint="default"/>
+        <w:sz w:val="20"/>
+      </w:rPr>
+    </w:lvl>
+    <w:lvl w:ilvl="4" w:tentative="1">
+      <w:start w:val="1"/>
+      <w:numFmt w:val="bullet"/>
+      <w:lvlText w:val=""/>
+      <w:lvlJc w:val="left"/>
+      <w:pPr>
+        <w:tabs>
+          <w:tab w:val="num" w:pos="3600"/>
+        </w:tabs>
+        <w:ind w:left="3600" w:hanging="360"/>
+      </w:pPr>
+      <w:rPr>
+        <w:rFonts w:ascii="Wingdings" w:hAnsi="Wingdings" w:hint="default"/>
+        <w:sz w:val="20"/>
+      </w:rPr>
+    </w:lvl>
+    <w:lvl w:ilvl="5" w:tentative="1">
+      <w:start w:val="1"/>
+      <w:numFmt w:val="bullet"/>
+      <w:lvlText w:val=""/>
+      <w:lvlJc w:val="left"/>
+      <w:pPr>
+        <w:tabs>
+          <w:tab w:val="num" w:pos="4320"/>
+        </w:tabs>
+        <w:ind w:left="4320" w:hanging="360"/>
+      </w:pPr>
+      <w:rPr>
+        <w:rFonts w:ascii="Wingdings" w:hAnsi="Wingdings" w:hint="default"/>
+        <w:sz w:val="20"/>
+      </w:rPr>
+    </w:lvl>
+    <w:lvl w:ilvl="6" w:tentative="1">
+      <w:start w:val="1"/>
+      <w:numFmt w:val="bullet"/>
+      <w:lvlText w:val=""/>
+      <w:lvlJc w:val="left"/>
+      <w:pPr>
+        <w:tabs>
+          <w:tab w:val="num" w:pos="5040"/>
+        </w:tabs>
+        <w:ind w:left="5040" w:hanging="360"/>
+      </w:pPr>
+      <w:rPr>
+        <w:rFonts w:ascii="Wingdings" w:hAnsi="Wingdings" w:hint="default"/>
+        <w:sz w:val="20"/>
+      </w:rPr>
+    </w:lvl>
+    <w:lvl w:ilvl="7" w:tentative="1">
+      <w:start w:val="1"/>
+      <w:numFmt w:val="bullet"/>
+      <w:lvlText w:val=""/>
+      <w:lvlJc w:val="left"/>
+      <w:pPr>
+        <w:tabs>
+          <w:tab w:val="num" w:pos="5760"/>
+        </w:tabs>
+        <w:ind w:left="5760" w:hanging="360"/>
+      </w:pPr>
+      <w:rPr>
+        <w:rFonts w:ascii="Wingdings" w:hAnsi="Wingdings" w:hint="default"/>
+        <w:sz w:val="20"/>
+      </w:rPr>
+    </w:lvl>
+    <w:lvl w:ilvl="8" w:tentative="1">
+      <w:start w:val="1"/>
+      <w:numFmt w:val="bullet"/>
+      <w:lvlText w:val=""/>
+      <w:lvlJc w:val="left"/>
+      <w:pPr>
+        <w:tabs>
+          <w:tab w:val="num" w:pos="6480"/>
+        </w:tabs>
+        <w:ind w:left="6480" w:hanging="360"/>
+      </w:pPr>
+      <w:rPr>
+        <w:rFonts w:ascii="Wingdings" w:hAnsi="Wingdings" w:hint="default"/>
+        <w:sz w:val="20"/>
+      </w:rPr>
+    </w:lvl>
+  </w:abstractNum>
+  <w:abstractNum w:abstractNumId="9" w15:restartNumberingAfterBreak="0">
     <w:nsid w:val="6D7A1E7C"/>
     <w:multiLevelType w:val="multilevel"/>
     <w:tmpl w:val="59300804"/>
@@ -7801,7 +9705,7 @@
       </w:rPr>
     </w:lvl>
   </w:abstractNum>
-  <w:abstractNum w:abstractNumId="7" w15:restartNumberingAfterBreak="0">
+  <w:abstractNum w:abstractNumId="10" w15:restartNumberingAfterBreak="0">
     <w:nsid w:val="6EEB76D2"/>
     <w:multiLevelType w:val="multilevel"/>
     <w:tmpl w:val="4FCA4E0E"/>
@@ -7950,7 +9854,7 @@
       </w:rPr>
     </w:lvl>
   </w:abstractNum>
-  <w:abstractNum w:abstractNumId="8" w15:restartNumberingAfterBreak="0">
+  <w:abstractNum w:abstractNumId="11" w15:restartNumberingAfterBreak="0">
     <w:nsid w:val="74164D97"/>
     <w:multiLevelType w:val="hybridMultilevel"/>
     <w:tmpl w:val="C108D062"/>
@@ -8063,7 +9967,7 @@
       </w:rPr>
     </w:lvl>
   </w:abstractNum>
-  <w:abstractNum w:abstractNumId="9" w15:restartNumberingAfterBreak="0">
+  <w:abstractNum w:abstractNumId="12" w15:restartNumberingAfterBreak="0">
     <w:nsid w:val="7E9914D8"/>
     <w:multiLevelType w:val="multilevel"/>
     <w:tmpl w:val="AF56E788"/>
@@ -8212,7 +10116,7 @@
       </w:rPr>
     </w:lvl>
   </w:abstractNum>
-  <w:abstractNum w:abstractNumId="10" w15:restartNumberingAfterBreak="0">
+  <w:abstractNum w:abstractNumId="13" w15:restartNumberingAfterBreak="0">
     <w:nsid w:val="7ECA6E71"/>
     <w:multiLevelType w:val="multilevel"/>
     <w:tmpl w:val="539A9696"/>
@@ -8361,44 +10265,53 @@
       </w:rPr>
     </w:lvl>
   </w:abstractNum>
-  <w:num w:numId="1">
+  <w:num w:numId="1" w16cid:durableId="2137868251">
     <w:abstractNumId w:val="1"/>
   </w:num>
-  <w:num w:numId="2">
+  <w:num w:numId="2" w16cid:durableId="1651443981">
+    <w:abstractNumId w:val="11"/>
+  </w:num>
+  <w:num w:numId="3" w16cid:durableId="1780907732">
+    <w:abstractNumId w:val="4"/>
+  </w:num>
+  <w:num w:numId="4" w16cid:durableId="1751736295">
+    <w:abstractNumId w:val="2"/>
+  </w:num>
+  <w:num w:numId="5" w16cid:durableId="929192972">
+    <w:abstractNumId w:val="0"/>
+  </w:num>
+  <w:num w:numId="6" w16cid:durableId="1544907900">
+    <w:abstractNumId w:val="9"/>
+  </w:num>
+  <w:num w:numId="7" w16cid:durableId="1078554014">
+    <w:abstractNumId w:val="12"/>
+  </w:num>
+  <w:num w:numId="8" w16cid:durableId="1519348783">
+    <w:abstractNumId w:val="7"/>
+  </w:num>
+  <w:num w:numId="9" w16cid:durableId="1374427037">
+    <w:abstractNumId w:val="10"/>
+  </w:num>
+  <w:num w:numId="10" w16cid:durableId="1492603165">
+    <w:abstractNumId w:val="13"/>
+  </w:num>
+  <w:num w:numId="11" w16cid:durableId="868185471">
+    <w:abstractNumId w:val="3"/>
+  </w:num>
+  <w:num w:numId="12" w16cid:durableId="566913863">
+    <w:abstractNumId w:val="6"/>
+  </w:num>
+  <w:num w:numId="13" w16cid:durableId="441656851">
     <w:abstractNumId w:val="8"/>
   </w:num>
-  <w:num w:numId="3">
-    <w:abstractNumId w:val="4"/>
-  </w:num>
-  <w:num w:numId="4">
-    <w:abstractNumId w:val="2"/>
-  </w:num>
-  <w:num w:numId="5">
-    <w:abstractNumId w:val="0"/>
-  </w:num>
-  <w:num w:numId="6">
-    <w:abstractNumId w:val="6"/>
-  </w:num>
-  <w:num w:numId="7">
-    <w:abstractNumId w:val="9"/>
-  </w:num>
-  <w:num w:numId="8">
+  <w:num w:numId="14" w16cid:durableId="1753966831">
     <w:abstractNumId w:val="5"/>
-  </w:num>
-  <w:num w:numId="9">
-    <w:abstractNumId w:val="7"/>
-  </w:num>
-  <w:num w:numId="10">
-    <w:abstractNumId w:val="10"/>
-  </w:num>
-  <w:num w:numId="11">
-    <w:abstractNumId w:val="3"/>
   </w:num>
 </w:numbering>
 </file>
 
 <file path=word/people.xml><?xml version="1.0" encoding="utf-8"?>
-<w15:people xmlns:wpc="http://schemas.microsoft.com/office/word/2010/wordprocessingCanvas" xmlns:cx="http://schemas.microsoft.com/office/drawing/2014/chartex" xmlns:cx1="http://schemas.microsoft.com/office/drawing/2015/9/8/chartex" xmlns:cx2="http://schemas.microsoft.com/office/drawing/2015/10/21/chartex" xmlns:cx3="http://schemas.microsoft.com/office/drawing/2016/5/9/chartex" xmlns:cx4="http://schemas.microsoft.com/office/drawing/2016/5/10/chartex" xmlns:cx5="http://schemas.microsoft.com/office/drawing/2016/5/11/chartex" xmlns:cx6="http://schemas.microsoft.com/office/drawing/2016/5/12/chartex" xmlns:cx7="http://schemas.microsoft.com/office/drawing/2016/5/13/chartex" xmlns:cx8="http://schemas.microsoft.com/office/drawing/2016/5/14/chartex" xmlns:mc="http://schemas.openxmlformats.org/markup-compatibility/2006" xmlns:aink="http://schemas.microsoft.com/office/drawing/2016/ink" xmlns:am3d="http://schemas.microsoft.com/office/drawing/2017/model3d" xmlns:o="urn:schemas-microsoft-com:office:office" xmlns:r="http://schemas.openxmlformats.org/officeDocument/2006/relationships" xmlns:m="http://schemas.openxmlformats.org/officeDocument/2006/math" xmlns:v="urn:schemas-microsoft-com:vml" xmlns:wp14="http://schemas.microsoft.com/office/word/2010/wordprocessingDrawing" xmlns:wp="http://schemas.openxmlformats.org/drawingml/2006/wordprocessingDrawing" xmlns:w10="urn:schemas-microsoft-com:office:word" xmlns:w="http://schemas.openxmlformats.org/wordprocessingml/2006/main" xmlns:w14="http://schemas.microsoft.com/office/word/2010/wordml" xmlns:w15="http://schemas.microsoft.com/office/word/2012/wordml" xmlns:w16cex="http://schemas.microsoft.com/office/word/2018/wordml/cex" xmlns:w16cid="http://schemas.microsoft.com/office/word/2016/wordml/cid" xmlns:w16="http://schemas.microsoft.com/office/word/2018/wordml" xmlns:w16sdtdh="http://schemas.microsoft.com/office/word/2020/wordml/sdtdatahash" xmlns:w16se="http://schemas.microsoft.com/office/word/2015/wordml/symex" xmlns:wpg="http://schemas.microsoft.com/office/word/2010/wordprocessingGroup" xmlns:wpi="http://schemas.microsoft.com/office/word/2010/wordprocessingInk" xmlns:wne="http://schemas.microsoft.com/office/word/2006/wordml" xmlns:wps="http://schemas.microsoft.com/office/word/2010/wordprocessingShape" mc:Ignorable="w14 w15 w16se w16cid w16 w16cex w16sdtdh wp14">
+<w15:people xmlns:wpc="http://schemas.microsoft.com/office/word/2010/wordprocessingCanvas" xmlns:cx="http://schemas.microsoft.com/office/drawing/2014/chartex" xmlns:cx1="http://schemas.microsoft.com/office/drawing/2015/9/8/chartex" xmlns:cx2="http://schemas.microsoft.com/office/drawing/2015/10/21/chartex" xmlns:cx3="http://schemas.microsoft.com/office/drawing/2016/5/9/chartex" xmlns:cx4="http://schemas.microsoft.com/office/drawing/2016/5/10/chartex" xmlns:cx5="http://schemas.microsoft.com/office/drawing/2016/5/11/chartex" xmlns:cx6="http://schemas.microsoft.com/office/drawing/2016/5/12/chartex" xmlns:cx7="http://schemas.microsoft.com/office/drawing/2016/5/13/chartex" xmlns:cx8="http://schemas.microsoft.com/office/drawing/2016/5/14/chartex" xmlns:mc="http://schemas.openxmlformats.org/markup-compatibility/2006" xmlns:aink="http://schemas.microsoft.com/office/drawing/2016/ink" xmlns:am3d="http://schemas.microsoft.com/office/drawing/2017/model3d" xmlns:o="urn:schemas-microsoft-com:office:office" xmlns:oel="http://schemas.microsoft.com/office/2019/extlst" xmlns:r="http://schemas.openxmlformats.org/officeDocument/2006/relationships" xmlns:m="http://schemas.openxmlformats.org/officeDocument/2006/math" xmlns:v="urn:schemas-microsoft-com:vml" xmlns:wp14="http://schemas.microsoft.com/office/word/2010/wordprocessingDrawing" xmlns:wp="http://schemas.openxmlformats.org/drawingml/2006/wordprocessingDrawing" xmlns:w10="urn:schemas-microsoft-com:office:word" xmlns:w="http://schemas.openxmlformats.org/wordprocessingml/2006/main" xmlns:w14="http://schemas.microsoft.com/office/word/2010/wordml" xmlns:w15="http://schemas.microsoft.com/office/word/2012/wordml" xmlns:w16cex="http://schemas.microsoft.com/office/word/2018/wordml/cex" xmlns:w16cid="http://schemas.microsoft.com/office/word/2016/wordml/cid" xmlns:w16="http://schemas.microsoft.com/office/word/2018/wordml" xmlns:w16sdtdh="http://schemas.microsoft.com/office/word/2020/wordml/sdtdatahash" xmlns:w16se="http://schemas.microsoft.com/office/word/2015/wordml/symex" xmlns:wpg="http://schemas.microsoft.com/office/word/2010/wordprocessingGroup" xmlns:wpi="http://schemas.microsoft.com/office/word/2010/wordprocessingInk" xmlns:wne="http://schemas.microsoft.com/office/word/2006/wordml" xmlns:wps="http://schemas.microsoft.com/office/word/2010/wordprocessingShape" mc:Ignorable="w14 w15 w16se w16cid w16 w16cex w16sdtdh wp14">
   <w15:person w15:author="Mark Levison">
     <w15:presenceInfo w15:providerId="Windows Live" w15:userId="76af7b67440ffa2c"/>
   </w15:person>
@@ -8845,7 +10758,6 @@
   <w:style w:type="character" w:default="1" w:styleId="DefaultParagraphFont">
     <w:name w:val="Default Paragraph Font"/>
     <w:uiPriority w:val="1"/>
-    <w:semiHidden/>
     <w:unhideWhenUsed/>
   </w:style>
   <w:style w:type="table" w:default="1" w:styleId="TableNormal">

</xml_diff>

<commit_message>
Notes from desktop about game play
</commit_message>
<xml_diff>
--- a/docs/Team Games.docx
+++ b/docs/Team Games.docx
@@ -11,33 +11,230 @@
       </w:r>
     </w:p>
     <w:p>
-      <w:pPr>
-        <w:rPr>
-          <w:ins w:id="0" w:author="Mark Levison" w:date="2022-12-23T10:28:00Z"/>
-        </w:rPr>
-      </w:pPr>
-      <w:ins w:id="1" w:author="Mark Levison" w:date="2022-12-23T10:28:00Z">
+      <w:r>
+        <w:t>--</w:t>
+      </w:r>
+    </w:p>
+    <w:p>
+      <w:r>
+        <w:t>instructions need sample plays with pictures perhaps a video</w:t>
+      </w:r>
+    </w:p>
+    <w:p>
+      <w:pPr>
+        <w:rPr>
+          <w:ins w:id="0" w:author="Mark Levison" w:date="2023-10-15T16:12:00Z"/>
+        </w:rPr>
+      </w:pPr>
+      <w:r>
+        <w:t>--</w:t>
+      </w:r>
+    </w:p>
+    <w:p>
+      <w:pPr>
+        <w:pStyle w:val="ListParagraph"/>
+        <w:numPr>
+          <w:ilvl w:val="0"/>
+          <w:numId w:val="15"/>
+        </w:numPr>
+        <w:rPr>
+          <w:ins w:id="1" w:author="Mark Levison" w:date="2023-10-15T16:12:00Z"/>
+        </w:rPr>
+        <w:pPrChange w:id="2" w:author="Mark Levison" w:date="2023-10-15T16:12:00Z">
+          <w:pPr/>
+        </w:pPrChange>
+      </w:pPr>
+      <w:ins w:id="3" w:author="Mark Levison" w:date="2023-10-15T16:12:00Z">
         <w:r>
-          <w:t>--</w:t>
+          <w:t>People in the story?</w:t>
         </w:r>
       </w:ins>
     </w:p>
     <w:p>
       <w:pPr>
-        <w:rPr>
-          <w:ins w:id="2" w:author="Mark Levison" w:date="2022-12-23T10:28:00Z"/>
-        </w:rPr>
-      </w:pPr>
-      <w:ins w:id="3" w:author="Mark Levison" w:date="2022-12-23T10:28:00Z">
+        <w:pStyle w:val="ListParagraph"/>
+        <w:numPr>
+          <w:ilvl w:val="0"/>
+          <w:numId w:val="15"/>
+        </w:numPr>
+        <w:rPr>
+          <w:ins w:id="4" w:author="Mark Levison" w:date="2023-10-15T16:13:00Z"/>
+        </w:rPr>
+      </w:pPr>
+      <w:ins w:id="5" w:author="Mark Levison" w:date="2023-10-15T16:12:00Z">
         <w:r>
-          <w:t>instructions need sample plays with pictures perhaps a video</w:t>
+          <w:t>Allow people to take a different role?</w:t>
         </w:r>
       </w:ins>
-    </w:p>
-    <w:p>
-      <w:r>
-        <w:t>--</w:t>
-      </w:r>
+      <w:ins w:id="6" w:author="Mark Levison" w:date="2023-10-15T16:53:00Z">
+        <w:r>
+          <w:t xml:space="preserve"> </w:t>
+        </w:r>
+        <w:r>
+          <w:rPr>
+            <w:i/>
+            <w:iCs/>
+          </w:rPr>
+          <w:t xml:space="preserve">A little bit like selecting your role in </w:t>
+        </w:r>
+        <w:proofErr w:type="gramStart"/>
+        <w:r>
+          <w:rPr>
+            <w:i/>
+            <w:iCs/>
+          </w:rPr>
+          <w:t>a</w:t>
+        </w:r>
+        <w:proofErr w:type="gramEnd"/>
+        <w:r>
+          <w:rPr>
+            <w:i/>
+            <w:iCs/>
+          </w:rPr>
+          <w:t xml:space="preserve"> RPG. Good ScrumMaster; ScrumMaster trying to </w:t>
+        </w:r>
+      </w:ins>
+      <w:ins w:id="7" w:author="Mark Levison" w:date="2023-10-15T16:54:00Z">
+        <w:r>
+          <w:rPr>
+            <w:i/>
+            <w:iCs/>
+          </w:rPr>
+          <w:t xml:space="preserve">harm the team; What’s the fastest you kill your </w:t>
+        </w:r>
+        <w:proofErr w:type="gramStart"/>
+        <w:r>
+          <w:rPr>
+            <w:i/>
+            <w:iCs/>
+          </w:rPr>
+          <w:t>team</w:t>
+        </w:r>
+      </w:ins>
+      <w:proofErr w:type="gramEnd"/>
+    </w:p>
+    <w:p>
+      <w:pPr>
+        <w:pStyle w:val="ListParagraph"/>
+        <w:numPr>
+          <w:ilvl w:val="0"/>
+          <w:numId w:val="15"/>
+        </w:numPr>
+        <w:rPr>
+          <w:ins w:id="8" w:author="Mark Levison" w:date="2023-10-15T16:13:00Z"/>
+        </w:rPr>
+      </w:pPr>
+      <w:ins w:id="9" w:author="Mark Levison" w:date="2023-10-15T16:13:00Z">
+        <w:r>
+          <w:t>Game tied into prep work, submit your highest score and what you did to get there.</w:t>
+        </w:r>
+      </w:ins>
+      <w:ins w:id="10" w:author="Mark Levison" w:date="2023-10-15T16:51:00Z">
+        <w:r>
+          <w:t xml:space="preserve"> </w:t>
+        </w:r>
+        <w:r>
+          <w:rPr>
+            <w:i/>
+            <w:iCs/>
+          </w:rPr>
+          <w:t>Game results to be reviewed in a workshop coaching session.</w:t>
+        </w:r>
+      </w:ins>
+      <w:ins w:id="11" w:author="Mark Levison" w:date="2023-10-15T16:52:00Z">
+        <w:r>
+          <w:rPr>
+            <w:i/>
+            <w:iCs/>
+          </w:rPr>
+          <w:t xml:space="preserve"> Tell players to bring their game log, point out it’s a </w:t>
+        </w:r>
+        <w:proofErr w:type="spellStart"/>
+        <w:proofErr w:type="gramStart"/>
+        <w:r>
+          <w:rPr>
+            <w:i/>
+            <w:iCs/>
+          </w:rPr>
+          <w:t>url</w:t>
+        </w:r>
+      </w:ins>
+      <w:proofErr w:type="spellEnd"/>
+      <w:proofErr w:type="gramEnd"/>
+    </w:p>
+    <w:p>
+      <w:pPr>
+        <w:pStyle w:val="ListParagraph"/>
+        <w:numPr>
+          <w:ilvl w:val="0"/>
+          <w:numId w:val="15"/>
+        </w:numPr>
+        <w:rPr>
+          <w:ins w:id="12" w:author="Mark Levison" w:date="2023-10-15T16:54:00Z"/>
+        </w:rPr>
+      </w:pPr>
+      <w:ins w:id="13" w:author="Mark Levison" w:date="2023-10-15T16:52:00Z">
+        <w:r>
+          <w:t xml:space="preserve">Players need a what’s in it for me </w:t>
+        </w:r>
+        <w:proofErr w:type="gramStart"/>
+        <w:r>
+          <w:t>question</w:t>
+        </w:r>
+      </w:ins>
+      <w:proofErr w:type="gramEnd"/>
+    </w:p>
+    <w:p>
+      <w:pPr>
+        <w:pStyle w:val="ListParagraph"/>
+        <w:numPr>
+          <w:ilvl w:val="0"/>
+          <w:numId w:val="15"/>
+        </w:numPr>
+        <w:rPr>
+          <w:ins w:id="14" w:author="Mark Levison" w:date="2023-10-15T16:55:00Z"/>
+        </w:rPr>
+      </w:pPr>
+      <w:proofErr w:type="spellStart"/>
+      <w:ins w:id="15" w:author="Mark Levison" w:date="2023-10-15T16:54:00Z">
+        <w:r>
+          <w:t>Facilitiation</w:t>
+        </w:r>
+        <w:proofErr w:type="spellEnd"/>
+        <w:r>
+          <w:t xml:space="preserve"> in</w:t>
+        </w:r>
+      </w:ins>
+      <w:ins w:id="16" w:author="Mark Levison" w:date="2023-10-15T16:55:00Z">
+        <w:r>
+          <w:t>to the game mechanics</w:t>
+        </w:r>
+      </w:ins>
+    </w:p>
+    <w:p>
+      <w:pPr>
+        <w:pStyle w:val="ListParagraph"/>
+        <w:numPr>
+          <w:ilvl w:val="0"/>
+          <w:numId w:val="15"/>
+        </w:numPr>
+        <w:pPrChange w:id="17" w:author="Mark Levison" w:date="2023-10-15T16:13:00Z">
+          <w:pPr/>
+        </w:pPrChange>
+      </w:pPr>
+      <w:ins w:id="18" w:author="Mark Levison" w:date="2023-10-15T16:55:00Z">
+        <w:r>
+          <w:t xml:space="preserve">Ensure all elements of for </w:t>
+        </w:r>
+        <w:proofErr w:type="spellStart"/>
+        <w:r>
+          <w:t>BluePrint</w:t>
+        </w:r>
+        <w:proofErr w:type="spellEnd"/>
+        <w:r>
+          <w:t xml:space="preserve"> for success show up in the game.</w:t>
+        </w:r>
+      </w:ins>
     </w:p>
     <w:p>
       <w:r>
@@ -431,6 +628,7 @@
           <w:rFonts w:ascii="Times New Roman" w:eastAsia="Times New Roman" w:hAnsi="Symbol" w:cs="Times New Roman"/>
           <w:lang w:val="en-CA" w:eastAsia="en-CA"/>
         </w:rPr>
+        <w:lastRenderedPageBreak/>
         <w:t></w:t>
       </w:r>
       <w:r>
@@ -562,7 +760,6 @@
           <w:rFonts w:ascii="Times New Roman" w:eastAsia="Times New Roman" w:hAnsi="Symbol" w:cs="Times New Roman"/>
           <w:lang w:val="en-CA" w:eastAsia="en-CA"/>
         </w:rPr>
-        <w:lastRenderedPageBreak/>
         <w:t></w:t>
       </w:r>
       <w:r>
@@ -879,14 +1076,14 @@
     <w:p>
       <w:pPr>
         <w:rPr>
-          <w:ins w:id="4" w:author="Mark Levison" w:date="2022-12-23T11:38:00Z"/>
-          <w:lang w:val="en-CA"/>
-        </w:rPr>
-      </w:pPr>
-      <w:r>
-        <w:rPr>
-          <w:lang w:val="en-CA"/>
-        </w:rPr>
+          <w:lang w:val="en-CA"/>
+        </w:rPr>
+      </w:pPr>
+      <w:r>
+        <w:rPr>
+          <w:lang w:val="en-CA"/>
+        </w:rPr>
+        <w:lastRenderedPageBreak/>
         <w:t xml:space="preserve">These are just some thoughts I had while trying it. You're </w:t>
       </w:r>
       <w:proofErr w:type="gramStart"/>
@@ -907,261 +1104,210 @@
     <w:p>
       <w:pPr>
         <w:rPr>
-          <w:ins w:id="5" w:author="Mark Levison" w:date="2022-12-23T11:40:00Z"/>
-          <w:lang w:val="en-CA"/>
-        </w:rPr>
-      </w:pPr>
-      <w:ins w:id="6" w:author="Mark Levison" w:date="2022-12-23T11:38:00Z">
-        <w:r>
-          <w:rPr>
-            <w:lang w:val="en-CA"/>
-          </w:rPr>
-          <w:t>--</w:t>
-        </w:r>
-      </w:ins>
-    </w:p>
-    <w:p>
-      <w:pPr>
-        <w:rPr>
-          <w:ins w:id="7" w:author="Mark Levison" w:date="2022-12-23T11:40:00Z"/>
+          <w:lang w:val="en-CA"/>
+        </w:rPr>
+      </w:pPr>
+      <w:r>
+        <w:rPr>
+          <w:lang w:val="en-CA"/>
+        </w:rPr>
+        <w:t>--</w:t>
+      </w:r>
+    </w:p>
+    <w:p>
+      <w:pPr>
+        <w:rPr>
           <w:b/>
           <w:bCs/>
           <w:lang w:val="en-CA"/>
-          <w:rPrChange w:id="8" w:author="Mark Levison" w:date="2022-12-23T11:40:00Z">
-            <w:rPr>
-              <w:ins w:id="9" w:author="Mark Levison" w:date="2022-12-23T11:40:00Z"/>
-              <w:lang w:val="en-CA"/>
-            </w:rPr>
-          </w:rPrChange>
-        </w:rPr>
-      </w:pPr>
-      <w:ins w:id="10" w:author="Mark Levison" w:date="2022-12-23T11:40:00Z">
-        <w:r>
-          <w:rPr>
-            <w:b/>
-            <w:bCs/>
-            <w:lang w:val="en-CA"/>
-            <w:rPrChange w:id="11" w:author="Mark Levison" w:date="2022-12-23T11:40:00Z">
-              <w:rPr>
-                <w:lang w:val="en-CA"/>
-              </w:rPr>
-            </w:rPrChange>
-          </w:rPr>
-          <w:t xml:space="preserve">Jeff </w:t>
-        </w:r>
-        <w:proofErr w:type="spellStart"/>
-        <w:r>
-          <w:rPr>
-            <w:b/>
-            <w:bCs/>
-            <w:lang w:val="en-CA"/>
-            <w:rPrChange w:id="12" w:author="Mark Levison" w:date="2022-12-23T11:40:00Z">
-              <w:rPr>
-                <w:lang w:val="en-CA"/>
-              </w:rPr>
-            </w:rPrChange>
-          </w:rPr>
-          <w:t>Kosciejew</w:t>
-        </w:r>
-        <w:proofErr w:type="spellEnd"/>
-      </w:ins>
-    </w:p>
-    <w:p>
-      <w:pPr>
-        <w:rPr>
-          <w:ins w:id="13" w:author="Mark Levison" w:date="2022-12-23T11:39:00Z"/>
-          <w:lang w:val="en-CA"/>
-        </w:rPr>
-      </w:pPr>
-      <w:ins w:id="14" w:author="Mark Levison" w:date="2022-12-23T11:39:00Z">
-        <w:r>
-          <w:rPr>
-            <w:lang w:val="en-CA"/>
-          </w:rPr>
-          <w:t>Some suggestions to reward some things on the Rules page:</w:t>
-        </w:r>
-      </w:ins>
-    </w:p>
-    <w:p>
-      <w:pPr>
-        <w:rPr>
-          <w:ins w:id="15" w:author="Mark Levison" w:date="2022-12-23T11:39:00Z"/>
-          <w:lang w:val="en-CA"/>
-        </w:rPr>
-      </w:pPr>
-    </w:p>
-    <w:p>
-      <w:pPr>
-        <w:rPr>
-          <w:ins w:id="16" w:author="Mark Levison" w:date="2022-12-23T11:39:00Z"/>
-          <w:lang w:val="en-CA"/>
-        </w:rPr>
-      </w:pPr>
-      <w:ins w:id="17" w:author="Mark Levison" w:date="2022-12-23T11:39:00Z">
-        <w:r>
-          <w:rPr>
-            <w:lang w:val="en-CA"/>
-          </w:rPr>
-          <w:t xml:space="preserve">Background: I'd make it a little </w:t>
-        </w:r>
-        <w:proofErr w:type="gramStart"/>
-        <w:r>
-          <w:rPr>
-            <w:lang w:val="en-CA"/>
-          </w:rPr>
-          <w:t>more clear</w:t>
-        </w:r>
-        <w:proofErr w:type="gramEnd"/>
-        <w:r>
-          <w:rPr>
-            <w:lang w:val="en-CA"/>
-          </w:rPr>
-          <w:t xml:space="preserve"> what the objective of the game is. </w:t>
-        </w:r>
-        <w:proofErr w:type="gramStart"/>
-        <w:r>
-          <w:rPr>
-            <w:lang w:val="en-CA"/>
-          </w:rPr>
-          <w:t>And,</w:t>
-        </w:r>
-        <w:proofErr w:type="gramEnd"/>
-        <w:r>
-          <w:rPr>
-            <w:lang w:val="en-CA"/>
-          </w:rPr>
-          <w:t xml:space="preserve"> try to make it a little less obvious how to win. Something like this, perhaps:</w:t>
-        </w:r>
-      </w:ins>
-    </w:p>
-    <w:p>
-      <w:pPr>
-        <w:rPr>
-          <w:ins w:id="18" w:author="Mark Levison" w:date="2022-12-23T11:39:00Z"/>
-          <w:lang w:val="en-CA"/>
-        </w:rPr>
-      </w:pPr>
-      <w:ins w:id="19" w:author="Mark Levison" w:date="2022-12-23T11:39:00Z">
-        <w:r>
-          <w:rPr>
-            <w:lang w:val="en-CA"/>
-          </w:rPr>
-          <w:t xml:space="preserve">Your team is working on the World’s Smallest Online Bookstore, a site that provides the best results (just a few) for every search, not every result on earth, but the best </w:t>
-        </w:r>
-        <w:r>
-          <w:rPr>
-            <w:lang w:val="en-CA"/>
-          </w:rPr>
-          <w:lastRenderedPageBreak/>
-          <w:t>books that match whatever is searched. Your team is a software development team, focused on driving more sales of the best books in the world. </w:t>
-        </w:r>
-      </w:ins>
-    </w:p>
-    <w:p>
-      <w:pPr>
-        <w:rPr>
-          <w:ins w:id="20" w:author="Mark Levison" w:date="2022-12-23T11:39:00Z"/>
-          <w:lang w:val="en-CA"/>
-        </w:rPr>
-      </w:pPr>
-      <w:ins w:id="21" w:author="Mark Levison" w:date="2022-12-23T11:39:00Z">
-        <w:r>
-          <w:rPr>
-            <w:lang w:val="en-CA"/>
-          </w:rPr>
-          <w:t xml:space="preserve">Your team is part of a company being funded by a Vulture Capital - that means, if you don’t deliver, our funding will be cut for the entire company. Your goal is to build a high-performing team, while delivering a meaningful ROI to our investors. You'll be faced with some choices in each </w:t>
-        </w:r>
-        <w:proofErr w:type="gramStart"/>
-        <w:r>
-          <w:rPr>
-            <w:lang w:val="en-CA"/>
-          </w:rPr>
-          <w:t>round, but</w:t>
-        </w:r>
-        <w:proofErr w:type="gramEnd"/>
-        <w:r>
-          <w:rPr>
-            <w:lang w:val="en-CA"/>
-          </w:rPr>
-          <w:t xml:space="preserve"> remember: all the investors care about is the delivery of features. You don't want to let them, your teammates, and the company overall, down. </w:t>
-        </w:r>
-      </w:ins>
-    </w:p>
-    <w:p>
-      <w:pPr>
-        <w:rPr>
-          <w:ins w:id="22" w:author="Mark Levison" w:date="2022-12-23T11:39:00Z"/>
-          <w:lang w:val="en-CA"/>
-        </w:rPr>
-      </w:pPr>
-      <w:ins w:id="23" w:author="Mark Levison" w:date="2022-12-23T11:39:00Z">
-        <w:r>
-          <w:rPr>
-            <w:lang w:val="en-CA"/>
-          </w:rPr>
-          <w:t>The goal of this simulation is to help see the effects and impacts of the choices you make. Your team has a limited </w:t>
-        </w:r>
-        <w:proofErr w:type="gramStart"/>
-        <w:r>
-          <w:rPr>
-            <w:lang w:val="en-CA"/>
-          </w:rPr>
-          <w:t>capacity, and</w:t>
-        </w:r>
-        <w:proofErr w:type="gramEnd"/>
-        <w:r>
-          <w:rPr>
-            <w:lang w:val="en-CA"/>
-          </w:rPr>
-          <w:t xml:space="preserve"> will have to make </w:t>
-        </w:r>
-        <w:proofErr w:type="spellStart"/>
-        <w:r>
-          <w:rPr>
-            <w:lang w:val="en-CA"/>
-          </w:rPr>
-          <w:t>tradeoffs</w:t>
-        </w:r>
-        <w:proofErr w:type="spellEnd"/>
-        <w:r>
-          <w:rPr>
-            <w:lang w:val="en-CA"/>
-          </w:rPr>
-          <w:t xml:space="preserve"> on a number of aspects, including productivity and team cohesion. While some of the benefits of Agile happen at the individual level, there are many things that affect the relationships between team members and, therefore, the overall cohesion and productivity of the team. The game simulates ten months in the life of a team. Each round represents one month of work.</w:t>
-        </w:r>
-      </w:ins>
-    </w:p>
-    <w:p>
-      <w:pPr>
-        <w:rPr>
-          <w:ins w:id="24" w:author="Mark Levison" w:date="2022-12-23T11:39:00Z"/>
-          <w:lang w:val="en-CA"/>
-        </w:rPr>
-      </w:pPr>
-      <w:ins w:id="25" w:author="Mark Levison" w:date="2022-12-23T11:39:00Z">
-        <w:r>
-          <w:rPr>
-            <w:lang w:val="en-CA"/>
-          </w:rPr>
-          <w:br/>
-        </w:r>
-      </w:ins>
-    </w:p>
-    <w:p>
-      <w:pPr>
-        <w:rPr>
-          <w:ins w:id="26" w:author="Mark Levison" w:date="2022-12-23T11:39:00Z"/>
-          <w:lang w:val="en-CA"/>
-        </w:rPr>
-      </w:pPr>
-      <w:ins w:id="27" w:author="Mark Levison" w:date="2022-12-23T11:39:00Z">
-        <w:r>
-          <w:rPr>
-            <w:lang w:val="en-CA"/>
-          </w:rPr>
-          <w:t>Rules:</w:t>
-        </w:r>
-      </w:ins>
+        </w:rPr>
+      </w:pPr>
+      <w:r>
+        <w:rPr>
+          <w:b/>
+          <w:bCs/>
+          <w:lang w:val="en-CA"/>
+        </w:rPr>
+        <w:t xml:space="preserve">Jeff </w:t>
+      </w:r>
+      <w:proofErr w:type="spellStart"/>
+      <w:r>
+        <w:rPr>
+          <w:b/>
+          <w:bCs/>
+          <w:lang w:val="en-CA"/>
+        </w:rPr>
+        <w:t>Kosciejew</w:t>
+      </w:r>
+      <w:proofErr w:type="spellEnd"/>
+    </w:p>
+    <w:p>
+      <w:pPr>
+        <w:rPr>
+          <w:lang w:val="en-CA"/>
+        </w:rPr>
+      </w:pPr>
+      <w:r>
+        <w:rPr>
+          <w:lang w:val="en-CA"/>
+        </w:rPr>
+        <w:t>Some suggestions to reward some things on the Rules page:</w:t>
+      </w:r>
+    </w:p>
+    <w:p>
+      <w:pPr>
+        <w:rPr>
+          <w:lang w:val="en-CA"/>
+        </w:rPr>
+      </w:pPr>
+    </w:p>
+    <w:p>
+      <w:pPr>
+        <w:rPr>
+          <w:lang w:val="en-CA"/>
+        </w:rPr>
+      </w:pPr>
+      <w:r>
+        <w:rPr>
+          <w:lang w:val="en-CA"/>
+        </w:rPr>
+        <w:t xml:space="preserve">Background: I'd make it a little </w:t>
+      </w:r>
+      <w:proofErr w:type="gramStart"/>
+      <w:r>
+        <w:rPr>
+          <w:lang w:val="en-CA"/>
+        </w:rPr>
+        <w:t>more clear</w:t>
+      </w:r>
+      <w:proofErr w:type="gramEnd"/>
+      <w:r>
+        <w:rPr>
+          <w:lang w:val="en-CA"/>
+        </w:rPr>
+        <w:t xml:space="preserve"> what the objective of the game is. </w:t>
+      </w:r>
+      <w:proofErr w:type="gramStart"/>
+      <w:r>
+        <w:rPr>
+          <w:lang w:val="en-CA"/>
+        </w:rPr>
+        <w:t>And,</w:t>
+      </w:r>
+      <w:proofErr w:type="gramEnd"/>
+      <w:r>
+        <w:rPr>
+          <w:lang w:val="en-CA"/>
+        </w:rPr>
+        <w:t xml:space="preserve"> try to make it a little less obvious how to win. Something like this, perhaps:</w:t>
+      </w:r>
+    </w:p>
+    <w:p>
+      <w:pPr>
+        <w:rPr>
+          <w:lang w:val="en-CA"/>
+        </w:rPr>
+      </w:pPr>
+      <w:r>
+        <w:rPr>
+          <w:lang w:val="en-CA"/>
+        </w:rPr>
+        <w:t>Your team is working on the World’s Smallest Online Bookstore, a site that provides the best results (just a few) for every search, not every result on earth, but the best books that match whatever is searched. Your team is a software development team, focused on driving more sales of the best books in the world. </w:t>
+      </w:r>
+    </w:p>
+    <w:p>
+      <w:pPr>
+        <w:rPr>
+          <w:lang w:val="en-CA"/>
+        </w:rPr>
+      </w:pPr>
+      <w:r>
+        <w:rPr>
+          <w:lang w:val="en-CA"/>
+        </w:rPr>
+        <w:t xml:space="preserve">Your team is part of a company being funded by a Vulture Capital - that means, if you don’t deliver, our funding will be cut for the entire company. Your goal is to build a high-performing team, while delivering a meaningful ROI to our investors. You'll be faced with some choices in each </w:t>
+      </w:r>
+      <w:proofErr w:type="gramStart"/>
+      <w:r>
+        <w:rPr>
+          <w:lang w:val="en-CA"/>
+        </w:rPr>
+        <w:t>round, but</w:t>
+      </w:r>
+      <w:proofErr w:type="gramEnd"/>
+      <w:r>
+        <w:rPr>
+          <w:lang w:val="en-CA"/>
+        </w:rPr>
+        <w:t xml:space="preserve"> remember: all the investors care about is the delivery of features. You don't want to let them, your teammates, and the company overall, down. </w:t>
+      </w:r>
+    </w:p>
+    <w:p>
+      <w:pPr>
+        <w:rPr>
+          <w:lang w:val="en-CA"/>
+        </w:rPr>
+      </w:pPr>
+      <w:r>
+        <w:rPr>
+          <w:lang w:val="en-CA"/>
+        </w:rPr>
+        <w:t>The goal of this simulation is to help see the effects and impacts of the choices you make. Your team has a limited </w:t>
+      </w:r>
+      <w:proofErr w:type="gramStart"/>
+      <w:r>
+        <w:rPr>
+          <w:lang w:val="en-CA"/>
+        </w:rPr>
+        <w:t>capacity, and</w:t>
+      </w:r>
+      <w:proofErr w:type="gramEnd"/>
+      <w:r>
+        <w:rPr>
+          <w:lang w:val="en-CA"/>
+        </w:rPr>
+        <w:t xml:space="preserve"> will have to make </w:t>
+      </w:r>
+      <w:proofErr w:type="spellStart"/>
+      <w:r>
+        <w:rPr>
+          <w:lang w:val="en-CA"/>
+        </w:rPr>
+        <w:t>tradeoffs</w:t>
+      </w:r>
+      <w:proofErr w:type="spellEnd"/>
+      <w:r>
+        <w:rPr>
+          <w:lang w:val="en-CA"/>
+        </w:rPr>
+        <w:t xml:space="preserve"> on a number of aspects, including productivity and team cohesion. While some of the benefits of Agile happen at the individual level, there are many things that affect the relationships between team members and, therefore, the overall cohesion and productivity of the team. The game simulates ten months in the life of a team. Each round represents one month of work.</w:t>
+      </w:r>
+    </w:p>
+    <w:p>
+      <w:pPr>
+        <w:rPr>
+          <w:lang w:val="en-CA"/>
+        </w:rPr>
+      </w:pPr>
+      <w:r>
+        <w:rPr>
+          <w:lang w:val="en-CA"/>
+        </w:rPr>
+        <w:br/>
+      </w:r>
+    </w:p>
+    <w:p>
+      <w:pPr>
+        <w:rPr>
+          <w:lang w:val="en-CA"/>
+        </w:rPr>
+      </w:pPr>
+      <w:r>
+        <w:rPr>
+          <w:lang w:val="en-CA"/>
+        </w:rPr>
+        <w:t>Rules:</w:t>
+      </w:r>
     </w:p>
     <w:p>
       <w:pPr>
@@ -1170,44 +1316,41 @@
           <w:numId w:val="13"/>
         </w:numPr>
         <w:rPr>
-          <w:ins w:id="28" w:author="Mark Levison" w:date="2022-12-23T11:39:00Z"/>
-          <w:lang w:val="en-CA"/>
-        </w:rPr>
-      </w:pPr>
-      <w:ins w:id="29" w:author="Mark Levison" w:date="2022-12-23T11:39:00Z">
-        <w:r>
-          <w:rPr>
-            <w:lang w:val="en-CA"/>
-          </w:rPr>
-          <w:t>The game lasts 10 rounds - each round represents a month. </w:t>
-        </w:r>
-        <w:r>
-          <w:rPr>
-            <w:i/>
-            <w:iCs/>
-            <w:lang w:val="en-CA"/>
-          </w:rPr>
-          <w:t>(</w:t>
-        </w:r>
-        <w:proofErr w:type="gramStart"/>
-        <w:r>
-          <w:rPr>
-            <w:i/>
-            <w:iCs/>
-            <w:lang w:val="en-CA"/>
-          </w:rPr>
-          <w:t>not</w:t>
-        </w:r>
-        <w:proofErr w:type="gramEnd"/>
-        <w:r>
-          <w:rPr>
-            <w:i/>
-            <w:iCs/>
-            <w:lang w:val="en-CA"/>
-          </w:rPr>
-          <w:t xml:space="preserve"> sure why you picked 6 weeks - that feels very SAFe-like to me. A month is a more tangible unit of time for most people)</w:t>
-        </w:r>
-      </w:ins>
+          <w:lang w:val="en-CA"/>
+        </w:rPr>
+      </w:pPr>
+      <w:r>
+        <w:rPr>
+          <w:lang w:val="en-CA"/>
+        </w:rPr>
+        <w:t>The game lasts 10 rounds - each round represents a month. </w:t>
+      </w:r>
+      <w:r>
+        <w:rPr>
+          <w:i/>
+          <w:iCs/>
+          <w:lang w:val="en-CA"/>
+        </w:rPr>
+        <w:t>(</w:t>
+      </w:r>
+      <w:proofErr w:type="gramStart"/>
+      <w:r>
+        <w:rPr>
+          <w:i/>
+          <w:iCs/>
+          <w:lang w:val="en-CA"/>
+        </w:rPr>
+        <w:t>not</w:t>
+      </w:r>
+      <w:proofErr w:type="gramEnd"/>
+      <w:r>
+        <w:rPr>
+          <w:i/>
+          <w:iCs/>
+          <w:lang w:val="en-CA"/>
+        </w:rPr>
+        <w:t xml:space="preserve"> sure why you picked 6 weeks - that feels very SAFe-like to me. A month is a more tangible unit of time for most people)</w:t>
+      </w:r>
     </w:p>
     <w:p>
       <w:pPr>
@@ -1216,18 +1359,15 @@
           <w:numId w:val="13"/>
         </w:numPr>
         <w:rPr>
-          <w:ins w:id="30" w:author="Mark Levison" w:date="2022-12-23T11:39:00Z"/>
-          <w:lang w:val="en-CA"/>
-        </w:rPr>
-      </w:pPr>
-      <w:ins w:id="31" w:author="Mark Levison" w:date="2022-12-23T11:39:00Z">
-        <w:r>
-          <w:rPr>
-            <w:lang w:val="en-CA"/>
-          </w:rPr>
-          <w:t>Your team starts with a working capacity of 10 points.</w:t>
-        </w:r>
-      </w:ins>
+          <w:lang w:val="en-CA"/>
+        </w:rPr>
+      </w:pPr>
+      <w:r>
+        <w:rPr>
+          <w:lang w:val="en-CA"/>
+        </w:rPr>
+        <w:t>Your team starts with a working capacity of 10 points.</w:t>
+      </w:r>
     </w:p>
     <w:p>
       <w:pPr>
@@ -1236,32 +1376,29 @@
           <w:numId w:val="13"/>
         </w:numPr>
         <w:rPr>
-          <w:ins w:id="32" w:author="Mark Levison" w:date="2022-12-23T11:39:00Z"/>
-          <w:lang w:val="en-CA"/>
-        </w:rPr>
-      </w:pPr>
-      <w:ins w:id="33" w:author="Mark Levison" w:date="2022-12-23T11:39:00Z">
-        <w:r>
-          <w:rPr>
-            <w:lang w:val="en-CA"/>
-          </w:rPr>
-          <w:t xml:space="preserve">These points can be spent on delivering Features to your customers or possible Improvements (aka Actions). Each improvement you select costs the team feature development capacity, just like real life. </w:t>
-        </w:r>
-        <w:proofErr w:type="gramStart"/>
-        <w:r>
-          <w:rPr>
-            <w:lang w:val="en-CA"/>
-          </w:rPr>
-          <w:t>And,</w:t>
-        </w:r>
-        <w:proofErr w:type="gramEnd"/>
-        <w:r>
-          <w:rPr>
-            <w:lang w:val="en-CA"/>
-          </w:rPr>
-          <w:t xml:space="preserve"> also like in real life, these actions may or may not provide a benefit in future rounds. We certainly hope they'll give us a benefit. But not everything works out as planned.</w:t>
-        </w:r>
-      </w:ins>
+          <w:lang w:val="en-CA"/>
+        </w:rPr>
+      </w:pPr>
+      <w:r>
+        <w:rPr>
+          <w:lang w:val="en-CA"/>
+        </w:rPr>
+        <w:t xml:space="preserve">These points can be spent on delivering Features to your customers or possible Improvements (aka Actions). Each improvement you select costs the team feature development capacity, just like real life. </w:t>
+      </w:r>
+      <w:proofErr w:type="gramStart"/>
+      <w:r>
+        <w:rPr>
+          <w:lang w:val="en-CA"/>
+        </w:rPr>
+        <w:t>And,</w:t>
+      </w:r>
+      <w:proofErr w:type="gramEnd"/>
+      <w:r>
+        <w:rPr>
+          <w:lang w:val="en-CA"/>
+        </w:rPr>
+        <w:t xml:space="preserve"> also like in real life, these actions may or may not provide a benefit in future rounds. We certainly hope they'll give us a benefit. But not everything works out as planned.</w:t>
+      </w:r>
     </w:p>
     <w:p>
       <w:pPr>
@@ -1270,18 +1407,15 @@
           <w:numId w:val="13"/>
         </w:numPr>
         <w:rPr>
-          <w:ins w:id="34" w:author="Mark Levison" w:date="2022-12-23T11:39:00Z"/>
-          <w:lang w:val="en-CA"/>
-        </w:rPr>
-      </w:pPr>
-      <w:ins w:id="35" w:author="Mark Levison" w:date="2022-12-23T11:39:00Z">
-        <w:r>
-          <w:rPr>
-            <w:lang w:val="en-CA"/>
-          </w:rPr>
-          <w:t>Improvements fall into three categories:</w:t>
-        </w:r>
-      </w:ins>
+          <w:lang w:val="en-CA"/>
+        </w:rPr>
+      </w:pPr>
+      <w:r>
+        <w:rPr>
+          <w:lang w:val="en-CA"/>
+        </w:rPr>
+        <w:t>Improvements fall into three categories:</w:t>
+      </w:r>
     </w:p>
     <w:p>
       <w:pPr>
@@ -1290,18 +1424,15 @@
           <w:numId w:val="13"/>
         </w:numPr>
         <w:rPr>
-          <w:ins w:id="36" w:author="Mark Levison" w:date="2022-12-23T11:39:00Z"/>
-          <w:lang w:val="en-CA"/>
-        </w:rPr>
-      </w:pPr>
-      <w:ins w:id="37" w:author="Mark Levison" w:date="2022-12-23T11:39:00Z">
-        <w:r>
-          <w:rPr>
-            <w:lang w:val="en-CA"/>
-          </w:rPr>
-          <w:t>Engineering Practices - designed to improve the quality of your code</w:t>
-        </w:r>
-      </w:ins>
+          <w:lang w:val="en-CA"/>
+        </w:rPr>
+      </w:pPr>
+      <w:r>
+        <w:rPr>
+          <w:lang w:val="en-CA"/>
+        </w:rPr>
+        <w:t>Engineering Practices - designed to improve the quality of your code</w:t>
+      </w:r>
     </w:p>
     <w:p>
       <w:pPr>
@@ -1310,18 +1441,15 @@
           <w:numId w:val="13"/>
         </w:numPr>
         <w:rPr>
-          <w:ins w:id="38" w:author="Mark Levison" w:date="2022-12-23T11:39:00Z"/>
-          <w:lang w:val="en-CA"/>
-        </w:rPr>
-      </w:pPr>
-      <w:ins w:id="39" w:author="Mark Levison" w:date="2022-12-23T11:39:00Z">
-        <w:r>
-          <w:rPr>
-            <w:lang w:val="en-CA"/>
-          </w:rPr>
-          <w:t>Communication Practices - designed to improve the team members ability to work together</w:t>
-        </w:r>
-      </w:ins>
+          <w:lang w:val="en-CA"/>
+        </w:rPr>
+      </w:pPr>
+      <w:r>
+        <w:rPr>
+          <w:lang w:val="en-CA"/>
+        </w:rPr>
+        <w:t>Communication Practices - designed to improve the team members ability to work together</w:t>
+      </w:r>
     </w:p>
     <w:p>
       <w:pPr>
@@ -1330,18 +1458,15 @@
           <w:numId w:val="13"/>
         </w:numPr>
         <w:rPr>
-          <w:ins w:id="40" w:author="Mark Levison" w:date="2022-12-23T11:39:00Z"/>
-          <w:lang w:val="en-CA"/>
-        </w:rPr>
-      </w:pPr>
-      <w:ins w:id="41" w:author="Mark Levison" w:date="2022-12-23T11:39:00Z">
-        <w:r>
-          <w:rPr>
-            <w:lang w:val="en-CA"/>
-          </w:rPr>
-          <w:t>Product Ownership Practices - designed to improve the team's chances of building the right product</w:t>
-        </w:r>
-      </w:ins>
+          <w:lang w:val="en-CA"/>
+        </w:rPr>
+      </w:pPr>
+      <w:r>
+        <w:rPr>
+          <w:lang w:val="en-CA"/>
+        </w:rPr>
+        <w:t>Product Ownership Practices - designed to improve the team's chances of building the right product</w:t>
+      </w:r>
     </w:p>
     <w:p>
       <w:pPr>
@@ -1350,18 +1475,16 @@
           <w:numId w:val="13"/>
         </w:numPr>
         <w:rPr>
-          <w:ins w:id="42" w:author="Mark Levison" w:date="2022-12-23T11:39:00Z"/>
-          <w:lang w:val="en-CA"/>
-        </w:rPr>
-      </w:pPr>
-      <w:ins w:id="43" w:author="Mark Levison" w:date="2022-12-23T11:39:00Z">
-        <w:r>
-          <w:rPr>
-            <w:lang w:val="en-CA"/>
-          </w:rPr>
-          <w:t>How you balance your investment in these improvements with the delivery of features is entirely up to your team.</w:t>
-        </w:r>
-      </w:ins>
+          <w:lang w:val="en-CA"/>
+        </w:rPr>
+      </w:pPr>
+      <w:r>
+        <w:rPr>
+          <w:lang w:val="en-CA"/>
+        </w:rPr>
+        <w:lastRenderedPageBreak/>
+        <w:t>How you balance your investment in these improvements with the delivery of features is entirely up to your team.</w:t>
+      </w:r>
     </w:p>
     <w:p>
       <w:pPr>
@@ -1370,18 +1493,15 @@
           <w:numId w:val="13"/>
         </w:numPr>
         <w:rPr>
-          <w:ins w:id="44" w:author="Mark Levison" w:date="2022-12-23T11:39:00Z"/>
-          <w:lang w:val="en-CA"/>
-        </w:rPr>
-      </w:pPr>
-      <w:ins w:id="45" w:author="Mark Levison" w:date="2022-12-23T11:39:00Z">
-        <w:r>
-          <w:rPr>
-            <w:lang w:val="en-CA"/>
-          </w:rPr>
-          <w:t>Some improvement practices have prerequisites. </w:t>
-        </w:r>
-      </w:ins>
+          <w:lang w:val="en-CA"/>
+        </w:rPr>
+      </w:pPr>
+      <w:r>
+        <w:rPr>
+          <w:lang w:val="en-CA"/>
+        </w:rPr>
+        <w:t>Some improvement practices have prerequisites. </w:t>
+      </w:r>
     </w:p>
     <w:p>
       <w:pPr>
@@ -1390,32 +1510,29 @@
           <w:numId w:val="13"/>
         </w:numPr>
         <w:rPr>
-          <w:ins w:id="46" w:author="Mark Levison" w:date="2022-12-23T11:39:00Z"/>
-          <w:lang w:val="en-CA"/>
-        </w:rPr>
-      </w:pPr>
-      <w:ins w:id="47" w:author="Mark Levison" w:date="2022-12-23T11:39:00Z">
-        <w:r>
-          <w:rPr>
-            <w:lang w:val="en-CA"/>
-          </w:rPr>
-          <w:t>Speaking of Features, just like real life, it is not certain the features you deliver will be valuable to the customer. At the start of the game, when you have little knowledge of the market and your target customers, there's a strong possibility that what your team commits to and delivers will </w:t>
-        </w:r>
-        <w:proofErr w:type="gramStart"/>
-        <w:r>
-          <w:rPr>
-            <w:lang w:val="en-CA"/>
-          </w:rPr>
-          <w:t>actually delight</w:t>
-        </w:r>
-        <w:proofErr w:type="gramEnd"/>
-        <w:r>
-          <w:rPr>
-            <w:lang w:val="en-CA"/>
-          </w:rPr>
-          <w:t xml:space="preserve"> the customer.</w:t>
-        </w:r>
-      </w:ins>
+          <w:lang w:val="en-CA"/>
+        </w:rPr>
+      </w:pPr>
+      <w:r>
+        <w:rPr>
+          <w:lang w:val="en-CA"/>
+        </w:rPr>
+        <w:t>Speaking of Features, just like real life, it is not certain the features you deliver will be valuable to the customer. At the start of the game, when you have little knowledge of the market and your target customers, there's a strong possibility that what your team commits to and delivers will </w:t>
+      </w:r>
+      <w:proofErr w:type="gramStart"/>
+      <w:r>
+        <w:rPr>
+          <w:lang w:val="en-CA"/>
+        </w:rPr>
+        <w:t>actually delight</w:t>
+      </w:r>
+      <w:proofErr w:type="gramEnd"/>
+      <w:r>
+        <w:rPr>
+          <w:lang w:val="en-CA"/>
+        </w:rPr>
+        <w:t xml:space="preserve"> the customer.</w:t>
+      </w:r>
     </w:p>
     <w:p>
       <w:pPr>
@@ -1424,18 +1541,15 @@
           <w:numId w:val="13"/>
         </w:numPr>
         <w:rPr>
-          <w:ins w:id="48" w:author="Mark Levison" w:date="2022-12-23T11:39:00Z"/>
-          <w:lang w:val="en-CA"/>
-        </w:rPr>
-      </w:pPr>
-      <w:ins w:id="49" w:author="Mark Levison" w:date="2022-12-23T11:39:00Z">
-        <w:r>
-          <w:rPr>
-            <w:lang w:val="en-CA"/>
-          </w:rPr>
-          <w:t>The game has gremlins -- that is, challenges that may crop up and impact your team's ability to deliver. You may be able to avoid some of these. But don't forget that your goal is the delivery of valuable software that our customers will love.</w:t>
-        </w:r>
-      </w:ins>
+          <w:lang w:val="en-CA"/>
+        </w:rPr>
+      </w:pPr>
+      <w:r>
+        <w:rPr>
+          <w:lang w:val="en-CA"/>
+        </w:rPr>
+        <w:t>The game has gremlins -- that is, challenges that may crop up and impact your team's ability to deliver. You may be able to avoid some of these. But don't forget that your goal is the delivery of valuable software that our customers will love.</w:t>
+      </w:r>
     </w:p>
     <w:p>
       <w:pPr>
@@ -1444,49 +1558,42 @@
           <w:numId w:val="13"/>
         </w:numPr>
         <w:rPr>
-          <w:ins w:id="50" w:author="Mark Levison" w:date="2022-12-23T11:39:00Z"/>
-          <w:lang w:val="en-CA"/>
-        </w:rPr>
-      </w:pPr>
-      <w:ins w:id="51" w:author="Mark Levison" w:date="2022-12-23T11:39:00Z">
-        <w:r>
-          <w:rPr>
-            <w:lang w:val="en-CA"/>
-          </w:rPr>
-          <w:lastRenderedPageBreak/>
-          <w:t xml:space="preserve">And while your goal is to deliver features the leaders of this company have decided to give you a chance to get the team started on the right foot. They've agreed to allow you to consider some possible Improvements even before you've delivered one Story. </w:t>
-        </w:r>
-        <w:proofErr w:type="gramStart"/>
-        <w:r>
-          <w:rPr>
-            <w:lang w:val="en-CA"/>
-          </w:rPr>
-          <w:t>But,</w:t>
-        </w:r>
-        <w:proofErr w:type="gramEnd"/>
-        <w:r>
-          <w:rPr>
-            <w:lang w:val="en-CA"/>
-          </w:rPr>
-          <w:t xml:space="preserve"> they do remind you that every improvement that you want to implement needs to be done by the team, so will reduce their capacity to deliver features. </w:t>
-        </w:r>
-      </w:ins>
-    </w:p>
-    <w:p>
-      <w:pPr>
-        <w:rPr>
-          <w:ins w:id="52" w:author="Mark Levison" w:date="2022-12-23T11:39:00Z"/>
-          <w:lang w:val="en-CA"/>
-        </w:rPr>
-      </w:pPr>
-      <w:ins w:id="53" w:author="Mark Levison" w:date="2022-12-23T11:39:00Z">
-        <w:r>
-          <w:rPr>
-            <w:lang w:val="en-CA"/>
-          </w:rPr>
-          <w:t>Rounds:</w:t>
-        </w:r>
-      </w:ins>
+          <w:lang w:val="en-CA"/>
+        </w:rPr>
+      </w:pPr>
+      <w:r>
+        <w:rPr>
+          <w:lang w:val="en-CA"/>
+        </w:rPr>
+        <w:t xml:space="preserve">And while your goal is to deliver features the leaders of this company have decided to give you a chance to get the team started on the right foot. They've agreed to allow you to consider some possible Improvements even before you've delivered one Story. </w:t>
+      </w:r>
+      <w:proofErr w:type="gramStart"/>
+      <w:r>
+        <w:rPr>
+          <w:lang w:val="en-CA"/>
+        </w:rPr>
+        <w:t>But,</w:t>
+      </w:r>
+      <w:proofErr w:type="gramEnd"/>
+      <w:r>
+        <w:rPr>
+          <w:lang w:val="en-CA"/>
+        </w:rPr>
+        <w:t xml:space="preserve"> they do remind you that every improvement that you want to implement needs to be done by the team, so will reduce their capacity to deliver features. </w:t>
+      </w:r>
+    </w:p>
+    <w:p>
+      <w:pPr>
+        <w:rPr>
+          <w:lang w:val="en-CA"/>
+        </w:rPr>
+      </w:pPr>
+      <w:r>
+        <w:rPr>
+          <w:lang w:val="en-CA"/>
+        </w:rPr>
+        <w:t>Rounds:</w:t>
+      </w:r>
     </w:p>
     <w:p>
       <w:pPr>
@@ -1495,18 +1602,15 @@
           <w:numId w:val="14"/>
         </w:numPr>
         <w:rPr>
-          <w:ins w:id="54" w:author="Mark Levison" w:date="2022-12-23T11:39:00Z"/>
-          <w:lang w:val="en-CA"/>
-        </w:rPr>
-      </w:pPr>
-      <w:ins w:id="55" w:author="Mark Levison" w:date="2022-12-23T11:39:00Z">
-        <w:r>
-          <w:rPr>
-            <w:lang w:val="en-CA"/>
-          </w:rPr>
-          <w:t>Each round consists of a series of steps:</w:t>
-        </w:r>
-      </w:ins>
+          <w:lang w:val="en-CA"/>
+        </w:rPr>
+      </w:pPr>
+      <w:r>
+        <w:rPr>
+          <w:lang w:val="en-CA"/>
+        </w:rPr>
+        <w:t>Each round consists of a series of steps:</w:t>
+      </w:r>
     </w:p>
     <w:p>
       <w:pPr>
@@ -1515,18 +1619,15 @@
           <w:numId w:val="14"/>
         </w:numPr>
         <w:rPr>
-          <w:ins w:id="56" w:author="Mark Levison" w:date="2022-12-23T11:39:00Z"/>
-          <w:lang w:val="en-CA"/>
-        </w:rPr>
-      </w:pPr>
-      <w:ins w:id="57" w:author="Mark Levison" w:date="2022-12-23T11:39:00Z">
-        <w:r>
-          <w:rPr>
-            <w:lang w:val="en-CA"/>
-          </w:rPr>
-          <w:t>You get a round description. Read the description as a team. </w:t>
-        </w:r>
-      </w:ins>
+          <w:lang w:val="en-CA"/>
+        </w:rPr>
+      </w:pPr>
+      <w:r>
+        <w:rPr>
+          <w:lang w:val="en-CA"/>
+        </w:rPr>
+        <w:t>You get a round description. Read the description as a team. </w:t>
+      </w:r>
     </w:p>
     <w:p>
       <w:pPr>
@@ -1535,18 +1636,15 @@
           <w:numId w:val="14"/>
         </w:numPr>
         <w:rPr>
-          <w:ins w:id="58" w:author="Mark Levison" w:date="2022-12-23T11:39:00Z"/>
-          <w:lang w:val="en-CA"/>
-        </w:rPr>
-      </w:pPr>
-      <w:ins w:id="59" w:author="Mark Levison" w:date="2022-12-23T11:39:00Z">
-        <w:r>
-          <w:rPr>
-            <w:lang w:val="en-CA"/>
-          </w:rPr>
-          <w:t>Click Start Round</w:t>
-        </w:r>
-      </w:ins>
+          <w:lang w:val="en-CA"/>
+        </w:rPr>
+      </w:pPr>
+      <w:r>
+        <w:rPr>
+          <w:lang w:val="en-CA"/>
+        </w:rPr>
+        <w:t>Click Start Round</w:t>
+      </w:r>
     </w:p>
     <w:p>
       <w:pPr>
@@ -1555,18 +1653,15 @@
           <w:numId w:val="14"/>
         </w:numPr>
         <w:rPr>
-          <w:ins w:id="60" w:author="Mark Levison" w:date="2022-12-23T11:39:00Z"/>
-          <w:lang w:val="en-CA"/>
-        </w:rPr>
-      </w:pPr>
-      <w:ins w:id="61" w:author="Mark Levison" w:date="2022-12-23T11:39:00Z">
-        <w:r>
-          <w:rPr>
-            <w:lang w:val="en-CA"/>
-          </w:rPr>
-          <w:t>Select Improvements or Actions.</w:t>
-        </w:r>
-      </w:ins>
+          <w:lang w:val="en-CA"/>
+        </w:rPr>
+      </w:pPr>
+      <w:r>
+        <w:rPr>
+          <w:lang w:val="en-CA"/>
+        </w:rPr>
+        <w:t>Select Improvements or Actions.</w:t>
+      </w:r>
     </w:p>
     <w:p>
       <w:pPr>
@@ -1575,32 +1670,29 @@
           <w:numId w:val="14"/>
         </w:numPr>
         <w:rPr>
-          <w:ins w:id="62" w:author="Mark Levison" w:date="2022-12-23T11:39:00Z"/>
-          <w:lang w:val="en-CA"/>
-        </w:rPr>
-      </w:pPr>
-      <w:ins w:id="63" w:author="Mark Levison" w:date="2022-12-23T11:39:00Z">
-        <w:r>
-          <w:rPr>
-            <w:lang w:val="en-CA"/>
-          </w:rPr>
-          <w:t xml:space="preserve">Once selected, the </w:t>
-        </w:r>
-        <w:proofErr w:type="spellStart"/>
-        <w:r>
-          <w:rPr>
-            <w:lang w:val="en-CA"/>
-          </w:rPr>
-          <w:t>cot</w:t>
-        </w:r>
-        <w:proofErr w:type="spellEnd"/>
-        <w:r>
-          <w:rPr>
-            <w:lang w:val="en-CA"/>
-          </w:rPr>
-          <w:t xml:space="preserve"> of the Actions cost will be deducted from the team's Capacity.</w:t>
-        </w:r>
-      </w:ins>
+          <w:lang w:val="en-CA"/>
+        </w:rPr>
+      </w:pPr>
+      <w:r>
+        <w:rPr>
+          <w:lang w:val="en-CA"/>
+        </w:rPr>
+        <w:t xml:space="preserve">Once selected, the </w:t>
+      </w:r>
+      <w:proofErr w:type="spellStart"/>
+      <w:r>
+        <w:rPr>
+          <w:lang w:val="en-CA"/>
+        </w:rPr>
+        <w:t>cot</w:t>
+      </w:r>
+      <w:proofErr w:type="spellEnd"/>
+      <w:r>
+        <w:rPr>
+          <w:lang w:val="en-CA"/>
+        </w:rPr>
+        <w:t xml:space="preserve"> of the Actions cost will be deducted from the team's Capacity.</w:t>
+      </w:r>
     </w:p>
     <w:p>
       <w:pPr>
@@ -1609,18 +1701,15 @@
           <w:numId w:val="14"/>
         </w:numPr>
         <w:rPr>
-          <w:ins w:id="64" w:author="Mark Levison" w:date="2022-12-23T11:39:00Z"/>
-          <w:lang w:val="en-CA"/>
-        </w:rPr>
-      </w:pPr>
-      <w:ins w:id="65" w:author="Mark Levison" w:date="2022-12-23T11:39:00Z">
-        <w:r>
-          <w:rPr>
-            <w:lang w:val="en-CA"/>
-          </w:rPr>
-          <w:t>You can see your capacity reduce every time you select an Action item.</w:t>
-        </w:r>
-      </w:ins>
+          <w:lang w:val="en-CA"/>
+        </w:rPr>
+      </w:pPr>
+      <w:r>
+        <w:rPr>
+          <w:lang w:val="en-CA"/>
+        </w:rPr>
+        <w:t>You can see your capacity reduce every time you select an Action item.</w:t>
+      </w:r>
     </w:p>
     <w:p>
       <w:pPr>
@@ -1629,44 +1718,41 @@
           <w:numId w:val="14"/>
         </w:numPr>
         <w:rPr>
-          <w:ins w:id="66" w:author="Mark Levison" w:date="2022-12-23T11:39:00Z"/>
-          <w:lang w:val="en-CA"/>
-        </w:rPr>
-      </w:pPr>
-      <w:ins w:id="67" w:author="Mark Levison" w:date="2022-12-23T11:39:00Z">
-        <w:r>
-          <w:rPr>
-            <w:lang w:val="en-CA"/>
-          </w:rPr>
-          <w:t>Click Begin Development </w:t>
-        </w:r>
-        <w:r>
-          <w:rPr>
-            <w:i/>
-            <w:iCs/>
-            <w:lang w:val="en-CA"/>
-          </w:rPr>
-          <w:t xml:space="preserve">(a better </w:t>
-        </w:r>
-        <w:proofErr w:type="spellStart"/>
-        <w:r>
-          <w:rPr>
-            <w:i/>
-            <w:iCs/>
-            <w:lang w:val="en-CA"/>
-          </w:rPr>
-          <w:t>term</w:t>
-        </w:r>
-        <w:proofErr w:type="spellEnd"/>
-        <w:r>
-          <w:rPr>
-            <w:i/>
-            <w:iCs/>
-            <w:lang w:val="en-CA"/>
-          </w:rPr>
-          <w:t xml:space="preserve"> than "Complete Round", IMHO)</w:t>
-        </w:r>
-      </w:ins>
+          <w:lang w:val="en-CA"/>
+        </w:rPr>
+      </w:pPr>
+      <w:r>
+        <w:rPr>
+          <w:lang w:val="en-CA"/>
+        </w:rPr>
+        <w:t>Click Begin Development </w:t>
+      </w:r>
+      <w:r>
+        <w:rPr>
+          <w:i/>
+          <w:iCs/>
+          <w:lang w:val="en-CA"/>
+        </w:rPr>
+        <w:t xml:space="preserve">(a better </w:t>
+      </w:r>
+      <w:proofErr w:type="spellStart"/>
+      <w:r>
+        <w:rPr>
+          <w:i/>
+          <w:iCs/>
+          <w:lang w:val="en-CA"/>
+        </w:rPr>
+        <w:t>term</w:t>
+      </w:r>
+      <w:proofErr w:type="spellEnd"/>
+      <w:r>
+        <w:rPr>
+          <w:i/>
+          <w:iCs/>
+          <w:lang w:val="en-CA"/>
+        </w:rPr>
+        <w:t xml:space="preserve"> than "Complete Round", IMHO)</w:t>
+      </w:r>
     </w:p>
     <w:p>
       <w:pPr>
@@ -1675,18 +1761,15 @@
           <w:numId w:val="14"/>
         </w:numPr>
         <w:rPr>
-          <w:ins w:id="68" w:author="Mark Levison" w:date="2022-12-23T11:39:00Z"/>
-          <w:lang w:val="en-CA"/>
-        </w:rPr>
-      </w:pPr>
-      <w:ins w:id="69" w:author="Mark Levison" w:date="2022-12-23T11:39:00Z">
-        <w:r>
-          <w:rPr>
-            <w:lang w:val="en-CA"/>
-          </w:rPr>
-          <w:t>And, you might get some feedback from the Senior Leaders of your company, based on your choices. </w:t>
-        </w:r>
-      </w:ins>
+          <w:lang w:val="en-CA"/>
+        </w:rPr>
+      </w:pPr>
+      <w:r>
+        <w:rPr>
+          <w:lang w:val="en-CA"/>
+        </w:rPr>
+        <w:t>And, you might get some feedback from the Senior Leaders of your company, based on your choices. </w:t>
+      </w:r>
     </w:p>
     <w:p>
       <w:pPr>
@@ -1695,18 +1778,15 @@
           <w:numId w:val="14"/>
         </w:numPr>
         <w:rPr>
-          <w:ins w:id="70" w:author="Mark Levison" w:date="2022-12-23T11:39:00Z"/>
-          <w:lang w:val="en-CA"/>
-        </w:rPr>
-      </w:pPr>
-      <w:ins w:id="71" w:author="Mark Levison" w:date="2022-12-23T11:39:00Z">
-        <w:r>
-          <w:rPr>
-            <w:lang w:val="en-CA"/>
-          </w:rPr>
-          <w:t>The game shows you how much capacity there is remaining to develop your User Stories.</w:t>
-        </w:r>
-      </w:ins>
+          <w:lang w:val="en-CA"/>
+        </w:rPr>
+      </w:pPr>
+      <w:r>
+        <w:rPr>
+          <w:lang w:val="en-CA"/>
+        </w:rPr>
+        <w:t>The game shows you how much capacity there is remaining to develop your User Stories.</w:t>
+      </w:r>
     </w:p>
     <w:p>
       <w:pPr>
@@ -1715,18 +1795,15 @@
           <w:numId w:val="14"/>
         </w:numPr>
         <w:rPr>
-          <w:ins w:id="72" w:author="Mark Levison" w:date="2022-12-23T11:39:00Z"/>
-          <w:lang w:val="en-CA"/>
-        </w:rPr>
-      </w:pPr>
-      <w:ins w:id="73" w:author="Mark Levison" w:date="2022-12-23T11:39:00Z">
-        <w:r>
-          <w:rPr>
-            <w:lang w:val="en-CA"/>
-          </w:rPr>
-          <w:t>Click Roll for User Stories</w:t>
-        </w:r>
-      </w:ins>
+          <w:lang w:val="en-CA"/>
+        </w:rPr>
+      </w:pPr>
+      <w:r>
+        <w:rPr>
+          <w:lang w:val="en-CA"/>
+        </w:rPr>
+        <w:t>Click Roll for User Stories</w:t>
+      </w:r>
     </w:p>
     <w:p>
       <w:pPr>
@@ -1735,32 +1812,29 @@
           <w:numId w:val="14"/>
         </w:numPr>
         <w:rPr>
-          <w:ins w:id="74" w:author="Mark Levison" w:date="2022-12-23T11:39:00Z"/>
-          <w:lang w:val="en-CA"/>
-        </w:rPr>
-      </w:pPr>
-      <w:ins w:id="75" w:author="Mark Levison" w:date="2022-12-23T11:39:00Z">
-        <w:r>
-          <w:rPr>
-            <w:lang w:val="en-CA"/>
-          </w:rPr>
-          <w:t xml:space="preserve">The game rolls a die for each User Story to determine how many are </w:t>
-        </w:r>
-        <w:proofErr w:type="gramStart"/>
-        <w:r>
-          <w:rPr>
-            <w:lang w:val="en-CA"/>
-          </w:rPr>
-          <w:t>actually completed</w:t>
-        </w:r>
-        <w:proofErr w:type="gramEnd"/>
-        <w:r>
-          <w:rPr>
-            <w:lang w:val="en-CA"/>
-          </w:rPr>
-          <w:t>. That's right. Not every Story will necessarily get completed. Just like real life.</w:t>
-        </w:r>
-      </w:ins>
+          <w:lang w:val="en-CA"/>
+        </w:rPr>
+      </w:pPr>
+      <w:r>
+        <w:rPr>
+          <w:lang w:val="en-CA"/>
+        </w:rPr>
+        <w:t xml:space="preserve">The game rolls a die for each User Story to determine how many are </w:t>
+      </w:r>
+      <w:proofErr w:type="gramStart"/>
+      <w:r>
+        <w:rPr>
+          <w:lang w:val="en-CA"/>
+        </w:rPr>
+        <w:t>actually completed</w:t>
+      </w:r>
+      <w:proofErr w:type="gramEnd"/>
+      <w:r>
+        <w:rPr>
+          <w:lang w:val="en-CA"/>
+        </w:rPr>
+        <w:t>. That's right. Not every Story will necessarily get completed. Just like real life.</w:t>
+      </w:r>
     </w:p>
     <w:p>
       <w:pPr>
@@ -1769,18 +1843,15 @@
           <w:numId w:val="14"/>
         </w:numPr>
         <w:rPr>
-          <w:ins w:id="76" w:author="Mark Levison" w:date="2022-12-23T11:39:00Z"/>
-          <w:lang w:val="en-CA"/>
-        </w:rPr>
-      </w:pPr>
-      <w:ins w:id="77" w:author="Mark Levison" w:date="2022-12-23T11:39:00Z">
-        <w:r>
-          <w:rPr>
-            <w:lang w:val="en-CA"/>
-          </w:rPr>
-          <w:t>Have a look at how much work your team completed, and the impact that's having. You may notice some feedback at the bottom, based on your progress. It's worth considering any feedback you receive, since it's coming from the people paying your salary.</w:t>
-        </w:r>
-      </w:ins>
+          <w:lang w:val="en-CA"/>
+        </w:rPr>
+      </w:pPr>
+      <w:r>
+        <w:rPr>
+          <w:lang w:val="en-CA"/>
+        </w:rPr>
+        <w:t>Have a look at how much work your team completed, and the impact that's having. You may notice some feedback at the bottom, based on your progress. It's worth considering any feedback you receive, since it's coming from the people paying your salary.</w:t>
+      </w:r>
     </w:p>
     <w:p>
       <w:pPr>
@@ -1789,18 +1860,15 @@
           <w:numId w:val="14"/>
         </w:numPr>
         <w:rPr>
-          <w:ins w:id="78" w:author="Mark Levison" w:date="2022-12-23T11:39:00Z"/>
-          <w:lang w:val="en-CA"/>
-        </w:rPr>
-      </w:pPr>
-      <w:ins w:id="79" w:author="Mark Levison" w:date="2022-12-23T11:39:00Z">
-        <w:r>
-          <w:rPr>
-            <w:lang w:val="en-CA"/>
-          </w:rPr>
-          <w:t>Click Next Round</w:t>
-        </w:r>
-      </w:ins>
+          <w:lang w:val="en-CA"/>
+        </w:rPr>
+      </w:pPr>
+      <w:r>
+        <w:rPr>
+          <w:lang w:val="en-CA"/>
+        </w:rPr>
+        <w:t>Click Next Round</w:t>
+      </w:r>
     </w:p>
     <w:p>
       <w:pPr>
@@ -1809,18 +1877,15 @@
           <w:numId w:val="14"/>
         </w:numPr>
         <w:rPr>
-          <w:ins w:id="80" w:author="Mark Levison" w:date="2022-12-23T11:39:00Z"/>
-          <w:lang w:val="en-CA"/>
-        </w:rPr>
-      </w:pPr>
-      <w:ins w:id="81" w:author="Mark Levison" w:date="2022-12-23T11:39:00Z">
-        <w:r>
-          <w:rPr>
-            <w:lang w:val="en-CA"/>
-          </w:rPr>
-          <w:t>At the end of each round, the game also checks to see if your team was affected by a Gremlin. Example: "Manager yells at a team member"</w:t>
-        </w:r>
-      </w:ins>
+          <w:lang w:val="en-CA"/>
+        </w:rPr>
+      </w:pPr>
+      <w:r>
+        <w:rPr>
+          <w:lang w:val="en-CA"/>
+        </w:rPr>
+        <w:t>At the end of each round, the game also checks to see if your team was affected by a Gremlin. Example: "Manager yells at a team member"</w:t>
+      </w:r>
     </w:p>
     <w:p>
       <w:pPr>
@@ -1829,18 +1894,15 @@
           <w:numId w:val="14"/>
         </w:numPr>
         <w:rPr>
-          <w:ins w:id="82" w:author="Mark Levison" w:date="2022-12-23T11:39:00Z"/>
-          <w:lang w:val="en-CA"/>
-        </w:rPr>
-      </w:pPr>
-      <w:ins w:id="83" w:author="Mark Levison" w:date="2022-12-23T11:39:00Z">
-        <w:r>
-          <w:rPr>
-            <w:lang w:val="en-CA"/>
-          </w:rPr>
-          <w:t>As you progress through the rounds, you'll notice that your Capacity increases or decreases depending on the improvements you have made, or not, and the Gremlins that affect you.</w:t>
-        </w:r>
-      </w:ins>
+          <w:lang w:val="en-CA"/>
+        </w:rPr>
+      </w:pPr>
+      <w:r>
+        <w:rPr>
+          <w:lang w:val="en-CA"/>
+        </w:rPr>
+        <w:t>As you progress through the rounds, you'll notice that your Capacity increases or decreases depending on the improvements you have made, or not, and the Gremlins that affect you.</w:t>
+      </w:r>
     </w:p>
     <w:p>
       <w:pPr>
@@ -1849,18 +1911,16 @@
           <w:numId w:val="14"/>
         </w:numPr>
         <w:rPr>
-          <w:ins w:id="84" w:author="Mark Levison" w:date="2022-12-23T11:39:00Z"/>
-          <w:lang w:val="en-CA"/>
-        </w:rPr>
-      </w:pPr>
-      <w:ins w:id="85" w:author="Mark Levison" w:date="2022-12-23T11:39:00Z">
-        <w:r>
-          <w:rPr>
-            <w:lang w:val="en-CA"/>
-          </w:rPr>
-          <w:t>After round 1, the game displays the active impacts of Improvements that were previously made.</w:t>
-        </w:r>
-      </w:ins>
+          <w:lang w:val="en-CA"/>
+        </w:rPr>
+      </w:pPr>
+      <w:r>
+        <w:rPr>
+          <w:lang w:val="en-CA"/>
+        </w:rPr>
+        <w:lastRenderedPageBreak/>
+        <w:t>After round 1, the game displays the active impacts of Improvements that were previously made.</w:t>
+      </w:r>
     </w:p>
     <w:p>
       <w:pPr>
@@ -1869,32 +1929,29 @@
           <w:numId w:val="14"/>
         </w:numPr>
         <w:rPr>
-          <w:ins w:id="86" w:author="Mark Levison" w:date="2022-12-23T11:39:00Z"/>
-          <w:lang w:val="en-CA"/>
-        </w:rPr>
-      </w:pPr>
-      <w:ins w:id="87" w:author="Mark Levison" w:date="2022-12-23T11:39:00Z">
-        <w:r>
-          <w:rPr>
-            <w:lang w:val="en-CA"/>
-          </w:rPr>
-          <w:t xml:space="preserve">Actions not selected in a round are still available for the team to adopt </w:t>
-        </w:r>
-        <w:proofErr w:type="gramStart"/>
-        <w:r>
-          <w:rPr>
-            <w:lang w:val="en-CA"/>
-          </w:rPr>
-          <w:t>at a later time</w:t>
-        </w:r>
-        <w:proofErr w:type="gramEnd"/>
-        <w:r>
-          <w:rPr>
-            <w:lang w:val="en-CA"/>
-          </w:rPr>
-          <w:t>. To keep the User Interface tidy, they can be found in the round where they were first available.</w:t>
-        </w:r>
-      </w:ins>
+          <w:lang w:val="en-CA"/>
+        </w:rPr>
+      </w:pPr>
+      <w:r>
+        <w:rPr>
+          <w:lang w:val="en-CA"/>
+        </w:rPr>
+        <w:t xml:space="preserve">Actions not selected in a round are still available for the team to adopt </w:t>
+      </w:r>
+      <w:proofErr w:type="gramStart"/>
+      <w:r>
+        <w:rPr>
+          <w:lang w:val="en-CA"/>
+        </w:rPr>
+        <w:t>at a later time</w:t>
+      </w:r>
+      <w:proofErr w:type="gramEnd"/>
+      <w:r>
+        <w:rPr>
+          <w:lang w:val="en-CA"/>
+        </w:rPr>
+        <w:t>. To keep the User Interface tidy, they can be found in the round where they were first available.</w:t>
+      </w:r>
     </w:p>
     <w:p>
       <w:pPr>
@@ -1903,64 +1960,56 @@
           <w:numId w:val="14"/>
         </w:numPr>
         <w:rPr>
-          <w:ins w:id="88" w:author="Mark Levison" w:date="2022-12-23T11:39:00Z"/>
-          <w:lang w:val="en-CA"/>
-        </w:rPr>
-      </w:pPr>
-      <w:ins w:id="89" w:author="Mark Levison" w:date="2022-12-23T11:39:00Z">
-        <w:r>
-          <w:rPr>
-            <w:lang w:val="en-CA"/>
-          </w:rPr>
-          <w:t xml:space="preserve">Hint: play the game as often as you want. </w:t>
-        </w:r>
-        <w:proofErr w:type="gramStart"/>
-        <w:r>
-          <w:rPr>
-            <w:lang w:val="en-CA"/>
-          </w:rPr>
-          <w:t>So</w:t>
-        </w:r>
-        <w:proofErr w:type="gramEnd"/>
-        <w:r>
-          <w:rPr>
-            <w:lang w:val="en-CA"/>
-          </w:rPr>
-          <w:t xml:space="preserve"> if you want to run experiments to see what happens, go for it.</w:t>
-        </w:r>
-      </w:ins>
-    </w:p>
-    <w:p>
-      <w:pPr>
-        <w:rPr>
-          <w:ins w:id="90" w:author="Mark Levison" w:date="2022-12-23T11:39:00Z"/>
-          <w:lang w:val="en-CA"/>
-        </w:rPr>
-      </w:pPr>
-    </w:p>
-    <w:p>
-      <w:pPr>
-        <w:rPr>
-          <w:ins w:id="91" w:author="Mark Levison" w:date="2022-12-23T11:38:00Z"/>
-          <w:lang w:val="en-CA"/>
-        </w:rPr>
-      </w:pPr>
-    </w:p>
-    <w:p>
-      <w:pPr>
-        <w:rPr>
-          <w:ins w:id="92" w:author="Mark Levison" w:date="2022-12-23T11:38:00Z"/>
-          <w:lang w:val="en-CA"/>
-        </w:rPr>
-      </w:pPr>
-      <w:ins w:id="93" w:author="Mark Levison" w:date="2022-12-23T11:38:00Z">
-        <w:r>
-          <w:rPr>
-            <w:lang w:val="en-CA"/>
-          </w:rPr>
-          <w:t>For the game itself:</w:t>
-        </w:r>
-      </w:ins>
+          <w:lang w:val="en-CA"/>
+        </w:rPr>
+      </w:pPr>
+      <w:r>
+        <w:rPr>
+          <w:lang w:val="en-CA"/>
+        </w:rPr>
+        <w:t xml:space="preserve">Hint: play the game as often as you want. </w:t>
+      </w:r>
+      <w:proofErr w:type="gramStart"/>
+      <w:r>
+        <w:rPr>
+          <w:lang w:val="en-CA"/>
+        </w:rPr>
+        <w:t>So</w:t>
+      </w:r>
+      <w:proofErr w:type="gramEnd"/>
+      <w:r>
+        <w:rPr>
+          <w:lang w:val="en-CA"/>
+        </w:rPr>
+        <w:t xml:space="preserve"> if you want to run experiments to see what happens, go for it.</w:t>
+      </w:r>
+    </w:p>
+    <w:p>
+      <w:pPr>
+        <w:rPr>
+          <w:lang w:val="en-CA"/>
+        </w:rPr>
+      </w:pPr>
+    </w:p>
+    <w:p>
+      <w:pPr>
+        <w:rPr>
+          <w:lang w:val="en-CA"/>
+        </w:rPr>
+      </w:pPr>
+    </w:p>
+    <w:p>
+      <w:pPr>
+        <w:rPr>
+          <w:lang w:val="en-CA"/>
+        </w:rPr>
+      </w:pPr>
+      <w:r>
+        <w:rPr>
+          <w:lang w:val="en-CA"/>
+        </w:rPr>
+        <w:t>For the game itself:</w:t>
+      </w:r>
     </w:p>
     <w:p>
       <w:pPr>
@@ -1969,59 +2018,49 @@
           <w:numId w:val="12"/>
         </w:numPr>
         <w:rPr>
-          <w:ins w:id="94" w:author="Mark Levison" w:date="2022-12-23T11:38:00Z"/>
-          <w:lang w:val="en-CA"/>
-        </w:rPr>
-      </w:pPr>
-      <w:ins w:id="95" w:author="Mark Levison" w:date="2022-12-23T11:38:00Z">
-        <w:r>
-          <w:rPr>
-            <w:lang w:val="en-CA"/>
-          </w:rPr>
-          <w:t xml:space="preserve">I'd be tempted to change the "Team Members on the Same Floor" </w:t>
-        </w:r>
-        <w:proofErr w:type="gramStart"/>
-        <w:r>
-          <w:rPr>
-            <w:lang w:val="en-CA"/>
-          </w:rPr>
-          <w:t>in light of</w:t>
-        </w:r>
-        <w:proofErr w:type="gramEnd"/>
-        <w:r>
-          <w:rPr>
-            <w:lang w:val="en-CA"/>
-          </w:rPr>
-          <w:t xml:space="preserve"> our current world. Maybe something like "Team Members agree on high-bandwidth. The team agrees to have a communication channel open via Slack </w:t>
-        </w:r>
-        <w:r>
-          <w:rPr>
-            <w:lang w:val="en-CA"/>
-          </w:rPr>
-          <w:lastRenderedPageBreak/>
-          <w:t xml:space="preserve">throughout the </w:t>
-        </w:r>
-        <w:proofErr w:type="gramStart"/>
-        <w:r>
-          <w:rPr>
-            <w:lang w:val="en-CA"/>
-          </w:rPr>
-          <w:t>day, and</w:t>
-        </w:r>
-        <w:proofErr w:type="gramEnd"/>
-        <w:r>
-          <w:rPr>
-            <w:lang w:val="en-CA"/>
-          </w:rPr>
-          <w:t xml:space="preserve"> has regular touch-points on Zoom at an established time at the start of the day, and after lunch."</w:t>
-        </w:r>
-        <w:r>
-          <w:rPr>
-            <w:lang w:val="en-CA"/>
-          </w:rPr>
-          <w:br/>
-        </w:r>
-      </w:ins>
+          <w:lang w:val="en-CA"/>
+        </w:rPr>
+      </w:pPr>
+      <w:r>
+        <w:rPr>
+          <w:lang w:val="en-CA"/>
+        </w:rPr>
+        <w:t xml:space="preserve">I'd be tempted to change the "Team Members on the Same Floor" </w:t>
+      </w:r>
+      <w:proofErr w:type="gramStart"/>
+      <w:r>
+        <w:rPr>
+          <w:lang w:val="en-CA"/>
+        </w:rPr>
+        <w:t>in light of</w:t>
+      </w:r>
+      <w:proofErr w:type="gramEnd"/>
+      <w:r>
+        <w:rPr>
+          <w:lang w:val="en-CA"/>
+        </w:rPr>
+        <w:t xml:space="preserve"> our current world. Maybe something like "Team Members agree on high-bandwidth. The team agrees to have a communication channel open via Slack throughout the </w:t>
+      </w:r>
+      <w:proofErr w:type="gramStart"/>
+      <w:r>
+        <w:rPr>
+          <w:lang w:val="en-CA"/>
+        </w:rPr>
+        <w:t>day, and</w:t>
+      </w:r>
+      <w:proofErr w:type="gramEnd"/>
+      <w:r>
+        <w:rPr>
+          <w:lang w:val="en-CA"/>
+        </w:rPr>
+        <w:t xml:space="preserve"> has regular touch-points on Zoom at an established time at the start of the day, and after lunch."</w:t>
+      </w:r>
+      <w:r>
+        <w:rPr>
+          <w:lang w:val="en-CA"/>
+        </w:rPr>
+        <w:br/>
+      </w:r>
     </w:p>
     <w:p>
       <w:pPr>
@@ -2030,38 +2069,35 @@
           <w:numId w:val="12"/>
         </w:numPr>
         <w:rPr>
-          <w:ins w:id="96" w:author="Mark Levison" w:date="2022-12-23T11:38:00Z"/>
-          <w:lang w:val="en-CA"/>
-        </w:rPr>
-      </w:pPr>
-      <w:ins w:id="97" w:author="Mark Levison" w:date="2022-12-23T11:38:00Z">
-        <w:r>
-          <w:rPr>
-            <w:lang w:val="en-CA"/>
-          </w:rPr>
-          <w:t>For "Clarify Product Vision",</w:t>
-        </w:r>
-        <w:r>
-          <w:rPr>
-            <w:lang w:val="en-CA"/>
-          </w:rPr>
-          <w:br/>
-          <w:t>I'd remove: "Teams that aren’t involved in the creation of their product vision are doomed to build Product that neither Product Owner, Customers, nor Stakeholders want."</w:t>
-        </w:r>
-        <w:r>
-          <w:rPr>
-            <w:lang w:val="en-CA"/>
-          </w:rPr>
-          <w:br/>
-          <w:t>and replace it with something like: "Teams that aren't involved in the creation of their Product Vision are able to focus on building what they're told to build by the Product Owner"</w:t>
-        </w:r>
-        <w:r>
-          <w:rPr>
-            <w:lang w:val="en-CA"/>
-          </w:rPr>
-          <w:br/>
-        </w:r>
-      </w:ins>
+          <w:lang w:val="en-CA"/>
+        </w:rPr>
+      </w:pPr>
+      <w:r>
+        <w:rPr>
+          <w:lang w:val="en-CA"/>
+        </w:rPr>
+        <w:t>For "Clarify Product Vision",</w:t>
+      </w:r>
+      <w:r>
+        <w:rPr>
+          <w:lang w:val="en-CA"/>
+        </w:rPr>
+        <w:br/>
+        <w:t>I'd remove: "Teams that aren’t involved in the creation of their product vision are doomed to build Product that neither Product Owner, Customers, nor Stakeholders want."</w:t>
+      </w:r>
+      <w:r>
+        <w:rPr>
+          <w:lang w:val="en-CA"/>
+        </w:rPr>
+        <w:br/>
+        <w:t>and replace it with something like: "Teams that aren't involved in the creation of their Product Vision are able to focus on building what they're told to build by the Product Owner"</w:t>
+      </w:r>
+      <w:r>
+        <w:rPr>
+          <w:lang w:val="en-CA"/>
+        </w:rPr>
+        <w:br/>
+      </w:r>
     </w:p>
     <w:p>
       <w:pPr>
@@ -2070,38 +2106,35 @@
           <w:numId w:val="12"/>
         </w:numPr>
         <w:rPr>
-          <w:ins w:id="98" w:author="Mark Levison" w:date="2022-12-23T11:38:00Z"/>
-          <w:lang w:val="en-CA"/>
-        </w:rPr>
-      </w:pPr>
-      <w:ins w:id="99" w:author="Mark Levison" w:date="2022-12-23T11:38:00Z">
-        <w:r>
-          <w:rPr>
-            <w:lang w:val="en-CA"/>
-          </w:rPr>
-          <w:t>Same idea of "Al Work is Done on Main or Trunk". Your descriptions are a little too leading, IMHO, in general. I'd be tempted to write something like "Feature branches allow the developers to optimize for themselves</w:t>
-        </w:r>
-        <w:proofErr w:type="gramStart"/>
-        <w:r>
-          <w:rPr>
-            <w:lang w:val="en-CA"/>
-          </w:rPr>
-          <w:t>", and</w:t>
-        </w:r>
-        <w:proofErr w:type="gramEnd"/>
-        <w:r>
-          <w:rPr>
-            <w:lang w:val="en-CA"/>
-          </w:rPr>
-          <w:t xml:space="preserve"> leave the "while harming the team" for a debrief or for an impact to the team when that choice is made.</w:t>
-        </w:r>
-        <w:r>
-          <w:rPr>
-            <w:lang w:val="en-CA"/>
-          </w:rPr>
-          <w:br/>
-        </w:r>
-      </w:ins>
+          <w:lang w:val="en-CA"/>
+        </w:rPr>
+      </w:pPr>
+      <w:r>
+        <w:rPr>
+          <w:lang w:val="en-CA"/>
+        </w:rPr>
+        <w:t>Same idea of "Al Work is Done on Main or Trunk". Your descriptions are a little too leading, IMHO, in general. I'd be tempted to write something like "Feature branches allow the developers to optimize for themselves</w:t>
+      </w:r>
+      <w:proofErr w:type="gramStart"/>
+      <w:r>
+        <w:rPr>
+          <w:lang w:val="en-CA"/>
+        </w:rPr>
+        <w:t>", and</w:t>
+      </w:r>
+      <w:proofErr w:type="gramEnd"/>
+      <w:r>
+        <w:rPr>
+          <w:lang w:val="en-CA"/>
+        </w:rPr>
+        <w:t xml:space="preserve"> leave the "while harming the team" for a debrief or for an impact to the team when that choice is made.</w:t>
+      </w:r>
+      <w:r>
+        <w:rPr>
+          <w:lang w:val="en-CA"/>
+        </w:rPr>
+        <w:br/>
+      </w:r>
     </w:p>
     <w:p>
       <w:pPr>
@@ -2110,24 +2143,21 @@
           <w:numId w:val="12"/>
         </w:numPr>
         <w:rPr>
-          <w:ins w:id="100" w:author="Mark Levison" w:date="2022-12-23T11:38:00Z"/>
-          <w:lang w:val="en-CA"/>
-        </w:rPr>
-      </w:pPr>
-      <w:ins w:id="101" w:author="Mark Levison" w:date="2022-12-23T11:38:00Z">
-        <w:r>
-          <w:rPr>
-            <w:lang w:val="en-CA"/>
-          </w:rPr>
-          <w:t>For things like the "One on One", again, I'd encourage you to consider just describing the activity, and let the impacts speak for themselves when they occur. It's a game mechanic to allow people to make some "wrong" choices, see and feel the impacts of those choices, and then discuss them, debrief them, or play the game again and make different choices.</w:t>
-        </w:r>
-        <w:r>
-          <w:rPr>
-            <w:lang w:val="en-CA"/>
-          </w:rPr>
-          <w:br/>
-        </w:r>
-      </w:ins>
+          <w:lang w:val="en-CA"/>
+        </w:rPr>
+      </w:pPr>
+      <w:r>
+        <w:rPr>
+          <w:lang w:val="en-CA"/>
+        </w:rPr>
+        <w:t>For things like the "One on One", again, I'd encourage you to consider just describing the activity, and let the impacts speak for themselves when they occur. It's a game mechanic to allow people to make some "wrong" choices, see and feel the impacts of those choices, and then discuss them, debrief them, or play the game again and make different choices.</w:t>
+      </w:r>
+      <w:r>
+        <w:rPr>
+          <w:lang w:val="en-CA"/>
+        </w:rPr>
+        <w:br/>
+      </w:r>
     </w:p>
     <w:p>
       <w:pPr>
@@ -2136,24 +2166,21 @@
           <w:numId w:val="12"/>
         </w:numPr>
         <w:rPr>
-          <w:ins w:id="102" w:author="Mark Levison" w:date="2022-12-23T11:38:00Z"/>
-          <w:lang w:val="en-CA"/>
-        </w:rPr>
-      </w:pPr>
-      <w:ins w:id="103" w:author="Mark Levison" w:date="2022-12-23T11:38:00Z">
-        <w:r>
-          <w:rPr>
-            <w:lang w:val="en-CA"/>
-          </w:rPr>
-          <w:t>In round 5, there's a bug with the "Adopt BDD". When I click on that, it loads a blank page.</w:t>
-        </w:r>
-        <w:r>
-          <w:rPr>
-            <w:lang w:val="en-CA"/>
-          </w:rPr>
-          <w:br/>
-        </w:r>
-      </w:ins>
+          <w:lang w:val="en-CA"/>
+        </w:rPr>
+      </w:pPr>
+      <w:r>
+        <w:rPr>
+          <w:lang w:val="en-CA"/>
+        </w:rPr>
+        <w:t>In round 5, there's a bug with the "Adopt BDD". When I click on that, it loads a blank page.</w:t>
+      </w:r>
+      <w:r>
+        <w:rPr>
+          <w:lang w:val="en-CA"/>
+        </w:rPr>
+        <w:br/>
+      </w:r>
     </w:p>
     <w:p>
       <w:pPr>
@@ -2162,197 +2189,182 @@
           <w:numId w:val="12"/>
         </w:numPr>
         <w:rPr>
-          <w:ins w:id="104" w:author="Mark Levison" w:date="2022-12-23T11:38:00Z"/>
-          <w:lang w:val="en-CA"/>
-        </w:rPr>
-      </w:pPr>
-      <w:ins w:id="105" w:author="Mark Levison" w:date="2022-12-23T11:38:00Z">
-        <w:r>
-          <w:rPr>
-            <w:lang w:val="en-CA"/>
-          </w:rPr>
-          <w:t xml:space="preserve">I added the "Problem Solving Award" in Round 8, and when I got to see the impact, </w:t>
-        </w:r>
-        <w:proofErr w:type="gramStart"/>
-        <w:r>
-          <w:rPr>
-            <w:lang w:val="en-CA"/>
-          </w:rPr>
-          <w:t>It</w:t>
-        </w:r>
-        <w:proofErr w:type="gramEnd"/>
-        <w:r>
-          <w:rPr>
-            <w:lang w:val="en-CA"/>
-          </w:rPr>
-          <w:t xml:space="preserve"> presented it to me as "Problem Solving Award active since 1 rounds" &lt;- should be a singular round (not rounds)</w:t>
-        </w:r>
-      </w:ins>
-    </w:p>
-    <w:p>
-      <w:pPr>
-        <w:rPr>
-          <w:ins w:id="106" w:author="Mark Levison" w:date="2022-12-23T11:38:00Z"/>
-          <w:lang w:val="en-CA"/>
-        </w:rPr>
-      </w:pPr>
-      <w:ins w:id="107" w:author="Mark Levison" w:date="2022-12-23T11:38:00Z">
-        <w:r>
-          <w:rPr>
-            <w:lang w:val="en-CA"/>
-          </w:rPr>
-          <w:t>I wouldn't take away the software development aspects. I suspect once the logic is finished, it wouldn't be too difficult to change the labels and descriptions to play the game as an HR, Marketing, or other type of team. That might be fun to have a "What kind of team do you want to be" option at the start - leave all the logic as-</w:t>
-        </w:r>
-        <w:proofErr w:type="gramStart"/>
-        <w:r>
-          <w:rPr>
-            <w:lang w:val="en-CA"/>
-          </w:rPr>
-          <w:t>is, but</w:t>
-        </w:r>
-        <w:proofErr w:type="gramEnd"/>
-        <w:r>
-          <w:rPr>
-            <w:lang w:val="en-CA"/>
-          </w:rPr>
-          <w:t xml:space="preserve"> change the copy.</w:t>
-        </w:r>
-      </w:ins>
-    </w:p>
-    <w:p>
-      <w:pPr>
-        <w:rPr>
-          <w:ins w:id="108" w:author="Mark Levison" w:date="2022-12-23T11:38:00Z"/>
-          <w:lang w:val="en-CA"/>
-        </w:rPr>
-      </w:pPr>
-      <w:ins w:id="109" w:author="Mark Levison" w:date="2022-12-23T11:38:00Z">
-        <w:r>
-          <w:rPr>
-            <w:lang w:val="en-CA"/>
-          </w:rPr>
-          <w:t xml:space="preserve">The Engineering Practices only make sense if it's an engineering </w:t>
-        </w:r>
-        <w:proofErr w:type="gramStart"/>
-        <w:r>
-          <w:rPr>
-            <w:lang w:val="en-CA"/>
-          </w:rPr>
-          <w:t>team, and</w:t>
-        </w:r>
-        <w:proofErr w:type="gramEnd"/>
-        <w:r>
-          <w:rPr>
-            <w:lang w:val="en-CA"/>
-          </w:rPr>
-          <w:t xml:space="preserve"> get across a critical point that I think will really benefit teams thinking about. </w:t>
-        </w:r>
-      </w:ins>
-    </w:p>
-    <w:p>
-      <w:pPr>
-        <w:rPr>
-          <w:ins w:id="110" w:author="Mark Levison" w:date="2022-12-23T11:38:00Z"/>
-          <w:lang w:val="en-CA"/>
-        </w:rPr>
-      </w:pPr>
-    </w:p>
-    <w:p>
-      <w:pPr>
-        <w:rPr>
-          <w:ins w:id="111" w:author="Mark Levison" w:date="2022-12-23T11:38:00Z"/>
-          <w:lang w:val="en-CA"/>
-        </w:rPr>
-      </w:pPr>
-      <w:ins w:id="112" w:author="Mark Levison" w:date="2022-12-23T11:38:00Z">
-        <w:r>
-          <w:rPr>
-            <w:lang w:val="en-CA"/>
-          </w:rPr>
-          <w:t>On the Results page, I'd be tempted to include some debrief questions to spark some thought or conversation. I suspect you've already thought of that, and just haven't got there yet! :)</w:t>
-        </w:r>
-      </w:ins>
-    </w:p>
-    <w:p>
-      <w:pPr>
-        <w:rPr>
-          <w:ins w:id="113" w:author="Mark Levison" w:date="2022-12-23T11:38:00Z"/>
-          <w:lang w:val="en-CA"/>
-        </w:rPr>
-      </w:pPr>
-    </w:p>
-    <w:p>
-      <w:pPr>
-        <w:rPr>
-          <w:ins w:id="114" w:author="Mark Levison" w:date="2022-12-23T11:38:00Z"/>
-          <w:lang w:val="en-CA"/>
-        </w:rPr>
-      </w:pPr>
-      <w:ins w:id="115" w:author="Mark Levison" w:date="2022-12-23T11:38:00Z">
-        <w:r>
-          <w:rPr>
-            <w:lang w:val="en-CA"/>
-          </w:rPr>
-          <w:t xml:space="preserve">The last comment, and I suspect this would be more work than it's worth: is there a way to tie an outcome to the output? Specifically, if we deliver 363 User Stories, how many paying customers did that result in? What's the value of the stories delivered? I suspect that's beyond the scope of the game for now, and you've </w:t>
-        </w:r>
-        <w:proofErr w:type="spellStart"/>
-        <w:r>
-          <w:rPr>
-            <w:lang w:val="en-CA"/>
-          </w:rPr>
-          <w:t>sorta</w:t>
-        </w:r>
-        <w:proofErr w:type="spellEnd"/>
-        <w:r>
-          <w:rPr>
-            <w:lang w:val="en-CA"/>
-          </w:rPr>
-          <w:t xml:space="preserve"> covered that off with not completing every user story in the sprint, </w:t>
-        </w:r>
-        <w:proofErr w:type="spellStart"/>
-        <w:r>
-          <w:rPr>
-            <w:lang w:val="en-CA"/>
-          </w:rPr>
-          <w:t>kinda</w:t>
-        </w:r>
-        <w:proofErr w:type="spellEnd"/>
-        <w:r>
-          <w:rPr>
-            <w:lang w:val="en-CA"/>
-          </w:rPr>
-          <w:t>. </w:t>
-        </w:r>
-      </w:ins>
-    </w:p>
-    <w:p>
-      <w:pPr>
-        <w:rPr>
-          <w:ins w:id="116" w:author="Mark Levison" w:date="2022-12-23T11:38:00Z"/>
-          <w:lang w:val="en-CA"/>
-        </w:rPr>
-      </w:pPr>
-    </w:p>
-    <w:p>
-      <w:pPr>
-        <w:rPr>
-          <w:ins w:id="117" w:author="Mark Levison" w:date="2022-12-23T11:38:00Z"/>
-          <w:lang w:val="en-CA"/>
-        </w:rPr>
-      </w:pPr>
-      <w:ins w:id="118" w:author="Mark Levison" w:date="2022-12-23T11:38:00Z">
-        <w:r>
-          <w:rPr>
-            <w:lang w:val="en-CA"/>
-          </w:rPr>
-          <w:t>Hope some of this was helpful. This is great, Mark. Thanks for sharing. I'm happy to play/test this anytime!</w:t>
-        </w:r>
-      </w:ins>
-    </w:p>
-    <w:p>
-      <w:pPr>
-        <w:rPr>
-          <w:ins w:id="119" w:author="Mark Levison" w:date="2022-12-23T11:38:00Z"/>
+          <w:lang w:val="en-CA"/>
+        </w:rPr>
+      </w:pPr>
+      <w:r>
+        <w:rPr>
+          <w:lang w:val="en-CA"/>
+        </w:rPr>
+        <w:t xml:space="preserve">I added the "Problem Solving Award" in Round 8, and when I got to see the impact, </w:t>
+      </w:r>
+      <w:proofErr w:type="gramStart"/>
+      <w:r>
+        <w:rPr>
+          <w:lang w:val="en-CA"/>
+        </w:rPr>
+        <w:t>It</w:t>
+      </w:r>
+      <w:proofErr w:type="gramEnd"/>
+      <w:r>
+        <w:rPr>
+          <w:lang w:val="en-CA"/>
+        </w:rPr>
+        <w:t xml:space="preserve"> presented it to me as "Problem Solving Award active since 1 rounds" &lt;- should be a singular round (not rounds)</w:t>
+      </w:r>
+    </w:p>
+    <w:p>
+      <w:pPr>
+        <w:rPr>
+          <w:lang w:val="en-CA"/>
+        </w:rPr>
+      </w:pPr>
+      <w:r>
+        <w:rPr>
+          <w:lang w:val="en-CA"/>
+        </w:rPr>
+        <w:t xml:space="preserve">I wouldn't take away the software development aspects. I suspect once the logic is finished, it wouldn't be too difficult to change the labels and descriptions to play the game as an HR, Marketing, or other type of team. That might be fun to have a "What </w:t>
+      </w:r>
+      <w:r>
+        <w:rPr>
+          <w:lang w:val="en-CA"/>
+        </w:rPr>
+        <w:lastRenderedPageBreak/>
+        <w:t>kind of team do you want to be" option at the start - leave all the logic as-</w:t>
+      </w:r>
+      <w:proofErr w:type="gramStart"/>
+      <w:r>
+        <w:rPr>
+          <w:lang w:val="en-CA"/>
+        </w:rPr>
+        <w:t>is, but</w:t>
+      </w:r>
+      <w:proofErr w:type="gramEnd"/>
+      <w:r>
+        <w:rPr>
+          <w:lang w:val="en-CA"/>
+        </w:rPr>
+        <w:t xml:space="preserve"> change the copy.</w:t>
+      </w:r>
+    </w:p>
+    <w:p>
+      <w:pPr>
+        <w:rPr>
+          <w:lang w:val="en-CA"/>
+        </w:rPr>
+      </w:pPr>
+      <w:r>
+        <w:rPr>
+          <w:lang w:val="en-CA"/>
+        </w:rPr>
+        <w:t xml:space="preserve">The Engineering Practices only make sense if it's an engineering </w:t>
+      </w:r>
+      <w:proofErr w:type="gramStart"/>
+      <w:r>
+        <w:rPr>
+          <w:lang w:val="en-CA"/>
+        </w:rPr>
+        <w:t>team, and</w:t>
+      </w:r>
+      <w:proofErr w:type="gramEnd"/>
+      <w:r>
+        <w:rPr>
+          <w:lang w:val="en-CA"/>
+        </w:rPr>
+        <w:t xml:space="preserve"> get across a critical point that I think will really benefit teams thinking about. </w:t>
+      </w:r>
+    </w:p>
+    <w:p>
+      <w:pPr>
+        <w:rPr>
+          <w:lang w:val="en-CA"/>
+        </w:rPr>
+      </w:pPr>
+    </w:p>
+    <w:p>
+      <w:pPr>
+        <w:rPr>
+          <w:lang w:val="en-CA"/>
+        </w:rPr>
+      </w:pPr>
+      <w:r>
+        <w:rPr>
+          <w:lang w:val="en-CA"/>
+        </w:rPr>
+        <w:t>On the Results page, I'd be tempted to include some debrief questions to spark some thought or conversation. I suspect you've already thought of that, and just haven't got there yet! :)</w:t>
+      </w:r>
+    </w:p>
+    <w:p>
+      <w:pPr>
+        <w:rPr>
+          <w:lang w:val="en-CA"/>
+        </w:rPr>
+      </w:pPr>
+    </w:p>
+    <w:p>
+      <w:pPr>
+        <w:rPr>
+          <w:lang w:val="en-CA"/>
+        </w:rPr>
+      </w:pPr>
+      <w:r>
+        <w:rPr>
+          <w:lang w:val="en-CA"/>
+        </w:rPr>
+        <w:t xml:space="preserve">The last comment, and I suspect this would be more work than it's worth: is there a way to tie an outcome to the output? Specifically, if we deliver 363 User Stories, how many paying customers did that result in? What's the value of the stories delivered? I suspect that's beyond the scope of the game for now, and you've </w:t>
+      </w:r>
+      <w:proofErr w:type="spellStart"/>
+      <w:r>
+        <w:rPr>
+          <w:lang w:val="en-CA"/>
+        </w:rPr>
+        <w:t>sorta</w:t>
+      </w:r>
+      <w:proofErr w:type="spellEnd"/>
+      <w:r>
+        <w:rPr>
+          <w:lang w:val="en-CA"/>
+        </w:rPr>
+        <w:t xml:space="preserve"> covered that off with not completing every user story in the sprint, </w:t>
+      </w:r>
+      <w:proofErr w:type="spellStart"/>
+      <w:r>
+        <w:rPr>
+          <w:lang w:val="en-CA"/>
+        </w:rPr>
+        <w:t>kinda</w:t>
+      </w:r>
+      <w:proofErr w:type="spellEnd"/>
+      <w:r>
+        <w:rPr>
+          <w:lang w:val="en-CA"/>
+        </w:rPr>
+        <w:t>. </w:t>
+      </w:r>
+    </w:p>
+    <w:p>
+      <w:pPr>
+        <w:rPr>
+          <w:lang w:val="en-CA"/>
+        </w:rPr>
+      </w:pPr>
+    </w:p>
+    <w:p>
+      <w:pPr>
+        <w:rPr>
+          <w:lang w:val="en-CA"/>
+        </w:rPr>
+      </w:pPr>
+      <w:r>
+        <w:rPr>
+          <w:lang w:val="en-CA"/>
+        </w:rPr>
+        <w:t>Hope some of this was helpful. This is great, Mark. Thanks for sharing. I'm happy to play/test this anytime!</w:t>
+      </w:r>
+    </w:p>
+    <w:p>
+      <w:pPr>
+        <w:rPr>
           <w:lang w:val="en-CA"/>
         </w:rPr>
       </w:pPr>
@@ -2721,6 +2733,7 @@
         <w:rPr>
           <w:i/>
         </w:rPr>
+        <w:lastRenderedPageBreak/>
         <w:t>There is a sense of risk and randomness. Every round</w:t>
       </w:r>
       <w:r>
@@ -3005,7 +3018,6 @@
         <w:rPr>
           <w:highlight w:val="yellow"/>
         </w:rPr>
-        <w:lastRenderedPageBreak/>
         <w:tab/>
       </w:r>
       <w:r>
@@ -3301,7 +3313,7 @@
                 <w:szCs w:val="22"/>
               </w:rPr>
             </w:pPr>
-            <w:commentRangeStart w:id="120"/>
+            <w:commentRangeStart w:id="19"/>
             <w:r>
               <w:rPr>
                 <w:sz w:val="22"/>
@@ -3403,12 +3415,12 @@
               </w:rPr>
               <w:t>, for 5 rounds</w:t>
             </w:r>
-            <w:commentRangeEnd w:id="120"/>
+            <w:commentRangeEnd w:id="19"/>
             <w:r>
               <w:rPr>
                 <w:rStyle w:val="CommentReference"/>
               </w:rPr>
-              <w:commentReference w:id="120"/>
+              <w:commentReference w:id="19"/>
             </w:r>
           </w:p>
         </w:tc>
@@ -3640,6 +3652,7 @@
                 <w:sz w:val="22"/>
                 <w:szCs w:val="22"/>
               </w:rPr>
+              <w:lastRenderedPageBreak/>
               <w:t>Title</w:t>
             </w:r>
           </w:p>
@@ -3759,7 +3772,7 @@
                 <w:szCs w:val="22"/>
               </w:rPr>
             </w:pPr>
-            <w:commentRangeStart w:id="121"/>
+            <w:commentRangeStart w:id="20"/>
             <w:r>
               <w:rPr>
                 <w:sz w:val="22"/>
@@ -3900,12 +3913,12 @@
               </w:rPr>
               <w:t>If you already have a team room this is not applicable.</w:t>
             </w:r>
-            <w:commentRangeEnd w:id="121"/>
+            <w:commentRangeEnd w:id="20"/>
             <w:r>
               <w:rPr>
                 <w:rStyle w:val="CommentReference"/>
               </w:rPr>
-              <w:commentReference w:id="121"/>
+              <w:commentReference w:id="20"/>
             </w:r>
           </w:p>
         </w:tc>
@@ -4874,7 +4887,7 @@
         </w:rPr>
         <w:t>Consider moving to round 6</w:t>
       </w:r>
-      <w:ins w:id="122" w:author="Mark Levison" w:date="2021-06-17T14:45:00Z">
+      <w:ins w:id="21" w:author="Mark Levison" w:date="2021-06-17T14:45:00Z">
         <w:r>
           <w:rPr>
             <w:rFonts w:ascii="Consolas" w:eastAsia="Times New Roman" w:hAnsi="Consolas" w:cs="Times New Roman"/>
@@ -4886,7 +4899,7 @@
           <w:t xml:space="preserve"> </w:t>
         </w:r>
       </w:ins>
-      <w:ins w:id="123" w:author="Mark Levison" w:date="2021-06-17T14:46:00Z">
+      <w:ins w:id="22" w:author="Mark Levison" w:date="2021-06-17T14:46:00Z">
         <w:r>
           <w:rPr>
             <w:rFonts w:ascii="Consolas" w:eastAsia="Times New Roman" w:hAnsi="Consolas" w:cs="Times New Roman"/>
@@ -4895,7 +4908,7 @@
             <w:szCs w:val="21"/>
             <w:highlight w:val="yellow"/>
             <w:lang w:val="en-CA" w:eastAsia="en-CA"/>
-            <w:rPrChange w:id="124" w:author="Mark Levison" w:date="2021-06-17T14:46:00Z">
+            <w:rPrChange w:id="23" w:author="Mark Levison" w:date="2021-06-17T14:46:00Z">
               <w:rPr>
                 <w:rFonts w:ascii="Consolas" w:eastAsia="Times New Roman" w:hAnsi="Consolas" w:cs="Times New Roman"/>
                 <w:color w:val="A31515"/>
@@ -4908,7 +4921,7 @@
           <w:t>–</w:t>
         </w:r>
       </w:ins>
-      <w:ins w:id="125" w:author="Mark Levison" w:date="2021-06-17T14:45:00Z">
+      <w:ins w:id="24" w:author="Mark Levison" w:date="2021-06-17T14:45:00Z">
         <w:r>
           <w:rPr>
             <w:rFonts w:ascii="Consolas" w:eastAsia="Times New Roman" w:hAnsi="Consolas" w:cs="Times New Roman"/>
@@ -4917,7 +4930,7 @@
             <w:szCs w:val="21"/>
             <w:highlight w:val="yellow"/>
             <w:lang w:val="en-CA" w:eastAsia="en-CA"/>
-            <w:rPrChange w:id="126" w:author="Mark Levison" w:date="2021-06-17T14:46:00Z">
+            <w:rPrChange w:id="25" w:author="Mark Levison" w:date="2021-06-17T14:46:00Z">
               <w:rPr>
                 <w:rFonts w:ascii="Consolas" w:eastAsia="Times New Roman" w:hAnsi="Consolas" w:cs="Times New Roman"/>
                 <w:color w:val="A31515"/>
@@ -4930,7 +4943,7 @@
           <w:t xml:space="preserve"> </w:t>
         </w:r>
       </w:ins>
-      <w:ins w:id="127" w:author="Mark Levison" w:date="2021-06-17T14:46:00Z">
+      <w:ins w:id="26" w:author="Mark Levison" w:date="2021-06-17T14:46:00Z">
         <w:r>
           <w:rPr>
             <w:rFonts w:ascii="Consolas" w:eastAsia="Times New Roman" w:hAnsi="Consolas" w:cs="Times New Roman"/>
@@ -4939,7 +4952,7 @@
             <w:szCs w:val="21"/>
             <w:highlight w:val="yellow"/>
             <w:lang w:val="en-CA" w:eastAsia="en-CA"/>
-            <w:rPrChange w:id="128" w:author="Mark Levison" w:date="2021-06-17T14:46:00Z">
+            <w:rPrChange w:id="27" w:author="Mark Levison" w:date="2021-06-17T14:46:00Z">
               <w:rPr>
                 <w:rFonts w:ascii="Consolas" w:eastAsia="Times New Roman" w:hAnsi="Consolas" w:cs="Times New Roman"/>
                 <w:color w:val="A31515"/>
@@ -5269,7 +5282,7 @@
       <w:r>
         <w:t xml:space="preserve"> – requires public impediment list</w:t>
       </w:r>
-      <w:ins w:id="129" w:author="Mark Levison" w:date="2021-04-06T15:51:00Z">
+      <w:ins w:id="28" w:author="Mark Levison" w:date="2021-04-06T15:51:00Z">
         <w:r>
           <w:t xml:space="preserve"> – May also help with 25% of Sprint in Meetings</w:t>
         </w:r>
@@ -5307,23 +5320,23 @@
           <w:sz w:val="21"/>
           <w:szCs w:val="21"/>
           <w:lang w:val="en-CA" w:eastAsia="en-CA"/>
-          <w:rPrChange w:id="130" w:author="Mark Levison" w:date="2021-04-06T16:00:00Z">
+          <w:rPrChange w:id="29" w:author="Mark Levison" w:date="2021-04-06T16:00:00Z">
             <w:rPr/>
           </w:rPrChange>
         </w:rPr>
-        <w:pPrChange w:id="131" w:author="Mark Levison" w:date="2021-04-06T16:00:00Z">
+        <w:pPrChange w:id="30" w:author="Mark Levison" w:date="2021-04-06T16:00:00Z">
           <w:pPr/>
         </w:pPrChange>
       </w:pPr>
       <w:r>
         <w:t>Ensemble or Mob Programming</w:t>
       </w:r>
-      <w:ins w:id="132" w:author="Mark Levison" w:date="2021-04-06T15:59:00Z">
+      <w:ins w:id="31" w:author="Mark Levison" w:date="2021-04-06T15:59:00Z">
         <w:r>
           <w:t xml:space="preserve"> – will reduce the effect of </w:t>
         </w:r>
       </w:ins>
-      <w:ins w:id="133" w:author="Mark Levison" w:date="2021-04-06T16:00:00Z">
+      <w:ins w:id="32" w:author="Mark Levison" w:date="2021-04-06T16:00:00Z">
         <w:r>
           <w:rPr>
             <w:rFonts w:ascii="Consolas" w:eastAsia="Times New Roman" w:hAnsi="Consolas" w:cs="Times New Roman"/>
@@ -5422,7 +5435,7 @@
           <w:szCs w:val="22"/>
         </w:rPr>
       </w:pPr>
-      <w:ins w:id="134" w:author="Mark Levison" w:date="2021-04-27T11:42:00Z">
+      <w:ins w:id="33" w:author="Mark Levison" w:date="2021-04-27T11:42:00Z">
         <w:r>
           <w:rPr>
             <w:sz w:val="22"/>
@@ -5864,7 +5877,7 @@
           <w:rFonts w:ascii="Consolas" w:hAnsi="Consolas" w:cs="Consolas"/>
           <w:sz w:val="21"/>
           <w:szCs w:val="21"/>
-          <w:rPrChange w:id="135" w:author="Mark Levison" w:date="2021-12-02T16:29:00Z">
+          <w:rPrChange w:id="34" w:author="Mark Levison" w:date="2021-12-02T16:29:00Z">
             <w:rPr>
               <w:sz w:val="22"/>
               <w:szCs w:val="22"/>
@@ -5877,7 +5890,7 @@
           <w:rFonts w:ascii="Consolas" w:hAnsi="Consolas" w:cs="Consolas"/>
           <w:sz w:val="21"/>
           <w:szCs w:val="21"/>
-          <w:rPrChange w:id="136" w:author="Mark Levison" w:date="2021-12-02T16:29:00Z">
+          <w:rPrChange w:id="35" w:author="Mark Levison" w:date="2021-12-02T16:29:00Z">
             <w:rPr>
               <w:sz w:val="22"/>
               <w:szCs w:val="22"/>
@@ -6127,7 +6140,7 @@
           <w:sz w:val="22"/>
           <w:szCs w:val="22"/>
           <w:highlight w:val="yellow"/>
-          <w:rPrChange w:id="137" w:author="Mark Levison" w:date="2021-04-06T15:53:00Z">
+          <w:rPrChange w:id="36" w:author="Mark Levison" w:date="2021-04-06T15:53:00Z">
             <w:rPr>
               <w:sz w:val="22"/>
               <w:szCs w:val="22"/>
@@ -6140,12 +6153,12 @@
     <w:p>
       <w:pPr>
         <w:rPr>
-          <w:ins w:id="138" w:author="Mark Levison" w:date="2021-06-17T14:47:00Z"/>
+          <w:ins w:id="37" w:author="Mark Levison" w:date="2021-06-17T14:47:00Z"/>
           <w:sz w:val="22"/>
           <w:szCs w:val="22"/>
         </w:rPr>
       </w:pPr>
-      <w:ins w:id="139" w:author="Mark Levison" w:date="2021-04-02T13:46:00Z">
+      <w:ins w:id="38" w:author="Mark Levison" w:date="2021-04-02T13:46:00Z">
         <w:r>
           <w:rPr>
             <w:sz w:val="22"/>
@@ -6154,7 +6167,7 @@
           <w:t>**Check GREMLI</w:t>
         </w:r>
       </w:ins>
-      <w:ins w:id="140" w:author="Mark Levison" w:date="2021-04-02T13:47:00Z">
+      <w:ins w:id="39" w:author="Mark Levison" w:date="2021-04-02T13:47:00Z">
         <w:r>
           <w:rPr>
             <w:sz w:val="22"/>
@@ -6167,7 +6180,7 @@
     <w:p>
       <w:pPr>
         <w:rPr>
-          <w:ins w:id="141" w:author="Mark Levison" w:date="2021-06-17T14:47:00Z"/>
+          <w:ins w:id="40" w:author="Mark Levison" w:date="2021-06-17T14:47:00Z"/>
           <w:sz w:val="22"/>
           <w:szCs w:val="22"/>
         </w:rPr>
@@ -6176,12 +6189,12 @@
     <w:p>
       <w:pPr>
         <w:rPr>
-          <w:ins w:id="142" w:author="Mark Levison" w:date="2021-06-17T14:48:00Z"/>
+          <w:ins w:id="41" w:author="Mark Levison" w:date="2021-06-17T14:48:00Z"/>
           <w:sz w:val="22"/>
           <w:szCs w:val="22"/>
         </w:rPr>
       </w:pPr>
-      <w:ins w:id="143" w:author="Mark Levison" w:date="2021-06-17T14:47:00Z">
+      <w:ins w:id="42" w:author="Mark Levison" w:date="2021-06-17T14:47:00Z">
         <w:r>
           <w:rPr>
             <w:sz w:val="22"/>
@@ -6191,7 +6204,7 @@
           <w:t>Recheck the i</w:t>
         </w:r>
       </w:ins>
-      <w:ins w:id="144" w:author="Mark Levison" w:date="2021-06-17T14:48:00Z">
+      <w:ins w:id="43" w:author="Mark Levison" w:date="2021-06-17T14:48:00Z">
         <w:r>
           <w:rPr>
             <w:sz w:val="22"/>
@@ -6204,12 +6217,12 @@
     <w:p>
       <w:pPr>
         <w:rPr>
-          <w:ins w:id="145" w:author="Mark Levison" w:date="2021-06-17T14:49:00Z"/>
+          <w:ins w:id="44" w:author="Mark Levison" w:date="2021-06-17T14:49:00Z"/>
           <w:sz w:val="22"/>
           <w:szCs w:val="22"/>
         </w:rPr>
       </w:pPr>
-      <w:ins w:id="146" w:author="Mark Levison" w:date="2021-06-17T14:48:00Z">
+      <w:ins w:id="45" w:author="Mark Levison" w:date="2021-06-17T14:48:00Z">
         <w:r>
           <w:rPr>
             <w:sz w:val="22"/>
@@ -6226,7 +6239,7 @@
           <w:szCs w:val="22"/>
         </w:rPr>
       </w:pPr>
-      <w:ins w:id="147" w:author="Mark Levison" w:date="2021-06-17T14:49:00Z">
+      <w:ins w:id="46" w:author="Mark Levison" w:date="2021-06-17T14:49:00Z">
         <w:r>
           <w:rPr>
             <w:sz w:val="22"/>
@@ -8304,7 +8317,7 @@
 
 <file path=word/comments.xml><?xml version="1.0" encoding="utf-8"?>
 <w:comments xmlns:wpc="http://schemas.microsoft.com/office/word/2010/wordprocessingCanvas" xmlns:cx="http://schemas.microsoft.com/office/drawing/2014/chartex" xmlns:cx1="http://schemas.microsoft.com/office/drawing/2015/9/8/chartex" xmlns:cx2="http://schemas.microsoft.com/office/drawing/2015/10/21/chartex" xmlns:cx3="http://schemas.microsoft.com/office/drawing/2016/5/9/chartex" xmlns:cx4="http://schemas.microsoft.com/office/drawing/2016/5/10/chartex" xmlns:cx5="http://schemas.microsoft.com/office/drawing/2016/5/11/chartex" xmlns:cx6="http://schemas.microsoft.com/office/drawing/2016/5/12/chartex" xmlns:cx7="http://schemas.microsoft.com/office/drawing/2016/5/13/chartex" xmlns:cx8="http://schemas.microsoft.com/office/drawing/2016/5/14/chartex" xmlns:mc="http://schemas.openxmlformats.org/markup-compatibility/2006" xmlns:aink="http://schemas.microsoft.com/office/drawing/2016/ink" xmlns:am3d="http://schemas.microsoft.com/office/drawing/2017/model3d" xmlns:o="urn:schemas-microsoft-com:office:office" xmlns:oel="http://schemas.microsoft.com/office/2019/extlst" xmlns:r="http://schemas.openxmlformats.org/officeDocument/2006/relationships" xmlns:m="http://schemas.openxmlformats.org/officeDocument/2006/math" xmlns:v="urn:schemas-microsoft-com:vml" xmlns:wp14="http://schemas.microsoft.com/office/word/2010/wordprocessingDrawing" xmlns:wp="http://schemas.openxmlformats.org/drawingml/2006/wordprocessingDrawing" xmlns:w10="urn:schemas-microsoft-com:office:word" xmlns:w="http://schemas.openxmlformats.org/wordprocessingml/2006/main" xmlns:w14="http://schemas.microsoft.com/office/word/2010/wordml" xmlns:w15="http://schemas.microsoft.com/office/word/2012/wordml" xmlns:w16cex="http://schemas.microsoft.com/office/word/2018/wordml/cex" xmlns:w16cid="http://schemas.microsoft.com/office/word/2016/wordml/cid" xmlns:w16="http://schemas.microsoft.com/office/word/2018/wordml" xmlns:w16sdtdh="http://schemas.microsoft.com/office/word/2020/wordml/sdtdatahash" xmlns:w16se="http://schemas.microsoft.com/office/word/2015/wordml/symex" xmlns:wpg="http://schemas.microsoft.com/office/word/2010/wordprocessingGroup" xmlns:wpi="http://schemas.microsoft.com/office/word/2010/wordprocessingInk" xmlns:wne="http://schemas.microsoft.com/office/word/2006/wordml" xmlns:wps="http://schemas.microsoft.com/office/word/2010/wordprocessingShape" mc:Ignorable="w14 w15 w16se w16cid w16 w16cex w16sdtdh wp14">
-  <w:comment w:id="120" w:author="Mark Levison" w:date="2020-11-16T16:25:00Z" w:initials="ML">
+  <w:comment w:id="19" w:author="Mark Levison" w:date="2020-11-16T16:25:00Z" w:initials="ML">
     <w:p>
       <w:pPr>
         <w:pStyle w:val="CommentText"/>
@@ -8320,7 +8333,7 @@
       </w:r>
     </w:p>
   </w:comment>
-  <w:comment w:id="121" w:author="Mark Levison" w:date="2020-11-16T16:31:00Z" w:initials="ML">
+  <w:comment w:id="20" w:author="Mark Levison" w:date="2020-11-16T16:31:00Z" w:initials="ML">
     <w:p>
       <w:pPr>
         <w:pStyle w:val="CommentText"/>
@@ -8588,6 +8601,119 @@
     </w:lvl>
   </w:abstractNum>
   <w:abstractNum w:abstractNumId="2" w15:restartNumberingAfterBreak="0">
+    <w:nsid w:val="18CA33E2"/>
+    <w:multiLevelType w:val="hybridMultilevel"/>
+    <w:tmpl w:val="2F926BC4"/>
+    <w:lvl w:ilvl="0" w:tplc="04090001">
+      <w:start w:val="1"/>
+      <w:numFmt w:val="bullet"/>
+      <w:lvlText w:val=""/>
+      <w:lvlJc w:val="left"/>
+      <w:pPr>
+        <w:ind w:left="720" w:hanging="360"/>
+      </w:pPr>
+      <w:rPr>
+        <w:rFonts w:ascii="Symbol" w:hAnsi="Symbol" w:hint="default"/>
+      </w:rPr>
+    </w:lvl>
+    <w:lvl w:ilvl="1" w:tplc="04090003" w:tentative="1">
+      <w:start w:val="1"/>
+      <w:numFmt w:val="bullet"/>
+      <w:lvlText w:val="o"/>
+      <w:lvlJc w:val="left"/>
+      <w:pPr>
+        <w:ind w:left="1440" w:hanging="360"/>
+      </w:pPr>
+      <w:rPr>
+        <w:rFonts w:ascii="Courier New" w:hAnsi="Courier New" w:cs="Courier New" w:hint="default"/>
+      </w:rPr>
+    </w:lvl>
+    <w:lvl w:ilvl="2" w:tplc="04090005" w:tentative="1">
+      <w:start w:val="1"/>
+      <w:numFmt w:val="bullet"/>
+      <w:lvlText w:val=""/>
+      <w:lvlJc w:val="left"/>
+      <w:pPr>
+        <w:ind w:left="2160" w:hanging="360"/>
+      </w:pPr>
+      <w:rPr>
+        <w:rFonts w:ascii="Wingdings" w:hAnsi="Wingdings" w:hint="default"/>
+      </w:rPr>
+    </w:lvl>
+    <w:lvl w:ilvl="3" w:tplc="04090001" w:tentative="1">
+      <w:start w:val="1"/>
+      <w:numFmt w:val="bullet"/>
+      <w:lvlText w:val=""/>
+      <w:lvlJc w:val="left"/>
+      <w:pPr>
+        <w:ind w:left="2880" w:hanging="360"/>
+      </w:pPr>
+      <w:rPr>
+        <w:rFonts w:ascii="Symbol" w:hAnsi="Symbol" w:hint="default"/>
+      </w:rPr>
+    </w:lvl>
+    <w:lvl w:ilvl="4" w:tplc="04090003" w:tentative="1">
+      <w:start w:val="1"/>
+      <w:numFmt w:val="bullet"/>
+      <w:lvlText w:val="o"/>
+      <w:lvlJc w:val="left"/>
+      <w:pPr>
+        <w:ind w:left="3600" w:hanging="360"/>
+      </w:pPr>
+      <w:rPr>
+        <w:rFonts w:ascii="Courier New" w:hAnsi="Courier New" w:cs="Courier New" w:hint="default"/>
+      </w:rPr>
+    </w:lvl>
+    <w:lvl w:ilvl="5" w:tplc="04090005" w:tentative="1">
+      <w:start w:val="1"/>
+      <w:numFmt w:val="bullet"/>
+      <w:lvlText w:val=""/>
+      <w:lvlJc w:val="left"/>
+      <w:pPr>
+        <w:ind w:left="4320" w:hanging="360"/>
+      </w:pPr>
+      <w:rPr>
+        <w:rFonts w:ascii="Wingdings" w:hAnsi="Wingdings" w:hint="default"/>
+      </w:rPr>
+    </w:lvl>
+    <w:lvl w:ilvl="6" w:tplc="04090001" w:tentative="1">
+      <w:start w:val="1"/>
+      <w:numFmt w:val="bullet"/>
+      <w:lvlText w:val=""/>
+      <w:lvlJc w:val="left"/>
+      <w:pPr>
+        <w:ind w:left="5040" w:hanging="360"/>
+      </w:pPr>
+      <w:rPr>
+        <w:rFonts w:ascii="Symbol" w:hAnsi="Symbol" w:hint="default"/>
+      </w:rPr>
+    </w:lvl>
+    <w:lvl w:ilvl="7" w:tplc="04090003" w:tentative="1">
+      <w:start w:val="1"/>
+      <w:numFmt w:val="bullet"/>
+      <w:lvlText w:val="o"/>
+      <w:lvlJc w:val="left"/>
+      <w:pPr>
+        <w:ind w:left="5760" w:hanging="360"/>
+      </w:pPr>
+      <w:rPr>
+        <w:rFonts w:ascii="Courier New" w:hAnsi="Courier New" w:cs="Courier New" w:hint="default"/>
+      </w:rPr>
+    </w:lvl>
+    <w:lvl w:ilvl="8" w:tplc="04090005" w:tentative="1">
+      <w:start w:val="1"/>
+      <w:numFmt w:val="bullet"/>
+      <w:lvlText w:val=""/>
+      <w:lvlJc w:val="left"/>
+      <w:pPr>
+        <w:ind w:left="6480" w:hanging="360"/>
+      </w:pPr>
+      <w:rPr>
+        <w:rFonts w:ascii="Wingdings" w:hAnsi="Wingdings" w:hint="default"/>
+      </w:rPr>
+    </w:lvl>
+  </w:abstractNum>
+  <w:abstractNum w:abstractNumId="3" w15:restartNumberingAfterBreak="0">
     <w:nsid w:val="233B363D"/>
     <w:multiLevelType w:val="hybridMultilevel"/>
     <w:tmpl w:val="1312D8C2"/>
@@ -8699,7 +8825,7 @@
       </w:rPr>
     </w:lvl>
   </w:abstractNum>
-  <w:abstractNum w:abstractNumId="3" w15:restartNumberingAfterBreak="0">
+  <w:abstractNum w:abstractNumId="4" w15:restartNumberingAfterBreak="0">
     <w:nsid w:val="288C3124"/>
     <w:multiLevelType w:val="multilevel"/>
     <w:tmpl w:val="D4262DEE"/>
@@ -8848,7 +8974,7 @@
       </w:rPr>
     </w:lvl>
   </w:abstractNum>
-  <w:abstractNum w:abstractNumId="4" w15:restartNumberingAfterBreak="0">
+  <w:abstractNum w:abstractNumId="5" w15:restartNumberingAfterBreak="0">
     <w:nsid w:val="304E6C86"/>
     <w:multiLevelType w:val="hybridMultilevel"/>
     <w:tmpl w:val="8B7459EE"/>
@@ -8960,7 +9086,7 @@
       </w:rPr>
     </w:lvl>
   </w:abstractNum>
-  <w:abstractNum w:abstractNumId="5" w15:restartNumberingAfterBreak="0">
+  <w:abstractNum w:abstractNumId="6" w15:restartNumberingAfterBreak="0">
     <w:nsid w:val="34C243D9"/>
     <w:multiLevelType w:val="multilevel"/>
     <w:tmpl w:val="22D4739C"/>
@@ -9109,7 +9235,7 @@
       </w:rPr>
     </w:lvl>
   </w:abstractNum>
-  <w:abstractNum w:abstractNumId="6" w15:restartNumberingAfterBreak="0">
+  <w:abstractNum w:abstractNumId="7" w15:restartNumberingAfterBreak="0">
     <w:nsid w:val="39040CDE"/>
     <w:multiLevelType w:val="multilevel"/>
     <w:tmpl w:val="C532A928"/>
@@ -9258,7 +9384,7 @@
       </w:rPr>
     </w:lvl>
   </w:abstractNum>
-  <w:abstractNum w:abstractNumId="7" w15:restartNumberingAfterBreak="0">
+  <w:abstractNum w:abstractNumId="8" w15:restartNumberingAfterBreak="0">
     <w:nsid w:val="666908B3"/>
     <w:multiLevelType w:val="multilevel"/>
     <w:tmpl w:val="DA0CBB66"/>
@@ -9407,7 +9533,7 @@
       </w:rPr>
     </w:lvl>
   </w:abstractNum>
-  <w:abstractNum w:abstractNumId="8" w15:restartNumberingAfterBreak="0">
+  <w:abstractNum w:abstractNumId="9" w15:restartNumberingAfterBreak="0">
     <w:nsid w:val="67127842"/>
     <w:multiLevelType w:val="multilevel"/>
     <w:tmpl w:val="96B061A0"/>
@@ -9556,7 +9682,7 @@
       </w:rPr>
     </w:lvl>
   </w:abstractNum>
-  <w:abstractNum w:abstractNumId="9" w15:restartNumberingAfterBreak="0">
+  <w:abstractNum w:abstractNumId="10" w15:restartNumberingAfterBreak="0">
     <w:nsid w:val="6D7A1E7C"/>
     <w:multiLevelType w:val="multilevel"/>
     <w:tmpl w:val="59300804"/>
@@ -9705,7 +9831,7 @@
       </w:rPr>
     </w:lvl>
   </w:abstractNum>
-  <w:abstractNum w:abstractNumId="10" w15:restartNumberingAfterBreak="0">
+  <w:abstractNum w:abstractNumId="11" w15:restartNumberingAfterBreak="0">
     <w:nsid w:val="6EEB76D2"/>
     <w:multiLevelType w:val="multilevel"/>
     <w:tmpl w:val="4FCA4E0E"/>
@@ -9854,7 +9980,7 @@
       </w:rPr>
     </w:lvl>
   </w:abstractNum>
-  <w:abstractNum w:abstractNumId="11" w15:restartNumberingAfterBreak="0">
+  <w:abstractNum w:abstractNumId="12" w15:restartNumberingAfterBreak="0">
     <w:nsid w:val="74164D97"/>
     <w:multiLevelType w:val="hybridMultilevel"/>
     <w:tmpl w:val="C108D062"/>
@@ -9967,7 +10093,7 @@
       </w:rPr>
     </w:lvl>
   </w:abstractNum>
-  <w:abstractNum w:abstractNumId="12" w15:restartNumberingAfterBreak="0">
+  <w:abstractNum w:abstractNumId="13" w15:restartNumberingAfterBreak="0">
     <w:nsid w:val="7E9914D8"/>
     <w:multiLevelType w:val="multilevel"/>
     <w:tmpl w:val="AF56E788"/>
@@ -10116,7 +10242,7 @@
       </w:rPr>
     </w:lvl>
   </w:abstractNum>
-  <w:abstractNum w:abstractNumId="13" w15:restartNumberingAfterBreak="0">
+  <w:abstractNum w:abstractNumId="14" w15:restartNumberingAfterBreak="0">
     <w:nsid w:val="7ECA6E71"/>
     <w:multiLevelType w:val="multilevel"/>
     <w:tmpl w:val="539A9696"/>
@@ -10269,43 +10395,46 @@
     <w:abstractNumId w:val="1"/>
   </w:num>
   <w:num w:numId="2" w16cid:durableId="1651443981">
-    <w:abstractNumId w:val="11"/>
+    <w:abstractNumId w:val="12"/>
   </w:num>
   <w:num w:numId="3" w16cid:durableId="1780907732">
-    <w:abstractNumId w:val="4"/>
+    <w:abstractNumId w:val="5"/>
   </w:num>
   <w:num w:numId="4" w16cid:durableId="1751736295">
-    <w:abstractNumId w:val="2"/>
+    <w:abstractNumId w:val="3"/>
   </w:num>
   <w:num w:numId="5" w16cid:durableId="929192972">
     <w:abstractNumId w:val="0"/>
   </w:num>
   <w:num w:numId="6" w16cid:durableId="1544907900">
+    <w:abstractNumId w:val="10"/>
+  </w:num>
+  <w:num w:numId="7" w16cid:durableId="1078554014">
+    <w:abstractNumId w:val="13"/>
+  </w:num>
+  <w:num w:numId="8" w16cid:durableId="1519348783">
+    <w:abstractNumId w:val="8"/>
+  </w:num>
+  <w:num w:numId="9" w16cid:durableId="1374427037">
+    <w:abstractNumId w:val="11"/>
+  </w:num>
+  <w:num w:numId="10" w16cid:durableId="1492603165">
+    <w:abstractNumId w:val="14"/>
+  </w:num>
+  <w:num w:numId="11" w16cid:durableId="868185471">
+    <w:abstractNumId w:val="4"/>
+  </w:num>
+  <w:num w:numId="12" w16cid:durableId="566913863">
+    <w:abstractNumId w:val="7"/>
+  </w:num>
+  <w:num w:numId="13" w16cid:durableId="441656851">
     <w:abstractNumId w:val="9"/>
   </w:num>
-  <w:num w:numId="7" w16cid:durableId="1078554014">
-    <w:abstractNumId w:val="12"/>
-  </w:num>
-  <w:num w:numId="8" w16cid:durableId="1519348783">
-    <w:abstractNumId w:val="7"/>
-  </w:num>
-  <w:num w:numId="9" w16cid:durableId="1374427037">
-    <w:abstractNumId w:val="10"/>
-  </w:num>
-  <w:num w:numId="10" w16cid:durableId="1492603165">
-    <w:abstractNumId w:val="13"/>
-  </w:num>
-  <w:num w:numId="11" w16cid:durableId="868185471">
-    <w:abstractNumId w:val="3"/>
-  </w:num>
-  <w:num w:numId="12" w16cid:durableId="566913863">
+  <w:num w:numId="14" w16cid:durableId="1753966831">
     <w:abstractNumId w:val="6"/>
   </w:num>
-  <w:num w:numId="13" w16cid:durableId="441656851">
-    <w:abstractNumId w:val="8"/>
-  </w:num>
-  <w:num w:numId="14" w16cid:durableId="1753966831">
-    <w:abstractNumId w:val="5"/>
+  <w:num w:numId="15" w16cid:durableId="662314022">
+    <w:abstractNumId w:val="2"/>
   </w:num>
 </w:numbering>
 </file>
@@ -10758,6 +10887,7 @@
   <w:style w:type="character" w:default="1" w:styleId="DefaultParagraphFont">
     <w:name w:val="Default Paragraph Font"/>
     <w:uiPriority w:val="1"/>
+    <w:semiHidden/>
     <w:unhideWhenUsed/>
   </w:style>
   <w:style w:type="table" w:default="1" w:styleId="TableNormal">

</xml_diff>